<commit_message>
A note on non-periodic simulations
</commit_message>
<xml_diff>
--- a/!XTANT_3_manual.docx
+++ b/!XTANT_3_manual.docx
@@ -128,7 +128,7 @@
         <w:rPr>
           <w:noProof/>
         </w:rPr>
-        <w:t>11/07/2022</w:t>
+        <w:t>13/07/2022</w:t>
       </w:r>
       <w:r>
         <w:rPr>
@@ -1353,7 +1353,7 @@
                 <w:noProof/>
                 <w:webHidden/>
               </w:rPr>
-              <w:t>18</w:t>
+              <w:t>19</w:t>
             </w:r>
             <w:r>
               <w:rPr>
@@ -1747,7 +1747,7 @@
                 <w:noProof/>
                 <w:webHidden/>
               </w:rPr>
-              <w:t>23</w:t>
+              <w:t>24</w:t>
             </w:r>
             <w:r>
               <w:rPr>
@@ -1875,7 +1875,7 @@
                 <w:noProof/>
                 <w:webHidden/>
               </w:rPr>
-              <w:t>23</w:t>
+              <w:t>24</w:t>
             </w:r>
             <w:r>
               <w:rPr>
@@ -1963,7 +1963,7 @@
                 <w:noProof/>
                 <w:webHidden/>
               </w:rPr>
-              <w:t>24</w:t>
+              <w:t>25</w:t>
             </w:r>
             <w:r>
               <w:rPr>
@@ -2051,7 +2051,7 @@
                 <w:noProof/>
                 <w:webHidden/>
               </w:rPr>
-              <w:t>24</w:t>
+              <w:t>25</w:t>
             </w:r>
             <w:r>
               <w:rPr>
@@ -2210,7 +2210,7 @@
                 <w:noProof/>
                 <w:webHidden/>
               </w:rPr>
-              <w:t>25</w:t>
+              <w:t>26</w:t>
             </w:r>
             <w:r>
               <w:rPr>
@@ -2502,7 +2502,7 @@
                 <w:noProof/>
                 <w:webHidden/>
               </w:rPr>
-              <w:t>26</w:t>
+              <w:t>27</w:t>
             </w:r>
             <w:r>
               <w:rPr>
@@ -2678,7 +2678,7 @@
                 <w:noProof/>
                 <w:webHidden/>
               </w:rPr>
-              <w:t>28</w:t>
+              <w:t>29</w:t>
             </w:r>
             <w:r>
               <w:rPr>
@@ -2766,7 +2766,7 @@
                 <w:noProof/>
                 <w:webHidden/>
               </w:rPr>
-              <w:t>28</w:t>
+              <w:t>29</w:t>
             </w:r>
             <w:r>
               <w:rPr>
@@ -2858,7 +2858,7 @@
                 <w:noProof/>
                 <w:webHidden/>
               </w:rPr>
-              <w:t>28</w:t>
+              <w:t>29</w:t>
             </w:r>
             <w:r>
               <w:rPr>
@@ -3042,7 +3042,7 @@
                 <w:noProof/>
                 <w:webHidden/>
               </w:rPr>
-              <w:t>29</w:t>
+              <w:t>30</w:t>
             </w:r>
             <w:r>
               <w:rPr>
@@ -3194,7 +3194,7 @@
                 <w:noProof/>
                 <w:webHidden/>
               </w:rPr>
-              <w:t>29</w:t>
+              <w:t>30</w:t>
             </w:r>
             <w:r>
               <w:rPr>
@@ -3286,7 +3286,7 @@
                 <w:noProof/>
                 <w:webHidden/>
               </w:rPr>
-              <w:t>30</w:t>
+              <w:t>31</w:t>
             </w:r>
             <w:r>
               <w:rPr>
@@ -3378,7 +3378,7 @@
                 <w:noProof/>
                 <w:webHidden/>
               </w:rPr>
-              <w:t>30</w:t>
+              <w:t>31</w:t>
             </w:r>
             <w:r>
               <w:rPr>
@@ -3562,7 +3562,7 @@
                 <w:noProof/>
                 <w:webHidden/>
               </w:rPr>
-              <w:t>34</w:t>
+              <w:t>35</w:t>
             </w:r>
             <w:r>
               <w:rPr>
@@ -3838,7 +3838,7 @@
                 <w:noProof/>
                 <w:webHidden/>
               </w:rPr>
-              <w:t>35</w:t>
+              <w:t>36</w:t>
             </w:r>
             <w:r>
               <w:rPr>
@@ -4082,7 +4082,7 @@
                 <w:noProof/>
                 <w:webHidden/>
               </w:rPr>
-              <w:t>37</w:t>
+              <w:t>38</w:t>
             </w:r>
             <w:r>
               <w:rPr>
@@ -4174,7 +4174,7 @@
                 <w:noProof/>
                 <w:webHidden/>
               </w:rPr>
-              <w:t>38</w:t>
+              <w:t>39</w:t>
             </w:r>
             <w:r>
               <w:rPr>
@@ -5294,137 +5294,110 @@
         <w:rPr>
           <w:color w:val="00B050"/>
         </w:rPr>
-        <w:t>Make.bat</w:t>
+        <w:t xml:space="preserve">Make.bat X </w:t>
+      </w:r>
+      <w:r>
+        <w:t>or</w:t>
       </w:r>
       <w:r>
         <w:rPr>
           <w:color w:val="00B050"/>
         </w:rPr>
-        <w:t xml:space="preserve"> X </w:t>
-      </w:r>
-      <w:r>
-        <w:t>or</w:t>
-      </w:r>
-      <w:r>
+        <w:t xml:space="preserve"> make X</w:t>
+      </w:r>
+      <w:r>
+        <w:t xml:space="preserve">, </w:t>
+      </w:r>
+      <w:r>
+        <w:t>where X is one of the following options</w:t>
+      </w:r>
+      <w:r>
+        <w:t xml:space="preserve"> (no ‘</w:t>
+      </w:r>
+      <w:r>
+        <w:rPr>
+          <w:i/>
+        </w:rPr>
+        <w:t>make clean</w:t>
+      </w:r>
+      <w:r>
+        <w:t>’ needed for recompiling)</w:t>
+      </w:r>
+      <w:r>
+        <w:t xml:space="preserve">: </w:t>
+      </w:r>
+    </w:p>
+    <w:p>
+      <w:pPr>
+        <w:jc w:val="both"/>
         <w:rPr>
           <w:color w:val="00B050"/>
         </w:rPr>
-        <w:t xml:space="preserve"> make X</w:t>
+      </w:pPr>
+      <w:r>
+        <w:rPr>
+          <w:color w:val="00B050"/>
+        </w:rPr>
+        <w:t>DEBUG</w:t>
+      </w:r>
+      <w:r>
+        <w:t xml:space="preserve"> </w:t>
+      </w:r>
+      <w:r>
+        <w:t>-</w:t>
+      </w:r>
+      <w:r>
+        <w:rPr>
+          <w:color w:val="00B050"/>
+        </w:rPr>
+        <w:t xml:space="preserve"> </w:t>
+      </w:r>
+      <w:r>
+        <w:t>for debugging during developing of the code</w:t>
+      </w:r>
+      <w:r>
+        <w:t xml:space="preserve"> (such as checking arrays boundaries, undeclared variables, etc.), </w:t>
+      </w:r>
+      <w:r>
+        <w:t>compiles XTANT_DEBUG.exe</w:t>
+      </w:r>
+      <w:r>
+        <w:t>.</w:t>
+      </w:r>
+    </w:p>
+    <w:p>
+      <w:pPr>
+        <w:jc w:val="both"/>
+      </w:pPr>
+      <w:r>
+        <w:rPr>
+          <w:color w:val="00B050"/>
+        </w:rPr>
+        <w:t>DEBUGOMP</w:t>
+      </w:r>
+      <w:r>
+        <w:t xml:space="preserve"> </w:t>
+      </w:r>
+      <w:r>
+        <w:t xml:space="preserve">or </w:t>
+      </w:r>
+      <w:r>
+        <w:rPr>
+          <w:color w:val="00B050"/>
+        </w:rPr>
+        <w:t>db</w:t>
+      </w:r>
+      <w:r>
+        <w:t xml:space="preserve"> - </w:t>
+      </w:r>
+      <w:r>
+        <w:t>to compile parallel version with all debug options on</w:t>
       </w:r>
       <w:r>
         <w:t xml:space="preserve">, </w:t>
       </w:r>
       <w:r>
-        <w:t>where X is one of the following options</w:t>
-      </w:r>
-      <w:r>
-        <w:t xml:space="preserve"> </w:t>
-      </w:r>
-      <w:r>
-        <w:t>(no ‘</w:t>
-      </w:r>
-      <w:r>
-        <w:rPr>
-          <w:i/>
-        </w:rPr>
-        <w:t>make clean</w:t>
-      </w:r>
-      <w:r>
-        <w:t>’ needed</w:t>
-      </w:r>
-      <w:r>
-        <w:t xml:space="preserve"> for recompiling</w:t>
-      </w:r>
-      <w:r>
-        <w:t>)</w:t>
-      </w:r>
-      <w:r>
-        <w:t xml:space="preserve">: </w:t>
-      </w:r>
-    </w:p>
-    <w:p>
-      <w:pPr>
-        <w:jc w:val="both"/>
-        <w:rPr>
-          <w:color w:val="00B050"/>
-        </w:rPr>
-      </w:pPr>
-      <w:r>
-        <w:rPr>
-          <w:color w:val="00B050"/>
-        </w:rPr>
-        <w:t>DEBUG</w:t>
-      </w:r>
-      <w:r>
-        <w:t xml:space="preserve"> </w:t>
-      </w:r>
-      <w:r>
-        <w:t>-</w:t>
-      </w:r>
-      <w:r>
-        <w:rPr>
-          <w:color w:val="00B050"/>
-        </w:rPr>
-        <w:t xml:space="preserve"> </w:t>
-      </w:r>
-      <w:r>
-        <w:t>for debugging during developing of the code</w:t>
-      </w:r>
-      <w:r>
-        <w:t xml:space="preserve"> (</w:t>
-      </w:r>
-      <w:r>
-        <w:t>such as checking arrays boundaries, undeclared variables, etc</w:t>
-      </w:r>
-      <w:r>
-        <w:t xml:space="preserve">.), </w:t>
-      </w:r>
-      <w:r>
-        <w:t>compiles XTANT_DEBUG.exe</w:t>
-      </w:r>
-      <w:r>
-        <w:t>.</w:t>
-      </w:r>
-    </w:p>
-    <w:p>
-      <w:pPr>
-        <w:jc w:val="both"/>
-      </w:pPr>
-      <w:r>
-        <w:rPr>
-          <w:color w:val="00B050"/>
-        </w:rPr>
-        <w:t>DEBUGOMP</w:t>
-      </w:r>
-      <w:r>
-        <w:t xml:space="preserve"> </w:t>
-      </w:r>
-      <w:r>
-        <w:t xml:space="preserve">or </w:t>
-      </w:r>
-      <w:r>
-        <w:rPr>
-          <w:color w:val="00B050"/>
-        </w:rPr>
-        <w:t>db</w:t>
-      </w:r>
-      <w:r>
-        <w:t xml:space="preserve"> - </w:t>
-      </w:r>
-      <w:r>
-        <w:t>to compile parallel version with all debug options on</w:t>
-      </w:r>
-      <w:r>
-        <w:t xml:space="preserve">, </w:t>
-      </w:r>
-      <w:r>
-        <w:t>compiles XTANT_DEBUG</w:t>
-      </w:r>
-      <w:r>
-        <w:t>_OMP</w:t>
-      </w:r>
-      <w:r>
-        <w:t>.exe</w:t>
+        <w:t>compiles XTANT_DEBUG_OMP.exe</w:t>
       </w:r>
       <w:r>
         <w:t>.</w:t>
@@ -9336,25 +9309,51 @@
       <w:r>
         <w:t xml:space="preserve">Figure </w:t>
       </w:r>
-      <w:fldSimple w:instr=" STYLEREF 1 \s ">
-        <w:r>
-          <w:rPr>
-            <w:noProof/>
-          </w:rPr>
-          <w:t>VIII</w:t>
-        </w:r>
-      </w:fldSimple>
+      <w:r>
+        <w:fldChar w:fldCharType="begin"/>
+      </w:r>
+      <w:r>
+        <w:instrText xml:space="preserve"> STYLEREF 1 \s </w:instrText>
+      </w:r>
+      <w:r>
+        <w:fldChar w:fldCharType="separate"/>
+      </w:r>
+      <w:r>
+        <w:rPr>
+          <w:noProof/>
+        </w:rPr>
+        <w:t>VIII</w:t>
+      </w:r>
+      <w:r>
+        <w:rPr>
+          <w:noProof/>
+        </w:rPr>
+        <w:fldChar w:fldCharType="end"/>
+      </w:r>
       <w:r>
         <w:t>.</w:t>
       </w:r>
-      <w:fldSimple w:instr=" SEQ Figure \* ARABIC \s 1 ">
-        <w:r>
-          <w:rPr>
-            <w:noProof/>
-          </w:rPr>
-          <w:t>1</w:t>
-        </w:r>
-      </w:fldSimple>
+      <w:r>
+        <w:fldChar w:fldCharType="begin"/>
+      </w:r>
+      <w:r>
+        <w:instrText xml:space="preserve"> SEQ Figure \* ARABIC \s 1 </w:instrText>
+      </w:r>
+      <w:r>
+        <w:fldChar w:fldCharType="separate"/>
+      </w:r>
+      <w:r>
+        <w:rPr>
+          <w:noProof/>
+        </w:rPr>
+        <w:t>1</w:t>
+      </w:r>
+      <w:r>
+        <w:rPr>
+          <w:noProof/>
+        </w:rPr>
+        <w:fldChar w:fldCharType="end"/>
+      </w:r>
       <w:r>
         <w:t xml:space="preserve"> INPUT_</w:t>
       </w:r>
@@ -10254,25 +10253,51 @@
       <w:r>
         <w:t xml:space="preserve">Figure </w:t>
       </w:r>
-      <w:fldSimple w:instr=" STYLEREF 1 \s ">
-        <w:r>
-          <w:rPr>
-            <w:noProof/>
-          </w:rPr>
-          <w:t>VIII</w:t>
-        </w:r>
-      </w:fldSimple>
+      <w:r>
+        <w:fldChar w:fldCharType="begin"/>
+      </w:r>
+      <w:r>
+        <w:instrText xml:space="preserve"> STYLEREF 1 \s </w:instrText>
+      </w:r>
+      <w:r>
+        <w:fldChar w:fldCharType="separate"/>
+      </w:r>
+      <w:r>
+        <w:rPr>
+          <w:noProof/>
+        </w:rPr>
+        <w:t>VIII</w:t>
+      </w:r>
+      <w:r>
+        <w:rPr>
+          <w:noProof/>
+        </w:rPr>
+        <w:fldChar w:fldCharType="end"/>
+      </w:r>
       <w:r>
         <w:t>.</w:t>
       </w:r>
-      <w:fldSimple w:instr=" SEQ Figure \* ARABIC \s 1 ">
-        <w:r>
-          <w:rPr>
-            <w:noProof/>
-          </w:rPr>
-          <w:t>2</w:t>
-        </w:r>
-      </w:fldSimple>
+      <w:r>
+        <w:fldChar w:fldCharType="begin"/>
+      </w:r>
+      <w:r>
+        <w:instrText xml:space="preserve"> SEQ Figure \* ARABIC \s 1 </w:instrText>
+      </w:r>
+      <w:r>
+        <w:fldChar w:fldCharType="separate"/>
+      </w:r>
+      <w:r>
+        <w:rPr>
+          <w:noProof/>
+        </w:rPr>
+        <w:t>2</w:t>
+      </w:r>
+      <w:r>
+        <w:rPr>
+          <w:noProof/>
+        </w:rPr>
+        <w:fldChar w:fldCharType="end"/>
+      </w:r>
       <w:r>
         <w:t>. NUMERICAL_PARAMETERS.txt example.</w:t>
       </w:r>
@@ -10460,6 +10485,528 @@
     <w:p>
       <w:pPr>
         <w:pStyle w:val="ListParagraph"/>
+        <w:jc w:val="both"/>
+        <w:rPr>
+          <w:i/>
+          <w:iCs/>
+        </w:rPr>
+      </w:pPr>
+      <w:r>
+        <w:rPr>
+          <w:i/>
+          <w:iCs/>
+        </w:rPr>
+        <w:t>Note: Non-periodic simulation uses periodic boundary in a supercell, in which the sample is surrounded by empty space. The code increases the size of the simulation box by 50 times of its given value, and places the atoms in the middle.</w:t>
+      </w:r>
+      <w:r>
+        <w:rPr>
+          <w:i/>
+          <w:iCs/>
+        </w:rPr>
+        <w:t xml:space="preserve"> That means, all the values that include normalization to the supercell volume</w:t>
+      </w:r>
+      <w:r>
+        <w:rPr>
+          <w:i/>
+          <w:iCs/>
+        </w:rPr>
+        <w:t xml:space="preserve"> (</w:t>
+      </w:r>
+      <w:r>
+        <w:rPr>
+          <w:i/>
+          <w:iCs/>
+        </w:rPr>
+        <w:t>i.e.</w:t>
+      </w:r>
+      <w:r>
+        <w:rPr>
+          <w:i/>
+          <w:iCs/>
+        </w:rPr>
+        <w:t xml:space="preserve"> electron-ion coupling parameter, electron heat capacity</w:t>
+      </w:r>
+      <w:r>
+        <w:rPr>
+          <w:i/>
+          <w:iCs/>
+        </w:rPr>
+        <w:t>, pressure</w:t>
+      </w:r>
+      <w:r>
+        <w:rPr>
+          <w:i/>
+          <w:iCs/>
+        </w:rPr>
+        <w:t>)</w:t>
+      </w:r>
+      <w:r>
+        <w:rPr>
+          <w:i/>
+          <w:iCs/>
+        </w:rPr>
+        <w:t xml:space="preserve"> will include the empty space volume, and must be rescaled manually for interpretation of the results</w:t>
+      </w:r>
+      <w:r>
+        <w:rPr>
+          <w:i/>
+          <w:iCs/>
+        </w:rPr>
+        <w:t>.</w:t>
+      </w:r>
+    </w:p>
+    <w:p>
+      <w:pPr>
+        <w:pStyle w:val="ListParagraph"/>
+        <w:numPr>
+          <w:ilvl w:val="0"/>
+          <w:numId w:val="48"/>
+        </w:numPr>
+        <w:jc w:val="both"/>
+      </w:pPr>
+      <w:r>
+        <w:t>which cross sections to use in the MC module: set here CDF (</w:t>
+      </w:r>
+      <w:r>
+        <w:t>a cdf-file must be provided, see below</w:t>
+      </w:r>
+      <w:r>
+        <w:t xml:space="preserve">) to use cross sections based on the complex dielectric function formalism </w:t>
+      </w:r>
+      <w:r>
+        <w:fldChar w:fldCharType="begin" w:fldLock="1"/>
+      </w:r>
+      <w:r>
+        <w:instrText>ADDIN CSL_CITATION {"citationItems":[{"id":"ITEM-1","itemData":{"DOI":"10.1088/0022-3727/48/35/355303","ISSN":"0022-3727","abstract":"The event-by-event Monte Carlo model, TREKIS, was developed to describe the excitation of the\r electron subsystems of various solids by a penetrating swift heavy ion (SHI), the spatial spreading\r of generated fast electrons, and secondary electron and hole cascades. Complex dielectric function\r formalism is used to obtain relevant cross sections. This allows the recognition of fundamental\r effects resulting from the collective response of the electron subsystem of a target for excitation\r that is not possible within the binary collision approximation of these cross sections, e.g. the\r differences in the electronic stopping of an ion and in the electron mean free paths for different\r structures (phases) of a material. A systematic study performed with this model for different\r materials (insulators, semiconductors and metals) revealed effects which may be important for an ion\r track: e.g. the appearance of a second front of excess electronic energy propagation outwards from\r the track core following the primary front of spreading of generated electrons. We also analyze how\r the initial ballistic spatial spreading of fast electrons generated in a track turns to the\r diffusion ~10 fs after ion passage. Detailed time-resolved simulations of electronic subsystem\r kinetics helped in understanding the reasons behind enhanced silicon resistance to SHI irradiation\r in contrast to easily produced damage in this material by femtosecond laser pulses. We demonstrate\r that the fast spreading of excited electrons from the track core on a sub-100 fs timescale prevents\r the Si lattice from nonthermal melting in a relaxing SHI track.","author":[{"dropping-particle":"","family":"Medvedev","given":"N A","non-dropping-particle":"","parse-names":false,"suffix":""},{"dropping-particle":"","family":"Rymzhanov","given":"R A","non-dropping-particle":"","parse-names":false,"suffix":""},{"dropping-particle":"","family":"Volkov","given":"A E","non-dropping-particle":"","parse-names":false,"suffix":""}],"container-title":"Journal of Physics D: Applied Physics","id":"ITEM-1","issue":"35","issued":{"date-parts":[["2015","9","9"]]},"page":"355303","title":"Time-resolved electron kinetics in swift heavy ion irradiated solids","type":"article-journal","volume":"48"},"uris":["http://www.mendeley.com/documents/?uuid=fe0757f3-0690-466e-ba68-f624e30cf32f"]}],"mendeley":{"formattedCitation":"[23]","plainTextFormattedCitation":"[23]","previouslyFormattedCitation":"[23]"},"properties":{"noteIndex":0},"schema":"https://github.com/citation-style-language/schema/raw/master/csl-citation.json"}</w:instrText>
+      </w:r>
+      <w:r>
+        <w:fldChar w:fldCharType="separate"/>
+      </w:r>
+      <w:r>
+        <w:rPr>
+          <w:noProof/>
+        </w:rPr>
+        <w:t>[23]</w:t>
+      </w:r>
+      <w:r>
+        <w:fldChar w:fldCharType="end"/>
+      </w:r>
+      <w:r>
+        <w:t>; or EADL to use atomic BEB-cross-sections</w:t>
+      </w:r>
+      <w:r>
+        <w:rPr>
+          <w:lang w:val="en-US"/>
+        </w:rPr>
+        <w:t xml:space="preserve"> (</w:t>
+      </w:r>
+      <w:r>
+        <w:rPr>
+          <w:lang w:val="en-US"/>
+        </w:rPr>
+        <w:t>default choice</w:t>
+      </w:r>
+      <w:r>
+        <w:rPr>
+          <w:lang w:val="en-US"/>
+        </w:rPr>
+        <w:t>)</w:t>
+      </w:r>
+      <w:r>
+        <w:t xml:space="preserve"> </w:t>
+      </w:r>
+      <w:r>
+        <w:fldChar w:fldCharType="begin" w:fldLock="1"/>
+      </w:r>
+      <w:r>
+        <w:instrText>ADDIN CSL_CITATION {"citationItems":[{"id":"ITEM-1","itemData":{"DOI":"10.1007/s00340-015-6005-4","ISSN":"0946-2171","author":[{"dropping-particle":"","family":"Medvedev","given":"Nikita","non-dropping-particle":"","parse-names":false,"suffix":""}],"container-title":"Applied Physics B","id":"ITEM-1","issue":"3","issued":{"date-parts":[["2015"]]},"page":"417-429","title":"Femtosecond X-ray induced electron kinetics in dielectrics: application for FEL-pulse-duration monitor","type":"article-journal","volume":"118"},"uris":["http://www.mendeley.com/documents/?uuid=a68c025f-3e80-4451-a1d9-5daeb387fd83"]},{"id":"ITEM-2","itemData":{"DOI":"10.1103/PhysRevA.50.3954","ISSN":"1050-2947","abstract":"A theoretical model, which is free of adjustable or fitted parameters, for calculating electron-impact ionization cross sections for atoms and molecules is presented. This model combines the binary-encounter theory with the dipole interaction of the Bethe theory for fast incident electrons. The ratios of the contributions from distant and close collisions and interference between the direct and exchange terms are determined by using the asymptotic behaviors predicted by the Bethe theory for ionization and for stopping cross sections. Our model prescribes procedures to calculate the singly differential cross section (energy distribution) for each subshell using the binding energy, average kinetic energy, and the differential dipole oscillator strengths for that subshell. Then the singly differential cross section is integrated over the ejected electron energy to obtain the total ionization cross section. The resulting total ionization cross section near the threshold is proportional to the excess energy of the projectile electron. We found that this model yields total ionization cross sections for a variety of atoms and molecules from threshold to several keV which are in good agreement (</w:instrText>
+      </w:r>
+      <w:r>
+        <w:rPr>
+          <w:rFonts w:ascii="Cambria Math" w:hAnsi="Cambria Math" w:cs="Cambria Math"/>
+        </w:rPr>
+        <w:instrText>∼</w:instrText>
+      </w:r>
+      <w:r>
+        <w:instrText>10% or better on average) with known experimental results. The energy distributions also exhibit the expected shapes and magnitudes. We offer a simpler version of the model that can be used when differential oscillator strengths are not known. For the ionization of ions with an open-shell configuration, we found that a minor modification of our theory greatly improves agreement with experiment.","author":[{"dropping-particle":"","family":"Kim","given":"Yong-Ki","non-dropping-particle":"","parse-names":false,"suffix":""},{"dropping-particle":"","family":"Rudd","given":"M.","non-dropping-particle":"","parse-names":false,"suffix":""}],"container-title":"Physical Review A","id":"ITEM-2","issue":"5","issued":{"date-parts":[["1994","11","1"]]},"page":"3954-3967","publisher":"American Physical Society","title":"Binary-encounter-dipole model for electron-impact ionization","title-short":"Phys. Rev. A","type":"article-journal","volume":"50"},"uris":["http://www.mendeley.com/documents/?uuid=e603cebd-289e-4795-934f-dbb3b2db88e4"]}],"mendeley":{"formattedCitation":"[8,9]","plainTextFormattedCitation":"[8,9]","previouslyFormattedCitation":"[8,9]"},"properties":{"noteIndex":0},"schema":"https://github.com/citation-style-language/schema/raw/master/csl-citation.json"}</w:instrText>
+      </w:r>
+      <w:r>
+        <w:fldChar w:fldCharType="separate"/>
+      </w:r>
+      <w:r>
+        <w:rPr>
+          <w:noProof/>
+        </w:rPr>
+        <w:t>[8,9]</w:t>
+      </w:r>
+      <w:r>
+        <w:fldChar w:fldCharType="end"/>
+      </w:r>
+      <w:r>
+        <w:t>.</w:t>
+      </w:r>
+    </w:p>
+    <w:p>
+      <w:pPr>
+        <w:pStyle w:val="ListParagraph"/>
+        <w:numPr>
+          <w:ilvl w:val="0"/>
+          <w:numId w:val="48"/>
+        </w:numPr>
+        <w:jc w:val="both"/>
+      </w:pPr>
+      <w:r>
+        <w:t>d</w:t>
+      </w:r>
+      <w:r>
+        <w:t xml:space="preserve">ensity of the material </w:t>
+      </w:r>
+      <w:r>
+        <w:t>in [g/cm</w:t>
+      </w:r>
+      <w:r>
+        <w:rPr>
+          <w:vertAlign w:val="superscript"/>
+        </w:rPr>
+        <w:t>3</w:t>
+      </w:r>
+      <w:r>
+        <w:t xml:space="preserve">] </w:t>
+      </w:r>
+      <w:r>
+        <w:t>to be used in the MC simulations. This value overwrites the default value given in the cdf-file (see below)</w:t>
+      </w:r>
+      <w:r>
+        <w:t>, if set positive. If you wish to use the default value</w:t>
+      </w:r>
+      <w:r>
+        <w:t xml:space="preserve"> (defined by the number of atoms and size of the supercell)</w:t>
+      </w:r>
+      <w:r>
+        <w:t xml:space="preserve">, set here any negative number (this must be the </w:t>
+      </w:r>
+      <w:r>
+        <w:t>default choice).</w:t>
+      </w:r>
+    </w:p>
+    <w:p>
+      <w:pPr>
+        <w:pStyle w:val="ListParagraph"/>
+        <w:numPr>
+          <w:ilvl w:val="0"/>
+          <w:numId w:val="48"/>
+        </w:numPr>
+        <w:jc w:val="both"/>
+      </w:pPr>
+      <w:r>
+        <w:t xml:space="preserve">number of iterations to be performed within the Monte Carlo module. Small number of iterations gives not smooth curves. Too large numbers give too long computation times. Optimal </w:t>
+      </w:r>
+      <w:r>
+        <w:t xml:space="preserve">value empirically </w:t>
+      </w:r>
+      <w:r>
+        <w:t>determined</w:t>
+      </w:r>
+      <w:r>
+        <w:t xml:space="preserve"> </w:t>
+      </w:r>
+      <w:r>
+        <w:t>is ~</w:t>
+      </w:r>
+      <w:r>
+        <w:t>2,000,</w:t>
+      </w:r>
+      <w:r>
+        <w:t>000</w:t>
+      </w:r>
+      <w:r>
+        <w:t>/(Dose *</w:t>
+      </w:r>
+      <w:r>
+        <w:t xml:space="preserve"> </w:t>
+      </w:r>
+      <w:r>
+        <w:t>Ntot)</w:t>
+      </w:r>
+      <w:r>
+        <w:t>.</w:t>
+      </w:r>
+      <w:r>
+        <w:t xml:space="preserve"> </w:t>
+      </w:r>
+      <w:r>
+        <w:rPr>
+          <w:i/>
+        </w:rPr>
+        <w:t>Note that large values here result in large arrays taking a lot of memory.</w:t>
+      </w:r>
+      <w:r>
+        <w:rPr>
+          <w:i/>
+        </w:rPr>
+        <w:t xml:space="preserve"> In case you don’t need MC simulations but only TBMD, set here 1.</w:t>
+      </w:r>
+    </w:p>
+    <w:p>
+      <w:pPr>
+        <w:pStyle w:val="ListParagraph"/>
+        <w:numPr>
+          <w:ilvl w:val="0"/>
+          <w:numId w:val="48"/>
+        </w:numPr>
+        <w:jc w:val="both"/>
+      </w:pPr>
+      <w:r>
+        <w:t>number of threads used for parallel calculation via OpenMP. Set 1 for nonparallel calculations. Set the number equal to the number of cores in your machine for optimal fast calculations.</w:t>
+      </w:r>
+    </w:p>
+    <w:p>
+      <w:pPr>
+        <w:pStyle w:val="ListParagraph"/>
+        <w:numPr>
+          <w:ilvl w:val="0"/>
+          <w:numId w:val="48"/>
+        </w:numPr>
+        <w:jc w:val="both"/>
+      </w:pPr>
+      <w:r>
+        <w:t>which MD integ</w:t>
+      </w:r>
+      <w:r>
+        <w:t>rator to use: 0 = velocity Ver</w:t>
+      </w:r>
+      <w:r>
+        <w:t>l</w:t>
+      </w:r>
+      <w:r>
+        <w:t>et</w:t>
+      </w:r>
+      <w:r>
+        <w:t xml:space="preserve"> algorithm (2</w:t>
+      </w:r>
+      <w:r>
+        <w:rPr>
+          <w:vertAlign w:val="superscript"/>
+        </w:rPr>
+        <w:t>d</w:t>
+      </w:r>
+      <w:r>
+        <w:t xml:space="preserve"> order)</w:t>
+      </w:r>
+      <w:r>
+        <w:t xml:space="preserve"> </w:t>
+      </w:r>
+      <w:r>
+        <w:fldChar w:fldCharType="begin" w:fldLock="1"/>
+      </w:r>
+      <w:r>
+        <w:instrText>ADDIN CSL_CITATION {"citationItems":[{"id":"ITEM-1","itemData":{"DOI":"10.1103/PhysRev.159.98","ISSN":"0031-899X","author":[{"dropping-particle":"","family":"Verlet","given":"Loup","non-dropping-particle":"","parse-names":false,"suffix":""}],"container-title":"Physical Review","id":"ITEM-1","issue":"1","issued":{"date-parts":[["1967","7"]]},"page":"98-103","title":"Computer \"Experiments\" on Classical Fluids. I. Thermodynamical Properties of Lennard-Jones Molecules","type":"article-journal","volume":"159"},"uris":["http://www.mendeley.com/documents/?uuid=8495afbb-8286-4f3e-971f-376b386dab8e"]}],"mendeley":{"formattedCitation":"[24]","plainTextFormattedCitation":"[24]","previouslyFormattedCitation":"[24]"},"properties":{"noteIndex":0},"schema":"https://github.com/citation-style-language/schema/raw/master/csl-citation.json"}</w:instrText>
+      </w:r>
+      <w:r>
+        <w:fldChar w:fldCharType="separate"/>
+      </w:r>
+      <w:r>
+        <w:rPr>
+          <w:noProof/>
+        </w:rPr>
+        <w:t>[24]</w:t>
+      </w:r>
+      <w:r>
+        <w:fldChar w:fldCharType="end"/>
+      </w:r>
+      <w:r>
+        <w:t>, 1=Yoshida algorithm</w:t>
+      </w:r>
+      <w:r>
+        <w:t xml:space="preserve"> </w:t>
+      </w:r>
+      <w:r>
+        <w:t xml:space="preserve"> (4</w:t>
+      </w:r>
+      <w:r>
+        <w:rPr>
+          <w:vertAlign w:val="superscript"/>
+        </w:rPr>
+        <w:t>th</w:t>
+      </w:r>
+      <w:r>
+        <w:t xml:space="preserve"> order; </w:t>
+      </w:r>
+      <w:r>
+        <w:rPr>
+          <w:i/>
+        </w:rPr>
+        <w:t>it is 4 times slower than Verlet</w:t>
+      </w:r>
+      <w:r>
+        <w:t xml:space="preserve">) </w:t>
+      </w:r>
+      <w:r>
+        <w:fldChar w:fldCharType="begin" w:fldLock="1"/>
+      </w:r>
+      <w:r>
+        <w:instrText>ADDIN CSL_CITATION {"citationItems":[{"id":"ITEM-1","itemData":{"DOI":"10.1016/0375-9601(90)90092-3","ISSN":"03759601","abstract":"For Hamiltonian systems of the form H = T(p)+V(q) a method is shown to construct explicit and time reversible symplectic integrators of higher order. For any even order there exists at least one symplectic integrator with exact coefficients. The simplest one is the 4th order integrator which agrees with one found by Forest and by Neri. For 6th and 8th orders, symplectic integrators with fewer steps are obtained, for which the coefficients are given by solving a set of simultaneous algebraic equations numerically. © 1990.","author":[{"dropping-particle":"","family":"Yoshida","given":"Haruo","non-dropping-particle":"","parse-names":false,"suffix":""}],"container-title":"Physics Letters A","id":"ITEM-1","issue":"5-7","issued":{"date-parts":[["1990","11","12"]]},"page":"262-268","publisher":"North-Holland","title":"Construction of higher order symplectic integrators","type":"article-journal","volume":"150"},"uris":["http://www.mendeley.com/documents/?uuid=06b977d3-0dcd-34d9-80da-58ca6e194714"]}],"mendeley":{"formattedCitation":"[25]","plainTextFormattedCitation":"[25]","previouslyFormattedCitation":"[25]"},"properties":{"noteIndex":0},"schema":"https://github.com/citation-style-language/schema/raw/master/csl-citation.json"}</w:instrText>
+      </w:r>
+      <w:r>
+        <w:fldChar w:fldCharType="separate"/>
+      </w:r>
+      <w:r>
+        <w:rPr>
+          <w:noProof/>
+        </w:rPr>
+        <w:t>[25]</w:t>
+      </w:r>
+      <w:r>
+        <w:fldChar w:fldCharType="end"/>
+      </w:r>
+      <w:r>
+        <w:t>, 2 = Martyna predictor-</w:t>
+      </w:r>
+      <w:r>
+        <w:t>corrector</w:t>
+      </w:r>
+      <w:r>
+        <w:t xml:space="preserve"> algorithm (4</w:t>
+      </w:r>
+      <w:r>
+        <w:rPr>
+          <w:vertAlign w:val="superscript"/>
+        </w:rPr>
+        <w:t>th</w:t>
+      </w:r>
+      <w:r>
+        <w:t xml:space="preserve"> order, </w:t>
+      </w:r>
+      <w:r>
+        <w:rPr>
+          <w:i/>
+        </w:rPr>
+        <w:t>as fast as Verlet</w:t>
+      </w:r>
+      <w:r>
+        <w:t xml:space="preserve">) </w:t>
+      </w:r>
+      <w:r>
+        <w:fldChar w:fldCharType="begin" w:fldLock="1"/>
+      </w:r>
+      <w:r>
+        <w:instrText>ADDIN CSL_CITATION {"citationItems":[{"id":"ITEM-1","itemData":{"DOI":"10.1063/1.469006","ISSN":"00219606","abstract":"A new fourth order predictor–corrector integration scheme is presented. The unique feature of the new algorithm and what distinguishes it from a Gear predictor–corrector is that the method is derived from the Trotter decomposition of a specially formulated evolution operator and as such, is both symplectic and reversible. In addition, the method retains the useful property of Gear methods that only one force evaluation per time step is required. The new integrator is tested on a harmonic plus quartic oscillator and the Henon–Heiles system. Comparisons are made to the second order velocity Verlet integrator, the true fourth order Yoshida/Suzuki schemes and fourth order Gear. In all cases, the new method works well, giving energy conservation and trajectories of much better quality than velocity Verlet and of comparable quality to the results of the true fourth order schemes for the same computational cost as velocity Verlet.","author":[{"dropping-particle":"","family":"Martyna","given":"Glenn J","non-dropping-particle":"","parse-names":false,"suffix":""},{"dropping-particle":"","family":"Tuckerman","given":"Mark E","non-dropping-particle":"","parse-names":false,"suffix":""}],"container-title":"The Journal of Chemical Physics","id":"ITEM-1","issue":"20","issued":{"date-parts":[["1995"]]},"page":"8071","publisher":"AIP Publishing","title":"Symplectic reversible integrators: Predictor–corrector methods","type":"article-journal","volume":"102"},"uris":["http://www.mendeley.com/documents/?uuid=f029c9b2-d524-42eb-bf19-be16a5c6e4e9"]}],"mendeley":{"formattedCitation":"[26]","plainTextFormattedCitation":"[26]","previouslyFormattedCitation":"[26]"},"properties":{"noteIndex":0},"schema":"https://github.com/citation-style-language/schema/raw/master/csl-citation.json"}</w:instrText>
+      </w:r>
+      <w:r>
+        <w:fldChar w:fldCharType="separate"/>
+      </w:r>
+      <w:r>
+        <w:rPr>
+          <w:noProof/>
+        </w:rPr>
+        <w:t>[26]</w:t>
+      </w:r>
+      <w:r>
+        <w:fldChar w:fldCharType="end"/>
+      </w:r>
+      <w:r>
+        <w:t>. The default option is 2</w:t>
+      </w:r>
+      <w:r>
+        <w:t>.</w:t>
+      </w:r>
+      <w:r>
+        <w:t xml:space="preserve"> </w:t>
+      </w:r>
+      <w:r>
+        <w:rPr>
+          <w:i/>
+        </w:rPr>
+        <w:t xml:space="preserve">Note that Martyna algorithm is included only for atomic coordinates, while for the supercell vectors Verlet </w:t>
+      </w:r>
+      <w:r>
+        <w:rPr>
+          <w:i/>
+        </w:rPr>
+        <w:t xml:space="preserve">is used </w:t>
+      </w:r>
+      <w:r>
+        <w:rPr>
+          <w:i/>
+        </w:rPr>
+        <w:t>(2d order).</w:t>
+      </w:r>
+    </w:p>
+    <w:p>
+      <w:pPr>
+        <w:pStyle w:val="ListParagraph"/>
+        <w:numPr>
+          <w:ilvl w:val="0"/>
+          <w:numId w:val="48"/>
+        </w:numPr>
+        <w:jc w:val="both"/>
+      </w:pPr>
+      <w:r>
+        <w:t>exclude MD module, freezing the atoms in their equilibrium positions (if set 0), or allow the atoms to move (set 1). The default option is 1.</w:t>
+      </w:r>
+    </w:p>
+    <w:p>
+      <w:pPr>
+        <w:pStyle w:val="ListParagraph"/>
+        <w:numPr>
+          <w:ilvl w:val="0"/>
+          <w:numId w:val="48"/>
+        </w:numPr>
+        <w:jc w:val="both"/>
+      </w:pPr>
+      <w:r>
+        <w:t xml:space="preserve">effective mass of the super-cell in [atomic mass] used in the framework of the Parrinello-Rahman MD </w:t>
+      </w:r>
+      <w:r>
+        <w:fldChar w:fldCharType="begin" w:fldLock="1"/>
+      </w:r>
+      <w:r>
+        <w:instrText>ADDIN CSL_CITATION {"citationItems":[{"id":"ITEM-1","itemData":{"DOI":"10.1103/PhysRevLett.45.1196","ISSN":"0031-9007","abstract":"With use of a Lagrangian which allows for the variation of the shape and size of the periodically repeating molecular-dynamics cell, it is shown that different pair potentials lead to different crystal structures.","author":[{"dropping-particle":"","family":"Parrinello","given":"M.","non-dropping-particle":"","parse-names":false,"suffix":""},{"dropping-particle":"","family":"Rahman","given":"A.","non-dropping-particle":"","parse-names":false,"suffix":""}],"container-title":"Physical Review Letters","id":"ITEM-1","issue":"14","issued":{"date-parts":[["1980","10","6"]]},"page":"1196-1199","publisher":"American Physical Society","title":"Crystal Structure and Pair Potentials: A Molecular-Dynamics Study","title-short":"Phys. Rev. Lett.","type":"article-journal","volume":"45"},"uris":["http://www.mendeley.com/documents/?uuid=13067d18-4ab7-4374-a363-3f2ef68ddbd4"]}],"mendeley":{"formattedCitation":"[27]","plainTextFormattedCitation":"[27]","previouslyFormattedCitation":"[27]"},"properties":{"noteIndex":0},"schema":"https://github.com/citation-style-language/schema/raw/master/csl-citation.json"}</w:instrText>
+      </w:r>
+      <w:r>
+        <w:fldChar w:fldCharType="separate"/>
+      </w:r>
+      <w:r>
+        <w:rPr>
+          <w:noProof/>
+        </w:rPr>
+        <w:t>[27]</w:t>
+      </w:r>
+      <w:r>
+        <w:fldChar w:fldCharType="end"/>
+      </w:r>
+      <w:r>
+        <w:t xml:space="preserve"> (only </w:t>
+      </w:r>
+      <w:r>
+        <w:t xml:space="preserve">used </w:t>
+      </w:r>
+      <w:r>
+        <w:t>in case of constant-pressure simulation, see below).</w:t>
+      </w:r>
+    </w:p>
+    <w:p>
+      <w:pPr>
+        <w:pStyle w:val="ListParagraph"/>
+        <w:numPr>
+          <w:ilvl w:val="0"/>
+          <w:numId w:val="48"/>
+        </w:numPr>
+        <w:jc w:val="both"/>
+      </w:pPr>
+      <w:r>
+        <w:t>time-step for the MD calculation</w:t>
+      </w:r>
+      <w:r>
+        <w:t>s</w:t>
+      </w:r>
+      <w:r>
+        <w:t>.</w:t>
+      </w:r>
+    </w:p>
+    <w:p>
+      <w:pPr>
+        <w:pStyle w:val="ListParagraph"/>
         <w:numPr>
           <w:ilvl w:val="1"/>
           <w:numId w:val="48"/>
@@ -10467,95 +11014,37 @@
         <w:jc w:val="both"/>
       </w:pPr>
       <w:r>
-        <w:t>The numbers in a raw must be separated by TAB, not SPACE.</w:t>
-      </w:r>
-    </w:p>
-    <w:p>
-      <w:pPr>
-        <w:pStyle w:val="ListParagraph"/>
-        <w:numPr>
-          <w:ilvl w:val="0"/>
-          <w:numId w:val="48"/>
-        </w:numPr>
-        <w:jc w:val="both"/>
-      </w:pPr>
-      <w:r>
-        <w:t>which cross sections to use in the MC module: set here CDF (</w:t>
-      </w:r>
-      <w:r>
-        <w:t>a cdf-file must be provided, see below</w:t>
-      </w:r>
-      <w:r>
-        <w:t xml:space="preserve">) to use cross sections based on the complex dielectric function formalism </w:t>
-      </w:r>
-      <w:r>
-        <w:fldChar w:fldCharType="begin" w:fldLock="1"/>
-      </w:r>
-      <w:r>
-        <w:instrText>ADDIN CSL_CITATION {"citationItems":[{"id":"ITEM-1","itemData":{"DOI":"10.1088/0022-3727/48/35/355303","ISSN":"0022-3727","abstract":"The event-by-event Monte Carlo model, TREKIS, was developed to describe the excitation of the\r electron subsystems of various solids by a penetrating swift heavy ion (SHI), the spatial spreading\r of generated fast electrons, and secondary electron and hole cascades. Complex dielectric function\r formalism is used to obtain relevant cross sections. This allows the recognition of fundamental\r effects resulting from the collective response of the electron subsystem of a target for excitation\r that is not possible within the binary collision approximation of these cross sections, e.g. the\r differences in the electronic stopping of an ion and in the electron mean free paths for different\r structures (phases) of a material. A systematic study performed with this model for different\r materials (insulators, semiconductors and metals) revealed effects which may be important for an ion\r track: e.g. the appearance of a second front of excess electronic energy propagation outwards from\r the track core following the primary front of spreading of generated electrons. We also analyze how\r the initial ballistic spatial spreading of fast electrons generated in a track turns to the\r diffusion ~10 fs after ion passage. Detailed time-resolved simulations of electronic subsystem\r kinetics helped in understanding the reasons behind enhanced silicon resistance to SHI irradiation\r in contrast to easily produced damage in this material by femtosecond laser pulses. We demonstrate\r that the fast spreading of excited electrons from the track core on a sub-100 fs timescale prevents\r the Si lattice from nonthermal melting in a relaxing SHI track.","author":[{"dropping-particle":"","family":"Medvedev","given":"N A","non-dropping-particle":"","parse-names":false,"suffix":""},{"dropping-particle":"","family":"Rymzhanov","given":"R A","non-dropping-particle":"","parse-names":false,"suffix":""},{"dropping-particle":"","family":"Volkov","given":"A E","non-dropping-particle":"","parse-names":false,"suffix":""}],"container-title":"Journal of Physics D: Applied Physics","id":"ITEM-1","issue":"35","issued":{"date-parts":[["2015","9","9"]]},"page":"355303","title":"Time-resolved electron kinetics in swift heavy ion irradiated solids","type":"article-journal","volume":"48"},"uris":["http://www.mendeley.com/documents/?uuid=fe0757f3-0690-466e-ba68-f624e30cf32f"]}],"mendeley":{"formattedCitation":"[23]","plainTextFormattedCitation":"[23]","previouslyFormattedCitation":"[23]"},"properties":{"noteIndex":0},"schema":"https://github.com/citation-style-language/schema/raw/master/csl-citation.json"}</w:instrText>
-      </w:r>
-      <w:r>
-        <w:fldChar w:fldCharType="separate"/>
-      </w:r>
-      <w:r>
-        <w:rPr>
-          <w:noProof/>
-        </w:rPr>
-        <w:t>[23]</w:t>
-      </w:r>
-      <w:r>
-        <w:fldChar w:fldCharType="end"/>
-      </w:r>
-      <w:r>
-        <w:t>; or EADL to use atomic BEB-cross-sections</w:t>
-      </w:r>
-      <w:r>
-        <w:rPr>
-          <w:lang w:val="en-US"/>
-        </w:rPr>
-        <w:t xml:space="preserve"> (</w:t>
-      </w:r>
-      <w:r>
-        <w:rPr>
-          <w:lang w:val="en-US"/>
-        </w:rPr>
-        <w:t>default choice</w:t>
-      </w:r>
-      <w:r>
-        <w:rPr>
-          <w:lang w:val="en-US"/>
-        </w:rPr>
-        <w:t>)</w:t>
-      </w:r>
-      <w:r>
-        <w:t xml:space="preserve"> </w:t>
-      </w:r>
-      <w:r>
-        <w:fldChar w:fldCharType="begin" w:fldLock="1"/>
-      </w:r>
-      <w:r>
-        <w:instrText>ADDIN CSL_CITATION {"citationItems":[{"id":"ITEM-1","itemData":{"DOI":"10.1007/s00340-015-6005-4","ISSN":"0946-2171","author":[{"dropping-particle":"","family":"Medvedev","given":"Nikita","non-dropping-particle":"","parse-names":false,"suffix":""}],"container-title":"Applied Physics B","id":"ITEM-1","issue":"3","issued":{"date-parts":[["2015"]]},"page":"417-429","title":"Femtosecond X-ray induced electron kinetics in dielectrics: application for FEL-pulse-duration monitor","type":"article-journal","volume":"118"},"uris":["http://www.mendeley.com/documents/?uuid=a68c025f-3e80-4451-a1d9-5daeb387fd83"]},{"id":"ITEM-2","itemData":{"DOI":"10.1103/PhysRevA.50.3954","ISSN":"1050-2947","abstract":"A theoretical model, which is free of adjustable or fitted parameters, for calculating electron-impact ionization cross sections for atoms and molecules is presented. This model combines the binary-encounter theory with the dipole interaction of the Bethe theory for fast incident electrons. The ratios of the contributions from distant and close collisions and interference between the direct and exchange terms are determined by using the asymptotic behaviors predicted by the Bethe theory for ionization and for stopping cross sections. Our model prescribes procedures to calculate the singly differential cross section (energy distribution) for each subshell using the binding energy, average kinetic energy, and the differential dipole oscillator strengths for that subshell. Then the singly differential cross section is integrated over the ejected electron energy to obtain the total ionization cross section. The resulting total ionization cross section near the threshold is proportional to the excess energy of the projectile electron. We found that this model yields total ionization cross sections for a variety of atoms and molecules from threshold to several keV which are in good agreement (</w:instrText>
-      </w:r>
-      <w:r>
-        <w:rPr>
-          <w:rFonts w:ascii="Cambria Math" w:hAnsi="Cambria Math" w:cs="Cambria Math"/>
-        </w:rPr>
-        <w:instrText>∼</w:instrText>
-      </w:r>
-      <w:r>
-        <w:instrText>10% or better on average) with known experimental results. The energy distributions also exhibit the expected shapes and magnitudes. We offer a simpler version of the model that can be used when differential oscillator strengths are not known. For the ionization of ions with an open-shell configuration, we found that a minor modification of our theory greatly improves agreement with experiment.","author":[{"dropping-particle":"","family":"Kim","given":"Yong-Ki","non-dropping-particle":"","parse-names":false,"suffix":""},{"dropping-particle":"","family":"Rudd","given":"M.","non-dropping-particle":"","parse-names":false,"suffix":""}],"container-title":"Physical Review A","id":"ITEM-2","issue":"5","issued":{"date-parts":[["1994","11","1"]]},"page":"3954-3967","publisher":"American Physical Society","title":"Binary-encounter-dipole model for electron-impact ionization","title-short":"Phys. Rev. A","type":"article-journal","volume":"50"},"uris":["http://www.mendeley.com/documents/?uuid=e603cebd-289e-4795-934f-dbb3b2db88e4"]}],"mendeley":{"formattedCitation":"[8,9]","plainTextFormattedCitation":"[8,9]","previouslyFormattedCitation":"[8,9]"},"properties":{"noteIndex":0},"schema":"https://github.com/citation-style-language/schema/raw/master/csl-citation.json"}</w:instrText>
-      </w:r>
-      <w:r>
-        <w:fldChar w:fldCharType="separate"/>
-      </w:r>
-      <w:r>
-        <w:rPr>
-          <w:noProof/>
-        </w:rPr>
-        <w:t>[8,9]</w:t>
-      </w:r>
-      <w:r>
-        <w:fldChar w:fldCharType="end"/>
+        <w:t>It can be set in two ways:</w:t>
+      </w:r>
+    </w:p>
+    <w:p>
+      <w:pPr>
+        <w:pStyle w:val="ListParagraph"/>
+        <w:jc w:val="both"/>
+      </w:pPr>
+      <w:r>
+        <w:t>Constant time-step: write any real(8) number of dt in</w:t>
+      </w:r>
+      <w:r>
+        <w:t xml:space="preserve"> [fs]. Default value is 0.1 fs (</w:t>
+      </w:r>
+      <w:r>
+        <w:t>or smaller</w:t>
+      </w:r>
+      <w:r>
+        <w:t xml:space="preserve"> for P=const</w:t>
+      </w:r>
+      <w:r>
+        <w:t xml:space="preserve"> simulations, see below), but in</w:t>
+      </w:r>
+      <w:r>
+        <w:t xml:space="preserve"> some simulations can be as large as 1 fs or even larger (especially for V=const simulations)</w:t>
+      </w:r>
+      <w:r>
+        <w:t xml:space="preserve">. Larger steps can lead to instabilities, smaller steps conserve energy better but run the program </w:t>
+      </w:r>
+      <w:r>
+        <w:t>slower</w:t>
       </w:r>
       <w:r>
         <w:t>.</w:t>
@@ -10564,359 +11053,17 @@
     <w:p>
       <w:pPr>
         <w:pStyle w:val="ListParagraph"/>
-        <w:numPr>
-          <w:ilvl w:val="0"/>
-          <w:numId w:val="48"/>
-        </w:numPr>
-        <w:jc w:val="both"/>
-      </w:pPr>
-      <w:r>
-        <w:t>d</w:t>
-      </w:r>
-      <w:r>
-        <w:t xml:space="preserve">ensity of the material </w:t>
-      </w:r>
-      <w:r>
-        <w:t>in [g/cm</w:t>
-      </w:r>
-      <w:r>
-        <w:rPr>
-          <w:vertAlign w:val="superscript"/>
-        </w:rPr>
-        <w:t>3</w:t>
-      </w:r>
-      <w:r>
-        <w:t xml:space="preserve">] </w:t>
-      </w:r>
-      <w:r>
-        <w:t>to be used in the MC simulations. This value overwrites the default value given in the cdf-file (see below)</w:t>
-      </w:r>
-      <w:r>
-        <w:t>, if set positive. If you wish to use the default value</w:t>
-      </w:r>
-      <w:r>
-        <w:t xml:space="preserve"> (defined by the number of atoms and size of the supercell)</w:t>
-      </w:r>
-      <w:r>
-        <w:t xml:space="preserve">, set here any negative number (this must be the </w:t>
-      </w:r>
-      <w:r>
-        <w:t>default choice).</w:t>
-      </w:r>
-    </w:p>
-    <w:p>
-      <w:pPr>
-        <w:pStyle w:val="ListParagraph"/>
-        <w:numPr>
-          <w:ilvl w:val="0"/>
-          <w:numId w:val="48"/>
-        </w:numPr>
-        <w:jc w:val="both"/>
-      </w:pPr>
-      <w:r>
-        <w:t xml:space="preserve">number of iterations to be performed within the Monte Carlo module. Small number of iterations gives not smooth curves. Too large numbers give too long computation times. Optimal </w:t>
-      </w:r>
-      <w:r>
-        <w:t xml:space="preserve">value empirically </w:t>
-      </w:r>
-      <w:r>
-        <w:t>determined</w:t>
-      </w:r>
-      <w:r>
-        <w:t xml:space="preserve"> </w:t>
-      </w:r>
-      <w:r>
-        <w:t>is ~</w:t>
-      </w:r>
-      <w:r>
-        <w:t>2,000,</w:t>
-      </w:r>
-      <w:r>
-        <w:t>000</w:t>
-      </w:r>
-      <w:r>
-        <w:t>/(Dose *</w:t>
-      </w:r>
-      <w:r>
-        <w:t xml:space="preserve"> </w:t>
-      </w:r>
-      <w:r>
-        <w:t>Ntot)</w:t>
-      </w:r>
-      <w:r>
-        <w:t>.</w:t>
-      </w:r>
-      <w:r>
-        <w:t xml:space="preserve"> </w:t>
-      </w:r>
-      <w:r>
-        <w:rPr>
-          <w:i/>
-        </w:rPr>
-        <w:t>Note that large values here result in large arrays taking a lot of memory.</w:t>
-      </w:r>
-      <w:r>
-        <w:rPr>
-          <w:i/>
-        </w:rPr>
-        <w:t xml:space="preserve"> In case you don’t need MC simulations but only TBMD, set here 1.</w:t>
-      </w:r>
-    </w:p>
-    <w:p>
-      <w:pPr>
-        <w:pStyle w:val="ListParagraph"/>
-        <w:numPr>
-          <w:ilvl w:val="0"/>
-          <w:numId w:val="48"/>
-        </w:numPr>
-        <w:jc w:val="both"/>
-      </w:pPr>
-      <w:r>
-        <w:t>number of threads used for parallel calculation via OpenMP. Set 1 for nonparallel calculations. Set the number equal to the number of cores in your machine for optimal fast calculations.</w:t>
-      </w:r>
-    </w:p>
-    <w:p>
-      <w:pPr>
-        <w:pStyle w:val="ListParagraph"/>
-        <w:numPr>
-          <w:ilvl w:val="0"/>
-          <w:numId w:val="48"/>
-        </w:numPr>
-        <w:jc w:val="both"/>
-      </w:pPr>
-      <w:r>
-        <w:t>which MD integ</w:t>
-      </w:r>
-      <w:r>
-        <w:t>rator to use: 0 = velocity Ver</w:t>
-      </w:r>
-      <w:r>
-        <w:t>l</w:t>
-      </w:r>
-      <w:r>
-        <w:t>et</w:t>
-      </w:r>
-      <w:r>
-        <w:t xml:space="preserve"> algorithm (2</w:t>
-      </w:r>
-      <w:r>
-        <w:rPr>
-          <w:vertAlign w:val="superscript"/>
-        </w:rPr>
-        <w:t>d</w:t>
-      </w:r>
-      <w:r>
-        <w:t xml:space="preserve"> order)</w:t>
-      </w:r>
-      <w:r>
-        <w:t xml:space="preserve"> </w:t>
-      </w:r>
-      <w:r>
-        <w:fldChar w:fldCharType="begin" w:fldLock="1"/>
-      </w:r>
-      <w:r>
-        <w:instrText>ADDIN CSL_CITATION {"citationItems":[{"id":"ITEM-1","itemData":{"DOI":"10.1103/PhysRev.159.98","ISSN":"0031-899X","author":[{"dropping-particle":"","family":"Verlet","given":"Loup","non-dropping-particle":"","parse-names":false,"suffix":""}],"container-title":"Physical Review","id":"ITEM-1","issue":"1","issued":{"date-parts":[["1967","7"]]},"page":"98-103","title":"Computer \"Experiments\" on Classical Fluids. I. Thermodynamical Properties of Lennard-Jones Molecules","type":"article-journal","volume":"159"},"uris":["http://www.mendeley.com/documents/?uuid=8495afbb-8286-4f3e-971f-376b386dab8e"]}],"mendeley":{"formattedCitation":"[24]","plainTextFormattedCitation":"[24]","previouslyFormattedCitation":"[24]"},"properties":{"noteIndex":0},"schema":"https://github.com/citation-style-language/schema/raw/master/csl-citation.json"}</w:instrText>
-      </w:r>
-      <w:r>
-        <w:fldChar w:fldCharType="separate"/>
-      </w:r>
-      <w:r>
-        <w:rPr>
-          <w:noProof/>
-        </w:rPr>
-        <w:t>[24]</w:t>
-      </w:r>
-      <w:r>
-        <w:fldChar w:fldCharType="end"/>
-      </w:r>
-      <w:r>
-        <w:t>, 1=Yoshida algorithm</w:t>
-      </w:r>
-      <w:r>
-        <w:t xml:space="preserve"> </w:t>
-      </w:r>
-      <w:r>
-        <w:t xml:space="preserve"> (4</w:t>
-      </w:r>
-      <w:r>
-        <w:rPr>
-          <w:vertAlign w:val="superscript"/>
-        </w:rPr>
-        <w:t>th</w:t>
-      </w:r>
-      <w:r>
-        <w:t xml:space="preserve"> order; </w:t>
-      </w:r>
-      <w:r>
-        <w:rPr>
-          <w:i/>
-        </w:rPr>
-        <w:t>it is 4 times slower than Verlet</w:t>
-      </w:r>
-      <w:r>
-        <w:t xml:space="preserve">) </w:t>
-      </w:r>
-      <w:r>
-        <w:fldChar w:fldCharType="begin" w:fldLock="1"/>
-      </w:r>
-      <w:r>
-        <w:instrText>ADDIN CSL_CITATION {"citationItems":[{"id":"ITEM-1","itemData":{"DOI":"10.1016/0375-9601(90)90092-3","ISSN":"03759601","abstract":"For Hamiltonian systems of the form H = T(p)+V(q) a method is shown to construct explicit and time reversible symplectic integrators of higher order. For any even order there exists at least one symplectic integrator with exact coefficients. The simplest one is the 4th order integrator which agrees with one found by Forest and by Neri. For 6th and 8th orders, symplectic integrators with fewer steps are obtained, for which the coefficients are given by solving a set of simultaneous algebraic equations numerically. © 1990.","author":[{"dropping-particle":"","family":"Yoshida","given":"Haruo","non-dropping-particle":"","parse-names":false,"suffix":""}],"container-title":"Physics Letters A","id":"ITEM-1","issue":"5-7","issued":{"date-parts":[["1990","11","12"]]},"page":"262-268","publisher":"North-Holland","title":"Construction of higher order symplectic integrators","type":"article-journal","volume":"150"},"uris":["http://www.mendeley.com/documents/?uuid=06b977d3-0dcd-34d9-80da-58ca6e194714"]}],"mendeley":{"formattedCitation":"[25]","plainTextFormattedCitation":"[25]","previouslyFormattedCitation":"[25]"},"properties":{"noteIndex":0},"schema":"https://github.com/citation-style-language/schema/raw/master/csl-citation.json"}</w:instrText>
-      </w:r>
-      <w:r>
-        <w:fldChar w:fldCharType="separate"/>
-      </w:r>
-      <w:r>
-        <w:rPr>
-          <w:noProof/>
-        </w:rPr>
-        <w:t>[25]</w:t>
-      </w:r>
-      <w:r>
-        <w:fldChar w:fldCharType="end"/>
-      </w:r>
-      <w:r>
-        <w:t>, 2 = Martyna predictor-</w:t>
-      </w:r>
-      <w:r>
-        <w:t>corrector</w:t>
-      </w:r>
-      <w:r>
-        <w:t xml:space="preserve"> algorithm (4</w:t>
-      </w:r>
-      <w:r>
-        <w:rPr>
-          <w:vertAlign w:val="superscript"/>
-        </w:rPr>
-        <w:t>th</w:t>
-      </w:r>
-      <w:r>
-        <w:t xml:space="preserve"> order, </w:t>
-      </w:r>
-      <w:r>
-        <w:rPr>
-          <w:i/>
-        </w:rPr>
-        <w:t>as fast as Verlet</w:t>
-      </w:r>
-      <w:r>
-        <w:t xml:space="preserve">) </w:t>
-      </w:r>
-      <w:r>
-        <w:fldChar w:fldCharType="begin" w:fldLock="1"/>
-      </w:r>
-      <w:r>
-        <w:instrText>ADDIN CSL_CITATION {"citationItems":[{"id":"ITEM-1","itemData":{"DOI":"10.1063/1.469006","ISSN":"00219606","abstract":"A new fourth order predictor–corrector integration scheme is presented. The unique feature of the new algorithm and what distinguishes it from a Gear predictor–corrector is that the method is derived from the Trotter decomposition of a specially formulated evolution operator and as such, is both symplectic and reversible. In addition, the method retains the useful property of Gear methods that only one force evaluation per time step is required. The new integrator is tested on a harmonic plus quartic oscillator and the Henon–Heiles system. Comparisons are made to the second order velocity Verlet integrator, the true fourth order Yoshida/Suzuki schemes and fourth order Gear. In all cases, the new method works well, giving energy conservation and trajectories of much better quality than velocity Verlet and of comparable quality to the results of the true fourth order schemes for the same computational cost as velocity Verlet.","author":[{"dropping-particle":"","family":"Martyna","given":"Glenn J","non-dropping-particle":"","parse-names":false,"suffix":""},{"dropping-particle":"","family":"Tuckerman","given":"Mark E","non-dropping-particle":"","parse-names":false,"suffix":""}],"container-title":"The Journal of Chemical Physics","id":"ITEM-1","issue":"20","issued":{"date-parts":[["1995"]]},"page":"8071","publisher":"AIP Publishing","title":"Symplectic reversible integrators: Predictor–corrector methods","type":"article-journal","volume":"102"},"uris":["http://www.mendeley.com/documents/?uuid=f029c9b2-d524-42eb-bf19-be16a5c6e4e9"]}],"mendeley":{"formattedCitation":"[26]","plainTextFormattedCitation":"[26]","previouslyFormattedCitation":"[26]"},"properties":{"noteIndex":0},"schema":"https://github.com/citation-style-language/schema/raw/master/csl-citation.json"}</w:instrText>
-      </w:r>
-      <w:r>
-        <w:fldChar w:fldCharType="separate"/>
-      </w:r>
-      <w:r>
-        <w:rPr>
-          <w:noProof/>
-        </w:rPr>
-        <w:t>[26]</w:t>
-      </w:r>
-      <w:r>
-        <w:fldChar w:fldCharType="end"/>
-      </w:r>
-      <w:r>
-        <w:t>. The default option is 2</w:t>
-      </w:r>
-      <w:r>
-        <w:t>.</w:t>
-      </w:r>
-      <w:r>
-        <w:t xml:space="preserve"> </w:t>
-      </w:r>
-      <w:r>
-        <w:rPr>
-          <w:i/>
-        </w:rPr>
-        <w:t xml:space="preserve">Note that Martyna algorithm is included only for atomic coordinates, while for the supercell vectors Verlet </w:t>
-      </w:r>
-      <w:r>
-        <w:rPr>
-          <w:i/>
-        </w:rPr>
-        <w:t xml:space="preserve">is used </w:t>
-      </w:r>
-      <w:r>
-        <w:rPr>
-          <w:i/>
-        </w:rPr>
-        <w:t>(2d order).</w:t>
-      </w:r>
-    </w:p>
-    <w:p>
-      <w:pPr>
-        <w:pStyle w:val="ListParagraph"/>
-        <w:numPr>
-          <w:ilvl w:val="0"/>
-          <w:numId w:val="48"/>
-        </w:numPr>
-        <w:jc w:val="both"/>
-      </w:pPr>
-      <w:r>
-        <w:t>exclude MD module, freezing the atoms in their equilibrium positions (if set 0), or allow the atoms to move (set 1). The default option is 1.</w:t>
-      </w:r>
-    </w:p>
-    <w:p>
-      <w:pPr>
-        <w:pStyle w:val="ListParagraph"/>
-        <w:numPr>
-          <w:ilvl w:val="0"/>
-          <w:numId w:val="48"/>
-        </w:numPr>
-        <w:jc w:val="both"/>
-      </w:pPr>
-      <w:r>
-        <w:t xml:space="preserve">effective mass of the super-cell in [atomic mass] used in the framework of the Parrinello-Rahman MD </w:t>
-      </w:r>
-      <w:r>
-        <w:fldChar w:fldCharType="begin" w:fldLock="1"/>
-      </w:r>
-      <w:r>
-        <w:instrText>ADDIN CSL_CITATION {"citationItems":[{"id":"ITEM-1","itemData":{"DOI":"10.1103/PhysRevLett.45.1196","ISSN":"0031-9007","abstract":"With use of a Lagrangian which allows for the variation of the shape and size of the periodically repeating molecular-dynamics cell, it is shown that different pair potentials lead to different crystal structures.","author":[{"dropping-particle":"","family":"Parrinello","given":"M.","non-dropping-particle":"","parse-names":false,"suffix":""},{"dropping-particle":"","family":"Rahman","given":"A.","non-dropping-particle":"","parse-names":false,"suffix":""}],"container-title":"Physical Review Letters","id":"ITEM-1","issue":"14","issued":{"date-parts":[["1980","10","6"]]},"page":"1196-1199","publisher":"American Physical Society","title":"Crystal Structure and Pair Potentials: A Molecular-Dynamics Study","title-short":"Phys. Rev. Lett.","type":"article-journal","volume":"45"},"uris":["http://www.mendeley.com/documents/?uuid=13067d18-4ab7-4374-a363-3f2ef68ddbd4"]}],"mendeley":{"formattedCitation":"[27]","plainTextFormattedCitation":"[27]","previouslyFormattedCitation":"[27]"},"properties":{"noteIndex":0},"schema":"https://github.com/citation-style-language/schema/raw/master/csl-citation.json"}</w:instrText>
-      </w:r>
-      <w:r>
-        <w:fldChar w:fldCharType="separate"/>
-      </w:r>
-      <w:r>
-        <w:rPr>
-          <w:noProof/>
-        </w:rPr>
-        <w:t>[27]</w:t>
-      </w:r>
-      <w:r>
-        <w:fldChar w:fldCharType="end"/>
-      </w:r>
-      <w:r>
-        <w:t xml:space="preserve"> (only </w:t>
-      </w:r>
-      <w:r>
-        <w:t xml:space="preserve">used </w:t>
-      </w:r>
-      <w:r>
-        <w:t>in case of constant-pressure simulation, see below).</w:t>
-      </w:r>
-    </w:p>
-    <w:p>
-      <w:pPr>
-        <w:pStyle w:val="ListParagraph"/>
-        <w:numPr>
-          <w:ilvl w:val="0"/>
-          <w:numId w:val="48"/>
-        </w:numPr>
-        <w:jc w:val="both"/>
-      </w:pPr>
-      <w:r>
-        <w:t>time-step for the MD calculation</w:t>
-      </w:r>
-      <w:r>
-        <w:t>s</w:t>
-      </w:r>
-      <w:r>
-        <w:t>.</w:t>
+        <w:jc w:val="both"/>
+      </w:pPr>
+      <w:r>
+        <w:lastRenderedPageBreak/>
+        <w:t xml:space="preserve">Variable time-step: write here </w:t>
+      </w:r>
+      <w:r>
+        <w:t xml:space="preserve">a </w:t>
+      </w:r>
+      <w:r>
+        <w:t>name of a file where the array of timesteps is provided. The file must be present in the same folder INPUT_DATA. The file must contain two columns:</w:t>
       </w:r>
     </w:p>
     <w:p>
@@ -10929,55 +11076,7 @@
         <w:jc w:val="both"/>
       </w:pPr>
       <w:r>
-        <w:t>It can be set in two ways:</w:t>
-      </w:r>
-    </w:p>
-    <w:p>
-      <w:pPr>
-        <w:pStyle w:val="ListParagraph"/>
-        <w:jc w:val="both"/>
-      </w:pPr>
-      <w:r>
-        <w:t>Constant time-step: write any real(8) number of dt in</w:t>
-      </w:r>
-      <w:r>
-        <w:t xml:space="preserve"> [fs]. Default value is 0.1 fs (</w:t>
-      </w:r>
-      <w:r>
-        <w:t>or smaller</w:t>
-      </w:r>
-      <w:r>
-        <w:t xml:space="preserve"> for P=const</w:t>
-      </w:r>
-      <w:r>
-        <w:t xml:space="preserve"> simulations, see below), but in</w:t>
-      </w:r>
-      <w:r>
-        <w:t xml:space="preserve"> some simulations can be as large as 1 fs or even larger (especially for V=const simulations)</w:t>
-      </w:r>
-      <w:r>
-        <w:t xml:space="preserve">. Larger steps can lead to instabilities, smaller steps conserve energy better but run the program </w:t>
-      </w:r>
-      <w:r>
-        <w:t>slower</w:t>
-      </w:r>
-      <w:r>
-        <w:t>.</w:t>
-      </w:r>
-    </w:p>
-    <w:p>
-      <w:pPr>
-        <w:pStyle w:val="ListParagraph"/>
-        <w:jc w:val="both"/>
-      </w:pPr>
-      <w:r>
-        <w:t xml:space="preserve">Variable time-step: write here </w:t>
-      </w:r>
-      <w:r>
-        <w:t xml:space="preserve">a </w:t>
-      </w:r>
-      <w:r>
-        <w:t>name of a file where the array of timesteps is provided. The file must be present in the same folder INPUT_DATA. The file must contain two columns:</w:t>
+        <w:t>First column: time instant in [fs], when to change the timestep to the one given in the second column. E.g., if the file contains the following lines:</w:t>
       </w:r>
     </w:p>
     <w:p>
@@ -10990,7 +11089,11 @@
         <w:jc w:val="both"/>
       </w:pPr>
       <w:r>
-        <w:t>First column: time instant in [fs], when to change the timestep to the one given in the second column. E.g., if the file contains the following lines:</w:t>
+        <w:t>-1.0e10</w:t>
+      </w:r>
+      <w:r>
+        <w:tab/>
+        <w:t>1.0</w:t>
       </w:r>
     </w:p>
     <w:p>
@@ -11003,11 +11106,14 @@
         <w:jc w:val="both"/>
       </w:pPr>
       <w:r>
-        <w:t>-1.0e10</w:t>
+        <w:t>-50</w:t>
       </w:r>
       <w:r>
         <w:tab/>
-        <w:t>1.0</w:t>
+      </w:r>
+      <w:r>
+        <w:tab/>
+        <w:t>0.2</w:t>
       </w:r>
     </w:p>
     <w:p>
@@ -11020,27 +11126,6 @@
         <w:jc w:val="both"/>
       </w:pPr>
       <w:r>
-        <w:t>-50</w:t>
-      </w:r>
-      <w:r>
-        <w:tab/>
-      </w:r>
-      <w:r>
-        <w:tab/>
-        <w:t>0.2</w:t>
-      </w:r>
-    </w:p>
-    <w:p>
-      <w:pPr>
-        <w:pStyle w:val="ListParagraph"/>
-        <w:numPr>
-          <w:ilvl w:val="1"/>
-          <w:numId w:val="48"/>
-        </w:numPr>
-        <w:jc w:val="both"/>
-      </w:pPr>
-      <w:r>
-        <w:lastRenderedPageBreak/>
         <w:t>100</w:t>
       </w:r>
       <w:r>
@@ -11590,6 +11675,7 @@
         <w:jc w:val="both"/>
       </w:pPr>
       <w:r>
+        <w:lastRenderedPageBreak/>
         <w:t xml:space="preserve">Second number tells when the scheme should start to be used. The default choice is </w:t>
       </w:r>
       <w:r>
@@ -11687,7 +11773,6 @@
         <w:jc w:val="both"/>
       </w:pPr>
       <w:r>
-        <w:lastRenderedPageBreak/>
         <w:t>-</w:t>
       </w:r>
       <w:r>
@@ -12364,6 +12449,7 @@
         <w:jc w:val="both"/>
       </w:pPr>
       <w:r>
+        <w:lastRenderedPageBreak/>
         <w:t>Second number</w:t>
       </w:r>
       <w:r>
@@ -12437,7 +12523,6 @@
         <w:t xml:space="preserve"> If set negative, it </w:t>
       </w:r>
       <w:r>
-        <w:lastRenderedPageBreak/>
         <w:t>use</w:t>
       </w:r>
       <w:r>
@@ -12864,6 +12949,7 @@
         <w:jc w:val="both"/>
       </w:pPr>
       <w:r>
+        <w:lastRenderedPageBreak/>
         <w:t xml:space="preserve">to </w:t>
       </w:r>
       <w:r>
@@ -12941,7 +13027,6 @@
         <w:jc w:val="both"/>
       </w:pPr>
       <w:r>
-        <w:lastRenderedPageBreak/>
         <w:t>save numbers of nearest neighbours within the given radius: to exclude optional set a number &lt;0, a number &gt;0 means the radius within which the atoms considered to be neighbours in the units of [A]</w:t>
       </w:r>
       <w:r>
@@ -13222,6 +13307,7 @@
       </w:pPr>
       <w:bookmarkStart w:id="12" w:name="_Toc75238982"/>
       <w:r>
+        <w:lastRenderedPageBreak/>
         <w:t>Folder</w:t>
       </w:r>
       <w:r>
@@ -13294,7 +13380,6 @@
       </w:pPr>
       <w:bookmarkStart w:id="13" w:name="_Toc75238983"/>
       <w:r>
-        <w:lastRenderedPageBreak/>
         <w:t>[</w:t>
       </w:r>
       <w:r>
@@ -14136,27 +14221,57 @@
         <w:pStyle w:val="Caption"/>
       </w:pPr>
       <w:r>
+        <w:lastRenderedPageBreak/>
         <w:t xml:space="preserve">Figure </w:t>
       </w:r>
-      <w:fldSimple w:instr=" STYLEREF 1 \s ">
-        <w:r>
-          <w:rPr>
-            <w:noProof/>
-          </w:rPr>
-          <w:t>VIII</w:t>
-        </w:r>
-      </w:fldSimple>
+      <w:r>
+        <w:fldChar w:fldCharType="begin"/>
+      </w:r>
+      <w:r>
+        <w:instrText xml:space="preserve"> STYLEREF 1 \s </w:instrText>
+      </w:r>
+      <w:r>
+        <w:fldChar w:fldCharType="separate"/>
+      </w:r>
+      <w:r>
+        <w:rPr>
+          <w:noProof/>
+        </w:rPr>
+        <w:t>VIII</w:t>
+      </w:r>
+      <w:r>
+        <w:rPr>
+          <w:noProof/>
+        </w:rPr>
+        <w:fldChar w:fldCharType="end"/>
+      </w:r>
       <w:r>
         <w:t>.</w:t>
       </w:r>
-      <w:fldSimple w:instr=" SEQ Figure \* ARABIC \s 1 ">
-        <w:r>
-          <w:rPr>
-            <w:noProof/>
-          </w:rPr>
-          <w:t>3</w:t>
-        </w:r>
-      </w:fldSimple>
+      <w:r>
+        <w:fldChar w:fldCharType="begin"/>
+      </w:r>
+      <w:r>
+        <w:instrText xml:space="preserve"> SEQ Figure \* ARAB</w:instrText>
+      </w:r>
+      <w:r>
+        <w:instrText xml:space="preserve">IC \s 1 </w:instrText>
+      </w:r>
+      <w:r>
+        <w:fldChar w:fldCharType="separate"/>
+      </w:r>
+      <w:r>
+        <w:rPr>
+          <w:noProof/>
+        </w:rPr>
+        <w:t>3</w:t>
+      </w:r>
+      <w:r>
+        <w:rPr>
+          <w:noProof/>
+        </w:rPr>
+        <w:fldChar w:fldCharType="end"/>
+      </w:r>
       <w:r>
         <w:t xml:space="preserve">. 3TB </w:t>
       </w:r>
@@ -14176,25 +14291,51 @@
         <w:tab/>
         <w:t xml:space="preserve">Figure </w:t>
       </w:r>
-      <w:fldSimple w:instr=" STYLEREF 1 \s ">
-        <w:r>
-          <w:rPr>
-            <w:noProof/>
-          </w:rPr>
-          <w:t>VIII</w:t>
-        </w:r>
-      </w:fldSimple>
+      <w:r>
+        <w:fldChar w:fldCharType="begin"/>
+      </w:r>
+      <w:r>
+        <w:instrText xml:space="preserve"> STYLEREF 1 \s </w:instrText>
+      </w:r>
+      <w:r>
+        <w:fldChar w:fldCharType="separate"/>
+      </w:r>
+      <w:r>
+        <w:rPr>
+          <w:noProof/>
+        </w:rPr>
+        <w:t>VIII</w:t>
+      </w:r>
+      <w:r>
+        <w:rPr>
+          <w:noProof/>
+        </w:rPr>
+        <w:fldChar w:fldCharType="end"/>
+      </w:r>
       <w:r>
         <w:t>.</w:t>
       </w:r>
-      <w:fldSimple w:instr=" SEQ Figure \* ARABIC \s 1 ">
-        <w:r>
-          <w:rPr>
-            <w:noProof/>
-          </w:rPr>
-          <w:t>4</w:t>
-        </w:r>
-      </w:fldSimple>
+      <w:r>
+        <w:fldChar w:fldCharType="begin"/>
+      </w:r>
+      <w:r>
+        <w:instrText xml:space="preserve"> SEQ Figure \* ARABIC \s 1 </w:instrText>
+      </w:r>
+      <w:r>
+        <w:fldChar w:fldCharType="separate"/>
+      </w:r>
+      <w:r>
+        <w:rPr>
+          <w:noProof/>
+        </w:rPr>
+        <w:t>4</w:t>
+      </w:r>
+      <w:r>
+        <w:rPr>
+          <w:noProof/>
+        </w:rPr>
+        <w:fldChar w:fldCharType="end"/>
+      </w:r>
       <w:r>
         <w:t xml:space="preserve"> 3TB </w:t>
       </w:r>
@@ -14285,7 +14426,6 @@
         <w:jc w:val="both"/>
       </w:pPr>
       <w:r>
-        <w:lastRenderedPageBreak/>
         <w:t>L</w:t>
       </w:r>
       <w:r>
@@ -14546,25 +14686,51 @@
       <w:r>
         <w:t xml:space="preserve">Figure </w:t>
       </w:r>
-      <w:fldSimple w:instr=" STYLEREF 1 \s ">
-        <w:r>
-          <w:rPr>
-            <w:noProof/>
-          </w:rPr>
-          <w:t>VIII</w:t>
-        </w:r>
-      </w:fldSimple>
+      <w:r>
+        <w:fldChar w:fldCharType="begin"/>
+      </w:r>
+      <w:r>
+        <w:instrText xml:space="preserve"> STYLEREF 1 \s </w:instrText>
+      </w:r>
+      <w:r>
+        <w:fldChar w:fldCharType="separate"/>
+      </w:r>
+      <w:r>
+        <w:rPr>
+          <w:noProof/>
+        </w:rPr>
+        <w:t>VIII</w:t>
+      </w:r>
+      <w:r>
+        <w:rPr>
+          <w:noProof/>
+        </w:rPr>
+        <w:fldChar w:fldCharType="end"/>
+      </w:r>
       <w:r>
         <w:t>.</w:t>
       </w:r>
-      <w:fldSimple w:instr=" SEQ Figure \* ARABIC \s 1 ">
-        <w:r>
-          <w:rPr>
-            <w:noProof/>
-          </w:rPr>
-          <w:t>5</w:t>
-        </w:r>
-      </w:fldSimple>
+      <w:r>
+        <w:fldChar w:fldCharType="begin"/>
+      </w:r>
+      <w:r>
+        <w:instrText xml:space="preserve"> SEQ Figure \* ARABIC \s 1 </w:instrText>
+      </w:r>
+      <w:r>
+        <w:fldChar w:fldCharType="separate"/>
+      </w:r>
+      <w:r>
+        <w:rPr>
+          <w:noProof/>
+        </w:rPr>
+        <w:t>5</w:t>
+      </w:r>
+      <w:r>
+        <w:rPr>
+          <w:noProof/>
+        </w:rPr>
+        <w:fldChar w:fldCharType="end"/>
+      </w:r>
       <w:bookmarkEnd w:id="14"/>
       <w:r>
         <w:t xml:space="preserve">. BOP </w:t>
@@ -14588,25 +14754,51 @@
       <w:r>
         <w:t xml:space="preserve">Figure </w:t>
       </w:r>
-      <w:fldSimple w:instr=" STYLEREF 1 \s ">
-        <w:r>
-          <w:rPr>
-            <w:noProof/>
-          </w:rPr>
-          <w:t>VIII</w:t>
-        </w:r>
-      </w:fldSimple>
+      <w:r>
+        <w:fldChar w:fldCharType="begin"/>
+      </w:r>
+      <w:r>
+        <w:instrText xml:space="preserve"> STYLEREF 1 \s </w:instrText>
+      </w:r>
+      <w:r>
+        <w:fldChar w:fldCharType="separate"/>
+      </w:r>
+      <w:r>
+        <w:rPr>
+          <w:noProof/>
+        </w:rPr>
+        <w:t>VIII</w:t>
+      </w:r>
+      <w:r>
+        <w:rPr>
+          <w:noProof/>
+        </w:rPr>
+        <w:fldChar w:fldCharType="end"/>
+      </w:r>
       <w:r>
         <w:t>.</w:t>
       </w:r>
-      <w:fldSimple w:instr=" SEQ Figure \* ARABIC \s 1 ">
-        <w:r>
-          <w:rPr>
-            <w:noProof/>
-          </w:rPr>
-          <w:t>6</w:t>
-        </w:r>
-      </w:fldSimple>
+      <w:r>
+        <w:fldChar w:fldCharType="begin"/>
+      </w:r>
+      <w:r>
+        <w:instrText xml:space="preserve"> SEQ Figure \* ARABIC \s 1 </w:instrText>
+      </w:r>
+      <w:r>
+        <w:fldChar w:fldCharType="separate"/>
+      </w:r>
+      <w:r>
+        <w:rPr>
+          <w:noProof/>
+        </w:rPr>
+        <w:t>6</w:t>
+      </w:r>
+      <w:r>
+        <w:rPr>
+          <w:noProof/>
+        </w:rPr>
+        <w:fldChar w:fldCharType="end"/>
+      </w:r>
       <w:bookmarkEnd w:id="15"/>
       <w:r>
         <w:t xml:space="preserve"> BOP </w:t>
@@ -14826,25 +15018,51 @@
       <w:r>
         <w:t xml:space="preserve">Figure </w:t>
       </w:r>
-      <w:fldSimple w:instr=" STYLEREF 1 \s ">
-        <w:r>
-          <w:rPr>
-            <w:noProof/>
-          </w:rPr>
-          <w:t>VIII</w:t>
-        </w:r>
-      </w:fldSimple>
+      <w:r>
+        <w:fldChar w:fldCharType="begin"/>
+      </w:r>
+      <w:r>
+        <w:instrText xml:space="preserve"> STYLEREF 1 \s </w:instrText>
+      </w:r>
+      <w:r>
+        <w:fldChar w:fldCharType="separate"/>
+      </w:r>
+      <w:r>
+        <w:rPr>
+          <w:noProof/>
+        </w:rPr>
+        <w:t>VIII</w:t>
+      </w:r>
+      <w:r>
+        <w:rPr>
+          <w:noProof/>
+        </w:rPr>
+        <w:fldChar w:fldCharType="end"/>
+      </w:r>
       <w:r>
         <w:t>.</w:t>
       </w:r>
-      <w:fldSimple w:instr=" SEQ Figure \* ARABIC \s 1 ">
-        <w:r>
-          <w:rPr>
-            <w:noProof/>
-          </w:rPr>
-          <w:t>7</w:t>
-        </w:r>
-      </w:fldSimple>
+      <w:r>
+        <w:fldChar w:fldCharType="begin"/>
+      </w:r>
+      <w:r>
+        <w:instrText xml:space="preserve"> SEQ Figure \* ARABIC \s 1 </w:instrText>
+      </w:r>
+      <w:r>
+        <w:fldChar w:fldCharType="separate"/>
+      </w:r>
+      <w:r>
+        <w:rPr>
+          <w:noProof/>
+        </w:rPr>
+        <w:t>7</w:t>
+      </w:r>
+      <w:r>
+        <w:rPr>
+          <w:noProof/>
+        </w:rPr>
+        <w:fldChar w:fldCharType="end"/>
+      </w:r>
       <w:bookmarkEnd w:id="16"/>
       <w:r>
         <w:t xml:space="preserve">. </w:t>
@@ -14866,25 +15084,54 @@
       <w:r>
         <w:t xml:space="preserve">Figure </w:t>
       </w:r>
-      <w:fldSimple w:instr=" STYLEREF 1 \s ">
-        <w:r>
-          <w:rPr>
-            <w:noProof/>
-          </w:rPr>
-          <w:t>VIII</w:t>
-        </w:r>
-      </w:fldSimple>
+      <w:r>
+        <w:fldChar w:fldCharType="begin"/>
+      </w:r>
+      <w:r>
+        <w:instrText xml:space="preserve"> </w:instrText>
+      </w:r>
+      <w:r>
+        <w:instrText xml:space="preserve">STYLEREF 1 \s </w:instrText>
+      </w:r>
+      <w:r>
+        <w:fldChar w:fldCharType="separate"/>
+      </w:r>
+      <w:r>
+        <w:rPr>
+          <w:noProof/>
+        </w:rPr>
+        <w:t>VIII</w:t>
+      </w:r>
+      <w:r>
+        <w:rPr>
+          <w:noProof/>
+        </w:rPr>
+        <w:fldChar w:fldCharType="end"/>
+      </w:r>
       <w:r>
         <w:t>.</w:t>
       </w:r>
-      <w:fldSimple w:instr=" SEQ Figure \* ARABIC \s 1 ">
-        <w:r>
-          <w:rPr>
-            <w:noProof/>
-          </w:rPr>
-          <w:t>8</w:t>
-        </w:r>
-      </w:fldSimple>
+      <w:r>
+        <w:fldChar w:fldCharType="begin"/>
+      </w:r>
+      <w:r>
+        <w:instrText xml:space="preserve"> SEQ Figure \* ARABIC \s 1 </w:instrText>
+      </w:r>
+      <w:r>
+        <w:fldChar w:fldCharType="separate"/>
+      </w:r>
+      <w:r>
+        <w:rPr>
+          <w:noProof/>
+        </w:rPr>
+        <w:t>8</w:t>
+      </w:r>
+      <w:r>
+        <w:rPr>
+          <w:noProof/>
+        </w:rPr>
+        <w:fldChar w:fldCharType="end"/>
+      </w:r>
       <w:bookmarkEnd w:id="17"/>
       <w:bookmarkEnd w:id="18"/>
       <w:r>
@@ -15043,7 +15290,11 @@
         <w:jc w:val="both"/>
       </w:pPr>
       <w:r>
-        <w:t>The third line defines the soft cut-off radius in [A] and its smoothing in [A]. Those can be adjusted empirically, but should not be larger than ~10 A, as this is typically the limit in the SK files of DFTB. It usually makes sense to set the cut-off radius somewhere after the second or third nearest neighbour.</w:t>
+        <w:t xml:space="preserve">The third line defines the soft cut-off radius in [A] and its smoothing in [A]. Those can be adjusted empirically, but should not be larger than ~10 A, as this is typically the limit in the </w:t>
+      </w:r>
+      <w:r>
+        <w:lastRenderedPageBreak/>
+        <w:t>SK files of DFTB. It usually makes sense to set the cut-off radius somewhere after the second or third nearest neighbour.</w:t>
       </w:r>
     </w:p>
     <w:p>
@@ -15129,7 +15380,6 @@
         <w:jc w:val="both"/>
       </w:pPr>
       <w:r>
-        <w:lastRenderedPageBreak/>
         <w:t>The third line defines which form of the Repulsive term to use according to DFTB format: polynomial (0) or spline (1). It is recommended to use spline (since it contains exponential repulsion as short distances, which polynomial does not; also, apparently not in all sk-files polynomial form is given), thus 1 is the default choice.</w:t>
       </w:r>
     </w:p>
@@ -15299,25 +15549,51 @@
       <w:r>
         <w:t xml:space="preserve">Figure </w:t>
       </w:r>
-      <w:fldSimple w:instr=" STYLEREF 1 \s ">
-        <w:r>
-          <w:rPr>
-            <w:noProof/>
-          </w:rPr>
-          <w:t>VIII</w:t>
-        </w:r>
-      </w:fldSimple>
+      <w:r>
+        <w:fldChar w:fldCharType="begin"/>
+      </w:r>
+      <w:r>
+        <w:instrText xml:space="preserve"> STYLEREF 1 \s </w:instrText>
+      </w:r>
+      <w:r>
+        <w:fldChar w:fldCharType="separate"/>
+      </w:r>
+      <w:r>
+        <w:rPr>
+          <w:noProof/>
+        </w:rPr>
+        <w:t>VIII</w:t>
+      </w:r>
+      <w:r>
+        <w:rPr>
+          <w:noProof/>
+        </w:rPr>
+        <w:fldChar w:fldCharType="end"/>
+      </w:r>
       <w:r>
         <w:t>.</w:t>
       </w:r>
-      <w:fldSimple w:instr=" SEQ Figure \* ARABIC \s 1 ">
-        <w:r>
-          <w:rPr>
-            <w:noProof/>
-          </w:rPr>
-          <w:t>9</w:t>
-        </w:r>
-      </w:fldSimple>
+      <w:r>
+        <w:fldChar w:fldCharType="begin"/>
+      </w:r>
+      <w:r>
+        <w:instrText xml:space="preserve"> SEQ Figure \* ARABIC \s 1 </w:instrText>
+      </w:r>
+      <w:r>
+        <w:fldChar w:fldCharType="separate"/>
+      </w:r>
+      <w:r>
+        <w:rPr>
+          <w:noProof/>
+        </w:rPr>
+        <w:t>9</w:t>
+      </w:r>
+      <w:r>
+        <w:rPr>
+          <w:noProof/>
+        </w:rPr>
+        <w:fldChar w:fldCharType="end"/>
+      </w:r>
       <w:r>
         <w:t xml:space="preserve"> File </w:t>
       </w:r>
@@ -15348,6 +15624,7 @@
         <w:ind w:left="426" w:hanging="426"/>
       </w:pPr>
       <w:r>
+        <w:lastRenderedPageBreak/>
         <w:t>First: i</w:t>
       </w:r>
       <w:r>
@@ -15435,7 +15712,6 @@
         <w:jc w:val="both"/>
       </w:pPr>
       <w:r>
-        <w:lastRenderedPageBreak/>
         <w:t>All these parameters must be extracted from the original NRL .par files. The rest of the lines must be just copied from NRL .par files without any changes.</w:t>
       </w:r>
       <w:r>
@@ -15720,25 +15996,54 @@
       <w:r>
         <w:t xml:space="preserve">Figure </w:t>
       </w:r>
-      <w:fldSimple w:instr=" STYLEREF 1 \s ">
-        <w:r>
-          <w:rPr>
-            <w:noProof/>
-          </w:rPr>
-          <w:t>VIII</w:t>
-        </w:r>
-      </w:fldSimple>
+      <w:r>
+        <w:fldChar w:fldCharType="begin"/>
+      </w:r>
+      <w:r>
+        <w:instrText xml:space="preserve"> STYLEREF 1 \s </w:instrText>
+      </w:r>
+      <w:r>
+        <w:fldChar w:fldCharType="separate"/>
+      </w:r>
+      <w:r>
+        <w:rPr>
+          <w:noProof/>
+        </w:rPr>
+        <w:t>VIII</w:t>
+      </w:r>
+      <w:r>
+        <w:rPr>
+          <w:noProof/>
+        </w:rPr>
+        <w:fldChar w:fldCharType="end"/>
+      </w:r>
       <w:r>
         <w:t>.</w:t>
       </w:r>
-      <w:fldSimple w:instr=" SEQ Figure \* ARABIC \s 1 ">
-        <w:r>
-          <w:rPr>
-            <w:noProof/>
-          </w:rPr>
-          <w:t>10</w:t>
-        </w:r>
-      </w:fldSimple>
+      <w:r>
+        <w:fldChar w:fldCharType="begin"/>
+      </w:r>
+      <w:r>
+        <w:instrText xml:space="preserve"> SEQ Figure \* ARAB</w:instrText>
+      </w:r>
+      <w:r>
+        <w:instrText xml:space="preserve">IC \s 1 </w:instrText>
+      </w:r>
+      <w:r>
+        <w:fldChar w:fldCharType="separate"/>
+      </w:r>
+      <w:r>
+        <w:rPr>
+          <w:noProof/>
+        </w:rPr>
+        <w:t>10</w:t>
+      </w:r>
+      <w:r>
+        <w:rPr>
+          <w:noProof/>
+        </w:rPr>
+        <w:fldChar w:fldCharType="end"/>
+      </w:r>
       <w:bookmarkEnd w:id="19"/>
       <w:r>
         <w:t xml:space="preserve">. File </w:t>
@@ -15759,25 +16064,51 @@
       <w:r>
         <w:t xml:space="preserve">Figure </w:t>
       </w:r>
-      <w:fldSimple w:instr=" STYLEREF 1 \s ">
-        <w:r>
-          <w:rPr>
-            <w:noProof/>
-          </w:rPr>
-          <w:t>VIII</w:t>
-        </w:r>
-      </w:fldSimple>
+      <w:r>
+        <w:fldChar w:fldCharType="begin"/>
+      </w:r>
+      <w:r>
+        <w:instrText xml:space="preserve"> STYLEREF 1 \s </w:instrText>
+      </w:r>
+      <w:r>
+        <w:fldChar w:fldCharType="separate"/>
+      </w:r>
+      <w:r>
+        <w:rPr>
+          <w:noProof/>
+        </w:rPr>
+        <w:t>VIII</w:t>
+      </w:r>
+      <w:r>
+        <w:rPr>
+          <w:noProof/>
+        </w:rPr>
+        <w:fldChar w:fldCharType="end"/>
+      </w:r>
       <w:r>
         <w:t>.</w:t>
       </w:r>
-      <w:fldSimple w:instr=" SEQ Figure \* ARABIC \s 1 ">
-        <w:r>
-          <w:rPr>
-            <w:noProof/>
-          </w:rPr>
-          <w:t>11</w:t>
-        </w:r>
-      </w:fldSimple>
+      <w:r>
+        <w:fldChar w:fldCharType="begin"/>
+      </w:r>
+      <w:r>
+        <w:instrText xml:space="preserve"> SEQ Figure \* ARABIC \s 1 </w:instrText>
+      </w:r>
+      <w:r>
+        <w:fldChar w:fldCharType="separate"/>
+      </w:r>
+      <w:r>
+        <w:rPr>
+          <w:noProof/>
+        </w:rPr>
+        <w:t>11</w:t>
+      </w:r>
+      <w:r>
+        <w:rPr>
+          <w:noProof/>
+        </w:rPr>
+        <w:fldChar w:fldCharType="end"/>
+      </w:r>
       <w:bookmarkEnd w:id="20"/>
       <w:r>
         <w:t xml:space="preserve"> File </w:t>
@@ -15929,6 +16260,7 @@
           <w:noProof/>
           <w:lang w:val="en-US"/>
         </w:rPr>
+        <w:lastRenderedPageBreak/>
         <w:drawing>
           <wp:inline distT="0" distB="0" distL="0" distR="0" wp14:anchorId="1E107BA0" wp14:editId="79636A89">
             <wp:extent cx="3057525" cy="3587474"/>
@@ -16042,25 +16374,51 @@
       <w:r>
         <w:t xml:space="preserve">Figure </w:t>
       </w:r>
-      <w:fldSimple w:instr=" STYLEREF 1 \s ">
-        <w:r>
-          <w:rPr>
-            <w:noProof/>
-          </w:rPr>
-          <w:t>VIII</w:t>
-        </w:r>
-      </w:fldSimple>
+      <w:r>
+        <w:fldChar w:fldCharType="begin"/>
+      </w:r>
+      <w:r>
+        <w:instrText xml:space="preserve"> STYLEREF 1 \s </w:instrText>
+      </w:r>
+      <w:r>
+        <w:fldChar w:fldCharType="separate"/>
+      </w:r>
+      <w:r>
+        <w:rPr>
+          <w:noProof/>
+        </w:rPr>
+        <w:t>VIII</w:t>
+      </w:r>
+      <w:r>
+        <w:rPr>
+          <w:noProof/>
+        </w:rPr>
+        <w:fldChar w:fldCharType="end"/>
+      </w:r>
       <w:r>
         <w:t>.</w:t>
       </w:r>
-      <w:fldSimple w:instr=" SEQ Figure \* ARABIC \s 1 ">
-        <w:r>
-          <w:rPr>
-            <w:noProof/>
-          </w:rPr>
-          <w:t>12</w:t>
-        </w:r>
-      </w:fldSimple>
+      <w:r>
+        <w:fldChar w:fldCharType="begin"/>
+      </w:r>
+      <w:r>
+        <w:instrText xml:space="preserve"> SEQ Figure \* ARABIC \s 1 </w:instrText>
+      </w:r>
+      <w:r>
+        <w:fldChar w:fldCharType="separate"/>
+      </w:r>
+      <w:r>
+        <w:rPr>
+          <w:noProof/>
+        </w:rPr>
+        <w:t>12</w:t>
+      </w:r>
+      <w:r>
+        <w:rPr>
+          <w:noProof/>
+        </w:rPr>
+        <w:fldChar w:fldCharType="end"/>
+      </w:r>
       <w:bookmarkEnd w:id="21"/>
       <w:r>
         <w:t xml:space="preserve">. </w:t>
@@ -16083,25 +16441,51 @@
       <w:r>
         <w:t xml:space="preserve">Figure </w:t>
       </w:r>
-      <w:fldSimple w:instr=" STYLEREF 1 \s ">
-        <w:r>
-          <w:rPr>
-            <w:noProof/>
-          </w:rPr>
-          <w:t>VIII</w:t>
-        </w:r>
-      </w:fldSimple>
+      <w:r>
+        <w:fldChar w:fldCharType="begin"/>
+      </w:r>
+      <w:r>
+        <w:instrText xml:space="preserve"> STYLEREF 1 \s </w:instrText>
+      </w:r>
+      <w:r>
+        <w:fldChar w:fldCharType="separate"/>
+      </w:r>
+      <w:r>
+        <w:rPr>
+          <w:noProof/>
+        </w:rPr>
+        <w:t>VIII</w:t>
+      </w:r>
+      <w:r>
+        <w:rPr>
+          <w:noProof/>
+        </w:rPr>
+        <w:fldChar w:fldCharType="end"/>
+      </w:r>
       <w:r>
         <w:t>.</w:t>
       </w:r>
-      <w:fldSimple w:instr=" SEQ Figure \* ARABIC \s 1 ">
-        <w:r>
-          <w:rPr>
-            <w:noProof/>
-          </w:rPr>
-          <w:t>13</w:t>
-        </w:r>
-      </w:fldSimple>
+      <w:r>
+        <w:fldChar w:fldCharType="begin"/>
+      </w:r>
+      <w:r>
+        <w:instrText xml:space="preserve"> SEQ Figure \* ARABIC \s 1 </w:instrText>
+      </w:r>
+      <w:r>
+        <w:fldChar w:fldCharType="separate"/>
+      </w:r>
+      <w:r>
+        <w:rPr>
+          <w:noProof/>
+        </w:rPr>
+        <w:t>13</w:t>
+      </w:r>
+      <w:r>
+        <w:rPr>
+          <w:noProof/>
+        </w:rPr>
+        <w:fldChar w:fldCharType="end"/>
+      </w:r>
       <w:bookmarkEnd w:id="23"/>
       <w:r>
         <w:t xml:space="preserve"> </w:t>
@@ -16383,27 +16767,54 @@
       </w:pPr>
       <w:bookmarkStart w:id="25" w:name="_Ref475368503"/>
       <w:r>
+        <w:lastRenderedPageBreak/>
         <w:t xml:space="preserve">Figure </w:t>
       </w:r>
-      <w:fldSimple w:instr=" STYLEREF 1 \s ">
-        <w:r>
-          <w:rPr>
-            <w:noProof/>
-          </w:rPr>
-          <w:t>VIII</w:t>
-        </w:r>
-      </w:fldSimple>
+      <w:r>
+        <w:fldChar w:fldCharType="begin"/>
+      </w:r>
+      <w:r>
+        <w:instrText xml:space="preserve"> STYLEREF 1 \s </w:instrText>
+      </w:r>
+      <w:r>
+        <w:fldChar w:fldCharType="separate"/>
+      </w:r>
+      <w:r>
+        <w:rPr>
+          <w:noProof/>
+        </w:rPr>
+        <w:t>VIII</w:t>
+      </w:r>
+      <w:r>
+        <w:rPr>
+          <w:noProof/>
+        </w:rPr>
+        <w:fldChar w:fldCharType="end"/>
+      </w:r>
       <w:r>
         <w:t>.</w:t>
       </w:r>
-      <w:fldSimple w:instr=" SEQ Figure \* ARABIC \s 1 ">
-        <w:r>
-          <w:rPr>
-            <w:noProof/>
-          </w:rPr>
-          <w:t>14</w:t>
-        </w:r>
-      </w:fldSimple>
+      <w:r>
+        <w:fldChar w:fldCharType="begin"/>
+      </w:r>
+      <w:r>
+        <w:instrText xml:space="preserve"> SEQ Figure \* ARABIC \s 1 </w:instrText>
+      </w:r>
+      <w:r>
+        <w:fldChar w:fldCharType="separate"/>
+      </w:r>
+      <w:r>
+        <w:rPr>
+          <w:noProof/>
+        </w:rPr>
+        <w:t>14</w:t>
+      </w:r>
+      <w:r>
+        <w:rPr>
+          <w:noProof/>
+        </w:rPr>
+        <w:fldChar w:fldCharType="end"/>
+      </w:r>
       <w:bookmarkEnd w:id="25"/>
       <w:r>
         <w:t xml:space="preserve"> File C_C_TB_vdW.txt</w:t>
@@ -16676,25 +17087,51 @@
       <w:r>
         <w:t xml:space="preserve">Figure </w:t>
       </w:r>
-      <w:fldSimple w:instr=" STYLEREF 1 \s ">
-        <w:r>
-          <w:rPr>
-            <w:noProof/>
-          </w:rPr>
-          <w:t>VIII</w:t>
-        </w:r>
-      </w:fldSimple>
+      <w:r>
+        <w:fldChar w:fldCharType="begin"/>
+      </w:r>
+      <w:r>
+        <w:instrText xml:space="preserve"> STYLEREF 1 \s </w:instrText>
+      </w:r>
+      <w:r>
+        <w:fldChar w:fldCharType="separate"/>
+      </w:r>
+      <w:r>
+        <w:rPr>
+          <w:noProof/>
+        </w:rPr>
+        <w:t>VIII</w:t>
+      </w:r>
+      <w:r>
+        <w:rPr>
+          <w:noProof/>
+        </w:rPr>
+        <w:fldChar w:fldCharType="end"/>
+      </w:r>
       <w:r>
         <w:t>.</w:t>
       </w:r>
-      <w:fldSimple w:instr=" SEQ Figure \* ARABIC \s 1 ">
-        <w:r>
-          <w:rPr>
-            <w:noProof/>
-          </w:rPr>
-          <w:t>15</w:t>
-        </w:r>
-      </w:fldSimple>
+      <w:r>
+        <w:fldChar w:fldCharType="begin"/>
+      </w:r>
+      <w:r>
+        <w:instrText xml:space="preserve"> SEQ Figure \* ARABIC \s 1 </w:instrText>
+      </w:r>
+      <w:r>
+        <w:fldChar w:fldCharType="separate"/>
+      </w:r>
+      <w:r>
+        <w:rPr>
+          <w:noProof/>
+        </w:rPr>
+        <w:t>15</w:t>
+      </w:r>
+      <w:r>
+        <w:rPr>
+          <w:noProof/>
+        </w:rPr>
+        <w:fldChar w:fldCharType="end"/>
+      </w:r>
       <w:bookmarkEnd w:id="27"/>
       <w:r>
         <w:t xml:space="preserve"> File C_C_TB_Coulomb.txt</w:t>
@@ -16830,14 +17267,7 @@
         <w:rPr>
           <w:lang w:val="en-US"/>
         </w:rPr>
-        <w:t xml:space="preserve"> kinetic energies of atoms higher than the TB-</w:t>
-      </w:r>
-      <w:r>
-        <w:rPr>
-          <w:lang w:val="en-US"/>
-        </w:rPr>
-        <w:lastRenderedPageBreak/>
-        <w:t>provided barrier at short distances. In such a case, it is necessary to make the system stable at short distances</w:t>
+        <w:t xml:space="preserve"> kinetic energies of atoms higher than the TB-provided barrier at short distances. In such a case, it is necessary to make the system stable at short distances</w:t>
       </w:r>
       <w:r>
         <w:rPr>
@@ -17450,25 +17880,51 @@
       <w:r>
         <w:t xml:space="preserve">Figure </w:t>
       </w:r>
-      <w:fldSimple w:instr=" STYLEREF 1 \s ">
-        <w:r>
-          <w:rPr>
-            <w:noProof/>
-          </w:rPr>
-          <w:t>VIII</w:t>
-        </w:r>
-      </w:fldSimple>
+      <w:r>
+        <w:fldChar w:fldCharType="begin"/>
+      </w:r>
+      <w:r>
+        <w:instrText xml:space="preserve"> STYLEREF 1 \s </w:instrText>
+      </w:r>
+      <w:r>
+        <w:fldChar w:fldCharType="separate"/>
+      </w:r>
+      <w:r>
+        <w:rPr>
+          <w:noProof/>
+        </w:rPr>
+        <w:t>VIII</w:t>
+      </w:r>
+      <w:r>
+        <w:rPr>
+          <w:noProof/>
+        </w:rPr>
+        <w:fldChar w:fldCharType="end"/>
+      </w:r>
       <w:r>
         <w:t>.</w:t>
       </w:r>
-      <w:fldSimple w:instr=" SEQ Figure \* ARABIC \s 1 ">
-        <w:r>
-          <w:rPr>
-            <w:noProof/>
-          </w:rPr>
-          <w:t>16</w:t>
-        </w:r>
-      </w:fldSimple>
+      <w:r>
+        <w:fldChar w:fldCharType="begin"/>
+      </w:r>
+      <w:r>
+        <w:instrText xml:space="preserve"> SEQ Figure \* ARABIC \s 1 </w:instrText>
+      </w:r>
+      <w:r>
+        <w:fldChar w:fldCharType="separate"/>
+      </w:r>
+      <w:r>
+        <w:rPr>
+          <w:noProof/>
+        </w:rPr>
+        <w:t>16</w:t>
+      </w:r>
+      <w:r>
+        <w:rPr>
+          <w:noProof/>
+        </w:rPr>
+        <w:fldChar w:fldCharType="end"/>
+      </w:r>
       <w:bookmarkEnd w:id="29"/>
       <w:r>
         <w:t xml:space="preserve"> C_C_TB_wall.txt</w:t>
@@ -17491,6 +17947,7 @@
       </w:pPr>
       <w:bookmarkStart w:id="30" w:name="_Toc75238987"/>
       <w:r>
+        <w:lastRenderedPageBreak/>
         <w:t>Unit_cell_equilibrium.txt</w:t>
       </w:r>
       <w:bookmarkEnd w:id="30"/>
@@ -17648,25 +18105,51 @@
       <w:r>
         <w:t xml:space="preserve">Figure </w:t>
       </w:r>
-      <w:fldSimple w:instr=" STYLEREF 1 \s ">
-        <w:r>
-          <w:rPr>
-            <w:noProof/>
-          </w:rPr>
-          <w:t>VIII</w:t>
-        </w:r>
-      </w:fldSimple>
+      <w:r>
+        <w:fldChar w:fldCharType="begin"/>
+      </w:r>
+      <w:r>
+        <w:instrText xml:space="preserve"> STYLEREF 1 \s </w:instrText>
+      </w:r>
+      <w:r>
+        <w:fldChar w:fldCharType="separate"/>
+      </w:r>
+      <w:r>
+        <w:rPr>
+          <w:noProof/>
+        </w:rPr>
+        <w:t>VIII</w:t>
+      </w:r>
+      <w:r>
+        <w:rPr>
+          <w:noProof/>
+        </w:rPr>
+        <w:fldChar w:fldCharType="end"/>
+      </w:r>
       <w:r>
         <w:t>.</w:t>
       </w:r>
-      <w:fldSimple w:instr=" SEQ Figure \* ARABIC \s 1 ">
-        <w:r>
-          <w:rPr>
-            <w:noProof/>
-          </w:rPr>
-          <w:t>17</w:t>
-        </w:r>
-      </w:fldSimple>
+      <w:r>
+        <w:fldChar w:fldCharType="begin"/>
+      </w:r>
+      <w:r>
+        <w:instrText xml:space="preserve"> SEQ Figure \* ARABIC \s 1 </w:instrText>
+      </w:r>
+      <w:r>
+        <w:fldChar w:fldCharType="separate"/>
+      </w:r>
+      <w:r>
+        <w:rPr>
+          <w:noProof/>
+        </w:rPr>
+        <w:t>17</w:t>
+      </w:r>
+      <w:r>
+        <w:rPr>
+          <w:noProof/>
+        </w:rPr>
+        <w:fldChar w:fldCharType="end"/>
+      </w:r>
       <w:bookmarkEnd w:id="31"/>
       <w:r>
         <w:t xml:space="preserve"> File Unit_cell_equilibrium.txt</w:t>
@@ -17802,7 +18285,6 @@
         <w:jc w:val="both"/>
       </w:pPr>
       <w:r>
-        <w:lastRenderedPageBreak/>
         <w:t>Next 3 numbers in each line</w:t>
       </w:r>
       <w:r>
@@ -17924,25 +18406,51 @@
       <w:r>
         <w:t xml:space="preserve">Figure </w:t>
       </w:r>
-      <w:fldSimple w:instr=" STYLEREF 1 \s ">
-        <w:r>
-          <w:rPr>
-            <w:noProof/>
-          </w:rPr>
-          <w:t>VIII</w:t>
-        </w:r>
-      </w:fldSimple>
+      <w:r>
+        <w:fldChar w:fldCharType="begin"/>
+      </w:r>
+      <w:r>
+        <w:instrText xml:space="preserve"> STYLEREF 1 \s </w:instrText>
+      </w:r>
+      <w:r>
+        <w:fldChar w:fldCharType="separate"/>
+      </w:r>
+      <w:r>
+        <w:rPr>
+          <w:noProof/>
+        </w:rPr>
+        <w:t>VIII</w:t>
+      </w:r>
+      <w:r>
+        <w:rPr>
+          <w:noProof/>
+        </w:rPr>
+        <w:fldChar w:fldCharType="end"/>
+      </w:r>
       <w:r>
         <w:t>.</w:t>
       </w:r>
-      <w:fldSimple w:instr=" SEQ Figure \* ARABIC \s 1 ">
-        <w:r>
-          <w:rPr>
-            <w:noProof/>
-          </w:rPr>
-          <w:t>18</w:t>
-        </w:r>
-      </w:fldSimple>
+      <w:r>
+        <w:fldChar w:fldCharType="begin"/>
+      </w:r>
+      <w:r>
+        <w:instrText xml:space="preserve"> SEQ Figure \* ARABIC \s 1 </w:instrText>
+      </w:r>
+      <w:r>
+        <w:fldChar w:fldCharType="separate"/>
+      </w:r>
+      <w:r>
+        <w:rPr>
+          <w:noProof/>
+        </w:rPr>
+        <w:t>18</w:t>
+      </w:r>
+      <w:r>
+        <w:rPr>
+          <w:noProof/>
+        </w:rPr>
+        <w:fldChar w:fldCharType="end"/>
+      </w:r>
       <w:bookmarkEnd w:id="33"/>
       <w:r>
         <w:t xml:space="preserve"> File </w:t>
@@ -18186,6 +18694,7 @@
         <w:jc w:val="both"/>
       </w:pPr>
       <w:r>
+        <w:lastRenderedPageBreak/>
         <w:t>These files are</w:t>
       </w:r>
       <w:r>
@@ -18435,11 +18944,7 @@
         <w:t>SAVE_supercell.dat</w:t>
       </w:r>
       <w:r>
-        <w:t xml:space="preserve">’ are created during the simulation run in the output folder, and are updated at each saving time step; thus, the data in them after the </w:t>
-      </w:r>
-      <w:r>
-        <w:lastRenderedPageBreak/>
-        <w:t>simulation has finished correspond to the last time-step of the simulation, and can be just copied into the input file, provided the simulation delivered desired quality of results.</w:t>
+        <w:t>’ are created during the simulation run in the output folder, and are updated at each saving time step; thus, the data in them after the simulation has finished correspond to the last time-step of the simulation, and can be just copied into the input file, provided the simulation delivered desired quality of results.</w:t>
       </w:r>
       <w:r>
         <w:t xml:space="preserve"> Place these files into the folder with the new material name, see next step.</w:t>
@@ -18769,6 +19274,7 @@
         </w:rPr>
       </w:pPr>
       <w:r>
+        <w:lastRenderedPageBreak/>
         <w:t>Run XTANT. If these files are present in the folder with the material data, XTANT will linearly interpolate coordinates from the first to the second phase (accounting for periodic boundaries) and save all the output data along this coordinate path.</w:t>
       </w:r>
       <w:r>
@@ -18955,25 +19461,54 @@
       <w:r>
         <w:t xml:space="preserve">Figure </w:t>
       </w:r>
-      <w:fldSimple w:instr=" STYLEREF 1 \s ">
-        <w:r>
-          <w:rPr>
-            <w:noProof/>
-          </w:rPr>
-          <w:t>VIII</w:t>
-        </w:r>
-      </w:fldSimple>
+      <w:r>
+        <w:fldChar w:fldCharType="begin"/>
+      </w:r>
+      <w:r>
+        <w:instrText xml:space="preserve"> STYLEREF 1 \s </w:instrText>
+      </w:r>
+      <w:r>
+        <w:fldChar w:fldCharType="separate"/>
+      </w:r>
+      <w:r>
+        <w:rPr>
+          <w:noProof/>
+        </w:rPr>
+        <w:t>VIII</w:t>
+      </w:r>
+      <w:r>
+        <w:rPr>
+          <w:noProof/>
+        </w:rPr>
+        <w:fldChar w:fldCharType="end"/>
+      </w:r>
       <w:r>
         <w:t>.</w:t>
       </w:r>
-      <w:fldSimple w:instr=" SEQ Figure \* ARABIC \s 1 ">
-        <w:r>
-          <w:rPr>
-            <w:noProof/>
-          </w:rPr>
-          <w:t>19</w:t>
-        </w:r>
-      </w:fldSimple>
+      <w:r>
+        <w:fldChar w:fldCharType="begin"/>
+      </w:r>
+      <w:r>
+        <w:instrText xml:space="preserve"> SEQ Figure \* ARABIC \s </w:instrText>
+      </w:r>
+      <w:r>
+        <w:instrText xml:space="preserve">1 </w:instrText>
+      </w:r>
+      <w:r>
+        <w:fldChar w:fldCharType="separate"/>
+      </w:r>
+      <w:r>
+        <w:rPr>
+          <w:noProof/>
+        </w:rPr>
+        <w:t>19</w:t>
+      </w:r>
+      <w:r>
+        <w:rPr>
+          <w:noProof/>
+        </w:rPr>
+        <w:fldChar w:fldCharType="end"/>
+      </w:r>
       <w:bookmarkEnd w:id="41"/>
       <w:r>
         <w:t xml:space="preserve"> </w:t>
@@ -19010,7 +19545,6 @@
     </w:p>
     <w:p>
       <w:r>
-        <w:lastRenderedPageBreak/>
         <w:t xml:space="preserve">Line 2: </w:t>
       </w:r>
       <w:r>
@@ -19202,6 +19736,7 @@
           <w:noProof/>
           <w:lang w:val="en-US"/>
         </w:rPr>
+        <w:lastRenderedPageBreak/>
         <w:drawing>
           <wp:inline distT="0" distB="0" distL="0" distR="0" wp14:anchorId="249E7178" wp14:editId="6D73D132">
             <wp:extent cx="4800600" cy="3548837"/>
@@ -19339,7 +19874,6 @@
         <w:jc w:val="both"/>
       </w:pPr>
       <w:r>
-        <w:lastRenderedPageBreak/>
         <w:t xml:space="preserve">In case if one uses BEB cross sections (by setting EADL option in the input file NUMERICAL_PARAMETERS.txt), the file </w:t>
       </w:r>
       <w:r>
@@ -19554,7 +20088,11 @@
         <w:t>the folder, at the first XTANT</w:t>
       </w:r>
       <w:r>
-        <w:t xml:space="preserve"> run it will automatically calculate them for the given choice of the cross section (CDF or BEB), and save. Next time, it will read from the saved files, instead of recalculating them again. Which means, if you modify something in the atomic parameters or the cdf, you have to delete the mean free paths files and let the program recalculate the new ones at the next run.</w:t>
+        <w:t xml:space="preserve"> run it will automatically calculate them for the given choice of the cross section (CDF or BEB), and save. Next time, it will read from the saved files, instead of recalculating them again. Which means, if you modify something in the atomic </w:t>
+      </w:r>
+      <w:r>
+        <w:lastRenderedPageBreak/>
+        <w:t>parameters or the cdf, you have to delete the mean free paths files and let the program recalculate the new ones at the next run.</w:t>
       </w:r>
     </w:p>
     <w:p>
@@ -19843,25 +20381,51 @@
       <w:r>
         <w:t xml:space="preserve">Figure </w:t>
       </w:r>
-      <w:fldSimple w:instr=" STYLEREF 1 \s ">
-        <w:r>
-          <w:rPr>
-            <w:noProof/>
-          </w:rPr>
-          <w:t>VIII</w:t>
-        </w:r>
-      </w:fldSimple>
+      <w:r>
+        <w:fldChar w:fldCharType="begin"/>
+      </w:r>
+      <w:r>
+        <w:instrText xml:space="preserve"> STYLEREF 1 \s </w:instrText>
+      </w:r>
+      <w:r>
+        <w:fldChar w:fldCharType="separate"/>
+      </w:r>
+      <w:r>
+        <w:rPr>
+          <w:noProof/>
+        </w:rPr>
+        <w:t>VIII</w:t>
+      </w:r>
+      <w:r>
+        <w:rPr>
+          <w:noProof/>
+        </w:rPr>
+        <w:fldChar w:fldCharType="end"/>
+      </w:r>
       <w:r>
         <w:t>.</w:t>
       </w:r>
-      <w:fldSimple w:instr=" SEQ Figure \* ARABIC \s 1 ">
-        <w:r>
-          <w:rPr>
-            <w:noProof/>
-          </w:rPr>
-          <w:t>20</w:t>
-        </w:r>
-      </w:fldSimple>
+      <w:r>
+        <w:fldChar w:fldCharType="begin"/>
+      </w:r>
+      <w:r>
+        <w:instrText xml:space="preserve"> SEQ Figure \* ARABIC \s 1 </w:instrText>
+      </w:r>
+      <w:r>
+        <w:fldChar w:fldCharType="separate"/>
+      </w:r>
+      <w:r>
+        <w:rPr>
+          <w:noProof/>
+        </w:rPr>
+        <w:t>20</w:t>
+      </w:r>
+      <w:r>
+        <w:rPr>
+          <w:noProof/>
+        </w:rPr>
+        <w:fldChar w:fldCharType="end"/>
+      </w:r>
       <w:bookmarkEnd w:id="45"/>
       <w:r>
         <w:t>. Example of k_grid.dat file</w:t>
@@ -19899,7 +20463,6 @@
         <w:rPr>
           <w:rFonts w:eastAsiaTheme="minorHAnsi"/>
         </w:rPr>
-        <w:lastRenderedPageBreak/>
         <w:t>OUTPUT_Error_log.dat</w:t>
       </w:r>
       <w:bookmarkEnd w:id="47"/>
@@ -20077,6 +20640,7 @@
         <w:rPr>
           <w:rFonts w:eastAsiaTheme="minorHAnsi"/>
         </w:rPr>
+        <w:lastRenderedPageBreak/>
         <w:t>OUTPUT_E</w:t>
       </w:r>
       <w:r>
@@ -20429,7 +20993,6 @@
         <w:rPr>
           <w:lang w:val="en-US"/>
         </w:rPr>
-        <w:lastRenderedPageBreak/>
         <w:t>[</w:t>
       </w:r>
       <w:r>
@@ -20702,6 +21265,7 @@
         <w:rPr>
           <w:i/>
         </w:rPr>
+        <w:lastRenderedPageBreak/>
         <w:t>Files</w:t>
       </w:r>
       <w:r>
@@ -20941,84 +21505,84 @@
         <w:jc w:val="both"/>
       </w:pPr>
       <w:r>
+        <w:t>OUTPUT_CB_electron_Gnuplot.sh – plots the density of conduction band electrons.</w:t>
+      </w:r>
+    </w:p>
+    <w:p>
+      <w:pPr>
+        <w:jc w:val="both"/>
+      </w:pPr>
+      <w:r>
+        <w:t>OUTPUT_coupling_parameter_Gnuplot.sh – plots the electron-phonon coupling parameter.</w:t>
+      </w:r>
+    </w:p>
+    <w:p>
+      <w:pPr>
+        <w:jc w:val="both"/>
+      </w:pPr>
+      <w:r>
+        <w:t>OUTPUT_deep_shell_holes_Gnuplot.sh – plots the density of deep shell holes in each shell</w:t>
+      </w:r>
+      <w:r>
+        <w:t xml:space="preserve"> of each atom of the compound</w:t>
+      </w:r>
+      <w:r>
+        <w:t>.</w:t>
+      </w:r>
+    </w:p>
+    <w:p>
+      <w:pPr>
+        <w:jc w:val="both"/>
+      </w:pPr>
+      <w:r>
+        <w:t>OUTPUT_electron_Ce.sh – plots the heat capacity of electrons.</w:t>
+      </w:r>
+    </w:p>
+    <w:p>
+      <w:pPr>
+        <w:jc w:val="both"/>
+      </w:pPr>
+      <w:r>
+        <w:t>OUTPU</w:t>
+      </w:r>
+      <w:r>
+        <w:t>T_electron_distribution_Gnuplot</w:t>
+      </w:r>
+      <w:r>
+        <w:t>.sh – plots the electron distribution function (overlap of al</w:t>
+      </w:r>
+      <w:r>
+        <w:t xml:space="preserve">l timesteps, not very useful). </w:t>
+      </w:r>
+      <w:r>
+        <w:t>Takes a few minutes to plot.</w:t>
+      </w:r>
+      <w:r>
+        <w:t xml:space="preserve"> Better not to use, but set your own timesteps to print out if needed.</w:t>
+      </w:r>
+    </w:p>
+    <w:p>
+      <w:pPr>
+        <w:jc w:val="both"/>
+      </w:pPr>
+      <w:r>
+        <w:t>OUTPUT_electrons_and_holes_Gnuplot.sh – plots the high-energy electrons and core holes densities.</w:t>
+      </w:r>
+    </w:p>
+    <w:p>
+      <w:pPr>
+        <w:jc w:val="both"/>
+      </w:pPr>
+      <w:r>
+        <w:t>OUTPUT_energies_Gnuplot.sh – plots the total, potential, and atomic energies.</w:t>
+      </w:r>
+    </w:p>
+    <w:p>
+      <w:pPr>
+        <w:jc w:val="both"/>
+      </w:pPr>
+      <w:r>
         <w:lastRenderedPageBreak/>
-        <w:t>OUTPUT_CB_electron_Gnuplot.sh – plots the density of conduction band electrons.</w:t>
-      </w:r>
-    </w:p>
-    <w:p>
-      <w:pPr>
-        <w:jc w:val="both"/>
-      </w:pPr>
-      <w:r>
-        <w:t>OUTPUT_coupling_parameter_Gnuplot.sh – plots the electron-phonon coupling parameter.</w:t>
-      </w:r>
-    </w:p>
-    <w:p>
-      <w:pPr>
-        <w:jc w:val="both"/>
-      </w:pPr>
-      <w:r>
-        <w:t>OUTPUT_deep_shell_holes_Gnuplot.sh – plots the density of deep shell holes in each shell</w:t>
-      </w:r>
-      <w:r>
-        <w:t xml:space="preserve"> of each atom of the compound</w:t>
-      </w:r>
-      <w:r>
-        <w:t>.</w:t>
-      </w:r>
-    </w:p>
-    <w:p>
-      <w:pPr>
-        <w:jc w:val="both"/>
-      </w:pPr>
-      <w:r>
-        <w:t>OUTPUT_electron_Ce.sh – plots the heat capacity of electrons.</w:t>
-      </w:r>
-    </w:p>
-    <w:p>
-      <w:pPr>
-        <w:jc w:val="both"/>
-      </w:pPr>
-      <w:r>
-        <w:t>OUTPU</w:t>
-      </w:r>
-      <w:r>
-        <w:t>T_electron_distribution_Gnuplot</w:t>
-      </w:r>
-      <w:r>
-        <w:t>.sh – plots the electron distribution function (overlap of al</w:t>
-      </w:r>
-      <w:r>
-        <w:t xml:space="preserve">l timesteps, not very useful). </w:t>
-      </w:r>
-      <w:r>
-        <w:t>Takes a few minutes to plot.</w:t>
-      </w:r>
-      <w:r>
-        <w:t xml:space="preserve"> Better not to use, but set your own timesteps to print out if needed.</w:t>
-      </w:r>
-    </w:p>
-    <w:p>
-      <w:pPr>
-        <w:jc w:val="both"/>
-      </w:pPr>
-      <w:r>
-        <w:t>OUTPUT_electrons_and_holes_Gnuplot.sh – plots the high-energy electrons and core holes densities.</w:t>
-      </w:r>
-    </w:p>
-    <w:p>
-      <w:pPr>
-        <w:jc w:val="both"/>
-      </w:pPr>
-      <w:r>
-        <w:t>OUTPUT_energies_Gnuplot.sh – plots the total, potential, and atomic energies.</w:t>
-      </w:r>
-    </w:p>
-    <w:p>
-      <w:pPr>
-        <w:jc w:val="both"/>
-      </w:pPr>
-      <w:r>
         <w:t>OUTPUT_energy_levels_Gnuplot.sh – plots the electron energy levels (eigenvalues of the TB hamiltonian). Takes a few minutes to plot.</w:t>
       </w:r>
     </w:p>
@@ -21228,167 +21792,167 @@
       </w:pPr>
       <w:bookmarkStart w:id="52" w:name="_Toc75239003"/>
       <w:r>
+        <w:t>Output d</w:t>
+      </w:r>
+      <w:r>
+        <w:t>ata files</w:t>
+      </w:r>
+      <w:bookmarkEnd w:id="52"/>
+    </w:p>
+    <w:p>
+      <w:pPr>
+        <w:jc w:val="both"/>
+      </w:pPr>
+      <w:r>
+        <w:rPr>
+          <w:color w:val="1F497D"/>
+        </w:rPr>
+        <w:t>O</w:t>
+      </w:r>
+      <w:r>
+        <w:rPr>
+          <w:color w:val="1F497D"/>
+        </w:rPr>
+        <w:t>UTPUT_atomic_coordinates.xyz</w:t>
+      </w:r>
+      <w:r>
+        <w:rPr>
+          <w:color w:val="1F497D"/>
+        </w:rPr>
+        <w:t xml:space="preserve"> </w:t>
+      </w:r>
+      <w:r>
+        <w:t xml:space="preserve">– contains the atomic positions </w:t>
+      </w:r>
+      <w:r>
+        <w:t xml:space="preserve">at each time-step </w:t>
+      </w:r>
+      <w:r>
+        <w:t xml:space="preserve">in [A] </w:t>
+      </w:r>
+      <w:r>
+        <w:t xml:space="preserve">(saving time-step specified in the input-file, not the numerical time-step used in the MD) </w:t>
+      </w:r>
+      <w:r>
+        <w:t>in the XYZ format.</w:t>
+      </w:r>
+    </w:p>
+    <w:p>
+      <w:pPr>
+        <w:jc w:val="both"/>
+      </w:pPr>
+      <w:r>
+        <w:rPr>
+          <w:color w:val="1F497D"/>
+        </w:rPr>
+        <w:t>OUTPUT_atomic_coordinates.</w:t>
+      </w:r>
+      <w:r>
+        <w:rPr>
+          <w:color w:val="1F497D"/>
+        </w:rPr>
+        <w:t>cif</w:t>
+      </w:r>
+      <w:r>
+        <w:rPr>
+          <w:color w:val="1F497D"/>
+        </w:rPr>
+        <w:t xml:space="preserve"> </w:t>
+      </w:r>
+      <w:r>
+        <w:t>– contains the atomic positions at each time-step in [A] (saving time-step specified in the input-file, not the numerical time-step used in the MD) in the CIF format.</w:t>
+      </w:r>
+    </w:p>
+    <w:p>
+      <w:pPr>
+        <w:jc w:val="both"/>
+      </w:pPr>
+      <w:r>
+        <w:rPr>
+          <w:color w:val="1F497D"/>
+        </w:rPr>
+        <w:t>OUTPUT_coordinates</w:t>
+      </w:r>
+      <w:r>
+        <w:rPr>
+          <w:color w:val="1F497D"/>
+        </w:rPr>
+        <w:t>_and_velosities</w:t>
+      </w:r>
+      <w:r>
+        <w:rPr>
+          <w:color w:val="1F497D"/>
+        </w:rPr>
+        <w:t>.</w:t>
+      </w:r>
+      <w:r>
+        <w:rPr>
+          <w:color w:val="1F497D"/>
+        </w:rPr>
+        <w:t>dat</w:t>
+      </w:r>
+      <w:r>
+        <w:rPr>
+          <w:color w:val="1F497D"/>
+        </w:rPr>
+        <w:t xml:space="preserve"> </w:t>
+      </w:r>
+      <w:r>
+        <w:t>– contains the atomic coordinates and velocities for all atoms at each timestep</w:t>
+      </w:r>
+      <w:r>
+        <w:t>.</w:t>
+      </w:r>
+      <w:r>
+        <w:t xml:space="preserve"> First thee values and the coordinates</w:t>
+      </w:r>
+      <w:r>
+        <w:t xml:space="preserve"> in [A]</w:t>
+      </w:r>
+      <w:r>
+        <w:t>, last three are the velocity in each line</w:t>
+      </w:r>
+      <w:r>
+        <w:t xml:space="preserve"> in [A/fs]</w:t>
+      </w:r>
+      <w:r>
+        <w:t>. A line describes one atom in the super cell. After all atoms’ data for one timestep there are two empty lines. After that, the next timestep is starting. Use it for quick look with gnuplot, e.g.:</w:t>
+      </w:r>
+    </w:p>
+    <w:p>
+      <w:pPr>
+        <w:jc w:val="both"/>
+      </w:pPr>
+      <w:r>
+        <w:t>sp “OUTPUT_coordinates_and_velosities.dat” i</w:t>
+      </w:r>
+      <w:r>
+        <w:t xml:space="preserve"> 201</w:t>
+      </w:r>
+      <w:r>
+        <w:t xml:space="preserve"> u 1:2:3 pt 6 ps 3</w:t>
+      </w:r>
+    </w:p>
+    <w:p>
+      <w:pPr>
+        <w:jc w:val="both"/>
+      </w:pPr>
+      <w:r>
+        <w:t xml:space="preserve">for step number </w:t>
+      </w:r>
+      <w:r>
+        <w:t>201</w:t>
+      </w:r>
+      <w:r>
+        <w:t>, coordinates (columns 1:2:3).</w:t>
+      </w:r>
+    </w:p>
+    <w:p>
+      <w:pPr>
+        <w:jc w:val="both"/>
+      </w:pPr>
+      <w:r>
         <w:lastRenderedPageBreak/>
-        <w:t>Output d</w:t>
-      </w:r>
-      <w:r>
-        <w:t>ata files</w:t>
-      </w:r>
-      <w:bookmarkEnd w:id="52"/>
-    </w:p>
-    <w:p>
-      <w:pPr>
-        <w:jc w:val="both"/>
-      </w:pPr>
-      <w:r>
-        <w:rPr>
-          <w:color w:val="1F497D"/>
-        </w:rPr>
-        <w:t>O</w:t>
-      </w:r>
-      <w:r>
-        <w:rPr>
-          <w:color w:val="1F497D"/>
-        </w:rPr>
-        <w:t>UTPUT_atomic_coordinates.xyz</w:t>
-      </w:r>
-      <w:r>
-        <w:rPr>
-          <w:color w:val="1F497D"/>
-        </w:rPr>
-        <w:t xml:space="preserve"> </w:t>
-      </w:r>
-      <w:r>
-        <w:t xml:space="preserve">– contains the atomic positions </w:t>
-      </w:r>
-      <w:r>
-        <w:t xml:space="preserve">at each time-step </w:t>
-      </w:r>
-      <w:r>
-        <w:t xml:space="preserve">in [A] </w:t>
-      </w:r>
-      <w:r>
-        <w:t xml:space="preserve">(saving time-step specified in the input-file, not the numerical time-step used in the MD) </w:t>
-      </w:r>
-      <w:r>
-        <w:t>in the XYZ format.</w:t>
-      </w:r>
-    </w:p>
-    <w:p>
-      <w:pPr>
-        <w:jc w:val="both"/>
-      </w:pPr>
-      <w:r>
-        <w:rPr>
-          <w:color w:val="1F497D"/>
-        </w:rPr>
-        <w:t>OUTPUT_atomic_coordinates.</w:t>
-      </w:r>
-      <w:r>
-        <w:rPr>
-          <w:color w:val="1F497D"/>
-        </w:rPr>
-        <w:t>cif</w:t>
-      </w:r>
-      <w:r>
-        <w:rPr>
-          <w:color w:val="1F497D"/>
-        </w:rPr>
-        <w:t xml:space="preserve"> </w:t>
-      </w:r>
-      <w:r>
-        <w:t>– contains the atomic positions at each time-step in [A] (saving time-step specified in the input-file, not the numerical time-step used in the MD) in the CIF format.</w:t>
-      </w:r>
-    </w:p>
-    <w:p>
-      <w:pPr>
-        <w:jc w:val="both"/>
-      </w:pPr>
-      <w:r>
-        <w:rPr>
-          <w:color w:val="1F497D"/>
-        </w:rPr>
-        <w:t>OUTPUT_coordinates</w:t>
-      </w:r>
-      <w:r>
-        <w:rPr>
-          <w:color w:val="1F497D"/>
-        </w:rPr>
-        <w:t>_and_velosities</w:t>
-      </w:r>
-      <w:r>
-        <w:rPr>
-          <w:color w:val="1F497D"/>
-        </w:rPr>
-        <w:t>.</w:t>
-      </w:r>
-      <w:r>
-        <w:rPr>
-          <w:color w:val="1F497D"/>
-        </w:rPr>
-        <w:t>dat</w:t>
-      </w:r>
-      <w:r>
-        <w:rPr>
-          <w:color w:val="1F497D"/>
-        </w:rPr>
-        <w:t xml:space="preserve"> </w:t>
-      </w:r>
-      <w:r>
-        <w:t>– contains the atomic coordinates and velocities for all atoms at each timestep</w:t>
-      </w:r>
-      <w:r>
-        <w:t>.</w:t>
-      </w:r>
-      <w:r>
-        <w:t xml:space="preserve"> First thee values and the coordinates</w:t>
-      </w:r>
-      <w:r>
-        <w:t xml:space="preserve"> in [A]</w:t>
-      </w:r>
-      <w:r>
-        <w:t>, last three are the velocity in each line</w:t>
-      </w:r>
-      <w:r>
-        <w:t xml:space="preserve"> in [A/fs]</w:t>
-      </w:r>
-      <w:r>
-        <w:t>. A line describes one atom in the super cell. After all atoms’ data for one timestep there are two empty lines. After that, the next timestep is starting. Use it for quick look with gnuplot, e.g.:</w:t>
-      </w:r>
-    </w:p>
-    <w:p>
-      <w:pPr>
-        <w:jc w:val="both"/>
-      </w:pPr>
-      <w:r>
-        <w:t>sp “OUTPUT_coordinates_and_velosities.dat” i</w:t>
-      </w:r>
-      <w:r>
-        <w:t xml:space="preserve"> 201</w:t>
-      </w:r>
-      <w:r>
-        <w:t xml:space="preserve"> u 1:2:3 pt 6 ps 3</w:t>
-      </w:r>
-    </w:p>
-    <w:p>
-      <w:pPr>
-        <w:jc w:val="both"/>
-      </w:pPr>
-      <w:r>
-        <w:t xml:space="preserve">for step number </w:t>
-      </w:r>
-      <w:r>
-        <w:t>201</w:t>
-      </w:r>
-      <w:r>
-        <w:t>, coordinates (columns 1:2:3).</w:t>
-      </w:r>
-    </w:p>
-    <w:p>
-      <w:pPr>
-        <w:jc w:val="both"/>
-      </w:pPr>
-      <w:r>
         <w:t>Also use it for calculations of atomic velocity autocorrelators and phonon spectra</w:t>
       </w:r>
       <w:r>
@@ -21808,7 +22372,6 @@
         <w:rPr>
           <w:color w:val="1F497D"/>
         </w:rPr>
-        <w:lastRenderedPageBreak/>
         <w:t>OUTPUT_dielectric_function.dat</w:t>
       </w:r>
       <w:r>
@@ -21996,6 +22559,7 @@
         <w:jc w:val="both"/>
       </w:pPr>
       <w:r>
+        <w:lastRenderedPageBreak/>
         <w:t>Real part of the (y,y) component of the CDF</w:t>
       </w:r>
     </w:p>
@@ -22425,7 +22989,6 @@
         <w:jc w:val="both"/>
       </w:pPr>
       <w:r>
-        <w:lastRenderedPageBreak/>
         <w:t>Bottom of the CB [eV]</w:t>
       </w:r>
     </w:p>
@@ -22651,6 +23214,7 @@
         <w:rPr>
           <w:color w:val="1F497D"/>
         </w:rPr>
+        <w:lastRenderedPageBreak/>
         <w:t>OUTPUT_</w:t>
       </w:r>
       <w:r>
@@ -23060,7 +23624,6 @@
     </w:p>
     <w:p>
       <w:r>
-        <w:lastRenderedPageBreak/>
         <w:t>These</w:t>
       </w:r>
       <w:r>
@@ -23196,6 +23759,7 @@
         <w:jc w:val="both"/>
       </w:pPr>
       <w:r>
+        <w:lastRenderedPageBreak/>
         <w:t>'OUTPUT_temperatures.dat'</w:t>
       </w:r>
     </w:p>
@@ -23702,7 +24266,6 @@
         </w:rPr>
       </w:pPr>
       <w:r>
-        <w:lastRenderedPageBreak/>
         <w:t>The</w:t>
       </w:r>
       <w:r>
@@ -24029,6 +24592,7 @@
         <w:jc w:val="both"/>
       </w:pPr>
       <w:r>
+        <w:lastRenderedPageBreak/>
         <w:t>Create a few additional input files with incrementally increasing numbers to run a few simulation in a sequence (see above how to do that</w:t>
       </w:r>
       <w:r>
@@ -24413,7 +24977,6 @@
     </w:p>
     <w:p>
       <w:r>
-        <w:lastRenderedPageBreak/>
         <w:t xml:space="preserve">Which contains </w:t>
       </w:r>
       <w:r>
@@ -24536,6 +25099,7 @@
     </w:p>
     <w:p>
       <w:r>
+        <w:lastRenderedPageBreak/>
         <w:t>Which</w:t>
       </w:r>
       <w:r>
@@ -24855,25 +25419,51 @@
       <w:r>
         <w:t xml:space="preserve">Figure </w:t>
       </w:r>
-      <w:fldSimple w:instr=" STYLEREF 1 \s ">
-        <w:r>
-          <w:rPr>
-            <w:noProof/>
-          </w:rPr>
-          <w:t>X</w:t>
-        </w:r>
-      </w:fldSimple>
+      <w:r>
+        <w:fldChar w:fldCharType="begin"/>
+      </w:r>
+      <w:r>
+        <w:instrText xml:space="preserve"> STYLEREF 1 \s </w:instrText>
+      </w:r>
+      <w:r>
+        <w:fldChar w:fldCharType="separate"/>
+      </w:r>
+      <w:r>
+        <w:rPr>
+          <w:noProof/>
+        </w:rPr>
+        <w:t>X</w:t>
+      </w:r>
+      <w:r>
+        <w:rPr>
+          <w:noProof/>
+        </w:rPr>
+        <w:fldChar w:fldCharType="end"/>
+      </w:r>
       <w:r>
         <w:t>.</w:t>
       </w:r>
-      <w:fldSimple w:instr=" SEQ Figure \* ARABIC \s 1 ">
-        <w:r>
-          <w:rPr>
-            <w:noProof/>
-          </w:rPr>
-          <w:t>1</w:t>
-        </w:r>
-      </w:fldSimple>
+      <w:r>
+        <w:fldChar w:fldCharType="begin"/>
+      </w:r>
+      <w:r>
+        <w:instrText xml:space="preserve"> SEQ Figure \* ARABIC \s 1 </w:instrText>
+      </w:r>
+      <w:r>
+        <w:fldChar w:fldCharType="separate"/>
+      </w:r>
+      <w:r>
+        <w:rPr>
+          <w:noProof/>
+        </w:rPr>
+        <w:t>1</w:t>
+      </w:r>
+      <w:r>
+        <w:rPr>
+          <w:noProof/>
+        </w:rPr>
+        <w:fldChar w:fldCharType="end"/>
+      </w:r>
       <w:r>
         <w:t xml:space="preserve"> </w:t>
       </w:r>
@@ -24941,7 +25531,6 @@
         <w:jc w:val="both"/>
       </w:pPr>
       <w:r>
-        <w:lastRenderedPageBreak/>
         <w:t xml:space="preserve">Optical </w:t>
       </w:r>
       <w:r>
@@ -25165,6 +25754,7 @@
         <w:jc w:val="both"/>
       </w:pPr>
       <w:r>
+        <w:lastRenderedPageBreak/>
         <w:t xml:space="preserve">time   </w:t>
       </w:r>
       <w:r>
@@ -25518,7 +26108,6 @@
         <w:rPr>
           <w:noProof/>
         </w:rPr>
-        <w:lastRenderedPageBreak/>
         <w:t>[6]</w:t>
       </w:r>
       <w:r>
@@ -25675,6 +26264,7 @@
         <w:rPr>
           <w:noProof/>
         </w:rPr>
+        <w:lastRenderedPageBreak/>
         <w:t>[12]</w:t>
       </w:r>
       <w:r>
@@ -25987,7 +26577,6 @@
         <w:rPr>
           <w:noProof/>
         </w:rPr>
-        <w:lastRenderedPageBreak/>
         <w:t>[24]</w:t>
       </w:r>
       <w:r>
@@ -26125,7 +26714,14 @@
           <w:noProof/>
         </w:rPr>
         <w:tab/>
-        <w:t>C.J. Fennell, J.D. Gezelter, Is the Ewald summation still necessary? Pairwise alternatives to the accepted standard for long-range electrostatics, J. Chem. Phys. 124 (2006) 234104. https://doi.org/10.1063/1.2206581.</w:t>
+        <w:t xml:space="preserve">C.J. Fennell, J.D. Gezelter, Is the Ewald summation still necessary? Pairwise alternatives to the </w:t>
+      </w:r>
+      <w:r>
+        <w:rPr>
+          <w:noProof/>
+        </w:rPr>
+        <w:lastRenderedPageBreak/>
+        <w:t>accepted standard for long-range electrostatics, J. Chem. Phys. 124 (2006) 234104. https://doi.org/10.1063/1.2206581.</w:t>
       </w:r>
     </w:p>
     <w:p>
@@ -26411,14 +27007,7 @@
           <w:noProof/>
         </w:rPr>
         <w:tab/>
-        <w:t xml:space="preserve">A. Carlson, An Extended Tight-Binding Approach for Modeling Supramolecular Interactions of </w:t>
-      </w:r>
-      <w:r>
-        <w:rPr>
-          <w:noProof/>
-        </w:rPr>
-        <w:lastRenderedPageBreak/>
-        <w:t>Carbon Nanotubes, UNIVERSITY OF MINNESOTA, 2006. http://www.me.umn.edu/%7B~%7Ddtraian/tony-thesis.pdf.</w:t>
+        <w:t>A. Carlson, An Extended Tight-Binding Approach for Modeling Supramolecular Interactions of Carbon Nanotubes, UNIVERSITY OF MINNESOTA, 2006. http://www.me.umn.edu/%7B~%7Ddtraian/tony-thesis.pdf.</w:t>
       </w:r>
     </w:p>
     <w:p>

</xml_diff>

<commit_message>
Option for fluence grid in the input file added
</commit_message>
<xml_diff>
--- a/!XTANT_3_manual.docx
+++ b/!XTANT_3_manual.docx
@@ -133,7 +133,7 @@
         <w:rPr>
           <w:noProof/>
         </w:rPr>
-        <w:t>06/09/2022</w:t>
+        <w:t>08/09/2022</w:t>
       </w:r>
       <w:r>
         <w:rPr>
@@ -9022,10 +9022,12 @@
         </w:numPr>
       </w:pPr>
       <w:bookmarkStart w:id="7" w:name="_Toc75238978"/>
+      <w:bookmarkStart w:id="8" w:name="_Ref113529112"/>
       <w:r>
         <w:t>INPUT FILES</w:t>
       </w:r>
       <w:bookmarkEnd w:id="7"/>
+      <w:bookmarkEnd w:id="8"/>
     </w:p>
     <w:p>
       <w:pPr>
@@ -9670,7 +9672,7 @@
         </w:numPr>
         <w:spacing w:before="0" w:line="312" w:lineRule="auto"/>
       </w:pPr>
-      <w:bookmarkStart w:id="8" w:name="_Toc75238979"/>
+      <w:bookmarkStart w:id="9" w:name="_Toc75238979"/>
       <w:r>
         <w:t xml:space="preserve">File </w:t>
       </w:r>
@@ -9698,7 +9700,7 @@
         </w:rPr>
         <w:t>txt</w:t>
       </w:r>
-      <w:bookmarkEnd w:id="8"/>
+      <w:bookmarkEnd w:id="9"/>
     </w:p>
     <w:p>
       <w:r>
@@ -9771,25 +9773,51 @@
       <w:r>
         <w:t xml:space="preserve">Figure </w:t>
       </w:r>
-      <w:fldSimple w:instr=" STYLEREF 1 \s ">
-        <w:r>
-          <w:rPr>
-            <w:noProof/>
-          </w:rPr>
-          <w:t>VIII</w:t>
-        </w:r>
-      </w:fldSimple>
+      <w:r>
+        <w:fldChar w:fldCharType="begin"/>
+      </w:r>
+      <w:r>
+        <w:instrText xml:space="preserve"> STYLEREF 1 \s </w:instrText>
+      </w:r>
+      <w:r>
+        <w:fldChar w:fldCharType="separate"/>
+      </w:r>
+      <w:r>
+        <w:rPr>
+          <w:noProof/>
+        </w:rPr>
+        <w:t>VIII</w:t>
+      </w:r>
+      <w:r>
+        <w:rPr>
+          <w:noProof/>
+        </w:rPr>
+        <w:fldChar w:fldCharType="end"/>
+      </w:r>
       <w:r>
         <w:t>.</w:t>
       </w:r>
-      <w:fldSimple w:instr=" SEQ Figure \* ARABIC \s 1 ">
-        <w:r>
-          <w:rPr>
-            <w:noProof/>
-          </w:rPr>
-          <w:t>1</w:t>
-        </w:r>
-      </w:fldSimple>
+      <w:r>
+        <w:fldChar w:fldCharType="begin"/>
+      </w:r>
+      <w:r>
+        <w:instrText xml:space="preserve"> SEQ Figure \* ARABIC \s 1 </w:instrText>
+      </w:r>
+      <w:r>
+        <w:fldChar w:fldCharType="separate"/>
+      </w:r>
+      <w:r>
+        <w:rPr>
+          <w:noProof/>
+        </w:rPr>
+        <w:t>1</w:t>
+      </w:r>
+      <w:r>
+        <w:rPr>
+          <w:noProof/>
+        </w:rPr>
+        <w:fldChar w:fldCharType="end"/>
+      </w:r>
       <w:r>
         <w:t xml:space="preserve"> INPUT_</w:t>
       </w:r>
@@ -9956,6 +9984,7 @@
           <w:ilvl w:val="0"/>
           <w:numId w:val="3"/>
         </w:numPr>
+        <w:jc w:val="both"/>
       </w:pPr>
       <w:r>
         <w:t xml:space="preserve">Line </w:t>
@@ -9995,6 +10024,7 @@
           <w:ilvl w:val="0"/>
           <w:numId w:val="3"/>
         </w:numPr>
+        <w:jc w:val="both"/>
       </w:pPr>
       <w:r>
         <w:t>Next lines specify the parameters of each FEL-pulse:</w:t>
@@ -10007,12 +10037,99 @@
           <w:ilvl w:val="1"/>
           <w:numId w:val="3"/>
         </w:numPr>
+        <w:jc w:val="both"/>
       </w:pPr>
       <w:r>
         <w:t>Line 8</w:t>
       </w:r>
       <w:r>
         <w:t>: absorbed dose in [eV/atom], used for energy deposition from this pulse. Setting it equal to 0 gives NO laser pulse, dynamics of unirradiated system (for example, for electron-ion thermalization, if nonadiabatic coupling is included).</w:t>
+      </w:r>
+    </w:p>
+    <w:p>
+      <w:pPr>
+        <w:pStyle w:val="ListParagraph"/>
+        <w:ind w:left="1440"/>
+        <w:jc w:val="both"/>
+      </w:pPr>
+      <w:r>
+        <w:t xml:space="preserve">There are two options to set the absorbed dose: </w:t>
+      </w:r>
+    </w:p>
+    <w:p>
+      <w:pPr>
+        <w:pStyle w:val="ListParagraph"/>
+        <w:ind w:left="1440"/>
+        <w:jc w:val="both"/>
+      </w:pPr>
+      <w:r>
+        <w:t>(i) if a single number is given in this line, the single dose is set in [eV/atom]</w:t>
+      </w:r>
+    </w:p>
+    <w:p>
+      <w:pPr>
+        <w:pStyle w:val="ListParagraph"/>
+        <w:ind w:left="1440"/>
+        <w:jc w:val="both"/>
+      </w:pPr>
+      <w:r>
+        <w:t xml:space="preserve">(ii) if there are three (real) numbers in this line they are interpreted as a grid in dose: </w:t>
+      </w:r>
+      <w:r>
+        <w:rPr>
+          <w:i/>
+          <w:iCs/>
+        </w:rPr>
+        <w:t>first dose, last dose, step</w:t>
+      </w:r>
+      <w:r>
+        <w:t xml:space="preserve"> (all in [eV/atom]). In this case, the program will create a set of input files with all identical parameters, except for the dose, which will be varied between the first and the last number, by the </w:t>
+      </w:r>
+      <w:r>
+        <w:rPr>
+          <w:i/>
+          <w:iCs/>
+        </w:rPr>
+        <w:t>step</w:t>
+      </w:r>
+      <w:r>
+        <w:t xml:space="preserve"> given in this line. The program then will run a sequence of simulations one after another automatically for all set doses, see below section </w:t>
+      </w:r>
+      <w:r>
+        <w:fldChar w:fldCharType="begin"/>
+      </w:r>
+      <w:r>
+        <w:instrText xml:space="preserve"> REF _Ref113529112 \n \h </w:instrText>
+      </w:r>
+      <w:r>
+        <w:fldChar w:fldCharType="separate"/>
+      </w:r>
+      <w:r>
+        <w:t>VIII</w:t>
+      </w:r>
+      <w:r>
+        <w:fldChar w:fldCharType="end"/>
+      </w:r>
+      <w:r>
+        <w:t>.</w:t>
+      </w:r>
+      <w:r>
+        <w:fldChar w:fldCharType="begin"/>
+      </w:r>
+      <w:r>
+        <w:instrText xml:space="preserve"> REF _Ref43995759 \n \h </w:instrText>
+      </w:r>
+      <w:r>
+        <w:fldChar w:fldCharType="separate"/>
+      </w:r>
+      <w:r>
+        <w:t>3</w:t>
+      </w:r>
+      <w:r>
+        <w:fldChar w:fldCharType="end"/>
+      </w:r>
+      <w:r>
+        <w:t>.</w:t>
       </w:r>
     </w:p>
     <w:p>
@@ -10022,6 +10139,7 @@
           <w:ilvl w:val="1"/>
           <w:numId w:val="3"/>
         </w:numPr>
+        <w:jc w:val="both"/>
       </w:pPr>
       <w:r>
         <w:t xml:space="preserve">Line </w:t>
@@ -10040,6 +10158,7 @@
           <w:ilvl w:val="1"/>
           <w:numId w:val="3"/>
         </w:numPr>
+        <w:jc w:val="both"/>
       </w:pPr>
       <w:r>
         <w:t xml:space="preserve">Line </w:t>
@@ -10103,6 +10222,7 @@
           <w:ilvl w:val="1"/>
           <w:numId w:val="3"/>
         </w:numPr>
+        <w:jc w:val="both"/>
       </w:pPr>
       <w:r>
         <w:t>Line 11</w:t>
@@ -10154,6 +10274,7 @@
           <w:ilvl w:val="1"/>
           <w:numId w:val="3"/>
         </w:numPr>
+        <w:jc w:val="both"/>
       </w:pPr>
       <w:r>
         <w:t>Line 12</w:t>
@@ -10220,6 +10341,7 @@
           <w:ilvl w:val="1"/>
           <w:numId w:val="3"/>
         </w:numPr>
+        <w:jc w:val="both"/>
       </w:pPr>
       <w:r>
         <w:t xml:space="preserve">If you want to set a second pulse, repeat the same lines </w:t>
@@ -10497,6 +10619,7 @@
         <w:jc w:val="both"/>
       </w:pPr>
       <w:r>
+        <w:lastRenderedPageBreak/>
         <w:t>The second number in this line indicates whether you want to calculate the complex dielectric function only for a given (probe-photon) energy (set 0), or for the whole spectrum</w:t>
       </w:r>
       <w:r>
@@ -10518,7 +10641,6 @@
         <w:jc w:val="both"/>
       </w:pPr>
       <w:r>
-        <w:lastRenderedPageBreak/>
         <w:t>The third number is the starting point in [eV], the fourth is the ending point in [eV], and the fifth is the energy step in [eV] to make a uniform grid. If any of these three numbers is set negative, then default values for the interval are used, which are:</w:t>
       </w:r>
       <w:r>
@@ -10704,7 +10826,7 @@
         <w:spacing w:before="0" w:line="312" w:lineRule="auto"/>
         <w:jc w:val="both"/>
       </w:pPr>
-      <w:bookmarkStart w:id="9" w:name="_Toc75238980"/>
+      <w:bookmarkStart w:id="10" w:name="_Toc75238980"/>
       <w:r>
         <w:t xml:space="preserve">File </w:t>
       </w:r>
@@ -10726,7 +10848,7 @@
         </w:rPr>
         <w:t>txt</w:t>
       </w:r>
-      <w:bookmarkEnd w:id="9"/>
+      <w:bookmarkEnd w:id="10"/>
     </w:p>
     <w:p>
       <w:pPr>
@@ -10816,25 +10938,51 @@
       <w:r>
         <w:t xml:space="preserve">Figure </w:t>
       </w:r>
-      <w:fldSimple w:instr=" STYLEREF 1 \s ">
-        <w:r>
-          <w:rPr>
-            <w:noProof/>
-          </w:rPr>
-          <w:t>VIII</w:t>
-        </w:r>
-      </w:fldSimple>
+      <w:r>
+        <w:fldChar w:fldCharType="begin"/>
+      </w:r>
+      <w:r>
+        <w:instrText xml:space="preserve"> STYLEREF 1 \s </w:instrText>
+      </w:r>
+      <w:r>
+        <w:fldChar w:fldCharType="separate"/>
+      </w:r>
+      <w:r>
+        <w:rPr>
+          <w:noProof/>
+        </w:rPr>
+        <w:t>VIII</w:t>
+      </w:r>
+      <w:r>
+        <w:rPr>
+          <w:noProof/>
+        </w:rPr>
+        <w:fldChar w:fldCharType="end"/>
+      </w:r>
       <w:r>
         <w:t>.</w:t>
       </w:r>
-      <w:fldSimple w:instr=" SEQ Figure \* ARABIC \s 1 ">
-        <w:r>
-          <w:rPr>
-            <w:noProof/>
-          </w:rPr>
-          <w:t>2</w:t>
-        </w:r>
-      </w:fldSimple>
+      <w:r>
+        <w:fldChar w:fldCharType="begin"/>
+      </w:r>
+      <w:r>
+        <w:instrText xml:space="preserve"> SEQ Figure \* ARABIC \s 1 </w:instrText>
+      </w:r>
+      <w:r>
+        <w:fldChar w:fldCharType="separate"/>
+      </w:r>
+      <w:r>
+        <w:rPr>
+          <w:noProof/>
+        </w:rPr>
+        <w:t>2</w:t>
+      </w:r>
+      <w:r>
+        <w:rPr>
+          <w:noProof/>
+        </w:rPr>
+        <w:fldChar w:fldCharType="end"/>
+      </w:r>
       <w:r>
         <w:t>. NUMERICAL_PARAMETERS.txt example.</w:t>
       </w:r>
@@ -14076,7 +14224,7 @@
           <w:szCs w:val="18"/>
         </w:rPr>
       </w:pPr>
-      <w:bookmarkStart w:id="10" w:name="_Ref109211877"/>
+      <w:bookmarkStart w:id="11" w:name="_Ref109211877"/>
       <w:r>
         <w:rPr>
           <w:b/>
@@ -14201,7 +14349,7 @@
         </w:rPr>
         <w:fldChar w:fldCharType="end"/>
       </w:r>
-      <w:bookmarkEnd w:id="10"/>
+      <w:bookmarkEnd w:id="11"/>
       <w:r>
         <w:rPr>
           <w:b/>
@@ -15125,16 +15273,16 @@
         </w:numPr>
         <w:spacing w:before="0" w:line="312" w:lineRule="auto"/>
       </w:pPr>
-      <w:bookmarkStart w:id="11" w:name="_Ref43995759"/>
-      <w:bookmarkStart w:id="12" w:name="_Toc75238981"/>
+      <w:bookmarkStart w:id="12" w:name="_Ref43995759"/>
+      <w:bookmarkStart w:id="13" w:name="_Toc75238981"/>
       <w:r>
         <w:t xml:space="preserve">Executing consecutive runs of the program </w:t>
       </w:r>
       <w:r>
         <w:t>automatically</w:t>
       </w:r>
-      <w:bookmarkEnd w:id="11"/>
       <w:bookmarkEnd w:id="12"/>
+      <w:bookmarkEnd w:id="13"/>
     </w:p>
     <w:p>
       <w:pPr>
@@ -15229,6 +15377,40 @@
       <w:proofErr w:type="gramEnd"/>
       <w:r>
         <w:t xml:space="preserve"> runs.</w:t>
+      </w:r>
+    </w:p>
+    <w:p>
+      <w:pPr>
+        <w:jc w:val="both"/>
+      </w:pPr>
+      <w:r>
+        <w:t>Note that if in the INPUT_PARAMETER.txt file you set a grid for the absorbed dose, a number of input files will be created automatically with the varying doses, corresponding to the grid given. In this case, all existing numbered files (</w:t>
+      </w:r>
+      <w:r>
+        <w:t>INPUT_MATERIAL_</w:t>
+      </w:r>
+      <w:r>
+        <w:rPr>
+          <w:i/>
+          <w:iCs/>
+        </w:rPr>
+        <w:t>i</w:t>
+      </w:r>
+      <w:r>
+        <w:t>.txt and NUMERICAL_PARAMETERS_</w:t>
+      </w:r>
+      <w:r>
+        <w:rPr>
+          <w:i/>
+          <w:iCs/>
+        </w:rPr>
+        <w:t>i</w:t>
+      </w:r>
+      <w:r>
+        <w:t>.txt</w:t>
+      </w:r>
+      <w:r>
+        <w:t>) will be overwritten, so make sure there is no conflict between the pre-existing files and the given dose grid.</w:t>
       </w:r>
     </w:p>
     <w:p/>
@@ -15244,7 +15426,7 @@
           <w:color w:val="1F497D"/>
         </w:rPr>
       </w:pPr>
-      <w:bookmarkStart w:id="13" w:name="_Toc75238982"/>
+      <w:bookmarkStart w:id="14" w:name="_Toc75238982"/>
       <w:r>
         <w:t>Folder</w:t>
       </w:r>
@@ -15270,7 +15452,7 @@
         </w:rPr>
         <w:t>]</w:t>
       </w:r>
-      <w:bookmarkEnd w:id="13"/>
+      <w:bookmarkEnd w:id="14"/>
     </w:p>
     <w:p>
       <w:pPr>
@@ -15316,7 +15498,7 @@
           <w:numId w:val="7"/>
         </w:numPr>
       </w:pPr>
-      <w:bookmarkStart w:id="14" w:name="_Toc75238983"/>
+      <w:bookmarkStart w:id="15" w:name="_Toc75238983"/>
       <w:r>
         <w:t>[</w:t>
       </w:r>
@@ -15379,7 +15561,7 @@
       <w:r>
         <w:t>TB_Repulsive_parameters.txt</w:t>
       </w:r>
-      <w:bookmarkEnd w:id="14"/>
+      <w:bookmarkEnd w:id="15"/>
     </w:p>
     <w:p>
       <w:pPr>
@@ -15763,6 +15945,7 @@
         <w:rPr>
           <w:color w:val="0070C0"/>
         </w:rPr>
+        <w:lastRenderedPageBreak/>
         <w:t>Fu</w:t>
       </w:r>
       <w:r>
@@ -15977,7 +16160,6 @@
         <w:rPr>
           <w:color w:val="0070C0"/>
         </w:rPr>
-        <w:lastRenderedPageBreak/>
         <w:t xml:space="preserve">xTB </w:t>
       </w:r>
       <w:r>
@@ -16178,29 +16360,55 @@
       <w:pPr>
         <w:pStyle w:val="Caption"/>
       </w:pPr>
-      <w:bookmarkStart w:id="15" w:name="_Hlk109211754"/>
+      <w:bookmarkStart w:id="16" w:name="_Hlk109211754"/>
       <w:r>
         <w:t xml:space="preserve">Figure </w:t>
       </w:r>
-      <w:fldSimple w:instr=" STYLEREF 1 \s ">
-        <w:r>
-          <w:rPr>
-            <w:noProof/>
-          </w:rPr>
-          <w:t>VIII</w:t>
-        </w:r>
-      </w:fldSimple>
+      <w:r>
+        <w:fldChar w:fldCharType="begin"/>
+      </w:r>
+      <w:r>
+        <w:instrText xml:space="preserve"> STYLEREF 1 \s </w:instrText>
+      </w:r>
+      <w:r>
+        <w:fldChar w:fldCharType="separate"/>
+      </w:r>
+      <w:r>
+        <w:rPr>
+          <w:noProof/>
+        </w:rPr>
+        <w:t>VIII</w:t>
+      </w:r>
+      <w:r>
+        <w:rPr>
+          <w:noProof/>
+        </w:rPr>
+        <w:fldChar w:fldCharType="end"/>
+      </w:r>
       <w:r>
         <w:t>.</w:t>
       </w:r>
-      <w:fldSimple w:instr=" SEQ Figure \* ARABIC \s 1 ">
-        <w:r>
-          <w:rPr>
-            <w:noProof/>
-          </w:rPr>
-          <w:t>4</w:t>
-        </w:r>
-      </w:fldSimple>
+      <w:r>
+        <w:fldChar w:fldCharType="begin"/>
+      </w:r>
+      <w:r>
+        <w:instrText xml:space="preserve"> SEQ Figure \* ARABIC \s 1 </w:instrText>
+      </w:r>
+      <w:r>
+        <w:fldChar w:fldCharType="separate"/>
+      </w:r>
+      <w:r>
+        <w:rPr>
+          <w:noProof/>
+        </w:rPr>
+        <w:t>4</w:t>
+      </w:r>
+      <w:r>
+        <w:rPr>
+          <w:noProof/>
+        </w:rPr>
+        <w:fldChar w:fldCharType="end"/>
+      </w:r>
       <w:r>
         <w:t xml:space="preserve">. 3TB </w:t>
       </w:r>
@@ -16210,7 +16418,7 @@
       <w:r>
         <w:t>t</w:t>
       </w:r>
-      <w:bookmarkEnd w:id="15"/>
+      <w:bookmarkEnd w:id="16"/>
       <w:r>
         <w:tab/>
       </w:r>
@@ -16221,25 +16429,51 @@
         <w:tab/>
         <w:t xml:space="preserve">Figure </w:t>
       </w:r>
-      <w:fldSimple w:instr=" STYLEREF 1 \s ">
-        <w:r>
-          <w:rPr>
-            <w:noProof/>
-          </w:rPr>
-          <w:t>VIII</w:t>
-        </w:r>
-      </w:fldSimple>
+      <w:r>
+        <w:fldChar w:fldCharType="begin"/>
+      </w:r>
+      <w:r>
+        <w:instrText xml:space="preserve"> STYLEREF 1 \s </w:instrText>
+      </w:r>
+      <w:r>
+        <w:fldChar w:fldCharType="separate"/>
+      </w:r>
+      <w:r>
+        <w:rPr>
+          <w:noProof/>
+        </w:rPr>
+        <w:t>VIII</w:t>
+      </w:r>
+      <w:r>
+        <w:rPr>
+          <w:noProof/>
+        </w:rPr>
+        <w:fldChar w:fldCharType="end"/>
+      </w:r>
       <w:r>
         <w:t>.</w:t>
       </w:r>
-      <w:fldSimple w:instr=" SEQ Figure \* ARABIC \s 1 ">
-        <w:r>
-          <w:rPr>
-            <w:noProof/>
-          </w:rPr>
-          <w:t>5</w:t>
-        </w:r>
-      </w:fldSimple>
+      <w:r>
+        <w:fldChar w:fldCharType="begin"/>
+      </w:r>
+      <w:r>
+        <w:instrText xml:space="preserve"> SEQ Figure \* ARABIC \s 1 </w:instrText>
+      </w:r>
+      <w:r>
+        <w:fldChar w:fldCharType="separate"/>
+      </w:r>
+      <w:r>
+        <w:rPr>
+          <w:noProof/>
+        </w:rPr>
+        <w:t>5</w:t>
+      </w:r>
+      <w:r>
+        <w:rPr>
+          <w:noProof/>
+        </w:rPr>
+        <w:fldChar w:fldCharType="end"/>
+      </w:r>
       <w:r>
         <w:t xml:space="preserve"> 3TB </w:t>
       </w:r>
@@ -16594,30 +16828,56 @@
       <w:pPr>
         <w:pStyle w:val="Caption"/>
       </w:pPr>
-      <w:bookmarkStart w:id="16" w:name="_Ref71362808"/>
+      <w:bookmarkStart w:id="17" w:name="_Ref71362808"/>
       <w:r>
         <w:t xml:space="preserve">Figure </w:t>
       </w:r>
-      <w:fldSimple w:instr=" STYLEREF 1 \s ">
-        <w:r>
-          <w:rPr>
-            <w:noProof/>
-          </w:rPr>
-          <w:t>VIII</w:t>
-        </w:r>
-      </w:fldSimple>
+      <w:r>
+        <w:fldChar w:fldCharType="begin"/>
+      </w:r>
+      <w:r>
+        <w:instrText xml:space="preserve"> STYLEREF 1 \s </w:instrText>
+      </w:r>
+      <w:r>
+        <w:fldChar w:fldCharType="separate"/>
+      </w:r>
+      <w:r>
+        <w:rPr>
+          <w:noProof/>
+        </w:rPr>
+        <w:t>VIII</w:t>
+      </w:r>
+      <w:r>
+        <w:rPr>
+          <w:noProof/>
+        </w:rPr>
+        <w:fldChar w:fldCharType="end"/>
+      </w:r>
       <w:r>
         <w:t>.</w:t>
       </w:r>
-      <w:fldSimple w:instr=" SEQ Figure \* ARABIC \s 1 ">
-        <w:r>
-          <w:rPr>
-            <w:noProof/>
-          </w:rPr>
-          <w:t>6</w:t>
-        </w:r>
-      </w:fldSimple>
-      <w:bookmarkEnd w:id="16"/>
+      <w:r>
+        <w:fldChar w:fldCharType="begin"/>
+      </w:r>
+      <w:r>
+        <w:instrText xml:space="preserve"> SEQ Figure \* ARABIC \s 1 </w:instrText>
+      </w:r>
+      <w:r>
+        <w:fldChar w:fldCharType="separate"/>
+      </w:r>
+      <w:r>
+        <w:rPr>
+          <w:noProof/>
+        </w:rPr>
+        <w:t>6</w:t>
+      </w:r>
+      <w:r>
+        <w:rPr>
+          <w:noProof/>
+        </w:rPr>
+        <w:fldChar w:fldCharType="end"/>
+      </w:r>
+      <w:bookmarkEnd w:id="17"/>
       <w:r>
         <w:t xml:space="preserve">. BOP </w:t>
       </w:r>
@@ -16636,30 +16896,59 @@
       <w:r>
         <w:tab/>
       </w:r>
-      <w:bookmarkStart w:id="17" w:name="_Ref71362849"/>
+      <w:bookmarkStart w:id="18" w:name="_Ref71362849"/>
       <w:r>
         <w:t xml:space="preserve">Figure </w:t>
       </w:r>
-      <w:fldSimple w:instr=" STYLEREF 1 \s ">
-        <w:r>
-          <w:rPr>
-            <w:noProof/>
-          </w:rPr>
-          <w:t>VIII</w:t>
-        </w:r>
-      </w:fldSimple>
+      <w:r>
+        <w:fldChar w:fldCharType="begin"/>
+      </w:r>
+      <w:r>
+        <w:instrText xml:space="preserve"> STYLEREF 1</w:instrText>
+      </w:r>
+      <w:r>
+        <w:instrText xml:space="preserve"> \s </w:instrText>
+      </w:r>
+      <w:r>
+        <w:fldChar w:fldCharType="separate"/>
+      </w:r>
+      <w:r>
+        <w:rPr>
+          <w:noProof/>
+        </w:rPr>
+        <w:t>VIII</w:t>
+      </w:r>
+      <w:r>
+        <w:rPr>
+          <w:noProof/>
+        </w:rPr>
+        <w:fldChar w:fldCharType="end"/>
+      </w:r>
       <w:r>
         <w:t>.</w:t>
       </w:r>
-      <w:fldSimple w:instr=" SEQ Figure \* ARABIC \s 1 ">
-        <w:r>
-          <w:rPr>
-            <w:noProof/>
-          </w:rPr>
-          <w:t>7</w:t>
-        </w:r>
-      </w:fldSimple>
-      <w:bookmarkEnd w:id="17"/>
+      <w:r>
+        <w:fldChar w:fldCharType="begin"/>
+      </w:r>
+      <w:r>
+        <w:instrText xml:space="preserve"> SEQ Figure \* ARABIC \s 1 </w:instrText>
+      </w:r>
+      <w:r>
+        <w:fldChar w:fldCharType="separate"/>
+      </w:r>
+      <w:r>
+        <w:rPr>
+          <w:noProof/>
+        </w:rPr>
+        <w:t>7</w:t>
+      </w:r>
+      <w:r>
+        <w:rPr>
+          <w:noProof/>
+        </w:rPr>
+        <w:fldChar w:fldCharType="end"/>
+      </w:r>
+      <w:bookmarkEnd w:id="18"/>
       <w:r>
         <w:t xml:space="preserve"> BOP </w:t>
       </w:r>
@@ -16759,6 +17048,7 @@
         </w:numPr>
       </w:pPr>
       <w:r>
+        <w:lastRenderedPageBreak/>
         <w:t>DFTB parameterization</w:t>
       </w:r>
     </w:p>
@@ -16874,31 +17164,56 @@
         <w:pStyle w:val="Caption"/>
         <w:jc w:val="center"/>
       </w:pPr>
-      <w:bookmarkStart w:id="18" w:name="_Ref427682"/>
-      <w:r>
-        <w:lastRenderedPageBreak/>
+      <w:bookmarkStart w:id="19" w:name="_Ref427682"/>
+      <w:r>
         <w:t xml:space="preserve">Figure </w:t>
       </w:r>
-      <w:fldSimple w:instr=" STYLEREF 1 \s ">
-        <w:r>
-          <w:rPr>
-            <w:noProof/>
-          </w:rPr>
-          <w:t>VIII</w:t>
-        </w:r>
-      </w:fldSimple>
+      <w:r>
+        <w:fldChar w:fldCharType="begin"/>
+      </w:r>
+      <w:r>
+        <w:instrText xml:space="preserve"> STYLEREF 1 \s </w:instrText>
+      </w:r>
+      <w:r>
+        <w:fldChar w:fldCharType="separate"/>
+      </w:r>
+      <w:r>
+        <w:rPr>
+          <w:noProof/>
+        </w:rPr>
+        <w:t>VIII</w:t>
+      </w:r>
+      <w:r>
+        <w:rPr>
+          <w:noProof/>
+        </w:rPr>
+        <w:fldChar w:fldCharType="end"/>
+      </w:r>
       <w:r>
         <w:t>.</w:t>
       </w:r>
-      <w:fldSimple w:instr=" SEQ Figure \* ARABIC \s 1 ">
-        <w:r>
-          <w:rPr>
-            <w:noProof/>
-          </w:rPr>
-          <w:t>8</w:t>
-        </w:r>
-      </w:fldSimple>
-      <w:bookmarkEnd w:id="18"/>
+      <w:r>
+        <w:fldChar w:fldCharType="begin"/>
+      </w:r>
+      <w:r>
+        <w:instrText xml:space="preserve"> SEQ Figure \* ARABIC \s 1 </w:instrText>
+      </w:r>
+      <w:r>
+        <w:fldChar w:fldCharType="separate"/>
+      </w:r>
+      <w:r>
+        <w:rPr>
+          <w:noProof/>
+        </w:rPr>
+        <w:t>8</w:t>
+      </w:r>
+      <w:r>
+        <w:rPr>
+          <w:noProof/>
+        </w:rPr>
+        <w:fldChar w:fldCharType="end"/>
+      </w:r>
+      <w:bookmarkEnd w:id="19"/>
       <w:r>
         <w:t xml:space="preserve">. </w:t>
       </w:r>
@@ -16914,32 +17229,61 @@
       <w:r>
         <w:tab/>
       </w:r>
-      <w:bookmarkStart w:id="19" w:name="_Ref428009"/>
-      <w:bookmarkStart w:id="20" w:name="_Ref435598"/>
+      <w:bookmarkStart w:id="20" w:name="_Ref428009"/>
+      <w:bookmarkStart w:id="21" w:name="_Ref435598"/>
       <w:r>
         <w:t xml:space="preserve">Figure </w:t>
       </w:r>
-      <w:fldSimple w:instr=" STYLEREF 1 \s ">
-        <w:r>
-          <w:rPr>
-            <w:noProof/>
-          </w:rPr>
-          <w:t>VIII</w:t>
-        </w:r>
-      </w:fldSimple>
+      <w:r>
+        <w:fldChar w:fldCharType="begin"/>
+      </w:r>
+      <w:r>
+        <w:instrText xml:space="preserve"> STYLER</w:instrText>
+      </w:r>
+      <w:r>
+        <w:instrText xml:space="preserve">EF 1 \s </w:instrText>
+      </w:r>
+      <w:r>
+        <w:fldChar w:fldCharType="separate"/>
+      </w:r>
+      <w:r>
+        <w:rPr>
+          <w:noProof/>
+        </w:rPr>
+        <w:t>VIII</w:t>
+      </w:r>
+      <w:r>
+        <w:rPr>
+          <w:noProof/>
+        </w:rPr>
+        <w:fldChar w:fldCharType="end"/>
+      </w:r>
       <w:r>
         <w:t>.</w:t>
       </w:r>
-      <w:fldSimple w:instr=" SEQ Figure \* ARABIC \s 1 ">
-        <w:r>
-          <w:rPr>
-            <w:noProof/>
-          </w:rPr>
-          <w:t>9</w:t>
-        </w:r>
-      </w:fldSimple>
-      <w:bookmarkEnd w:id="19"/>
+      <w:r>
+        <w:fldChar w:fldCharType="begin"/>
+      </w:r>
+      <w:r>
+        <w:instrText xml:space="preserve"> SEQ Figure \* ARABIC \s 1 </w:instrText>
+      </w:r>
+      <w:r>
+        <w:fldChar w:fldCharType="separate"/>
+      </w:r>
+      <w:r>
+        <w:rPr>
+          <w:noProof/>
+        </w:rPr>
+        <w:t>9</w:t>
+      </w:r>
+      <w:r>
+        <w:rPr>
+          <w:noProof/>
+        </w:rPr>
+        <w:fldChar w:fldCharType="end"/>
+      </w:r>
       <w:bookmarkEnd w:id="20"/>
+      <w:bookmarkEnd w:id="21"/>
       <w:r>
         <w:t xml:space="preserve"> </w:t>
       </w:r>
@@ -17360,25 +17704,51 @@
       <w:r>
         <w:t xml:space="preserve">Figure </w:t>
       </w:r>
-      <w:fldSimple w:instr=" STYLEREF 1 \s ">
-        <w:r>
-          <w:rPr>
-            <w:noProof/>
-          </w:rPr>
-          <w:t>VIII</w:t>
-        </w:r>
-      </w:fldSimple>
+      <w:r>
+        <w:fldChar w:fldCharType="begin"/>
+      </w:r>
+      <w:r>
+        <w:instrText xml:space="preserve"> STYLEREF 1 \s </w:instrText>
+      </w:r>
+      <w:r>
+        <w:fldChar w:fldCharType="separate"/>
+      </w:r>
+      <w:r>
+        <w:rPr>
+          <w:noProof/>
+        </w:rPr>
+        <w:t>VIII</w:t>
+      </w:r>
+      <w:r>
+        <w:rPr>
+          <w:noProof/>
+        </w:rPr>
+        <w:fldChar w:fldCharType="end"/>
+      </w:r>
       <w:r>
         <w:t>.</w:t>
       </w:r>
-      <w:fldSimple w:instr=" SEQ Figure \* ARABIC \s 1 ">
-        <w:r>
-          <w:rPr>
-            <w:noProof/>
-          </w:rPr>
-          <w:t>10</w:t>
-        </w:r>
-      </w:fldSimple>
+      <w:r>
+        <w:fldChar w:fldCharType="begin"/>
+      </w:r>
+      <w:r>
+        <w:instrText xml:space="preserve"> SEQ Figure \* ARABIC \s 1 </w:instrText>
+      </w:r>
+      <w:r>
+        <w:fldChar w:fldCharType="separate"/>
+      </w:r>
+      <w:r>
+        <w:rPr>
+          <w:noProof/>
+        </w:rPr>
+        <w:t>10</w:t>
+      </w:r>
+      <w:r>
+        <w:rPr>
+          <w:noProof/>
+        </w:rPr>
+        <w:fldChar w:fldCharType="end"/>
+      </w:r>
       <w:r>
         <w:t xml:space="preserve"> File </w:t>
       </w:r>
@@ -17784,31 +18154,57 @@
       <w:pPr>
         <w:pStyle w:val="Caption"/>
       </w:pPr>
-      <w:bookmarkStart w:id="21" w:name="_Ref440547139"/>
+      <w:bookmarkStart w:id="22" w:name="_Ref440547139"/>
       <w:r>
         <w:lastRenderedPageBreak/>
         <w:t xml:space="preserve">Figure </w:t>
       </w:r>
-      <w:fldSimple w:instr=" STYLEREF 1 \s ">
-        <w:r>
-          <w:rPr>
-            <w:noProof/>
-          </w:rPr>
-          <w:t>VIII</w:t>
-        </w:r>
-      </w:fldSimple>
+      <w:r>
+        <w:fldChar w:fldCharType="begin"/>
+      </w:r>
+      <w:r>
+        <w:instrText xml:space="preserve"> STYLEREF 1 \s </w:instrText>
+      </w:r>
+      <w:r>
+        <w:fldChar w:fldCharType="separate"/>
+      </w:r>
+      <w:r>
+        <w:rPr>
+          <w:noProof/>
+        </w:rPr>
+        <w:t>VIII</w:t>
+      </w:r>
+      <w:r>
+        <w:rPr>
+          <w:noProof/>
+        </w:rPr>
+        <w:fldChar w:fldCharType="end"/>
+      </w:r>
       <w:r>
         <w:t>.</w:t>
       </w:r>
-      <w:fldSimple w:instr=" SEQ Figure \* ARABIC \s 1 ">
-        <w:r>
-          <w:rPr>
-            <w:noProof/>
-          </w:rPr>
-          <w:t>11</w:t>
-        </w:r>
-      </w:fldSimple>
-      <w:bookmarkEnd w:id="21"/>
+      <w:r>
+        <w:fldChar w:fldCharType="begin"/>
+      </w:r>
+      <w:r>
+        <w:instrText xml:space="preserve"> SEQ Figure \* ARABIC \s 1 </w:instrText>
+      </w:r>
+      <w:r>
+        <w:fldChar w:fldCharType="separate"/>
+      </w:r>
+      <w:r>
+        <w:rPr>
+          <w:noProof/>
+        </w:rPr>
+        <w:t>11</w:t>
+      </w:r>
+      <w:r>
+        <w:rPr>
+          <w:noProof/>
+        </w:rPr>
+        <w:fldChar w:fldCharType="end"/>
+      </w:r>
+      <w:bookmarkEnd w:id="22"/>
       <w:r>
         <w:t xml:space="preserve">. File </w:t>
       </w:r>
@@ -17824,30 +18220,56 @@
       <w:r>
         <w:tab/>
       </w:r>
-      <w:bookmarkStart w:id="22" w:name="_Ref429788"/>
+      <w:bookmarkStart w:id="23" w:name="_Ref429788"/>
       <w:r>
         <w:t xml:space="preserve">Figure </w:t>
       </w:r>
-      <w:fldSimple w:instr=" STYLEREF 1 \s ">
-        <w:r>
-          <w:rPr>
-            <w:noProof/>
-          </w:rPr>
-          <w:t>VIII</w:t>
-        </w:r>
-      </w:fldSimple>
+      <w:r>
+        <w:fldChar w:fldCharType="begin"/>
+      </w:r>
+      <w:r>
+        <w:instrText xml:space="preserve"> STYLEREF 1 \s </w:instrText>
+      </w:r>
+      <w:r>
+        <w:fldChar w:fldCharType="separate"/>
+      </w:r>
+      <w:r>
+        <w:rPr>
+          <w:noProof/>
+        </w:rPr>
+        <w:t>VIII</w:t>
+      </w:r>
+      <w:r>
+        <w:rPr>
+          <w:noProof/>
+        </w:rPr>
+        <w:fldChar w:fldCharType="end"/>
+      </w:r>
       <w:r>
         <w:t>.</w:t>
       </w:r>
-      <w:fldSimple w:instr=" SEQ Figure \* ARABIC \s 1 ">
-        <w:r>
-          <w:rPr>
-            <w:noProof/>
-          </w:rPr>
-          <w:t>12</w:t>
-        </w:r>
-      </w:fldSimple>
-      <w:bookmarkEnd w:id="22"/>
+      <w:r>
+        <w:fldChar w:fldCharType="begin"/>
+      </w:r>
+      <w:r>
+        <w:instrText xml:space="preserve"> SEQ Figure \* ARABIC \s 1 </w:instrText>
+      </w:r>
+      <w:r>
+        <w:fldChar w:fldCharType="separate"/>
+      </w:r>
+      <w:r>
+        <w:rPr>
+          <w:noProof/>
+        </w:rPr>
+        <w:t>12</w:t>
+      </w:r>
+      <w:r>
+        <w:rPr>
+          <w:noProof/>
+        </w:rPr>
+        <w:fldChar w:fldCharType="end"/>
+      </w:r>
+      <w:bookmarkEnd w:id="23"/>
       <w:r>
         <w:t xml:space="preserve"> File </w:t>
       </w:r>
@@ -18106,31 +18528,57 @@
       <w:pPr>
         <w:pStyle w:val="Caption"/>
       </w:pPr>
-      <w:bookmarkStart w:id="23" w:name="_Ref413319617"/>
-      <w:bookmarkStart w:id="24" w:name="_Ref413319591"/>
+      <w:bookmarkStart w:id="24" w:name="_Ref413319617"/>
+      <w:bookmarkStart w:id="25" w:name="_Ref413319591"/>
       <w:r>
         <w:t xml:space="preserve">Figure </w:t>
       </w:r>
-      <w:fldSimple w:instr=" STYLEREF 1 \s ">
-        <w:r>
-          <w:rPr>
-            <w:noProof/>
-          </w:rPr>
-          <w:t>VIII</w:t>
-        </w:r>
-      </w:fldSimple>
+      <w:r>
+        <w:fldChar w:fldCharType="begin"/>
+      </w:r>
+      <w:r>
+        <w:instrText xml:space="preserve"> STYLEREF 1 \s </w:instrText>
+      </w:r>
+      <w:r>
+        <w:fldChar w:fldCharType="separate"/>
+      </w:r>
+      <w:r>
+        <w:rPr>
+          <w:noProof/>
+        </w:rPr>
+        <w:t>VIII</w:t>
+      </w:r>
+      <w:r>
+        <w:rPr>
+          <w:noProof/>
+        </w:rPr>
+        <w:fldChar w:fldCharType="end"/>
+      </w:r>
       <w:r>
         <w:t>.</w:t>
       </w:r>
-      <w:fldSimple w:instr=" SEQ Figure \* ARABIC \s 1 ">
-        <w:r>
-          <w:rPr>
-            <w:noProof/>
-          </w:rPr>
-          <w:t>13</w:t>
-        </w:r>
-      </w:fldSimple>
-      <w:bookmarkEnd w:id="23"/>
+      <w:r>
+        <w:fldChar w:fldCharType="begin"/>
+      </w:r>
+      <w:r>
+        <w:instrText xml:space="preserve"> SEQ Figure \* ARABIC \s 1 </w:instrText>
+      </w:r>
+      <w:r>
+        <w:fldChar w:fldCharType="separate"/>
+      </w:r>
+      <w:r>
+        <w:rPr>
+          <w:noProof/>
+        </w:rPr>
+        <w:t>13</w:t>
+      </w:r>
+      <w:r>
+        <w:rPr>
+          <w:noProof/>
+        </w:rPr>
+        <w:fldChar w:fldCharType="end"/>
+      </w:r>
+      <w:bookmarkEnd w:id="24"/>
       <w:r>
         <w:t xml:space="preserve">. </w:t>
       </w:r>
@@ -18140,7 +18588,7 @@
       <w:r>
         <w:t xml:space="preserve"> </w:t>
       </w:r>
-      <w:bookmarkEnd w:id="24"/>
+      <w:bookmarkEnd w:id="25"/>
       <w:r>
         <w:t>in Pettifor format</w:t>
       </w:r>
@@ -18148,30 +18596,56 @@
         <w:tab/>
         <w:t xml:space="preserve">      </w:t>
       </w:r>
-      <w:bookmarkStart w:id="25" w:name="_Ref429897"/>
+      <w:bookmarkStart w:id="26" w:name="_Ref429897"/>
       <w:r>
         <w:t xml:space="preserve">Figure </w:t>
       </w:r>
-      <w:fldSimple w:instr=" STYLEREF 1 \s ">
-        <w:r>
-          <w:rPr>
-            <w:noProof/>
-          </w:rPr>
-          <w:t>VIII</w:t>
-        </w:r>
-      </w:fldSimple>
+      <w:r>
+        <w:fldChar w:fldCharType="begin"/>
+      </w:r>
+      <w:r>
+        <w:instrText xml:space="preserve"> STYLEREF 1 \s </w:instrText>
+      </w:r>
+      <w:r>
+        <w:fldChar w:fldCharType="separate"/>
+      </w:r>
+      <w:r>
+        <w:rPr>
+          <w:noProof/>
+        </w:rPr>
+        <w:t>VIII</w:t>
+      </w:r>
+      <w:r>
+        <w:rPr>
+          <w:noProof/>
+        </w:rPr>
+        <w:fldChar w:fldCharType="end"/>
+      </w:r>
       <w:r>
         <w:t>.</w:t>
       </w:r>
-      <w:fldSimple w:instr=" SEQ Figure \* ARABIC \s 1 ">
-        <w:r>
-          <w:rPr>
-            <w:noProof/>
-          </w:rPr>
-          <w:t>14</w:t>
-        </w:r>
-      </w:fldSimple>
-      <w:bookmarkEnd w:id="25"/>
+      <w:r>
+        <w:fldChar w:fldCharType="begin"/>
+      </w:r>
+      <w:r>
+        <w:instrText xml:space="preserve"> SEQ Figure \* ARABIC \s 1 </w:instrText>
+      </w:r>
+      <w:r>
+        <w:fldChar w:fldCharType="separate"/>
+      </w:r>
+      <w:r>
+        <w:rPr>
+          <w:noProof/>
+        </w:rPr>
+        <w:t>14</w:t>
+      </w:r>
+      <w:r>
+        <w:rPr>
+          <w:noProof/>
+        </w:rPr>
+        <w:fldChar w:fldCharType="end"/>
+      </w:r>
+      <w:bookmarkEnd w:id="26"/>
       <w:r>
         <w:t xml:space="preserve"> </w:t>
       </w:r>
@@ -18196,7 +18670,7 @@
           <w:numId w:val="7"/>
         </w:numPr>
       </w:pPr>
-      <w:bookmarkStart w:id="26" w:name="_Toc75238984"/>
+      <w:bookmarkStart w:id="27" w:name="_Toc75238984"/>
       <w:r>
         <w:t>[</w:t>
       </w:r>
@@ -18221,7 +18695,7 @@
       <w:r>
         <w:t>dW.txt</w:t>
       </w:r>
-      <w:bookmarkEnd w:id="26"/>
+      <w:bookmarkEnd w:id="27"/>
     </w:p>
     <w:p>
       <w:pPr>
@@ -18451,30 +18925,56 @@
       <w:pPr>
         <w:pStyle w:val="Caption"/>
       </w:pPr>
-      <w:bookmarkStart w:id="27" w:name="_Ref475368503"/>
+      <w:bookmarkStart w:id="28" w:name="_Ref475368503"/>
       <w:r>
         <w:t xml:space="preserve">Figure </w:t>
       </w:r>
-      <w:fldSimple w:instr=" STYLEREF 1 \s ">
-        <w:r>
-          <w:rPr>
-            <w:noProof/>
-          </w:rPr>
-          <w:t>VIII</w:t>
-        </w:r>
-      </w:fldSimple>
+      <w:r>
+        <w:fldChar w:fldCharType="begin"/>
+      </w:r>
+      <w:r>
+        <w:instrText xml:space="preserve"> STYLEREF 1 \s </w:instrText>
+      </w:r>
+      <w:r>
+        <w:fldChar w:fldCharType="separate"/>
+      </w:r>
+      <w:r>
+        <w:rPr>
+          <w:noProof/>
+        </w:rPr>
+        <w:t>VIII</w:t>
+      </w:r>
+      <w:r>
+        <w:rPr>
+          <w:noProof/>
+        </w:rPr>
+        <w:fldChar w:fldCharType="end"/>
+      </w:r>
       <w:r>
         <w:t>.</w:t>
       </w:r>
-      <w:fldSimple w:instr=" SEQ Figure \* ARABIC \s 1 ">
-        <w:r>
-          <w:rPr>
-            <w:noProof/>
-          </w:rPr>
-          <w:t>15</w:t>
-        </w:r>
-      </w:fldSimple>
-      <w:bookmarkEnd w:id="27"/>
+      <w:r>
+        <w:fldChar w:fldCharType="begin"/>
+      </w:r>
+      <w:r>
+        <w:instrText xml:space="preserve"> SEQ Figure \* ARABIC \s 1 </w:instrText>
+      </w:r>
+      <w:r>
+        <w:fldChar w:fldCharType="separate"/>
+      </w:r>
+      <w:r>
+        <w:rPr>
+          <w:noProof/>
+        </w:rPr>
+        <w:t>15</w:t>
+      </w:r>
+      <w:r>
+        <w:rPr>
+          <w:noProof/>
+        </w:rPr>
+        <w:fldChar w:fldCharType="end"/>
+      </w:r>
+      <w:bookmarkEnd w:id="28"/>
       <w:r>
         <w:t xml:space="preserve"> File </w:t>
       </w:r>
@@ -18524,7 +19024,7 @@
           <w:numId w:val="7"/>
         </w:numPr>
       </w:pPr>
-      <w:bookmarkStart w:id="28" w:name="_Toc75238985"/>
+      <w:bookmarkStart w:id="29" w:name="_Toc75238985"/>
       <w:r>
         <w:rPr>
           <w:lang w:val="en-US"/>
@@ -18562,7 +19062,7 @@
       <w:r>
         <w:t>_TB_Coulomb.txt</w:t>
       </w:r>
-      <w:bookmarkEnd w:id="28"/>
+      <w:bookmarkEnd w:id="29"/>
     </w:p>
     <w:p>
       <w:pPr>
@@ -18767,30 +19267,56 @@
           <w:noProof/>
         </w:rPr>
       </w:pPr>
-      <w:bookmarkStart w:id="29" w:name="_Ref475368530"/>
+      <w:bookmarkStart w:id="30" w:name="_Ref475368530"/>
       <w:r>
         <w:t xml:space="preserve">Figure </w:t>
       </w:r>
-      <w:fldSimple w:instr=" STYLEREF 1 \s ">
-        <w:r>
-          <w:rPr>
-            <w:noProof/>
-          </w:rPr>
-          <w:t>VIII</w:t>
-        </w:r>
-      </w:fldSimple>
+      <w:r>
+        <w:fldChar w:fldCharType="begin"/>
+      </w:r>
+      <w:r>
+        <w:instrText xml:space="preserve"> STYLEREF 1 \s </w:instrText>
+      </w:r>
+      <w:r>
+        <w:fldChar w:fldCharType="separate"/>
+      </w:r>
+      <w:r>
+        <w:rPr>
+          <w:noProof/>
+        </w:rPr>
+        <w:t>VIII</w:t>
+      </w:r>
+      <w:r>
+        <w:rPr>
+          <w:noProof/>
+        </w:rPr>
+        <w:fldChar w:fldCharType="end"/>
+      </w:r>
       <w:r>
         <w:t>.</w:t>
       </w:r>
-      <w:fldSimple w:instr=" SEQ Figure \* ARABIC \s 1 ">
-        <w:r>
-          <w:rPr>
-            <w:noProof/>
-          </w:rPr>
-          <w:t>16</w:t>
-        </w:r>
-      </w:fldSimple>
-      <w:bookmarkEnd w:id="29"/>
+      <w:r>
+        <w:fldChar w:fldCharType="begin"/>
+      </w:r>
+      <w:r>
+        <w:instrText xml:space="preserve"> SEQ Figure \* ARABIC \s 1 </w:instrText>
+      </w:r>
+      <w:r>
+        <w:fldChar w:fldCharType="separate"/>
+      </w:r>
+      <w:r>
+        <w:rPr>
+          <w:noProof/>
+        </w:rPr>
+        <w:t>16</w:t>
+      </w:r>
+      <w:r>
+        <w:rPr>
+          <w:noProof/>
+        </w:rPr>
+        <w:fldChar w:fldCharType="end"/>
+      </w:r>
+      <w:bookmarkEnd w:id="30"/>
       <w:r>
         <w:t xml:space="preserve"> File </w:t>
       </w:r>
@@ -18835,7 +19361,7 @@
         <w:spacing w:before="360" w:after="240"/>
         <w:ind w:left="714" w:hanging="357"/>
       </w:pPr>
-      <w:bookmarkStart w:id="30" w:name="_Toc75238986"/>
+      <w:bookmarkStart w:id="31" w:name="_Toc75238986"/>
       <w:r>
         <w:rPr>
           <w:lang w:val="en-US"/>
@@ -18879,7 +19405,7 @@
       <w:r>
         <w:t>.txt</w:t>
       </w:r>
-      <w:bookmarkEnd w:id="30"/>
+      <w:bookmarkEnd w:id="31"/>
     </w:p>
     <w:p>
       <w:pPr>
@@ -19548,30 +20074,56 @@
       <w:pPr>
         <w:pStyle w:val="Caption"/>
       </w:pPr>
-      <w:bookmarkStart w:id="31" w:name="_Ref71362984"/>
+      <w:bookmarkStart w:id="32" w:name="_Ref71362984"/>
       <w:r>
         <w:t xml:space="preserve">Figure </w:t>
       </w:r>
-      <w:fldSimple w:instr=" STYLEREF 1 \s ">
-        <w:r>
-          <w:rPr>
-            <w:noProof/>
-          </w:rPr>
-          <w:t>VIII</w:t>
-        </w:r>
-      </w:fldSimple>
+      <w:r>
+        <w:fldChar w:fldCharType="begin"/>
+      </w:r>
+      <w:r>
+        <w:instrText xml:space="preserve"> STYLEREF 1 \s </w:instrText>
+      </w:r>
+      <w:r>
+        <w:fldChar w:fldCharType="separate"/>
+      </w:r>
+      <w:r>
+        <w:rPr>
+          <w:noProof/>
+        </w:rPr>
+        <w:t>VIII</w:t>
+      </w:r>
+      <w:r>
+        <w:rPr>
+          <w:noProof/>
+        </w:rPr>
+        <w:fldChar w:fldCharType="end"/>
+      </w:r>
       <w:r>
         <w:t>.</w:t>
       </w:r>
-      <w:fldSimple w:instr=" SEQ Figure \* ARABIC \s 1 ">
-        <w:r>
-          <w:rPr>
-            <w:noProof/>
-          </w:rPr>
-          <w:t>17</w:t>
-        </w:r>
-      </w:fldSimple>
-      <w:bookmarkEnd w:id="31"/>
+      <w:r>
+        <w:fldChar w:fldCharType="begin"/>
+      </w:r>
+      <w:r>
+        <w:instrText xml:space="preserve"> SEQ Figure \* ARABIC \s 1 </w:instrText>
+      </w:r>
+      <w:r>
+        <w:fldChar w:fldCharType="separate"/>
+      </w:r>
+      <w:r>
+        <w:rPr>
+          <w:noProof/>
+        </w:rPr>
+        <w:t>17</w:t>
+      </w:r>
+      <w:r>
+        <w:rPr>
+          <w:noProof/>
+        </w:rPr>
+        <w:fldChar w:fldCharType="end"/>
+      </w:r>
+      <w:bookmarkEnd w:id="32"/>
       <w:r>
         <w:t xml:space="preserve"> C_C_TB_wall.txt</w:t>
       </w:r>
@@ -19591,11 +20143,11 @@
           <w:numId w:val="7"/>
         </w:numPr>
       </w:pPr>
-      <w:bookmarkStart w:id="32" w:name="_Toc75238987"/>
+      <w:bookmarkStart w:id="33" w:name="_Toc75238987"/>
       <w:r>
         <w:t>Unit_cell_equilibrium.txt</w:t>
       </w:r>
-      <w:bookmarkEnd w:id="32"/>
+      <w:bookmarkEnd w:id="33"/>
     </w:p>
     <w:p>
       <w:pPr>
@@ -19746,30 +20298,56 @@
       <w:pPr>
         <w:pStyle w:val="Caption"/>
       </w:pPr>
-      <w:bookmarkStart w:id="33" w:name="_Ref413320289"/>
+      <w:bookmarkStart w:id="34" w:name="_Ref413320289"/>
       <w:r>
         <w:t xml:space="preserve">Figure </w:t>
       </w:r>
-      <w:fldSimple w:instr=" STYLEREF 1 \s ">
-        <w:r>
-          <w:rPr>
-            <w:noProof/>
-          </w:rPr>
-          <w:t>VIII</w:t>
-        </w:r>
-      </w:fldSimple>
+      <w:r>
+        <w:fldChar w:fldCharType="begin"/>
+      </w:r>
+      <w:r>
+        <w:instrText xml:space="preserve"> STYLEREF 1 \s </w:instrText>
+      </w:r>
+      <w:r>
+        <w:fldChar w:fldCharType="separate"/>
+      </w:r>
+      <w:r>
+        <w:rPr>
+          <w:noProof/>
+        </w:rPr>
+        <w:t>VIII</w:t>
+      </w:r>
+      <w:r>
+        <w:rPr>
+          <w:noProof/>
+        </w:rPr>
+        <w:fldChar w:fldCharType="end"/>
+      </w:r>
       <w:r>
         <w:t>.</w:t>
       </w:r>
-      <w:fldSimple w:instr=" SEQ Figure \* ARABIC \s 1 ">
-        <w:r>
-          <w:rPr>
-            <w:noProof/>
-          </w:rPr>
-          <w:t>18</w:t>
-        </w:r>
-      </w:fldSimple>
-      <w:bookmarkEnd w:id="33"/>
+      <w:r>
+        <w:fldChar w:fldCharType="begin"/>
+      </w:r>
+      <w:r>
+        <w:instrText xml:space="preserve"> SEQ Figure \* ARABIC \s 1 </w:instrText>
+      </w:r>
+      <w:r>
+        <w:fldChar w:fldCharType="separate"/>
+      </w:r>
+      <w:r>
+        <w:rPr>
+          <w:noProof/>
+        </w:rPr>
+        <w:t>18</w:t>
+      </w:r>
+      <w:r>
+        <w:rPr>
+          <w:noProof/>
+        </w:rPr>
+        <w:fldChar w:fldCharType="end"/>
+      </w:r>
+      <w:bookmarkEnd w:id="34"/>
       <w:r>
         <w:t xml:space="preserve"> File </w:t>
       </w:r>
@@ -19804,11 +20382,11 @@
           <w:numId w:val="7"/>
         </w:numPr>
       </w:pPr>
-      <w:bookmarkStart w:id="34" w:name="_Toc75238988"/>
+      <w:bookmarkStart w:id="35" w:name="_Toc75238988"/>
       <w:r>
         <w:t>Unit_cell_atom_relative_coordinates.txt</w:t>
       </w:r>
-      <w:bookmarkEnd w:id="34"/>
+      <w:bookmarkEnd w:id="35"/>
     </w:p>
     <w:p>
       <w:pPr>
@@ -20032,30 +20610,56 @@
       <w:pPr>
         <w:pStyle w:val="Caption"/>
       </w:pPr>
-      <w:bookmarkStart w:id="35" w:name="_Ref413320483"/>
+      <w:bookmarkStart w:id="36" w:name="_Ref413320483"/>
       <w:r>
         <w:t xml:space="preserve">Figure </w:t>
       </w:r>
-      <w:fldSimple w:instr=" STYLEREF 1 \s ">
-        <w:r>
-          <w:rPr>
-            <w:noProof/>
-          </w:rPr>
-          <w:t>VIII</w:t>
-        </w:r>
-      </w:fldSimple>
+      <w:r>
+        <w:fldChar w:fldCharType="begin"/>
+      </w:r>
+      <w:r>
+        <w:instrText xml:space="preserve"> STYLEREF 1 \s </w:instrText>
+      </w:r>
+      <w:r>
+        <w:fldChar w:fldCharType="separate"/>
+      </w:r>
+      <w:r>
+        <w:rPr>
+          <w:noProof/>
+        </w:rPr>
+        <w:t>VIII</w:t>
+      </w:r>
+      <w:r>
+        <w:rPr>
+          <w:noProof/>
+        </w:rPr>
+        <w:fldChar w:fldCharType="end"/>
+      </w:r>
       <w:r>
         <w:t>.</w:t>
       </w:r>
-      <w:fldSimple w:instr=" SEQ Figure \* ARABIC \s 1 ">
-        <w:r>
-          <w:rPr>
-            <w:noProof/>
-          </w:rPr>
-          <w:t>19</w:t>
-        </w:r>
-      </w:fldSimple>
-      <w:bookmarkEnd w:id="35"/>
+      <w:r>
+        <w:fldChar w:fldCharType="begin"/>
+      </w:r>
+      <w:r>
+        <w:instrText xml:space="preserve"> SEQ Figure \* ARABIC \s 1 </w:instrText>
+      </w:r>
+      <w:r>
+        <w:fldChar w:fldCharType="separate"/>
+      </w:r>
+      <w:r>
+        <w:rPr>
+          <w:noProof/>
+        </w:rPr>
+        <w:t>19</w:t>
+      </w:r>
+      <w:r>
+        <w:rPr>
+          <w:noProof/>
+        </w:rPr>
+        <w:fldChar w:fldCharType="end"/>
+      </w:r>
+      <w:bookmarkEnd w:id="36"/>
       <w:r>
         <w:t xml:space="preserve"> File </w:t>
       </w:r>
@@ -20085,7 +20689,7 @@
           <w:lang w:val="en-US"/>
         </w:rPr>
       </w:pPr>
-      <w:bookmarkStart w:id="36" w:name="_Toc75238989"/>
+      <w:bookmarkStart w:id="37" w:name="_Toc75238989"/>
       <w:r>
         <w:t xml:space="preserve">Files </w:t>
       </w:r>
@@ -20104,7 +20708,7 @@
         </w:rPr>
         <w:t>SAVE_atoms.dat</w:t>
       </w:r>
-      <w:bookmarkEnd w:id="36"/>
+      <w:bookmarkEnd w:id="37"/>
     </w:p>
     <w:p>
       <w:pPr>
@@ -20247,8 +20851,8 @@
       <w:r>
         <w:t xml:space="preserve">The format of the file </w:t>
       </w:r>
-      <w:bookmarkStart w:id="37" w:name="OLE_LINK1"/>
-      <w:bookmarkStart w:id="38" w:name="OLE_LINK2"/>
+      <w:bookmarkStart w:id="38" w:name="OLE_LINK1"/>
+      <w:bookmarkStart w:id="39" w:name="OLE_LINK2"/>
       <w:r>
         <w:t>‘</w:t>
       </w:r>
@@ -20291,8 +20895,8 @@
       <w:r>
         <w:t xml:space="preserve"> </w:t>
       </w:r>
-      <w:bookmarkEnd w:id="37"/>
       <w:bookmarkEnd w:id="38"/>
+      <w:bookmarkEnd w:id="39"/>
       <w:r>
         <w:t>(see below).</w:t>
       </w:r>
@@ -20324,11 +20928,11 @@
       <w:pPr>
         <w:pStyle w:val="Heading3"/>
       </w:pPr>
-      <w:bookmarkStart w:id="39" w:name="_Toc75238990"/>
+      <w:bookmarkStart w:id="40" w:name="_Toc75238990"/>
       <w:r>
         <w:t>Creation of initial configuration of an amorphous material</w:t>
       </w:r>
-      <w:bookmarkEnd w:id="39"/>
+      <w:bookmarkEnd w:id="40"/>
     </w:p>
     <w:p>
       <w:pPr>
@@ -20714,7 +21318,7 @@
           <w:lang w:val="en-US"/>
         </w:rPr>
       </w:pPr>
-      <w:bookmarkStart w:id="40" w:name="_Toc75238991"/>
+      <w:bookmarkStart w:id="41" w:name="_Toc75238991"/>
       <w:r>
         <w:lastRenderedPageBreak/>
         <w:t xml:space="preserve">Files </w:t>
@@ -20796,7 +21400,7 @@
         </w:rPr>
         <w:t>_supercell.dat</w:t>
       </w:r>
-      <w:bookmarkEnd w:id="40"/>
+      <w:bookmarkEnd w:id="41"/>
     </w:p>
     <w:p>
       <w:pPr>
@@ -20830,11 +21434,11 @@
       <w:pPr>
         <w:pStyle w:val="Heading3"/>
       </w:pPr>
-      <w:bookmarkStart w:id="41" w:name="_Toc75238992"/>
+      <w:bookmarkStart w:id="42" w:name="_Toc75238992"/>
       <w:r>
         <w:t>Calculation of free-energy along reaction coordinate path</w:t>
       </w:r>
-      <w:bookmarkEnd w:id="41"/>
+      <w:bookmarkEnd w:id="42"/>
     </w:p>
     <w:p>
       <w:pPr>
@@ -20928,7 +21532,7 @@
           <w:numId w:val="7"/>
         </w:numPr>
       </w:pPr>
-      <w:bookmarkStart w:id="42" w:name="_Toc75238993"/>
+      <w:bookmarkStart w:id="43" w:name="_Toc75238993"/>
       <w:r>
         <w:t xml:space="preserve">File </w:t>
       </w:r>
@@ -20947,7 +21551,7 @@
       <w:r>
         <w:t>.cdf</w:t>
       </w:r>
-      <w:bookmarkEnd w:id="42"/>
+      <w:bookmarkEnd w:id="43"/>
     </w:p>
     <w:p>
       <w:pPr>
@@ -21077,30 +21681,56 @@
       <w:pPr>
         <w:pStyle w:val="Caption"/>
       </w:pPr>
-      <w:bookmarkStart w:id="43" w:name="_Ref413320797"/>
+      <w:bookmarkStart w:id="44" w:name="_Ref413320797"/>
       <w:r>
         <w:t xml:space="preserve">Figure </w:t>
       </w:r>
-      <w:fldSimple w:instr=" STYLEREF 1 \s ">
-        <w:r>
-          <w:rPr>
-            <w:noProof/>
-          </w:rPr>
-          <w:t>VIII</w:t>
-        </w:r>
-      </w:fldSimple>
+      <w:r>
+        <w:fldChar w:fldCharType="begin"/>
+      </w:r>
+      <w:r>
+        <w:instrText xml:space="preserve"> STYLEREF 1 \s </w:instrText>
+      </w:r>
+      <w:r>
+        <w:fldChar w:fldCharType="separate"/>
+      </w:r>
+      <w:r>
+        <w:rPr>
+          <w:noProof/>
+        </w:rPr>
+        <w:t>VIII</w:t>
+      </w:r>
+      <w:r>
+        <w:rPr>
+          <w:noProof/>
+        </w:rPr>
+        <w:fldChar w:fldCharType="end"/>
+      </w:r>
       <w:r>
         <w:t>.</w:t>
       </w:r>
-      <w:fldSimple w:instr=" SEQ Figure \* ARABIC \s 1 ">
-        <w:r>
-          <w:rPr>
-            <w:noProof/>
-          </w:rPr>
-          <w:t>20</w:t>
-        </w:r>
-      </w:fldSimple>
-      <w:bookmarkEnd w:id="43"/>
+      <w:r>
+        <w:fldChar w:fldCharType="begin"/>
+      </w:r>
+      <w:r>
+        <w:instrText xml:space="preserve"> SEQ Figure \* ARABIC \s 1 </w:instrText>
+      </w:r>
+      <w:r>
+        <w:fldChar w:fldCharType="separate"/>
+      </w:r>
+      <w:r>
+        <w:rPr>
+          <w:noProof/>
+        </w:rPr>
+        <w:t>20</w:t>
+      </w:r>
+      <w:r>
+        <w:rPr>
+          <w:noProof/>
+        </w:rPr>
+        <w:fldChar w:fldCharType="end"/>
+      </w:r>
+      <w:bookmarkEnd w:id="44"/>
       <w:r>
         <w:t xml:space="preserve"> </w:t>
       </w:r>
@@ -21502,7 +22132,7 @@
           <w:numId w:val="7"/>
         </w:numPr>
       </w:pPr>
-      <w:bookmarkStart w:id="44" w:name="_Toc75238994"/>
+      <w:bookmarkStart w:id="45" w:name="_Toc75238994"/>
       <w:r>
         <w:t>File</w:t>
       </w:r>
@@ -21512,7 +22142,7 @@
       <w:r>
         <w:t xml:space="preserve"> with electron mean free paths</w:t>
       </w:r>
-      <w:bookmarkEnd w:id="44"/>
+      <w:bookmarkEnd w:id="45"/>
     </w:p>
     <w:p>
       <w:pPr>
@@ -21748,11 +22378,11 @@
           <w:numId w:val="7"/>
         </w:numPr>
       </w:pPr>
-      <w:bookmarkStart w:id="45" w:name="_Toc75238995"/>
+      <w:bookmarkStart w:id="46" w:name="_Toc75238995"/>
       <w:r>
         <w:t>Files with photon attenuation lengths</w:t>
       </w:r>
-      <w:bookmarkEnd w:id="45"/>
+      <w:bookmarkEnd w:id="46"/>
     </w:p>
     <w:p>
       <w:pPr>
@@ -21800,11 +22430,11 @@
           <w:numId w:val="7"/>
         </w:numPr>
       </w:pPr>
-      <w:bookmarkStart w:id="46" w:name="_Toc75238996"/>
+      <w:bookmarkStart w:id="47" w:name="_Toc75238996"/>
       <w:r>
         <w:t>K-points grid</w:t>
       </w:r>
-      <w:bookmarkEnd w:id="46"/>
+      <w:bookmarkEnd w:id="47"/>
     </w:p>
     <w:p>
       <w:pPr>
@@ -21984,30 +22614,56 @@
       <w:pPr>
         <w:pStyle w:val="Caption"/>
       </w:pPr>
-      <w:bookmarkStart w:id="47" w:name="_Ref435220"/>
+      <w:bookmarkStart w:id="48" w:name="_Ref435220"/>
       <w:r>
         <w:t xml:space="preserve">Figure </w:t>
       </w:r>
-      <w:fldSimple w:instr=" STYLEREF 1 \s ">
-        <w:r>
-          <w:rPr>
-            <w:noProof/>
-          </w:rPr>
-          <w:t>VIII</w:t>
-        </w:r>
-      </w:fldSimple>
+      <w:r>
+        <w:fldChar w:fldCharType="begin"/>
+      </w:r>
+      <w:r>
+        <w:instrText xml:space="preserve"> STYLEREF 1 \s </w:instrText>
+      </w:r>
+      <w:r>
+        <w:fldChar w:fldCharType="separate"/>
+      </w:r>
+      <w:r>
+        <w:rPr>
+          <w:noProof/>
+        </w:rPr>
+        <w:t>VIII</w:t>
+      </w:r>
+      <w:r>
+        <w:rPr>
+          <w:noProof/>
+        </w:rPr>
+        <w:fldChar w:fldCharType="end"/>
+      </w:r>
       <w:r>
         <w:t>.</w:t>
       </w:r>
-      <w:fldSimple w:instr=" SEQ Figure \* ARABIC \s 1 ">
-        <w:r>
-          <w:rPr>
-            <w:noProof/>
-          </w:rPr>
-          <w:t>21</w:t>
-        </w:r>
-      </w:fldSimple>
-      <w:bookmarkEnd w:id="47"/>
+      <w:r>
+        <w:fldChar w:fldCharType="begin"/>
+      </w:r>
+      <w:r>
+        <w:instrText xml:space="preserve"> SEQ Figure \* ARABIC \s 1 </w:instrText>
+      </w:r>
+      <w:r>
+        <w:fldChar w:fldCharType="separate"/>
+      </w:r>
+      <w:r>
+        <w:rPr>
+          <w:noProof/>
+        </w:rPr>
+        <w:t>21</w:t>
+      </w:r>
+      <w:r>
+        <w:rPr>
+          <w:noProof/>
+        </w:rPr>
+        <w:fldChar w:fldCharType="end"/>
+      </w:r>
+      <w:bookmarkEnd w:id="48"/>
       <w:r>
         <w:t>. Example of k_grid.dat file</w:t>
       </w:r>
@@ -22020,11 +22676,11 @@
           <w:numId w:val="44"/>
         </w:numPr>
       </w:pPr>
-      <w:bookmarkStart w:id="48" w:name="_Toc75238997"/>
+      <w:bookmarkStart w:id="49" w:name="_Toc75238997"/>
       <w:r>
         <w:t>Output Files</w:t>
       </w:r>
-      <w:bookmarkEnd w:id="48"/>
+      <w:bookmarkEnd w:id="49"/>
     </w:p>
     <w:p>
       <w:r>
@@ -22039,14 +22695,14 @@
           <w:numId w:val="23"/>
         </w:numPr>
       </w:pPr>
-      <w:bookmarkStart w:id="49" w:name="_Toc75238998"/>
+      <w:bookmarkStart w:id="50" w:name="_Toc75238998"/>
       <w:r>
         <w:rPr>
           <w:rFonts w:eastAsiaTheme="minorHAnsi"/>
         </w:rPr>
         <w:t>OUTPUT_Error_log.dat</w:t>
       </w:r>
-      <w:bookmarkEnd w:id="49"/>
+      <w:bookmarkEnd w:id="50"/>
       <w:r>
         <w:t xml:space="preserve"> </w:t>
       </w:r>
@@ -22225,7 +22881,7 @@
           <w:numId w:val="23"/>
         </w:numPr>
       </w:pPr>
-      <w:bookmarkStart w:id="50" w:name="_Toc75238999"/>
+      <w:bookmarkStart w:id="51" w:name="_Toc75238999"/>
       <w:r>
         <w:rPr>
           <w:rFonts w:eastAsiaTheme="minorHAnsi"/>
@@ -22244,7 +22900,7 @@
         </w:rPr>
         <w:t>.dat</w:t>
       </w:r>
-      <w:bookmarkEnd w:id="50"/>
+      <w:bookmarkEnd w:id="51"/>
       <w:r>
         <w:t xml:space="preserve"> </w:t>
       </w:r>
@@ -22306,7 +22962,7 @@
           <w:numId w:val="23"/>
         </w:numPr>
       </w:pPr>
-      <w:bookmarkStart w:id="51" w:name="_Toc75239000"/>
+      <w:bookmarkStart w:id="52" w:name="_Toc75239000"/>
       <w:r>
         <w:t>Directory OUTPUT_[</w:t>
       </w:r>
@@ -22346,7 +23002,7 @@
       <w:r>
         <w:t>]</w:t>
       </w:r>
-      <w:bookmarkEnd w:id="51"/>
+      <w:bookmarkEnd w:id="52"/>
     </w:p>
     <w:p>
       <w:pPr>
@@ -22931,14 +23587,14 @@
           <w:numId w:val="23"/>
         </w:numPr>
       </w:pPr>
-      <w:bookmarkStart w:id="52" w:name="_Toc75239001"/>
+      <w:bookmarkStart w:id="53" w:name="_Toc75239001"/>
       <w:r>
         <w:t>Communication</w:t>
       </w:r>
       <w:r>
         <w:t xml:space="preserve"> with the program on-the-fly</w:t>
       </w:r>
-      <w:bookmarkEnd w:id="52"/>
+      <w:bookmarkEnd w:id="53"/>
     </w:p>
     <w:p>
       <w:pPr>
@@ -23077,11 +23733,11 @@
           <w:numId w:val="23"/>
         </w:numPr>
       </w:pPr>
-      <w:bookmarkStart w:id="53" w:name="_Toc75239002"/>
+      <w:bookmarkStart w:id="54" w:name="_Toc75239002"/>
       <w:r>
         <w:t>Plotting:  OUTPUT_Gnuplot_all.sh</w:t>
       </w:r>
-      <w:bookmarkEnd w:id="53"/>
+      <w:bookmarkEnd w:id="54"/>
     </w:p>
     <w:p>
       <w:pPr>
@@ -23440,14 +24096,14 @@
         <w:ind w:left="714" w:hanging="357"/>
         <w:jc w:val="both"/>
       </w:pPr>
-      <w:bookmarkStart w:id="54" w:name="_Toc75239003"/>
+      <w:bookmarkStart w:id="55" w:name="_Toc75239003"/>
       <w:r>
         <w:t>Output d</w:t>
       </w:r>
       <w:r>
         <w:t>ata files</w:t>
       </w:r>
-      <w:bookmarkEnd w:id="54"/>
+      <w:bookmarkEnd w:id="55"/>
     </w:p>
     <w:p>
       <w:pPr>
@@ -24784,6 +25440,7 @@
         <w:jc w:val="both"/>
       </w:pPr>
       <w:r>
+        <w:lastRenderedPageBreak/>
         <w:t>Energy of all core holes [eV/atom]</w:t>
       </w:r>
     </w:p>
@@ -25269,11 +25926,11 @@
         </w:numPr>
         <w:jc w:val="both"/>
       </w:pPr>
-      <w:bookmarkStart w:id="55" w:name="_Toc75239004"/>
+      <w:bookmarkStart w:id="56" w:name="_Toc75239004"/>
       <w:r>
         <w:t>…_CONVOLVED.dat output data files</w:t>
       </w:r>
-      <w:bookmarkEnd w:id="55"/>
+      <w:bookmarkEnd w:id="56"/>
     </w:p>
     <w:p>
       <w:pPr>
@@ -25350,11 +26007,11 @@
           <w:numId w:val="44"/>
         </w:numPr>
       </w:pPr>
-      <w:bookmarkStart w:id="56" w:name="_Toc75239005"/>
+      <w:bookmarkStart w:id="57" w:name="_Toc75239005"/>
       <w:r>
         <w:t>Post-processing</w:t>
       </w:r>
-      <w:bookmarkEnd w:id="56"/>
+      <w:bookmarkEnd w:id="57"/>
     </w:p>
     <w:p>
       <w:pPr>
@@ -25375,14 +26032,15 @@
           <w:rFonts w:eastAsiaTheme="minorHAnsi"/>
         </w:rPr>
       </w:pPr>
-      <w:bookmarkStart w:id="57" w:name="_Toc75239006"/>
+      <w:bookmarkStart w:id="58" w:name="_Toc75239006"/>
       <w:r>
         <w:rPr>
           <w:rFonts w:eastAsiaTheme="minorHAnsi"/>
         </w:rPr>
+        <w:lastRenderedPageBreak/>
         <w:t>Extracting pair correlation function</w:t>
       </w:r>
-      <w:bookmarkEnd w:id="57"/>
+      <w:bookmarkEnd w:id="58"/>
       <w:r>
         <w:rPr>
           <w:rFonts w:eastAsiaTheme="minorHAnsi"/>
@@ -25570,14 +26228,14 @@
           <w:color w:val="4F81BD" w:themeColor="accent1"/>
         </w:rPr>
       </w:pPr>
-      <w:bookmarkStart w:id="58" w:name="_Toc75239007"/>
+      <w:bookmarkStart w:id="59" w:name="_Toc75239007"/>
       <w:r>
         <w:rPr>
           <w:color w:val="4F81BD" w:themeColor="accent1"/>
         </w:rPr>
         <w:t>Calculation of velocity autocorrelation and phonon spectra</w:t>
       </w:r>
-      <w:bookmarkEnd w:id="58"/>
+      <w:bookmarkEnd w:id="59"/>
     </w:p>
     <w:p>
       <w:pPr>
@@ -26131,12 +26789,13 @@
           <w:color w:val="4F81BD" w:themeColor="accent1"/>
         </w:rPr>
       </w:pPr>
-      <w:bookmarkStart w:id="59" w:name="_Ref71362056"/>
-      <w:bookmarkStart w:id="60" w:name="_Toc75239008"/>
+      <w:bookmarkStart w:id="60" w:name="_Ref71362056"/>
+      <w:bookmarkStart w:id="61" w:name="_Toc75239008"/>
       <w:r>
         <w:rPr>
           <w:color w:val="4F81BD" w:themeColor="accent1"/>
         </w:rPr>
+        <w:lastRenderedPageBreak/>
         <w:t>Calculation of electron-ion coupling parameter g(T</w:t>
       </w:r>
       <w:r>
@@ -26217,8 +26876,8 @@
         </w:rPr>
         <w:t>)</w:t>
       </w:r>
-      <w:bookmarkEnd w:id="59"/>
       <w:bookmarkEnd w:id="60"/>
+      <w:bookmarkEnd w:id="61"/>
     </w:p>
     <w:p>
       <w:pPr>
@@ -26777,6 +27436,7 @@
         </w:numPr>
       </w:pPr>
       <w:r>
+        <w:lastRenderedPageBreak/>
         <w:t>Electron heat capacity [</w:t>
       </w:r>
       <w:r>
@@ -26966,14 +27626,14 @@
           <w:color w:val="4F81BD" w:themeColor="accent1"/>
         </w:rPr>
       </w:pPr>
-      <w:bookmarkStart w:id="61" w:name="_Toc75239009"/>
+      <w:bookmarkStart w:id="62" w:name="_Toc75239009"/>
       <w:r>
         <w:rPr>
           <w:color w:val="4F81BD" w:themeColor="accent1"/>
         </w:rPr>
         <w:t>Extracting optical parameters for given wavelength from the spectrum</w:t>
       </w:r>
-      <w:bookmarkEnd w:id="61"/>
+      <w:bookmarkEnd w:id="62"/>
     </w:p>
     <w:p>
       <w:pPr>
@@ -27184,25 +27844,51 @@
       <w:r>
         <w:t xml:space="preserve">Figure </w:t>
       </w:r>
-      <w:fldSimple w:instr=" STYLEREF 1 \s ">
-        <w:r>
-          <w:rPr>
-            <w:noProof/>
-          </w:rPr>
-          <w:t>X</w:t>
-        </w:r>
-      </w:fldSimple>
+      <w:r>
+        <w:fldChar w:fldCharType="begin"/>
+      </w:r>
+      <w:r>
+        <w:instrText xml:space="preserve"> STYLEREF 1 \s </w:instrText>
+      </w:r>
+      <w:r>
+        <w:fldChar w:fldCharType="separate"/>
+      </w:r>
+      <w:r>
+        <w:rPr>
+          <w:noProof/>
+        </w:rPr>
+        <w:t>X</w:t>
+      </w:r>
+      <w:r>
+        <w:rPr>
+          <w:noProof/>
+        </w:rPr>
+        <w:fldChar w:fldCharType="end"/>
+      </w:r>
       <w:r>
         <w:t>.</w:t>
       </w:r>
-      <w:fldSimple w:instr=" SEQ Figure \* ARABIC \s 1 ">
-        <w:r>
-          <w:rPr>
-            <w:noProof/>
-          </w:rPr>
-          <w:t>1</w:t>
-        </w:r>
-      </w:fldSimple>
+      <w:r>
+        <w:fldChar w:fldCharType="begin"/>
+      </w:r>
+      <w:r>
+        <w:instrText xml:space="preserve"> SEQ Figure \* ARABIC \s 1 </w:instrText>
+      </w:r>
+      <w:r>
+        <w:fldChar w:fldCharType="separate"/>
+      </w:r>
+      <w:r>
+        <w:rPr>
+          <w:noProof/>
+        </w:rPr>
+        <w:t>1</w:t>
+      </w:r>
+      <w:r>
+        <w:rPr>
+          <w:noProof/>
+        </w:rPr>
+        <w:fldChar w:fldCharType="end"/>
+      </w:r>
       <w:r>
         <w:t xml:space="preserve"> </w:t>
       </w:r>
@@ -27367,6 +28053,7 @@
         <w:rPr>
           <w:color w:val="1F497D" w:themeColor="text2"/>
         </w:rPr>
+        <w:lastRenderedPageBreak/>
         <w:t>OUTPUT_dielectric_function_[</w:t>
       </w:r>
       <w:r>
@@ -27698,11 +28385,11 @@
         </w:numPr>
         <w:jc w:val="both"/>
       </w:pPr>
-      <w:bookmarkStart w:id="62" w:name="_Toc75239010"/>
+      <w:bookmarkStart w:id="63" w:name="_Toc75239010"/>
       <w:r>
         <w:t>References</w:t>
       </w:r>
-      <w:bookmarkEnd w:id="62"/>
+      <w:bookmarkEnd w:id="63"/>
     </w:p>
     <w:p>
       <w:pPr>
@@ -27911,6 +28598,7 @@
         <w:rPr>
           <w:noProof/>
         </w:rPr>
+        <w:lastRenderedPageBreak/>
         <w:t>[8]</w:t>
       </w:r>
       <w:r>
@@ -28360,7 +29048,14 @@
           <w:noProof/>
         </w:rPr>
         <w:tab/>
-        <w:t>H. Yoshida, Construction of higher order symplectic integrators, Phys. Lett. A. 150 (1990) 262–268. https://doi.org/10.1016/0375-9601(90)90092-3.</w:t>
+        <w:t>H. Yoshida, Construction of higher order symplectic integrators, Phys. Lett. A. 150 (1990) 262–</w:t>
+      </w:r>
+      <w:r>
+        <w:rPr>
+          <w:noProof/>
+        </w:rPr>
+        <w:lastRenderedPageBreak/>
+        <w:t>268. https://doi.org/10.1016/0375-9601(90)90092-3.</w:t>
       </w:r>
     </w:p>
     <w:p>
@@ -28776,7 +29471,14 @@
           <w:noProof/>
         </w:rPr>
         <w:tab/>
-        <w:t>K.P. Migdal, D.K. Il’nitsky, Y. V Petrov, N.A. Inogamov, Equations of state, energy transport and two-temperature hydrodynamic simulations for femtosecond laser irradiated copper and gold, J. Phys. Conf. Ser. 653 (2015) 12086. https://doi.org/10.1088/1742-6596/653/1/012086.</w:t>
+        <w:t xml:space="preserve">K.P. Migdal, D.K. Il’nitsky, Y. V Petrov, N.A. Inogamov, Equations of state, energy transport and two-temperature hydrodynamic simulations for femtosecond laser irradiated copper and gold, </w:t>
+      </w:r>
+      <w:r>
+        <w:rPr>
+          <w:noProof/>
+        </w:rPr>
+        <w:lastRenderedPageBreak/>
+        <w:t>J. Phys. Conf. Ser. 653 (2015) 12086. https://doi.org/10.1088/1742-6596/653/1/012086.</w:t>
       </w:r>
     </w:p>
     <w:p>

</xml_diff>

<commit_message>
Partial (band-resolved) electronic heat capacity added
</commit_message>
<xml_diff>
--- a/!XTANT_3_manual.docx
+++ b/!XTANT_3_manual.docx
@@ -128,7 +128,7 @@
         <w:rPr>
           <w:noProof/>
         </w:rPr>
-        <w:t>27/09/2022</w:t>
+        <w:t>26/10/2022</w:t>
       </w:r>
       <w:r>
         <w:rPr>
@@ -261,7 +261,7 @@
           <w:r>
             <w:fldChar w:fldCharType="separate"/>
           </w:r>
-          <w:hyperlink w:anchor="_Toc115184095" w:history="1">
+          <w:hyperlink w:anchor="_Toc117674377" w:history="1">
             <w:r>
               <w:rPr>
                 <w:rStyle w:val="Hyperlink"/>
@@ -306,7 +306,7 @@
                 <w:noProof/>
                 <w:webHidden/>
               </w:rPr>
-              <w:instrText xml:space="preserve"> PAGEREF _Toc115184095 \h </w:instrText>
+              <w:instrText xml:space="preserve"> PAGEREF _Toc117674377 \h </w:instrText>
             </w:r>
             <w:r>
               <w:rPr>
@@ -353,7 +353,7 @@
               <w:lang w:val="en-US"/>
             </w:rPr>
           </w:pPr>
-          <w:hyperlink w:anchor="_Toc115184096" w:history="1">
+          <w:hyperlink w:anchor="_Toc117674378" w:history="1">
             <w:r>
               <w:rPr>
                 <w:rStyle w:val="Hyperlink"/>
@@ -398,7 +398,7 @@
                 <w:noProof/>
                 <w:webHidden/>
               </w:rPr>
-              <w:instrText xml:space="preserve"> PAGEREF _Toc115184096 \h </w:instrText>
+              <w:instrText xml:space="preserve"> PAGEREF _Toc117674378 \h </w:instrText>
             </w:r>
             <w:r>
               <w:rPr>
@@ -445,7 +445,7 @@
               <w:lang w:val="en-US"/>
             </w:rPr>
           </w:pPr>
-          <w:hyperlink w:anchor="_Toc115184097" w:history="1">
+          <w:hyperlink w:anchor="_Toc117674379" w:history="1">
             <w:r>
               <w:rPr>
                 <w:rStyle w:val="Hyperlink"/>
@@ -490,7 +490,7 @@
                 <w:noProof/>
                 <w:webHidden/>
               </w:rPr>
-              <w:instrText xml:space="preserve"> PAGEREF _Toc115184097 \h </w:instrText>
+              <w:instrText xml:space="preserve"> PAGEREF _Toc117674379 \h </w:instrText>
             </w:r>
             <w:r>
               <w:rPr>
@@ -537,7 +537,7 @@
               <w:lang w:val="en-US"/>
             </w:rPr>
           </w:pPr>
-          <w:hyperlink w:anchor="_Toc115184098" w:history="1">
+          <w:hyperlink w:anchor="_Toc117674380" w:history="1">
             <w:r>
               <w:rPr>
                 <w:rStyle w:val="Hyperlink"/>
@@ -582,7 +582,7 @@
                 <w:noProof/>
                 <w:webHidden/>
               </w:rPr>
-              <w:instrText xml:space="preserve"> PAGEREF _Toc115184098 \h </w:instrText>
+              <w:instrText xml:space="preserve"> PAGEREF _Toc117674380 \h </w:instrText>
             </w:r>
             <w:r>
               <w:rPr>
@@ -629,7 +629,7 @@
               <w:lang w:val="en-US"/>
             </w:rPr>
           </w:pPr>
-          <w:hyperlink w:anchor="_Toc115184099" w:history="1">
+          <w:hyperlink w:anchor="_Toc117674381" w:history="1">
             <w:r>
               <w:rPr>
                 <w:rStyle w:val="Hyperlink"/>
@@ -674,7 +674,7 @@
                 <w:noProof/>
                 <w:webHidden/>
               </w:rPr>
-              <w:instrText xml:space="preserve"> PAGEREF _Toc115184099 \h </w:instrText>
+              <w:instrText xml:space="preserve"> PAGEREF _Toc117674381 \h </w:instrText>
             </w:r>
             <w:r>
               <w:rPr>
@@ -721,7 +721,7 @@
               <w:lang w:val="en-US"/>
             </w:rPr>
           </w:pPr>
-          <w:hyperlink w:anchor="_Toc115184100" w:history="1">
+          <w:hyperlink w:anchor="_Toc117674382" w:history="1">
             <w:r>
               <w:rPr>
                 <w:rStyle w:val="Hyperlink"/>
@@ -766,7 +766,7 @@
                 <w:noProof/>
                 <w:webHidden/>
               </w:rPr>
-              <w:instrText xml:space="preserve"> PAGEREF _Toc115184100 \h </w:instrText>
+              <w:instrText xml:space="preserve"> PAGEREF _Toc117674382 \h </w:instrText>
             </w:r>
             <w:r>
               <w:rPr>
@@ -813,7 +813,7 @@
               <w:lang w:val="en-US"/>
             </w:rPr>
           </w:pPr>
-          <w:hyperlink w:anchor="_Toc115184101" w:history="1">
+          <w:hyperlink w:anchor="_Toc117674383" w:history="1">
             <w:r>
               <w:rPr>
                 <w:rStyle w:val="Hyperlink"/>
@@ -858,7 +858,7 @@
                 <w:noProof/>
                 <w:webHidden/>
               </w:rPr>
-              <w:instrText xml:space="preserve"> PAGEREF _Toc115184101 \h </w:instrText>
+              <w:instrText xml:space="preserve"> PAGEREF _Toc117674383 \h </w:instrText>
             </w:r>
             <w:r>
               <w:rPr>
@@ -905,7 +905,7 @@
               <w:lang w:val="en-US"/>
             </w:rPr>
           </w:pPr>
-          <w:hyperlink w:anchor="_Toc115184102" w:history="1">
+          <w:hyperlink w:anchor="_Toc117674384" w:history="1">
             <w:r>
               <w:rPr>
                 <w:rStyle w:val="Hyperlink"/>
@@ -950,7 +950,7 @@
                 <w:noProof/>
                 <w:webHidden/>
               </w:rPr>
-              <w:instrText xml:space="preserve"> PAGEREF _Toc115184102 \h </w:instrText>
+              <w:instrText xml:space="preserve"> PAGEREF _Toc117674384 \h </w:instrText>
             </w:r>
             <w:r>
               <w:rPr>
@@ -997,7 +997,7 @@
               <w:lang w:val="en-US"/>
             </w:rPr>
           </w:pPr>
-          <w:hyperlink w:anchor="_Toc115184103" w:history="1">
+          <w:hyperlink w:anchor="_Toc117674385" w:history="1">
             <w:r>
               <w:rPr>
                 <w:rStyle w:val="Hyperlink"/>
@@ -1042,7 +1042,7 @@
                 <w:noProof/>
                 <w:webHidden/>
               </w:rPr>
-              <w:instrText xml:space="preserve"> PAGEREF _Toc115184103 \h </w:instrText>
+              <w:instrText xml:space="preserve"> PAGEREF _Toc117674385 \h </w:instrText>
             </w:r>
             <w:r>
               <w:rPr>
@@ -1089,7 +1089,7 @@
               <w:lang w:val="en-US"/>
             </w:rPr>
           </w:pPr>
-          <w:hyperlink w:anchor="_Toc115184104" w:history="1">
+          <w:hyperlink w:anchor="_Toc117674386" w:history="1">
             <w:r>
               <w:rPr>
                 <w:rStyle w:val="Hyperlink"/>
@@ -1134,7 +1134,7 @@
                 <w:noProof/>
                 <w:webHidden/>
               </w:rPr>
-              <w:instrText xml:space="preserve"> PAGEREF _Toc115184104 \h </w:instrText>
+              <w:instrText xml:space="preserve"> PAGEREF _Toc117674386 \h </w:instrText>
             </w:r>
             <w:r>
               <w:rPr>
@@ -1181,7 +1181,7 @@
               <w:lang w:val="en-US"/>
             </w:rPr>
           </w:pPr>
-          <w:hyperlink w:anchor="_Toc115184105" w:history="1">
+          <w:hyperlink w:anchor="_Toc117674387" w:history="1">
             <w:r>
               <w:rPr>
                 <w:rStyle w:val="Hyperlink"/>
@@ -1226,7 +1226,7 @@
                 <w:noProof/>
                 <w:webHidden/>
               </w:rPr>
-              <w:instrText xml:space="preserve"> PAGEREF _Toc115184105 \h </w:instrText>
+              <w:instrText xml:space="preserve"> PAGEREF _Toc117674387 \h </w:instrText>
             </w:r>
             <w:r>
               <w:rPr>
@@ -1273,7 +1273,7 @@
               <w:lang w:val="en-US"/>
             </w:rPr>
           </w:pPr>
-          <w:hyperlink w:anchor="_Toc115184106" w:history="1">
+          <w:hyperlink w:anchor="_Toc117674388" w:history="1">
             <w:r>
               <w:rPr>
                 <w:rStyle w:val="Hyperlink"/>
@@ -1333,7 +1333,7 @@
                 <w:noProof/>
                 <w:webHidden/>
               </w:rPr>
-              <w:instrText xml:space="preserve"> PAGEREF _Toc115184106 \h </w:instrText>
+              <w:instrText xml:space="preserve"> PAGEREF _Toc117674388 \h </w:instrText>
             </w:r>
             <w:r>
               <w:rPr>
@@ -1376,7 +1376,7 @@
               <w:lang w:val="en-US"/>
             </w:rPr>
           </w:pPr>
-          <w:hyperlink w:anchor="_Toc115184107" w:history="1">
+          <w:hyperlink w:anchor="_Toc117674389" w:history="1">
             <w:r>
               <w:rPr>
                 <w:rStyle w:val="Hyperlink"/>
@@ -1481,7 +1481,7 @@
                 <w:noProof/>
                 <w:webHidden/>
               </w:rPr>
-              <w:instrText xml:space="preserve"> PAGEREF _Toc115184107 \h </w:instrText>
+              <w:instrText xml:space="preserve"> PAGEREF _Toc117674389 \h </w:instrText>
             </w:r>
             <w:r>
               <w:rPr>
@@ -1524,7 +1524,7 @@
               <w:lang w:val="en-US"/>
             </w:rPr>
           </w:pPr>
-          <w:hyperlink w:anchor="_Toc115184108" w:history="1">
+          <w:hyperlink w:anchor="_Toc117674390" w:history="1">
             <w:r>
               <w:rPr>
                 <w:rStyle w:val="Hyperlink"/>
@@ -1599,7 +1599,7 @@
                 <w:noProof/>
                 <w:webHidden/>
               </w:rPr>
-              <w:instrText xml:space="preserve"> PAGEREF _Toc115184108 \h </w:instrText>
+              <w:instrText xml:space="preserve"> PAGEREF _Toc117674390 \h </w:instrText>
             </w:r>
             <w:r>
               <w:rPr>
@@ -1642,7 +1642,7 @@
               <w:lang w:val="en-US"/>
             </w:rPr>
           </w:pPr>
-          <w:hyperlink w:anchor="_Toc115184109" w:history="1">
+          <w:hyperlink w:anchor="_Toc117674391" w:history="1">
             <w:r>
               <w:rPr>
                 <w:rStyle w:val="Hyperlink"/>
@@ -1727,7 +1727,7 @@
                 <w:noProof/>
                 <w:webHidden/>
               </w:rPr>
-              <w:instrText xml:space="preserve"> PAGEREF _Toc115184109 \h </w:instrText>
+              <w:instrText xml:space="preserve"> PAGEREF _Toc117674391 \h </w:instrText>
             </w:r>
             <w:r>
               <w:rPr>
@@ -1770,7 +1770,7 @@
               <w:lang w:val="en-US"/>
             </w:rPr>
           </w:pPr>
-          <w:hyperlink w:anchor="_Toc115184110" w:history="1">
+          <w:hyperlink w:anchor="_Toc117674392" w:history="1">
             <w:r>
               <w:rPr>
                 <w:rStyle w:val="Hyperlink"/>
@@ -1855,7 +1855,7 @@
                 <w:noProof/>
                 <w:webHidden/>
               </w:rPr>
-              <w:instrText xml:space="preserve"> PAGEREF _Toc115184110 \h </w:instrText>
+              <w:instrText xml:space="preserve"> PAGEREF _Toc117674392 \h </w:instrText>
             </w:r>
             <w:r>
               <w:rPr>
@@ -1898,7 +1898,7 @@
               <w:lang w:val="en-US"/>
             </w:rPr>
           </w:pPr>
-          <w:hyperlink w:anchor="_Toc115184111" w:history="1">
+          <w:hyperlink w:anchor="_Toc117674393" w:history="1">
             <w:r>
               <w:rPr>
                 <w:rStyle w:val="Hyperlink"/>
@@ -1943,7 +1943,7 @@
                 <w:noProof/>
                 <w:webHidden/>
               </w:rPr>
-              <w:instrText xml:space="preserve"> PAGEREF _Toc115184111 \h </w:instrText>
+              <w:instrText xml:space="preserve"> PAGEREF _Toc117674393 \h </w:instrText>
             </w:r>
             <w:r>
               <w:rPr>
@@ -1986,7 +1986,7 @@
               <w:lang w:val="en-US"/>
             </w:rPr>
           </w:pPr>
-          <w:hyperlink w:anchor="_Toc115184112" w:history="1">
+          <w:hyperlink w:anchor="_Toc117674394" w:history="1">
             <w:r>
               <w:rPr>
                 <w:rStyle w:val="Hyperlink"/>
@@ -2031,7 +2031,7 @@
                 <w:noProof/>
                 <w:webHidden/>
               </w:rPr>
-              <w:instrText xml:space="preserve"> PAGEREF _Toc115184112 \h </w:instrText>
+              <w:instrText xml:space="preserve"> PAGEREF _Toc117674394 \h </w:instrText>
             </w:r>
             <w:r>
               <w:rPr>
@@ -2074,7 +2074,7 @@
               <w:lang w:val="en-US"/>
             </w:rPr>
           </w:pPr>
-          <w:hyperlink w:anchor="_Toc115184113" w:history="1">
+          <w:hyperlink w:anchor="_Toc117674395" w:history="1">
             <w:r>
               <w:rPr>
                 <w:rStyle w:val="Hyperlink"/>
@@ -2120,7 +2120,7 @@
                 <w:noProof/>
                 <w:webHidden/>
               </w:rPr>
-              <w:instrText xml:space="preserve"> PAGEREF _Toc115184113 \h </w:instrText>
+              <w:instrText xml:space="preserve"> PAGEREF _Toc117674395 \h </w:instrText>
             </w:r>
             <w:r>
               <w:rPr>
@@ -2163,7 +2163,7 @@
               <w:lang w:val="en-US"/>
             </w:rPr>
           </w:pPr>
-          <w:hyperlink w:anchor="_Toc115184114" w:history="1">
+          <w:hyperlink w:anchor="_Toc117674396" w:history="1">
             <w:r>
               <w:rPr>
                 <w:rStyle w:val="Hyperlink"/>
@@ -2190,7 +2190,7 @@
                 <w:noProof/>
                 <w:webHidden/>
               </w:rPr>
-              <w:instrText xml:space="preserve"> PAGEREF _Toc115184114 \h </w:instrText>
+              <w:instrText xml:space="preserve"> PAGEREF _Toc117674396 \h </w:instrText>
             </w:r>
             <w:r>
               <w:rPr>
@@ -2233,7 +2233,7 @@
               <w:lang w:val="en-US"/>
             </w:rPr>
           </w:pPr>
-          <w:hyperlink w:anchor="_Toc115184115" w:history="1">
+          <w:hyperlink w:anchor="_Toc117674397" w:history="1">
             <w:r>
               <w:rPr>
                 <w:rStyle w:val="Hyperlink"/>
@@ -2309,7 +2309,7 @@
                 <w:noProof/>
                 <w:webHidden/>
               </w:rPr>
-              <w:instrText xml:space="preserve"> PAGEREF _Toc115184115 \h </w:instrText>
+              <w:instrText xml:space="preserve"> PAGEREF _Toc117674397 \h </w:instrText>
             </w:r>
             <w:r>
               <w:rPr>
@@ -2352,7 +2352,7 @@
               <w:lang w:val="en-US"/>
             </w:rPr>
           </w:pPr>
-          <w:hyperlink w:anchor="_Toc115184116" w:history="1">
+          <w:hyperlink w:anchor="_Toc117674398" w:history="1">
             <w:r>
               <w:rPr>
                 <w:rStyle w:val="Hyperlink"/>
@@ -2379,7 +2379,7 @@
                 <w:noProof/>
                 <w:webHidden/>
               </w:rPr>
-              <w:instrText xml:space="preserve"> PAGEREF _Toc115184116 \h </w:instrText>
+              <w:instrText xml:space="preserve"> PAGEREF _Toc117674398 \h </w:instrText>
             </w:r>
             <w:r>
               <w:rPr>
@@ -2422,7 +2422,7 @@
               <w:lang w:val="en-US"/>
             </w:rPr>
           </w:pPr>
-          <w:hyperlink w:anchor="_Toc115184117" w:history="1">
+          <w:hyperlink w:anchor="_Toc117674399" w:history="1">
             <w:r>
               <w:rPr>
                 <w:rStyle w:val="Hyperlink"/>
@@ -2482,7 +2482,7 @@
                 <w:noProof/>
                 <w:webHidden/>
               </w:rPr>
-              <w:instrText xml:space="preserve"> PAGEREF _Toc115184117 \h </w:instrText>
+              <w:instrText xml:space="preserve"> PAGEREF _Toc117674399 \h </w:instrText>
             </w:r>
             <w:r>
               <w:rPr>
@@ -2525,7 +2525,7 @@
               <w:lang w:val="en-US"/>
             </w:rPr>
           </w:pPr>
-          <w:hyperlink w:anchor="_Toc115184118" w:history="1">
+          <w:hyperlink w:anchor="_Toc117674400" w:history="1">
             <w:r>
               <w:rPr>
                 <w:rStyle w:val="Hyperlink"/>
@@ -2570,7 +2570,7 @@
                 <w:noProof/>
                 <w:webHidden/>
               </w:rPr>
-              <w:instrText xml:space="preserve"> PAGEREF _Toc115184118 \h </w:instrText>
+              <w:instrText xml:space="preserve"> PAGEREF _Toc117674400 \h </w:instrText>
             </w:r>
             <w:r>
               <w:rPr>
@@ -2613,7 +2613,7 @@
               <w:lang w:val="en-US"/>
             </w:rPr>
           </w:pPr>
-          <w:hyperlink w:anchor="_Toc115184119" w:history="1">
+          <w:hyperlink w:anchor="_Toc117674401" w:history="1">
             <w:r>
               <w:rPr>
                 <w:rStyle w:val="Hyperlink"/>
@@ -2658,7 +2658,7 @@
                 <w:noProof/>
                 <w:webHidden/>
               </w:rPr>
-              <w:instrText xml:space="preserve"> PAGEREF _Toc115184119 \h </w:instrText>
+              <w:instrText xml:space="preserve"> PAGEREF _Toc117674401 \h </w:instrText>
             </w:r>
             <w:r>
               <w:rPr>
@@ -2701,7 +2701,7 @@
               <w:lang w:val="en-US"/>
             </w:rPr>
           </w:pPr>
-          <w:hyperlink w:anchor="_Toc115184120" w:history="1">
+          <w:hyperlink w:anchor="_Toc117674402" w:history="1">
             <w:r>
               <w:rPr>
                 <w:rStyle w:val="Hyperlink"/>
@@ -2746,7 +2746,7 @@
                 <w:noProof/>
                 <w:webHidden/>
               </w:rPr>
-              <w:instrText xml:space="preserve"> PAGEREF _Toc115184120 \h </w:instrText>
+              <w:instrText xml:space="preserve"> PAGEREF _Toc117674402 \h </w:instrText>
             </w:r>
             <w:r>
               <w:rPr>
@@ -2793,7 +2793,7 @@
               <w:lang w:val="en-US"/>
             </w:rPr>
           </w:pPr>
-          <w:hyperlink w:anchor="_Toc115184121" w:history="1">
+          <w:hyperlink w:anchor="_Toc117674403" w:history="1">
             <w:r>
               <w:rPr>
                 <w:rStyle w:val="Hyperlink"/>
@@ -2838,7 +2838,7 @@
                 <w:noProof/>
                 <w:webHidden/>
               </w:rPr>
-              <w:instrText xml:space="preserve"> PAGEREF _Toc115184121 \h </w:instrText>
+              <w:instrText xml:space="preserve"> PAGEREF _Toc117674403 \h </w:instrText>
             </w:r>
             <w:r>
               <w:rPr>
@@ -2885,7 +2885,7 @@
               <w:lang w:val="en-US"/>
             </w:rPr>
           </w:pPr>
-          <w:hyperlink w:anchor="_Toc115184122" w:history="1">
+          <w:hyperlink w:anchor="_Toc117674404" w:history="1">
             <w:r>
               <w:rPr>
                 <w:rStyle w:val="Hyperlink"/>
@@ -2930,7 +2930,7 @@
                 <w:noProof/>
                 <w:webHidden/>
               </w:rPr>
-              <w:instrText xml:space="preserve"> PAGEREF _Toc115184122 \h </w:instrText>
+              <w:instrText xml:space="preserve"> PAGEREF _Toc117674404 \h </w:instrText>
             </w:r>
             <w:r>
               <w:rPr>
@@ -2977,7 +2977,7 @@
               <w:lang w:val="en-US"/>
             </w:rPr>
           </w:pPr>
-          <w:hyperlink w:anchor="_Toc115184123" w:history="1">
+          <w:hyperlink w:anchor="_Toc117674405" w:history="1">
             <w:r>
               <w:rPr>
                 <w:rStyle w:val="Hyperlink"/>
@@ -3022,7 +3022,7 @@
                 <w:noProof/>
                 <w:webHidden/>
               </w:rPr>
-              <w:instrText xml:space="preserve"> PAGEREF _Toc115184123 \h </w:instrText>
+              <w:instrText xml:space="preserve"> PAGEREF _Toc117674405 \h </w:instrText>
             </w:r>
             <w:r>
               <w:rPr>
@@ -3069,7 +3069,7 @@
               <w:lang w:val="en-US"/>
             </w:rPr>
           </w:pPr>
-          <w:hyperlink w:anchor="_Toc115184124" w:history="1">
+          <w:hyperlink w:anchor="_Toc117674406" w:history="1">
             <w:r>
               <w:rPr>
                 <w:rStyle w:val="Hyperlink"/>
@@ -3174,7 +3174,7 @@
                 <w:noProof/>
                 <w:webHidden/>
               </w:rPr>
-              <w:instrText xml:space="preserve"> PAGEREF _Toc115184124 \h </w:instrText>
+              <w:instrText xml:space="preserve"> PAGEREF _Toc117674406 \h </w:instrText>
             </w:r>
             <w:r>
               <w:rPr>
@@ -3221,7 +3221,7 @@
               <w:lang w:val="en-US"/>
             </w:rPr>
           </w:pPr>
-          <w:hyperlink w:anchor="_Toc115184125" w:history="1">
+          <w:hyperlink w:anchor="_Toc117674407" w:history="1">
             <w:r>
               <w:rPr>
                 <w:rStyle w:val="Hyperlink"/>
@@ -3266,7 +3266,7 @@
                 <w:noProof/>
                 <w:webHidden/>
               </w:rPr>
-              <w:instrText xml:space="preserve"> PAGEREF _Toc115184125 \h </w:instrText>
+              <w:instrText xml:space="preserve"> PAGEREF _Toc117674407 \h </w:instrText>
             </w:r>
             <w:r>
               <w:rPr>
@@ -3313,7 +3313,7 @@
               <w:lang w:val="en-US"/>
             </w:rPr>
           </w:pPr>
-          <w:hyperlink w:anchor="_Toc115184126" w:history="1">
+          <w:hyperlink w:anchor="_Toc117674408" w:history="1">
             <w:r>
               <w:rPr>
                 <w:rStyle w:val="Hyperlink"/>
@@ -3358,7 +3358,7 @@
                 <w:noProof/>
                 <w:webHidden/>
               </w:rPr>
-              <w:instrText xml:space="preserve"> PAGEREF _Toc115184126 \h </w:instrText>
+              <w:instrText xml:space="preserve"> PAGEREF _Toc117674408 \h </w:instrText>
             </w:r>
             <w:r>
               <w:rPr>
@@ -3405,7 +3405,7 @@
               <w:lang w:val="en-US"/>
             </w:rPr>
           </w:pPr>
-          <w:hyperlink w:anchor="_Toc115184127" w:history="1">
+          <w:hyperlink w:anchor="_Toc117674409" w:history="1">
             <w:r>
               <w:rPr>
                 <w:rStyle w:val="Hyperlink"/>
@@ -3450,7 +3450,7 @@
                 <w:noProof/>
                 <w:webHidden/>
               </w:rPr>
-              <w:instrText xml:space="preserve"> PAGEREF _Toc115184127 \h </w:instrText>
+              <w:instrText xml:space="preserve"> PAGEREF _Toc117674409 \h </w:instrText>
             </w:r>
             <w:r>
               <w:rPr>
@@ -3497,7 +3497,7 @@
               <w:lang w:val="en-US"/>
             </w:rPr>
           </w:pPr>
-          <w:hyperlink w:anchor="_Toc115184128" w:history="1">
+          <w:hyperlink w:anchor="_Toc117674410" w:history="1">
             <w:r>
               <w:rPr>
                 <w:rStyle w:val="Hyperlink"/>
@@ -3542,7 +3542,7 @@
                 <w:noProof/>
                 <w:webHidden/>
               </w:rPr>
-              <w:instrText xml:space="preserve"> PAGEREF _Toc115184128 \h </w:instrText>
+              <w:instrText xml:space="preserve"> PAGEREF _Toc117674410 \h </w:instrText>
             </w:r>
             <w:r>
               <w:rPr>
@@ -3589,7 +3589,7 @@
               <w:lang w:val="en-US"/>
             </w:rPr>
           </w:pPr>
-          <w:hyperlink w:anchor="_Toc115184129" w:history="1">
+          <w:hyperlink w:anchor="_Toc117674411" w:history="1">
             <w:r>
               <w:rPr>
                 <w:rStyle w:val="Hyperlink"/>
@@ -3634,7 +3634,7 @@
                 <w:noProof/>
                 <w:webHidden/>
               </w:rPr>
-              <w:instrText xml:space="preserve"> PAGEREF _Toc115184129 \h </w:instrText>
+              <w:instrText xml:space="preserve"> PAGEREF _Toc117674411 \h </w:instrText>
             </w:r>
             <w:r>
               <w:rPr>
@@ -3654,7 +3654,7 @@
                 <w:noProof/>
                 <w:webHidden/>
               </w:rPr>
-              <w:t>38</w:t>
+              <w:t>39</w:t>
             </w:r>
             <w:r>
               <w:rPr>
@@ -3681,7 +3681,7 @@
               <w:lang w:val="en-US"/>
             </w:rPr>
           </w:pPr>
-          <w:hyperlink w:anchor="_Toc115184130" w:history="1">
+          <w:hyperlink w:anchor="_Toc117674412" w:history="1">
             <w:r>
               <w:rPr>
                 <w:rStyle w:val="Hyperlink"/>
@@ -3726,7 +3726,7 @@
                 <w:noProof/>
                 <w:webHidden/>
               </w:rPr>
-              <w:instrText xml:space="preserve"> PAGEREF _Toc115184130 \h </w:instrText>
+              <w:instrText xml:space="preserve"> PAGEREF _Toc117674412 \h </w:instrText>
             </w:r>
             <w:r>
               <w:rPr>
@@ -3773,7 +3773,7 @@
               <w:lang w:val="en-US"/>
             </w:rPr>
           </w:pPr>
-          <w:hyperlink w:anchor="_Toc115184131" w:history="1">
+          <w:hyperlink w:anchor="_Toc117674413" w:history="1">
             <w:r>
               <w:rPr>
                 <w:rStyle w:val="Hyperlink"/>
@@ -3818,7 +3818,7 @@
                 <w:noProof/>
                 <w:webHidden/>
               </w:rPr>
-              <w:instrText xml:space="preserve"> PAGEREF _Toc115184131 \h </w:instrText>
+              <w:instrText xml:space="preserve"> PAGEREF _Toc117674413 \h </w:instrText>
             </w:r>
             <w:r>
               <w:rPr>
@@ -3865,7 +3865,7 @@
               <w:lang w:val="en-US"/>
             </w:rPr>
           </w:pPr>
-          <w:hyperlink w:anchor="_Toc115184132" w:history="1">
+          <w:hyperlink w:anchor="_Toc117674414" w:history="1">
             <w:r>
               <w:rPr>
                 <w:rStyle w:val="Hyperlink"/>
@@ -3934,7 +3934,7 @@
                 <w:rStyle w:val="Hyperlink"/>
                 <w:noProof/>
               </w:rPr>
-              <w:t>) and μ(T</w:t>
+              <w:t>), μ(T</w:t>
             </w:r>
             <w:r>
               <w:rPr>
@@ -3949,6 +3949,36 @@
                 <w:rStyle w:val="Hyperlink"/>
                 <w:noProof/>
               </w:rPr>
+              <w:t>), P</w:t>
+            </w:r>
+            <w:r>
+              <w:rPr>
+                <w:rStyle w:val="Hyperlink"/>
+                <w:noProof/>
+                <w:vertAlign w:val="subscript"/>
+              </w:rPr>
+              <w:t>e</w:t>
+            </w:r>
+            <w:r>
+              <w:rPr>
+                <w:rStyle w:val="Hyperlink"/>
+                <w:noProof/>
+              </w:rPr>
+              <w:t>(T</w:t>
+            </w:r>
+            <w:r>
+              <w:rPr>
+                <w:rStyle w:val="Hyperlink"/>
+                <w:noProof/>
+                <w:vertAlign w:val="subscript"/>
+              </w:rPr>
+              <w:t>e</w:t>
+            </w:r>
+            <w:r>
+              <w:rPr>
+                <w:rStyle w:val="Hyperlink"/>
+                <w:noProof/>
+              </w:rPr>
               <w:t>)</w:t>
             </w:r>
             <w:r>
@@ -3970,7 +4000,7 @@
                 <w:noProof/>
                 <w:webHidden/>
               </w:rPr>
-              <w:instrText xml:space="preserve"> PAGEREF _Toc115184132 \h </w:instrText>
+              <w:instrText xml:space="preserve"> PAGEREF _Toc117674414 \h </w:instrText>
             </w:r>
             <w:r>
               <w:rPr>
@@ -4017,7 +4047,7 @@
               <w:lang w:val="en-US"/>
             </w:rPr>
           </w:pPr>
-          <w:hyperlink w:anchor="_Toc115184133" w:history="1">
+          <w:hyperlink w:anchor="_Toc117674415" w:history="1">
             <w:r>
               <w:rPr>
                 <w:rStyle w:val="Hyperlink"/>
@@ -4062,7 +4092,7 @@
                 <w:noProof/>
                 <w:webHidden/>
               </w:rPr>
-              <w:instrText xml:space="preserve"> PAGEREF _Toc115184133 \h </w:instrText>
+              <w:instrText xml:space="preserve"> PAGEREF _Toc117674415 \h </w:instrText>
             </w:r>
             <w:r>
               <w:rPr>
@@ -4082,7 +4112,7 @@
                 <w:noProof/>
                 <w:webHidden/>
               </w:rPr>
-              <w:t>41</w:t>
+              <w:t>42</w:t>
             </w:r>
             <w:r>
               <w:rPr>
@@ -4109,7 +4139,7 @@
               <w:lang w:val="en-US"/>
             </w:rPr>
           </w:pPr>
-          <w:hyperlink w:anchor="_Toc115184134" w:history="1">
+          <w:hyperlink w:anchor="_Toc117674416" w:history="1">
             <w:r>
               <w:rPr>
                 <w:rStyle w:val="Hyperlink"/>
@@ -4154,7 +4184,7 @@
                 <w:noProof/>
                 <w:webHidden/>
               </w:rPr>
-              <w:instrText xml:space="preserve"> PAGEREF _Toc115184134 \h </w:instrText>
+              <w:instrText xml:space="preserve"> PAGEREF _Toc117674416 \h </w:instrText>
             </w:r>
             <w:r>
               <w:rPr>
@@ -4174,7 +4204,7 @@
                 <w:noProof/>
                 <w:webHidden/>
               </w:rPr>
-              <w:t>42</w:t>
+              <w:t>43</w:t>
             </w:r>
             <w:r>
               <w:rPr>
@@ -4201,7 +4231,7 @@
               <w:lang w:val="en-US"/>
             </w:rPr>
           </w:pPr>
-          <w:hyperlink w:anchor="_Toc115184135" w:history="1">
+          <w:hyperlink w:anchor="_Toc117674417" w:history="1">
             <w:r>
               <w:rPr>
                 <w:rStyle w:val="Hyperlink"/>
@@ -4246,7 +4276,7 @@
                 <w:noProof/>
                 <w:webHidden/>
               </w:rPr>
-              <w:instrText xml:space="preserve"> PAGEREF _Toc115184135 \h </w:instrText>
+              <w:instrText xml:space="preserve"> PAGEREF _Toc117674417 \h </w:instrText>
             </w:r>
             <w:r>
               <w:rPr>
@@ -4313,7 +4343,7 @@
           <w:numId w:val="29"/>
         </w:numPr>
       </w:pPr>
-      <w:bookmarkStart w:id="0" w:name="_Toc115184095"/>
+      <w:bookmarkStart w:id="0" w:name="_Toc117674377"/>
       <w:r>
         <w:lastRenderedPageBreak/>
         <w:t>Disclaimer, how to cite</w:t>
@@ -4525,7 +4555,7 @@
           <w:numId w:val="29"/>
         </w:numPr>
       </w:pPr>
-      <w:bookmarkStart w:id="1" w:name="_Toc115184096"/>
+      <w:bookmarkStart w:id="1" w:name="_Toc117674378"/>
       <w:r>
         <w:t>Brief description of the model</w:t>
       </w:r>
@@ -4683,7 +4713,7 @@
         </w:numPr>
         <w:spacing w:after="240"/>
       </w:pPr>
-      <w:bookmarkStart w:id="2" w:name="_Toc115184097"/>
+      <w:bookmarkStart w:id="2" w:name="_Toc117674379"/>
       <w:r>
         <w:t>Limits of applicability of XTANT</w:t>
       </w:r>
@@ -4822,7 +4852,7 @@
         </w:numPr>
         <w:spacing w:after="240"/>
       </w:pPr>
-      <w:bookmarkStart w:id="3" w:name="_Toc115184098"/>
+      <w:bookmarkStart w:id="3" w:name="_Toc117674380"/>
       <w:r>
         <w:t xml:space="preserve">Compiling </w:t>
       </w:r>
@@ -5548,7 +5578,7 @@
         </w:numPr>
         <w:spacing w:after="240"/>
       </w:pPr>
-      <w:bookmarkStart w:id="4" w:name="_Toc115184099"/>
+      <w:bookmarkStart w:id="4" w:name="_Toc117674381"/>
       <w:r>
         <w:t>Compiling additional post-processing programs</w:t>
       </w:r>
@@ -5891,7 +5921,7 @@
         </w:numPr>
       </w:pPr>
       <w:bookmarkStart w:id="5" w:name="_Ref113545794"/>
-      <w:bookmarkStart w:id="6" w:name="_Toc115184100"/>
+      <w:bookmarkStart w:id="6" w:name="_Toc117674382"/>
       <w:r>
         <w:t>Running XTANT with additional options</w:t>
       </w:r>
@@ -6406,7 +6436,7 @@
           <w:numId w:val="29"/>
         </w:numPr>
       </w:pPr>
-      <w:bookmarkStart w:id="7" w:name="_Toc115184101"/>
+      <w:bookmarkStart w:id="7" w:name="_Toc117674383"/>
       <w:r>
         <w:t>Files of the code</w:t>
       </w:r>
@@ -8667,7 +8697,7 @@
       <w:bookmarkStart w:id="9" w:name="_Ref113546636"/>
       <w:bookmarkStart w:id="10" w:name="_Ref113546970"/>
       <w:bookmarkStart w:id="11" w:name="_Ref113547075"/>
-      <w:bookmarkStart w:id="12" w:name="_Toc115184102"/>
+      <w:bookmarkStart w:id="12" w:name="_Toc117674384"/>
       <w:r>
         <w:t>INPUT FILES</w:t>
       </w:r>
@@ -9312,7 +9342,7 @@
       </w:pPr>
       <w:bookmarkStart w:id="13" w:name="_Ref113546637"/>
       <w:bookmarkStart w:id="14" w:name="_Ref113546971"/>
-      <w:bookmarkStart w:id="15" w:name="_Toc115184103"/>
+      <w:bookmarkStart w:id="15" w:name="_Toc117674385"/>
       <w:r>
         <w:t xml:space="preserve">File </w:t>
       </w:r>
@@ -10934,7 +10964,7 @@
         <w:jc w:val="both"/>
       </w:pPr>
       <w:bookmarkStart w:id="16" w:name="_Ref113547042"/>
-      <w:bookmarkStart w:id="17" w:name="_Toc115184104"/>
+      <w:bookmarkStart w:id="17" w:name="_Toc117674386"/>
       <w:r>
         <w:t xml:space="preserve">File </w:t>
       </w:r>
@@ -12758,13 +12788,13 @@
         <w:rPr>
           <w:color w:val="4F81BD" w:themeColor="accent1"/>
         </w:rPr>
-        <w:t xml:space="preserve">) and </w:t>
+        <w:t>)</w:t>
       </w:r>
       <w:r>
         <w:rPr>
           <w:color w:val="4F81BD" w:themeColor="accent1"/>
         </w:rPr>
-        <w:t>μ</w:t>
+        <w:t>, μ</w:t>
       </w:r>
       <w:r>
         <w:rPr>
@@ -15259,7 +15289,7 @@
         <w:spacing w:before="0" w:line="312" w:lineRule="auto"/>
       </w:pPr>
       <w:bookmarkStart w:id="19" w:name="_Ref43995759"/>
-      <w:bookmarkStart w:id="20" w:name="_Toc115184105"/>
+      <w:bookmarkStart w:id="20" w:name="_Toc117674387"/>
       <w:r>
         <w:t xml:space="preserve">Executing consecutive runs of the program </w:t>
       </w:r>
@@ -15396,7 +15426,7 @@
           <w:color w:val="1F497D"/>
         </w:rPr>
       </w:pPr>
-      <w:bookmarkStart w:id="21" w:name="_Toc115184106"/>
+      <w:bookmarkStart w:id="21" w:name="_Toc117674388"/>
       <w:r>
         <w:t>Folder</w:t>
       </w:r>
@@ -15468,7 +15498,7 @@
           <w:numId w:val="5"/>
         </w:numPr>
       </w:pPr>
-      <w:bookmarkStart w:id="22" w:name="_Toc115184107"/>
+      <w:bookmarkStart w:id="22" w:name="_Toc117674389"/>
       <w:r>
         <w:lastRenderedPageBreak/>
         <w:t>[</w:t>
@@ -18782,7 +18812,7 @@
           <w:numId w:val="5"/>
         </w:numPr>
       </w:pPr>
-      <w:bookmarkStart w:id="34" w:name="_Toc115184108"/>
+      <w:bookmarkStart w:id="34" w:name="_Toc117674390"/>
       <w:r>
         <w:t>[</w:t>
       </w:r>
@@ -19099,7 +19129,7 @@
           <w:numId w:val="5"/>
         </w:numPr>
       </w:pPr>
-      <w:bookmarkStart w:id="36" w:name="_Toc115184109"/>
+      <w:bookmarkStart w:id="36" w:name="_Toc117674391"/>
       <w:r>
         <w:rPr>
           <w:lang w:val="en-US"/>
@@ -19385,7 +19415,7 @@
         <w:spacing w:before="360" w:after="240"/>
         <w:ind w:left="714" w:hanging="357"/>
       </w:pPr>
-      <w:bookmarkStart w:id="38" w:name="_Toc115184110"/>
+      <w:bookmarkStart w:id="38" w:name="_Toc117674392"/>
       <w:r>
         <w:rPr>
           <w:lang w:val="en-US"/>
@@ -20139,7 +20169,7 @@
           <w:numId w:val="5"/>
         </w:numPr>
       </w:pPr>
-      <w:bookmarkStart w:id="40" w:name="_Toc115184111"/>
+      <w:bookmarkStart w:id="40" w:name="_Toc117674393"/>
       <w:r>
         <w:t>Unit_cell_equilibrium.txt</w:t>
       </w:r>
@@ -20341,7 +20371,7 @@
           <w:numId w:val="5"/>
         </w:numPr>
       </w:pPr>
-      <w:bookmarkStart w:id="42" w:name="_Toc115184112"/>
+      <w:bookmarkStart w:id="42" w:name="_Toc117674394"/>
       <w:r>
         <w:t>Unit_cell_atom_relative_coordinates.txt</w:t>
       </w:r>
@@ -20623,7 +20653,7 @@
           <w:lang w:val="en-US"/>
         </w:rPr>
       </w:pPr>
-      <w:bookmarkStart w:id="44" w:name="_Toc115184113"/>
+      <w:bookmarkStart w:id="44" w:name="_Toc117674395"/>
       <w:r>
         <w:t xml:space="preserve">Files </w:t>
       </w:r>
@@ -20858,7 +20888,7 @@
       <w:pPr>
         <w:pStyle w:val="Heading3"/>
       </w:pPr>
-      <w:bookmarkStart w:id="47" w:name="_Toc115184114"/>
+      <w:bookmarkStart w:id="47" w:name="_Toc117674396"/>
       <w:r>
         <w:t>Creation of initial configuration of an amorphous material</w:t>
       </w:r>
@@ -21239,7 +21269,7 @@
           <w:lang w:val="en-US"/>
         </w:rPr>
       </w:pPr>
-      <w:bookmarkStart w:id="48" w:name="_Toc115184115"/>
+      <w:bookmarkStart w:id="48" w:name="_Toc117674397"/>
       <w:r>
         <w:t xml:space="preserve">Files </w:t>
       </w:r>
@@ -21354,7 +21384,7 @@
       <w:pPr>
         <w:pStyle w:val="Heading3"/>
       </w:pPr>
-      <w:bookmarkStart w:id="49" w:name="_Toc115184116"/>
+      <w:bookmarkStart w:id="49" w:name="_Toc117674398"/>
       <w:r>
         <w:t>Calculation of free-energy along reaction coordinate path</w:t>
       </w:r>
@@ -21452,7 +21482,7 @@
           <w:numId w:val="5"/>
         </w:numPr>
       </w:pPr>
-      <w:bookmarkStart w:id="50" w:name="_Toc115184117"/>
+      <w:bookmarkStart w:id="50" w:name="_Toc117674399"/>
       <w:r>
         <w:t xml:space="preserve">File </w:t>
       </w:r>
@@ -22018,7 +22048,7 @@
           <w:numId w:val="5"/>
         </w:numPr>
       </w:pPr>
-      <w:bookmarkStart w:id="52" w:name="_Toc115184118"/>
+      <w:bookmarkStart w:id="52" w:name="_Toc117674400"/>
       <w:r>
         <w:t>File</w:t>
       </w:r>
@@ -22253,7 +22283,7 @@
           <w:numId w:val="5"/>
         </w:numPr>
       </w:pPr>
-      <w:bookmarkStart w:id="53" w:name="_Toc115184119"/>
+      <w:bookmarkStart w:id="53" w:name="_Toc117674401"/>
       <w:r>
         <w:t>Files with photon attenuation lengths</w:t>
       </w:r>
@@ -22305,7 +22335,7 @@
           <w:numId w:val="5"/>
         </w:numPr>
       </w:pPr>
-      <w:bookmarkStart w:id="54" w:name="_Toc115184120"/>
+      <w:bookmarkStart w:id="54" w:name="_Toc117674402"/>
       <w:r>
         <w:t>K-points grid</w:t>
       </w:r>
@@ -22525,7 +22555,7 @@
           <w:numId w:val="29"/>
         </w:numPr>
       </w:pPr>
-      <w:bookmarkStart w:id="56" w:name="_Toc115184121"/>
+      <w:bookmarkStart w:id="56" w:name="_Toc117674403"/>
       <w:r>
         <w:t>Output Files</w:t>
       </w:r>
@@ -22544,7 +22574,7 @@
           <w:numId w:val="12"/>
         </w:numPr>
       </w:pPr>
-      <w:bookmarkStart w:id="57" w:name="_Toc115184122"/>
+      <w:bookmarkStart w:id="57" w:name="_Toc117674404"/>
       <w:r>
         <w:rPr>
           <w:rFonts w:eastAsiaTheme="minorHAnsi"/>
@@ -22722,7 +22752,7 @@
           <w:numId w:val="12"/>
         </w:numPr>
       </w:pPr>
-      <w:bookmarkStart w:id="58" w:name="_Toc115184123"/>
+      <w:bookmarkStart w:id="58" w:name="_Toc117674405"/>
       <w:r>
         <w:rPr>
           <w:rFonts w:eastAsiaTheme="minorHAnsi"/>
@@ -22803,7 +22833,7 @@
           <w:numId w:val="12"/>
         </w:numPr>
       </w:pPr>
-      <w:bookmarkStart w:id="59" w:name="_Toc115184124"/>
+      <w:bookmarkStart w:id="59" w:name="_Toc117674406"/>
       <w:r>
         <w:t>Directory OUTPUT_[</w:t>
       </w:r>
@@ -23412,7 +23442,7 @@
           <w:numId w:val="12"/>
         </w:numPr>
       </w:pPr>
-      <w:bookmarkStart w:id="60" w:name="_Toc115184125"/>
+      <w:bookmarkStart w:id="60" w:name="_Toc117674407"/>
       <w:r>
         <w:t>Communication</w:t>
       </w:r>
@@ -23526,7 +23556,7 @@
           <w:numId w:val="12"/>
         </w:numPr>
       </w:pPr>
-      <w:bookmarkStart w:id="61" w:name="_Toc115184126"/>
+      <w:bookmarkStart w:id="61" w:name="_Toc117674408"/>
       <w:r>
         <w:t>Plotting:  OUTPUT_Gnuplot_all.sh</w:t>
       </w:r>
@@ -23876,7 +23906,7 @@
         <w:ind w:left="714" w:hanging="357"/>
         <w:jc w:val="both"/>
       </w:pPr>
-      <w:bookmarkStart w:id="62" w:name="_Toc115184127"/>
+      <w:bookmarkStart w:id="62" w:name="_Toc117674409"/>
       <w:r>
         <w:t>Output d</w:t>
       </w:r>
@@ -24728,6 +24758,149 @@
         <w:rPr>
           <w:color w:val="1F497D"/>
         </w:rPr>
+        <w:t>OUTPUT_electron_Ce.dat</w:t>
+      </w:r>
+      <w:r>
+        <w:rPr>
+          <w:color w:val="1F497D"/>
+        </w:rPr>
+        <w:t xml:space="preserve"> </w:t>
+      </w:r>
+      <w:r>
+        <w:t>– e</w:t>
+      </w:r>
+      <w:r>
+        <w:t>lectro</w:t>
+      </w:r>
+      <w:r>
+        <w:t xml:space="preserve">nic </w:t>
+      </w:r>
+      <w:r>
+        <w:rPr>
+          <w:lang w:val="en-US"/>
+        </w:rPr>
+        <w:t>heat capacity</w:t>
+      </w:r>
+      <w:r>
+        <w:t>. Contains the following lines:</w:t>
+      </w:r>
+    </w:p>
+    <w:p>
+      <w:pPr>
+        <w:pStyle w:val="ListParagraph"/>
+        <w:numPr>
+          <w:ilvl w:val="0"/>
+          <w:numId w:val="37"/>
+        </w:numPr>
+        <w:jc w:val="both"/>
+      </w:pPr>
+      <w:r>
+        <w:t>Time</w:t>
+      </w:r>
+      <w:r>
+        <w:t xml:space="preserve"> [fs]</w:t>
+      </w:r>
+    </w:p>
+    <w:p>
+      <w:pPr>
+        <w:pStyle w:val="ListParagraph"/>
+        <w:numPr>
+          <w:ilvl w:val="0"/>
+          <w:numId w:val="37"/>
+        </w:numPr>
+        <w:jc w:val="both"/>
+      </w:pPr>
+      <w:r>
+        <w:t>Total electronic heat capacity [J/m</w:t>
+      </w:r>
+      <w:r>
+        <w:rPr>
+          <w:vertAlign w:val="superscript"/>
+        </w:rPr>
+        <w:t>3</w:t>
+      </w:r>
+      <w:r>
+        <w:t>K]</w:t>
+      </w:r>
+    </w:p>
+    <w:p>
+      <w:pPr>
+        <w:pStyle w:val="ListParagraph"/>
+        <w:numPr>
+          <w:ilvl w:val="0"/>
+          <w:numId w:val="37"/>
+        </w:numPr>
+        <w:jc w:val="both"/>
+      </w:pPr>
+      <w:r>
+        <w:t>a</w:t>
+      </w:r>
+      <w:r>
+        <w:t xml:space="preserve">nd further: </w:t>
+      </w:r>
+      <w:r>
+        <w:t>p</w:t>
+      </w:r>
+      <w:r>
+        <w:t>artial electronic heat capacities for each type of orbitals (defined by the basis set)</w:t>
+      </w:r>
+      <w:r>
+        <w:t xml:space="preserve"> for each </w:t>
+      </w:r>
+      <w:r>
+        <w:t>kind</w:t>
+      </w:r>
+      <w:r>
+        <w:t xml:space="preserve"> of atom in the compound</w:t>
+      </w:r>
+      <w:r>
+        <w:t>.</w:t>
+      </w:r>
+    </w:p>
+    <w:p>
+      <w:pPr>
+        <w:pStyle w:val="ListParagraph"/>
+        <w:jc w:val="both"/>
+      </w:pPr>
+      <w:r>
+        <w:t>For example, for elemental Al target, there will be 3 columns</w:t>
+      </w:r>
+      <w:r>
+        <w:t xml:space="preserve"> with partial </w:t>
+      </w:r>
+      <w:r>
+        <w:rPr>
+          <w:i/>
+          <w:iCs/>
+        </w:rPr>
+        <w:t>C</w:t>
+      </w:r>
+      <w:r>
+        <w:rPr>
+          <w:i/>
+          <w:iCs/>
+          <w:vertAlign w:val="subscript"/>
+        </w:rPr>
+        <w:t>e</w:t>
+      </w:r>
+      <w:r>
+        <w:t>:</w:t>
+      </w:r>
+      <w:r>
+        <w:t xml:space="preserve"> Al_s, Al_p, Al_d, corresponding to 3s, 3p and 3d</w:t>
+      </w:r>
+      <w:r>
+        <w:t xml:space="preserve"> shells.</w:t>
+      </w:r>
+    </w:p>
+    <w:p>
+      <w:pPr>
+        <w:jc w:val="both"/>
+      </w:pPr>
+      <w:r>
+        <w:rPr>
+          <w:color w:val="1F497D"/>
+        </w:rPr>
         <w:t>OUTPUT_</w:t>
       </w:r>
       <w:r>
@@ -24939,7 +25112,7 @@
         <w:pStyle w:val="ListParagraph"/>
         <w:numPr>
           <w:ilvl w:val="0"/>
-          <w:numId w:val="8"/>
+          <w:numId w:val="16"/>
         </w:numPr>
         <w:jc w:val="both"/>
       </w:pPr>
@@ -24952,7 +25125,7 @@
         <w:pStyle w:val="ListParagraph"/>
         <w:numPr>
           <w:ilvl w:val="0"/>
-          <w:numId w:val="8"/>
+          <w:numId w:val="16"/>
         </w:numPr>
         <w:jc w:val="both"/>
       </w:pPr>
@@ -24965,7 +25138,7 @@
         <w:pStyle w:val="ListParagraph"/>
         <w:numPr>
           <w:ilvl w:val="0"/>
-          <w:numId w:val="8"/>
+          <w:numId w:val="16"/>
         </w:numPr>
         <w:jc w:val="both"/>
       </w:pPr>
@@ -24978,7 +25151,7 @@
         <w:pStyle w:val="ListParagraph"/>
         <w:numPr>
           <w:ilvl w:val="0"/>
-          <w:numId w:val="8"/>
+          <w:numId w:val="16"/>
         </w:numPr>
         <w:jc w:val="both"/>
       </w:pPr>
@@ -24991,7 +25164,7 @@
         <w:pStyle w:val="ListParagraph"/>
         <w:numPr>
           <w:ilvl w:val="0"/>
-          <w:numId w:val="8"/>
+          <w:numId w:val="16"/>
         </w:numPr>
         <w:jc w:val="both"/>
       </w:pPr>
@@ -25016,7 +25189,7 @@
         <w:pStyle w:val="ListParagraph"/>
         <w:numPr>
           <w:ilvl w:val="0"/>
-          <w:numId w:val="8"/>
+          <w:numId w:val="16"/>
         </w:numPr>
         <w:jc w:val="both"/>
       </w:pPr>
@@ -25044,7 +25217,7 @@
         <w:pStyle w:val="ListParagraph"/>
         <w:numPr>
           <w:ilvl w:val="0"/>
-          <w:numId w:val="8"/>
+          <w:numId w:val="16"/>
         </w:numPr>
         <w:jc w:val="both"/>
       </w:pPr>
@@ -25057,11 +25230,12 @@
         <w:pStyle w:val="ListParagraph"/>
         <w:numPr>
           <w:ilvl w:val="0"/>
-          <w:numId w:val="8"/>
-        </w:numPr>
-        <w:jc w:val="both"/>
-      </w:pPr>
-      <w:r>
+          <w:numId w:val="16"/>
+        </w:numPr>
+        <w:jc w:val="both"/>
+      </w:pPr>
+      <w:r>
+        <w:lastRenderedPageBreak/>
         <w:t>Top of the VB [eV]</w:t>
       </w:r>
     </w:p>
@@ -25070,7 +25244,7 @@
         <w:pStyle w:val="ListParagraph"/>
         <w:numPr>
           <w:ilvl w:val="0"/>
-          <w:numId w:val="8"/>
+          <w:numId w:val="16"/>
         </w:numPr>
         <w:jc w:val="both"/>
       </w:pPr>
@@ -25083,7 +25257,7 @@
         <w:pStyle w:val="ListParagraph"/>
         <w:numPr>
           <w:ilvl w:val="0"/>
-          <w:numId w:val="8"/>
+          <w:numId w:val="16"/>
         </w:numPr>
         <w:jc w:val="both"/>
       </w:pPr>
@@ -25096,7 +25270,7 @@
         <w:pStyle w:val="ListParagraph"/>
         <w:numPr>
           <w:ilvl w:val="0"/>
-          <w:numId w:val="8"/>
+          <w:numId w:val="16"/>
         </w:numPr>
         <w:jc w:val="both"/>
       </w:pPr>
@@ -25178,7 +25352,6 @@
         <w:jc w:val="both"/>
       </w:pPr>
       <w:r>
-        <w:lastRenderedPageBreak/>
         <w:t>Energy of all core holes [eV/atom]</w:t>
       </w:r>
     </w:p>
@@ -25651,7 +25824,7 @@
         </w:numPr>
         <w:jc w:val="both"/>
       </w:pPr>
-      <w:bookmarkStart w:id="63" w:name="_Toc115184128"/>
+      <w:bookmarkStart w:id="63" w:name="_Toc117674410"/>
       <w:r>
         <w:t>…_CONVOLVED.dat output data files</w:t>
       </w:r>
@@ -25710,6 +25883,7 @@
     </w:p>
     <w:p>
       <w:r>
+        <w:lastRenderedPageBreak/>
         <w:t>These</w:t>
       </w:r>
       <w:r>
@@ -25725,7 +25899,7 @@
         </w:numPr>
       </w:pPr>
       <w:bookmarkStart w:id="64" w:name="_Ref113545867"/>
-      <w:bookmarkStart w:id="65" w:name="_Toc115184129"/>
+      <w:bookmarkStart w:id="65" w:name="_Toc117674411"/>
       <w:r>
         <w:t>Post-processing</w:t>
       </w:r>
@@ -25749,11 +25923,7 @@
         <w:t>!XTANT_ANALYSIS_SUBROUTINES</w:t>
       </w:r>
       <w:r>
-        <w:t xml:space="preserve">. To compile them, enter this directory </w:t>
-      </w:r>
-      <w:r>
-        <w:lastRenderedPageBreak/>
-        <w:t>and execute</w:t>
+        <w:t>. To compile them, enter this directory and execute</w:t>
       </w:r>
       <w:r>
         <w:t xml:space="preserve"> the</w:t>
@@ -25796,7 +25966,7 @@
           <w:rFonts w:eastAsiaTheme="minorHAnsi"/>
         </w:rPr>
       </w:pPr>
-      <w:bookmarkStart w:id="66" w:name="_Toc115184130"/>
+      <w:bookmarkStart w:id="66" w:name="_Toc117674412"/>
       <w:r>
         <w:rPr>
           <w:rFonts w:eastAsiaTheme="minorHAnsi"/>
@@ -25991,7 +26161,7 @@
           <w:color w:val="4F81BD" w:themeColor="accent1"/>
         </w:rPr>
       </w:pPr>
-      <w:bookmarkStart w:id="67" w:name="_Toc115184131"/>
+      <w:bookmarkStart w:id="67" w:name="_Toc117674413"/>
       <w:r>
         <w:rPr>
           <w:color w:val="4F81BD" w:themeColor="accent1"/>
@@ -26292,6 +26462,7 @@
         <w:rPr>
           <w:lang w:val="en-US"/>
         </w:rPr>
+        <w:lastRenderedPageBreak/>
         <w:t xml:space="preserve">The files </w:t>
       </w:r>
       <w:r>
@@ -26503,7 +26674,6 @@
         <w:rPr>
           <w:lang w:val="en-US"/>
         </w:rPr>
-        <w:lastRenderedPageBreak/>
         <w:t xml:space="preserve">Phonon spectrum </w:t>
       </w:r>
       <w:r>
@@ -26546,7 +26716,7 @@
         </w:rPr>
       </w:pPr>
       <w:bookmarkStart w:id="68" w:name="_Ref71362056"/>
-      <w:bookmarkStart w:id="69" w:name="_Toc115184132"/>
+      <w:bookmarkStart w:id="69" w:name="_Toc117674414"/>
       <w:r>
         <w:rPr>
           <w:color w:val="4F81BD" w:themeColor="accent1"/>
@@ -26590,7 +26760,13 @@
         <w:rPr>
           <w:color w:val="4F81BD" w:themeColor="accent1"/>
         </w:rPr>
-        <w:t xml:space="preserve">) and </w:t>
+        <w:t>)</w:t>
+      </w:r>
+      <w:r>
+        <w:rPr>
+          <w:color w:val="4F81BD" w:themeColor="accent1"/>
+        </w:rPr>
+        <w:t xml:space="preserve">, </w:t>
       </w:r>
       <w:r>
         <w:rPr>
@@ -26618,6 +26794,38 @@
         <w:t>)</w:t>
       </w:r>
       <w:bookmarkEnd w:id="68"/>
+      <w:r>
+        <w:rPr>
+          <w:color w:val="4F81BD" w:themeColor="accent1"/>
+        </w:rPr>
+        <w:t>, P</w:t>
+      </w:r>
+      <w:r>
+        <w:rPr>
+          <w:color w:val="4F81BD" w:themeColor="accent1"/>
+          <w:vertAlign w:val="subscript"/>
+        </w:rPr>
+        <w:t>e</w:t>
+      </w:r>
+      <w:r>
+        <w:rPr>
+          <w:color w:val="4F81BD" w:themeColor="accent1"/>
+        </w:rPr>
+        <w:t>(T</w:t>
+      </w:r>
+      <w:r>
+        <w:rPr>
+          <w:color w:val="4F81BD" w:themeColor="accent1"/>
+          <w:vertAlign w:val="subscript"/>
+        </w:rPr>
+        <w:t>e</w:t>
+      </w:r>
+      <w:r>
+        <w:rPr>
+          <w:color w:val="4F81BD" w:themeColor="accent1"/>
+        </w:rPr>
+        <w:t>)</w:t>
+      </w:r>
       <w:bookmarkEnd w:id="69"/>
     </w:p>
     <w:p>
@@ -27236,7 +27444,13 @@
         <w:t>.</w:t>
       </w:r>
       <w:r>
-        <w:t xml:space="preserve"> For example, set alpha=-150 fs, i.e. run </w:t>
+        <w:t xml:space="preserve"> For example, set alpha=-1</w:t>
+      </w:r>
+      <w:r>
+        <w:t>0</w:t>
+      </w:r>
+      <w:r>
+        <w:t xml:space="preserve">0 fs, i.e. run </w:t>
       </w:r>
       <w:r>
         <w:rPr>
@@ -27248,7 +27462,19 @@
         <w:rPr>
           <w:color w:val="1F497D" w:themeColor="text2"/>
         </w:rPr>
-        <w:t>-150</w:t>
+        <w:t>-1</w:t>
+      </w:r>
+      <w:r>
+        <w:rPr>
+          <w:color w:val="1F497D" w:themeColor="text2"/>
+        </w:rPr>
+        <w:t>0</w:t>
+      </w:r>
+      <w:r>
+        <w:rPr>
+          <w:color w:val="1F497D" w:themeColor="text2"/>
+        </w:rPr>
+        <w:t>0</w:t>
       </w:r>
       <w:r>
         <w:t>, which</w:t>
@@ -27262,6 +27488,7 @@
         <w:jc w:val="both"/>
       </w:pPr>
       <w:r>
+        <w:lastRenderedPageBreak/>
         <w:t>This program will scan through all the output folders</w:t>
       </w:r>
       <w:r>
@@ -27373,7 +27600,6 @@
         <w:rPr>
           <w:color w:val="1F497D" w:themeColor="text2"/>
         </w:rPr>
-        <w:lastRenderedPageBreak/>
         <w:t>OUT_average_coupling.dat</w:t>
       </w:r>
     </w:p>
@@ -27522,11 +27748,6 @@
     </w:p>
     <w:p>
       <w:pPr>
-        <w:pStyle w:val="ListParagraph"/>
-      </w:pPr>
-    </w:p>
-    <w:p>
-      <w:pPr>
         <w:rPr>
           <w:color w:val="1F497D" w:themeColor="text2"/>
         </w:rPr>
@@ -27547,6 +27768,48 @@
       </w:r>
       <w:r>
         <w:t>coupling</w:t>
+      </w:r>
+      <w:r>
+        <w:t>.dat</w:t>
+      </w:r>
+      <w:r>
+        <w:t xml:space="preserve"> in the same format).</w:t>
+      </w:r>
+    </w:p>
+    <w:p>
+      <w:pPr>
+        <w:rPr>
+          <w:color w:val="1F497D" w:themeColor="text2"/>
+        </w:rPr>
+      </w:pPr>
+      <w:r>
+        <w:rPr>
+          <w:color w:val="1F497D" w:themeColor="text2"/>
+        </w:rPr>
+        <w:t>OUT_average_partial_Ce.dat</w:t>
+      </w:r>
+    </w:p>
+    <w:p>
+      <w:r>
+        <w:t xml:space="preserve">Which contains a number of columns corresponding to the number of partial </w:t>
+      </w:r>
+      <w:r>
+        <w:t xml:space="preserve">electronic heat capacities </w:t>
+      </w:r>
+      <w:r>
+        <w:t>for each shell</w:t>
+      </w:r>
+      <w:r>
+        <w:t xml:space="preserve"> of each element </w:t>
+      </w:r>
+      <w:r>
+        <w:t xml:space="preserve">(according to the file </w:t>
+      </w:r>
+      <w:r>
+        <w:t>OUTPUT_</w:t>
+      </w:r>
+      <w:r>
+        <w:t>electron_Ce</w:t>
       </w:r>
       <w:r>
         <w:t>.dat</w:t>
@@ -27671,11 +27934,12 @@
           <w:color w:val="4F81BD" w:themeColor="accent1"/>
         </w:rPr>
       </w:pPr>
-      <w:bookmarkStart w:id="70" w:name="_Toc115184133"/>
+      <w:bookmarkStart w:id="70" w:name="_Toc117674415"/>
       <w:r>
         <w:rPr>
           <w:color w:val="4F81BD" w:themeColor="accent1"/>
         </w:rPr>
+        <w:lastRenderedPageBreak/>
         <w:t>Extracting optical parameters for given wavelength from the spectrum</w:t>
       </w:r>
       <w:bookmarkEnd w:id="70"/>
@@ -28361,6 +28625,7 @@
         <w:jc w:val="both"/>
       </w:pPr>
       <w:r>
+        <w:lastRenderedPageBreak/>
         <w:t>T_p_all – coherently summed all rays transmission for p-polarization</w:t>
       </w:r>
     </w:p>
@@ -28393,7 +28658,7 @@
           <w:color w:val="4F81BD" w:themeColor="accent1"/>
         </w:rPr>
       </w:pPr>
-      <w:bookmarkStart w:id="71" w:name="_Toc115184134"/>
+      <w:bookmarkStart w:id="71" w:name="_Toc117674416"/>
       <w:r>
         <w:rPr>
           <w:color w:val="4F81BD" w:themeColor="accent1"/>
@@ -28531,7 +28796,6 @@
         <w:jc w:val="both"/>
       </w:pPr>
       <w:r>
-        <w:lastRenderedPageBreak/>
         <w:t xml:space="preserve">Here </w:t>
       </w:r>
       <w:r>
@@ -28663,7 +28927,7 @@
         </w:numPr>
         <w:jc w:val="both"/>
       </w:pPr>
-      <w:bookmarkStart w:id="72" w:name="_Toc115184135"/>
+      <w:bookmarkStart w:id="72" w:name="_Toc117674417"/>
       <w:r>
         <w:t>References</w:t>
       </w:r>
@@ -28876,6 +29140,7 @@
         <w:rPr>
           <w:noProof/>
         </w:rPr>
+        <w:lastRenderedPageBreak/>
         <w:t>[8]</w:t>
       </w:r>
       <w:r>
@@ -28987,14 +29252,7 @@
           <w:noProof/>
         </w:rPr>
         <w:tab/>
-        <w:t xml:space="preserve">F. Trani, G. Cantele, D. Ninno, G. Iadonisi, Tight-binding calculation of the optical absorption </w:t>
-      </w:r>
-      <w:r>
-        <w:rPr>
-          <w:noProof/>
-        </w:rPr>
-        <w:lastRenderedPageBreak/>
-        <w:t>cross section of spherical and ellipsoidal silicon nanocrystals, Phys. Rev. B. 72 (2005) 075423. https://doi.org/10.1103/PhysRevB.72.075423.</w:t>
+        <w:t>F. Trani, G. Cantele, D. Ninno, G. Iadonisi, Tight-binding calculation of the optical absorption cross section of spherical and ellipsoidal silicon nanocrystals, Phys. Rev. B. 72 (2005) 075423. https://doi.org/10.1103/PhysRevB.72.075423.</w:t>
       </w:r>
     </w:p>
     <w:p>
@@ -29332,7 +29590,14 @@
           <w:noProof/>
         </w:rPr>
         <w:tab/>
-        <w:t>H. Yoshida, Construction of higher order symplectic integrators, Phys. Lett. A. 150 (1990) 262–268. https://doi.org/10.1016/0375-9601(90)90092-3.</w:t>
+        <w:t>H. Yoshida, Construction of higher order symplectic integrators, Phys. Lett. A. 150 (1990) 262–</w:t>
+      </w:r>
+      <w:r>
+        <w:rPr>
+          <w:noProof/>
+        </w:rPr>
+        <w:lastRenderedPageBreak/>
+        <w:t>268. https://doi.org/10.1016/0375-9601(90)90092-3.</w:t>
       </w:r>
     </w:p>
     <w:p>
@@ -29436,14 +29701,7 @@
           <w:noProof/>
         </w:rPr>
         <w:tab/>
-        <w:t xml:space="preserve">C.J. Fennell, J.D. Gezelter, Is the Ewald summation still necessary? Pairwise alternatives to the accepted standard for long-range electrostatics, J. Chem. Phys. 124 (2006) 234104. </w:t>
-      </w:r>
-      <w:r>
-        <w:rPr>
-          <w:noProof/>
-        </w:rPr>
-        <w:lastRenderedPageBreak/>
-        <w:t>https://doi.org/10.1063/1.2206581.</w:t>
+        <w:t>C.J. Fennell, J.D. Gezelter, Is the Ewald summation still necessary? Pairwise alternatives to the accepted standard for long-range electrostatics, J. Chem. Phys. 124 (2006) 234104. https://doi.org/10.1063/1.2206581.</w:t>
       </w:r>
     </w:p>
     <w:p>
@@ -29748,6 +30006,7 @@
         <w:rPr>
           <w:noProof/>
         </w:rPr>
+        <w:lastRenderedPageBreak/>
         <w:t>[41]</w:t>
       </w:r>
       <w:r>
@@ -29852,7 +30111,6 @@
         <w:rPr>
           <w:noProof/>
         </w:rPr>
-        <w:lastRenderedPageBreak/>
         <w:t>[45]</w:t>
       </w:r>
       <w:r>
@@ -32597,7 +32855,7 @@
   <w:abstractNum w:abstractNumId="20" w15:restartNumberingAfterBreak="0">
     <w:nsid w:val="480B0352"/>
     <w:multiLevelType w:val="hybridMultilevel"/>
-    <w:tmpl w:val="B7582880"/>
+    <w:tmpl w:val="B1C683A4"/>
     <w:lvl w:ilvl="0" w:tplc="04090011">
       <w:start w:val="1"/>
       <w:numFmt w:val="decimal"/>
@@ -33862,6 +34120,96 @@
     </w:lvl>
   </w:abstractNum>
   <w:abstractNum w:abstractNumId="34" w15:restartNumberingAfterBreak="0">
+    <w:nsid w:val="6FFC7737"/>
+    <w:multiLevelType w:val="hybridMultilevel"/>
+    <w:tmpl w:val="80826814"/>
+    <w:lvl w:ilvl="0" w:tplc="FFFFFFFF">
+      <w:start w:val="1"/>
+      <w:numFmt w:val="decimal"/>
+      <w:lvlText w:val="%1)"/>
+      <w:lvlJc w:val="left"/>
+      <w:pPr>
+        <w:ind w:left="720" w:hanging="360"/>
+      </w:pPr>
+      <w:rPr>
+        <w:rFonts w:hint="default"/>
+        <w:color w:val="auto"/>
+      </w:rPr>
+    </w:lvl>
+    <w:lvl w:ilvl="1" w:tplc="FFFFFFFF" w:tentative="1">
+      <w:start w:val="1"/>
+      <w:numFmt w:val="lowerLetter"/>
+      <w:lvlText w:val="%2."/>
+      <w:lvlJc w:val="left"/>
+      <w:pPr>
+        <w:ind w:left="1440" w:hanging="360"/>
+      </w:pPr>
+    </w:lvl>
+    <w:lvl w:ilvl="2" w:tplc="FFFFFFFF" w:tentative="1">
+      <w:start w:val="1"/>
+      <w:numFmt w:val="lowerRoman"/>
+      <w:lvlText w:val="%3."/>
+      <w:lvlJc w:val="right"/>
+      <w:pPr>
+        <w:ind w:left="2160" w:hanging="180"/>
+      </w:pPr>
+    </w:lvl>
+    <w:lvl w:ilvl="3" w:tplc="FFFFFFFF" w:tentative="1">
+      <w:start w:val="1"/>
+      <w:numFmt w:val="decimal"/>
+      <w:lvlText w:val="%4."/>
+      <w:lvlJc w:val="left"/>
+      <w:pPr>
+        <w:ind w:left="2880" w:hanging="360"/>
+      </w:pPr>
+    </w:lvl>
+    <w:lvl w:ilvl="4" w:tplc="FFFFFFFF" w:tentative="1">
+      <w:start w:val="1"/>
+      <w:numFmt w:val="lowerLetter"/>
+      <w:lvlText w:val="%5."/>
+      <w:lvlJc w:val="left"/>
+      <w:pPr>
+        <w:ind w:left="3600" w:hanging="360"/>
+      </w:pPr>
+    </w:lvl>
+    <w:lvl w:ilvl="5" w:tplc="FFFFFFFF" w:tentative="1">
+      <w:start w:val="1"/>
+      <w:numFmt w:val="lowerRoman"/>
+      <w:lvlText w:val="%6."/>
+      <w:lvlJc w:val="right"/>
+      <w:pPr>
+        <w:ind w:left="4320" w:hanging="180"/>
+      </w:pPr>
+    </w:lvl>
+    <w:lvl w:ilvl="6" w:tplc="FFFFFFFF" w:tentative="1">
+      <w:start w:val="1"/>
+      <w:numFmt w:val="decimal"/>
+      <w:lvlText w:val="%7."/>
+      <w:lvlJc w:val="left"/>
+      <w:pPr>
+        <w:ind w:left="5040" w:hanging="360"/>
+      </w:pPr>
+    </w:lvl>
+    <w:lvl w:ilvl="7" w:tplc="FFFFFFFF" w:tentative="1">
+      <w:start w:val="1"/>
+      <w:numFmt w:val="lowerLetter"/>
+      <w:lvlText w:val="%8."/>
+      <w:lvlJc w:val="left"/>
+      <w:pPr>
+        <w:ind w:left="5760" w:hanging="360"/>
+      </w:pPr>
+    </w:lvl>
+    <w:lvl w:ilvl="8" w:tplc="FFFFFFFF" w:tentative="1">
+      <w:start w:val="1"/>
+      <w:numFmt w:val="lowerRoman"/>
+      <w:lvlText w:val="%9."/>
+      <w:lvlJc w:val="right"/>
+      <w:pPr>
+        <w:ind w:left="6480" w:hanging="180"/>
+      </w:pPr>
+    </w:lvl>
+  </w:abstractNum>
+  <w:abstractNum w:abstractNumId="35" w15:restartNumberingAfterBreak="0">
     <w:nsid w:val="7146643B"/>
     <w:multiLevelType w:val="hybridMultilevel"/>
     <w:tmpl w:val="8F32F1F2"/>
@@ -33950,7 +34298,7 @@
       </w:pPr>
     </w:lvl>
   </w:abstractNum>
-  <w:abstractNum w:abstractNumId="35" w15:restartNumberingAfterBreak="0">
+  <w:abstractNum w:abstractNumId="36" w15:restartNumberingAfterBreak="0">
     <w:nsid w:val="781E5668"/>
     <w:multiLevelType w:val="hybridMultilevel"/>
     <w:tmpl w:val="77325384"/>
@@ -34055,7 +34403,7 @@
     <w:abstractNumId w:val="6"/>
   </w:num>
   <w:num w:numId="6">
-    <w:abstractNumId w:val="34"/>
+    <w:abstractNumId w:val="35"/>
   </w:num>
   <w:num w:numId="7">
     <w:abstractNumId w:val="30"/>
@@ -34100,7 +34448,7 @@
     <w:abstractNumId w:val="19"/>
   </w:num>
   <w:num w:numId="21">
-    <w:abstractNumId w:val="35"/>
+    <w:abstractNumId w:val="36"/>
   </w:num>
   <w:num w:numId="22">
     <w:abstractNumId w:val="11"/>
@@ -34146,6 +34494,9 @@
   </w:num>
   <w:num w:numId="36">
     <w:abstractNumId w:val="21"/>
+  </w:num>
+  <w:num w:numId="37">
+    <w:abstractNumId w:val="34"/>
   </w:num>
   <w:numIdMacAtCleanup w:val="35"/>
 </w:numbering>

</xml_diff>

<commit_message>
Photon distribution (nonmonochromatic FEL) + bugfix
</commit_message>
<xml_diff>
--- a/!XTANT_3_manual.docx
+++ b/!XTANT_3_manual.docx
@@ -40,7 +40,6 @@
       <w:r>
         <w:t xml:space="preserve">hermal </w:t>
       </w:r>
-      <w:proofErr w:type="gramStart"/>
       <w:r>
         <w:rPr>
           <w:b/>
@@ -49,11 +48,7 @@
         <w:t>A</w:t>
       </w:r>
       <w:r>
-        <w:t>nd</w:t>
-      </w:r>
-      <w:proofErr w:type="gramEnd"/>
-      <w:r>
-        <w:t xml:space="preserve"> </w:t>
+        <w:t xml:space="preserve">nd </w:t>
       </w:r>
       <w:r>
         <w:rPr>
@@ -133,7 +128,7 @@
         <w:rPr>
           <w:noProof/>
         </w:rPr>
-        <w:t>12/11/2022</w:t>
+        <w:t>13/11/2022</w:t>
       </w:r>
       <w:r>
         <w:rPr>
@@ -1358,7 +1353,7 @@
                 <w:noProof/>
                 <w:webHidden/>
               </w:rPr>
-              <w:t>21</w:t>
+              <w:t>22</w:t>
             </w:r>
             <w:r>
               <w:rPr>
@@ -1624,7 +1619,7 @@
                 <w:noProof/>
                 <w:webHidden/>
               </w:rPr>
-              <w:t>26</w:t>
+              <w:t>27</w:t>
             </w:r>
             <w:r>
               <w:rPr>
@@ -1752,7 +1747,7 @@
                 <w:noProof/>
                 <w:webHidden/>
               </w:rPr>
-              <w:t>27</w:t>
+              <w:t>28</w:t>
             </w:r>
             <w:r>
               <w:rPr>
@@ -1880,7 +1875,7 @@
                 <w:noProof/>
                 <w:webHidden/>
               </w:rPr>
-              <w:t>27</w:t>
+              <w:t>28</w:t>
             </w:r>
             <w:r>
               <w:rPr>
@@ -1968,7 +1963,7 @@
                 <w:noProof/>
                 <w:webHidden/>
               </w:rPr>
-              <w:t>28</w:t>
+              <w:t>29</w:t>
             </w:r>
             <w:r>
               <w:rPr>
@@ -2056,7 +2051,7 @@
                 <w:noProof/>
                 <w:webHidden/>
               </w:rPr>
-              <w:t>28</w:t>
+              <w:t>29</w:t>
             </w:r>
             <w:r>
               <w:rPr>
@@ -2215,7 +2210,7 @@
                 <w:noProof/>
                 <w:webHidden/>
               </w:rPr>
-              <w:t>29</w:t>
+              <w:t>30</w:t>
             </w:r>
             <w:r>
               <w:rPr>
@@ -2507,7 +2502,7 @@
                 <w:noProof/>
                 <w:webHidden/>
               </w:rPr>
-              <w:t>30</w:t>
+              <w:t>31</w:t>
             </w:r>
             <w:r>
               <w:rPr>
@@ -2595,7 +2590,7 @@
                 <w:noProof/>
                 <w:webHidden/>
               </w:rPr>
-              <w:t>31</w:t>
+              <w:t>32</w:t>
             </w:r>
             <w:r>
               <w:rPr>
@@ -2683,7 +2678,7 @@
                 <w:noProof/>
                 <w:webHidden/>
               </w:rPr>
-              <w:t>32</w:t>
+              <w:t>33</w:t>
             </w:r>
             <w:r>
               <w:rPr>
@@ -2771,7 +2766,7 @@
                 <w:noProof/>
                 <w:webHidden/>
               </w:rPr>
-              <w:t>32</w:t>
+              <w:t>33</w:t>
             </w:r>
             <w:r>
               <w:rPr>
@@ -2863,7 +2858,7 @@
                 <w:noProof/>
                 <w:webHidden/>
               </w:rPr>
-              <w:t>32</w:t>
+              <w:t>33</w:t>
             </w:r>
             <w:r>
               <w:rPr>
@@ -2955,7 +2950,7 @@
                 <w:noProof/>
                 <w:webHidden/>
               </w:rPr>
-              <w:t>32</w:t>
+              <w:t>33</w:t>
             </w:r>
             <w:r>
               <w:rPr>
@@ -3047,7 +3042,7 @@
                 <w:noProof/>
                 <w:webHidden/>
               </w:rPr>
-              <w:t>33</w:t>
+              <w:t>34</w:t>
             </w:r>
             <w:r>
               <w:rPr>
@@ -3199,7 +3194,7 @@
                 <w:noProof/>
                 <w:webHidden/>
               </w:rPr>
-              <w:t>33</w:t>
+              <w:t>34</w:t>
             </w:r>
             <w:r>
               <w:rPr>
@@ -3291,7 +3286,7 @@
                 <w:noProof/>
                 <w:webHidden/>
               </w:rPr>
-              <w:t>34</w:t>
+              <w:t>35</w:t>
             </w:r>
             <w:r>
               <w:rPr>
@@ -3383,7 +3378,7 @@
                 <w:noProof/>
                 <w:webHidden/>
               </w:rPr>
-              <w:t>34</w:t>
+              <w:t>35</w:t>
             </w:r>
             <w:r>
               <w:rPr>
@@ -3475,7 +3470,7 @@
                 <w:noProof/>
                 <w:webHidden/>
               </w:rPr>
-              <w:t>35</w:t>
+              <w:t>36</w:t>
             </w:r>
             <w:r>
               <w:rPr>
@@ -3567,7 +3562,7 @@
                 <w:noProof/>
                 <w:webHidden/>
               </w:rPr>
-              <w:t>38</w:t>
+              <w:t>39</w:t>
             </w:r>
             <w:r>
               <w:rPr>
@@ -3659,7 +3654,7 @@
                 <w:noProof/>
                 <w:webHidden/>
               </w:rPr>
-              <w:t>39</w:t>
+              <w:t>40</w:t>
             </w:r>
             <w:r>
               <w:rPr>
@@ -3751,7 +3746,7 @@
                 <w:noProof/>
                 <w:webHidden/>
               </w:rPr>
-              <w:t>39</w:t>
+              <w:t>40</w:t>
             </w:r>
             <w:r>
               <w:rPr>
@@ -3843,7 +3838,7 @@
                 <w:noProof/>
                 <w:webHidden/>
               </w:rPr>
-              <w:t>39</w:t>
+              <w:t>40</w:t>
             </w:r>
             <w:r>
               <w:rPr>
@@ -4025,7 +4020,7 @@
                 <w:noProof/>
                 <w:webHidden/>
               </w:rPr>
-              <w:t>40</w:t>
+              <w:t>41</w:t>
             </w:r>
             <w:r>
               <w:rPr>
@@ -4209,7 +4204,7 @@
                 <w:noProof/>
                 <w:webHidden/>
               </w:rPr>
-              <w:t>43</w:t>
+              <w:t>44</w:t>
             </w:r>
             <w:r>
               <w:rPr>
@@ -4301,7 +4296,7 @@
                 <w:noProof/>
                 <w:webHidden/>
               </w:rPr>
-              <w:t>43</w:t>
+              <w:t>44</w:t>
             </w:r>
             <w:r>
               <w:rPr>
@@ -4414,15 +4409,7 @@
         <w:jc w:val="both"/>
       </w:pPr>
       <w:r>
-        <w:t xml:space="preserve">The use of the code is at your own risk. Should you </w:t>
-      </w:r>
-      <w:proofErr w:type="gramStart"/>
-      <w:r>
-        <w:t>chose</w:t>
-      </w:r>
-      <w:proofErr w:type="gramEnd"/>
-      <w:r>
-        <w:t xml:space="preserve"> to use it, an appropriate citation is mandatory:</w:t>
+        <w:t>The use of the code is at your own risk. Should you chose to use it, an appropriate citation is mandatory:</w:t>
       </w:r>
     </w:p>
     <w:p>
@@ -4535,24 +4522,13 @@
         <w:jc w:val="both"/>
       </w:pPr>
       <w:r>
-        <w:t xml:space="preserve">Most of these parameters can be found in an output </w:t>
-      </w:r>
-      <w:proofErr w:type="gramStart"/>
-      <w:r>
-        <w:t xml:space="preserve">file </w:t>
+        <w:t xml:space="preserve">Most of these parameters can be found in an output file </w:t>
       </w:r>
       <w:r>
         <w:rPr>
           <w:color w:val="1F497D" w:themeColor="text2"/>
         </w:rPr>
-        <w:t>!OUTPUT</w:t>
-      </w:r>
-      <w:proofErr w:type="gramEnd"/>
-      <w:r>
-        <w:rPr>
-          <w:color w:val="1F497D" w:themeColor="text2"/>
-        </w:rPr>
-        <w:t>_[</w:t>
+        <w:t>!OUTPUT_[</w:t>
       </w:r>
       <w:r>
         <w:rPr>
@@ -4903,15 +4879,7 @@
         <w:jc w:val="both"/>
       </w:pPr>
       <w:r>
-        <w:t>If executable (</w:t>
-      </w:r>
-      <w:proofErr w:type="gramStart"/>
-      <w:r>
-        <w:t>e.g.</w:t>
-      </w:r>
-      <w:proofErr w:type="gramEnd"/>
-      <w:r>
-        <w:t xml:space="preserve"> </w:t>
+        <w:t xml:space="preserve">If executable (e.g. </w:t>
       </w:r>
       <w:proofErr w:type="spellStart"/>
       <w:r>
@@ -5682,14 +5650,7 @@
         <w:rPr>
           <w:lang w:val="en-US"/>
         </w:rPr>
-        <w:t xml:space="preserve">, saved in the </w:t>
-      </w:r>
-      <w:proofErr w:type="gramStart"/>
-      <w:r>
-        <w:rPr>
-          <w:lang w:val="en-US"/>
-        </w:rPr>
-        <w:t xml:space="preserve">folder </w:t>
+        <w:t xml:space="preserve">, saved in the folder </w:t>
       </w:r>
       <w:r>
         <w:rPr>
@@ -5703,15 +5664,7 @@
           <w:color w:val="1F497D" w:themeColor="text2"/>
           <w:lang w:val="en-US"/>
         </w:rPr>
-        <w:t>XTANT</w:t>
-      </w:r>
-      <w:proofErr w:type="gramEnd"/>
-      <w:r>
-        <w:rPr>
-          <w:color w:val="1F497D" w:themeColor="text2"/>
-          <w:lang w:val="en-US"/>
-        </w:rPr>
-        <w:t>_ANALYSIS_SUBROUTINES</w:t>
+        <w:t>XTANT_ANALYSIS_SUBROUTINES</w:t>
       </w:r>
       <w:r>
         <w:rPr>
@@ -5759,21 +5712,7 @@
         <w:rPr>
           <w:color w:val="1F497D" w:themeColor="text2"/>
         </w:rPr>
-        <w:t>XTANT_atomic_data_</w:t>
-      </w:r>
-      <w:proofErr w:type="gramStart"/>
-      <w:r>
-        <w:rPr>
-          <w:color w:val="1F497D" w:themeColor="text2"/>
-        </w:rPr>
-        <w:t>analysis.f</w:t>
-      </w:r>
-      <w:proofErr w:type="gramEnd"/>
-      <w:r>
-        <w:rPr>
-          <w:color w:val="1F497D" w:themeColor="text2"/>
-        </w:rPr>
-        <w:t>90</w:t>
+        <w:t>XTANT_atomic_data_analysis.f90</w:t>
       </w:r>
     </w:p>
     <w:p>
@@ -5851,21 +5790,7 @@
         <w:rPr>
           <w:color w:val="00B050"/>
         </w:rPr>
-        <w:t xml:space="preserve"> /heap-arrays XTANT_atomic_data_</w:t>
-      </w:r>
-      <w:proofErr w:type="gramStart"/>
-      <w:r>
-        <w:rPr>
-          <w:color w:val="00B050"/>
-        </w:rPr>
-        <w:t>analysis.f</w:t>
-      </w:r>
-      <w:proofErr w:type="gramEnd"/>
-      <w:r>
-        <w:rPr>
-          <w:color w:val="00B050"/>
-        </w:rPr>
-        <w:t>90 -o XTANT_atomic_data_analysis.exe /link /stack:9999999999</w:t>
+        <w:t xml:space="preserve"> /heap-arrays XTANT_atomic_data_analysis.f90 -o XTANT_atomic_data_analysis.exe /link /stack:9999999999</w:t>
       </w:r>
     </w:p>
     <w:p>
@@ -5905,21 +5830,7 @@
         <w:rPr>
           <w:color w:val="1F497D" w:themeColor="text2"/>
         </w:rPr>
-        <w:t>XTANT_</w:t>
-      </w:r>
-      <w:proofErr w:type="gramStart"/>
-      <w:r>
-        <w:rPr>
-          <w:color w:val="1F497D" w:themeColor="text2"/>
-        </w:rPr>
-        <w:t>autocorrelators.f</w:t>
-      </w:r>
-      <w:proofErr w:type="gramEnd"/>
-      <w:r>
-        <w:rPr>
-          <w:color w:val="1F497D" w:themeColor="text2"/>
-        </w:rPr>
-        <w:t>90</w:t>
+        <w:t>XTANT_autocorrelators.f90</w:t>
       </w:r>
     </w:p>
     <w:p>
@@ -5988,21 +5899,7 @@
         <w:rPr>
           <w:color w:val="00B050"/>
         </w:rPr>
-        <w:t xml:space="preserve"> /heap-arrays XTANT_</w:t>
-      </w:r>
-      <w:proofErr w:type="gramStart"/>
-      <w:r>
-        <w:rPr>
-          <w:color w:val="00B050"/>
-        </w:rPr>
-        <w:t>autocorrelators.f</w:t>
-      </w:r>
-      <w:proofErr w:type="gramEnd"/>
-      <w:r>
-        <w:rPr>
-          <w:color w:val="00B050"/>
-        </w:rPr>
-        <w:t xml:space="preserve">90 -o XTANT_autocorrelators.exe /link /stack:9999999999 </w:t>
+        <w:t xml:space="preserve"> /heap-arrays XTANT_autocorrelators.f90 -o XTANT_autocorrelators.exe /link /stack:9999999999 </w:t>
       </w:r>
     </w:p>
     <w:p>
@@ -6041,21 +5938,7 @@
         <w:rPr>
           <w:color w:val="1F497D" w:themeColor="text2"/>
         </w:rPr>
-        <w:t>XTANT_coupling_</w:t>
-      </w:r>
-      <w:proofErr w:type="gramStart"/>
-      <w:r>
-        <w:rPr>
-          <w:color w:val="1F497D" w:themeColor="text2"/>
-        </w:rPr>
-        <w:t>parameter.f</w:t>
-      </w:r>
-      <w:proofErr w:type="gramEnd"/>
-      <w:r>
-        <w:rPr>
-          <w:color w:val="1F497D" w:themeColor="text2"/>
-        </w:rPr>
-        <w:t>90</w:t>
+        <w:t>XTANT_coupling_parameter.f90</w:t>
       </w:r>
     </w:p>
     <w:p>
@@ -6134,21 +6017,7 @@
         <w:rPr>
           <w:color w:val="00B050"/>
         </w:rPr>
-        <w:t xml:space="preserve"> /heap-arrays XTANT_coupling_</w:t>
-      </w:r>
-      <w:proofErr w:type="gramStart"/>
-      <w:r>
-        <w:rPr>
-          <w:color w:val="00B050"/>
-        </w:rPr>
-        <w:t>parameter.f</w:t>
-      </w:r>
-      <w:proofErr w:type="gramEnd"/>
-      <w:r>
-        <w:rPr>
-          <w:color w:val="00B050"/>
-        </w:rPr>
-        <w:t>90 -o XTANT_coupling_parameter.exe /link /stack:9999999999</w:t>
+        <w:t xml:space="preserve"> /heap-arrays XTANT_coupling_parameter.f90 -o XTANT_coupling_parameter.exe /link /stack:9999999999</w:t>
       </w:r>
     </w:p>
     <w:p>
@@ -6184,21 +6053,7 @@
         <w:rPr>
           <w:color w:val="1F497D" w:themeColor="text2"/>
         </w:rPr>
-        <w:t>XTANT_dielectric_function_</w:t>
-      </w:r>
-      <w:proofErr w:type="gramStart"/>
-      <w:r>
-        <w:rPr>
-          <w:color w:val="1F497D" w:themeColor="text2"/>
-        </w:rPr>
-        <w:t>analysis.f</w:t>
-      </w:r>
-      <w:proofErr w:type="gramEnd"/>
-      <w:r>
-        <w:rPr>
-          <w:color w:val="1F497D" w:themeColor="text2"/>
-        </w:rPr>
-        <w:t>90</w:t>
+        <w:t>XTANT_dielectric_function_analysis.f90</w:t>
       </w:r>
     </w:p>
     <w:p>
@@ -6271,21 +6126,7 @@
         <w:rPr>
           <w:color w:val="00B050"/>
         </w:rPr>
-        <w:t xml:space="preserve"> /heap-arrays XTANT_dielectric_function_</w:t>
-      </w:r>
-      <w:proofErr w:type="gramStart"/>
-      <w:r>
-        <w:rPr>
-          <w:color w:val="00B050"/>
-        </w:rPr>
-        <w:t>analysis.f</w:t>
-      </w:r>
-      <w:proofErr w:type="gramEnd"/>
-      <w:r>
-        <w:rPr>
-          <w:color w:val="00B050"/>
-        </w:rPr>
-        <w:t>90 -o XTANT_dielectric_function_analysis.exe /link /stack:9999999999</w:t>
+        <w:t xml:space="preserve"> /heap-arrays XTANT_dielectric_function_analysis.f90 -o XTANT_dielectric_function_analysis.exe /link /stack:9999999999</w:t>
       </w:r>
     </w:p>
     <w:p>
@@ -6323,7 +6164,6 @@
       <w:pPr>
         <w:jc w:val="both"/>
       </w:pPr>
-      <w:proofErr w:type="gramStart"/>
       <w:r>
         <w:rPr>
           <w:color w:val="00B050"/>
@@ -6352,14 +6192,7 @@
         <w:rPr>
           <w:color w:val="00B050"/>
         </w:rPr>
-        <w:t>X</w:t>
-      </w:r>
-      <w:proofErr w:type="gramEnd"/>
-      <w:r>
-        <w:rPr>
-          <w:color w:val="00B050"/>
-        </w:rPr>
-        <w:t xml:space="preserve">  </w:t>
+        <w:t xml:space="preserve">X  </w:t>
       </w:r>
       <w:r>
         <w:t xml:space="preserve">(or </w:t>
@@ -6439,11 +6272,7 @@
         <w:t>./XTANT.sh help</w:t>
       </w:r>
       <w:r>
-        <w:t xml:space="preserve">, or </w:t>
-      </w:r>
-      <w:proofErr w:type="gramStart"/>
-      <w:r>
-        <w:t>correspondingly</w:t>
+        <w:t>, or correspondingly</w:t>
       </w:r>
       <w:r>
         <w:rPr>
@@ -6455,14 +6284,7 @@
         <w:rPr>
           <w:color w:val="00B050"/>
         </w:rPr>
-        <w:t>.</w:t>
-      </w:r>
-      <w:proofErr w:type="gramEnd"/>
-      <w:r>
-        <w:rPr>
-          <w:color w:val="00B050"/>
-        </w:rPr>
-        <w:t>/</w:t>
+        <w:t>./</w:t>
       </w:r>
       <w:proofErr w:type="spellStart"/>
       <w:r>
@@ -6687,13 +6509,8 @@
       <w:r>
         <w:t>By default, initializing MD removes total angular momentum of the system. If you want to start MD simulation without removing it, which will allow the whole system to rotate (</w:t>
       </w:r>
-      <w:proofErr w:type="gramStart"/>
-      <w:r>
-        <w:t>e.g.</w:t>
-      </w:r>
-      <w:proofErr w:type="gramEnd"/>
-      <w:r>
-        <w:t xml:space="preserve"> </w:t>
+      <w:r>
+        <w:t xml:space="preserve">e.g. </w:t>
       </w:r>
       <w:r>
         <w:t xml:space="preserve">might be useful for modelling individual molecules), use </w:t>
@@ -6759,7 +6576,6 @@
       <w:pPr>
         <w:jc w:val="both"/>
       </w:pPr>
-      <w:proofErr w:type="gramStart"/>
       <w:r>
         <w:rPr>
           <w:color w:val="00B050"/>
@@ -6787,7 +6603,6 @@
       <w:r>
         <w:t>r</w:t>
       </w:r>
-      <w:proofErr w:type="gramEnd"/>
       <w:r>
         <w:rPr>
           <w:color w:val="00B050"/>
@@ -7170,21 +6985,7 @@
         <w:rPr>
           <w:color w:val="1F497D"/>
         </w:rPr>
-        <w:t>Algebra_</w:t>
-      </w:r>
-      <w:proofErr w:type="gramStart"/>
-      <w:r>
-        <w:rPr>
-          <w:color w:val="1F497D"/>
-        </w:rPr>
-        <w:t>tools.f</w:t>
-      </w:r>
-      <w:proofErr w:type="gramEnd"/>
-      <w:r>
-        <w:rPr>
-          <w:color w:val="1F497D"/>
-        </w:rPr>
-        <w:t>90</w:t>
+        <w:t>Algebra_tools.f90</w:t>
       </w:r>
       <w:r>
         <w:t xml:space="preserve"> – this file contains linear algebra necessary subroutines</w:t>
@@ -7224,7 +7025,6 @@
         </w:rPr>
         <w:t>Atomic_</w:t>
       </w:r>
-      <w:proofErr w:type="gramStart"/>
       <w:r>
         <w:rPr>
           <w:color w:val="1F497D"/>
@@ -7235,14 +7035,7 @@
         <w:rPr>
           <w:color w:val="1F497D"/>
         </w:rPr>
-        <w:t>f</w:t>
-      </w:r>
-      <w:proofErr w:type="gramEnd"/>
-      <w:r>
-        <w:rPr>
-          <w:color w:val="1F497D"/>
-        </w:rPr>
-        <w:t>90</w:t>
+        <w:t>f90</w:t>
       </w:r>
       <w:r>
         <w:rPr>
@@ -7271,21 +7064,7 @@
         <w:rPr>
           <w:color w:val="1F497D"/>
         </w:rPr>
-        <w:t>BS_Basis_</w:t>
-      </w:r>
-      <w:proofErr w:type="gramStart"/>
-      <w:r>
-        <w:rPr>
-          <w:color w:val="1F497D"/>
-        </w:rPr>
-        <w:t>sets.f</w:t>
-      </w:r>
-      <w:proofErr w:type="gramEnd"/>
-      <w:r>
-        <w:rPr>
-          <w:color w:val="1F497D"/>
-        </w:rPr>
-        <w:t>90</w:t>
+        <w:t>BS_Basis_sets.f90</w:t>
       </w:r>
       <w:r>
         <w:rPr>
@@ -7661,21 +7440,7 @@
         <w:rPr>
           <w:color w:val="1F497D" w:themeColor="text2"/>
         </w:rPr>
-        <w:t>Dealing_with_</w:t>
-      </w:r>
-      <w:proofErr w:type="gramStart"/>
-      <w:r>
-        <w:rPr>
-          <w:color w:val="1F497D" w:themeColor="text2"/>
-        </w:rPr>
-        <w:t>files.f</w:t>
-      </w:r>
-      <w:proofErr w:type="gramEnd"/>
-      <w:r>
-        <w:rPr>
-          <w:color w:val="1F497D" w:themeColor="text2"/>
-        </w:rPr>
-        <w:t>90</w:t>
+        <w:t>Dealing_with_files.f90</w:t>
       </w:r>
       <w:r>
         <w:t xml:space="preserve"> – this file contains useful subroutines to deal with files, such as counting lines and columns, reading, checking for errors etc.</w:t>
@@ -7695,21 +7460,7 @@
         <w:rPr>
           <w:color w:val="1F497D" w:themeColor="text2"/>
         </w:rPr>
-        <w:t>Dealing_with_output_</w:t>
-      </w:r>
-      <w:proofErr w:type="gramStart"/>
-      <w:r>
-        <w:rPr>
-          <w:color w:val="1F497D" w:themeColor="text2"/>
-        </w:rPr>
-        <w:t>files.f</w:t>
-      </w:r>
-      <w:proofErr w:type="gramEnd"/>
-      <w:r>
-        <w:rPr>
-          <w:color w:val="1F497D" w:themeColor="text2"/>
-        </w:rPr>
-        <w:t>90</w:t>
+        <w:t>Dealing_with_output_files.f90</w:t>
       </w:r>
       <w:r>
         <w:t xml:space="preserve"> – this file contains all subroutines to create and prepare output </w:t>
@@ -7800,21 +7551,7 @@
         <w:rPr>
           <w:color w:val="1F497D" w:themeColor="text2"/>
         </w:rPr>
-        <w:t>Electron_</w:t>
-      </w:r>
-      <w:proofErr w:type="gramStart"/>
-      <w:r>
-        <w:rPr>
-          <w:color w:val="1F497D" w:themeColor="text2"/>
-        </w:rPr>
-        <w:t>tools.f</w:t>
-      </w:r>
-      <w:proofErr w:type="gramEnd"/>
-      <w:r>
-        <w:rPr>
-          <w:color w:val="1F497D" w:themeColor="text2"/>
-        </w:rPr>
-        <w:t>90</w:t>
+        <w:t>Electron_tools.f90</w:t>
       </w:r>
       <w:r>
         <w:t xml:space="preserve"> – this file contains </w:t>
@@ -7843,27 +7580,13 @@
         <w:rPr>
           <w:color w:val="1F497D" w:themeColor="text2"/>
         </w:rPr>
-        <w:t>xponential_</w:t>
-      </w:r>
-      <w:proofErr w:type="gramStart"/>
+        <w:t>xponential_wall</w:t>
+      </w:r>
       <w:r>
         <w:rPr>
           <w:color w:val="1F497D" w:themeColor="text2"/>
         </w:rPr>
-        <w:t>wall</w:t>
-      </w:r>
-      <w:r>
-        <w:rPr>
-          <w:color w:val="1F497D" w:themeColor="text2"/>
-        </w:rPr>
-        <w:t>.f</w:t>
-      </w:r>
-      <w:proofErr w:type="gramEnd"/>
-      <w:r>
-        <w:rPr>
-          <w:color w:val="1F497D" w:themeColor="text2"/>
-        </w:rPr>
-        <w:t>90</w:t>
+        <w:t>.f90</w:t>
       </w:r>
       <w:r>
         <w:t xml:space="preserve"> – </w:t>
@@ -7926,21 +7649,7 @@
         <w:rPr>
           <w:color w:val="1F497D" w:themeColor="text2"/>
         </w:rPr>
-        <w:t>Initial_</w:t>
-      </w:r>
-      <w:proofErr w:type="gramStart"/>
-      <w:r>
-        <w:rPr>
-          <w:color w:val="1F497D" w:themeColor="text2"/>
-        </w:rPr>
-        <w:t>configuration.f</w:t>
-      </w:r>
-      <w:proofErr w:type="gramEnd"/>
-      <w:r>
-        <w:rPr>
-          <w:color w:val="1F497D" w:themeColor="text2"/>
-        </w:rPr>
-        <w:t>90</w:t>
+        <w:t>Initial_configuration.f90</w:t>
       </w:r>
       <w:r>
         <w:t xml:space="preserve"> – this file sets up the initial conditions, such as constructing initial atomic positions and velocities and so on.</w:t>
@@ -7960,21 +7669,7 @@
         <w:rPr>
           <w:color w:val="1F497D"/>
         </w:rPr>
-        <w:t>Little_</w:t>
-      </w:r>
-      <w:proofErr w:type="gramStart"/>
-      <w:r>
-        <w:rPr>
-          <w:color w:val="1F497D"/>
-        </w:rPr>
-        <w:t>subroutines.f</w:t>
-      </w:r>
-      <w:proofErr w:type="gramEnd"/>
-      <w:r>
-        <w:rPr>
-          <w:color w:val="1F497D"/>
-        </w:rPr>
-        <w:t>90</w:t>
+        <w:t>Little_subroutines.f90</w:t>
       </w:r>
       <w:r>
         <w:t xml:space="preserve"> – this file contains useful subroutines, such as for approximations, search in arrays, resizing arrays, etc.</w:t>
@@ -7994,21 +7689,7 @@
         <w:rPr>
           <w:color w:val="1F497D" w:themeColor="text2"/>
         </w:rPr>
-        <w:t>MC_cross_</w:t>
-      </w:r>
-      <w:proofErr w:type="gramStart"/>
-      <w:r>
-        <w:rPr>
-          <w:color w:val="1F497D" w:themeColor="text2"/>
-        </w:rPr>
-        <w:t>sections.f</w:t>
-      </w:r>
-      <w:proofErr w:type="gramEnd"/>
-      <w:r>
-        <w:rPr>
-          <w:color w:val="1F497D" w:themeColor="text2"/>
-        </w:rPr>
-        <w:t>90</w:t>
+        <w:t>MC_cross_sections.f90</w:t>
       </w:r>
       <w:r>
         <w:t xml:space="preserve"> – </w:t>
@@ -8272,21 +7953,7 @@
         <w:rPr>
           <w:color w:val="1F497D" w:themeColor="text2"/>
         </w:rPr>
-        <w:t>Periodic_</w:t>
-      </w:r>
-      <w:proofErr w:type="gramStart"/>
-      <w:r>
-        <w:rPr>
-          <w:color w:val="1F497D" w:themeColor="text2"/>
-        </w:rPr>
-        <w:t>table.f</w:t>
-      </w:r>
-      <w:proofErr w:type="gramEnd"/>
-      <w:r>
-        <w:rPr>
-          <w:color w:val="1F497D" w:themeColor="text2"/>
-        </w:rPr>
-        <w:t>90</w:t>
+        <w:t>Periodic_table.f90</w:t>
       </w:r>
       <w:r>
         <w:t xml:space="preserve"> – this file contains subroutines to extract information about each elements from the periodic table (must be attached as one of the input files, see below).</w:t>
@@ -8306,21 +7973,7 @@
         <w:rPr>
           <w:color w:val="1F497D"/>
         </w:rPr>
-        <w:t>Read_input_</w:t>
-      </w:r>
-      <w:proofErr w:type="gramStart"/>
-      <w:r>
-        <w:rPr>
-          <w:color w:val="1F497D"/>
-        </w:rPr>
-        <w:t>data.f</w:t>
-      </w:r>
-      <w:proofErr w:type="gramEnd"/>
-      <w:r>
-        <w:rPr>
-          <w:color w:val="1F497D"/>
-        </w:rPr>
-        <w:t>90</w:t>
+        <w:t>Read_input_data.f90</w:t>
       </w:r>
       <w:r>
         <w:t xml:space="preserve"> – this file contains subroutines to read all necessary input files (see below).</w:t>
@@ -8336,19 +7989,11 @@
         <w:spacing w:after="0" w:line="312" w:lineRule="auto"/>
         <w:jc w:val="both"/>
       </w:pPr>
-      <w:proofErr w:type="gramStart"/>
       <w:r>
         <w:rPr>
           <w:color w:val="1F497D" w:themeColor="text2"/>
         </w:rPr>
-        <w:t>TB.f</w:t>
-      </w:r>
-      <w:proofErr w:type="gramEnd"/>
-      <w:r>
-        <w:rPr>
-          <w:color w:val="1F497D" w:themeColor="text2"/>
-        </w:rPr>
-        <w:t>90</w:t>
+        <w:t>TB.f90</w:t>
       </w:r>
       <w:r>
         <w:t xml:space="preserve"> – this file contains general subroutines to deal with tight binding (TB) formalism. </w:t>
@@ -9170,21 +8815,7 @@
         <w:rPr>
           <w:color w:val="1F497D"/>
         </w:rPr>
-        <w:t>Universal_</w:t>
-      </w:r>
-      <w:proofErr w:type="gramStart"/>
-      <w:r>
-        <w:rPr>
-          <w:color w:val="1F497D"/>
-        </w:rPr>
-        <w:t>constants.f</w:t>
-      </w:r>
-      <w:proofErr w:type="gramEnd"/>
-      <w:r>
-        <w:rPr>
-          <w:color w:val="1F497D"/>
-        </w:rPr>
-        <w:t>90</w:t>
+        <w:t>Universal_constants.f90</w:t>
       </w:r>
       <w:r>
         <w:t xml:space="preserve"> – this file contains all universal constants.</w:t>
@@ -9205,23 +8836,7 @@
           <w:color w:val="1F497D"/>
           <w:lang w:val="en-US"/>
         </w:rPr>
-        <w:t>Use_</w:t>
-      </w:r>
-      <w:proofErr w:type="gramStart"/>
-      <w:r>
-        <w:rPr>
-          <w:color w:val="1F497D"/>
-          <w:lang w:val="en-US"/>
-        </w:rPr>
-        <w:t>statements.f</w:t>
-      </w:r>
-      <w:proofErr w:type="gramEnd"/>
-      <w:r>
-        <w:rPr>
-          <w:color w:val="1F497D"/>
-          <w:lang w:val="en-US"/>
-        </w:rPr>
-        <w:t xml:space="preserve">90 </w:t>
+        <w:t xml:space="preserve">Use_statements.f90 </w:t>
       </w:r>
       <w:r>
         <w:rPr>
@@ -9353,24 +8968,13 @@
         <w:t>Additionally, the following modules for post-processing of the data can be compiled</w:t>
       </w:r>
       <w:r>
-        <w:t xml:space="preserve"> (stored in the </w:t>
-      </w:r>
-      <w:proofErr w:type="gramStart"/>
-      <w:r>
-        <w:t xml:space="preserve">directory </w:t>
+        <w:t xml:space="preserve"> (stored in the directory </w:t>
       </w:r>
       <w:r>
         <w:rPr>
           <w:color w:val="1F497D" w:themeColor="text2"/>
         </w:rPr>
-        <w:t>!XTANT</w:t>
-      </w:r>
-      <w:proofErr w:type="gramEnd"/>
-      <w:r>
-        <w:rPr>
-          <w:color w:val="1F497D" w:themeColor="text2"/>
-        </w:rPr>
-        <w:t>_ANALYSIS_SUBROUTINES</w:t>
+        <w:t>!XTANT_ANALYSIS_SUBROUTINES</w:t>
       </w:r>
       <w:r>
         <w:t>)</w:t>
@@ -9396,21 +9000,7 @@
         <w:rPr>
           <w:color w:val="1F497D" w:themeColor="text2"/>
         </w:rPr>
-        <w:t>XTANT_atomic_data_</w:t>
-      </w:r>
-      <w:proofErr w:type="gramStart"/>
-      <w:r>
-        <w:rPr>
-          <w:color w:val="1F497D" w:themeColor="text2"/>
-        </w:rPr>
-        <w:t>analysis.f</w:t>
-      </w:r>
-      <w:proofErr w:type="gramEnd"/>
-      <w:r>
-        <w:rPr>
-          <w:color w:val="1F497D" w:themeColor="text2"/>
-        </w:rPr>
-        <w:t>90</w:t>
+        <w:t>XTANT_atomic_data_analysis.f90</w:t>
       </w:r>
     </w:p>
     <w:p>
@@ -9430,21 +9020,7 @@
         <w:rPr>
           <w:color w:val="1F497D" w:themeColor="text2"/>
         </w:rPr>
-        <w:t>XTANT_</w:t>
-      </w:r>
-      <w:proofErr w:type="gramStart"/>
-      <w:r>
-        <w:rPr>
-          <w:color w:val="1F497D" w:themeColor="text2"/>
-        </w:rPr>
-        <w:t>autocorrelators.f</w:t>
-      </w:r>
-      <w:proofErr w:type="gramEnd"/>
-      <w:r>
-        <w:rPr>
-          <w:color w:val="1F497D" w:themeColor="text2"/>
-        </w:rPr>
-        <w:t>90</w:t>
+        <w:t>XTANT_autocorrelators.f90</w:t>
       </w:r>
     </w:p>
     <w:p>
@@ -9464,21 +9040,7 @@
         <w:rPr>
           <w:color w:val="1F497D" w:themeColor="text2"/>
         </w:rPr>
-        <w:t>XTANT_coupling_</w:t>
-      </w:r>
-      <w:proofErr w:type="gramStart"/>
-      <w:r>
-        <w:rPr>
-          <w:color w:val="1F497D" w:themeColor="text2"/>
-        </w:rPr>
-        <w:t>parameter.f</w:t>
-      </w:r>
-      <w:proofErr w:type="gramEnd"/>
-      <w:r>
-        <w:rPr>
-          <w:color w:val="1F497D" w:themeColor="text2"/>
-        </w:rPr>
-        <w:t>90</w:t>
+        <w:t>XTANT_coupling_parameter.f90</w:t>
       </w:r>
     </w:p>
     <w:p>
@@ -9498,21 +9060,7 @@
         <w:rPr>
           <w:color w:val="1F497D" w:themeColor="text2"/>
         </w:rPr>
-        <w:t>XTANT_dielectric_function_</w:t>
-      </w:r>
-      <w:proofErr w:type="gramStart"/>
-      <w:r>
-        <w:rPr>
-          <w:color w:val="1F497D" w:themeColor="text2"/>
-        </w:rPr>
-        <w:t>analysis.f</w:t>
-      </w:r>
-      <w:proofErr w:type="gramEnd"/>
-      <w:r>
-        <w:rPr>
-          <w:color w:val="1F497D" w:themeColor="text2"/>
-        </w:rPr>
-        <w:t>90</w:t>
+        <w:t>XTANT_dielectric_function_analysis.f90</w:t>
       </w:r>
     </w:p>
     <w:p>
@@ -9869,15 +9417,7 @@
       </w:r>
       <w:proofErr w:type="spellEnd"/>
       <w:r>
-        <w:t xml:space="preserve"> files within DFTB format, </w:t>
-      </w:r>
-      <w:proofErr w:type="gramStart"/>
-      <w:r>
-        <w:t>e.g.</w:t>
-      </w:r>
-      <w:proofErr w:type="gramEnd"/>
-      <w:r>
-        <w:t xml:space="preserve"> </w:t>
+        <w:t xml:space="preserve"> files within DFTB format, e.g. </w:t>
       </w:r>
       <w:r>
         <w:t>matsci-0-3</w:t>
@@ -9914,7 +9454,6 @@
         </w:rPr>
         <w:t>El</w:t>
       </w:r>
-      <w:proofErr w:type="gramStart"/>
       <w:r>
         <w:t>]</w:t>
       </w:r>
@@ -9926,7 +9465,6 @@
         <w:t>skf</w:t>
       </w:r>
       <w:proofErr w:type="spellEnd"/>
-      <w:proofErr w:type="gramEnd"/>
       <w:r>
         <w:t>, where [</w:t>
       </w:r>
@@ -10289,11 +9827,10 @@
       <w:r>
         <w:rPr>
           <w:noProof/>
-          <w:lang w:val="en-US"/>
         </w:rPr>
         <w:drawing>
-          <wp:inline distT="0" distB="0" distL="0" distR="0" wp14:anchorId="0CD34798" wp14:editId="206E4FE3">
-            <wp:extent cx="6513095" cy="1657350"/>
+          <wp:inline distT="0" distB="0" distL="0" distR="0" wp14:anchorId="2E2E5A03" wp14:editId="5F1C2F8E">
+            <wp:extent cx="6377439" cy="1637969"/>
             <wp:effectExtent l="0" t="0" r="0" b="0"/>
             <wp:docPr id="1" name="Picture 1"/>
             <wp:cNvGraphicFramePr>
@@ -10308,13 +9845,13 @@
                   </pic:nvPicPr>
                   <pic:blipFill rotWithShape="1">
                     <a:blip r:embed="rId12"/>
-                    <a:srcRect l="1184" t="12369" r="32529" b="57631"/>
+                    <a:srcRect t="12393" r="17625" b="49978"/>
                     <a:stretch/>
                   </pic:blipFill>
                   <pic:spPr bwMode="auto">
                     <a:xfrm>
                       <a:off x="0" y="0"/>
-                      <a:ext cx="6532287" cy="1662234"/>
+                      <a:ext cx="6415369" cy="1647711"/>
                     </a:xfrm>
                     <a:prstGeom prst="rect">
                       <a:avLst/>
@@ -10342,51 +9879,25 @@
       <w:r>
         <w:t xml:space="preserve">Figure </w:t>
       </w:r>
-      <w:r>
-        <w:fldChar w:fldCharType="begin"/>
-      </w:r>
-      <w:r>
-        <w:instrText xml:space="preserve"> STYLEREF 1 \s </w:instrText>
-      </w:r>
-      <w:r>
-        <w:fldChar w:fldCharType="separate"/>
-      </w:r>
-      <w:r>
-        <w:rPr>
-          <w:noProof/>
-        </w:rPr>
-        <w:t>VIII</w:t>
-      </w:r>
-      <w:r>
-        <w:rPr>
-          <w:noProof/>
-        </w:rPr>
-        <w:fldChar w:fldCharType="end"/>
-      </w:r>
+      <w:fldSimple w:instr=" STYLEREF 1 \s ">
+        <w:r>
+          <w:rPr>
+            <w:noProof/>
+          </w:rPr>
+          <w:t>VIII</w:t>
+        </w:r>
+      </w:fldSimple>
       <w:r>
         <w:t>.</w:t>
       </w:r>
-      <w:r>
-        <w:fldChar w:fldCharType="begin"/>
-      </w:r>
-      <w:r>
-        <w:instrText xml:space="preserve"> SEQ Figure \* ARABIC \s 1 </w:instrText>
-      </w:r>
-      <w:r>
-        <w:fldChar w:fldCharType="separate"/>
-      </w:r>
-      <w:r>
-        <w:rPr>
-          <w:noProof/>
-        </w:rPr>
-        <w:t>1</w:t>
-      </w:r>
-      <w:r>
-        <w:rPr>
-          <w:noProof/>
-        </w:rPr>
-        <w:fldChar w:fldCharType="end"/>
-      </w:r>
+      <w:fldSimple w:instr=" SEQ Figure \* ARABIC \s 1 ">
+        <w:r>
+          <w:rPr>
+            <w:noProof/>
+          </w:rPr>
+          <w:t>1</w:t>
+        </w:r>
+      </w:fldSimple>
       <w:r>
         <w:t xml:space="preserve"> INPUT_</w:t>
       </w:r>
@@ -10725,7 +10236,62 @@
         <w:t>9</w:t>
       </w:r>
       <w:r>
-        <w:t>: photon energy of the incoming FEL in [eV].</w:t>
+        <w:t xml:space="preserve">: </w:t>
+      </w:r>
+      <w:r>
+        <w:t>parameters of the photon spectrum. It can be set by one or two numbers:</w:t>
+      </w:r>
+    </w:p>
+    <w:p>
+      <w:pPr>
+        <w:pStyle w:val="ListParagraph"/>
+        <w:ind w:left="1440"/>
+        <w:jc w:val="both"/>
+      </w:pPr>
+      <w:r>
+        <w:t xml:space="preserve">First (real) number: </w:t>
+      </w:r>
+      <w:r>
+        <w:rPr>
+          <w:i/>
+          <w:iCs/>
+        </w:rPr>
+        <w:t>ћω</w:t>
+      </w:r>
+      <w:r>
+        <w:t xml:space="preserve">, </w:t>
+      </w:r>
+      <w:r>
+        <w:t xml:space="preserve">mean </w:t>
+      </w:r>
+      <w:r>
+        <w:t>photon energy of the incoming FEL in [eV]</w:t>
+      </w:r>
+    </w:p>
+    <w:p>
+      <w:pPr>
+        <w:pStyle w:val="ListParagraph"/>
+        <w:ind w:left="1440"/>
+        <w:jc w:val="both"/>
+      </w:pPr>
+      <w:r>
+        <w:t>Second (real) number: FWHM of the photon spectrum in [eV], assuming gaussian distribution of the photon energies around the mean.</w:t>
+      </w:r>
+    </w:p>
+    <w:p>
+      <w:pPr>
+        <w:pStyle w:val="ListParagraph"/>
+        <w:ind w:left="1440"/>
+        <w:jc w:val="both"/>
+      </w:pPr>
+      <w:r>
+        <w:t>If the second number is not given, then zero</w:t>
+      </w:r>
+      <w:r>
+        <w:t>-</w:t>
+      </w:r>
+      <w:r>
+        <w:t>FWHM is assumed, and all the photon energies will be equal to the mean (ideal monochromatic pulse).</w:t>
       </w:r>
     </w:p>
     <w:p>
@@ -11187,6 +10753,7 @@
         <w:jc w:val="both"/>
       </w:pPr>
       <w:r>
+        <w:lastRenderedPageBreak/>
         <w:t xml:space="preserve">3 </w:t>
       </w:r>
       <w:r>
@@ -11252,7 +10819,6 @@
         <w:jc w:val="both"/>
       </w:pPr>
       <w:r>
-        <w:lastRenderedPageBreak/>
         <w:t>The second number in this line indicates whether you want to calculate the complex dielectric function only for a given (probe-photon) energy (set 0), or for the whole spectrum</w:t>
       </w:r>
       <w:r>
@@ -11595,6 +11161,7 @@
         <w:jc w:val="both"/>
       </w:pPr>
       <w:r>
+        <w:lastRenderedPageBreak/>
         <w:t xml:space="preserve">Optional line 2: </w:t>
       </w:r>
       <w:r>
@@ -11637,7 +11204,6 @@
         <w:jc w:val="both"/>
       </w:pPr>
       <w:r>
-        <w:lastRenderedPageBreak/>
         <w:t>If the marker “Coupling” is found in the file, the code will create automatically N copies of the input files (INPUT_DATA_</w:t>
       </w:r>
       <w:r>
@@ -11670,13 +11236,8 @@
       </w:r>
       <w:proofErr w:type="spellEnd"/>
       <w:r>
-        <w:t>=</w:t>
-      </w:r>
-      <w:proofErr w:type="gramStart"/>
-      <w:r>
-        <w:t>1..</w:t>
-      </w:r>
-      <w:proofErr w:type="gramEnd"/>
+        <w:t>=1..</w:t>
+      </w:r>
       <w:r>
         <w:rPr>
           <w:i/>
@@ -11996,10 +11557,7 @@
         <w:t>Water</w:t>
       </w:r>
       <w:r>
-        <w:t xml:space="preserve">: option for automatic </w:t>
-      </w:r>
-      <w:r>
-        <w:t>embedding of the material or molecule into water. It will set randomly water molecules around the given material. The following lines must be specified:</w:t>
+        <w:t>: option for automatic embedding of the material or molecule into water. It will set randomly water molecules around the given material. The following lines must be specified:</w:t>
       </w:r>
     </w:p>
     <w:p>
@@ -12027,10 +11585,7 @@
         <w:jc w:val="both"/>
       </w:pPr>
       <w:r>
-        <w:t xml:space="preserve">Optional line 2: </w:t>
-      </w:r>
-      <w:r>
-        <w:t>number of water molecules to be placed around the target material (integer).</w:t>
+        <w:t>Optional line 2: number of water molecules to be placed around the target material (integer).</w:t>
       </w:r>
     </w:p>
     <w:p>
@@ -12060,13 +11615,7 @@
         <w:t>, however,</w:t>
       </w:r>
       <w:r>
-        <w:t xml:space="preserve"> that there is no guarantee that thusly constructed water environment will make the supercell relaxed – it will most probably need adjustment in size (the set the pressure to zero), the </w:t>
-      </w:r>
-      <w:r>
-        <w:t xml:space="preserve">relaxation </w:t>
-      </w:r>
-      <w:r>
-        <w:t>of atoms to their equilibrium positions (zero-temperature molecular dynamics, see below), and/or relaxation to the chosen temperature with a thermostat (see below).</w:t>
+        <w:t xml:space="preserve"> that there is no guarantee that thusly constructed water environment will make the supercell relaxed – it will most probably need adjustment in size (the set the pressure to zero), the relaxation of atoms to their equilibrium positions (zero-temperature molecular dynamics, see below), and/or relaxation to the chosen temperature with a thermostat (see below).</w:t>
       </w:r>
     </w:p>
     <w:p>
@@ -12208,51 +11757,25 @@
       <w:r>
         <w:t xml:space="preserve">Figure </w:t>
       </w:r>
-      <w:r>
-        <w:fldChar w:fldCharType="begin"/>
-      </w:r>
-      <w:r>
-        <w:instrText xml:space="preserve"> STYLEREF 1 \s </w:instrText>
-      </w:r>
-      <w:r>
-        <w:fldChar w:fldCharType="separate"/>
-      </w:r>
-      <w:r>
-        <w:rPr>
-          <w:noProof/>
-        </w:rPr>
-        <w:t>VIII</w:t>
-      </w:r>
-      <w:r>
-        <w:rPr>
-          <w:noProof/>
-        </w:rPr>
-        <w:fldChar w:fldCharType="end"/>
-      </w:r>
+      <w:fldSimple w:instr=" STYLEREF 1 \s ">
+        <w:r>
+          <w:rPr>
+            <w:noProof/>
+          </w:rPr>
+          <w:t>VIII</w:t>
+        </w:r>
+      </w:fldSimple>
       <w:r>
         <w:t>.</w:t>
       </w:r>
-      <w:r>
-        <w:fldChar w:fldCharType="begin"/>
-      </w:r>
-      <w:r>
-        <w:instrText xml:space="preserve"> SEQ Figure \* ARABIC \s 1 </w:instrText>
-      </w:r>
-      <w:r>
-        <w:fldChar w:fldCharType="separate"/>
-      </w:r>
-      <w:r>
-        <w:rPr>
-          <w:noProof/>
-        </w:rPr>
-        <w:t>2</w:t>
-      </w:r>
-      <w:r>
-        <w:rPr>
-          <w:noProof/>
-        </w:rPr>
-        <w:fldChar w:fldCharType="end"/>
-      </w:r>
+      <w:fldSimple w:instr=" SEQ Figure \* ARABIC \s 1 ">
+        <w:r>
+          <w:rPr>
+            <w:noProof/>
+          </w:rPr>
+          <w:t>2</w:t>
+        </w:r>
+      </w:fldSimple>
       <w:r>
         <w:t>. NUMERICAL_PARAMETERS.txt example.</w:t>
       </w:r>
@@ -12484,7 +12007,6 @@
         </w:rPr>
         <w:t xml:space="preserve"> (</w:t>
       </w:r>
-      <w:proofErr w:type="gramStart"/>
       <w:r>
         <w:rPr>
           <w:i/>
@@ -12492,7 +12014,6 @@
         </w:rPr>
         <w:t>i.e.</w:t>
       </w:r>
-      <w:proofErr w:type="gramEnd"/>
       <w:r>
         <w:rPr>
           <w:i/>
@@ -12710,13 +12231,8 @@
       <w:r>
         <w:t>000</w:t>
       </w:r>
-      <w:proofErr w:type="gramStart"/>
-      <w:r>
-        <w:t>/(</w:t>
-      </w:r>
-      <w:proofErr w:type="gramEnd"/>
-      <w:r>
-        <w:t>Dose *</w:t>
+      <w:r>
+        <w:t>/(Dose *</w:t>
       </w:r>
       <w:r>
         <w:t xml:space="preserve"> </w:t>
@@ -13089,15 +12605,7 @@
         <w:jc w:val="both"/>
       </w:pPr>
       <w:r>
-        <w:t xml:space="preserve">Constant time-step: write any </w:t>
-      </w:r>
-      <w:proofErr w:type="gramStart"/>
-      <w:r>
-        <w:t>real(</w:t>
-      </w:r>
-      <w:proofErr w:type="gramEnd"/>
-      <w:r>
-        <w:t>8) number of dt in</w:t>
+        <w:t>Constant time-step: write any real(8) number of dt in</w:t>
       </w:r>
       <w:r>
         <w:t xml:space="preserve"> [fs]. Default value is 0.1 fs (</w:t>
@@ -13229,15 +12737,7 @@
         <w:jc w:val="both"/>
       </w:pPr>
       <w:r>
-        <w:t xml:space="preserve">At the </w:t>
-      </w:r>
-      <w:proofErr w:type="gramStart"/>
-      <w:r>
-        <w:t>first time</w:t>
-      </w:r>
-      <w:proofErr w:type="gramEnd"/>
-      <w:r>
-        <w:t xml:space="preserve"> step of the simulation, the timestep is set 1.0 fs. At the time instant of -50 fs, the timestep is changed to 0.2 fs. At the time instant of 100 fs, it is changed to 0.5 fs.</w:t>
+        <w:t>At the first time step of the simulation, the timestep is set 1.0 fs. At the time instant of -50 fs, the timestep is changed to 0.2 fs. At the time instant of 100 fs, it is changed to 0.5 fs.</w:t>
       </w:r>
     </w:p>
     <w:p>
@@ -13699,19 +13199,14 @@
         <w:jc w:val="both"/>
       </w:pPr>
       <w:r>
-        <w:t xml:space="preserve">1 </w:t>
-      </w:r>
-      <w:proofErr w:type="gramStart"/>
+        <w:t>1 s</w:t>
+      </w:r>
+      <w:r>
+        <w:t>et</w:t>
+      </w:r>
       <w:r>
         <w:t>s</w:t>
       </w:r>
-      <w:r>
-        <w:t>et</w:t>
-      </w:r>
-      <w:r>
-        <w:t>s</w:t>
-      </w:r>
-      <w:proofErr w:type="gramEnd"/>
       <w:r>
         <w:t xml:space="preserve"> </w:t>
       </w:r>
@@ -14116,14 +13611,7 @@
         <w:rPr>
           <w:color w:val="4F81BD" w:themeColor="accent1"/>
         </w:rPr>
-        <w:t xml:space="preserve">), </w:t>
-      </w:r>
-      <w:proofErr w:type="gramStart"/>
-      <w:r>
-        <w:rPr>
-          <w:color w:val="4F81BD" w:themeColor="accent1"/>
-        </w:rPr>
-        <w:t>C</w:t>
+        <w:t>), C</w:t>
       </w:r>
       <w:r>
         <w:rPr>
@@ -14139,7 +13627,6 @@
         <w:t>(</w:t>
       </w:r>
       <w:proofErr w:type="spellStart"/>
-      <w:proofErr w:type="gramEnd"/>
       <w:r>
         <w:rPr>
           <w:color w:val="4F81BD" w:themeColor="accent1"/>
@@ -14240,13 +13727,8 @@
       <w:r>
         <w:t xml:space="preserve"> excludes electron transitions between the levels separated by more than this specified value. </w:t>
       </w:r>
-      <w:proofErr w:type="gramStart"/>
-      <w:r>
-        <w:t>E.g.</w:t>
-      </w:r>
-      <w:proofErr w:type="gramEnd"/>
-      <w:r>
-        <w:t xml:space="preserve"> s</w:t>
+      <w:r>
+        <w:t>E.g. s</w:t>
       </w:r>
       <w:r>
         <w:t>et 5 eV by default to separate over-band-gap nonadiabatic transitions in diamond.</w:t>
@@ -14340,15 +13822,7 @@
         <w:t xml:space="preserve"> for construction of amorphous materials. Any ‘real’ simulation must have 0 here. </w:t>
       </w:r>
       <w:r>
-        <w:t>‘</w:t>
-      </w:r>
-      <w:proofErr w:type="gramStart"/>
-      <w:r>
-        <w:t>Yes’</w:t>
-      </w:r>
-      <w:proofErr w:type="gramEnd"/>
-      <w:r>
-        <w:t xml:space="preserve"> here means that once in a time-step specified by the next numbers of the line, atomic velocities will be set to zero.</w:t>
+        <w:t>‘Yes’ here means that once in a time-step specified by the next numbers of the line, atomic velocities will be set to zero.</w:t>
       </w:r>
       <w:r>
         <w:t xml:space="preserve"> Similar to </w:t>
@@ -14831,15 +14305,7 @@
         <w:t xml:space="preserve"> that is specified by the absolute value of the number set in this lin</w:t>
       </w:r>
       <w:r>
-        <w:t xml:space="preserve">e. </w:t>
-      </w:r>
-      <w:proofErr w:type="gramStart"/>
-      <w:r>
-        <w:t>E.g.</w:t>
-      </w:r>
-      <w:proofErr w:type="gramEnd"/>
-      <w:r>
-        <w:t xml:space="preserve"> if -2.0 is set here, an</w:t>
+        <w:t>e. E.g. if -2.0 is set here, an</w:t>
       </w:r>
       <w:r>
         <w:t xml:space="preserve"> electron will be emitted after performing 2 collisions</w:t>
@@ -15088,15 +14554,7 @@
         <w:t>plotting</w:t>
       </w:r>
       <w:r>
-        <w:t xml:space="preserve"> and making movies of the atomic positions </w:t>
-      </w:r>
-      <w:proofErr w:type="gramStart"/>
-      <w:r>
-        <w:t>e.g.</w:t>
-      </w:r>
-      <w:proofErr w:type="gramEnd"/>
-      <w:r>
-        <w:t xml:space="preserve"> with VMD</w:t>
+        <w:t xml:space="preserve"> and making movies of the atomic positions e.g. with VMD</w:t>
       </w:r>
       <w:r>
         <w:rPr>
@@ -15141,19 +14599,11 @@
       <w:r>
         <w:t xml:space="preserve">ed for powder diffraction patterns calculations </w:t>
       </w:r>
-      <w:proofErr w:type="gramStart"/>
       <w:r>
         <w:rPr>
           <w:lang w:val="en-US"/>
         </w:rPr>
-        <w:t>e.g.</w:t>
-      </w:r>
-      <w:proofErr w:type="gramEnd"/>
-      <w:r>
-        <w:rPr>
-          <w:lang w:val="en-US"/>
-        </w:rPr>
-        <w:t xml:space="preserve"> </w:t>
+        <w:t xml:space="preserve">e.g. </w:t>
       </w:r>
       <w:r>
         <w:t>with Mercury</w:t>
@@ -15949,15 +15399,7 @@
         <w:t>name</w:t>
       </w:r>
       <w:r>
-        <w:t xml:space="preserve"> (</w:t>
-      </w:r>
-      <w:proofErr w:type="gramStart"/>
-      <w:r>
-        <w:t>character(</w:t>
-      </w:r>
-      <w:proofErr w:type="gramEnd"/>
-      <w:r>
-        <w:t>3)).</w:t>
+        <w:t xml:space="preserve"> (character(3)).</w:t>
       </w:r>
     </w:p>
     <w:p>
@@ -16281,11 +15723,7 @@
         <w:t xml:space="preserve">shell </w:t>
       </w:r>
       <w:r>
-        <w:t xml:space="preserve">sets the atomic shell, for which the Auger decay time must be replaced. The shells numbers are printed out in the output </w:t>
-      </w:r>
-      <w:proofErr w:type="gramStart"/>
-      <w:r>
-        <w:t>file</w:t>
+        <w:t>sets the atomic shell, for which the Auger decay time must be replaced. The shells numbers are printed out in the output file</w:t>
       </w:r>
       <w:r>
         <w:t xml:space="preserve"> </w:t>
@@ -16294,14 +15732,7 @@
         <w:rPr>
           <w:color w:val="1F497D" w:themeColor="text2"/>
         </w:rPr>
-        <w:t>!OUTPUT</w:t>
-      </w:r>
-      <w:proofErr w:type="gramEnd"/>
-      <w:r>
-        <w:rPr>
-          <w:color w:val="1F497D" w:themeColor="text2"/>
-        </w:rPr>
-        <w:t>_[</w:t>
+        <w:t>!OUTPUT_[</w:t>
       </w:r>
       <w:r>
         <w:rPr>
@@ -16910,15 +16341,7 @@
         <w:jc w:val="both"/>
       </w:pPr>
       <w:r>
-        <w:t xml:space="preserve">This is a very useful option for calculations of the coupling parameter dependence on the electronic temperature that requires averaging over many </w:t>
-      </w:r>
-      <w:proofErr w:type="gramStart"/>
-      <w:r>
-        <w:t>simulation</w:t>
-      </w:r>
-      <w:proofErr w:type="gramEnd"/>
-      <w:r>
-        <w:t xml:space="preserve"> runs.</w:t>
+        <w:t>This is a very useful option for calculations of the coupling parameter dependence on the electronic temperature that requires averaging over many simulation runs.</w:t>
       </w:r>
     </w:p>
     <w:p>
@@ -17054,11 +16477,7 @@
         <w:t>A</w:t>
       </w:r>
       <w:r>
-        <w:t>]</w:t>
-      </w:r>
-      <w:proofErr w:type="gramStart"/>
-      <w:r>
-        <w:t>_</w:t>
+        <w:t>]_</w:t>
       </w:r>
       <w:r>
         <w:t>TB_Hamiltonian_parameters.txt</w:t>
@@ -17067,11 +16486,7 @@
         <w:t xml:space="preserve"> </w:t>
       </w:r>
       <w:r>
-        <w:t xml:space="preserve"> and</w:t>
-      </w:r>
-      <w:proofErr w:type="gramEnd"/>
-      <w:r>
-        <w:t xml:space="preserve"> </w:t>
+        <w:t xml:space="preserve"> and </w:t>
       </w:r>
       <w:r>
         <w:t>[</w:t>
@@ -17315,21 +16730,10 @@
         <w:rPr>
           <w:color w:val="0070C0"/>
         </w:rPr>
-        <w:t>3</w:t>
-      </w:r>
-      <w:proofErr w:type="gramStart"/>
-      <w:r>
-        <w:rPr>
-          <w:color w:val="0070C0"/>
-        </w:rPr>
-        <w:t>TB</w:t>
-      </w:r>
-      <w:r>
-        <w:t xml:space="preserve"> :</w:t>
-      </w:r>
-      <w:proofErr w:type="gramEnd"/>
-      <w:r>
-        <w:t xml:space="preserve"> </w:t>
+        <w:t>3TB</w:t>
+      </w:r>
+      <w:r>
+        <w:t xml:space="preserve"> : </w:t>
       </w:r>
       <w:proofErr w:type="spellStart"/>
       <w:r>
@@ -17944,54 +17348,25 @@
       <w:r>
         <w:t xml:space="preserve">Figure </w:t>
       </w:r>
-      <w:r>
-        <w:fldChar w:fldCharType="begin"/>
-      </w:r>
-      <w:r>
-        <w:instrText xml:space="preserve"> STYLEREF 1 \s </w:instrText>
-      </w:r>
-      <w:r>
-        <w:fldChar w:fldCharType="separate"/>
-      </w:r>
-      <w:r>
-        <w:rPr>
-          <w:noProof/>
-        </w:rPr>
-        <w:t>VIII</w:t>
-      </w:r>
-      <w:r>
-        <w:rPr>
-          <w:noProof/>
-        </w:rPr>
-        <w:fldChar w:fldCharType="end"/>
-      </w:r>
+      <w:fldSimple w:instr=" STYLEREF 1 \s ">
+        <w:r>
+          <w:rPr>
+            <w:noProof/>
+          </w:rPr>
+          <w:t>VIII</w:t>
+        </w:r>
+      </w:fldSimple>
       <w:r>
         <w:t>.</w:t>
       </w:r>
-      <w:r>
-        <w:fldChar w:fldCharType="begin"/>
-      </w:r>
-      <w:r>
-        <w:instrText xml:space="preserve"> SEQ Figure \* ARAB</w:instrText>
-      </w:r>
-      <w:r>
-        <w:instrText xml:space="preserve">IC \s 1 </w:instrText>
-      </w:r>
-      <w:r>
-        <w:fldChar w:fldCharType="separate"/>
-      </w:r>
-      <w:r>
-        <w:rPr>
-          <w:noProof/>
-        </w:rPr>
-        <w:t>4</w:t>
-      </w:r>
-      <w:r>
-        <w:rPr>
-          <w:noProof/>
-        </w:rPr>
-        <w:fldChar w:fldCharType="end"/>
-      </w:r>
+      <w:fldSimple w:instr=" SEQ Figure \* ARABIC \s 1 ">
+        <w:r>
+          <w:rPr>
+            <w:noProof/>
+          </w:rPr>
+          <w:t>4</w:t>
+        </w:r>
+      </w:fldSimple>
       <w:r>
         <w:t xml:space="preserve">. 3TB </w:t>
       </w:r>
@@ -18012,104 +17387,78 @@
         <w:tab/>
         <w:t xml:space="preserve">Figure </w:t>
       </w:r>
-      <w:r>
-        <w:fldChar w:fldCharType="begin"/>
-      </w:r>
-      <w:r>
-        <w:instrText xml:space="preserve"> STYLEREF 1 \s </w:instrText>
-      </w:r>
-      <w:r>
-        <w:fldChar w:fldCharType="separate"/>
-      </w:r>
-      <w:r>
-        <w:rPr>
-          <w:noProof/>
-        </w:rPr>
-        <w:t>VIII</w:t>
-      </w:r>
-      <w:r>
-        <w:rPr>
-          <w:noProof/>
-        </w:rPr>
-        <w:fldChar w:fldCharType="end"/>
-      </w:r>
+      <w:fldSimple w:instr=" STYLEREF 1 \s ">
+        <w:r>
+          <w:rPr>
+            <w:noProof/>
+          </w:rPr>
+          <w:t>VIII</w:t>
+        </w:r>
+      </w:fldSimple>
       <w:r>
         <w:t>.</w:t>
       </w:r>
-      <w:r>
-        <w:fldChar w:fldCharType="begin"/>
-      </w:r>
-      <w:r>
-        <w:instrText xml:space="preserve"> SEQ Figure \* ARABIC \s 1 </w:instrText>
-      </w:r>
-      <w:r>
-        <w:fldChar w:fldCharType="separate"/>
-      </w:r>
-      <w:r>
-        <w:rPr>
-          <w:noProof/>
+      <w:fldSimple w:instr=" SEQ Figure \* ARABIC \s 1 ">
+        <w:r>
+          <w:rPr>
+            <w:noProof/>
+          </w:rPr>
+          <w:t>5</w:t>
+        </w:r>
+      </w:fldSimple>
+      <w:r>
+        <w:t xml:space="preserve"> 3TB </w:t>
+      </w:r>
+      <w:r>
+        <w:t>TB_Repulsive_parameters.txt</w:t>
+      </w:r>
+    </w:p>
+    <w:p>
+      <w:r>
+        <w:t xml:space="preserve">The files contain the parameters, according to </w:t>
+      </w:r>
+      <w:proofErr w:type="spellStart"/>
+      <w:r>
+        <w:t>ThreeBodyTB</w:t>
+      </w:r>
+      <w:proofErr w:type="spellEnd"/>
+      <w:r>
+        <w:rPr>
+          <w:rStyle w:val="FootnoteReference"/>
+        </w:rPr>
+        <w:footnoteReference w:id="15"/>
+      </w:r>
+      <w:r>
+        <w:t xml:space="preserve"> parameterization</w:t>
+      </w:r>
+      <w:r>
+        <w:t>, which may be s, sp</w:t>
+      </w:r>
+      <w:r>
+        <w:rPr>
+          <w:vertAlign w:val="superscript"/>
+        </w:rPr>
+        <w:t>3</w:t>
+      </w:r>
+      <w:r>
+        <w:t xml:space="preserve"> or sp</w:t>
+      </w:r>
+      <w:r>
+        <w:rPr>
+          <w:vertAlign w:val="superscript"/>
+        </w:rPr>
+        <w:t>3</w:t>
+      </w:r>
+      <w:r>
+        <w:t>d</w:t>
+      </w:r>
+      <w:r>
+        <w:rPr>
+          <w:vertAlign w:val="superscript"/>
         </w:rPr>
         <w:t>5</w:t>
       </w:r>
       <w:r>
-        <w:rPr>
-          <w:noProof/>
-        </w:rPr>
-        <w:fldChar w:fldCharType="end"/>
-      </w:r>
-      <w:r>
-        <w:t xml:space="preserve"> 3TB </w:t>
-      </w:r>
-      <w:r>
-        <w:t>TB_Repulsive_parameters.txt</w:t>
-      </w:r>
-    </w:p>
-    <w:p>
-      <w:r>
-        <w:t xml:space="preserve">The files contain the parameters, according to </w:t>
-      </w:r>
-      <w:proofErr w:type="spellStart"/>
-      <w:r>
-        <w:t>ThreeBodyTB</w:t>
-      </w:r>
-      <w:proofErr w:type="spellEnd"/>
-      <w:r>
-        <w:rPr>
-          <w:rStyle w:val="FootnoteReference"/>
-        </w:rPr>
-        <w:footnoteReference w:id="15"/>
-      </w:r>
-      <w:r>
-        <w:t xml:space="preserve"> parameterization</w:t>
-      </w:r>
-      <w:r>
-        <w:t>, which may be s, sp</w:t>
-      </w:r>
-      <w:r>
-        <w:rPr>
-          <w:vertAlign w:val="superscript"/>
-        </w:rPr>
-        <w:t>3</w:t>
-      </w:r>
-      <w:r>
-        <w:t xml:space="preserve"> or sp</w:t>
-      </w:r>
-      <w:r>
-        <w:rPr>
-          <w:vertAlign w:val="superscript"/>
-        </w:rPr>
-        <w:t>3</w:t>
-      </w:r>
-      <w:r>
-        <w:t>d</w:t>
-      </w:r>
-      <w:r>
-        <w:rPr>
-          <w:vertAlign w:val="superscript"/>
-        </w:rPr>
-        <w:t>5</w:t>
-      </w:r>
-      <w:r>
         <w:t>, depending on the element</w:t>
       </w:r>
       <w:r>
@@ -18127,15 +17476,7 @@
         <w:t xml:space="preserve">1 </w:t>
       </w:r>
       <w:r>
-        <w:t xml:space="preserve">specifies the </w:t>
-      </w:r>
-      <w:proofErr w:type="gramStart"/>
-      <w:r>
-        <w:t>model</w:t>
-      </w:r>
-      <w:proofErr w:type="gramEnd"/>
-      <w:r>
-        <w:t xml:space="preserve"> name</w:t>
+        <w:t>specifies the model name</w:t>
       </w:r>
       <w:r>
         <w:t>, must be “3TB”</w:t>
@@ -18424,51 +17765,25 @@
       <w:r>
         <w:t xml:space="preserve">Figure </w:t>
       </w:r>
-      <w:r>
-        <w:fldChar w:fldCharType="begin"/>
-      </w:r>
-      <w:r>
-        <w:instrText xml:space="preserve"> STYLEREF 1 \s </w:instrText>
-      </w:r>
-      <w:r>
-        <w:fldChar w:fldCharType="separate"/>
-      </w:r>
-      <w:r>
-        <w:rPr>
-          <w:noProof/>
-        </w:rPr>
-        <w:t>VIII</w:t>
-      </w:r>
-      <w:r>
-        <w:rPr>
-          <w:noProof/>
-        </w:rPr>
-        <w:fldChar w:fldCharType="end"/>
-      </w:r>
+      <w:fldSimple w:instr=" STYLEREF 1 \s ">
+        <w:r>
+          <w:rPr>
+            <w:noProof/>
+          </w:rPr>
+          <w:t>VIII</w:t>
+        </w:r>
+      </w:fldSimple>
       <w:r>
         <w:t>.</w:t>
       </w:r>
-      <w:r>
-        <w:fldChar w:fldCharType="begin"/>
-      </w:r>
-      <w:r>
-        <w:instrText xml:space="preserve"> SEQ Figure \* ARABIC \s 1 </w:instrText>
-      </w:r>
-      <w:r>
-        <w:fldChar w:fldCharType="separate"/>
-      </w:r>
-      <w:r>
-        <w:rPr>
-          <w:noProof/>
-        </w:rPr>
-        <w:t>6</w:t>
-      </w:r>
-      <w:r>
-        <w:rPr>
-          <w:noProof/>
-        </w:rPr>
-        <w:fldChar w:fldCharType="end"/>
-      </w:r>
+      <w:fldSimple w:instr=" SEQ Figure \* ARABIC \s 1 ">
+        <w:r>
+          <w:rPr>
+            <w:noProof/>
+          </w:rPr>
+          <w:t>6</w:t>
+        </w:r>
+      </w:fldSimple>
       <w:bookmarkEnd w:id="24"/>
       <w:r>
         <w:t xml:space="preserve">. BOP </w:t>
@@ -18492,51 +17807,25 @@
       <w:r>
         <w:t xml:space="preserve">Figure </w:t>
       </w:r>
-      <w:r>
-        <w:fldChar w:fldCharType="begin"/>
-      </w:r>
-      <w:r>
-        <w:instrText xml:space="preserve"> STYLEREF 1 \s </w:instrText>
-      </w:r>
-      <w:r>
-        <w:fldChar w:fldCharType="separate"/>
-      </w:r>
-      <w:r>
-        <w:rPr>
-          <w:noProof/>
-        </w:rPr>
-        <w:t>VIII</w:t>
-      </w:r>
-      <w:r>
-        <w:rPr>
-          <w:noProof/>
-        </w:rPr>
-        <w:fldChar w:fldCharType="end"/>
-      </w:r>
+      <w:fldSimple w:instr=" STYLEREF 1 \s ">
+        <w:r>
+          <w:rPr>
+            <w:noProof/>
+          </w:rPr>
+          <w:t>VIII</w:t>
+        </w:r>
+      </w:fldSimple>
       <w:r>
         <w:t>.</w:t>
       </w:r>
-      <w:r>
-        <w:fldChar w:fldCharType="begin"/>
-      </w:r>
-      <w:r>
-        <w:instrText xml:space="preserve"> SEQ Figure \* ARABIC \s 1 </w:instrText>
-      </w:r>
-      <w:r>
-        <w:fldChar w:fldCharType="separate"/>
-      </w:r>
-      <w:r>
-        <w:rPr>
-          <w:noProof/>
-        </w:rPr>
-        <w:t>7</w:t>
-      </w:r>
-      <w:r>
-        <w:rPr>
-          <w:noProof/>
-        </w:rPr>
-        <w:fldChar w:fldCharType="end"/>
-      </w:r>
+      <w:fldSimple w:instr=" SEQ Figure \* ARABIC \s 1 ">
+        <w:r>
+          <w:rPr>
+            <w:noProof/>
+          </w:rPr>
+          <w:t>7</w:t>
+        </w:r>
+      </w:fldSimple>
       <w:bookmarkEnd w:id="25"/>
       <w:r>
         <w:t xml:space="preserve"> BOP </w:t>
@@ -18757,51 +18046,25 @@
       <w:r>
         <w:t xml:space="preserve">Figure </w:t>
       </w:r>
-      <w:r>
-        <w:fldChar w:fldCharType="begin"/>
-      </w:r>
-      <w:r>
-        <w:instrText xml:space="preserve"> STYLEREF 1 \s </w:instrText>
-      </w:r>
-      <w:r>
-        <w:fldChar w:fldCharType="separate"/>
-      </w:r>
-      <w:r>
-        <w:rPr>
-          <w:noProof/>
-        </w:rPr>
-        <w:t>VIII</w:t>
-      </w:r>
-      <w:r>
-        <w:rPr>
-          <w:noProof/>
-        </w:rPr>
-        <w:fldChar w:fldCharType="end"/>
-      </w:r>
+      <w:fldSimple w:instr=" STYLEREF 1 \s ">
+        <w:r>
+          <w:rPr>
+            <w:noProof/>
+          </w:rPr>
+          <w:t>VIII</w:t>
+        </w:r>
+      </w:fldSimple>
       <w:r>
         <w:t>.</w:t>
       </w:r>
-      <w:r>
-        <w:fldChar w:fldCharType="begin"/>
-      </w:r>
-      <w:r>
-        <w:instrText xml:space="preserve"> SEQ Figure \* ARABIC \s 1 </w:instrText>
-      </w:r>
-      <w:r>
-        <w:fldChar w:fldCharType="separate"/>
-      </w:r>
-      <w:r>
-        <w:rPr>
-          <w:noProof/>
-        </w:rPr>
-        <w:t>8</w:t>
-      </w:r>
-      <w:r>
-        <w:rPr>
-          <w:noProof/>
-        </w:rPr>
-        <w:fldChar w:fldCharType="end"/>
-      </w:r>
+      <w:fldSimple w:instr=" SEQ Figure \* ARABIC \s 1 ">
+        <w:r>
+          <w:rPr>
+            <w:noProof/>
+          </w:rPr>
+          <w:t>8</w:t>
+        </w:r>
+      </w:fldSimple>
       <w:bookmarkEnd w:id="26"/>
       <w:r>
         <w:t xml:space="preserve">. </w:t>
@@ -18823,51 +18086,25 @@
       <w:r>
         <w:t xml:space="preserve">Figure </w:t>
       </w:r>
-      <w:r>
-        <w:fldChar w:fldCharType="begin"/>
-      </w:r>
-      <w:r>
-        <w:instrText xml:space="preserve"> STYLEREF 1 \s </w:instrText>
-      </w:r>
-      <w:r>
-        <w:fldChar w:fldCharType="separate"/>
-      </w:r>
-      <w:r>
-        <w:rPr>
-          <w:noProof/>
-        </w:rPr>
-        <w:t>VIII</w:t>
-      </w:r>
-      <w:r>
-        <w:rPr>
-          <w:noProof/>
-        </w:rPr>
-        <w:fldChar w:fldCharType="end"/>
-      </w:r>
+      <w:fldSimple w:instr=" STYLEREF 1 \s ">
+        <w:r>
+          <w:rPr>
+            <w:noProof/>
+          </w:rPr>
+          <w:t>VIII</w:t>
+        </w:r>
+      </w:fldSimple>
       <w:r>
         <w:t>.</w:t>
       </w:r>
-      <w:r>
-        <w:fldChar w:fldCharType="begin"/>
-      </w:r>
-      <w:r>
-        <w:instrText xml:space="preserve"> SEQ Figure \* ARABIC \s 1 </w:instrText>
-      </w:r>
-      <w:r>
-        <w:fldChar w:fldCharType="separate"/>
-      </w:r>
-      <w:r>
-        <w:rPr>
-          <w:noProof/>
-        </w:rPr>
-        <w:t>9</w:t>
-      </w:r>
-      <w:r>
-        <w:rPr>
-          <w:noProof/>
-        </w:rPr>
-        <w:fldChar w:fldCharType="end"/>
-      </w:r>
+      <w:fldSimple w:instr=" SEQ Figure \* ARABIC \s 1 ">
+        <w:r>
+          <w:rPr>
+            <w:noProof/>
+          </w:rPr>
+          <w:t>9</w:t>
+        </w:r>
+      </w:fldSimple>
       <w:bookmarkEnd w:id="27"/>
       <w:bookmarkEnd w:id="28"/>
       <w:r>
@@ -18954,15 +18191,7 @@
         <w:t xml:space="preserve"> </w:t>
       </w:r>
       <w:r>
-        <w:t>of C interaction with C (</w:t>
-      </w:r>
-      <w:proofErr w:type="gramStart"/>
-      <w:r>
-        <w:t>e.g.</w:t>
-      </w:r>
-      <w:proofErr w:type="gramEnd"/>
-      <w:r>
-        <w:t xml:space="preserve"> in diamond). In the Hamiltonian file (</w:t>
+        <w:t>of C interaction with C (e.g. in diamond). In the Hamiltonian file (</w:t>
       </w:r>
       <w:r>
         <w:fldChar w:fldCharType="begin"/>
@@ -19839,51 +19068,25 @@
       <w:r>
         <w:t xml:space="preserve">Figure </w:t>
       </w:r>
-      <w:r>
-        <w:fldChar w:fldCharType="begin"/>
-      </w:r>
-      <w:r>
-        <w:instrText xml:space="preserve"> STYLEREF 1 \s </w:instrText>
-      </w:r>
-      <w:r>
-        <w:fldChar w:fldCharType="separate"/>
-      </w:r>
-      <w:r>
-        <w:rPr>
-          <w:noProof/>
-        </w:rPr>
-        <w:t>VIII</w:t>
-      </w:r>
-      <w:r>
-        <w:rPr>
-          <w:noProof/>
-        </w:rPr>
-        <w:fldChar w:fldCharType="end"/>
-      </w:r>
+      <w:fldSimple w:instr=" STYLEREF 1 \s ">
+        <w:r>
+          <w:rPr>
+            <w:noProof/>
+          </w:rPr>
+          <w:t>VIII</w:t>
+        </w:r>
+      </w:fldSimple>
       <w:r>
         <w:t>.</w:t>
       </w:r>
-      <w:r>
-        <w:fldChar w:fldCharType="begin"/>
-      </w:r>
-      <w:r>
-        <w:instrText xml:space="preserve"> SEQ Figure \* ARABIC \s 1 </w:instrText>
-      </w:r>
-      <w:r>
-        <w:fldChar w:fldCharType="separate"/>
-      </w:r>
-      <w:r>
-        <w:rPr>
-          <w:noProof/>
-        </w:rPr>
-        <w:t>10</w:t>
-      </w:r>
-      <w:r>
-        <w:rPr>
-          <w:noProof/>
-        </w:rPr>
-        <w:fldChar w:fldCharType="end"/>
-      </w:r>
+      <w:fldSimple w:instr=" SEQ Figure \* ARABIC \s 1 ">
+        <w:r>
+          <w:rPr>
+            <w:noProof/>
+          </w:rPr>
+          <w:t>10</w:t>
+        </w:r>
+      </w:fldSimple>
       <w:r>
         <w:t xml:space="preserve"> File </w:t>
       </w:r>
@@ -20180,15 +19383,7 @@
         <w:fldChar w:fldCharType="end"/>
       </w:r>
       <w:r>
-        <w:t xml:space="preserve"> for example of Ga interaction with </w:t>
-      </w:r>
-      <w:proofErr w:type="gramStart"/>
-      <w:r>
-        <w:t>As</w:t>
-      </w:r>
-      <w:proofErr w:type="gramEnd"/>
-      <w:r>
-        <w:t xml:space="preserve"> (GaAs). All the parameters are described in </w:t>
+        <w:t xml:space="preserve"> for example of Ga interaction with As (GaAs). All the parameters are described in </w:t>
       </w:r>
       <w:r>
         <w:fldChar w:fldCharType="begin" w:fldLock="1"/>
@@ -20333,51 +19528,25 @@
       <w:r>
         <w:t xml:space="preserve">Figure </w:t>
       </w:r>
-      <w:r>
-        <w:fldChar w:fldCharType="begin"/>
-      </w:r>
-      <w:r>
-        <w:instrText xml:space="preserve"> STYLEREF 1 \s </w:instrText>
-      </w:r>
-      <w:r>
-        <w:fldChar w:fldCharType="separate"/>
-      </w:r>
-      <w:r>
-        <w:rPr>
-          <w:noProof/>
-        </w:rPr>
-        <w:t>VIII</w:t>
-      </w:r>
-      <w:r>
-        <w:rPr>
-          <w:noProof/>
-        </w:rPr>
-        <w:fldChar w:fldCharType="end"/>
-      </w:r>
+      <w:fldSimple w:instr=" STYLEREF 1 \s ">
+        <w:r>
+          <w:rPr>
+            <w:noProof/>
+          </w:rPr>
+          <w:t>VIII</w:t>
+        </w:r>
+      </w:fldSimple>
       <w:r>
         <w:t>.</w:t>
       </w:r>
-      <w:r>
-        <w:fldChar w:fldCharType="begin"/>
-      </w:r>
-      <w:r>
-        <w:instrText xml:space="preserve"> SEQ Figure \* ARABIC \s 1 </w:instrText>
-      </w:r>
-      <w:r>
-        <w:fldChar w:fldCharType="separate"/>
-      </w:r>
-      <w:r>
-        <w:rPr>
-          <w:noProof/>
-        </w:rPr>
-        <w:t>11</w:t>
-      </w:r>
-      <w:r>
-        <w:rPr>
-          <w:noProof/>
-        </w:rPr>
-        <w:fldChar w:fldCharType="end"/>
-      </w:r>
+      <w:fldSimple w:instr=" SEQ Figure \* ARABIC \s 1 ">
+        <w:r>
+          <w:rPr>
+            <w:noProof/>
+          </w:rPr>
+          <w:t>11</w:t>
+        </w:r>
+      </w:fldSimple>
       <w:bookmarkEnd w:id="29"/>
       <w:r>
         <w:t xml:space="preserve">. File </w:t>
@@ -20406,54 +19575,25 @@
       <w:r>
         <w:t xml:space="preserve">Figure </w:t>
       </w:r>
-      <w:r>
-        <w:fldChar w:fldCharType="begin"/>
-      </w:r>
-      <w:r>
-        <w:instrText xml:space="preserve"> STYLEREF 1 \s </w:instrText>
-      </w:r>
-      <w:r>
-        <w:fldChar w:fldCharType="separate"/>
-      </w:r>
-      <w:r>
-        <w:rPr>
-          <w:noProof/>
-        </w:rPr>
-        <w:t>VIII</w:t>
-      </w:r>
-      <w:r>
-        <w:rPr>
-          <w:noProof/>
-        </w:rPr>
-        <w:fldChar w:fldCharType="end"/>
-      </w:r>
+      <w:fldSimple w:instr=" STYLEREF 1 \s ">
+        <w:r>
+          <w:rPr>
+            <w:noProof/>
+          </w:rPr>
+          <w:t>VIII</w:t>
+        </w:r>
+      </w:fldSimple>
       <w:r>
         <w:t>.</w:t>
       </w:r>
-      <w:r>
-        <w:fldChar w:fldCharType="begin"/>
-      </w:r>
-      <w:r>
-        <w:instrText xml:space="preserve"> SEQ Figu</w:instrText>
-      </w:r>
-      <w:r>
-        <w:instrText xml:space="preserve">re \* ARABIC \s 1 </w:instrText>
-      </w:r>
-      <w:r>
-        <w:fldChar w:fldCharType="separate"/>
-      </w:r>
-      <w:r>
-        <w:rPr>
-          <w:noProof/>
-        </w:rPr>
-        <w:t>12</w:t>
-      </w:r>
-      <w:r>
-        <w:rPr>
-          <w:noProof/>
-        </w:rPr>
-        <w:fldChar w:fldCharType="end"/>
-      </w:r>
+      <w:fldSimple w:instr=" SEQ Figure \* ARABIC \s 1 ">
+        <w:r>
+          <w:rPr>
+            <w:noProof/>
+          </w:rPr>
+          <w:t>12</w:t>
+        </w:r>
+      </w:fldSimple>
       <w:bookmarkEnd w:id="30"/>
       <w:r>
         <w:t xml:space="preserve"> File </w:t>
@@ -20724,51 +19864,25 @@
       <w:r>
         <w:t xml:space="preserve">Figure </w:t>
       </w:r>
-      <w:r>
-        <w:fldChar w:fldCharType="begin"/>
-      </w:r>
-      <w:r>
-        <w:instrText xml:space="preserve"> STYLEREF 1 \s </w:instrText>
-      </w:r>
-      <w:r>
-        <w:fldChar w:fldCharType="separate"/>
-      </w:r>
-      <w:r>
-        <w:rPr>
-          <w:noProof/>
-        </w:rPr>
-        <w:t>VIII</w:t>
-      </w:r>
-      <w:r>
-        <w:rPr>
-          <w:noProof/>
-        </w:rPr>
-        <w:fldChar w:fldCharType="end"/>
-      </w:r>
+      <w:fldSimple w:instr=" STYLEREF 1 \s ">
+        <w:r>
+          <w:rPr>
+            <w:noProof/>
+          </w:rPr>
+          <w:t>VIII</w:t>
+        </w:r>
+      </w:fldSimple>
       <w:r>
         <w:t>.</w:t>
       </w:r>
-      <w:r>
-        <w:fldChar w:fldCharType="begin"/>
-      </w:r>
-      <w:r>
-        <w:instrText xml:space="preserve"> SEQ Figure \* ARABIC \s 1 </w:instrText>
-      </w:r>
-      <w:r>
-        <w:fldChar w:fldCharType="separate"/>
-      </w:r>
-      <w:r>
-        <w:rPr>
-          <w:noProof/>
-        </w:rPr>
-        <w:t>13</w:t>
-      </w:r>
-      <w:r>
-        <w:rPr>
-          <w:noProof/>
-        </w:rPr>
-        <w:fldChar w:fldCharType="end"/>
-      </w:r>
+      <w:fldSimple w:instr=" SEQ Figure \* ARABIC \s 1 ">
+        <w:r>
+          <w:rPr>
+            <w:noProof/>
+          </w:rPr>
+          <w:t>13</w:t>
+        </w:r>
+      </w:fldSimple>
       <w:bookmarkEnd w:id="31"/>
       <w:r>
         <w:t xml:space="preserve">. </w:t>
@@ -20799,51 +19913,25 @@
       <w:r>
         <w:t xml:space="preserve">Figure </w:t>
       </w:r>
-      <w:r>
-        <w:fldChar w:fldCharType="begin"/>
-      </w:r>
-      <w:r>
-        <w:instrText xml:space="preserve"> STYLEREF 1 \s </w:instrText>
-      </w:r>
-      <w:r>
-        <w:fldChar w:fldCharType="separate"/>
-      </w:r>
-      <w:r>
-        <w:rPr>
-          <w:noProof/>
-        </w:rPr>
-        <w:t>VIII</w:t>
-      </w:r>
-      <w:r>
-        <w:rPr>
-          <w:noProof/>
-        </w:rPr>
-        <w:fldChar w:fldCharType="end"/>
-      </w:r>
+      <w:fldSimple w:instr=" STYLEREF 1 \s ">
+        <w:r>
+          <w:rPr>
+            <w:noProof/>
+          </w:rPr>
+          <w:t>VIII</w:t>
+        </w:r>
+      </w:fldSimple>
       <w:r>
         <w:t>.</w:t>
       </w:r>
-      <w:r>
-        <w:fldChar w:fldCharType="begin"/>
-      </w:r>
-      <w:r>
-        <w:instrText xml:space="preserve"> SEQ Figure \* ARABIC \s 1 </w:instrText>
-      </w:r>
-      <w:r>
-        <w:fldChar w:fldCharType="separate"/>
-      </w:r>
-      <w:r>
-        <w:rPr>
-          <w:noProof/>
-        </w:rPr>
-        <w:t>14</w:t>
-      </w:r>
-      <w:r>
-        <w:rPr>
-          <w:noProof/>
-        </w:rPr>
-        <w:fldChar w:fldCharType="end"/>
-      </w:r>
+      <w:fldSimple w:instr=" SEQ Figure \* ARABIC \s 1 ">
+        <w:r>
+          <w:rPr>
+            <w:noProof/>
+          </w:rPr>
+          <w:t>14</w:t>
+        </w:r>
+      </w:fldSimple>
       <w:bookmarkEnd w:id="33"/>
       <w:r>
         <w:t xml:space="preserve"> </w:t>
@@ -21181,71 +20269,34 @@
         <w:lastRenderedPageBreak/>
         <w:t xml:space="preserve">Figure </w:t>
       </w:r>
-      <w:r>
-        <w:fldChar w:fldCharType="begin"/>
-      </w:r>
-      <w:r>
-        <w:instrText xml:space="preserve"> STYLEREF 1 \s </w:instrText>
-      </w:r>
-      <w:r>
-        <w:fldChar w:fldCharType="separate"/>
+      <w:fldSimple w:instr=" STYLEREF 1 \s ">
+        <w:r>
+          <w:rPr>
+            <w:noProof/>
+          </w:rPr>
+          <w:t>VIII</w:t>
+        </w:r>
+      </w:fldSimple>
+      <w:r>
+        <w:t>.</w:t>
+      </w:r>
+      <w:fldSimple w:instr=" SEQ Figure \* ARABIC \s 1 ">
+        <w:r>
+          <w:rPr>
+            <w:noProof/>
+          </w:rPr>
+          <w:t>15</w:t>
+        </w:r>
+      </w:fldSimple>
+      <w:bookmarkEnd w:id="35"/>
+      <w:r>
+        <w:t xml:space="preserve"> File C_C_TB_vdW.txt</w:t>
       </w:r>
       <w:r>
         <w:rPr>
           <w:noProof/>
         </w:rPr>
-        <w:t>VIII</w:t>
-      </w:r>
-      <w:r>
-        <w:rPr>
-          <w:noProof/>
-        </w:rPr>
-        <w:fldChar w:fldCharType="end"/>
-      </w:r>
-      <w:r>
-        <w:t>.</w:t>
-      </w:r>
-      <w:r>
-        <w:fldChar w:fldCharType="begin"/>
-      </w:r>
-      <w:r>
-        <w:instrText xml:space="preserve"> SEQ Figure \* ARABIC \s 1 </w:instrText>
-      </w:r>
-      <w:r>
-        <w:fldChar w:fldCharType="separate"/>
-      </w:r>
-      <w:r>
-        <w:rPr>
-          <w:noProof/>
-        </w:rPr>
-        <w:t>15</w:t>
-      </w:r>
-      <w:r>
-        <w:rPr>
-          <w:noProof/>
-        </w:rPr>
-        <w:fldChar w:fldCharType="end"/>
-      </w:r>
-      <w:bookmarkEnd w:id="35"/>
-      <w:r>
-        <w:t xml:space="preserve"> File </w:t>
-      </w:r>
-      <w:proofErr w:type="gramStart"/>
-      <w:r>
-        <w:t>C_C_TB_vdW.txt</w:t>
-      </w:r>
-      <w:r>
-        <w:rPr>
-          <w:noProof/>
-        </w:rPr>
-        <w:t xml:space="preserve">  for</w:t>
-      </w:r>
-      <w:proofErr w:type="gramEnd"/>
-      <w:r>
-        <w:rPr>
-          <w:noProof/>
-        </w:rPr>
-        <w:t xml:space="preserve"> C</w:t>
+        <w:t xml:space="preserve">  for C</w:t>
       </w:r>
       <w:r>
         <w:rPr>
@@ -21390,21 +20441,7 @@
         <w:rPr>
           <w:lang w:val="en-US"/>
         </w:rPr>
-        <w:t xml:space="preserve"> (</w:t>
-      </w:r>
-      <w:proofErr w:type="gramStart"/>
-      <w:r>
-        <w:rPr>
-          <w:lang w:val="en-US"/>
-        </w:rPr>
-        <w:t>e.g.</w:t>
-      </w:r>
-      <w:proofErr w:type="gramEnd"/>
-      <w:r>
-        <w:rPr>
-          <w:lang w:val="en-US"/>
-        </w:rPr>
-        <w:t xml:space="preserve"> modeling thin films)</w:t>
+        <w:t xml:space="preserve"> (e.g. modeling thin films)</w:t>
       </w:r>
       <w:r>
         <w:rPr>
@@ -21523,71 +20560,34 @@
       <w:r>
         <w:t xml:space="preserve">Figure </w:t>
       </w:r>
-      <w:r>
-        <w:fldChar w:fldCharType="begin"/>
-      </w:r>
-      <w:r>
-        <w:instrText xml:space="preserve"> STYLEREF 1 \s </w:instrText>
-      </w:r>
-      <w:r>
-        <w:fldChar w:fldCharType="separate"/>
+      <w:fldSimple w:instr=" STYLEREF 1 \s ">
+        <w:r>
+          <w:rPr>
+            <w:noProof/>
+          </w:rPr>
+          <w:t>VIII</w:t>
+        </w:r>
+      </w:fldSimple>
+      <w:r>
+        <w:t>.</w:t>
+      </w:r>
+      <w:fldSimple w:instr=" SEQ Figure \* ARABIC \s 1 ">
+        <w:r>
+          <w:rPr>
+            <w:noProof/>
+          </w:rPr>
+          <w:t>16</w:t>
+        </w:r>
+      </w:fldSimple>
+      <w:bookmarkEnd w:id="37"/>
+      <w:r>
+        <w:t xml:space="preserve"> File C_C_TB_Coulomb.txt</w:t>
       </w:r>
       <w:r>
         <w:rPr>
           <w:noProof/>
         </w:rPr>
-        <w:t>VIII</w:t>
-      </w:r>
-      <w:r>
-        <w:rPr>
-          <w:noProof/>
-        </w:rPr>
-        <w:fldChar w:fldCharType="end"/>
-      </w:r>
-      <w:r>
-        <w:t>.</w:t>
-      </w:r>
-      <w:r>
-        <w:fldChar w:fldCharType="begin"/>
-      </w:r>
-      <w:r>
-        <w:instrText xml:space="preserve"> SEQ Figure \* ARABIC \s 1 </w:instrText>
-      </w:r>
-      <w:r>
-        <w:fldChar w:fldCharType="separate"/>
-      </w:r>
-      <w:r>
-        <w:rPr>
-          <w:noProof/>
-        </w:rPr>
-        <w:t>16</w:t>
-      </w:r>
-      <w:r>
-        <w:rPr>
-          <w:noProof/>
-        </w:rPr>
-        <w:fldChar w:fldCharType="end"/>
-      </w:r>
-      <w:bookmarkEnd w:id="37"/>
-      <w:r>
-        <w:t xml:space="preserve"> File </w:t>
-      </w:r>
-      <w:proofErr w:type="gramStart"/>
-      <w:r>
-        <w:t>C_C_TB_Coulomb.txt</w:t>
-      </w:r>
-      <w:r>
-        <w:rPr>
-          <w:noProof/>
-        </w:rPr>
-        <w:t xml:space="preserve">  for</w:t>
-      </w:r>
-      <w:proofErr w:type="gramEnd"/>
-      <w:r>
-        <w:rPr>
-          <w:noProof/>
-        </w:rPr>
-        <w:t xml:space="preserve"> C</w:t>
+        <w:t xml:space="preserve">  for C</w:t>
       </w:r>
       <w:r>
         <w:rPr>
@@ -21954,7 +20954,6 @@
         <w:t xml:space="preserve">Where the summations by </w:t>
       </w:r>
       <w:proofErr w:type="spellStart"/>
-      <w:proofErr w:type="gramStart"/>
       <w:r>
         <w:rPr>
           <w:rFonts w:eastAsiaTheme="minorEastAsia"/>
@@ -21970,7 +20969,6 @@
         <w:t>,j</w:t>
       </w:r>
       <w:proofErr w:type="spellEnd"/>
-      <w:proofErr w:type="gramEnd"/>
       <w:r>
         <w:rPr>
           <w:rFonts w:eastAsiaTheme="minorEastAsia"/>
@@ -22339,51 +21337,25 @@
       <w:r>
         <w:t xml:space="preserve">Figure </w:t>
       </w:r>
-      <w:r>
-        <w:fldChar w:fldCharType="begin"/>
-      </w:r>
-      <w:r>
-        <w:instrText xml:space="preserve"> STYLEREF 1 \s </w:instrText>
-      </w:r>
-      <w:r>
-        <w:fldChar w:fldCharType="separate"/>
-      </w:r>
-      <w:r>
-        <w:rPr>
-          <w:noProof/>
-        </w:rPr>
-        <w:t>VIII</w:t>
-      </w:r>
-      <w:r>
-        <w:rPr>
-          <w:noProof/>
-        </w:rPr>
-        <w:fldChar w:fldCharType="end"/>
-      </w:r>
+      <w:fldSimple w:instr=" STYLEREF 1 \s ">
+        <w:r>
+          <w:rPr>
+            <w:noProof/>
+          </w:rPr>
+          <w:t>VIII</w:t>
+        </w:r>
+      </w:fldSimple>
       <w:r>
         <w:t>.</w:t>
       </w:r>
-      <w:r>
-        <w:fldChar w:fldCharType="begin"/>
-      </w:r>
-      <w:r>
-        <w:instrText xml:space="preserve"> SEQ Figure \* ARABIC \s 1 </w:instrText>
-      </w:r>
-      <w:r>
-        <w:fldChar w:fldCharType="separate"/>
-      </w:r>
-      <w:r>
-        <w:rPr>
-          <w:noProof/>
-        </w:rPr>
-        <w:t>17</w:t>
-      </w:r>
-      <w:r>
-        <w:rPr>
-          <w:noProof/>
-        </w:rPr>
-        <w:fldChar w:fldCharType="end"/>
-      </w:r>
+      <w:fldSimple w:instr=" SEQ Figure \* ARABIC \s 1 ">
+        <w:r>
+          <w:rPr>
+            <w:noProof/>
+          </w:rPr>
+          <w:t>17</w:t>
+        </w:r>
+      </w:fldSimple>
       <w:bookmarkEnd w:id="39"/>
       <w:r>
         <w:t xml:space="preserve"> C_C_TB_wall.txt</w:t>
@@ -22580,71 +21552,34 @@
       <w:r>
         <w:t xml:space="preserve">Figure </w:t>
       </w:r>
-      <w:r>
-        <w:fldChar w:fldCharType="begin"/>
-      </w:r>
-      <w:r>
-        <w:instrText xml:space="preserve"> STYLEREF 1 \s </w:instrText>
-      </w:r>
-      <w:r>
-        <w:fldChar w:fldCharType="separate"/>
+      <w:fldSimple w:instr=" STYLEREF 1 \s ">
+        <w:r>
+          <w:rPr>
+            <w:noProof/>
+          </w:rPr>
+          <w:t>VIII</w:t>
+        </w:r>
+      </w:fldSimple>
+      <w:r>
+        <w:t>.</w:t>
+      </w:r>
+      <w:fldSimple w:instr=" SEQ Figure \* ARABIC \s 1 ">
+        <w:r>
+          <w:rPr>
+            <w:noProof/>
+          </w:rPr>
+          <w:t>18</w:t>
+        </w:r>
+      </w:fldSimple>
+      <w:bookmarkEnd w:id="41"/>
+      <w:r>
+        <w:t xml:space="preserve"> File Unit_cell_equilibrium.txt</w:t>
       </w:r>
       <w:r>
         <w:rPr>
           <w:noProof/>
         </w:rPr>
-        <w:t>VIII</w:t>
-      </w:r>
-      <w:r>
-        <w:rPr>
-          <w:noProof/>
-        </w:rPr>
-        <w:fldChar w:fldCharType="end"/>
-      </w:r>
-      <w:r>
-        <w:t>.</w:t>
-      </w:r>
-      <w:r>
-        <w:fldChar w:fldCharType="begin"/>
-      </w:r>
-      <w:r>
-        <w:instrText xml:space="preserve"> SEQ Figure \* ARABIC \s 1 </w:instrText>
-      </w:r>
-      <w:r>
-        <w:fldChar w:fldCharType="separate"/>
-      </w:r>
-      <w:r>
-        <w:rPr>
-          <w:noProof/>
-        </w:rPr>
-        <w:t>18</w:t>
-      </w:r>
-      <w:r>
-        <w:rPr>
-          <w:noProof/>
-        </w:rPr>
-        <w:fldChar w:fldCharType="end"/>
-      </w:r>
-      <w:bookmarkEnd w:id="41"/>
-      <w:r>
-        <w:t xml:space="preserve"> File </w:t>
-      </w:r>
-      <w:proofErr w:type="gramStart"/>
-      <w:r>
-        <w:t>Unit_cell_equilibrium.txt</w:t>
-      </w:r>
-      <w:r>
-        <w:rPr>
-          <w:noProof/>
-        </w:rPr>
-        <w:t xml:space="preserve">  for</w:t>
-      </w:r>
-      <w:proofErr w:type="gramEnd"/>
-      <w:r>
-        <w:rPr>
-          <w:noProof/>
-        </w:rPr>
-        <w:t xml:space="preserve"> silicon</w:t>
+        <w:t xml:space="preserve">  for silicon</w:t>
       </w:r>
     </w:p>
     <w:p>
@@ -22902,51 +21837,25 @@
       <w:r>
         <w:t xml:space="preserve">Figure </w:t>
       </w:r>
-      <w:r>
-        <w:fldChar w:fldCharType="begin"/>
-      </w:r>
-      <w:r>
-        <w:instrText xml:space="preserve"> STYLEREF 1 \s </w:instrText>
-      </w:r>
-      <w:r>
-        <w:fldChar w:fldCharType="separate"/>
-      </w:r>
-      <w:r>
-        <w:rPr>
-          <w:noProof/>
-        </w:rPr>
-        <w:t>VIII</w:t>
-      </w:r>
-      <w:r>
-        <w:rPr>
-          <w:noProof/>
-        </w:rPr>
-        <w:fldChar w:fldCharType="end"/>
-      </w:r>
+      <w:fldSimple w:instr=" STYLEREF 1 \s ">
+        <w:r>
+          <w:rPr>
+            <w:noProof/>
+          </w:rPr>
+          <w:t>VIII</w:t>
+        </w:r>
+      </w:fldSimple>
       <w:r>
         <w:t>.</w:t>
       </w:r>
-      <w:r>
-        <w:fldChar w:fldCharType="begin"/>
-      </w:r>
-      <w:r>
-        <w:instrText xml:space="preserve"> SEQ Figure \* ARABIC \s 1 </w:instrText>
-      </w:r>
-      <w:r>
-        <w:fldChar w:fldCharType="separate"/>
-      </w:r>
-      <w:r>
-        <w:rPr>
-          <w:noProof/>
-        </w:rPr>
-        <w:t>19</w:t>
-      </w:r>
-      <w:r>
-        <w:rPr>
-          <w:noProof/>
-        </w:rPr>
-        <w:fldChar w:fldCharType="end"/>
-      </w:r>
+      <w:fldSimple w:instr=" SEQ Figure \* ARABIC \s 1 ">
+        <w:r>
+          <w:rPr>
+            <w:noProof/>
+          </w:rPr>
+          <w:t>19</w:t>
+        </w:r>
+      </w:fldSimple>
       <w:bookmarkEnd w:id="43"/>
       <w:r>
         <w:t xml:space="preserve"> File </w:t>
@@ -23230,13 +22139,8 @@
       <w:r>
         <w:t>Choose a material you’d like to construct (</w:t>
       </w:r>
-      <w:proofErr w:type="gramStart"/>
-      <w:r>
-        <w:t>e.g.</w:t>
-      </w:r>
-      <w:proofErr w:type="gramEnd"/>
-      <w:r>
-        <w:t xml:space="preserve"> </w:t>
+      <w:r>
+        <w:t xml:space="preserve">e.g. </w:t>
       </w:r>
       <w:r>
         <w:t>carbon or silicon based)</w:t>
@@ -23354,15 +22258,7 @@
         <w:t xml:space="preserve"> (quenching)</w:t>
       </w:r>
       <w:r>
-        <w:t>, which is made by setting atomic velocities to zero starting from the time, given in the second number (</w:t>
-      </w:r>
-      <w:proofErr w:type="gramStart"/>
-      <w:r>
-        <w:t>e.g.</w:t>
-      </w:r>
-      <w:proofErr w:type="gramEnd"/>
-      <w:r>
-        <w:t xml:space="preserve"> 1000.0 fs</w:t>
+        <w:t>, which is made by setting atomic velocities to zero starting from the time, given in the second number (e.g. 1000.0 fs</w:t>
       </w:r>
       <w:r>
         <w:t>,</w:t>
@@ -24012,51 +22908,25 @@
       <w:r>
         <w:t xml:space="preserve">Figure </w:t>
       </w:r>
-      <w:r>
-        <w:fldChar w:fldCharType="begin"/>
-      </w:r>
-      <w:r>
-        <w:instrText xml:space="preserve"> STYLEREF 1 \s </w:instrText>
-      </w:r>
-      <w:r>
-        <w:fldChar w:fldCharType="separate"/>
-      </w:r>
-      <w:r>
-        <w:rPr>
-          <w:noProof/>
-        </w:rPr>
-        <w:t>VIII</w:t>
-      </w:r>
-      <w:r>
-        <w:rPr>
-          <w:noProof/>
-        </w:rPr>
-        <w:fldChar w:fldCharType="end"/>
-      </w:r>
+      <w:fldSimple w:instr=" STYLEREF 1 \s ">
+        <w:r>
+          <w:rPr>
+            <w:noProof/>
+          </w:rPr>
+          <w:t>VIII</w:t>
+        </w:r>
+      </w:fldSimple>
       <w:r>
         <w:t>.</w:t>
       </w:r>
-      <w:r>
-        <w:fldChar w:fldCharType="begin"/>
-      </w:r>
-      <w:r>
-        <w:instrText xml:space="preserve"> SEQ Figure \* ARABIC \s 1 </w:instrText>
-      </w:r>
-      <w:r>
-        <w:fldChar w:fldCharType="separate"/>
-      </w:r>
-      <w:r>
-        <w:rPr>
-          <w:noProof/>
-        </w:rPr>
-        <w:t>20</w:t>
-      </w:r>
-      <w:r>
-        <w:rPr>
-          <w:noProof/>
-        </w:rPr>
-        <w:fldChar w:fldCharType="end"/>
-      </w:r>
+      <w:fldSimple w:instr=" SEQ Figure \* ARABIC \s 1 ">
+        <w:r>
+          <w:rPr>
+            <w:noProof/>
+          </w:rPr>
+          <w:t>20</w:t>
+        </w:r>
+      </w:fldSimple>
       <w:bookmarkEnd w:id="51"/>
       <w:r>
         <w:t xml:space="preserve"> </w:t>
@@ -24419,15 +23289,7 @@
         <w:jc w:val="both"/>
       </w:pPr>
       <w:r>
-        <w:t>If there are more than one element in the compound (</w:t>
-      </w:r>
-      <w:proofErr w:type="gramStart"/>
-      <w:r>
-        <w:t>e.g.</w:t>
-      </w:r>
-      <w:proofErr w:type="gramEnd"/>
-      <w:r>
-        <w:t xml:space="preserve"> GaAs), the same lines from 5 and further must be present for the second element. However, the last orbital (energy level) must be skipped, because it forms the valence band, and the valence band is already described in the first element. Thus, for all the next elements the number of shells must be one less than for the case of an isolated atom.</w:t>
+        <w:t>If there are more than one element in the compound (e.g. GaAs), the same lines from 5 and further must be present for the second element. However, the last orbital (energy level) must be skipped, because it forms the valence band, and the valence band is already described in the first element. Thus, for all the next elements the number of shells must be one less than for the case of an isolated atom.</w:t>
       </w:r>
     </w:p>
     <w:p>
@@ -24603,15 +23465,7 @@
         <w:t>A</w:t>
       </w:r>
       <w:r>
-        <w:t xml:space="preserve">] represents the atomic species (Si, C, Ga, </w:t>
-      </w:r>
-      <w:proofErr w:type="gramStart"/>
-      <w:r>
-        <w:t>As</w:t>
-      </w:r>
-      <w:proofErr w:type="gramEnd"/>
-      <w:r>
-        <w:t>…); [</w:t>
+        <w:t>] represents the atomic species (Si, C, Ga, As…); [</w:t>
       </w:r>
       <w:r>
         <w:rPr>
@@ -25026,51 +23880,25 @@
       <w:r>
         <w:t xml:space="preserve">Figure </w:t>
       </w:r>
-      <w:r>
-        <w:fldChar w:fldCharType="begin"/>
-      </w:r>
-      <w:r>
-        <w:instrText xml:space="preserve"> STYLEREF 1 \s </w:instrText>
-      </w:r>
-      <w:r>
-        <w:fldChar w:fldCharType="separate"/>
-      </w:r>
-      <w:r>
-        <w:rPr>
-          <w:noProof/>
-        </w:rPr>
-        <w:t>VIII</w:t>
-      </w:r>
-      <w:r>
-        <w:rPr>
-          <w:noProof/>
-        </w:rPr>
-        <w:fldChar w:fldCharType="end"/>
-      </w:r>
+      <w:fldSimple w:instr=" STYLEREF 1 \s ">
+        <w:r>
+          <w:rPr>
+            <w:noProof/>
+          </w:rPr>
+          <w:t>VIII</w:t>
+        </w:r>
+      </w:fldSimple>
       <w:r>
         <w:t>.</w:t>
       </w:r>
-      <w:r>
-        <w:fldChar w:fldCharType="begin"/>
-      </w:r>
-      <w:r>
-        <w:instrText xml:space="preserve"> SEQ Figure \* ARABIC \s 1 </w:instrText>
-      </w:r>
-      <w:r>
-        <w:fldChar w:fldCharType="separate"/>
-      </w:r>
-      <w:r>
-        <w:rPr>
-          <w:noProof/>
-        </w:rPr>
-        <w:t>21</w:t>
-      </w:r>
-      <w:r>
-        <w:rPr>
-          <w:noProof/>
-        </w:rPr>
-        <w:fldChar w:fldCharType="end"/>
-      </w:r>
+      <w:fldSimple w:instr=" SEQ Figure \* ARABIC \s 1 ">
+        <w:r>
+          <w:rPr>
+            <w:noProof/>
+          </w:rPr>
+          <w:t>21</w:t>
+        </w:r>
+      </w:fldSimple>
       <w:bookmarkEnd w:id="55"/>
       <w:r>
         <w:t>. Example of k_grid.dat file</w:t>
@@ -25120,15 +23948,7 @@
         <w:jc w:val="both"/>
       </w:pPr>
       <w:r>
-        <w:t xml:space="preserve">file must be empty if there </w:t>
-      </w:r>
-      <w:proofErr w:type="gramStart"/>
-      <w:r>
-        <w:t>was</w:t>
-      </w:r>
-      <w:proofErr w:type="gramEnd"/>
-      <w:r>
-        <w:t xml:space="preserve"> no errors during the execution of the code. In this case, it is automatically deleted after the execution is finished. If it’s not empty and not deleted at the end, have a look inside for the de</w:t>
+        <w:t>file must be empty if there was no errors during the execution of the code. In this case, it is automatically deleted after the execution is finished. If it’s not empty and not deleted at the end, have a look inside for the de</w:t>
       </w:r>
       <w:r>
         <w:t xml:space="preserve">scription of </w:t>
@@ -25459,24 +24279,10 @@
         <w:t>. If the option “</w:t>
       </w:r>
       <w:r>
-        <w:t>w</w:t>
-      </w:r>
-      <w:r>
-        <w:t>ater</w:t>
-      </w:r>
-      <w:r>
-        <w:t>”</w:t>
-      </w:r>
-      <w:r>
-        <w:t xml:space="preserve"> was specified in the INPUT_MATERIAL file, then the name will be augmented with the words “in_water” (</w:t>
-      </w:r>
-      <w:proofErr w:type="gramStart"/>
-      <w:r>
-        <w:t>e.g.</w:t>
-      </w:r>
-      <w:proofErr w:type="gramEnd"/>
-      <w:r>
-        <w:t xml:space="preserve"> it will be </w:t>
+        <w:t>water”</w:t>
+      </w:r>
+      <w:r>
+        <w:t xml:space="preserve"> was specified in the INPUT_MATERIAL file, then the name will be augmented with the words “in_water” (e.g. it will be </w:t>
       </w:r>
       <w:r>
         <w:rPr>
@@ -25485,10 +24291,7 @@
         <w:t>material</w:t>
       </w:r>
       <w:r>
-        <w:t xml:space="preserve"> </w:t>
-      </w:r>
-      <w:r>
-        <w:t>= “diamond_in_water”)</w:t>
+        <w:t xml:space="preserve"> = “diamond_in_water”)</w:t>
       </w:r>
     </w:p>
     <w:p>
@@ -25687,7 +24490,6 @@
       <w:r>
         <w:t>]_[</w:t>
       </w:r>
-      <w:proofErr w:type="gramStart"/>
       <w:r>
         <w:rPr>
           <w:i/>
@@ -25701,14 +24503,7 @@
         <w:rPr>
           <w:lang w:val="en-US"/>
         </w:rPr>
-        <w:t xml:space="preserve">   </w:t>
-      </w:r>
-      <w:proofErr w:type="gramEnd"/>
-      <w:r>
-        <w:rPr>
-          <w:lang w:val="en-US"/>
-        </w:rPr>
-        <w:t>where</w:t>
+        <w:t xml:space="preserve">   where</w:t>
       </w:r>
     </w:p>
     <w:p>
@@ -25969,20 +24764,12 @@
       <w:pPr>
         <w:jc w:val="both"/>
       </w:pPr>
-      <w:proofErr w:type="gramStart"/>
       <w:r>
         <w:rPr>
           <w:color w:val="1F497D"/>
         </w:rPr>
         <w:lastRenderedPageBreak/>
-        <w:t>!OUTPUT</w:t>
-      </w:r>
-      <w:proofErr w:type="gramEnd"/>
-      <w:r>
-        <w:rPr>
-          <w:color w:val="1F497D"/>
-        </w:rPr>
-        <w:t>_[</w:t>
+        <w:t>!OUTPUT_[</w:t>
       </w:r>
       <w:r>
         <w:rPr>
@@ -26156,15 +24943,7 @@
         <w:jc w:val="both"/>
       </w:pPr>
       <w:r>
-        <w:t>time “number</w:t>
-      </w:r>
-      <w:proofErr w:type="gramStart"/>
-      <w:r>
-        <w:t>” :</w:t>
-      </w:r>
-      <w:proofErr w:type="gramEnd"/>
-      <w:r>
-        <w:t xml:space="preserve"> to change total duration of the simulation (type ‘time’ and the new number in [fs], without quotation marks, e.g. time 10000, or Time 2e3)</w:t>
+        <w:t>time “number” : to change total duration of the simulation (type ‘time’ and the new number in [fs], without quotation marks, e.g. time 10000, or Time 2e3)</w:t>
       </w:r>
     </w:p>
     <w:p>
@@ -26183,15 +24962,7 @@
       </w:r>
       <w:proofErr w:type="spellEnd"/>
       <w:r>
-        <w:t xml:space="preserve"> “number</w:t>
-      </w:r>
-      <w:proofErr w:type="gramStart"/>
-      <w:r>
-        <w:t>” :</w:t>
-      </w:r>
-      <w:proofErr w:type="gramEnd"/>
-      <w:r>
-        <w:t xml:space="preserve"> to change how often outputs are saved (type new number in [fs], e.g. </w:t>
+        <w:t xml:space="preserve"> “number” : to change how often outputs are saved (type new number in [fs], e.g. </w:t>
       </w:r>
       <w:proofErr w:type="spellStart"/>
       <w:r>
@@ -26224,15 +24995,7 @@
       </w:r>
       <w:proofErr w:type="spellEnd"/>
       <w:r>
-        <w:t xml:space="preserve"> “number</w:t>
-      </w:r>
-      <w:proofErr w:type="gramStart"/>
-      <w:r>
-        <w:t>” :</w:t>
-      </w:r>
-      <w:proofErr w:type="gramEnd"/>
-      <w:r>
-        <w:t xml:space="preserve"> to change the timestep of MD simulation (type new n</w:t>
+        <w:t xml:space="preserve"> “number” : to change the timestep of MD simulation (type new n</w:t>
       </w:r>
       <w:r>
         <w:t xml:space="preserve">umber in [fs], e.g. </w:t>
@@ -26257,15 +25020,7 @@
         <w:jc w:val="both"/>
       </w:pPr>
       <w:r>
-        <w:t>OMP “number</w:t>
-      </w:r>
-      <w:proofErr w:type="gramStart"/>
-      <w:r>
-        <w:t>” :</w:t>
-      </w:r>
-      <w:proofErr w:type="gramEnd"/>
-      <w:r>
-        <w:t xml:space="preserve"> to change the number of OpenMP threads in the parallel calculations (integer). Setting here zero or negative number will set the number of threads equal to the maximal number of threads on your machine.</w:t>
+        <w:t>OMP “number” : to change the number of OpenMP threads in the parallel calculations (integer). Setting here zero or negative number will set the number of threads equal to the maximal number of threads on your machine.</w:t>
       </w:r>
     </w:p>
     <w:p>
@@ -26472,11 +25227,7 @@
         <w:t>(</w:t>
       </w:r>
       <w:r>
-        <w:t xml:space="preserve">mean atomic </w:t>
-      </w:r>
-      <w:proofErr w:type="gramStart"/>
-      <w:r>
-        <w:t>displacements</w:t>
+        <w:t>mean atomic displacements</w:t>
       </w:r>
       <w:r>
         <w:t>)</w:t>
@@ -26487,7 +25238,6 @@
         </w:rPr>
         <w:t>^</w:t>
       </w:r>
-      <w:proofErr w:type="gramEnd"/>
       <w:r>
         <w:rPr>
           <w:i/>
@@ -26612,15 +25362,7 @@
       </w:r>
       <w:proofErr w:type="spellEnd"/>
       <w:r>
-        <w:t xml:space="preserve"> files of the convolved data will be created (see below), that will be named exactly the same way with the word ‘CONVOLVED’ added at the end, </w:t>
-      </w:r>
-      <w:proofErr w:type="gramStart"/>
-      <w:r>
-        <w:t>e.g.</w:t>
-      </w:r>
-      <w:proofErr w:type="gramEnd"/>
-      <w:r>
-        <w:t xml:space="preserve"> convolved electron heat capacity would be in a file named</w:t>
+        <w:t xml:space="preserve"> files of the convolved data will be created (see below), that will be named exactly the same way with the word ‘CONVOLVED’ added at the end, e.g. convolved electron heat capacity would be in a file named</w:t>
       </w:r>
     </w:p>
     <w:p>
@@ -27521,12 +26263,10 @@
         <w:t>Real part of the (</w:t>
       </w:r>
       <w:proofErr w:type="spellStart"/>
-      <w:proofErr w:type="gramStart"/>
       <w:r>
         <w:t>x,x</w:t>
       </w:r>
       <w:proofErr w:type="spellEnd"/>
-      <w:proofErr w:type="gramEnd"/>
       <w:r>
         <w:t>) component of the CDF</w:t>
       </w:r>
@@ -27544,12 +26284,10 @@
         <w:t>Imaginary part of the (</w:t>
       </w:r>
       <w:proofErr w:type="spellStart"/>
-      <w:proofErr w:type="gramStart"/>
       <w:r>
         <w:t>x,x</w:t>
       </w:r>
       <w:proofErr w:type="spellEnd"/>
-      <w:proofErr w:type="gramEnd"/>
       <w:r>
         <w:t>) component of the CDF</w:t>
       </w:r>
@@ -27567,12 +26305,10 @@
         <w:t>Real part of the (</w:t>
       </w:r>
       <w:proofErr w:type="spellStart"/>
-      <w:proofErr w:type="gramStart"/>
       <w:r>
         <w:t>y,y</w:t>
       </w:r>
       <w:proofErr w:type="spellEnd"/>
-      <w:proofErr w:type="gramEnd"/>
       <w:r>
         <w:t>) component of the CDF</w:t>
       </w:r>
@@ -27589,7 +26325,6 @@
       <w:r>
         <w:t>Imaginary part of the (</w:t>
       </w:r>
-      <w:proofErr w:type="gramStart"/>
       <w:r>
         <w:rPr>
           <w:lang w:val="en-US"/>
@@ -27597,11 +26332,7 @@
         <w:t>y</w:t>
       </w:r>
       <w:r>
-        <w:t>,y</w:t>
-      </w:r>
-      <w:proofErr w:type="gramEnd"/>
-      <w:r>
-        <w:t>) component of the CDF</w:t>
+        <w:t>,y) component of the CDF</w:t>
       </w:r>
     </w:p>
     <w:p>
@@ -27617,12 +26348,10 @@
         <w:t>Real part of the (</w:t>
       </w:r>
       <w:proofErr w:type="spellStart"/>
-      <w:proofErr w:type="gramStart"/>
       <w:r>
         <w:t>z,z</w:t>
       </w:r>
       <w:proofErr w:type="spellEnd"/>
-      <w:proofErr w:type="gramEnd"/>
       <w:r>
         <w:t>) component of the CDF</w:t>
       </w:r>
@@ -27639,7 +26368,6 @@
       <w:r>
         <w:t>Imaginary part of the (</w:t>
       </w:r>
-      <w:proofErr w:type="gramStart"/>
       <w:r>
         <w:rPr>
           <w:lang w:val="en-US"/>
@@ -27647,11 +26375,7 @@
         <w:t>z</w:t>
       </w:r>
       <w:r>
-        <w:t>,z</w:t>
-      </w:r>
-      <w:proofErr w:type="gramEnd"/>
-      <w:r>
-        <w:t>) component of the CDF</w:t>
+        <w:t>,z) component of the CDF</w:t>
       </w:r>
     </w:p>
     <w:p>
@@ -28567,12 +27291,10 @@
         <w:t>(</w:t>
       </w:r>
       <w:proofErr w:type="spellStart"/>
-      <w:proofErr w:type="gramStart"/>
       <w:r>
         <w:t>a,b</w:t>
       </w:r>
       <w:proofErr w:type="spellEnd"/>
-      <w:proofErr w:type="gramEnd"/>
       <w:r>
         <w:t>), with a=</w:t>
       </w:r>
@@ -28777,11 +27499,7 @@
         <w:t>(</w:t>
       </w:r>
       <w:r>
-        <w:t xml:space="preserve">Mean atomic </w:t>
-      </w:r>
-      <w:proofErr w:type="gramStart"/>
-      <w:r>
-        <w:t>displacement</w:t>
+        <w:t>Mean atomic displacement</w:t>
       </w:r>
       <w:r>
         <w:t>)</w:t>
@@ -28793,7 +27511,6 @@
         </w:rPr>
         <w:t>N</w:t>
       </w:r>
-      <w:proofErr w:type="gramEnd"/>
       <w:r>
         <w:t xml:space="preserve"> [A</w:t>
       </w:r>
@@ -28843,15 +27560,7 @@
         <w:t xml:space="preserve">positive </w:t>
       </w:r>
       <w:r>
-        <w:t xml:space="preserve">duration of the probe pulse, all the data from the output files mentioned above will be additionally convolved with a Gaussian function of a given FWHM. The resulting data will be saved in the new output data files under the same names with the tag ‘CONVOLVED’ added to them, </w:t>
-      </w:r>
-      <w:proofErr w:type="gramStart"/>
-      <w:r>
-        <w:t>e.g.</w:t>
-      </w:r>
-      <w:proofErr w:type="gramEnd"/>
-      <w:r>
-        <w:t xml:space="preserve"> temperatures after the convolution will be in the file:</w:t>
+        <w:t>duration of the probe pulse, all the data from the output files mentioned above will be additionally convolved with a Gaussian function of a given FWHM. The resulting data will be saved in the new output data files under the same names with the tag ‘CONVOLVED’ added to them, e.g. temperatures after the convolution will be in the file:</w:t>
       </w:r>
     </w:p>
     <w:p>
@@ -28932,24 +27641,13 @@
         <w:t xml:space="preserve">XTANT package contains a few programs for post-processing of the output files, if required. </w:t>
       </w:r>
       <w:r>
-        <w:t xml:space="preserve">They are stored in the </w:t>
-      </w:r>
-      <w:proofErr w:type="gramStart"/>
-      <w:r>
-        <w:t xml:space="preserve">directory </w:t>
+        <w:t xml:space="preserve">They are stored in the directory </w:t>
       </w:r>
       <w:r>
         <w:rPr>
           <w:color w:val="1F497D" w:themeColor="text2"/>
         </w:rPr>
-        <w:t>!XTANT</w:t>
-      </w:r>
-      <w:proofErr w:type="gramEnd"/>
-      <w:r>
-        <w:rPr>
-          <w:color w:val="1F497D" w:themeColor="text2"/>
-        </w:rPr>
-        <w:t>_ANALYSIS_SUBROUTINES</w:t>
+        <w:t>!XTANT_ANALYSIS_SUBROUTINES</w:t>
       </w:r>
       <w:r>
         <w:t>. To compile them, enter this directory and execute</w:t>
@@ -29299,15 +27997,7 @@
       </w:r>
       <w:proofErr w:type="spellEnd"/>
       <w:r>
-        <w:t xml:space="preserve"> steps, and calculated data on them. </w:t>
-      </w:r>
-      <w:proofErr w:type="gramStart"/>
-      <w:r>
-        <w:t>E.g.</w:t>
-      </w:r>
-      <w:proofErr w:type="gramEnd"/>
-      <w:r>
-        <w:t xml:space="preserve"> if you had a simulation run from 0 to 1000 fs, and set </w:t>
+        <w:t xml:space="preserve"> steps, and calculated data on them. E.g. if you had a simulation run from 0 to 1000 fs, and set </w:t>
       </w:r>
       <w:proofErr w:type="spellStart"/>
       <w:r>
@@ -29801,14 +28491,7 @@
         <w:rPr>
           <w:color w:val="4F81BD" w:themeColor="accent1"/>
         </w:rPr>
-        <w:t xml:space="preserve">), </w:t>
-      </w:r>
-      <w:proofErr w:type="gramStart"/>
-      <w:r>
-        <w:rPr>
-          <w:color w:val="4F81BD" w:themeColor="accent1"/>
-        </w:rPr>
-        <w:t>C</w:t>
+        <w:t>), C</w:t>
       </w:r>
       <w:r>
         <w:rPr>
@@ -29824,7 +28507,6 @@
         <w:t>(</w:t>
       </w:r>
       <w:proofErr w:type="spellStart"/>
-      <w:proofErr w:type="gramEnd"/>
       <w:r>
         <w:rPr>
           <w:color w:val="4F81BD" w:themeColor="accent1"/>
@@ -30521,14 +29203,12 @@
       <w:r>
         <w:t xml:space="preserve">follows: </w:t>
       </w:r>
-      <w:proofErr w:type="gramStart"/>
       <w:r>
         <w:rPr>
           <w:color w:val="1F497D" w:themeColor="text2"/>
         </w:rPr>
         <w:t>XTANT_coupling_parameter.exe  alpha</w:t>
       </w:r>
-      <w:proofErr w:type="gramEnd"/>
     </w:p>
     <w:p>
       <w:pPr>
@@ -30568,15 +29248,7 @@
         <w:t>0</w:t>
       </w:r>
       <w:r>
-        <w:t xml:space="preserve">0 fs, </w:t>
-      </w:r>
-      <w:proofErr w:type="gramStart"/>
-      <w:r>
-        <w:t>i.e.</w:t>
-      </w:r>
-      <w:proofErr w:type="gramEnd"/>
-      <w:r>
-        <w:t xml:space="preserve"> run </w:t>
+        <w:t xml:space="preserve">0 fs, i.e. run </w:t>
       </w:r>
       <w:r>
         <w:rPr>
@@ -30899,15 +29571,7 @@
     </w:p>
     <w:p>
       <w:r>
-        <w:t xml:space="preserve">Which contains a number of columns corresponding to the number of partial couplings for each </w:t>
-      </w:r>
-      <w:proofErr w:type="gramStart"/>
-      <w:r>
-        <w:t>pairs</w:t>
-      </w:r>
-      <w:proofErr w:type="gramEnd"/>
-      <w:r>
-        <w:t xml:space="preserve"> of elements and shells (according to the file </w:t>
+        <w:t xml:space="preserve">Which contains a number of columns corresponding to the number of partial couplings for each pairs of elements and shells (according to the file </w:t>
       </w:r>
       <w:r>
         <w:t>OUTPUT_</w:t>
@@ -31339,51 +30003,25 @@
       <w:r>
         <w:t xml:space="preserve">Figure </w:t>
       </w:r>
-      <w:r>
-        <w:fldChar w:fldCharType="begin"/>
-      </w:r>
-      <w:r>
-        <w:instrText xml:space="preserve"> STYLEREF 1 \s </w:instrText>
-      </w:r>
-      <w:r>
-        <w:fldChar w:fldCharType="separate"/>
-      </w:r>
-      <w:r>
-        <w:rPr>
-          <w:noProof/>
-        </w:rPr>
-        <w:t>X</w:t>
-      </w:r>
-      <w:r>
-        <w:rPr>
-          <w:noProof/>
-        </w:rPr>
-        <w:fldChar w:fldCharType="end"/>
-      </w:r>
+      <w:fldSimple w:instr=" STYLEREF 1 \s ">
+        <w:r>
+          <w:rPr>
+            <w:noProof/>
+          </w:rPr>
+          <w:t>X</w:t>
+        </w:r>
+      </w:fldSimple>
       <w:r>
         <w:t>.</w:t>
       </w:r>
-      <w:r>
-        <w:fldChar w:fldCharType="begin"/>
-      </w:r>
-      <w:r>
-        <w:instrText xml:space="preserve"> SEQ Figure \* ARABIC \s 1 </w:instrText>
-      </w:r>
-      <w:r>
-        <w:fldChar w:fldCharType="separate"/>
-      </w:r>
-      <w:r>
-        <w:rPr>
-          <w:noProof/>
-        </w:rPr>
-        <w:t>1</w:t>
-      </w:r>
-      <w:r>
-        <w:rPr>
-          <w:noProof/>
-        </w:rPr>
-        <w:fldChar w:fldCharType="end"/>
-      </w:r>
+      <w:fldSimple w:instr=" SEQ Figure \* ARABIC \s 1 ">
+        <w:r>
+          <w:rPr>
+            <w:noProof/>
+          </w:rPr>
+          <w:t>1</w:t>
+        </w:r>
+      </w:fldSimple>
       <w:r>
         <w:t xml:space="preserve"> </w:t>
       </w:r>
@@ -31575,7 +30213,6 @@
       <w:r>
         <w:t xml:space="preserve">described above (just by interpolating the data from the file with the dielectric function printed out). The columns are marked in the first line of the file, as follows: </w:t>
       </w:r>
-      <w:proofErr w:type="gramStart"/>
       <w:r>
         <w:t xml:space="preserve">time  </w:t>
       </w:r>
@@ -31584,7 +30221,6 @@
         <w:t>hw</w:t>
       </w:r>
       <w:proofErr w:type="spellEnd"/>
-      <w:proofErr w:type="gramEnd"/>
       <w:r>
         <w:t xml:space="preserve">  </w:t>
       </w:r>
@@ -31700,18 +30336,10 @@
         <w:jc w:val="both"/>
       </w:pPr>
       <w:r>
-        <w:t>time</w:t>
-      </w:r>
-      <w:proofErr w:type="gramStart"/>
-      <w:r>
-        <w:t xml:space="preserve">   </w:t>
-      </w:r>
-      <w:r>
-        <w:t>[</w:t>
-      </w:r>
-      <w:proofErr w:type="gramEnd"/>
-      <w:r>
-        <w:t>fs]</w:t>
+        <w:t xml:space="preserve">time   </w:t>
+      </w:r>
+      <w:r>
+        <w:t>[fs]</w:t>
       </w:r>
     </w:p>
     <w:p>
@@ -32005,11 +30633,7 @@
         <w:t>(</w:t>
       </w:r>
       <w:r>
-        <w:t xml:space="preserve">present in the </w:t>
-      </w:r>
-      <w:proofErr w:type="gramStart"/>
-      <w:r>
-        <w:t>directory</w:t>
+        <w:t>present in the directory</w:t>
       </w:r>
       <w:r>
         <w:rPr>
@@ -32021,14 +30645,7 @@
         <w:rPr>
           <w:color w:val="1F497D" w:themeColor="text2"/>
         </w:rPr>
-        <w:t>!XTANT</w:t>
-      </w:r>
-      <w:proofErr w:type="gramEnd"/>
-      <w:r>
-        <w:rPr>
-          <w:color w:val="1F497D" w:themeColor="text2"/>
-        </w:rPr>
-        <w:t>_ANALYSIS_SUBROUTINES</w:t>
+        <w:t>!XTANT_ANALYSIS_SUBROUTINES</w:t>
       </w:r>
       <w:r>
         <w:t>)</w:t>
@@ -33775,15 +32392,7 @@
         <w:footnoteRef/>
       </w:r>
       <w:r>
-        <w:t xml:space="preserve"> Quick introduction into </w:t>
-      </w:r>
-      <w:proofErr w:type="gramStart"/>
-      <w:r>
-        <w:t>object oriented</w:t>
-      </w:r>
-      <w:proofErr w:type="gramEnd"/>
-      <w:r>
-        <w:t xml:space="preserve"> programming in FORTRAN: </w:t>
+        <w:t xml:space="preserve"> Quick introduction into object oriented programming in FORTRAN: </w:t>
       </w:r>
       <w:hyperlink r:id="rId7" w:history="1">
         <w:r>

</xml_diff>

<commit_message>
Plotting of distribution function as animated gif
</commit_message>
<xml_diff>
--- a/!XTANT_3_manual.docx
+++ b/!XTANT_3_manual.docx
@@ -128,7 +128,7 @@
         <w:rPr>
           <w:noProof/>
         </w:rPr>
-        <w:t>28/01/2023</w:t>
+        <w:t>29/01/2023</w:t>
       </w:r>
       <w:r>
         <w:rPr>
@@ -3470,7 +3470,7 @@
                 <w:noProof/>
                 <w:webHidden/>
               </w:rPr>
-              <w:t>36</w:t>
+              <w:t>37</w:t>
             </w:r>
             <w:r>
               <w:rPr>
@@ -3562,7 +3562,7 @@
                 <w:noProof/>
                 <w:webHidden/>
               </w:rPr>
-              <w:t>39</w:t>
+              <w:t>40</w:t>
             </w:r>
             <w:r>
               <w:rPr>
@@ -9464,25 +9464,51 @@
       <w:r>
         <w:t xml:space="preserve">Figure </w:t>
       </w:r>
-      <w:fldSimple w:instr=" STYLEREF 1 \s ">
-        <w:r>
-          <w:rPr>
-            <w:noProof/>
-          </w:rPr>
-          <w:t>VIII</w:t>
-        </w:r>
-      </w:fldSimple>
+      <w:r>
+        <w:fldChar w:fldCharType="begin"/>
+      </w:r>
+      <w:r>
+        <w:instrText xml:space="preserve"> STYLEREF 1 \s </w:instrText>
+      </w:r>
+      <w:r>
+        <w:fldChar w:fldCharType="separate"/>
+      </w:r>
+      <w:r>
+        <w:rPr>
+          <w:noProof/>
+        </w:rPr>
+        <w:t>VIII</w:t>
+      </w:r>
+      <w:r>
+        <w:rPr>
+          <w:noProof/>
+        </w:rPr>
+        <w:fldChar w:fldCharType="end"/>
+      </w:r>
       <w:r>
         <w:t>.</w:t>
       </w:r>
-      <w:fldSimple w:instr=" SEQ Figure \* ARABIC \s 1 ">
-        <w:r>
-          <w:rPr>
-            <w:noProof/>
-          </w:rPr>
-          <w:t>1</w:t>
-        </w:r>
-      </w:fldSimple>
+      <w:r>
+        <w:fldChar w:fldCharType="begin"/>
+      </w:r>
+      <w:r>
+        <w:instrText xml:space="preserve"> SEQ Figure \* ARABIC \s 1 </w:instrText>
+      </w:r>
+      <w:r>
+        <w:fldChar w:fldCharType="separate"/>
+      </w:r>
+      <w:r>
+        <w:rPr>
+          <w:noProof/>
+        </w:rPr>
+        <w:t>1</w:t>
+      </w:r>
+      <w:r>
+        <w:rPr>
+          <w:noProof/>
+        </w:rPr>
+        <w:fldChar w:fldCharType="end"/>
+      </w:r>
       <w:r>
         <w:t xml:space="preserve"> INPUT_</w:t>
       </w:r>
@@ -11260,25 +11286,51 @@
       <w:r>
         <w:t xml:space="preserve">Figure </w:t>
       </w:r>
-      <w:fldSimple w:instr=" STYLEREF 1 \s ">
-        <w:r>
-          <w:rPr>
-            <w:noProof/>
-          </w:rPr>
-          <w:t>VIII</w:t>
-        </w:r>
-      </w:fldSimple>
+      <w:r>
+        <w:fldChar w:fldCharType="begin"/>
+      </w:r>
+      <w:r>
+        <w:instrText xml:space="preserve"> STYLEREF 1 \s </w:instrText>
+      </w:r>
+      <w:r>
+        <w:fldChar w:fldCharType="separate"/>
+      </w:r>
+      <w:r>
+        <w:rPr>
+          <w:noProof/>
+        </w:rPr>
+        <w:t>VIII</w:t>
+      </w:r>
+      <w:r>
+        <w:rPr>
+          <w:noProof/>
+        </w:rPr>
+        <w:fldChar w:fldCharType="end"/>
+      </w:r>
       <w:r>
         <w:t>.</w:t>
       </w:r>
-      <w:fldSimple w:instr=" SEQ Figure \* ARABIC \s 1 ">
-        <w:r>
-          <w:rPr>
-            <w:noProof/>
-          </w:rPr>
-          <w:t>2</w:t>
-        </w:r>
-      </w:fldSimple>
+      <w:r>
+        <w:fldChar w:fldCharType="begin"/>
+      </w:r>
+      <w:r>
+        <w:instrText xml:space="preserve"> SEQ Figure \* ARABIC \s 1 </w:instrText>
+      </w:r>
+      <w:r>
+        <w:fldChar w:fldCharType="separate"/>
+      </w:r>
+      <w:r>
+        <w:rPr>
+          <w:noProof/>
+        </w:rPr>
+        <w:t>2</w:t>
+      </w:r>
+      <w:r>
+        <w:rPr>
+          <w:noProof/>
+        </w:rPr>
+        <w:fldChar w:fldCharType="end"/>
+      </w:r>
       <w:r>
         <w:t>. NUMERICAL_PARAMETERS.txt example.</w:t>
       </w:r>
@@ -16650,25 +16702,51 @@
       <w:r>
         <w:t xml:space="preserve">Figure </w:t>
       </w:r>
-      <w:fldSimple w:instr=" STYLEREF 1 \s ">
-        <w:r>
-          <w:rPr>
-            <w:noProof/>
-          </w:rPr>
-          <w:t>VIII</w:t>
-        </w:r>
-      </w:fldSimple>
+      <w:r>
+        <w:fldChar w:fldCharType="begin"/>
+      </w:r>
+      <w:r>
+        <w:instrText xml:space="preserve"> STYLEREF 1 \s </w:instrText>
+      </w:r>
+      <w:r>
+        <w:fldChar w:fldCharType="separate"/>
+      </w:r>
+      <w:r>
+        <w:rPr>
+          <w:noProof/>
+        </w:rPr>
+        <w:t>VIII</w:t>
+      </w:r>
+      <w:r>
+        <w:rPr>
+          <w:noProof/>
+        </w:rPr>
+        <w:fldChar w:fldCharType="end"/>
+      </w:r>
       <w:r>
         <w:t>.</w:t>
       </w:r>
-      <w:fldSimple w:instr=" SEQ Figure \* ARABIC \s 1 ">
-        <w:r>
-          <w:rPr>
-            <w:noProof/>
-          </w:rPr>
-          <w:t>4</w:t>
-        </w:r>
-      </w:fldSimple>
+      <w:r>
+        <w:fldChar w:fldCharType="begin"/>
+      </w:r>
+      <w:r>
+        <w:instrText xml:space="preserve"> SEQ Figure \* ARABIC \s 1 </w:instrText>
+      </w:r>
+      <w:r>
+        <w:fldChar w:fldCharType="separate"/>
+      </w:r>
+      <w:r>
+        <w:rPr>
+          <w:noProof/>
+        </w:rPr>
+        <w:t>4</w:t>
+      </w:r>
+      <w:r>
+        <w:rPr>
+          <w:noProof/>
+        </w:rPr>
+        <w:fldChar w:fldCharType="end"/>
+      </w:r>
       <w:r>
         <w:t xml:space="preserve">. 3TB </w:t>
       </w:r>
@@ -16689,25 +16767,51 @@
         <w:tab/>
         <w:t xml:space="preserve">Figure </w:t>
       </w:r>
-      <w:fldSimple w:instr=" STYLEREF 1 \s ">
-        <w:r>
-          <w:rPr>
-            <w:noProof/>
-          </w:rPr>
-          <w:t>VIII</w:t>
-        </w:r>
-      </w:fldSimple>
+      <w:r>
+        <w:fldChar w:fldCharType="begin"/>
+      </w:r>
+      <w:r>
+        <w:instrText xml:space="preserve"> STYLEREF 1 \s </w:instrText>
+      </w:r>
+      <w:r>
+        <w:fldChar w:fldCharType="separate"/>
+      </w:r>
+      <w:r>
+        <w:rPr>
+          <w:noProof/>
+        </w:rPr>
+        <w:t>VIII</w:t>
+      </w:r>
+      <w:r>
+        <w:rPr>
+          <w:noProof/>
+        </w:rPr>
+        <w:fldChar w:fldCharType="end"/>
+      </w:r>
       <w:r>
         <w:t>.</w:t>
       </w:r>
-      <w:fldSimple w:instr=" SEQ Figure \* ARABIC \s 1 ">
-        <w:r>
-          <w:rPr>
-            <w:noProof/>
-          </w:rPr>
-          <w:t>5</w:t>
-        </w:r>
-      </w:fldSimple>
+      <w:r>
+        <w:fldChar w:fldCharType="begin"/>
+      </w:r>
+      <w:r>
+        <w:instrText xml:space="preserve"> SEQ Figure \* ARABIC \s 1 </w:instrText>
+      </w:r>
+      <w:r>
+        <w:fldChar w:fldCharType="separate"/>
+      </w:r>
+      <w:r>
+        <w:rPr>
+          <w:noProof/>
+        </w:rPr>
+        <w:t>5</w:t>
+      </w:r>
+      <w:r>
+        <w:rPr>
+          <w:noProof/>
+        </w:rPr>
+        <w:fldChar w:fldCharType="end"/>
+      </w:r>
       <w:r>
         <w:t xml:space="preserve"> 3TB </w:t>
       </w:r>
@@ -17059,25 +17163,51 @@
       <w:r>
         <w:t xml:space="preserve">Figure </w:t>
       </w:r>
-      <w:fldSimple w:instr=" STYLEREF 1 \s ">
-        <w:r>
-          <w:rPr>
-            <w:noProof/>
-          </w:rPr>
-          <w:t>VIII</w:t>
-        </w:r>
-      </w:fldSimple>
+      <w:r>
+        <w:fldChar w:fldCharType="begin"/>
+      </w:r>
+      <w:r>
+        <w:instrText xml:space="preserve"> STYLEREF 1 \s </w:instrText>
+      </w:r>
+      <w:r>
+        <w:fldChar w:fldCharType="separate"/>
+      </w:r>
+      <w:r>
+        <w:rPr>
+          <w:noProof/>
+        </w:rPr>
+        <w:t>VIII</w:t>
+      </w:r>
+      <w:r>
+        <w:rPr>
+          <w:noProof/>
+        </w:rPr>
+        <w:fldChar w:fldCharType="end"/>
+      </w:r>
       <w:r>
         <w:t>.</w:t>
       </w:r>
-      <w:fldSimple w:instr=" SEQ Figure \* ARABIC \s 1 ">
-        <w:r>
-          <w:rPr>
-            <w:noProof/>
-          </w:rPr>
-          <w:t>6</w:t>
-        </w:r>
-      </w:fldSimple>
+      <w:r>
+        <w:fldChar w:fldCharType="begin"/>
+      </w:r>
+      <w:r>
+        <w:instrText xml:space="preserve"> SEQ Figure \* ARABIC \s 1 </w:instrText>
+      </w:r>
+      <w:r>
+        <w:fldChar w:fldCharType="separate"/>
+      </w:r>
+      <w:r>
+        <w:rPr>
+          <w:noProof/>
+        </w:rPr>
+        <w:t>6</w:t>
+      </w:r>
+      <w:r>
+        <w:rPr>
+          <w:noProof/>
+        </w:rPr>
+        <w:fldChar w:fldCharType="end"/>
+      </w:r>
       <w:bookmarkEnd w:id="24"/>
       <w:r>
         <w:t xml:space="preserve">. BOP </w:t>
@@ -17101,25 +17231,51 @@
       <w:r>
         <w:t xml:space="preserve">Figure </w:t>
       </w:r>
-      <w:fldSimple w:instr=" STYLEREF 1 \s ">
-        <w:r>
-          <w:rPr>
-            <w:noProof/>
-          </w:rPr>
-          <w:t>VIII</w:t>
-        </w:r>
-      </w:fldSimple>
+      <w:r>
+        <w:fldChar w:fldCharType="begin"/>
+      </w:r>
+      <w:r>
+        <w:instrText xml:space="preserve"> STYLEREF 1 \s </w:instrText>
+      </w:r>
+      <w:r>
+        <w:fldChar w:fldCharType="separate"/>
+      </w:r>
+      <w:r>
+        <w:rPr>
+          <w:noProof/>
+        </w:rPr>
+        <w:t>VIII</w:t>
+      </w:r>
+      <w:r>
+        <w:rPr>
+          <w:noProof/>
+        </w:rPr>
+        <w:fldChar w:fldCharType="end"/>
+      </w:r>
       <w:r>
         <w:t>.</w:t>
       </w:r>
-      <w:fldSimple w:instr=" SEQ Figure \* ARABIC \s 1 ">
-        <w:r>
-          <w:rPr>
-            <w:noProof/>
-          </w:rPr>
-          <w:t>7</w:t>
-        </w:r>
-      </w:fldSimple>
+      <w:r>
+        <w:fldChar w:fldCharType="begin"/>
+      </w:r>
+      <w:r>
+        <w:instrText xml:space="preserve"> SEQ Figure \* ARABIC \s 1 </w:instrText>
+      </w:r>
+      <w:r>
+        <w:fldChar w:fldCharType="separate"/>
+      </w:r>
+      <w:r>
+        <w:rPr>
+          <w:noProof/>
+        </w:rPr>
+        <w:t>7</w:t>
+      </w:r>
+      <w:r>
+        <w:rPr>
+          <w:noProof/>
+        </w:rPr>
+        <w:fldChar w:fldCharType="end"/>
+      </w:r>
       <w:bookmarkEnd w:id="25"/>
       <w:r>
         <w:t xml:space="preserve"> BOP </w:t>
@@ -17339,25 +17495,51 @@
       <w:r>
         <w:t xml:space="preserve">Figure </w:t>
       </w:r>
-      <w:fldSimple w:instr=" STYLEREF 1 \s ">
-        <w:r>
-          <w:rPr>
-            <w:noProof/>
-          </w:rPr>
-          <w:t>VIII</w:t>
-        </w:r>
-      </w:fldSimple>
+      <w:r>
+        <w:fldChar w:fldCharType="begin"/>
+      </w:r>
+      <w:r>
+        <w:instrText xml:space="preserve"> STYLEREF 1 \s </w:instrText>
+      </w:r>
+      <w:r>
+        <w:fldChar w:fldCharType="separate"/>
+      </w:r>
+      <w:r>
+        <w:rPr>
+          <w:noProof/>
+        </w:rPr>
+        <w:t>VIII</w:t>
+      </w:r>
+      <w:r>
+        <w:rPr>
+          <w:noProof/>
+        </w:rPr>
+        <w:fldChar w:fldCharType="end"/>
+      </w:r>
       <w:r>
         <w:t>.</w:t>
       </w:r>
-      <w:fldSimple w:instr=" SEQ Figure \* ARABIC \s 1 ">
-        <w:r>
-          <w:rPr>
-            <w:noProof/>
-          </w:rPr>
-          <w:t>8</w:t>
-        </w:r>
-      </w:fldSimple>
+      <w:r>
+        <w:fldChar w:fldCharType="begin"/>
+      </w:r>
+      <w:r>
+        <w:instrText xml:space="preserve"> SEQ Figure \* ARABIC \s 1 </w:instrText>
+      </w:r>
+      <w:r>
+        <w:fldChar w:fldCharType="separate"/>
+      </w:r>
+      <w:r>
+        <w:rPr>
+          <w:noProof/>
+        </w:rPr>
+        <w:t>8</w:t>
+      </w:r>
+      <w:r>
+        <w:rPr>
+          <w:noProof/>
+        </w:rPr>
+        <w:fldChar w:fldCharType="end"/>
+      </w:r>
       <w:bookmarkEnd w:id="26"/>
       <w:r>
         <w:t xml:space="preserve">. </w:t>
@@ -17379,25 +17561,54 @@
       <w:r>
         <w:t xml:space="preserve">Figure </w:t>
       </w:r>
-      <w:fldSimple w:instr=" STYLEREF 1 \s ">
-        <w:r>
-          <w:rPr>
-            <w:noProof/>
-          </w:rPr>
-          <w:t>VIII</w:t>
-        </w:r>
-      </w:fldSimple>
+      <w:r>
+        <w:fldChar w:fldCharType="begin"/>
+      </w:r>
+      <w:r>
+        <w:instrText xml:space="preserve"> STYLER</w:instrText>
+      </w:r>
+      <w:r>
+        <w:instrText xml:space="preserve">EF 1 \s </w:instrText>
+      </w:r>
+      <w:r>
+        <w:fldChar w:fldCharType="separate"/>
+      </w:r>
+      <w:r>
+        <w:rPr>
+          <w:noProof/>
+        </w:rPr>
+        <w:t>VIII</w:t>
+      </w:r>
+      <w:r>
+        <w:rPr>
+          <w:noProof/>
+        </w:rPr>
+        <w:fldChar w:fldCharType="end"/>
+      </w:r>
       <w:r>
         <w:t>.</w:t>
       </w:r>
-      <w:fldSimple w:instr=" SEQ Figure \* ARABIC \s 1 ">
-        <w:r>
-          <w:rPr>
-            <w:noProof/>
-          </w:rPr>
-          <w:t>9</w:t>
-        </w:r>
-      </w:fldSimple>
+      <w:r>
+        <w:fldChar w:fldCharType="begin"/>
+      </w:r>
+      <w:r>
+        <w:instrText xml:space="preserve"> SEQ Figure \* ARABIC \s 1 </w:instrText>
+      </w:r>
+      <w:r>
+        <w:fldChar w:fldCharType="separate"/>
+      </w:r>
+      <w:r>
+        <w:rPr>
+          <w:noProof/>
+        </w:rPr>
+        <w:t>9</w:t>
+      </w:r>
+      <w:r>
+        <w:rPr>
+          <w:noProof/>
+        </w:rPr>
+        <w:fldChar w:fldCharType="end"/>
+      </w:r>
       <w:bookmarkEnd w:id="27"/>
       <w:bookmarkEnd w:id="28"/>
       <w:r>
@@ -18289,25 +18500,51 @@
       <w:r>
         <w:t xml:space="preserve">Figure </w:t>
       </w:r>
-      <w:fldSimple w:instr=" STYLEREF 1 \s ">
-        <w:r>
-          <w:rPr>
-            <w:noProof/>
-          </w:rPr>
-          <w:t>VIII</w:t>
-        </w:r>
-      </w:fldSimple>
+      <w:r>
+        <w:fldChar w:fldCharType="begin"/>
+      </w:r>
+      <w:r>
+        <w:instrText xml:space="preserve"> STYLEREF 1 \s </w:instrText>
+      </w:r>
+      <w:r>
+        <w:fldChar w:fldCharType="separate"/>
+      </w:r>
+      <w:r>
+        <w:rPr>
+          <w:noProof/>
+        </w:rPr>
+        <w:t>VIII</w:t>
+      </w:r>
+      <w:r>
+        <w:rPr>
+          <w:noProof/>
+        </w:rPr>
+        <w:fldChar w:fldCharType="end"/>
+      </w:r>
       <w:r>
         <w:t>.</w:t>
       </w:r>
-      <w:fldSimple w:instr=" SEQ Figure \* ARABIC \s 1 ">
-        <w:r>
-          <w:rPr>
-            <w:noProof/>
-          </w:rPr>
-          <w:t>10</w:t>
-        </w:r>
-      </w:fldSimple>
+      <w:r>
+        <w:fldChar w:fldCharType="begin"/>
+      </w:r>
+      <w:r>
+        <w:instrText xml:space="preserve"> SEQ Figure \* ARABIC \s 1 </w:instrText>
+      </w:r>
+      <w:r>
+        <w:fldChar w:fldCharType="separate"/>
+      </w:r>
+      <w:r>
+        <w:rPr>
+          <w:noProof/>
+        </w:rPr>
+        <w:t>10</w:t>
+      </w:r>
+      <w:r>
+        <w:rPr>
+          <w:noProof/>
+        </w:rPr>
+        <w:fldChar w:fldCharType="end"/>
+      </w:r>
       <w:r>
         <w:t xml:space="preserve"> File </w:t>
       </w:r>
@@ -18710,25 +18947,51 @@
       <w:r>
         <w:t xml:space="preserve">Figure </w:t>
       </w:r>
-      <w:fldSimple w:instr=" STYLEREF 1 \s ">
-        <w:r>
-          <w:rPr>
-            <w:noProof/>
-          </w:rPr>
-          <w:t>VIII</w:t>
-        </w:r>
-      </w:fldSimple>
+      <w:r>
+        <w:fldChar w:fldCharType="begin"/>
+      </w:r>
+      <w:r>
+        <w:instrText xml:space="preserve"> STYLEREF 1 \s </w:instrText>
+      </w:r>
+      <w:r>
+        <w:fldChar w:fldCharType="separate"/>
+      </w:r>
+      <w:r>
+        <w:rPr>
+          <w:noProof/>
+        </w:rPr>
+        <w:t>VIII</w:t>
+      </w:r>
+      <w:r>
+        <w:rPr>
+          <w:noProof/>
+        </w:rPr>
+        <w:fldChar w:fldCharType="end"/>
+      </w:r>
       <w:r>
         <w:t>.</w:t>
       </w:r>
-      <w:fldSimple w:instr=" SEQ Figure \* ARABIC \s 1 ">
-        <w:r>
-          <w:rPr>
-            <w:noProof/>
-          </w:rPr>
-          <w:t>11</w:t>
-        </w:r>
-      </w:fldSimple>
+      <w:r>
+        <w:fldChar w:fldCharType="begin"/>
+      </w:r>
+      <w:r>
+        <w:instrText xml:space="preserve"> SEQ Figure \* ARABIC \s 1 </w:instrText>
+      </w:r>
+      <w:r>
+        <w:fldChar w:fldCharType="separate"/>
+      </w:r>
+      <w:r>
+        <w:rPr>
+          <w:noProof/>
+        </w:rPr>
+        <w:t>11</w:t>
+      </w:r>
+      <w:r>
+        <w:rPr>
+          <w:noProof/>
+        </w:rPr>
+        <w:fldChar w:fldCharType="end"/>
+      </w:r>
       <w:bookmarkEnd w:id="29"/>
       <w:r>
         <w:t xml:space="preserve">. File </w:t>
@@ -18749,25 +19012,51 @@
       <w:r>
         <w:t xml:space="preserve">Figure </w:t>
       </w:r>
-      <w:fldSimple w:instr=" STYLEREF 1 \s ">
-        <w:r>
-          <w:rPr>
-            <w:noProof/>
-          </w:rPr>
-          <w:t>VIII</w:t>
-        </w:r>
-      </w:fldSimple>
+      <w:r>
+        <w:fldChar w:fldCharType="begin"/>
+      </w:r>
+      <w:r>
+        <w:instrText xml:space="preserve"> STYLEREF 1 \s </w:instrText>
+      </w:r>
+      <w:r>
+        <w:fldChar w:fldCharType="separate"/>
+      </w:r>
+      <w:r>
+        <w:rPr>
+          <w:noProof/>
+        </w:rPr>
+        <w:t>VIII</w:t>
+      </w:r>
+      <w:r>
+        <w:rPr>
+          <w:noProof/>
+        </w:rPr>
+        <w:fldChar w:fldCharType="end"/>
+      </w:r>
       <w:r>
         <w:t>.</w:t>
       </w:r>
-      <w:fldSimple w:instr=" SEQ Figure \* ARABIC \s 1 ">
-        <w:r>
-          <w:rPr>
-            <w:noProof/>
-          </w:rPr>
-          <w:t>12</w:t>
-        </w:r>
-      </w:fldSimple>
+      <w:r>
+        <w:fldChar w:fldCharType="begin"/>
+      </w:r>
+      <w:r>
+        <w:instrText xml:space="preserve"> SEQ Figure \* ARABIC \s 1 </w:instrText>
+      </w:r>
+      <w:r>
+        <w:fldChar w:fldCharType="separate"/>
+      </w:r>
+      <w:r>
+        <w:rPr>
+          <w:noProof/>
+        </w:rPr>
+        <w:t>12</w:t>
+      </w:r>
+      <w:r>
+        <w:rPr>
+          <w:noProof/>
+        </w:rPr>
+        <w:fldChar w:fldCharType="end"/>
+      </w:r>
       <w:bookmarkEnd w:id="30"/>
       <w:r>
         <w:t xml:space="preserve"> File </w:t>
@@ -19032,25 +19321,51 @@
       <w:r>
         <w:t xml:space="preserve">Figure </w:t>
       </w:r>
-      <w:fldSimple w:instr=" STYLEREF 1 \s ">
-        <w:r>
-          <w:rPr>
-            <w:noProof/>
-          </w:rPr>
-          <w:t>VIII</w:t>
-        </w:r>
-      </w:fldSimple>
+      <w:r>
+        <w:fldChar w:fldCharType="begin"/>
+      </w:r>
+      <w:r>
+        <w:instrText xml:space="preserve"> STYLEREF 1 \s </w:instrText>
+      </w:r>
+      <w:r>
+        <w:fldChar w:fldCharType="separate"/>
+      </w:r>
+      <w:r>
+        <w:rPr>
+          <w:noProof/>
+        </w:rPr>
+        <w:t>VIII</w:t>
+      </w:r>
+      <w:r>
+        <w:rPr>
+          <w:noProof/>
+        </w:rPr>
+        <w:fldChar w:fldCharType="end"/>
+      </w:r>
       <w:r>
         <w:t>.</w:t>
       </w:r>
-      <w:fldSimple w:instr=" SEQ Figure \* ARABIC \s 1 ">
-        <w:r>
-          <w:rPr>
-            <w:noProof/>
-          </w:rPr>
-          <w:t>13</w:t>
-        </w:r>
-      </w:fldSimple>
+      <w:r>
+        <w:fldChar w:fldCharType="begin"/>
+      </w:r>
+      <w:r>
+        <w:instrText xml:space="preserve"> SEQ Figure \* ARABIC \s 1 </w:instrText>
+      </w:r>
+      <w:r>
+        <w:fldChar w:fldCharType="separate"/>
+      </w:r>
+      <w:r>
+        <w:rPr>
+          <w:noProof/>
+        </w:rPr>
+        <w:t>13</w:t>
+      </w:r>
+      <w:r>
+        <w:rPr>
+          <w:noProof/>
+        </w:rPr>
+        <w:fldChar w:fldCharType="end"/>
+      </w:r>
       <w:bookmarkEnd w:id="31"/>
       <w:r>
         <w:t xml:space="preserve">. </w:t>
@@ -19073,25 +19388,51 @@
       <w:r>
         <w:t xml:space="preserve">Figure </w:t>
       </w:r>
-      <w:fldSimple w:instr=" STYLEREF 1 \s ">
-        <w:r>
-          <w:rPr>
-            <w:noProof/>
-          </w:rPr>
-          <w:t>VIII</w:t>
-        </w:r>
-      </w:fldSimple>
+      <w:r>
+        <w:fldChar w:fldCharType="begin"/>
+      </w:r>
+      <w:r>
+        <w:instrText xml:space="preserve"> STYLEREF 1 \s </w:instrText>
+      </w:r>
+      <w:r>
+        <w:fldChar w:fldCharType="separate"/>
+      </w:r>
+      <w:r>
+        <w:rPr>
+          <w:noProof/>
+        </w:rPr>
+        <w:t>VIII</w:t>
+      </w:r>
+      <w:r>
+        <w:rPr>
+          <w:noProof/>
+        </w:rPr>
+        <w:fldChar w:fldCharType="end"/>
+      </w:r>
       <w:r>
         <w:t>.</w:t>
       </w:r>
-      <w:fldSimple w:instr=" SEQ Figure \* ARABIC \s 1 ">
-        <w:r>
-          <w:rPr>
-            <w:noProof/>
-          </w:rPr>
-          <w:t>14</w:t>
-        </w:r>
-      </w:fldSimple>
+      <w:r>
+        <w:fldChar w:fldCharType="begin"/>
+      </w:r>
+      <w:r>
+        <w:instrText xml:space="preserve"> SEQ Figure \* ARABIC \s 1 </w:instrText>
+      </w:r>
+      <w:r>
+        <w:fldChar w:fldCharType="separate"/>
+      </w:r>
+      <w:r>
+        <w:rPr>
+          <w:noProof/>
+        </w:rPr>
+        <w:t>14</w:t>
+      </w:r>
+      <w:r>
+        <w:rPr>
+          <w:noProof/>
+        </w:rPr>
+        <w:fldChar w:fldCharType="end"/>
+      </w:r>
       <w:bookmarkEnd w:id="33"/>
       <w:r>
         <w:t xml:space="preserve"> </w:t>
@@ -19376,25 +19717,51 @@
       <w:r>
         <w:t xml:space="preserve">Figure </w:t>
       </w:r>
-      <w:fldSimple w:instr=" STYLEREF 1 \s ">
-        <w:r>
-          <w:rPr>
-            <w:noProof/>
-          </w:rPr>
-          <w:t>VIII</w:t>
-        </w:r>
-      </w:fldSimple>
+      <w:r>
+        <w:fldChar w:fldCharType="begin"/>
+      </w:r>
+      <w:r>
+        <w:instrText xml:space="preserve"> STYLEREF 1 \s </w:instrText>
+      </w:r>
+      <w:r>
+        <w:fldChar w:fldCharType="separate"/>
+      </w:r>
+      <w:r>
+        <w:rPr>
+          <w:noProof/>
+        </w:rPr>
+        <w:t>VIII</w:t>
+      </w:r>
+      <w:r>
+        <w:rPr>
+          <w:noProof/>
+        </w:rPr>
+        <w:fldChar w:fldCharType="end"/>
+      </w:r>
       <w:r>
         <w:t>.</w:t>
       </w:r>
-      <w:fldSimple w:instr=" SEQ Figure \* ARABIC \s 1 ">
-        <w:r>
-          <w:rPr>
-            <w:noProof/>
-          </w:rPr>
-          <w:t>15</w:t>
-        </w:r>
-      </w:fldSimple>
+      <w:r>
+        <w:fldChar w:fldCharType="begin"/>
+      </w:r>
+      <w:r>
+        <w:instrText xml:space="preserve"> SEQ Figure \* ARABIC \s 1 </w:instrText>
+      </w:r>
+      <w:r>
+        <w:fldChar w:fldCharType="separate"/>
+      </w:r>
+      <w:r>
+        <w:rPr>
+          <w:noProof/>
+        </w:rPr>
+        <w:t>15</w:t>
+      </w:r>
+      <w:r>
+        <w:rPr>
+          <w:noProof/>
+        </w:rPr>
+        <w:fldChar w:fldCharType="end"/>
+      </w:r>
       <w:bookmarkEnd w:id="35"/>
       <w:r>
         <w:t xml:space="preserve"> File C_C_TB_vdW.txt</w:t>
@@ -19667,25 +20034,51 @@
       <w:r>
         <w:t xml:space="preserve">Figure </w:t>
       </w:r>
-      <w:fldSimple w:instr=" STYLEREF 1 \s ">
-        <w:r>
-          <w:rPr>
-            <w:noProof/>
-          </w:rPr>
-          <w:t>VIII</w:t>
-        </w:r>
-      </w:fldSimple>
+      <w:r>
+        <w:fldChar w:fldCharType="begin"/>
+      </w:r>
+      <w:r>
+        <w:instrText xml:space="preserve"> STYLEREF 1 \s </w:instrText>
+      </w:r>
+      <w:r>
+        <w:fldChar w:fldCharType="separate"/>
+      </w:r>
+      <w:r>
+        <w:rPr>
+          <w:noProof/>
+        </w:rPr>
+        <w:t>VIII</w:t>
+      </w:r>
+      <w:r>
+        <w:rPr>
+          <w:noProof/>
+        </w:rPr>
+        <w:fldChar w:fldCharType="end"/>
+      </w:r>
       <w:r>
         <w:t>.</w:t>
       </w:r>
-      <w:fldSimple w:instr=" SEQ Figure \* ARABIC \s 1 ">
-        <w:r>
-          <w:rPr>
-            <w:noProof/>
-          </w:rPr>
-          <w:t>16</w:t>
-        </w:r>
-      </w:fldSimple>
+      <w:r>
+        <w:fldChar w:fldCharType="begin"/>
+      </w:r>
+      <w:r>
+        <w:instrText xml:space="preserve"> SEQ Figure \* ARABIC \s 1 </w:instrText>
+      </w:r>
+      <w:r>
+        <w:fldChar w:fldCharType="separate"/>
+      </w:r>
+      <w:r>
+        <w:rPr>
+          <w:noProof/>
+        </w:rPr>
+        <w:t>16</w:t>
+      </w:r>
+      <w:r>
+        <w:rPr>
+          <w:noProof/>
+        </w:rPr>
+        <w:fldChar w:fldCharType="end"/>
+      </w:r>
       <w:bookmarkEnd w:id="37"/>
       <w:r>
         <w:t xml:space="preserve"> File C_C_TB_Coulomb.txt</w:t>
@@ -20435,25 +20828,51 @@
       <w:r>
         <w:t xml:space="preserve">Figure </w:t>
       </w:r>
-      <w:fldSimple w:instr=" STYLEREF 1 \s ">
-        <w:r>
-          <w:rPr>
-            <w:noProof/>
-          </w:rPr>
-          <w:t>VIII</w:t>
-        </w:r>
-      </w:fldSimple>
+      <w:r>
+        <w:fldChar w:fldCharType="begin"/>
+      </w:r>
+      <w:r>
+        <w:instrText xml:space="preserve"> STYLEREF 1 \s </w:instrText>
+      </w:r>
+      <w:r>
+        <w:fldChar w:fldCharType="separate"/>
+      </w:r>
+      <w:r>
+        <w:rPr>
+          <w:noProof/>
+        </w:rPr>
+        <w:t>VIII</w:t>
+      </w:r>
+      <w:r>
+        <w:rPr>
+          <w:noProof/>
+        </w:rPr>
+        <w:fldChar w:fldCharType="end"/>
+      </w:r>
       <w:r>
         <w:t>.</w:t>
       </w:r>
-      <w:fldSimple w:instr=" SEQ Figure \* ARABIC \s 1 ">
-        <w:r>
-          <w:rPr>
-            <w:noProof/>
-          </w:rPr>
-          <w:t>17</w:t>
-        </w:r>
-      </w:fldSimple>
+      <w:r>
+        <w:fldChar w:fldCharType="begin"/>
+      </w:r>
+      <w:r>
+        <w:instrText xml:space="preserve"> SEQ Figure \* ARABIC \s 1 </w:instrText>
+      </w:r>
+      <w:r>
+        <w:fldChar w:fldCharType="separate"/>
+      </w:r>
+      <w:r>
+        <w:rPr>
+          <w:noProof/>
+        </w:rPr>
+        <w:t>17</w:t>
+      </w:r>
+      <w:r>
+        <w:rPr>
+          <w:noProof/>
+        </w:rPr>
+        <w:fldChar w:fldCharType="end"/>
+      </w:r>
       <w:bookmarkEnd w:id="39"/>
       <w:r>
         <w:t xml:space="preserve"> C_C_TB_wall.txt</w:t>
@@ -20633,25 +21052,51 @@
       <w:r>
         <w:t xml:space="preserve">Figure </w:t>
       </w:r>
-      <w:fldSimple w:instr=" STYLEREF 1 \s ">
-        <w:r>
-          <w:rPr>
-            <w:noProof/>
-          </w:rPr>
-          <w:t>VIII</w:t>
-        </w:r>
-      </w:fldSimple>
+      <w:r>
+        <w:fldChar w:fldCharType="begin"/>
+      </w:r>
+      <w:r>
+        <w:instrText xml:space="preserve"> STYLEREF 1 \s </w:instrText>
+      </w:r>
+      <w:r>
+        <w:fldChar w:fldCharType="separate"/>
+      </w:r>
+      <w:r>
+        <w:rPr>
+          <w:noProof/>
+        </w:rPr>
+        <w:t>VIII</w:t>
+      </w:r>
+      <w:r>
+        <w:rPr>
+          <w:noProof/>
+        </w:rPr>
+        <w:fldChar w:fldCharType="end"/>
+      </w:r>
       <w:r>
         <w:t>.</w:t>
       </w:r>
-      <w:fldSimple w:instr=" SEQ Figure \* ARABIC \s 1 ">
-        <w:r>
-          <w:rPr>
-            <w:noProof/>
-          </w:rPr>
-          <w:t>18</w:t>
-        </w:r>
-      </w:fldSimple>
+      <w:r>
+        <w:fldChar w:fldCharType="begin"/>
+      </w:r>
+      <w:r>
+        <w:instrText xml:space="preserve"> SEQ Figure \* ARABIC \s 1 </w:instrText>
+      </w:r>
+      <w:r>
+        <w:fldChar w:fldCharType="separate"/>
+      </w:r>
+      <w:r>
+        <w:rPr>
+          <w:noProof/>
+        </w:rPr>
+        <w:t>18</w:t>
+      </w:r>
+      <w:r>
+        <w:rPr>
+          <w:noProof/>
+        </w:rPr>
+        <w:fldChar w:fldCharType="end"/>
+      </w:r>
       <w:bookmarkEnd w:id="41"/>
       <w:r>
         <w:t xml:space="preserve"> File Unit_cell_equilibrium.txt</w:t>
@@ -20909,25 +21354,51 @@
         <w:lastRenderedPageBreak/>
         <w:t xml:space="preserve">Figure </w:t>
       </w:r>
-      <w:fldSimple w:instr=" STYLEREF 1 \s ">
-        <w:r>
-          <w:rPr>
-            <w:noProof/>
-          </w:rPr>
-          <w:t>VIII</w:t>
-        </w:r>
-      </w:fldSimple>
+      <w:r>
+        <w:fldChar w:fldCharType="begin"/>
+      </w:r>
+      <w:r>
+        <w:instrText xml:space="preserve"> STYLEREF 1 \s </w:instrText>
+      </w:r>
+      <w:r>
+        <w:fldChar w:fldCharType="separate"/>
+      </w:r>
+      <w:r>
+        <w:rPr>
+          <w:noProof/>
+        </w:rPr>
+        <w:t>VIII</w:t>
+      </w:r>
+      <w:r>
+        <w:rPr>
+          <w:noProof/>
+        </w:rPr>
+        <w:fldChar w:fldCharType="end"/>
+      </w:r>
       <w:r>
         <w:t>.</w:t>
       </w:r>
-      <w:fldSimple w:instr=" SEQ Figure \* ARABIC \s 1 ">
-        <w:r>
-          <w:rPr>
-            <w:noProof/>
-          </w:rPr>
-          <w:t>19</w:t>
-        </w:r>
-      </w:fldSimple>
+      <w:r>
+        <w:fldChar w:fldCharType="begin"/>
+      </w:r>
+      <w:r>
+        <w:instrText xml:space="preserve"> SEQ Figure \* ARABIC \s 1 </w:instrText>
+      </w:r>
+      <w:r>
+        <w:fldChar w:fldCharType="separate"/>
+      </w:r>
+      <w:r>
+        <w:rPr>
+          <w:noProof/>
+        </w:rPr>
+        <w:t>19</w:t>
+      </w:r>
+      <w:r>
+        <w:rPr>
+          <w:noProof/>
+        </w:rPr>
+        <w:fldChar w:fldCharType="end"/>
+      </w:r>
       <w:bookmarkEnd w:id="43"/>
       <w:r>
         <w:t xml:space="preserve"> File </w:t>
@@ -21940,25 +22411,51 @@
       <w:r>
         <w:t xml:space="preserve">Figure </w:t>
       </w:r>
-      <w:fldSimple w:instr=" STYLEREF 1 \s ">
-        <w:r>
-          <w:rPr>
-            <w:noProof/>
-          </w:rPr>
-          <w:t>VIII</w:t>
-        </w:r>
-      </w:fldSimple>
+      <w:r>
+        <w:fldChar w:fldCharType="begin"/>
+      </w:r>
+      <w:r>
+        <w:instrText xml:space="preserve"> STYLEREF 1 \s </w:instrText>
+      </w:r>
+      <w:r>
+        <w:fldChar w:fldCharType="separate"/>
+      </w:r>
+      <w:r>
+        <w:rPr>
+          <w:noProof/>
+        </w:rPr>
+        <w:t>VIII</w:t>
+      </w:r>
+      <w:r>
+        <w:rPr>
+          <w:noProof/>
+        </w:rPr>
+        <w:fldChar w:fldCharType="end"/>
+      </w:r>
       <w:r>
         <w:t>.</w:t>
       </w:r>
-      <w:fldSimple w:instr=" SEQ Figure \* ARABIC \s 1 ">
-        <w:r>
-          <w:rPr>
-            <w:noProof/>
-          </w:rPr>
-          <w:t>20</w:t>
-        </w:r>
-      </w:fldSimple>
+      <w:r>
+        <w:fldChar w:fldCharType="begin"/>
+      </w:r>
+      <w:r>
+        <w:instrText xml:space="preserve"> SEQ Figure \* ARABIC \s 1 </w:instrText>
+      </w:r>
+      <w:r>
+        <w:fldChar w:fldCharType="separate"/>
+      </w:r>
+      <w:r>
+        <w:rPr>
+          <w:noProof/>
+        </w:rPr>
+        <w:t>20</w:t>
+      </w:r>
+      <w:r>
+        <w:rPr>
+          <w:noProof/>
+        </w:rPr>
+        <w:fldChar w:fldCharType="end"/>
+      </w:r>
       <w:bookmarkEnd w:id="51"/>
       <w:r>
         <w:t xml:space="preserve"> </w:t>
@@ -22828,25 +23325,51 @@
       <w:r>
         <w:t xml:space="preserve">Figure </w:t>
       </w:r>
-      <w:fldSimple w:instr=" STYLEREF 1 \s ">
-        <w:r>
-          <w:rPr>
-            <w:noProof/>
-          </w:rPr>
-          <w:t>VIII</w:t>
-        </w:r>
-      </w:fldSimple>
+      <w:r>
+        <w:fldChar w:fldCharType="begin"/>
+      </w:r>
+      <w:r>
+        <w:instrText xml:space="preserve"> STYLEREF 1 \s </w:instrText>
+      </w:r>
+      <w:r>
+        <w:fldChar w:fldCharType="separate"/>
+      </w:r>
+      <w:r>
+        <w:rPr>
+          <w:noProof/>
+        </w:rPr>
+        <w:t>VIII</w:t>
+      </w:r>
+      <w:r>
+        <w:rPr>
+          <w:noProof/>
+        </w:rPr>
+        <w:fldChar w:fldCharType="end"/>
+      </w:r>
       <w:r>
         <w:t>.</w:t>
       </w:r>
-      <w:fldSimple w:instr=" SEQ Figure \* ARABIC \s 1 ">
-        <w:r>
-          <w:rPr>
-            <w:noProof/>
-          </w:rPr>
-          <w:t>21</w:t>
-        </w:r>
-      </w:fldSimple>
+      <w:r>
+        <w:fldChar w:fldCharType="begin"/>
+      </w:r>
+      <w:r>
+        <w:instrText xml:space="preserve"> SEQ Figure \* ARABIC \s 1 </w:instrText>
+      </w:r>
+      <w:r>
+        <w:fldChar w:fldCharType="separate"/>
+      </w:r>
+      <w:r>
+        <w:rPr>
+          <w:noProof/>
+        </w:rPr>
+        <w:t>21</w:t>
+      </w:r>
+      <w:r>
+        <w:rPr>
+          <w:noProof/>
+        </w:rPr>
+        <w:fldChar w:fldCharType="end"/>
+      </w:r>
       <w:bookmarkEnd w:id="55"/>
       <w:r>
         <w:t>. Example of k_grid.dat file</w:t>
@@ -23981,6 +24504,9 @@
     <w:p>
       <w:pPr>
         <w:jc w:val="both"/>
+        <w:rPr>
+          <w:lang w:val="en-US"/>
+        </w:rPr>
       </w:pPr>
       <w:r>
         <w:t>OUTPU</w:t>
@@ -23989,16 +24515,19 @@
         <w:t>T_electron_distribution_Gnuplot</w:t>
       </w:r>
       <w:r>
-        <w:t>.sh – plots the electron distribution function (overlap of al</w:t>
-      </w:r>
-      <w:r>
-        <w:t xml:space="preserve">l timesteps, not very useful). </w:t>
-      </w:r>
-      <w:r>
-        <w:t>Takes a few minutes to plot.</w:t>
-      </w:r>
-      <w:r>
-        <w:t xml:space="preserve"> Better not to use, but set your own timesteps to print out if needed.</w:t>
+        <w:t xml:space="preserve">.sh – plots the electron distribution function </w:t>
+      </w:r>
+      <w:r>
+        <w:t>as an animated gif. Note that the points are plotted in the position of the current energy levels (molecular orbitals)</w:t>
+      </w:r>
+      <w:r>
+        <w:t>, so the shifts of the points reflect the shifts of the orbitals</w:t>
+      </w:r>
+      <w:r>
+        <w:rPr>
+          <w:lang w:val="en-US"/>
+        </w:rPr>
+        <w:t>. The time instant is marked as the timestep of the simulation, not the actual time.</w:t>
       </w:r>
     </w:p>
     <w:p>
@@ -24231,6 +24760,7 @@
       </w:pPr>
       <w:bookmarkStart w:id="62" w:name="_Toc117674409"/>
       <w:r>
+        <w:lastRenderedPageBreak/>
         <w:t>Output d</w:t>
       </w:r>
       <w:r>
@@ -24284,7 +24814,6 @@
         <w:rPr>
           <w:color w:val="1F497D"/>
         </w:rPr>
-        <w:lastRenderedPageBreak/>
         <w:t>OUTPUT_atomic_coordinates.</w:t>
       </w:r>
       <w:r>
@@ -24811,6 +25340,7 @@
         <w:rPr>
           <w:color w:val="1F497D"/>
         </w:rPr>
+        <w:lastRenderedPageBreak/>
         <w:t>OUTPUT_dielectric_function.dat</w:t>
       </w:r>
       <w:r>
@@ -24855,7 +25385,6 @@
         <w:jc w:val="both"/>
       </w:pPr>
       <w:r>
-        <w:lastRenderedPageBreak/>
         <w:t>real part of CDF</w:t>
       </w:r>
     </w:p>
@@ -25440,6 +25969,7 @@
         <w:jc w:val="both"/>
       </w:pPr>
       <w:r>
+        <w:lastRenderedPageBreak/>
         <w:t>Time [fs]</w:t>
       </w:r>
     </w:p>
@@ -25492,7 +26022,6 @@
         <w:jc w:val="both"/>
       </w:pPr>
       <w:r>
-        <w:lastRenderedPageBreak/>
         <w:t>Electrons h</w:t>
       </w:r>
       <w:r>
@@ -26149,6 +26678,7 @@
       </w:pPr>
       <w:bookmarkStart w:id="63" w:name="_Toc117674410"/>
       <w:r>
+        <w:lastRenderedPageBreak/>
         <w:t>…_CONVOLVED.dat output data files</w:t>
       </w:r>
       <w:bookmarkEnd w:id="63"/>
@@ -26164,11 +26694,7 @@
         <w:t xml:space="preserve">positive </w:t>
       </w:r>
       <w:r>
-        <w:t xml:space="preserve">duration of the probe pulse, all the data from the output files mentioned above will be additionally convolved with a Gaussian function of a given FWHM. The </w:t>
-      </w:r>
-      <w:r>
-        <w:lastRenderedPageBreak/>
-        <w:t>resulting data will be saved in the new output data files under the same names with the tag ‘CONVOLVED’ added to them, e.g. temperatures after the convolution will be in the file:</w:t>
+        <w:t>duration of the probe pulse, all the data from the output files mentioned above will be additionally convolved with a Gaussian function of a given FWHM. The resulting data will be saved in the new output data files under the same names with the tag ‘CONVOLVED’ added to them, e.g. temperatures after the convolution will be in the file:</w:t>
       </w:r>
     </w:p>
     <w:p>
@@ -26583,7 +27109,11 @@
         <w:t xml:space="preserve"> sets how often to print out autocorrelators and phonon spectr</w:t>
       </w:r>
       <w:r>
-        <w:t xml:space="preserve">a: it will divide the data into </w:t>
+        <w:t xml:space="preserve">a: it </w:t>
+      </w:r>
+      <w:r>
+        <w:lastRenderedPageBreak/>
+        <w:t xml:space="preserve">will divide the data into </w:t>
       </w:r>
       <w:r>
         <w:rPr>
@@ -26635,7 +27165,6 @@
         <w:rPr>
           <w:color w:val="1F497D" w:themeColor="text2"/>
         </w:rPr>
-        <w:lastRenderedPageBreak/>
         <w:t>OUT_VAF_</w:t>
       </w:r>
       <w:r>
@@ -27681,6 +28210,7 @@
         </w:rPr>
       </w:pPr>
       <w:r>
+        <w:lastRenderedPageBreak/>
         <w:t>Run XTANT to create 10 (or more) output folder</w:t>
       </w:r>
       <w:r>
@@ -27743,7 +28273,6 @@
         <w:jc w:val="both"/>
       </w:pPr>
       <w:r>
-        <w:lastRenderedPageBreak/>
         <w:t>where “</w:t>
       </w:r>
       <w:r>
@@ -28198,6 +28727,7 @@
         </w:numPr>
       </w:pPr>
       <w:r>
+        <w:lastRenderedPageBreak/>
         <w:t>Electronic Gruneisen parameter, defined as dP/dE in [Pa/(J/atom)]</w:t>
       </w:r>
     </w:p>
@@ -28230,11 +28760,7 @@
         <w:fldChar w:fldCharType="end"/>
       </w:r>
       <w:r>
-        <w:t xml:space="preserve">, which can be calculated from the columns 2 and 3 in this file. In this case, it is important to </w:t>
-      </w:r>
-      <w:r>
-        <w:lastRenderedPageBreak/>
-        <w:t>subtract the room temperature value from the pressure (since it is rarely exactly zero in the simulation).</w:t>
+        <w:t>, which can be calculated from the columns 2 and 3 in this file. In this case, it is important to subtract the room temperature value from the pressure (since it is rarely exactly zero in the simulation).</w:t>
       </w:r>
       <w:r>
         <w:t xml:space="preserve"> This definition is useful, since the definition based on the derivative often produces too noisy results.</w:t>
@@ -28632,27 +29158,54 @@
         <w:pStyle w:val="Caption"/>
       </w:pPr>
       <w:r>
+        <w:lastRenderedPageBreak/>
         <w:t xml:space="preserve">Figure </w:t>
       </w:r>
-      <w:fldSimple w:instr=" STYLEREF 1 \s ">
-        <w:r>
-          <w:rPr>
-            <w:noProof/>
-          </w:rPr>
-          <w:t>X</w:t>
-        </w:r>
-      </w:fldSimple>
+      <w:r>
+        <w:fldChar w:fldCharType="begin"/>
+      </w:r>
+      <w:r>
+        <w:instrText xml:space="preserve"> STYLEREF 1 \s </w:instrText>
+      </w:r>
+      <w:r>
+        <w:fldChar w:fldCharType="separate"/>
+      </w:r>
+      <w:r>
+        <w:rPr>
+          <w:noProof/>
+        </w:rPr>
+        <w:t>X</w:t>
+      </w:r>
+      <w:r>
+        <w:rPr>
+          <w:noProof/>
+        </w:rPr>
+        <w:fldChar w:fldCharType="end"/>
+      </w:r>
       <w:r>
         <w:t>.</w:t>
       </w:r>
-      <w:fldSimple w:instr=" SEQ Figure \* ARABIC \s 1 ">
-        <w:r>
-          <w:rPr>
-            <w:noProof/>
-          </w:rPr>
-          <w:t>1</w:t>
-        </w:r>
-      </w:fldSimple>
+      <w:r>
+        <w:fldChar w:fldCharType="begin"/>
+      </w:r>
+      <w:r>
+        <w:instrText xml:space="preserve"> SEQ Figure \* ARABIC \s 1 </w:instrText>
+      </w:r>
+      <w:r>
+        <w:fldChar w:fldCharType="separate"/>
+      </w:r>
+      <w:r>
+        <w:rPr>
+          <w:noProof/>
+        </w:rPr>
+        <w:t>1</w:t>
+      </w:r>
+      <w:r>
+        <w:rPr>
+          <w:noProof/>
+        </w:rPr>
+        <w:fldChar w:fldCharType="end"/>
+      </w:r>
       <w:r>
         <w:t xml:space="preserve"> </w:t>
       </w:r>
@@ -28706,7 +29259,6 @@
         <w:jc w:val="both"/>
       </w:pPr>
       <w:r>
-        <w:lastRenderedPageBreak/>
         <w:t>Probe incidence angle with respect to the surface [degree]</w:t>
       </w:r>
     </w:p>
@@ -29306,6 +29858,7 @@
         <w:jc w:val="both"/>
       </w:pPr>
       <w:r>
+        <w:lastRenderedPageBreak/>
         <w:t xml:space="preserve">Execution of this utility creates the output file </w:t>
       </w:r>
       <w:r>
@@ -29333,7 +29886,6 @@
         <w:jc w:val="both"/>
       </w:pPr>
       <w:r>
-        <w:lastRenderedPageBreak/>
         <w:t>Column 2 and others: number of fragments with the mass, set in column 1, at the time instant, set in the first line.</w:t>
       </w:r>
     </w:p>
@@ -29759,7 +30311,14 @@
           <w:noProof/>
         </w:rPr>
         <w:tab/>
-        <w:t>M. Harmand, R. Coffee, M. Bionta, M. Chollet, D. French, D.M. Zhu, D.T. Fritz, H. Lemke, N. Medvedev, B. Ziaja, S. Toleikis, M. Cammarata, Achieving few-femtosecond time-sorting at hard X-ray free-electron lasers, Nat Phot. 7 (2013) 215–218. https://doi.org/10.1038/nphoton.2013.11.</w:t>
+        <w:t xml:space="preserve">M. Harmand, R. Coffee, M. Bionta, M. Chollet, D. French, D.M. Zhu, D.T. Fritz, H. Lemke, N. Medvedev, B. Ziaja, S. Toleikis, M. Cammarata, Achieving few-femtosecond time-sorting at hard X-ray free-electron lasers, Nat Phot. 7 (2013) 215–218. </w:t>
+      </w:r>
+      <w:r>
+        <w:rPr>
+          <w:noProof/>
+        </w:rPr>
+        <w:lastRenderedPageBreak/>
+        <w:t>https://doi.org/10.1038/nphoton.2013.11.</w:t>
       </w:r>
     </w:p>
     <w:p>
@@ -29804,7 +30363,6 @@
         <w:rPr>
           <w:noProof/>
         </w:rPr>
-        <w:lastRenderedPageBreak/>
         <w:t>[15]</w:t>
       </w:r>
       <w:r>
@@ -30228,7 +30786,14 @@
           <w:noProof/>
         </w:rPr>
         <w:tab/>
-        <w:t>N. Medvedev, Z. Li, V. Tkachenko, B. Ziaja, Electron-ion coupling in semiconductors beyond Fermi’s golden rule, Phys. Rev. B. 95 (2017) 014309. https://doi.org/10.1103/PhysRevB.95.014309.</w:t>
+        <w:t xml:space="preserve">N. Medvedev, Z. Li, V. Tkachenko, B. Ziaja, Electron-ion coupling in semiconductors beyond Fermi’s golden rule, Phys. Rev. B. 95 (2017) 014309. </w:t>
+      </w:r>
+      <w:r>
+        <w:rPr>
+          <w:noProof/>
+        </w:rPr>
+        <w:lastRenderedPageBreak/>
+        <w:t>https://doi.org/10.1103/PhysRevB.95.014309.</w:t>
       </w:r>
     </w:p>
     <w:p>
@@ -30254,14 +30819,7 @@
           <w:noProof/>
         </w:rPr>
         <w:tab/>
-        <w:t xml:space="preserve">F. Tavella, H. Höppner, V. Tkachenko, N. Medvedev, F. Capotondi, T. Golz, Y. Kai, M. Manfredda, E. Pedersoli, M.J. Prandolini, N. Stojanovic, T. Tanikawa, U. Teubner, S. Toleikis, B. Ziaja, Soft x-ray induced femtosecond solid-to-solid phase transition, High Energy Density </w:t>
-      </w:r>
-      <w:r>
-        <w:rPr>
-          <w:noProof/>
-        </w:rPr>
-        <w:lastRenderedPageBreak/>
-        <w:t>Phys. 24 (2017) 22. https://doi.org/10.1016/j.hedp.2017.06.001.</w:t>
+        <w:t>F. Tavella, H. Höppner, V. Tkachenko, N. Medvedev, F. Capotondi, T. Golz, Y. Kai, M. Manfredda, E. Pedersoli, M.J. Prandolini, N. Stojanovic, T. Tanikawa, U. Teubner, S. Toleikis, B. Ziaja, Soft x-ray induced femtosecond solid-to-solid phase transition, High Energy Density Phys. 24 (2017) 22. https://doi.org/10.1016/j.hedp.2017.06.001.</w:t>
       </w:r>
     </w:p>
     <w:p>

</xml_diff>

<commit_message>
Optical pulses are included in the linear regime
</commit_message>
<xml_diff>
--- a/!XTANT_3_manual.docx
+++ b/!XTANT_3_manual.docx
@@ -128,7 +128,7 @@
         <w:rPr>
           <w:noProof/>
         </w:rPr>
-        <w:t>01/02/2023</w:t>
+        <w:t>03/02/2023</w:t>
       </w:r>
       <w:r>
         <w:rPr>
@@ -786,7 +786,7 @@
                 <w:noProof/>
                 <w:webHidden/>
               </w:rPr>
-              <w:t>6</w:t>
+              <w:t>7</w:t>
             </w:r>
             <w:r>
               <w:rPr>
@@ -4743,13 +4743,16 @@
         <w:jc w:val="both"/>
       </w:pPr>
       <w:r>
-        <w:t>The photon energy is limited to ~30 eV (no nonlinear photoabsorption included, which becomes increasingly important at lower photon energies) up to ~20</w:t>
-      </w:r>
-      <w:r>
-        <w:t xml:space="preserve"> keV (no radiative decays of cor</w:t>
-      </w:r>
-      <w:r>
-        <w:t>e holes are included, which becomes important for heavy elements at higher photon energies; no relativistic effects for electrons are included).</w:t>
+        <w:t xml:space="preserve">The photon </w:t>
+      </w:r>
+      <w:r>
+        <w:t>absorption is modelled in the linear regime only. Since no simultaneous multi-photon absorption is included, the lowest allowed photon energy is limited by the material bandgap (for insulators). When modelling photon energy that is smaller than the energy cut off (see description below), nonequilibrium electron kinetics may be included via</w:t>
+      </w:r>
+      <w:r>
+        <w:t xml:space="preserve"> the</w:t>
+      </w:r>
+      <w:r>
+        <w:t xml:space="preserve"> relaxation time approximation.</w:t>
       </w:r>
     </w:p>
     <w:p>
@@ -4762,7 +4765,22 @@
         <w:jc w:val="both"/>
       </w:pPr>
       <w:r>
-        <w:t>The deposited dose is limited to ~5 eV/atom, depending on the TB parameterization of the material. The code MAY be used at higher doses, if you understand the risks and shortcomings – such as, e.g., the results at ultrashort timescales may still be reliable, or ultrafast cooling or electron emission that may quickly reduce the dose, etc.</w:t>
+        <w:t>The u</w:t>
+      </w:r>
+      <w:r>
+        <w:t xml:space="preserve">pper limit for the photon energy is </w:t>
+      </w:r>
+      <w:r>
+        <w:t>~20</w:t>
+      </w:r>
+      <w:r>
+        <w:t>-30</w:t>
+      </w:r>
+      <w:r>
+        <w:t xml:space="preserve"> keV (no radiative decays of cor</w:t>
+      </w:r>
+      <w:r>
+        <w:t>e holes are included, which becomes important for heavy elements at higher photon energies; no relativistic effects for electrons are included).</w:t>
       </w:r>
     </w:p>
     <w:p>
@@ -4775,25 +4793,7 @@
         <w:jc w:val="both"/>
       </w:pPr>
       <w:r>
-        <w:t xml:space="preserve">At low deposited doses, the electron-phonon coupling model </w:t>
-      </w:r>
-      <w:r>
-        <w:t>is un</w:t>
-      </w:r>
-      <w:r>
-        <w:t xml:space="preserve">reliable, it is limited to electronic temperatures </w:t>
-      </w:r>
-      <w:r>
-        <w:t xml:space="preserve">above some </w:t>
-      </w:r>
-      <w:r>
-        <w:t>~</w:t>
-      </w:r>
-      <w:r>
-        <w:t>2-3 k</w:t>
-      </w:r>
-      <w:r>
-        <w:t>K.</w:t>
+        <w:t>The deposited dose is limited to ~5 eV/atom, depending on the TB parameterization of the material. The code MAY be used at higher doses, if you understand the risks and shortcomings – such as, e.g., the results at ultrashort timescales may still be reliable, or ultrafast cooling or electron emission that may quickly reduce the dose, etc.</w:t>
       </w:r>
     </w:p>
     <w:p>
@@ -4806,25 +4806,25 @@
         <w:jc w:val="both"/>
       </w:pPr>
       <w:r>
-        <w:t xml:space="preserve">The number of atoms in the simulation box must be larger than some 200-300, defined by </w:t>
-      </w:r>
-      <w:r>
-        <w:t xml:space="preserve">the </w:t>
-      </w:r>
-      <w:r>
-        <w:t xml:space="preserve">two factors: 1) the TB cut-off radius must be </w:t>
-      </w:r>
-      <w:r>
-        <w:t>smaller</w:t>
-      </w:r>
-      <w:r>
-        <w:t xml:space="preserve"> than half of the simulation box with periodic boundaries; 2) the electron-phonon coupling, calculated at </w:t>
-      </w:r>
-      <w:r>
-        <w:t xml:space="preserve">the </w:t>
-      </w:r>
-      <w:r>
-        <w:t>gamma-point only, requires a few hundred atoms for convergence (must be checked for each material).</w:t>
+        <w:t xml:space="preserve">At low deposited doses, the electron-phonon coupling model </w:t>
+      </w:r>
+      <w:r>
+        <w:t>is un</w:t>
+      </w:r>
+      <w:r>
+        <w:t xml:space="preserve">reliable, it is limited to electronic temperatures </w:t>
+      </w:r>
+      <w:r>
+        <w:t xml:space="preserve">above some </w:t>
+      </w:r>
+      <w:r>
+        <w:t>~</w:t>
+      </w:r>
+      <w:r>
+        <w:t>2-3 k</w:t>
+      </w:r>
+      <w:r>
+        <w:t>K.</w:t>
       </w:r>
     </w:p>
     <w:p>
@@ -4837,10 +4837,44 @@
         <w:jc w:val="both"/>
       </w:pPr>
       <w:r>
+        <w:t xml:space="preserve">The number of atoms in the simulation box must be larger than some 200-300, defined by </w:t>
+      </w:r>
+      <w:r>
+        <w:t xml:space="preserve">the </w:t>
+      </w:r>
+      <w:r>
+        <w:t xml:space="preserve">two factors: 1) the TB cut-off radius must be </w:t>
+      </w:r>
+      <w:r>
+        <w:t>smaller</w:t>
+      </w:r>
+      <w:r>
+        <w:t xml:space="preserve"> than half of the simulation box with periodic boundaries; 2) the electron-phonon coupling, calculated at </w:t>
+      </w:r>
+      <w:r>
+        <w:t xml:space="preserve">the </w:t>
+      </w:r>
+      <w:r>
+        <w:t>gamma-point only, requires a few hundred atoms for convergence (must be checked for each material).</w:t>
+      </w:r>
+    </w:p>
+    <w:p>
+      <w:pPr>
+        <w:pStyle w:val="ListParagraph"/>
+        <w:numPr>
+          <w:ilvl w:val="0"/>
+          <w:numId w:val="30"/>
+        </w:numPr>
+        <w:jc w:val="both"/>
+      </w:pPr>
+      <w:r>
         <w:t xml:space="preserve">Duration of simulation is typically limited to a few picoseconds, due to possible accumulating MD instabilities – they must be checked by the energy conservation in the simulation. Poor convergence (non-conserved energy) should be corrected by reducing MD time </w:t>
       </w:r>
       <w:r>
         <w:t>step.</w:t>
+      </w:r>
+      <w:r>
+        <w:t xml:space="preserve"> Note: the energy drift may be mediated by using Berendsen thermostats.</w:t>
       </w:r>
     </w:p>
     <w:p>
@@ -4938,6 +4972,7 @@
         <w:jc w:val="both"/>
       </w:pPr>
       <w:r>
+        <w:lastRenderedPageBreak/>
         <w:t xml:space="preserve">Then execute the </w:t>
       </w:r>
       <w:r>
@@ -4993,7 +5028,6 @@
         <w:rPr>
           <w:color w:val="00B050"/>
         </w:rPr>
-        <w:lastRenderedPageBreak/>
         <w:t>./XTANT_Metacentrum.sh</w:t>
       </w:r>
       <w:r>
@@ -5495,6 +5529,7 @@
         <w:rPr>
           <w:color w:val="00B050"/>
         </w:rPr>
+        <w:lastRenderedPageBreak/>
         <w:t>DEBUGOMP</w:t>
       </w:r>
       <w:r>
@@ -5562,7 +5597,6 @@
         <w:jc w:val="both"/>
       </w:pPr>
       <w:r>
-        <w:lastRenderedPageBreak/>
         <w:t>For a compilation for release, simply use Make.bat or make, with no additional option, which compiles XTANT</w:t>
       </w:r>
       <w:r>
@@ -5923,6 +5957,7 @@
       <w:bookmarkStart w:id="5" w:name="_Ref113545794"/>
       <w:bookmarkStart w:id="6" w:name="_Toc117674382"/>
       <w:r>
+        <w:lastRenderedPageBreak/>
         <w:t>Running XTANT with additional options</w:t>
       </w:r>
       <w:bookmarkEnd w:id="5"/>
@@ -5987,7 +6022,6 @@
         <w:jc w:val="both"/>
       </w:pPr>
       <w:r>
-        <w:lastRenderedPageBreak/>
         <w:t>where X is an option available. At the moment, there are only a few options:</w:t>
       </w:r>
     </w:p>
@@ -6563,6 +6597,7 @@
         <w:rPr>
           <w:color w:val="1F497D"/>
         </w:rPr>
+        <w:lastRenderedPageBreak/>
         <w:t>Make.bat</w:t>
       </w:r>
       <w:r>
@@ -6588,7 +6623,6 @@
         <w:jc w:val="both"/>
       </w:pPr>
       <w:r>
-        <w:lastRenderedPageBreak/>
         <w:t>By default, i</w:t>
       </w:r>
       <w:r>
@@ -7146,6 +7180,7 @@
         <w:rPr>
           <w:color w:val="1F497D" w:themeColor="text2"/>
         </w:rPr>
+        <w:lastRenderedPageBreak/>
         <w:t>Dealing_with_output_files.f90</w:t>
       </w:r>
       <w:r>
@@ -7178,7 +7213,6 @@
         <w:rPr>
           <w:color w:val="1F497D" w:themeColor="text2"/>
         </w:rPr>
-        <w:lastRenderedPageBreak/>
         <w:t>Dealing_with_xTB.f90</w:t>
       </w:r>
       <w:r>
@@ -7952,6 +7986,7 @@
         <w:rPr>
           <w:color w:val="1F497D" w:themeColor="text2"/>
         </w:rPr>
+        <w:lastRenderedPageBreak/>
         <w:t>TB_</w:t>
       </w:r>
       <w:r>
@@ -7976,11 +8011,7 @@
         <w:t>3</w:t>
       </w:r>
       <w:r>
-        <w:t xml:space="preserve">-basis set and repulsive energy, and corresponding forces, as a combination of Pettifor’s parameters, according </w:t>
-      </w:r>
-      <w:r>
-        <w:lastRenderedPageBreak/>
-        <w:t xml:space="preserve">to Fu </w:t>
+        <w:t xml:space="preserve">-basis set and repulsive energy, and corresponding forces, as a combination of Pettifor’s parameters, according to Fu </w:t>
       </w:r>
       <w:r>
         <w:rPr>
@@ -8909,6 +8940,7 @@
         <w:rPr>
           <w:color w:val="1F497D"/>
         </w:rPr>
+        <w:lastRenderedPageBreak/>
         <w:t>EADL2017.all</w:t>
       </w:r>
       <w:r>
@@ -8929,7 +8961,6 @@
         <w:rPr>
           <w:color w:val="1F497D" w:themeColor="text2"/>
         </w:rPr>
-        <w:lastRenderedPageBreak/>
         <w:t>EPDL2017.all</w:t>
       </w:r>
       <w:r>
@@ -9464,51 +9495,25 @@
       <w:r>
         <w:t xml:space="preserve">Figure </w:t>
       </w:r>
-      <w:r>
-        <w:fldChar w:fldCharType="begin"/>
-      </w:r>
-      <w:r>
-        <w:instrText xml:space="preserve"> STYLEREF 1 \s </w:instrText>
-      </w:r>
-      <w:r>
-        <w:fldChar w:fldCharType="separate"/>
-      </w:r>
-      <w:r>
-        <w:rPr>
-          <w:noProof/>
-        </w:rPr>
-        <w:t>VIII</w:t>
-      </w:r>
-      <w:r>
-        <w:rPr>
-          <w:noProof/>
-        </w:rPr>
-        <w:fldChar w:fldCharType="end"/>
-      </w:r>
+      <w:fldSimple w:instr=" STYLEREF 1 \s ">
+        <w:r>
+          <w:rPr>
+            <w:noProof/>
+          </w:rPr>
+          <w:t>VIII</w:t>
+        </w:r>
+      </w:fldSimple>
       <w:r>
         <w:t>.</w:t>
       </w:r>
-      <w:r>
-        <w:fldChar w:fldCharType="begin"/>
-      </w:r>
-      <w:r>
-        <w:instrText xml:space="preserve"> SEQ Figure \* ARABIC \s 1 </w:instrText>
-      </w:r>
-      <w:r>
-        <w:fldChar w:fldCharType="separate"/>
-      </w:r>
-      <w:r>
-        <w:rPr>
-          <w:noProof/>
-        </w:rPr>
-        <w:t>1</w:t>
-      </w:r>
-      <w:r>
-        <w:rPr>
-          <w:noProof/>
-        </w:rPr>
-        <w:fldChar w:fldCharType="end"/>
-      </w:r>
+      <w:fldSimple w:instr=" SEQ Figure \* ARABIC \s 1 ">
+        <w:r>
+          <w:rPr>
+            <w:noProof/>
+          </w:rPr>
+          <w:t>1</w:t>
+        </w:r>
+      </w:fldSimple>
       <w:r>
         <w:t xml:space="preserve"> INPUT_</w:t>
       </w:r>
@@ -9562,17 +9567,17 @@
         <w:t>must</w:t>
       </w:r>
       <w:r>
-        <w:t xml:space="preserve"> start with a capital letter, followed by the small letters and/or number corresponding to the contribution of this element to the compound – that is how the program parse</w:t>
+        <w:t xml:space="preserve"> start with a capital letter, followed by the small letters and/or number corresponding to the </w:t>
+      </w:r>
+      <w:r>
+        <w:lastRenderedPageBreak/>
+        <w:t>contribution of this element to the compound – that is how the program parse</w:t>
       </w:r>
       <w:r>
         <w:t>s</w:t>
       </w:r>
       <w:r>
-        <w:t xml:space="preserve"> the names into </w:t>
-      </w:r>
-      <w:r>
-        <w:lastRenderedPageBreak/>
-        <w:t xml:space="preserve">separate chemical elements to be used for the periodic table reading. For example: diamond or graphite must be set as C; silicon – Si; gallium arsenide – GaAs; </w:t>
+        <w:t xml:space="preserve"> the names into separate chemical elements to be used for the periodic table reading. For example: diamond or graphite must be set as C; silicon – Si; gallium arsenide – GaAs; </w:t>
       </w:r>
       <w:r>
         <w:t>q</w:t>
@@ -11431,51 +11436,25 @@
       <w:r>
         <w:t xml:space="preserve">Figure </w:t>
       </w:r>
-      <w:r>
-        <w:fldChar w:fldCharType="begin"/>
-      </w:r>
-      <w:r>
-        <w:instrText xml:space="preserve"> STYLEREF 1 \s </w:instrText>
-      </w:r>
-      <w:r>
-        <w:fldChar w:fldCharType="separate"/>
-      </w:r>
-      <w:r>
-        <w:rPr>
-          <w:noProof/>
-        </w:rPr>
-        <w:t>VIII</w:t>
-      </w:r>
-      <w:r>
-        <w:rPr>
-          <w:noProof/>
-        </w:rPr>
-        <w:fldChar w:fldCharType="end"/>
-      </w:r>
+      <w:fldSimple w:instr=" STYLEREF 1 \s ">
+        <w:r>
+          <w:rPr>
+            <w:noProof/>
+          </w:rPr>
+          <w:t>VIII</w:t>
+        </w:r>
+      </w:fldSimple>
       <w:r>
         <w:t>.</w:t>
       </w:r>
-      <w:r>
-        <w:fldChar w:fldCharType="begin"/>
-      </w:r>
-      <w:r>
-        <w:instrText xml:space="preserve"> SEQ Figure \* ARABIC \s 1 </w:instrText>
-      </w:r>
-      <w:r>
-        <w:fldChar w:fldCharType="separate"/>
-      </w:r>
-      <w:r>
-        <w:rPr>
-          <w:noProof/>
-        </w:rPr>
-        <w:t>2</w:t>
-      </w:r>
-      <w:r>
-        <w:rPr>
-          <w:noProof/>
-        </w:rPr>
-        <w:fldChar w:fldCharType="end"/>
-      </w:r>
+      <w:fldSimple w:instr=" SEQ Figure \* ARABIC \s 1 ">
+        <w:r>
+          <w:rPr>
+            <w:noProof/>
+          </w:rPr>
+          <w:t>2</w:t>
+        </w:r>
+      </w:fldSimple>
       <w:r>
         <w:t>. NUMERICAL_PARAMETERS.txt example.</w:t>
       </w:r>
@@ -16895,51 +16874,25 @@
       <w:r>
         <w:t xml:space="preserve">Figure </w:t>
       </w:r>
-      <w:r>
-        <w:fldChar w:fldCharType="begin"/>
-      </w:r>
-      <w:r>
-        <w:instrText xml:space="preserve"> STYLEREF 1 \s </w:instrText>
-      </w:r>
-      <w:r>
-        <w:fldChar w:fldCharType="separate"/>
-      </w:r>
-      <w:r>
-        <w:rPr>
-          <w:noProof/>
-        </w:rPr>
-        <w:t>VIII</w:t>
-      </w:r>
-      <w:r>
-        <w:rPr>
-          <w:noProof/>
-        </w:rPr>
-        <w:fldChar w:fldCharType="end"/>
-      </w:r>
+      <w:fldSimple w:instr=" STYLEREF 1 \s ">
+        <w:r>
+          <w:rPr>
+            <w:noProof/>
+          </w:rPr>
+          <w:t>VIII</w:t>
+        </w:r>
+      </w:fldSimple>
       <w:r>
         <w:t>.</w:t>
       </w:r>
-      <w:r>
-        <w:fldChar w:fldCharType="begin"/>
-      </w:r>
-      <w:r>
-        <w:instrText xml:space="preserve"> SEQ Figure \* ARABIC \s 1 </w:instrText>
-      </w:r>
-      <w:r>
-        <w:fldChar w:fldCharType="separate"/>
-      </w:r>
-      <w:r>
-        <w:rPr>
-          <w:noProof/>
-        </w:rPr>
-        <w:t>4</w:t>
-      </w:r>
-      <w:r>
-        <w:rPr>
-          <w:noProof/>
-        </w:rPr>
-        <w:fldChar w:fldCharType="end"/>
-      </w:r>
+      <w:fldSimple w:instr=" SEQ Figure \* ARABIC \s 1 ">
+        <w:r>
+          <w:rPr>
+            <w:noProof/>
+          </w:rPr>
+          <w:t>4</w:t>
+        </w:r>
+      </w:fldSimple>
       <w:r>
         <w:t xml:space="preserve">. 3TB </w:t>
       </w:r>
@@ -16960,51 +16913,25 @@
         <w:tab/>
         <w:t xml:space="preserve">Figure </w:t>
       </w:r>
-      <w:r>
-        <w:fldChar w:fldCharType="begin"/>
-      </w:r>
-      <w:r>
-        <w:instrText xml:space="preserve"> STYLEREF 1 \s </w:instrText>
-      </w:r>
-      <w:r>
-        <w:fldChar w:fldCharType="separate"/>
-      </w:r>
-      <w:r>
-        <w:rPr>
-          <w:noProof/>
-        </w:rPr>
-        <w:t>VIII</w:t>
-      </w:r>
-      <w:r>
-        <w:rPr>
-          <w:noProof/>
-        </w:rPr>
-        <w:fldChar w:fldCharType="end"/>
-      </w:r>
+      <w:fldSimple w:instr=" STYLEREF 1 \s ">
+        <w:r>
+          <w:rPr>
+            <w:noProof/>
+          </w:rPr>
+          <w:t>VIII</w:t>
+        </w:r>
+      </w:fldSimple>
       <w:r>
         <w:t>.</w:t>
       </w:r>
-      <w:r>
-        <w:fldChar w:fldCharType="begin"/>
-      </w:r>
-      <w:r>
-        <w:instrText xml:space="preserve"> SEQ Figure \* ARABIC \s 1 </w:instrText>
-      </w:r>
-      <w:r>
-        <w:fldChar w:fldCharType="separate"/>
-      </w:r>
-      <w:r>
-        <w:rPr>
-          <w:noProof/>
-        </w:rPr>
-        <w:t>5</w:t>
-      </w:r>
-      <w:r>
-        <w:rPr>
-          <w:noProof/>
-        </w:rPr>
-        <w:fldChar w:fldCharType="end"/>
-      </w:r>
+      <w:fldSimple w:instr=" SEQ Figure \* ARABIC \s 1 ">
+        <w:r>
+          <w:rPr>
+            <w:noProof/>
+          </w:rPr>
+          <w:t>5</w:t>
+        </w:r>
+      </w:fldSimple>
       <w:r>
         <w:t xml:space="preserve"> 3TB </w:t>
       </w:r>
@@ -17356,51 +17283,25 @@
       <w:r>
         <w:t xml:space="preserve">Figure </w:t>
       </w:r>
-      <w:r>
-        <w:fldChar w:fldCharType="begin"/>
-      </w:r>
-      <w:r>
-        <w:instrText xml:space="preserve"> STYLEREF 1 \s </w:instrText>
-      </w:r>
-      <w:r>
-        <w:fldChar w:fldCharType="separate"/>
-      </w:r>
-      <w:r>
-        <w:rPr>
-          <w:noProof/>
-        </w:rPr>
-        <w:t>VIII</w:t>
-      </w:r>
-      <w:r>
-        <w:rPr>
-          <w:noProof/>
-        </w:rPr>
-        <w:fldChar w:fldCharType="end"/>
-      </w:r>
+      <w:fldSimple w:instr=" STYLEREF 1 \s ">
+        <w:r>
+          <w:rPr>
+            <w:noProof/>
+          </w:rPr>
+          <w:t>VIII</w:t>
+        </w:r>
+      </w:fldSimple>
       <w:r>
         <w:t>.</w:t>
       </w:r>
-      <w:r>
-        <w:fldChar w:fldCharType="begin"/>
-      </w:r>
-      <w:r>
-        <w:instrText xml:space="preserve"> SEQ Figure \* ARABIC \s 1 </w:instrText>
-      </w:r>
-      <w:r>
-        <w:fldChar w:fldCharType="separate"/>
-      </w:r>
-      <w:r>
-        <w:rPr>
-          <w:noProof/>
-        </w:rPr>
-        <w:t>6</w:t>
-      </w:r>
-      <w:r>
-        <w:rPr>
-          <w:noProof/>
-        </w:rPr>
-        <w:fldChar w:fldCharType="end"/>
-      </w:r>
+      <w:fldSimple w:instr=" SEQ Figure \* ARABIC \s 1 ">
+        <w:r>
+          <w:rPr>
+            <w:noProof/>
+          </w:rPr>
+          <w:t>6</w:t>
+        </w:r>
+      </w:fldSimple>
       <w:bookmarkEnd w:id="24"/>
       <w:r>
         <w:t xml:space="preserve">. BOP </w:t>
@@ -17424,51 +17325,25 @@
       <w:r>
         <w:t xml:space="preserve">Figure </w:t>
       </w:r>
-      <w:r>
-        <w:fldChar w:fldCharType="begin"/>
-      </w:r>
-      <w:r>
-        <w:instrText xml:space="preserve"> STYLEREF 1 \s </w:instrText>
-      </w:r>
-      <w:r>
-        <w:fldChar w:fldCharType="separate"/>
-      </w:r>
-      <w:r>
-        <w:rPr>
-          <w:noProof/>
-        </w:rPr>
-        <w:t>VIII</w:t>
-      </w:r>
-      <w:r>
-        <w:rPr>
-          <w:noProof/>
-        </w:rPr>
-        <w:fldChar w:fldCharType="end"/>
-      </w:r>
+      <w:fldSimple w:instr=" STYLEREF 1 \s ">
+        <w:r>
+          <w:rPr>
+            <w:noProof/>
+          </w:rPr>
+          <w:t>VIII</w:t>
+        </w:r>
+      </w:fldSimple>
       <w:r>
         <w:t>.</w:t>
       </w:r>
-      <w:r>
-        <w:fldChar w:fldCharType="begin"/>
-      </w:r>
-      <w:r>
-        <w:instrText xml:space="preserve"> SEQ Figure \* ARABIC \s 1 </w:instrText>
-      </w:r>
-      <w:r>
-        <w:fldChar w:fldCharType="separate"/>
-      </w:r>
-      <w:r>
-        <w:rPr>
-          <w:noProof/>
-        </w:rPr>
-        <w:t>7</w:t>
-      </w:r>
-      <w:r>
-        <w:rPr>
-          <w:noProof/>
-        </w:rPr>
-        <w:fldChar w:fldCharType="end"/>
-      </w:r>
+      <w:fldSimple w:instr=" SEQ Figure \* ARABIC \s 1 ">
+        <w:r>
+          <w:rPr>
+            <w:noProof/>
+          </w:rPr>
+          <w:t>7</w:t>
+        </w:r>
+      </w:fldSimple>
       <w:bookmarkEnd w:id="25"/>
       <w:r>
         <w:t xml:space="preserve"> BOP </w:t>
@@ -17688,51 +17563,25 @@
       <w:r>
         <w:t xml:space="preserve">Figure </w:t>
       </w:r>
-      <w:r>
-        <w:fldChar w:fldCharType="begin"/>
-      </w:r>
-      <w:r>
-        <w:instrText xml:space="preserve"> STYLEREF 1 \s </w:instrText>
-      </w:r>
-      <w:r>
-        <w:fldChar w:fldCharType="separate"/>
-      </w:r>
-      <w:r>
-        <w:rPr>
-          <w:noProof/>
-        </w:rPr>
-        <w:t>VIII</w:t>
-      </w:r>
-      <w:r>
-        <w:rPr>
-          <w:noProof/>
-        </w:rPr>
-        <w:fldChar w:fldCharType="end"/>
-      </w:r>
+      <w:fldSimple w:instr=" STYLEREF 1 \s ">
+        <w:r>
+          <w:rPr>
+            <w:noProof/>
+          </w:rPr>
+          <w:t>VIII</w:t>
+        </w:r>
+      </w:fldSimple>
       <w:r>
         <w:t>.</w:t>
       </w:r>
-      <w:r>
-        <w:fldChar w:fldCharType="begin"/>
-      </w:r>
-      <w:r>
-        <w:instrText xml:space="preserve"> SEQ Figure \* ARABIC \s 1 </w:instrText>
-      </w:r>
-      <w:r>
-        <w:fldChar w:fldCharType="separate"/>
-      </w:r>
-      <w:r>
-        <w:rPr>
-          <w:noProof/>
-        </w:rPr>
-        <w:t>8</w:t>
-      </w:r>
-      <w:r>
-        <w:rPr>
-          <w:noProof/>
-        </w:rPr>
-        <w:fldChar w:fldCharType="end"/>
-      </w:r>
+      <w:fldSimple w:instr=" SEQ Figure \* ARABIC \s 1 ">
+        <w:r>
+          <w:rPr>
+            <w:noProof/>
+          </w:rPr>
+          <w:t>8</w:t>
+        </w:r>
+      </w:fldSimple>
       <w:bookmarkEnd w:id="26"/>
       <w:r>
         <w:t xml:space="preserve">. </w:t>
@@ -17754,54 +17603,25 @@
       <w:r>
         <w:t xml:space="preserve">Figure </w:t>
       </w:r>
-      <w:r>
-        <w:fldChar w:fldCharType="begin"/>
-      </w:r>
-      <w:r>
-        <w:instrText xml:space="preserve"> STYLEREF 1 \s </w:instrText>
-      </w:r>
-      <w:r>
-        <w:fldChar w:fldCharType="separate"/>
-      </w:r>
-      <w:r>
-        <w:rPr>
-          <w:noProof/>
-        </w:rPr>
-        <w:t>VIII</w:t>
-      </w:r>
-      <w:r>
-        <w:rPr>
-          <w:noProof/>
-        </w:rPr>
-        <w:fldChar w:fldCharType="end"/>
-      </w:r>
+      <w:fldSimple w:instr=" STYLEREF 1 \s ">
+        <w:r>
+          <w:rPr>
+            <w:noProof/>
+          </w:rPr>
+          <w:t>VIII</w:t>
+        </w:r>
+      </w:fldSimple>
       <w:r>
         <w:t>.</w:t>
       </w:r>
-      <w:r>
-        <w:fldChar w:fldCharType="begin"/>
-      </w:r>
-      <w:r>
-        <w:instrText xml:space="preserve"> SEQ F</w:instrText>
-      </w:r>
-      <w:r>
-        <w:instrText xml:space="preserve">igure \* ARABIC \s 1 </w:instrText>
-      </w:r>
-      <w:r>
-        <w:fldChar w:fldCharType="separate"/>
-      </w:r>
-      <w:r>
-        <w:rPr>
-          <w:noProof/>
-        </w:rPr>
-        <w:t>9</w:t>
-      </w:r>
-      <w:r>
-        <w:rPr>
-          <w:noProof/>
-        </w:rPr>
-        <w:fldChar w:fldCharType="end"/>
-      </w:r>
+      <w:fldSimple w:instr=" SEQ Figure \* ARABIC \s 1 ">
+        <w:r>
+          <w:rPr>
+            <w:noProof/>
+          </w:rPr>
+          <w:t>9</w:t>
+        </w:r>
+      </w:fldSimple>
       <w:bookmarkEnd w:id="27"/>
       <w:bookmarkEnd w:id="28"/>
       <w:r>
@@ -18691,51 +18511,25 @@
       <w:r>
         <w:t xml:space="preserve">Figure </w:t>
       </w:r>
-      <w:r>
-        <w:fldChar w:fldCharType="begin"/>
-      </w:r>
-      <w:r>
-        <w:instrText xml:space="preserve"> STYLEREF 1 \s </w:instrText>
-      </w:r>
-      <w:r>
-        <w:fldChar w:fldCharType="separate"/>
-      </w:r>
-      <w:r>
-        <w:rPr>
-          <w:noProof/>
-        </w:rPr>
-        <w:t>VIII</w:t>
-      </w:r>
-      <w:r>
-        <w:rPr>
-          <w:noProof/>
-        </w:rPr>
-        <w:fldChar w:fldCharType="end"/>
-      </w:r>
+      <w:fldSimple w:instr=" STYLEREF 1 \s ">
+        <w:r>
+          <w:rPr>
+            <w:noProof/>
+          </w:rPr>
+          <w:t>VIII</w:t>
+        </w:r>
+      </w:fldSimple>
       <w:r>
         <w:t>.</w:t>
       </w:r>
-      <w:r>
-        <w:fldChar w:fldCharType="begin"/>
-      </w:r>
-      <w:r>
-        <w:instrText xml:space="preserve"> SEQ Figure \* ARABIC \s 1 </w:instrText>
-      </w:r>
-      <w:r>
-        <w:fldChar w:fldCharType="separate"/>
-      </w:r>
-      <w:r>
-        <w:rPr>
-          <w:noProof/>
-        </w:rPr>
-        <w:t>10</w:t>
-      </w:r>
-      <w:r>
-        <w:rPr>
-          <w:noProof/>
-        </w:rPr>
-        <w:fldChar w:fldCharType="end"/>
-      </w:r>
+      <w:fldSimple w:instr=" SEQ Figure \* ARABIC \s 1 ">
+        <w:r>
+          <w:rPr>
+            <w:noProof/>
+          </w:rPr>
+          <w:t>10</w:t>
+        </w:r>
+      </w:fldSimple>
       <w:r>
         <w:t xml:space="preserve"> File </w:t>
       </w:r>
@@ -19138,51 +18932,25 @@
         <w:lastRenderedPageBreak/>
         <w:t xml:space="preserve">Figure </w:t>
       </w:r>
-      <w:r>
-        <w:fldChar w:fldCharType="begin"/>
-      </w:r>
-      <w:r>
-        <w:instrText xml:space="preserve"> STYLEREF 1 \s </w:instrText>
-      </w:r>
-      <w:r>
-        <w:fldChar w:fldCharType="separate"/>
-      </w:r>
-      <w:r>
-        <w:rPr>
-          <w:noProof/>
-        </w:rPr>
-        <w:t>VIII</w:t>
-      </w:r>
-      <w:r>
-        <w:rPr>
-          <w:noProof/>
-        </w:rPr>
-        <w:fldChar w:fldCharType="end"/>
-      </w:r>
+      <w:fldSimple w:instr=" STYLEREF 1 \s ">
+        <w:r>
+          <w:rPr>
+            <w:noProof/>
+          </w:rPr>
+          <w:t>VIII</w:t>
+        </w:r>
+      </w:fldSimple>
       <w:r>
         <w:t>.</w:t>
       </w:r>
-      <w:r>
-        <w:fldChar w:fldCharType="begin"/>
-      </w:r>
-      <w:r>
-        <w:instrText xml:space="preserve"> SEQ Figure \* ARABIC \s 1 </w:instrText>
-      </w:r>
-      <w:r>
-        <w:fldChar w:fldCharType="separate"/>
-      </w:r>
-      <w:r>
-        <w:rPr>
-          <w:noProof/>
-        </w:rPr>
-        <w:t>11</w:t>
-      </w:r>
-      <w:r>
-        <w:rPr>
-          <w:noProof/>
-        </w:rPr>
-        <w:fldChar w:fldCharType="end"/>
-      </w:r>
+      <w:fldSimple w:instr=" SEQ Figure \* ARABIC \s 1 ">
+        <w:r>
+          <w:rPr>
+            <w:noProof/>
+          </w:rPr>
+          <w:t>11</w:t>
+        </w:r>
+      </w:fldSimple>
       <w:bookmarkEnd w:id="29"/>
       <w:r>
         <w:t xml:space="preserve">. File </w:t>
@@ -19203,51 +18971,25 @@
       <w:r>
         <w:t xml:space="preserve">Figure </w:t>
       </w:r>
-      <w:r>
-        <w:fldChar w:fldCharType="begin"/>
-      </w:r>
-      <w:r>
-        <w:instrText xml:space="preserve"> STYLEREF 1 \s </w:instrText>
-      </w:r>
-      <w:r>
-        <w:fldChar w:fldCharType="separate"/>
-      </w:r>
-      <w:r>
-        <w:rPr>
-          <w:noProof/>
-        </w:rPr>
-        <w:t>VIII</w:t>
-      </w:r>
-      <w:r>
-        <w:rPr>
-          <w:noProof/>
-        </w:rPr>
-        <w:fldChar w:fldCharType="end"/>
-      </w:r>
+      <w:fldSimple w:instr=" STYLEREF 1 \s ">
+        <w:r>
+          <w:rPr>
+            <w:noProof/>
+          </w:rPr>
+          <w:t>VIII</w:t>
+        </w:r>
+      </w:fldSimple>
       <w:r>
         <w:t>.</w:t>
       </w:r>
-      <w:r>
-        <w:fldChar w:fldCharType="begin"/>
-      </w:r>
-      <w:r>
-        <w:instrText xml:space="preserve"> SEQ Figure \* ARABIC \s 1 </w:instrText>
-      </w:r>
-      <w:r>
-        <w:fldChar w:fldCharType="separate"/>
-      </w:r>
-      <w:r>
-        <w:rPr>
-          <w:noProof/>
-        </w:rPr>
-        <w:t>12</w:t>
-      </w:r>
-      <w:r>
-        <w:rPr>
-          <w:noProof/>
-        </w:rPr>
-        <w:fldChar w:fldCharType="end"/>
-      </w:r>
+      <w:fldSimple w:instr=" SEQ Figure \* ARABIC \s 1 ">
+        <w:r>
+          <w:rPr>
+            <w:noProof/>
+          </w:rPr>
+          <w:t>12</w:t>
+        </w:r>
+      </w:fldSimple>
       <w:bookmarkEnd w:id="30"/>
       <w:r>
         <w:t xml:space="preserve"> File </w:t>
@@ -19512,51 +19254,25 @@
       <w:r>
         <w:t xml:space="preserve">Figure </w:t>
       </w:r>
-      <w:r>
-        <w:fldChar w:fldCharType="begin"/>
-      </w:r>
-      <w:r>
-        <w:instrText xml:space="preserve"> STYLEREF 1 \s </w:instrText>
-      </w:r>
-      <w:r>
-        <w:fldChar w:fldCharType="separate"/>
-      </w:r>
-      <w:r>
-        <w:rPr>
-          <w:noProof/>
-        </w:rPr>
-        <w:t>VIII</w:t>
-      </w:r>
-      <w:r>
-        <w:rPr>
-          <w:noProof/>
-        </w:rPr>
-        <w:fldChar w:fldCharType="end"/>
-      </w:r>
+      <w:fldSimple w:instr=" STYLEREF 1 \s ">
+        <w:r>
+          <w:rPr>
+            <w:noProof/>
+          </w:rPr>
+          <w:t>VIII</w:t>
+        </w:r>
+      </w:fldSimple>
       <w:r>
         <w:t>.</w:t>
       </w:r>
-      <w:r>
-        <w:fldChar w:fldCharType="begin"/>
-      </w:r>
-      <w:r>
-        <w:instrText xml:space="preserve"> SEQ Figure \* ARABIC \s 1 </w:instrText>
-      </w:r>
-      <w:r>
-        <w:fldChar w:fldCharType="separate"/>
-      </w:r>
-      <w:r>
-        <w:rPr>
-          <w:noProof/>
-        </w:rPr>
-        <w:t>13</w:t>
-      </w:r>
-      <w:r>
-        <w:rPr>
-          <w:noProof/>
-        </w:rPr>
-        <w:fldChar w:fldCharType="end"/>
-      </w:r>
+      <w:fldSimple w:instr=" SEQ Figure \* ARABIC \s 1 ">
+        <w:r>
+          <w:rPr>
+            <w:noProof/>
+          </w:rPr>
+          <w:t>13</w:t>
+        </w:r>
+      </w:fldSimple>
       <w:bookmarkEnd w:id="31"/>
       <w:r>
         <w:t xml:space="preserve">. </w:t>
@@ -19579,51 +19295,25 @@
       <w:r>
         <w:t xml:space="preserve">Figure </w:t>
       </w:r>
-      <w:r>
-        <w:fldChar w:fldCharType="begin"/>
-      </w:r>
-      <w:r>
-        <w:instrText xml:space="preserve"> STYLEREF 1 \s </w:instrText>
-      </w:r>
-      <w:r>
-        <w:fldChar w:fldCharType="separate"/>
-      </w:r>
-      <w:r>
-        <w:rPr>
-          <w:noProof/>
-        </w:rPr>
-        <w:t>VIII</w:t>
-      </w:r>
-      <w:r>
-        <w:rPr>
-          <w:noProof/>
-        </w:rPr>
-        <w:fldChar w:fldCharType="end"/>
-      </w:r>
+      <w:fldSimple w:instr=" STYLEREF 1 \s ">
+        <w:r>
+          <w:rPr>
+            <w:noProof/>
+          </w:rPr>
+          <w:t>VIII</w:t>
+        </w:r>
+      </w:fldSimple>
       <w:r>
         <w:t>.</w:t>
       </w:r>
-      <w:r>
-        <w:fldChar w:fldCharType="begin"/>
-      </w:r>
-      <w:r>
-        <w:instrText xml:space="preserve"> SEQ Figure \* ARABIC \s 1 </w:instrText>
-      </w:r>
-      <w:r>
-        <w:fldChar w:fldCharType="separate"/>
-      </w:r>
-      <w:r>
-        <w:rPr>
-          <w:noProof/>
-        </w:rPr>
-        <w:t>14</w:t>
-      </w:r>
-      <w:r>
-        <w:rPr>
-          <w:noProof/>
-        </w:rPr>
-        <w:fldChar w:fldCharType="end"/>
-      </w:r>
+      <w:fldSimple w:instr=" SEQ Figure \* ARABIC \s 1 ">
+        <w:r>
+          <w:rPr>
+            <w:noProof/>
+          </w:rPr>
+          <w:t>14</w:t>
+        </w:r>
+      </w:fldSimple>
       <w:bookmarkEnd w:id="33"/>
       <w:r>
         <w:t xml:space="preserve"> </w:t>
@@ -19908,51 +19598,25 @@
       <w:r>
         <w:t xml:space="preserve">Figure </w:t>
       </w:r>
-      <w:r>
-        <w:fldChar w:fldCharType="begin"/>
-      </w:r>
-      <w:r>
-        <w:instrText xml:space="preserve"> STYLEREF 1 \s </w:instrText>
-      </w:r>
-      <w:r>
-        <w:fldChar w:fldCharType="separate"/>
-      </w:r>
-      <w:r>
-        <w:rPr>
-          <w:noProof/>
-        </w:rPr>
-        <w:t>VIII</w:t>
-      </w:r>
-      <w:r>
-        <w:rPr>
-          <w:noProof/>
-        </w:rPr>
-        <w:fldChar w:fldCharType="end"/>
-      </w:r>
+      <w:fldSimple w:instr=" STYLEREF 1 \s ">
+        <w:r>
+          <w:rPr>
+            <w:noProof/>
+          </w:rPr>
+          <w:t>VIII</w:t>
+        </w:r>
+      </w:fldSimple>
       <w:r>
         <w:t>.</w:t>
       </w:r>
-      <w:r>
-        <w:fldChar w:fldCharType="begin"/>
-      </w:r>
-      <w:r>
-        <w:instrText xml:space="preserve"> SEQ Figure \* ARABIC \s 1 </w:instrText>
-      </w:r>
-      <w:r>
-        <w:fldChar w:fldCharType="separate"/>
-      </w:r>
-      <w:r>
-        <w:rPr>
-          <w:noProof/>
-        </w:rPr>
-        <w:t>15</w:t>
-      </w:r>
-      <w:r>
-        <w:rPr>
-          <w:noProof/>
-        </w:rPr>
-        <w:fldChar w:fldCharType="end"/>
-      </w:r>
+      <w:fldSimple w:instr=" SEQ Figure \* ARABIC \s 1 ">
+        <w:r>
+          <w:rPr>
+            <w:noProof/>
+          </w:rPr>
+          <w:t>15</w:t>
+        </w:r>
+      </w:fldSimple>
       <w:bookmarkEnd w:id="35"/>
       <w:r>
         <w:t xml:space="preserve"> File C_C_TB_vdW.txt</w:t>
@@ -20225,51 +19889,25 @@
       <w:r>
         <w:t xml:space="preserve">Figure </w:t>
       </w:r>
-      <w:r>
-        <w:fldChar w:fldCharType="begin"/>
-      </w:r>
-      <w:r>
-        <w:instrText xml:space="preserve"> STYLEREF 1 \s </w:instrText>
-      </w:r>
-      <w:r>
-        <w:fldChar w:fldCharType="separate"/>
-      </w:r>
-      <w:r>
-        <w:rPr>
-          <w:noProof/>
-        </w:rPr>
-        <w:t>VIII</w:t>
-      </w:r>
-      <w:r>
-        <w:rPr>
-          <w:noProof/>
-        </w:rPr>
-        <w:fldChar w:fldCharType="end"/>
-      </w:r>
+      <w:fldSimple w:instr=" STYLEREF 1 \s ">
+        <w:r>
+          <w:rPr>
+            <w:noProof/>
+          </w:rPr>
+          <w:t>VIII</w:t>
+        </w:r>
+      </w:fldSimple>
       <w:r>
         <w:t>.</w:t>
       </w:r>
-      <w:r>
-        <w:fldChar w:fldCharType="begin"/>
-      </w:r>
-      <w:r>
-        <w:instrText xml:space="preserve"> SEQ Figure \* ARABIC \s 1 </w:instrText>
-      </w:r>
-      <w:r>
-        <w:fldChar w:fldCharType="separate"/>
-      </w:r>
-      <w:r>
-        <w:rPr>
-          <w:noProof/>
-        </w:rPr>
-        <w:t>16</w:t>
-      </w:r>
-      <w:r>
-        <w:rPr>
-          <w:noProof/>
-        </w:rPr>
-        <w:fldChar w:fldCharType="end"/>
-      </w:r>
+      <w:fldSimple w:instr=" SEQ Figure \* ARABIC \s 1 ">
+        <w:r>
+          <w:rPr>
+            <w:noProof/>
+          </w:rPr>
+          <w:t>16</w:t>
+        </w:r>
+      </w:fldSimple>
       <w:bookmarkEnd w:id="37"/>
       <w:r>
         <w:t xml:space="preserve"> File C_C_TB_Coulomb.txt</w:t>
@@ -21019,51 +20657,25 @@
       <w:r>
         <w:t xml:space="preserve">Figure </w:t>
       </w:r>
-      <w:r>
-        <w:fldChar w:fldCharType="begin"/>
-      </w:r>
-      <w:r>
-        <w:instrText xml:space="preserve"> STYLEREF 1 \s </w:instrText>
-      </w:r>
-      <w:r>
-        <w:fldChar w:fldCharType="separate"/>
-      </w:r>
-      <w:r>
-        <w:rPr>
-          <w:noProof/>
-        </w:rPr>
-        <w:t>VIII</w:t>
-      </w:r>
-      <w:r>
-        <w:rPr>
-          <w:noProof/>
-        </w:rPr>
-        <w:fldChar w:fldCharType="end"/>
-      </w:r>
+      <w:fldSimple w:instr=" STYLEREF 1 \s ">
+        <w:r>
+          <w:rPr>
+            <w:noProof/>
+          </w:rPr>
+          <w:t>VIII</w:t>
+        </w:r>
+      </w:fldSimple>
       <w:r>
         <w:t>.</w:t>
       </w:r>
-      <w:r>
-        <w:fldChar w:fldCharType="begin"/>
-      </w:r>
-      <w:r>
-        <w:instrText xml:space="preserve"> SEQ Figure \* ARABIC \s 1 </w:instrText>
-      </w:r>
-      <w:r>
-        <w:fldChar w:fldCharType="separate"/>
-      </w:r>
-      <w:r>
-        <w:rPr>
-          <w:noProof/>
-        </w:rPr>
-        <w:t>17</w:t>
-      </w:r>
-      <w:r>
-        <w:rPr>
-          <w:noProof/>
-        </w:rPr>
-        <w:fldChar w:fldCharType="end"/>
-      </w:r>
+      <w:fldSimple w:instr=" SEQ Figure \* ARABIC \s 1 ">
+        <w:r>
+          <w:rPr>
+            <w:noProof/>
+          </w:rPr>
+          <w:t>17</w:t>
+        </w:r>
+      </w:fldSimple>
       <w:bookmarkEnd w:id="39"/>
       <w:r>
         <w:t xml:space="preserve"> C_C_TB_wall.txt</w:t>
@@ -21243,51 +20855,25 @@
       <w:r>
         <w:t xml:space="preserve">Figure </w:t>
       </w:r>
-      <w:r>
-        <w:fldChar w:fldCharType="begin"/>
-      </w:r>
-      <w:r>
-        <w:instrText xml:space="preserve"> STYLEREF 1 \s </w:instrText>
-      </w:r>
-      <w:r>
-        <w:fldChar w:fldCharType="separate"/>
-      </w:r>
-      <w:r>
-        <w:rPr>
-          <w:noProof/>
-        </w:rPr>
-        <w:t>VIII</w:t>
-      </w:r>
-      <w:r>
-        <w:rPr>
-          <w:noProof/>
-        </w:rPr>
-        <w:fldChar w:fldCharType="end"/>
-      </w:r>
+      <w:fldSimple w:instr=" STYLEREF 1 \s ">
+        <w:r>
+          <w:rPr>
+            <w:noProof/>
+          </w:rPr>
+          <w:t>VIII</w:t>
+        </w:r>
+      </w:fldSimple>
       <w:r>
         <w:t>.</w:t>
       </w:r>
-      <w:r>
-        <w:fldChar w:fldCharType="begin"/>
-      </w:r>
-      <w:r>
-        <w:instrText xml:space="preserve"> SEQ Figure \* ARABIC \s 1 </w:instrText>
-      </w:r>
-      <w:r>
-        <w:fldChar w:fldCharType="separate"/>
-      </w:r>
-      <w:r>
-        <w:rPr>
-          <w:noProof/>
-        </w:rPr>
-        <w:t>18</w:t>
-      </w:r>
-      <w:r>
-        <w:rPr>
-          <w:noProof/>
-        </w:rPr>
-        <w:fldChar w:fldCharType="end"/>
-      </w:r>
+      <w:fldSimple w:instr=" SEQ Figure \* ARABIC \s 1 ">
+        <w:r>
+          <w:rPr>
+            <w:noProof/>
+          </w:rPr>
+          <w:t>18</w:t>
+        </w:r>
+      </w:fldSimple>
       <w:bookmarkEnd w:id="41"/>
       <w:r>
         <w:t xml:space="preserve"> File Unit_cell_equilibrium.txt</w:t>
@@ -21544,51 +21130,25 @@
       <w:r>
         <w:t xml:space="preserve">Figure </w:t>
       </w:r>
-      <w:r>
-        <w:fldChar w:fldCharType="begin"/>
-      </w:r>
-      <w:r>
-        <w:instrText xml:space="preserve"> STYLEREF 1 \s </w:instrText>
-      </w:r>
-      <w:r>
-        <w:fldChar w:fldCharType="separate"/>
-      </w:r>
-      <w:r>
-        <w:rPr>
-          <w:noProof/>
-        </w:rPr>
-        <w:t>VIII</w:t>
-      </w:r>
-      <w:r>
-        <w:rPr>
-          <w:noProof/>
-        </w:rPr>
-        <w:fldChar w:fldCharType="end"/>
-      </w:r>
+      <w:fldSimple w:instr=" STYLEREF 1 \s ">
+        <w:r>
+          <w:rPr>
+            <w:noProof/>
+          </w:rPr>
+          <w:t>VIII</w:t>
+        </w:r>
+      </w:fldSimple>
       <w:r>
         <w:t>.</w:t>
       </w:r>
-      <w:r>
-        <w:fldChar w:fldCharType="begin"/>
-      </w:r>
-      <w:r>
-        <w:instrText xml:space="preserve"> SEQ Figure \* ARABIC \s 1 </w:instrText>
-      </w:r>
-      <w:r>
-        <w:fldChar w:fldCharType="separate"/>
-      </w:r>
-      <w:r>
-        <w:rPr>
-          <w:noProof/>
-        </w:rPr>
-        <w:t>19</w:t>
-      </w:r>
-      <w:r>
-        <w:rPr>
-          <w:noProof/>
-        </w:rPr>
-        <w:fldChar w:fldCharType="end"/>
-      </w:r>
+      <w:fldSimple w:instr=" SEQ Figure \* ARABIC \s 1 ">
+        <w:r>
+          <w:rPr>
+            <w:noProof/>
+          </w:rPr>
+          <w:t>19</w:t>
+        </w:r>
+      </w:fldSimple>
       <w:bookmarkEnd w:id="43"/>
       <w:r>
         <w:t xml:space="preserve"> File </w:t>
@@ -22602,51 +22162,25 @@
       <w:r>
         <w:t xml:space="preserve">Figure </w:t>
       </w:r>
-      <w:r>
-        <w:fldChar w:fldCharType="begin"/>
-      </w:r>
-      <w:r>
-        <w:instrText xml:space="preserve"> STYLEREF 1 \s </w:instrText>
-      </w:r>
-      <w:r>
-        <w:fldChar w:fldCharType="separate"/>
-      </w:r>
-      <w:r>
-        <w:rPr>
-          <w:noProof/>
-        </w:rPr>
-        <w:t>VIII</w:t>
-      </w:r>
-      <w:r>
-        <w:rPr>
-          <w:noProof/>
-        </w:rPr>
-        <w:fldChar w:fldCharType="end"/>
-      </w:r>
+      <w:fldSimple w:instr=" STYLEREF 1 \s ">
+        <w:r>
+          <w:rPr>
+            <w:noProof/>
+          </w:rPr>
+          <w:t>VIII</w:t>
+        </w:r>
+      </w:fldSimple>
       <w:r>
         <w:t>.</w:t>
       </w:r>
-      <w:r>
-        <w:fldChar w:fldCharType="begin"/>
-      </w:r>
-      <w:r>
-        <w:instrText xml:space="preserve"> SEQ Figure \* ARABIC \s 1 </w:instrText>
-      </w:r>
-      <w:r>
-        <w:fldChar w:fldCharType="separate"/>
-      </w:r>
-      <w:r>
-        <w:rPr>
-          <w:noProof/>
-        </w:rPr>
-        <w:t>20</w:t>
-      </w:r>
-      <w:r>
-        <w:rPr>
-          <w:noProof/>
-        </w:rPr>
-        <w:fldChar w:fldCharType="end"/>
-      </w:r>
+      <w:fldSimple w:instr=" SEQ Figure \* ARABIC \s 1 ">
+        <w:r>
+          <w:rPr>
+            <w:noProof/>
+          </w:rPr>
+          <w:t>20</w:t>
+        </w:r>
+      </w:fldSimple>
       <w:bookmarkEnd w:id="51"/>
       <w:r>
         <w:t xml:space="preserve"> </w:t>
@@ -23519,51 +23053,25 @@
       <w:r>
         <w:t xml:space="preserve">Figure </w:t>
       </w:r>
-      <w:r>
-        <w:fldChar w:fldCharType="begin"/>
-      </w:r>
-      <w:r>
-        <w:instrText xml:space="preserve"> STYLEREF 1 \s </w:instrText>
-      </w:r>
-      <w:r>
-        <w:fldChar w:fldCharType="separate"/>
-      </w:r>
-      <w:r>
-        <w:rPr>
-          <w:noProof/>
-        </w:rPr>
-        <w:t>VIII</w:t>
-      </w:r>
-      <w:r>
-        <w:rPr>
-          <w:noProof/>
-        </w:rPr>
-        <w:fldChar w:fldCharType="end"/>
-      </w:r>
+      <w:fldSimple w:instr=" STYLEREF 1 \s ">
+        <w:r>
+          <w:rPr>
+            <w:noProof/>
+          </w:rPr>
+          <w:t>VIII</w:t>
+        </w:r>
+      </w:fldSimple>
       <w:r>
         <w:t>.</w:t>
       </w:r>
-      <w:r>
-        <w:fldChar w:fldCharType="begin"/>
-      </w:r>
-      <w:r>
-        <w:instrText xml:space="preserve"> SEQ Figure \* ARABIC \s 1 </w:instrText>
-      </w:r>
-      <w:r>
-        <w:fldChar w:fldCharType="separate"/>
-      </w:r>
-      <w:r>
-        <w:rPr>
-          <w:noProof/>
-        </w:rPr>
-        <w:t>21</w:t>
-      </w:r>
-      <w:r>
-        <w:rPr>
-          <w:noProof/>
-        </w:rPr>
-        <w:fldChar w:fldCharType="end"/>
-      </w:r>
+      <w:fldSimple w:instr=" SEQ Figure \* ARABIC \s 1 ">
+        <w:r>
+          <w:rPr>
+            <w:noProof/>
+          </w:rPr>
+          <w:t>21</w:t>
+        </w:r>
+      </w:fldSimple>
       <w:bookmarkEnd w:id="55"/>
       <w:r>
         <w:t>. Example of k_grid.dat file</w:t>
@@ -24731,10 +24239,7 @@
         <w:t xml:space="preserve">. </w:t>
       </w:r>
       <w:r>
-        <w:t>In case nonequilibrium distributions are used, such as BO or relaxation-time approximation,</w:t>
-      </w:r>
-      <w:r>
-        <w:t xml:space="preserve"> also the equivalent Fermi distribution will be plotted for comparison.</w:t>
+        <w:t>In case nonequilibrium distributions are used, such as BO or relaxation-time approximation, also the equivalent Fermi distribution will be plotted for comparison.</w:t>
       </w:r>
     </w:p>
     <w:p>
@@ -29390,51 +28895,25 @@
       <w:r>
         <w:t xml:space="preserve">Figure </w:t>
       </w:r>
-      <w:r>
-        <w:fldChar w:fldCharType="begin"/>
-      </w:r>
-      <w:r>
-        <w:instrText xml:space="preserve"> STYLEREF 1 \s </w:instrText>
-      </w:r>
-      <w:r>
-        <w:fldChar w:fldCharType="separate"/>
-      </w:r>
-      <w:r>
-        <w:rPr>
-          <w:noProof/>
-        </w:rPr>
-        <w:t>X</w:t>
-      </w:r>
-      <w:r>
-        <w:rPr>
-          <w:noProof/>
-        </w:rPr>
-        <w:fldChar w:fldCharType="end"/>
-      </w:r>
+      <w:fldSimple w:instr=" STYLEREF 1 \s ">
+        <w:r>
+          <w:rPr>
+            <w:noProof/>
+          </w:rPr>
+          <w:t>X</w:t>
+        </w:r>
+      </w:fldSimple>
       <w:r>
         <w:t>.</w:t>
       </w:r>
-      <w:r>
-        <w:fldChar w:fldCharType="begin"/>
-      </w:r>
-      <w:r>
-        <w:instrText xml:space="preserve"> SEQ Figure \* ARABIC \s 1 </w:instrText>
-      </w:r>
-      <w:r>
-        <w:fldChar w:fldCharType="separate"/>
-      </w:r>
-      <w:r>
-        <w:rPr>
-          <w:noProof/>
-        </w:rPr>
-        <w:t>1</w:t>
-      </w:r>
-      <w:r>
-        <w:rPr>
-          <w:noProof/>
-        </w:rPr>
-        <w:fldChar w:fldCharType="end"/>
-      </w:r>
+      <w:fldSimple w:instr=" SEQ Figure \* ARABIC \s 1 ">
+        <w:r>
+          <w:rPr>
+            <w:noProof/>
+          </w:rPr>
+          <w:t>1</w:t>
+        </w:r>
+      </w:fldSimple>
       <w:r>
         <w:t xml:space="preserve"> </w:t>
       </w:r>

</xml_diff>

<commit_message>
More flexible thermostats control via files
</commit_message>
<xml_diff>
--- a/!XTANT_3_manual.docx
+++ b/!XTANT_3_manual.docx
@@ -128,7 +128,7 @@
         <w:rPr>
           <w:noProof/>
         </w:rPr>
-        <w:t>10/02/2023</w:t>
+        <w:t>19/02/2023</w:t>
       </w:r>
       <w:r>
         <w:rPr>
@@ -377,7 +377,21 @@
                 <w:rStyle w:val="Hyperlink"/>
                 <w:noProof/>
               </w:rPr>
-              <w:t>Brief description of the model</w:t>
+              <w:t>Brief desc</w:t>
+            </w:r>
+            <w:r>
+              <w:rPr>
+                <w:rStyle w:val="Hyperlink"/>
+                <w:noProof/>
+              </w:rPr>
+              <w:t>r</w:t>
+            </w:r>
+            <w:r>
+              <w:rPr>
+                <w:rStyle w:val="Hyperlink"/>
+                <w:noProof/>
+              </w:rPr>
+              <w:t>iption of the model</w:t>
             </w:r>
             <w:r>
               <w:rPr>
@@ -1353,7 +1367,7 @@
                 <w:noProof/>
                 <w:webHidden/>
               </w:rPr>
-              <w:t>23</w:t>
+              <w:t>24</w:t>
             </w:r>
             <w:r>
               <w:rPr>
@@ -1501,7 +1515,7 @@
                 <w:noProof/>
                 <w:webHidden/>
               </w:rPr>
-              <w:t>23</w:t>
+              <w:t>24</w:t>
             </w:r>
             <w:r>
               <w:rPr>
@@ -1619,7 +1633,7 @@
                 <w:noProof/>
                 <w:webHidden/>
               </w:rPr>
-              <w:t>28</w:t>
+              <w:t>29</w:t>
             </w:r>
             <w:r>
               <w:rPr>
@@ -1747,7 +1761,7 @@
                 <w:noProof/>
                 <w:webHidden/>
               </w:rPr>
-              <w:t>29</w:t>
+              <w:t>30</w:t>
             </w:r>
             <w:r>
               <w:rPr>
@@ -1875,7 +1889,7 @@
                 <w:noProof/>
                 <w:webHidden/>
               </w:rPr>
-              <w:t>29</w:t>
+              <w:t>30</w:t>
             </w:r>
             <w:r>
               <w:rPr>
@@ -1963,7 +1977,7 @@
                 <w:noProof/>
                 <w:webHidden/>
               </w:rPr>
-              <w:t>30</w:t>
+              <w:t>31</w:t>
             </w:r>
             <w:r>
               <w:rPr>
@@ -2051,7 +2065,7 @@
                 <w:noProof/>
                 <w:webHidden/>
               </w:rPr>
-              <w:t>30</w:t>
+              <w:t>31</w:t>
             </w:r>
             <w:r>
               <w:rPr>
@@ -2140,7 +2154,7 @@
                 <w:noProof/>
                 <w:webHidden/>
               </w:rPr>
-              <w:t>30</w:t>
+              <w:t>31</w:t>
             </w:r>
             <w:r>
               <w:rPr>
@@ -2210,7 +2224,7 @@
                 <w:noProof/>
                 <w:webHidden/>
               </w:rPr>
-              <w:t>31</w:t>
+              <w:t>32</w:t>
             </w:r>
             <w:r>
               <w:rPr>
@@ -2502,7 +2516,7 @@
                 <w:noProof/>
                 <w:webHidden/>
               </w:rPr>
-              <w:t>32</w:t>
+              <w:t>33</w:t>
             </w:r>
             <w:r>
               <w:rPr>
@@ -2590,7 +2604,7 @@
                 <w:noProof/>
                 <w:webHidden/>
               </w:rPr>
-              <w:t>33</w:t>
+              <w:t>34</w:t>
             </w:r>
             <w:r>
               <w:rPr>
@@ -2678,7 +2692,7 @@
                 <w:noProof/>
                 <w:webHidden/>
               </w:rPr>
-              <w:t>34</w:t>
+              <w:t>35</w:t>
             </w:r>
             <w:r>
               <w:rPr>
@@ -2766,7 +2780,7 @@
                 <w:noProof/>
                 <w:webHidden/>
               </w:rPr>
-              <w:t>34</w:t>
+              <w:t>35</w:t>
             </w:r>
             <w:r>
               <w:rPr>
@@ -2858,7 +2872,7 @@
                 <w:noProof/>
                 <w:webHidden/>
               </w:rPr>
-              <w:t>34</w:t>
+              <w:t>35</w:t>
             </w:r>
             <w:r>
               <w:rPr>
@@ -2950,7 +2964,7 @@
                 <w:noProof/>
                 <w:webHidden/>
               </w:rPr>
-              <w:t>34</w:t>
+              <w:t>35</w:t>
             </w:r>
             <w:r>
               <w:rPr>
@@ -3042,7 +3056,7 @@
                 <w:noProof/>
                 <w:webHidden/>
               </w:rPr>
-              <w:t>35</w:t>
+              <w:t>36</w:t>
             </w:r>
             <w:r>
               <w:rPr>
@@ -3194,7 +3208,7 @@
                 <w:noProof/>
                 <w:webHidden/>
               </w:rPr>
-              <w:t>35</w:t>
+              <w:t>36</w:t>
             </w:r>
             <w:r>
               <w:rPr>
@@ -3286,7 +3300,7 @@
                 <w:noProof/>
                 <w:webHidden/>
               </w:rPr>
-              <w:t>36</w:t>
+              <w:t>37</w:t>
             </w:r>
             <w:r>
               <w:rPr>
@@ -3378,7 +3392,7 @@
                 <w:noProof/>
                 <w:webHidden/>
               </w:rPr>
-              <w:t>36</w:t>
+              <w:t>37</w:t>
             </w:r>
             <w:r>
               <w:rPr>
@@ -3562,7 +3576,7 @@
                 <w:noProof/>
                 <w:webHidden/>
               </w:rPr>
-              <w:t>41</w:t>
+              <w:t>42</w:t>
             </w:r>
             <w:r>
               <w:rPr>
@@ -3654,7 +3668,7 @@
                 <w:noProof/>
                 <w:webHidden/>
               </w:rPr>
-              <w:t>41</w:t>
+              <w:t>42</w:t>
             </w:r>
             <w:r>
               <w:rPr>
@@ -3746,7 +3760,7 @@
                 <w:noProof/>
                 <w:webHidden/>
               </w:rPr>
-              <w:t>41</w:t>
+              <w:t>42</w:t>
             </w:r>
             <w:r>
               <w:rPr>
@@ -3838,7 +3852,7 @@
                 <w:noProof/>
                 <w:webHidden/>
               </w:rPr>
-              <w:t>42</w:t>
+              <w:t>43</w:t>
             </w:r>
             <w:r>
               <w:rPr>
@@ -4020,7 +4034,7 @@
                 <w:noProof/>
                 <w:webHidden/>
               </w:rPr>
-              <w:t>42</w:t>
+              <w:t>43</w:t>
             </w:r>
             <w:r>
               <w:rPr>
@@ -4112,7 +4126,7 @@
                 <w:noProof/>
                 <w:webHidden/>
               </w:rPr>
-              <w:t>44</w:t>
+              <w:t>45</w:t>
             </w:r>
             <w:r>
               <w:rPr>
@@ -4296,7 +4310,7 @@
                 <w:noProof/>
                 <w:webHidden/>
               </w:rPr>
-              <w:t>46</w:t>
+              <w:t>47</w:t>
             </w:r>
             <w:r>
               <w:rPr>
@@ -4388,7 +4402,7 @@
                 <w:noProof/>
                 <w:webHidden/>
               </w:rPr>
-              <w:t>46</w:t>
+              <w:t>47</w:t>
             </w:r>
             <w:r>
               <w:rPr>
@@ -4735,7 +4749,29 @@
         <w:jc w:val="both"/>
       </w:pPr>
       <w:r>
-        <w:t>Boltzmann collision integral describe nonadiabatic coupling of low-energy electrons (valence and bottom of the conduction band) to the ions (generalized electron-phonon coupling)</w:t>
+        <w:t xml:space="preserve">Boltzmann </w:t>
+      </w:r>
+      <w:r>
+        <w:t>equation</w:t>
+      </w:r>
+      <w:r>
+        <w:t xml:space="preserve"> (BE)</w:t>
+      </w:r>
+      <w:r>
+        <w:t xml:space="preserve"> for low-energy electrons, including (a) electron-electron equilibration within the relaxation-time approximation, and (b) Boltzmann </w:t>
+      </w:r>
+      <w:r>
+        <w:t>collision integral describ</w:t>
+      </w:r>
+      <w:r>
+        <w:t>ing</w:t>
+      </w:r>
+      <w:r>
+        <w:t xml:space="preserve"> </w:t>
+      </w:r>
+      <w:r>
+        <w:lastRenderedPageBreak/>
+        <w:t>nonadiabatic coupling of low-energy electrons (valence and bottom of the conduction band) to the ions (generalized electron-phonon coupling)</w:t>
       </w:r>
     </w:p>
     <w:p>
@@ -4748,7 +4784,6 @@
         <w:jc w:val="both"/>
       </w:pPr>
       <w:r>
-        <w:lastRenderedPageBreak/>
         <w:t>RPA model for calculation of the complex dielectric function and optical properties</w:t>
       </w:r>
     </w:p>
@@ -5029,6 +5064,7 @@
         <w:jc w:val="both"/>
       </w:pPr>
       <w:r>
+        <w:lastRenderedPageBreak/>
         <w:t xml:space="preserve">in a terminal. It will compile the code and create an executable named </w:t>
       </w:r>
       <w:r>
@@ -5064,7 +5100,6 @@
         <w:jc w:val="both"/>
       </w:pPr>
       <w:r>
-        <w:lastRenderedPageBreak/>
         <w:t xml:space="preserve">Then execute the </w:t>
       </w:r>
       <w:r>
@@ -5530,6 +5565,7 @@
         <w:jc w:val="both"/>
       </w:pPr>
       <w:r>
+        <w:lastRenderedPageBreak/>
         <w:t>U</w:t>
       </w:r>
       <w:r>
@@ -5621,7 +5657,6 @@
         <w:rPr>
           <w:color w:val="00B050"/>
         </w:rPr>
-        <w:lastRenderedPageBreak/>
         <w:t>DEBUGOMP</w:t>
       </w:r>
       <w:r>
@@ -6035,6 +6070,7 @@
         <w:rPr>
           <w:color w:val="00B050"/>
         </w:rPr>
+        <w:lastRenderedPageBreak/>
         <w:t>ifort.exe /F9999999999 /O3 /Qipo /Qvec-report1 /fpp /Qopenmp /heap-arrays XTANT_dielectric_function_analysis.f90 -o XTANT_dielectric_function_analysis.exe /link /stack:9999999999</w:t>
       </w:r>
     </w:p>
@@ -6049,7 +6085,6 @@
       <w:bookmarkStart w:id="5" w:name="_Ref113545794"/>
       <w:bookmarkStart w:id="6" w:name="_Toc126855644"/>
       <w:r>
-        <w:lastRenderedPageBreak/>
         <w:t>Running XTANT with additional options</w:t>
       </w:r>
       <w:bookmarkEnd w:id="5"/>
@@ -6629,6 +6664,7 @@
         <w:rPr>
           <w:color w:val="1F497D"/>
         </w:rPr>
+        <w:lastRenderedPageBreak/>
         <w:t>Makefile</w:t>
       </w:r>
       <w:r>
@@ -6689,7 +6725,6 @@
         <w:rPr>
           <w:color w:val="1F497D"/>
         </w:rPr>
-        <w:lastRenderedPageBreak/>
         <w:t>Make.bat</w:t>
       </w:r>
       <w:r>
@@ -7067,7 +7102,7 @@
         <w:fldChar w:fldCharType="begin" w:fldLock="1"/>
       </w:r>
       <w:r>
-        <w:instrText>ADDIN CSL_CITATION {"citationItems":[{"id":"ITEM-1","itemData":{"abstract":"Parameterized tight-binding models fit to first principles calculations can provide an efficient and accurate quantum mechanical method for predicting properties of molecules and solids. However, well-tested parameter sets are generally only available for a limited number of atom combinations, making routine use of this method difficult. Furthermore, most previous models consider only simple two-body interactions, which limits accuracy. To tackle these challenges, we develop a density functional theory database of nearly one million materials, which we use to fit a universal set of tight-binding parameters for 65 elements and their binary combinations. We include both two-body and three-body effective interaction terms in our model, plus self-consistent charge transfer, enabling our model to work for metallic, covalent, and ionic bonds with the same parameter set. To ensure predictive power, we adopt a learning framework where we repeatedly test the model on new low energy crystal structures and then add them to the fitting dataset, iterating until predictions improve. We distribute the materials database and tools developed in this work publicly.","author":[{"dropping-particle":"","family":"Garrity","given":"Kevin F","non-dropping-particle":"","parse-names":false,"suffix":""},{"dropping-particle":"","family":"Choudhary","given":"Kamal","non-dropping-particle":"","parse-names":false,"suffix":""}],"id":"ITEM-1","issued":{"date-parts":[["0"]]},"title":"Fast and Accurate Prediction of Material Properties with Three-Body Tight-Binding Model for the Periodic Table","type":"article-journal"},"uris":["http://www.mendeley.com/documents/?uuid=38b41872-e9fb-329d-8511-d5ba7801d2b5"]}],"mendeley":{"formattedCitation":"[2]","plainTextFormattedCitation":"[2]","previouslyFormattedCitation":"[2]"},"properties":{"noteIndex":0},"schema":"https://github.com/citation-style-language/schema/raw/master/csl-citation.json"}</w:instrText>
+        <w:instrText>ADDIN CSL_CITATION {"citationItems":[{"id":"ITEM-1","itemData":{"abstract":"Parameterized tight-binding models fit to first principles calculations can provide an efficient and accurate quantum mechanical method for predicting properties of molecules and solids. However, well-tested parameter sets are generally only available for a limited number of atom combinations, making routine use of this method difficult. Furthermore, most previous models consider only simple two-body interactions, which limits accuracy. To tackle these challenges, we develop a density functional theory database of nearly one million materials, which we use to fit a universal set of tight-binding parameters for 65 elements and their binary combinations. We include both two-body and three-body effective interaction terms in our model, plus self-consistent charge transfer, enabling our model to work for metallic, covalent, and ionic bonds with the same parameter set. To ensure predictive power, we adopt a learning framework where we repeatedly test the model on new low energy crystal structures and then add them to the fitting dataset, iterating until predictions improve. We distribute the materials database and tools developed in this work publicly.","author":[{"dropping-particle":"","family":"Garrity","given":"Kevin F","non-dropping-particle":"","parse-names":false,"suffix":""},{"dropping-particle":"","family":"Choudhary","given":"Kamal","non-dropping-particle":"","parse-names":false,"suffix":""}],"container-title":"https://arxiv.org/abs/2112.11585","id":"ITEM-1","issued":{"date-parts":[["2021"]]},"title":"Fast and Accurate Prediction of Material Properties with Three-Body Tight-Binding Model for the Periodic Table","type":"article-journal"},"uris":["http://www.mendeley.com/documents/?uuid=38b41872-e9fb-329d-8511-d5ba7801d2b5"]}],"mendeley":{"formattedCitation":"[2]","plainTextFormattedCitation":"[2]","previouslyFormattedCitation":"[2]"},"properties":{"noteIndex":0},"schema":"https://github.com/citation-style-language/schema/raw/master/csl-citation.json"}</w:instrText>
       </w:r>
       <w:r>
         <w:fldChar w:fldCharType="separate"/>
@@ -7252,6 +7287,7 @@
         <w:rPr>
           <w:color w:val="1F497D" w:themeColor="text2"/>
         </w:rPr>
+        <w:lastRenderedPageBreak/>
         <w:t>Dealing_with_files.f90</w:t>
       </w:r>
       <w:r>
@@ -7272,7 +7308,6 @@
         <w:rPr>
           <w:color w:val="1F497D" w:themeColor="text2"/>
         </w:rPr>
-        <w:lastRenderedPageBreak/>
         <w:t>Dealing_with_output_files.f90</w:t>
       </w:r>
       <w:r>
@@ -7877,7 +7912,7 @@
         <w:fldChar w:fldCharType="begin" w:fldLock="1"/>
       </w:r>
       <w:r>
-        <w:instrText>ADDIN CSL_CITATION {"citationItems":[{"id":"ITEM-1","itemData":{"abstract":"Parameterized tight-binding models fit to first principles calculations can provide an efficient and accurate quantum mechanical method for predicting properties of molecules and solids. However, well-tested parameter sets are generally only available for a limited number of atom combinations, making routine use of this method difficult. Furthermore, most previous models consider only simple two-body interactions, which limits accuracy. To tackle these challenges, we develop a density functional theory database of nearly one million materials, which we use to fit a universal set of tight-binding parameters for 65 elements and their binary combinations. We include both two-body and three-body effective interaction terms in our model, plus self-consistent charge transfer, enabling our model to work for metallic, covalent, and ionic bonds with the same parameter set. To ensure predictive power, we adopt a learning framework where we repeatedly test the model on new low energy crystal structures and then add them to the fitting dataset, iterating until predictions improve. We distribute the materials database and tools developed in this work publicly.","author":[{"dropping-particle":"","family":"Garrity","given":"Kevin F","non-dropping-particle":"","parse-names":false,"suffix":""},{"dropping-particle":"","family":"Choudhary","given":"Kamal","non-dropping-particle":"","parse-names":false,"suffix":""}],"id":"ITEM-1","issued":{"date-parts":[["0"]]},"title":"Fast and Accurate Prediction of Material Properties with Three-Body Tight-Binding Model for the Periodic Table","type":"article-journal"},"uris":["http://www.mendeley.com/documents/?uuid=38b41872-e9fb-329d-8511-d5ba7801d2b5"]}],"mendeley":{"formattedCitation":"[2]","plainTextFormattedCitation":"[2]","previouslyFormattedCitation":"[2]"},"properties":{"noteIndex":0},"schema":"https://github.com/citation-style-language/schema/raw/master/csl-citation.json"}</w:instrText>
+        <w:instrText>ADDIN CSL_CITATION {"citationItems":[{"id":"ITEM-1","itemData":{"abstract":"Parameterized tight-binding models fit to first principles calculations can provide an efficient and accurate quantum mechanical method for predicting properties of molecules and solids. However, well-tested parameter sets are generally only available for a limited number of atom combinations, making routine use of this method difficult. Furthermore, most previous models consider only simple two-body interactions, which limits accuracy. To tackle these challenges, we develop a density functional theory database of nearly one million materials, which we use to fit a universal set of tight-binding parameters for 65 elements and their binary combinations. We include both two-body and three-body effective interaction terms in our model, plus self-consistent charge transfer, enabling our model to work for metallic, covalent, and ionic bonds with the same parameter set. To ensure predictive power, we adopt a learning framework where we repeatedly test the model on new low energy crystal structures and then add them to the fitting dataset, iterating until predictions improve. We distribute the materials database and tools developed in this work publicly.","author":[{"dropping-particle":"","family":"Garrity","given":"Kevin F","non-dropping-particle":"","parse-names":false,"suffix":""},{"dropping-particle":"","family":"Choudhary","given":"Kamal","non-dropping-particle":"","parse-names":false,"suffix":""}],"container-title":"https://arxiv.org/abs/2112.11585","id":"ITEM-1","issued":{"date-parts":[["2021"]]},"title":"Fast and Accurate Prediction of Material Properties with Three-Body Tight-Binding Model for the Periodic Table","type":"article-journal"},"uris":["http://www.mendeley.com/documents/?uuid=38b41872-e9fb-329d-8511-d5ba7801d2b5"]}],"mendeley":{"formattedCitation":"[2]","plainTextFormattedCitation":"[2]","previouslyFormattedCitation":"[2]"},"properties":{"noteIndex":0},"schema":"https://github.com/citation-style-language/schema/raw/master/csl-citation.json"}</w:instrText>
       </w:r>
       <w:r>
         <w:fldChar w:fldCharType="separate"/>
@@ -8004,6 +8039,7 @@
         <w:rPr>
           <w:color w:val="1F497D" w:themeColor="text2"/>
         </w:rPr>
+        <w:lastRenderedPageBreak/>
         <w:t xml:space="preserve">TB_DFTB.f90 </w:t>
       </w:r>
       <w:r>
@@ -8078,7 +8114,6 @@
         <w:rPr>
           <w:color w:val="1F497D" w:themeColor="text2"/>
         </w:rPr>
-        <w:lastRenderedPageBreak/>
         <w:t>TB_</w:t>
       </w:r>
       <w:r>
@@ -8973,6 +9008,7 @@
         <w:rPr>
           <w:color w:val="1F497D"/>
         </w:rPr>
+        <w:lastRenderedPageBreak/>
         <w:t>NUMERICAL_PARAMETERS.txt</w:t>
       </w:r>
       <w:r>
@@ -9026,7 +9062,6 @@
         <w:rPr>
           <w:color w:val="1F497D" w:themeColor="text2"/>
         </w:rPr>
-        <w:lastRenderedPageBreak/>
         <w:t>Atomic_parameters</w:t>
       </w:r>
       <w:r>
@@ -9146,7 +9181,7 @@
         <w:fldChar w:fldCharType="begin" w:fldLock="1"/>
       </w:r>
       <w:r>
-        <w:instrText>ADDIN CSL_CITATION {"citationItems":[{"id":"ITEM-1","itemData":{"abstract":"Parameterized tight-binding models fit to first principles calculations can provide an efficient and accurate quantum mechanical method for predicting properties of molecules and solids. However, well-tested parameter sets are generally only available for a limited number of atom combinations, making routine use of this method difficult. Furthermore, most previous models consider only simple two-body interactions, which limits accuracy. To tackle these challenges, we develop a density functional theory database of nearly one million materials, which we use to fit a universal set of tight-binding parameters for 65 elements and their binary combinations. We include both two-body and three-body effective interaction terms in our model, plus self-consistent charge transfer, enabling our model to work for metallic, covalent, and ionic bonds with the same parameter set. To ensure predictive power, we adopt a learning framework where we repeatedly test the model on new low energy crystal structures and then add them to the fitting dataset, iterating until predictions improve. We distribute the materials database and tools developed in this work publicly.","author":[{"dropping-particle":"","family":"Garrity","given":"Kevin F","non-dropping-particle":"","parse-names":false,"suffix":""},{"dropping-particle":"","family":"Choudhary","given":"Kamal","non-dropping-particle":"","parse-names":false,"suffix":""}],"id":"ITEM-1","issued":{"date-parts":[["0"]]},"title":"Fast and Accurate Prediction of Material Properties with Three-Body Tight-Binding Model for the Periodic Table","type":"article-journal"},"uris":["http://www.mendeley.com/documents/?uuid=38b41872-e9fb-329d-8511-d5ba7801d2b5"]}],"mendeley":{"formattedCitation":"[2]","plainTextFormattedCitation":"[2]","previouslyFormattedCitation":"[2]"},"properties":{"noteIndex":0},"schema":"https://github.com/citation-style-language/schema/raw/master/csl-citation.json"}</w:instrText>
+        <w:instrText>ADDIN CSL_CITATION {"citationItems":[{"id":"ITEM-1","itemData":{"abstract":"Parameterized tight-binding models fit to first principles calculations can provide an efficient and accurate quantum mechanical method for predicting properties of molecules and solids. However, well-tested parameter sets are generally only available for a limited number of atom combinations, making routine use of this method difficult. Furthermore, most previous models consider only simple two-body interactions, which limits accuracy. To tackle these challenges, we develop a density functional theory database of nearly one million materials, which we use to fit a universal set of tight-binding parameters for 65 elements and their binary combinations. We include both two-body and three-body effective interaction terms in our model, plus self-consistent charge transfer, enabling our model to work for metallic, covalent, and ionic bonds with the same parameter set. To ensure predictive power, we adopt a learning framework where we repeatedly test the model on new low energy crystal structures and then add them to the fitting dataset, iterating until predictions improve. We distribute the materials database and tools developed in this work publicly.","author":[{"dropping-particle":"","family":"Garrity","given":"Kevin F","non-dropping-particle":"","parse-names":false,"suffix":""},{"dropping-particle":"","family":"Choudhary","given":"Kamal","non-dropping-particle":"","parse-names":false,"suffix":""}],"container-title":"https://arxiv.org/abs/2112.11585","id":"ITEM-1","issued":{"date-parts":[["2021"]]},"title":"Fast and Accurate Prediction of Material Properties with Three-Body Tight-Binding Model for the Periodic Table","type":"article-journal"},"uris":["http://www.mendeley.com/documents/?uuid=38b41872-e9fb-329d-8511-d5ba7801d2b5"]}],"mendeley":{"formattedCitation":"[2]","plainTextFormattedCitation":"[2]","previouslyFormattedCitation":"[2]"},"properties":{"noteIndex":0},"schema":"https://github.com/citation-style-language/schema/raw/master/csl-citation.json"}</w:instrText>
       </w:r>
       <w:r>
         <w:fldChar w:fldCharType="separate"/>
@@ -9605,27 +9640,54 @@
         <w:pStyle w:val="Caption"/>
       </w:pPr>
       <w:r>
+        <w:lastRenderedPageBreak/>
         <w:t xml:space="preserve">Figure </w:t>
       </w:r>
-      <w:fldSimple w:instr=" STYLEREF 1 \s ">
-        <w:r>
-          <w:rPr>
-            <w:noProof/>
-          </w:rPr>
-          <w:t>VIII</w:t>
-        </w:r>
-      </w:fldSimple>
+      <w:r>
+        <w:fldChar w:fldCharType="begin"/>
+      </w:r>
+      <w:r>
+        <w:instrText xml:space="preserve"> STYLEREF 1 \s </w:instrText>
+      </w:r>
+      <w:r>
+        <w:fldChar w:fldCharType="separate"/>
+      </w:r>
+      <w:r>
+        <w:rPr>
+          <w:noProof/>
+        </w:rPr>
+        <w:t>VIII</w:t>
+      </w:r>
+      <w:r>
+        <w:rPr>
+          <w:noProof/>
+        </w:rPr>
+        <w:fldChar w:fldCharType="end"/>
+      </w:r>
       <w:r>
         <w:t>.</w:t>
       </w:r>
-      <w:fldSimple w:instr=" SEQ Figure \* ARABIC \s 1 ">
-        <w:r>
-          <w:rPr>
-            <w:noProof/>
-          </w:rPr>
-          <w:t>1</w:t>
-        </w:r>
-      </w:fldSimple>
+      <w:r>
+        <w:fldChar w:fldCharType="begin"/>
+      </w:r>
+      <w:r>
+        <w:instrText xml:space="preserve"> SEQ Figure \* ARABIC \s 1 </w:instrText>
+      </w:r>
+      <w:r>
+        <w:fldChar w:fldCharType="separate"/>
+      </w:r>
+      <w:r>
+        <w:rPr>
+          <w:noProof/>
+        </w:rPr>
+        <w:t>1</w:t>
+      </w:r>
+      <w:r>
+        <w:rPr>
+          <w:noProof/>
+        </w:rPr>
+        <w:fldChar w:fldCharType="end"/>
+      </w:r>
       <w:r>
         <w:t xml:space="preserve"> INPUT_</w:t>
       </w:r>
@@ -9667,7 +9729,6 @@
         <w:jc w:val="both"/>
       </w:pPr>
       <w:r>
-        <w:lastRenderedPageBreak/>
         <w:t xml:space="preserve">Line 2: </w:t>
       </w:r>
       <w:r>
@@ -10038,7 +10099,11 @@
         <w:t>first dose, last dose, step</w:t>
       </w:r>
       <w:r>
-        <w:t xml:space="preserve"> (all in [eV/atom]). In this case, the program will create a set of input files with all identical parameters, except for the dose, which will be varied between the first and the last number, by the </w:t>
+        <w:t xml:space="preserve"> (all in [eV/atom]). In this case, the program will create a set of input files with all identical parameters, except for the dose, which will be varied between the </w:t>
+      </w:r>
+      <w:r>
+        <w:lastRenderedPageBreak/>
+        <w:t xml:space="preserve">first and the last number, by the </w:t>
       </w:r>
       <w:r>
         <w:rPr>
@@ -10097,7 +10162,6 @@
         <w:jc w:val="both"/>
       </w:pPr>
       <w:r>
-        <w:lastRenderedPageBreak/>
         <w:t xml:space="preserve">Line </w:t>
       </w:r>
       <w:r>
@@ -10712,14 +10776,14 @@
         <w:t xml:space="preserve">line 25 of the </w:t>
       </w:r>
       <w:r>
-        <w:t>file NUMERICAL_PARAMETERS (see below) takes precedence: if its value does not coincide with the value of the probe parameters model (first number in this line), it will overwrite the Probe parameter and exclude the optical spectrum calculations.</w:t>
-      </w:r>
-      <w:r>
-        <w:t xml:space="preserve"> It means, it is currently not possible to get gamma-point probe pulse and multiple-k-points for DOS at the same time. They </w:t>
+        <w:t xml:space="preserve">file NUMERICAL_PARAMETERS (see below) takes precedence: if its value does not coincide with the value of the probe parameters model (first number in this line), it will overwrite the </w:t>
       </w:r>
       <w:r>
         <w:lastRenderedPageBreak/>
-        <w:t>are connected: either both are calculated for multiple (and the same) k-points, or DOS calculation takes precedence and the probe is switched off.</w:t>
+        <w:t>Probe parameter and exclude the optical spectrum calculations.</w:t>
+      </w:r>
+      <w:r>
+        <w:t xml:space="preserve"> It means, it is currently not possible to get gamma-point probe pulse and multiple-k-points for DOS at the same time. They are connected: either both are calculated for multiple (and the same) k-points, or DOS calculation takes precedence and the probe is switched off.</w:t>
       </w:r>
     </w:p>
     <w:p>
@@ -11206,6 +11270,7 @@
         <w:jc w:val="both"/>
       </w:pPr>
       <w:r>
+        <w:lastRenderedPageBreak/>
         <w:t xml:space="preserve">The values of </w:t>
       </w:r>
       <w:r>
@@ -11269,11 +11334,7 @@
         <w:t xml:space="preserve"> </w:t>
       </w:r>
       <w:r>
-        <w:t xml:space="preserve">are taken from the existing input file, and in each successive file their own characteristic values are written, sampled around these ones. This way, a slightly different initial conditions and the absorbed dose will be used in each calculation, which allow then to </w:t>
-      </w:r>
-      <w:r>
-        <w:lastRenderedPageBreak/>
-        <w:t xml:space="preserve">average the data for reliable calculation of the electron-phonon coupling parameter, see Section </w:t>
+        <w:t xml:space="preserve">are taken from the existing input file, and in each successive file their own characteristic values are written, sampled around these ones. This way, a slightly different initial conditions and the absorbed dose will be used in each calculation, which allow then to average the data for reliable calculation of the electron-phonon coupling parameter, see Section </w:t>
       </w:r>
       <w:r>
         <w:t>(</w:t>
@@ -11551,25 +11612,51 @@
       <w:r>
         <w:t xml:space="preserve">Figure </w:t>
       </w:r>
-      <w:fldSimple w:instr=" STYLEREF 1 \s ">
-        <w:r>
-          <w:rPr>
-            <w:noProof/>
-          </w:rPr>
-          <w:t>VIII</w:t>
-        </w:r>
-      </w:fldSimple>
+      <w:r>
+        <w:fldChar w:fldCharType="begin"/>
+      </w:r>
+      <w:r>
+        <w:instrText xml:space="preserve"> STYLEREF 1 \s </w:instrText>
+      </w:r>
+      <w:r>
+        <w:fldChar w:fldCharType="separate"/>
+      </w:r>
+      <w:r>
+        <w:rPr>
+          <w:noProof/>
+        </w:rPr>
+        <w:t>VIII</w:t>
+      </w:r>
+      <w:r>
+        <w:rPr>
+          <w:noProof/>
+        </w:rPr>
+        <w:fldChar w:fldCharType="end"/>
+      </w:r>
       <w:r>
         <w:t>.</w:t>
       </w:r>
-      <w:fldSimple w:instr=" SEQ Figure \* ARABIC \s 1 ">
-        <w:r>
-          <w:rPr>
-            <w:noProof/>
-          </w:rPr>
-          <w:t>2</w:t>
-        </w:r>
-      </w:fldSimple>
+      <w:r>
+        <w:fldChar w:fldCharType="begin"/>
+      </w:r>
+      <w:r>
+        <w:instrText xml:space="preserve"> SEQ Figure \* ARABIC \s 1 </w:instrText>
+      </w:r>
+      <w:r>
+        <w:fldChar w:fldCharType="separate"/>
+      </w:r>
+      <w:r>
+        <w:rPr>
+          <w:noProof/>
+        </w:rPr>
+        <w:t>2</w:t>
+      </w:r>
+      <w:r>
+        <w:rPr>
+          <w:noProof/>
+        </w:rPr>
+        <w:fldChar w:fldCharType="end"/>
+      </w:r>
       <w:r>
         <w:t>. NUMERICAL_PARAMETERS.txt example.</w:t>
       </w:r>
@@ -12279,6 +12366,16 @@
     <w:p>
       <w:pPr>
         <w:pStyle w:val="ListParagraph"/>
+        <w:ind w:left="1440"/>
+        <w:jc w:val="both"/>
+      </w:pPr>
+      <w:r>
+        <w:t>It can be set in two ways:</w:t>
+      </w:r>
+    </w:p>
+    <w:p>
+      <w:pPr>
+        <w:pStyle w:val="ListParagraph"/>
         <w:numPr>
           <w:ilvl w:val="1"/>
           <w:numId w:val="32"/>
@@ -12286,15 +12383,6 @@
         <w:jc w:val="both"/>
       </w:pPr>
       <w:r>
-        <w:t>It can be set in two ways:</w:t>
-      </w:r>
-    </w:p>
-    <w:p>
-      <w:pPr>
-        <w:pStyle w:val="ListParagraph"/>
-        <w:jc w:val="both"/>
-      </w:pPr>
-      <w:r>
         <w:t>Constant time-step: write any real(8) number of dt in</w:t>
       </w:r>
       <w:r>
@@ -12320,21 +12408,6 @@
       </w:r>
       <w:r>
         <w:t>.</w:t>
-      </w:r>
-    </w:p>
-    <w:p>
-      <w:pPr>
-        <w:pStyle w:val="ListParagraph"/>
-        <w:jc w:val="both"/>
-      </w:pPr>
-      <w:r>
-        <w:t xml:space="preserve">Variable time-step: write here </w:t>
-      </w:r>
-      <w:r>
-        <w:t xml:space="preserve">a </w:t>
-      </w:r>
-      <w:r>
-        <w:t>name of a file where the array of timesteps is provided. The file must be present in the same folder INPUT_DATA. The file must contain two columns:</w:t>
       </w:r>
     </w:p>
     <w:p>
@@ -12347,16 +12420,35 @@
         <w:jc w:val="both"/>
       </w:pPr>
       <w:r>
-        <w:t>First column: time instant in [fs], when to change the timestep to the one given in the second column. E.g., if the file contains the following lines:</w:t>
-      </w:r>
-    </w:p>
-    <w:p>
-      <w:pPr>
-        <w:pStyle w:val="ListParagraph"/>
-        <w:numPr>
-          <w:ilvl w:val="1"/>
-          <w:numId w:val="32"/>
-        </w:numPr>
+        <w:t xml:space="preserve">Variable time-step: write here </w:t>
+      </w:r>
+      <w:r>
+        <w:t xml:space="preserve">a </w:t>
+      </w:r>
+      <w:r>
+        <w:t>name of a file where the array of timesteps is provided. The file must be present in the same folder INPUT_DATA. The file must contain two columns</w:t>
+      </w:r>
+      <w:r>
+        <w:t xml:space="preserve">. </w:t>
+      </w:r>
+      <w:r>
+        <w:t xml:space="preserve">First column: time instant in [fs], when to change the timestep to the one given in the second column. </w:t>
+      </w:r>
+    </w:p>
+    <w:p>
+      <w:pPr>
+        <w:pStyle w:val="ListParagraph"/>
+        <w:ind w:left="1440"/>
+        <w:jc w:val="both"/>
+      </w:pPr>
+      <w:r>
+        <w:t>E.g., if the file contains the following lines:</w:t>
+      </w:r>
+    </w:p>
+    <w:p>
+      <w:pPr>
+        <w:pStyle w:val="ListParagraph"/>
+        <w:ind w:left="1440"/>
         <w:jc w:val="both"/>
       </w:pPr>
       <w:r>
@@ -12370,10 +12462,7 @@
     <w:p>
       <w:pPr>
         <w:pStyle w:val="ListParagraph"/>
-        <w:numPr>
-          <w:ilvl w:val="1"/>
-          <w:numId w:val="32"/>
-        </w:numPr>
+        <w:ind w:left="1440"/>
         <w:jc w:val="both"/>
       </w:pPr>
       <w:r>
@@ -12390,10 +12479,7 @@
     <w:p>
       <w:pPr>
         <w:pStyle w:val="ListParagraph"/>
-        <w:numPr>
-          <w:ilvl w:val="1"/>
-          <w:numId w:val="32"/>
-        </w:numPr>
+        <w:ind w:left="1440"/>
         <w:jc w:val="both"/>
       </w:pPr>
       <w:r>
@@ -12407,14 +12493,11 @@
     <w:p>
       <w:pPr>
         <w:pStyle w:val="ListParagraph"/>
-        <w:numPr>
-          <w:ilvl w:val="1"/>
-          <w:numId w:val="32"/>
-        </w:numPr>
-        <w:jc w:val="both"/>
-      </w:pPr>
-      <w:r>
-        <w:t>At the first time step of the simulation, the timestep is set 1.0 fs. At the time instant of -50 fs, the timestep is changed to 0.2 fs. At the time instant of 100 fs, it is changed to 0.5 fs.</w:t>
+        <w:ind w:left="1440"/>
+        <w:jc w:val="both"/>
+      </w:pPr>
+      <w:r>
+        <w:t>At the first timestep of the simulation, the timestep is set 1.0 fs. At the time instant of -50 fs, the timestep is changed to 0.2 fs. At the time instant of 100 fs, it is changed to 0.5 fs.</w:t>
       </w:r>
     </w:p>
     <w:p>
@@ -12823,13 +12906,7 @@
         </w:rPr>
       </w:pPr>
       <w:r>
-        <w:t xml:space="preserve">0 sets a scheme of decoupled electrons and ions, with instant electron thermalisation (something like Two-Temperature Model). </w:t>
-      </w:r>
-      <w:r>
-        <w:rPr>
-          <w:u w:val="single"/>
-        </w:rPr>
-        <w:t>This option must be the default choice.</w:t>
+        <w:t>0 sets a scheme of decoupled electrons and ions, with instant electron thermalisation (something like Two-Temperature Model).</w:t>
       </w:r>
     </w:p>
     <w:p>
@@ -12895,13 +12972,31 @@
         <w:t>ed</w:t>
       </w:r>
       <w:r>
-        <w:t xml:space="preserve"> electron temperature instead of total energy (does not work well with a pulse on</w:t>
-      </w:r>
-      <w:r>
+        <w:t xml:space="preserve"> electron temperature instead of total energy (</w:t>
+      </w:r>
+      <w:r>
+        <w:rPr>
+          <w:i/>
+          <w:iCs/>
+        </w:rPr>
+        <w:t>does not work well with a pulse on</w:t>
+      </w:r>
+      <w:r>
+        <w:rPr>
+          <w:i/>
+          <w:iCs/>
+        </w:rPr>
         <w:t xml:space="preserve"> or with electron-ion coupling on</w:t>
       </w:r>
       <w:r>
-        <w:t>, only for tests of unirradiated material)</w:t>
+        <w:rPr>
+          <w:i/>
+          <w:iCs/>
+        </w:rPr>
+        <w:t>, only for tests of unirradiated material</w:t>
+      </w:r>
+      <w:r>
+        <w:t>)</w:t>
       </w:r>
       <w:r>
         <w:t>.</w:t>
@@ -12931,37 +13026,48 @@
         <w:t xml:space="preserve"> scheme </w:t>
       </w:r>
       <w:r>
-        <w:t xml:space="preserve">– constant electron populations </w:t>
-      </w:r>
-      <w:r>
-        <w:t>(does not work well with a pulse on</w:t>
+        <w:t>– constant electron populations</w:t>
+      </w:r>
+      <w:r>
+        <w:t>.</w:t>
       </w:r>
       <w:r>
         <w:t xml:space="preserve"> </w:t>
       </w:r>
-      <w:r>
-        <w:t>or with electron-ion coupling on</w:t>
-      </w:r>
-      <w:r>
-        <w:t>, only for tests of unirradiated material</w:t>
-      </w:r>
-      <w:r>
-        <w:t>, or nonequilibrium distribution function etc.</w:t>
-      </w:r>
-      <w:r>
-        <w:t>)</w:t>
-      </w:r>
-      <w:r>
-        <w:t>.</w:t>
-      </w:r>
-    </w:p>
-    <w:p>
-      <w:pPr>
-        <w:pStyle w:val="ListParagraph"/>
-        <w:jc w:val="both"/>
-      </w:pPr>
-      <w:r>
-        <w:t xml:space="preserve">4 uses the relaxation time approximation to trace evolution of the electron distribution function </w:t>
+    </w:p>
+    <w:p>
+      <w:pPr>
+        <w:pStyle w:val="ListParagraph"/>
+        <w:jc w:val="both"/>
+      </w:pPr>
+      <w:r>
+        <w:rPr>
+          <w:i/>
+          <w:iCs/>
+        </w:rPr>
+        <w:t>Note</w:t>
+      </w:r>
+      <w:r>
+        <w:t xml:space="preserve"> that if the laser pulse is on, the populations will change; also, if the electron-phonon coupling is on, it will affect the populations so the simulation instead of BO will be Ehrenfest-like dynamics.</w:t>
+      </w:r>
+    </w:p>
+    <w:p>
+      <w:pPr>
+        <w:pStyle w:val="ListParagraph"/>
+        <w:jc w:val="both"/>
+      </w:pPr>
+      <w:r>
+        <w:t>4 uses the relaxation time approximation to trace evolution of the electron distribution function</w:t>
+      </w:r>
+      <w:r>
+        <w:t xml:space="preserve">. </w:t>
+      </w:r>
+      <w:r>
+        <w:rPr>
+          <w:i/>
+          <w:iCs/>
+        </w:rPr>
+        <w:t>This should be the default choice.</w:t>
       </w:r>
     </w:p>
     <w:p>
@@ -12974,7 +13080,13 @@
         <w:jc w:val="both"/>
       </w:pPr>
       <w:r>
-        <w:t xml:space="preserve">Second number tells when the scheme should start to be used. The default choice is </w:t>
+        <w:t xml:space="preserve">Second number tells when the scheme should start to be used. </w:t>
+      </w:r>
+      <w:r>
+        <w:t xml:space="preserve">This parameter is used only if the first number is set to 1, then the simulation may be run with option 2, until the given here time is reached. </w:t>
+      </w:r>
+      <w:r>
+        <w:t xml:space="preserve">The default choice is </w:t>
       </w:r>
       <w:r>
         <w:t>1.0d-</w:t>
@@ -13007,19 +13119,7 @@
         <w:rPr>
           <w:i/>
         </w:rPr>
-        <w:t xml:space="preserve">ecommended </w:t>
-      </w:r>
-      <w:r>
-        <w:rPr>
-          <w:i/>
-        </w:rPr>
-        <w:t xml:space="preserve">not </w:t>
-      </w:r>
-      <w:r>
-        <w:rPr>
-          <w:i/>
-        </w:rPr>
-        <w:t xml:space="preserve">to </w:t>
+        <w:t xml:space="preserve">ecommended not to </w:t>
       </w:r>
       <w:r>
         <w:rPr>
@@ -13050,6 +13150,118 @@
         </w:rPr>
         <w:t>characteristic time in [fs], used in the relaxation-time approximation only</w:t>
       </w:r>
+      <w:r>
+        <w:rPr>
+          <w:iCs/>
+          <w:lang w:val="en-US"/>
+        </w:rPr>
+        <w:t xml:space="preserve">. </w:t>
+      </w:r>
+    </w:p>
+    <w:p>
+      <w:pPr>
+        <w:pStyle w:val="ListParagraph"/>
+        <w:ind w:left="1440"/>
+        <w:jc w:val="both"/>
+      </w:pPr>
+      <w:r>
+        <w:rPr>
+          <w:i/>
+          <w:lang w:val="en-US"/>
+        </w:rPr>
+        <w:t>Note</w:t>
+      </w:r>
+      <w:r>
+        <w:rPr>
+          <w:iCs/>
+          <w:lang w:val="en-US"/>
+        </w:rPr>
+        <w:t xml:space="preserve">: To turn the simulation </w:t>
+      </w:r>
+      <w:r>
+        <w:rPr>
+          <w:iCs/>
+          <w:lang w:val="en-US"/>
+        </w:rPr>
+        <w:t>in</w:t>
+      </w:r>
+      <w:r>
+        <w:rPr>
+          <w:iCs/>
+          <w:lang w:val="en-US"/>
+        </w:rPr>
+        <w:t>to instantaneous thermalization (equivalent to option 0 in “a”), set here time = 0.0</w:t>
+      </w:r>
+      <w:r>
+        <w:rPr>
+          <w:iCs/>
+          <w:lang w:val="en-US"/>
+        </w:rPr>
+        <w:t>e0</w:t>
+      </w:r>
+      <w:r>
+        <w:rPr>
+          <w:iCs/>
+          <w:lang w:val="en-US"/>
+        </w:rPr>
+        <w:t xml:space="preserve">. To turn </w:t>
+      </w:r>
+      <w:r>
+        <w:rPr>
+          <w:iCs/>
+          <w:lang w:val="en-US"/>
+        </w:rPr>
+        <w:t xml:space="preserve">the </w:t>
+      </w:r>
+      <w:r>
+        <w:rPr>
+          <w:iCs/>
+          <w:lang w:val="en-US"/>
+        </w:rPr>
+        <w:t xml:space="preserve">simulation </w:t>
+      </w:r>
+      <w:r>
+        <w:rPr>
+          <w:iCs/>
+          <w:lang w:val="en-US"/>
+        </w:rPr>
+        <w:t>in</w:t>
+      </w:r>
+      <w:r>
+        <w:rPr>
+          <w:iCs/>
+          <w:lang w:val="en-US"/>
+        </w:rPr>
+        <w:t xml:space="preserve">to Ehrenfest-like (or BO, </w:t>
+      </w:r>
+      <w:r>
+        <w:rPr>
+          <w:iCs/>
+          <w:lang w:val="en-US"/>
+        </w:rPr>
+        <w:t>i</w:t>
+      </w:r>
+      <w:r>
+        <w:rPr>
+          <w:iCs/>
+          <w:lang w:val="en-US"/>
+        </w:rPr>
+        <w:t xml:space="preserve">f </w:t>
+      </w:r>
+      <w:r>
+        <w:rPr>
+          <w:iCs/>
+          <w:lang w:val="en-US"/>
+        </w:rPr>
+        <w:t xml:space="preserve">the electron-ion </w:t>
+      </w:r>
+      <w:r>
+        <w:rPr>
+          <w:iCs/>
+          <w:lang w:val="en-US"/>
+        </w:rPr>
+        <w:t>coupling is off), set here infinite time, e.g., 1.0e20.</w:t>
+      </w:r>
     </w:p>
     <w:p>
       <w:pPr>
@@ -13112,7 +13324,7 @@
         <w:fldChar w:fldCharType="begin" w:fldLock="1"/>
       </w:r>
       <w:r>
-        <w:instrText>ADDIN CSL_CITATION {"citationItems":[{"id":"ITEM-1","itemData":{"DOI":"10.1103/PhysRevB.95.014309","ISSN":"24699969","abstract":"© 2017 American Physical Society. In the present work, a theoretical study of electron-phonon (electron-ion) coupling rates in semiconductors driven out of equilibrium is performed. Transient change of optical coefficients reflects the band gap shrinkage in covalently bonded materials, and thus, the heating of atomic lattice. Utilizing this dependence, we test various models of electron-ion coupling. The simulation technique is based on tight-binding molecular dynamics. Our simulations with the dedicated hybrid approach (XTANT) indicate that the widely used Fermi's golden rule can break down describing material excitation on femtosecond time scales. In contrast, dynamical coupling proposed in this work yields a reasonably good agreement of simulation results with available experimental data.","author":[{"dropping-particle":"","family":"Medvedev","given":"Nikita","non-dropping-particle":"","parse-names":false,"suffix":""},{"dropping-particle":"","family":"Li","given":"Zheng","non-dropping-particle":"","parse-names":false,"suffix":""},{"dropping-particle":"","family":"Tkachenko","given":"Victor","non-dropping-particle":"","parse-names":false,"suffix":""},{"dropping-particle":"","family":"Ziaja","given":"Beata","non-dropping-particle":"","parse-names":false,"suffix":""}],"container-title":"Physical Review B","id":"ITEM-1","issue":"1","issued":{"date-parts":[["2017","1","31"]]},"page":"014309","publisher":"American Physical Society","title":"Electron-ion coupling in semiconductors beyond Fermi's golden rule","type":"article-journal","volume":"95"},"uris":["http://www.mendeley.com/documents/?uuid=56a1737e-15f9-487c-af27-6a6b4753bfe2"]}],"mendeley":{"formattedCitation":"[31]","plainTextFormattedCitation":"[31]","previouslyFormattedCitation":"[31]"},"properties":{"noteIndex":0},"schema":"https://github.com/citation-style-language/schema/raw/master/csl-citation.json"}</w:instrText>
+        <w:instrText>ADDIN CSL_CITATION {"citationItems":[{"id":"ITEM-1","itemData":{"DOI":"10.1103/PhysRevB.102.064302","ISSN":"2469-9950","abstract":"Even though electron-phonon coupling is one of the most important parameters governing material evolution after ultrafast energy deposition it remains the most unexplored one. In this work we apply the dynamical coupling approach to calculate the nonadiabatic electron-ion energy exchange in nonequilibrium solids with the electronic temperature high above the atomic one. It is implemented into the tight-binding molecular dynamics code and used to study electron-phonon coupling in various elemental metals. The approach developed is a universal scheme applicable to electronic temperatures up to a few electron volts and to arbitrary atomic configurations and dynamics. We demonstrate that the calculated electron-ion (electron-phonon) coupling parameter agrees well with the available experimental data in the high-electronic-temperature regime, validating the model. The following materials are studied here: fcc metals Al, Ca, Ni, Cu, Sr, Y, Zr, Rh, Pd, Ag, Ir, Pt, Au, and Pb; hcp metals Mg, Sc, Ti, Co, Zn, Tc, Ru, Cd, Hf, Re, and Os; bcc metals V, Cr, Fe, Nb, Mo, Ba, Ta, and W; a diamond cubic lattice metal Sn; specific cases of Ga, In, Mn, Te, and Se; and additionally semimetal graphite and the semiconductors Si and Ge. For these materials, we provide an estimation of the electron-phonon coupling at elevated electron temperatures, which can be used in various models simulating ultrafast energy deposition in matter. We also discuss the dependence of the coupling parameter on atomic mass, temperature, and density.","author":[{"dropping-particle":"","family":"Medvedev","given":"N.","non-dropping-particle":"","parse-names":false,"suffix":""},{"dropping-particle":"","family":"Milov","given":"I.","non-dropping-particle":"","parse-names":false,"suffix":""}],"container-title":"Physical Review B","id":"ITEM-1","issue":"6","issued":{"date-parts":[["2020","8","3"]]},"page":"064302","publisher":"American Physical Society","title":"Electron-phonon coupling in metals at high electronic temperatures","type":"article-journal","volume":"102"},"uris":["http://www.mendeley.com/documents/?uuid=10763c6d-4550-4ecd-a043-ad2ebaf64977"]}],"mendeley":{"formattedCitation":"[31]","plainTextFormattedCitation":"[31]"},"properties":{"noteIndex":0},"schema":"https://github.com/citation-style-language/schema/raw/master/csl-citation.json"}</w:instrText>
       </w:r>
       <w:r>
         <w:fldChar w:fldCharType="separate"/>
@@ -13152,7 +13364,7 @@
         <w:fldChar w:fldCharType="begin" w:fldLock="1"/>
       </w:r>
       <w:r>
-        <w:instrText>ADDIN CSL_CITATION {"citationItems":[{"id":"ITEM-1","itemData":{"DOI":"10.1103/PhysRevB.95.014309","ISSN":"24699969","abstract":"© 2017 American Physical Society. In the present work, a theoretical study of electron-phonon (electron-ion) coupling rates in semiconductors driven out of equilibrium is performed. Transient change of optical coefficients reflects the band gap shrinkage in covalently bonded materials, and thus, the heating of atomic lattice. Utilizing this dependence, we test various models of electron-ion coupling. The simulation technique is based on tight-binding molecular dynamics. Our simulations with the dedicated hybrid approach (XTANT) indicate that the widely used Fermi's golden rule can break down describing material excitation on femtosecond time scales. In contrast, dynamical coupling proposed in this work yields a reasonably good agreement of simulation results with available experimental data.","author":[{"dropping-particle":"","family":"Medvedev","given":"Nikita","non-dropping-particle":"","parse-names":false,"suffix":""},{"dropping-particle":"","family":"Li","given":"Zheng","non-dropping-particle":"","parse-names":false,"suffix":""},{"dropping-particle":"","family":"Tkachenko","given":"Victor","non-dropping-particle":"","parse-names":false,"suffix":""},{"dropping-particle":"","family":"Ziaja","given":"Beata","non-dropping-particle":"","parse-names":false,"suffix":""}],"container-title":"Physical Review B","id":"ITEM-1","issue":"1","issued":{"date-parts":[["2017","1","31"]]},"page":"014309","publisher":"American Physical Society","title":"Electron-ion coupling in semiconductors beyond Fermi's golden rule","type":"article-journal","volume":"95"},"uris":["http://www.mendeley.com/documents/?uuid=56a1737e-15f9-487c-af27-6a6b4753bfe2"]}],"mendeley":{"formattedCitation":"[31]","plainTextFormattedCitation":"[31]","previouslyFormattedCitation":"[31]"},"properties":{"noteIndex":0},"schema":"https://github.com/citation-style-language/schema/raw/master/csl-citation.json"}</w:instrText>
+        <w:instrText>ADDIN CSL_CITATION {"citationItems":[{"id":"ITEM-1","itemData":{"DOI":"10.1103/PhysRevB.95.014309","ISSN":"24699969","abstract":"© 2017 American Physical Society. In the present work, a theoretical study of electron-phonon (electron-ion) coupling rates in semiconductors driven out of equilibrium is performed. Transient change of optical coefficients reflects the band gap shrinkage in covalently bonded materials, and thus, the heating of atomic lattice. Utilizing this dependence, we test various models of electron-ion coupling. The simulation technique is based on tight-binding molecular dynamics. Our simulations with the dedicated hybrid approach (XTANT) indicate that the widely used Fermi's golden rule can break down describing material excitation on femtosecond time scales. In contrast, dynamical coupling proposed in this work yields a reasonably good agreement of simulation results with available experimental data.","author":[{"dropping-particle":"","family":"Medvedev","given":"Nikita","non-dropping-particle":"","parse-names":false,"suffix":""},{"dropping-particle":"","family":"Li","given":"Zheng","non-dropping-particle":"","parse-names":false,"suffix":""},{"dropping-particle":"","family":"Tkachenko","given":"Victor","non-dropping-particle":"","parse-names":false,"suffix":""},{"dropping-particle":"","family":"Ziaja","given":"Beata","non-dropping-particle":"","parse-names":false,"suffix":""}],"container-title":"Physical Review B","id":"ITEM-1","issue":"1","issued":{"date-parts":[["2017","1","31"]]},"page":"014309","publisher":"American Physical Society","title":"Electron-ion coupling in semiconductors beyond Fermi's golden rule","type":"article-journal","volume":"95"},"uris":["http://www.mendeley.com/documents/?uuid=56a1737e-15f9-487c-af27-6a6b4753bfe2"]}],"mendeley":{"formattedCitation":"[32]","plainTextFormattedCitation":"[32]","previouslyFormattedCitation":"[31]"},"properties":{"noteIndex":0},"schema":"https://github.com/citation-style-language/schema/raw/master/csl-citation.json"}</w:instrText>
       </w:r>
       <w:r>
         <w:fldChar w:fldCharType="separate"/>
@@ -13161,7 +13373,7 @@
         <w:rPr>
           <w:noProof/>
         </w:rPr>
-        <w:t>[31]</w:t>
+        <w:t>[32]</w:t>
       </w:r>
       <w:r>
         <w:fldChar w:fldCharType="end"/>
@@ -13246,6 +13458,7 @@
         <w:jc w:val="both"/>
       </w:pPr>
       <w:r>
+        <w:lastRenderedPageBreak/>
         <w:t xml:space="preserve">Set the scaling factor for coupling calculations. For numerical reasons, </w:t>
       </w:r>
       <w:r>
@@ -13375,7 +13588,6 @@
         <w:jc w:val="both"/>
       </w:pPr>
       <w:r>
-        <w:lastRenderedPageBreak/>
         <w:t>acceptance window for nonadiabatic coupling</w:t>
       </w:r>
       <w:r>
@@ -13551,10 +13763,34 @@
         <w:t>Berendsen thermostat for atoms</w:t>
       </w:r>
       <w:r>
-        <w:t xml:space="preserve">; </w:t>
-      </w:r>
-      <w:r>
-        <w:t xml:space="preserve">Three numbers here define </w:t>
+        <w:t>;</w:t>
+      </w:r>
+      <w:r>
+        <w:t xml:space="preserve"> it can be set in two ways:</w:t>
+      </w:r>
+    </w:p>
+    <w:p>
+      <w:pPr>
+        <w:pStyle w:val="ListParagraph"/>
+        <w:jc w:val="both"/>
+      </w:pPr>
+      <w:r>
+        <w:t>Option #1: If t</w:t>
+      </w:r>
+      <w:r>
+        <w:t xml:space="preserve">hree numbers </w:t>
+      </w:r>
+      <w:r>
+        <w:t xml:space="preserve">are given </w:t>
+      </w:r>
+      <w:r>
+        <w:t>here</w:t>
+      </w:r>
+      <w:r>
+        <w:t>, they</w:t>
+      </w:r>
+      <w:r>
+        <w:t xml:space="preserve"> define </w:t>
       </w:r>
       <w:r>
         <w:t xml:space="preserve">a </w:t>
@@ -13581,7 +13817,7 @@
         <w:instrText>∼</w:instrText>
       </w:r>
       <w:r>
-        <w:instrText>150 fs. Excellent agreement between experiment and theoretical predictions was found, using a dedicated code that followed the non-equilibrium evolution of the irradiated diamond including all transient electronic and structural changes. These observations confirm that soft x-rays can induce a non-thermal ultrafast solid-to-solid phase transition on a hundred femtosecond timescale.","author":[{"dropping-particle":"","family":"Tavella","given":"F.","non-dropping-particle":"","parse-names":false,"suffix":""},{"dropping-particle":"","family":"Höppner","given":"H.","non-dropping-particle":"","parse-names":false,"suffix":""},{"dropping-particle":"","family":"Tkachenko","given":"V.","non-dropping-particle":"","parse-names":false,"suffix":""},{"dropping-particle":"","family":"Medvedev","given":"N.","non-dropping-particle":"","parse-names":false,"suffix":""},{"dropping-particle":"","family":"Capotondi","given":"F.","non-dropping-particle":"","parse-names":false,"suffix":""},{"dropping-particle":"","family":"Golz","given":"T.","non-dropping-particle":"","parse-names":false,"suffix":""},{"dropping-particle":"","family":"Kai","given":"Y.","non-dropping-particle":"","parse-names":false,"suffix":""},{"dropping-particle":"","family":"Manfredda","given":"M.","non-dropping-particle":"","parse-names":false,"suffix":""},{"dropping-particle":"","family":"Pedersoli","given":"E.","non-dropping-particle":"","parse-names":false,"suffix":""},{"dropping-particle":"","family":"Prandolini","given":"M.J.","non-dropping-particle":"","parse-names":false,"suffix":""},{"dropping-particle":"","family":"Stojanovic","given":"N.","non-dropping-particle":"","parse-names":false,"suffix":""},{"dropping-particle":"","family":"Tanikawa","given":"T.","non-dropping-particle":"","parse-names":false,"suffix":""},{"dropping-particle":"","family":"Teubner","given":"U.","non-dropping-particle":"","parse-names":false,"suffix":""},{"dropping-particle":"","family":"Toleikis","given":"S.","non-dropping-particle":"","parse-names":false,"suffix":""},{"dropping-particle":"","family":"Ziaja","given":"B.","non-dropping-particle":"","parse-names":false,"suffix":""}],"container-title":"High Energy Density Physics","id":"ITEM-1","issued":{"date-parts":[["2017"]]},"page":"22","title":"Soft x-ray induced femtosecond solid-to-solid phase transition","type":"article-journal","volume":"24"},"uris":["http://www.mendeley.com/documents/?uuid=d046769d-91cf-4ec1-b4f1-b43e29d55014"]}],"mendeley":{"formattedCitation":"[32]","plainTextFormattedCitation":"[32]","previouslyFormattedCitation":"[32]"},"properties":{"noteIndex":0},"schema":"https://github.com/citation-style-language/schema/raw/master/csl-citation.json"}</w:instrText>
+        <w:instrText>150 fs. Excellent agreement between experiment and theoretical predictions was found, using a dedicated code that followed the non-equilibrium evolution of the irradiated diamond including all transient electronic and structural changes. These observations confirm that soft x-rays can induce a non-thermal ultrafast solid-to-solid phase transition on a hundred femtosecond timescale.","author":[{"dropping-particle":"","family":"Tavella","given":"F.","non-dropping-particle":"","parse-names":false,"suffix":""},{"dropping-particle":"","family":"Höppner","given":"H.","non-dropping-particle":"","parse-names":false,"suffix":""},{"dropping-particle":"","family":"Tkachenko","given":"V.","non-dropping-particle":"","parse-names":false,"suffix":""},{"dropping-particle":"","family":"Medvedev","given":"N.","non-dropping-particle":"","parse-names":false,"suffix":""},{"dropping-particle":"","family":"Capotondi","given":"F.","non-dropping-particle":"","parse-names":false,"suffix":""},{"dropping-particle":"","family":"Golz","given":"T.","non-dropping-particle":"","parse-names":false,"suffix":""},{"dropping-particle":"","family":"Kai","given":"Y.","non-dropping-particle":"","parse-names":false,"suffix":""},{"dropping-particle":"","family":"Manfredda","given":"M.","non-dropping-particle":"","parse-names":false,"suffix":""},{"dropping-particle":"","family":"Pedersoli","given":"E.","non-dropping-particle":"","parse-names":false,"suffix":""},{"dropping-particle":"","family":"Prandolini","given":"M.J.","non-dropping-particle":"","parse-names":false,"suffix":""},{"dropping-particle":"","family":"Stojanovic","given":"N.","non-dropping-particle":"","parse-names":false,"suffix":""},{"dropping-particle":"","family":"Tanikawa","given":"T.","non-dropping-particle":"","parse-names":false,"suffix":""},{"dropping-particle":"","family":"Teubner","given":"U.","non-dropping-particle":"","parse-names":false,"suffix":""},{"dropping-particle":"","family":"Toleikis","given":"S.","non-dropping-particle":"","parse-names":false,"suffix":""},{"dropping-particle":"","family":"Ziaja","given":"B.","non-dropping-particle":"","parse-names":false,"suffix":""}],"container-title":"High Energy Density Physics","id":"ITEM-1","issued":{"date-parts":[["2017"]]},"page":"22","title":"Soft x-ray induced femtosecond solid-to-solid phase transition","type":"article-journal","volume":"24"},"uris":["http://www.mendeley.com/documents/?uuid=d046769d-91cf-4ec1-b4f1-b43e29d55014"]}],"mendeley":{"formattedCitation":"[33]","plainTextFormattedCitation":"[33]","previouslyFormattedCitation":"[32]"},"properties":{"noteIndex":0},"schema":"https://github.com/citation-style-language/schema/raw/master/csl-citation.json"}</w:instrText>
       </w:r>
       <w:r>
         <w:fldChar w:fldCharType="separate"/>
@@ -13590,7 +13826,7 @@
         <w:rPr>
           <w:noProof/>
         </w:rPr>
-        <w:t>[32]</w:t>
+        <w:t>[33]</w:t>
       </w:r>
       <w:r>
         <w:fldChar w:fldCharType="end"/>
@@ -13656,7 +13892,13 @@
         <w:t xml:space="preserve">atomic </w:t>
       </w:r>
       <w:r>
-        <w:t>bath temperature towards which the cooling will be made until te</w:t>
+        <w:t>bath temperature towards which the cooling</w:t>
+      </w:r>
+      <w:r>
+        <w:t>/heating</w:t>
+      </w:r>
+      <w:r>
+        <w:t xml:space="preserve"> will be made until te</w:t>
       </w:r>
       <w:r>
         <w:t>mperatures equilibration in [K].</w:t>
@@ -13674,13 +13916,157 @@
         <w:t>T</w:t>
       </w:r>
       <w:r>
-        <w:t xml:space="preserve">he third one is the characteristic time of cooling </w:t>
+        <w:t>he third one is the characteristic time of cooling</w:t>
+      </w:r>
+      <w:r>
+        <w:t>/heating</w:t>
+      </w:r>
+      <w:r>
+        <w:t xml:space="preserve"> </w:t>
       </w:r>
       <w:r>
         <w:t xml:space="preserve">of atoms </w:t>
       </w:r>
       <w:r>
         <w:t>in [fs].</w:t>
+      </w:r>
+    </w:p>
+    <w:p>
+      <w:pPr>
+        <w:pStyle w:val="ListParagraph"/>
+        <w:jc w:val="both"/>
+      </w:pPr>
+      <w:r>
+        <w:t>Option #2: If a file name is given here, the file with parameters of the Berendsen thermostat must be provided in the directory INPUT_DATA. The file may contain arbitrary number of lines. Each line must specify 3 parameters:</w:t>
+      </w:r>
+    </w:p>
+    <w:p>
+      <w:pPr>
+        <w:pStyle w:val="ListParagraph"/>
+        <w:jc w:val="both"/>
+      </w:pPr>
+      <w:r>
+        <w:t>First number: time of simulation in [fs], when to switch to the Berendsen thermostat parameters given in the next two numbers.</w:t>
+      </w:r>
+    </w:p>
+    <w:p>
+      <w:pPr>
+        <w:pStyle w:val="ListParagraph"/>
+        <w:jc w:val="both"/>
+      </w:pPr>
+      <w:r>
+        <w:t xml:space="preserve">Second line: </w:t>
+      </w:r>
+      <w:r>
+        <w:t xml:space="preserve">the atomic </w:t>
+      </w:r>
+      <w:r>
+        <w:t xml:space="preserve">thermostat </w:t>
+      </w:r>
+      <w:r>
+        <w:t>temperature</w:t>
+      </w:r>
+      <w:r>
+        <w:t xml:space="preserve"> </w:t>
+      </w:r>
+      <w:r>
+        <w:t>[K].</w:t>
+      </w:r>
+    </w:p>
+    <w:p>
+      <w:pPr>
+        <w:pStyle w:val="ListParagraph"/>
+        <w:jc w:val="both"/>
+      </w:pPr>
+      <w:r>
+        <w:t xml:space="preserve">Third line: </w:t>
+      </w:r>
+      <w:r>
+        <w:t xml:space="preserve">the characteristic time of </w:t>
+      </w:r>
+      <w:r>
+        <w:t>the Berendsen thermostat for</w:t>
+      </w:r>
+      <w:r>
+        <w:t xml:space="preserve"> atoms in [fs].</w:t>
+      </w:r>
+    </w:p>
+    <w:p>
+      <w:pPr>
+        <w:pStyle w:val="ListParagraph"/>
+        <w:jc w:val="both"/>
+      </w:pPr>
+      <w:r>
+        <w:t>E.g., if the file contains</w:t>
+      </w:r>
+      <w:r>
+        <w:t xml:space="preserve"> the following lines</w:t>
+      </w:r>
+      <w:r>
+        <w:t>:</w:t>
+      </w:r>
+    </w:p>
+    <w:p>
+      <w:pPr>
+        <w:pStyle w:val="ListParagraph"/>
+        <w:jc w:val="both"/>
+      </w:pPr>
+      <w:r>
+        <w:t>-1.0e10</w:t>
+      </w:r>
+      <w:r>
+        <w:tab/>
+        <w:t>300</w:t>
+      </w:r>
+      <w:r>
+        <w:tab/>
+        <w:t>1.0e15</w:t>
+      </w:r>
+    </w:p>
+    <w:p>
+      <w:pPr>
+        <w:pStyle w:val="ListParagraph"/>
+        <w:jc w:val="both"/>
+      </w:pPr>
+      <w:r>
+        <w:t>0.0</w:t>
+      </w:r>
+      <w:r>
+        <w:tab/>
+        <w:t>500</w:t>
+      </w:r>
+      <w:r>
+        <w:tab/>
+        <w:t>100.0</w:t>
+      </w:r>
+    </w:p>
+    <w:p>
+      <w:pPr>
+        <w:pStyle w:val="ListParagraph"/>
+        <w:jc w:val="both"/>
+      </w:pPr>
+      <w:r>
+        <w:t>100</w:t>
+      </w:r>
+      <w:r>
+        <w:tab/>
+        <w:t>1000</w:t>
+      </w:r>
+      <w:r>
+        <w:tab/>
+        <w:t>700.0</w:t>
+      </w:r>
+    </w:p>
+    <w:p>
+      <w:pPr>
+        <w:pStyle w:val="ListParagraph"/>
+        <w:jc w:val="both"/>
+      </w:pPr>
+      <w:r>
+        <w:t>It will be interpreted as follows: at</w:t>
+      </w:r>
+      <w:r>
+        <w:t xml:space="preserve"> the beginning of simulation (at time larger than -1.0e10 fs), the thermostat is off (essentially infinite characteristic time, 1.0e15 fs). Then, at the time instant of 0.0 fs, it switches on with the bath temperature of 500 K and the characteristic time of 100 fs. At the time instant of 100 fs, it changes to the bath temperature of 1000 K and characteristic time of 700 fs.</w:t>
       </w:r>
     </w:p>
     <w:p>
@@ -13693,7 +14079,41 @@
         <w:jc w:val="both"/>
       </w:pPr>
       <w:r>
-        <w:t xml:space="preserve">Berendsen thermostat for electrons; Three numbers here define a simple model (rate equation) for artificial cooling mimicking transport effects </w:t>
+        <w:t>Berendsen thermostat for electrons;</w:t>
+      </w:r>
+      <w:r>
+        <w:t xml:space="preserve"> </w:t>
+      </w:r>
+      <w:r>
+        <w:t>it can be set in two ways</w:t>
+      </w:r>
+      <w:r>
+        <w:t>, analogous to the atomic thermostat</w:t>
+      </w:r>
+      <w:r>
+        <w:t>:</w:t>
+      </w:r>
+    </w:p>
+    <w:p>
+      <w:pPr>
+        <w:pStyle w:val="ListParagraph"/>
+        <w:jc w:val="both"/>
+      </w:pPr>
+      <w:r>
+        <w:lastRenderedPageBreak/>
+        <w:t>Option #1:</w:t>
+      </w:r>
+      <w:r>
+        <w:t xml:space="preserve"> </w:t>
+      </w:r>
+      <w:r>
+        <w:t>If three numbers are given here, they</w:t>
+      </w:r>
+      <w:r>
+        <w:t xml:space="preserve"> </w:t>
+      </w:r>
+      <w:r>
+        <w:t xml:space="preserve">define a simple model (rate equation) for artificial cooling mimicking transport effects </w:t>
       </w:r>
       <w:r>
         <w:fldChar w:fldCharType="begin" w:fldLock="1"/>
@@ -13708,7 +14128,7 @@
         <w:instrText>∼</w:instrText>
       </w:r>
       <w:r>
-        <w:instrText>150 fs. Excellent agreement between experiment and theoretical predictions was found, using a dedicated code that followed the non-equilibrium evolution of the irradiated diamond including all transient electronic and structural changes. These observations confirm that soft x-rays can induce a non-thermal ultrafast solid-to-solid phase transition on a hundred femtosecond timescale.","author":[{"dropping-particle":"","family":"Tavella","given":"F.","non-dropping-particle":"","parse-names":false,"suffix":""},{"dropping-particle":"","family":"Höppner","given":"H.","non-dropping-particle":"","parse-names":false,"suffix":""},{"dropping-particle":"","family":"Tkachenko","given":"V.","non-dropping-particle":"","parse-names":false,"suffix":""},{"dropping-particle":"","family":"Medvedev","given":"N.","non-dropping-particle":"","parse-names":false,"suffix":""},{"dropping-particle":"","family":"Capotondi","given":"F.","non-dropping-particle":"","parse-names":false,"suffix":""},{"dropping-particle":"","family":"Golz","given":"T.","non-dropping-particle":"","parse-names":false,"suffix":""},{"dropping-particle":"","family":"Kai","given":"Y.","non-dropping-particle":"","parse-names":false,"suffix":""},{"dropping-particle":"","family":"Manfredda","given":"M.","non-dropping-particle":"","parse-names":false,"suffix":""},{"dropping-particle":"","family":"Pedersoli","given":"E.","non-dropping-particle":"","parse-names":false,"suffix":""},{"dropping-particle":"","family":"Prandolini","given":"M.J.","non-dropping-particle":"","parse-names":false,"suffix":""},{"dropping-particle":"","family":"Stojanovic","given":"N.","non-dropping-particle":"","parse-names":false,"suffix":""},{"dropping-particle":"","family":"Tanikawa","given":"T.","non-dropping-particle":"","parse-names":false,"suffix":""},{"dropping-particle":"","family":"Teubner","given":"U.","non-dropping-particle":"","parse-names":false,"suffix":""},{"dropping-particle":"","family":"Toleikis","given":"S.","non-dropping-particle":"","parse-names":false,"suffix":""},{"dropping-particle":"","family":"Ziaja","given":"B.","non-dropping-particle":"","parse-names":false,"suffix":""}],"container-title":"High Energy Density Physics","id":"ITEM-1","issued":{"date-parts":[["2017"]]},"page":"22","title":"Soft x-ray induced femtosecond solid-to-solid phase transition","type":"article-journal","volume":"24"},"uris":["http://www.mendeley.com/documents/?uuid=d046769d-91cf-4ec1-b4f1-b43e29d55014"]}],"mendeley":{"formattedCitation":"[32]","plainTextFormattedCitation":"[32]","previouslyFormattedCitation":"[32]"},"properties":{"noteIndex":0},"schema":"https://github.com/citation-style-language/schema/raw/master/csl-citation.json"}</w:instrText>
+        <w:instrText>150 fs. Excellent agreement between experiment and theoretical predictions was found, using a dedicated code that followed the non-equilibrium evolution of the irradiated diamond including all transient electronic and structural changes. These observations confirm that soft x-rays can induce a non-thermal ultrafast solid-to-solid phase transition on a hundred femtosecond timescale.","author":[{"dropping-particle":"","family":"Tavella","given":"F.","non-dropping-particle":"","parse-names":false,"suffix":""},{"dropping-particle":"","family":"Höppner","given":"H.","non-dropping-particle":"","parse-names":false,"suffix":""},{"dropping-particle":"","family":"Tkachenko","given":"V.","non-dropping-particle":"","parse-names":false,"suffix":""},{"dropping-particle":"","family":"Medvedev","given":"N.","non-dropping-particle":"","parse-names":false,"suffix":""},{"dropping-particle":"","family":"Capotondi","given":"F.","non-dropping-particle":"","parse-names":false,"suffix":""},{"dropping-particle":"","family":"Golz","given":"T.","non-dropping-particle":"","parse-names":false,"suffix":""},{"dropping-particle":"","family":"Kai","given":"Y.","non-dropping-particle":"","parse-names":false,"suffix":""},{"dropping-particle":"","family":"Manfredda","given":"M.","non-dropping-particle":"","parse-names":false,"suffix":""},{"dropping-particle":"","family":"Pedersoli","given":"E.","non-dropping-particle":"","parse-names":false,"suffix":""},{"dropping-particle":"","family":"Prandolini","given":"M.J.","non-dropping-particle":"","parse-names":false,"suffix":""},{"dropping-particle":"","family":"Stojanovic","given":"N.","non-dropping-particle":"","parse-names":false,"suffix":""},{"dropping-particle":"","family":"Tanikawa","given":"T.","non-dropping-particle":"","parse-names":false,"suffix":""},{"dropping-particle":"","family":"Teubner","given":"U.","non-dropping-particle":"","parse-names":false,"suffix":""},{"dropping-particle":"","family":"Toleikis","given":"S.","non-dropping-particle":"","parse-names":false,"suffix":""},{"dropping-particle":"","family":"Ziaja","given":"B.","non-dropping-particle":"","parse-names":false,"suffix":""}],"container-title":"High Energy Density Physics","id":"ITEM-1","issued":{"date-parts":[["2017"]]},"page":"22","title":"Soft x-ray induced femtosecond solid-to-solid phase transition","type":"article-journal","volume":"24"},"uris":["http://www.mendeley.com/documents/?uuid=d046769d-91cf-4ec1-b4f1-b43e29d55014"]}],"mendeley":{"formattedCitation":"[33]","plainTextFormattedCitation":"[33]","previouslyFormattedCitation":"[32]"},"properties":{"noteIndex":0},"schema":"https://github.com/citation-style-language/schema/raw/master/csl-citation.json"}</w:instrText>
       </w:r>
       <w:r>
         <w:fldChar w:fldCharType="separate"/>
@@ -13717,7 +14137,7 @@
         <w:rPr>
           <w:noProof/>
         </w:rPr>
-        <w:t>[32]</w:t>
+        <w:t>[33]</w:t>
       </w:r>
       <w:r>
         <w:fldChar w:fldCharType="end"/>
@@ -13753,37 +14173,110 @@
         <w:jc w:val="both"/>
       </w:pPr>
       <w:r>
-        <w:t xml:space="preserve">First number: include electron heat transport out of the electronic system (1), or not (0). </w:t>
-      </w:r>
+        <w:t>First number: include electron heat transport out of the electronic system (1), or not (0).</w:t>
+      </w:r>
+    </w:p>
+    <w:p>
+      <w:pPr>
+        <w:pStyle w:val="ListParagraph"/>
+        <w:jc w:val="both"/>
+      </w:pPr>
+      <w:r>
+        <w:t>Second number</w:t>
+      </w:r>
+      <w:r>
+        <w:t>: in case if there is transport, sets the electronic bath temperature towards which the cooling</w:t>
+      </w:r>
+      <w:r>
+        <w:t>/heating</w:t>
+      </w:r>
+      <w:r>
+        <w:t xml:space="preserve"> will be made until temperatures equilibration in [K]. </w:t>
+      </w:r>
+    </w:p>
+    <w:p>
+      <w:pPr>
+        <w:pStyle w:val="ListParagraph"/>
+        <w:jc w:val="both"/>
+      </w:pPr>
+      <w:r>
+        <w:t>The third one is the characteristic time of electronic cooling</w:t>
+      </w:r>
+      <w:r>
+        <w:t>/heating</w:t>
+      </w:r>
+      <w:r>
+        <w:t xml:space="preserve"> in [fs].</w:t>
+      </w:r>
+    </w:p>
+    <w:p>
+      <w:pPr>
+        <w:pStyle w:val="ListParagraph"/>
+        <w:jc w:val="both"/>
+      </w:pPr>
+      <w:r>
+        <w:t>Option #2: If a file name is given here, the file with parameters of the Berendsen thermostat must be provided in the directory INPUT_DATA. The file may contain arbitrary number of lines. Each line must specify 3 parameters:</w:t>
+      </w:r>
+    </w:p>
+    <w:p>
+      <w:pPr>
+        <w:pStyle w:val="ListParagraph"/>
+        <w:jc w:val="both"/>
+      </w:pPr>
+      <w:r>
+        <w:t>First number: time of simulation in [fs], when to switch to the Berendsen thermostat parameters given in the next two numbers.</w:t>
+      </w:r>
+    </w:p>
+    <w:p>
+      <w:pPr>
+        <w:pStyle w:val="ListParagraph"/>
+        <w:jc w:val="both"/>
+      </w:pPr>
+      <w:r>
+        <w:t xml:space="preserve">Second line: the </w:t>
+      </w:r>
+      <w:r>
+        <w:t>electronic</w:t>
+      </w:r>
+      <w:r>
+        <w:t xml:space="preserve"> thermostat temperature [K].</w:t>
+      </w:r>
+    </w:p>
+    <w:p>
+      <w:pPr>
+        <w:pStyle w:val="ListParagraph"/>
+        <w:jc w:val="both"/>
+      </w:pPr>
+      <w:r>
+        <w:t xml:space="preserve">Third line: the characteristic time of the Berendsen thermostat for </w:t>
+      </w:r>
+      <w:r>
+        <w:t>electrons</w:t>
+      </w:r>
+      <w:r>
+        <w:t xml:space="preserve"> in [fs].</w:t>
+      </w:r>
+    </w:p>
+    <w:p>
+      <w:pPr>
+        <w:pStyle w:val="ListParagraph"/>
+        <w:jc w:val="both"/>
+      </w:pPr>
       <w:r>
         <w:rPr>
           <w:i/>
-        </w:rPr>
-        <w:t>This option is recommended always to be set to 0 (no transport!)</w:t>
-      </w:r>
-      <w:r>
-        <w:t xml:space="preserve">. </w:t>
-      </w:r>
-    </w:p>
-    <w:p>
-      <w:pPr>
-        <w:pStyle w:val="ListParagraph"/>
-        <w:jc w:val="both"/>
-      </w:pPr>
-      <w:r>
-        <w:t>Second number</w:t>
-      </w:r>
-      <w:r>
-        <w:t xml:space="preserve">: in case if there is transport, sets the electronic bath temperature towards which the cooling will be made until temperatures equilibration in [K]. </w:t>
-      </w:r>
-    </w:p>
-    <w:p>
-      <w:pPr>
-        <w:pStyle w:val="ListParagraph"/>
-        <w:jc w:val="both"/>
-      </w:pPr>
-      <w:r>
-        <w:t>The third one is the characteristic time of electronic cooling in [fs].</w:t>
+          <w:iCs/>
+        </w:rPr>
+        <w:t>Note</w:t>
+      </w:r>
+      <w:r>
+        <w:t xml:space="preserve"> that if </w:t>
+      </w:r>
+      <w:r>
+        <w:t>e</w:t>
+      </w:r>
+      <w:r>
+        <w:t>lectronic thermostat is used, it will equilibrate the electronic distribution function towards the given temperature, and electronic nonequilibrium simulation is thus affected.</w:t>
       </w:r>
     </w:p>
     <w:p>
@@ -13808,7 +14301,7 @@
         <w:fldChar w:fldCharType="begin" w:fldLock="1"/>
       </w:r>
       <w:r>
-        <w:instrText>ADDIN CSL_CITATION {"citationItems":[{"id":"ITEM-1","itemData":{"DOI":"10.1088/1367-2630/15/1/015016","ISSN":"1367-2630","author":[{"dropping-particle":"","family":"Medvedev","given":"Nikita","non-dropping-particle":"","parse-names":false,"suffix":""},{"dropping-particle":"","family":"Jeschke","given":"Harald O","non-dropping-particle":"","parse-names":false,"suffix":""},{"dropping-particle":"","family":"Ziaja","given":"Beata","non-dropping-particle":"","parse-names":false,"suffix":""}],"container-title":"New Journal of Physics","id":"ITEM-1","issue":"1","issued":{"date-parts":[["2013","1","22"]]},"page":"015016","title":"Nonthermal phase transitions in semiconductors induced by a femtosecond extreme ultraviolet laser pulse","type":"article-journal","volume":"15"},"uris":["http://www.mendeley.com/documents/?uuid=f5c75698-da6d-4a01-9b6d-1ba7c6760bb2"]}],"mendeley":{"formattedCitation":"[33]","plainTextFormattedCitation":"[33]","previouslyFormattedCitation":"[33]"},"properties":{"noteIndex":0},"schema":"https://github.com/citation-style-language/schema/raw/master/csl-citation.json"}</w:instrText>
+        <w:instrText>ADDIN CSL_CITATION {"citationItems":[{"id":"ITEM-1","itemData":{"DOI":"10.1088/1367-2630/15/1/015016","ISSN":"1367-2630","author":[{"dropping-particle":"","family":"Medvedev","given":"Nikita","non-dropping-particle":"","parse-names":false,"suffix":""},{"dropping-particle":"","family":"Jeschke","given":"Harald O","non-dropping-particle":"","parse-names":false,"suffix":""},{"dropping-particle":"","family":"Ziaja","given":"Beata","non-dropping-particle":"","parse-names":false,"suffix":""}],"container-title":"New Journal of Physics","id":"ITEM-1","issue":"1","issued":{"date-parts":[["2013","1","22"]]},"page":"015016","title":"Nonthermal phase transitions in semiconductors induced by a femtosecond extreme ultraviolet laser pulse","type":"article-journal","volume":"15"},"uris":["http://www.mendeley.com/documents/?uuid=f5c75698-da6d-4a01-9b6d-1ba7c6760bb2"]}],"mendeley":{"formattedCitation":"[34]","plainTextFormattedCitation":"[34]","previouslyFormattedCitation":"[33]"},"properties":{"noteIndex":0},"schema":"https://github.com/citation-style-language/schema/raw/master/csl-citation.json"}</w:instrText>
       </w:r>
       <w:r>
         <w:fldChar w:fldCharType="separate"/>
@@ -13817,7 +14310,7 @@
         <w:rPr>
           <w:noProof/>
         </w:rPr>
-        <w:t>[33]</w:t>
+        <w:t>[34]</w:t>
       </w:r>
       <w:r>
         <w:fldChar w:fldCharType="end"/>
@@ -13986,14 +14479,13 @@
         <w:jc w:val="both"/>
       </w:pPr>
       <w:r>
-        <w:lastRenderedPageBreak/>
         <w:t xml:space="preserve">If electrons are emitted, it builds up an uncompensated charge for the atomic system, inducing additional Coulomb repulsion of atoms (ions), if a file with Coulomb parameterization is present (see below) </w:t>
       </w:r>
       <w:r>
         <w:fldChar w:fldCharType="begin" w:fldLock="1"/>
       </w:r>
       <w:r>
-        <w:instrText>ADDIN CSL_CITATION {"citationItems":[{"id":"ITEM-1","itemData":{"DOI":"10.1103/PhysRevB.96.214101","ISSN":"24699969","abstract":"© 2017 American Physical Society. All carbon materials, e.g., amorphous carbon (a-C) coatings and C60 fullerene thin films, play an important role in short-wavelength free-electron laser (FEL) research motivated by FEL optics development and prospective nanotechnology applications. Responses of a-C and C60 layers to the extreme ultraviolet (SPring-8 Compact SASE Source in Japan) and soft x-ray (free-electron laser in Hamburg) free-electron laser radiation are investigated by Raman spectroscopy, differential interference contrast, and atomic force microscopy. A remarkable difference in the behavior of covalent (a-C) and molecular (C60) carbonaceous solids is demonstrated under these irradiation conditions. Low thresholds for ablation of a fullerene crystal (estimated to be around 0.15 eV/atom for C60 vs 0.9 eV/atom for a-C in terms of the absorbed dose) are caused by a low cohesive energy of fullerene crystals. An efficient mechanism of the removal of intact C60 molecules from the irradiated crystal due to Coulomb repulsion of fullerene-cage cation radicals formed by the ionizing radiation is revealed by a detailed modeling.","author":[{"dropping-particle":"","family":"Toufarová","given":"M.","non-dropping-particle":"","parse-names":false,"suffix":""},{"dropping-particle":"","family":"Hájková","given":"V.","non-dropping-particle":"","parse-names":false,"suffix":""},{"dropping-particle":"","family":"Chalupský","given":"J.","non-dropping-particle":"","parse-names":false,"suffix":""},{"dropping-particle":"","family":"Burian","given":"T.","non-dropping-particle":"","parse-names":false,"suffix":""},{"dropping-particle":"","family":"Vacík","given":"J.","non-dropping-particle":"","parse-names":false,"suffix":""},{"dropping-particle":"","family":"Vorlíček","given":"V.","non-dropping-particle":"","parse-names":false,"suffix":""},{"dropping-particle":"","family":"Vyšín","given":"L.","non-dropping-particle":"","parse-names":false,"suffix":""},{"dropping-particle":"","family":"Gaudin","given":"J.","non-dropping-particle":"","parse-names":false,"suffix":""},{"dropping-particle":"","family":"Medvedev","given":"N.","non-dropping-particle":"","parse-names":false,"suffix":""},{"dropping-particle":"","family":"Ziaja","given":"B.","non-dropping-particle":"","parse-names":false,"suffix":""},{"dropping-particle":"","family":"Nagasono","given":"M.","non-dropping-particle":"","parse-names":false,"suffix":""},{"dropping-particle":"","family":"Yabashi","given":"M.","non-dropping-particle":"","parse-names":false,"suffix":""},{"dropping-particle":"","family":"Sobierajski","given":"R.","non-dropping-particle":"","parse-names":false,"suffix":""},{"dropping-particle":"","family":"Krzywinski","given":"J.","non-dropping-particle":"","parse-names":false,"suffix":""},{"dropping-particle":"","family":"Sinn","given":"H.","non-dropping-particle":"","parse-names":false,"suffix":""},{"dropping-particle":"","family":"Störmer","given":"M.","non-dropping-particle":"","parse-names":false,"suffix":""},{"dropping-particle":"","family":"Koláček","given":"K.","non-dropping-particle":"","parse-names":false,"suffix":""},{"dropping-particle":"","family":"Tiedtke","given":"K.","non-dropping-particle":"","parse-names":false,"suffix":""},{"dropping-particle":"","family":"Toleikis","given":"S.","non-dropping-particle":"","parse-names":false,"suffix":""},{"dropping-particle":"","family":"Juha","given":"L.","non-dropping-particle":"","parse-names":false,"suffix":""}],"container-title":"Physical Review B","id":"ITEM-1","issue":"21","issued":{"date-parts":[["2017"]]},"title":"Contrasting behavior of covalent and molecular carbon allotropes exposed to extreme ultraviolet and soft x-ray free-electron laser radiation","type":"article-journal","volume":"96"},"uris":["http://www.mendeley.com/documents/?uuid=cf5e17b4-cd6f-4a27-8a3b-d2ff18a9560b"]}],"mendeley":{"formattedCitation":"[34]","plainTextFormattedCitation":"[34]","previouslyFormattedCitation":"[34]"},"properties":{"noteIndex":0},"schema":"https://github.com/citation-style-language/schema/raw/master/csl-citation.json"}</w:instrText>
+        <w:instrText>ADDIN CSL_CITATION {"citationItems":[{"id":"ITEM-1","itemData":{"DOI":"10.1103/PhysRevB.96.214101","ISSN":"24699969","abstract":"© 2017 American Physical Society. All carbon materials, e.g., amorphous carbon (a-C) coatings and C60 fullerene thin films, play an important role in short-wavelength free-electron laser (FEL) research motivated by FEL optics development and prospective nanotechnology applications. Responses of a-C and C60 layers to the extreme ultraviolet (SPring-8 Compact SASE Source in Japan) and soft x-ray (free-electron laser in Hamburg) free-electron laser radiation are investigated by Raman spectroscopy, differential interference contrast, and atomic force microscopy. A remarkable difference in the behavior of covalent (a-C) and molecular (C60) carbonaceous solids is demonstrated under these irradiation conditions. Low thresholds for ablation of a fullerene crystal (estimated to be around 0.15 eV/atom for C60 vs 0.9 eV/atom for a-C in terms of the absorbed dose) are caused by a low cohesive energy of fullerene crystals. An efficient mechanism of the removal of intact C60 molecules from the irradiated crystal due to Coulomb repulsion of fullerene-cage cation radicals formed by the ionizing radiation is revealed by a detailed modeling.","author":[{"dropping-particle":"","family":"Toufarová","given":"M.","non-dropping-particle":"","parse-names":false,"suffix":""},{"dropping-particle":"","family":"Hájková","given":"V.","non-dropping-particle":"","parse-names":false,"suffix":""},{"dropping-particle":"","family":"Chalupský","given":"J.","non-dropping-particle":"","parse-names":false,"suffix":""},{"dropping-particle":"","family":"Burian","given":"T.","non-dropping-particle":"","parse-names":false,"suffix":""},{"dropping-particle":"","family":"Vacík","given":"J.","non-dropping-particle":"","parse-names":false,"suffix":""},{"dropping-particle":"","family":"Vorlíček","given":"V.","non-dropping-particle":"","parse-names":false,"suffix":""},{"dropping-particle":"","family":"Vyšín","given":"L.","non-dropping-particle":"","parse-names":false,"suffix":""},{"dropping-particle":"","family":"Gaudin","given":"J.","non-dropping-particle":"","parse-names":false,"suffix":""},{"dropping-particle":"","family":"Medvedev","given":"N.","non-dropping-particle":"","parse-names":false,"suffix":""},{"dropping-particle":"","family":"Ziaja","given":"B.","non-dropping-particle":"","parse-names":false,"suffix":""},{"dropping-particle":"","family":"Nagasono","given":"M.","non-dropping-particle":"","parse-names":false,"suffix":""},{"dropping-particle":"","family":"Yabashi","given":"M.","non-dropping-particle":"","parse-names":false,"suffix":""},{"dropping-particle":"","family":"Sobierajski","given":"R.","non-dropping-particle":"","parse-names":false,"suffix":""},{"dropping-particle":"","family":"Krzywinski","given":"J.","non-dropping-particle":"","parse-names":false,"suffix":""},{"dropping-particle":"","family":"Sinn","given":"H.","non-dropping-particle":"","parse-names":false,"suffix":""},{"dropping-particle":"","family":"Störmer","given":"M.","non-dropping-particle":"","parse-names":false,"suffix":""},{"dropping-particle":"","family":"Koláček","given":"K.","non-dropping-particle":"","parse-names":false,"suffix":""},{"dropping-particle":"","family":"Tiedtke","given":"K.","non-dropping-particle":"","parse-names":false,"suffix":""},{"dropping-particle":"","family":"Toleikis","given":"S.","non-dropping-particle":"","parse-names":false,"suffix":""},{"dropping-particle":"","family":"Juha","given":"L.","non-dropping-particle":"","parse-names":false,"suffix":""}],"container-title":"Physical Review B","id":"ITEM-1","issue":"21","issued":{"date-parts":[["2017"]]},"title":"Contrasting behavior of covalent and molecular carbon allotropes exposed to extreme ultraviolet and soft x-ray free-electron laser radiation","type":"article-journal","volume":"96"},"uris":["http://www.mendeley.com/documents/?uuid=cf5e17b4-cd6f-4a27-8a3b-d2ff18a9560b"]}],"mendeley":{"formattedCitation":"[35]","plainTextFormattedCitation":"[35]","previouslyFormattedCitation":"[34]"},"properties":{"noteIndex":0},"schema":"https://github.com/citation-style-language/schema/raw/master/csl-citation.json"}</w:instrText>
       </w:r>
       <w:r>
         <w:fldChar w:fldCharType="separate"/>
@@ -14002,7 +14494,7 @@
         <w:rPr>
           <w:noProof/>
         </w:rPr>
-        <w:t>[34]</w:t>
+        <w:t>[35]</w:t>
       </w:r>
       <w:r>
         <w:fldChar w:fldCharType="end"/>
@@ -14199,6 +14691,7 @@
         <w:jc w:val="both"/>
       </w:pPr>
       <w:r>
+        <w:lastRenderedPageBreak/>
         <w:t xml:space="preserve">Third number: </w:t>
       </w:r>
       <w:r>
@@ -14577,6 +15070,7 @@
         <w:ind w:left="360"/>
       </w:pPr>
       <w:r>
+        <w:lastRenderedPageBreak/>
         <w:t xml:space="preserve">Line Op2: two real numbers: initial values on unexcited materials optical coefficients </w:t>
       </w:r>
       <w:r>
@@ -15085,7 +15579,6 @@
         <w:jc w:val="both"/>
       </w:pPr>
       <w:r>
-        <w:lastRenderedPageBreak/>
         <w:t xml:space="preserve">Line Op2: must contain two numbers: </w:t>
       </w:r>
       <w:r>
@@ -15419,6 +15912,7 @@
         <w:jc w:val="both"/>
       </w:pPr>
       <w:r>
+        <w:lastRenderedPageBreak/>
         <w:t xml:space="preserve">The number </w:t>
       </w:r>
       <w:r>
@@ -15931,7 +16425,6 @@
       <w:bookmarkStart w:id="19" w:name="_Ref43995759"/>
       <w:bookmarkStart w:id="20" w:name="_Toc126855649"/>
       <w:r>
-        <w:lastRenderedPageBreak/>
         <w:t xml:space="preserve">Executing consecutive runs of the program </w:t>
       </w:r>
       <w:r>
@@ -16006,6 +16499,7 @@
         <w:jc w:val="both"/>
       </w:pPr>
       <w:r>
+        <w:lastRenderedPageBreak/>
         <w:t xml:space="preserve">If they </w:t>
       </w:r>
       <w:r>
@@ -16269,11 +16763,7 @@
         <w:t xml:space="preserve"> a</w:t>
       </w:r>
       <w:r>
-        <w:t xml:space="preserve"> case XTANT cannot find files </w:t>
-      </w:r>
-      <w:r>
-        <w:lastRenderedPageBreak/>
-        <w:t>[</w:t>
+        <w:t xml:space="preserve"> case XTANT cannot find files [</w:t>
       </w:r>
       <w:r>
         <w:rPr>
@@ -16543,7 +17033,7 @@
         <w:fldChar w:fldCharType="begin" w:fldLock="1"/>
       </w:r>
       <w:r>
-        <w:instrText>ADDIN CSL_CITATION {"citationItems":[{"id":"ITEM-1","itemData":{"author":[{"dropping-particle":"","family":"Frenzel","given":"J","non-dropping-particle":"","parse-names":false,"suffix":""},{"dropping-particle":"","family":"Oliveira","given":"A F","non-dropping-particle":"","parse-names":false,"suffix":""},{"dropping-particle":"","family":"Jardillier","given":"N","non-dropping-particle":"","parse-names":false,"suffix":""},{"dropping-particle":"","family":"Heine","given":"T","non-dropping-particle":"","parse-names":false,"suffix":""},{"dropping-particle":"","family":"Seifert","given":"G","non-dropping-particle":"","parse-names":false,"suffix":""}],"id":"ITEM-1","issued":{"date-parts":[["2009"]]},"publisher-place":"Dresden","title":"Semi-relativistic, self-consistent charge Slater-Koster tables for density-functional based tight-binding (DFTB) for materials science simulations.","type":"report"},"uris":["http://www.mendeley.com/documents/?uuid=01be0917-a85b-4d7f-b60b-b13654453396"]},{"id":"ITEM-2","itemData":{"DOI":"10.1103/PhysRevB.51.12947","ISSN":"0163-1829","author":[{"dropping-particle":"","family":"Porezag","given":"D","non-dropping-particle":"","parse-names":false,"suffix":""},{"dropping-particle":"","family":"Frauenheim","given":"Th.","non-dropping-particle":"","parse-names":false,"suffix":""},{"dropping-particle":"","family":"Köhler","given":"Th.","non-dropping-particle":"","parse-names":false,"suffix":""},{"dropping-particle":"","family":"Seifert","given":"G","non-dropping-particle":"","parse-names":false,"suffix":""},{"dropping-particle":"","family":"Kaschner","given":"R","non-dropping-particle":"","parse-names":false,"suffix":""}],"container-title":"Physical Review B","id":"ITEM-2","issue":"19","issued":{"date-parts":[["1995","5"]]},"page":"12947-12957","publisher":"American Physical Society","title":"Construction of tight-binding-like potentials on the basis of density-functional theory: Application to carbon","type":"article-journal","volume":"51"},"uris":["http://www.mendeley.com/documents/?uuid=a41d320c-98d9-4499-892a-28d2d8f839b3"]}],"mendeley":{"formattedCitation":"[4,35]","plainTextFormattedCitation":"[4,35]","previouslyFormattedCitation":"[4,35]"},"properties":{"noteIndex":0},"schema":"https://github.com/citation-style-language/schema/raw/master/csl-citation.json"}</w:instrText>
+        <w:instrText>ADDIN CSL_CITATION {"citationItems":[{"id":"ITEM-1","itemData":{"author":[{"dropping-particle":"","family":"Frenzel","given":"J","non-dropping-particle":"","parse-names":false,"suffix":""},{"dropping-particle":"","family":"Oliveira","given":"A F","non-dropping-particle":"","parse-names":false,"suffix":""},{"dropping-particle":"","family":"Jardillier","given":"N","non-dropping-particle":"","parse-names":false,"suffix":""},{"dropping-particle":"","family":"Heine","given":"T","non-dropping-particle":"","parse-names":false,"suffix":""},{"dropping-particle":"","family":"Seifert","given":"G","non-dropping-particle":"","parse-names":false,"suffix":""}],"id":"ITEM-1","issued":{"date-parts":[["2009"]]},"publisher-place":"Dresden","title":"Semi-relativistic, self-consistent charge Slater-Koster tables for density-functional based tight-binding (DFTB) for materials science simulations.","type":"report"},"uris":["http://www.mendeley.com/documents/?uuid=01be0917-a85b-4d7f-b60b-b13654453396"]},{"id":"ITEM-2","itemData":{"DOI":"10.1103/PhysRevB.51.12947","ISSN":"0163-1829","author":[{"dropping-particle":"","family":"Porezag","given":"D","non-dropping-particle":"","parse-names":false,"suffix":""},{"dropping-particle":"","family":"Frauenheim","given":"Th.","non-dropping-particle":"","parse-names":false,"suffix":""},{"dropping-particle":"","family":"Köhler","given":"Th.","non-dropping-particle":"","parse-names":false,"suffix":""},{"dropping-particle":"","family":"Seifert","given":"G","non-dropping-particle":"","parse-names":false,"suffix":""},{"dropping-particle":"","family":"Kaschner","given":"R","non-dropping-particle":"","parse-names":false,"suffix":""}],"container-title":"Physical Review B","id":"ITEM-2","issue":"19","issued":{"date-parts":[["1995","5"]]},"page":"12947-12957","publisher":"American Physical Society","title":"Construction of tight-binding-like potentials on the basis of density-functional theory: Application to carbon","type":"article-journal","volume":"51"},"uris":["http://www.mendeley.com/documents/?uuid=a41d320c-98d9-4499-892a-28d2d8f839b3"]}],"mendeley":{"formattedCitation":"[4,36]","plainTextFormattedCitation":"[4,36]","previouslyFormattedCitation":"[4,35]"},"properties":{"noteIndex":0},"schema":"https://github.com/citation-style-language/schema/raw/master/csl-citation.json"}</w:instrText>
       </w:r>
       <w:r>
         <w:fldChar w:fldCharType="separate"/>
@@ -16552,7 +17042,7 @@
         <w:rPr>
           <w:noProof/>
         </w:rPr>
-        <w:t>[4,35]</w:t>
+        <w:t>[4,36]</w:t>
       </w:r>
       <w:r>
         <w:fldChar w:fldCharType="end"/>
@@ -16635,6 +17125,7 @@
         <w:rPr>
           <w:color w:val="0070C0"/>
         </w:rPr>
+        <w:lastRenderedPageBreak/>
         <w:t>Mehl</w:t>
       </w:r>
       <w:r>
@@ -16662,7 +17153,7 @@
         <w:fldChar w:fldCharType="begin" w:fldLock="1"/>
       </w:r>
       <w:r>
-        <w:instrText>ADDIN CSL_CITATION {"citationItems":[{"id":"ITEM-1","itemData":{"DOI":"10.1103/PhysRevB.54.4519","ISSN":"0163-1829","author":[{"dropping-particle":"","family":"Mehl","given":"Michael J","non-dropping-particle":"","parse-names":false,"suffix":""},{"dropping-particle":"","family":"Papaconstantopoulos","given":"Dimitrios A","non-dropping-particle":"","parse-names":false,"suffix":""}],"container-title":"Physical Review B","id":"ITEM-1","issue":"7","issued":{"date-parts":[["1996","8"]]},"page":"4519-4530","publisher":"American Physical Society","title":"Applications of a tight-binding total-energy method for transition and noble metals: Elastic constants, vacancies, and surfaces of monatomic metals","type":"article-journal","volume":"54"},"uris":["http://www.mendeley.com/documents/?uuid=e8d80641-46b5-4692-8719-9e78a9ed8677"]}],"mendeley":{"formattedCitation":"[36]","plainTextFormattedCitation":"[36]","previouslyFormattedCitation":"[36]"},"properties":{"noteIndex":0},"schema":"https://github.com/citation-style-language/schema/raw/master/csl-citation.json"}</w:instrText>
+        <w:instrText>ADDIN CSL_CITATION {"citationItems":[{"id":"ITEM-1","itemData":{"DOI":"10.1103/PhysRevB.54.4519","ISSN":"0163-1829","author":[{"dropping-particle":"","family":"Mehl","given":"Michael J","non-dropping-particle":"","parse-names":false,"suffix":""},{"dropping-particle":"","family":"Papaconstantopoulos","given":"Dimitrios A","non-dropping-particle":"","parse-names":false,"suffix":""}],"container-title":"Physical Review B","id":"ITEM-1","issue":"7","issued":{"date-parts":[["1996","8"]]},"page":"4519-4530","publisher":"American Physical Society","title":"Applications of a tight-binding total-energy method for transition and noble metals: Elastic constants, vacancies, and surfaces of monatomic metals","type":"article-journal","volume":"54"},"uris":["http://www.mendeley.com/documents/?uuid=e8d80641-46b5-4692-8719-9e78a9ed8677"]}],"mendeley":{"formattedCitation":"[37]","plainTextFormattedCitation":"[37]","previouslyFormattedCitation":"[36]"},"properties":{"noteIndex":0},"schema":"https://github.com/citation-style-language/schema/raw/master/csl-citation.json"}</w:instrText>
       </w:r>
       <w:r>
         <w:fldChar w:fldCharType="separate"/>
@@ -16671,7 +17162,7 @@
         <w:rPr>
           <w:noProof/>
         </w:rPr>
-        <w:t>[36]</w:t>
+        <w:t>[37]</w:t>
       </w:r>
       <w:r>
         <w:fldChar w:fldCharType="end"/>
@@ -16989,25 +17480,51 @@
       <w:r>
         <w:t xml:space="preserve">Figure </w:t>
       </w:r>
-      <w:fldSimple w:instr=" STYLEREF 1 \s ">
-        <w:r>
-          <w:rPr>
-            <w:noProof/>
-          </w:rPr>
-          <w:t>VIII</w:t>
-        </w:r>
-      </w:fldSimple>
+      <w:r>
+        <w:fldChar w:fldCharType="begin"/>
+      </w:r>
+      <w:r>
+        <w:instrText xml:space="preserve"> STYLEREF 1 \s </w:instrText>
+      </w:r>
+      <w:r>
+        <w:fldChar w:fldCharType="separate"/>
+      </w:r>
+      <w:r>
+        <w:rPr>
+          <w:noProof/>
+        </w:rPr>
+        <w:t>VIII</w:t>
+      </w:r>
+      <w:r>
+        <w:rPr>
+          <w:noProof/>
+        </w:rPr>
+        <w:fldChar w:fldCharType="end"/>
+      </w:r>
       <w:r>
         <w:t>.</w:t>
       </w:r>
-      <w:fldSimple w:instr=" SEQ Figure \* ARABIC \s 1 ">
-        <w:r>
-          <w:rPr>
-            <w:noProof/>
-          </w:rPr>
-          <w:t>4</w:t>
-        </w:r>
-      </w:fldSimple>
+      <w:r>
+        <w:fldChar w:fldCharType="begin"/>
+      </w:r>
+      <w:r>
+        <w:instrText xml:space="preserve"> SEQ Figure \* ARABIC \s 1 </w:instrText>
+      </w:r>
+      <w:r>
+        <w:fldChar w:fldCharType="separate"/>
+      </w:r>
+      <w:r>
+        <w:rPr>
+          <w:noProof/>
+        </w:rPr>
+        <w:t>4</w:t>
+      </w:r>
+      <w:r>
+        <w:rPr>
+          <w:noProof/>
+        </w:rPr>
+        <w:fldChar w:fldCharType="end"/>
+      </w:r>
       <w:r>
         <w:t xml:space="preserve">. 3TB </w:t>
       </w:r>
@@ -17028,25 +17545,51 @@
         <w:tab/>
         <w:t xml:space="preserve">Figure </w:t>
       </w:r>
-      <w:fldSimple w:instr=" STYLEREF 1 \s ">
-        <w:r>
-          <w:rPr>
-            <w:noProof/>
-          </w:rPr>
-          <w:t>VIII</w:t>
-        </w:r>
-      </w:fldSimple>
+      <w:r>
+        <w:fldChar w:fldCharType="begin"/>
+      </w:r>
+      <w:r>
+        <w:instrText xml:space="preserve"> STYLEREF 1 \s </w:instrText>
+      </w:r>
+      <w:r>
+        <w:fldChar w:fldCharType="separate"/>
+      </w:r>
+      <w:r>
+        <w:rPr>
+          <w:noProof/>
+        </w:rPr>
+        <w:t>VIII</w:t>
+      </w:r>
+      <w:r>
+        <w:rPr>
+          <w:noProof/>
+        </w:rPr>
+        <w:fldChar w:fldCharType="end"/>
+      </w:r>
       <w:r>
         <w:t>.</w:t>
       </w:r>
-      <w:fldSimple w:instr=" SEQ Figure \* ARABIC \s 1 ">
-        <w:r>
-          <w:rPr>
-            <w:noProof/>
-          </w:rPr>
-          <w:t>5</w:t>
-        </w:r>
-      </w:fldSimple>
+      <w:r>
+        <w:fldChar w:fldCharType="begin"/>
+      </w:r>
+      <w:r>
+        <w:instrText xml:space="preserve"> SEQ Figure \* ARABIC \s 1 </w:instrText>
+      </w:r>
+      <w:r>
+        <w:fldChar w:fldCharType="separate"/>
+      </w:r>
+      <w:r>
+        <w:rPr>
+          <w:noProof/>
+        </w:rPr>
+        <w:t>5</w:t>
+      </w:r>
+      <w:r>
+        <w:rPr>
+          <w:noProof/>
+        </w:rPr>
+        <w:fldChar w:fldCharType="end"/>
+      </w:r>
       <w:r>
         <w:t xml:space="preserve"> 3TB </w:t>
       </w:r>
@@ -17252,7 +17795,6 @@
         <w:jc w:val="both"/>
       </w:pPr>
       <w:r>
-        <w:lastRenderedPageBreak/>
         <w:t xml:space="preserve">Line 5 must have the value </w:t>
       </w:r>
       <w:r>
@@ -17398,25 +17940,51 @@
       <w:r>
         <w:t xml:space="preserve">Figure </w:t>
       </w:r>
-      <w:fldSimple w:instr=" STYLEREF 1 \s ">
-        <w:r>
-          <w:rPr>
-            <w:noProof/>
-          </w:rPr>
-          <w:t>VIII</w:t>
-        </w:r>
-      </w:fldSimple>
+      <w:r>
+        <w:fldChar w:fldCharType="begin"/>
+      </w:r>
+      <w:r>
+        <w:instrText xml:space="preserve"> STYLEREF 1 \s </w:instrText>
+      </w:r>
+      <w:r>
+        <w:fldChar w:fldCharType="separate"/>
+      </w:r>
+      <w:r>
+        <w:rPr>
+          <w:noProof/>
+        </w:rPr>
+        <w:t>VIII</w:t>
+      </w:r>
+      <w:r>
+        <w:rPr>
+          <w:noProof/>
+        </w:rPr>
+        <w:fldChar w:fldCharType="end"/>
+      </w:r>
       <w:r>
         <w:t>.</w:t>
       </w:r>
-      <w:fldSimple w:instr=" SEQ Figure \* ARABIC \s 1 ">
-        <w:r>
-          <w:rPr>
-            <w:noProof/>
-          </w:rPr>
-          <w:t>6</w:t>
-        </w:r>
-      </w:fldSimple>
+      <w:r>
+        <w:fldChar w:fldCharType="begin"/>
+      </w:r>
+      <w:r>
+        <w:instrText xml:space="preserve"> SEQ Figure \* ARABIC \s 1 </w:instrText>
+      </w:r>
+      <w:r>
+        <w:fldChar w:fldCharType="separate"/>
+      </w:r>
+      <w:r>
+        <w:rPr>
+          <w:noProof/>
+        </w:rPr>
+        <w:t>6</w:t>
+      </w:r>
+      <w:r>
+        <w:rPr>
+          <w:noProof/>
+        </w:rPr>
+        <w:fldChar w:fldCharType="end"/>
+      </w:r>
       <w:bookmarkEnd w:id="24"/>
       <w:r>
         <w:t xml:space="preserve">. BOP </w:t>
@@ -17440,25 +18008,51 @@
       <w:r>
         <w:t xml:space="preserve">Figure </w:t>
       </w:r>
-      <w:fldSimple w:instr=" STYLEREF 1 \s ">
-        <w:r>
-          <w:rPr>
-            <w:noProof/>
-          </w:rPr>
-          <w:t>VIII</w:t>
-        </w:r>
-      </w:fldSimple>
+      <w:r>
+        <w:fldChar w:fldCharType="begin"/>
+      </w:r>
+      <w:r>
+        <w:instrText xml:space="preserve"> STYLEREF 1 \s </w:instrText>
+      </w:r>
+      <w:r>
+        <w:fldChar w:fldCharType="separate"/>
+      </w:r>
+      <w:r>
+        <w:rPr>
+          <w:noProof/>
+        </w:rPr>
+        <w:t>VIII</w:t>
+      </w:r>
+      <w:r>
+        <w:rPr>
+          <w:noProof/>
+        </w:rPr>
+        <w:fldChar w:fldCharType="end"/>
+      </w:r>
       <w:r>
         <w:t>.</w:t>
       </w:r>
-      <w:fldSimple w:instr=" SEQ Figure \* ARABIC \s 1 ">
-        <w:r>
-          <w:rPr>
-            <w:noProof/>
-          </w:rPr>
-          <w:t>7</w:t>
-        </w:r>
-      </w:fldSimple>
+      <w:r>
+        <w:fldChar w:fldCharType="begin"/>
+      </w:r>
+      <w:r>
+        <w:instrText xml:space="preserve"> SEQ Figure \* ARABIC \s 1 </w:instrText>
+      </w:r>
+      <w:r>
+        <w:fldChar w:fldCharType="separate"/>
+      </w:r>
+      <w:r>
+        <w:rPr>
+          <w:noProof/>
+        </w:rPr>
+        <w:t>7</w:t>
+      </w:r>
+      <w:r>
+        <w:rPr>
+          <w:noProof/>
+        </w:rPr>
+        <w:fldChar w:fldCharType="end"/>
+      </w:r>
       <w:bookmarkEnd w:id="25"/>
       <w:r>
         <w:t xml:space="preserve"> BOP </w:t>
@@ -17559,6 +18153,7 @@
         </w:numPr>
       </w:pPr>
       <w:r>
+        <w:lastRenderedPageBreak/>
         <w:t>DFTB parameterization</w:t>
       </w:r>
     </w:p>
@@ -17678,25 +18273,54 @@
       <w:r>
         <w:t xml:space="preserve">Figure </w:t>
       </w:r>
-      <w:fldSimple w:instr=" STYLEREF 1 \s ">
-        <w:r>
-          <w:rPr>
-            <w:noProof/>
-          </w:rPr>
-          <w:t>VIII</w:t>
-        </w:r>
-      </w:fldSimple>
+      <w:r>
+        <w:fldChar w:fldCharType="begin"/>
+      </w:r>
+      <w:r>
+        <w:instrText xml:space="preserve"> STYLEREF 1 \s </w:instrText>
+      </w:r>
+      <w:r>
+        <w:fldChar w:fldCharType="separate"/>
+      </w:r>
+      <w:r>
+        <w:rPr>
+          <w:noProof/>
+        </w:rPr>
+        <w:t>VIII</w:t>
+      </w:r>
+      <w:r>
+        <w:rPr>
+          <w:noProof/>
+        </w:rPr>
+        <w:fldChar w:fldCharType="end"/>
+      </w:r>
       <w:r>
         <w:t>.</w:t>
       </w:r>
-      <w:fldSimple w:instr=" SEQ Figure \* ARABIC \s 1 ">
-        <w:r>
-          <w:rPr>
-            <w:noProof/>
-          </w:rPr>
-          <w:t>8</w:t>
-        </w:r>
-      </w:fldSimple>
+      <w:r>
+        <w:fldChar w:fldCharType="begin"/>
+      </w:r>
+      <w:r>
+        <w:instrText xml:space="preserve"> SEQ Figur</w:instrText>
+      </w:r>
+      <w:r>
+        <w:instrText xml:space="preserve">e \* ARABIC \s 1 </w:instrText>
+      </w:r>
+      <w:r>
+        <w:fldChar w:fldCharType="separate"/>
+      </w:r>
+      <w:r>
+        <w:rPr>
+          <w:noProof/>
+        </w:rPr>
+        <w:t>8</w:t>
+      </w:r>
+      <w:r>
+        <w:rPr>
+          <w:noProof/>
+        </w:rPr>
+        <w:fldChar w:fldCharType="end"/>
+      </w:r>
       <w:bookmarkEnd w:id="26"/>
       <w:r>
         <w:t xml:space="preserve">. </w:t>
@@ -17718,25 +18342,51 @@
       <w:r>
         <w:t xml:space="preserve">Figure </w:t>
       </w:r>
-      <w:fldSimple w:instr=" STYLEREF 1 \s ">
-        <w:r>
-          <w:rPr>
-            <w:noProof/>
-          </w:rPr>
-          <w:t>VIII</w:t>
-        </w:r>
-      </w:fldSimple>
+      <w:r>
+        <w:fldChar w:fldCharType="begin"/>
+      </w:r>
+      <w:r>
+        <w:instrText xml:space="preserve"> STYLEREF 1 \s </w:instrText>
+      </w:r>
+      <w:r>
+        <w:fldChar w:fldCharType="separate"/>
+      </w:r>
+      <w:r>
+        <w:rPr>
+          <w:noProof/>
+        </w:rPr>
+        <w:t>VIII</w:t>
+      </w:r>
+      <w:r>
+        <w:rPr>
+          <w:noProof/>
+        </w:rPr>
+        <w:fldChar w:fldCharType="end"/>
+      </w:r>
       <w:r>
         <w:t>.</w:t>
       </w:r>
-      <w:fldSimple w:instr=" SEQ Figure \* ARABIC \s 1 ">
-        <w:r>
-          <w:rPr>
-            <w:noProof/>
-          </w:rPr>
-          <w:t>9</w:t>
-        </w:r>
-      </w:fldSimple>
+      <w:r>
+        <w:fldChar w:fldCharType="begin"/>
+      </w:r>
+      <w:r>
+        <w:instrText xml:space="preserve"> SEQ Figure \* ARABIC \s 1 </w:instrText>
+      </w:r>
+      <w:r>
+        <w:fldChar w:fldCharType="separate"/>
+      </w:r>
+      <w:r>
+        <w:rPr>
+          <w:noProof/>
+        </w:rPr>
+        <w:t>9</w:t>
+      </w:r>
+      <w:r>
+        <w:rPr>
+          <w:noProof/>
+        </w:rPr>
+        <w:fldChar w:fldCharType="end"/>
+      </w:r>
       <w:bookmarkEnd w:id="27"/>
       <w:bookmarkEnd w:id="28"/>
       <w:r>
@@ -18033,7 +18683,7 @@
         <w:fldChar w:fldCharType="begin" w:fldLock="1"/>
       </w:r>
       <w:r>
-        <w:instrText>ADDIN CSL_CITATION {"citationItems":[{"id":"ITEM-1","itemData":{"DOI":"10.1021/ACS.JPCA.7B00701/SUPPL_FILE/JP7B00701_SI_002.ZIP","ISSN":"15205215","PMID":"28267337","abstract":"We present a self-consistent charge density-functional tight-binding (SCC-DFTB) parametrization for PtRu alloys, which is developed by employing a training set of alloy cluster energies and forces obtained from Kohn-Sham density-functional theory (DFT) calculations. Extensive simulations of a testing set of PtRu alloy nanoclusters show that this SCC-DFTB scheme is capable of capturing cluster formation energies with high accuracy relative to DFT calculations. The new SCC-DFTB parametrization is employed within a genetic algorithm to search for global minima of PtRu clusters in the range of 13-81 atoms and the emergence of Ru-core/Pt-shell structures at intermediate alloy compositions, consistent with known results, is systematically demonstrated. Our new SCC-DFTB parametrization enables computationally inexpensive and accurate modeling of Pt-Ru clusters that are among the best-performing catalysts in numerous energy applications.","author":[{"dropping-particle":"","family":"Shi","given":"Hongbo","non-dropping-particle":"","parse-names":false,"suffix":""},{"dropping-particle":"","family":"Koskinen","given":"Pekka","non-dropping-particle":"","parse-names":false,"suffix":""},{"dropping-particle":"","family":"Ramasubramaniam","given":"Ashwin","non-dropping-particle":"","parse-names":false,"suffix":""}],"container-title":"Journal of Physical Chemistry A","id":"ITEM-1","issue":"12","issued":{"date-parts":[["2017","3","30"]]},"page":"2497-2502","publisher":"American Chemical Society","title":"Self-Consistent Charge Density-Functional Tight-Binding Parametrization for Pt-Ru Alloys","type":"article-journal","volume":"121"},"uris":["http://www.mendeley.com/documents/?uuid=10666c00-b1de-37ba-adc5-4d2c5778ceea"]}],"mendeley":{"formattedCitation":"[37]","plainTextFormattedCitation":"[37]","previouslyFormattedCitation":"[37]"},"properties":{"noteIndex":0},"schema":"https://github.com/citation-style-language/schema/raw/master/csl-citation.json"}</w:instrText>
+        <w:instrText>ADDIN CSL_CITATION {"citationItems":[{"id":"ITEM-1","itemData":{"DOI":"10.1021/ACS.JPCA.7B00701/SUPPL_FILE/JP7B00701_SI_002.ZIP","ISSN":"15205215","PMID":"28267337","abstract":"We present a self-consistent charge density-functional tight-binding (SCC-DFTB) parametrization for PtRu alloys, which is developed by employing a training set of alloy cluster energies and forces obtained from Kohn-Sham density-functional theory (DFT) calculations. Extensive simulations of a testing set of PtRu alloy nanoclusters show that this SCC-DFTB scheme is capable of capturing cluster formation energies with high accuracy relative to DFT calculations. The new SCC-DFTB parametrization is employed within a genetic algorithm to search for global minima of PtRu clusters in the range of 13-81 atoms and the emergence of Ru-core/Pt-shell structures at intermediate alloy compositions, consistent with known results, is systematically demonstrated. Our new SCC-DFTB parametrization enables computationally inexpensive and accurate modeling of Pt-Ru clusters that are among the best-performing catalysts in numerous energy applications.","author":[{"dropping-particle":"","family":"Shi","given":"Hongbo","non-dropping-particle":"","parse-names":false,"suffix":""},{"dropping-particle":"","family":"Koskinen","given":"Pekka","non-dropping-particle":"","parse-names":false,"suffix":""},{"dropping-particle":"","family":"Ramasubramaniam","given":"Ashwin","non-dropping-particle":"","parse-names":false,"suffix":""}],"container-title":"Journal of Physical Chemistry A","id":"ITEM-1","issue":"12","issued":{"date-parts":[["2017","3","30"]]},"page":"2497-2502","publisher":"American Chemical Society","title":"Self-Consistent Charge Density-Functional Tight-Binding Parametrization for Pt-Ru Alloys","type":"article-journal","volume":"121"},"uris":["http://www.mendeley.com/documents/?uuid=10666c00-b1de-37ba-adc5-4d2c5778ceea"]}],"mendeley":{"formattedCitation":"[38]","plainTextFormattedCitation":"[38]","previouslyFormattedCitation":"[37]"},"properties":{"noteIndex":0},"schema":"https://github.com/citation-style-language/schema/raw/master/csl-citation.json"}</w:instrText>
       </w:r>
       <w:r>
         <w:fldChar w:fldCharType="separate"/>
@@ -18042,7 +18692,7 @@
         <w:rPr>
           <w:noProof/>
         </w:rPr>
-        <w:t>[37]</w:t>
+        <w:t>[38]</w:t>
       </w:r>
       <w:r>
         <w:fldChar w:fldCharType="end"/>
@@ -18068,7 +18718,7 @@
         <w:fldChar w:fldCharType="begin" w:fldLock="1"/>
       </w:r>
       <w:r>
-        <w:instrText>ADDIN CSL_CITATION {"citationItems":[{"id":"ITEM-1","itemData":{"DOI":"10.1021/acs.jpca.9b00927","ISSN":"1089-5639","PMID":"30844281","abstract":"Finding globally optimal structures of nanoclusters is critically important to understand their physicochemical properties but remains prohibitively expensive even with comparatively efficient density functionals. Semiempirical methods such as density functional tight-binding (DFTB), on the other hand, offer a better accuracy-efficiency trade-off but require suitable parametrization. In the present work, we present a largely automatic scheme where, starting from initial guesses based on bulk properties, the atomic confinement, and repulsive potentials are further refined so as to accurately represent the potential energy landscapes of 13- and 55-atom nanoclusters of the late transition metals (Ni, Cu, Pd, Ag, Pt, and Au). With the exception of Ni 13 , Ni 55 , Cu 55 , and Ag 55 , low-symmetry (often disordered) structures are found to be preferred over the symmetric icosahedral arrangement. Similar to what has been previously reported for Au 55 , the lowest-energy Pt 55 structures also appear to contain small cavities below the outer shell.","author":[{"dropping-particle":"","family":"Bossche","given":"Maxime","non-dropping-particle":"Van den","parse-names":false,"suffix":""}],"container-title":"The Journal of Physical Chemistry A","id":"ITEM-1","issue":"13","issued":{"date-parts":[["2019","4","4"]]},"page":"3038-3045","publisher":"American Chemical Society","title":"DFTB-Assisted Global Structure Optimization of 13- and 55-Atom Late Transition Metal Clusters","type":"article-journal","volume":"123"},"uris":["http://www.mendeley.com/documents/?uuid=8a3cc076-0526-3597-97c8-e455f763d733"]}],"mendeley":{"formattedCitation":"[38]","plainTextFormattedCitation":"[38]"},"properties":{"noteIndex":0},"schema":"https://github.com/citation-style-language/schema/raw/master/csl-citation.json"}</w:instrText>
+        <w:instrText>ADDIN CSL_CITATION {"citationItems":[{"id":"ITEM-1","itemData":{"DOI":"10.1021/acs.jpca.9b00927","ISSN":"1089-5639","PMID":"30844281","abstract":"Finding globally optimal structures of nanoclusters is critically important to understand their physicochemical properties but remains prohibitively expensive even with comparatively efficient density functionals. Semiempirical methods such as density functional tight-binding (DFTB), on the other hand, offer a better accuracy-efficiency trade-off but require suitable parametrization. In the present work, we present a largely automatic scheme where, starting from initial guesses based on bulk properties, the atomic confinement, and repulsive potentials are further refined so as to accurately represent the potential energy landscapes of 13- and 55-atom nanoclusters of the late transition metals (Ni, Cu, Pd, Ag, Pt, and Au). With the exception of Ni 13 , Ni 55 , Cu 55 , and Ag 55 , low-symmetry (often disordered) structures are found to be preferred over the symmetric icosahedral arrangement. Similar to what has been previously reported for Au 55 , the lowest-energy Pt 55 structures also appear to contain small cavities below the outer shell.","author":[{"dropping-particle":"","family":"Bossche","given":"Maxime","non-dropping-particle":"Van den","parse-names":false,"suffix":""}],"container-title":"The Journal of Physical Chemistry A","id":"ITEM-1","issue":"13","issued":{"date-parts":[["2019","4","4"]]},"page":"3038-3045","publisher":"American Chemical Society","title":"DFTB-Assisted Global Structure Optimization of 13- and 55-Atom Late Transition Metal Clusters","type":"article-journal","volume":"123"},"uris":["http://www.mendeley.com/documents/?uuid=8a3cc076-0526-3597-97c8-e455f763d733"]}],"mendeley":{"formattedCitation":"[39]","plainTextFormattedCitation":"[39]","previouslyFormattedCitation":"[38]"},"properties":{"noteIndex":0},"schema":"https://github.com/citation-style-language/schema/raw/master/csl-citation.json"}</w:instrText>
       </w:r>
       <w:r>
         <w:fldChar w:fldCharType="separate"/>
@@ -18077,7 +18727,7 @@
         <w:rPr>
           <w:noProof/>
         </w:rPr>
-        <w:t>[38]</w:t>
+        <w:t>[39]</w:t>
       </w:r>
       <w:r>
         <w:fldChar w:fldCharType="end"/>
@@ -18103,7 +18753,7 @@
         <w:fldChar w:fldCharType="begin" w:fldLock="1"/>
       </w:r>
       <w:r>
-        <w:instrText>ADDIN CSL_CITATION {"citationItems":[{"id":"ITEM-1","itemData":{"DOI":"10.1021/ACS.JPCA.0C08202/SUPPL_FILE/JP0C08202_SI_002.ZIP","ISSN":"15205215","PMID":"33164521","abstract":"We present an optimized density-functional tight-binding (DFTB) parameterization for iron-based complexes based on the popular trans3d set of parameters. The transferability of the original and optimized parameterizations is assessed using a set of 50 iron complexes, which include carbonyl, cyanide, polypyridine, and cyclometalated ligands. DFTB-optimized structures predicted using the trans3d parameters show a good agreement with both experimental crystal geometries and density functional theory (DFT)-optimized structures for Fe-N bond lengths. Conversely, Fe-C bond lengths are systematically overestimated. We improve the accuracy of Fe-C interactions by truncating the Fe-O repulsive potential and reparameterizing the Fe-C repulsive potential using a training set of six isolated iron complexes. The new trans3d*-LANLFeC parameter set can produce accurate Fe-C bond lengths in both geometry optimizations and molecular dynamics (MD) simulations, without significantly affecting the accuracy of Fe-N bond lengths. Moreover, the potential energy curves of Fe-C interactions are considerably improved. This improved parameterization may open the door to accurate MD simulations at the DFTB level of theory for large systems containing iron complexes, such as sensitizer-semiconductor assemblies in dye-sensitized solar cells, that are not easily accessible with DFT approaches because of the large number of atoms.","author":[{"dropping-particle":"","family":"Liu","given":"Chang","non-dropping-particle":"","parse-names":false,"suffix":""},{"dropping-particle":"","family":"Batista","given":"Enrique R.","non-dropping-particle":"","parse-names":false,"suffix":""},{"dropping-particle":"","family":"Aguirre","given":"Néstor F.","non-dropping-particle":"","parse-names":false,"suffix":""},{"dropping-particle":"","family":"Yang","given":"Ping","non-dropping-particle":"","parse-names":false,"suffix":""},{"dropping-particle":"","family":"Cawkwell","given":"M. J.","non-dropping-particle":"","parse-names":false,"suffix":""},{"dropping-particle":"","family":"Jakubikova","given":"Elena","non-dropping-particle":"","parse-names":false,"suffix":""}],"container-title":"Journal of Physical Chemistry A","id":"ITEM-1","issue":"46","issued":{"date-parts":[["2020","11","19"]]},"page":"9674-9682","publisher":"American Chemical Society","title":"SCC-DFTB Parameters for Fe-C Interactions","type":"article-journal","volume":"124"},"uris":["http://www.mendeley.com/documents/?uuid=aa1e3b71-2e98-3174-86ea-ef86a2a96481"]}],"mendeley":{"formattedCitation":"[39]","plainTextFormattedCitation":"[39]","previouslyFormattedCitation":"[38]"},"properties":{"noteIndex":0},"schema":"https://github.com/citation-style-language/schema/raw/master/csl-citation.json"}</w:instrText>
+        <w:instrText>ADDIN CSL_CITATION {"citationItems":[{"id":"ITEM-1","itemData":{"DOI":"10.1021/ACS.JPCA.0C08202/SUPPL_FILE/JP0C08202_SI_002.ZIP","ISSN":"15205215","PMID":"33164521","abstract":"We present an optimized density-functional tight-binding (DFTB) parameterization for iron-based complexes based on the popular trans3d set of parameters. The transferability of the original and optimized parameterizations is assessed using a set of 50 iron complexes, which include carbonyl, cyanide, polypyridine, and cyclometalated ligands. DFTB-optimized structures predicted using the trans3d parameters show a good agreement with both experimental crystal geometries and density functional theory (DFT)-optimized structures for Fe-N bond lengths. Conversely, Fe-C bond lengths are systematically overestimated. We improve the accuracy of Fe-C interactions by truncating the Fe-O repulsive potential and reparameterizing the Fe-C repulsive potential using a training set of six isolated iron complexes. The new trans3d*-LANLFeC parameter set can produce accurate Fe-C bond lengths in both geometry optimizations and molecular dynamics (MD) simulations, without significantly affecting the accuracy of Fe-N bond lengths. Moreover, the potential energy curves of Fe-C interactions are considerably improved. This improved parameterization may open the door to accurate MD simulations at the DFTB level of theory for large systems containing iron complexes, such as sensitizer-semiconductor assemblies in dye-sensitized solar cells, that are not easily accessible with DFT approaches because of the large number of atoms.","author":[{"dropping-particle":"","family":"Liu","given":"Chang","non-dropping-particle":"","parse-names":false,"suffix":""},{"dropping-particle":"","family":"Batista","given":"Enrique R.","non-dropping-particle":"","parse-names":false,"suffix":""},{"dropping-particle":"","family":"Aguirre","given":"Néstor F.","non-dropping-particle":"","parse-names":false,"suffix":""},{"dropping-particle":"","family":"Yang","given":"Ping","non-dropping-particle":"","parse-names":false,"suffix":""},{"dropping-particle":"","family":"Cawkwell","given":"M. J.","non-dropping-particle":"","parse-names":false,"suffix":""},{"dropping-particle":"","family":"Jakubikova","given":"Elena","non-dropping-particle":"","parse-names":false,"suffix":""}],"container-title":"Journal of Physical Chemistry A","id":"ITEM-1","issue":"46","issued":{"date-parts":[["2020","11","19"]]},"page":"9674-9682","publisher":"American Chemical Society","title":"SCC-DFTB Parameters for Fe-C Interactions","type":"article-journal","volume":"124"},"uris":["http://www.mendeley.com/documents/?uuid=aa1e3b71-2e98-3174-86ea-ef86a2a96481"]}],"mendeley":{"formattedCitation":"[40]","plainTextFormattedCitation":"[40]","previouslyFormattedCitation":"[39]"},"properties":{"noteIndex":0},"schema":"https://github.com/citation-style-language/schema/raw/master/csl-citation.json"}</w:instrText>
       </w:r>
       <w:r>
         <w:fldChar w:fldCharType="separate"/>
@@ -18112,7 +18762,7 @@
         <w:rPr>
           <w:noProof/>
         </w:rPr>
-        <w:t>[39]</w:t>
+        <w:t>[40]</w:t>
       </w:r>
       <w:r>
         <w:fldChar w:fldCharType="end"/>
@@ -18192,7 +18842,6 @@
         <w:jc w:val="both"/>
       </w:pPr>
       <w:r>
-        <w:lastRenderedPageBreak/>
         <w:t>3ob_cnoh</w:t>
       </w:r>
       <w:r>
@@ -18378,6 +19027,7 @@
         <w:jc w:val="both"/>
       </w:pPr>
       <w:r>
+        <w:lastRenderedPageBreak/>
         <w:t xml:space="preserve">In the Repulsive </w:t>
       </w:r>
       <w:r>
@@ -18571,7 +19221,6 @@
           <w:noProof/>
           <w:lang w:val="en-US"/>
         </w:rPr>
-        <w:lastRenderedPageBreak/>
         <w:drawing>
           <wp:inline distT="0" distB="0" distL="0" distR="0" wp14:anchorId="31B52F4D" wp14:editId="0EE475B1">
             <wp:extent cx="5627355" cy="2273399"/>
@@ -18626,25 +19275,51 @@
       <w:r>
         <w:t xml:space="preserve">Figure </w:t>
       </w:r>
-      <w:fldSimple w:instr=" STYLEREF 1 \s ">
-        <w:r>
-          <w:rPr>
-            <w:noProof/>
-          </w:rPr>
-          <w:t>VIII</w:t>
-        </w:r>
-      </w:fldSimple>
+      <w:r>
+        <w:fldChar w:fldCharType="begin"/>
+      </w:r>
+      <w:r>
+        <w:instrText xml:space="preserve"> STYLEREF 1 \s </w:instrText>
+      </w:r>
+      <w:r>
+        <w:fldChar w:fldCharType="separate"/>
+      </w:r>
+      <w:r>
+        <w:rPr>
+          <w:noProof/>
+        </w:rPr>
+        <w:t>VIII</w:t>
+      </w:r>
+      <w:r>
+        <w:rPr>
+          <w:noProof/>
+        </w:rPr>
+        <w:fldChar w:fldCharType="end"/>
+      </w:r>
       <w:r>
         <w:t>.</w:t>
       </w:r>
-      <w:fldSimple w:instr=" SEQ Figure \* ARABIC \s 1 ">
-        <w:r>
-          <w:rPr>
-            <w:noProof/>
-          </w:rPr>
-          <w:t>10</w:t>
-        </w:r>
-      </w:fldSimple>
+      <w:r>
+        <w:fldChar w:fldCharType="begin"/>
+      </w:r>
+      <w:r>
+        <w:instrText xml:space="preserve"> SEQ Figure \* ARABIC \s 1 </w:instrText>
+      </w:r>
+      <w:r>
+        <w:fldChar w:fldCharType="separate"/>
+      </w:r>
+      <w:r>
+        <w:rPr>
+          <w:noProof/>
+        </w:rPr>
+        <w:t>10</w:t>
+      </w:r>
+      <w:r>
+        <w:rPr>
+          <w:noProof/>
+        </w:rPr>
+        <w:fldChar w:fldCharType="end"/>
+      </w:r>
       <w:r>
         <w:t xml:space="preserve"> File </w:t>
       </w:r>
@@ -18721,6 +19396,7 @@
         <w:ind w:left="426" w:hanging="426"/>
       </w:pPr>
       <w:r>
+        <w:lastRenderedPageBreak/>
         <w:t xml:space="preserve">Second: includes the terms Sll'm </w:t>
       </w:r>
       <w:r>
@@ -18788,7 +19464,7 @@
         <w:fldChar w:fldCharType="begin" w:fldLock="1"/>
       </w:r>
       <w:r>
-        <w:instrText>ADDIN CSL_CITATION {"citationItems":[{"id":"ITEM-1","itemData":{"DOI":"10.1103/PhysRevB.102.064302","ISSN":"2469-9950","abstract":"Copyright © 2020, arXiv, All rights reserved. Electron-phonon coupling, being one of the most important parameters governing the material evolution after ultrafast energy deposition, yet remains the most unexplored one. In this work, we applied the dynamical coupling approach to calculate the nonadiabatic electron-ion energy exchange in nonequilibrium solids with the electronic temperature high above the atomic one. It was implemented into the tight-binding molecular dynamics code, and used to study electron-phonon coupling in various elemental metals. The developed approach is a universal scheme applicable to electronic temperatures up to a few electron-Volts, and to arbitrary atomic configuration and dynamics. We demonstrate that the calculated electron-ion (electron-phonon) coupling parameter agrees well with the available experimental data in high-electronic-temperature regime, validating the model. The following materials are studied here – fcc metals: Al, Ca, Ni, Cu, Sr, Y, Zr, Rh, Pd, Ag, Ir, Pt, Au, Pb; hcp metals: Mg, Sc, Ti, Co, Zn, Tc, Ru, Cd, Hf, Re, Os; bcc metals: V, Cr, Fe, Nb, Mo, Ba, Ta, W; diamond cubic lattice metals: Sn; specific cases of Ga, In, Mn, Te and Se; and additionally semimetal graphite and semiconductors Si and Ge. For many materials, we provide the first and so far the only estimation of the electron-phonon coupling at elevated electron temperatures, which can be used in various models simulating ultrafast energy deposition in matter. We also discuss the dependence of the coupling parameter on the atomic mass, temperature and density.","author":[{"dropping-particle":"","family":"Medvedev","given":"N.","non-dropping-particle":"","parse-names":false,"suffix":""},{"dropping-particle":"","family":"Milov","given":"I.","non-dropping-particle":"","parse-names":false,"suffix":""}],"container-title":"Physical Review B","id":"ITEM-1","issue":"6","issued":{"date-parts":[["2020","8","3"]]},"page":"064302","title":"Electron-phonon coupling in metals at high electronic temperatures","type":"article-journal","volume":"102"},"uris":["http://www.mendeley.com/documents/?uuid=922b2a3d-38da-3d48-86f5-2dd44feb7f25"]}],"mendeley":{"formattedCitation":"[40]","plainTextFormattedCitation":"[40]","previouslyFormattedCitation":"[39]"},"properties":{"noteIndex":0},"schema":"https://github.com/citation-style-language/schema/raw/master/csl-citation.json"}</w:instrText>
+        <w:instrText>ADDIN CSL_CITATION {"citationItems":[{"id":"ITEM-1","itemData":{"DOI":"10.1103/PhysRevB.102.064302","ISSN":"2469-9950","abstract":"Copyright © 2020, arXiv, All rights reserved. Electron-phonon coupling, being one of the most important parameters governing the material evolution after ultrafast energy deposition, yet remains the most unexplored one. In this work, we applied the dynamical coupling approach to calculate the nonadiabatic electron-ion energy exchange in nonequilibrium solids with the electronic temperature high above the atomic one. It was implemented into the tight-binding molecular dynamics code, and used to study electron-phonon coupling in various elemental metals. The developed approach is a universal scheme applicable to electronic temperatures up to a few electron-Volts, and to arbitrary atomic configuration and dynamics. We demonstrate that the calculated electron-ion (electron-phonon) coupling parameter agrees well with the available experimental data in high-electronic-temperature regime, validating the model. The following materials are studied here – fcc metals: Al, Ca, Ni, Cu, Sr, Y, Zr, Rh, Pd, Ag, Ir, Pt, Au, Pb; hcp metals: Mg, Sc, Ti, Co, Zn, Tc, Ru, Cd, Hf, Re, Os; bcc metals: V, Cr, Fe, Nb, Mo, Ba, Ta, W; diamond cubic lattice metals: Sn; specific cases of Ga, In, Mn, Te and Se; and additionally semimetal graphite and semiconductors Si and Ge. For many materials, we provide the first and so far the only estimation of the electron-phonon coupling at elevated electron temperatures, which can be used in various models simulating ultrafast energy deposition in matter. We also discuss the dependence of the coupling parameter on the atomic mass, temperature and density.","author":[{"dropping-particle":"","family":"Medvedev","given":"N.","non-dropping-particle":"","parse-names":false,"suffix":""},{"dropping-particle":"","family":"Milov","given":"I.","non-dropping-particle":"","parse-names":false,"suffix":""}],"container-title":"Physical Review B","id":"ITEM-1","issue":"6","issued":{"date-parts":[["2020","8","3"]]},"page":"064302","title":"Electron-phonon coupling in metals at high electronic temperatures","type":"article-journal","volume":"102"},"uris":["http://www.mendeley.com/documents/?uuid=922b2a3d-38da-3d48-86f5-2dd44feb7f25"]}],"mendeley":{"formattedCitation":"[41]","plainTextFormattedCitation":"[41]","previouslyFormattedCitation":"[40]"},"properties":{"noteIndex":0},"schema":"https://github.com/citation-style-language/schema/raw/master/csl-citation.json"}</w:instrText>
       </w:r>
       <w:r>
         <w:fldChar w:fldCharType="separate"/>
@@ -18797,7 +19473,7 @@
         <w:rPr>
           <w:noProof/>
         </w:rPr>
-        <w:t>[40]</w:t>
+        <w:t>[41]</w:t>
       </w:r>
       <w:r>
         <w:fldChar w:fldCharType="end"/>
@@ -18907,7 +19583,7 @@
         <w:fldChar w:fldCharType="begin" w:fldLock="1"/>
       </w:r>
       <w:r>
-        <w:instrText>ADDIN CSL_CITATION {"citationItems":[{"id":"ITEM-1","itemData":{"DOI":"10.1088/0953-8984/6/28/003","ISSN":"0953-8984","author":[{"dropping-particle":"","family":"Molteni","given":"C","non-dropping-particle":"","parse-names":false,"suffix":""},{"dropping-particle":"","family":"Colombo","given":"L","non-dropping-particle":"","parse-names":false,"suffix":""},{"dropping-particle":"","family":"Miglio","given":"L","non-dropping-particle":"","parse-names":false,"suffix":""}],"container-title":"Journal of Physics: Condensed Matter","id":"ITEM-1","issue":"28","issued":{"date-parts":[["1994","7","11"]]},"language":"en","page":"5243-5254","publisher":"IOP Publishing","title":"Tight-binding molecular dynamics in liquid III-V compounds. I. Potential generation","type":"article-journal","volume":"6"},"uris":["http://www.mendeley.com/documents/?uuid=86e3b4ed-9282-4808-9450-56cde35d6dce"]},{"id":"ITEM-2","itemData":{"DOI":"10.1017/S026303460220213X","ISSN":"0263-0346","author":[{"dropping-particle":"","family":"DUMITRICA","given":"TRAIAN","non-dropping-particle":"","parse-names":false,"suffix":""},{"dropping-particle":"","family":"ALLEN","given":"ROLAND E.","non-dropping-particle":"","parse-names":false,"suffix":""}],"container-title":"Laser and Particle Beams","id":"ITEM-2","issue":"02","issued":{"date-parts":[["2002","11","13"]]},"language":"English","page":"237-242","publisher":"Cambridge University Press","title":"Nonthermal transition of GaAs in ultra-intense laser radiation field","type":"article-journal","volume":"20"},"uris":["http://www.mendeley.com/documents/?uuid=5bd13a02-5cff-4251-8d83-df81f7a749ea"]}],"mendeley":{"formattedCitation":"[16,41]","plainTextFormattedCitation":"[16,41]","previouslyFormattedCitation":"[16,40]"},"properties":{"noteIndex":0},"schema":"https://github.com/citation-style-language/schema/raw/master/csl-citation.json"}</w:instrText>
+        <w:instrText>ADDIN CSL_CITATION {"citationItems":[{"id":"ITEM-1","itemData":{"DOI":"10.1088/0953-8984/6/28/003","ISSN":"0953-8984","author":[{"dropping-particle":"","family":"Molteni","given":"C","non-dropping-particle":"","parse-names":false,"suffix":""},{"dropping-particle":"","family":"Colombo","given":"L","non-dropping-particle":"","parse-names":false,"suffix":""},{"dropping-particle":"","family":"Miglio","given":"L","non-dropping-particle":"","parse-names":false,"suffix":""}],"container-title":"Journal of Physics: Condensed Matter","id":"ITEM-1","issue":"28","issued":{"date-parts":[["1994","7","11"]]},"language":"en","page":"5243-5254","publisher":"IOP Publishing","title":"Tight-binding molecular dynamics in liquid III-V compounds. I. Potential generation","type":"article-journal","volume":"6"},"uris":["http://www.mendeley.com/documents/?uuid=86e3b4ed-9282-4808-9450-56cde35d6dce"]},{"id":"ITEM-2","itemData":{"DOI":"10.1017/S026303460220213X","ISSN":"0263-0346","author":[{"dropping-particle":"","family":"DUMITRICA","given":"TRAIAN","non-dropping-particle":"","parse-names":false,"suffix":""},{"dropping-particle":"","family":"ALLEN","given":"ROLAND E.","non-dropping-particle":"","parse-names":false,"suffix":""}],"container-title":"Laser and Particle Beams","id":"ITEM-2","issue":"02","issued":{"date-parts":[["2002","11","13"]]},"language":"English","page":"237-242","publisher":"Cambridge University Press","title":"Nonthermal transition of GaAs in ultra-intense laser radiation field","type":"article-journal","volume":"20"},"uris":["http://www.mendeley.com/documents/?uuid=5bd13a02-5cff-4251-8d83-df81f7a749ea"]}],"mendeley":{"formattedCitation":"[16,42]","plainTextFormattedCitation":"[16,42]","previouslyFormattedCitation":"[16,41]"},"properties":{"noteIndex":0},"schema":"https://github.com/citation-style-language/schema/raw/master/csl-citation.json"}</w:instrText>
       </w:r>
       <w:r>
         <w:fldChar w:fldCharType="separate"/>
@@ -18916,7 +19592,7 @@
         <w:rPr>
           <w:noProof/>
         </w:rPr>
-        <w:t>[16,41]</w:t>
+        <w:t>[16,42]</w:t>
       </w:r>
       <w:r>
         <w:fldChar w:fldCharType="end"/>
@@ -19044,28 +19720,53 @@
       </w:pPr>
       <w:bookmarkStart w:id="29" w:name="_Ref440547139"/>
       <w:r>
-        <w:lastRenderedPageBreak/>
         <w:t xml:space="preserve">Figure </w:t>
       </w:r>
-      <w:fldSimple w:instr=" STYLEREF 1 \s ">
-        <w:r>
-          <w:rPr>
-            <w:noProof/>
-          </w:rPr>
-          <w:t>VIII</w:t>
-        </w:r>
-      </w:fldSimple>
+      <w:r>
+        <w:fldChar w:fldCharType="begin"/>
+      </w:r>
+      <w:r>
+        <w:instrText xml:space="preserve"> STYLEREF 1 \s </w:instrText>
+      </w:r>
+      <w:r>
+        <w:fldChar w:fldCharType="separate"/>
+      </w:r>
+      <w:r>
+        <w:rPr>
+          <w:noProof/>
+        </w:rPr>
+        <w:t>VIII</w:t>
+      </w:r>
+      <w:r>
+        <w:rPr>
+          <w:noProof/>
+        </w:rPr>
+        <w:fldChar w:fldCharType="end"/>
+      </w:r>
       <w:r>
         <w:t>.</w:t>
       </w:r>
-      <w:fldSimple w:instr=" SEQ Figure \* ARABIC \s 1 ">
-        <w:r>
-          <w:rPr>
-            <w:noProof/>
-          </w:rPr>
-          <w:t>11</w:t>
-        </w:r>
-      </w:fldSimple>
+      <w:r>
+        <w:fldChar w:fldCharType="begin"/>
+      </w:r>
+      <w:r>
+        <w:instrText xml:space="preserve"> SEQ Figure \* ARABIC \s 1 </w:instrText>
+      </w:r>
+      <w:r>
+        <w:fldChar w:fldCharType="separate"/>
+      </w:r>
+      <w:r>
+        <w:rPr>
+          <w:noProof/>
+        </w:rPr>
+        <w:t>11</w:t>
+      </w:r>
+      <w:r>
+        <w:rPr>
+          <w:noProof/>
+        </w:rPr>
+        <w:fldChar w:fldCharType="end"/>
+      </w:r>
       <w:bookmarkEnd w:id="29"/>
       <w:r>
         <w:t xml:space="preserve">. File </w:t>
@@ -19086,25 +19787,51 @@
       <w:r>
         <w:t xml:space="preserve">Figure </w:t>
       </w:r>
-      <w:fldSimple w:instr=" STYLEREF 1 \s ">
-        <w:r>
-          <w:rPr>
-            <w:noProof/>
-          </w:rPr>
-          <w:t>VIII</w:t>
-        </w:r>
-      </w:fldSimple>
+      <w:r>
+        <w:fldChar w:fldCharType="begin"/>
+      </w:r>
+      <w:r>
+        <w:instrText xml:space="preserve"> STYLEREF 1 \s </w:instrText>
+      </w:r>
+      <w:r>
+        <w:fldChar w:fldCharType="separate"/>
+      </w:r>
+      <w:r>
+        <w:rPr>
+          <w:noProof/>
+        </w:rPr>
+        <w:t>VIII</w:t>
+      </w:r>
+      <w:r>
+        <w:rPr>
+          <w:noProof/>
+        </w:rPr>
+        <w:fldChar w:fldCharType="end"/>
+      </w:r>
       <w:r>
         <w:t>.</w:t>
       </w:r>
-      <w:fldSimple w:instr=" SEQ Figure \* ARABIC \s 1 ">
-        <w:r>
-          <w:rPr>
-            <w:noProof/>
-          </w:rPr>
-          <w:t>12</w:t>
-        </w:r>
-      </w:fldSimple>
+      <w:r>
+        <w:fldChar w:fldCharType="begin"/>
+      </w:r>
+      <w:r>
+        <w:instrText xml:space="preserve"> SEQ Figure \* ARABIC \s 1 </w:instrText>
+      </w:r>
+      <w:r>
+        <w:fldChar w:fldCharType="separate"/>
+      </w:r>
+      <w:r>
+        <w:rPr>
+          <w:noProof/>
+        </w:rPr>
+        <w:t>12</w:t>
+      </w:r>
+      <w:r>
+        <w:rPr>
+          <w:noProof/>
+        </w:rPr>
+        <w:fldChar w:fldCharType="end"/>
+      </w:r>
       <w:bookmarkEnd w:id="30"/>
       <w:r>
         <w:t xml:space="preserve"> File </w:t>
@@ -19232,7 +19959,7 @@
         <w:fldChar w:fldCharType="begin" w:fldLock="1"/>
       </w:r>
       <w:r>
-        <w:instrText>ADDIN CSL_CITATION {"citationItems":[{"id":"ITEM-1","itemData":{"DOI":"10.1103/PhysRevB.49.7242","ISSN":"0163-1829","abstract":"A transferable tight-binding model for silicon is found by fitting the energies of silicon in various bulk crystal structures and examining functional parametrizations of the tight-binding forms. The model has short-range radial forms similar to the tight-binding Hamiltonian of Goodwin, Skinner, and Pettifor but can be utilized in molecular dynamics with a fixed radial cutoff for all structural configurations. In addition to a very good fit to the energy of Si in different bulk crystal structures the model describes very well the elastic constants, defect-formation energies for vacancies and interstitials in crystalline silicon, the melting of Si, and short-range order in liquid silicon. Results for phonon frequencies and Grüneisen constants in c-Si are also presented.","author":[{"dropping-particle":"","family":"Kwon","given":"I.","non-dropping-particle":"","parse-names":false,"suffix":""},{"dropping-particle":"","family":"Biswas","given":"R.","non-dropping-particle":"","parse-names":false,"suffix":""},{"dropping-particle":"","family":"Wang","given":"C.","non-dropping-particle":"","parse-names":false,"suffix":""},{"dropping-particle":"","family":"Ho","given":"K.","non-dropping-particle":"","parse-names":false,"suffix":""},{"dropping-particle":"","family":"Soukoulis","given":"C.","non-dropping-particle":"","parse-names":false,"suffix":""}],"container-title":"Physical Review B","id":"ITEM-1","issue":"11","issued":{"date-parts":[["1994","3","15"]]},"page":"7242-7250","publisher":"American Physical Society","title":"Transferable tight-binding models for silicon","title-short":"Phys. Rev. B","type":"article-journal","volume":"49"},"uris":["http://www.mendeley.com/documents/?uuid=523a12c7-1601-449d-ad4b-c6d4a140d49d"]},{"id":"ITEM-2","itemData":{"DOI":"10.1088/1367-2630/15/1/015016","ISSN":"1367-2630","author":[{"dropping-particle":"","family":"Medvedev","given":"Nikita","non-dropping-particle":"","parse-names":false,"suffix":""},{"dropping-particle":"","family":"Jeschke","given":"Harald O","non-dropping-particle":"","parse-names":false,"suffix":""},{"dropping-particle":"","family":"Ziaja","given":"Beata","non-dropping-particle":"","parse-names":false,"suffix":""}],"container-title":"New Journal of Physics","id":"ITEM-2","issue":"1","issued":{"date-parts":[["2013","1","22"]]},"page":"015016","title":"Nonthermal phase transitions in semiconductors induced by a femtosecond extreme ultraviolet laser pulse","type":"article-journal","volume":"15"},"uris":["http://www.mendeley.com/documents/?uuid=f5c75698-da6d-4a01-9b6d-1ba7c6760bb2"]}],"mendeley":{"formattedCitation":"[33,42]","plainTextFormattedCitation":"[33,42]","previouslyFormattedCitation":"[33,41]"},"properties":{"noteIndex":0},"schema":"https://github.com/citation-style-language/schema/raw/master/csl-citation.json"}</w:instrText>
+        <w:instrText>ADDIN CSL_CITATION {"citationItems":[{"id":"ITEM-1","itemData":{"DOI":"10.1103/PhysRevB.49.7242","ISSN":"0163-1829","abstract":"A transferable tight-binding model for silicon is found by fitting the energies of silicon in various bulk crystal structures and examining functional parametrizations of the tight-binding forms. The model has short-range radial forms similar to the tight-binding Hamiltonian of Goodwin, Skinner, and Pettifor but can be utilized in molecular dynamics with a fixed radial cutoff for all structural configurations. In addition to a very good fit to the energy of Si in different bulk crystal structures the model describes very well the elastic constants, defect-formation energies for vacancies and interstitials in crystalline silicon, the melting of Si, and short-range order in liquid silicon. Results for phonon frequencies and Grüneisen constants in c-Si are also presented.","author":[{"dropping-particle":"","family":"Kwon","given":"I.","non-dropping-particle":"","parse-names":false,"suffix":""},{"dropping-particle":"","family":"Biswas","given":"R.","non-dropping-particle":"","parse-names":false,"suffix":""},{"dropping-particle":"","family":"Wang","given":"C.","non-dropping-particle":"","parse-names":false,"suffix":""},{"dropping-particle":"","family":"Ho","given":"K.","non-dropping-particle":"","parse-names":false,"suffix":""},{"dropping-particle":"","family":"Soukoulis","given":"C.","non-dropping-particle":"","parse-names":false,"suffix":""}],"container-title":"Physical Review B","id":"ITEM-1","issue":"11","issued":{"date-parts":[["1994","3","15"]]},"page":"7242-7250","publisher":"American Physical Society","title":"Transferable tight-binding models for silicon","title-short":"Phys. Rev. B","type":"article-journal","volume":"49"},"uris":["http://www.mendeley.com/documents/?uuid=523a12c7-1601-449d-ad4b-c6d4a140d49d"]},{"id":"ITEM-2","itemData":{"DOI":"10.1088/1367-2630/15/1/015016","ISSN":"1367-2630","author":[{"dropping-particle":"","family":"Medvedev","given":"Nikita","non-dropping-particle":"","parse-names":false,"suffix":""},{"dropping-particle":"","family":"Jeschke","given":"Harald O","non-dropping-particle":"","parse-names":false,"suffix":""},{"dropping-particle":"","family":"Ziaja","given":"Beata","non-dropping-particle":"","parse-names":false,"suffix":""}],"container-title":"New Journal of Physics","id":"ITEM-2","issue":"1","issued":{"date-parts":[["2013","1","22"]]},"page":"015016","title":"Nonthermal phase transitions in semiconductors induced by a femtosecond extreme ultraviolet laser pulse","type":"article-journal","volume":"15"},"uris":["http://www.mendeley.com/documents/?uuid=f5c75698-da6d-4a01-9b6d-1ba7c6760bb2"]}],"mendeley":{"formattedCitation":"[34,43]","plainTextFormattedCitation":"[34,43]","previouslyFormattedCitation":"[33,42]"},"properties":{"noteIndex":0},"schema":"https://github.com/citation-style-language/schema/raw/master/csl-citation.json"}</w:instrText>
       </w:r>
       <w:r>
         <w:fldChar w:fldCharType="separate"/>
@@ -19241,7 +19968,7 @@
         <w:rPr>
           <w:noProof/>
         </w:rPr>
-        <w:t>[33,42]</w:t>
+        <w:t>[34,43]</w:t>
       </w:r>
       <w:r>
         <w:fldChar w:fldCharType="end"/>
@@ -19256,6 +19983,7 @@
           <w:noProof/>
           <w:lang w:val="en-US"/>
         </w:rPr>
+        <w:lastRenderedPageBreak/>
         <w:drawing>
           <wp:inline distT="0" distB="0" distL="0" distR="0" wp14:anchorId="1E107BA0" wp14:editId="79636A89">
             <wp:extent cx="3057525" cy="3587474"/>
@@ -19369,25 +20097,51 @@
       <w:r>
         <w:t xml:space="preserve">Figure </w:t>
       </w:r>
-      <w:fldSimple w:instr=" STYLEREF 1 \s ">
-        <w:r>
-          <w:rPr>
-            <w:noProof/>
-          </w:rPr>
-          <w:t>VIII</w:t>
-        </w:r>
-      </w:fldSimple>
+      <w:r>
+        <w:fldChar w:fldCharType="begin"/>
+      </w:r>
+      <w:r>
+        <w:instrText xml:space="preserve"> STYLEREF 1 \s </w:instrText>
+      </w:r>
+      <w:r>
+        <w:fldChar w:fldCharType="separate"/>
+      </w:r>
+      <w:r>
+        <w:rPr>
+          <w:noProof/>
+        </w:rPr>
+        <w:t>VIII</w:t>
+      </w:r>
+      <w:r>
+        <w:rPr>
+          <w:noProof/>
+        </w:rPr>
+        <w:fldChar w:fldCharType="end"/>
+      </w:r>
       <w:r>
         <w:t>.</w:t>
       </w:r>
-      <w:fldSimple w:instr=" SEQ Figure \* ARABIC \s 1 ">
-        <w:r>
-          <w:rPr>
-            <w:noProof/>
-          </w:rPr>
-          <w:t>13</w:t>
-        </w:r>
-      </w:fldSimple>
+      <w:r>
+        <w:fldChar w:fldCharType="begin"/>
+      </w:r>
+      <w:r>
+        <w:instrText xml:space="preserve"> SEQ Figure \* ARABIC \s 1 </w:instrText>
+      </w:r>
+      <w:r>
+        <w:fldChar w:fldCharType="separate"/>
+      </w:r>
+      <w:r>
+        <w:rPr>
+          <w:noProof/>
+        </w:rPr>
+        <w:t>13</w:t>
+      </w:r>
+      <w:r>
+        <w:rPr>
+          <w:noProof/>
+        </w:rPr>
+        <w:fldChar w:fldCharType="end"/>
+      </w:r>
       <w:bookmarkEnd w:id="31"/>
       <w:r>
         <w:t xml:space="preserve">. </w:t>
@@ -19410,25 +20164,54 @@
       <w:r>
         <w:t xml:space="preserve">Figure </w:t>
       </w:r>
-      <w:fldSimple w:instr=" STYLEREF 1 \s ">
-        <w:r>
-          <w:rPr>
-            <w:noProof/>
-          </w:rPr>
-          <w:t>VIII</w:t>
-        </w:r>
-      </w:fldSimple>
+      <w:r>
+        <w:fldChar w:fldCharType="begin"/>
+      </w:r>
+      <w:r>
+        <w:instrText xml:space="preserve"> STY</w:instrText>
+      </w:r>
+      <w:r>
+        <w:instrText xml:space="preserve">LEREF 1 \s </w:instrText>
+      </w:r>
+      <w:r>
+        <w:fldChar w:fldCharType="separate"/>
+      </w:r>
+      <w:r>
+        <w:rPr>
+          <w:noProof/>
+        </w:rPr>
+        <w:t>VIII</w:t>
+      </w:r>
+      <w:r>
+        <w:rPr>
+          <w:noProof/>
+        </w:rPr>
+        <w:fldChar w:fldCharType="end"/>
+      </w:r>
       <w:r>
         <w:t>.</w:t>
       </w:r>
-      <w:fldSimple w:instr=" SEQ Figure \* ARABIC \s 1 ">
-        <w:r>
-          <w:rPr>
-            <w:noProof/>
-          </w:rPr>
-          <w:t>14</w:t>
-        </w:r>
-      </w:fldSimple>
+      <w:r>
+        <w:fldChar w:fldCharType="begin"/>
+      </w:r>
+      <w:r>
+        <w:instrText xml:space="preserve"> SEQ Figure \* ARABIC \s 1 </w:instrText>
+      </w:r>
+      <w:r>
+        <w:fldChar w:fldCharType="separate"/>
+      </w:r>
+      <w:r>
+        <w:rPr>
+          <w:noProof/>
+        </w:rPr>
+        <w:t>14</w:t>
+      </w:r>
+      <w:r>
+        <w:rPr>
+          <w:noProof/>
+        </w:rPr>
+        <w:fldChar w:fldCharType="end"/>
+      </w:r>
       <w:bookmarkEnd w:id="33"/>
       <w:r>
         <w:t xml:space="preserve"> </w:t>
@@ -19524,7 +20307,7 @@
         <w:fldChar w:fldCharType="begin" w:fldLock="1"/>
       </w:r>
       <w:r>
-        <w:instrText>ADDIN CSL_CITATION {"citationItems":[{"id":"ITEM-1","itemData":{"author":[{"dropping-particle":"","family":"Carlson","given":"Anthony","non-dropping-particle":"","parse-names":false,"suffix":""}],"id":"ITEM-1","issued":{"date-parts":[["2006"]]},"number-of-pages":"1-197","publisher":"UNIVERSITY OF MINNESOTA","title":"An Extended Tight-Binding Approach for Modeling Supramolecular Interactions of Carbon Nanotubes","type":"thesis"},"uris":["http://www.mendeley.com/documents/?uuid=3a4f92fd-3455-4462-97e8-5a481e14a9db"]}],"mendeley":{"formattedCitation":"[43]","plainTextFormattedCitation":"[43]","previouslyFormattedCitation":"[42]"},"properties":{"noteIndex":0},"schema":"https://github.com/citation-style-language/schema/raw/master/csl-citation.json"}</w:instrText>
+        <w:instrText>ADDIN CSL_CITATION {"citationItems":[{"id":"ITEM-1","itemData":{"author":[{"dropping-particle":"","family":"Carlson","given":"Anthony","non-dropping-particle":"","parse-names":false,"suffix":""}],"id":"ITEM-1","issued":{"date-parts":[["2006"]]},"number-of-pages":"1-197","publisher":"UNIVERSITY OF MINNESOTA","title":"An Extended Tight-Binding Approach for Modeling Supramolecular Interactions of Carbon Nanotubes","type":"thesis"},"uris":["http://www.mendeley.com/documents/?uuid=3a4f92fd-3455-4462-97e8-5a481e14a9db"]}],"mendeley":{"formattedCitation":"[44]","plainTextFormattedCitation":"[44]","previouslyFormattedCitation":"[43]"},"properties":{"noteIndex":0},"schema":"https://github.com/citation-style-language/schema/raw/master/csl-citation.json"}</w:instrText>
       </w:r>
       <w:r>
         <w:fldChar w:fldCharType="separate"/>
@@ -19533,7 +20316,7 @@
         <w:rPr>
           <w:noProof/>
         </w:rPr>
-        <w:t>[43]</w:t>
+        <w:t>[44]</w:t>
       </w:r>
       <w:r>
         <w:fldChar w:fldCharType="end"/>
@@ -19548,7 +20331,7 @@
         <w:fldChar w:fldCharType="begin" w:fldLock="1"/>
       </w:r>
       <w:r>
-        <w:instrText>ADDIN CSL_CITATION {"citationItems":[{"id":"ITEM-1","itemData":{"DOI":"10.1103/PhysRevB.96.214101","ISSN":"24699969","abstract":"© 2017 American Physical Society. All carbon materials, e.g., amorphous carbon (a-C) coatings and C60 fullerene thin films, play an important role in short-wavelength free-electron laser (FEL) research motivated by FEL optics development and prospective nanotechnology applications. Responses of a-C and C60 layers to the extreme ultraviolet (SPring-8 Compact SASE Source in Japan) and soft x-ray (free-electron laser in Hamburg) free-electron laser radiation are investigated by Raman spectroscopy, differential interference contrast, and atomic force microscopy. A remarkable difference in the behavior of covalent (a-C) and molecular (C60) carbonaceous solids is demonstrated under these irradiation conditions. Low thresholds for ablation of a fullerene crystal (estimated to be around 0.15 eV/atom for C60 vs 0.9 eV/atom for a-C in terms of the absorbed dose) are caused by a low cohesive energy of fullerene crystals. An efficient mechanism of the removal of intact C60 molecules from the irradiated crystal due to Coulomb repulsion of fullerene-cage cation radicals formed by the ionizing radiation is revealed by a detailed modeling.","author":[{"dropping-particle":"","family":"Toufarová","given":"M.","non-dropping-particle":"","parse-names":false,"suffix":""},{"dropping-particle":"","family":"Hájková","given":"V.","non-dropping-particle":"","parse-names":false,"suffix":""},{"dropping-particle":"","family":"Chalupský","given":"J.","non-dropping-particle":"","parse-names":false,"suffix":""},{"dropping-particle":"","family":"Burian","given":"T.","non-dropping-particle":"","parse-names":false,"suffix":""},{"dropping-particle":"","family":"Vacík","given":"J.","non-dropping-particle":"","parse-names":false,"suffix":""},{"dropping-particle":"","family":"Vorlíček","given":"V.","non-dropping-particle":"","parse-names":false,"suffix":""},{"dropping-particle":"","family":"Vyšín","given":"L.","non-dropping-particle":"","parse-names":false,"suffix":""},{"dropping-particle":"","family":"Gaudin","given":"J.","non-dropping-particle":"","parse-names":false,"suffix":""},{"dropping-particle":"","family":"Medvedev","given":"N.","non-dropping-particle":"","parse-names":false,"suffix":""},{"dropping-particle":"","family":"Ziaja","given":"B.","non-dropping-particle":"","parse-names":false,"suffix":""},{"dropping-particle":"","family":"Nagasono","given":"M.","non-dropping-particle":"","parse-names":false,"suffix":""},{"dropping-particle":"","family":"Yabashi","given":"M.","non-dropping-particle":"","parse-names":false,"suffix":""},{"dropping-particle":"","family":"Sobierajski","given":"R.","non-dropping-particle":"","parse-names":false,"suffix":""},{"dropping-particle":"","family":"Krzywinski","given":"J.","non-dropping-particle":"","parse-names":false,"suffix":""},{"dropping-particle":"","family":"Sinn","given":"H.","non-dropping-particle":"","parse-names":false,"suffix":""},{"dropping-particle":"","family":"Störmer","given":"M.","non-dropping-particle":"","parse-names":false,"suffix":""},{"dropping-particle":"","family":"Koláček","given":"K.","non-dropping-particle":"","parse-names":false,"suffix":""},{"dropping-particle":"","family":"Tiedtke","given":"K.","non-dropping-particle":"","parse-names":false,"suffix":""},{"dropping-particle":"","family":"Toleikis","given":"S.","non-dropping-particle":"","parse-names":false,"suffix":""},{"dropping-particle":"","family":"Juha","given":"L.","non-dropping-particle":"","parse-names":false,"suffix":""}],"container-title":"Physical Review B","id":"ITEM-1","issue":"21","issued":{"date-parts":[["2017"]]},"title":"Contrasting behavior of covalent and molecular carbon allotropes exposed to extreme ultraviolet and soft x-ray free-electron laser radiation","type":"article-journal","volume":"96"},"uris":["http://www.mendeley.com/documents/?uuid=cf5e17b4-cd6f-4a27-8a3b-d2ff18a9560b"]}],"mendeley":{"formattedCitation":"[34]","plainTextFormattedCitation":"[34]","previouslyFormattedCitation":"[34]"},"properties":{"noteIndex":0},"schema":"https://github.com/citation-style-language/schema/raw/master/csl-citation.json"}</w:instrText>
+        <w:instrText>ADDIN CSL_CITATION {"citationItems":[{"id":"ITEM-1","itemData":{"DOI":"10.1103/PhysRevB.96.214101","ISSN":"24699969","abstract":"© 2017 American Physical Society. All carbon materials, e.g., amorphous carbon (a-C) coatings and C60 fullerene thin films, play an important role in short-wavelength free-electron laser (FEL) research motivated by FEL optics development and prospective nanotechnology applications. Responses of a-C and C60 layers to the extreme ultraviolet (SPring-8 Compact SASE Source in Japan) and soft x-ray (free-electron laser in Hamburg) free-electron laser radiation are investigated by Raman spectroscopy, differential interference contrast, and atomic force microscopy. A remarkable difference in the behavior of covalent (a-C) and molecular (C60) carbonaceous solids is demonstrated under these irradiation conditions. Low thresholds for ablation of a fullerene crystal (estimated to be around 0.15 eV/atom for C60 vs 0.9 eV/atom for a-C in terms of the absorbed dose) are caused by a low cohesive energy of fullerene crystals. An efficient mechanism of the removal of intact C60 molecules from the irradiated crystal due to Coulomb repulsion of fullerene-cage cation radicals formed by the ionizing radiation is revealed by a detailed modeling.","author":[{"dropping-particle":"","family":"Toufarová","given":"M.","non-dropping-particle":"","parse-names":false,"suffix":""},{"dropping-particle":"","family":"Hájková","given":"V.","non-dropping-particle":"","parse-names":false,"suffix":""},{"dropping-particle":"","family":"Chalupský","given":"J.","non-dropping-particle":"","parse-names":false,"suffix":""},{"dropping-particle":"","family":"Burian","given":"T.","non-dropping-particle":"","parse-names":false,"suffix":""},{"dropping-particle":"","family":"Vacík","given":"J.","non-dropping-particle":"","parse-names":false,"suffix":""},{"dropping-particle":"","family":"Vorlíček","given":"V.","non-dropping-particle":"","parse-names":false,"suffix":""},{"dropping-particle":"","family":"Vyšín","given":"L.","non-dropping-particle":"","parse-names":false,"suffix":""},{"dropping-particle":"","family":"Gaudin","given":"J.","non-dropping-particle":"","parse-names":false,"suffix":""},{"dropping-particle":"","family":"Medvedev","given":"N.","non-dropping-particle":"","parse-names":false,"suffix":""},{"dropping-particle":"","family":"Ziaja","given":"B.","non-dropping-particle":"","parse-names":false,"suffix":""},{"dropping-particle":"","family":"Nagasono","given":"M.","non-dropping-particle":"","parse-names":false,"suffix":""},{"dropping-particle":"","family":"Yabashi","given":"M.","non-dropping-particle":"","parse-names":false,"suffix":""},{"dropping-particle":"","family":"Sobierajski","given":"R.","non-dropping-particle":"","parse-names":false,"suffix":""},{"dropping-particle":"","family":"Krzywinski","given":"J.","non-dropping-particle":"","parse-names":false,"suffix":""},{"dropping-particle":"","family":"Sinn","given":"H.","non-dropping-particle":"","parse-names":false,"suffix":""},{"dropping-particle":"","family":"Störmer","given":"M.","non-dropping-particle":"","parse-names":false,"suffix":""},{"dropping-particle":"","family":"Koláček","given":"K.","non-dropping-particle":"","parse-names":false,"suffix":""},{"dropping-particle":"","family":"Tiedtke","given":"K.","non-dropping-particle":"","parse-names":false,"suffix":""},{"dropping-particle":"","family":"Toleikis","given":"S.","non-dropping-particle":"","parse-names":false,"suffix":""},{"dropping-particle":"","family":"Juha","given":"L.","non-dropping-particle":"","parse-names":false,"suffix":""}],"container-title":"Physical Review B","id":"ITEM-1","issue":"21","issued":{"date-parts":[["2017"]]},"title":"Contrasting behavior of covalent and molecular carbon allotropes exposed to extreme ultraviolet and soft x-ray free-electron laser radiation","type":"article-journal","volume":"96"},"uris":["http://www.mendeley.com/documents/?uuid=cf5e17b4-cd6f-4a27-8a3b-d2ff18a9560b"]}],"mendeley":{"formattedCitation":"[35]","plainTextFormattedCitation":"[35]","previouslyFormattedCitation":"[34]"},"properties":{"noteIndex":0},"schema":"https://github.com/citation-style-language/schema/raw/master/csl-citation.json"}</w:instrText>
       </w:r>
       <w:r>
         <w:fldChar w:fldCharType="separate"/>
@@ -19557,7 +20340,7 @@
         <w:rPr>
           <w:noProof/>
         </w:rPr>
-        <w:t>[34]</w:t>
+        <w:t>[35]</w:t>
       </w:r>
       <w:r>
         <w:fldChar w:fldCharType="end"/>
@@ -19657,7 +20440,6 @@
           <w:noProof/>
           <w:lang w:val="en-US"/>
         </w:rPr>
-        <w:lastRenderedPageBreak/>
         <w:drawing>
           <wp:inline distT="0" distB="0" distL="0" distR="0" wp14:anchorId="45D6A066" wp14:editId="55D438ED">
             <wp:extent cx="4375325" cy="2088841"/>
@@ -19711,27 +20493,54 @@
       </w:pPr>
       <w:bookmarkStart w:id="35" w:name="_Ref475368503"/>
       <w:r>
+        <w:lastRenderedPageBreak/>
         <w:t xml:space="preserve">Figure </w:t>
       </w:r>
-      <w:fldSimple w:instr=" STYLEREF 1 \s ">
-        <w:r>
-          <w:rPr>
-            <w:noProof/>
-          </w:rPr>
-          <w:t>VIII</w:t>
-        </w:r>
-      </w:fldSimple>
+      <w:r>
+        <w:fldChar w:fldCharType="begin"/>
+      </w:r>
+      <w:r>
+        <w:instrText xml:space="preserve"> STYLEREF 1 \s </w:instrText>
+      </w:r>
+      <w:r>
+        <w:fldChar w:fldCharType="separate"/>
+      </w:r>
+      <w:r>
+        <w:rPr>
+          <w:noProof/>
+        </w:rPr>
+        <w:t>VIII</w:t>
+      </w:r>
+      <w:r>
+        <w:rPr>
+          <w:noProof/>
+        </w:rPr>
+        <w:fldChar w:fldCharType="end"/>
+      </w:r>
       <w:r>
         <w:t>.</w:t>
       </w:r>
-      <w:fldSimple w:instr=" SEQ Figure \* ARABIC \s 1 ">
-        <w:r>
-          <w:rPr>
-            <w:noProof/>
-          </w:rPr>
-          <w:t>15</w:t>
-        </w:r>
-      </w:fldSimple>
+      <w:r>
+        <w:fldChar w:fldCharType="begin"/>
+      </w:r>
+      <w:r>
+        <w:instrText xml:space="preserve"> SEQ Figure \* ARABIC \s 1 </w:instrText>
+      </w:r>
+      <w:r>
+        <w:fldChar w:fldCharType="separate"/>
+      </w:r>
+      <w:r>
+        <w:rPr>
+          <w:noProof/>
+        </w:rPr>
+        <w:t>15</w:t>
+      </w:r>
+      <w:r>
+        <w:rPr>
+          <w:noProof/>
+        </w:rPr>
+        <w:fldChar w:fldCharType="end"/>
+      </w:r>
       <w:bookmarkEnd w:id="35"/>
       <w:r>
         <w:t xml:space="preserve"> File C_C_TB_vdW.txt</w:t>
@@ -19842,7 +20651,7 @@
         <w:rPr>
           <w:lang w:val="en-US"/>
         </w:rPr>
-        <w:instrText>ADDIN CSL_CITATION {"citationItems":[{"id":"ITEM-1","itemData":{"DOI":"10.1103/PhysRevB.96.214101","ISSN":"24699969","abstract":"© 2017 American Physical Society. All carbon materials, e.g., amorphous carbon (a-C) coatings and C60 fullerene thin films, play an important role in short-wavelength free-electron laser (FEL) research motivated by FEL optics development and prospective nanotechnology applications. Responses of a-C and C60 layers to the extreme ultraviolet (SPring-8 Compact SASE Source in Japan) and soft x-ray (free-electron laser in Hamburg) free-electron laser radiation are investigated by Raman spectroscopy, differential interference contrast, and atomic force microscopy. A remarkable difference in the behavior of covalent (a-C) and molecular (C60) carbonaceous solids is demonstrated under these irradiation conditions. Low thresholds for ablation of a fullerene crystal (estimated to be around 0.15 eV/atom for C60 vs 0.9 eV/atom for a-C in terms of the absorbed dose) are caused by a low cohesive energy of fullerene crystals. An efficient mechanism of the removal of intact C60 molecules from the irradiated crystal due to Coulomb repulsion of fullerene-cage cation radicals formed by the ionizing radiation is revealed by a detailed modeling.","author":[{"dropping-particle":"","family":"Toufarová","given":"M.","non-dropping-particle":"","parse-names":false,"suffix":""},{"dropping-particle":"","family":"Hájková","given":"V.","non-dropping-particle":"","parse-names":false,"suffix":""},{"dropping-particle":"","family":"Chalupský","given":"J.","non-dropping-particle":"","parse-names":false,"suffix":""},{"dropping-particle":"","family":"Burian","given":"T.","non-dropping-particle":"","parse-names":false,"suffix":""},{"dropping-particle":"","family":"Vacík","given":"J.","non-dropping-particle":"","parse-names":false,"suffix":""},{"dropping-particle":"","family":"Vorlíček","given":"V.","non-dropping-particle":"","parse-names":false,"suffix":""},{"dropping-particle":"","family":"Vyšín","given":"L.","non-dropping-particle":"","parse-names":false,"suffix":""},{"dropping-particle":"","family":"Gaudin","given":"J.","non-dropping-particle":"","parse-names":false,"suffix":""},{"dropping-particle":"","family":"Medvedev","given":"N.","non-dropping-particle":"","parse-names":false,"suffix":""},{"dropping-particle":"","family":"Ziaja","given":"B.","non-dropping-particle":"","parse-names":false,"suffix":""},{"dropping-particle":"","family":"Nagasono","given":"M.","non-dropping-particle":"","parse-names":false,"suffix":""},{"dropping-particle":"","family":"Yabashi","given":"M.","non-dropping-particle":"","parse-names":false,"suffix":""},{"dropping-particle":"","family":"Sobierajski","given":"R.","non-dropping-particle":"","parse-names":false,"suffix":""},{"dropping-particle":"","family":"Krzywinski","given":"J.","non-dropping-particle":"","parse-names":false,"suffix":""},{"dropping-particle":"","family":"Sinn","given":"H.","non-dropping-particle":"","parse-names":false,"suffix":""},{"dropping-particle":"","family":"Störmer","given":"M.","non-dropping-particle":"","parse-names":false,"suffix":""},{"dropping-particle":"","family":"Koláček","given":"K.","non-dropping-particle":"","parse-names":false,"suffix":""},{"dropping-particle":"","family":"Tiedtke","given":"K.","non-dropping-particle":"","parse-names":false,"suffix":""},{"dropping-particle":"","family":"Toleikis","given":"S.","non-dropping-particle":"","parse-names":false,"suffix":""},{"dropping-particle":"","family":"Juha","given":"L.","non-dropping-particle":"","parse-names":false,"suffix":""}],"container-title":"Physical Review B","id":"ITEM-1","issue":"21","issued":{"date-parts":[["2017"]]},"title":"Contrasting behavior of covalent and molecular carbon allotropes exposed to extreme ultraviolet and soft x-ray free-electron laser radiation","type":"article-journal","volume":"96"},"uris":["http://www.mendeley.com/documents/?uuid=cf5e17b4-cd6f-4a27-8a3b-d2ff18a9560b"]}],"mendeley":{"formattedCitation":"[34]","plainTextFormattedCitation":"[34]","previouslyFormattedCitation":"[34]"},"properties":{"noteIndex":0},"schema":"https://github.com/citation-style-language/schema/raw/master/csl-citation.json"}</w:instrText>
+        <w:instrText>ADDIN CSL_CITATION {"citationItems":[{"id":"ITEM-1","itemData":{"DOI":"10.1103/PhysRevB.96.214101","ISSN":"24699969","abstract":"© 2017 American Physical Society. All carbon materials, e.g., amorphous carbon (a-C) coatings and C60 fullerene thin films, play an important role in short-wavelength free-electron laser (FEL) research motivated by FEL optics development and prospective nanotechnology applications. Responses of a-C and C60 layers to the extreme ultraviolet (SPring-8 Compact SASE Source in Japan) and soft x-ray (free-electron laser in Hamburg) free-electron laser radiation are investigated by Raman spectroscopy, differential interference contrast, and atomic force microscopy. A remarkable difference in the behavior of covalent (a-C) and molecular (C60) carbonaceous solids is demonstrated under these irradiation conditions. Low thresholds for ablation of a fullerene crystal (estimated to be around 0.15 eV/atom for C60 vs 0.9 eV/atom for a-C in terms of the absorbed dose) are caused by a low cohesive energy of fullerene crystals. An efficient mechanism of the removal of intact C60 molecules from the irradiated crystal due to Coulomb repulsion of fullerene-cage cation radicals formed by the ionizing radiation is revealed by a detailed modeling.","author":[{"dropping-particle":"","family":"Toufarová","given":"M.","non-dropping-particle":"","parse-names":false,"suffix":""},{"dropping-particle":"","family":"Hájková","given":"V.","non-dropping-particle":"","parse-names":false,"suffix":""},{"dropping-particle":"","family":"Chalupský","given":"J.","non-dropping-particle":"","parse-names":false,"suffix":""},{"dropping-particle":"","family":"Burian","given":"T.","non-dropping-particle":"","parse-names":false,"suffix":""},{"dropping-particle":"","family":"Vacík","given":"J.","non-dropping-particle":"","parse-names":false,"suffix":""},{"dropping-particle":"","family":"Vorlíček","given":"V.","non-dropping-particle":"","parse-names":false,"suffix":""},{"dropping-particle":"","family":"Vyšín","given":"L.","non-dropping-particle":"","parse-names":false,"suffix":""},{"dropping-particle":"","family":"Gaudin","given":"J.","non-dropping-particle":"","parse-names":false,"suffix":""},{"dropping-particle":"","family":"Medvedev","given":"N.","non-dropping-particle":"","parse-names":false,"suffix":""},{"dropping-particle":"","family":"Ziaja","given":"B.","non-dropping-particle":"","parse-names":false,"suffix":""},{"dropping-particle":"","family":"Nagasono","given":"M.","non-dropping-particle":"","parse-names":false,"suffix":""},{"dropping-particle":"","family":"Yabashi","given":"M.","non-dropping-particle":"","parse-names":false,"suffix":""},{"dropping-particle":"","family":"Sobierajski","given":"R.","non-dropping-particle":"","parse-names":false,"suffix":""},{"dropping-particle":"","family":"Krzywinski","given":"J.","non-dropping-particle":"","parse-names":false,"suffix":""},{"dropping-particle":"","family":"Sinn","given":"H.","non-dropping-particle":"","parse-names":false,"suffix":""},{"dropping-particle":"","family":"Störmer","given":"M.","non-dropping-particle":"","parse-names":false,"suffix":""},{"dropping-particle":"","family":"Koláček","given":"K.","non-dropping-particle":"","parse-names":false,"suffix":""},{"dropping-particle":"","family":"Tiedtke","given":"K.","non-dropping-particle":"","parse-names":false,"suffix":""},{"dropping-particle":"","family":"Toleikis","given":"S.","non-dropping-particle":"","parse-names":false,"suffix":""},{"dropping-particle":"","family":"Juha","given":"L.","non-dropping-particle":"","parse-names":false,"suffix":""}],"container-title":"Physical Review B","id":"ITEM-1","issue":"21","issued":{"date-parts":[["2017"]]},"title":"Contrasting behavior of covalent and molecular carbon allotropes exposed to extreme ultraviolet and soft x-ray free-electron laser radiation","type":"article-journal","volume":"96"},"uris":["http://www.mendeley.com/documents/?uuid=cf5e17b4-cd6f-4a27-8a3b-d2ff18a9560b"]}],"mendeley":{"formattedCitation":"[35]","plainTextFormattedCitation":"[35]","previouslyFormattedCitation":"[34]"},"properties":{"noteIndex":0},"schema":"https://github.com/citation-style-language/schema/raw/master/csl-citation.json"}</w:instrText>
       </w:r>
       <w:r>
         <w:rPr>
@@ -19855,7 +20664,7 @@
           <w:noProof/>
           <w:lang w:val="en-US"/>
         </w:rPr>
-        <w:t>[34]</w:t>
+        <w:t>[35]</w:t>
       </w:r>
       <w:r>
         <w:rPr>
@@ -20004,25 +20813,51 @@
       <w:r>
         <w:t xml:space="preserve">Figure </w:t>
       </w:r>
-      <w:fldSimple w:instr=" STYLEREF 1 \s ">
-        <w:r>
-          <w:rPr>
-            <w:noProof/>
-          </w:rPr>
-          <w:t>VIII</w:t>
-        </w:r>
-      </w:fldSimple>
+      <w:r>
+        <w:fldChar w:fldCharType="begin"/>
+      </w:r>
+      <w:r>
+        <w:instrText xml:space="preserve"> STYLEREF 1 \s </w:instrText>
+      </w:r>
+      <w:r>
+        <w:fldChar w:fldCharType="separate"/>
+      </w:r>
+      <w:r>
+        <w:rPr>
+          <w:noProof/>
+        </w:rPr>
+        <w:t>VIII</w:t>
+      </w:r>
+      <w:r>
+        <w:rPr>
+          <w:noProof/>
+        </w:rPr>
+        <w:fldChar w:fldCharType="end"/>
+      </w:r>
       <w:r>
         <w:t>.</w:t>
       </w:r>
-      <w:fldSimple w:instr=" SEQ Figure \* ARABIC \s 1 ">
-        <w:r>
-          <w:rPr>
-            <w:noProof/>
-          </w:rPr>
-          <w:t>16</w:t>
-        </w:r>
-      </w:fldSimple>
+      <w:r>
+        <w:fldChar w:fldCharType="begin"/>
+      </w:r>
+      <w:r>
+        <w:instrText xml:space="preserve"> SEQ Figure \* ARABIC \s 1 </w:instrText>
+      </w:r>
+      <w:r>
+        <w:fldChar w:fldCharType="separate"/>
+      </w:r>
+      <w:r>
+        <w:rPr>
+          <w:noProof/>
+        </w:rPr>
+        <w:t>16</w:t>
+      </w:r>
+      <w:r>
+        <w:rPr>
+          <w:noProof/>
+        </w:rPr>
+        <w:fldChar w:fldCharType="end"/>
+      </w:r>
       <w:bookmarkEnd w:id="37"/>
       <w:r>
         <w:t xml:space="preserve"> File C_C_TB_Coulomb.txt</w:t>
@@ -20716,7 +21551,6 @@
           <w:noProof/>
           <w:lang w:val="en-US"/>
         </w:rPr>
-        <w:lastRenderedPageBreak/>
         <w:drawing>
           <wp:inline distT="0" distB="0" distL="0" distR="0" wp14:anchorId="7FAEC71A" wp14:editId="6F192A93">
             <wp:extent cx="1908929" cy="771276"/>
@@ -20772,25 +21606,51 @@
       <w:r>
         <w:t xml:space="preserve">Figure </w:t>
       </w:r>
-      <w:fldSimple w:instr=" STYLEREF 1 \s ">
-        <w:r>
-          <w:rPr>
-            <w:noProof/>
-          </w:rPr>
-          <w:t>VIII</w:t>
-        </w:r>
-      </w:fldSimple>
+      <w:r>
+        <w:fldChar w:fldCharType="begin"/>
+      </w:r>
+      <w:r>
+        <w:instrText xml:space="preserve"> STYLEREF 1 \s </w:instrText>
+      </w:r>
+      <w:r>
+        <w:fldChar w:fldCharType="separate"/>
+      </w:r>
+      <w:r>
+        <w:rPr>
+          <w:noProof/>
+        </w:rPr>
+        <w:t>VIII</w:t>
+      </w:r>
+      <w:r>
+        <w:rPr>
+          <w:noProof/>
+        </w:rPr>
+        <w:fldChar w:fldCharType="end"/>
+      </w:r>
       <w:r>
         <w:t>.</w:t>
       </w:r>
-      <w:fldSimple w:instr=" SEQ Figure \* ARABIC \s 1 ">
-        <w:r>
-          <w:rPr>
-            <w:noProof/>
-          </w:rPr>
-          <w:t>17</w:t>
-        </w:r>
-      </w:fldSimple>
+      <w:r>
+        <w:fldChar w:fldCharType="begin"/>
+      </w:r>
+      <w:r>
+        <w:instrText xml:space="preserve"> SEQ Figure \* ARABIC \s 1 </w:instrText>
+      </w:r>
+      <w:r>
+        <w:fldChar w:fldCharType="separate"/>
+      </w:r>
+      <w:r>
+        <w:rPr>
+          <w:noProof/>
+        </w:rPr>
+        <w:t>17</w:t>
+      </w:r>
+      <w:r>
+        <w:rPr>
+          <w:noProof/>
+        </w:rPr>
+        <w:fldChar w:fldCharType="end"/>
+      </w:r>
       <w:bookmarkEnd w:id="39"/>
       <w:r>
         <w:t xml:space="preserve"> C_C_TB_wall.txt</w:t>
@@ -20813,6 +21673,7 @@
       </w:pPr>
       <w:bookmarkStart w:id="40" w:name="_Toc126855655"/>
       <w:r>
+        <w:lastRenderedPageBreak/>
         <w:t>Unit_cell_equilibrium.txt</w:t>
       </w:r>
       <w:bookmarkEnd w:id="40"/>
@@ -20970,25 +21831,51 @@
       <w:r>
         <w:t xml:space="preserve">Figure </w:t>
       </w:r>
-      <w:fldSimple w:instr=" STYLEREF 1 \s ">
-        <w:r>
-          <w:rPr>
-            <w:noProof/>
-          </w:rPr>
-          <w:t>VIII</w:t>
-        </w:r>
-      </w:fldSimple>
+      <w:r>
+        <w:fldChar w:fldCharType="begin"/>
+      </w:r>
+      <w:r>
+        <w:instrText xml:space="preserve"> STYLEREF 1 \s </w:instrText>
+      </w:r>
+      <w:r>
+        <w:fldChar w:fldCharType="separate"/>
+      </w:r>
+      <w:r>
+        <w:rPr>
+          <w:noProof/>
+        </w:rPr>
+        <w:t>VIII</w:t>
+      </w:r>
+      <w:r>
+        <w:rPr>
+          <w:noProof/>
+        </w:rPr>
+        <w:fldChar w:fldCharType="end"/>
+      </w:r>
       <w:r>
         <w:t>.</w:t>
       </w:r>
-      <w:fldSimple w:instr=" SEQ Figure \* ARABIC \s 1 ">
-        <w:r>
-          <w:rPr>
-            <w:noProof/>
-          </w:rPr>
-          <w:t>18</w:t>
-        </w:r>
-      </w:fldSimple>
+      <w:r>
+        <w:fldChar w:fldCharType="begin"/>
+      </w:r>
+      <w:r>
+        <w:instrText xml:space="preserve"> SEQ Figure \* ARABIC \s 1 </w:instrText>
+      </w:r>
+      <w:r>
+        <w:fldChar w:fldCharType="separate"/>
+      </w:r>
+      <w:r>
+        <w:rPr>
+          <w:noProof/>
+        </w:rPr>
+        <w:t>18</w:t>
+      </w:r>
+      <w:r>
+        <w:rPr>
+          <w:noProof/>
+        </w:rPr>
+        <w:fldChar w:fldCharType="end"/>
+      </w:r>
       <w:bookmarkEnd w:id="41"/>
       <w:r>
         <w:t xml:space="preserve"> File Unit_cell_equilibrium.txt</w:t>
@@ -21245,25 +22132,51 @@
       <w:r>
         <w:t xml:space="preserve">Figure </w:t>
       </w:r>
-      <w:fldSimple w:instr=" STYLEREF 1 \s ">
-        <w:r>
-          <w:rPr>
-            <w:noProof/>
-          </w:rPr>
-          <w:t>VIII</w:t>
-        </w:r>
-      </w:fldSimple>
+      <w:r>
+        <w:fldChar w:fldCharType="begin"/>
+      </w:r>
+      <w:r>
+        <w:instrText xml:space="preserve"> STYLEREF 1 \s </w:instrText>
+      </w:r>
+      <w:r>
+        <w:fldChar w:fldCharType="separate"/>
+      </w:r>
+      <w:r>
+        <w:rPr>
+          <w:noProof/>
+        </w:rPr>
+        <w:t>VIII</w:t>
+      </w:r>
+      <w:r>
+        <w:rPr>
+          <w:noProof/>
+        </w:rPr>
+        <w:fldChar w:fldCharType="end"/>
+      </w:r>
       <w:r>
         <w:t>.</w:t>
       </w:r>
-      <w:fldSimple w:instr=" SEQ Figure \* ARABIC \s 1 ">
-        <w:r>
-          <w:rPr>
-            <w:noProof/>
-          </w:rPr>
-          <w:t>19</w:t>
-        </w:r>
-      </w:fldSimple>
+      <w:r>
+        <w:fldChar w:fldCharType="begin"/>
+      </w:r>
+      <w:r>
+        <w:instrText xml:space="preserve"> SEQ Figure \* ARABIC \s 1 </w:instrText>
+      </w:r>
+      <w:r>
+        <w:fldChar w:fldCharType="separate"/>
+      </w:r>
+      <w:r>
+        <w:rPr>
+          <w:noProof/>
+        </w:rPr>
+        <w:t>19</w:t>
+      </w:r>
+      <w:r>
+        <w:rPr>
+          <w:noProof/>
+        </w:rPr>
+        <w:fldChar w:fldCharType="end"/>
+      </w:r>
       <w:bookmarkEnd w:id="43"/>
       <w:r>
         <w:t xml:space="preserve"> File </w:t>
@@ -21320,11 +22233,7 @@
         <w:jc w:val="both"/>
       </w:pPr>
       <w:r>
-        <w:t xml:space="preserve">An alternative way to set initial configuration of the atoms and supercell is to have these files in the directory. If these files are present, the program will use them instead of the </w:t>
-      </w:r>
-      <w:r>
-        <w:lastRenderedPageBreak/>
-        <w:t>‘</w:t>
+        <w:t>An alternative way to set initial configuration of the atoms and supercell is to have these files in the directory. If these files are present, the program will use them instead of the ‘</w:t>
       </w:r>
       <w:r>
         <w:rPr>
@@ -21511,6 +22420,7 @@
         <w:jc w:val="both"/>
       </w:pPr>
       <w:r>
+        <w:lastRenderedPageBreak/>
         <w:t>These files are</w:t>
       </w:r>
       <w:r>
@@ -21912,7 +22822,6 @@
       </w:pPr>
       <w:bookmarkStart w:id="48" w:name="_Toc126855659"/>
       <w:r>
-        <w:lastRenderedPageBreak/>
         <w:t xml:space="preserve">Files </w:t>
       </w:r>
       <w:r>
@@ -22091,6 +23000,7 @@
         </w:rPr>
       </w:pPr>
       <w:r>
+        <w:lastRenderedPageBreak/>
         <w:t>Run XTANT. If these files are present in the folder with the material data, XTANT will linearly interpolate coordinates from the first to the second phase (accounting for periodic boundaries) and save all the output data along this coordinate path.</w:t>
       </w:r>
       <w:r>
@@ -22277,25 +23187,51 @@
       <w:r>
         <w:t xml:space="preserve">Figure </w:t>
       </w:r>
-      <w:fldSimple w:instr=" STYLEREF 1 \s ">
-        <w:r>
-          <w:rPr>
-            <w:noProof/>
-          </w:rPr>
-          <w:t>VIII</w:t>
-        </w:r>
-      </w:fldSimple>
+      <w:r>
+        <w:fldChar w:fldCharType="begin"/>
+      </w:r>
+      <w:r>
+        <w:instrText xml:space="preserve"> STYLEREF 1 \s </w:instrText>
+      </w:r>
+      <w:r>
+        <w:fldChar w:fldCharType="separate"/>
+      </w:r>
+      <w:r>
+        <w:rPr>
+          <w:noProof/>
+        </w:rPr>
+        <w:t>VIII</w:t>
+      </w:r>
+      <w:r>
+        <w:rPr>
+          <w:noProof/>
+        </w:rPr>
+        <w:fldChar w:fldCharType="end"/>
+      </w:r>
       <w:r>
         <w:t>.</w:t>
       </w:r>
-      <w:fldSimple w:instr=" SEQ Figure \* ARABIC \s 1 ">
-        <w:r>
-          <w:rPr>
-            <w:noProof/>
-          </w:rPr>
-          <w:t>20</w:t>
-        </w:r>
-      </w:fldSimple>
+      <w:r>
+        <w:fldChar w:fldCharType="begin"/>
+      </w:r>
+      <w:r>
+        <w:instrText xml:space="preserve"> SEQ Figure \* ARABIC \s 1 </w:instrText>
+      </w:r>
+      <w:r>
+        <w:fldChar w:fldCharType="separate"/>
+      </w:r>
+      <w:r>
+        <w:rPr>
+          <w:noProof/>
+        </w:rPr>
+        <w:t>20</w:t>
+      </w:r>
+      <w:r>
+        <w:rPr>
+          <w:noProof/>
+        </w:rPr>
+        <w:fldChar w:fldCharType="end"/>
+      </w:r>
       <w:bookmarkEnd w:id="51"/>
       <w:r>
         <w:t xml:space="preserve"> </w:t>
@@ -22468,7 +23404,6 @@
         </w:numPr>
       </w:pPr>
       <w:r>
-        <w:lastRenderedPageBreak/>
         <w:t>Ionization potential of this shell in [eV]</w:t>
       </w:r>
     </w:p>
@@ -22524,6 +23459,7 @@
           <w:noProof/>
           <w:lang w:val="en-US"/>
         </w:rPr>
+        <w:lastRenderedPageBreak/>
         <w:drawing>
           <wp:inline distT="0" distB="0" distL="0" distR="0" wp14:anchorId="249E7178" wp14:editId="6D73D132">
             <wp:extent cx="4800600" cy="3548837"/>
@@ -22834,52 +23770,52 @@
         <w:t>Ip</w:t>
       </w:r>
       <w:r>
-        <w:t xml:space="preserve">] is the ionization </w:t>
+        <w:t>] is the ionization potential of the shell, t</w:t>
+      </w:r>
+      <w:r>
+        <w:t xml:space="preserve">he </w:t>
+      </w:r>
+      <w:r>
+        <w:t xml:space="preserve">given value of </w:t>
+      </w:r>
+      <w:r>
+        <w:rPr>
+          <w:i/>
+        </w:rPr>
+        <w:t>Ip</w:t>
+      </w:r>
+      <w:r>
+        <w:t xml:space="preserve"> must coincide with the ionization potential specified in the cdf-file.</w:t>
+      </w:r>
+    </w:p>
+    <w:p>
+      <w:pPr>
+        <w:jc w:val="both"/>
+      </w:pPr>
+      <w:r>
+        <w:t>If th</w:t>
+      </w:r>
+      <w:r>
+        <w:t>e</w:t>
+      </w:r>
+      <w:r>
+        <w:t>s</w:t>
+      </w:r>
+      <w:r>
+        <w:t>e</w:t>
+      </w:r>
+      <w:r>
+        <w:t xml:space="preserve"> files are not present in </w:t>
+      </w:r>
+      <w:r>
+        <w:t>the folder, at the first XTANT</w:t>
+      </w:r>
+      <w:r>
+        <w:t xml:space="preserve"> run it will automatically calculate them for the given choice of the cross section (CDF or BEB), and save. Next time, it will read from the saved files, instead of recalculating them again. Which means, if you modify something in the atomic </w:t>
       </w:r>
       <w:r>
         <w:lastRenderedPageBreak/>
-        <w:t>potential of the shell, t</w:t>
-      </w:r>
-      <w:r>
-        <w:t xml:space="preserve">he </w:t>
-      </w:r>
-      <w:r>
-        <w:t xml:space="preserve">given value of </w:t>
-      </w:r>
-      <w:r>
-        <w:rPr>
-          <w:i/>
-        </w:rPr>
-        <w:t>Ip</w:t>
-      </w:r>
-      <w:r>
-        <w:t xml:space="preserve"> must coincide with the ionization potential specified in the cdf-file.</w:t>
-      </w:r>
-    </w:p>
-    <w:p>
-      <w:pPr>
-        <w:jc w:val="both"/>
-      </w:pPr>
-      <w:r>
-        <w:t>If th</w:t>
-      </w:r>
-      <w:r>
-        <w:t>e</w:t>
-      </w:r>
-      <w:r>
-        <w:t>s</w:t>
-      </w:r>
-      <w:r>
-        <w:t>e</w:t>
-      </w:r>
-      <w:r>
-        <w:t xml:space="preserve"> files are not present in </w:t>
-      </w:r>
-      <w:r>
-        <w:t>the folder, at the first XTANT</w:t>
-      </w:r>
-      <w:r>
-        <w:t xml:space="preserve"> run it will automatically calculate them for the given choice of the cross section (CDF or BEB), and save. Next time, it will read from the saved files, instead of recalculating them again. Which means, if you modify something in the atomic parameters or the cdf, you have to delete the mean free paths files and let the program recalculate the new ones at the next run.</w:t>
+        <w:t>parameters or the cdf, you have to delete the mean free paths files and let the program recalculate the new ones at the next run.</w:t>
       </w:r>
     </w:p>
     <w:p>
@@ -23168,25 +24104,51 @@
       <w:r>
         <w:t xml:space="preserve">Figure </w:t>
       </w:r>
-      <w:fldSimple w:instr=" STYLEREF 1 \s ">
-        <w:r>
-          <w:rPr>
-            <w:noProof/>
-          </w:rPr>
-          <w:t>VIII</w:t>
-        </w:r>
-      </w:fldSimple>
+      <w:r>
+        <w:fldChar w:fldCharType="begin"/>
+      </w:r>
+      <w:r>
+        <w:instrText xml:space="preserve"> STYLEREF 1 \s </w:instrText>
+      </w:r>
+      <w:r>
+        <w:fldChar w:fldCharType="separate"/>
+      </w:r>
+      <w:r>
+        <w:rPr>
+          <w:noProof/>
+        </w:rPr>
+        <w:t>VIII</w:t>
+      </w:r>
+      <w:r>
+        <w:rPr>
+          <w:noProof/>
+        </w:rPr>
+        <w:fldChar w:fldCharType="end"/>
+      </w:r>
       <w:r>
         <w:t>.</w:t>
       </w:r>
-      <w:fldSimple w:instr=" SEQ Figure \* ARABIC \s 1 ">
-        <w:r>
-          <w:rPr>
-            <w:noProof/>
-          </w:rPr>
-          <w:t>21</w:t>
-        </w:r>
-      </w:fldSimple>
+      <w:r>
+        <w:fldChar w:fldCharType="begin"/>
+      </w:r>
+      <w:r>
+        <w:instrText xml:space="preserve"> SEQ Figure \* ARABIC \s 1 </w:instrText>
+      </w:r>
+      <w:r>
+        <w:fldChar w:fldCharType="separate"/>
+      </w:r>
+      <w:r>
+        <w:rPr>
+          <w:noProof/>
+        </w:rPr>
+        <w:t>21</w:t>
+      </w:r>
+      <w:r>
+        <w:rPr>
+          <w:noProof/>
+        </w:rPr>
+        <w:fldChar w:fldCharType="end"/>
+      </w:r>
       <w:bookmarkEnd w:id="55"/>
       <w:r>
         <w:t>. Example of k_grid.dat file</w:t>
@@ -23325,7 +24287,6 @@
         <w:jc w:val="both"/>
       </w:pPr>
       <w:r>
-        <w:lastRenderedPageBreak/>
         <w:t xml:space="preserve">Error #5: inconsistent TB </w:t>
       </w:r>
       <w:r>
@@ -23402,6 +24363,7 @@
         <w:rPr>
           <w:rFonts w:eastAsiaTheme="minorHAnsi"/>
         </w:rPr>
+        <w:lastRenderedPageBreak/>
         <w:t>OUTPUT_E</w:t>
       </w:r>
       <w:r>
@@ -23865,133 +24827,133 @@
         <w:rPr>
           <w:lang w:val="en-US"/>
         </w:rPr>
+        <w:t>If a run with the same parameters already was performed, and the data file with the same name already exists, the new file</w:t>
+      </w:r>
+      <w:r>
+        <w:rPr>
+          <w:lang w:val="en-US"/>
+        </w:rPr>
+        <w:t xml:space="preserve"> will be created with a number a</w:t>
+      </w:r>
+      <w:r>
+        <w:rPr>
+          <w:lang w:val="en-US"/>
+        </w:rPr>
+        <w:t xml:space="preserve">t the end, e.g. </w:t>
+      </w:r>
+    </w:p>
+    <w:p>
+      <w:r>
+        <w:t>OUTPUT_[</w:t>
+      </w:r>
+      <w:r>
+        <w:rPr>
+          <w:i/>
+        </w:rPr>
+        <w:t>material</w:t>
+      </w:r>
+      <w:r>
+        <w:t>]_hw=[</w:t>
+      </w:r>
+      <w:r>
+        <w:rPr>
+          <w:i/>
+        </w:rPr>
+        <w:t>hw</w:t>
+      </w:r>
+      <w:r>
+        <w:t>]_t=[</w:t>
+      </w:r>
+      <w:r>
+        <w:rPr>
+          <w:i/>
+        </w:rPr>
+        <w:t>t</w:t>
+      </w:r>
+      <w:r>
+        <w:t>]_F=[</w:t>
+      </w:r>
+      <w:r>
+        <w:rPr>
+          <w:i/>
+        </w:rPr>
+        <w:t>F</w:t>
+      </w:r>
+      <w:r>
+        <w:t>]_v1</w:t>
+      </w:r>
+    </w:p>
+    <w:p>
+      <w:pPr>
+        <w:jc w:val="both"/>
+      </w:pPr>
+      <w:r>
+        <w:t xml:space="preserve">An output </w:t>
+      </w:r>
+      <w:r>
+        <w:t xml:space="preserve">directory will </w:t>
+      </w:r>
+      <w:r>
+        <w:t xml:space="preserve">also </w:t>
+      </w:r>
+      <w:r>
+        <w:t xml:space="preserve">contain a number of files, including a copy of the </w:t>
+      </w:r>
+      <w:r>
+        <w:rPr>
+          <w:color w:val="1F497D"/>
+        </w:rPr>
+        <w:t>INPUT</w:t>
+      </w:r>
+      <w:r>
+        <w:rPr>
+          <w:color w:val="1F497D"/>
+        </w:rPr>
+        <w:t>_</w:t>
+      </w:r>
+      <w:r>
+        <w:rPr>
+          <w:color w:val="1F497D"/>
+        </w:rPr>
+        <w:t>MATERIAL</w:t>
+      </w:r>
+      <w:r>
+        <w:rPr>
+          <w:color w:val="1F497D"/>
+        </w:rPr>
+        <w:t>.txt</w:t>
+      </w:r>
+      <w:r>
+        <w:t xml:space="preserve"> </w:t>
+      </w:r>
+      <w:r>
+        <w:t xml:space="preserve">and </w:t>
+      </w:r>
+      <w:r>
+        <w:rPr>
+          <w:color w:val="1F497D"/>
+        </w:rPr>
+        <w:t>NUMERICAL_PARAMETERS.txt</w:t>
+      </w:r>
+      <w:r>
+        <w:t xml:space="preserve"> </w:t>
+      </w:r>
+      <w:r>
+        <w:t>for your records, and the</w:t>
+      </w:r>
+      <w:r>
+        <w:t xml:space="preserve"> file </w:t>
+      </w:r>
+    </w:p>
+    <w:p>
+      <w:pPr>
+        <w:jc w:val="both"/>
+      </w:pPr>
+      <w:r>
+        <w:rPr>
+          <w:color w:val="1F497D"/>
+        </w:rPr>
         <w:lastRenderedPageBreak/>
-        <w:t>If a run with the same parameters already was performed, and the data file with the same name already exists, the new file</w:t>
-      </w:r>
-      <w:r>
-        <w:rPr>
-          <w:lang w:val="en-US"/>
-        </w:rPr>
-        <w:t xml:space="preserve"> will be created with a number a</w:t>
-      </w:r>
-      <w:r>
-        <w:rPr>
-          <w:lang w:val="en-US"/>
-        </w:rPr>
-        <w:t xml:space="preserve">t the end, e.g. </w:t>
-      </w:r>
-    </w:p>
-    <w:p>
-      <w:r>
-        <w:t>OUTPUT_[</w:t>
-      </w:r>
-      <w:r>
-        <w:rPr>
-          <w:i/>
-        </w:rPr>
-        <w:t>material</w:t>
-      </w:r>
-      <w:r>
-        <w:t>]_hw=[</w:t>
-      </w:r>
-      <w:r>
-        <w:rPr>
-          <w:i/>
-        </w:rPr>
-        <w:t>hw</w:t>
-      </w:r>
-      <w:r>
-        <w:t>]_t=[</w:t>
-      </w:r>
-      <w:r>
-        <w:rPr>
-          <w:i/>
-        </w:rPr>
-        <w:t>t</w:t>
-      </w:r>
-      <w:r>
-        <w:t>]_F=[</w:t>
-      </w:r>
-      <w:r>
-        <w:rPr>
-          <w:i/>
-        </w:rPr>
-        <w:t>F</w:t>
-      </w:r>
-      <w:r>
-        <w:t>]_v1</w:t>
-      </w:r>
-    </w:p>
-    <w:p>
-      <w:pPr>
-        <w:jc w:val="both"/>
-      </w:pPr>
-      <w:r>
-        <w:t xml:space="preserve">An output </w:t>
-      </w:r>
-      <w:r>
-        <w:t xml:space="preserve">directory will </w:t>
-      </w:r>
-      <w:r>
-        <w:t xml:space="preserve">also </w:t>
-      </w:r>
-      <w:r>
-        <w:t xml:space="preserve">contain a number of files, including a copy of the </w:t>
-      </w:r>
-      <w:r>
-        <w:rPr>
-          <w:color w:val="1F497D"/>
-        </w:rPr>
-        <w:t>INPUT</w:t>
-      </w:r>
-      <w:r>
-        <w:rPr>
-          <w:color w:val="1F497D"/>
-        </w:rPr>
-        <w:t>_</w:t>
-      </w:r>
-      <w:r>
-        <w:rPr>
-          <w:color w:val="1F497D"/>
-        </w:rPr>
-        <w:t>MATERIAL</w:t>
-      </w:r>
-      <w:r>
-        <w:rPr>
-          <w:color w:val="1F497D"/>
-        </w:rPr>
-        <w:t>.txt</w:t>
-      </w:r>
-      <w:r>
-        <w:t xml:space="preserve"> </w:t>
-      </w:r>
-      <w:r>
-        <w:t xml:space="preserve">and </w:t>
-      </w:r>
-      <w:r>
-        <w:rPr>
-          <w:color w:val="1F497D"/>
-        </w:rPr>
-        <w:t>NUMERICAL_PARAMETERS.txt</w:t>
-      </w:r>
-      <w:r>
-        <w:t xml:space="preserve"> </w:t>
-      </w:r>
-      <w:r>
-        <w:t>for your records, and the</w:t>
-      </w:r>
-      <w:r>
-        <w:t xml:space="preserve"> file </w:t>
-      </w:r>
-    </w:p>
-    <w:p>
-      <w:pPr>
-        <w:jc w:val="both"/>
-      </w:pPr>
-      <w:r>
-        <w:rPr>
-          <w:color w:val="1F497D"/>
-        </w:rPr>
         <w:t>!OUTPUT_[</w:t>
       </w:r>
       <w:r>
@@ -24321,60 +25283,51 @@
         <w:jc w:val="both"/>
       </w:pPr>
       <w:r>
+        <w:t>OUTPUT_electron_Ce.sh – plots the heat capacity of electrons.</w:t>
+      </w:r>
+    </w:p>
+    <w:p>
+      <w:pPr>
+        <w:jc w:val="both"/>
+      </w:pPr>
+      <w:r>
+        <w:t>OUTPUT_electron_entropy.sh – plots the entropy of electrons.</w:t>
+      </w:r>
+    </w:p>
+    <w:p>
+      <w:pPr>
+        <w:jc w:val="both"/>
+        <w:rPr>
+          <w:lang w:val="en-US"/>
+        </w:rPr>
+      </w:pPr>
+      <w:r>
+        <w:t>OUTPU</w:t>
+      </w:r>
+      <w:r>
+        <w:t>T_electron_distribution_Gnuplot</w:t>
+      </w:r>
+      <w:r>
+        <w:t xml:space="preserve">.sh – plots the electron distribution function </w:t>
+      </w:r>
+      <w:r>
+        <w:t>as an animated gif. Note that the points are plotted in the position of the current energy levels (molecular orbitals)</w:t>
+      </w:r>
+      <w:r>
+        <w:t>, so the shifts of the points reflect the shifts of the orbitals</w:t>
+      </w:r>
+      <w:r>
+        <w:rPr>
+          <w:lang w:val="en-US"/>
+        </w:rPr>
+        <w:t xml:space="preserve">. </w:t>
+      </w:r>
+      <w:r>
+        <w:t xml:space="preserve">In case nonequilibrium distributions are used, such as </w:t>
+      </w:r>
+      <w:r>
         <w:lastRenderedPageBreak/>
-        <w:t>OUTPUT_electron_Ce.sh – plots the heat capacity of electrons.</w:t>
-      </w:r>
-    </w:p>
-    <w:p>
-      <w:pPr>
-        <w:jc w:val="both"/>
-      </w:pPr>
-      <w:r>
-        <w:t>OUTPUT_electron_</w:t>
-      </w:r>
-      <w:r>
-        <w:t>entropy</w:t>
-      </w:r>
-      <w:r>
-        <w:t xml:space="preserve">.sh – plots the </w:t>
-      </w:r>
-      <w:r>
-        <w:t xml:space="preserve">entropy </w:t>
-      </w:r>
-      <w:r>
-        <w:t>of electrons.</w:t>
-      </w:r>
-    </w:p>
-    <w:p>
-      <w:pPr>
-        <w:jc w:val="both"/>
-        <w:rPr>
-          <w:lang w:val="en-US"/>
-        </w:rPr>
-      </w:pPr>
-      <w:r>
-        <w:t>OUTPU</w:t>
-      </w:r>
-      <w:r>
-        <w:t>T_electron_distribution_Gnuplot</w:t>
-      </w:r>
-      <w:r>
-        <w:t xml:space="preserve">.sh – plots the electron distribution function </w:t>
-      </w:r>
-      <w:r>
-        <w:t>as an animated gif. Note that the points are plotted in the position of the current energy levels (molecular orbitals)</w:t>
-      </w:r>
-      <w:r>
-        <w:t>, so the shifts of the points reflect the shifts of the orbitals</w:t>
-      </w:r>
-      <w:r>
-        <w:rPr>
-          <w:lang w:val="en-US"/>
-        </w:rPr>
-        <w:t xml:space="preserve">. </w:t>
-      </w:r>
-      <w:r>
-        <w:t>In case nonequilibrium distributions are used, such as BO or relaxation-time approximation, also the equivalent Fermi distribution will be plotted for comparison.</w:t>
+        <w:t>BO or relaxation-time approximation, also the equivalent Fermi distribution will be plotted for comparison.</w:t>
       </w:r>
     </w:p>
     <w:p>
@@ -24607,129 +25560,132 @@
       </w:pPr>
       <w:bookmarkStart w:id="62" w:name="_Toc126855671"/>
       <w:r>
+        <w:t>Output d</w:t>
+      </w:r>
+      <w:r>
+        <w:t>ata files</w:t>
+      </w:r>
+      <w:bookmarkEnd w:id="62"/>
+    </w:p>
+    <w:p>
+      <w:pPr>
+        <w:jc w:val="both"/>
+      </w:pPr>
+      <w:r>
+        <w:rPr>
+          <w:color w:val="1F497D"/>
+        </w:rPr>
+        <w:t>O</w:t>
+      </w:r>
+      <w:r>
+        <w:rPr>
+          <w:color w:val="1F497D"/>
+        </w:rPr>
+        <w:t>UTPUT_atomic_coordinates.xyz</w:t>
+      </w:r>
+      <w:r>
+        <w:rPr>
+          <w:color w:val="1F497D"/>
+        </w:rPr>
+        <w:t xml:space="preserve"> </w:t>
+      </w:r>
+      <w:r>
+        <w:t xml:space="preserve">– contains the atomic positions </w:t>
+      </w:r>
+      <w:r>
+        <w:t xml:space="preserve">at each time-step </w:t>
+      </w:r>
+      <w:r>
+        <w:t xml:space="preserve">in [A] </w:t>
+      </w:r>
+      <w:r>
+        <w:t xml:space="preserve">(saving time-step specified in the input-file, not the numerical time-step used in the MD) </w:t>
+      </w:r>
+      <w:r>
+        <w:t>in the XYZ format.</w:t>
+      </w:r>
+    </w:p>
+    <w:p>
+      <w:pPr>
+        <w:jc w:val="both"/>
+      </w:pPr>
+      <w:r>
+        <w:rPr>
+          <w:color w:val="1F497D"/>
+        </w:rPr>
+        <w:t>OUTPUT_atomic_coordinates.</w:t>
+      </w:r>
+      <w:r>
+        <w:rPr>
+          <w:color w:val="1F497D"/>
+        </w:rPr>
+        <w:t>cif</w:t>
+      </w:r>
+      <w:r>
+        <w:rPr>
+          <w:color w:val="1F497D"/>
+        </w:rPr>
+        <w:t xml:space="preserve"> </w:t>
+      </w:r>
+      <w:r>
+        <w:t>– contains the atomic positions at each time-step in [A] (saving time-step specified in the input-file, not the numerical time-step used in the MD) in the CIF format.</w:t>
+      </w:r>
+    </w:p>
+    <w:p>
+      <w:pPr>
+        <w:jc w:val="both"/>
+      </w:pPr>
+      <w:r>
+        <w:rPr>
+          <w:color w:val="1F497D"/>
+        </w:rPr>
+        <w:t>OUTPUT_coordinates</w:t>
+      </w:r>
+      <w:r>
+        <w:rPr>
+          <w:color w:val="1F497D"/>
+        </w:rPr>
+        <w:t>_and_velosities</w:t>
+      </w:r>
+      <w:r>
+        <w:rPr>
+          <w:color w:val="1F497D"/>
+        </w:rPr>
+        <w:t>.</w:t>
+      </w:r>
+      <w:r>
+        <w:rPr>
+          <w:color w:val="1F497D"/>
+        </w:rPr>
+        <w:t>dat</w:t>
+      </w:r>
+      <w:r>
+        <w:rPr>
+          <w:color w:val="1F497D"/>
+        </w:rPr>
+        <w:t xml:space="preserve"> </w:t>
+      </w:r>
+      <w:r>
+        <w:t>– contains the atomic coordinates and velocities for all atoms at each timestep</w:t>
+      </w:r>
+      <w:r>
+        <w:t>.</w:t>
+      </w:r>
+      <w:r>
+        <w:t xml:space="preserve"> First thee values and the coordinates</w:t>
+      </w:r>
+      <w:r>
+        <w:t xml:space="preserve"> in [A]</w:t>
+      </w:r>
+      <w:r>
+        <w:t>, last three are the velocity in each line</w:t>
+      </w:r>
+      <w:r>
+        <w:t xml:space="preserve"> in </w:t>
+      </w:r>
+      <w:r>
         <w:lastRenderedPageBreak/>
-        <w:t>Output d</w:t>
-      </w:r>
-      <w:r>
-        <w:t>ata files</w:t>
-      </w:r>
-      <w:bookmarkEnd w:id="62"/>
-    </w:p>
-    <w:p>
-      <w:pPr>
-        <w:jc w:val="both"/>
-      </w:pPr>
-      <w:r>
-        <w:rPr>
-          <w:color w:val="1F497D"/>
-        </w:rPr>
-        <w:t>O</w:t>
-      </w:r>
-      <w:r>
-        <w:rPr>
-          <w:color w:val="1F497D"/>
-        </w:rPr>
-        <w:t>UTPUT_atomic_coordinates.xyz</w:t>
-      </w:r>
-      <w:r>
-        <w:rPr>
-          <w:color w:val="1F497D"/>
-        </w:rPr>
-        <w:t xml:space="preserve"> </w:t>
-      </w:r>
-      <w:r>
-        <w:t xml:space="preserve">– contains the atomic positions </w:t>
-      </w:r>
-      <w:r>
-        <w:t xml:space="preserve">at each time-step </w:t>
-      </w:r>
-      <w:r>
-        <w:t xml:space="preserve">in [A] </w:t>
-      </w:r>
-      <w:r>
-        <w:t xml:space="preserve">(saving time-step specified in the input-file, not the numerical time-step used in the MD) </w:t>
-      </w:r>
-      <w:r>
-        <w:t>in the XYZ format.</w:t>
-      </w:r>
-    </w:p>
-    <w:p>
-      <w:pPr>
-        <w:jc w:val="both"/>
-      </w:pPr>
-      <w:r>
-        <w:rPr>
-          <w:color w:val="1F497D"/>
-        </w:rPr>
-        <w:t>OUTPUT_atomic_coordinates.</w:t>
-      </w:r>
-      <w:r>
-        <w:rPr>
-          <w:color w:val="1F497D"/>
-        </w:rPr>
-        <w:t>cif</w:t>
-      </w:r>
-      <w:r>
-        <w:rPr>
-          <w:color w:val="1F497D"/>
-        </w:rPr>
-        <w:t xml:space="preserve"> </w:t>
-      </w:r>
-      <w:r>
-        <w:t>– contains the atomic positions at each time-step in [A] (saving time-step specified in the input-file, not the numerical time-step used in the MD) in the CIF format.</w:t>
-      </w:r>
-    </w:p>
-    <w:p>
-      <w:pPr>
-        <w:jc w:val="both"/>
-      </w:pPr>
-      <w:r>
-        <w:rPr>
-          <w:color w:val="1F497D"/>
-        </w:rPr>
-        <w:t>OUTPUT_coordinates</w:t>
-      </w:r>
-      <w:r>
-        <w:rPr>
-          <w:color w:val="1F497D"/>
-        </w:rPr>
-        <w:t>_and_velosities</w:t>
-      </w:r>
-      <w:r>
-        <w:rPr>
-          <w:color w:val="1F497D"/>
-        </w:rPr>
-        <w:t>.</w:t>
-      </w:r>
-      <w:r>
-        <w:rPr>
-          <w:color w:val="1F497D"/>
-        </w:rPr>
-        <w:t>dat</w:t>
-      </w:r>
-      <w:r>
-        <w:rPr>
-          <w:color w:val="1F497D"/>
-        </w:rPr>
-        <w:t xml:space="preserve"> </w:t>
-      </w:r>
-      <w:r>
-        <w:t>– contains the atomic coordinates and velocities for all atoms at each timestep</w:t>
-      </w:r>
-      <w:r>
-        <w:t>.</w:t>
-      </w:r>
-      <w:r>
-        <w:t xml:space="preserve"> First thee values and the coordinates</w:t>
-      </w:r>
-      <w:r>
-        <w:t xml:space="preserve"> in [A]</w:t>
-      </w:r>
-      <w:r>
-        <w:t>, last three are the velocity in each line</w:t>
-      </w:r>
-      <w:r>
-        <w:t xml:space="preserve"> in [A/fs]</w:t>
+        <w:t>[A/fs]</w:t>
       </w:r>
       <w:r>
         <w:t>. A line describes one atom in the super cell. After all atoms’ data for one timestep there are two empty lines. After that, the next timestep is starting. Use it for quick look with gnuplot, e.g.:</w:t>
@@ -25187,7 +26143,6 @@
         <w:rPr>
           <w:color w:val="1F497D"/>
         </w:rPr>
-        <w:lastRenderedPageBreak/>
         <w:t>OUTPUT_dielectric_function.dat</w:t>
       </w:r>
       <w:r>
@@ -25297,6 +26252,7 @@
         <w:jc w:val="both"/>
       </w:pPr>
       <w:r>
+        <w:lastRenderedPageBreak/>
         <w:t>absorption</w:t>
       </w:r>
     </w:p>
@@ -25636,43 +26592,13 @@
         <w:t>heat capacity</w:t>
       </w:r>
       <w:r>
-        <w:t xml:space="preserve">. Contains the following </w:t>
-      </w:r>
-      <w:r>
-        <w:t xml:space="preserve">3 </w:t>
-      </w:r>
-      <w:r>
-        <w:t>lines:</w:t>
-      </w:r>
-      <w:r>
-        <w:t xml:space="preserve"> </w:t>
+        <w:t xml:space="preserve">. Contains the following 3 lines: </w:t>
       </w:r>
       <w:r>
         <w:t>Time</w:t>
       </w:r>
       <w:r>
-        <w:t xml:space="preserve"> [fs]</w:t>
-      </w:r>
-      <w:r>
-        <w:t xml:space="preserve">; transient </w:t>
-      </w:r>
-      <w:r>
-        <w:t xml:space="preserve">electronic </w:t>
-      </w:r>
-      <w:r>
-        <w:t xml:space="preserve">entropy </w:t>
-      </w:r>
-      <w:r>
-        <w:t>[K</w:t>
-      </w:r>
-      <w:r>
-        <w:t>/eV</w:t>
-      </w:r>
-      <w:r>
-        <w:t>]</w:t>
-      </w:r>
-      <w:r>
-        <w:t xml:space="preserve">; equivalent equilibrium electronic entropy [K/eV] (corresponding to Fermi-Dirac distribution, i.e. maximal possible entropy for </w:t>
+        <w:t xml:space="preserve"> [fs]; transient electronic entropy [K/eV]; equivalent equilibrium electronic entropy [K/eV] (corresponding to Fermi-Dirac distribution, i.e. maximal possible entropy for </w:t>
       </w:r>
       <w:r>
         <w:t xml:space="preserve">the </w:t>
@@ -25828,7 +26754,6 @@
         <w:jc w:val="both"/>
       </w:pPr>
       <w:r>
-        <w:lastRenderedPageBreak/>
         <w:t>Total number of core holes (in all shells summed up);</w:t>
       </w:r>
     </w:p>
@@ -25941,6 +26866,7 @@
         <w:jc w:val="both"/>
       </w:pPr>
       <w:r>
+        <w:lastRenderedPageBreak/>
         <w:t>Chemical potential [eV]</w:t>
       </w:r>
     </w:p>
@@ -26486,7 +27412,6 @@
         <w:rPr>
           <w:color w:val="1F497D"/>
         </w:rPr>
-        <w:lastRenderedPageBreak/>
         <w:t>OUTPUT_</w:t>
       </w:r>
       <w:r>
@@ -26563,6 +27488,7 @@
         <w:jc w:val="both"/>
       </w:pPr>
       <w:r>
+        <w:lastRenderedPageBreak/>
         <w:t>Kinetic a</w:t>
       </w:r>
       <w:r>
@@ -26938,7 +27864,6 @@
         <w:jc w:val="both"/>
       </w:pPr>
       <w:r>
-        <w:lastRenderedPageBreak/>
         <w:t>Note, however, that PCF can easily be obtained by standard molecular dynamics visualization software, such as VMD</w:t>
       </w:r>
       <w:r>
@@ -26977,6 +27902,7 @@
         <w:rPr>
           <w:color w:val="4F81BD" w:themeColor="accent1"/>
         </w:rPr>
+        <w:lastRenderedPageBreak/>
         <w:t>Calculation of velocity autocorrelation and phonon spectra</w:t>
       </w:r>
       <w:bookmarkEnd w:id="67"/>
@@ -27744,7 +28670,7 @@
         <w:fldChar w:fldCharType="begin" w:fldLock="1"/>
       </w:r>
       <w:r>
-        <w:instrText>ADDIN CSL_CITATION {"citationItems":[{"id":"ITEM-1","itemData":{"DOI":"10.1103/PhysRevB.102.064302","ISSN":"2469-9950","abstract":"Copyright © 2020, arXiv, All rights reserved. Electron-phonon coupling, being one of the most important parameters governing the material evolution after ultrafast energy deposition, yet remains the most unexplored one. In this work, we applied the dynamical coupling approach to calculate the nonadiabatic electron-ion energy exchange in nonequilibrium solids with the electronic temperature high above the atomic one. It was implemented into the tight-binding molecular dynamics code, and used to study electron-phonon coupling in various elemental metals. The developed approach is a universal scheme applicable to electronic temperatures up to a few electron-Volts, and to arbitrary atomic configuration and dynamics. We demonstrate that the calculated electron-ion (electron-phonon) coupling parameter agrees well with the available experimental data in high-electronic-temperature regime, validating the model. The following materials are studied here – fcc metals: Al, Ca, Ni, Cu, Sr, Y, Zr, Rh, Pd, Ag, Ir, Pt, Au, Pb; hcp metals: Mg, Sc, Ti, Co, Zn, Tc, Ru, Cd, Hf, Re, Os; bcc metals: V, Cr, Fe, Nb, Mo, Ba, Ta, W; diamond cubic lattice metals: Sn; specific cases of Ga, In, Mn, Te and Se; and additionally semimetal graphite and semiconductors Si and Ge. For many materials, we provide the first and so far the only estimation of the electron-phonon coupling at elevated electron temperatures, which can be used in various models simulating ultrafast energy deposition in matter. We also discuss the dependence of the coupling parameter on the atomic mass, temperature and density.","author":[{"dropping-particle":"","family":"Medvedev","given":"N.","non-dropping-particle":"","parse-names":false,"suffix":""},{"dropping-particle":"","family":"Milov","given":"I.","non-dropping-particle":"","parse-names":false,"suffix":""}],"container-title":"Physical Review B","id":"ITEM-1","issue":"6","issued":{"date-parts":[["2020","8","3"]]},"page":"064302","title":"Electron-phonon coupling in metals at high electronic temperatures","type":"article-journal","volume":"102"},"uris":["http://www.mendeley.com/documents/?uuid=922b2a3d-38da-3d48-86f5-2dd44feb7f25"]}],"mendeley":{"formattedCitation":"[40]","plainTextFormattedCitation":"[40]","previouslyFormattedCitation":"[39]"},"properties":{"noteIndex":0},"schema":"https://github.com/citation-style-language/schema/raw/master/csl-citation.json"}</w:instrText>
+        <w:instrText>ADDIN CSL_CITATION {"citationItems":[{"id":"ITEM-1","itemData":{"DOI":"10.1103/PhysRevB.102.064302","ISSN":"2469-9950","abstract":"Copyright © 2020, arXiv, All rights reserved. Electron-phonon coupling, being one of the most important parameters governing the material evolution after ultrafast energy deposition, yet remains the most unexplored one. In this work, we applied the dynamical coupling approach to calculate the nonadiabatic electron-ion energy exchange in nonequilibrium solids with the electronic temperature high above the atomic one. It was implemented into the tight-binding molecular dynamics code, and used to study electron-phonon coupling in various elemental metals. The developed approach is a universal scheme applicable to electronic temperatures up to a few electron-Volts, and to arbitrary atomic configuration and dynamics. We demonstrate that the calculated electron-ion (electron-phonon) coupling parameter agrees well with the available experimental data in high-electronic-temperature regime, validating the model. The following materials are studied here – fcc metals: Al, Ca, Ni, Cu, Sr, Y, Zr, Rh, Pd, Ag, Ir, Pt, Au, Pb; hcp metals: Mg, Sc, Ti, Co, Zn, Tc, Ru, Cd, Hf, Re, Os; bcc metals: V, Cr, Fe, Nb, Mo, Ba, Ta, W; diamond cubic lattice metals: Sn; specific cases of Ga, In, Mn, Te and Se; and additionally semimetal graphite and semiconductors Si and Ge. For many materials, we provide the first and so far the only estimation of the electron-phonon coupling at elevated electron temperatures, which can be used in various models simulating ultrafast energy deposition in matter. We also discuss the dependence of the coupling parameter on the atomic mass, temperature and density.","author":[{"dropping-particle":"","family":"Medvedev","given":"N.","non-dropping-particle":"","parse-names":false,"suffix":""},{"dropping-particle":"","family":"Milov","given":"I.","non-dropping-particle":"","parse-names":false,"suffix":""}],"container-title":"Physical Review B","id":"ITEM-1","issue":"6","issued":{"date-parts":[["2020","8","3"]]},"page":"064302","title":"Electron-phonon coupling in metals at high electronic temperatures","type":"article-journal","volume":"102"},"uris":["http://www.mendeley.com/documents/?uuid=922b2a3d-38da-3d48-86f5-2dd44feb7f25"]}],"mendeley":{"formattedCitation":"[41]","plainTextFormattedCitation":"[41]","previouslyFormattedCitation":"[40]"},"properties":{"noteIndex":0},"schema":"https://github.com/citation-style-language/schema/raw/master/csl-citation.json"}</w:instrText>
       </w:r>
       <w:r>
         <w:fldChar w:fldCharType="separate"/>
@@ -27753,7 +28679,7 @@
         <w:rPr>
           <w:noProof/>
         </w:rPr>
-        <w:t>[40]</w:t>
+        <w:t>[41]</w:t>
       </w:r>
       <w:r>
         <w:fldChar w:fldCharType="end"/>
@@ -27990,7 +28916,6 @@
         <w:jc w:val="both"/>
       </w:pPr>
       <w:r>
-        <w:lastRenderedPageBreak/>
         <w:t xml:space="preserve">Create multiple simulations </w:t>
       </w:r>
       <w:r>
@@ -28100,7 +29025,11 @@
         <w:t>5</w:t>
       </w:r>
       <w:r>
-        <w:t xml:space="preserve"> eV/atom, chose different pulse durations between 10-</w:t>
+        <w:t xml:space="preserve"> eV/atom, chose different pulse durations </w:t>
+      </w:r>
+      <w:r>
+        <w:lastRenderedPageBreak/>
+        <w:t>between 10-</w:t>
       </w:r>
       <w:r>
         <w:t>3</w:t>
@@ -28124,7 +29053,7 @@
         <w:fldChar w:fldCharType="begin" w:fldLock="1"/>
       </w:r>
       <w:r>
-        <w:instrText>ADDIN CSL_CITATION {"citationItems":[{"id":"ITEM-1","itemData":{"DOI":"10.1103/PhysRevB.102.064302","ISSN":"2469-9950","abstract":"Copyright © 2020, arXiv, All rights reserved. Electron-phonon coupling, being one of the most important parameters governing the material evolution after ultrafast energy deposition, yet remains the most unexplored one. In this work, we applied the dynamical coupling approach to calculate the nonadiabatic electron-ion energy exchange in nonequilibrium solids with the electronic temperature high above the atomic one. It was implemented into the tight-binding molecular dynamics code, and used to study electron-phonon coupling in various elemental metals. The developed approach is a universal scheme applicable to electronic temperatures up to a few electron-Volts, and to arbitrary atomic configuration and dynamics. We demonstrate that the calculated electron-ion (electron-phonon) coupling parameter agrees well with the available experimental data in high-electronic-temperature regime, validating the model. The following materials are studied here – fcc metals: Al, Ca, Ni, Cu, Sr, Y, Zr, Rh, Pd, Ag, Ir, Pt, Au, Pb; hcp metals: Mg, Sc, Ti, Co, Zn, Tc, Ru, Cd, Hf, Re, Os; bcc metals: V, Cr, Fe, Nb, Mo, Ba, Ta, W; diamond cubic lattice metals: Sn; specific cases of Ga, In, Mn, Te and Se; and additionally semimetal graphite and semiconductors Si and Ge. For many materials, we provide the first and so far the only estimation of the electron-phonon coupling at elevated electron temperatures, which can be used in various models simulating ultrafast energy deposition in matter. We also discuss the dependence of the coupling parameter on the atomic mass, temperature and density.","author":[{"dropping-particle":"","family":"Medvedev","given":"N.","non-dropping-particle":"","parse-names":false,"suffix":""},{"dropping-particle":"","family":"Milov","given":"I.","non-dropping-particle":"","parse-names":false,"suffix":""}],"container-title":"Physical Review B","id":"ITEM-1","issue":"6","issued":{"date-parts":[["2020","8","3"]]},"page":"064302","title":"Electron-phonon coupling in metals at high electronic temperatures","type":"article-journal","volume":"102"},"uris":["http://www.mendeley.com/documents/?uuid=922b2a3d-38da-3d48-86f5-2dd44feb7f25"]}],"mendeley":{"formattedCitation":"[40]","plainTextFormattedCitation":"[40]","previouslyFormattedCitation":"[39]"},"properties":{"noteIndex":0},"schema":"https://github.com/citation-style-language/schema/raw/master/csl-citation.json"}</w:instrText>
+        <w:instrText>ADDIN CSL_CITATION {"citationItems":[{"id":"ITEM-1","itemData":{"DOI":"10.1103/PhysRevB.102.064302","ISSN":"2469-9950","abstract":"Copyright © 2020, arXiv, All rights reserved. Electron-phonon coupling, being one of the most important parameters governing the material evolution after ultrafast energy deposition, yet remains the most unexplored one. In this work, we applied the dynamical coupling approach to calculate the nonadiabatic electron-ion energy exchange in nonequilibrium solids with the electronic temperature high above the atomic one. It was implemented into the tight-binding molecular dynamics code, and used to study electron-phonon coupling in various elemental metals. The developed approach is a universal scheme applicable to electronic temperatures up to a few electron-Volts, and to arbitrary atomic configuration and dynamics. We demonstrate that the calculated electron-ion (electron-phonon) coupling parameter agrees well with the available experimental data in high-electronic-temperature regime, validating the model. The following materials are studied here – fcc metals: Al, Ca, Ni, Cu, Sr, Y, Zr, Rh, Pd, Ag, Ir, Pt, Au, Pb; hcp metals: Mg, Sc, Ti, Co, Zn, Tc, Ru, Cd, Hf, Re, Os; bcc metals: V, Cr, Fe, Nb, Mo, Ba, Ta, W; diamond cubic lattice metals: Sn; specific cases of Ga, In, Mn, Te and Se; and additionally semimetal graphite and semiconductors Si and Ge. For many materials, we provide the first and so far the only estimation of the electron-phonon coupling at elevated electron temperatures, which can be used in various models simulating ultrafast energy deposition in matter. We also discuss the dependence of the coupling parameter on the atomic mass, temperature and density.","author":[{"dropping-particle":"","family":"Medvedev","given":"N.","non-dropping-particle":"","parse-names":false,"suffix":""},{"dropping-particle":"","family":"Milov","given":"I.","non-dropping-particle":"","parse-names":false,"suffix":""}],"container-title":"Physical Review B","id":"ITEM-1","issue":"6","issued":{"date-parts":[["2020","8","3"]]},"page":"064302","title":"Electron-phonon coupling in metals at high electronic temperatures","type":"article-journal","volume":"102"},"uris":["http://www.mendeley.com/documents/?uuid=922b2a3d-38da-3d48-86f5-2dd44feb7f25"]}],"mendeley":{"formattedCitation":"[41]","plainTextFormattedCitation":"[41]","previouslyFormattedCitation":"[40]"},"properties":{"noteIndex":0},"schema":"https://github.com/citation-style-language/schema/raw/master/csl-citation.json"}</w:instrText>
       </w:r>
       <w:r>
         <w:fldChar w:fldCharType="separate"/>
@@ -28133,7 +29062,7 @@
         <w:rPr>
           <w:noProof/>
         </w:rPr>
-        <w:t>[40]</w:t>
+        <w:t>[41]</w:t>
       </w:r>
       <w:r>
         <w:fldChar w:fldCharType="end"/>
@@ -28596,42 +29525,42 @@
         <w:rPr>
           <w:color w:val="1F497D" w:themeColor="text2"/>
         </w:rPr>
+        <w:t>OUT_average_partial_Ce.dat</w:t>
+      </w:r>
+    </w:p>
+    <w:p>
+      <w:r>
+        <w:t xml:space="preserve">Which contains a number of columns corresponding to the number of partial electronic heat capacities for each shell of each element (according to the file </w:t>
+      </w:r>
+      <w:r>
+        <w:t>OUTPUT_</w:t>
+      </w:r>
+      <w:r>
+        <w:t>electron_Ce</w:t>
+      </w:r>
+      <w:r>
+        <w:t>.dat</w:t>
+      </w:r>
+      <w:r>
+        <w:t xml:space="preserve"> in the same format).</w:t>
+      </w:r>
+    </w:p>
+    <w:p>
+      <w:pPr>
+        <w:rPr>
+          <w:color w:val="1F497D" w:themeColor="text2"/>
+        </w:rPr>
+      </w:pPr>
+      <w:r>
+        <w:rPr>
+          <w:color w:val="1F497D" w:themeColor="text2"/>
+        </w:rPr>
+        <w:t>OUT_average_pressure.dat</w:t>
+      </w:r>
+    </w:p>
+    <w:p>
+      <w:r>
         <w:lastRenderedPageBreak/>
-        <w:t>OUT_average_partial_Ce.dat</w:t>
-      </w:r>
-    </w:p>
-    <w:p>
-      <w:r>
-        <w:t xml:space="preserve">Which contains a number of columns corresponding to the number of partial electronic heat capacities for each shell of each element (according to the file </w:t>
-      </w:r>
-      <w:r>
-        <w:t>OUTPUT_</w:t>
-      </w:r>
-      <w:r>
-        <w:t>electron_Ce</w:t>
-      </w:r>
-      <w:r>
-        <w:t>.dat</w:t>
-      </w:r>
-      <w:r>
-        <w:t xml:space="preserve"> in the same format).</w:t>
-      </w:r>
-    </w:p>
-    <w:p>
-      <w:pPr>
-        <w:rPr>
-          <w:color w:val="1F497D" w:themeColor="text2"/>
-        </w:rPr>
-      </w:pPr>
-      <w:r>
-        <w:rPr>
-          <w:color w:val="1F497D" w:themeColor="text2"/>
-        </w:rPr>
-        <w:t>OUT_average_pressure.dat</w:t>
-      </w:r>
-    </w:p>
-    <w:p>
-      <w:r>
         <w:t>Which</w:t>
       </w:r>
       <w:r>
@@ -28700,7 +29629,7 @@
         <w:fldChar w:fldCharType="begin" w:fldLock="1"/>
       </w:r>
       <w:r>
-        <w:instrText>ADDIN CSL_CITATION {"citationItems":[{"id":"ITEM-1","itemData":{"DOI":"10.1088/1742-6596/653/1/012086","ISSN":"1742-6588","abstract":"In this work, the model of thermodynamic and transport properties of copper and gold at electron-ion non-equilibrium state is presented. Accepted here ranges of electron temperature and pressure are enough to describe the experimentally achievable states. The changes in electron spectra due to electron heating and compression or expansion are taken into account using two-parabolic model. In our previous works, thermal conductivity and electron-ion coupling were considered as dependencies on electron and ion temperatures. Now the dependence on density for these coefficients is taken into account. To include exchange-correlation effects on electron-electron collisions we have found out how this effect can be included in electron screening. In addition, we have renewed our approach for heat conductivity calculation to include thermoelectric phenomena, which are significant at high electron temperatures. The effect of electron heating on sound velocities in aforementioned metals is investigated. The two-temperature hydrodynamics simulation of film expansion was provided with the use of the model presented here.","author":[{"dropping-particle":"","family":"Migdal","given":"K P","non-dropping-particle":"","parse-names":false,"suffix":""},{"dropping-particle":"","family":"Il'nitsky","given":"D K","non-dropping-particle":"","parse-names":false,"suffix":""},{"dropping-particle":"V","family":"Petrov","given":"Yu","non-dropping-particle":"","parse-names":false,"suffix":""},{"dropping-particle":"","family":"Inogamov","given":"N A","non-dropping-particle":"","parse-names":false,"suffix":""}],"container-title":"Journal of Physics: Conference Series","id":"ITEM-1","issue":"1","issued":{"date-parts":[["2015","11"]]},"page":"12086","publisher":"Institute of Physics Publishing","title":"Equations of state, energy transport and two-temperature hydrodynamic simulations for femtosecond laser irradiated copper and gold","type":"article-journal","volume":"653"},"uris":["http://www.mendeley.com/documents/?uuid=2e110742-7d8c-4719-b76a-b71c8e9bd689"]}],"mendeley":{"formattedCitation":"[44]","plainTextFormattedCitation":"[44]","previouslyFormattedCitation":"[43]"},"properties":{"noteIndex":0},"schema":"https://github.com/citation-style-language/schema/raw/master/csl-citation.json"}</w:instrText>
+        <w:instrText>ADDIN CSL_CITATION {"citationItems":[{"id":"ITEM-1","itemData":{"DOI":"10.1088/1742-6596/653/1/012086","ISSN":"1742-6588","abstract":"In this work, the model of thermodynamic and transport properties of copper and gold at electron-ion non-equilibrium state is presented. Accepted here ranges of electron temperature and pressure are enough to describe the experimentally achievable states. The changes in electron spectra due to electron heating and compression or expansion are taken into account using two-parabolic model. In our previous works, thermal conductivity and electron-ion coupling were considered as dependencies on electron and ion temperatures. Now the dependence on density for these coefficients is taken into account. To include exchange-correlation effects on electron-electron collisions we have found out how this effect can be included in electron screening. In addition, we have renewed our approach for heat conductivity calculation to include thermoelectric phenomena, which are significant at high electron temperatures. The effect of electron heating on sound velocities in aforementioned metals is investigated. The two-temperature hydrodynamics simulation of film expansion was provided with the use of the model presented here.","author":[{"dropping-particle":"","family":"Migdal","given":"K P","non-dropping-particle":"","parse-names":false,"suffix":""},{"dropping-particle":"","family":"Il'nitsky","given":"D K","non-dropping-particle":"","parse-names":false,"suffix":""},{"dropping-particle":"V","family":"Petrov","given":"Yu","non-dropping-particle":"","parse-names":false,"suffix":""},{"dropping-particle":"","family":"Inogamov","given":"N A","non-dropping-particle":"","parse-names":false,"suffix":""}],"container-title":"Journal of Physics: Conference Series","id":"ITEM-1","issue":"1","issued":{"date-parts":[["2015","11"]]},"page":"12086","publisher":"Institute of Physics Publishing","title":"Equations of state, energy transport and two-temperature hydrodynamic simulations for femtosecond laser irradiated copper and gold","type":"article-journal","volume":"653"},"uris":["http://www.mendeley.com/documents/?uuid=2e110742-7d8c-4719-b76a-b71c8e9bd689"]}],"mendeley":{"formattedCitation":"[45]","plainTextFormattedCitation":"[45]","previouslyFormattedCitation":"[44]"},"properties":{"noteIndex":0},"schema":"https://github.com/citation-style-language/schema/raw/master/csl-citation.json"}</w:instrText>
       </w:r>
       <w:r>
         <w:fldChar w:fldCharType="separate"/>
@@ -28709,7 +29638,7 @@
         <w:rPr>
           <w:noProof/>
         </w:rPr>
-        <w:t>[44]</w:t>
+        <w:t>[45]</w:t>
       </w:r>
       <w:r>
         <w:fldChar w:fldCharType="end"/>
@@ -28918,7 +29847,6 @@
         <w:jc w:val="both"/>
       </w:pPr>
       <w:r>
-        <w:lastRenderedPageBreak/>
         <w:t xml:space="preserve">If you run </w:t>
       </w:r>
       <w:r>
@@ -29028,6 +29956,7 @@
         <w:jc w:val="both"/>
       </w:pPr>
       <w:r>
+        <w:lastRenderedPageBreak/>
         <w:t xml:space="preserve">It also requires the following additional input file to be present: </w:t>
       </w:r>
       <w:r>
@@ -29116,25 +30045,51 @@
       <w:r>
         <w:t xml:space="preserve">Figure </w:t>
       </w:r>
-      <w:fldSimple w:instr=" STYLEREF 1 \s ">
-        <w:r>
-          <w:rPr>
-            <w:noProof/>
-          </w:rPr>
-          <w:t>X</w:t>
-        </w:r>
-      </w:fldSimple>
+      <w:r>
+        <w:fldChar w:fldCharType="begin"/>
+      </w:r>
+      <w:r>
+        <w:instrText xml:space="preserve"> STYLEREF 1 \s </w:instrText>
+      </w:r>
+      <w:r>
+        <w:fldChar w:fldCharType="separate"/>
+      </w:r>
+      <w:r>
+        <w:rPr>
+          <w:noProof/>
+        </w:rPr>
+        <w:t>X</w:t>
+      </w:r>
+      <w:r>
+        <w:rPr>
+          <w:noProof/>
+        </w:rPr>
+        <w:fldChar w:fldCharType="end"/>
+      </w:r>
       <w:r>
         <w:t>.</w:t>
       </w:r>
-      <w:fldSimple w:instr=" SEQ Figure \* ARABIC \s 1 ">
-        <w:r>
-          <w:rPr>
-            <w:noProof/>
-          </w:rPr>
-          <w:t>1</w:t>
-        </w:r>
-      </w:fldSimple>
+      <w:r>
+        <w:fldChar w:fldCharType="begin"/>
+      </w:r>
+      <w:r>
+        <w:instrText xml:space="preserve"> SEQ Figure \* ARABIC \s 1 </w:instrText>
+      </w:r>
+      <w:r>
+        <w:fldChar w:fldCharType="separate"/>
+      </w:r>
+      <w:r>
+        <w:rPr>
+          <w:noProof/>
+        </w:rPr>
+        <w:t>1</w:t>
+      </w:r>
+      <w:r>
+        <w:rPr>
+          <w:noProof/>
+        </w:rPr>
+        <w:fldChar w:fldCharType="end"/>
+      </w:r>
       <w:r>
         <w:t xml:space="preserve"> </w:t>
       </w:r>
@@ -29396,7 +30351,7 @@
         <w:fldChar w:fldCharType="begin" w:fldLock="1"/>
       </w:r>
       <w:r>
-        <w:instrText>ADDIN CSL_CITATION {"citationItems":[{"id":"ITEM-1","itemData":{"ISBN":"978-0-471-73192-4","abstract":"Optical Waves in Layered Media presents a clear picture of the propagation of optical waves in layered media and teaches the reader how to design and analyze optical devices using such media. Starting from the simplest case of plane wave propagation in homogeneous media, the author introduces a new matrix method for studying the optical properties of multilayer structures consisting of isotropic materials. He then describes propagation in anisotropic layered media and in inhomogeneous layers, guided waves, the coupling of modes, and the optical properties of superlattices and quantum wells. Optical Waves in Layered Media bridges the gap between theory and practice by means of numerical examples based on real-life situations.","author":[{"dropping-particle":"","family":"Yeh","given":"Pochi","non-dropping-particle":"","parse-names":false,"suffix":""}],"edition":"Volume 61","id":"ITEM-1","issued":{"date-parts":[["2005"]]},"number-of-pages":"416","publisher":"Wiley, the University of California","publisher-place":"Santa Barbara","title":"Optical Waves in Layered Media","type":"book"},"uris":["http://www.mendeley.com/documents/?uuid=438947e2-0b2a-473f-96b2-a9ec1ac7393b"]}],"mendeley":{"formattedCitation":"[45]","plainTextFormattedCitation":"[45]","previouslyFormattedCitation":"[44]"},"properties":{"noteIndex":0},"schema":"https://github.com/citation-style-language/schema/raw/master/csl-citation.json"}</w:instrText>
+        <w:instrText>ADDIN CSL_CITATION {"citationItems":[{"id":"ITEM-1","itemData":{"ISBN":"978-0-471-73192-4","abstract":"Optical Waves in Layered Media presents a clear picture of the propagation of optical waves in layered media and teaches the reader how to design and analyze optical devices using such media. Starting from the simplest case of plane wave propagation in homogeneous media, the author introduces a new matrix method for studying the optical properties of multilayer structures consisting of isotropic materials. He then describes propagation in anisotropic layered media and in inhomogeneous layers, guided waves, the coupling of modes, and the optical properties of superlattices and quantum wells. Optical Waves in Layered Media bridges the gap between theory and practice by means of numerical examples based on real-life situations.","author":[{"dropping-particle":"","family":"Yeh","given":"Pochi","non-dropping-particle":"","parse-names":false,"suffix":""}],"edition":"Volume 61","id":"ITEM-1","issued":{"date-parts":[["2005"]]},"number-of-pages":"416","publisher":"Wiley, the University of California","publisher-place":"Santa Barbara","title":"Optical Waves in Layered Media","type":"book"},"uris":["http://www.mendeley.com/documents/?uuid=438947e2-0b2a-473f-96b2-a9ec1ac7393b"]}],"mendeley":{"formattedCitation":"[46]","plainTextFormattedCitation":"[46]","previouslyFormattedCitation":"[45]"},"properties":{"noteIndex":0},"schema":"https://github.com/citation-style-language/schema/raw/master/csl-citation.json"}</w:instrText>
       </w:r>
       <w:r>
         <w:fldChar w:fldCharType="separate"/>
@@ -29405,7 +30360,7 @@
         <w:rPr>
           <w:noProof/>
         </w:rPr>
-        <w:t>[45]</w:t>
+        <w:t>[46]</w:t>
       </w:r>
       <w:r>
         <w:fldChar w:fldCharType="end"/>
@@ -29704,7 +30659,11 @@
         <w:t xml:space="preserve"> </w:t>
       </w:r>
       <w:r>
-        <w:t xml:space="preserve">into the output folder with the results which must contain the file </w:t>
+        <w:t xml:space="preserve">into the </w:t>
+      </w:r>
+      <w:r>
+        <w:lastRenderedPageBreak/>
+        <w:t xml:space="preserve">output folder with the results which must contain the file </w:t>
       </w:r>
       <w:r>
         <w:rPr>
@@ -30173,14 +31132,7 @@
           <w:noProof/>
         </w:rPr>
         <w:tab/>
-        <w:t xml:space="preserve">N. Medvedev, V. Tkachenko, V. Lipp, Z. Li, B. Ziaja, Various damage mechanisms in carbon </w:t>
-      </w:r>
-      <w:r>
-        <w:rPr>
-          <w:noProof/>
-        </w:rPr>
-        <w:lastRenderedPageBreak/>
-        <w:t>and silicon materials under femtosecond x-ray irradiation, 4open. 1 (2018) 3. https://doi.org/10.1051/fopen/2018003.</w:t>
+        <w:t>N. Medvedev, V. Tkachenko, V. Lipp, Z. Li, B. Ziaja, Various damage mechanisms in carbon and silicon materials under femtosecond x-ray irradiation, 4open. 1 (2018) 3. https://doi.org/10.1051/fopen/2018003.</w:t>
       </w:r>
     </w:p>
     <w:p>
@@ -30206,7 +31158,7 @@
           <w:noProof/>
         </w:rPr>
         <w:tab/>
-        <w:t>K.F. Garrity, K. Choudhary, Fast and Accurate Prediction of Material Properties with Three-Body Tight-Binding Model for the Periodic Table, (n.d.). https://pages.nist.gov/ (accessed June 3, 2022).</w:t>
+        <w:t>K.F. Garrity, K. Choudhary, Fast and Accurate Prediction of Material Properties with Three-Body Tight-Binding Model for the Periodic Table, Https://Arxiv.Org/Abs/2112.11585. (2021). https://arxiv.org/abs/2112.11585 (accessed June 3, 2022).</w:t>
       </w:r>
     </w:p>
     <w:p>
@@ -30232,7 +31184,14 @@
           <w:noProof/>
         </w:rPr>
         <w:tab/>
-        <w:t>J. Jenke, A.N. Ladines, T. Hammerschmidt, D.G. Pettifor, R. Drautz, Tight-binding bond parameters for dimers across the periodic table from density-functional theory, Phys. Rev. Mater. 5 (2021) 23801. https://doi.org/10.1103/PhysRevMaterials.5.023801.</w:t>
+        <w:t xml:space="preserve">J. Jenke, A.N. Ladines, T. Hammerschmidt, D.G. Pettifor, R. Drautz, Tight-binding bond </w:t>
+      </w:r>
+      <w:r>
+        <w:rPr>
+          <w:noProof/>
+        </w:rPr>
+        <w:lastRenderedPageBreak/>
+        <w:t>parameters for dimers across the periodic table from density-functional theory, Phys. Rev. Mater. 5 (2021) 23801. https://doi.org/10.1103/PhysRevMaterials.5.023801.</w:t>
       </w:r>
     </w:p>
     <w:p>
@@ -30622,14 +31581,7 @@
           <w:noProof/>
         </w:rPr>
         <w:tab/>
-        <w:t xml:space="preserve">Harald O. Jeschke, Theory for optically created nonequilibrium in covalent solids, Technical </w:t>
-      </w:r>
-      <w:r>
-        <w:rPr>
-          <w:noProof/>
-        </w:rPr>
-        <w:lastRenderedPageBreak/>
-        <w:t>University of Berlin, 2000. http://www.physics.rutgers.edu/~jeschke/phd.html.</w:t>
+        <w:t>Harald O. Jeschke, Theory for optically created nonequilibrium in covalent solids, Technical University of Berlin, 2000. http://www.physics.rutgers.edu/~jeschke/phd.html.</w:t>
       </w:r>
     </w:p>
     <w:p>
@@ -30700,6 +31652,7 @@
         <w:rPr>
           <w:noProof/>
         </w:rPr>
+        <w:lastRenderedPageBreak/>
         <w:t>[21]</w:t>
       </w:r>
       <w:r>
@@ -30967,7 +31920,7 @@
           <w:noProof/>
         </w:rPr>
         <w:tab/>
-        <w:t>N. Medvedev, Z. Li, V. Tkachenko, B. Ziaja, Electron-ion coupling in semiconductors beyond Fermi’s golden rule, Phys. Rev. B. 95 (2017) 014309. https://doi.org/10.1103/PhysRevB.95.014309.</w:t>
+        <w:t>N. Medvedev, I. Milov, Electron-phonon coupling in metals at high electronic temperatures, Phys. Rev. B. 102 (2020) 064302. https://doi.org/10.1103/PhysRevB.102.064302.</w:t>
       </w:r>
     </w:p>
     <w:p>
@@ -30993,7 +31946,7 @@
           <w:noProof/>
         </w:rPr>
         <w:tab/>
-        <w:t>F. Tavella, H. Höppner, V. Tkachenko, N. Medvedev, F. Capotondi, T. Golz, Y. Kai, M. Manfredda, E. Pedersoli, M.J. Prandolini, N. Stojanovic, T. Tanikawa, U. Teubner, S. Toleikis, B. Ziaja, Soft x-ray induced femtosecond solid-to-solid phase transition, High Energy Density Phys. 24 (2017) 22. https://doi.org/10.1016/j.hedp.2017.06.001.</w:t>
+        <w:t>N. Medvedev, Z. Li, V. Tkachenko, B. Ziaja, Electron-ion coupling in semiconductors beyond Fermi’s golden rule, Phys. Rev. B. 95 (2017) 014309. https://doi.org/10.1103/PhysRevB.95.014309.</w:t>
       </w:r>
     </w:p>
     <w:p>
@@ -31019,7 +31972,7 @@
           <w:noProof/>
         </w:rPr>
         <w:tab/>
-        <w:t>N. Medvedev, H.O. Jeschke, B. Ziaja, Nonthermal phase transitions in semiconductors induced by a femtosecond extreme ultraviolet laser pulse, New J. Phys. 15 (2013) 015016. https://doi.org/10.1088/1367-2630/15/1/015016.</w:t>
+        <w:t>F. Tavella, H. Höppner, V. Tkachenko, N. Medvedev, F. Capotondi, T. Golz, Y. Kai, M. Manfredda, E. Pedersoli, M.J. Prandolini, N. Stojanovic, T. Tanikawa, U. Teubner, S. Toleikis, B. Ziaja, Soft x-ray induced femtosecond solid-to-solid phase transition, High Energy Density Phys. 24 (2017) 22. https://doi.org/10.1016/j.hedp.2017.06.001.</w:t>
       </w:r>
     </w:p>
     <w:p>
@@ -31045,7 +31998,7 @@
           <w:noProof/>
         </w:rPr>
         <w:tab/>
-        <w:t>M. Toufarová, V. Hájková, J. Chalupský, T. Burian, J. Vacík, V. Vorlíček, L. Vyšín, J. Gaudin, N. Medvedev, B. Ziaja, M. Nagasono, M. Yabashi, R. Sobierajski, J. Krzywinski, H. Sinn, M. Störmer, K. Koláček, K. Tiedtke, S. Toleikis, L. Juha, Contrasting behavior of covalent and molecular carbon allotropes exposed to extreme ultraviolet and soft x-ray free-electron laser radiation, Phys. Rev. B. 96 (2017). https://doi.org/10.1103/PhysRevB.96.214101.</w:t>
+        <w:t>N. Medvedev, H.O. Jeschke, B. Ziaja, Nonthermal phase transitions in semiconductors induced by a femtosecond extreme ultraviolet laser pulse, New J. Phys. 15 (2013) 015016. https://doi.org/10.1088/1367-2630/15/1/015016.</w:t>
       </w:r>
     </w:p>
     <w:p>
@@ -31064,7 +32017,6 @@
         <w:rPr>
           <w:noProof/>
         </w:rPr>
-        <w:lastRenderedPageBreak/>
         <w:t>[35]</w:t>
       </w:r>
       <w:r>
@@ -31072,7 +32024,7 @@
           <w:noProof/>
         </w:rPr>
         <w:tab/>
-        <w:t>J. Frenzel, A.F. Oliveira, N. Jardillier, T. Heine, G. Seifert, Semi-relativistic, self-consistent charge Slater-Koster tables for density-functional based tight-binding (DFTB) for materials science simulations., Dresden, 2009. http://www.dftb.org/parameters/download/matsci/matsci-0-3-cc/.</w:t>
+        <w:t>M. Toufarová, V. Hájková, J. Chalupský, T. Burian, J. Vacík, V. Vorlíček, L. Vyšín, J. Gaudin, N. Medvedev, B. Ziaja, M. Nagasono, M. Yabashi, R. Sobierajski, J. Krzywinski, H. Sinn, M. Störmer, K. Koláček, K. Tiedtke, S. Toleikis, L. Juha, Contrasting behavior of covalent and molecular carbon allotropes exposed to extreme ultraviolet and soft x-ray free-electron laser radiation, Phys. Rev. B. 96 (2017). https://doi.org/10.1103/PhysRevB.96.214101.</w:t>
       </w:r>
     </w:p>
     <w:p>
@@ -31098,7 +32050,7 @@
           <w:noProof/>
         </w:rPr>
         <w:tab/>
-        <w:t>M.J. Mehl, D.A. Papaconstantopoulos, Applications of a tight-binding total-energy method for transition and noble metals: Elastic constants, vacancies, and surfaces of monatomic metals, Phys. Rev. B. 54 (1996) 4519–4530. https://doi.org/10.1103/PhysRevB.54.4519.</w:t>
+        <w:t>J. Frenzel, A.F. Oliveira, N. Jardillier, T. Heine, G. Seifert, Semi-relativistic, self-consistent charge Slater-Koster tables for density-functional based tight-binding (DFTB) for materials science simulations., Dresden, 2009. http://www.dftb.org/parameters/download/matsci/matsci-0-3-cc/.</w:t>
       </w:r>
     </w:p>
     <w:p>
@@ -31117,6 +32069,7 @@
         <w:rPr>
           <w:noProof/>
         </w:rPr>
+        <w:lastRenderedPageBreak/>
         <w:t>[37]</w:t>
       </w:r>
       <w:r>
@@ -31124,7 +32077,7 @@
           <w:noProof/>
         </w:rPr>
         <w:tab/>
-        <w:t>H. Shi, P. Koskinen, A. Ramasubramaniam, Self-Consistent Charge Density-Functional Tight-Binding Parametrization for Pt-Ru Alloys, J. Phys. Chem. A. 121 (2017) 2497–2502. https://doi.org/10.1021/ACS.JPCA.7B00701/SUPPL_FILE/JP7B00701_SI_002.ZIP.</w:t>
+        <w:t>M.J. Mehl, D.A. Papaconstantopoulos, Applications of a tight-binding total-energy method for transition and noble metals: Elastic constants, vacancies, and surfaces of monatomic metals, Phys. Rev. B. 54 (1996) 4519–4530. https://doi.org/10.1103/PhysRevB.54.4519.</w:t>
       </w:r>
     </w:p>
     <w:p>
@@ -31150,7 +32103,7 @@
           <w:noProof/>
         </w:rPr>
         <w:tab/>
-        <w:t>M. Van den Bossche, DFTB-Assisted Global Structure Optimization of 13- and 55-Atom Late Transition Metal Clusters, J. Phys. Chem. A. 123 (2019) 3038–3045. https://doi.org/10.1021/acs.jpca.9b00927.</w:t>
+        <w:t>H. Shi, P. Koskinen, A. Ramasubramaniam, Self-Consistent Charge Density-Functional Tight-Binding Parametrization for Pt-Ru Alloys, J. Phys. Chem. A. 121 (2017) 2497–2502. https://doi.org/10.1021/ACS.JPCA.7B00701/SUPPL_FILE/JP7B00701_SI_002.ZIP.</w:t>
       </w:r>
     </w:p>
     <w:p>
@@ -31176,7 +32129,7 @@
           <w:noProof/>
         </w:rPr>
         <w:tab/>
-        <w:t>C. Liu, E.R. Batista, N.F. Aguirre, P. Yang, M.J. Cawkwell, E. Jakubikova, SCC-DFTB Parameters for Fe-C Interactions, J. Phys. Chem. A. 124 (2020) 9674–9682. https://doi.org/10.1021/ACS.JPCA.0C08202/SUPPL_FILE/JP0C08202_SI_002.ZIP.</w:t>
+        <w:t>M. Van den Bossche, DFTB-Assisted Global Structure Optimization of 13- and 55-Atom Late Transition Metal Clusters, J. Phys. Chem. A. 123 (2019) 3038–3045. https://doi.org/10.1021/acs.jpca.9b00927.</w:t>
       </w:r>
     </w:p>
     <w:p>
@@ -31202,7 +32155,7 @@
           <w:noProof/>
         </w:rPr>
         <w:tab/>
-        <w:t>N. Medvedev, I. Milov, Electron-phonon coupling in metals at high electronic temperatures, Phys. Rev. B. 102 (2020) 064302. https://doi.org/10.1103/PhysRevB.102.064302.</w:t>
+        <w:t>C. Liu, E.R. Batista, N.F. Aguirre, P. Yang, M.J. Cawkwell, E. Jakubikova, SCC-DFTB Parameters for Fe-C Interactions, J. Phys. Chem. A. 124 (2020) 9674–9682. https://doi.org/10.1021/ACS.JPCA.0C08202/SUPPL_FILE/JP0C08202_SI_002.ZIP.</w:t>
       </w:r>
     </w:p>
     <w:p>
@@ -31228,7 +32181,7 @@
           <w:noProof/>
         </w:rPr>
         <w:tab/>
-        <w:t>T. DUMITRICA, R.E. ALLEN, Nonthermal transition of GaAs in ultra-intense laser radiation field, Laser Part. Beams. 20 (2002) 237–242. https://doi.org/10.1017/S026303460220213X.</w:t>
+        <w:t>N. Medvedev, I. Milov, Electron-phonon coupling in metals at high electronic temperatures, Phys. Rev. B. 102 (2020) 064302. https://doi.org/10.1103/PhysRevB.102.064302.</w:t>
       </w:r>
     </w:p>
     <w:p>
@@ -31254,7 +32207,7 @@
           <w:noProof/>
         </w:rPr>
         <w:tab/>
-        <w:t>I. Kwon, R. Biswas, C. Wang, K. Ho, C. Soukoulis, Transferable tight-binding models for silicon, Phys. Rev. B. 49 (1994) 7242–7250. https://doi.org/10.1103/PhysRevB.49.7242.</w:t>
+        <w:t>T. DUMITRICA, R.E. ALLEN, Nonthermal transition of GaAs in ultra-intense laser radiation field, Laser Part. Beams. 20 (2002) 237–242. https://doi.org/10.1017/S026303460220213X.</w:t>
       </w:r>
     </w:p>
     <w:p>
@@ -31280,7 +32233,7 @@
           <w:noProof/>
         </w:rPr>
         <w:tab/>
-        <w:t>A. Carlson, An Extended Tight-Binding Approach for Modeling Supramolecular Interactions of Carbon Nanotubes, UNIVERSITY OF MINNESOTA, 2006. http://www.me.umn.edu/%7B~%7Ddtraian/tony-thesis.pdf.</w:t>
+        <w:t>I. Kwon, R. Biswas, C. Wang, K. Ho, C. Soukoulis, Transferable tight-binding models for silicon, Phys. Rev. B. 49 (1994) 7242–7250. https://doi.org/10.1103/PhysRevB.49.7242.</w:t>
       </w:r>
     </w:p>
     <w:p>
@@ -31306,7 +32259,7 @@
           <w:noProof/>
         </w:rPr>
         <w:tab/>
-        <w:t>K.P. Migdal, D.K. Il’nitsky, Y. V Petrov, N.A. Inogamov, Equations of state, energy transport and two-temperature hydrodynamic simulations for femtosecond laser irradiated copper and gold, J. Phys. Conf. Ser. 653 (2015) 12086. https://doi.org/10.1088/1742-6596/653/1/012086.</w:t>
+        <w:t>A. Carlson, An Extended Tight-Binding Approach for Modeling Supramolecular Interactions of Carbon Nanotubes, UNIVERSITY OF MINNESOTA, 2006. http://www.me.umn.edu/%7B~%7Ddtraian/tony-thesis.pdf.</w:t>
       </w:r>
     </w:p>
     <w:p>
@@ -31326,6 +32279,32 @@
           <w:noProof/>
         </w:rPr>
         <w:t>[45]</w:t>
+      </w:r>
+      <w:r>
+        <w:rPr>
+          <w:noProof/>
+        </w:rPr>
+        <w:tab/>
+        <w:t>K.P. Migdal, D.K. Il’nitsky, Y. V Petrov, N.A. Inogamov, Equations of state, energy transport and two-temperature hydrodynamic simulations for femtosecond laser irradiated copper and gold, J. Phys. Conf. Ser. 653 (2015) 12086. https://doi.org/10.1088/1742-6596/653/1/012086.</w:t>
+      </w:r>
+    </w:p>
+    <w:p>
+      <w:pPr>
+        <w:widowControl w:val="0"/>
+        <w:autoSpaceDE w:val="0"/>
+        <w:autoSpaceDN w:val="0"/>
+        <w:adjustRightInd w:val="0"/>
+        <w:spacing w:before="100" w:after="100" w:line="240" w:lineRule="auto"/>
+        <w:ind w:left="640" w:hanging="640"/>
+        <w:rPr>
+          <w:noProof/>
+        </w:rPr>
+      </w:pPr>
+      <w:r>
+        <w:rPr>
+          <w:noProof/>
+        </w:rPr>
+        <w:t>[46]</w:t>
       </w:r>
       <w:r>
         <w:rPr>

</xml_diff>

<commit_message>
XYZ -> eXYZ, supercell vectors added
</commit_message>
<xml_diff>
--- a/!XTANT_3_manual.docx
+++ b/!XTANT_3_manual.docx
@@ -128,7 +128,7 @@
         <w:rPr>
           <w:noProof/>
         </w:rPr>
-        <w:t>19/02/2023</w:t>
+        <w:t>17/03/2023</w:t>
       </w:r>
       <w:r>
         <w:rPr>
@@ -377,21 +377,7 @@
                 <w:rStyle w:val="Hyperlink"/>
                 <w:noProof/>
               </w:rPr>
-              <w:t>Brief desc</w:t>
-            </w:r>
-            <w:r>
-              <w:rPr>
-                <w:rStyle w:val="Hyperlink"/>
-                <w:noProof/>
-              </w:rPr>
-              <w:t>r</w:t>
-            </w:r>
-            <w:r>
-              <w:rPr>
-                <w:rStyle w:val="Hyperlink"/>
-                <w:noProof/>
-              </w:rPr>
-              <w:t>iption of the model</w:t>
+              <w:t>Brief description of the model</w:t>
             </w:r>
             <w:r>
               <w:rPr>
@@ -4218,7 +4204,7 @@
                 <w:noProof/>
                 <w:webHidden/>
               </w:rPr>
-              <w:t>46</w:t>
+              <w:t>47</w:t>
             </w:r>
             <w:r>
               <w:rPr>
@@ -13955,34 +13941,16 @@
         <w:jc w:val="both"/>
       </w:pPr>
       <w:r>
-        <w:t xml:space="preserve">Second line: </w:t>
-      </w:r>
-      <w:r>
-        <w:t xml:space="preserve">the atomic </w:t>
-      </w:r>
-      <w:r>
-        <w:t xml:space="preserve">thermostat </w:t>
-      </w:r>
-      <w:r>
-        <w:t>temperature</w:t>
-      </w:r>
-      <w:r>
-        <w:t xml:space="preserve"> </w:t>
-      </w:r>
-      <w:r>
-        <w:t>[K].</w:t>
-      </w:r>
-    </w:p>
-    <w:p>
-      <w:pPr>
-        <w:pStyle w:val="ListParagraph"/>
-        <w:jc w:val="both"/>
-      </w:pPr>
-      <w:r>
-        <w:t xml:space="preserve">Third line: </w:t>
-      </w:r>
-      <w:r>
-        <w:t xml:space="preserve">the characteristic time of </w:t>
+        <w:t>Second line: the atomic thermostat temperature [K].</w:t>
+      </w:r>
+    </w:p>
+    <w:p>
+      <w:pPr>
+        <w:pStyle w:val="ListParagraph"/>
+        <w:jc w:val="both"/>
+      </w:pPr>
+      <w:r>
+        <w:t xml:space="preserve">Third line: the characteristic time of </w:t>
       </w:r>
       <w:r>
         <w:t>the Berendsen thermostat for</w:t>
@@ -14101,16 +14069,10 @@
       </w:pPr>
       <w:r>
         <w:lastRenderedPageBreak/>
-        <w:t>Option #1:</w:t>
-      </w:r>
-      <w:r>
-        <w:t xml:space="preserve"> </w:t>
-      </w:r>
-      <w:r>
-        <w:t>If three numbers are given here, they</w:t>
-      </w:r>
-      <w:r>
-        <w:t xml:space="preserve"> </w:t>
+        <w:t xml:space="preserve">Option #1: </w:t>
+      </w:r>
+      <w:r>
+        <w:t xml:space="preserve">If three numbers are given here, they </w:t>
       </w:r>
       <w:r>
         <w:t xml:space="preserve">define a simple model (rate equation) for artificial cooling mimicking transport effects </w:t>
@@ -18301,10 +18263,7 @@
         <w:fldChar w:fldCharType="begin"/>
       </w:r>
       <w:r>
-        <w:instrText xml:space="preserve"> SEQ Figur</w:instrText>
-      </w:r>
-      <w:r>
-        <w:instrText xml:space="preserve">e \* ARABIC \s 1 </w:instrText>
+        <w:instrText xml:space="preserve"> SEQ Figure \* ARABIC \s 1 </w:instrText>
       </w:r>
       <w:r>
         <w:fldChar w:fldCharType="separate"/>
@@ -25602,7 +25561,25 @@
         <w:t xml:space="preserve">(saving time-step specified in the input-file, not the numerical time-step used in the MD) </w:t>
       </w:r>
       <w:r>
-        <w:t>in the XYZ format.</w:t>
+        <w:t xml:space="preserve">in the </w:t>
+      </w:r>
+      <w:r>
+        <w:t xml:space="preserve">extended </w:t>
+      </w:r>
+      <w:r>
+        <w:t>XYZ format.</w:t>
+      </w:r>
+      <w:r>
+        <w:t xml:space="preserve"> The comment line is used to save the supercell vectors, which can be read by many MD visualization programs, such as OVITO</w:t>
+      </w:r>
+      <w:r>
+        <w:rPr>
+          <w:rStyle w:val="FootnoteReference"/>
+        </w:rPr>
+        <w:footnoteReference w:id="21"/>
+      </w:r>
+      <w:r>
+        <w:t>.</w:t>
       </w:r>
     </w:p>
     <w:p>
@@ -25628,7 +25605,23 @@
         <w:t xml:space="preserve"> </w:t>
       </w:r>
       <w:r>
-        <w:t>– contains the atomic positions at each time-step in [A] (saving time-step specified in the input-file, not the numerical time-step used in the MD) in the CIF format.</w:t>
+        <w:t>– contains the atomic positions at each time-step in [A] (saving time-step specified in the input-file, not the numerical time-step used in the MD) in the CIF format</w:t>
+      </w:r>
+      <w:r>
+        <w:t xml:space="preserve">, which </w:t>
+      </w:r>
+      <w:r>
+        <w:lastRenderedPageBreak/>
+        <w:t>can be used to construct powder diffraction patterns by standard visualization software such as Mercury</w:t>
+      </w:r>
+      <w:r>
+        <w:rPr>
+          <w:rStyle w:val="FootnoteReference"/>
+        </w:rPr>
+        <w:footnoteReference w:id="22"/>
+      </w:r>
+      <w:r>
+        <w:t>.</w:t>
       </w:r>
     </w:p>
     <w:p>
@@ -25681,11 +25674,7 @@
         <w:t>, last three are the velocity in each line</w:t>
       </w:r>
       <w:r>
-        <w:t xml:space="preserve"> in </w:t>
-      </w:r>
-      <w:r>
-        <w:lastRenderedPageBreak/>
-        <w:t>[A/fs]</w:t>
+        <w:t xml:space="preserve"> in [A/fs]</w:t>
       </w:r>
       <w:r>
         <w:t>. A line describes one atom in the super cell. After all atoms’ data for one timestep there are two empty lines. After that, the next timestep is starting. Use it for quick look with gnuplot, e.g.:</w:t>
@@ -26174,6 +26163,7 @@
         <w:jc w:val="both"/>
       </w:pPr>
       <w:r>
+        <w:lastRenderedPageBreak/>
         <w:t>energy in [eV]</w:t>
       </w:r>
     </w:p>
@@ -26252,7 +26242,6 @@
         <w:jc w:val="both"/>
       </w:pPr>
       <w:r>
-        <w:lastRenderedPageBreak/>
         <w:t>absorption</w:t>
       </w:r>
     </w:p>
@@ -26789,6 +26778,7 @@
         <w:jc w:val="both"/>
       </w:pPr>
       <w:r>
+        <w:lastRenderedPageBreak/>
         <w:t>Data are normalized per the number of atoms.</w:t>
       </w:r>
     </w:p>
@@ -26866,7 +26856,6 @@
         <w:jc w:val="both"/>
       </w:pPr>
       <w:r>
-        <w:lastRenderedPageBreak/>
         <w:t>Chemical potential [eV]</w:t>
       </w:r>
     </w:p>
@@ -27475,6 +27464,7 @@
         <w:jc w:val="both"/>
       </w:pPr>
       <w:r>
+        <w:lastRenderedPageBreak/>
         <w:t>Note that in case of BO or nonequilibrium simulation, the kinetic (or equivalent; effective; nonequilibrium) electron temperature is printed here: the temperature and chemical potential are defined for the Fermi distribution function that contains the same number of electrons and total energy as in the real simulated system.</w:t>
       </w:r>
     </w:p>
@@ -27488,7 +27478,6 @@
         <w:jc w:val="both"/>
       </w:pPr>
       <w:r>
-        <w:lastRenderedPageBreak/>
         <w:t>Kinetic a</w:t>
       </w:r>
       <w:r>
@@ -27870,7 +27859,7 @@
         <w:rPr>
           <w:rStyle w:val="FootnoteReference"/>
         </w:rPr>
-        <w:footnoteReference w:id="21"/>
+        <w:footnoteReference w:id="23"/>
       </w:r>
       <w:r>
         <w:t>, OVITO</w:t>
@@ -27879,7 +27868,7 @@
         <w:rPr>
           <w:rStyle w:val="FootnoteReference"/>
         </w:rPr>
-        <w:footnoteReference w:id="22"/>
+        <w:footnoteReference w:id="24"/>
       </w:r>
       <w:r>
         <w:t>, etc.</w:t>
@@ -27902,7 +27891,6 @@
         <w:rPr>
           <w:color w:val="4F81BD" w:themeColor="accent1"/>
         </w:rPr>
-        <w:lastRenderedPageBreak/>
         <w:t>Calculation of velocity autocorrelation and phonon spectra</w:t>
       </w:r>
       <w:bookmarkEnd w:id="67"/>
@@ -28965,7 +28953,11 @@
         <w:t xml:space="preserve">), or by manually creating </w:t>
       </w:r>
       <w:r>
-        <w:t>a few additional input files with incrementally increasing numbers to run a few simulation in a sequence (see above how to do that</w:t>
+        <w:t xml:space="preserve">a few additional input files with incrementally increasing numbers to run a few simulation in a sequence (see above how to </w:t>
+      </w:r>
+      <w:r>
+        <w:lastRenderedPageBreak/>
+        <w:t>do that</w:t>
       </w:r>
       <w:r>
         <w:t xml:space="preserve">, </w:t>
@@ -29025,11 +29017,7 @@
         <w:t>5</w:t>
       </w:r>
       <w:r>
-        <w:t xml:space="preserve"> eV/atom, chose different pulse durations </w:t>
-      </w:r>
-      <w:r>
-        <w:lastRenderedPageBreak/>
-        <w:t>between 10-</w:t>
+        <w:t xml:space="preserve"> eV/atom, chose different pulse durations between 10-</w:t>
       </w:r>
       <w:r>
         <w:t>3</w:t>
@@ -29555,12 +29543,12 @@
         <w:rPr>
           <w:color w:val="1F497D" w:themeColor="text2"/>
         </w:rPr>
+        <w:lastRenderedPageBreak/>
         <w:t>OUT_average_pressure.dat</w:t>
       </w:r>
     </w:p>
     <w:p>
       <w:r>
-        <w:lastRenderedPageBreak/>
         <w:t>Which</w:t>
       </w:r>
       <w:r>
@@ -29889,6 +29877,7 @@
         </w:rPr>
       </w:pPr>
       <w:r>
+        <w:lastRenderedPageBreak/>
         <w:t xml:space="preserve">To run, </w:t>
       </w:r>
       <w:r>
@@ -29956,7 +29945,6 @@
         <w:jc w:val="both"/>
       </w:pPr>
       <w:r>
-        <w:lastRenderedPageBreak/>
         <w:t xml:space="preserve">It also requires the following additional input file to be present: </w:t>
       </w:r>
       <w:r>
@@ -30580,6 +30568,7 @@
         <w:rPr>
           <w:color w:val="4F81BD" w:themeColor="accent1"/>
         </w:rPr>
+        <w:lastRenderedPageBreak/>
         <w:t>Calculation of m</w:t>
       </w:r>
       <w:r>
@@ -30659,11 +30648,7 @@
         <w:t xml:space="preserve"> </w:t>
       </w:r>
       <w:r>
-        <w:t xml:space="preserve">into the </w:t>
-      </w:r>
-      <w:r>
-        <w:lastRenderedPageBreak/>
-        <w:t xml:space="preserve">output folder with the results which must contain the file </w:t>
+        <w:t xml:space="preserve">into the output folder with the results which must contain the file </w:t>
       </w:r>
       <w:r>
         <w:rPr>
@@ -30941,7 +30926,7 @@
         <w:jc w:val="both"/>
       </w:pPr>
       <w:r>
-        <w:t xml:space="preserve">Although versions of XTANAT-3 after 10.02.2023 produce output files with electronic entropy during simulation runs, legacy results may be analysed with this post-processing utility. </w:t>
+        <w:t xml:space="preserve">Although versions of XTANT-3 after 10.02.2023 produce output files with electronic entropy during simulation runs, legacy results may be analysed with this post-processing utility. </w:t>
       </w:r>
       <w:r>
         <w:t xml:space="preserve">If the electronic distribution is printed out (file </w:t>
@@ -31046,7 +31031,13 @@
         <w:jc w:val="both"/>
       </w:pPr>
       <w:r>
-        <w:t>Since equilibrium distribution maximazes entropy, comparison between these two functions demonstrates how far from equilibrium the transient electron distribution is.</w:t>
+        <w:t xml:space="preserve">Since equilibrium distribution </w:t>
+      </w:r>
+      <w:r>
+        <w:t>maximizes</w:t>
+      </w:r>
+      <w:r>
+        <w:t xml:space="preserve"> entropy, comparison between these two functions demonstrates how far from equilibrium the transient electron distribution is.</w:t>
       </w:r>
     </w:p>
     <w:p>
@@ -31151,6 +31142,7 @@
         <w:rPr>
           <w:noProof/>
         </w:rPr>
+        <w:lastRenderedPageBreak/>
         <w:t>[2]</w:t>
       </w:r>
       <w:r>
@@ -31184,14 +31176,7 @@
           <w:noProof/>
         </w:rPr>
         <w:tab/>
-        <w:t xml:space="preserve">J. Jenke, A.N. Ladines, T. Hammerschmidt, D.G. Pettifor, R. Drautz, Tight-binding bond </w:t>
-      </w:r>
-      <w:r>
-        <w:rPr>
-          <w:noProof/>
-        </w:rPr>
-        <w:lastRenderedPageBreak/>
-        <w:t>parameters for dimers across the periodic table from density-functional theory, Phys. Rev. Mater. 5 (2021) 23801. https://doi.org/10.1103/PhysRevMaterials.5.023801.</w:t>
+        <w:t>J. Jenke, A.N. Ladines, T. Hammerschmidt, D.G. Pettifor, R. Drautz, Tight-binding bond parameters for dimers across the periodic table from density-functional theory, Phys. Rev. Mater. 5 (2021) 23801. https://doi.org/10.1103/PhysRevMaterials.5.023801.</w:t>
       </w:r>
     </w:p>
     <w:p>
@@ -31607,7 +31592,14 @@
           <w:noProof/>
         </w:rPr>
         <w:tab/>
-        <w:t>H.J.C. Berendsen, J.P.M. Postma, W.F. van Gunsteren, A. DiNola, J.R. Haak, Molecular dynamics with coupling to an external bath, J. Chem. Phys. 81 (1984) 3684–3690. https://doi.org/10.1063/1.448118.</w:t>
+        <w:t xml:space="preserve">H.J.C. Berendsen, J.P.M. Postma, W.F. van Gunsteren, A. DiNola, J.R. Haak, Molecular </w:t>
+      </w:r>
+      <w:r>
+        <w:rPr>
+          <w:noProof/>
+        </w:rPr>
+        <w:lastRenderedPageBreak/>
+        <w:t>dynamics with coupling to an external bath, J. Chem. Phys. 81 (1984) 3684–3690. https://doi.org/10.1063/1.448118.</w:t>
       </w:r>
     </w:p>
     <w:p>
@@ -31652,7 +31644,6 @@
         <w:rPr>
           <w:noProof/>
         </w:rPr>
-        <w:lastRenderedPageBreak/>
         <w:t>[21]</w:t>
       </w:r>
       <w:r>
@@ -32043,6 +32034,7 @@
         <w:rPr>
           <w:noProof/>
         </w:rPr>
+        <w:lastRenderedPageBreak/>
         <w:t>[36]</w:t>
       </w:r>
       <w:r>
@@ -32069,7 +32061,6 @@
         <w:rPr>
           <w:noProof/>
         </w:rPr>
-        <w:lastRenderedPageBreak/>
         <w:t>[37]</w:t>
       </w:r>
       <w:r>
@@ -33133,6 +33124,60 @@
     <w:p>
       <w:pPr>
         <w:pStyle w:val="FootnoteText"/>
+      </w:pPr>
+      <w:r>
+        <w:rPr>
+          <w:rStyle w:val="FootnoteReference"/>
+        </w:rPr>
+        <w:footnoteRef/>
+      </w:r>
+      <w:r>
+        <w:t xml:space="preserve"> </w:t>
+      </w:r>
+      <w:hyperlink r:id="rId25" w:history="1">
+        <w:r>
+          <w:rPr>
+            <w:rStyle w:val="Hyperlink"/>
+          </w:rPr>
+          <w:t>https://www.ovito.org/windows-downloads/</w:t>
+        </w:r>
+      </w:hyperlink>
+      <w:r>
+        <w:t xml:space="preserve"> </w:t>
+      </w:r>
+    </w:p>
+  </w:footnote>
+  <w:footnote w:id="22">
+    <w:p>
+      <w:pPr>
+        <w:pStyle w:val="FootnoteText"/>
+      </w:pPr>
+      <w:r>
+        <w:rPr>
+          <w:rStyle w:val="FootnoteReference"/>
+        </w:rPr>
+        <w:footnoteRef/>
+      </w:r>
+      <w:r>
+        <w:t xml:space="preserve"> </w:t>
+      </w:r>
+      <w:hyperlink r:id="rId26" w:history="1">
+        <w:r>
+          <w:rPr>
+            <w:rStyle w:val="Hyperlink"/>
+          </w:rPr>
+          <w:t>https://www.ccdc.cam.ac.uk/solutions/software/mercury/</w:t>
+        </w:r>
+      </w:hyperlink>
+      <w:r>
+        <w:t xml:space="preserve"> </w:t>
+      </w:r>
+    </w:p>
+  </w:footnote>
+  <w:footnote w:id="23">
+    <w:p>
+      <w:pPr>
+        <w:pStyle w:val="FootnoteText"/>
         <w:rPr>
           <w:lang w:val="en-US"/>
         </w:rPr>
@@ -33146,7 +33191,7 @@
       <w:r>
         <w:t xml:space="preserve"> </w:t>
       </w:r>
-      <w:hyperlink r:id="rId25" w:history="1">
+      <w:hyperlink r:id="rId27" w:history="1">
         <w:r>
           <w:rPr>
             <w:rStyle w:val="Hyperlink"/>
@@ -33159,7 +33204,7 @@
       </w:r>
     </w:p>
   </w:footnote>
-  <w:footnote w:id="22">
+  <w:footnote w:id="24">
     <w:p>
       <w:pPr>
         <w:pStyle w:val="FootnoteText"/>
@@ -33176,7 +33221,7 @@
       <w:r>
         <w:t xml:space="preserve"> </w:t>
       </w:r>
-      <w:hyperlink r:id="rId26" w:history="1">
+      <w:hyperlink r:id="rId28" w:history="1">
         <w:r>
           <w:rPr>
             <w:rStyle w:val="Hyperlink"/>

</xml_diff>

<commit_message>
Full electron distribution (low+high energies) printout
</commit_message>
<xml_diff>
--- a/!XTANT_3_manual.docx
+++ b/!XTANT_3_manual.docx
@@ -128,7 +128,7 @@
         <w:rPr>
           <w:noProof/>
         </w:rPr>
-        <w:t>28/03/2023</w:t>
+        <w:t>29/03/2023</w:t>
       </w:r>
       <w:r>
         <w:rPr>
@@ -9887,51 +9887,25 @@
       <w:r>
         <w:t xml:space="preserve">Figure </w:t>
       </w:r>
-      <w:r>
-        <w:fldChar w:fldCharType="begin"/>
-      </w:r>
-      <w:r>
-        <w:instrText xml:space="preserve"> STYLEREF 1 \s </w:instrText>
-      </w:r>
-      <w:r>
-        <w:fldChar w:fldCharType="separate"/>
-      </w:r>
-      <w:r>
-        <w:rPr>
-          <w:noProof/>
-        </w:rPr>
-        <w:t>VIII</w:t>
-      </w:r>
-      <w:r>
-        <w:rPr>
-          <w:noProof/>
-        </w:rPr>
-        <w:fldChar w:fldCharType="end"/>
-      </w:r>
+      <w:fldSimple w:instr=" STYLEREF 1 \s ">
+        <w:r>
+          <w:rPr>
+            <w:noProof/>
+          </w:rPr>
+          <w:t>VIII</w:t>
+        </w:r>
+      </w:fldSimple>
       <w:r>
         <w:t>.</w:t>
       </w:r>
-      <w:r>
-        <w:fldChar w:fldCharType="begin"/>
-      </w:r>
-      <w:r>
-        <w:instrText xml:space="preserve"> SEQ Figure \* ARABIC \s 1 </w:instrText>
-      </w:r>
-      <w:r>
-        <w:fldChar w:fldCharType="separate"/>
-      </w:r>
-      <w:r>
-        <w:rPr>
-          <w:noProof/>
-        </w:rPr>
-        <w:t>1</w:t>
-      </w:r>
-      <w:r>
-        <w:rPr>
-          <w:noProof/>
-        </w:rPr>
-        <w:fldChar w:fldCharType="end"/>
-      </w:r>
+      <w:fldSimple w:instr=" SEQ Figure \* ARABIC \s 1 ">
+        <w:r>
+          <w:rPr>
+            <w:noProof/>
+          </w:rPr>
+          <w:t>1</w:t>
+        </w:r>
+      </w:fldSimple>
       <w:r>
         <w:t xml:space="preserve"> INPUT_</w:t>
       </w:r>
@@ -11787,26 +11761,16 @@
         <w:pStyle w:val="ListParagraph"/>
         <w:ind w:left="0"/>
         <w:jc w:val="both"/>
+      </w:pPr>
+      <w:r>
         <w:rPr>
           <w:noProof/>
         </w:rPr>
-      </w:pPr>
-    </w:p>
-    <w:p>
-      <w:pPr>
-        <w:pStyle w:val="ListParagraph"/>
-        <w:ind w:left="0"/>
-        <w:jc w:val="both"/>
-      </w:pPr>
-      <w:r>
-        <w:rPr>
-          <w:noProof/>
-        </w:rPr>
         <w:drawing>
-          <wp:inline distT="0" distB="0" distL="0" distR="0" wp14:anchorId="4A524971" wp14:editId="68757D94">
-            <wp:extent cx="6308493" cy="3887857"/>
+          <wp:inline distT="0" distB="0" distL="0" distR="0" wp14:anchorId="0CB9AE2A" wp14:editId="486A4A09">
+            <wp:extent cx="6380945" cy="3873261"/>
             <wp:effectExtent l="0" t="0" r="0" b="0"/>
-            <wp:docPr id="20" name="Picture 20"/>
+            <wp:docPr id="24" name="Picture 24"/>
             <wp:cNvGraphicFramePr>
               <a:graphicFrameLocks xmlns:a="http://schemas.openxmlformats.org/drawingml/2006/main" noChangeAspect="1"/>
             </wp:cNvGraphicFramePr>
@@ -11819,13 +11783,13 @@
                   </pic:nvPicPr>
                   <pic:blipFill rotWithShape="1">
                     <a:blip r:embed="rId13"/>
-                    <a:srcRect l="871" t="12615" r="27443" b="8809"/>
+                    <a:srcRect l="809" t="12726" r="26022" b="8282"/>
                     <a:stretch/>
                   </pic:blipFill>
                   <pic:spPr bwMode="auto">
                     <a:xfrm>
                       <a:off x="0" y="0"/>
-                      <a:ext cx="6337109" cy="3905493"/>
+                      <a:ext cx="6402298" cy="3886222"/>
                     </a:xfrm>
                     <a:prstGeom prst="rect">
                       <a:avLst/>
@@ -11853,51 +11817,25 @@
       <w:r>
         <w:t xml:space="preserve">Figure </w:t>
       </w:r>
-      <w:r>
-        <w:fldChar w:fldCharType="begin"/>
-      </w:r>
-      <w:r>
-        <w:instrText xml:space="preserve"> STYLEREF 1 \s </w:instrText>
-      </w:r>
-      <w:r>
-        <w:fldChar w:fldCharType="separate"/>
-      </w:r>
-      <w:r>
-        <w:rPr>
-          <w:noProof/>
-        </w:rPr>
-        <w:t>VIII</w:t>
-      </w:r>
-      <w:r>
-        <w:rPr>
-          <w:noProof/>
-        </w:rPr>
-        <w:fldChar w:fldCharType="end"/>
-      </w:r>
+      <w:fldSimple w:instr=" STYLEREF 1 \s ">
+        <w:r>
+          <w:rPr>
+            <w:noProof/>
+          </w:rPr>
+          <w:t>VIII</w:t>
+        </w:r>
+      </w:fldSimple>
       <w:r>
         <w:t>.</w:t>
       </w:r>
-      <w:r>
-        <w:fldChar w:fldCharType="begin"/>
-      </w:r>
-      <w:r>
-        <w:instrText xml:space="preserve"> SEQ Figure \* ARABIC \s 1 </w:instrText>
-      </w:r>
-      <w:r>
-        <w:fldChar w:fldCharType="separate"/>
-      </w:r>
-      <w:r>
-        <w:rPr>
-          <w:noProof/>
-        </w:rPr>
-        <w:t>2</w:t>
-      </w:r>
-      <w:r>
-        <w:rPr>
-          <w:noProof/>
-        </w:rPr>
-        <w:fldChar w:fldCharType="end"/>
-      </w:r>
+      <w:fldSimple w:instr=" SEQ Figure \* ARABIC \s 1 ">
+        <w:r>
+          <w:rPr>
+            <w:noProof/>
+          </w:rPr>
+          <w:t>2</w:t>
+        </w:r>
+      </w:fldSimple>
       <w:r>
         <w:t>. NUMERICAL_PARAMETERS.txt example.</w:t>
       </w:r>
@@ -12164,7 +12102,6 @@
         <w:jc w:val="both"/>
       </w:pPr>
       <w:r>
-        <w:lastRenderedPageBreak/>
         <w:t>which cross sections to use in the MC module: set here CDF (</w:t>
       </w:r>
       <w:r>
@@ -12256,6 +12193,7 @@
         <w:jc w:val="both"/>
       </w:pPr>
       <w:r>
+        <w:lastRenderedPageBreak/>
         <w:t>d</w:t>
       </w:r>
       <w:r>
@@ -12822,7 +12760,6 @@
         <w:jc w:val="both"/>
       </w:pPr>
       <w:r>
-        <w:lastRenderedPageBreak/>
         <w:t>external pressure applied (set 0 to use for normal atmospheric pressure).</w:t>
       </w:r>
       <w:r>
@@ -12886,6 +12823,7 @@
           <w:i/>
           <w:iCs/>
         </w:rPr>
+        <w:lastRenderedPageBreak/>
         <w:t xml:space="preserve">this option </w:t>
       </w:r>
       <w:r>
@@ -13547,7 +13485,6 @@
         <w:jc w:val="both"/>
       </w:pPr>
       <w:r>
-        <w:lastRenderedPageBreak/>
         <w:t>-</w:t>
       </w:r>
       <w:r>
@@ -13665,6 +13602,7 @@
         <w:jc w:val="both"/>
       </w:pPr>
       <w:r>
+        <w:lastRenderedPageBreak/>
         <w:t xml:space="preserve">Coupling model; </w:t>
       </w:r>
       <w:r>
@@ -14286,11 +14224,14 @@
         <w:jc w:val="both"/>
       </w:pPr>
       <w:r>
+        <w:t>It will be interpreted as follows: at</w:t>
+      </w:r>
+      <w:r>
+        <w:t xml:space="preserve"> the beginning of simulation (at time larger than -1.0e10 fs), the thermostat is off (essentially infinite characteristic time, 1.0e15 fs). Then, at the time instant of 0.0 fs, it switches on with the bath temperature of 500 K and the characteristic time of 100 fs. </w:t>
+      </w:r>
+      <w:r>
         <w:lastRenderedPageBreak/>
-        <w:t>It will be interpreted as follows: at</w:t>
-      </w:r>
-      <w:r>
-        <w:t xml:space="preserve"> the beginning of simulation (at time larger than -1.0e10 fs), the thermostat is off (essentially infinite characteristic time, 1.0e15 fs). Then, at the time instant of 0.0 fs, it switches on with the bath temperature of 500 K and the characteristic time of 100 fs. At the time instant of 100 fs, it changes to the bath temperature of 1000 K and characteristic time of 700 fs.</w:t>
+        <w:t>At the time instant of 100 fs, it changes to the bath temperature of 1000 K and characteristic time of 700 fs.</w:t>
       </w:r>
     </w:p>
     <w:p>
@@ -14836,20 +14777,20 @@
         <w:jc w:val="both"/>
       </w:pPr>
       <w:r>
+        <w:t>1 to calculate DOS with the parameters set by the Probe pulse (see above optional “Probe” in the file INPUT_MATERIAL)</w:t>
+      </w:r>
+      <w:r>
+        <w:t>; if Probe is unused, then Gamma-point calculations of DOS will be used by default.</w:t>
+      </w:r>
+    </w:p>
+    <w:p>
+      <w:pPr>
+        <w:pStyle w:val="ListParagraph"/>
+        <w:ind w:left="1080"/>
+        <w:jc w:val="both"/>
+      </w:pPr>
+      <w:r>
         <w:lastRenderedPageBreak/>
-        <w:t>1 to calculate DOS with the parameters set by the Probe pulse (see above optional “Probe” in the file INPUT_MATERIAL)</w:t>
-      </w:r>
-      <w:r>
-        <w:t>; if Probe is unused, then Gamma-point calculations of DOS will be used by default.</w:t>
-      </w:r>
-    </w:p>
-    <w:p>
-      <w:pPr>
-        <w:pStyle w:val="ListParagraph"/>
-        <w:ind w:left="1080"/>
-        <w:jc w:val="both"/>
-      </w:pPr>
-      <w:r>
         <w:t xml:space="preserve">2 to </w:t>
       </w:r>
       <w:r>
@@ -14959,10 +14900,142 @@
         <w:jc w:val="both"/>
       </w:pPr>
       <w:r>
-        <w:t>to save electron distribution function (set 1), or not (set 0) at each saving timestep. Produces large files. Most of the time, it is not necessary, thus use the default value 0.</w:t>
-      </w:r>
-      <w:r>
-        <w:t xml:space="preserve"> Useful in case of nonequilibrium electron distributions, such as BO or relaxation-time approximation simulation.</w:t>
+        <w:t xml:space="preserve">Three numbers defining printout of the </w:t>
+      </w:r>
+      <w:r>
+        <w:t>electron distribution function at each saving timestep</w:t>
+      </w:r>
+      <w:r>
+        <w:t>.</w:t>
+      </w:r>
+      <w:r>
+        <w:t xml:space="preserve"> </w:t>
+      </w:r>
+    </w:p>
+    <w:p>
+      <w:pPr>
+        <w:pStyle w:val="ListParagraph"/>
+        <w:numPr>
+          <w:ilvl w:val="0"/>
+          <w:numId w:val="14"/>
+        </w:numPr>
+        <w:jc w:val="both"/>
+      </w:pPr>
+      <w:r>
+        <w:t>First is the flag that defines what to print out:</w:t>
+      </w:r>
+    </w:p>
+    <w:p>
+      <w:pPr>
+        <w:pStyle w:val="ListParagraph"/>
+        <w:jc w:val="both"/>
+      </w:pPr>
+      <w:r>
+        <w:t xml:space="preserve">0 means no printing out of electron distribution (this should be the default choice, because printing out the distribution produces </w:t>
+      </w:r>
+      <w:r>
+        <w:t>large files</w:t>
+      </w:r>
+      <w:r>
+        <w:t>, which are usually unnecessary);</w:t>
+      </w:r>
+    </w:p>
+    <w:p>
+      <w:pPr>
+        <w:pStyle w:val="ListParagraph"/>
+        <w:jc w:val="both"/>
+      </w:pPr>
+      <w:r>
+        <w:t xml:space="preserve">1 </w:t>
+      </w:r>
+      <w:r>
+        <w:t xml:space="preserve">means </w:t>
+      </w:r>
+      <w:r>
+        <w:t xml:space="preserve">to printout the electron populations on the energy levels only (below </w:t>
+      </w:r>
+      <w:r>
+        <w:rPr>
+          <w:i/>
+          <w:iCs/>
+        </w:rPr>
+        <w:t>E</w:t>
+      </w:r>
+      <w:r>
+        <w:rPr>
+          <w:i/>
+          <w:iCs/>
+          <w:vertAlign w:val="subscript"/>
+        </w:rPr>
+        <w:t>cutoff</w:t>
+      </w:r>
+      <w:r>
+        <w:t xml:space="preserve">); </w:t>
+      </w:r>
+    </w:p>
+    <w:p>
+      <w:pPr>
+        <w:pStyle w:val="ListParagraph"/>
+        <w:jc w:val="both"/>
+      </w:pPr>
+      <w:r>
+        <w:t>2 means to also printout the electron distribution on a grid with the parameters set in the other two numbers in this line (produces twice the large files; not recommended to be used);</w:t>
+      </w:r>
+    </w:p>
+    <w:p>
+      <w:pPr>
+        <w:pStyle w:val="ListParagraph"/>
+        <w:jc w:val="both"/>
+      </w:pPr>
+      <w:r>
+        <w:t>-2 means to printout only the distribution on the given grid, with the parameters defined by the two other numbers in this line;</w:t>
+      </w:r>
+    </w:p>
+    <w:p>
+      <w:pPr>
+        <w:pStyle w:val="ListParagraph"/>
+        <w:numPr>
+          <w:ilvl w:val="0"/>
+          <w:numId w:val="14"/>
+        </w:numPr>
+        <w:jc w:val="both"/>
+      </w:pPr>
+      <w:r>
+        <w:t>Second number in the line defines the step in the energy grid in [eV], on which the distribution is printed out, if flag 2 or -2 is set.</w:t>
+      </w:r>
+    </w:p>
+    <w:p>
+      <w:pPr>
+        <w:pStyle w:val="ListParagraph"/>
+        <w:numPr>
+          <w:ilvl w:val="0"/>
+          <w:numId w:val="14"/>
+        </w:numPr>
+        <w:jc w:val="both"/>
+      </w:pPr>
+      <w:r>
+        <w:t>Third number defines the maximal energy for the grid in [eV], used if the flag 2 or -2 is set.</w:t>
+      </w:r>
+    </w:p>
+    <w:p>
+      <w:pPr>
+        <w:pStyle w:val="ListParagraph"/>
+        <w:jc w:val="both"/>
+      </w:pPr>
+      <w:r>
+        <w:t>Most of the time, it is not necessary, thus use the default value 0.</w:t>
+      </w:r>
+      <w:r>
+        <w:t xml:space="preserve"> </w:t>
+      </w:r>
+      <w:r>
+        <w:t xml:space="preserve">Option 1 is useful </w:t>
+      </w:r>
+      <w:r>
+        <w:t>in case of nonequilibrium electron distributions, such as BO or relaxation-time approximation simulation.</w:t>
+      </w:r>
+      <w:r>
+        <w:t xml:space="preserve"> Option -2 is useful for modelling of the electron emission. Option 2 may be useful for code development and debugging.</w:t>
       </w:r>
     </w:p>
     <w:p>
@@ -15198,6 +15271,7 @@
         <w:jc w:val="both"/>
       </w:pPr>
       <w:r>
+        <w:lastRenderedPageBreak/>
         <w:t>contains three numbers: numbers of k-points in each direction x, y, z; used only wit</w:t>
       </w:r>
       <w:r>
@@ -15265,7 +15339,6 @@
         <w:jc w:val="both"/>
       </w:pPr>
       <w:r>
-        <w:lastRenderedPageBreak/>
         <w:t xml:space="preserve">Option DRUDE: to set the parameters of the Drude optical model (if in the file INPUT_DATA above, </w:t>
       </w:r>
       <w:r>
@@ -15774,6 +15847,7 @@
         <w:jc w:val="both"/>
       </w:pPr>
       <w:r>
+        <w:lastRenderedPageBreak/>
         <w:t>Option NAME: t</w:t>
       </w:r>
       <w:r>
@@ -16042,7 +16116,6 @@
         <w:jc w:val="both"/>
       </w:pPr>
       <w:r>
-        <w:lastRenderedPageBreak/>
         <w:t>Line Op</w:t>
       </w:r>
       <w:r>
@@ -16594,6 +16667,7 @@
         <w:jc w:val="both"/>
       </w:pPr>
       <w:r>
+        <w:lastRenderedPageBreak/>
         <w:t xml:space="preserve">The </w:t>
       </w:r>
       <w:r>
@@ -16692,7 +16766,6 @@
         <w:jc w:val="both"/>
       </w:pPr>
       <w:r>
-        <w:lastRenderedPageBreak/>
         <w:t>INPUT_MATERIAL.txt and NUMERICAL_PARAMETERS.txt</w:t>
       </w:r>
     </w:p>
@@ -16968,6 +17041,7 @@
         <w:jc w:val="both"/>
       </w:pPr>
       <w:r>
+        <w:lastRenderedPageBreak/>
         <w:t xml:space="preserve">In case identical parameters are used for multiple combinations of elements (this is possible within DFTB parameterization files as they only contain links to databases), one can use files: TB_Hamiltonian_parameters.txt </w:t>
       </w:r>
       <w:r>
@@ -17123,7 +17197,6 @@
         <w:rPr>
           <w:color w:val="0070C0"/>
         </w:rPr>
-        <w:lastRenderedPageBreak/>
         <w:t>3TB</w:t>
       </w:r>
       <w:r>
@@ -17697,54 +17770,25 @@
       <w:r>
         <w:t xml:space="preserve">Figure </w:t>
       </w:r>
-      <w:r>
-        <w:fldChar w:fldCharType="begin"/>
-      </w:r>
-      <w:r>
-        <w:instrText xml:space="preserve"> STYLEREF 1 \s </w:instrText>
-      </w:r>
-      <w:r>
-        <w:fldChar w:fldCharType="separate"/>
-      </w:r>
-      <w:r>
-        <w:rPr>
-          <w:noProof/>
-        </w:rPr>
-        <w:t>VIII</w:t>
-      </w:r>
-      <w:r>
-        <w:rPr>
-          <w:noProof/>
-        </w:rPr>
-        <w:fldChar w:fldCharType="end"/>
-      </w:r>
+      <w:fldSimple w:instr=" STYLEREF 1 \s ">
+        <w:r>
+          <w:rPr>
+            <w:noProof/>
+          </w:rPr>
+          <w:t>VIII</w:t>
+        </w:r>
+      </w:fldSimple>
       <w:r>
         <w:t>.</w:t>
       </w:r>
-      <w:r>
-        <w:fldChar w:fldCharType="begin"/>
-      </w:r>
-      <w:r>
-        <w:instrText xml:space="preserve"> SEQ Figure \* ARAB</w:instrText>
-      </w:r>
-      <w:r>
-        <w:instrText xml:space="preserve">IC \s 1 </w:instrText>
-      </w:r>
-      <w:r>
-        <w:fldChar w:fldCharType="separate"/>
-      </w:r>
-      <w:r>
-        <w:rPr>
-          <w:noProof/>
-        </w:rPr>
-        <w:t>4</w:t>
-      </w:r>
-      <w:r>
-        <w:rPr>
-          <w:noProof/>
-        </w:rPr>
-        <w:fldChar w:fldCharType="end"/>
-      </w:r>
+      <w:fldSimple w:instr=" SEQ Figure \* ARABIC \s 1 ">
+        <w:r>
+          <w:rPr>
+            <w:noProof/>
+          </w:rPr>
+          <w:t>4</w:t>
+        </w:r>
+      </w:fldSimple>
       <w:r>
         <w:t xml:space="preserve">. 3TB </w:t>
       </w:r>
@@ -17765,51 +17809,25 @@
         <w:tab/>
         <w:t xml:space="preserve">Figure </w:t>
       </w:r>
-      <w:r>
-        <w:fldChar w:fldCharType="begin"/>
-      </w:r>
-      <w:r>
-        <w:instrText xml:space="preserve"> STYLEREF 1 \s </w:instrText>
-      </w:r>
-      <w:r>
-        <w:fldChar w:fldCharType="separate"/>
-      </w:r>
-      <w:r>
-        <w:rPr>
-          <w:noProof/>
-        </w:rPr>
-        <w:t>VIII</w:t>
-      </w:r>
-      <w:r>
-        <w:rPr>
-          <w:noProof/>
-        </w:rPr>
-        <w:fldChar w:fldCharType="end"/>
-      </w:r>
+      <w:fldSimple w:instr=" STYLEREF 1 \s ">
+        <w:r>
+          <w:rPr>
+            <w:noProof/>
+          </w:rPr>
+          <w:t>VIII</w:t>
+        </w:r>
+      </w:fldSimple>
       <w:r>
         <w:t>.</w:t>
       </w:r>
-      <w:r>
-        <w:fldChar w:fldCharType="begin"/>
-      </w:r>
-      <w:r>
-        <w:instrText xml:space="preserve"> SEQ Figure \* ARABIC \s 1 </w:instrText>
-      </w:r>
-      <w:r>
-        <w:fldChar w:fldCharType="separate"/>
-      </w:r>
-      <w:r>
-        <w:rPr>
-          <w:noProof/>
-        </w:rPr>
-        <w:t>5</w:t>
-      </w:r>
-      <w:r>
-        <w:rPr>
-          <w:noProof/>
-        </w:rPr>
-        <w:fldChar w:fldCharType="end"/>
-      </w:r>
+      <w:fldSimple w:instr=" SEQ Figure \* ARABIC \s 1 ">
+        <w:r>
+          <w:rPr>
+            <w:noProof/>
+          </w:rPr>
+          <w:t>5</w:t>
+        </w:r>
+      </w:fldSimple>
       <w:r>
         <w:t xml:space="preserve"> 3TB </w:t>
       </w:r>
@@ -17988,6 +18006,7 @@
         <w:jc w:val="both"/>
       </w:pPr>
       <w:r>
+        <w:lastRenderedPageBreak/>
         <w:t xml:space="preserve">Line 4 currently </w:t>
       </w:r>
       <w:r>
@@ -18160,135 +18179,82 @@
       <w:r>
         <w:t xml:space="preserve">Figure </w:t>
       </w:r>
-      <w:r>
-        <w:fldChar w:fldCharType="begin"/>
-      </w:r>
-      <w:r>
-        <w:instrText xml:space="preserve"> STYLEREF 1 \s </w:instrText>
-      </w:r>
-      <w:r>
-        <w:fldChar w:fldCharType="separate"/>
-      </w:r>
-      <w:r>
+      <w:fldSimple w:instr=" STYLEREF 1 \s ">
+        <w:r>
+          <w:rPr>
+            <w:noProof/>
+          </w:rPr>
+          <w:t>VIII</w:t>
+        </w:r>
+      </w:fldSimple>
+      <w:r>
+        <w:t>.</w:t>
+      </w:r>
+      <w:fldSimple w:instr=" SEQ Figure \* ARABIC \s 1 ">
+        <w:r>
+          <w:rPr>
+            <w:noProof/>
+          </w:rPr>
+          <w:t>6</w:t>
+        </w:r>
+      </w:fldSimple>
+      <w:bookmarkEnd w:id="24"/>
+      <w:r>
+        <w:t xml:space="preserve">. BOP </w:t>
+      </w:r>
+      <w:r>
+        <w:t>TB_Hamiltonian_parameters.tx</w:t>
+      </w:r>
+      <w:r>
+        <w:t>t</w:t>
+      </w:r>
+      <w:r>
+        <w:tab/>
+      </w:r>
+      <w:r>
+        <w:tab/>
+      </w:r>
+      <w:r>
+        <w:tab/>
+      </w:r>
+      <w:bookmarkStart w:id="25" w:name="_Ref71362849"/>
+      <w:r>
+        <w:t xml:space="preserve">Figure </w:t>
+      </w:r>
+      <w:fldSimple w:instr=" STYLEREF 1 \s ">
+        <w:r>
+          <w:rPr>
+            <w:noProof/>
+          </w:rPr>
+          <w:t>VIII</w:t>
+        </w:r>
+      </w:fldSimple>
+      <w:r>
+        <w:t>.</w:t>
+      </w:r>
+      <w:fldSimple w:instr=" SEQ Figure \* ARABIC \s 1 ">
+        <w:r>
+          <w:rPr>
+            <w:noProof/>
+          </w:rPr>
+          <w:t>7</w:t>
+        </w:r>
+      </w:fldSimple>
+      <w:bookmarkEnd w:id="25"/>
+      <w:r>
+        <w:t xml:space="preserve"> BOP </w:t>
+      </w:r>
+      <w:r>
+        <w:t>TB_Repulsive_parameters.txt</w:t>
+      </w:r>
+    </w:p>
+    <w:p>
+      <w:pPr>
         <w:rPr>
           <w:noProof/>
         </w:rPr>
-        <w:t>VIII</w:t>
-      </w:r>
-      <w:r>
-        <w:rPr>
-          <w:noProof/>
-        </w:rPr>
-        <w:fldChar w:fldCharType="end"/>
-      </w:r>
-      <w:r>
-        <w:t>.</w:t>
-      </w:r>
-      <w:r>
-        <w:fldChar w:fldCharType="begin"/>
-      </w:r>
-      <w:r>
-        <w:instrText xml:space="preserve"> SEQ Figure \* ARABIC \s 1 </w:instrText>
-      </w:r>
-      <w:r>
-        <w:fldChar w:fldCharType="separate"/>
-      </w:r>
-      <w:r>
-        <w:rPr>
-          <w:noProof/>
-        </w:rPr>
-        <w:t>6</w:t>
-      </w:r>
-      <w:r>
-        <w:rPr>
-          <w:noProof/>
-        </w:rPr>
-        <w:fldChar w:fldCharType="end"/>
-      </w:r>
-      <w:bookmarkEnd w:id="24"/>
-      <w:r>
-        <w:t xml:space="preserve">. BOP </w:t>
-      </w:r>
-      <w:r>
-        <w:t>TB_Hamiltonian_parameters.tx</w:t>
-      </w:r>
-      <w:r>
-        <w:t>t</w:t>
-      </w:r>
-      <w:r>
-        <w:tab/>
-      </w:r>
-      <w:r>
-        <w:tab/>
-      </w:r>
-      <w:r>
-        <w:tab/>
-      </w:r>
-      <w:bookmarkStart w:id="25" w:name="_Ref71362849"/>
-      <w:r>
-        <w:t xml:space="preserve">Figure </w:t>
-      </w:r>
-      <w:r>
-        <w:fldChar w:fldCharType="begin"/>
-      </w:r>
-      <w:r>
-        <w:instrText xml:space="preserve"> STYLEREF 1 \s </w:instrText>
-      </w:r>
-      <w:r>
-        <w:fldChar w:fldCharType="separate"/>
-      </w:r>
-      <w:r>
-        <w:rPr>
-          <w:noProof/>
-        </w:rPr>
-        <w:t>VIII</w:t>
-      </w:r>
-      <w:r>
-        <w:rPr>
-          <w:noProof/>
-        </w:rPr>
-        <w:fldChar w:fldCharType="end"/>
-      </w:r>
-      <w:r>
-        <w:t>.</w:t>
-      </w:r>
-      <w:r>
-        <w:fldChar w:fldCharType="begin"/>
-      </w:r>
-      <w:r>
-        <w:instrText xml:space="preserve"> SEQ Figure \* ARABIC \s 1 </w:instrText>
-      </w:r>
-      <w:r>
-        <w:fldChar w:fldCharType="separate"/>
-      </w:r>
-      <w:r>
-        <w:rPr>
-          <w:noProof/>
-        </w:rPr>
-        <w:t>7</w:t>
-      </w:r>
-      <w:r>
-        <w:rPr>
-          <w:noProof/>
-        </w:rPr>
-        <w:fldChar w:fldCharType="end"/>
-      </w:r>
-      <w:bookmarkEnd w:id="25"/>
-      <w:r>
-        <w:t xml:space="preserve"> BOP </w:t>
-      </w:r>
-      <w:r>
-        <w:t>TB_Repulsive_parameters.txt</w:t>
-      </w:r>
-    </w:p>
-    <w:p>
-      <w:pPr>
-        <w:rPr>
-          <w:noProof/>
-        </w:rPr>
-      </w:pPr>
-      <w:r>
-        <w:lastRenderedPageBreak/>
+      </w:pPr>
+      <w:r>
         <w:t xml:space="preserve">The files contain the following lines, see for example </w:t>
       </w:r>
       <w:r>
@@ -18493,51 +18459,25 @@
       <w:r>
         <w:t xml:space="preserve">Figure </w:t>
       </w:r>
-      <w:r>
-        <w:fldChar w:fldCharType="begin"/>
-      </w:r>
-      <w:r>
-        <w:instrText xml:space="preserve"> STYLEREF 1 \s </w:instrText>
-      </w:r>
-      <w:r>
-        <w:fldChar w:fldCharType="separate"/>
-      </w:r>
-      <w:r>
-        <w:rPr>
-          <w:noProof/>
-        </w:rPr>
-        <w:t>VIII</w:t>
-      </w:r>
-      <w:r>
-        <w:rPr>
-          <w:noProof/>
-        </w:rPr>
-        <w:fldChar w:fldCharType="end"/>
-      </w:r>
+      <w:fldSimple w:instr=" STYLEREF 1 \s ">
+        <w:r>
+          <w:rPr>
+            <w:noProof/>
+          </w:rPr>
+          <w:t>VIII</w:t>
+        </w:r>
+      </w:fldSimple>
       <w:r>
         <w:t>.</w:t>
       </w:r>
-      <w:r>
-        <w:fldChar w:fldCharType="begin"/>
-      </w:r>
-      <w:r>
-        <w:instrText xml:space="preserve"> SEQ Figure \* ARABIC \s 1 </w:instrText>
-      </w:r>
-      <w:r>
-        <w:fldChar w:fldCharType="separate"/>
-      </w:r>
-      <w:r>
-        <w:rPr>
-          <w:noProof/>
-        </w:rPr>
-        <w:t>8</w:t>
-      </w:r>
-      <w:r>
-        <w:rPr>
-          <w:noProof/>
-        </w:rPr>
-        <w:fldChar w:fldCharType="end"/>
-      </w:r>
+      <w:fldSimple w:instr=" SEQ Figure \* ARABIC \s 1 ">
+        <w:r>
+          <w:rPr>
+            <w:noProof/>
+          </w:rPr>
+          <w:t>8</w:t>
+        </w:r>
+      </w:fldSimple>
       <w:bookmarkEnd w:id="26"/>
       <w:r>
         <w:t xml:space="preserve">. </w:t>
@@ -18559,51 +18499,25 @@
       <w:r>
         <w:t xml:space="preserve">Figure </w:t>
       </w:r>
-      <w:r>
-        <w:fldChar w:fldCharType="begin"/>
-      </w:r>
-      <w:r>
-        <w:instrText xml:space="preserve"> STYLEREF 1 \s </w:instrText>
-      </w:r>
-      <w:r>
-        <w:fldChar w:fldCharType="separate"/>
-      </w:r>
-      <w:r>
-        <w:rPr>
-          <w:noProof/>
-        </w:rPr>
-        <w:t>VIII</w:t>
-      </w:r>
-      <w:r>
-        <w:rPr>
-          <w:noProof/>
-        </w:rPr>
-        <w:fldChar w:fldCharType="end"/>
-      </w:r>
+      <w:fldSimple w:instr=" STYLEREF 1 \s ">
+        <w:r>
+          <w:rPr>
+            <w:noProof/>
+          </w:rPr>
+          <w:t>VIII</w:t>
+        </w:r>
+      </w:fldSimple>
       <w:r>
         <w:t>.</w:t>
       </w:r>
-      <w:r>
-        <w:fldChar w:fldCharType="begin"/>
-      </w:r>
-      <w:r>
-        <w:instrText xml:space="preserve"> SEQ Figure \* ARABIC \s 1 </w:instrText>
-      </w:r>
-      <w:r>
-        <w:fldChar w:fldCharType="separate"/>
-      </w:r>
-      <w:r>
-        <w:rPr>
-          <w:noProof/>
-        </w:rPr>
-        <w:t>9</w:t>
-      </w:r>
-      <w:r>
-        <w:rPr>
-          <w:noProof/>
-        </w:rPr>
-        <w:fldChar w:fldCharType="end"/>
-      </w:r>
+      <w:fldSimple w:instr=" SEQ Figure \* ARABIC \s 1 ">
+        <w:r>
+          <w:rPr>
+            <w:noProof/>
+          </w:rPr>
+          <w:t>9</w:t>
+        </w:r>
+      </w:fldSimple>
       <w:bookmarkEnd w:id="27"/>
       <w:bookmarkEnd w:id="28"/>
       <w:r>
@@ -18999,6 +18913,7 @@
         <w:rPr>
           <w:lang w:val="en-US"/>
         </w:rPr>
+        <w:lastRenderedPageBreak/>
         <w:t xml:space="preserve">BC containing B-C from </w:t>
       </w:r>
       <w:hyperlink r:id="rId24" w:history="1">
@@ -19437,6 +19352,7 @@
           <w:noProof/>
           <w:lang w:val="en-US"/>
         </w:rPr>
+        <w:lastRenderedPageBreak/>
         <w:drawing>
           <wp:inline distT="0" distB="0" distL="0" distR="0" wp14:anchorId="31B52F4D" wp14:editId="0EE475B1">
             <wp:extent cx="5627355" cy="2273399"/>
@@ -19491,51 +19407,25 @@
       <w:r>
         <w:t xml:space="preserve">Figure </w:t>
       </w:r>
-      <w:r>
-        <w:fldChar w:fldCharType="begin"/>
-      </w:r>
-      <w:r>
-        <w:instrText xml:space="preserve"> STYLEREF 1 \s </w:instrText>
-      </w:r>
-      <w:r>
-        <w:fldChar w:fldCharType="separate"/>
-      </w:r>
-      <w:r>
-        <w:rPr>
-          <w:noProof/>
-        </w:rPr>
-        <w:t>VIII</w:t>
-      </w:r>
-      <w:r>
-        <w:rPr>
-          <w:noProof/>
-        </w:rPr>
-        <w:fldChar w:fldCharType="end"/>
-      </w:r>
+      <w:fldSimple w:instr=" STYLEREF 1 \s ">
+        <w:r>
+          <w:rPr>
+            <w:noProof/>
+          </w:rPr>
+          <w:t>VIII</w:t>
+        </w:r>
+      </w:fldSimple>
       <w:r>
         <w:t>.</w:t>
       </w:r>
-      <w:r>
-        <w:fldChar w:fldCharType="begin"/>
-      </w:r>
-      <w:r>
-        <w:instrText xml:space="preserve"> SEQ Figure \* ARABIC \s 1 </w:instrText>
-      </w:r>
-      <w:r>
-        <w:fldChar w:fldCharType="separate"/>
-      </w:r>
-      <w:r>
-        <w:rPr>
-          <w:noProof/>
-        </w:rPr>
-        <w:t>10</w:t>
-      </w:r>
-      <w:r>
-        <w:rPr>
-          <w:noProof/>
-        </w:rPr>
-        <w:fldChar w:fldCharType="end"/>
-      </w:r>
+      <w:fldSimple w:instr=" SEQ Figure \* ARABIC \s 1 ">
+        <w:r>
+          <w:rPr>
+            <w:noProof/>
+          </w:rPr>
+          <w:t>10</w:t>
+        </w:r>
+      </w:fldSimple>
       <w:r>
         <w:t xml:space="preserve"> File </w:t>
       </w:r>
@@ -19566,7 +19456,6 @@
         <w:ind w:left="426" w:hanging="426"/>
       </w:pPr>
       <w:r>
-        <w:lastRenderedPageBreak/>
         <w:t>First: i</w:t>
       </w:r>
       <w:r>
@@ -19936,53 +19825,28 @@
       </w:pPr>
       <w:bookmarkStart w:id="29" w:name="_Ref440547139"/>
       <w:r>
+        <w:lastRenderedPageBreak/>
         <w:t xml:space="preserve">Figure </w:t>
       </w:r>
-      <w:r>
-        <w:fldChar w:fldCharType="begin"/>
-      </w:r>
-      <w:r>
-        <w:instrText xml:space="preserve"> STYLEREF 1 \s </w:instrText>
-      </w:r>
-      <w:r>
-        <w:fldChar w:fldCharType="separate"/>
-      </w:r>
-      <w:r>
-        <w:rPr>
-          <w:noProof/>
-        </w:rPr>
-        <w:t>VIII</w:t>
-      </w:r>
-      <w:r>
-        <w:rPr>
-          <w:noProof/>
-        </w:rPr>
-        <w:fldChar w:fldCharType="end"/>
-      </w:r>
+      <w:fldSimple w:instr=" STYLEREF 1 \s ">
+        <w:r>
+          <w:rPr>
+            <w:noProof/>
+          </w:rPr>
+          <w:t>VIII</w:t>
+        </w:r>
+      </w:fldSimple>
       <w:r>
         <w:t>.</w:t>
       </w:r>
-      <w:r>
-        <w:fldChar w:fldCharType="begin"/>
-      </w:r>
-      <w:r>
-        <w:instrText xml:space="preserve"> SEQ Figure \* ARABIC \s 1 </w:instrText>
-      </w:r>
-      <w:r>
-        <w:fldChar w:fldCharType="separate"/>
-      </w:r>
-      <w:r>
-        <w:rPr>
-          <w:noProof/>
-        </w:rPr>
-        <w:t>11</w:t>
-      </w:r>
-      <w:r>
-        <w:rPr>
-          <w:noProof/>
-        </w:rPr>
-        <w:fldChar w:fldCharType="end"/>
-      </w:r>
+      <w:fldSimple w:instr=" SEQ Figure \* ARABIC \s 1 ">
+        <w:r>
+          <w:rPr>
+            <w:noProof/>
+          </w:rPr>
+          <w:t>11</w:t>
+        </w:r>
+      </w:fldSimple>
       <w:bookmarkEnd w:id="29"/>
       <w:r>
         <w:t xml:space="preserve">. File </w:t>
@@ -20003,51 +19867,25 @@
       <w:r>
         <w:t xml:space="preserve">Figure </w:t>
       </w:r>
-      <w:r>
-        <w:fldChar w:fldCharType="begin"/>
-      </w:r>
-      <w:r>
-        <w:instrText xml:space="preserve"> STYLEREF 1 \s </w:instrText>
-      </w:r>
-      <w:r>
-        <w:fldChar w:fldCharType="separate"/>
-      </w:r>
-      <w:r>
-        <w:rPr>
-          <w:noProof/>
-        </w:rPr>
-        <w:t>VIII</w:t>
-      </w:r>
-      <w:r>
-        <w:rPr>
-          <w:noProof/>
-        </w:rPr>
-        <w:fldChar w:fldCharType="end"/>
-      </w:r>
+      <w:fldSimple w:instr=" STYLEREF 1 \s ">
+        <w:r>
+          <w:rPr>
+            <w:noProof/>
+          </w:rPr>
+          <w:t>VIII</w:t>
+        </w:r>
+      </w:fldSimple>
       <w:r>
         <w:t>.</w:t>
       </w:r>
-      <w:r>
-        <w:fldChar w:fldCharType="begin"/>
-      </w:r>
-      <w:r>
-        <w:instrText xml:space="preserve"> SEQ Figure \* ARABIC \s 1 </w:instrText>
-      </w:r>
-      <w:r>
-        <w:fldChar w:fldCharType="separate"/>
-      </w:r>
-      <w:r>
-        <w:rPr>
-          <w:noProof/>
-        </w:rPr>
-        <w:t>12</w:t>
-      </w:r>
-      <w:r>
-        <w:rPr>
-          <w:noProof/>
-        </w:rPr>
-        <w:fldChar w:fldCharType="end"/>
-      </w:r>
+      <w:fldSimple w:instr=" SEQ Figure \* ARABIC \s 1 ">
+        <w:r>
+          <w:rPr>
+            <w:noProof/>
+          </w:rPr>
+          <w:t>12</w:t>
+        </w:r>
+      </w:fldSimple>
       <w:bookmarkEnd w:id="30"/>
       <w:r>
         <w:t xml:space="preserve"> File </w:t>
@@ -20199,7 +20037,6 @@
           <w:noProof/>
           <w:lang w:val="en-US"/>
         </w:rPr>
-        <w:lastRenderedPageBreak/>
         <w:drawing>
           <wp:inline distT="0" distB="0" distL="0" distR="0" wp14:anchorId="1E107BA0" wp14:editId="79636A89">
             <wp:extent cx="3057525" cy="3587474"/>
@@ -20313,51 +20150,25 @@
       <w:r>
         <w:t xml:space="preserve">Figure </w:t>
       </w:r>
-      <w:r>
-        <w:fldChar w:fldCharType="begin"/>
-      </w:r>
-      <w:r>
-        <w:instrText xml:space="preserve"> STYLEREF 1 \s </w:instrText>
-      </w:r>
-      <w:r>
-        <w:fldChar w:fldCharType="separate"/>
-      </w:r>
-      <w:r>
-        <w:rPr>
-          <w:noProof/>
-        </w:rPr>
-        <w:t>VIII</w:t>
-      </w:r>
-      <w:r>
-        <w:rPr>
-          <w:noProof/>
-        </w:rPr>
-        <w:fldChar w:fldCharType="end"/>
-      </w:r>
+      <w:fldSimple w:instr=" STYLEREF 1 \s ">
+        <w:r>
+          <w:rPr>
+            <w:noProof/>
+          </w:rPr>
+          <w:t>VIII</w:t>
+        </w:r>
+      </w:fldSimple>
       <w:r>
         <w:t>.</w:t>
       </w:r>
-      <w:r>
-        <w:fldChar w:fldCharType="begin"/>
-      </w:r>
-      <w:r>
-        <w:instrText xml:space="preserve"> SEQ Figure \* ARABIC \s 1 </w:instrText>
-      </w:r>
-      <w:r>
-        <w:fldChar w:fldCharType="separate"/>
-      </w:r>
-      <w:r>
-        <w:rPr>
-          <w:noProof/>
-        </w:rPr>
-        <w:t>13</w:t>
-      </w:r>
-      <w:r>
-        <w:rPr>
-          <w:noProof/>
-        </w:rPr>
-        <w:fldChar w:fldCharType="end"/>
-      </w:r>
+      <w:fldSimple w:instr=" SEQ Figure \* ARABIC \s 1 ">
+        <w:r>
+          <w:rPr>
+            <w:noProof/>
+          </w:rPr>
+          <w:t>13</w:t>
+        </w:r>
+      </w:fldSimple>
       <w:bookmarkEnd w:id="31"/>
       <w:r>
         <w:t xml:space="preserve">. </w:t>
@@ -20380,51 +20191,25 @@
       <w:r>
         <w:t xml:space="preserve">Figure </w:t>
       </w:r>
-      <w:r>
-        <w:fldChar w:fldCharType="begin"/>
-      </w:r>
-      <w:r>
-        <w:instrText xml:space="preserve"> STYLEREF 1 \s </w:instrText>
-      </w:r>
-      <w:r>
-        <w:fldChar w:fldCharType="separate"/>
-      </w:r>
-      <w:r>
-        <w:rPr>
-          <w:noProof/>
-        </w:rPr>
-        <w:t>VIII</w:t>
-      </w:r>
-      <w:r>
-        <w:rPr>
-          <w:noProof/>
-        </w:rPr>
-        <w:fldChar w:fldCharType="end"/>
-      </w:r>
+      <w:fldSimple w:instr=" STYLEREF 1 \s ">
+        <w:r>
+          <w:rPr>
+            <w:noProof/>
+          </w:rPr>
+          <w:t>VIII</w:t>
+        </w:r>
+      </w:fldSimple>
       <w:r>
         <w:t>.</w:t>
       </w:r>
-      <w:r>
-        <w:fldChar w:fldCharType="begin"/>
-      </w:r>
-      <w:r>
-        <w:instrText xml:space="preserve"> SEQ Figure \* ARABIC \s 1 </w:instrText>
-      </w:r>
-      <w:r>
-        <w:fldChar w:fldCharType="separate"/>
-      </w:r>
-      <w:r>
-        <w:rPr>
-          <w:noProof/>
-        </w:rPr>
-        <w:t>14</w:t>
-      </w:r>
-      <w:r>
-        <w:rPr>
-          <w:noProof/>
-        </w:rPr>
-        <w:fldChar w:fldCharType="end"/>
-      </w:r>
+      <w:fldSimple w:instr=" SEQ Figure \* ARABIC \s 1 ">
+        <w:r>
+          <w:rPr>
+            <w:noProof/>
+          </w:rPr>
+          <w:t>14</w:t>
+        </w:r>
+      </w:fldSimple>
       <w:bookmarkEnd w:id="33"/>
       <w:r>
         <w:t xml:space="preserve"> </w:t>
@@ -20653,6 +20438,7 @@
           <w:noProof/>
           <w:lang w:val="en-US"/>
         </w:rPr>
+        <w:lastRenderedPageBreak/>
         <w:drawing>
           <wp:inline distT="0" distB="0" distL="0" distR="0" wp14:anchorId="45D6A066" wp14:editId="55D438ED">
             <wp:extent cx="4375325" cy="2088841"/>
@@ -20706,54 +20492,27 @@
       </w:pPr>
       <w:bookmarkStart w:id="35" w:name="_Ref475368503"/>
       <w:r>
-        <w:lastRenderedPageBreak/>
         <w:t xml:space="preserve">Figure </w:t>
       </w:r>
-      <w:r>
-        <w:fldChar w:fldCharType="begin"/>
-      </w:r>
-      <w:r>
-        <w:instrText xml:space="preserve"> STYLEREF 1 \s </w:instrText>
-      </w:r>
-      <w:r>
-        <w:fldChar w:fldCharType="separate"/>
-      </w:r>
-      <w:r>
-        <w:rPr>
-          <w:noProof/>
-        </w:rPr>
-        <w:t>VIII</w:t>
-      </w:r>
-      <w:r>
-        <w:rPr>
-          <w:noProof/>
-        </w:rPr>
-        <w:fldChar w:fldCharType="end"/>
-      </w:r>
+      <w:fldSimple w:instr=" STYLEREF 1 \s ">
+        <w:r>
+          <w:rPr>
+            <w:noProof/>
+          </w:rPr>
+          <w:t>VIII</w:t>
+        </w:r>
+      </w:fldSimple>
       <w:r>
         <w:t>.</w:t>
       </w:r>
-      <w:r>
-        <w:fldChar w:fldCharType="begin"/>
-      </w:r>
-      <w:r>
-        <w:instrText xml:space="preserve"> SEQ Figure \* ARABIC \s 1 </w:instrText>
-      </w:r>
-      <w:r>
-        <w:fldChar w:fldCharType="separate"/>
-      </w:r>
-      <w:r>
-        <w:rPr>
-          <w:noProof/>
-        </w:rPr>
-        <w:t>15</w:t>
-      </w:r>
-      <w:r>
-        <w:rPr>
-          <w:noProof/>
-        </w:rPr>
-        <w:fldChar w:fldCharType="end"/>
-      </w:r>
+      <w:fldSimple w:instr=" SEQ Figure \* ARABIC \s 1 ">
+        <w:r>
+          <w:rPr>
+            <w:noProof/>
+          </w:rPr>
+          <w:t>15</w:t>
+        </w:r>
+      </w:fldSimple>
       <w:bookmarkEnd w:id="35"/>
       <w:r>
         <w:t xml:space="preserve"> File C_C_TB_vdW.txt</w:t>
@@ -21026,51 +20785,25 @@
       <w:r>
         <w:t xml:space="preserve">Figure </w:t>
       </w:r>
-      <w:r>
-        <w:fldChar w:fldCharType="begin"/>
-      </w:r>
-      <w:r>
-        <w:instrText xml:space="preserve"> STYLEREF 1 \s </w:instrText>
-      </w:r>
-      <w:r>
-        <w:fldChar w:fldCharType="separate"/>
-      </w:r>
-      <w:r>
-        <w:rPr>
-          <w:noProof/>
-        </w:rPr>
-        <w:t>VIII</w:t>
-      </w:r>
-      <w:r>
-        <w:rPr>
-          <w:noProof/>
-        </w:rPr>
-        <w:fldChar w:fldCharType="end"/>
-      </w:r>
+      <w:fldSimple w:instr=" STYLEREF 1 \s ">
+        <w:r>
+          <w:rPr>
+            <w:noProof/>
+          </w:rPr>
+          <w:t>VIII</w:t>
+        </w:r>
+      </w:fldSimple>
       <w:r>
         <w:t>.</w:t>
       </w:r>
-      <w:r>
-        <w:fldChar w:fldCharType="begin"/>
-      </w:r>
-      <w:r>
-        <w:instrText xml:space="preserve"> SEQ Figure \* ARABIC \s 1 </w:instrText>
-      </w:r>
-      <w:r>
-        <w:fldChar w:fldCharType="separate"/>
-      </w:r>
-      <w:r>
-        <w:rPr>
-          <w:noProof/>
-        </w:rPr>
-        <w:t>16</w:t>
-      </w:r>
-      <w:r>
-        <w:rPr>
-          <w:noProof/>
-        </w:rPr>
-        <w:fldChar w:fldCharType="end"/>
-      </w:r>
+      <w:fldSimple w:instr=" SEQ Figure \* ARABIC \s 1 ">
+        <w:r>
+          <w:rPr>
+            <w:noProof/>
+          </w:rPr>
+          <w:t>16</w:t>
+        </w:r>
+      </w:fldSimple>
       <w:bookmarkEnd w:id="37"/>
       <w:r>
         <w:t xml:space="preserve"> File C_C_TB_Coulomb.txt</w:t>
@@ -21764,6 +21497,7 @@
           <w:noProof/>
           <w:lang w:val="en-US"/>
         </w:rPr>
+        <w:lastRenderedPageBreak/>
         <w:drawing>
           <wp:inline distT="0" distB="0" distL="0" distR="0" wp14:anchorId="7FAEC71A" wp14:editId="6F192A93">
             <wp:extent cx="1908929" cy="771276"/>
@@ -21819,51 +21553,25 @@
       <w:r>
         <w:t xml:space="preserve">Figure </w:t>
       </w:r>
-      <w:r>
-        <w:fldChar w:fldCharType="begin"/>
-      </w:r>
-      <w:r>
-        <w:instrText xml:space="preserve"> STYLEREF 1 \s </w:instrText>
-      </w:r>
-      <w:r>
-        <w:fldChar w:fldCharType="separate"/>
-      </w:r>
-      <w:r>
-        <w:rPr>
-          <w:noProof/>
-        </w:rPr>
-        <w:t>VIII</w:t>
-      </w:r>
-      <w:r>
-        <w:rPr>
-          <w:noProof/>
-        </w:rPr>
-        <w:fldChar w:fldCharType="end"/>
-      </w:r>
+      <w:fldSimple w:instr=" STYLEREF 1 \s ">
+        <w:r>
+          <w:rPr>
+            <w:noProof/>
+          </w:rPr>
+          <w:t>VIII</w:t>
+        </w:r>
+      </w:fldSimple>
       <w:r>
         <w:t>.</w:t>
       </w:r>
-      <w:r>
-        <w:fldChar w:fldCharType="begin"/>
-      </w:r>
-      <w:r>
-        <w:instrText xml:space="preserve"> SEQ Figure \* ARABIC \s 1 </w:instrText>
-      </w:r>
-      <w:r>
-        <w:fldChar w:fldCharType="separate"/>
-      </w:r>
-      <w:r>
-        <w:rPr>
-          <w:noProof/>
-        </w:rPr>
-        <w:t>17</w:t>
-      </w:r>
-      <w:r>
-        <w:rPr>
-          <w:noProof/>
-        </w:rPr>
-        <w:fldChar w:fldCharType="end"/>
-      </w:r>
+      <w:fldSimple w:instr=" SEQ Figure \* ARABIC \s 1 ">
+        <w:r>
+          <w:rPr>
+            <w:noProof/>
+          </w:rPr>
+          <w:t>17</w:t>
+        </w:r>
+      </w:fldSimple>
       <w:bookmarkEnd w:id="39"/>
       <w:r>
         <w:t xml:space="preserve"> C_C_TB_wall.txt</w:t>
@@ -21886,7 +21594,6 @@
       </w:pPr>
       <w:bookmarkStart w:id="40" w:name="_Toc130110037"/>
       <w:r>
-        <w:lastRenderedPageBreak/>
         <w:t>Unit_cell_equilibrium.txt</w:t>
       </w:r>
       <w:bookmarkEnd w:id="40"/>
@@ -22044,54 +21751,25 @@
       <w:r>
         <w:t xml:space="preserve">Figure </w:t>
       </w:r>
-      <w:r>
-        <w:fldChar w:fldCharType="begin"/>
-      </w:r>
-      <w:r>
-        <w:instrText xml:space="preserve"> STYL</w:instrText>
-      </w:r>
-      <w:r>
-        <w:instrText xml:space="preserve">EREF 1 \s </w:instrText>
-      </w:r>
-      <w:r>
-        <w:fldChar w:fldCharType="separate"/>
-      </w:r>
-      <w:r>
-        <w:rPr>
-          <w:noProof/>
-        </w:rPr>
-        <w:t>VIII</w:t>
-      </w:r>
-      <w:r>
-        <w:rPr>
-          <w:noProof/>
-        </w:rPr>
-        <w:fldChar w:fldCharType="end"/>
-      </w:r>
+      <w:fldSimple w:instr=" STYLEREF 1 \s ">
+        <w:r>
+          <w:rPr>
+            <w:noProof/>
+          </w:rPr>
+          <w:t>VIII</w:t>
+        </w:r>
+      </w:fldSimple>
       <w:r>
         <w:t>.</w:t>
       </w:r>
-      <w:r>
-        <w:fldChar w:fldCharType="begin"/>
-      </w:r>
-      <w:r>
-        <w:instrText xml:space="preserve"> SEQ Figure \* ARABIC \s 1 </w:instrText>
-      </w:r>
-      <w:r>
-        <w:fldChar w:fldCharType="separate"/>
-      </w:r>
-      <w:r>
-        <w:rPr>
-          <w:noProof/>
-        </w:rPr>
-        <w:t>18</w:t>
-      </w:r>
-      <w:r>
-        <w:rPr>
-          <w:noProof/>
-        </w:rPr>
-        <w:fldChar w:fldCharType="end"/>
-      </w:r>
+      <w:fldSimple w:instr=" SEQ Figure \* ARABIC \s 1 ">
+        <w:r>
+          <w:rPr>
+            <w:noProof/>
+          </w:rPr>
+          <w:t>18</w:t>
+        </w:r>
+      </w:fldSimple>
       <w:bookmarkEnd w:id="41"/>
       <w:r>
         <w:t xml:space="preserve"> File Unit_cell_equilibrium.txt</w:t>
@@ -22348,51 +22026,25 @@
       <w:r>
         <w:t xml:space="preserve">Figure </w:t>
       </w:r>
-      <w:r>
-        <w:fldChar w:fldCharType="begin"/>
-      </w:r>
-      <w:r>
-        <w:instrText xml:space="preserve"> STYLEREF 1 \s </w:instrText>
-      </w:r>
-      <w:r>
-        <w:fldChar w:fldCharType="separate"/>
-      </w:r>
-      <w:r>
-        <w:rPr>
-          <w:noProof/>
-        </w:rPr>
-        <w:t>VIII</w:t>
-      </w:r>
-      <w:r>
-        <w:rPr>
-          <w:noProof/>
-        </w:rPr>
-        <w:fldChar w:fldCharType="end"/>
-      </w:r>
+      <w:fldSimple w:instr=" STYLEREF 1 \s ">
+        <w:r>
+          <w:rPr>
+            <w:noProof/>
+          </w:rPr>
+          <w:t>VIII</w:t>
+        </w:r>
+      </w:fldSimple>
       <w:r>
         <w:t>.</w:t>
       </w:r>
-      <w:r>
-        <w:fldChar w:fldCharType="begin"/>
-      </w:r>
-      <w:r>
-        <w:instrText xml:space="preserve"> SEQ Figure \* ARABIC \s 1 </w:instrText>
-      </w:r>
-      <w:r>
-        <w:fldChar w:fldCharType="separate"/>
-      </w:r>
-      <w:r>
-        <w:rPr>
-          <w:noProof/>
-        </w:rPr>
-        <w:t>19</w:t>
-      </w:r>
-      <w:r>
-        <w:rPr>
-          <w:noProof/>
-        </w:rPr>
-        <w:fldChar w:fldCharType="end"/>
-      </w:r>
+      <w:fldSimple w:instr=" SEQ Figure \* ARABIC \s 1 ">
+        <w:r>
+          <w:rPr>
+            <w:noProof/>
+          </w:rPr>
+          <w:t>19</w:t>
+        </w:r>
+      </w:fldSimple>
       <w:bookmarkEnd w:id="43"/>
       <w:r>
         <w:t xml:space="preserve"> File </w:t>
@@ -22556,7 +22208,11 @@
         <w:t xml:space="preserve"> files</w:t>
       </w:r>
       <w:r>
-        <w:t xml:space="preserve"> described above</w:t>
+        <w:t xml:space="preserve"> </w:t>
+      </w:r>
+      <w:r>
+        <w:lastRenderedPageBreak/>
+        <w:t>described above</w:t>
       </w:r>
       <w:r>
         <w:t>. With th</w:t>
@@ -22621,11 +22277,7 @@
         <w:t>. In the absence of this file, the Fermi function with the given temperature will be used. This file allows to restore a nonequilibrium electronic distribution.</w:t>
       </w:r>
       <w:r>
-        <w:t xml:space="preserve"> The presence of the file supersedes </w:t>
-      </w:r>
-      <w:r>
-        <w:lastRenderedPageBreak/>
-        <w:t>the electronic temperature given in the input file: if the file is present, this distribution is used, and the electronic temperature specified is ignored.</w:t>
+        <w:t xml:space="preserve"> The presence of the file supersedes the electronic temperature given in the input file: if the file is present, this distribution is used, and the electronic temperature specified is ignored.</w:t>
       </w:r>
     </w:p>
     <w:p>
@@ -23135,6 +22787,7 @@
         <w:jc w:val="both"/>
       </w:pPr>
       <w:r>
+        <w:lastRenderedPageBreak/>
         <w:t>Check if there is no artificial void in the new created state, and the density is uniform</w:t>
       </w:r>
       <w:r>
@@ -23171,7 +22824,6 @@
           <w:color w:val="1F497D"/>
           <w:lang w:val="en-US"/>
         </w:rPr>
-        <w:lastRenderedPageBreak/>
         <w:t>Extended XYZ</w:t>
       </w:r>
       <w:r>
@@ -23503,6 +23155,7 @@
         <w:rPr>
           <w:lang w:val="en-US"/>
         </w:rPr>
+        <w:lastRenderedPageBreak/>
         <w:t>In this format, inside the quotation marks 4 values must be set: character “X” (or “Y”), value (real) of the supercell in the dimension specified, character “Y” (or “X”), value (real) of the supercell in the dimension specified.</w:t>
       </w:r>
     </w:p>
@@ -23629,7 +23282,6 @@
         <w:rPr>
           <w:lang w:val="en-US"/>
         </w:rPr>
-        <w:lastRenderedPageBreak/>
         <w:t>For a multilayer system, containing Al (100 atoms) and Cu (80 atoms) layers, the following should be set:</w:t>
       </w:r>
     </w:p>
@@ -24115,6 +23767,7 @@
           <w:noProof/>
           <w:lang w:val="en-US"/>
         </w:rPr>
+        <w:lastRenderedPageBreak/>
         <w:drawing>
           <wp:inline distT="0" distB="0" distL="0" distR="0" wp14:anchorId="166EBA35" wp14:editId="30EA3921">
             <wp:extent cx="6095380" cy="1762125"/>
@@ -24168,57 +23821,27 @@
       </w:pPr>
       <w:bookmarkStart w:id="53" w:name="_Ref413320797"/>
       <w:r>
-        <w:lastRenderedPageBreak/>
         <w:t xml:space="preserve">Figure </w:t>
       </w:r>
-      <w:r>
-        <w:fldChar w:fldCharType="begin"/>
-      </w:r>
-      <w:r>
-        <w:instrText xml:space="preserve"> STYLEREF 1 \s </w:instrText>
-      </w:r>
-      <w:r>
-        <w:fldChar w:fldCharType="separate"/>
-      </w:r>
-      <w:r>
-        <w:rPr>
-          <w:noProof/>
-        </w:rPr>
-        <w:t>VIII</w:t>
-      </w:r>
-      <w:r>
-        <w:rPr>
-          <w:noProof/>
-        </w:rPr>
-        <w:fldChar w:fldCharType="end"/>
-      </w:r>
+      <w:fldSimple w:instr=" STYLEREF 1 \s ">
+        <w:r>
+          <w:rPr>
+            <w:noProof/>
+          </w:rPr>
+          <w:t>VIII</w:t>
+        </w:r>
+      </w:fldSimple>
       <w:r>
         <w:t>.</w:t>
       </w:r>
-      <w:r>
-        <w:fldChar w:fldCharType="begin"/>
-      </w:r>
-      <w:r>
-        <w:instrText xml:space="preserve"> SEQ </w:instrText>
-      </w:r>
-      <w:r>
-        <w:instrText xml:space="preserve">Figure \* ARABIC \s 1 </w:instrText>
-      </w:r>
-      <w:r>
-        <w:fldChar w:fldCharType="separate"/>
-      </w:r>
-      <w:r>
-        <w:rPr>
-          <w:noProof/>
-        </w:rPr>
-        <w:t>20</w:t>
-      </w:r>
-      <w:r>
-        <w:rPr>
-          <w:noProof/>
-        </w:rPr>
-        <w:fldChar w:fldCharType="end"/>
-      </w:r>
+      <w:fldSimple w:instr=" SEQ Figure \* ARABIC \s 1 ">
+        <w:r>
+          <w:rPr>
+            <w:noProof/>
+          </w:rPr>
+          <w:t>20</w:t>
+        </w:r>
+      </w:fldSimple>
       <w:bookmarkEnd w:id="53"/>
       <w:r>
         <w:t xml:space="preserve"> </w:t>
@@ -24446,6 +24069,7 @@
           <w:noProof/>
           <w:lang w:val="en-US"/>
         </w:rPr>
+        <w:lastRenderedPageBreak/>
         <w:drawing>
           <wp:inline distT="0" distB="0" distL="0" distR="0" wp14:anchorId="249E7178" wp14:editId="6D73D132">
             <wp:extent cx="4800600" cy="3548837"/>
@@ -24575,7 +24199,6 @@
         <w:jc w:val="both"/>
       </w:pPr>
       <w:r>
-        <w:lastRenderedPageBreak/>
         <w:t>If there are more than one element in the compound (e.g. GaAs), the same lines from 5 and further must be present for the second element. However, the last orbital (energy level) must be skipped, because it forms the valence band, and the valence band is already described in the first element. Thus, for all the next elements the number of shells must be one less than for the case of an isolated atom.</w:t>
       </w:r>
     </w:p>
@@ -24798,7 +24421,11 @@
         <w:t>the folder, at the first XTANT</w:t>
       </w:r>
       <w:r>
-        <w:t xml:space="preserve"> run it will automatically calculate them for the given choice of the cross section (CDF or BEB), and save. Next time, it will read from the saved files, instead of recalculating them again. Which means, if you modify something in the atomic parameters or the cdf, you have to delete the mean free paths files and let the program recalculate the new ones at the next run.</w:t>
+        <w:t xml:space="preserve"> run it will automatically calculate them for the given choice of the cross section (CDF or BEB), and save. Next time, it will read from the saved files, instead of recalculating them again. Which means, if you modify something in the atomic </w:t>
+      </w:r>
+      <w:r>
+        <w:lastRenderedPageBreak/>
+        <w:t>parameters or the cdf, you have to delete the mean free paths files and let the program recalculate the new ones at the next run.</w:t>
       </w:r>
     </w:p>
     <w:p>
@@ -25085,54 +24712,27 @@
       </w:pPr>
       <w:bookmarkStart w:id="57" w:name="_Ref435220"/>
       <w:r>
-        <w:lastRenderedPageBreak/>
         <w:t xml:space="preserve">Figure </w:t>
       </w:r>
-      <w:r>
-        <w:fldChar w:fldCharType="begin"/>
-      </w:r>
-      <w:r>
-        <w:instrText xml:space="preserve"> STYLEREF 1 \s </w:instrText>
-      </w:r>
-      <w:r>
-        <w:fldChar w:fldCharType="separate"/>
-      </w:r>
-      <w:r>
-        <w:rPr>
-          <w:noProof/>
-        </w:rPr>
-        <w:t>VIII</w:t>
-      </w:r>
-      <w:r>
-        <w:rPr>
-          <w:noProof/>
-        </w:rPr>
-        <w:fldChar w:fldCharType="end"/>
-      </w:r>
+      <w:fldSimple w:instr=" STYLEREF 1 \s ">
+        <w:r>
+          <w:rPr>
+            <w:noProof/>
+          </w:rPr>
+          <w:t>VIII</w:t>
+        </w:r>
+      </w:fldSimple>
       <w:r>
         <w:t>.</w:t>
       </w:r>
-      <w:r>
-        <w:fldChar w:fldCharType="begin"/>
-      </w:r>
-      <w:r>
-        <w:instrText xml:space="preserve"> SEQ Figure \* ARABIC \s 1 </w:instrText>
-      </w:r>
-      <w:r>
-        <w:fldChar w:fldCharType="separate"/>
-      </w:r>
-      <w:r>
-        <w:rPr>
-          <w:noProof/>
-        </w:rPr>
-        <w:t>21</w:t>
-      </w:r>
-      <w:r>
-        <w:rPr>
-          <w:noProof/>
-        </w:rPr>
-        <w:fldChar w:fldCharType="end"/>
-      </w:r>
+      <w:fldSimple w:instr=" SEQ Figure \* ARABIC \s 1 ">
+        <w:r>
+          <w:rPr>
+            <w:noProof/>
+          </w:rPr>
+          <w:t>21</w:t>
+        </w:r>
+      </w:fldSimple>
       <w:bookmarkEnd w:id="57"/>
       <w:r>
         <w:t>. Example of k_grid.dat file</w:t>
@@ -25347,6 +24947,7 @@
         <w:rPr>
           <w:rFonts w:eastAsiaTheme="minorHAnsi"/>
         </w:rPr>
+        <w:lastRenderedPageBreak/>
         <w:t>OUTPUT_E</w:t>
       </w:r>
       <w:r>
@@ -25561,7 +25162,6 @@
     </w:p>
     <w:p>
       <w:r>
-        <w:lastRenderedPageBreak/>
         <w:t xml:space="preserve">For the case of more than one FEL-pulse modelled, these parameters are shown for the </w:t>
       </w:r>
       <w:r>
@@ -25937,6 +25537,7 @@
         <w:rPr>
           <w:color w:val="1F497D"/>
         </w:rPr>
+        <w:lastRenderedPageBreak/>
         <w:t>!OUTPUT_[</w:t>
       </w:r>
       <w:r>
@@ -26160,7 +25761,6 @@
         </w:rPr>
       </w:pPr>
       <w:r>
-        <w:lastRenderedPageBreak/>
         <w:t>At the end of simulation this file is deleted.</w:t>
       </w:r>
     </w:p>
@@ -26281,33 +25881,76 @@
     <w:p>
       <w:pPr>
         <w:jc w:val="both"/>
+      </w:pPr>
+      <w:r>
+        <w:t>OUTPU</w:t>
+      </w:r>
+      <w:r>
+        <w:t>T_electron_distribution_Gnuplot</w:t>
+      </w:r>
+      <w:r>
+        <w:t xml:space="preserve">.sh – plots the electron distribution function </w:t>
+      </w:r>
+      <w:r>
+        <w:t>as an animated gif. Note that the points are plotted in the position of the current energy levels (molecular orbitals)</w:t>
+      </w:r>
+      <w:r>
+        <w:t>, so the shifts of the points reflect the shifts of the orbitals</w:t>
+      </w:r>
+      <w:r>
         <w:rPr>
           <w:lang w:val="en-US"/>
         </w:rPr>
-      </w:pPr>
-      <w:r>
-        <w:t>OUTPU</w:t>
-      </w:r>
-      <w:r>
-        <w:t>T_electron_distribution_Gnuplot</w:t>
-      </w:r>
-      <w:r>
-        <w:t xml:space="preserve">.sh – plots the electron distribution function </w:t>
-      </w:r>
-      <w:r>
-        <w:t>as an animated gif. Note that the points are plotted in the position of the current energy levels (molecular orbitals)</w:t>
-      </w:r>
-      <w:r>
-        <w:t>, so the shifts of the points reflect the shifts of the orbitals</w:t>
-      </w:r>
-      <w:r>
+        <w:t xml:space="preserve">. </w:t>
+      </w:r>
+      <w:r>
+        <w:t xml:space="preserve">In case nonequilibrium distributions are used, such as </w:t>
+      </w:r>
+      <w:r>
+        <w:lastRenderedPageBreak/>
+        <w:t>BO or relaxation-time approximation, also the equivalent Fermi distribution will be plotted for comparison.</w:t>
+      </w:r>
+    </w:p>
+    <w:p>
+      <w:pPr>
+        <w:jc w:val="both"/>
         <w:rPr>
           <w:lang w:val="en-US"/>
         </w:rPr>
-        <w:t xml:space="preserve">. </w:t>
-      </w:r>
-      <w:r>
-        <w:t>In case nonequilibrium distributions are used, such as BO or relaxation-time approximation, also the equivalent Fermi distribution will be plotted for comparison.</w:t>
+      </w:pPr>
+      <w:r>
+        <w:t>OUTPUT_electron_distribution</w:t>
+      </w:r>
+      <w:r>
+        <w:t>_on_grid</w:t>
+      </w:r>
+      <w:r>
+        <w:t xml:space="preserve">_Gnuplot.sh – plots the electron distribution function </w:t>
+      </w:r>
+      <w:r>
+        <w:t>on the user-defined grid (</w:t>
+      </w:r>
+      <w:r>
+        <w:rPr>
+          <w:i/>
+          <w:iCs/>
+        </w:rPr>
+        <w:t>not</w:t>
+      </w:r>
+      <w:r>
+        <w:t xml:space="preserve"> the energy levels) </w:t>
+      </w:r>
+      <w:r>
+        <w:t>as an animated gif.</w:t>
+      </w:r>
+      <w:r>
+        <w:t xml:space="preserve"> The full distribution is plotted (low- and high-energy electrons), multiplied by the DOS; free-electron DOS is assumed for high-density electrons</w:t>
+      </w:r>
+      <w:r>
+        <w:t>.</w:t>
+      </w:r>
+      <w:r>
+        <w:t xml:space="preserve"> Thus, this plot is energy-resolved electron density.</w:t>
       </w:r>
     </w:p>
     <w:p>
@@ -26464,7 +26107,6 @@
         <w:jc w:val="both"/>
       </w:pPr>
       <w:r>
-        <w:lastRenderedPageBreak/>
         <w:t>OUTPUT_volume_Gnuplot</w:t>
       </w:r>
       <w:r>
@@ -26589,7 +26231,11 @@
         <w:t xml:space="preserve">extended </w:t>
       </w:r>
       <w:r>
-        <w:t>XYZ format.</w:t>
+        <w:t xml:space="preserve">XYZ </w:t>
+      </w:r>
+      <w:r>
+        <w:lastRenderedPageBreak/>
+        <w:t>format.</w:t>
       </w:r>
       <w:r>
         <w:t xml:space="preserve"> The comment line is used to save the supercell vectors, which can be read by many MD visualization programs, such as OVITO</w:t>
@@ -26884,11 +26530,7 @@
         <w:t>5</w:t>
       </w:r>
       <w:r>
-        <w:t xml:space="preserve"> basis set, there will be couplings for the </w:t>
-      </w:r>
-      <w:r>
-        <w:lastRenderedPageBreak/>
-        <w:t>pairs of levels: s-s, s-p, s-d, p-s, p-p, p-d, d-s, d-p, d-d (for each kind of elements [</w:t>
+        <w:t xml:space="preserve"> basis set, there will be couplings for the pairs of levels: s-s, s-p, s-d, p-s, p-p, p-d, d-s, d-p, d-d (for each kind of elements [</w:t>
       </w:r>
       <w:r>
         <w:rPr>
@@ -27084,7 +26726,11 @@
         <w:t>elem</w:t>
       </w:r>
       <w:r>
-        <w:t xml:space="preserve"> elements in the compound and sp</w:t>
+        <w:t xml:space="preserve"> </w:t>
+      </w:r>
+      <w:r>
+        <w:lastRenderedPageBreak/>
+        <w:t>elements in the compound and sp</w:t>
       </w:r>
       <w:r>
         <w:rPr>
@@ -27476,7 +27122,6 @@
         <w:jc w:val="both"/>
       </w:pPr>
       <w:r>
-        <w:lastRenderedPageBreak/>
         <w:t>Total electronic heat capacity [J/m</w:t>
       </w:r>
       <w:r>
@@ -27679,6 +27324,109 @@
         <w:rPr>
           <w:color w:val="1F497D"/>
         </w:rPr>
+        <w:t>electron_distribution</w:t>
+      </w:r>
+      <w:r>
+        <w:rPr>
+          <w:color w:val="1F497D"/>
+        </w:rPr>
+        <w:t>_on_grid</w:t>
+      </w:r>
+      <w:r>
+        <w:rPr>
+          <w:color w:val="1F497D"/>
+        </w:rPr>
+        <w:t>.</w:t>
+      </w:r>
+      <w:r>
+        <w:rPr>
+          <w:color w:val="1F497D"/>
+        </w:rPr>
+        <w:t>dat</w:t>
+      </w:r>
+      <w:r>
+        <w:rPr>
+          <w:color w:val="1F497D"/>
+        </w:rPr>
+        <w:t xml:space="preserve"> </w:t>
+      </w:r>
+      <w:r>
+        <w:t xml:space="preserve">– contains </w:t>
+      </w:r>
+      <w:r>
+        <w:t xml:space="preserve">full </w:t>
+      </w:r>
+      <w:r>
+        <w:t>electron distribution function</w:t>
+      </w:r>
+      <w:r>
+        <w:t xml:space="preserve"> (energy-resolved density of electrons</w:t>
+      </w:r>
+      <w:r>
+        <w:t xml:space="preserve"> of both, low- and high-energy electrons, from Boltzmann and MC </w:t>
+      </w:r>
+      <w:r>
+        <w:lastRenderedPageBreak/>
+        <w:t>fractions</w:t>
+      </w:r>
+      <w:r>
+        <w:t>)</w:t>
+      </w:r>
+      <w:r>
+        <w:t xml:space="preserve"> on the </w:t>
+      </w:r>
+      <w:r>
+        <w:t>user-defined grid (</w:t>
+      </w:r>
+      <w:r>
+        <w:rPr>
+          <w:i/>
+          <w:iCs/>
+        </w:rPr>
+        <w:t>not</w:t>
+      </w:r>
+      <w:r>
+        <w:t xml:space="preserve"> </w:t>
+      </w:r>
+      <w:r>
+        <w:t>current energy levels</w:t>
+      </w:r>
+      <w:r>
+        <w:t>)</w:t>
+      </w:r>
+      <w:r>
+        <w:t xml:space="preserve">, for each timestep separated by the double empty line. First line is energy </w:t>
+      </w:r>
+      <w:r>
+        <w:t>grid</w:t>
+      </w:r>
+      <w:r>
+        <w:t xml:space="preserve"> in [eV], second line is </w:t>
+      </w:r>
+      <w:r>
+        <w:t>the electron density</w:t>
+      </w:r>
+      <w:r>
+        <w:t xml:space="preserve"> in [1/(V*eV)] (where V is the volume of the supercell)</w:t>
+      </w:r>
+      <w:r>
+        <w:t>.</w:t>
+      </w:r>
+    </w:p>
+    <w:p>
+      <w:pPr>
+        <w:jc w:val="both"/>
+      </w:pPr>
+      <w:r>
+        <w:rPr>
+          <w:color w:val="1F497D"/>
+        </w:rPr>
+        <w:t>OUTPUT_</w:t>
+      </w:r>
+      <w:r>
+        <w:rPr>
+          <w:color w:val="1F497D"/>
+        </w:rPr>
         <w:t>electron_hole_numbers</w:t>
       </w:r>
       <w:r>
@@ -28124,7 +27872,6 @@
         <w:jc w:val="both"/>
       </w:pPr>
       <w:r>
-        <w:lastRenderedPageBreak/>
         <w:t>Total energy of atoms [eV/atom]</w:t>
       </w:r>
     </w:p>
@@ -28275,6 +28022,7 @@
         <w:rPr>
           <w:color w:val="1F497D"/>
         </w:rPr>
+        <w:lastRenderedPageBreak/>
         <w:t>OUTPUT_pressure_and_stress.dat</w:t>
       </w:r>
       <w:r>
@@ -28773,7 +28521,6 @@
     </w:p>
     <w:p>
       <w:r>
-        <w:lastRenderedPageBreak/>
         <w:t>These</w:t>
       </w:r>
       <w:r>
@@ -28861,6 +28608,7 @@
         <w:rPr>
           <w:rFonts w:eastAsiaTheme="minorHAnsi"/>
         </w:rPr>
+        <w:lastRenderedPageBreak/>
         <w:t>Extracting pair correlation function</w:t>
       </w:r>
       <w:bookmarkEnd w:id="68"/>
@@ -29352,7 +29100,6 @@
         <w:rPr>
           <w:lang w:val="en-US"/>
         </w:rPr>
-        <w:lastRenderedPageBreak/>
         <w:t xml:space="preserve">The files </w:t>
       </w:r>
       <w:r>
@@ -29611,6 +29358,7 @@
         <w:rPr>
           <w:color w:val="4F81BD" w:themeColor="accent1"/>
         </w:rPr>
+        <w:lastRenderedPageBreak/>
         <w:t>Calculation of electron-ion coupling parameter g(T</w:t>
       </w:r>
       <w:r>
@@ -30378,7 +30126,6 @@
         <w:jc w:val="both"/>
       </w:pPr>
       <w:r>
-        <w:lastRenderedPageBreak/>
         <w:t>This program will scan through all the output folders</w:t>
       </w:r>
       <w:r>
@@ -30507,6 +30254,7 @@
         </w:numPr>
       </w:pPr>
       <w:r>
+        <w:lastRenderedPageBreak/>
         <w:t>Electron temperature [K]</w:t>
       </w:r>
     </w:p>
@@ -30815,7 +30563,6 @@
         <w:rPr>
           <w:color w:val="1F497D" w:themeColor="text2"/>
         </w:rPr>
-        <w:lastRenderedPageBreak/>
         <w:t>OUT_XTANT3_Cd_partial_Ce_G.dat</w:t>
       </w:r>
     </w:p>
@@ -30870,7 +30617,11 @@
     </w:p>
     <w:p>
       <w:r>
-        <w:t>Then comes the column with the total electron-ion coupling parameter, rescaled back to normal according to the parameter set in the file NUMERICAL_PARAMETERS.txt. After that, partial couplings for each pair of orbitals are present, where paired orbitals are added together (and rescaled by the same factor as the total one). For example, for sp</w:t>
+        <w:t xml:space="preserve">Then comes the column with the total electron-ion coupling parameter, rescaled back to normal according to the parameter set in the file NUMERICAL_PARAMETERS.txt. After that, partial </w:t>
+      </w:r>
+      <w:r>
+        <w:lastRenderedPageBreak/>
+        <w:t>couplings for each pair of orbitals are present, where paired orbitals are added together (and rescaled by the same factor as the total one). For example, for sp</w:t>
       </w:r>
       <w:r>
         <w:rPr>
@@ -31195,51 +30946,25 @@
       <w:r>
         <w:t xml:space="preserve">Figure </w:t>
       </w:r>
-      <w:r>
-        <w:fldChar w:fldCharType="begin"/>
-      </w:r>
-      <w:r>
-        <w:instrText xml:space="preserve"> STYLEREF 1 \s </w:instrText>
-      </w:r>
-      <w:r>
-        <w:fldChar w:fldCharType="separate"/>
-      </w:r>
-      <w:r>
-        <w:rPr>
-          <w:noProof/>
-        </w:rPr>
-        <w:t>X</w:t>
-      </w:r>
-      <w:r>
-        <w:rPr>
-          <w:noProof/>
-        </w:rPr>
-        <w:fldChar w:fldCharType="end"/>
-      </w:r>
+      <w:fldSimple w:instr=" STYLEREF 1 \s ">
+        <w:r>
+          <w:rPr>
+            <w:noProof/>
+          </w:rPr>
+          <w:t>X</w:t>
+        </w:r>
+      </w:fldSimple>
       <w:r>
         <w:t>.</w:t>
       </w:r>
-      <w:r>
-        <w:fldChar w:fldCharType="begin"/>
-      </w:r>
-      <w:r>
-        <w:instrText xml:space="preserve"> SEQ Figure \* ARABIC \s 1 </w:instrText>
-      </w:r>
-      <w:r>
-        <w:fldChar w:fldCharType="separate"/>
-      </w:r>
-      <w:r>
-        <w:rPr>
-          <w:noProof/>
-        </w:rPr>
-        <w:t>1</w:t>
-      </w:r>
-      <w:r>
-        <w:rPr>
-          <w:noProof/>
-        </w:rPr>
-        <w:fldChar w:fldCharType="end"/>
-      </w:r>
+      <w:fldSimple w:instr=" SEQ Figure \* ARABIC \s 1 ">
+        <w:r>
+          <w:rPr>
+            <w:noProof/>
+          </w:rPr>
+          <w:t>1</w:t>
+        </w:r>
+      </w:fldSimple>
       <w:r>
         <w:t xml:space="preserve"> </w:t>
       </w:r>
@@ -31404,7 +31129,6 @@
         <w:rPr>
           <w:color w:val="1F497D" w:themeColor="text2"/>
         </w:rPr>
-        <w:lastRenderedPageBreak/>
         <w:t>OUTPUT_dielectric_function_[</w:t>
       </w:r>
       <w:r>
@@ -31531,6 +31255,7 @@
         <w:jc w:val="both"/>
       </w:pPr>
       <w:r>
+        <w:lastRenderedPageBreak/>
         <w:t xml:space="preserve">time   </w:t>
       </w:r>
       <w:r>
@@ -32139,6 +31864,7 @@
         <w:jc w:val="both"/>
       </w:pPr>
       <w:r>
+        <w:lastRenderedPageBreak/>
         <w:t>Column 1: time [fs]</w:t>
       </w:r>
     </w:p>
@@ -32505,14 +32231,7 @@
           <w:noProof/>
         </w:rPr>
         <w:tab/>
-        <w:t>N. Medvedev, Femtosecond X-ray induced electron kinetics in dielectrics: application for FEL-pulse-duration monitor, Appl. Phys. B. 118 (2015) 417–429. https://doi.org/10.1007/s00340-015-</w:t>
-      </w:r>
-      <w:r>
-        <w:rPr>
-          <w:noProof/>
-        </w:rPr>
-        <w:lastRenderedPageBreak/>
-        <w:t>6005-4.</w:t>
+        <w:t>N. Medvedev, Femtosecond X-ray induced electron kinetics in dielectrics: application for FEL-pulse-duration monitor, Appl. Phys. B. 118 (2015) 417–429. https://doi.org/10.1007/s00340-015-6005-4.</w:t>
       </w:r>
     </w:p>
     <w:p>
@@ -32616,7 +32335,14 @@
           <w:noProof/>
         </w:rPr>
         <w:tab/>
-        <w:t>M. Harmand, R. Coffee, M. Bionta, M. Chollet, D. French, D.M. Zhu, D.T. Fritz, H. Lemke, N. Medvedev, B. Ziaja, S. Toleikis, M. Cammarata, Achieving few-femtosecond time-sorting at hard X-ray free-electron lasers, Nat Phot. 7 (2013) 215–218. https://doi.org/10.1038/nphoton.2013.11.</w:t>
+        <w:t xml:space="preserve">M. Harmand, R. Coffee, M. Bionta, M. Chollet, D. French, D.M. Zhu, D.T. Fritz, H. Lemke, N. Medvedev, B. Ziaja, S. Toleikis, M. Cammarata, Achieving few-femtosecond time-sorting at </w:t>
+      </w:r>
+      <w:r>
+        <w:rPr>
+          <w:noProof/>
+        </w:rPr>
+        <w:lastRenderedPageBreak/>
+        <w:t>hard X-ray free-electron lasers, Nat Phot. 7 (2013) 215–218. https://doi.org/10.1038/nphoton.2013.11.</w:t>
       </w:r>
     </w:p>
     <w:p>
@@ -32980,14 +32706,7 @@
           <w:noProof/>
         </w:rPr>
         <w:tab/>
-        <w:t xml:space="preserve">M. Parrinello, A. Rahman, Crystal Structure and Pair Potentials: A Molecular-Dynamics Study, </w:t>
-      </w:r>
-      <w:r>
-        <w:rPr>
-          <w:noProof/>
-        </w:rPr>
-        <w:lastRenderedPageBreak/>
-        <w:t>Phys. Rev. Lett. 45 (1980) 1196–1199. https://doi.org/10.1103/PhysRevLett.45.1196.</w:t>
+        <w:t>M. Parrinello, A. Rahman, Crystal Structure and Pair Potentials: A Molecular-Dynamics Study, Phys. Rev. Lett. 45 (1980) 1196–1199. https://doi.org/10.1103/PhysRevLett.45.1196.</w:t>
       </w:r>
     </w:p>
     <w:p>
@@ -33091,7 +32810,14 @@
           <w:noProof/>
         </w:rPr>
         <w:tab/>
-        <w:t>N. Medvedev, I. Milov, Electron-phonon coupling in metals at high electronic temperatures, Phys. Rev. B. 102 (2020) 064302. https://doi.org/10.1103/PhysRevB.102.064302.</w:t>
+        <w:t xml:space="preserve">N. Medvedev, I. Milov, Electron-phonon coupling in metals at high electronic temperatures, </w:t>
+      </w:r>
+      <w:r>
+        <w:rPr>
+          <w:noProof/>
+        </w:rPr>
+        <w:lastRenderedPageBreak/>
+        <w:t>Phys. Rev. B. 102 (2020) 064302. https://doi.org/10.1103/PhysRevB.102.064302.</w:t>
       </w:r>
     </w:p>
     <w:p>
@@ -33396,7 +33122,6 @@
         <w:rPr>
           <w:noProof/>
         </w:rPr>
-        <w:lastRenderedPageBreak/>
         <w:t>[43]</w:t>
       </w:r>
       <w:r>
@@ -33495,6 +33220,7 @@
         <w:ind w:left="640" w:hanging="640"/>
       </w:pPr>
       <w:r>
+        <w:lastRenderedPageBreak/>
         <w:fldChar w:fldCharType="end"/>
       </w:r>
     </w:p>

</xml_diff>

<commit_message>
Post-processing of electronic distribution added
</commit_message>
<xml_diff>
--- a/!XTANT_3_manual.docx
+++ b/!XTANT_3_manual.docx
@@ -128,7 +128,7 @@
         <w:rPr>
           <w:noProof/>
         </w:rPr>
-        <w:t>29/03/2023</w:t>
+        <w:t>31/03/2023</w:t>
       </w:r>
       <w:r>
         <w:rPr>
@@ -261,7 +261,7 @@
           <w:r>
             <w:fldChar w:fldCharType="separate"/>
           </w:r>
-          <w:hyperlink w:anchor="_Toc130110021" w:history="1">
+          <w:hyperlink w:anchor="_Toc131156182" w:history="1">
             <w:r>
               <w:rPr>
                 <w:rStyle w:val="Hyperlink"/>
@@ -306,7 +306,7 @@
                 <w:noProof/>
                 <w:webHidden/>
               </w:rPr>
-              <w:instrText xml:space="preserve"> PAGEREF _Toc130110021 \h </w:instrText>
+              <w:instrText xml:space="preserve"> PAGEREF _Toc131156182 \h </w:instrText>
             </w:r>
             <w:r>
               <w:rPr>
@@ -353,7 +353,7 @@
               <w:lang w:val="en-US"/>
             </w:rPr>
           </w:pPr>
-          <w:hyperlink w:anchor="_Toc130110022" w:history="1">
+          <w:hyperlink w:anchor="_Toc131156183" w:history="1">
             <w:r>
               <w:rPr>
                 <w:rStyle w:val="Hyperlink"/>
@@ -398,7 +398,7 @@
                 <w:noProof/>
                 <w:webHidden/>
               </w:rPr>
-              <w:instrText xml:space="preserve"> PAGEREF _Toc130110022 \h </w:instrText>
+              <w:instrText xml:space="preserve"> PAGEREF _Toc131156183 \h </w:instrText>
             </w:r>
             <w:r>
               <w:rPr>
@@ -445,7 +445,7 @@
               <w:lang w:val="en-US"/>
             </w:rPr>
           </w:pPr>
-          <w:hyperlink w:anchor="_Toc130110023" w:history="1">
+          <w:hyperlink w:anchor="_Toc131156184" w:history="1">
             <w:r>
               <w:rPr>
                 <w:rStyle w:val="Hyperlink"/>
@@ -490,7 +490,7 @@
                 <w:noProof/>
                 <w:webHidden/>
               </w:rPr>
-              <w:instrText xml:space="preserve"> PAGEREF _Toc130110023 \h </w:instrText>
+              <w:instrText xml:space="preserve"> PAGEREF _Toc131156184 \h </w:instrText>
             </w:r>
             <w:r>
               <w:rPr>
@@ -537,7 +537,7 @@
               <w:lang w:val="en-US"/>
             </w:rPr>
           </w:pPr>
-          <w:hyperlink w:anchor="_Toc130110024" w:history="1">
+          <w:hyperlink w:anchor="_Toc131156185" w:history="1">
             <w:r>
               <w:rPr>
                 <w:rStyle w:val="Hyperlink"/>
@@ -582,7 +582,7 @@
                 <w:noProof/>
                 <w:webHidden/>
               </w:rPr>
-              <w:instrText xml:space="preserve"> PAGEREF _Toc130110024 \h </w:instrText>
+              <w:instrText xml:space="preserve"> PAGEREF _Toc131156185 \h </w:instrText>
             </w:r>
             <w:r>
               <w:rPr>
@@ -629,7 +629,7 @@
               <w:lang w:val="en-US"/>
             </w:rPr>
           </w:pPr>
-          <w:hyperlink w:anchor="_Toc130110025" w:history="1">
+          <w:hyperlink w:anchor="_Toc131156186" w:history="1">
             <w:r>
               <w:rPr>
                 <w:rStyle w:val="Hyperlink"/>
@@ -674,7 +674,7 @@
                 <w:noProof/>
                 <w:webHidden/>
               </w:rPr>
-              <w:instrText xml:space="preserve"> PAGEREF _Toc130110025 \h </w:instrText>
+              <w:instrText xml:space="preserve"> PAGEREF _Toc131156186 \h </w:instrText>
             </w:r>
             <w:r>
               <w:rPr>
@@ -721,7 +721,7 @@
               <w:lang w:val="en-US"/>
             </w:rPr>
           </w:pPr>
-          <w:hyperlink w:anchor="_Toc130110026" w:history="1">
+          <w:hyperlink w:anchor="_Toc131156187" w:history="1">
             <w:r>
               <w:rPr>
                 <w:rStyle w:val="Hyperlink"/>
@@ -766,7 +766,7 @@
                 <w:noProof/>
                 <w:webHidden/>
               </w:rPr>
-              <w:instrText xml:space="preserve"> PAGEREF _Toc130110026 \h </w:instrText>
+              <w:instrText xml:space="preserve"> PAGEREF _Toc131156187 \h </w:instrText>
             </w:r>
             <w:r>
               <w:rPr>
@@ -813,7 +813,7 @@
               <w:lang w:val="en-US"/>
             </w:rPr>
           </w:pPr>
-          <w:hyperlink w:anchor="_Toc130110027" w:history="1">
+          <w:hyperlink w:anchor="_Toc131156188" w:history="1">
             <w:r>
               <w:rPr>
                 <w:rStyle w:val="Hyperlink"/>
@@ -858,7 +858,7 @@
                 <w:noProof/>
                 <w:webHidden/>
               </w:rPr>
-              <w:instrText xml:space="preserve"> PAGEREF _Toc130110027 \h </w:instrText>
+              <w:instrText xml:space="preserve"> PAGEREF _Toc131156188 \h </w:instrText>
             </w:r>
             <w:r>
               <w:rPr>
@@ -905,7 +905,7 @@
               <w:lang w:val="en-US"/>
             </w:rPr>
           </w:pPr>
-          <w:hyperlink w:anchor="_Toc130110028" w:history="1">
+          <w:hyperlink w:anchor="_Toc131156189" w:history="1">
             <w:r>
               <w:rPr>
                 <w:rStyle w:val="Hyperlink"/>
@@ -950,7 +950,7 @@
                 <w:noProof/>
                 <w:webHidden/>
               </w:rPr>
-              <w:instrText xml:space="preserve"> PAGEREF _Toc130110028 \h </w:instrText>
+              <w:instrText xml:space="preserve"> PAGEREF _Toc131156189 \h </w:instrText>
             </w:r>
             <w:r>
               <w:rPr>
@@ -997,7 +997,7 @@
               <w:lang w:val="en-US"/>
             </w:rPr>
           </w:pPr>
-          <w:hyperlink w:anchor="_Toc130110029" w:history="1">
+          <w:hyperlink w:anchor="_Toc131156190" w:history="1">
             <w:r>
               <w:rPr>
                 <w:rStyle w:val="Hyperlink"/>
@@ -1042,7 +1042,7 @@
                 <w:noProof/>
                 <w:webHidden/>
               </w:rPr>
-              <w:instrText xml:space="preserve"> PAGEREF _Toc130110029 \h </w:instrText>
+              <w:instrText xml:space="preserve"> PAGEREF _Toc131156190 \h </w:instrText>
             </w:r>
             <w:r>
               <w:rPr>
@@ -1089,7 +1089,7 @@
               <w:lang w:val="en-US"/>
             </w:rPr>
           </w:pPr>
-          <w:hyperlink w:anchor="_Toc130110030" w:history="1">
+          <w:hyperlink w:anchor="_Toc131156191" w:history="1">
             <w:r>
               <w:rPr>
                 <w:rStyle w:val="Hyperlink"/>
@@ -1134,7 +1134,7 @@
                 <w:noProof/>
                 <w:webHidden/>
               </w:rPr>
-              <w:instrText xml:space="preserve"> PAGEREF _Toc130110030 \h </w:instrText>
+              <w:instrText xml:space="preserve"> PAGEREF _Toc131156191 \h </w:instrText>
             </w:r>
             <w:r>
               <w:rPr>
@@ -1181,7 +1181,7 @@
               <w:lang w:val="en-US"/>
             </w:rPr>
           </w:pPr>
-          <w:hyperlink w:anchor="_Toc130110031" w:history="1">
+          <w:hyperlink w:anchor="_Toc131156192" w:history="1">
             <w:r>
               <w:rPr>
                 <w:rStyle w:val="Hyperlink"/>
@@ -1226,7 +1226,7 @@
                 <w:noProof/>
                 <w:webHidden/>
               </w:rPr>
-              <w:instrText xml:space="preserve"> PAGEREF _Toc130110031 \h </w:instrText>
+              <w:instrText xml:space="preserve"> PAGEREF _Toc131156192 \h </w:instrText>
             </w:r>
             <w:r>
               <w:rPr>
@@ -1246,7 +1246,7 @@
                 <w:noProof/>
                 <w:webHidden/>
               </w:rPr>
-              <w:t>23</w:t>
+              <w:t>24</w:t>
             </w:r>
             <w:r>
               <w:rPr>
@@ -1273,7 +1273,7 @@
               <w:lang w:val="en-US"/>
             </w:rPr>
           </w:pPr>
-          <w:hyperlink w:anchor="_Toc130110032" w:history="1">
+          <w:hyperlink w:anchor="_Toc131156193" w:history="1">
             <w:r>
               <w:rPr>
                 <w:rStyle w:val="Hyperlink"/>
@@ -1333,7 +1333,7 @@
                 <w:noProof/>
                 <w:webHidden/>
               </w:rPr>
-              <w:instrText xml:space="preserve"> PAGEREF _Toc130110032 \h </w:instrText>
+              <w:instrText xml:space="preserve"> PAGEREF _Toc131156193 \h </w:instrText>
             </w:r>
             <w:r>
               <w:rPr>
@@ -1376,7 +1376,7 @@
               <w:lang w:val="en-US"/>
             </w:rPr>
           </w:pPr>
-          <w:hyperlink w:anchor="_Toc130110033" w:history="1">
+          <w:hyperlink w:anchor="_Toc131156194" w:history="1">
             <w:r>
               <w:rPr>
                 <w:rStyle w:val="Hyperlink"/>
@@ -1481,7 +1481,7 @@
                 <w:noProof/>
                 <w:webHidden/>
               </w:rPr>
-              <w:instrText xml:space="preserve"> PAGEREF _Toc130110033 \h </w:instrText>
+              <w:instrText xml:space="preserve"> PAGEREF _Toc131156194 \h </w:instrText>
             </w:r>
             <w:r>
               <w:rPr>
@@ -1524,7 +1524,7 @@
               <w:lang w:val="en-US"/>
             </w:rPr>
           </w:pPr>
-          <w:hyperlink w:anchor="_Toc130110034" w:history="1">
+          <w:hyperlink w:anchor="_Toc131156195" w:history="1">
             <w:r>
               <w:rPr>
                 <w:rStyle w:val="Hyperlink"/>
@@ -1599,7 +1599,7 @@
                 <w:noProof/>
                 <w:webHidden/>
               </w:rPr>
-              <w:instrText xml:space="preserve"> PAGEREF _Toc130110034 \h </w:instrText>
+              <w:instrText xml:space="preserve"> PAGEREF _Toc131156195 \h </w:instrText>
             </w:r>
             <w:r>
               <w:rPr>
@@ -1642,7 +1642,7 @@
               <w:lang w:val="en-US"/>
             </w:rPr>
           </w:pPr>
-          <w:hyperlink w:anchor="_Toc130110035" w:history="1">
+          <w:hyperlink w:anchor="_Toc131156196" w:history="1">
             <w:r>
               <w:rPr>
                 <w:rStyle w:val="Hyperlink"/>
@@ -1727,7 +1727,7 @@
                 <w:noProof/>
                 <w:webHidden/>
               </w:rPr>
-              <w:instrText xml:space="preserve"> PAGEREF _Toc130110035 \h </w:instrText>
+              <w:instrText xml:space="preserve"> PAGEREF _Toc131156196 \h </w:instrText>
             </w:r>
             <w:r>
               <w:rPr>
@@ -1770,7 +1770,7 @@
               <w:lang w:val="en-US"/>
             </w:rPr>
           </w:pPr>
-          <w:hyperlink w:anchor="_Toc130110036" w:history="1">
+          <w:hyperlink w:anchor="_Toc131156197" w:history="1">
             <w:r>
               <w:rPr>
                 <w:rStyle w:val="Hyperlink"/>
@@ -1855,7 +1855,7 @@
                 <w:noProof/>
                 <w:webHidden/>
               </w:rPr>
-              <w:instrText xml:space="preserve"> PAGEREF _Toc130110036 \h </w:instrText>
+              <w:instrText xml:space="preserve"> PAGEREF _Toc131156197 \h </w:instrText>
             </w:r>
             <w:r>
               <w:rPr>
@@ -1898,7 +1898,7 @@
               <w:lang w:val="en-US"/>
             </w:rPr>
           </w:pPr>
-          <w:hyperlink w:anchor="_Toc130110037" w:history="1">
+          <w:hyperlink w:anchor="_Toc131156198" w:history="1">
             <w:r>
               <w:rPr>
                 <w:rStyle w:val="Hyperlink"/>
@@ -1943,7 +1943,7 @@
                 <w:noProof/>
                 <w:webHidden/>
               </w:rPr>
-              <w:instrText xml:space="preserve"> PAGEREF _Toc130110037 \h </w:instrText>
+              <w:instrText xml:space="preserve"> PAGEREF _Toc131156198 \h </w:instrText>
             </w:r>
             <w:r>
               <w:rPr>
@@ -1986,7 +1986,7 @@
               <w:lang w:val="en-US"/>
             </w:rPr>
           </w:pPr>
-          <w:hyperlink w:anchor="_Toc130110038" w:history="1">
+          <w:hyperlink w:anchor="_Toc131156199" w:history="1">
             <w:r>
               <w:rPr>
                 <w:rStyle w:val="Hyperlink"/>
@@ -2031,7 +2031,7 @@
                 <w:noProof/>
                 <w:webHidden/>
               </w:rPr>
-              <w:instrText xml:space="preserve"> PAGEREF _Toc130110038 \h </w:instrText>
+              <w:instrText xml:space="preserve"> PAGEREF _Toc131156199 \h </w:instrText>
             </w:r>
             <w:r>
               <w:rPr>
@@ -2074,7 +2074,7 @@
               <w:lang w:val="en-US"/>
             </w:rPr>
           </w:pPr>
-          <w:hyperlink w:anchor="_Toc130110039" w:history="1">
+          <w:hyperlink w:anchor="_Toc131156200" w:history="1">
             <w:r>
               <w:rPr>
                 <w:rStyle w:val="Hyperlink"/>
@@ -2120,7 +2120,7 @@
                 <w:noProof/>
                 <w:webHidden/>
               </w:rPr>
-              <w:instrText xml:space="preserve"> PAGEREF _Toc130110039 \h </w:instrText>
+              <w:instrText xml:space="preserve"> PAGEREF _Toc131156200 \h </w:instrText>
             </w:r>
             <w:r>
               <w:rPr>
@@ -2163,15 +2163,7 @@
               <w:lang w:val="en-US"/>
             </w:rPr>
           </w:pPr>
-          <w:r>
-            <w:rPr>
-              <w:rStyle w:val="Hyperlink"/>
-              <w:noProof/>
-              <w:u w:val="none"/>
-            </w:rPr>
-            <w:tab/>
-          </w:r>
-          <w:hyperlink w:anchor="_Toc130110040" w:history="1">
+          <w:hyperlink w:anchor="_Toc131156201" w:history="1">
             <w:r>
               <w:rPr>
                 <w:rStyle w:val="Hyperlink"/>
@@ -2198,7 +2190,7 @@
                 <w:noProof/>
                 <w:webHidden/>
               </w:rPr>
-              <w:instrText xml:space="preserve"> PAGEREF _Toc130110040 \h </w:instrText>
+              <w:instrText xml:space="preserve"> PAGEREF _Toc131156201 \h </w:instrText>
             </w:r>
             <w:r>
               <w:rPr>
@@ -2241,7 +2233,7 @@
               <w:lang w:val="en-US"/>
             </w:rPr>
           </w:pPr>
-          <w:hyperlink w:anchor="_Toc130110041" w:history="1">
+          <w:hyperlink w:anchor="_Toc131156202" w:history="1">
             <w:r>
               <w:rPr>
                 <w:rStyle w:val="Hyperlink"/>
@@ -2288,7 +2280,7 @@
                 <w:noProof/>
                 <w:webHidden/>
               </w:rPr>
-              <w:instrText xml:space="preserve"> PAGEREF _Toc130110041 \h </w:instrText>
+              <w:instrText xml:space="preserve"> PAGEREF _Toc131156202 \h </w:instrText>
             </w:r>
             <w:r>
               <w:rPr>
@@ -2331,7 +2323,7 @@
               <w:lang w:val="en-US"/>
             </w:rPr>
           </w:pPr>
-          <w:hyperlink w:anchor="_Toc130110042" w:history="1">
+          <w:hyperlink w:anchor="_Toc131156203" w:history="1">
             <w:r>
               <w:rPr>
                 <w:rStyle w:val="Hyperlink"/>
@@ -2407,7 +2399,7 @@
                 <w:noProof/>
                 <w:webHidden/>
               </w:rPr>
-              <w:instrText xml:space="preserve"> PAGEREF _Toc130110042 \h </w:instrText>
+              <w:instrText xml:space="preserve"> PAGEREF _Toc131156203 \h </w:instrText>
             </w:r>
             <w:r>
               <w:rPr>
@@ -2450,15 +2442,7 @@
               <w:lang w:val="en-US"/>
             </w:rPr>
           </w:pPr>
-          <w:r>
-            <w:rPr>
-              <w:rStyle w:val="Hyperlink"/>
-              <w:noProof/>
-              <w:u w:val="none"/>
-            </w:rPr>
-            <w:tab/>
-          </w:r>
-          <w:hyperlink w:anchor="_Toc130110043" w:history="1">
+          <w:hyperlink w:anchor="_Toc131156204" w:history="1">
             <w:r>
               <w:rPr>
                 <w:rStyle w:val="Hyperlink"/>
@@ -2485,7 +2469,7 @@
                 <w:noProof/>
                 <w:webHidden/>
               </w:rPr>
-              <w:instrText xml:space="preserve"> PAGEREF _Toc130110043 \h </w:instrText>
+              <w:instrText xml:space="preserve"> PAGEREF _Toc131156204 \h </w:instrText>
             </w:r>
             <w:r>
               <w:rPr>
@@ -2528,7 +2512,7 @@
               <w:lang w:val="en-US"/>
             </w:rPr>
           </w:pPr>
-          <w:hyperlink w:anchor="_Toc130110044" w:history="1">
+          <w:hyperlink w:anchor="_Toc131156205" w:history="1">
             <w:r>
               <w:rPr>
                 <w:rStyle w:val="Hyperlink"/>
@@ -2588,7 +2572,7 @@
                 <w:noProof/>
                 <w:webHidden/>
               </w:rPr>
-              <w:instrText xml:space="preserve"> PAGEREF _Toc130110044 \h </w:instrText>
+              <w:instrText xml:space="preserve"> PAGEREF _Toc131156205 \h </w:instrText>
             </w:r>
             <w:r>
               <w:rPr>
@@ -2631,7 +2615,7 @@
               <w:lang w:val="en-US"/>
             </w:rPr>
           </w:pPr>
-          <w:hyperlink w:anchor="_Toc130110045" w:history="1">
+          <w:hyperlink w:anchor="_Toc131156206" w:history="1">
             <w:r>
               <w:rPr>
                 <w:rStyle w:val="Hyperlink"/>
@@ -2676,7 +2660,7 @@
                 <w:noProof/>
                 <w:webHidden/>
               </w:rPr>
-              <w:instrText xml:space="preserve"> PAGEREF _Toc130110045 \h </w:instrText>
+              <w:instrText xml:space="preserve"> PAGEREF _Toc131156206 \h </w:instrText>
             </w:r>
             <w:r>
               <w:rPr>
@@ -2719,7 +2703,7 @@
               <w:lang w:val="en-US"/>
             </w:rPr>
           </w:pPr>
-          <w:hyperlink w:anchor="_Toc130110046" w:history="1">
+          <w:hyperlink w:anchor="_Toc131156207" w:history="1">
             <w:r>
               <w:rPr>
                 <w:rStyle w:val="Hyperlink"/>
@@ -2764,7 +2748,7 @@
                 <w:noProof/>
                 <w:webHidden/>
               </w:rPr>
-              <w:instrText xml:space="preserve"> PAGEREF _Toc130110046 \h </w:instrText>
+              <w:instrText xml:space="preserve"> PAGEREF _Toc131156207 \h </w:instrText>
             </w:r>
             <w:r>
               <w:rPr>
@@ -2784,7 +2768,7 @@
                 <w:noProof/>
                 <w:webHidden/>
               </w:rPr>
-              <w:t>36</w:t>
+              <w:t>37</w:t>
             </w:r>
             <w:r>
               <w:rPr>
@@ -2807,7 +2791,7 @@
               <w:lang w:val="en-US"/>
             </w:rPr>
           </w:pPr>
-          <w:hyperlink w:anchor="_Toc130110047" w:history="1">
+          <w:hyperlink w:anchor="_Toc131156208" w:history="1">
             <w:r>
               <w:rPr>
                 <w:rStyle w:val="Hyperlink"/>
@@ -2852,7 +2836,7 @@
                 <w:noProof/>
                 <w:webHidden/>
               </w:rPr>
-              <w:instrText xml:space="preserve"> PAGEREF _Toc130110047 \h </w:instrText>
+              <w:instrText xml:space="preserve"> PAGEREF _Toc131156208 \h </w:instrText>
             </w:r>
             <w:r>
               <w:rPr>
@@ -2872,7 +2856,7 @@
                 <w:noProof/>
                 <w:webHidden/>
               </w:rPr>
-              <w:t>36</w:t>
+              <w:t>37</w:t>
             </w:r>
             <w:r>
               <w:rPr>
@@ -2899,7 +2883,7 @@
               <w:lang w:val="en-US"/>
             </w:rPr>
           </w:pPr>
-          <w:hyperlink w:anchor="_Toc130110048" w:history="1">
+          <w:hyperlink w:anchor="_Toc131156209" w:history="1">
             <w:r>
               <w:rPr>
                 <w:rStyle w:val="Hyperlink"/>
@@ -2944,7 +2928,7 @@
                 <w:noProof/>
                 <w:webHidden/>
               </w:rPr>
-              <w:instrText xml:space="preserve"> PAGEREF _Toc130110048 \h </w:instrText>
+              <w:instrText xml:space="preserve"> PAGEREF _Toc131156209 \h </w:instrText>
             </w:r>
             <w:r>
               <w:rPr>
@@ -2991,7 +2975,7 @@
               <w:lang w:val="en-US"/>
             </w:rPr>
           </w:pPr>
-          <w:hyperlink w:anchor="_Toc130110049" w:history="1">
+          <w:hyperlink w:anchor="_Toc131156210" w:history="1">
             <w:r>
               <w:rPr>
                 <w:rStyle w:val="Hyperlink"/>
@@ -3036,7 +3020,7 @@
                 <w:noProof/>
                 <w:webHidden/>
               </w:rPr>
-              <w:instrText xml:space="preserve"> PAGEREF _Toc130110049 \h </w:instrText>
+              <w:instrText xml:space="preserve"> PAGEREF _Toc131156210 \h </w:instrText>
             </w:r>
             <w:r>
               <w:rPr>
@@ -3083,7 +3067,7 @@
               <w:lang w:val="en-US"/>
             </w:rPr>
           </w:pPr>
-          <w:hyperlink w:anchor="_Toc130110050" w:history="1">
+          <w:hyperlink w:anchor="_Toc131156211" w:history="1">
             <w:r>
               <w:rPr>
                 <w:rStyle w:val="Hyperlink"/>
@@ -3128,7 +3112,7 @@
                 <w:noProof/>
                 <w:webHidden/>
               </w:rPr>
-              <w:instrText xml:space="preserve"> PAGEREF _Toc130110050 \h </w:instrText>
+              <w:instrText xml:space="preserve"> PAGEREF _Toc131156211 \h </w:instrText>
             </w:r>
             <w:r>
               <w:rPr>
@@ -3148,7 +3132,7 @@
                 <w:noProof/>
                 <w:webHidden/>
               </w:rPr>
-              <w:t>37</w:t>
+              <w:t>38</w:t>
             </w:r>
             <w:r>
               <w:rPr>
@@ -3175,7 +3159,7 @@
               <w:lang w:val="en-US"/>
             </w:rPr>
           </w:pPr>
-          <w:hyperlink w:anchor="_Toc130110051" w:history="1">
+          <w:hyperlink w:anchor="_Toc131156212" w:history="1">
             <w:r>
               <w:rPr>
                 <w:rStyle w:val="Hyperlink"/>
@@ -3280,7 +3264,7 @@
                 <w:noProof/>
                 <w:webHidden/>
               </w:rPr>
-              <w:instrText xml:space="preserve"> PAGEREF _Toc130110051 \h </w:instrText>
+              <w:instrText xml:space="preserve"> PAGEREF _Toc131156212 \h </w:instrText>
             </w:r>
             <w:r>
               <w:rPr>
@@ -3300,7 +3284,7 @@
                 <w:noProof/>
                 <w:webHidden/>
               </w:rPr>
-              <w:t>37</w:t>
+              <w:t>38</w:t>
             </w:r>
             <w:r>
               <w:rPr>
@@ -3327,7 +3311,7 @@
               <w:lang w:val="en-US"/>
             </w:rPr>
           </w:pPr>
-          <w:hyperlink w:anchor="_Toc130110052" w:history="1">
+          <w:hyperlink w:anchor="_Toc131156213" w:history="1">
             <w:r>
               <w:rPr>
                 <w:rStyle w:val="Hyperlink"/>
@@ -3372,7 +3356,7 @@
                 <w:noProof/>
                 <w:webHidden/>
               </w:rPr>
-              <w:instrText xml:space="preserve"> PAGEREF _Toc130110052 \h </w:instrText>
+              <w:instrText xml:space="preserve"> PAGEREF _Toc131156213 \h </w:instrText>
             </w:r>
             <w:r>
               <w:rPr>
@@ -3392,7 +3376,7 @@
                 <w:noProof/>
                 <w:webHidden/>
               </w:rPr>
-              <w:t>38</w:t>
+              <w:t>39</w:t>
             </w:r>
             <w:r>
               <w:rPr>
@@ -3419,7 +3403,7 @@
               <w:lang w:val="en-US"/>
             </w:rPr>
           </w:pPr>
-          <w:hyperlink w:anchor="_Toc130110053" w:history="1">
+          <w:hyperlink w:anchor="_Toc131156214" w:history="1">
             <w:r>
               <w:rPr>
                 <w:rStyle w:val="Hyperlink"/>
@@ -3464,7 +3448,7 @@
                 <w:noProof/>
                 <w:webHidden/>
               </w:rPr>
-              <w:instrText xml:space="preserve"> PAGEREF _Toc130110053 \h </w:instrText>
+              <w:instrText xml:space="preserve"> PAGEREF _Toc131156214 \h </w:instrText>
             </w:r>
             <w:r>
               <w:rPr>
@@ -3511,7 +3495,7 @@
               <w:lang w:val="en-US"/>
             </w:rPr>
           </w:pPr>
-          <w:hyperlink w:anchor="_Toc130110054" w:history="1">
+          <w:hyperlink w:anchor="_Toc131156215" w:history="1">
             <w:r>
               <w:rPr>
                 <w:rStyle w:val="Hyperlink"/>
@@ -3556,7 +3540,7 @@
                 <w:noProof/>
                 <w:webHidden/>
               </w:rPr>
-              <w:instrText xml:space="preserve"> PAGEREF _Toc130110054 \h </w:instrText>
+              <w:instrText xml:space="preserve"> PAGEREF _Toc131156215 \h </w:instrText>
             </w:r>
             <w:r>
               <w:rPr>
@@ -3603,7 +3587,7 @@
               <w:lang w:val="en-US"/>
             </w:rPr>
           </w:pPr>
-          <w:hyperlink w:anchor="_Toc130110055" w:history="1">
+          <w:hyperlink w:anchor="_Toc131156216" w:history="1">
             <w:r>
               <w:rPr>
                 <w:rStyle w:val="Hyperlink"/>
@@ -3648,7 +3632,7 @@
                 <w:noProof/>
                 <w:webHidden/>
               </w:rPr>
-              <w:instrText xml:space="preserve"> PAGEREF _Toc130110055 \h </w:instrText>
+              <w:instrText xml:space="preserve"> PAGEREF _Toc131156216 \h </w:instrText>
             </w:r>
             <w:r>
               <w:rPr>
@@ -3668,7 +3652,7 @@
                 <w:noProof/>
                 <w:webHidden/>
               </w:rPr>
-              <w:t>43</w:t>
+              <w:t>44</w:t>
             </w:r>
             <w:r>
               <w:rPr>
@@ -3695,7 +3679,7 @@
               <w:lang w:val="en-US"/>
             </w:rPr>
           </w:pPr>
-          <w:hyperlink w:anchor="_Toc130110056" w:history="1">
+          <w:hyperlink w:anchor="_Toc131156217" w:history="1">
             <w:r>
               <w:rPr>
                 <w:rStyle w:val="Hyperlink"/>
@@ -3740,7 +3724,7 @@
                 <w:noProof/>
                 <w:webHidden/>
               </w:rPr>
-              <w:instrText xml:space="preserve"> PAGEREF _Toc130110056 \h </w:instrText>
+              <w:instrText xml:space="preserve"> PAGEREF _Toc131156217 \h </w:instrText>
             </w:r>
             <w:r>
               <w:rPr>
@@ -3787,7 +3771,7 @@
               <w:lang w:val="en-US"/>
             </w:rPr>
           </w:pPr>
-          <w:hyperlink w:anchor="_Toc130110057" w:history="1">
+          <w:hyperlink w:anchor="_Toc131156218" w:history="1">
             <w:r>
               <w:rPr>
                 <w:rStyle w:val="Hyperlink"/>
@@ -3832,7 +3816,7 @@
                 <w:noProof/>
                 <w:webHidden/>
               </w:rPr>
-              <w:instrText xml:space="preserve"> PAGEREF _Toc130110057 \h </w:instrText>
+              <w:instrText xml:space="preserve"> PAGEREF _Toc131156218 \h </w:instrText>
             </w:r>
             <w:r>
               <w:rPr>
@@ -3852,7 +3836,7 @@
                 <w:noProof/>
                 <w:webHidden/>
               </w:rPr>
-              <w:t>44</w:t>
+              <w:t>45</w:t>
             </w:r>
             <w:r>
               <w:rPr>
@@ -3879,7 +3863,7 @@
               <w:lang w:val="en-US"/>
             </w:rPr>
           </w:pPr>
-          <w:hyperlink w:anchor="_Toc130110058" w:history="1">
+          <w:hyperlink w:anchor="_Toc131156219" w:history="1">
             <w:r>
               <w:rPr>
                 <w:rStyle w:val="Hyperlink"/>
@@ -3924,7 +3908,7 @@
                 <w:noProof/>
                 <w:webHidden/>
               </w:rPr>
-              <w:instrText xml:space="preserve"> PAGEREF _Toc130110058 \h </w:instrText>
+              <w:instrText xml:space="preserve"> PAGEREF _Toc131156219 \h </w:instrText>
             </w:r>
             <w:r>
               <w:rPr>
@@ -3944,7 +3928,7 @@
                 <w:noProof/>
                 <w:webHidden/>
               </w:rPr>
-              <w:t>44</w:t>
+              <w:t>45</w:t>
             </w:r>
             <w:r>
               <w:rPr>
@@ -3971,7 +3955,7 @@
               <w:lang w:val="en-US"/>
             </w:rPr>
           </w:pPr>
-          <w:hyperlink w:anchor="_Toc130110059" w:history="1">
+          <w:hyperlink w:anchor="_Toc131156220" w:history="1">
             <w:r>
               <w:rPr>
                 <w:rStyle w:val="Hyperlink"/>
@@ -4106,7 +4090,7 @@
                 <w:noProof/>
                 <w:webHidden/>
               </w:rPr>
-              <w:instrText xml:space="preserve"> PAGEREF _Toc130110059 \h </w:instrText>
+              <w:instrText xml:space="preserve"> PAGEREF _Toc131156220 \h </w:instrText>
             </w:r>
             <w:r>
               <w:rPr>
@@ -4126,7 +4110,7 @@
                 <w:noProof/>
                 <w:webHidden/>
               </w:rPr>
-              <w:t>45</w:t>
+              <w:t>46</w:t>
             </w:r>
             <w:r>
               <w:rPr>
@@ -4153,7 +4137,7 @@
               <w:lang w:val="en-US"/>
             </w:rPr>
           </w:pPr>
-          <w:hyperlink w:anchor="_Toc130110060" w:history="1">
+          <w:hyperlink w:anchor="_Toc131156221" w:history="1">
             <w:r>
               <w:rPr>
                 <w:rStyle w:val="Hyperlink"/>
@@ -4198,7 +4182,7 @@
                 <w:noProof/>
                 <w:webHidden/>
               </w:rPr>
-              <w:instrText xml:space="preserve"> PAGEREF _Toc130110060 \h </w:instrText>
+              <w:instrText xml:space="preserve"> PAGEREF _Toc131156221 \h </w:instrText>
             </w:r>
             <w:r>
               <w:rPr>
@@ -4218,7 +4202,7 @@
                 <w:noProof/>
                 <w:webHidden/>
               </w:rPr>
-              <w:t>47</w:t>
+              <w:t>48</w:t>
             </w:r>
             <w:r>
               <w:rPr>
@@ -4245,7 +4229,7 @@
               <w:lang w:val="en-US"/>
             </w:rPr>
           </w:pPr>
-          <w:hyperlink w:anchor="_Toc130110061" w:history="1">
+          <w:hyperlink w:anchor="_Toc131156222" w:history="1">
             <w:r>
               <w:rPr>
                 <w:rStyle w:val="Hyperlink"/>
@@ -4290,7 +4274,7 @@
                 <w:noProof/>
                 <w:webHidden/>
               </w:rPr>
-              <w:instrText xml:space="preserve"> PAGEREF _Toc130110061 \h </w:instrText>
+              <w:instrText xml:space="preserve"> PAGEREF _Toc131156222 \h </w:instrText>
             </w:r>
             <w:r>
               <w:rPr>
@@ -4310,7 +4294,7 @@
                 <w:noProof/>
                 <w:webHidden/>
               </w:rPr>
-              <w:t>48</w:t>
+              <w:t>49</w:t>
             </w:r>
             <w:r>
               <w:rPr>
@@ -4337,7 +4321,7 @@
               <w:lang w:val="en-US"/>
             </w:rPr>
           </w:pPr>
-          <w:hyperlink w:anchor="_Toc130110065" w:history="1">
+          <w:hyperlink w:anchor="_Toc131156226" w:history="1">
             <w:r>
               <w:rPr>
                 <w:rStyle w:val="Hyperlink"/>
@@ -4382,7 +4366,7 @@
                 <w:noProof/>
                 <w:webHidden/>
               </w:rPr>
-              <w:instrText xml:space="preserve"> PAGEREF _Toc130110065 \h </w:instrText>
+              <w:instrText xml:space="preserve"> PAGEREF _Toc131156226 \h </w:instrText>
             </w:r>
             <w:r>
               <w:rPr>
@@ -4403,6 +4387,126 @@
                 <w:webHidden/>
               </w:rPr>
               <w:t>49</w:t>
+            </w:r>
+            <w:r>
+              <w:rPr>
+                <w:noProof/>
+                <w:webHidden/>
+              </w:rPr>
+              <w:fldChar w:fldCharType="end"/>
+            </w:r>
+          </w:hyperlink>
+        </w:p>
+        <w:p>
+          <w:pPr>
+            <w:pStyle w:val="TOC2"/>
+            <w:tabs>
+              <w:tab w:val="left" w:pos="880"/>
+              <w:tab w:val="right" w:leader="dot" w:pos="10053"/>
+            </w:tabs>
+            <w:rPr>
+              <w:rFonts w:asciiTheme="minorHAnsi" w:eastAsiaTheme="minorEastAsia" w:hAnsiTheme="minorHAnsi" w:cstheme="minorBidi"/>
+              <w:noProof/>
+              <w:position w:val="0"/>
+              <w:sz w:val="22"/>
+              <w:szCs w:val="22"/>
+              <w:lang w:val="en-US"/>
+            </w:rPr>
+          </w:pPr>
+          <w:hyperlink w:anchor="_Toc131156227" w:history="1">
+            <w:r>
+              <w:rPr>
+                <w:rStyle w:val="Hyperlink"/>
+                <w:noProof/>
+              </w:rPr>
+              <w:t>7)</w:t>
+            </w:r>
+            <w:r>
+              <w:rPr>
+                <w:rFonts w:asciiTheme="minorHAnsi" w:eastAsiaTheme="minorEastAsia" w:hAnsiTheme="minorHAnsi" w:cstheme="minorBidi"/>
+                <w:noProof/>
+                <w:position w:val="0"/>
+                <w:sz w:val="22"/>
+                <w:szCs w:val="22"/>
+                <w:lang w:val="en-US"/>
+              </w:rPr>
+              <w:tab/>
+            </w:r>
+            <w:r>
+              <w:rPr>
+                <w:rStyle w:val="Hyperlink"/>
+                <w:noProof/>
+              </w:rPr>
+              <w:t>Analysis of ele</w:t>
+            </w:r>
+            <w:r>
+              <w:rPr>
+                <w:rStyle w:val="Hyperlink"/>
+                <w:noProof/>
+              </w:rPr>
+              <w:t>c</w:t>
+            </w:r>
+            <w:r>
+              <w:rPr>
+                <w:rStyle w:val="Hyperlink"/>
+                <w:noProof/>
+              </w:rPr>
+              <w:t>tro</w:t>
+            </w:r>
+            <w:r>
+              <w:rPr>
+                <w:rStyle w:val="Hyperlink"/>
+                <w:noProof/>
+              </w:rPr>
+              <w:t>n</w:t>
+            </w:r>
+            <w:r>
+              <w:rPr>
+                <w:rStyle w:val="Hyperlink"/>
+                <w:noProof/>
+              </w:rPr>
+              <w:t xml:space="preserve"> distribution</w:t>
+            </w:r>
+            <w:r>
+              <w:rPr>
+                <w:noProof/>
+                <w:webHidden/>
+              </w:rPr>
+              <w:tab/>
+            </w:r>
+            <w:r>
+              <w:rPr>
+                <w:noProof/>
+                <w:webHidden/>
+              </w:rPr>
+              <w:fldChar w:fldCharType="begin"/>
+            </w:r>
+            <w:r>
+              <w:rPr>
+                <w:noProof/>
+                <w:webHidden/>
+              </w:rPr>
+              <w:instrText xml:space="preserve"> PAGEREF _Toc131156227 \h </w:instrText>
+            </w:r>
+            <w:r>
+              <w:rPr>
+                <w:noProof/>
+                <w:webHidden/>
+              </w:rPr>
+            </w:r>
+            <w:r>
+              <w:rPr>
+                <w:noProof/>
+                <w:webHidden/>
+              </w:rPr>
+              <w:fldChar w:fldCharType="separate"/>
+            </w:r>
+            <w:r>
+              <w:rPr>
+                <w:noProof/>
+                <w:webHidden/>
+              </w:rPr>
+              <w:t>50</w:t>
             </w:r>
             <w:r>
               <w:rPr>
@@ -4429,7 +4533,7 @@
               <w:lang w:val="en-US"/>
             </w:rPr>
           </w:pPr>
-          <w:hyperlink w:anchor="_Toc130110066" w:history="1">
+          <w:hyperlink w:anchor="_Toc131156228" w:history="1">
             <w:r>
               <w:rPr>
                 <w:rStyle w:val="Hyperlink"/>
@@ -4474,7 +4578,7 @@
                 <w:noProof/>
                 <w:webHidden/>
               </w:rPr>
-              <w:instrText xml:space="preserve"> PAGEREF _Toc130110066 \h </w:instrText>
+              <w:instrText xml:space="preserve"> PAGEREF _Toc131156228 \h </w:instrText>
             </w:r>
             <w:r>
               <w:rPr>
@@ -4494,7 +4598,7 @@
                 <w:noProof/>
                 <w:webHidden/>
               </w:rPr>
-              <w:t>49</w:t>
+              <w:t>52</w:t>
             </w:r>
             <w:r>
               <w:rPr>
@@ -4541,7 +4645,7 @@
           <w:numId w:val="29"/>
         </w:numPr>
       </w:pPr>
-      <w:bookmarkStart w:id="0" w:name="_Toc130110021"/>
+      <w:bookmarkStart w:id="0" w:name="_Toc131156182"/>
       <w:r>
         <w:lastRenderedPageBreak/>
         <w:t>Disclaimer, how to cite</w:t>
@@ -4753,7 +4857,7 @@
           <w:numId w:val="29"/>
         </w:numPr>
       </w:pPr>
-      <w:bookmarkStart w:id="1" w:name="_Toc130110022"/>
+      <w:bookmarkStart w:id="1" w:name="_Toc131156183"/>
       <w:r>
         <w:t>Brief description of the model</w:t>
       </w:r>
@@ -4932,7 +5036,7 @@
         </w:numPr>
         <w:spacing w:after="240"/>
       </w:pPr>
-      <w:bookmarkStart w:id="2" w:name="_Toc130110023"/>
+      <w:bookmarkStart w:id="2" w:name="_Toc131156184"/>
       <w:r>
         <w:t>Limits of applicability of XTANT</w:t>
       </w:r>
@@ -5105,7 +5209,7 @@
         </w:numPr>
         <w:spacing w:after="240"/>
       </w:pPr>
-      <w:bookmarkStart w:id="3" w:name="_Toc130110024"/>
+      <w:bookmarkStart w:id="3" w:name="_Toc131156185"/>
       <w:r>
         <w:t xml:space="preserve">Compiling </w:t>
       </w:r>
@@ -5831,7 +5935,7 @@
         </w:numPr>
         <w:spacing w:after="240"/>
       </w:pPr>
-      <w:bookmarkStart w:id="4" w:name="_Toc130110025"/>
+      <w:bookmarkStart w:id="4" w:name="_Toc131156186"/>
       <w:r>
         <w:t>Compiling additional post-processing programs</w:t>
       </w:r>
@@ -6220,7 +6324,7 @@
         </w:numPr>
       </w:pPr>
       <w:bookmarkStart w:id="5" w:name="_Ref113545794"/>
-      <w:bookmarkStart w:id="6" w:name="_Toc130110026"/>
+      <w:bookmarkStart w:id="6" w:name="_Toc131156187"/>
       <w:r>
         <w:t>Running XTANT with additional options</w:t>
       </w:r>
@@ -6801,7 +6905,7 @@
           <w:numId w:val="29"/>
         </w:numPr>
       </w:pPr>
-      <w:bookmarkStart w:id="7" w:name="_Toc130110027"/>
+      <w:bookmarkStart w:id="7" w:name="_Toc131156188"/>
       <w:r>
         <w:t>Files of the code</w:t>
       </w:r>
@@ -9140,7 +9244,7 @@
       <w:bookmarkStart w:id="9" w:name="_Ref113546636"/>
       <w:bookmarkStart w:id="10" w:name="_Ref113546970"/>
       <w:bookmarkStart w:id="11" w:name="_Ref113547075"/>
-      <w:bookmarkStart w:id="12" w:name="_Toc130110028"/>
+      <w:bookmarkStart w:id="12" w:name="_Toc131156189"/>
       <w:r>
         <w:t>INPUT FILES</w:t>
       </w:r>
@@ -9784,7 +9888,7 @@
       </w:pPr>
       <w:bookmarkStart w:id="13" w:name="_Ref113546637"/>
       <w:bookmarkStart w:id="14" w:name="_Ref113546971"/>
-      <w:bookmarkStart w:id="15" w:name="_Toc130110029"/>
+      <w:bookmarkStart w:id="15" w:name="_Toc131156190"/>
       <w:r>
         <w:t xml:space="preserve">File </w:t>
       </w:r>
@@ -9887,25 +9991,51 @@
       <w:r>
         <w:t xml:space="preserve">Figure </w:t>
       </w:r>
-      <w:fldSimple w:instr=" STYLEREF 1 \s ">
-        <w:r>
-          <w:rPr>
-            <w:noProof/>
-          </w:rPr>
-          <w:t>VIII</w:t>
-        </w:r>
-      </w:fldSimple>
+      <w:r>
+        <w:fldChar w:fldCharType="begin"/>
+      </w:r>
+      <w:r>
+        <w:instrText xml:space="preserve"> STYLEREF 1 \s </w:instrText>
+      </w:r>
+      <w:r>
+        <w:fldChar w:fldCharType="separate"/>
+      </w:r>
+      <w:r>
+        <w:rPr>
+          <w:noProof/>
+        </w:rPr>
+        <w:t>VIII</w:t>
+      </w:r>
+      <w:r>
+        <w:rPr>
+          <w:noProof/>
+        </w:rPr>
+        <w:fldChar w:fldCharType="end"/>
+      </w:r>
       <w:r>
         <w:t>.</w:t>
       </w:r>
-      <w:fldSimple w:instr=" SEQ Figure \* ARABIC \s 1 ">
-        <w:r>
-          <w:rPr>
-            <w:noProof/>
-          </w:rPr>
-          <w:t>1</w:t>
-        </w:r>
-      </w:fldSimple>
+      <w:r>
+        <w:fldChar w:fldCharType="begin"/>
+      </w:r>
+      <w:r>
+        <w:instrText xml:space="preserve"> SEQ Figure \* ARABIC \s 1 </w:instrText>
+      </w:r>
+      <w:r>
+        <w:fldChar w:fldCharType="separate"/>
+      </w:r>
+      <w:r>
+        <w:rPr>
+          <w:noProof/>
+        </w:rPr>
+        <w:t>1</w:t>
+      </w:r>
+      <w:r>
+        <w:rPr>
+          <w:noProof/>
+        </w:rPr>
+        <w:fldChar w:fldCharType="end"/>
+      </w:r>
       <w:r>
         <w:t xml:space="preserve"> INPUT_</w:t>
       </w:r>
@@ -11714,7 +11844,7 @@
         <w:jc w:val="both"/>
       </w:pPr>
       <w:bookmarkStart w:id="16" w:name="_Ref113547042"/>
-      <w:bookmarkStart w:id="17" w:name="_Toc130110030"/>
+      <w:bookmarkStart w:id="17" w:name="_Toc131156191"/>
       <w:r>
         <w:lastRenderedPageBreak/>
         <w:t xml:space="preserve">File </w:t>
@@ -11817,25 +11947,51 @@
       <w:r>
         <w:t xml:space="preserve">Figure </w:t>
       </w:r>
-      <w:fldSimple w:instr=" STYLEREF 1 \s ">
-        <w:r>
-          <w:rPr>
-            <w:noProof/>
-          </w:rPr>
-          <w:t>VIII</w:t>
-        </w:r>
-      </w:fldSimple>
+      <w:r>
+        <w:fldChar w:fldCharType="begin"/>
+      </w:r>
+      <w:r>
+        <w:instrText xml:space="preserve"> STYLEREF 1 \s </w:instrText>
+      </w:r>
+      <w:r>
+        <w:fldChar w:fldCharType="separate"/>
+      </w:r>
+      <w:r>
+        <w:rPr>
+          <w:noProof/>
+        </w:rPr>
+        <w:t>VIII</w:t>
+      </w:r>
+      <w:r>
+        <w:rPr>
+          <w:noProof/>
+        </w:rPr>
+        <w:fldChar w:fldCharType="end"/>
+      </w:r>
       <w:r>
         <w:t>.</w:t>
       </w:r>
-      <w:fldSimple w:instr=" SEQ Figure \* ARABIC \s 1 ">
-        <w:r>
-          <w:rPr>
-            <w:noProof/>
-          </w:rPr>
-          <w:t>2</w:t>
-        </w:r>
-      </w:fldSimple>
+      <w:r>
+        <w:fldChar w:fldCharType="begin"/>
+      </w:r>
+      <w:r>
+        <w:instrText xml:space="preserve"> SEQ Figure \* ARABIC \s 1 </w:instrText>
+      </w:r>
+      <w:r>
+        <w:fldChar w:fldCharType="separate"/>
+      </w:r>
+      <w:r>
+        <w:rPr>
+          <w:noProof/>
+        </w:rPr>
+        <w:t>2</w:t>
+      </w:r>
+      <w:r>
+        <w:rPr>
+          <w:noProof/>
+        </w:rPr>
+        <w:fldChar w:fldCharType="end"/>
+      </w:r>
       <w:r>
         <w:t>. NUMERICAL_PARAMETERS.txt example.</w:t>
       </w:r>
@@ -13503,7 +13659,7 @@
         <w:fldChar w:fldCharType="begin" w:fldLock="1"/>
       </w:r>
       <w:r>
-        <w:instrText>ADDIN CSL_CITATION {"citationItems":[{"id":"ITEM-1","itemData":{"DOI":"10.1103/PhysRevB.102.064302","ISSN":"2469-9950","abstract":"Even though electron-phonon coupling is one of the most important parameters governing material evolution after ultrafast energy deposition it remains the most unexplored one. In this work we apply the dynamical coupling approach to calculate the nonadiabatic electron-ion energy exchange in nonequilibrium solids with the electronic temperature high above the atomic one. It is implemented into the tight-binding molecular dynamics code and used to study electron-phonon coupling in various elemental metals. The approach developed is a universal scheme applicable to electronic temperatures up to a few electron volts and to arbitrary atomic configurations and dynamics. We demonstrate that the calculated electron-ion (electron-phonon) coupling parameter agrees well with the available experimental data in the high-electronic-temperature regime, validating the model. The following materials are studied here: fcc metals Al, Ca, Ni, Cu, Sr, Y, Zr, Rh, Pd, Ag, Ir, Pt, Au, and Pb; hcp metals Mg, Sc, Ti, Co, Zn, Tc, Ru, Cd, Hf, Re, and Os; bcc metals V, Cr, Fe, Nb, Mo, Ba, Ta, and W; a diamond cubic lattice metal Sn; specific cases of Ga, In, Mn, Te, and Se; and additionally semimetal graphite and the semiconductors Si and Ge. For these materials, we provide an estimation of the electron-phonon coupling at elevated electron temperatures, which can be used in various models simulating ultrafast energy deposition in matter. We also discuss the dependence of the coupling parameter on atomic mass, temperature, and density.","author":[{"dropping-particle":"","family":"Medvedev","given":"N.","non-dropping-particle":"","parse-names":false,"suffix":""},{"dropping-particle":"","family":"Milov","given":"I.","non-dropping-particle":"","parse-names":false,"suffix":""}],"container-title":"Physical Review B","id":"ITEM-1","issue":"6","issued":{"date-parts":[["2020","8","3"]]},"page":"064302","publisher":"American Physical Society","title":"Electron-phonon coupling in metals at high electronic temperatures","type":"article-journal","volume":"102"},"uris":["http://www.mendeley.com/documents/?uuid=10763c6d-4550-4ecd-a043-ad2ebaf64977"]}],"mendeley":{"formattedCitation":"[31]","plainTextFormattedCitation":"[31]"},"properties":{"noteIndex":0},"schema":"https://github.com/citation-style-language/schema/raw/master/csl-citation.json"}</w:instrText>
+        <w:instrText>ADDIN CSL_CITATION {"citationItems":[{"id":"ITEM-1","itemData":{"DOI":"10.1103/PhysRevB.102.064302","ISSN":"2469-9950","abstract":"Even though electron-phonon coupling is one of the most important parameters governing material evolution after ultrafast energy deposition it remains the most unexplored one. In this work we apply the dynamical coupling approach to calculate the nonadiabatic electron-ion energy exchange in nonequilibrium solids with the electronic temperature high above the atomic one. It is implemented into the tight-binding molecular dynamics code and used to study electron-phonon coupling in various elemental metals. The approach developed is a universal scheme applicable to electronic temperatures up to a few electron volts and to arbitrary atomic configurations and dynamics. We demonstrate that the calculated electron-ion (electron-phonon) coupling parameter agrees well with the available experimental data in the high-electronic-temperature regime, validating the model. The following materials are studied here: fcc metals Al, Ca, Ni, Cu, Sr, Y, Zr, Rh, Pd, Ag, Ir, Pt, Au, and Pb; hcp metals Mg, Sc, Ti, Co, Zn, Tc, Ru, Cd, Hf, Re, and Os; bcc metals V, Cr, Fe, Nb, Mo, Ba, Ta, and W; a diamond cubic lattice metal Sn; specific cases of Ga, In, Mn, Te, and Se; and additionally semimetal graphite and the semiconductors Si and Ge. For these materials, we provide an estimation of the electron-phonon coupling at elevated electron temperatures, which can be used in various models simulating ultrafast energy deposition in matter. We also discuss the dependence of the coupling parameter on atomic mass, temperature, and density.","author":[{"dropping-particle":"","family":"Medvedev","given":"N.","non-dropping-particle":"","parse-names":false,"suffix":""},{"dropping-particle":"","family":"Milov","given":"I.","non-dropping-particle":"","parse-names":false,"suffix":""}],"container-title":"Physical Review B","id":"ITEM-1","issue":"6","issued":{"date-parts":[["2020","8","3"]]},"page":"064302","publisher":"American Physical Society","title":"Electron-phonon coupling in metals at high electronic temperatures","type":"article-journal","volume":"102"},"uris":["http://www.mendeley.com/documents/?uuid=10763c6d-4550-4ecd-a043-ad2ebaf64977"]}],"mendeley":{"formattedCitation":"[31]","plainTextFormattedCitation":"[31]","previouslyFormattedCitation":"[31]"},"properties":{"noteIndex":0},"schema":"https://github.com/citation-style-language/schema/raw/master/csl-citation.json"}</w:instrText>
       </w:r>
       <w:r>
         <w:fldChar w:fldCharType="separate"/>
@@ -13543,7 +13699,7 @@
         <w:fldChar w:fldCharType="begin" w:fldLock="1"/>
       </w:r>
       <w:r>
-        <w:instrText>ADDIN CSL_CITATION {"citationItems":[{"id":"ITEM-1","itemData":{"DOI":"10.1103/PhysRevB.95.014309","ISSN":"24699969","abstract":"© 2017 American Physical Society. In the present work, a theoretical study of electron-phonon (electron-ion) coupling rates in semiconductors driven out of equilibrium is performed. Transient change of optical coefficients reflects the band gap shrinkage in covalently bonded materials, and thus, the heating of atomic lattice. Utilizing this dependence, we test various models of electron-ion coupling. The simulation technique is based on tight-binding molecular dynamics. Our simulations with the dedicated hybrid approach (XTANT) indicate that the widely used Fermi's golden rule can break down describing material excitation on femtosecond time scales. In contrast, dynamical coupling proposed in this work yields a reasonably good agreement of simulation results with available experimental data.","author":[{"dropping-particle":"","family":"Medvedev","given":"Nikita","non-dropping-particle":"","parse-names":false,"suffix":""},{"dropping-particle":"","family":"Li","given":"Zheng","non-dropping-particle":"","parse-names":false,"suffix":""},{"dropping-particle":"","family":"Tkachenko","given":"Victor","non-dropping-particle":"","parse-names":false,"suffix":""},{"dropping-particle":"","family":"Ziaja","given":"Beata","non-dropping-particle":"","parse-names":false,"suffix":""}],"container-title":"Physical Review B","id":"ITEM-1","issue":"1","issued":{"date-parts":[["2017","1","31"]]},"page":"014309","publisher":"American Physical Society","title":"Electron-ion coupling in semiconductors beyond Fermi's golden rule","type":"article-journal","volume":"95"},"uris":["http://www.mendeley.com/documents/?uuid=56a1737e-15f9-487c-af27-6a6b4753bfe2"]}],"mendeley":{"formattedCitation":"[32]","plainTextFormattedCitation":"[32]","previouslyFormattedCitation":"[31]"},"properties":{"noteIndex":0},"schema":"https://github.com/citation-style-language/schema/raw/master/csl-citation.json"}</w:instrText>
+        <w:instrText>ADDIN CSL_CITATION {"citationItems":[{"id":"ITEM-1","itemData":{"DOI":"10.1103/PhysRevB.95.014309","ISSN":"24699969","abstract":"© 2017 American Physical Society. In the present work, a theoretical study of electron-phonon (electron-ion) coupling rates in semiconductors driven out of equilibrium is performed. Transient change of optical coefficients reflects the band gap shrinkage in covalently bonded materials, and thus, the heating of atomic lattice. Utilizing this dependence, we test various models of electron-ion coupling. The simulation technique is based on tight-binding molecular dynamics. Our simulations with the dedicated hybrid approach (XTANT) indicate that the widely used Fermi's golden rule can break down describing material excitation on femtosecond time scales. In contrast, dynamical coupling proposed in this work yields a reasonably good agreement of simulation results with available experimental data.","author":[{"dropping-particle":"","family":"Medvedev","given":"Nikita","non-dropping-particle":"","parse-names":false,"suffix":""},{"dropping-particle":"","family":"Li","given":"Zheng","non-dropping-particle":"","parse-names":false,"suffix":""},{"dropping-particle":"","family":"Tkachenko","given":"Victor","non-dropping-particle":"","parse-names":false,"suffix":""},{"dropping-particle":"","family":"Ziaja","given":"Beata","non-dropping-particle":"","parse-names":false,"suffix":""}],"container-title":"Physical Review B","id":"ITEM-1","issue":"1","issued":{"date-parts":[["2017","1","31"]]},"page":"014309","publisher":"American Physical Society","title":"Electron-ion coupling in semiconductors beyond Fermi's golden rule","type":"article-journal","volume":"95"},"uris":["http://www.mendeley.com/documents/?uuid=56a1737e-15f9-487c-af27-6a6b4753bfe2"]}],"mendeley":{"formattedCitation":"[32]","plainTextFormattedCitation":"[32]","previouslyFormattedCitation":"[32]"},"properties":{"noteIndex":0},"schema":"https://github.com/citation-style-language/schema/raw/master/csl-citation.json"}</w:instrText>
       </w:r>
       <w:r>
         <w:fldChar w:fldCharType="separate"/>
@@ -13996,7 +14152,7 @@
         <w:instrText>∼</w:instrText>
       </w:r>
       <w:r>
-        <w:instrText>150 fs. Excellent agreement between experiment and theoretical predictions was found, using a dedicated code that followed the non-equilibrium evolution of the irradiated diamond including all transient electronic and structural changes. These observations confirm that soft x-rays can induce a non-thermal ultrafast solid-to-solid phase transition on a hundred femtosecond timescale.","author":[{"dropping-particle":"","family":"Tavella","given":"F.","non-dropping-particle":"","parse-names":false,"suffix":""},{"dropping-particle":"","family":"Höppner","given":"H.","non-dropping-particle":"","parse-names":false,"suffix":""},{"dropping-particle":"","family":"Tkachenko","given":"V.","non-dropping-particle":"","parse-names":false,"suffix":""},{"dropping-particle":"","family":"Medvedev","given":"N.","non-dropping-particle":"","parse-names":false,"suffix":""},{"dropping-particle":"","family":"Capotondi","given":"F.","non-dropping-particle":"","parse-names":false,"suffix":""},{"dropping-particle":"","family":"Golz","given":"T.","non-dropping-particle":"","parse-names":false,"suffix":""},{"dropping-particle":"","family":"Kai","given":"Y.","non-dropping-particle":"","parse-names":false,"suffix":""},{"dropping-particle":"","family":"Manfredda","given":"M.","non-dropping-particle":"","parse-names":false,"suffix":""},{"dropping-particle":"","family":"Pedersoli","given":"E.","non-dropping-particle":"","parse-names":false,"suffix":""},{"dropping-particle":"","family":"Prandolini","given":"M.J.","non-dropping-particle":"","parse-names":false,"suffix":""},{"dropping-particle":"","family":"Stojanovic","given":"N.","non-dropping-particle":"","parse-names":false,"suffix":""},{"dropping-particle":"","family":"Tanikawa","given":"T.","non-dropping-particle":"","parse-names":false,"suffix":""},{"dropping-particle":"","family":"Teubner","given":"U.","non-dropping-particle":"","parse-names":false,"suffix":""},{"dropping-particle":"","family":"Toleikis","given":"S.","non-dropping-particle":"","parse-names":false,"suffix":""},{"dropping-particle":"","family":"Ziaja","given":"B.","non-dropping-particle":"","parse-names":false,"suffix":""}],"container-title":"High Energy Density Physics","id":"ITEM-1","issued":{"date-parts":[["2017"]]},"page":"22","title":"Soft x-ray induced femtosecond solid-to-solid phase transition","type":"article-journal","volume":"24"},"uris":["http://www.mendeley.com/documents/?uuid=d046769d-91cf-4ec1-b4f1-b43e29d55014"]}],"mendeley":{"formattedCitation":"[33]","plainTextFormattedCitation":"[33]","previouslyFormattedCitation":"[32]"},"properties":{"noteIndex":0},"schema":"https://github.com/citation-style-language/schema/raw/master/csl-citation.json"}</w:instrText>
+        <w:instrText>150 fs. Excellent agreement between experiment and theoretical predictions was found, using a dedicated code that followed the non-equilibrium evolution of the irradiated diamond including all transient electronic and structural changes. These observations confirm that soft x-rays can induce a non-thermal ultrafast solid-to-solid phase transition on a hundred femtosecond timescale.","author":[{"dropping-particle":"","family":"Tavella","given":"F.","non-dropping-particle":"","parse-names":false,"suffix":""},{"dropping-particle":"","family":"Höppner","given":"H.","non-dropping-particle":"","parse-names":false,"suffix":""},{"dropping-particle":"","family":"Tkachenko","given":"V.","non-dropping-particle":"","parse-names":false,"suffix":""},{"dropping-particle":"","family":"Medvedev","given":"N.","non-dropping-particle":"","parse-names":false,"suffix":""},{"dropping-particle":"","family":"Capotondi","given":"F.","non-dropping-particle":"","parse-names":false,"suffix":""},{"dropping-particle":"","family":"Golz","given":"T.","non-dropping-particle":"","parse-names":false,"suffix":""},{"dropping-particle":"","family":"Kai","given":"Y.","non-dropping-particle":"","parse-names":false,"suffix":""},{"dropping-particle":"","family":"Manfredda","given":"M.","non-dropping-particle":"","parse-names":false,"suffix":""},{"dropping-particle":"","family":"Pedersoli","given":"E.","non-dropping-particle":"","parse-names":false,"suffix":""},{"dropping-particle":"","family":"Prandolini","given":"M.J.","non-dropping-particle":"","parse-names":false,"suffix":""},{"dropping-particle":"","family":"Stojanovic","given":"N.","non-dropping-particle":"","parse-names":false,"suffix":""},{"dropping-particle":"","family":"Tanikawa","given":"T.","non-dropping-particle":"","parse-names":false,"suffix":""},{"dropping-particle":"","family":"Teubner","given":"U.","non-dropping-particle":"","parse-names":false,"suffix":""},{"dropping-particle":"","family":"Toleikis","given":"S.","non-dropping-particle":"","parse-names":false,"suffix":""},{"dropping-particle":"","family":"Ziaja","given":"B.","non-dropping-particle":"","parse-names":false,"suffix":""}],"container-title":"High Energy Density Physics","id":"ITEM-1","issued":{"date-parts":[["2017"]]},"page":"22","title":"Soft x-ray induced femtosecond solid-to-solid phase transition","type":"article-journal","volume":"24"},"uris":["http://www.mendeley.com/documents/?uuid=d046769d-91cf-4ec1-b4f1-b43e29d55014"]}],"mendeley":{"formattedCitation":"[33]","plainTextFormattedCitation":"[33]","previouslyFormattedCitation":"[33]"},"properties":{"noteIndex":0},"schema":"https://github.com/citation-style-language/schema/raw/master/csl-citation.json"}</w:instrText>
       </w:r>
       <w:r>
         <w:fldChar w:fldCharType="separate"/>
@@ -14286,7 +14442,7 @@
         <w:instrText>∼</w:instrText>
       </w:r>
       <w:r>
-        <w:instrText>150 fs. Excellent agreement between experiment and theoretical predictions was found, using a dedicated code that followed the non-equilibrium evolution of the irradiated diamond including all transient electronic and structural changes. These observations confirm that soft x-rays can induce a non-thermal ultrafast solid-to-solid phase transition on a hundred femtosecond timescale.","author":[{"dropping-particle":"","family":"Tavella","given":"F.","non-dropping-particle":"","parse-names":false,"suffix":""},{"dropping-particle":"","family":"Höppner","given":"H.","non-dropping-particle":"","parse-names":false,"suffix":""},{"dropping-particle":"","family":"Tkachenko","given":"V.","non-dropping-particle":"","parse-names":false,"suffix":""},{"dropping-particle":"","family":"Medvedev","given":"N.","non-dropping-particle":"","parse-names":false,"suffix":""},{"dropping-particle":"","family":"Capotondi","given":"F.","non-dropping-particle":"","parse-names":false,"suffix":""},{"dropping-particle":"","family":"Golz","given":"T.","non-dropping-particle":"","parse-names":false,"suffix":""},{"dropping-particle":"","family":"Kai","given":"Y.","non-dropping-particle":"","parse-names":false,"suffix":""},{"dropping-particle":"","family":"Manfredda","given":"M.","non-dropping-particle":"","parse-names":false,"suffix":""},{"dropping-particle":"","family":"Pedersoli","given":"E.","non-dropping-particle":"","parse-names":false,"suffix":""},{"dropping-particle":"","family":"Prandolini","given":"M.J.","non-dropping-particle":"","parse-names":false,"suffix":""},{"dropping-particle":"","family":"Stojanovic","given":"N.","non-dropping-particle":"","parse-names":false,"suffix":""},{"dropping-particle":"","family":"Tanikawa","given":"T.","non-dropping-particle":"","parse-names":false,"suffix":""},{"dropping-particle":"","family":"Teubner","given":"U.","non-dropping-particle":"","parse-names":false,"suffix":""},{"dropping-particle":"","family":"Toleikis","given":"S.","non-dropping-particle":"","parse-names":false,"suffix":""},{"dropping-particle":"","family":"Ziaja","given":"B.","non-dropping-particle":"","parse-names":false,"suffix":""}],"container-title":"High Energy Density Physics","id":"ITEM-1","issued":{"date-parts":[["2017"]]},"page":"22","title":"Soft x-ray induced femtosecond solid-to-solid phase transition","type":"article-journal","volume":"24"},"uris":["http://www.mendeley.com/documents/?uuid=d046769d-91cf-4ec1-b4f1-b43e29d55014"]}],"mendeley":{"formattedCitation":"[33]","plainTextFormattedCitation":"[33]","previouslyFormattedCitation":"[32]"},"properties":{"noteIndex":0},"schema":"https://github.com/citation-style-language/schema/raw/master/csl-citation.json"}</w:instrText>
+        <w:instrText>150 fs. Excellent agreement between experiment and theoretical predictions was found, using a dedicated code that followed the non-equilibrium evolution of the irradiated diamond including all transient electronic and structural changes. These observations confirm that soft x-rays can induce a non-thermal ultrafast solid-to-solid phase transition on a hundred femtosecond timescale.","author":[{"dropping-particle":"","family":"Tavella","given":"F.","non-dropping-particle":"","parse-names":false,"suffix":""},{"dropping-particle":"","family":"Höppner","given":"H.","non-dropping-particle":"","parse-names":false,"suffix":""},{"dropping-particle":"","family":"Tkachenko","given":"V.","non-dropping-particle":"","parse-names":false,"suffix":""},{"dropping-particle":"","family":"Medvedev","given":"N.","non-dropping-particle":"","parse-names":false,"suffix":""},{"dropping-particle":"","family":"Capotondi","given":"F.","non-dropping-particle":"","parse-names":false,"suffix":""},{"dropping-particle":"","family":"Golz","given":"T.","non-dropping-particle":"","parse-names":false,"suffix":""},{"dropping-particle":"","family":"Kai","given":"Y.","non-dropping-particle":"","parse-names":false,"suffix":""},{"dropping-particle":"","family":"Manfredda","given":"M.","non-dropping-particle":"","parse-names":false,"suffix":""},{"dropping-particle":"","family":"Pedersoli","given":"E.","non-dropping-particle":"","parse-names":false,"suffix":""},{"dropping-particle":"","family":"Prandolini","given":"M.J.","non-dropping-particle":"","parse-names":false,"suffix":""},{"dropping-particle":"","family":"Stojanovic","given":"N.","non-dropping-particle":"","parse-names":false,"suffix":""},{"dropping-particle":"","family":"Tanikawa","given":"T.","non-dropping-particle":"","parse-names":false,"suffix":""},{"dropping-particle":"","family":"Teubner","given":"U.","non-dropping-particle":"","parse-names":false,"suffix":""},{"dropping-particle":"","family":"Toleikis","given":"S.","non-dropping-particle":"","parse-names":false,"suffix":""},{"dropping-particle":"","family":"Ziaja","given":"B.","non-dropping-particle":"","parse-names":false,"suffix":""}],"container-title":"High Energy Density Physics","id":"ITEM-1","issued":{"date-parts":[["2017"]]},"page":"22","title":"Soft x-ray induced femtosecond solid-to-solid phase transition","type":"article-journal","volume":"24"},"uris":["http://www.mendeley.com/documents/?uuid=d046769d-91cf-4ec1-b4f1-b43e29d55014"]}],"mendeley":{"formattedCitation":"[33]","plainTextFormattedCitation":"[33]","previouslyFormattedCitation":"[33]"},"properties":{"noteIndex":0},"schema":"https://github.com/citation-style-language/schema/raw/master/csl-citation.json"}</w:instrText>
       </w:r>
       <w:r>
         <w:fldChar w:fldCharType="separate"/>
@@ -14459,7 +14615,7 @@
         <w:fldChar w:fldCharType="begin" w:fldLock="1"/>
       </w:r>
       <w:r>
-        <w:instrText>ADDIN CSL_CITATION {"citationItems":[{"id":"ITEM-1","itemData":{"DOI":"10.1088/1367-2630/15/1/015016","ISSN":"1367-2630","author":[{"dropping-particle":"","family":"Medvedev","given":"Nikita","non-dropping-particle":"","parse-names":false,"suffix":""},{"dropping-particle":"","family":"Jeschke","given":"Harald O","non-dropping-particle":"","parse-names":false,"suffix":""},{"dropping-particle":"","family":"Ziaja","given":"Beata","non-dropping-particle":"","parse-names":false,"suffix":""}],"container-title":"New Journal of Physics","id":"ITEM-1","issue":"1","issued":{"date-parts":[["2013","1","22"]]},"page":"015016","title":"Nonthermal phase transitions in semiconductors induced by a femtosecond extreme ultraviolet laser pulse","type":"article-journal","volume":"15"},"uris":["http://www.mendeley.com/documents/?uuid=f5c75698-da6d-4a01-9b6d-1ba7c6760bb2"]}],"mendeley":{"formattedCitation":"[34]","plainTextFormattedCitation":"[34]","previouslyFormattedCitation":"[33]"},"properties":{"noteIndex":0},"schema":"https://github.com/citation-style-language/schema/raw/master/csl-citation.json"}</w:instrText>
+        <w:instrText>ADDIN CSL_CITATION {"citationItems":[{"id":"ITEM-1","itemData":{"DOI":"10.1088/1367-2630/15/1/015016","ISSN":"1367-2630","author":[{"dropping-particle":"","family":"Medvedev","given":"Nikita","non-dropping-particle":"","parse-names":false,"suffix":""},{"dropping-particle":"","family":"Jeschke","given":"Harald O","non-dropping-particle":"","parse-names":false,"suffix":""},{"dropping-particle":"","family":"Ziaja","given":"Beata","non-dropping-particle":"","parse-names":false,"suffix":""}],"container-title":"New Journal of Physics","id":"ITEM-1","issue":"1","issued":{"date-parts":[["2013","1","22"]]},"page":"015016","title":"Nonthermal phase transitions in semiconductors induced by a femtosecond extreme ultraviolet laser pulse","type":"article-journal","volume":"15"},"uris":["http://www.mendeley.com/documents/?uuid=f5c75698-da6d-4a01-9b6d-1ba7c6760bb2"]}],"mendeley":{"formattedCitation":"[34]","plainTextFormattedCitation":"[34]","previouslyFormattedCitation":"[34]"},"properties":{"noteIndex":0},"schema":"https://github.com/citation-style-language/schema/raw/master/csl-citation.json"}</w:instrText>
       </w:r>
       <w:r>
         <w:fldChar w:fldCharType="separate"/>
@@ -14643,7 +14799,7 @@
         <w:fldChar w:fldCharType="begin" w:fldLock="1"/>
       </w:r>
       <w:r>
-        <w:instrText>ADDIN CSL_CITATION {"citationItems":[{"id":"ITEM-1","itemData":{"DOI":"10.1103/PhysRevB.96.214101","ISSN":"24699969","abstract":"© 2017 American Physical Society. All carbon materials, e.g., amorphous carbon (a-C) coatings and C60 fullerene thin films, play an important role in short-wavelength free-electron laser (FEL) research motivated by FEL optics development and prospective nanotechnology applications. Responses of a-C and C60 layers to the extreme ultraviolet (SPring-8 Compact SASE Source in Japan) and soft x-ray (free-electron laser in Hamburg) free-electron laser radiation are investigated by Raman spectroscopy, differential interference contrast, and atomic force microscopy. A remarkable difference in the behavior of covalent (a-C) and molecular (C60) carbonaceous solids is demonstrated under these irradiation conditions. Low thresholds for ablation of a fullerene crystal (estimated to be around 0.15 eV/atom for C60 vs 0.9 eV/atom for a-C in terms of the absorbed dose) are caused by a low cohesive energy of fullerene crystals. An efficient mechanism of the removal of intact C60 molecules from the irradiated crystal due to Coulomb repulsion of fullerene-cage cation radicals formed by the ionizing radiation is revealed by a detailed modeling.","author":[{"dropping-particle":"","family":"Toufarová","given":"M.","non-dropping-particle":"","parse-names":false,"suffix":""},{"dropping-particle":"","family":"Hájková","given":"V.","non-dropping-particle":"","parse-names":false,"suffix":""},{"dropping-particle":"","family":"Chalupský","given":"J.","non-dropping-particle":"","parse-names":false,"suffix":""},{"dropping-particle":"","family":"Burian","given":"T.","non-dropping-particle":"","parse-names":false,"suffix":""},{"dropping-particle":"","family":"Vacík","given":"J.","non-dropping-particle":"","parse-names":false,"suffix":""},{"dropping-particle":"","family":"Vorlíček","given":"V.","non-dropping-particle":"","parse-names":false,"suffix":""},{"dropping-particle":"","family":"Vyšín","given":"L.","non-dropping-particle":"","parse-names":false,"suffix":""},{"dropping-particle":"","family":"Gaudin","given":"J.","non-dropping-particle":"","parse-names":false,"suffix":""},{"dropping-particle":"","family":"Medvedev","given":"N.","non-dropping-particle":"","parse-names":false,"suffix":""},{"dropping-particle":"","family":"Ziaja","given":"B.","non-dropping-particle":"","parse-names":false,"suffix":""},{"dropping-particle":"","family":"Nagasono","given":"M.","non-dropping-particle":"","parse-names":false,"suffix":""},{"dropping-particle":"","family":"Yabashi","given":"M.","non-dropping-particle":"","parse-names":false,"suffix":""},{"dropping-particle":"","family":"Sobierajski","given":"R.","non-dropping-particle":"","parse-names":false,"suffix":""},{"dropping-particle":"","family":"Krzywinski","given":"J.","non-dropping-particle":"","parse-names":false,"suffix":""},{"dropping-particle":"","family":"Sinn","given":"H.","non-dropping-particle":"","parse-names":false,"suffix":""},{"dropping-particle":"","family":"Störmer","given":"M.","non-dropping-particle":"","parse-names":false,"suffix":""},{"dropping-particle":"","family":"Koláček","given":"K.","non-dropping-particle":"","parse-names":false,"suffix":""},{"dropping-particle":"","family":"Tiedtke","given":"K.","non-dropping-particle":"","parse-names":false,"suffix":""},{"dropping-particle":"","family":"Toleikis","given":"S.","non-dropping-particle":"","parse-names":false,"suffix":""},{"dropping-particle":"","family":"Juha","given":"L.","non-dropping-particle":"","parse-names":false,"suffix":""}],"container-title":"Physical Review B","id":"ITEM-1","issue":"21","issued":{"date-parts":[["2017"]]},"title":"Contrasting behavior of covalent and molecular carbon allotropes exposed to extreme ultraviolet and soft x-ray free-electron laser radiation","type":"article-journal","volume":"96"},"uris":["http://www.mendeley.com/documents/?uuid=cf5e17b4-cd6f-4a27-8a3b-d2ff18a9560b"]}],"mendeley":{"formattedCitation":"[35]","plainTextFormattedCitation":"[35]","previouslyFormattedCitation":"[34]"},"properties":{"noteIndex":0},"schema":"https://github.com/citation-style-language/schema/raw/master/csl-citation.json"}</w:instrText>
+        <w:instrText>ADDIN CSL_CITATION {"citationItems":[{"id":"ITEM-1","itemData":{"DOI":"10.1103/PhysRevB.96.214101","ISSN":"24699969","abstract":"© 2017 American Physical Society. All carbon materials, e.g., amorphous carbon (a-C) coatings and C60 fullerene thin films, play an important role in short-wavelength free-electron laser (FEL) research motivated by FEL optics development and prospective nanotechnology applications. Responses of a-C and C60 layers to the extreme ultraviolet (SPring-8 Compact SASE Source in Japan) and soft x-ray (free-electron laser in Hamburg) free-electron laser radiation are investigated by Raman spectroscopy, differential interference contrast, and atomic force microscopy. A remarkable difference in the behavior of covalent (a-C) and molecular (C60) carbonaceous solids is demonstrated under these irradiation conditions. Low thresholds for ablation of a fullerene crystal (estimated to be around 0.15 eV/atom for C60 vs 0.9 eV/atom for a-C in terms of the absorbed dose) are caused by a low cohesive energy of fullerene crystals. An efficient mechanism of the removal of intact C60 molecules from the irradiated crystal due to Coulomb repulsion of fullerene-cage cation radicals formed by the ionizing radiation is revealed by a detailed modeling.","author":[{"dropping-particle":"","family":"Toufarová","given":"M.","non-dropping-particle":"","parse-names":false,"suffix":""},{"dropping-particle":"","family":"Hájková","given":"V.","non-dropping-particle":"","parse-names":false,"suffix":""},{"dropping-particle":"","family":"Chalupský","given":"J.","non-dropping-particle":"","parse-names":false,"suffix":""},{"dropping-particle":"","family":"Burian","given":"T.","non-dropping-particle":"","parse-names":false,"suffix":""},{"dropping-particle":"","family":"Vacík","given":"J.","non-dropping-particle":"","parse-names":false,"suffix":""},{"dropping-particle":"","family":"Vorlíček","given":"V.","non-dropping-particle":"","parse-names":false,"suffix":""},{"dropping-particle":"","family":"Vyšín","given":"L.","non-dropping-particle":"","parse-names":false,"suffix":""},{"dropping-particle":"","family":"Gaudin","given":"J.","non-dropping-particle":"","parse-names":false,"suffix":""},{"dropping-particle":"","family":"Medvedev","given":"N.","non-dropping-particle":"","parse-names":false,"suffix":""},{"dropping-particle":"","family":"Ziaja","given":"B.","non-dropping-particle":"","parse-names":false,"suffix":""},{"dropping-particle":"","family":"Nagasono","given":"M.","non-dropping-particle":"","parse-names":false,"suffix":""},{"dropping-particle":"","family":"Yabashi","given":"M.","non-dropping-particle":"","parse-names":false,"suffix":""},{"dropping-particle":"","family":"Sobierajski","given":"R.","non-dropping-particle":"","parse-names":false,"suffix":""},{"dropping-particle":"","family":"Krzywinski","given":"J.","non-dropping-particle":"","parse-names":false,"suffix":""},{"dropping-particle":"","family":"Sinn","given":"H.","non-dropping-particle":"","parse-names":false,"suffix":""},{"dropping-particle":"","family":"Störmer","given":"M.","non-dropping-particle":"","parse-names":false,"suffix":""},{"dropping-particle":"","family":"Koláček","given":"K.","non-dropping-particle":"","parse-names":false,"suffix":""},{"dropping-particle":"","family":"Tiedtke","given":"K.","non-dropping-particle":"","parse-names":false,"suffix":""},{"dropping-particle":"","family":"Toleikis","given":"S.","non-dropping-particle":"","parse-names":false,"suffix":""},{"dropping-particle":"","family":"Juha","given":"L.","non-dropping-particle":"","parse-names":false,"suffix":""}],"container-title":"Physical Review B","id":"ITEM-1","issue":"21","issued":{"date-parts":[["2017"]]},"title":"Contrasting behavior of covalent and molecular carbon allotropes exposed to extreme ultraviolet and soft x-ray free-electron laser radiation","type":"article-journal","volume":"96"},"uris":["http://www.mendeley.com/documents/?uuid=cf5e17b4-cd6f-4a27-8a3b-d2ff18a9560b"]}],"mendeley":{"formattedCitation":"[35]","plainTextFormattedCitation":"[35]","previouslyFormattedCitation":"[35]"},"properties":{"noteIndex":0},"schema":"https://github.com/citation-style-language/schema/raw/master/csl-citation.json"}</w:instrText>
       </w:r>
       <w:r>
         <w:fldChar w:fldCharType="separate"/>
@@ -14931,13 +15087,7 @@
         <w:jc w:val="both"/>
       </w:pPr>
       <w:r>
-        <w:t xml:space="preserve">0 means no printing out of electron distribution (this should be the default choice, because printing out the distribution produces </w:t>
-      </w:r>
-      <w:r>
-        <w:t>large files</w:t>
-      </w:r>
-      <w:r>
-        <w:t>, which are usually unnecessary);</w:t>
+        <w:t>0 means no printing out of electron distribution (this should be the default choice, because printing out the distribution produces large files, which are usually unnecessary);</w:t>
       </w:r>
     </w:p>
     <w:p>
@@ -16714,7 +16864,7 @@
         <w:spacing w:before="0" w:line="312" w:lineRule="auto"/>
       </w:pPr>
       <w:bookmarkStart w:id="19" w:name="_Ref43995759"/>
-      <w:bookmarkStart w:id="20" w:name="_Toc130110031"/>
+      <w:bookmarkStart w:id="20" w:name="_Toc131156192"/>
       <w:r>
         <w:t xml:space="preserve">Executing consecutive runs of the program </w:t>
       </w:r>
@@ -16851,7 +17001,7 @@
           <w:color w:val="1F497D"/>
         </w:rPr>
       </w:pPr>
-      <w:bookmarkStart w:id="21" w:name="_Toc130110032"/>
+      <w:bookmarkStart w:id="21" w:name="_Toc131156193"/>
       <w:r>
         <w:t>Folder</w:t>
       </w:r>
@@ -16923,7 +17073,7 @@
           <w:numId w:val="5"/>
         </w:numPr>
       </w:pPr>
-      <w:bookmarkStart w:id="22" w:name="_Toc130110033"/>
+      <w:bookmarkStart w:id="22" w:name="_Toc131156194"/>
       <w:r>
         <w:t>[</w:t>
       </w:r>
@@ -17324,7 +17474,7 @@
         <w:fldChar w:fldCharType="begin" w:fldLock="1"/>
       </w:r>
       <w:r>
-        <w:instrText>ADDIN CSL_CITATION {"citationItems":[{"id":"ITEM-1","itemData":{"author":[{"dropping-particle":"","family":"Frenzel","given":"J","non-dropping-particle":"","parse-names":false,"suffix":""},{"dropping-particle":"","family":"Oliveira","given":"A F","non-dropping-particle":"","parse-names":false,"suffix":""},{"dropping-particle":"","family":"Jardillier","given":"N","non-dropping-particle":"","parse-names":false,"suffix":""},{"dropping-particle":"","family":"Heine","given":"T","non-dropping-particle":"","parse-names":false,"suffix":""},{"dropping-particle":"","family":"Seifert","given":"G","non-dropping-particle":"","parse-names":false,"suffix":""}],"id":"ITEM-1","issued":{"date-parts":[["2009"]]},"publisher-place":"Dresden","title":"Semi-relativistic, self-consistent charge Slater-Koster tables for density-functional based tight-binding (DFTB) for materials science simulations.","type":"report"},"uris":["http://www.mendeley.com/documents/?uuid=01be0917-a85b-4d7f-b60b-b13654453396"]},{"id":"ITEM-2","itemData":{"DOI":"10.1103/PhysRevB.51.12947","ISSN":"0163-1829","author":[{"dropping-particle":"","family":"Porezag","given":"D","non-dropping-particle":"","parse-names":false,"suffix":""},{"dropping-particle":"","family":"Frauenheim","given":"Th.","non-dropping-particle":"","parse-names":false,"suffix":""},{"dropping-particle":"","family":"Köhler","given":"Th.","non-dropping-particle":"","parse-names":false,"suffix":""},{"dropping-particle":"","family":"Seifert","given":"G","non-dropping-particle":"","parse-names":false,"suffix":""},{"dropping-particle":"","family":"Kaschner","given":"R","non-dropping-particle":"","parse-names":false,"suffix":""}],"container-title":"Physical Review B","id":"ITEM-2","issue":"19","issued":{"date-parts":[["1995","5"]]},"page":"12947-12957","publisher":"American Physical Society","title":"Construction of tight-binding-like potentials on the basis of density-functional theory: Application to carbon","type":"article-journal","volume":"51"},"uris":["http://www.mendeley.com/documents/?uuid=a41d320c-98d9-4499-892a-28d2d8f839b3"]}],"mendeley":{"formattedCitation":"[4,36]","plainTextFormattedCitation":"[4,36]","previouslyFormattedCitation":"[4,35]"},"properties":{"noteIndex":0},"schema":"https://github.com/citation-style-language/schema/raw/master/csl-citation.json"}</w:instrText>
+        <w:instrText>ADDIN CSL_CITATION {"citationItems":[{"id":"ITEM-1","itemData":{"author":[{"dropping-particle":"","family":"Frenzel","given":"J","non-dropping-particle":"","parse-names":false,"suffix":""},{"dropping-particle":"","family":"Oliveira","given":"A F","non-dropping-particle":"","parse-names":false,"suffix":""},{"dropping-particle":"","family":"Jardillier","given":"N","non-dropping-particle":"","parse-names":false,"suffix":""},{"dropping-particle":"","family":"Heine","given":"T","non-dropping-particle":"","parse-names":false,"suffix":""},{"dropping-particle":"","family":"Seifert","given":"G","non-dropping-particle":"","parse-names":false,"suffix":""}],"id":"ITEM-1","issued":{"date-parts":[["2009"]]},"publisher-place":"Dresden","title":"Semi-relativistic, self-consistent charge Slater-Koster tables for density-functional based tight-binding (DFTB) for materials science simulations.","type":"report"},"uris":["http://www.mendeley.com/documents/?uuid=01be0917-a85b-4d7f-b60b-b13654453396"]},{"id":"ITEM-2","itemData":{"DOI":"10.1103/PhysRevB.51.12947","ISSN":"0163-1829","author":[{"dropping-particle":"","family":"Porezag","given":"D","non-dropping-particle":"","parse-names":false,"suffix":""},{"dropping-particle":"","family":"Frauenheim","given":"Th.","non-dropping-particle":"","parse-names":false,"suffix":""},{"dropping-particle":"","family":"Köhler","given":"Th.","non-dropping-particle":"","parse-names":false,"suffix":""},{"dropping-particle":"","family":"Seifert","given":"G","non-dropping-particle":"","parse-names":false,"suffix":""},{"dropping-particle":"","family":"Kaschner","given":"R","non-dropping-particle":"","parse-names":false,"suffix":""}],"container-title":"Physical Review B","id":"ITEM-2","issue":"19","issued":{"date-parts":[["1995","5"]]},"page":"12947-12957","publisher":"American Physical Society","title":"Construction of tight-binding-like potentials on the basis of density-functional theory: Application to carbon","type":"article-journal","volume":"51"},"uris":["http://www.mendeley.com/documents/?uuid=a41d320c-98d9-4499-892a-28d2d8f839b3"]}],"mendeley":{"formattedCitation":"[4,36]","plainTextFormattedCitation":"[4,36]","previouslyFormattedCitation":"[4,36]"},"properties":{"noteIndex":0},"schema":"https://github.com/citation-style-language/schema/raw/master/csl-citation.json"}</w:instrText>
       </w:r>
       <w:r>
         <w:fldChar w:fldCharType="separate"/>
@@ -17443,7 +17593,7 @@
         <w:fldChar w:fldCharType="begin" w:fldLock="1"/>
       </w:r>
       <w:r>
-        <w:instrText>ADDIN CSL_CITATION {"citationItems":[{"id":"ITEM-1","itemData":{"DOI":"10.1103/PhysRevB.54.4519","ISSN":"0163-1829","author":[{"dropping-particle":"","family":"Mehl","given":"Michael J","non-dropping-particle":"","parse-names":false,"suffix":""},{"dropping-particle":"","family":"Papaconstantopoulos","given":"Dimitrios A","non-dropping-particle":"","parse-names":false,"suffix":""}],"container-title":"Physical Review B","id":"ITEM-1","issue":"7","issued":{"date-parts":[["1996","8"]]},"page":"4519-4530","publisher":"American Physical Society","title":"Applications of a tight-binding total-energy method for transition and noble metals: Elastic constants, vacancies, and surfaces of monatomic metals","type":"article-journal","volume":"54"},"uris":["http://www.mendeley.com/documents/?uuid=e8d80641-46b5-4692-8719-9e78a9ed8677"]}],"mendeley":{"formattedCitation":"[37]","plainTextFormattedCitation":"[37]","previouslyFormattedCitation":"[36]"},"properties":{"noteIndex":0},"schema":"https://github.com/citation-style-language/schema/raw/master/csl-citation.json"}</w:instrText>
+        <w:instrText>ADDIN CSL_CITATION {"citationItems":[{"id":"ITEM-1","itemData":{"DOI":"10.1103/PhysRevB.54.4519","ISSN":"0163-1829","author":[{"dropping-particle":"","family":"Mehl","given":"Michael J","non-dropping-particle":"","parse-names":false,"suffix":""},{"dropping-particle":"","family":"Papaconstantopoulos","given":"Dimitrios A","non-dropping-particle":"","parse-names":false,"suffix":""}],"container-title":"Physical Review B","id":"ITEM-1","issue":"7","issued":{"date-parts":[["1996","8"]]},"page":"4519-4530","publisher":"American Physical Society","title":"Applications of a tight-binding total-energy method for transition and noble metals: Elastic constants, vacancies, and surfaces of monatomic metals","type":"article-journal","volume":"54"},"uris":["http://www.mendeley.com/documents/?uuid=e8d80641-46b5-4692-8719-9e78a9ed8677"]}],"mendeley":{"formattedCitation":"[37]","plainTextFormattedCitation":"[37]","previouslyFormattedCitation":"[37]"},"properties":{"noteIndex":0},"schema":"https://github.com/citation-style-language/schema/raw/master/csl-citation.json"}</w:instrText>
       </w:r>
       <w:r>
         <w:fldChar w:fldCharType="separate"/>
@@ -17770,25 +17920,51 @@
       <w:r>
         <w:t xml:space="preserve">Figure </w:t>
       </w:r>
-      <w:fldSimple w:instr=" STYLEREF 1 \s ">
-        <w:r>
-          <w:rPr>
-            <w:noProof/>
-          </w:rPr>
-          <w:t>VIII</w:t>
-        </w:r>
-      </w:fldSimple>
+      <w:r>
+        <w:fldChar w:fldCharType="begin"/>
+      </w:r>
+      <w:r>
+        <w:instrText xml:space="preserve"> STYLEREF 1 \s </w:instrText>
+      </w:r>
+      <w:r>
+        <w:fldChar w:fldCharType="separate"/>
+      </w:r>
+      <w:r>
+        <w:rPr>
+          <w:noProof/>
+        </w:rPr>
+        <w:t>VIII</w:t>
+      </w:r>
+      <w:r>
+        <w:rPr>
+          <w:noProof/>
+        </w:rPr>
+        <w:fldChar w:fldCharType="end"/>
+      </w:r>
       <w:r>
         <w:t>.</w:t>
       </w:r>
-      <w:fldSimple w:instr=" SEQ Figure \* ARABIC \s 1 ">
-        <w:r>
-          <w:rPr>
-            <w:noProof/>
-          </w:rPr>
-          <w:t>4</w:t>
-        </w:r>
-      </w:fldSimple>
+      <w:r>
+        <w:fldChar w:fldCharType="begin"/>
+      </w:r>
+      <w:r>
+        <w:instrText xml:space="preserve"> SEQ Figure \* ARABIC \s 1 </w:instrText>
+      </w:r>
+      <w:r>
+        <w:fldChar w:fldCharType="separate"/>
+      </w:r>
+      <w:r>
+        <w:rPr>
+          <w:noProof/>
+        </w:rPr>
+        <w:t>4</w:t>
+      </w:r>
+      <w:r>
+        <w:rPr>
+          <w:noProof/>
+        </w:rPr>
+        <w:fldChar w:fldCharType="end"/>
+      </w:r>
       <w:r>
         <w:t xml:space="preserve">. 3TB </w:t>
       </w:r>
@@ -17809,25 +17985,51 @@
         <w:tab/>
         <w:t xml:space="preserve">Figure </w:t>
       </w:r>
-      <w:fldSimple w:instr=" STYLEREF 1 \s ">
-        <w:r>
-          <w:rPr>
-            <w:noProof/>
-          </w:rPr>
-          <w:t>VIII</w:t>
-        </w:r>
-      </w:fldSimple>
+      <w:r>
+        <w:fldChar w:fldCharType="begin"/>
+      </w:r>
+      <w:r>
+        <w:instrText xml:space="preserve"> STYLEREF 1 \s </w:instrText>
+      </w:r>
+      <w:r>
+        <w:fldChar w:fldCharType="separate"/>
+      </w:r>
+      <w:r>
+        <w:rPr>
+          <w:noProof/>
+        </w:rPr>
+        <w:t>VIII</w:t>
+      </w:r>
+      <w:r>
+        <w:rPr>
+          <w:noProof/>
+        </w:rPr>
+        <w:fldChar w:fldCharType="end"/>
+      </w:r>
       <w:r>
         <w:t>.</w:t>
       </w:r>
-      <w:fldSimple w:instr=" SEQ Figure \* ARABIC \s 1 ">
-        <w:r>
-          <w:rPr>
-            <w:noProof/>
-          </w:rPr>
-          <w:t>5</w:t>
-        </w:r>
-      </w:fldSimple>
+      <w:r>
+        <w:fldChar w:fldCharType="begin"/>
+      </w:r>
+      <w:r>
+        <w:instrText xml:space="preserve"> SEQ Figure \* ARABIC \s 1 </w:instrText>
+      </w:r>
+      <w:r>
+        <w:fldChar w:fldCharType="separate"/>
+      </w:r>
+      <w:r>
+        <w:rPr>
+          <w:noProof/>
+        </w:rPr>
+        <w:t>5</w:t>
+      </w:r>
+      <w:r>
+        <w:rPr>
+          <w:noProof/>
+        </w:rPr>
+        <w:fldChar w:fldCharType="end"/>
+      </w:r>
       <w:r>
         <w:t xml:space="preserve"> 3TB </w:t>
       </w:r>
@@ -18179,25 +18381,51 @@
       <w:r>
         <w:t xml:space="preserve">Figure </w:t>
       </w:r>
-      <w:fldSimple w:instr=" STYLEREF 1 \s ">
-        <w:r>
-          <w:rPr>
-            <w:noProof/>
-          </w:rPr>
-          <w:t>VIII</w:t>
-        </w:r>
-      </w:fldSimple>
+      <w:r>
+        <w:fldChar w:fldCharType="begin"/>
+      </w:r>
+      <w:r>
+        <w:instrText xml:space="preserve"> STYLEREF 1 \s </w:instrText>
+      </w:r>
+      <w:r>
+        <w:fldChar w:fldCharType="separate"/>
+      </w:r>
+      <w:r>
+        <w:rPr>
+          <w:noProof/>
+        </w:rPr>
+        <w:t>VIII</w:t>
+      </w:r>
+      <w:r>
+        <w:rPr>
+          <w:noProof/>
+        </w:rPr>
+        <w:fldChar w:fldCharType="end"/>
+      </w:r>
       <w:r>
         <w:t>.</w:t>
       </w:r>
-      <w:fldSimple w:instr=" SEQ Figure \* ARABIC \s 1 ">
-        <w:r>
-          <w:rPr>
-            <w:noProof/>
-          </w:rPr>
-          <w:t>6</w:t>
-        </w:r>
-      </w:fldSimple>
+      <w:r>
+        <w:fldChar w:fldCharType="begin"/>
+      </w:r>
+      <w:r>
+        <w:instrText xml:space="preserve"> SEQ Figure \* ARABIC \s 1 </w:instrText>
+      </w:r>
+      <w:r>
+        <w:fldChar w:fldCharType="separate"/>
+      </w:r>
+      <w:r>
+        <w:rPr>
+          <w:noProof/>
+        </w:rPr>
+        <w:t>6</w:t>
+      </w:r>
+      <w:r>
+        <w:rPr>
+          <w:noProof/>
+        </w:rPr>
+        <w:fldChar w:fldCharType="end"/>
+      </w:r>
       <w:bookmarkEnd w:id="24"/>
       <w:r>
         <w:t xml:space="preserve">. BOP </w:t>
@@ -18221,25 +18449,51 @@
       <w:r>
         <w:t xml:space="preserve">Figure </w:t>
       </w:r>
-      <w:fldSimple w:instr=" STYLEREF 1 \s ">
-        <w:r>
-          <w:rPr>
-            <w:noProof/>
-          </w:rPr>
-          <w:t>VIII</w:t>
-        </w:r>
-      </w:fldSimple>
+      <w:r>
+        <w:fldChar w:fldCharType="begin"/>
+      </w:r>
+      <w:r>
+        <w:instrText xml:space="preserve"> STYLEREF 1 \s </w:instrText>
+      </w:r>
+      <w:r>
+        <w:fldChar w:fldCharType="separate"/>
+      </w:r>
+      <w:r>
+        <w:rPr>
+          <w:noProof/>
+        </w:rPr>
+        <w:t>VIII</w:t>
+      </w:r>
+      <w:r>
+        <w:rPr>
+          <w:noProof/>
+        </w:rPr>
+        <w:fldChar w:fldCharType="end"/>
+      </w:r>
       <w:r>
         <w:t>.</w:t>
       </w:r>
-      <w:fldSimple w:instr=" SEQ Figure \* ARABIC \s 1 ">
-        <w:r>
-          <w:rPr>
-            <w:noProof/>
-          </w:rPr>
-          <w:t>7</w:t>
-        </w:r>
-      </w:fldSimple>
+      <w:r>
+        <w:fldChar w:fldCharType="begin"/>
+      </w:r>
+      <w:r>
+        <w:instrText xml:space="preserve"> SEQ Figure \* ARABIC \s 1 </w:instrText>
+      </w:r>
+      <w:r>
+        <w:fldChar w:fldCharType="separate"/>
+      </w:r>
+      <w:r>
+        <w:rPr>
+          <w:noProof/>
+        </w:rPr>
+        <w:t>7</w:t>
+      </w:r>
+      <w:r>
+        <w:rPr>
+          <w:noProof/>
+        </w:rPr>
+        <w:fldChar w:fldCharType="end"/>
+      </w:r>
       <w:bookmarkEnd w:id="25"/>
       <w:r>
         <w:t xml:space="preserve"> BOP </w:t>
@@ -18459,25 +18713,51 @@
       <w:r>
         <w:t xml:space="preserve">Figure </w:t>
       </w:r>
-      <w:fldSimple w:instr=" STYLEREF 1 \s ">
-        <w:r>
-          <w:rPr>
-            <w:noProof/>
-          </w:rPr>
-          <w:t>VIII</w:t>
-        </w:r>
-      </w:fldSimple>
+      <w:r>
+        <w:fldChar w:fldCharType="begin"/>
+      </w:r>
+      <w:r>
+        <w:instrText xml:space="preserve"> STYLEREF 1 \s </w:instrText>
+      </w:r>
+      <w:r>
+        <w:fldChar w:fldCharType="separate"/>
+      </w:r>
+      <w:r>
+        <w:rPr>
+          <w:noProof/>
+        </w:rPr>
+        <w:t>VIII</w:t>
+      </w:r>
+      <w:r>
+        <w:rPr>
+          <w:noProof/>
+        </w:rPr>
+        <w:fldChar w:fldCharType="end"/>
+      </w:r>
       <w:r>
         <w:t>.</w:t>
       </w:r>
-      <w:fldSimple w:instr=" SEQ Figure \* ARABIC \s 1 ">
-        <w:r>
-          <w:rPr>
-            <w:noProof/>
-          </w:rPr>
-          <w:t>8</w:t>
-        </w:r>
-      </w:fldSimple>
+      <w:r>
+        <w:fldChar w:fldCharType="begin"/>
+      </w:r>
+      <w:r>
+        <w:instrText xml:space="preserve"> SEQ Figure \* ARABIC \s 1 </w:instrText>
+      </w:r>
+      <w:r>
+        <w:fldChar w:fldCharType="separate"/>
+      </w:r>
+      <w:r>
+        <w:rPr>
+          <w:noProof/>
+        </w:rPr>
+        <w:t>8</w:t>
+      </w:r>
+      <w:r>
+        <w:rPr>
+          <w:noProof/>
+        </w:rPr>
+        <w:fldChar w:fldCharType="end"/>
+      </w:r>
       <w:bookmarkEnd w:id="26"/>
       <w:r>
         <w:t xml:space="preserve">. </w:t>
@@ -18499,25 +18779,51 @@
       <w:r>
         <w:t xml:space="preserve">Figure </w:t>
       </w:r>
-      <w:fldSimple w:instr=" STYLEREF 1 \s ">
-        <w:r>
-          <w:rPr>
-            <w:noProof/>
-          </w:rPr>
-          <w:t>VIII</w:t>
-        </w:r>
-      </w:fldSimple>
+      <w:r>
+        <w:fldChar w:fldCharType="begin"/>
+      </w:r>
+      <w:r>
+        <w:instrText xml:space="preserve"> STYLEREF 1 \s </w:instrText>
+      </w:r>
+      <w:r>
+        <w:fldChar w:fldCharType="separate"/>
+      </w:r>
+      <w:r>
+        <w:rPr>
+          <w:noProof/>
+        </w:rPr>
+        <w:t>VIII</w:t>
+      </w:r>
+      <w:r>
+        <w:rPr>
+          <w:noProof/>
+        </w:rPr>
+        <w:fldChar w:fldCharType="end"/>
+      </w:r>
       <w:r>
         <w:t>.</w:t>
       </w:r>
-      <w:fldSimple w:instr=" SEQ Figure \* ARABIC \s 1 ">
-        <w:r>
-          <w:rPr>
-            <w:noProof/>
-          </w:rPr>
-          <w:t>9</w:t>
-        </w:r>
-      </w:fldSimple>
+      <w:r>
+        <w:fldChar w:fldCharType="begin"/>
+      </w:r>
+      <w:r>
+        <w:instrText xml:space="preserve"> SEQ Figure \* ARABIC \s 1 </w:instrText>
+      </w:r>
+      <w:r>
+        <w:fldChar w:fldCharType="separate"/>
+      </w:r>
+      <w:r>
+        <w:rPr>
+          <w:noProof/>
+        </w:rPr>
+        <w:t>9</w:t>
+      </w:r>
+      <w:r>
+        <w:rPr>
+          <w:noProof/>
+        </w:rPr>
+        <w:fldChar w:fldCharType="end"/>
+      </w:r>
       <w:bookmarkEnd w:id="27"/>
       <w:bookmarkEnd w:id="28"/>
       <w:r>
@@ -18814,7 +19120,7 @@
         <w:fldChar w:fldCharType="begin" w:fldLock="1"/>
       </w:r>
       <w:r>
-        <w:instrText>ADDIN CSL_CITATION {"citationItems":[{"id":"ITEM-1","itemData":{"DOI":"10.1021/ACS.JPCA.7B00701/SUPPL_FILE/JP7B00701_SI_002.ZIP","ISSN":"15205215","PMID":"28267337","abstract":"We present a self-consistent charge density-functional tight-binding (SCC-DFTB) parametrization for PtRu alloys, which is developed by employing a training set of alloy cluster energies and forces obtained from Kohn-Sham density-functional theory (DFT) calculations. Extensive simulations of a testing set of PtRu alloy nanoclusters show that this SCC-DFTB scheme is capable of capturing cluster formation energies with high accuracy relative to DFT calculations. The new SCC-DFTB parametrization is employed within a genetic algorithm to search for global minima of PtRu clusters in the range of 13-81 atoms and the emergence of Ru-core/Pt-shell structures at intermediate alloy compositions, consistent with known results, is systematically demonstrated. Our new SCC-DFTB parametrization enables computationally inexpensive and accurate modeling of Pt-Ru clusters that are among the best-performing catalysts in numerous energy applications.","author":[{"dropping-particle":"","family":"Shi","given":"Hongbo","non-dropping-particle":"","parse-names":false,"suffix":""},{"dropping-particle":"","family":"Koskinen","given":"Pekka","non-dropping-particle":"","parse-names":false,"suffix":""},{"dropping-particle":"","family":"Ramasubramaniam","given":"Ashwin","non-dropping-particle":"","parse-names":false,"suffix":""}],"container-title":"Journal of Physical Chemistry A","id":"ITEM-1","issue":"12","issued":{"date-parts":[["2017","3","30"]]},"page":"2497-2502","publisher":"American Chemical Society","title":"Self-Consistent Charge Density-Functional Tight-Binding Parametrization for Pt-Ru Alloys","type":"article-journal","volume":"121"},"uris":["http://www.mendeley.com/documents/?uuid=10666c00-b1de-37ba-adc5-4d2c5778ceea"]}],"mendeley":{"formattedCitation":"[38]","plainTextFormattedCitation":"[38]","previouslyFormattedCitation":"[37]"},"properties":{"noteIndex":0},"schema":"https://github.com/citation-style-language/schema/raw/master/csl-citation.json"}</w:instrText>
+        <w:instrText>ADDIN CSL_CITATION {"citationItems":[{"id":"ITEM-1","itemData":{"DOI":"10.1021/ACS.JPCA.7B00701/SUPPL_FILE/JP7B00701_SI_002.ZIP","ISSN":"15205215","PMID":"28267337","abstract":"We present a self-consistent charge density-functional tight-binding (SCC-DFTB) parametrization for PtRu alloys, which is developed by employing a training set of alloy cluster energies and forces obtained from Kohn-Sham density-functional theory (DFT) calculations. Extensive simulations of a testing set of PtRu alloy nanoclusters show that this SCC-DFTB scheme is capable of capturing cluster formation energies with high accuracy relative to DFT calculations. The new SCC-DFTB parametrization is employed within a genetic algorithm to search for global minima of PtRu clusters in the range of 13-81 atoms and the emergence of Ru-core/Pt-shell structures at intermediate alloy compositions, consistent with known results, is systematically demonstrated. Our new SCC-DFTB parametrization enables computationally inexpensive and accurate modeling of Pt-Ru clusters that are among the best-performing catalysts in numerous energy applications.","author":[{"dropping-particle":"","family":"Shi","given":"Hongbo","non-dropping-particle":"","parse-names":false,"suffix":""},{"dropping-particle":"","family":"Koskinen","given":"Pekka","non-dropping-particle":"","parse-names":false,"suffix":""},{"dropping-particle":"","family":"Ramasubramaniam","given":"Ashwin","non-dropping-particle":"","parse-names":false,"suffix":""}],"container-title":"Journal of Physical Chemistry A","id":"ITEM-1","issue":"12","issued":{"date-parts":[["2017","3","30"]]},"page":"2497-2502","publisher":"American Chemical Society","title":"Self-Consistent Charge Density-Functional Tight-Binding Parametrization for Pt-Ru Alloys","type":"article-journal","volume":"121"},"uris":["http://www.mendeley.com/documents/?uuid=10666c00-b1de-37ba-adc5-4d2c5778ceea"]}],"mendeley":{"formattedCitation":"[38]","plainTextFormattedCitation":"[38]","previouslyFormattedCitation":"[38]"},"properties":{"noteIndex":0},"schema":"https://github.com/citation-style-language/schema/raw/master/csl-citation.json"}</w:instrText>
       </w:r>
       <w:r>
         <w:fldChar w:fldCharType="separate"/>
@@ -18849,7 +19155,7 @@
         <w:fldChar w:fldCharType="begin" w:fldLock="1"/>
       </w:r>
       <w:r>
-        <w:instrText>ADDIN CSL_CITATION {"citationItems":[{"id":"ITEM-1","itemData":{"DOI":"10.1021/acs.jpca.9b00927","ISSN":"1089-5639","PMID":"30844281","abstract":"Finding globally optimal structures of nanoclusters is critically important to understand their physicochemical properties but remains prohibitively expensive even with comparatively efficient density functionals. Semiempirical methods such as density functional tight-binding (DFTB), on the other hand, offer a better accuracy-efficiency trade-off but require suitable parametrization. In the present work, we present a largely automatic scheme where, starting from initial guesses based on bulk properties, the atomic confinement, and repulsive potentials are further refined so as to accurately represent the potential energy landscapes of 13- and 55-atom nanoclusters of the late transition metals (Ni, Cu, Pd, Ag, Pt, and Au). With the exception of Ni 13 , Ni 55 , Cu 55 , and Ag 55 , low-symmetry (often disordered) structures are found to be preferred over the symmetric icosahedral arrangement. Similar to what has been previously reported for Au 55 , the lowest-energy Pt 55 structures also appear to contain small cavities below the outer shell.","author":[{"dropping-particle":"","family":"Bossche","given":"Maxime","non-dropping-particle":"Van den","parse-names":false,"suffix":""}],"container-title":"The Journal of Physical Chemistry A","id":"ITEM-1","issue":"13","issued":{"date-parts":[["2019","4","4"]]},"page":"3038-3045","publisher":"American Chemical Society","title":"DFTB-Assisted Global Structure Optimization of 13- and 55-Atom Late Transition Metal Clusters","type":"article-journal","volume":"123"},"uris":["http://www.mendeley.com/documents/?uuid=8a3cc076-0526-3597-97c8-e455f763d733"]}],"mendeley":{"formattedCitation":"[39]","plainTextFormattedCitation":"[39]","previouslyFormattedCitation":"[38]"},"properties":{"noteIndex":0},"schema":"https://github.com/citation-style-language/schema/raw/master/csl-citation.json"}</w:instrText>
+        <w:instrText>ADDIN CSL_CITATION {"citationItems":[{"id":"ITEM-1","itemData":{"DOI":"10.1021/acs.jpca.9b00927","ISSN":"1089-5639","PMID":"30844281","abstract":"Finding globally optimal structures of nanoclusters is critically important to understand their physicochemical properties but remains prohibitively expensive even with comparatively efficient density functionals. Semiempirical methods such as density functional tight-binding (DFTB), on the other hand, offer a better accuracy-efficiency trade-off but require suitable parametrization. In the present work, we present a largely automatic scheme where, starting from initial guesses based on bulk properties, the atomic confinement, and repulsive potentials are further refined so as to accurately represent the potential energy landscapes of 13- and 55-atom nanoclusters of the late transition metals (Ni, Cu, Pd, Ag, Pt, and Au). With the exception of Ni 13 , Ni 55 , Cu 55 , and Ag 55 , low-symmetry (often disordered) structures are found to be preferred over the symmetric icosahedral arrangement. Similar to what has been previously reported for Au 55 , the lowest-energy Pt 55 structures also appear to contain small cavities below the outer shell.","author":[{"dropping-particle":"","family":"Bossche","given":"Maxime","non-dropping-particle":"Van den","parse-names":false,"suffix":""}],"container-title":"The Journal of Physical Chemistry A","id":"ITEM-1","issue":"13","issued":{"date-parts":[["2019","4","4"]]},"page":"3038-3045","publisher":"American Chemical Society","title":"DFTB-Assisted Global Structure Optimization of 13- and 55-Atom Late Transition Metal Clusters","type":"article-journal","volume":"123"},"uris":["http://www.mendeley.com/documents/?uuid=8a3cc076-0526-3597-97c8-e455f763d733"]}],"mendeley":{"formattedCitation":"[39]","plainTextFormattedCitation":"[39]","previouslyFormattedCitation":"[39]"},"properties":{"noteIndex":0},"schema":"https://github.com/citation-style-language/schema/raw/master/csl-citation.json"}</w:instrText>
       </w:r>
       <w:r>
         <w:fldChar w:fldCharType="separate"/>
@@ -18884,7 +19190,7 @@
         <w:fldChar w:fldCharType="begin" w:fldLock="1"/>
       </w:r>
       <w:r>
-        <w:instrText>ADDIN CSL_CITATION {"citationItems":[{"id":"ITEM-1","itemData":{"DOI":"10.1021/ACS.JPCA.0C08202/SUPPL_FILE/JP0C08202_SI_002.ZIP","ISSN":"15205215","PMID":"33164521","abstract":"We present an optimized density-functional tight-binding (DFTB) parameterization for iron-based complexes based on the popular trans3d set of parameters. The transferability of the original and optimized parameterizations is assessed using a set of 50 iron complexes, which include carbonyl, cyanide, polypyridine, and cyclometalated ligands. DFTB-optimized structures predicted using the trans3d parameters show a good agreement with both experimental crystal geometries and density functional theory (DFT)-optimized structures for Fe-N bond lengths. Conversely, Fe-C bond lengths are systematically overestimated. We improve the accuracy of Fe-C interactions by truncating the Fe-O repulsive potential and reparameterizing the Fe-C repulsive potential using a training set of six isolated iron complexes. The new trans3d*-LANLFeC parameter set can produce accurate Fe-C bond lengths in both geometry optimizations and molecular dynamics (MD) simulations, without significantly affecting the accuracy of Fe-N bond lengths. Moreover, the potential energy curves of Fe-C interactions are considerably improved. This improved parameterization may open the door to accurate MD simulations at the DFTB level of theory for large systems containing iron complexes, such as sensitizer-semiconductor assemblies in dye-sensitized solar cells, that are not easily accessible with DFT approaches because of the large number of atoms.","author":[{"dropping-particle":"","family":"Liu","given":"Chang","non-dropping-particle":"","parse-names":false,"suffix":""},{"dropping-particle":"","family":"Batista","given":"Enrique R.","non-dropping-particle":"","parse-names":false,"suffix":""},{"dropping-particle":"","family":"Aguirre","given":"Néstor F.","non-dropping-particle":"","parse-names":false,"suffix":""},{"dropping-particle":"","family":"Yang","given":"Ping","non-dropping-particle":"","parse-names":false,"suffix":""},{"dropping-particle":"","family":"Cawkwell","given":"M. J.","non-dropping-particle":"","parse-names":false,"suffix":""},{"dropping-particle":"","family":"Jakubikova","given":"Elena","non-dropping-particle":"","parse-names":false,"suffix":""}],"container-title":"Journal of Physical Chemistry A","id":"ITEM-1","issue":"46","issued":{"date-parts":[["2020","11","19"]]},"page":"9674-9682","publisher":"American Chemical Society","title":"SCC-DFTB Parameters for Fe-C Interactions","type":"article-journal","volume":"124"},"uris":["http://www.mendeley.com/documents/?uuid=aa1e3b71-2e98-3174-86ea-ef86a2a96481"]}],"mendeley":{"formattedCitation":"[40]","plainTextFormattedCitation":"[40]","previouslyFormattedCitation":"[39]"},"properties":{"noteIndex":0},"schema":"https://github.com/citation-style-language/schema/raw/master/csl-citation.json"}</w:instrText>
+        <w:instrText>ADDIN CSL_CITATION {"citationItems":[{"id":"ITEM-1","itemData":{"DOI":"10.1021/ACS.JPCA.0C08202/SUPPL_FILE/JP0C08202_SI_002.ZIP","ISSN":"15205215","PMID":"33164521","abstract":"We present an optimized density-functional tight-binding (DFTB) parameterization for iron-based complexes based on the popular trans3d set of parameters. The transferability of the original and optimized parameterizations is assessed using a set of 50 iron complexes, which include carbonyl, cyanide, polypyridine, and cyclometalated ligands. DFTB-optimized structures predicted using the trans3d parameters show a good agreement with both experimental crystal geometries and density functional theory (DFT)-optimized structures for Fe-N bond lengths. Conversely, Fe-C bond lengths are systematically overestimated. We improve the accuracy of Fe-C interactions by truncating the Fe-O repulsive potential and reparameterizing the Fe-C repulsive potential using a training set of six isolated iron complexes. The new trans3d*-LANLFeC parameter set can produce accurate Fe-C bond lengths in both geometry optimizations and molecular dynamics (MD) simulations, without significantly affecting the accuracy of Fe-N bond lengths. Moreover, the potential energy curves of Fe-C interactions are considerably improved. This improved parameterization may open the door to accurate MD simulations at the DFTB level of theory for large systems containing iron complexes, such as sensitizer-semiconductor assemblies in dye-sensitized solar cells, that are not easily accessible with DFT approaches because of the large number of atoms.","author":[{"dropping-particle":"","family":"Liu","given":"Chang","non-dropping-particle":"","parse-names":false,"suffix":""},{"dropping-particle":"","family":"Batista","given":"Enrique R.","non-dropping-particle":"","parse-names":false,"suffix":""},{"dropping-particle":"","family":"Aguirre","given":"Néstor F.","non-dropping-particle":"","parse-names":false,"suffix":""},{"dropping-particle":"","family":"Yang","given":"Ping","non-dropping-particle":"","parse-names":false,"suffix":""},{"dropping-particle":"","family":"Cawkwell","given":"M. J.","non-dropping-particle":"","parse-names":false,"suffix":""},{"dropping-particle":"","family":"Jakubikova","given":"Elena","non-dropping-particle":"","parse-names":false,"suffix":""}],"container-title":"Journal of Physical Chemistry A","id":"ITEM-1","issue":"46","issued":{"date-parts":[["2020","11","19"]]},"page":"9674-9682","publisher":"American Chemical Society","title":"SCC-DFTB Parameters for Fe-C Interactions","type":"article-journal","volume":"124"},"uris":["http://www.mendeley.com/documents/?uuid=aa1e3b71-2e98-3174-86ea-ef86a2a96481"]}],"mendeley":{"formattedCitation":"[40]","plainTextFormattedCitation":"[40]","previouslyFormattedCitation":"[40]"},"properties":{"noteIndex":0},"schema":"https://github.com/citation-style-language/schema/raw/master/csl-citation.json"}</w:instrText>
       </w:r>
       <w:r>
         <w:fldChar w:fldCharType="separate"/>
@@ -19407,25 +19713,51 @@
       <w:r>
         <w:t xml:space="preserve">Figure </w:t>
       </w:r>
-      <w:fldSimple w:instr=" STYLEREF 1 \s ">
-        <w:r>
-          <w:rPr>
-            <w:noProof/>
-          </w:rPr>
-          <w:t>VIII</w:t>
-        </w:r>
-      </w:fldSimple>
+      <w:r>
+        <w:fldChar w:fldCharType="begin"/>
+      </w:r>
+      <w:r>
+        <w:instrText xml:space="preserve"> STYLEREF 1 \s </w:instrText>
+      </w:r>
+      <w:r>
+        <w:fldChar w:fldCharType="separate"/>
+      </w:r>
+      <w:r>
+        <w:rPr>
+          <w:noProof/>
+        </w:rPr>
+        <w:t>VIII</w:t>
+      </w:r>
+      <w:r>
+        <w:rPr>
+          <w:noProof/>
+        </w:rPr>
+        <w:fldChar w:fldCharType="end"/>
+      </w:r>
       <w:r>
         <w:t>.</w:t>
       </w:r>
-      <w:fldSimple w:instr=" SEQ Figure \* ARABIC \s 1 ">
-        <w:r>
-          <w:rPr>
-            <w:noProof/>
-          </w:rPr>
-          <w:t>10</w:t>
-        </w:r>
-      </w:fldSimple>
+      <w:r>
+        <w:fldChar w:fldCharType="begin"/>
+      </w:r>
+      <w:r>
+        <w:instrText xml:space="preserve"> SEQ Figure \* ARABIC \s 1 </w:instrText>
+      </w:r>
+      <w:r>
+        <w:fldChar w:fldCharType="separate"/>
+      </w:r>
+      <w:r>
+        <w:rPr>
+          <w:noProof/>
+        </w:rPr>
+        <w:t>10</w:t>
+      </w:r>
+      <w:r>
+        <w:rPr>
+          <w:noProof/>
+        </w:rPr>
+        <w:fldChar w:fldCharType="end"/>
+      </w:r>
       <w:r>
         <w:t xml:space="preserve"> File </w:t>
       </w:r>
@@ -19569,7 +19901,7 @@
         <w:fldChar w:fldCharType="begin" w:fldLock="1"/>
       </w:r>
       <w:r>
-        <w:instrText>ADDIN CSL_CITATION {"citationItems":[{"id":"ITEM-1","itemData":{"DOI":"10.1103/PhysRevB.102.064302","ISSN":"2469-9950","abstract":"Copyright © 2020, arXiv, All rights reserved. Electron-phonon coupling, being one of the most important parameters governing the material evolution after ultrafast energy deposition, yet remains the most unexplored one. In this work, we applied the dynamical coupling approach to calculate the nonadiabatic electron-ion energy exchange in nonequilibrium solids with the electronic temperature high above the atomic one. It was implemented into the tight-binding molecular dynamics code, and used to study electron-phonon coupling in various elemental metals. The developed approach is a universal scheme applicable to electronic temperatures up to a few electron-Volts, and to arbitrary atomic configuration and dynamics. We demonstrate that the calculated electron-ion (electron-phonon) coupling parameter agrees well with the available experimental data in high-electronic-temperature regime, validating the model. The following materials are studied here – fcc metals: Al, Ca, Ni, Cu, Sr, Y, Zr, Rh, Pd, Ag, Ir, Pt, Au, Pb; hcp metals: Mg, Sc, Ti, Co, Zn, Tc, Ru, Cd, Hf, Re, Os; bcc metals: V, Cr, Fe, Nb, Mo, Ba, Ta, W; diamond cubic lattice metals: Sn; specific cases of Ga, In, Mn, Te and Se; and additionally semimetal graphite and semiconductors Si and Ge. For many materials, we provide the first and so far the only estimation of the electron-phonon coupling at elevated electron temperatures, which can be used in various models simulating ultrafast energy deposition in matter. We also discuss the dependence of the coupling parameter on the atomic mass, temperature and density.","author":[{"dropping-particle":"","family":"Medvedev","given":"N.","non-dropping-particle":"","parse-names":false,"suffix":""},{"dropping-particle":"","family":"Milov","given":"I.","non-dropping-particle":"","parse-names":false,"suffix":""}],"container-title":"Physical Review B","id":"ITEM-1","issue":"6","issued":{"date-parts":[["2020","8","3"]]},"page":"064302","title":"Electron-phonon coupling in metals at high electronic temperatures","type":"article-journal","volume":"102"},"uris":["http://www.mendeley.com/documents/?uuid=922b2a3d-38da-3d48-86f5-2dd44feb7f25"]}],"mendeley":{"formattedCitation":"[41]","plainTextFormattedCitation":"[41]","previouslyFormattedCitation":"[40]"},"properties":{"noteIndex":0},"schema":"https://github.com/citation-style-language/schema/raw/master/csl-citation.json"}</w:instrText>
+        <w:instrText>ADDIN CSL_CITATION {"citationItems":[{"id":"ITEM-1","itemData":{"DOI":"10.1103/PhysRevB.102.064302","ISSN":"2469-9950","abstract":"Copyright © 2020, arXiv, All rights reserved. Electron-phonon coupling, being one of the most important parameters governing the material evolution after ultrafast energy deposition, yet remains the most unexplored one. In this work, we applied the dynamical coupling approach to calculate the nonadiabatic electron-ion energy exchange in nonequilibrium solids with the electronic temperature high above the atomic one. It was implemented into the tight-binding molecular dynamics code, and used to study electron-phonon coupling in various elemental metals. The developed approach is a universal scheme applicable to electronic temperatures up to a few electron-Volts, and to arbitrary atomic configuration and dynamics. We demonstrate that the calculated electron-ion (electron-phonon) coupling parameter agrees well with the available experimental data in high-electronic-temperature regime, validating the model. The following materials are studied here – fcc metals: Al, Ca, Ni, Cu, Sr, Y, Zr, Rh, Pd, Ag, Ir, Pt, Au, Pb; hcp metals: Mg, Sc, Ti, Co, Zn, Tc, Ru, Cd, Hf, Re, Os; bcc metals: V, Cr, Fe, Nb, Mo, Ba, Ta, W; diamond cubic lattice metals: Sn; specific cases of Ga, In, Mn, Te and Se; and additionally semimetal graphite and semiconductors Si and Ge. For many materials, we provide the first and so far the only estimation of the electron-phonon coupling at elevated electron temperatures, which can be used in various models simulating ultrafast energy deposition in matter. We also discuss the dependence of the coupling parameter on the atomic mass, temperature and density.","author":[{"dropping-particle":"","family":"Medvedev","given":"N.","non-dropping-particle":"","parse-names":false,"suffix":""},{"dropping-particle":"","family":"Milov","given":"I.","non-dropping-particle":"","parse-names":false,"suffix":""}],"container-title":"Physical Review B","id":"ITEM-1","issue":"6","issued":{"date-parts":[["2020","8","3"]]},"page":"064302","title":"Electron-phonon coupling in metals at high electronic temperatures","type":"article-journal","volume":"102"},"uris":["http://www.mendeley.com/documents/?uuid=922b2a3d-38da-3d48-86f5-2dd44feb7f25"]}],"mendeley":{"formattedCitation":"[41]","plainTextFormattedCitation":"[41]","previouslyFormattedCitation":"[41]"},"properties":{"noteIndex":0},"schema":"https://github.com/citation-style-language/schema/raw/master/csl-citation.json"}</w:instrText>
       </w:r>
       <w:r>
         <w:fldChar w:fldCharType="separate"/>
@@ -19688,7 +20020,7 @@
         <w:fldChar w:fldCharType="begin" w:fldLock="1"/>
       </w:r>
       <w:r>
-        <w:instrText>ADDIN CSL_CITATION {"citationItems":[{"id":"ITEM-1","itemData":{"DOI":"10.1088/0953-8984/6/28/003","ISSN":"0953-8984","author":[{"dropping-particle":"","family":"Molteni","given":"C","non-dropping-particle":"","parse-names":false,"suffix":""},{"dropping-particle":"","family":"Colombo","given":"L","non-dropping-particle":"","parse-names":false,"suffix":""},{"dropping-particle":"","family":"Miglio","given":"L","non-dropping-particle":"","parse-names":false,"suffix":""}],"container-title":"Journal of Physics: Condensed Matter","id":"ITEM-1","issue":"28","issued":{"date-parts":[["1994","7","11"]]},"language":"en","page":"5243-5254","publisher":"IOP Publishing","title":"Tight-binding molecular dynamics in liquid III-V compounds. I. Potential generation","type":"article-journal","volume":"6"},"uris":["http://www.mendeley.com/documents/?uuid=86e3b4ed-9282-4808-9450-56cde35d6dce"]},{"id":"ITEM-2","itemData":{"DOI":"10.1017/S026303460220213X","ISSN":"0263-0346","author":[{"dropping-particle":"","family":"DUMITRICA","given":"TRAIAN","non-dropping-particle":"","parse-names":false,"suffix":""},{"dropping-particle":"","family":"ALLEN","given":"ROLAND E.","non-dropping-particle":"","parse-names":false,"suffix":""}],"container-title":"Laser and Particle Beams","id":"ITEM-2","issue":"02","issued":{"date-parts":[["2002","11","13"]]},"language":"English","page":"237-242","publisher":"Cambridge University Press","title":"Nonthermal transition of GaAs in ultra-intense laser radiation field","type":"article-journal","volume":"20"},"uris":["http://www.mendeley.com/documents/?uuid=5bd13a02-5cff-4251-8d83-df81f7a749ea"]}],"mendeley":{"formattedCitation":"[16,42]","plainTextFormattedCitation":"[16,42]","previouslyFormattedCitation":"[16,41]"},"properties":{"noteIndex":0},"schema":"https://github.com/citation-style-language/schema/raw/master/csl-citation.json"}</w:instrText>
+        <w:instrText>ADDIN CSL_CITATION {"citationItems":[{"id":"ITEM-1","itemData":{"DOI":"10.1088/0953-8984/6/28/003","ISSN":"0953-8984","author":[{"dropping-particle":"","family":"Molteni","given":"C","non-dropping-particle":"","parse-names":false,"suffix":""},{"dropping-particle":"","family":"Colombo","given":"L","non-dropping-particle":"","parse-names":false,"suffix":""},{"dropping-particle":"","family":"Miglio","given":"L","non-dropping-particle":"","parse-names":false,"suffix":""}],"container-title":"Journal of Physics: Condensed Matter","id":"ITEM-1","issue":"28","issued":{"date-parts":[["1994","7","11"]]},"language":"en","page":"5243-5254","publisher":"IOP Publishing","title":"Tight-binding molecular dynamics in liquid III-V compounds. I. Potential generation","type":"article-journal","volume":"6"},"uris":["http://www.mendeley.com/documents/?uuid=86e3b4ed-9282-4808-9450-56cde35d6dce"]},{"id":"ITEM-2","itemData":{"DOI":"10.1017/S026303460220213X","ISSN":"0263-0346","author":[{"dropping-particle":"","family":"DUMITRICA","given":"TRAIAN","non-dropping-particle":"","parse-names":false,"suffix":""},{"dropping-particle":"","family":"ALLEN","given":"ROLAND E.","non-dropping-particle":"","parse-names":false,"suffix":""}],"container-title":"Laser and Particle Beams","id":"ITEM-2","issue":"02","issued":{"date-parts":[["2002","11","13"]]},"language":"English","page":"237-242","publisher":"Cambridge University Press","title":"Nonthermal transition of GaAs in ultra-intense laser radiation field","type":"article-journal","volume":"20"},"uris":["http://www.mendeley.com/documents/?uuid=5bd13a02-5cff-4251-8d83-df81f7a749ea"]}],"mendeley":{"formattedCitation":"[16,42]","plainTextFormattedCitation":"[16,42]","previouslyFormattedCitation":"[16,42]"},"properties":{"noteIndex":0},"schema":"https://github.com/citation-style-language/schema/raw/master/csl-citation.json"}</w:instrText>
       </w:r>
       <w:r>
         <w:fldChar w:fldCharType="separate"/>
@@ -19828,25 +20160,51 @@
         <w:lastRenderedPageBreak/>
         <w:t xml:space="preserve">Figure </w:t>
       </w:r>
-      <w:fldSimple w:instr=" STYLEREF 1 \s ">
-        <w:r>
-          <w:rPr>
-            <w:noProof/>
-          </w:rPr>
-          <w:t>VIII</w:t>
-        </w:r>
-      </w:fldSimple>
+      <w:r>
+        <w:fldChar w:fldCharType="begin"/>
+      </w:r>
+      <w:r>
+        <w:instrText xml:space="preserve"> STYLEREF 1 \s </w:instrText>
+      </w:r>
+      <w:r>
+        <w:fldChar w:fldCharType="separate"/>
+      </w:r>
+      <w:r>
+        <w:rPr>
+          <w:noProof/>
+        </w:rPr>
+        <w:t>VIII</w:t>
+      </w:r>
+      <w:r>
+        <w:rPr>
+          <w:noProof/>
+        </w:rPr>
+        <w:fldChar w:fldCharType="end"/>
+      </w:r>
       <w:r>
         <w:t>.</w:t>
       </w:r>
-      <w:fldSimple w:instr=" SEQ Figure \* ARABIC \s 1 ">
-        <w:r>
-          <w:rPr>
-            <w:noProof/>
-          </w:rPr>
-          <w:t>11</w:t>
-        </w:r>
-      </w:fldSimple>
+      <w:r>
+        <w:fldChar w:fldCharType="begin"/>
+      </w:r>
+      <w:r>
+        <w:instrText xml:space="preserve"> SEQ Figure \* ARABIC \s 1 </w:instrText>
+      </w:r>
+      <w:r>
+        <w:fldChar w:fldCharType="separate"/>
+      </w:r>
+      <w:r>
+        <w:rPr>
+          <w:noProof/>
+        </w:rPr>
+        <w:t>11</w:t>
+      </w:r>
+      <w:r>
+        <w:rPr>
+          <w:noProof/>
+        </w:rPr>
+        <w:fldChar w:fldCharType="end"/>
+      </w:r>
       <w:bookmarkEnd w:id="29"/>
       <w:r>
         <w:t xml:space="preserve">. File </w:t>
@@ -19867,25 +20225,51 @@
       <w:r>
         <w:t xml:space="preserve">Figure </w:t>
       </w:r>
-      <w:fldSimple w:instr=" STYLEREF 1 \s ">
-        <w:r>
-          <w:rPr>
-            <w:noProof/>
-          </w:rPr>
-          <w:t>VIII</w:t>
-        </w:r>
-      </w:fldSimple>
+      <w:r>
+        <w:fldChar w:fldCharType="begin"/>
+      </w:r>
+      <w:r>
+        <w:instrText xml:space="preserve"> STYLEREF 1 \s </w:instrText>
+      </w:r>
+      <w:r>
+        <w:fldChar w:fldCharType="separate"/>
+      </w:r>
+      <w:r>
+        <w:rPr>
+          <w:noProof/>
+        </w:rPr>
+        <w:t>VIII</w:t>
+      </w:r>
+      <w:r>
+        <w:rPr>
+          <w:noProof/>
+        </w:rPr>
+        <w:fldChar w:fldCharType="end"/>
+      </w:r>
       <w:r>
         <w:t>.</w:t>
       </w:r>
-      <w:fldSimple w:instr=" SEQ Figure \* ARABIC \s 1 ">
-        <w:r>
-          <w:rPr>
-            <w:noProof/>
-          </w:rPr>
-          <w:t>12</w:t>
-        </w:r>
-      </w:fldSimple>
+      <w:r>
+        <w:fldChar w:fldCharType="begin"/>
+      </w:r>
+      <w:r>
+        <w:instrText xml:space="preserve"> SEQ Figure \* ARABIC \s 1 </w:instrText>
+      </w:r>
+      <w:r>
+        <w:fldChar w:fldCharType="separate"/>
+      </w:r>
+      <w:r>
+        <w:rPr>
+          <w:noProof/>
+        </w:rPr>
+        <w:t>12</w:t>
+      </w:r>
+      <w:r>
+        <w:rPr>
+          <w:noProof/>
+        </w:rPr>
+        <w:fldChar w:fldCharType="end"/>
+      </w:r>
       <w:bookmarkEnd w:id="30"/>
       <w:r>
         <w:t xml:space="preserve"> File </w:t>
@@ -20013,7 +20397,7 @@
         <w:fldChar w:fldCharType="begin" w:fldLock="1"/>
       </w:r>
       <w:r>
-        <w:instrText>ADDIN CSL_CITATION {"citationItems":[{"id":"ITEM-1","itemData":{"DOI":"10.1103/PhysRevB.49.7242","ISSN":"0163-1829","abstract":"A transferable tight-binding model for silicon is found by fitting the energies of silicon in various bulk crystal structures and examining functional parametrizations of the tight-binding forms. The model has short-range radial forms similar to the tight-binding Hamiltonian of Goodwin, Skinner, and Pettifor but can be utilized in molecular dynamics with a fixed radial cutoff for all structural configurations. In addition to a very good fit to the energy of Si in different bulk crystal structures the model describes very well the elastic constants, defect-formation energies for vacancies and interstitials in crystalline silicon, the melting of Si, and short-range order in liquid silicon. Results for phonon frequencies and Grüneisen constants in c-Si are also presented.","author":[{"dropping-particle":"","family":"Kwon","given":"I.","non-dropping-particle":"","parse-names":false,"suffix":""},{"dropping-particle":"","family":"Biswas","given":"R.","non-dropping-particle":"","parse-names":false,"suffix":""},{"dropping-particle":"","family":"Wang","given":"C.","non-dropping-particle":"","parse-names":false,"suffix":""},{"dropping-particle":"","family":"Ho","given":"K.","non-dropping-particle":"","parse-names":false,"suffix":""},{"dropping-particle":"","family":"Soukoulis","given":"C.","non-dropping-particle":"","parse-names":false,"suffix":""}],"container-title":"Physical Review B","id":"ITEM-1","issue":"11","issued":{"date-parts":[["1994","3","15"]]},"page":"7242-7250","publisher":"American Physical Society","title":"Transferable tight-binding models for silicon","title-short":"Phys. Rev. B","type":"article-journal","volume":"49"},"uris":["http://www.mendeley.com/documents/?uuid=523a12c7-1601-449d-ad4b-c6d4a140d49d"]},{"id":"ITEM-2","itemData":{"DOI":"10.1088/1367-2630/15/1/015016","ISSN":"1367-2630","author":[{"dropping-particle":"","family":"Medvedev","given":"Nikita","non-dropping-particle":"","parse-names":false,"suffix":""},{"dropping-particle":"","family":"Jeschke","given":"Harald O","non-dropping-particle":"","parse-names":false,"suffix":""},{"dropping-particle":"","family":"Ziaja","given":"Beata","non-dropping-particle":"","parse-names":false,"suffix":""}],"container-title":"New Journal of Physics","id":"ITEM-2","issue":"1","issued":{"date-parts":[["2013","1","22"]]},"page":"015016","title":"Nonthermal phase transitions in semiconductors induced by a femtosecond extreme ultraviolet laser pulse","type":"article-journal","volume":"15"},"uris":["http://www.mendeley.com/documents/?uuid=f5c75698-da6d-4a01-9b6d-1ba7c6760bb2"]}],"mendeley":{"formattedCitation":"[34,43]","plainTextFormattedCitation":"[34,43]","previouslyFormattedCitation":"[33,42]"},"properties":{"noteIndex":0},"schema":"https://github.com/citation-style-language/schema/raw/master/csl-citation.json"}</w:instrText>
+        <w:instrText>ADDIN CSL_CITATION {"citationItems":[{"id":"ITEM-1","itemData":{"DOI":"10.1103/PhysRevB.49.7242","ISSN":"0163-1829","abstract":"A transferable tight-binding model for silicon is found by fitting the energies of silicon in various bulk crystal structures and examining functional parametrizations of the tight-binding forms. The model has short-range radial forms similar to the tight-binding Hamiltonian of Goodwin, Skinner, and Pettifor but can be utilized in molecular dynamics with a fixed radial cutoff for all structural configurations. In addition to a very good fit to the energy of Si in different bulk crystal structures the model describes very well the elastic constants, defect-formation energies for vacancies and interstitials in crystalline silicon, the melting of Si, and short-range order in liquid silicon. Results for phonon frequencies and Grüneisen constants in c-Si are also presented.","author":[{"dropping-particle":"","family":"Kwon","given":"I.","non-dropping-particle":"","parse-names":false,"suffix":""},{"dropping-particle":"","family":"Biswas","given":"R.","non-dropping-particle":"","parse-names":false,"suffix":""},{"dropping-particle":"","family":"Wang","given":"C.","non-dropping-particle":"","parse-names":false,"suffix":""},{"dropping-particle":"","family":"Ho","given":"K.","non-dropping-particle":"","parse-names":false,"suffix":""},{"dropping-particle":"","family":"Soukoulis","given":"C.","non-dropping-particle":"","parse-names":false,"suffix":""}],"container-title":"Physical Review B","id":"ITEM-1","issue":"11","issued":{"date-parts":[["1994","3","15"]]},"page":"7242-7250","publisher":"American Physical Society","title":"Transferable tight-binding models for silicon","title-short":"Phys. Rev. B","type":"article-journal","volume":"49"},"uris":["http://www.mendeley.com/documents/?uuid=523a12c7-1601-449d-ad4b-c6d4a140d49d"]},{"id":"ITEM-2","itemData":{"DOI":"10.1088/1367-2630/15/1/015016","ISSN":"1367-2630","author":[{"dropping-particle":"","family":"Medvedev","given":"Nikita","non-dropping-particle":"","parse-names":false,"suffix":""},{"dropping-particle":"","family":"Jeschke","given":"Harald O","non-dropping-particle":"","parse-names":false,"suffix":""},{"dropping-particle":"","family":"Ziaja","given":"Beata","non-dropping-particle":"","parse-names":false,"suffix":""}],"container-title":"New Journal of Physics","id":"ITEM-2","issue":"1","issued":{"date-parts":[["2013","1","22"]]},"page":"015016","title":"Nonthermal phase transitions in semiconductors induced by a femtosecond extreme ultraviolet laser pulse","type":"article-journal","volume":"15"},"uris":["http://www.mendeley.com/documents/?uuid=f5c75698-da6d-4a01-9b6d-1ba7c6760bb2"]}],"mendeley":{"formattedCitation":"[34,43]","plainTextFormattedCitation":"[34,43]","previouslyFormattedCitation":"[34,43]"},"properties":{"noteIndex":0},"schema":"https://github.com/citation-style-language/schema/raw/master/csl-citation.json"}</w:instrText>
       </w:r>
       <w:r>
         <w:fldChar w:fldCharType="separate"/>
@@ -20150,25 +20534,51 @@
       <w:r>
         <w:t xml:space="preserve">Figure </w:t>
       </w:r>
-      <w:fldSimple w:instr=" STYLEREF 1 \s ">
-        <w:r>
-          <w:rPr>
-            <w:noProof/>
-          </w:rPr>
-          <w:t>VIII</w:t>
-        </w:r>
-      </w:fldSimple>
+      <w:r>
+        <w:fldChar w:fldCharType="begin"/>
+      </w:r>
+      <w:r>
+        <w:instrText xml:space="preserve"> STYLEREF 1 \s </w:instrText>
+      </w:r>
+      <w:r>
+        <w:fldChar w:fldCharType="separate"/>
+      </w:r>
+      <w:r>
+        <w:rPr>
+          <w:noProof/>
+        </w:rPr>
+        <w:t>VIII</w:t>
+      </w:r>
+      <w:r>
+        <w:rPr>
+          <w:noProof/>
+        </w:rPr>
+        <w:fldChar w:fldCharType="end"/>
+      </w:r>
       <w:r>
         <w:t>.</w:t>
       </w:r>
-      <w:fldSimple w:instr=" SEQ Figure \* ARABIC \s 1 ">
-        <w:r>
-          <w:rPr>
-            <w:noProof/>
-          </w:rPr>
-          <w:t>13</w:t>
-        </w:r>
-      </w:fldSimple>
+      <w:r>
+        <w:fldChar w:fldCharType="begin"/>
+      </w:r>
+      <w:r>
+        <w:instrText xml:space="preserve"> SEQ Figure \* ARABIC \s 1 </w:instrText>
+      </w:r>
+      <w:r>
+        <w:fldChar w:fldCharType="separate"/>
+      </w:r>
+      <w:r>
+        <w:rPr>
+          <w:noProof/>
+        </w:rPr>
+        <w:t>13</w:t>
+      </w:r>
+      <w:r>
+        <w:rPr>
+          <w:noProof/>
+        </w:rPr>
+        <w:fldChar w:fldCharType="end"/>
+      </w:r>
       <w:bookmarkEnd w:id="31"/>
       <w:r>
         <w:t xml:space="preserve">. </w:t>
@@ -20191,25 +20601,54 @@
       <w:r>
         <w:t xml:space="preserve">Figure </w:t>
       </w:r>
-      <w:fldSimple w:instr=" STYLEREF 1 \s ">
-        <w:r>
-          <w:rPr>
-            <w:noProof/>
-          </w:rPr>
-          <w:t>VIII</w:t>
-        </w:r>
-      </w:fldSimple>
+      <w:r>
+        <w:fldChar w:fldCharType="begin"/>
+      </w:r>
+      <w:r>
+        <w:instrText xml:space="preserve"> STYLEREF 1 \s</w:instrText>
+      </w:r>
+      <w:r>
+        <w:instrText xml:space="preserve"> </w:instrText>
+      </w:r>
+      <w:r>
+        <w:fldChar w:fldCharType="separate"/>
+      </w:r>
+      <w:r>
+        <w:rPr>
+          <w:noProof/>
+        </w:rPr>
+        <w:t>VIII</w:t>
+      </w:r>
+      <w:r>
+        <w:rPr>
+          <w:noProof/>
+        </w:rPr>
+        <w:fldChar w:fldCharType="end"/>
+      </w:r>
       <w:r>
         <w:t>.</w:t>
       </w:r>
-      <w:fldSimple w:instr=" SEQ Figure \* ARABIC \s 1 ">
-        <w:r>
-          <w:rPr>
-            <w:noProof/>
-          </w:rPr>
-          <w:t>14</w:t>
-        </w:r>
-      </w:fldSimple>
+      <w:r>
+        <w:fldChar w:fldCharType="begin"/>
+      </w:r>
+      <w:r>
+        <w:instrText xml:space="preserve"> SEQ Figure \* ARABIC \s 1 </w:instrText>
+      </w:r>
+      <w:r>
+        <w:fldChar w:fldCharType="separate"/>
+      </w:r>
+      <w:r>
+        <w:rPr>
+          <w:noProof/>
+        </w:rPr>
+        <w:t>14</w:t>
+      </w:r>
+      <w:r>
+        <w:rPr>
+          <w:noProof/>
+        </w:rPr>
+        <w:fldChar w:fldCharType="end"/>
+      </w:r>
       <w:bookmarkEnd w:id="33"/>
       <w:r>
         <w:t xml:space="preserve"> </w:t>
@@ -20235,7 +20674,7 @@
           <w:numId w:val="5"/>
         </w:numPr>
       </w:pPr>
-      <w:bookmarkStart w:id="34" w:name="_Toc130110034"/>
+      <w:bookmarkStart w:id="34" w:name="_Toc131156195"/>
       <w:r>
         <w:t>[</w:t>
       </w:r>
@@ -20305,7 +20744,7 @@
         <w:fldChar w:fldCharType="begin" w:fldLock="1"/>
       </w:r>
       <w:r>
-        <w:instrText>ADDIN CSL_CITATION {"citationItems":[{"id":"ITEM-1","itemData":{"author":[{"dropping-particle":"","family":"Carlson","given":"Anthony","non-dropping-particle":"","parse-names":false,"suffix":""}],"id":"ITEM-1","issued":{"date-parts":[["2006"]]},"number-of-pages":"1-197","publisher":"UNIVERSITY OF MINNESOTA","title":"An Extended Tight-Binding Approach for Modeling Supramolecular Interactions of Carbon Nanotubes","type":"thesis"},"uris":["http://www.mendeley.com/documents/?uuid=3a4f92fd-3455-4462-97e8-5a481e14a9db"]}],"mendeley":{"formattedCitation":"[44]","plainTextFormattedCitation":"[44]","previouslyFormattedCitation":"[43]"},"properties":{"noteIndex":0},"schema":"https://github.com/citation-style-language/schema/raw/master/csl-citation.json"}</w:instrText>
+        <w:instrText>ADDIN CSL_CITATION {"citationItems":[{"id":"ITEM-1","itemData":{"author":[{"dropping-particle":"","family":"Carlson","given":"Anthony","non-dropping-particle":"","parse-names":false,"suffix":""}],"id":"ITEM-1","issued":{"date-parts":[["2006"]]},"number-of-pages":"1-197","publisher":"UNIVERSITY OF MINNESOTA","title":"An Extended Tight-Binding Approach for Modeling Supramolecular Interactions of Carbon Nanotubes","type":"thesis"},"uris":["http://www.mendeley.com/documents/?uuid=3a4f92fd-3455-4462-97e8-5a481e14a9db"]}],"mendeley":{"formattedCitation":"[44]","plainTextFormattedCitation":"[44]","previouslyFormattedCitation":"[44]"},"properties":{"noteIndex":0},"schema":"https://github.com/citation-style-language/schema/raw/master/csl-citation.json"}</w:instrText>
       </w:r>
       <w:r>
         <w:fldChar w:fldCharType="separate"/>
@@ -20329,7 +20768,7 @@
         <w:fldChar w:fldCharType="begin" w:fldLock="1"/>
       </w:r>
       <w:r>
-        <w:instrText>ADDIN CSL_CITATION {"citationItems":[{"id":"ITEM-1","itemData":{"DOI":"10.1103/PhysRevB.96.214101","ISSN":"24699969","abstract":"© 2017 American Physical Society. All carbon materials, e.g., amorphous carbon (a-C) coatings and C60 fullerene thin films, play an important role in short-wavelength free-electron laser (FEL) research motivated by FEL optics development and prospective nanotechnology applications. Responses of a-C and C60 layers to the extreme ultraviolet (SPring-8 Compact SASE Source in Japan) and soft x-ray (free-electron laser in Hamburg) free-electron laser radiation are investigated by Raman spectroscopy, differential interference contrast, and atomic force microscopy. A remarkable difference in the behavior of covalent (a-C) and molecular (C60) carbonaceous solids is demonstrated under these irradiation conditions. Low thresholds for ablation of a fullerene crystal (estimated to be around 0.15 eV/atom for C60 vs 0.9 eV/atom for a-C in terms of the absorbed dose) are caused by a low cohesive energy of fullerene crystals. An efficient mechanism of the removal of intact C60 molecules from the irradiated crystal due to Coulomb repulsion of fullerene-cage cation radicals formed by the ionizing radiation is revealed by a detailed modeling.","author":[{"dropping-particle":"","family":"Toufarová","given":"M.","non-dropping-particle":"","parse-names":false,"suffix":""},{"dropping-particle":"","family":"Hájková","given":"V.","non-dropping-particle":"","parse-names":false,"suffix":""},{"dropping-particle":"","family":"Chalupský","given":"J.","non-dropping-particle":"","parse-names":false,"suffix":""},{"dropping-particle":"","family":"Burian","given":"T.","non-dropping-particle":"","parse-names":false,"suffix":""},{"dropping-particle":"","family":"Vacík","given":"J.","non-dropping-particle":"","parse-names":false,"suffix":""},{"dropping-particle":"","family":"Vorlíček","given":"V.","non-dropping-particle":"","parse-names":false,"suffix":""},{"dropping-particle":"","family":"Vyšín","given":"L.","non-dropping-particle":"","parse-names":false,"suffix":""},{"dropping-particle":"","family":"Gaudin","given":"J.","non-dropping-particle":"","parse-names":false,"suffix":""},{"dropping-particle":"","family":"Medvedev","given":"N.","non-dropping-particle":"","parse-names":false,"suffix":""},{"dropping-particle":"","family":"Ziaja","given":"B.","non-dropping-particle":"","parse-names":false,"suffix":""},{"dropping-particle":"","family":"Nagasono","given":"M.","non-dropping-particle":"","parse-names":false,"suffix":""},{"dropping-particle":"","family":"Yabashi","given":"M.","non-dropping-particle":"","parse-names":false,"suffix":""},{"dropping-particle":"","family":"Sobierajski","given":"R.","non-dropping-particle":"","parse-names":false,"suffix":""},{"dropping-particle":"","family":"Krzywinski","given":"J.","non-dropping-particle":"","parse-names":false,"suffix":""},{"dropping-particle":"","family":"Sinn","given":"H.","non-dropping-particle":"","parse-names":false,"suffix":""},{"dropping-particle":"","family":"Störmer","given":"M.","non-dropping-particle":"","parse-names":false,"suffix":""},{"dropping-particle":"","family":"Koláček","given":"K.","non-dropping-particle":"","parse-names":false,"suffix":""},{"dropping-particle":"","family":"Tiedtke","given":"K.","non-dropping-particle":"","parse-names":false,"suffix":""},{"dropping-particle":"","family":"Toleikis","given":"S.","non-dropping-particle":"","parse-names":false,"suffix":""},{"dropping-particle":"","family":"Juha","given":"L.","non-dropping-particle":"","parse-names":false,"suffix":""}],"container-title":"Physical Review B","id":"ITEM-1","issue":"21","issued":{"date-parts":[["2017"]]},"title":"Contrasting behavior of covalent and molecular carbon allotropes exposed to extreme ultraviolet and soft x-ray free-electron laser radiation","type":"article-journal","volume":"96"},"uris":["http://www.mendeley.com/documents/?uuid=cf5e17b4-cd6f-4a27-8a3b-d2ff18a9560b"]}],"mendeley":{"formattedCitation":"[35]","plainTextFormattedCitation":"[35]","previouslyFormattedCitation":"[34]"},"properties":{"noteIndex":0},"schema":"https://github.com/citation-style-language/schema/raw/master/csl-citation.json"}</w:instrText>
+        <w:instrText>ADDIN CSL_CITATION {"citationItems":[{"id":"ITEM-1","itemData":{"DOI":"10.1103/PhysRevB.96.214101","ISSN":"24699969","abstract":"© 2017 American Physical Society. All carbon materials, e.g., amorphous carbon (a-C) coatings and C60 fullerene thin films, play an important role in short-wavelength free-electron laser (FEL) research motivated by FEL optics development and prospective nanotechnology applications. Responses of a-C and C60 layers to the extreme ultraviolet (SPring-8 Compact SASE Source in Japan) and soft x-ray (free-electron laser in Hamburg) free-electron laser radiation are investigated by Raman spectroscopy, differential interference contrast, and atomic force microscopy. A remarkable difference in the behavior of covalent (a-C) and molecular (C60) carbonaceous solids is demonstrated under these irradiation conditions. Low thresholds for ablation of a fullerene crystal (estimated to be around 0.15 eV/atom for C60 vs 0.9 eV/atom for a-C in terms of the absorbed dose) are caused by a low cohesive energy of fullerene crystals. An efficient mechanism of the removal of intact C60 molecules from the irradiated crystal due to Coulomb repulsion of fullerene-cage cation radicals formed by the ionizing radiation is revealed by a detailed modeling.","author":[{"dropping-particle":"","family":"Toufarová","given":"M.","non-dropping-particle":"","parse-names":false,"suffix":""},{"dropping-particle":"","family":"Hájková","given":"V.","non-dropping-particle":"","parse-names":false,"suffix":""},{"dropping-particle":"","family":"Chalupský","given":"J.","non-dropping-particle":"","parse-names":false,"suffix":""},{"dropping-particle":"","family":"Burian","given":"T.","non-dropping-particle":"","parse-names":false,"suffix":""},{"dropping-particle":"","family":"Vacík","given":"J.","non-dropping-particle":"","parse-names":false,"suffix":""},{"dropping-particle":"","family":"Vorlíček","given":"V.","non-dropping-particle":"","parse-names":false,"suffix":""},{"dropping-particle":"","family":"Vyšín","given":"L.","non-dropping-particle":"","parse-names":false,"suffix":""},{"dropping-particle":"","family":"Gaudin","given":"J.","non-dropping-particle":"","parse-names":false,"suffix":""},{"dropping-particle":"","family":"Medvedev","given":"N.","non-dropping-particle":"","parse-names":false,"suffix":""},{"dropping-particle":"","family":"Ziaja","given":"B.","non-dropping-particle":"","parse-names":false,"suffix":""},{"dropping-particle":"","family":"Nagasono","given":"M.","non-dropping-particle":"","parse-names":false,"suffix":""},{"dropping-particle":"","family":"Yabashi","given":"M.","non-dropping-particle":"","parse-names":false,"suffix":""},{"dropping-particle":"","family":"Sobierajski","given":"R.","non-dropping-particle":"","parse-names":false,"suffix":""},{"dropping-particle":"","family":"Krzywinski","given":"J.","non-dropping-particle":"","parse-names":false,"suffix":""},{"dropping-particle":"","family":"Sinn","given":"H.","non-dropping-particle":"","parse-names":false,"suffix":""},{"dropping-particle":"","family":"Störmer","given":"M.","non-dropping-particle":"","parse-names":false,"suffix":""},{"dropping-particle":"","family":"Koláček","given":"K.","non-dropping-particle":"","parse-names":false,"suffix":""},{"dropping-particle":"","family":"Tiedtke","given":"K.","non-dropping-particle":"","parse-names":false,"suffix":""},{"dropping-particle":"","family":"Toleikis","given":"S.","non-dropping-particle":"","parse-names":false,"suffix":""},{"dropping-particle":"","family":"Juha","given":"L.","non-dropping-particle":"","parse-names":false,"suffix":""}],"container-title":"Physical Review B","id":"ITEM-1","issue":"21","issued":{"date-parts":[["2017"]]},"title":"Contrasting behavior of covalent and molecular carbon allotropes exposed to extreme ultraviolet and soft x-ray free-electron laser radiation","type":"article-journal","volume":"96"},"uris":["http://www.mendeley.com/documents/?uuid=cf5e17b4-cd6f-4a27-8a3b-d2ff18a9560b"]}],"mendeley":{"formattedCitation":"[35]","plainTextFormattedCitation":"[35]","previouslyFormattedCitation":"[35]"},"properties":{"noteIndex":0},"schema":"https://github.com/citation-style-language/schema/raw/master/csl-citation.json"}</w:instrText>
       </w:r>
       <w:r>
         <w:fldChar w:fldCharType="separate"/>
@@ -20494,25 +20933,51 @@
       <w:r>
         <w:t xml:space="preserve">Figure </w:t>
       </w:r>
-      <w:fldSimple w:instr=" STYLEREF 1 \s ">
-        <w:r>
-          <w:rPr>
-            <w:noProof/>
-          </w:rPr>
-          <w:t>VIII</w:t>
-        </w:r>
-      </w:fldSimple>
+      <w:r>
+        <w:fldChar w:fldCharType="begin"/>
+      </w:r>
+      <w:r>
+        <w:instrText xml:space="preserve"> STYLEREF 1 \s </w:instrText>
+      </w:r>
+      <w:r>
+        <w:fldChar w:fldCharType="separate"/>
+      </w:r>
+      <w:r>
+        <w:rPr>
+          <w:noProof/>
+        </w:rPr>
+        <w:t>VIII</w:t>
+      </w:r>
+      <w:r>
+        <w:rPr>
+          <w:noProof/>
+        </w:rPr>
+        <w:fldChar w:fldCharType="end"/>
+      </w:r>
       <w:r>
         <w:t>.</w:t>
       </w:r>
-      <w:fldSimple w:instr=" SEQ Figure \* ARABIC \s 1 ">
-        <w:r>
-          <w:rPr>
-            <w:noProof/>
-          </w:rPr>
-          <w:t>15</w:t>
-        </w:r>
-      </w:fldSimple>
+      <w:r>
+        <w:fldChar w:fldCharType="begin"/>
+      </w:r>
+      <w:r>
+        <w:instrText xml:space="preserve"> SEQ Figure \* ARABIC \s 1 </w:instrText>
+      </w:r>
+      <w:r>
+        <w:fldChar w:fldCharType="separate"/>
+      </w:r>
+      <w:r>
+        <w:rPr>
+          <w:noProof/>
+        </w:rPr>
+        <w:t>15</w:t>
+      </w:r>
+      <w:r>
+        <w:rPr>
+          <w:noProof/>
+        </w:rPr>
+        <w:fldChar w:fldCharType="end"/>
+      </w:r>
       <w:bookmarkEnd w:id="35"/>
       <w:r>
         <w:t xml:space="preserve"> File C_C_TB_vdW.txt</w:t>
@@ -20552,7 +21017,7 @@
           <w:numId w:val="5"/>
         </w:numPr>
       </w:pPr>
-      <w:bookmarkStart w:id="36" w:name="_Toc130110035"/>
+      <w:bookmarkStart w:id="36" w:name="_Toc131156196"/>
       <w:r>
         <w:rPr>
           <w:lang w:val="en-US"/>
@@ -20623,7 +21088,7 @@
         <w:rPr>
           <w:lang w:val="en-US"/>
         </w:rPr>
-        <w:instrText>ADDIN CSL_CITATION {"citationItems":[{"id":"ITEM-1","itemData":{"DOI":"10.1103/PhysRevB.96.214101","ISSN":"24699969","abstract":"© 2017 American Physical Society. All carbon materials, e.g., amorphous carbon (a-C) coatings and C60 fullerene thin films, play an important role in short-wavelength free-electron laser (FEL) research motivated by FEL optics development and prospective nanotechnology applications. Responses of a-C and C60 layers to the extreme ultraviolet (SPring-8 Compact SASE Source in Japan) and soft x-ray (free-electron laser in Hamburg) free-electron laser radiation are investigated by Raman spectroscopy, differential interference contrast, and atomic force microscopy. A remarkable difference in the behavior of covalent (a-C) and molecular (C60) carbonaceous solids is demonstrated under these irradiation conditions. Low thresholds for ablation of a fullerene crystal (estimated to be around 0.15 eV/atom for C60 vs 0.9 eV/atom for a-C in terms of the absorbed dose) are caused by a low cohesive energy of fullerene crystals. An efficient mechanism of the removal of intact C60 molecules from the irradiated crystal due to Coulomb repulsion of fullerene-cage cation radicals formed by the ionizing radiation is revealed by a detailed modeling.","author":[{"dropping-particle":"","family":"Toufarová","given":"M.","non-dropping-particle":"","parse-names":false,"suffix":""},{"dropping-particle":"","family":"Hájková","given":"V.","non-dropping-particle":"","parse-names":false,"suffix":""},{"dropping-particle":"","family":"Chalupský","given":"J.","non-dropping-particle":"","parse-names":false,"suffix":""},{"dropping-particle":"","family":"Burian","given":"T.","non-dropping-particle":"","parse-names":false,"suffix":""},{"dropping-particle":"","family":"Vacík","given":"J.","non-dropping-particle":"","parse-names":false,"suffix":""},{"dropping-particle":"","family":"Vorlíček","given":"V.","non-dropping-particle":"","parse-names":false,"suffix":""},{"dropping-particle":"","family":"Vyšín","given":"L.","non-dropping-particle":"","parse-names":false,"suffix":""},{"dropping-particle":"","family":"Gaudin","given":"J.","non-dropping-particle":"","parse-names":false,"suffix":""},{"dropping-particle":"","family":"Medvedev","given":"N.","non-dropping-particle":"","parse-names":false,"suffix":""},{"dropping-particle":"","family":"Ziaja","given":"B.","non-dropping-particle":"","parse-names":false,"suffix":""},{"dropping-particle":"","family":"Nagasono","given":"M.","non-dropping-particle":"","parse-names":false,"suffix":""},{"dropping-particle":"","family":"Yabashi","given":"M.","non-dropping-particle":"","parse-names":false,"suffix":""},{"dropping-particle":"","family":"Sobierajski","given":"R.","non-dropping-particle":"","parse-names":false,"suffix":""},{"dropping-particle":"","family":"Krzywinski","given":"J.","non-dropping-particle":"","parse-names":false,"suffix":""},{"dropping-particle":"","family":"Sinn","given":"H.","non-dropping-particle":"","parse-names":false,"suffix":""},{"dropping-particle":"","family":"Störmer","given":"M.","non-dropping-particle":"","parse-names":false,"suffix":""},{"dropping-particle":"","family":"Koláček","given":"K.","non-dropping-particle":"","parse-names":false,"suffix":""},{"dropping-particle":"","family":"Tiedtke","given":"K.","non-dropping-particle":"","parse-names":false,"suffix":""},{"dropping-particle":"","family":"Toleikis","given":"S.","non-dropping-particle":"","parse-names":false,"suffix":""},{"dropping-particle":"","family":"Juha","given":"L.","non-dropping-particle":"","parse-names":false,"suffix":""}],"container-title":"Physical Review B","id":"ITEM-1","issue":"21","issued":{"date-parts":[["2017"]]},"title":"Contrasting behavior of covalent and molecular carbon allotropes exposed to extreme ultraviolet and soft x-ray free-electron laser radiation","type":"article-journal","volume":"96"},"uris":["http://www.mendeley.com/documents/?uuid=cf5e17b4-cd6f-4a27-8a3b-d2ff18a9560b"]}],"mendeley":{"formattedCitation":"[35]","plainTextFormattedCitation":"[35]","previouslyFormattedCitation":"[34]"},"properties":{"noteIndex":0},"schema":"https://github.com/citation-style-language/schema/raw/master/csl-citation.json"}</w:instrText>
+        <w:instrText>ADDIN CSL_CITATION {"citationItems":[{"id":"ITEM-1","itemData":{"DOI":"10.1103/PhysRevB.96.214101","ISSN":"24699969","abstract":"© 2017 American Physical Society. All carbon materials, e.g., amorphous carbon (a-C) coatings and C60 fullerene thin films, play an important role in short-wavelength free-electron laser (FEL) research motivated by FEL optics development and prospective nanotechnology applications. Responses of a-C and C60 layers to the extreme ultraviolet (SPring-8 Compact SASE Source in Japan) and soft x-ray (free-electron laser in Hamburg) free-electron laser radiation are investigated by Raman spectroscopy, differential interference contrast, and atomic force microscopy. A remarkable difference in the behavior of covalent (a-C) and molecular (C60) carbonaceous solids is demonstrated under these irradiation conditions. Low thresholds for ablation of a fullerene crystal (estimated to be around 0.15 eV/atom for C60 vs 0.9 eV/atom for a-C in terms of the absorbed dose) are caused by a low cohesive energy of fullerene crystals. An efficient mechanism of the removal of intact C60 molecules from the irradiated crystal due to Coulomb repulsion of fullerene-cage cation radicals formed by the ionizing radiation is revealed by a detailed modeling.","author":[{"dropping-particle":"","family":"Toufarová","given":"M.","non-dropping-particle":"","parse-names":false,"suffix":""},{"dropping-particle":"","family":"Hájková","given":"V.","non-dropping-particle":"","parse-names":false,"suffix":""},{"dropping-particle":"","family":"Chalupský","given":"J.","non-dropping-particle":"","parse-names":false,"suffix":""},{"dropping-particle":"","family":"Burian","given":"T.","non-dropping-particle":"","parse-names":false,"suffix":""},{"dropping-particle":"","family":"Vacík","given":"J.","non-dropping-particle":"","parse-names":false,"suffix":""},{"dropping-particle":"","family":"Vorlíček","given":"V.","non-dropping-particle":"","parse-names":false,"suffix":""},{"dropping-particle":"","family":"Vyšín","given":"L.","non-dropping-particle":"","parse-names":false,"suffix":""},{"dropping-particle":"","family":"Gaudin","given":"J.","non-dropping-particle":"","parse-names":false,"suffix":""},{"dropping-particle":"","family":"Medvedev","given":"N.","non-dropping-particle":"","parse-names":false,"suffix":""},{"dropping-particle":"","family":"Ziaja","given":"B.","non-dropping-particle":"","parse-names":false,"suffix":""},{"dropping-particle":"","family":"Nagasono","given":"M.","non-dropping-particle":"","parse-names":false,"suffix":""},{"dropping-particle":"","family":"Yabashi","given":"M.","non-dropping-particle":"","parse-names":false,"suffix":""},{"dropping-particle":"","family":"Sobierajski","given":"R.","non-dropping-particle":"","parse-names":false,"suffix":""},{"dropping-particle":"","family":"Krzywinski","given":"J.","non-dropping-particle":"","parse-names":false,"suffix":""},{"dropping-particle":"","family":"Sinn","given":"H.","non-dropping-particle":"","parse-names":false,"suffix":""},{"dropping-particle":"","family":"Störmer","given":"M.","non-dropping-particle":"","parse-names":false,"suffix":""},{"dropping-particle":"","family":"Koláček","given":"K.","non-dropping-particle":"","parse-names":false,"suffix":""},{"dropping-particle":"","family":"Tiedtke","given":"K.","non-dropping-particle":"","parse-names":false,"suffix":""},{"dropping-particle":"","family":"Toleikis","given":"S.","non-dropping-particle":"","parse-names":false,"suffix":""},{"dropping-particle":"","family":"Juha","given":"L.","non-dropping-particle":"","parse-names":false,"suffix":""}],"container-title":"Physical Review B","id":"ITEM-1","issue":"21","issued":{"date-parts":[["2017"]]},"title":"Contrasting behavior of covalent and molecular carbon allotropes exposed to extreme ultraviolet and soft x-ray free-electron laser radiation","type":"article-journal","volume":"96"},"uris":["http://www.mendeley.com/documents/?uuid=cf5e17b4-cd6f-4a27-8a3b-d2ff18a9560b"]}],"mendeley":{"formattedCitation":"[35]","plainTextFormattedCitation":"[35]","previouslyFormattedCitation":"[35]"},"properties":{"noteIndex":0},"schema":"https://github.com/citation-style-language/schema/raw/master/csl-citation.json"}</w:instrText>
       </w:r>
       <w:r>
         <w:rPr>
@@ -20785,25 +21250,51 @@
       <w:r>
         <w:t xml:space="preserve">Figure </w:t>
       </w:r>
-      <w:fldSimple w:instr=" STYLEREF 1 \s ">
-        <w:r>
-          <w:rPr>
-            <w:noProof/>
-          </w:rPr>
-          <w:t>VIII</w:t>
-        </w:r>
-      </w:fldSimple>
+      <w:r>
+        <w:fldChar w:fldCharType="begin"/>
+      </w:r>
+      <w:r>
+        <w:instrText xml:space="preserve"> STYLEREF 1 \s </w:instrText>
+      </w:r>
+      <w:r>
+        <w:fldChar w:fldCharType="separate"/>
+      </w:r>
+      <w:r>
+        <w:rPr>
+          <w:noProof/>
+        </w:rPr>
+        <w:t>VIII</w:t>
+      </w:r>
+      <w:r>
+        <w:rPr>
+          <w:noProof/>
+        </w:rPr>
+        <w:fldChar w:fldCharType="end"/>
+      </w:r>
       <w:r>
         <w:t>.</w:t>
       </w:r>
-      <w:fldSimple w:instr=" SEQ Figure \* ARABIC \s 1 ">
-        <w:r>
-          <w:rPr>
-            <w:noProof/>
-          </w:rPr>
-          <w:t>16</w:t>
-        </w:r>
-      </w:fldSimple>
+      <w:r>
+        <w:fldChar w:fldCharType="begin"/>
+      </w:r>
+      <w:r>
+        <w:instrText xml:space="preserve"> SEQ Figure \* ARABIC \s 1 </w:instrText>
+      </w:r>
+      <w:r>
+        <w:fldChar w:fldCharType="separate"/>
+      </w:r>
+      <w:r>
+        <w:rPr>
+          <w:noProof/>
+        </w:rPr>
+        <w:t>16</w:t>
+      </w:r>
+      <w:r>
+        <w:rPr>
+          <w:noProof/>
+        </w:rPr>
+        <w:fldChar w:fldCharType="end"/>
+      </w:r>
       <w:bookmarkEnd w:id="37"/>
       <w:r>
         <w:t xml:space="preserve"> File C_C_TB_Coulomb.txt</w:t>
@@ -20838,7 +21329,7 @@
         <w:spacing w:before="360" w:after="240"/>
         <w:ind w:left="714" w:hanging="357"/>
       </w:pPr>
-      <w:bookmarkStart w:id="38" w:name="_Toc130110036"/>
+      <w:bookmarkStart w:id="38" w:name="_Toc131156197"/>
       <w:r>
         <w:rPr>
           <w:lang w:val="en-US"/>
@@ -21553,25 +22044,51 @@
       <w:r>
         <w:t xml:space="preserve">Figure </w:t>
       </w:r>
-      <w:fldSimple w:instr=" STYLEREF 1 \s ">
-        <w:r>
-          <w:rPr>
-            <w:noProof/>
-          </w:rPr>
-          <w:t>VIII</w:t>
-        </w:r>
-      </w:fldSimple>
+      <w:r>
+        <w:fldChar w:fldCharType="begin"/>
+      </w:r>
+      <w:r>
+        <w:instrText xml:space="preserve"> STYLEREF 1 \s </w:instrText>
+      </w:r>
+      <w:r>
+        <w:fldChar w:fldCharType="separate"/>
+      </w:r>
+      <w:r>
+        <w:rPr>
+          <w:noProof/>
+        </w:rPr>
+        <w:t>VIII</w:t>
+      </w:r>
+      <w:r>
+        <w:rPr>
+          <w:noProof/>
+        </w:rPr>
+        <w:fldChar w:fldCharType="end"/>
+      </w:r>
       <w:r>
         <w:t>.</w:t>
       </w:r>
-      <w:fldSimple w:instr=" SEQ Figure \* ARABIC \s 1 ">
-        <w:r>
-          <w:rPr>
-            <w:noProof/>
-          </w:rPr>
-          <w:t>17</w:t>
-        </w:r>
-      </w:fldSimple>
+      <w:r>
+        <w:fldChar w:fldCharType="begin"/>
+      </w:r>
+      <w:r>
+        <w:instrText xml:space="preserve"> SEQ Figure \* ARABIC \s 1 </w:instrText>
+      </w:r>
+      <w:r>
+        <w:fldChar w:fldCharType="separate"/>
+      </w:r>
+      <w:r>
+        <w:rPr>
+          <w:noProof/>
+        </w:rPr>
+        <w:t>17</w:t>
+      </w:r>
+      <w:r>
+        <w:rPr>
+          <w:noProof/>
+        </w:rPr>
+        <w:fldChar w:fldCharType="end"/>
+      </w:r>
       <w:bookmarkEnd w:id="39"/>
       <w:r>
         <w:t xml:space="preserve"> C_C_TB_wall.txt</w:t>
@@ -21592,7 +22109,7 @@
           <w:numId w:val="5"/>
         </w:numPr>
       </w:pPr>
-      <w:bookmarkStart w:id="40" w:name="_Toc130110037"/>
+      <w:bookmarkStart w:id="40" w:name="_Toc131156198"/>
       <w:r>
         <w:t>Unit_cell_equilibrium.txt</w:t>
       </w:r>
@@ -21751,25 +22268,51 @@
       <w:r>
         <w:t xml:space="preserve">Figure </w:t>
       </w:r>
-      <w:fldSimple w:instr=" STYLEREF 1 \s ">
-        <w:r>
-          <w:rPr>
-            <w:noProof/>
-          </w:rPr>
-          <w:t>VIII</w:t>
-        </w:r>
-      </w:fldSimple>
+      <w:r>
+        <w:fldChar w:fldCharType="begin"/>
+      </w:r>
+      <w:r>
+        <w:instrText xml:space="preserve"> STYLEREF 1 \s </w:instrText>
+      </w:r>
+      <w:r>
+        <w:fldChar w:fldCharType="separate"/>
+      </w:r>
+      <w:r>
+        <w:rPr>
+          <w:noProof/>
+        </w:rPr>
+        <w:t>VIII</w:t>
+      </w:r>
+      <w:r>
+        <w:rPr>
+          <w:noProof/>
+        </w:rPr>
+        <w:fldChar w:fldCharType="end"/>
+      </w:r>
       <w:r>
         <w:t>.</w:t>
       </w:r>
-      <w:fldSimple w:instr=" SEQ Figure \* ARABIC \s 1 ">
-        <w:r>
-          <w:rPr>
-            <w:noProof/>
-          </w:rPr>
-          <w:t>18</w:t>
-        </w:r>
-      </w:fldSimple>
+      <w:r>
+        <w:fldChar w:fldCharType="begin"/>
+      </w:r>
+      <w:r>
+        <w:instrText xml:space="preserve"> SEQ Figure \* ARABIC \s 1 </w:instrText>
+      </w:r>
+      <w:r>
+        <w:fldChar w:fldCharType="separate"/>
+      </w:r>
+      <w:r>
+        <w:rPr>
+          <w:noProof/>
+        </w:rPr>
+        <w:t>18</w:t>
+      </w:r>
+      <w:r>
+        <w:rPr>
+          <w:noProof/>
+        </w:rPr>
+        <w:fldChar w:fldCharType="end"/>
+      </w:r>
       <w:bookmarkEnd w:id="41"/>
       <w:r>
         <w:t xml:space="preserve"> File Unit_cell_equilibrium.txt</w:t>
@@ -21794,7 +22337,7 @@
           <w:numId w:val="5"/>
         </w:numPr>
       </w:pPr>
-      <w:bookmarkStart w:id="42" w:name="_Toc130110038"/>
+      <w:bookmarkStart w:id="42" w:name="_Toc131156199"/>
       <w:r>
         <w:t>Unit_cell_atom_relative_coordinates.txt</w:t>
       </w:r>
@@ -22026,25 +22569,51 @@
       <w:r>
         <w:t xml:space="preserve">Figure </w:t>
       </w:r>
-      <w:fldSimple w:instr=" STYLEREF 1 \s ">
-        <w:r>
-          <w:rPr>
-            <w:noProof/>
-          </w:rPr>
-          <w:t>VIII</w:t>
-        </w:r>
-      </w:fldSimple>
+      <w:r>
+        <w:fldChar w:fldCharType="begin"/>
+      </w:r>
+      <w:r>
+        <w:instrText xml:space="preserve"> STYLEREF 1 \s </w:instrText>
+      </w:r>
+      <w:r>
+        <w:fldChar w:fldCharType="separate"/>
+      </w:r>
+      <w:r>
+        <w:rPr>
+          <w:noProof/>
+        </w:rPr>
+        <w:t>VIII</w:t>
+      </w:r>
+      <w:r>
+        <w:rPr>
+          <w:noProof/>
+        </w:rPr>
+        <w:fldChar w:fldCharType="end"/>
+      </w:r>
       <w:r>
         <w:t>.</w:t>
       </w:r>
-      <w:fldSimple w:instr=" SEQ Figure \* ARABIC \s 1 ">
-        <w:r>
-          <w:rPr>
-            <w:noProof/>
-          </w:rPr>
-          <w:t>19</w:t>
-        </w:r>
-      </w:fldSimple>
+      <w:r>
+        <w:fldChar w:fldCharType="begin"/>
+      </w:r>
+      <w:r>
+        <w:instrText xml:space="preserve"> SEQ Figure \* ARABIC \s 1 </w:instrText>
+      </w:r>
+      <w:r>
+        <w:fldChar w:fldCharType="separate"/>
+      </w:r>
+      <w:r>
+        <w:rPr>
+          <w:noProof/>
+        </w:rPr>
+        <w:t>19</w:t>
+      </w:r>
+      <w:r>
+        <w:rPr>
+          <w:noProof/>
+        </w:rPr>
+        <w:fldChar w:fldCharType="end"/>
+      </w:r>
       <w:bookmarkEnd w:id="43"/>
       <w:r>
         <w:t xml:space="preserve"> File </w:t>
@@ -22076,7 +22645,7 @@
         </w:rPr>
       </w:pPr>
       <w:bookmarkStart w:id="44" w:name="_Ref130051615"/>
-      <w:bookmarkStart w:id="45" w:name="_Toc130110039"/>
+      <w:bookmarkStart w:id="45" w:name="_Toc131156200"/>
       <w:r>
         <w:t xml:space="preserve">Files </w:t>
       </w:r>
@@ -22440,7 +23009,7 @@
       <w:pPr>
         <w:pStyle w:val="Heading3"/>
       </w:pPr>
-      <w:bookmarkStart w:id="48" w:name="_Toc130110040"/>
+      <w:bookmarkStart w:id="48" w:name="_Toc131156201"/>
       <w:r>
         <w:t>Creation of initial configuration of an amorphous material</w:t>
       </w:r>
@@ -22818,7 +23387,7 @@
           <w:lang w:val="en-US"/>
         </w:rPr>
       </w:pPr>
-      <w:bookmarkStart w:id="49" w:name="_Toc130110041"/>
+      <w:bookmarkStart w:id="49" w:name="_Toc131156202"/>
       <w:r>
         <w:rPr>
           <w:color w:val="1F497D"/>
@@ -23450,7 +24019,7 @@
           <w:lang w:val="en-US"/>
         </w:rPr>
       </w:pPr>
-      <w:bookmarkStart w:id="50" w:name="_Toc130110042"/>
+      <w:bookmarkStart w:id="50" w:name="_Toc131156203"/>
       <w:r>
         <w:t xml:space="preserve">Files </w:t>
       </w:r>
@@ -23565,7 +24134,7 @@
       <w:pPr>
         <w:pStyle w:val="Heading3"/>
       </w:pPr>
-      <w:bookmarkStart w:id="51" w:name="_Toc130110043"/>
+      <w:bookmarkStart w:id="51" w:name="_Toc131156204"/>
       <w:r>
         <w:t>Calculation of free-energy along reaction coordinate path</w:t>
       </w:r>
@@ -23669,7 +24238,7 @@
           <w:numId w:val="5"/>
         </w:numPr>
       </w:pPr>
-      <w:bookmarkStart w:id="52" w:name="_Toc130110044"/>
+      <w:bookmarkStart w:id="52" w:name="_Toc131156205"/>
       <w:r>
         <w:t xml:space="preserve">File </w:t>
       </w:r>
@@ -23823,25 +24392,54 @@
       <w:r>
         <w:t xml:space="preserve">Figure </w:t>
       </w:r>
-      <w:fldSimple w:instr=" STYLEREF 1 \s ">
-        <w:r>
-          <w:rPr>
-            <w:noProof/>
-          </w:rPr>
-          <w:t>VIII</w:t>
-        </w:r>
-      </w:fldSimple>
+      <w:r>
+        <w:fldChar w:fldCharType="begin"/>
+      </w:r>
+      <w:r>
+        <w:instrText xml:space="preserve"> STYLEREF 1 \s </w:instrText>
+      </w:r>
+      <w:r>
+        <w:fldChar w:fldCharType="separate"/>
+      </w:r>
+      <w:r>
+        <w:rPr>
+          <w:noProof/>
+        </w:rPr>
+        <w:t>VIII</w:t>
+      </w:r>
+      <w:r>
+        <w:rPr>
+          <w:noProof/>
+        </w:rPr>
+        <w:fldChar w:fldCharType="end"/>
+      </w:r>
       <w:r>
         <w:t>.</w:t>
       </w:r>
-      <w:fldSimple w:instr=" SEQ Figure \* ARABIC \s 1 ">
-        <w:r>
-          <w:rPr>
-            <w:noProof/>
-          </w:rPr>
-          <w:t>20</w:t>
-        </w:r>
-      </w:fldSimple>
+      <w:r>
+        <w:fldChar w:fldCharType="begin"/>
+      </w:r>
+      <w:r>
+        <w:instrText xml:space="preserve"> SEQ Figure \* AR</w:instrText>
+      </w:r>
+      <w:r>
+        <w:instrText xml:space="preserve">ABIC \s 1 </w:instrText>
+      </w:r>
+      <w:r>
+        <w:fldChar w:fldCharType="separate"/>
+      </w:r>
+      <w:r>
+        <w:rPr>
+          <w:noProof/>
+        </w:rPr>
+        <w:t>20</w:t>
+      </w:r>
+      <w:r>
+        <w:rPr>
+          <w:noProof/>
+        </w:rPr>
+        <w:fldChar w:fldCharType="end"/>
+      </w:r>
       <w:bookmarkEnd w:id="53"/>
       <w:r>
         <w:t xml:space="preserve"> </w:t>
@@ -24236,7 +24834,7 @@
           <w:numId w:val="5"/>
         </w:numPr>
       </w:pPr>
-      <w:bookmarkStart w:id="54" w:name="_Toc130110045"/>
+      <w:bookmarkStart w:id="54" w:name="_Toc131156206"/>
       <w:r>
         <w:t>File</w:t>
       </w:r>
@@ -24474,7 +25072,7 @@
           <w:numId w:val="5"/>
         </w:numPr>
       </w:pPr>
-      <w:bookmarkStart w:id="55" w:name="_Toc130110046"/>
+      <w:bookmarkStart w:id="55" w:name="_Toc131156207"/>
       <w:r>
         <w:t>Files with photon attenuation lengths</w:t>
       </w:r>
@@ -24526,7 +25124,7 @@
           <w:numId w:val="5"/>
         </w:numPr>
       </w:pPr>
-      <w:bookmarkStart w:id="56" w:name="_Toc130110047"/>
+      <w:bookmarkStart w:id="56" w:name="_Toc131156208"/>
       <w:r>
         <w:t>K-points grid</w:t>
       </w:r>
@@ -24714,25 +25312,51 @@
       <w:r>
         <w:t xml:space="preserve">Figure </w:t>
       </w:r>
-      <w:fldSimple w:instr=" STYLEREF 1 \s ">
-        <w:r>
-          <w:rPr>
-            <w:noProof/>
-          </w:rPr>
-          <w:t>VIII</w:t>
-        </w:r>
-      </w:fldSimple>
+      <w:r>
+        <w:fldChar w:fldCharType="begin"/>
+      </w:r>
+      <w:r>
+        <w:instrText xml:space="preserve"> STYLEREF 1 \s </w:instrText>
+      </w:r>
+      <w:r>
+        <w:fldChar w:fldCharType="separate"/>
+      </w:r>
+      <w:r>
+        <w:rPr>
+          <w:noProof/>
+        </w:rPr>
+        <w:t>VIII</w:t>
+      </w:r>
+      <w:r>
+        <w:rPr>
+          <w:noProof/>
+        </w:rPr>
+        <w:fldChar w:fldCharType="end"/>
+      </w:r>
       <w:r>
         <w:t>.</w:t>
       </w:r>
-      <w:fldSimple w:instr=" SEQ Figure \* ARABIC \s 1 ">
-        <w:r>
-          <w:rPr>
-            <w:noProof/>
-          </w:rPr>
-          <w:t>21</w:t>
-        </w:r>
-      </w:fldSimple>
+      <w:r>
+        <w:fldChar w:fldCharType="begin"/>
+      </w:r>
+      <w:r>
+        <w:instrText xml:space="preserve"> SEQ Figure \* ARABIC \s 1 </w:instrText>
+      </w:r>
+      <w:r>
+        <w:fldChar w:fldCharType="separate"/>
+      </w:r>
+      <w:r>
+        <w:rPr>
+          <w:noProof/>
+        </w:rPr>
+        <w:t>21</w:t>
+      </w:r>
+      <w:r>
+        <w:rPr>
+          <w:noProof/>
+        </w:rPr>
+        <w:fldChar w:fldCharType="end"/>
+      </w:r>
       <w:bookmarkEnd w:id="57"/>
       <w:r>
         <w:t>. Example of k_grid.dat file</w:t>
@@ -24746,7 +25370,7 @@
           <w:numId w:val="29"/>
         </w:numPr>
       </w:pPr>
-      <w:bookmarkStart w:id="58" w:name="_Toc130110048"/>
+      <w:bookmarkStart w:id="58" w:name="_Toc131156209"/>
       <w:r>
         <w:t>Output Files</w:t>
       </w:r>
@@ -24765,7 +25389,7 @@
           <w:numId w:val="12"/>
         </w:numPr>
       </w:pPr>
-      <w:bookmarkStart w:id="59" w:name="_Toc130110049"/>
+      <w:bookmarkStart w:id="59" w:name="_Toc131156210"/>
       <w:r>
         <w:rPr>
           <w:rFonts w:eastAsiaTheme="minorHAnsi"/>
@@ -24942,7 +25566,7 @@
           <w:numId w:val="12"/>
         </w:numPr>
       </w:pPr>
-      <w:bookmarkStart w:id="60" w:name="_Toc130110050"/>
+      <w:bookmarkStart w:id="60" w:name="_Toc131156211"/>
       <w:r>
         <w:rPr>
           <w:rFonts w:eastAsiaTheme="minorHAnsi"/>
@@ -25024,7 +25648,7 @@
           <w:numId w:val="12"/>
         </w:numPr>
       </w:pPr>
-      <w:bookmarkStart w:id="61" w:name="_Toc130110051"/>
+      <w:bookmarkStart w:id="61" w:name="_Toc131156212"/>
       <w:r>
         <w:t>Directory OUTPUT_[</w:t>
       </w:r>
@@ -25658,7 +26282,7 @@
           <w:numId w:val="12"/>
         </w:numPr>
       </w:pPr>
-      <w:bookmarkStart w:id="62" w:name="_Toc130110052"/>
+      <w:bookmarkStart w:id="62" w:name="_Toc131156213"/>
       <w:r>
         <w:t>Communication</w:t>
       </w:r>
@@ -25772,7 +26396,7 @@
           <w:numId w:val="12"/>
         </w:numPr>
       </w:pPr>
-      <w:bookmarkStart w:id="63" w:name="_Toc130110053"/>
+      <w:bookmarkStart w:id="63" w:name="_Toc131156214"/>
       <w:r>
         <w:t>Plotting:  OUTPUT_Gnuplot_all.sh</w:t>
       </w:r>
@@ -25919,16 +26543,7 @@
         </w:rPr>
       </w:pPr>
       <w:r>
-        <w:t>OUTPUT_electron_distribution</w:t>
-      </w:r>
-      <w:r>
-        <w:t>_on_grid</w:t>
-      </w:r>
-      <w:r>
-        <w:t xml:space="preserve">_Gnuplot.sh – plots the electron distribution function </w:t>
-      </w:r>
-      <w:r>
-        <w:t>on the user-defined grid (</w:t>
+        <w:t>OUTPUT_electron_distribution_on_grid_Gnuplot.sh – plots the electron distribution function on the user-defined grid (</w:t>
       </w:r>
       <w:r>
         <w:rPr>
@@ -25938,19 +26553,7 @@
         <w:t>not</w:t>
       </w:r>
       <w:r>
-        <w:t xml:space="preserve"> the energy levels) </w:t>
-      </w:r>
-      <w:r>
-        <w:t>as an animated gif.</w:t>
-      </w:r>
-      <w:r>
-        <w:t xml:space="preserve"> The full distribution is plotted (low- and high-energy electrons), multiplied by the DOS; free-electron DOS is assumed for high-density electrons</w:t>
-      </w:r>
-      <w:r>
-        <w:t>.</w:t>
-      </w:r>
-      <w:r>
-        <w:t xml:space="preserve"> Thus, this plot is energy-resolved electron density.</w:t>
+        <w:t xml:space="preserve"> the energy levels) as an animated gif. The full distribution is plotted (low- and high-energy electrons), multiplied by the DOS; free-electron DOS is assumed for high-density electrons. Thus, this plot is energy-resolved electron density.</w:t>
       </w:r>
     </w:p>
     <w:p>
@@ -26181,7 +26784,7 @@
         <w:ind w:left="714" w:hanging="357"/>
         <w:jc w:val="both"/>
       </w:pPr>
-      <w:bookmarkStart w:id="64" w:name="_Toc130110054"/>
+      <w:bookmarkStart w:id="64" w:name="_Toc131156215"/>
       <w:r>
         <w:t>Output d</w:t>
       </w:r>
@@ -27324,30 +27927,24 @@
         <w:rPr>
           <w:color w:val="1F497D"/>
         </w:rPr>
-        <w:t>electron_distribution</w:t>
+        <w:t>electron_distribution_on_grid</w:t>
       </w:r>
       <w:r>
         <w:rPr>
           <w:color w:val="1F497D"/>
         </w:rPr>
-        <w:t>_on_grid</w:t>
+        <w:t>.</w:t>
       </w:r>
       <w:r>
         <w:rPr>
           <w:color w:val="1F497D"/>
         </w:rPr>
-        <w:t>.</w:t>
+        <w:t>dat</w:t>
       </w:r>
       <w:r>
         <w:rPr>
           <w:color w:val="1F497D"/>
         </w:rPr>
-        <w:t>dat</w:t>
-      </w:r>
-      <w:r>
-        <w:rPr>
-          <w:color w:val="1F497D"/>
-        </w:rPr>
         <w:t xml:space="preserve"> </w:t>
       </w:r>
       <w:r>
@@ -27357,10 +27954,7 @@
         <w:t xml:space="preserve">full </w:t>
       </w:r>
       <w:r>
-        <w:t>electron distribution function</w:t>
-      </w:r>
-      <w:r>
-        <w:t xml:space="preserve"> (energy-resolved density of electrons</w:t>
+        <w:t>electron distribution function (energy-resolved density of electrons</w:t>
       </w:r>
       <w:r>
         <w:t xml:space="preserve"> of both, low- and high-energy electrons, from Boltzmann and MC </w:t>
@@ -27370,13 +27964,7 @@
         <w:t>fractions</w:t>
       </w:r>
       <w:r>
-        <w:t>)</w:t>
-      </w:r>
-      <w:r>
-        <w:t xml:space="preserve"> on the </w:t>
-      </w:r>
-      <w:r>
-        <w:t>user-defined grid (</w:t>
+        <w:t>) on the user-defined grid (</w:t>
       </w:r>
       <w:r>
         <w:rPr>
@@ -27386,25 +27974,7 @@
         <w:t>not</w:t>
       </w:r>
       <w:r>
-        <w:t xml:space="preserve"> </w:t>
-      </w:r>
-      <w:r>
-        <w:t>current energy levels</w:t>
-      </w:r>
-      <w:r>
-        <w:t>)</w:t>
-      </w:r>
-      <w:r>
-        <w:t xml:space="preserve">, for each timestep separated by the double empty line. First line is energy </w:t>
-      </w:r>
-      <w:r>
-        <w:t>grid</w:t>
-      </w:r>
-      <w:r>
-        <w:t xml:space="preserve"> in [eV], second line is </w:t>
-      </w:r>
-      <w:r>
-        <w:t>the electron density</w:t>
+        <w:t xml:space="preserve"> current energy levels), for each timestep separated by the double empty line. First line is energy grid in [eV], second line is the electron density</w:t>
       </w:r>
       <w:r>
         <w:t xml:space="preserve"> in [1/(V*eV)] (where V is the volume of the supercell)</w:t>
@@ -28462,7 +29032,7 @@
         </w:numPr>
         <w:jc w:val="both"/>
       </w:pPr>
-      <w:bookmarkStart w:id="65" w:name="_Toc130110055"/>
+      <w:bookmarkStart w:id="65" w:name="_Toc131156216"/>
       <w:r>
         <w:t>…_CONVOLVED.dat output data files</w:t>
       </w:r>
@@ -28536,7 +29106,7 @@
         </w:numPr>
       </w:pPr>
       <w:bookmarkStart w:id="66" w:name="_Ref113545867"/>
-      <w:bookmarkStart w:id="67" w:name="_Toc130110056"/>
+      <w:bookmarkStart w:id="67" w:name="_Toc131156217"/>
       <w:r>
         <w:t>Post-processing</w:t>
       </w:r>
@@ -28603,7 +29173,7 @@
           <w:rFonts w:eastAsiaTheme="minorHAnsi"/>
         </w:rPr>
       </w:pPr>
-      <w:bookmarkStart w:id="68" w:name="_Toc130110057"/>
+      <w:bookmarkStart w:id="68" w:name="_Toc131156218"/>
       <w:r>
         <w:rPr>
           <w:rFonts w:eastAsiaTheme="minorHAnsi"/>
@@ -28799,7 +29369,7 @@
           <w:color w:val="4F81BD" w:themeColor="accent1"/>
         </w:rPr>
       </w:pPr>
-      <w:bookmarkStart w:id="69" w:name="_Toc130110058"/>
+      <w:bookmarkStart w:id="69" w:name="_Toc131156219"/>
       <w:r>
         <w:rPr>
           <w:color w:val="4F81BD" w:themeColor="accent1"/>
@@ -29353,7 +29923,7 @@
         </w:rPr>
       </w:pPr>
       <w:bookmarkStart w:id="70" w:name="_Ref71362056"/>
-      <w:bookmarkStart w:id="71" w:name="_Toc130110059"/>
+      <w:bookmarkStart w:id="71" w:name="_Toc131156220"/>
       <w:r>
         <w:rPr>
           <w:color w:val="4F81BD" w:themeColor="accent1"/>
@@ -29572,7 +30142,7 @@
         <w:fldChar w:fldCharType="begin" w:fldLock="1"/>
       </w:r>
       <w:r>
-        <w:instrText>ADDIN CSL_CITATION {"citationItems":[{"id":"ITEM-1","itemData":{"DOI":"10.1103/PhysRevB.102.064302","ISSN":"2469-9950","abstract":"Copyright © 2020, arXiv, All rights reserved. Electron-phonon coupling, being one of the most important parameters governing the material evolution after ultrafast energy deposition, yet remains the most unexplored one. In this work, we applied the dynamical coupling approach to calculate the nonadiabatic electron-ion energy exchange in nonequilibrium solids with the electronic temperature high above the atomic one. It was implemented into the tight-binding molecular dynamics code, and used to study electron-phonon coupling in various elemental metals. The developed approach is a universal scheme applicable to electronic temperatures up to a few electron-Volts, and to arbitrary atomic configuration and dynamics. We demonstrate that the calculated electron-ion (electron-phonon) coupling parameter agrees well with the available experimental data in high-electronic-temperature regime, validating the model. The following materials are studied here – fcc metals: Al, Ca, Ni, Cu, Sr, Y, Zr, Rh, Pd, Ag, Ir, Pt, Au, Pb; hcp metals: Mg, Sc, Ti, Co, Zn, Tc, Ru, Cd, Hf, Re, Os; bcc metals: V, Cr, Fe, Nb, Mo, Ba, Ta, W; diamond cubic lattice metals: Sn; specific cases of Ga, In, Mn, Te and Se; and additionally semimetal graphite and semiconductors Si and Ge. For many materials, we provide the first and so far the only estimation of the electron-phonon coupling at elevated electron temperatures, which can be used in various models simulating ultrafast energy deposition in matter. We also discuss the dependence of the coupling parameter on the atomic mass, temperature and density.","author":[{"dropping-particle":"","family":"Medvedev","given":"N.","non-dropping-particle":"","parse-names":false,"suffix":""},{"dropping-particle":"","family":"Milov","given":"I.","non-dropping-particle":"","parse-names":false,"suffix":""}],"container-title":"Physical Review B","id":"ITEM-1","issue":"6","issued":{"date-parts":[["2020","8","3"]]},"page":"064302","title":"Electron-phonon coupling in metals at high electronic temperatures","type":"article-journal","volume":"102"},"uris":["http://www.mendeley.com/documents/?uuid=922b2a3d-38da-3d48-86f5-2dd44feb7f25"]}],"mendeley":{"formattedCitation":"[41]","plainTextFormattedCitation":"[41]","previouslyFormattedCitation":"[40]"},"properties":{"noteIndex":0},"schema":"https://github.com/citation-style-language/schema/raw/master/csl-citation.json"}</w:instrText>
+        <w:instrText>ADDIN CSL_CITATION {"citationItems":[{"id":"ITEM-1","itemData":{"DOI":"10.1103/PhysRevB.102.064302","ISSN":"2469-9950","abstract":"Copyright © 2020, arXiv, All rights reserved. Electron-phonon coupling, being one of the most important parameters governing the material evolution after ultrafast energy deposition, yet remains the most unexplored one. In this work, we applied the dynamical coupling approach to calculate the nonadiabatic electron-ion energy exchange in nonequilibrium solids with the electronic temperature high above the atomic one. It was implemented into the tight-binding molecular dynamics code, and used to study electron-phonon coupling in various elemental metals. The developed approach is a universal scheme applicable to electronic temperatures up to a few electron-Volts, and to arbitrary atomic configuration and dynamics. We demonstrate that the calculated electron-ion (electron-phonon) coupling parameter agrees well with the available experimental data in high-electronic-temperature regime, validating the model. The following materials are studied here – fcc metals: Al, Ca, Ni, Cu, Sr, Y, Zr, Rh, Pd, Ag, Ir, Pt, Au, Pb; hcp metals: Mg, Sc, Ti, Co, Zn, Tc, Ru, Cd, Hf, Re, Os; bcc metals: V, Cr, Fe, Nb, Mo, Ba, Ta, W; diamond cubic lattice metals: Sn; specific cases of Ga, In, Mn, Te and Se; and additionally semimetal graphite and semiconductors Si and Ge. For many materials, we provide the first and so far the only estimation of the electron-phonon coupling at elevated electron temperatures, which can be used in various models simulating ultrafast energy deposition in matter. We also discuss the dependence of the coupling parameter on the atomic mass, temperature and density.","author":[{"dropping-particle":"","family":"Medvedev","given":"N.","non-dropping-particle":"","parse-names":false,"suffix":""},{"dropping-particle":"","family":"Milov","given":"I.","non-dropping-particle":"","parse-names":false,"suffix":""}],"container-title":"Physical Review B","id":"ITEM-1","issue":"6","issued":{"date-parts":[["2020","8","3"]]},"page":"064302","title":"Electron-phonon coupling in metals at high electronic temperatures","type":"article-journal","volume":"102"},"uris":["http://www.mendeley.com/documents/?uuid=922b2a3d-38da-3d48-86f5-2dd44feb7f25"]}],"mendeley":{"formattedCitation":"[41]","plainTextFormattedCitation":"[41]","previouslyFormattedCitation":"[41]"},"properties":{"noteIndex":0},"schema":"https://github.com/citation-style-language/schema/raw/master/csl-citation.json"}</w:instrText>
       </w:r>
       <w:r>
         <w:fldChar w:fldCharType="separate"/>
@@ -29951,7 +30521,7 @@
         <w:fldChar w:fldCharType="begin" w:fldLock="1"/>
       </w:r>
       <w:r>
-        <w:instrText>ADDIN CSL_CITATION {"citationItems":[{"id":"ITEM-1","itemData":{"DOI":"10.1103/PhysRevB.102.064302","ISSN":"2469-9950","abstract":"Copyright © 2020, arXiv, All rights reserved. Electron-phonon coupling, being one of the most important parameters governing the material evolution after ultrafast energy deposition, yet remains the most unexplored one. In this work, we applied the dynamical coupling approach to calculate the nonadiabatic electron-ion energy exchange in nonequilibrium solids with the electronic temperature high above the atomic one. It was implemented into the tight-binding molecular dynamics code, and used to study electron-phonon coupling in various elemental metals. The developed approach is a universal scheme applicable to electronic temperatures up to a few electron-Volts, and to arbitrary atomic configuration and dynamics. We demonstrate that the calculated electron-ion (electron-phonon) coupling parameter agrees well with the available experimental data in high-electronic-temperature regime, validating the model. The following materials are studied here – fcc metals: Al, Ca, Ni, Cu, Sr, Y, Zr, Rh, Pd, Ag, Ir, Pt, Au, Pb; hcp metals: Mg, Sc, Ti, Co, Zn, Tc, Ru, Cd, Hf, Re, Os; bcc metals: V, Cr, Fe, Nb, Mo, Ba, Ta, W; diamond cubic lattice metals: Sn; specific cases of Ga, In, Mn, Te and Se; and additionally semimetal graphite and semiconductors Si and Ge. For many materials, we provide the first and so far the only estimation of the electron-phonon coupling at elevated electron temperatures, which can be used in various models simulating ultrafast energy deposition in matter. We also discuss the dependence of the coupling parameter on the atomic mass, temperature and density.","author":[{"dropping-particle":"","family":"Medvedev","given":"N.","non-dropping-particle":"","parse-names":false,"suffix":""},{"dropping-particle":"","family":"Milov","given":"I.","non-dropping-particle":"","parse-names":false,"suffix":""}],"container-title":"Physical Review B","id":"ITEM-1","issue":"6","issued":{"date-parts":[["2020","8","3"]]},"page":"064302","title":"Electron-phonon coupling in metals at high electronic temperatures","type":"article-journal","volume":"102"},"uris":["http://www.mendeley.com/documents/?uuid=922b2a3d-38da-3d48-86f5-2dd44feb7f25"]}],"mendeley":{"formattedCitation":"[41]","plainTextFormattedCitation":"[41]","previouslyFormattedCitation":"[40]"},"properties":{"noteIndex":0},"schema":"https://github.com/citation-style-language/schema/raw/master/csl-citation.json"}</w:instrText>
+        <w:instrText>ADDIN CSL_CITATION {"citationItems":[{"id":"ITEM-1","itemData":{"DOI":"10.1103/PhysRevB.102.064302","ISSN":"2469-9950","abstract":"Copyright © 2020, arXiv, All rights reserved. Electron-phonon coupling, being one of the most important parameters governing the material evolution after ultrafast energy deposition, yet remains the most unexplored one. In this work, we applied the dynamical coupling approach to calculate the nonadiabatic electron-ion energy exchange in nonequilibrium solids with the electronic temperature high above the atomic one. It was implemented into the tight-binding molecular dynamics code, and used to study electron-phonon coupling in various elemental metals. The developed approach is a universal scheme applicable to electronic temperatures up to a few electron-Volts, and to arbitrary atomic configuration and dynamics. We demonstrate that the calculated electron-ion (electron-phonon) coupling parameter agrees well with the available experimental data in high-electronic-temperature regime, validating the model. The following materials are studied here – fcc metals: Al, Ca, Ni, Cu, Sr, Y, Zr, Rh, Pd, Ag, Ir, Pt, Au, Pb; hcp metals: Mg, Sc, Ti, Co, Zn, Tc, Ru, Cd, Hf, Re, Os; bcc metals: V, Cr, Fe, Nb, Mo, Ba, Ta, W; diamond cubic lattice metals: Sn; specific cases of Ga, In, Mn, Te and Se; and additionally semimetal graphite and semiconductors Si and Ge. For many materials, we provide the first and so far the only estimation of the electron-phonon coupling at elevated electron temperatures, which can be used in various models simulating ultrafast energy deposition in matter. We also discuss the dependence of the coupling parameter on the atomic mass, temperature and density.","author":[{"dropping-particle":"","family":"Medvedev","given":"N.","non-dropping-particle":"","parse-names":false,"suffix":""},{"dropping-particle":"","family":"Milov","given":"I.","non-dropping-particle":"","parse-names":false,"suffix":""}],"container-title":"Physical Review B","id":"ITEM-1","issue":"6","issued":{"date-parts":[["2020","8","3"]]},"page":"064302","title":"Electron-phonon coupling in metals at high electronic temperatures","type":"article-journal","volume":"102"},"uris":["http://www.mendeley.com/documents/?uuid=922b2a3d-38da-3d48-86f5-2dd44feb7f25"]}],"mendeley":{"formattedCitation":"[41]","plainTextFormattedCitation":"[41]","previouslyFormattedCitation":"[41]"},"properties":{"noteIndex":0},"schema":"https://github.com/citation-style-language/schema/raw/master/csl-citation.json"}</w:instrText>
       </w:r>
       <w:r>
         <w:fldChar w:fldCharType="separate"/>
@@ -30527,7 +31097,7 @@
         <w:fldChar w:fldCharType="begin" w:fldLock="1"/>
       </w:r>
       <w:r>
-        <w:instrText>ADDIN CSL_CITATION {"citationItems":[{"id":"ITEM-1","itemData":{"DOI":"10.1088/1742-6596/653/1/012086","ISSN":"1742-6588","abstract":"In this work, the model of thermodynamic and transport properties of copper and gold at electron-ion non-equilibrium state is presented. Accepted here ranges of electron temperature and pressure are enough to describe the experimentally achievable states. The changes in electron spectra due to electron heating and compression or expansion are taken into account using two-parabolic model. In our previous works, thermal conductivity and electron-ion coupling were considered as dependencies on electron and ion temperatures. Now the dependence on density for these coefficients is taken into account. To include exchange-correlation effects on electron-electron collisions we have found out how this effect can be included in electron screening. In addition, we have renewed our approach for heat conductivity calculation to include thermoelectric phenomena, which are significant at high electron temperatures. The effect of electron heating on sound velocities in aforementioned metals is investigated. The two-temperature hydrodynamics simulation of film expansion was provided with the use of the model presented here.","author":[{"dropping-particle":"","family":"Migdal","given":"K P","non-dropping-particle":"","parse-names":false,"suffix":""},{"dropping-particle":"","family":"Il'nitsky","given":"D K","non-dropping-particle":"","parse-names":false,"suffix":""},{"dropping-particle":"V","family":"Petrov","given":"Yu","non-dropping-particle":"","parse-names":false,"suffix":""},{"dropping-particle":"","family":"Inogamov","given":"N A","non-dropping-particle":"","parse-names":false,"suffix":""}],"container-title":"Journal of Physics: Conference Series","id":"ITEM-1","issue":"1","issued":{"date-parts":[["2015","11"]]},"page":"12086","publisher":"Institute of Physics Publishing","title":"Equations of state, energy transport and two-temperature hydrodynamic simulations for femtosecond laser irradiated copper and gold","type":"article-journal","volume":"653"},"uris":["http://www.mendeley.com/documents/?uuid=2e110742-7d8c-4719-b76a-b71c8e9bd689"]}],"mendeley":{"formattedCitation":"[45]","plainTextFormattedCitation":"[45]","previouslyFormattedCitation":"[44]"},"properties":{"noteIndex":0},"schema":"https://github.com/citation-style-language/schema/raw/master/csl-citation.json"}</w:instrText>
+        <w:instrText>ADDIN CSL_CITATION {"citationItems":[{"id":"ITEM-1","itemData":{"DOI":"10.1088/1742-6596/653/1/012086","ISSN":"1742-6588","abstract":"In this work, the model of thermodynamic and transport properties of copper and gold at electron-ion non-equilibrium state is presented. Accepted here ranges of electron temperature and pressure are enough to describe the experimentally achievable states. The changes in electron spectra due to electron heating and compression or expansion are taken into account using two-parabolic model. In our previous works, thermal conductivity and electron-ion coupling were considered as dependencies on electron and ion temperatures. Now the dependence on density for these coefficients is taken into account. To include exchange-correlation effects on electron-electron collisions we have found out how this effect can be included in electron screening. In addition, we have renewed our approach for heat conductivity calculation to include thermoelectric phenomena, which are significant at high electron temperatures. The effect of electron heating on sound velocities in aforementioned metals is investigated. The two-temperature hydrodynamics simulation of film expansion was provided with the use of the model presented here.","author":[{"dropping-particle":"","family":"Migdal","given":"K P","non-dropping-particle":"","parse-names":false,"suffix":""},{"dropping-particle":"","family":"Il'nitsky","given":"D K","non-dropping-particle":"","parse-names":false,"suffix":""},{"dropping-particle":"V","family":"Petrov","given":"Yu","non-dropping-particle":"","parse-names":false,"suffix":""},{"dropping-particle":"","family":"Inogamov","given":"N A","non-dropping-particle":"","parse-names":false,"suffix":""}],"container-title":"Journal of Physics: Conference Series","id":"ITEM-1","issue":"1","issued":{"date-parts":[["2015","11"]]},"page":"12086","publisher":"Institute of Physics Publishing","title":"Equations of state, energy transport and two-temperature hydrodynamic simulations for femtosecond laser irradiated copper and gold","type":"article-journal","volume":"653"},"uris":["http://www.mendeley.com/documents/?uuid=2e110742-7d8c-4719-b76a-b71c8e9bd689"]}],"mendeley":{"formattedCitation":"[45]","plainTextFormattedCitation":"[45]","previouslyFormattedCitation":"[45]"},"properties":{"noteIndex":0},"schema":"https://github.com/citation-style-language/schema/raw/master/csl-citation.json"}</w:instrText>
       </w:r>
       <w:r>
         <w:fldChar w:fldCharType="separate"/>
@@ -30728,7 +31298,7 @@
           <w:color w:val="4F81BD" w:themeColor="accent1"/>
         </w:rPr>
       </w:pPr>
-      <w:bookmarkStart w:id="72" w:name="_Toc130110060"/>
+      <w:bookmarkStart w:id="72" w:name="_Toc131156221"/>
       <w:r>
         <w:rPr>
           <w:color w:val="4F81BD" w:themeColor="accent1"/>
@@ -30946,25 +31516,51 @@
       <w:r>
         <w:t xml:space="preserve">Figure </w:t>
       </w:r>
-      <w:fldSimple w:instr=" STYLEREF 1 \s ">
-        <w:r>
-          <w:rPr>
-            <w:noProof/>
-          </w:rPr>
-          <w:t>X</w:t>
-        </w:r>
-      </w:fldSimple>
+      <w:r>
+        <w:fldChar w:fldCharType="begin"/>
+      </w:r>
+      <w:r>
+        <w:instrText xml:space="preserve"> STYLEREF 1 \s </w:instrText>
+      </w:r>
+      <w:r>
+        <w:fldChar w:fldCharType="separate"/>
+      </w:r>
+      <w:r>
+        <w:rPr>
+          <w:noProof/>
+        </w:rPr>
+        <w:t>X</w:t>
+      </w:r>
+      <w:r>
+        <w:rPr>
+          <w:noProof/>
+        </w:rPr>
+        <w:fldChar w:fldCharType="end"/>
+      </w:r>
       <w:r>
         <w:t>.</w:t>
       </w:r>
-      <w:fldSimple w:instr=" SEQ Figure \* ARABIC \s 1 ">
-        <w:r>
-          <w:rPr>
-            <w:noProof/>
-          </w:rPr>
-          <w:t>1</w:t>
-        </w:r>
-      </w:fldSimple>
+      <w:r>
+        <w:fldChar w:fldCharType="begin"/>
+      </w:r>
+      <w:r>
+        <w:instrText xml:space="preserve"> SEQ Figure \* ARABIC \s 1 </w:instrText>
+      </w:r>
+      <w:r>
+        <w:fldChar w:fldCharType="separate"/>
+      </w:r>
+      <w:r>
+        <w:rPr>
+          <w:noProof/>
+        </w:rPr>
+        <w:t>1</w:t>
+      </w:r>
+      <w:r>
+        <w:rPr>
+          <w:noProof/>
+        </w:rPr>
+        <w:fldChar w:fldCharType="end"/>
+      </w:r>
       <w:r>
         <w:t xml:space="preserve"> </w:t>
       </w:r>
@@ -31226,7 +31822,7 @@
         <w:fldChar w:fldCharType="begin" w:fldLock="1"/>
       </w:r>
       <w:r>
-        <w:instrText>ADDIN CSL_CITATION {"citationItems":[{"id":"ITEM-1","itemData":{"ISBN":"978-0-471-73192-4","abstract":"Optical Waves in Layered Media presents a clear picture of the propagation of optical waves in layered media and teaches the reader how to design and analyze optical devices using such media. Starting from the simplest case of plane wave propagation in homogeneous media, the author introduces a new matrix method for studying the optical properties of multilayer structures consisting of isotropic materials. He then describes propagation in anisotropic layered media and in inhomogeneous layers, guided waves, the coupling of modes, and the optical properties of superlattices and quantum wells. Optical Waves in Layered Media bridges the gap between theory and practice by means of numerical examples based on real-life situations.","author":[{"dropping-particle":"","family":"Yeh","given":"Pochi","non-dropping-particle":"","parse-names":false,"suffix":""}],"edition":"Volume 61","id":"ITEM-1","issued":{"date-parts":[["2005"]]},"number-of-pages":"416","publisher":"Wiley, the University of California","publisher-place":"Santa Barbara","title":"Optical Waves in Layered Media","type":"book"},"uris":["http://www.mendeley.com/documents/?uuid=438947e2-0b2a-473f-96b2-a9ec1ac7393b"]}],"mendeley":{"formattedCitation":"[46]","plainTextFormattedCitation":"[46]","previouslyFormattedCitation":"[45]"},"properties":{"noteIndex":0},"schema":"https://github.com/citation-style-language/schema/raw/master/csl-citation.json"}</w:instrText>
+        <w:instrText>ADDIN CSL_CITATION {"citationItems":[{"id":"ITEM-1","itemData":{"ISBN":"978-0-471-73192-4","abstract":"Optical Waves in Layered Media presents a clear picture of the propagation of optical waves in layered media and teaches the reader how to design and analyze optical devices using such media. Starting from the simplest case of plane wave propagation in homogeneous media, the author introduces a new matrix method for studying the optical properties of multilayer structures consisting of isotropic materials. He then describes propagation in anisotropic layered media and in inhomogeneous layers, guided waves, the coupling of modes, and the optical properties of superlattices and quantum wells. Optical Waves in Layered Media bridges the gap between theory and practice by means of numerical examples based on real-life situations.","author":[{"dropping-particle":"","family":"Yeh","given":"Pochi","non-dropping-particle":"","parse-names":false,"suffix":""}],"edition":"Volume 61","id":"ITEM-1","issued":{"date-parts":[["2005"]]},"number-of-pages":"416","publisher":"Wiley, the University of California","publisher-place":"Santa Barbara","title":"Optical Waves in Layered Media","type":"book"},"uris":["http://www.mendeley.com/documents/?uuid=438947e2-0b2a-473f-96b2-a9ec1ac7393b"]}],"mendeley":{"formattedCitation":"[46]","plainTextFormattedCitation":"[46]","previouslyFormattedCitation":"[46]"},"properties":{"noteIndex":0},"schema":"https://github.com/citation-style-language/schema/raw/master/csl-citation.json"}</w:instrText>
       </w:r>
       <w:r>
         <w:fldChar w:fldCharType="separate"/>
@@ -31451,7 +32047,7 @@
           <w:color w:val="4F81BD" w:themeColor="accent1"/>
         </w:rPr>
       </w:pPr>
-      <w:bookmarkStart w:id="73" w:name="_Toc130110061"/>
+      <w:bookmarkStart w:id="73" w:name="_Toc131156222"/>
       <w:r>
         <w:rPr>
           <w:color w:val="4F81BD" w:themeColor="accent1"/>
@@ -31737,9 +32333,11 @@
       <w:bookmarkStart w:id="74" w:name="_Toc126855679"/>
       <w:bookmarkStart w:id="75" w:name="_Toc130110006"/>
       <w:bookmarkStart w:id="76" w:name="_Toc130110062"/>
+      <w:bookmarkStart w:id="77" w:name="_Toc131156223"/>
       <w:bookmarkEnd w:id="74"/>
       <w:bookmarkEnd w:id="75"/>
       <w:bookmarkEnd w:id="76"/>
+      <w:bookmarkEnd w:id="77"/>
     </w:p>
     <w:p>
       <w:pPr>
@@ -31763,12 +32361,14 @@
           <w:szCs w:val="26"/>
         </w:rPr>
       </w:pPr>
-      <w:bookmarkStart w:id="77" w:name="_Toc126855680"/>
-      <w:bookmarkStart w:id="78" w:name="_Toc130110007"/>
-      <w:bookmarkStart w:id="79" w:name="_Toc130110063"/>
-      <w:bookmarkEnd w:id="77"/>
+      <w:bookmarkStart w:id="78" w:name="_Toc126855680"/>
+      <w:bookmarkStart w:id="79" w:name="_Toc130110007"/>
+      <w:bookmarkStart w:id="80" w:name="_Toc130110063"/>
+      <w:bookmarkStart w:id="81" w:name="_Toc131156224"/>
       <w:bookmarkEnd w:id="78"/>
       <w:bookmarkEnd w:id="79"/>
+      <w:bookmarkEnd w:id="80"/>
+      <w:bookmarkEnd w:id="81"/>
     </w:p>
     <w:p>
       <w:pPr>
@@ -31792,12 +32392,14 @@
           <w:szCs w:val="26"/>
         </w:rPr>
       </w:pPr>
-      <w:bookmarkStart w:id="80" w:name="_Toc126855681"/>
-      <w:bookmarkStart w:id="81" w:name="_Toc130110008"/>
-      <w:bookmarkStart w:id="82" w:name="_Toc130110064"/>
-      <w:bookmarkEnd w:id="80"/>
-      <w:bookmarkEnd w:id="81"/>
+      <w:bookmarkStart w:id="82" w:name="_Toc126855681"/>
+      <w:bookmarkStart w:id="83" w:name="_Toc130110008"/>
+      <w:bookmarkStart w:id="84" w:name="_Toc130110064"/>
+      <w:bookmarkStart w:id="85" w:name="_Toc131156225"/>
       <w:bookmarkEnd w:id="82"/>
+      <w:bookmarkEnd w:id="83"/>
+      <w:bookmarkEnd w:id="84"/>
+      <w:bookmarkEnd w:id="85"/>
     </w:p>
     <w:p>
       <w:pPr>
@@ -31810,14 +32412,14 @@
           <w:color w:val="4F81BD" w:themeColor="accent1"/>
         </w:rPr>
       </w:pPr>
-      <w:bookmarkStart w:id="83" w:name="_Toc130110065"/>
+      <w:bookmarkStart w:id="86" w:name="_Toc131156226"/>
       <w:r>
         <w:rPr>
           <w:color w:val="4F81BD" w:themeColor="accent1"/>
         </w:rPr>
         <w:t>Calculation of electron entropy</w:t>
       </w:r>
-      <w:bookmarkEnd w:id="83"/>
+      <w:bookmarkEnd w:id="86"/>
     </w:p>
     <w:p>
       <w:pPr>
@@ -31969,12 +32571,390 @@
     </w:p>
     <w:p>
       <w:pPr>
+        <w:pStyle w:val="Heading2"/>
+        <w:numPr>
+          <w:ilvl w:val="0"/>
+          <w:numId w:val="40"/>
+        </w:numPr>
+        <w:rPr>
+          <w:color w:val="4F81BD" w:themeColor="accent1"/>
+        </w:rPr>
+      </w:pPr>
+      <w:bookmarkStart w:id="87" w:name="_Toc131156227"/>
+      <w:r>
+        <w:rPr>
+          <w:color w:val="4F81BD" w:themeColor="accent1"/>
+        </w:rPr>
+        <w:t>Analysis of electron distribution</w:t>
+      </w:r>
+      <w:bookmarkEnd w:id="87"/>
+    </w:p>
+    <w:p>
+      <w:r>
+        <w:t xml:space="preserve">If the distribution on the grid was printed out (containing both, low-energy and high-energy electrons; file </w:t>
+      </w:r>
+      <w:r>
+        <w:rPr>
+          <w:color w:val="1F497D" w:themeColor="text2"/>
+        </w:rPr>
+        <w:t>OUTPUT_electron_distribution_on_grid.dat</w:t>
+      </w:r>
+      <w:r>
+        <w:t xml:space="preserve">), its further analysis is possible: </w:t>
+      </w:r>
+    </w:p>
+    <w:p>
+      <w:pPr>
+        <w:pStyle w:val="ListParagraph"/>
+        <w:numPr>
+          <w:ilvl w:val="0"/>
+          <w:numId w:val="14"/>
+        </w:numPr>
+      </w:pPr>
+      <w:r>
+        <w:t xml:space="preserve">it can be smoothened via convolution with a gaussian function of a given width in energy space (mimicking spectral function of </w:t>
+      </w:r>
+      <w:r>
+        <w:t xml:space="preserve">a </w:t>
+      </w:r>
+      <w:r>
+        <w:t>measuring detector)</w:t>
+      </w:r>
+    </w:p>
+    <w:p>
+      <w:pPr>
+        <w:pStyle w:val="ListParagraph"/>
+        <w:numPr>
+          <w:ilvl w:val="0"/>
+          <w:numId w:val="14"/>
+        </w:numPr>
+      </w:pPr>
+      <w:r>
+        <w:t>it can be averaged over time with given temporal profile (mimicking, e.g., photo- or Auger-emission from the chosen deep-shell holes)</w:t>
+      </w:r>
+    </w:p>
+    <w:p>
+      <w:pPr>
+        <w:jc w:val="both"/>
+      </w:pPr>
+      <w:r>
+        <w:t xml:space="preserve">The file </w:t>
+      </w:r>
+      <w:r>
+        <w:rPr>
+          <w:color w:val="1F497D" w:themeColor="text2"/>
+        </w:rPr>
+        <w:t>XTANT_el_distribution_analysis.f90</w:t>
+      </w:r>
+      <w:r>
+        <w:t xml:space="preserve"> should be compiled into </w:t>
+      </w:r>
+      <w:r>
+        <w:t xml:space="preserve">post-processing </w:t>
+      </w:r>
+      <w:r>
+        <w:t xml:space="preserve">subroutine </w:t>
+      </w:r>
+      <w:r>
+        <w:rPr>
+          <w:color w:val="1F497D" w:themeColor="text2"/>
+        </w:rPr>
+        <w:t>XTANT_el_distribution_analysis.exe</w:t>
+      </w:r>
+      <w:r>
+        <w:t xml:space="preserve">. This subroutine should be </w:t>
+      </w:r>
+      <w:r>
+        <w:t xml:space="preserve">placed </w:t>
+      </w:r>
+      <w:r>
+        <w:t>in the folder with the output data, and execute</w:t>
+      </w:r>
+      <w:r>
+        <w:t>d</w:t>
+      </w:r>
+      <w:r>
+        <w:t>.</w:t>
+      </w:r>
+      <w:r>
+        <w:t xml:space="preserve"> To execute, it requires the input file called </w:t>
+      </w:r>
+      <w:r>
+        <w:rPr>
+          <w:color w:val="1F497D" w:themeColor="text2"/>
+        </w:rPr>
+        <w:t>EL_DISTR.txt</w:t>
+      </w:r>
+      <w:r>
+        <w:t xml:space="preserve"> to be placed in the same directory. This file must contain three lines with the following parameters:</w:t>
+      </w:r>
+    </w:p>
+    <w:p>
+      <w:pPr>
+        <w:jc w:val="both"/>
+      </w:pPr>
+      <w:r>
+        <w:t>Line #1: Energy width in [eV]. Set a negative number to exclude convolution in the energy space, if not needed.</w:t>
+      </w:r>
+    </w:p>
+    <w:p>
+      <w:pPr>
+        <w:jc w:val="both"/>
+      </w:pPr>
+      <w:r>
+        <w:t>Line #2: File name, providing the data on the widths in time to average the distribution with; and the index of column to use in this file. Set a non-existing file name to exclude averaging in time, if not needed.</w:t>
+      </w:r>
+    </w:p>
+    <w:p>
+      <w:pPr>
+        <w:jc w:val="both"/>
+      </w:pPr>
+      <w:r>
+        <w:t xml:space="preserve">The results are printed in the </w:t>
+      </w:r>
+      <w:r>
+        <w:t xml:space="preserve">2 </w:t>
+      </w:r>
+      <w:r>
+        <w:t>output files</w:t>
+      </w:r>
+      <w:r>
+        <w:t xml:space="preserve"> and 2 gnuplot scripts to create plots from these files</w:t>
+      </w:r>
+      <w:r>
+        <w:t>:</w:t>
+      </w:r>
+    </w:p>
+    <w:p>
+      <w:pPr>
+        <w:pStyle w:val="ListParagraph"/>
+        <w:numPr>
+          <w:ilvl w:val="1"/>
+          <w:numId w:val="35"/>
+        </w:numPr>
+        <w:jc w:val="both"/>
+      </w:pPr>
+      <w:r>
+        <w:rPr>
+          <w:color w:val="1F497D" w:themeColor="text2"/>
+        </w:rPr>
+        <w:t>OUT_el_distr_vs_time.dat</w:t>
+      </w:r>
+      <w:r>
+        <w:t xml:space="preserve"> – containing the processed distribution function (convolved in energy space, as requested) in the same format as in the original file </w:t>
+      </w:r>
+      <w:r>
+        <w:rPr>
+          <w:color w:val="1F497D" w:themeColor="text2"/>
+        </w:rPr>
+        <w:t>OUTPUT_electron_distribution_on_grid.dat</w:t>
+      </w:r>
+      <w:r>
+        <w:t xml:space="preserve">. </w:t>
+      </w:r>
+      <w:r>
+        <w:t xml:space="preserve">If no convolutions are required (line 1 in </w:t>
+      </w:r>
+      <w:r>
+        <w:rPr>
+          <w:color w:val="1F497D" w:themeColor="text2"/>
+        </w:rPr>
+        <w:t>EL_DISTR.txt</w:t>
+      </w:r>
+      <w:r>
+        <w:t xml:space="preserve"> contain</w:t>
+      </w:r>
+      <w:r>
+        <w:t>s</w:t>
+      </w:r>
+      <w:r>
+        <w:t xml:space="preserve"> </w:t>
+      </w:r>
+      <w:r>
+        <w:t xml:space="preserve">a </w:t>
+      </w:r>
+      <w:r>
+        <w:t>negative number), this file is not created.</w:t>
+      </w:r>
+    </w:p>
+    <w:p>
+      <w:pPr>
+        <w:pStyle w:val="ListParagraph"/>
+        <w:jc w:val="both"/>
+      </w:pPr>
+      <w:r>
+        <w:t>Its corresponding gnuplot script is:</w:t>
+      </w:r>
+      <w:r>
+        <w:t xml:space="preserve"> </w:t>
+      </w:r>
+      <w:r>
+        <w:rPr>
+          <w:color w:val="1F497D" w:themeColor="text2"/>
+        </w:rPr>
+        <w:t>OUT_el_distr_vs_time.cmd</w:t>
+      </w:r>
+      <w:r>
+        <w:t xml:space="preserve"> (or .sh in Lunix), which should be executed manually to create an animated gif plot of the evolution of the convolved distribution function from the file.</w:t>
+      </w:r>
+    </w:p>
+    <w:p>
+      <w:pPr>
+        <w:pStyle w:val="ListParagraph"/>
+        <w:numPr>
+          <w:ilvl w:val="1"/>
+          <w:numId w:val="35"/>
+        </w:numPr>
+        <w:jc w:val="both"/>
+      </w:pPr>
+      <w:r>
+        <w:rPr>
+          <w:color w:val="1F497D" w:themeColor="text2"/>
+        </w:rPr>
+        <w:t>OUT_el_distr_average.dat</w:t>
+      </w:r>
+      <w:r>
+        <w:t xml:space="preserve"> – containing the distribution function averaged over time with the provided weights. If no weights were provided in a file, all weights are assumed to be =1, and the function is just averaged over time.</w:t>
+      </w:r>
+    </w:p>
+    <w:p>
+      <w:pPr>
+        <w:pStyle w:val="ListParagraph"/>
+        <w:jc w:val="both"/>
+      </w:pPr>
+      <w:r>
+        <w:t>Its corresponding gnuplot script is:</w:t>
+      </w:r>
+      <w:r>
+        <w:t xml:space="preserve"> </w:t>
+      </w:r>
+      <w:r>
+        <w:rPr>
+          <w:color w:val="1F497D" w:themeColor="text2"/>
+        </w:rPr>
+        <w:t>OUT_el_distr_average.cmd</w:t>
+      </w:r>
+      <w:r>
+        <w:t>, which creates a png-plot of the time-averaged distribution from the file.</w:t>
+      </w:r>
+    </w:p>
+    <w:p>
+      <w:pPr>
+        <w:jc w:val="both"/>
+      </w:pPr>
+      <w:r>
+        <w:lastRenderedPageBreak/>
+        <w:t>For example, if we want to construct the spectrum of photons emitted by the decay of L-shell holes in simulated aluminium, and measured with the detector with the spectral width of 1.5 eV, we set the following in the file:</w:t>
+      </w:r>
+    </w:p>
+    <w:p>
+      <w:pPr>
+        <w:spacing w:after="0"/>
+        <w:jc w:val="both"/>
+      </w:pPr>
+      <w:r>
+        <w:t>1.5</w:t>
+      </w:r>
+      <w:r>
+        <w:tab/>
+      </w:r>
+      <w:r>
+        <w:tab/>
+        <w:t>! [eV] Energy convolution parameter</w:t>
+      </w:r>
+    </w:p>
+    <w:p>
+      <w:pPr>
+        <w:spacing w:after="0"/>
+        <w:jc w:val="both"/>
+      </w:pPr>
+      <w:r>
+        <w:t>OUTPUT_deep_shell_holes.dat</w:t>
+      </w:r>
+      <w:r>
+        <w:tab/>
+        <w:t>5</w:t>
+      </w:r>
+    </w:p>
+    <w:p>
+      <w:pPr>
+        <w:spacing w:before="240"/>
+        <w:jc w:val="both"/>
+      </w:pPr>
+      <w:r>
+        <w:t>We chose this file with the core-holes, and set column #5 in it, containing the data on the number of L3-shell holes. This way, the resulting output is the electronic distribution averaged with the weights, corresponding to the transient number of L-shell holes, mimicking the spectrum of photons emitted in radiative decays of these holes. The resulting distribution is convolved with Gaussian function with the width of 1.5 eV, mimicking the detector resolution. Analogous procedure was used, e.g., in Ref.</w:t>
+      </w:r>
+      <w:r>
+        <w:fldChar w:fldCharType="begin" w:fldLock="1"/>
+      </w:r>
+      <w:r>
+        <w:instrText>ADDIN CSL_CITATION {"citationItems":[{"id":"ITEM-1","itemData":{"DOI":"10.1103/PhysRevLett.107.165003","ISSN":"0031-9007","author":[{"dropping-particle":"","family":"Medvedev","given":"N","non-dropping-particle":"","parse-names":false,"suffix":""},{"dropping-particle":"","family":"Zastrau","given":"U","non-dropping-particle":"","parse-names":false,"suffix":""},{"dropping-particle":"","family":"Förster","given":"E","non-dropping-particle":"","parse-names":false,"suffix":""},{"dropping-particle":"","family":"Gericke","given":"D O","non-dropping-particle":"","parse-names":false,"suffix":""},{"dropping-particle":"","family":"Rethfeld","given":"B","non-dropping-particle":"","parse-names":false,"suffix":""}],"container-title":"Physical Review Letters","id":"ITEM-1","issue":"16","issued":{"date-parts":[["2011","10"]]},"page":"165003","title":"Short-time electron dynamics in aluminum excited by femtosecond extreme ultraviolet radiation","type":"article-journal","volume":"107"},"uris":["http://www.mendeley.com/documents/?uuid=4f76b620-d825-4258-b8e1-1c92370696f1"]}],"mendeley":{"formattedCitation":"[47]","plainTextFormattedCitation":"[47]"},"properties":{"noteIndex":0},"schema":"https://github.com/citation-style-language/schema/raw/master/csl-citation.json"}</w:instrText>
+      </w:r>
+      <w:r>
+        <w:fldChar w:fldCharType="separate"/>
+      </w:r>
+      <w:r>
+        <w:rPr>
+          <w:noProof/>
+        </w:rPr>
+        <w:t>[47]</w:t>
+      </w:r>
+      <w:r>
+        <w:fldChar w:fldCharType="end"/>
+      </w:r>
+      <w:r>
+        <w:t>.</w:t>
+      </w:r>
+    </w:p>
+    <w:p>
+      <w:pPr>
+        <w:spacing w:before="240"/>
+        <w:jc w:val="both"/>
+      </w:pPr>
+      <w:r>
+        <w:t>Similarly</w:t>
+      </w:r>
+      <w:r>
+        <w:t xml:space="preserve">, a </w:t>
+      </w:r>
+      <w:r>
+        <w:t xml:space="preserve">spectrum of emitted electrons by a </w:t>
+      </w:r>
+      <w:r>
+        <w:t>probe pulse can be constructed, setting up a file with the profile of the probe pulse (e.g.</w:t>
+      </w:r>
+      <w:r>
+        <w:t>,</w:t>
+      </w:r>
+      <w:r>
+        <w:t xml:space="preserve"> gaussian, centred at a given delay time).</w:t>
+      </w:r>
+    </w:p>
+    <w:p>
+      <w:pPr>
+        <w:pStyle w:val="ListParagraph"/>
         <w:spacing w:after="0" w:line="312" w:lineRule="auto"/>
         <w:jc w:val="both"/>
         <w:rPr>
           <w:lang w:val="en-US"/>
         </w:rPr>
       </w:pPr>
+    </w:p>
+    <w:p>
+      <w:pPr>
+        <w:rPr>
+          <w:rFonts w:asciiTheme="majorHAnsi" w:eastAsiaTheme="majorEastAsia" w:hAnsiTheme="majorHAnsi" w:cstheme="majorBidi"/>
+          <w:b/>
+          <w:bCs/>
+          <w:color w:val="365F91" w:themeColor="accent1" w:themeShade="BF"/>
+          <w:sz w:val="28"/>
+          <w:szCs w:val="28"/>
+        </w:rPr>
+      </w:pPr>
+      <w:bookmarkStart w:id="88" w:name="_Toc131156228"/>
+      <w:r>
+        <w:br w:type="page"/>
+      </w:r>
     </w:p>
     <w:p>
       <w:pPr>
@@ -31985,11 +32965,11 @@
         </w:numPr>
         <w:jc w:val="both"/>
       </w:pPr>
-      <w:bookmarkStart w:id="84" w:name="_Toc130110066"/>
-      <w:r>
+      <w:r>
+        <w:lastRenderedPageBreak/>
         <w:t>References</w:t>
       </w:r>
-      <w:bookmarkEnd w:id="84"/>
+      <w:bookmarkEnd w:id="88"/>
     </w:p>
     <w:p>
       <w:pPr>
@@ -32335,14 +33315,7 @@
           <w:noProof/>
         </w:rPr>
         <w:tab/>
-        <w:t xml:space="preserve">M. Harmand, R. Coffee, M. Bionta, M. Chollet, D. French, D.M. Zhu, D.T. Fritz, H. Lemke, N. Medvedev, B. Ziaja, S. Toleikis, M. Cammarata, Achieving few-femtosecond time-sorting at </w:t>
-      </w:r>
-      <w:r>
-        <w:rPr>
-          <w:noProof/>
-        </w:rPr>
-        <w:lastRenderedPageBreak/>
-        <w:t>hard X-ray free-electron lasers, Nat Phot. 7 (2013) 215–218. https://doi.org/10.1038/nphoton.2013.11.</w:t>
+        <w:t>M. Harmand, R. Coffee, M. Bionta, M. Chollet, D. French, D.M. Zhu, D.T. Fritz, H. Lemke, N. Medvedev, B. Ziaja, S. Toleikis, M. Cammarata, Achieving few-femtosecond time-sorting at hard X-ray free-electron lasers, Nat Phot. 7 (2013) 215–218. https://doi.org/10.1038/nphoton.2013.11.</w:t>
       </w:r>
     </w:p>
     <w:p>
@@ -32446,7 +33419,14 @@
           <w:noProof/>
         </w:rPr>
         <w:tab/>
-        <w:t>D.A. Papaconstantopoulos, M.J. Mehl, The Slater Koster tight-binding method: a computationally efficient and accurate approach, J. Phys. Condens. Matter. 15 (2003) R413–R440. https://doi.org/10.1088/0953-8984/15/10/201.</w:t>
+        <w:t>D.A. Papaconstantopoulos, M.J. Mehl, The Slater Koster tight-binding method: a computationally efficient and accurate approach, J. Phys. Condens. Matter. 15 (2003) R413–</w:t>
+      </w:r>
+      <w:r>
+        <w:rPr>
+          <w:noProof/>
+        </w:rPr>
+        <w:lastRenderedPageBreak/>
+        <w:t>R440. https://doi.org/10.1088/0953-8984/15/10/201.</w:t>
       </w:r>
     </w:p>
     <w:p>
@@ -32810,14 +33790,7 @@
           <w:noProof/>
         </w:rPr>
         <w:tab/>
-        <w:t xml:space="preserve">N. Medvedev, I. Milov, Electron-phonon coupling in metals at high electronic temperatures, </w:t>
-      </w:r>
-      <w:r>
-        <w:rPr>
-          <w:noProof/>
-        </w:rPr>
-        <w:lastRenderedPageBreak/>
-        <w:t>Phys. Rev. B. 102 (2020) 064302. https://doi.org/10.1103/PhysRevB.102.064302.</w:t>
+        <w:t>N. Medvedev, I. Milov, Electron-phonon coupling in metals at high electronic temperatures, Phys. Rev. B. 102 (2020) 064302. https://doi.org/10.1103/PhysRevB.102.064302.</w:t>
       </w:r>
     </w:p>
     <w:p>
@@ -32921,7 +33894,14 @@
           <w:noProof/>
         </w:rPr>
         <w:tab/>
-        <w:t>M. Toufarová, V. Hájková, J. Chalupský, T. Burian, J. Vacík, V. Vorlíček, L. Vyšín, J. Gaudin, N. Medvedev, B. Ziaja, M. Nagasono, M. Yabashi, R. Sobierajski, J. Krzywinski, H. Sinn, M. Störmer, K. Koláček, K. Tiedtke, S. Toleikis, L. Juha, Contrasting behavior of covalent and molecular carbon allotropes exposed to extreme ultraviolet and soft x-ray free-electron laser radiation, Phys. Rev. B. 96 (2017). https://doi.org/10.1103/PhysRevB.96.214101.</w:t>
+        <w:t xml:space="preserve">M. Toufarová, V. Hájková, J. Chalupský, T. Burian, J. Vacík, V. Vorlíček, L. Vyšín, J. Gaudin, </w:t>
+      </w:r>
+      <w:r>
+        <w:rPr>
+          <w:noProof/>
+        </w:rPr>
+        <w:lastRenderedPageBreak/>
+        <w:t>N. Medvedev, B. Ziaja, M. Nagasono, M. Yabashi, R. Sobierajski, J. Krzywinski, H. Sinn, M. Störmer, K. Koláček, K. Tiedtke, S. Toleikis, L. Juha, Contrasting behavior of covalent and molecular carbon allotropes exposed to extreme ultraviolet and soft x-ray free-electron laser radiation, Phys. Rev. B. 96 (2017). https://doi.org/10.1103/PhysRevB.96.214101.</w:t>
       </w:r>
     </w:p>
     <w:p>
@@ -33218,9 +34198,34 @@
         <w:adjustRightInd w:val="0"/>
         <w:spacing w:before="100" w:after="100" w:line="240" w:lineRule="auto"/>
         <w:ind w:left="640" w:hanging="640"/>
-      </w:pPr>
-      <w:r>
-        <w:lastRenderedPageBreak/>
+        <w:rPr>
+          <w:noProof/>
+        </w:rPr>
+      </w:pPr>
+      <w:r>
+        <w:rPr>
+          <w:noProof/>
+        </w:rPr>
+        <w:t>[47]</w:t>
+      </w:r>
+      <w:r>
+        <w:rPr>
+          <w:noProof/>
+        </w:rPr>
+        <w:tab/>
+        <w:t>N. Medvedev, U. Zastrau, E. Förster, D.O. Gericke, B. Rethfeld, Short-time electron dynamics in aluminum excited by femtosecond extreme ultraviolet radiation, Phys. Rev. Lett. 107 (2011) 165003. https://doi.org/10.1103/PhysRevLett.107.165003.</w:t>
+      </w:r>
+    </w:p>
+    <w:p>
+      <w:pPr>
+        <w:widowControl w:val="0"/>
+        <w:autoSpaceDE w:val="0"/>
+        <w:autoSpaceDN w:val="0"/>
+        <w:adjustRightInd w:val="0"/>
+        <w:spacing w:before="100" w:after="100" w:line="240" w:lineRule="auto"/>
+        <w:ind w:left="640" w:hanging="640"/>
+      </w:pPr>
+      <w:r>
         <w:fldChar w:fldCharType="end"/>
       </w:r>
     </w:p>
@@ -37011,6 +38016,95 @@
     </w:lvl>
   </w:abstractNum>
   <w:abstractNum w:abstractNumId="30" w15:restartNumberingAfterBreak="0">
+    <w:nsid w:val="55E17219"/>
+    <w:multiLevelType w:val="hybridMultilevel"/>
+    <w:tmpl w:val="EF38F46E"/>
+    <w:lvl w:ilvl="0" w:tplc="FFFFFFFF">
+      <w:start w:val="1"/>
+      <w:numFmt w:val="decimal"/>
+      <w:lvlText w:val="%1)"/>
+      <w:lvlJc w:val="left"/>
+      <w:pPr>
+        <w:ind w:left="720" w:hanging="360"/>
+      </w:pPr>
+      <w:rPr>
+        <w:rFonts w:hint="default"/>
+      </w:rPr>
+    </w:lvl>
+    <w:lvl w:ilvl="1" w:tplc="FFFFFFFF" w:tentative="1">
+      <w:start w:val="1"/>
+      <w:numFmt w:val="lowerLetter"/>
+      <w:lvlText w:val="%2."/>
+      <w:lvlJc w:val="left"/>
+      <w:pPr>
+        <w:ind w:left="1440" w:hanging="360"/>
+      </w:pPr>
+    </w:lvl>
+    <w:lvl w:ilvl="2" w:tplc="FFFFFFFF" w:tentative="1">
+      <w:start w:val="1"/>
+      <w:numFmt w:val="lowerRoman"/>
+      <w:lvlText w:val="%3."/>
+      <w:lvlJc w:val="right"/>
+      <w:pPr>
+        <w:ind w:left="2160" w:hanging="180"/>
+      </w:pPr>
+    </w:lvl>
+    <w:lvl w:ilvl="3" w:tplc="FFFFFFFF" w:tentative="1">
+      <w:start w:val="1"/>
+      <w:numFmt w:val="decimal"/>
+      <w:lvlText w:val="%4."/>
+      <w:lvlJc w:val="left"/>
+      <w:pPr>
+        <w:ind w:left="2880" w:hanging="360"/>
+      </w:pPr>
+    </w:lvl>
+    <w:lvl w:ilvl="4" w:tplc="FFFFFFFF" w:tentative="1">
+      <w:start w:val="1"/>
+      <w:numFmt w:val="lowerLetter"/>
+      <w:lvlText w:val="%5."/>
+      <w:lvlJc w:val="left"/>
+      <w:pPr>
+        <w:ind w:left="3600" w:hanging="360"/>
+      </w:pPr>
+    </w:lvl>
+    <w:lvl w:ilvl="5" w:tplc="FFFFFFFF" w:tentative="1">
+      <w:start w:val="1"/>
+      <w:numFmt w:val="lowerRoman"/>
+      <w:lvlText w:val="%6."/>
+      <w:lvlJc w:val="right"/>
+      <w:pPr>
+        <w:ind w:left="4320" w:hanging="180"/>
+      </w:pPr>
+    </w:lvl>
+    <w:lvl w:ilvl="6" w:tplc="FFFFFFFF" w:tentative="1">
+      <w:start w:val="1"/>
+      <w:numFmt w:val="decimal"/>
+      <w:lvlText w:val="%7."/>
+      <w:lvlJc w:val="left"/>
+      <w:pPr>
+        <w:ind w:left="5040" w:hanging="360"/>
+      </w:pPr>
+    </w:lvl>
+    <w:lvl w:ilvl="7" w:tplc="FFFFFFFF" w:tentative="1">
+      <w:start w:val="1"/>
+      <w:numFmt w:val="lowerLetter"/>
+      <w:lvlText w:val="%8."/>
+      <w:lvlJc w:val="left"/>
+      <w:pPr>
+        <w:ind w:left="5760" w:hanging="360"/>
+      </w:pPr>
+    </w:lvl>
+    <w:lvl w:ilvl="8" w:tplc="FFFFFFFF" w:tentative="1">
+      <w:start w:val="1"/>
+      <w:numFmt w:val="lowerRoman"/>
+      <w:lvlText w:val="%9."/>
+      <w:lvlJc w:val="right"/>
+      <w:pPr>
+        <w:ind w:left="6480" w:hanging="180"/>
+      </w:pPr>
+    </w:lvl>
+  </w:abstractNum>
+  <w:abstractNum w:abstractNumId="31" w15:restartNumberingAfterBreak="0">
     <w:nsid w:val="57E66B14"/>
     <w:multiLevelType w:val="hybridMultilevel"/>
     <w:tmpl w:val="3ABE10D0"/>
@@ -37099,7 +38193,7 @@
       </w:pPr>
     </w:lvl>
   </w:abstractNum>
-  <w:abstractNum w:abstractNumId="31" w15:restartNumberingAfterBreak="0">
+  <w:abstractNum w:abstractNumId="32" w15:restartNumberingAfterBreak="0">
     <w:nsid w:val="59264826"/>
     <w:multiLevelType w:val="hybridMultilevel"/>
     <w:tmpl w:val="50705EAC"/>
@@ -37188,7 +38282,7 @@
       </w:pPr>
     </w:lvl>
   </w:abstractNum>
-  <w:abstractNum w:abstractNumId="32" w15:restartNumberingAfterBreak="0">
+  <w:abstractNum w:abstractNumId="33" w15:restartNumberingAfterBreak="0">
     <w:nsid w:val="5DA13199"/>
     <w:multiLevelType w:val="hybridMultilevel"/>
     <w:tmpl w:val="36524C10"/>
@@ -37277,7 +38371,7 @@
       </w:pPr>
     </w:lvl>
   </w:abstractNum>
-  <w:abstractNum w:abstractNumId="33" w15:restartNumberingAfterBreak="0">
+  <w:abstractNum w:abstractNumId="34" w15:restartNumberingAfterBreak="0">
     <w:nsid w:val="5DE9708F"/>
     <w:multiLevelType w:val="hybridMultilevel"/>
     <w:tmpl w:val="CA1E7524"/>
@@ -37366,7 +38460,7 @@
       </w:pPr>
     </w:lvl>
   </w:abstractNum>
-  <w:abstractNum w:abstractNumId="34" w15:restartNumberingAfterBreak="0">
+  <w:abstractNum w:abstractNumId="35" w15:restartNumberingAfterBreak="0">
     <w:nsid w:val="5FF158ED"/>
     <w:multiLevelType w:val="hybridMultilevel"/>
     <w:tmpl w:val="B9602E36"/>
@@ -37455,7 +38549,7 @@
       </w:pPr>
     </w:lvl>
   </w:abstractNum>
-  <w:abstractNum w:abstractNumId="35" w15:restartNumberingAfterBreak="0">
+  <w:abstractNum w:abstractNumId="36" w15:restartNumberingAfterBreak="0">
     <w:nsid w:val="63CD6EFA"/>
     <w:multiLevelType w:val="hybridMultilevel"/>
     <w:tmpl w:val="7FD47D80"/>
@@ -37544,7 +38638,7 @@
       </w:pPr>
     </w:lvl>
   </w:abstractNum>
-  <w:abstractNum w:abstractNumId="36" w15:restartNumberingAfterBreak="0">
+  <w:abstractNum w:abstractNumId="37" w15:restartNumberingAfterBreak="0">
     <w:nsid w:val="64FE2C59"/>
     <w:multiLevelType w:val="hybridMultilevel"/>
     <w:tmpl w:val="C88A01D0"/>
@@ -37633,7 +38727,7 @@
       </w:pPr>
     </w:lvl>
   </w:abstractNum>
-  <w:abstractNum w:abstractNumId="37" w15:restartNumberingAfterBreak="0">
+  <w:abstractNum w:abstractNumId="38" w15:restartNumberingAfterBreak="0">
     <w:nsid w:val="659B2FF4"/>
     <w:multiLevelType w:val="hybridMultilevel"/>
     <w:tmpl w:val="A1C22502"/>
@@ -37722,7 +38816,7 @@
       </w:pPr>
     </w:lvl>
   </w:abstractNum>
-  <w:abstractNum w:abstractNumId="38" w15:restartNumberingAfterBreak="0">
+  <w:abstractNum w:abstractNumId="39" w15:restartNumberingAfterBreak="0">
     <w:nsid w:val="66023333"/>
     <w:multiLevelType w:val="hybridMultilevel"/>
     <w:tmpl w:val="EC54FB92"/>
@@ -37811,7 +38905,7 @@
       </w:pPr>
     </w:lvl>
   </w:abstractNum>
-  <w:abstractNum w:abstractNumId="39" w15:restartNumberingAfterBreak="0">
+  <w:abstractNum w:abstractNumId="40" w15:restartNumberingAfterBreak="0">
     <w:nsid w:val="66D558F2"/>
     <w:multiLevelType w:val="hybridMultilevel"/>
     <w:tmpl w:val="5E8ECC18"/>
@@ -37900,7 +38994,7 @@
       </w:pPr>
     </w:lvl>
   </w:abstractNum>
-  <w:abstractNum w:abstractNumId="40" w15:restartNumberingAfterBreak="0">
+  <w:abstractNum w:abstractNumId="41" w15:restartNumberingAfterBreak="0">
     <w:nsid w:val="67D76059"/>
     <w:multiLevelType w:val="hybridMultilevel"/>
     <w:tmpl w:val="004A7C98"/>
@@ -37989,7 +39083,7 @@
       </w:pPr>
     </w:lvl>
   </w:abstractNum>
-  <w:abstractNum w:abstractNumId="41" w15:restartNumberingAfterBreak="0">
+  <w:abstractNum w:abstractNumId="42" w15:restartNumberingAfterBreak="0">
     <w:nsid w:val="6FFC7737"/>
     <w:multiLevelType w:val="hybridMultilevel"/>
     <w:tmpl w:val="80826814"/>
@@ -38079,7 +39173,7 @@
       </w:pPr>
     </w:lvl>
   </w:abstractNum>
-  <w:abstractNum w:abstractNumId="42" w15:restartNumberingAfterBreak="0">
+  <w:abstractNum w:abstractNumId="43" w15:restartNumberingAfterBreak="0">
     <w:nsid w:val="7146643B"/>
     <w:multiLevelType w:val="hybridMultilevel"/>
     <w:tmpl w:val="8F32F1F2"/>
@@ -38168,7 +39262,7 @@
       </w:pPr>
     </w:lvl>
   </w:abstractNum>
-  <w:abstractNum w:abstractNumId="43" w15:restartNumberingAfterBreak="0">
+  <w:abstractNum w:abstractNumId="44" w15:restartNumberingAfterBreak="0">
     <w:nsid w:val="781E5668"/>
     <w:multiLevelType w:val="hybridMultilevel"/>
     <w:tmpl w:val="77325384"/>
@@ -38257,10 +39351,10 @@
       </w:pPr>
     </w:lvl>
   </w:abstractNum>
-  <w:abstractNum w:abstractNumId="44" w15:restartNumberingAfterBreak="0">
+  <w:abstractNum w:abstractNumId="45" w15:restartNumberingAfterBreak="0">
     <w:nsid w:val="799D5714"/>
     <w:multiLevelType w:val="hybridMultilevel"/>
-    <w:tmpl w:val="EF38F46E"/>
+    <w:tmpl w:val="FFDAE012"/>
     <w:lvl w:ilvl="0" w:tplc="FFFFFFFF">
       <w:start w:val="1"/>
       <w:numFmt w:val="decimal"/>
@@ -38362,25 +39456,25 @@
     <w:abstractNumId w:val="6"/>
   </w:num>
   <w:num w:numId="6">
-    <w:abstractNumId w:val="42"/>
+    <w:abstractNumId w:val="43"/>
   </w:num>
   <w:num w:numId="7">
-    <w:abstractNumId w:val="37"/>
+    <w:abstractNumId w:val="38"/>
   </w:num>
   <w:num w:numId="8">
     <w:abstractNumId w:val="0"/>
   </w:num>
   <w:num w:numId="9">
-    <w:abstractNumId w:val="34"/>
+    <w:abstractNumId w:val="35"/>
   </w:num>
   <w:num w:numId="10">
     <w:abstractNumId w:val="17"/>
   </w:num>
   <w:num w:numId="11">
-    <w:abstractNumId w:val="35"/>
+    <w:abstractNumId w:val="36"/>
   </w:num>
   <w:num w:numId="12">
-    <w:abstractNumId w:val="39"/>
+    <w:abstractNumId w:val="40"/>
   </w:num>
   <w:num w:numId="13">
     <w:abstractNumId w:val="19"/>
@@ -38389,7 +39483,7 @@
     <w:abstractNumId w:val="27"/>
   </w:num>
   <w:num w:numId="15">
-    <w:abstractNumId w:val="31"/>
+    <w:abstractNumId w:val="32"/>
   </w:num>
   <w:num w:numId="16">
     <w:abstractNumId w:val="25"/>
@@ -38398,7 +39492,7 @@
     <w:abstractNumId w:val="3"/>
   </w:num>
   <w:num w:numId="18">
-    <w:abstractNumId w:val="32"/>
+    <w:abstractNumId w:val="33"/>
   </w:num>
   <w:num w:numId="19">
     <w:abstractNumId w:val="1"/>
@@ -38407,13 +39501,13 @@
     <w:abstractNumId w:val="24"/>
   </w:num>
   <w:num w:numId="21">
-    <w:abstractNumId w:val="43"/>
+    <w:abstractNumId w:val="44"/>
   </w:num>
   <w:num w:numId="22">
     <w:abstractNumId w:val="12"/>
   </w:num>
   <w:num w:numId="23">
-    <w:abstractNumId w:val="38"/>
+    <w:abstractNumId w:val="39"/>
   </w:num>
   <w:num w:numId="24">
     <w:abstractNumId w:val="4"/>
@@ -38425,7 +39519,7 @@
     <w:abstractNumId w:val="23"/>
   </w:num>
   <w:num w:numId="27">
-    <w:abstractNumId w:val="36"/>
+    <w:abstractNumId w:val="37"/>
   </w:num>
   <w:num w:numId="28">
     <w:abstractNumId w:val="28"/>
@@ -38446,7 +39540,7 @@
     <w:abstractNumId w:val="9"/>
   </w:num>
   <w:num w:numId="34">
-    <w:abstractNumId w:val="40"/>
+    <w:abstractNumId w:val="41"/>
   </w:num>
   <w:num w:numId="35">
     <w:abstractNumId w:val="29"/>
@@ -38455,7 +39549,7 @@
     <w:abstractNumId w:val="26"/>
   </w:num>
   <w:num w:numId="37">
-    <w:abstractNumId w:val="41"/>
+    <w:abstractNumId w:val="42"/>
   </w:num>
   <w:num w:numId="38">
     <w:abstractNumId w:val="16"/>
@@ -38464,13 +39558,13 @@
     <w:abstractNumId w:val="22"/>
   </w:num>
   <w:num w:numId="40">
-    <w:abstractNumId w:val="44"/>
+    <w:abstractNumId w:val="45"/>
   </w:num>
   <w:num w:numId="41">
-    <w:abstractNumId w:val="30"/>
+    <w:abstractNumId w:val="31"/>
   </w:num>
   <w:num w:numId="42">
-    <w:abstractNumId w:val="33"/>
+    <w:abstractNumId w:val="34"/>
   </w:num>
   <w:num w:numId="43">
     <w:abstractNumId w:val="11"/>
@@ -38480,6 +39574,9 @@
   </w:num>
   <w:num w:numId="45">
     <w:abstractNumId w:val="20"/>
+  </w:num>
+  <w:num w:numId="46">
+    <w:abstractNumId w:val="30"/>
   </w:num>
   <w:numIdMacAtCleanup w:val="35"/>
 </w:numbering>

</xml_diff>

<commit_message>
Electron spectrum and distribution constructed
</commit_message>
<xml_diff>
--- a/!XTANT_3_manual.docx
+++ b/!XTANT_3_manual.docx
@@ -128,7 +128,7 @@
         <w:rPr>
           <w:noProof/>
         </w:rPr>
-        <w:t>31/03/2023</w:t>
+        <w:t>01/04/2023</w:t>
       </w:r>
       <w:r>
         <w:rPr>
@@ -4437,35 +4437,7 @@
                 <w:rStyle w:val="Hyperlink"/>
                 <w:noProof/>
               </w:rPr>
-              <w:t>Analysis of ele</w:t>
-            </w:r>
-            <w:r>
-              <w:rPr>
-                <w:rStyle w:val="Hyperlink"/>
-                <w:noProof/>
-              </w:rPr>
-              <w:t>c</w:t>
-            </w:r>
-            <w:r>
-              <w:rPr>
-                <w:rStyle w:val="Hyperlink"/>
-                <w:noProof/>
-              </w:rPr>
-              <w:t>tro</w:t>
-            </w:r>
-            <w:r>
-              <w:rPr>
-                <w:rStyle w:val="Hyperlink"/>
-                <w:noProof/>
-              </w:rPr>
-              <w:t>n</w:t>
-            </w:r>
-            <w:r>
-              <w:rPr>
-                <w:rStyle w:val="Hyperlink"/>
-                <w:noProof/>
-              </w:rPr>
-              <w:t xml:space="preserve"> distribution</w:t>
+              <w:t>Analysis of electron distribution</w:t>
             </w:r>
             <w:r>
               <w:rPr>
@@ -9991,51 +9963,25 @@
       <w:r>
         <w:t xml:space="preserve">Figure </w:t>
       </w:r>
-      <w:r>
-        <w:fldChar w:fldCharType="begin"/>
-      </w:r>
-      <w:r>
-        <w:instrText xml:space="preserve"> STYLEREF 1 \s </w:instrText>
-      </w:r>
-      <w:r>
-        <w:fldChar w:fldCharType="separate"/>
-      </w:r>
-      <w:r>
-        <w:rPr>
-          <w:noProof/>
-        </w:rPr>
-        <w:t>VIII</w:t>
-      </w:r>
-      <w:r>
-        <w:rPr>
-          <w:noProof/>
-        </w:rPr>
-        <w:fldChar w:fldCharType="end"/>
-      </w:r>
+      <w:fldSimple w:instr=" STYLEREF 1 \s ">
+        <w:r>
+          <w:rPr>
+            <w:noProof/>
+          </w:rPr>
+          <w:t>VIII</w:t>
+        </w:r>
+      </w:fldSimple>
       <w:r>
         <w:t>.</w:t>
       </w:r>
-      <w:r>
-        <w:fldChar w:fldCharType="begin"/>
-      </w:r>
-      <w:r>
-        <w:instrText xml:space="preserve"> SEQ Figure \* ARABIC \s 1 </w:instrText>
-      </w:r>
-      <w:r>
-        <w:fldChar w:fldCharType="separate"/>
-      </w:r>
-      <w:r>
-        <w:rPr>
-          <w:noProof/>
-        </w:rPr>
-        <w:t>1</w:t>
-      </w:r>
-      <w:r>
-        <w:rPr>
-          <w:noProof/>
-        </w:rPr>
-        <w:fldChar w:fldCharType="end"/>
-      </w:r>
+      <w:fldSimple w:instr=" SEQ Figure \* ARABIC \s 1 ">
+        <w:r>
+          <w:rPr>
+            <w:noProof/>
+          </w:rPr>
+          <w:t>1</w:t>
+        </w:r>
+      </w:fldSimple>
       <w:r>
         <w:t xml:space="preserve"> INPUT_</w:t>
       </w:r>
@@ -11947,51 +11893,25 @@
       <w:r>
         <w:t xml:space="preserve">Figure </w:t>
       </w:r>
-      <w:r>
-        <w:fldChar w:fldCharType="begin"/>
-      </w:r>
-      <w:r>
-        <w:instrText xml:space="preserve"> STYLEREF 1 \s </w:instrText>
-      </w:r>
-      <w:r>
-        <w:fldChar w:fldCharType="separate"/>
-      </w:r>
-      <w:r>
-        <w:rPr>
-          <w:noProof/>
-        </w:rPr>
-        <w:t>VIII</w:t>
-      </w:r>
-      <w:r>
-        <w:rPr>
-          <w:noProof/>
-        </w:rPr>
-        <w:fldChar w:fldCharType="end"/>
-      </w:r>
+      <w:fldSimple w:instr=" STYLEREF 1 \s ">
+        <w:r>
+          <w:rPr>
+            <w:noProof/>
+          </w:rPr>
+          <w:t>VIII</w:t>
+        </w:r>
+      </w:fldSimple>
       <w:r>
         <w:t>.</w:t>
       </w:r>
-      <w:r>
-        <w:fldChar w:fldCharType="begin"/>
-      </w:r>
-      <w:r>
-        <w:instrText xml:space="preserve"> SEQ Figure \* ARABIC \s 1 </w:instrText>
-      </w:r>
-      <w:r>
-        <w:fldChar w:fldCharType="separate"/>
-      </w:r>
-      <w:r>
-        <w:rPr>
-          <w:noProof/>
-        </w:rPr>
-        <w:t>2</w:t>
-      </w:r>
-      <w:r>
-        <w:rPr>
-          <w:noProof/>
-        </w:rPr>
-        <w:fldChar w:fldCharType="end"/>
-      </w:r>
+      <w:fldSimple w:instr=" SEQ Figure \* ARABIC \s 1 ">
+        <w:r>
+          <w:rPr>
+            <w:noProof/>
+          </w:rPr>
+          <w:t>2</w:t>
+        </w:r>
+      </w:fldSimple>
       <w:r>
         <w:t>. NUMERICAL_PARAMETERS.txt example.</w:t>
       </w:r>
@@ -17920,51 +17840,25 @@
       <w:r>
         <w:t xml:space="preserve">Figure </w:t>
       </w:r>
-      <w:r>
-        <w:fldChar w:fldCharType="begin"/>
-      </w:r>
-      <w:r>
-        <w:instrText xml:space="preserve"> STYLEREF 1 \s </w:instrText>
-      </w:r>
-      <w:r>
-        <w:fldChar w:fldCharType="separate"/>
-      </w:r>
-      <w:r>
-        <w:rPr>
-          <w:noProof/>
-        </w:rPr>
-        <w:t>VIII</w:t>
-      </w:r>
-      <w:r>
-        <w:rPr>
-          <w:noProof/>
-        </w:rPr>
-        <w:fldChar w:fldCharType="end"/>
-      </w:r>
+      <w:fldSimple w:instr=" STYLEREF 1 \s ">
+        <w:r>
+          <w:rPr>
+            <w:noProof/>
+          </w:rPr>
+          <w:t>VIII</w:t>
+        </w:r>
+      </w:fldSimple>
       <w:r>
         <w:t>.</w:t>
       </w:r>
-      <w:r>
-        <w:fldChar w:fldCharType="begin"/>
-      </w:r>
-      <w:r>
-        <w:instrText xml:space="preserve"> SEQ Figure \* ARABIC \s 1 </w:instrText>
-      </w:r>
-      <w:r>
-        <w:fldChar w:fldCharType="separate"/>
-      </w:r>
-      <w:r>
-        <w:rPr>
-          <w:noProof/>
-        </w:rPr>
-        <w:t>4</w:t>
-      </w:r>
-      <w:r>
-        <w:rPr>
-          <w:noProof/>
-        </w:rPr>
-        <w:fldChar w:fldCharType="end"/>
-      </w:r>
+      <w:fldSimple w:instr=" SEQ Figure \* ARABIC \s 1 ">
+        <w:r>
+          <w:rPr>
+            <w:noProof/>
+          </w:rPr>
+          <w:t>4</w:t>
+        </w:r>
+      </w:fldSimple>
       <w:r>
         <w:t xml:space="preserve">. 3TB </w:t>
       </w:r>
@@ -17985,51 +17879,25 @@
         <w:tab/>
         <w:t xml:space="preserve">Figure </w:t>
       </w:r>
-      <w:r>
-        <w:fldChar w:fldCharType="begin"/>
-      </w:r>
-      <w:r>
-        <w:instrText xml:space="preserve"> STYLEREF 1 \s </w:instrText>
-      </w:r>
-      <w:r>
-        <w:fldChar w:fldCharType="separate"/>
-      </w:r>
-      <w:r>
-        <w:rPr>
-          <w:noProof/>
-        </w:rPr>
-        <w:t>VIII</w:t>
-      </w:r>
-      <w:r>
-        <w:rPr>
-          <w:noProof/>
-        </w:rPr>
-        <w:fldChar w:fldCharType="end"/>
-      </w:r>
+      <w:fldSimple w:instr=" STYLEREF 1 \s ">
+        <w:r>
+          <w:rPr>
+            <w:noProof/>
+          </w:rPr>
+          <w:t>VIII</w:t>
+        </w:r>
+      </w:fldSimple>
       <w:r>
         <w:t>.</w:t>
       </w:r>
-      <w:r>
-        <w:fldChar w:fldCharType="begin"/>
-      </w:r>
-      <w:r>
-        <w:instrText xml:space="preserve"> SEQ Figure \* ARABIC \s 1 </w:instrText>
-      </w:r>
-      <w:r>
-        <w:fldChar w:fldCharType="separate"/>
-      </w:r>
-      <w:r>
-        <w:rPr>
-          <w:noProof/>
-        </w:rPr>
-        <w:t>5</w:t>
-      </w:r>
-      <w:r>
-        <w:rPr>
-          <w:noProof/>
-        </w:rPr>
-        <w:fldChar w:fldCharType="end"/>
-      </w:r>
+      <w:fldSimple w:instr=" SEQ Figure \* ARABIC \s 1 ">
+        <w:r>
+          <w:rPr>
+            <w:noProof/>
+          </w:rPr>
+          <w:t>5</w:t>
+        </w:r>
+      </w:fldSimple>
       <w:r>
         <w:t xml:space="preserve"> 3TB </w:t>
       </w:r>
@@ -18381,51 +18249,25 @@
       <w:r>
         <w:t xml:space="preserve">Figure </w:t>
       </w:r>
-      <w:r>
-        <w:fldChar w:fldCharType="begin"/>
-      </w:r>
-      <w:r>
-        <w:instrText xml:space="preserve"> STYLEREF 1 \s </w:instrText>
-      </w:r>
-      <w:r>
-        <w:fldChar w:fldCharType="separate"/>
-      </w:r>
-      <w:r>
-        <w:rPr>
-          <w:noProof/>
-        </w:rPr>
-        <w:t>VIII</w:t>
-      </w:r>
-      <w:r>
-        <w:rPr>
-          <w:noProof/>
-        </w:rPr>
-        <w:fldChar w:fldCharType="end"/>
-      </w:r>
+      <w:fldSimple w:instr=" STYLEREF 1 \s ">
+        <w:r>
+          <w:rPr>
+            <w:noProof/>
+          </w:rPr>
+          <w:t>VIII</w:t>
+        </w:r>
+      </w:fldSimple>
       <w:r>
         <w:t>.</w:t>
       </w:r>
-      <w:r>
-        <w:fldChar w:fldCharType="begin"/>
-      </w:r>
-      <w:r>
-        <w:instrText xml:space="preserve"> SEQ Figure \* ARABIC \s 1 </w:instrText>
-      </w:r>
-      <w:r>
-        <w:fldChar w:fldCharType="separate"/>
-      </w:r>
-      <w:r>
-        <w:rPr>
-          <w:noProof/>
-        </w:rPr>
-        <w:t>6</w:t>
-      </w:r>
-      <w:r>
-        <w:rPr>
-          <w:noProof/>
-        </w:rPr>
-        <w:fldChar w:fldCharType="end"/>
-      </w:r>
+      <w:fldSimple w:instr=" SEQ Figure \* ARABIC \s 1 ">
+        <w:r>
+          <w:rPr>
+            <w:noProof/>
+          </w:rPr>
+          <w:t>6</w:t>
+        </w:r>
+      </w:fldSimple>
       <w:bookmarkEnd w:id="24"/>
       <w:r>
         <w:t xml:space="preserve">. BOP </w:t>
@@ -18449,51 +18291,25 @@
       <w:r>
         <w:t xml:space="preserve">Figure </w:t>
       </w:r>
-      <w:r>
-        <w:fldChar w:fldCharType="begin"/>
-      </w:r>
-      <w:r>
-        <w:instrText xml:space="preserve"> STYLEREF 1 \s </w:instrText>
-      </w:r>
-      <w:r>
-        <w:fldChar w:fldCharType="separate"/>
-      </w:r>
-      <w:r>
-        <w:rPr>
-          <w:noProof/>
-        </w:rPr>
-        <w:t>VIII</w:t>
-      </w:r>
-      <w:r>
-        <w:rPr>
-          <w:noProof/>
-        </w:rPr>
-        <w:fldChar w:fldCharType="end"/>
-      </w:r>
+      <w:fldSimple w:instr=" STYLEREF 1 \s ">
+        <w:r>
+          <w:rPr>
+            <w:noProof/>
+          </w:rPr>
+          <w:t>VIII</w:t>
+        </w:r>
+      </w:fldSimple>
       <w:r>
         <w:t>.</w:t>
       </w:r>
-      <w:r>
-        <w:fldChar w:fldCharType="begin"/>
-      </w:r>
-      <w:r>
-        <w:instrText xml:space="preserve"> SEQ Figure \* ARABIC \s 1 </w:instrText>
-      </w:r>
-      <w:r>
-        <w:fldChar w:fldCharType="separate"/>
-      </w:r>
-      <w:r>
-        <w:rPr>
-          <w:noProof/>
-        </w:rPr>
-        <w:t>7</w:t>
-      </w:r>
-      <w:r>
-        <w:rPr>
-          <w:noProof/>
-        </w:rPr>
-        <w:fldChar w:fldCharType="end"/>
-      </w:r>
+      <w:fldSimple w:instr=" SEQ Figure \* ARABIC \s 1 ">
+        <w:r>
+          <w:rPr>
+            <w:noProof/>
+          </w:rPr>
+          <w:t>7</w:t>
+        </w:r>
+      </w:fldSimple>
       <w:bookmarkEnd w:id="25"/>
       <w:r>
         <w:t xml:space="preserve"> BOP </w:t>
@@ -18713,51 +18529,25 @@
       <w:r>
         <w:t xml:space="preserve">Figure </w:t>
       </w:r>
-      <w:r>
-        <w:fldChar w:fldCharType="begin"/>
-      </w:r>
-      <w:r>
-        <w:instrText xml:space="preserve"> STYLEREF 1 \s </w:instrText>
-      </w:r>
-      <w:r>
-        <w:fldChar w:fldCharType="separate"/>
-      </w:r>
-      <w:r>
-        <w:rPr>
-          <w:noProof/>
-        </w:rPr>
-        <w:t>VIII</w:t>
-      </w:r>
-      <w:r>
-        <w:rPr>
-          <w:noProof/>
-        </w:rPr>
-        <w:fldChar w:fldCharType="end"/>
-      </w:r>
+      <w:fldSimple w:instr=" STYLEREF 1 \s ">
+        <w:r>
+          <w:rPr>
+            <w:noProof/>
+          </w:rPr>
+          <w:t>VIII</w:t>
+        </w:r>
+      </w:fldSimple>
       <w:r>
         <w:t>.</w:t>
       </w:r>
-      <w:r>
-        <w:fldChar w:fldCharType="begin"/>
-      </w:r>
-      <w:r>
-        <w:instrText xml:space="preserve"> SEQ Figure \* ARABIC \s 1 </w:instrText>
-      </w:r>
-      <w:r>
-        <w:fldChar w:fldCharType="separate"/>
-      </w:r>
-      <w:r>
-        <w:rPr>
-          <w:noProof/>
-        </w:rPr>
-        <w:t>8</w:t>
-      </w:r>
-      <w:r>
-        <w:rPr>
-          <w:noProof/>
-        </w:rPr>
-        <w:fldChar w:fldCharType="end"/>
-      </w:r>
+      <w:fldSimple w:instr=" SEQ Figure \* ARABIC \s 1 ">
+        <w:r>
+          <w:rPr>
+            <w:noProof/>
+          </w:rPr>
+          <w:t>8</w:t>
+        </w:r>
+      </w:fldSimple>
       <w:bookmarkEnd w:id="26"/>
       <w:r>
         <w:t xml:space="preserve">. </w:t>
@@ -18779,51 +18569,25 @@
       <w:r>
         <w:t xml:space="preserve">Figure </w:t>
       </w:r>
-      <w:r>
-        <w:fldChar w:fldCharType="begin"/>
-      </w:r>
-      <w:r>
-        <w:instrText xml:space="preserve"> STYLEREF 1 \s </w:instrText>
-      </w:r>
-      <w:r>
-        <w:fldChar w:fldCharType="separate"/>
-      </w:r>
-      <w:r>
-        <w:rPr>
-          <w:noProof/>
-        </w:rPr>
-        <w:t>VIII</w:t>
-      </w:r>
-      <w:r>
-        <w:rPr>
-          <w:noProof/>
-        </w:rPr>
-        <w:fldChar w:fldCharType="end"/>
-      </w:r>
+      <w:fldSimple w:instr=" STYLEREF 1 \s ">
+        <w:r>
+          <w:rPr>
+            <w:noProof/>
+          </w:rPr>
+          <w:t>VIII</w:t>
+        </w:r>
+      </w:fldSimple>
       <w:r>
         <w:t>.</w:t>
       </w:r>
-      <w:r>
-        <w:fldChar w:fldCharType="begin"/>
-      </w:r>
-      <w:r>
-        <w:instrText xml:space="preserve"> SEQ Figure \* ARABIC \s 1 </w:instrText>
-      </w:r>
-      <w:r>
-        <w:fldChar w:fldCharType="separate"/>
-      </w:r>
-      <w:r>
-        <w:rPr>
-          <w:noProof/>
-        </w:rPr>
-        <w:t>9</w:t>
-      </w:r>
-      <w:r>
-        <w:rPr>
-          <w:noProof/>
-        </w:rPr>
-        <w:fldChar w:fldCharType="end"/>
-      </w:r>
+      <w:fldSimple w:instr=" SEQ Figure \* ARABIC \s 1 ">
+        <w:r>
+          <w:rPr>
+            <w:noProof/>
+          </w:rPr>
+          <w:t>9</w:t>
+        </w:r>
+      </w:fldSimple>
       <w:bookmarkEnd w:id="27"/>
       <w:bookmarkEnd w:id="28"/>
       <w:r>
@@ -19713,51 +19477,25 @@
       <w:r>
         <w:t xml:space="preserve">Figure </w:t>
       </w:r>
-      <w:r>
-        <w:fldChar w:fldCharType="begin"/>
-      </w:r>
-      <w:r>
-        <w:instrText xml:space="preserve"> STYLEREF 1 \s </w:instrText>
-      </w:r>
-      <w:r>
-        <w:fldChar w:fldCharType="separate"/>
-      </w:r>
-      <w:r>
-        <w:rPr>
-          <w:noProof/>
-        </w:rPr>
-        <w:t>VIII</w:t>
-      </w:r>
-      <w:r>
-        <w:rPr>
-          <w:noProof/>
-        </w:rPr>
-        <w:fldChar w:fldCharType="end"/>
-      </w:r>
+      <w:fldSimple w:instr=" STYLEREF 1 \s ">
+        <w:r>
+          <w:rPr>
+            <w:noProof/>
+          </w:rPr>
+          <w:t>VIII</w:t>
+        </w:r>
+      </w:fldSimple>
       <w:r>
         <w:t>.</w:t>
       </w:r>
-      <w:r>
-        <w:fldChar w:fldCharType="begin"/>
-      </w:r>
-      <w:r>
-        <w:instrText xml:space="preserve"> SEQ Figure \* ARABIC \s 1 </w:instrText>
-      </w:r>
-      <w:r>
-        <w:fldChar w:fldCharType="separate"/>
-      </w:r>
-      <w:r>
-        <w:rPr>
-          <w:noProof/>
-        </w:rPr>
-        <w:t>10</w:t>
-      </w:r>
-      <w:r>
-        <w:rPr>
-          <w:noProof/>
-        </w:rPr>
-        <w:fldChar w:fldCharType="end"/>
-      </w:r>
+      <w:fldSimple w:instr=" SEQ Figure \* ARABIC \s 1 ">
+        <w:r>
+          <w:rPr>
+            <w:noProof/>
+          </w:rPr>
+          <w:t>10</w:t>
+        </w:r>
+      </w:fldSimple>
       <w:r>
         <w:t xml:space="preserve"> File </w:t>
       </w:r>
@@ -20160,51 +19898,25 @@
         <w:lastRenderedPageBreak/>
         <w:t xml:space="preserve">Figure </w:t>
       </w:r>
-      <w:r>
-        <w:fldChar w:fldCharType="begin"/>
-      </w:r>
-      <w:r>
-        <w:instrText xml:space="preserve"> STYLEREF 1 \s </w:instrText>
-      </w:r>
-      <w:r>
-        <w:fldChar w:fldCharType="separate"/>
-      </w:r>
-      <w:r>
-        <w:rPr>
-          <w:noProof/>
-        </w:rPr>
-        <w:t>VIII</w:t>
-      </w:r>
-      <w:r>
-        <w:rPr>
-          <w:noProof/>
-        </w:rPr>
-        <w:fldChar w:fldCharType="end"/>
-      </w:r>
+      <w:fldSimple w:instr=" STYLEREF 1 \s ">
+        <w:r>
+          <w:rPr>
+            <w:noProof/>
+          </w:rPr>
+          <w:t>VIII</w:t>
+        </w:r>
+      </w:fldSimple>
       <w:r>
         <w:t>.</w:t>
       </w:r>
-      <w:r>
-        <w:fldChar w:fldCharType="begin"/>
-      </w:r>
-      <w:r>
-        <w:instrText xml:space="preserve"> SEQ Figure \* ARABIC \s 1 </w:instrText>
-      </w:r>
-      <w:r>
-        <w:fldChar w:fldCharType="separate"/>
-      </w:r>
-      <w:r>
-        <w:rPr>
-          <w:noProof/>
-        </w:rPr>
-        <w:t>11</w:t>
-      </w:r>
-      <w:r>
-        <w:rPr>
-          <w:noProof/>
-        </w:rPr>
-        <w:fldChar w:fldCharType="end"/>
-      </w:r>
+      <w:fldSimple w:instr=" SEQ Figure \* ARABIC \s 1 ">
+        <w:r>
+          <w:rPr>
+            <w:noProof/>
+          </w:rPr>
+          <w:t>11</w:t>
+        </w:r>
+      </w:fldSimple>
       <w:bookmarkEnd w:id="29"/>
       <w:r>
         <w:t xml:space="preserve">. File </w:t>
@@ -20225,51 +19937,25 @@
       <w:r>
         <w:t xml:space="preserve">Figure </w:t>
       </w:r>
-      <w:r>
-        <w:fldChar w:fldCharType="begin"/>
-      </w:r>
-      <w:r>
-        <w:instrText xml:space="preserve"> STYLEREF 1 \s </w:instrText>
-      </w:r>
-      <w:r>
-        <w:fldChar w:fldCharType="separate"/>
-      </w:r>
-      <w:r>
-        <w:rPr>
-          <w:noProof/>
-        </w:rPr>
-        <w:t>VIII</w:t>
-      </w:r>
-      <w:r>
-        <w:rPr>
-          <w:noProof/>
-        </w:rPr>
-        <w:fldChar w:fldCharType="end"/>
-      </w:r>
+      <w:fldSimple w:instr=" STYLEREF 1 \s ">
+        <w:r>
+          <w:rPr>
+            <w:noProof/>
+          </w:rPr>
+          <w:t>VIII</w:t>
+        </w:r>
+      </w:fldSimple>
       <w:r>
         <w:t>.</w:t>
       </w:r>
-      <w:r>
-        <w:fldChar w:fldCharType="begin"/>
-      </w:r>
-      <w:r>
-        <w:instrText xml:space="preserve"> SEQ Figure \* ARABIC \s 1 </w:instrText>
-      </w:r>
-      <w:r>
-        <w:fldChar w:fldCharType="separate"/>
-      </w:r>
-      <w:r>
-        <w:rPr>
-          <w:noProof/>
-        </w:rPr>
-        <w:t>12</w:t>
-      </w:r>
-      <w:r>
-        <w:rPr>
-          <w:noProof/>
-        </w:rPr>
-        <w:fldChar w:fldCharType="end"/>
-      </w:r>
+      <w:fldSimple w:instr=" SEQ Figure \* ARABIC \s 1 ">
+        <w:r>
+          <w:rPr>
+            <w:noProof/>
+          </w:rPr>
+          <w:t>12</w:t>
+        </w:r>
+      </w:fldSimple>
       <w:bookmarkEnd w:id="30"/>
       <w:r>
         <w:t xml:space="preserve"> File </w:t>
@@ -20534,51 +20220,25 @@
       <w:r>
         <w:t xml:space="preserve">Figure </w:t>
       </w:r>
-      <w:r>
-        <w:fldChar w:fldCharType="begin"/>
-      </w:r>
-      <w:r>
-        <w:instrText xml:space="preserve"> STYLEREF 1 \s </w:instrText>
-      </w:r>
-      <w:r>
-        <w:fldChar w:fldCharType="separate"/>
-      </w:r>
-      <w:r>
-        <w:rPr>
-          <w:noProof/>
-        </w:rPr>
-        <w:t>VIII</w:t>
-      </w:r>
-      <w:r>
-        <w:rPr>
-          <w:noProof/>
-        </w:rPr>
-        <w:fldChar w:fldCharType="end"/>
-      </w:r>
+      <w:fldSimple w:instr=" STYLEREF 1 \s ">
+        <w:r>
+          <w:rPr>
+            <w:noProof/>
+          </w:rPr>
+          <w:t>VIII</w:t>
+        </w:r>
+      </w:fldSimple>
       <w:r>
         <w:t>.</w:t>
       </w:r>
-      <w:r>
-        <w:fldChar w:fldCharType="begin"/>
-      </w:r>
-      <w:r>
-        <w:instrText xml:space="preserve"> SEQ Figure \* ARABIC \s 1 </w:instrText>
-      </w:r>
-      <w:r>
-        <w:fldChar w:fldCharType="separate"/>
-      </w:r>
-      <w:r>
-        <w:rPr>
-          <w:noProof/>
-        </w:rPr>
-        <w:t>13</w:t>
-      </w:r>
-      <w:r>
-        <w:rPr>
-          <w:noProof/>
-        </w:rPr>
-        <w:fldChar w:fldCharType="end"/>
-      </w:r>
+      <w:fldSimple w:instr=" SEQ Figure \* ARABIC \s 1 ">
+        <w:r>
+          <w:rPr>
+            <w:noProof/>
+          </w:rPr>
+          <w:t>13</w:t>
+        </w:r>
+      </w:fldSimple>
       <w:bookmarkEnd w:id="31"/>
       <w:r>
         <w:t xml:space="preserve">. </w:t>
@@ -20601,54 +20261,25 @@
       <w:r>
         <w:t xml:space="preserve">Figure </w:t>
       </w:r>
-      <w:r>
-        <w:fldChar w:fldCharType="begin"/>
-      </w:r>
-      <w:r>
-        <w:instrText xml:space="preserve"> STYLEREF 1 \s</w:instrText>
-      </w:r>
-      <w:r>
-        <w:instrText xml:space="preserve"> </w:instrText>
-      </w:r>
-      <w:r>
-        <w:fldChar w:fldCharType="separate"/>
-      </w:r>
-      <w:r>
-        <w:rPr>
-          <w:noProof/>
-        </w:rPr>
-        <w:t>VIII</w:t>
-      </w:r>
-      <w:r>
-        <w:rPr>
-          <w:noProof/>
-        </w:rPr>
-        <w:fldChar w:fldCharType="end"/>
-      </w:r>
+      <w:fldSimple w:instr=" STYLEREF 1 \s ">
+        <w:r>
+          <w:rPr>
+            <w:noProof/>
+          </w:rPr>
+          <w:t>VIII</w:t>
+        </w:r>
+      </w:fldSimple>
       <w:r>
         <w:t>.</w:t>
       </w:r>
-      <w:r>
-        <w:fldChar w:fldCharType="begin"/>
-      </w:r>
-      <w:r>
-        <w:instrText xml:space="preserve"> SEQ Figure \* ARABIC \s 1 </w:instrText>
-      </w:r>
-      <w:r>
-        <w:fldChar w:fldCharType="separate"/>
-      </w:r>
-      <w:r>
-        <w:rPr>
-          <w:noProof/>
-        </w:rPr>
-        <w:t>14</w:t>
-      </w:r>
-      <w:r>
-        <w:rPr>
-          <w:noProof/>
-        </w:rPr>
-        <w:fldChar w:fldCharType="end"/>
-      </w:r>
+      <w:fldSimple w:instr=" SEQ Figure \* ARABIC \s 1 ">
+        <w:r>
+          <w:rPr>
+            <w:noProof/>
+          </w:rPr>
+          <w:t>14</w:t>
+        </w:r>
+      </w:fldSimple>
       <w:bookmarkEnd w:id="33"/>
       <w:r>
         <w:t xml:space="preserve"> </w:t>
@@ -20933,51 +20564,25 @@
       <w:r>
         <w:t xml:space="preserve">Figure </w:t>
       </w:r>
-      <w:r>
-        <w:fldChar w:fldCharType="begin"/>
-      </w:r>
-      <w:r>
-        <w:instrText xml:space="preserve"> STYLEREF 1 \s </w:instrText>
-      </w:r>
-      <w:r>
-        <w:fldChar w:fldCharType="separate"/>
-      </w:r>
-      <w:r>
-        <w:rPr>
-          <w:noProof/>
-        </w:rPr>
-        <w:t>VIII</w:t>
-      </w:r>
-      <w:r>
-        <w:rPr>
-          <w:noProof/>
-        </w:rPr>
-        <w:fldChar w:fldCharType="end"/>
-      </w:r>
+      <w:fldSimple w:instr=" STYLEREF 1 \s ">
+        <w:r>
+          <w:rPr>
+            <w:noProof/>
+          </w:rPr>
+          <w:t>VIII</w:t>
+        </w:r>
+      </w:fldSimple>
       <w:r>
         <w:t>.</w:t>
       </w:r>
-      <w:r>
-        <w:fldChar w:fldCharType="begin"/>
-      </w:r>
-      <w:r>
-        <w:instrText xml:space="preserve"> SEQ Figure \* ARABIC \s 1 </w:instrText>
-      </w:r>
-      <w:r>
-        <w:fldChar w:fldCharType="separate"/>
-      </w:r>
-      <w:r>
-        <w:rPr>
-          <w:noProof/>
-        </w:rPr>
-        <w:t>15</w:t>
-      </w:r>
-      <w:r>
-        <w:rPr>
-          <w:noProof/>
-        </w:rPr>
-        <w:fldChar w:fldCharType="end"/>
-      </w:r>
+      <w:fldSimple w:instr=" SEQ Figure \* ARABIC \s 1 ">
+        <w:r>
+          <w:rPr>
+            <w:noProof/>
+          </w:rPr>
+          <w:t>15</w:t>
+        </w:r>
+      </w:fldSimple>
       <w:bookmarkEnd w:id="35"/>
       <w:r>
         <w:t xml:space="preserve"> File C_C_TB_vdW.txt</w:t>
@@ -21250,51 +20855,25 @@
       <w:r>
         <w:t xml:space="preserve">Figure </w:t>
       </w:r>
-      <w:r>
-        <w:fldChar w:fldCharType="begin"/>
-      </w:r>
-      <w:r>
-        <w:instrText xml:space="preserve"> STYLEREF 1 \s </w:instrText>
-      </w:r>
-      <w:r>
-        <w:fldChar w:fldCharType="separate"/>
-      </w:r>
-      <w:r>
-        <w:rPr>
-          <w:noProof/>
-        </w:rPr>
-        <w:t>VIII</w:t>
-      </w:r>
-      <w:r>
-        <w:rPr>
-          <w:noProof/>
-        </w:rPr>
-        <w:fldChar w:fldCharType="end"/>
-      </w:r>
+      <w:fldSimple w:instr=" STYLEREF 1 \s ">
+        <w:r>
+          <w:rPr>
+            <w:noProof/>
+          </w:rPr>
+          <w:t>VIII</w:t>
+        </w:r>
+      </w:fldSimple>
       <w:r>
         <w:t>.</w:t>
       </w:r>
-      <w:r>
-        <w:fldChar w:fldCharType="begin"/>
-      </w:r>
-      <w:r>
-        <w:instrText xml:space="preserve"> SEQ Figure \* ARABIC \s 1 </w:instrText>
-      </w:r>
-      <w:r>
-        <w:fldChar w:fldCharType="separate"/>
-      </w:r>
-      <w:r>
-        <w:rPr>
-          <w:noProof/>
-        </w:rPr>
-        <w:t>16</w:t>
-      </w:r>
-      <w:r>
-        <w:rPr>
-          <w:noProof/>
-        </w:rPr>
-        <w:fldChar w:fldCharType="end"/>
-      </w:r>
+      <w:fldSimple w:instr=" SEQ Figure \* ARABIC \s 1 ">
+        <w:r>
+          <w:rPr>
+            <w:noProof/>
+          </w:rPr>
+          <w:t>16</w:t>
+        </w:r>
+      </w:fldSimple>
       <w:bookmarkEnd w:id="37"/>
       <w:r>
         <w:t xml:space="preserve"> File C_C_TB_Coulomb.txt</w:t>
@@ -22044,51 +21623,25 @@
       <w:r>
         <w:t xml:space="preserve">Figure </w:t>
       </w:r>
-      <w:r>
-        <w:fldChar w:fldCharType="begin"/>
-      </w:r>
-      <w:r>
-        <w:instrText xml:space="preserve"> STYLEREF 1 \s </w:instrText>
-      </w:r>
-      <w:r>
-        <w:fldChar w:fldCharType="separate"/>
-      </w:r>
-      <w:r>
-        <w:rPr>
-          <w:noProof/>
-        </w:rPr>
-        <w:t>VIII</w:t>
-      </w:r>
-      <w:r>
-        <w:rPr>
-          <w:noProof/>
-        </w:rPr>
-        <w:fldChar w:fldCharType="end"/>
-      </w:r>
+      <w:fldSimple w:instr=" STYLEREF 1 \s ">
+        <w:r>
+          <w:rPr>
+            <w:noProof/>
+          </w:rPr>
+          <w:t>VIII</w:t>
+        </w:r>
+      </w:fldSimple>
       <w:r>
         <w:t>.</w:t>
       </w:r>
-      <w:r>
-        <w:fldChar w:fldCharType="begin"/>
-      </w:r>
-      <w:r>
-        <w:instrText xml:space="preserve"> SEQ Figure \* ARABIC \s 1 </w:instrText>
-      </w:r>
-      <w:r>
-        <w:fldChar w:fldCharType="separate"/>
-      </w:r>
-      <w:r>
-        <w:rPr>
-          <w:noProof/>
-        </w:rPr>
-        <w:t>17</w:t>
-      </w:r>
-      <w:r>
-        <w:rPr>
-          <w:noProof/>
-        </w:rPr>
-        <w:fldChar w:fldCharType="end"/>
-      </w:r>
+      <w:fldSimple w:instr=" SEQ Figure \* ARABIC \s 1 ">
+        <w:r>
+          <w:rPr>
+            <w:noProof/>
+          </w:rPr>
+          <w:t>17</w:t>
+        </w:r>
+      </w:fldSimple>
       <w:bookmarkEnd w:id="39"/>
       <w:r>
         <w:t xml:space="preserve"> C_C_TB_wall.txt</w:t>
@@ -22268,51 +21821,25 @@
       <w:r>
         <w:t xml:space="preserve">Figure </w:t>
       </w:r>
-      <w:r>
-        <w:fldChar w:fldCharType="begin"/>
-      </w:r>
-      <w:r>
-        <w:instrText xml:space="preserve"> STYLEREF 1 \s </w:instrText>
-      </w:r>
-      <w:r>
-        <w:fldChar w:fldCharType="separate"/>
-      </w:r>
-      <w:r>
-        <w:rPr>
-          <w:noProof/>
-        </w:rPr>
-        <w:t>VIII</w:t>
-      </w:r>
-      <w:r>
-        <w:rPr>
-          <w:noProof/>
-        </w:rPr>
-        <w:fldChar w:fldCharType="end"/>
-      </w:r>
+      <w:fldSimple w:instr=" STYLEREF 1 \s ">
+        <w:r>
+          <w:rPr>
+            <w:noProof/>
+          </w:rPr>
+          <w:t>VIII</w:t>
+        </w:r>
+      </w:fldSimple>
       <w:r>
         <w:t>.</w:t>
       </w:r>
-      <w:r>
-        <w:fldChar w:fldCharType="begin"/>
-      </w:r>
-      <w:r>
-        <w:instrText xml:space="preserve"> SEQ Figure \* ARABIC \s 1 </w:instrText>
-      </w:r>
-      <w:r>
-        <w:fldChar w:fldCharType="separate"/>
-      </w:r>
-      <w:r>
-        <w:rPr>
-          <w:noProof/>
-        </w:rPr>
-        <w:t>18</w:t>
-      </w:r>
-      <w:r>
-        <w:rPr>
-          <w:noProof/>
-        </w:rPr>
-        <w:fldChar w:fldCharType="end"/>
-      </w:r>
+      <w:fldSimple w:instr=" SEQ Figure \* ARABIC \s 1 ">
+        <w:r>
+          <w:rPr>
+            <w:noProof/>
+          </w:rPr>
+          <w:t>18</w:t>
+        </w:r>
+      </w:fldSimple>
       <w:bookmarkEnd w:id="41"/>
       <w:r>
         <w:t xml:space="preserve"> File Unit_cell_equilibrium.txt</w:t>
@@ -22569,51 +22096,25 @@
       <w:r>
         <w:t xml:space="preserve">Figure </w:t>
       </w:r>
-      <w:r>
-        <w:fldChar w:fldCharType="begin"/>
-      </w:r>
-      <w:r>
-        <w:instrText xml:space="preserve"> STYLEREF 1 \s </w:instrText>
-      </w:r>
-      <w:r>
-        <w:fldChar w:fldCharType="separate"/>
-      </w:r>
-      <w:r>
-        <w:rPr>
-          <w:noProof/>
-        </w:rPr>
-        <w:t>VIII</w:t>
-      </w:r>
-      <w:r>
-        <w:rPr>
-          <w:noProof/>
-        </w:rPr>
-        <w:fldChar w:fldCharType="end"/>
-      </w:r>
+      <w:fldSimple w:instr=" STYLEREF 1 \s ">
+        <w:r>
+          <w:rPr>
+            <w:noProof/>
+          </w:rPr>
+          <w:t>VIII</w:t>
+        </w:r>
+      </w:fldSimple>
       <w:r>
         <w:t>.</w:t>
       </w:r>
-      <w:r>
-        <w:fldChar w:fldCharType="begin"/>
-      </w:r>
-      <w:r>
-        <w:instrText xml:space="preserve"> SEQ Figure \* ARABIC \s 1 </w:instrText>
-      </w:r>
-      <w:r>
-        <w:fldChar w:fldCharType="separate"/>
-      </w:r>
-      <w:r>
-        <w:rPr>
-          <w:noProof/>
-        </w:rPr>
-        <w:t>19</w:t>
-      </w:r>
-      <w:r>
-        <w:rPr>
-          <w:noProof/>
-        </w:rPr>
-        <w:fldChar w:fldCharType="end"/>
-      </w:r>
+      <w:fldSimple w:instr=" SEQ Figure \* ARABIC \s 1 ">
+        <w:r>
+          <w:rPr>
+            <w:noProof/>
+          </w:rPr>
+          <w:t>19</w:t>
+        </w:r>
+      </w:fldSimple>
       <w:bookmarkEnd w:id="43"/>
       <w:r>
         <w:t xml:space="preserve"> File </w:t>
@@ -24392,54 +23893,25 @@
       <w:r>
         <w:t xml:space="preserve">Figure </w:t>
       </w:r>
-      <w:r>
-        <w:fldChar w:fldCharType="begin"/>
-      </w:r>
-      <w:r>
-        <w:instrText xml:space="preserve"> STYLEREF 1 \s </w:instrText>
-      </w:r>
-      <w:r>
-        <w:fldChar w:fldCharType="separate"/>
-      </w:r>
-      <w:r>
-        <w:rPr>
-          <w:noProof/>
-        </w:rPr>
-        <w:t>VIII</w:t>
-      </w:r>
-      <w:r>
-        <w:rPr>
-          <w:noProof/>
-        </w:rPr>
-        <w:fldChar w:fldCharType="end"/>
-      </w:r>
+      <w:fldSimple w:instr=" STYLEREF 1 \s ">
+        <w:r>
+          <w:rPr>
+            <w:noProof/>
+          </w:rPr>
+          <w:t>VIII</w:t>
+        </w:r>
+      </w:fldSimple>
       <w:r>
         <w:t>.</w:t>
       </w:r>
-      <w:r>
-        <w:fldChar w:fldCharType="begin"/>
-      </w:r>
-      <w:r>
-        <w:instrText xml:space="preserve"> SEQ Figure \* AR</w:instrText>
-      </w:r>
-      <w:r>
-        <w:instrText xml:space="preserve">ABIC \s 1 </w:instrText>
-      </w:r>
-      <w:r>
-        <w:fldChar w:fldCharType="separate"/>
-      </w:r>
-      <w:r>
-        <w:rPr>
-          <w:noProof/>
-        </w:rPr>
-        <w:t>20</w:t>
-      </w:r>
-      <w:r>
-        <w:rPr>
-          <w:noProof/>
-        </w:rPr>
-        <w:fldChar w:fldCharType="end"/>
-      </w:r>
+      <w:fldSimple w:instr=" SEQ Figure \* ARABIC \s 1 ">
+        <w:r>
+          <w:rPr>
+            <w:noProof/>
+          </w:rPr>
+          <w:t>20</w:t>
+        </w:r>
+      </w:fldSimple>
       <w:bookmarkEnd w:id="53"/>
       <w:r>
         <w:t xml:space="preserve"> </w:t>
@@ -25312,51 +24784,25 @@
       <w:r>
         <w:t xml:space="preserve">Figure </w:t>
       </w:r>
-      <w:r>
-        <w:fldChar w:fldCharType="begin"/>
-      </w:r>
-      <w:r>
-        <w:instrText xml:space="preserve"> STYLEREF 1 \s </w:instrText>
-      </w:r>
-      <w:r>
-        <w:fldChar w:fldCharType="separate"/>
-      </w:r>
-      <w:r>
-        <w:rPr>
-          <w:noProof/>
-        </w:rPr>
-        <w:t>VIII</w:t>
-      </w:r>
-      <w:r>
-        <w:rPr>
-          <w:noProof/>
-        </w:rPr>
-        <w:fldChar w:fldCharType="end"/>
-      </w:r>
+      <w:fldSimple w:instr=" STYLEREF 1 \s ">
+        <w:r>
+          <w:rPr>
+            <w:noProof/>
+          </w:rPr>
+          <w:t>VIII</w:t>
+        </w:r>
+      </w:fldSimple>
       <w:r>
         <w:t>.</w:t>
       </w:r>
-      <w:r>
-        <w:fldChar w:fldCharType="begin"/>
-      </w:r>
-      <w:r>
-        <w:instrText xml:space="preserve"> SEQ Figure \* ARABIC \s 1 </w:instrText>
-      </w:r>
-      <w:r>
-        <w:fldChar w:fldCharType="separate"/>
-      </w:r>
-      <w:r>
-        <w:rPr>
-          <w:noProof/>
-        </w:rPr>
-        <w:t>21</w:t>
-      </w:r>
-      <w:r>
-        <w:rPr>
-          <w:noProof/>
-        </w:rPr>
-        <w:fldChar w:fldCharType="end"/>
-      </w:r>
+      <w:fldSimple w:instr=" SEQ Figure \* ARABIC \s 1 ">
+        <w:r>
+          <w:rPr>
+            <w:noProof/>
+          </w:rPr>
+          <w:t>21</w:t>
+        </w:r>
+      </w:fldSimple>
       <w:bookmarkEnd w:id="57"/>
       <w:r>
         <w:t>. Example of k_grid.dat file</w:t>
@@ -27904,13 +27350,34 @@
         <w:t>– contains electron distribution function on the current energy levels, for each timestep separated by the double empty line</w:t>
       </w:r>
       <w:r>
-        <w:t>. First line is energy level in [eV], second line is distribution function</w:t>
+        <w:t xml:space="preserve">. First </w:t>
+      </w:r>
+      <w:r>
+        <w:t>column</w:t>
+      </w:r>
+      <w:r>
+        <w:t xml:space="preserve"> is energy level in [eV], second </w:t>
+      </w:r>
+      <w:r>
+        <w:t>column</w:t>
+      </w:r>
+      <w:r>
+        <w:t xml:space="preserve"> </w:t>
+      </w:r>
+      <w:r>
+        <w:t>is distribution function</w:t>
       </w:r>
       <w:r>
         <w:t>.</w:t>
       </w:r>
       <w:r>
-        <w:t xml:space="preserve"> In case nonequilibrium distributions are used, such as BO or relaxation-time approximation, there is the third line, containing equivalent Fermi distribution (Fermi function for equivalent or kinetic electron temperature and chemical potential).</w:t>
+        <w:t xml:space="preserve"> In case nonequilibrium distributions are used, such as BO or relaxation-time approximation, there is the third </w:t>
+      </w:r>
+      <w:r>
+        <w:t>column</w:t>
+      </w:r>
+      <w:r>
+        <w:t>, containing equivalent Fermi distribution (Fermi function for equivalent or kinetic electron temperature and chemical potential).</w:t>
       </w:r>
     </w:p>
     <w:p>
@@ -27974,10 +27441,34 @@
         <w:t>not</w:t>
       </w:r>
       <w:r>
-        <w:t xml:space="preserve"> current energy levels), for each timestep separated by the double empty line. First line is energy grid in [eV], second line is the electron density</w:t>
+        <w:t xml:space="preserve"> current energy levels), for each timestep separated by the double empty line. First </w:t>
+      </w:r>
+      <w:r>
+        <w:t>column</w:t>
+      </w:r>
+      <w:r>
+        <w:t xml:space="preserve"> is energy grid in [eV], second </w:t>
+      </w:r>
+      <w:r>
+        <w:t>column</w:t>
+      </w:r>
+      <w:r>
+        <w:t xml:space="preserve"> </w:t>
+      </w:r>
+      <w:r>
+        <w:t>is the electron density</w:t>
       </w:r>
       <w:r>
         <w:t xml:space="preserve"> in [1/(V*eV)] (where V is the volume of the supercell)</w:t>
+      </w:r>
+      <w:r>
+        <w:t xml:space="preserve">, the third </w:t>
+      </w:r>
+      <w:r>
+        <w:t>column</w:t>
+      </w:r>
+      <w:r>
+        <w:t xml:space="preserve"> is the electron distribution function (second column divided by the density of states; for MC electrons, the free-electron DOS is assumed with the mass equal to the free-electron mass, whereas for the low-energy electrons, the DOS is counted as the number of energy levels (at the gamma-point) within the given grid interval)</w:t>
       </w:r>
       <w:r>
         <w:t>.</w:t>
@@ -28572,6 +28063,7 @@
         <w:rPr>
           <w:color w:val="1F497D" w:themeColor="text2"/>
         </w:rPr>
+        <w:lastRenderedPageBreak/>
         <w:t xml:space="preserve">OUTPUT_optical_coefficients.dat </w:t>
       </w:r>
       <w:r>
@@ -28592,7 +28084,6 @@
         <w:rPr>
           <w:color w:val="1F497D"/>
         </w:rPr>
-        <w:lastRenderedPageBreak/>
         <w:t>OUTPUT_pressure_and_stress.dat</w:t>
       </w:r>
       <w:r>
@@ -29159,6 +28650,7 @@
         <w:jc w:val="both"/>
       </w:pPr>
       <w:r>
+        <w:lastRenderedPageBreak/>
         <w:t>The following post-processing is possible:</w:t>
       </w:r>
     </w:p>
@@ -29178,7 +28670,6 @@
         <w:rPr>
           <w:rFonts w:eastAsiaTheme="minorHAnsi"/>
         </w:rPr>
-        <w:lastRenderedPageBreak/>
         <w:t>Extracting pair correlation function</w:t>
       </w:r>
       <w:bookmarkEnd w:id="68"/>
@@ -31516,51 +31007,25 @@
       <w:r>
         <w:t xml:space="preserve">Figure </w:t>
       </w:r>
-      <w:r>
-        <w:fldChar w:fldCharType="begin"/>
-      </w:r>
-      <w:r>
-        <w:instrText xml:space="preserve"> STYLEREF 1 \s </w:instrText>
-      </w:r>
-      <w:r>
-        <w:fldChar w:fldCharType="separate"/>
-      </w:r>
-      <w:r>
-        <w:rPr>
-          <w:noProof/>
-        </w:rPr>
-        <w:t>X</w:t>
-      </w:r>
-      <w:r>
-        <w:rPr>
-          <w:noProof/>
-        </w:rPr>
-        <w:fldChar w:fldCharType="end"/>
-      </w:r>
+      <w:fldSimple w:instr=" STYLEREF 1 \s ">
+        <w:r>
+          <w:rPr>
+            <w:noProof/>
+          </w:rPr>
+          <w:t>X</w:t>
+        </w:r>
+      </w:fldSimple>
       <w:r>
         <w:t>.</w:t>
       </w:r>
-      <w:r>
-        <w:fldChar w:fldCharType="begin"/>
-      </w:r>
-      <w:r>
-        <w:instrText xml:space="preserve"> SEQ Figure \* ARABIC \s 1 </w:instrText>
-      </w:r>
-      <w:r>
-        <w:fldChar w:fldCharType="separate"/>
-      </w:r>
-      <w:r>
-        <w:rPr>
-          <w:noProof/>
-        </w:rPr>
-        <w:t>1</w:t>
-      </w:r>
-      <w:r>
-        <w:rPr>
-          <w:noProof/>
-        </w:rPr>
-        <w:fldChar w:fldCharType="end"/>
-      </w:r>
+      <w:fldSimple w:instr=" SEQ Figure \* ARABIC \s 1 ">
+        <w:r>
+          <w:rPr>
+            <w:noProof/>
+          </w:rPr>
+          <w:t>1</w:t>
+        </w:r>
+      </w:fldSimple>
       <w:r>
         <w:t xml:space="preserve"> </w:t>
       </w:r>
@@ -32713,13 +32178,22 @@
         <w:t xml:space="preserve">The results are printed in the </w:t>
       </w:r>
       <w:r>
-        <w:t xml:space="preserve">2 </w:t>
+        <w:t>2</w:t>
+      </w:r>
+      <w:r>
+        <w:t xml:space="preserve"> </w:t>
       </w:r>
       <w:r>
         <w:t>output files</w:t>
       </w:r>
       <w:r>
-        <w:t xml:space="preserve"> and 2 gnuplot scripts to create plots from these files</w:t>
+        <w:t xml:space="preserve"> and </w:t>
+      </w:r>
+      <w:r>
+        <w:t>4</w:t>
+      </w:r>
+      <w:r>
+        <w:t xml:space="preserve"> gnuplot scripts to create plots from these files</w:t>
       </w:r>
       <w:r>
         <w:t>:</w:t>
@@ -32741,7 +32215,37 @@
         <w:t>OUT_el_distr_vs_time.dat</w:t>
       </w:r>
       <w:r>
-        <w:t xml:space="preserve"> – containing the processed distribution function (convolved in energy space, as requested) in the same format as in the original file </w:t>
+        <w:t xml:space="preserve"> – containing the processed</w:t>
+      </w:r>
+      <w:r>
+        <w:t xml:space="preserve"> electronic spectra (second column) and</w:t>
+      </w:r>
+      <w:r>
+        <w:t xml:space="preserve"> distribution function </w:t>
+      </w:r>
+      <w:r>
+        <w:t xml:space="preserve">(third column), both </w:t>
+      </w:r>
+      <w:r>
+        <w:t xml:space="preserve">convolved in energy space, </w:t>
+      </w:r>
+      <w:r>
+        <w:t>if</w:t>
+      </w:r>
+      <w:r>
+        <w:t xml:space="preserve"> requested</w:t>
+      </w:r>
+      <w:r>
+        <w:t>.</w:t>
+      </w:r>
+      <w:r>
+        <w:t xml:space="preserve"> </w:t>
+      </w:r>
+      <w:r>
+        <w:t>I</w:t>
+      </w:r>
+      <w:r>
+        <w:t xml:space="preserve">n the same format as in the original file </w:t>
       </w:r>
       <w:r>
         <w:rPr>
@@ -32783,7 +32287,16 @@
         <w:jc w:val="both"/>
       </w:pPr>
       <w:r>
-        <w:t>Its corresponding gnuplot script is:</w:t>
+        <w:t xml:space="preserve">Their </w:t>
+      </w:r>
+      <w:r>
+        <w:t>corresponding gnuplot scripts</w:t>
+      </w:r>
+      <w:r>
+        <w:t xml:space="preserve"> are</w:t>
+      </w:r>
+      <w:r>
+        <w:t>:</w:t>
       </w:r>
       <w:r>
         <w:t xml:space="preserve"> </w:t>
@@ -32795,7 +32308,49 @@
         <w:t>OUT_el_distr_vs_time.cmd</w:t>
       </w:r>
       <w:r>
-        <w:t xml:space="preserve"> (or .sh in Lunix), which should be executed manually to create an animated gif plot of the evolution of the convolved distribution function from the file.</w:t>
+        <w:t xml:space="preserve"> (or .sh in Lunix), executed </w:t>
+      </w:r>
+      <w:r>
+        <w:t xml:space="preserve">automatically </w:t>
+      </w:r>
+      <w:r>
+        <w:t xml:space="preserve">to create an animated gif plot of the evolution of the convolved </w:t>
+      </w:r>
+      <w:r>
+        <w:t xml:space="preserve">electronic spectrum </w:t>
+      </w:r>
+      <w:r>
+        <w:t>from the file.</w:t>
+      </w:r>
+      <w:r>
+        <w:t xml:space="preserve"> The second file is </w:t>
+      </w:r>
+      <w:r>
+        <w:rPr>
+          <w:color w:val="1F497D" w:themeColor="text2"/>
+        </w:rPr>
+        <w:t>OUT_el_distr_vs_time</w:t>
+      </w:r>
+      <w:r>
+        <w:rPr>
+          <w:color w:val="1F497D" w:themeColor="text2"/>
+        </w:rPr>
+        <w:t>_norm</w:t>
+      </w:r>
+      <w:r>
+        <w:rPr>
+          <w:color w:val="1F497D" w:themeColor="text2"/>
+        </w:rPr>
+        <w:t>.cmd</w:t>
+      </w:r>
+      <w:r>
+        <w:rPr>
+          <w:color w:val="1F497D" w:themeColor="text2"/>
+        </w:rPr>
+        <w:t xml:space="preserve"> </w:t>
+      </w:r>
+      <w:r>
+        <w:t>executed automatically to create an animated gif plot of the evolution of the convolved distribution function from the file</w:t>
       </w:r>
     </w:p>
     <w:p>
@@ -32814,16 +32369,38 @@
         <w:t>OUT_el_distr_average.dat</w:t>
       </w:r>
       <w:r>
-        <w:t xml:space="preserve"> – containing the distribution function averaged over time with the provided weights. If no weights were provided in a file, all weights are assumed to be =1, and the function is just averaged over time.</w:t>
-      </w:r>
-    </w:p>
-    <w:p>
-      <w:pPr>
-        <w:pStyle w:val="ListParagraph"/>
-        <w:jc w:val="both"/>
-      </w:pPr>
-      <w:r>
-        <w:t>Its corresponding gnuplot script is:</w:t>
+        <w:t xml:space="preserve"> – containing the </w:t>
+      </w:r>
+      <w:r>
+        <w:t xml:space="preserve">electronic spectrum (second column) and the </w:t>
+      </w:r>
+      <w:r>
+        <w:t xml:space="preserve">distribution function </w:t>
+      </w:r>
+      <w:r>
+        <w:t xml:space="preserve">(third column) </w:t>
+      </w:r>
+      <w:r>
+        <w:t>averaged over time with the provided weights. If no weights were provided in a file, all weights are assumed to be =1, and the function is just averaged over time.</w:t>
+      </w:r>
+    </w:p>
+    <w:p>
+      <w:pPr>
+        <w:pStyle w:val="ListParagraph"/>
+        <w:jc w:val="both"/>
+      </w:pPr>
+      <w:r>
+        <w:lastRenderedPageBreak/>
+        <w:t>Their</w:t>
+      </w:r>
+      <w:r>
+        <w:t xml:space="preserve"> corresponding gnuplot scripts</w:t>
+      </w:r>
+      <w:r>
+        <w:t xml:space="preserve"> are</w:t>
+      </w:r>
+      <w:r>
+        <w:t>:</w:t>
       </w:r>
       <w:r>
         <w:t xml:space="preserve"> </w:t>
@@ -32835,6 +32412,36 @@
         <w:t>OUT_el_distr_average.cmd</w:t>
       </w:r>
       <w:r>
+        <w:t xml:space="preserve">, which creates a png-plot of the time-averaged </w:t>
+      </w:r>
+      <w:r>
+        <w:t xml:space="preserve">spectrum </w:t>
+      </w:r>
+      <w:r>
+        <w:t>from the file</w:t>
+      </w:r>
+      <w:r>
+        <w:t xml:space="preserve">; and </w:t>
+      </w:r>
+      <w:r>
+        <w:rPr>
+          <w:color w:val="1F497D" w:themeColor="text2"/>
+        </w:rPr>
+        <w:t>OUT_el_distr_average</w:t>
+      </w:r>
+      <w:r>
+        <w:rPr>
+          <w:color w:val="1F497D" w:themeColor="text2"/>
+        </w:rPr>
+        <w:t>_norm</w:t>
+      </w:r>
+      <w:r>
+        <w:rPr>
+          <w:color w:val="1F497D" w:themeColor="text2"/>
+        </w:rPr>
+        <w:t>.cmd</w:t>
+      </w:r>
+      <w:r>
         <w:t>, which creates a png-plot of the time-averaged distribution from the file.</w:t>
       </w:r>
     </w:p>
@@ -32843,7 +32450,6 @@
         <w:jc w:val="both"/>
       </w:pPr>
       <w:r>
-        <w:lastRenderedPageBreak/>
         <w:t>For example, if we want to construct the spectrum of photons emitted by the decay of L-shell holes in simulated aluminium, and measured with the detector with the spectral width of 1.5 eV, we set the following in the file:</w:t>
       </w:r>
     </w:p>

</xml_diff>

<commit_message>
Option to use DFTB skf-files without repulsive potential
</commit_message>
<xml_diff>
--- a/!XTANT_3_manual.docx
+++ b/!XTANT_3_manual.docx
@@ -128,7 +128,7 @@
         <w:rPr>
           <w:noProof/>
         </w:rPr>
-        <w:t>06/04/2023</w:t>
+        <w:t>20/04/2023</w:t>
       </w:r>
       <w:r>
         <w:rPr>
@@ -1062,7 +1062,7 @@
                 <w:noProof/>
                 <w:webHidden/>
               </w:rPr>
-              <w:t>11</w:t>
+              <w:t>12</w:t>
             </w:r>
             <w:r>
               <w:rPr>
@@ -1501,7 +1501,7 @@
                 <w:noProof/>
                 <w:webHidden/>
               </w:rPr>
-              <w:t>24</w:t>
+              <w:t>25</w:t>
             </w:r>
             <w:r>
               <w:rPr>
@@ -1619,7 +1619,7 @@
                 <w:noProof/>
                 <w:webHidden/>
               </w:rPr>
-              <w:t>29</w:t>
+              <w:t>30</w:t>
             </w:r>
             <w:r>
               <w:rPr>
@@ -2140,7 +2140,7 @@
                 <w:noProof/>
                 <w:webHidden/>
               </w:rPr>
-              <w:t>31</w:t>
+              <w:t>32</w:t>
             </w:r>
             <w:r>
               <w:rPr>
@@ -2489,7 +2489,7 @@
                 <w:noProof/>
                 <w:webHidden/>
               </w:rPr>
-              <w:t>34</w:t>
+              <w:t>35</w:t>
             </w:r>
             <w:r>
               <w:rPr>
@@ -2592,7 +2592,7 @@
                 <w:noProof/>
                 <w:webHidden/>
               </w:rPr>
-              <w:t>34</w:t>
+              <w:t>35</w:t>
             </w:r>
             <w:r>
               <w:rPr>
@@ -9613,10 +9613,73 @@
         <w:rPr>
           <w:color w:val="1F497D" w:themeColor="text2"/>
         </w:rPr>
-        <w:t>3TB_PARAMETERS</w:t>
-      </w:r>
-      <w:r>
-        <w:t xml:space="preserve"> – files containing ThreeBodyTB parameterizations for elemental solids and binary compounds in xml format </w:t>
+        <w:t xml:space="preserve">DFTB_no_repulsion </w:t>
+      </w:r>
+      <w:r>
+        <w:t>optional directory</w:t>
+      </w:r>
+      <w:r>
+        <w:t xml:space="preserve"> with Slater-Koster files within DFTB format without the repulsive potential fitted, such as, e.g., can be found in</w:t>
+      </w:r>
+      <w:r>
+        <w:t xml:space="preserve"> </w:t>
+      </w:r>
+      <w:r>
+        <w:rPr>
+          <w:rStyle w:val="FootnoteReference"/>
+        </w:rPr>
+        <w:footnoteReference w:id="11"/>
+      </w:r>
+      <w:r>
+        <w:t>.</w:t>
+      </w:r>
+      <w:r>
+        <w:t xml:space="preserve"> </w:t>
+      </w:r>
+      <w:r>
+        <w:t>Inside this folder must be a directory with the parameterization name specified in the TB_Parameters file (e.g., “2elements”). In the directory, .skl files must be present, named [</w:t>
+      </w:r>
+      <w:r>
+        <w:rPr>
+          <w:i/>
+        </w:rPr>
+        <w:t>El</w:t>
+      </w:r>
+      <w:r>
+        <w:t>]</w:t>
+      </w:r>
+      <w:r>
+        <w:t>-</w:t>
+      </w:r>
+      <w:r>
+        <w:t>[</w:t>
+      </w:r>
+      <w:r>
+        <w:rPr>
+          <w:i/>
+        </w:rPr>
+        <w:t>El</w:t>
+      </w:r>
+      <w:r>
+        <w:t>]</w:t>
+      </w:r>
+      <w:r>
+        <w:t>.skf</w:t>
+      </w:r>
+      <w:r>
+        <w:t>, where [</w:t>
+      </w:r>
+      <w:r>
+        <w:rPr>
+          <w:i/>
+        </w:rPr>
+        <w:t>El</w:t>
+      </w:r>
+      <w:r>
+        <w:t>] stands for the element which overlap parameters</w:t>
+      </w:r>
+      <w:r>
+        <w:t>.</w:t>
       </w:r>
     </w:p>
     <w:p>
@@ -9633,49 +9696,10 @@
         <w:rPr>
           <w:color w:val="1F497D" w:themeColor="text2"/>
         </w:rPr>
-        <w:t>BASIS_SETS</w:t>
-      </w:r>
-      <w:r>
-        <w:t xml:space="preserve"> – files with Gaussian basis sets in the </w:t>
-      </w:r>
-      <w:r>
-        <w:t>gbs</w:t>
-      </w:r>
-      <w:r>
-        <w:t xml:space="preserve"> format</w:t>
-      </w:r>
-      <w:r>
-        <w:rPr>
-          <w:rStyle w:val="FootnoteReference"/>
-        </w:rPr>
-        <w:footnoteReference w:id="11"/>
-      </w:r>
-      <w:r>
-        <w:t xml:space="preserve"> (</w:t>
-      </w:r>
-      <w:r>
-        <w:rPr>
-          <w:i/>
-          <w:iCs/>
-        </w:rPr>
-        <w:t>currently unused, since xTB</w:t>
-      </w:r>
-      <w:r>
-        <w:rPr>
-          <w:i/>
-          <w:iCs/>
-        </w:rPr>
-        <w:t xml:space="preserve"> or ab-initio</w:t>
-      </w:r>
-      <w:r>
-        <w:rPr>
-          <w:i/>
-          <w:iCs/>
-        </w:rPr>
-        <w:t xml:space="preserve"> model is unfinished</w:t>
-      </w:r>
-      <w:r>
-        <w:t>)</w:t>
+        <w:t>3TB_PARAMETERS</w:t>
+      </w:r>
+      <w:r>
+        <w:t xml:space="preserve"> – files containing ThreeBodyTB parameterizations for elemental solids and binary compounds in xml format </w:t>
       </w:r>
     </w:p>
     <w:p>
@@ -9692,109 +9716,49 @@
         <w:rPr>
           <w:color w:val="1F497D" w:themeColor="text2"/>
         </w:rPr>
-        <w:t xml:space="preserve">BOP_data </w:t>
-      </w:r>
-      <w:r>
-        <w:t xml:space="preserve">– all the dimer parameters in BOP format in the file </w:t>
-      </w:r>
-      <w:r>
-        <w:rPr>
-          <w:color w:val="1F497D" w:themeColor="text2"/>
-        </w:rPr>
-        <w:t>models.bx</w:t>
-      </w:r>
-      <w:r>
-        <w:t xml:space="preserve"> </w:t>
-      </w:r>
-      <w:r>
-        <w:fldChar w:fldCharType="begin" w:fldLock="1"/>
-      </w:r>
-      <w:r>
-        <w:instrText>ADDIN CSL_CITATION {"citationItems":[{"id":"ITEM-1","itemData":{"DOI":"10.1103/PhysRevMaterials.5.023801","ISSN":"2475-9953","author":[{"dropping-particle":"","family":"Jenke","given":"Jan","non-dropping-particle":"","parse-names":false,"suffix":""},{"dropping-particle":"","family":"Ladines","given":"Alvin N","non-dropping-particle":"","parse-names":false,"suffix":""},{"dropping-particle":"","family":"Hammerschmidt","given":"Thomas","non-dropping-particle":"","parse-names":false,"suffix":""},{"dropping-particle":"","family":"Pettifor","given":"David G","non-dropping-particle":"","parse-names":false,"suffix":""},{"dropping-particle":"","family":"Drautz","given":"Ralf","non-dropping-particle":"","parse-names":false,"suffix":""}],"container-title":"Physical Review Materials","id":"ITEM-1","issue":"2","issued":{"date-parts":[["2021","2"]]},"page":"23801","publisher":"American Physical Society","title":"Tight-binding bond parameters for dimers across the periodic table from density-functional theory","type":"article-journal","volume":"5"},"uris":["http://www.mendeley.com/documents/?uuid=3dadc012-3c03-408b-8684-9898a6712027"]}],"mendeley":{"formattedCitation":"[3]","plainTextFormattedCitation":"[3]","previouslyFormattedCitation":"[3]"},"properties":{"noteIndex":0},"schema":"https://github.com/citation-style-language/schema/raw/master/csl-citation.json"}</w:instrText>
-      </w:r>
-      <w:r>
-        <w:fldChar w:fldCharType="separate"/>
-      </w:r>
-      <w:r>
-        <w:rPr>
-          <w:noProof/>
-        </w:rPr>
-        <w:t>[3]</w:t>
-      </w:r>
-      <w:r>
-        <w:fldChar w:fldCharType="end"/>
-      </w:r>
-    </w:p>
-    <w:p>
-      <w:pPr>
-        <w:spacing w:after="0" w:line="312" w:lineRule="auto"/>
-        <w:jc w:val="both"/>
-      </w:pPr>
-      <w:r>
-        <w:t xml:space="preserve">A </w:t>
-      </w:r>
-      <w:r>
-        <w:t>few</w:t>
-      </w:r>
-      <w:r>
-        <w:t xml:space="preserve"> other</w:t>
-      </w:r>
-      <w:r>
-        <w:t xml:space="preserve"> </w:t>
-      </w:r>
-      <w:r>
-        <w:t>folder</w:t>
-      </w:r>
-      <w:r>
-        <w:t>s with the names of the material</w:t>
-      </w:r>
-      <w:r>
-        <w:t>s</w:t>
-      </w:r>
-      <w:r>
-        <w:t xml:space="preserve"> </w:t>
-      </w:r>
-      <w:r>
-        <w:t>must be</w:t>
-      </w:r>
-      <w:r>
-        <w:t xml:space="preserve"> there. The material name given in the </w:t>
-      </w:r>
-      <w:r>
-        <w:rPr>
-          <w:color w:val="1F497D" w:themeColor="text2"/>
-        </w:rPr>
-        <w:t>INPUT_</w:t>
-      </w:r>
-      <w:r>
-        <w:rPr>
-          <w:color w:val="1F497D" w:themeColor="text2"/>
-        </w:rPr>
-        <w:t>MATERIAL</w:t>
-      </w:r>
-      <w:r>
-        <w:rPr>
-          <w:color w:val="1F497D" w:themeColor="text2"/>
-        </w:rPr>
-        <w:t>.txt</w:t>
-      </w:r>
-      <w:r>
-        <w:t xml:space="preserve"> </w:t>
-      </w:r>
-      <w:r>
-        <w:t xml:space="preserve">(see below) </w:t>
-      </w:r>
-      <w:r>
-        <w:t>must exactly coincide with the name of the folder, such as</w:t>
-      </w:r>
-      <w:r>
-        <w:t xml:space="preserve"> e.g.</w:t>
-      </w:r>
-      <w:r>
-        <w:t>:</w:t>
-      </w:r>
-      <w:r>
-        <w:t xml:space="preserve"> </w:t>
+        <w:t>BASIS_SETS</w:t>
+      </w:r>
+      <w:r>
+        <w:t xml:space="preserve"> – files with Gaussian basis sets in the </w:t>
+      </w:r>
+      <w:r>
+        <w:t>gbs</w:t>
+      </w:r>
+      <w:r>
+        <w:t xml:space="preserve"> format</w:t>
+      </w:r>
+      <w:r>
+        <w:rPr>
+          <w:rStyle w:val="FootnoteReference"/>
+        </w:rPr>
+        <w:footnoteReference w:id="12"/>
+      </w:r>
+      <w:r>
+        <w:t xml:space="preserve"> (</w:t>
+      </w:r>
+      <w:r>
+        <w:rPr>
+          <w:i/>
+          <w:iCs/>
+        </w:rPr>
+        <w:t>currently unused, since xTB</w:t>
+      </w:r>
+      <w:r>
+        <w:rPr>
+          <w:i/>
+          <w:iCs/>
+        </w:rPr>
+        <w:t xml:space="preserve"> or ab-initio</w:t>
+      </w:r>
+      <w:r>
+        <w:rPr>
+          <w:i/>
+          <w:iCs/>
+        </w:rPr>
+        <w:t xml:space="preserve"> model is unfinished</w:t>
+      </w:r>
+      <w:r>
+        <w:t>)</w:t>
       </w:r>
     </w:p>
     <w:p>
@@ -9809,8 +9773,128 @@
       </w:pPr>
       <w:r>
         <w:rPr>
+          <w:color w:val="1F497D" w:themeColor="text2"/>
+        </w:rPr>
+        <w:t xml:space="preserve">BOP_data </w:t>
+      </w:r>
+      <w:r>
+        <w:t xml:space="preserve">– all the dimer parameters in BOP format in the file </w:t>
+      </w:r>
+      <w:r>
+        <w:rPr>
+          <w:color w:val="1F497D" w:themeColor="text2"/>
+        </w:rPr>
+        <w:t>models.bx</w:t>
+      </w:r>
+      <w:r>
+        <w:t xml:space="preserve"> </w:t>
+      </w:r>
+      <w:r>
+        <w:fldChar w:fldCharType="begin" w:fldLock="1"/>
+      </w:r>
+      <w:r>
+        <w:instrText>ADDIN CSL_CITATION {"citationItems":[{"id":"ITEM-1","itemData":{"DOI":"10.1103/PhysRevMaterials.5.023801","ISSN":"2475-9953","author":[{"dropping-particle":"","family":"Jenke","given":"Jan","non-dropping-particle":"","parse-names":false,"suffix":""},{"dropping-particle":"","family":"Ladines","given":"Alvin N","non-dropping-particle":"","parse-names":false,"suffix":""},{"dropping-particle":"","family":"Hammerschmidt","given":"Thomas","non-dropping-particle":"","parse-names":false,"suffix":""},{"dropping-particle":"","family":"Pettifor","given":"David G","non-dropping-particle":"","parse-names":false,"suffix":""},{"dropping-particle":"","family":"Drautz","given":"Ralf","non-dropping-particle":"","parse-names":false,"suffix":""}],"container-title":"Physical Review Materials","id":"ITEM-1","issue":"2","issued":{"date-parts":[["2021","2"]]},"page":"23801","publisher":"American Physical Society","title":"Tight-binding bond parameters for dimers across the periodic table from density-functional theory","type":"article-journal","volume":"5"},"uris":["http://www.mendeley.com/documents/?uuid=3dadc012-3c03-408b-8684-9898a6712027"]}],"mendeley":{"formattedCitation":"[3]","plainTextFormattedCitation":"[3]","previouslyFormattedCitation":"[3]"},"properties":{"noteIndex":0},"schema":"https://github.com/citation-style-language/schema/raw/master/csl-citation.json"}</w:instrText>
+      </w:r>
+      <w:r>
+        <w:fldChar w:fldCharType="separate"/>
+      </w:r>
+      <w:r>
+        <w:rPr>
+          <w:noProof/>
+        </w:rPr>
+        <w:t>[3]</w:t>
+      </w:r>
+      <w:r>
+        <w:fldChar w:fldCharType="end"/>
+      </w:r>
+    </w:p>
+    <w:p>
+      <w:pPr>
+        <w:spacing w:after="0" w:line="312" w:lineRule="auto"/>
+        <w:jc w:val="both"/>
+      </w:pPr>
+      <w:r>
+        <w:t xml:space="preserve">A </w:t>
+      </w:r>
+      <w:r>
+        <w:t>few</w:t>
+      </w:r>
+      <w:r>
+        <w:t xml:space="preserve"> other</w:t>
+      </w:r>
+      <w:r>
+        <w:t xml:space="preserve"> </w:t>
+      </w:r>
+      <w:r>
+        <w:t>folder</w:t>
+      </w:r>
+      <w:r>
+        <w:t>s with the names of the material</w:t>
+      </w:r>
+      <w:r>
+        <w:t>s</w:t>
+      </w:r>
+      <w:r>
+        <w:t xml:space="preserve"> </w:t>
+      </w:r>
+      <w:r>
+        <w:t>must be</w:t>
+      </w:r>
+      <w:r>
+        <w:t xml:space="preserve"> there. The material name given in the </w:t>
+      </w:r>
+      <w:r>
+        <w:rPr>
+          <w:color w:val="1F497D" w:themeColor="text2"/>
+        </w:rPr>
+        <w:t>INPUT_</w:t>
+      </w:r>
+      <w:r>
+        <w:rPr>
+          <w:color w:val="1F497D" w:themeColor="text2"/>
+        </w:rPr>
+        <w:t>MATERIAL</w:t>
+      </w:r>
+      <w:r>
+        <w:rPr>
+          <w:color w:val="1F497D" w:themeColor="text2"/>
+        </w:rPr>
+        <w:t>.txt</w:t>
+      </w:r>
+      <w:r>
+        <w:t xml:space="preserve"> </w:t>
+      </w:r>
+      <w:r>
+        <w:t xml:space="preserve">(see below) </w:t>
+      </w:r>
+      <w:r>
+        <w:t>must exactly coincide with the name of the folder, such as</w:t>
+      </w:r>
+      <w:r>
+        <w:t xml:space="preserve"> e.g.</w:t>
+      </w:r>
+      <w:r>
+        <w:t>:</w:t>
+      </w:r>
+      <w:r>
+        <w:t xml:space="preserve"> </w:t>
+      </w:r>
+    </w:p>
+    <w:p>
+      <w:pPr>
+        <w:pStyle w:val="ListParagraph"/>
+        <w:numPr>
+          <w:ilvl w:val="0"/>
+          <w:numId w:val="3"/>
+        </w:numPr>
+        <w:spacing w:after="0" w:line="312" w:lineRule="auto"/>
+        <w:jc w:val="both"/>
+      </w:pPr>
+      <w:r>
+        <w:rPr>
           <w:color w:val="1F497D"/>
         </w:rPr>
+        <w:lastRenderedPageBreak/>
         <w:t>Diamond</w:t>
       </w:r>
       <w:r>
@@ -9911,7 +9995,6 @@
         <w:rPr>
           <w:noProof/>
         </w:rPr>
-        <w:lastRenderedPageBreak/>
         <w:drawing>
           <wp:inline distT="0" distB="0" distL="0" distR="0" wp14:anchorId="5822CA65" wp14:editId="2992EB49">
             <wp:extent cx="6457987" cy="2066041"/>
@@ -10224,6 +10307,7 @@
         </w:numPr>
       </w:pPr>
       <w:r>
+        <w:lastRenderedPageBreak/>
         <w:t>Line 4: initial atomic temperature in [K].</w:t>
       </w:r>
     </w:p>
@@ -10297,7 +10381,6 @@
         <w:jc w:val="both"/>
       </w:pPr>
       <w:r>
-        <w:lastRenderedPageBreak/>
         <w:t xml:space="preserve">Line </w:t>
       </w:r>
       <w:r>
@@ -10827,6 +10910,7 @@
         <w:ind w:left="1134"/>
       </w:pPr>
       <w:r>
+        <w:lastRenderedPageBreak/>
         <w:t>Optional line 2</w:t>
       </w:r>
       <w:r>
@@ -10856,11 +10940,7 @@
         <w:jc w:val="both"/>
       </w:pPr>
       <w:r>
-        <w:t xml:space="preserve">1 for Drude model. If the Drude model is used, it requires additional parameters to be set in the file NUMERICAL_PARAMETERS using the optional block of data “DRUDE”, see </w:t>
-      </w:r>
-      <w:r>
-        <w:lastRenderedPageBreak/>
-        <w:t xml:space="preserve">below. If this block is not specified, the default values are used: </w:t>
+        <w:t xml:space="preserve">1 for Drude model. If the Drude model is used, it requires additional parameters to be set in the file NUMERICAL_PARAMETERS using the optional block of data “DRUDE”, see below. If this block is not specified, the default values are used: </w:t>
       </w:r>
       <w:r>
         <w:rPr>
@@ -11195,7 +11275,11 @@
         <w:jc w:val="both"/>
       </w:pPr>
       <w:r>
-        <w:t>Second one sets the thickness of the material layer through which the probe pulse absorption and reflection are calculated in [nm]. Must be equal to the experimental target thickness, if it is thinner than the FEL photon attenuation length; or may be to the FEL-photon attenuation length otherwise.</w:t>
+        <w:t xml:space="preserve">Second one sets the thickness of the material layer through which the probe pulse absorption and reflection are calculated in [nm]. Must be equal to the experimental target thickness, if it </w:t>
+      </w:r>
+      <w:r>
+        <w:lastRenderedPageBreak/>
+        <w:t>is thinner than the FEL photon attenuation length; or may be to the FEL-photon attenuation length otherwise.</w:t>
       </w:r>
     </w:p>
     <w:p>
@@ -11218,7 +11302,6 @@
         <w:rPr>
           <w:color w:val="1F497D" w:themeColor="text2"/>
         </w:rPr>
-        <w:lastRenderedPageBreak/>
         <w:t>Coupling</w:t>
       </w:r>
       <w:r>
@@ -11770,6 +11853,7 @@
         <w:jc w:val="both"/>
       </w:pPr>
       <w:r>
+        <w:lastRenderedPageBreak/>
         <w:t>This option is convenient for setting bio-molecules in water, without manually specifying all the water molecules.</w:t>
       </w:r>
     </w:p>
@@ -11792,7 +11876,6 @@
       <w:bookmarkStart w:id="16" w:name="_Ref113547042"/>
       <w:bookmarkStart w:id="17" w:name="_Toc131156191"/>
       <w:r>
-        <w:lastRenderedPageBreak/>
         <w:t xml:space="preserve">File </w:t>
       </w:r>
       <w:r>
@@ -12137,7 +12220,15 @@
           <w:i/>
           <w:iCs/>
         </w:rPr>
-        <w:t xml:space="preserve"> electron-ion coupling parameter, electron heat capacity</w:t>
+        <w:t xml:space="preserve"> electron-ion coupling parameter, electron heat </w:t>
+      </w:r>
+      <w:r>
+        <w:rPr>
+          <w:i/>
+          <w:iCs/>
+        </w:rPr>
+        <w:lastRenderedPageBreak/>
+        <w:t>capacity</w:t>
       </w:r>
       <w:r>
         <w:rPr>
@@ -12269,7 +12360,6 @@
         <w:jc w:val="both"/>
       </w:pPr>
       <w:r>
-        <w:lastRenderedPageBreak/>
         <w:t>d</w:t>
       </w:r>
       <w:r>
@@ -12778,6 +12868,7 @@
         <w:jc w:val="both"/>
       </w:pPr>
       <w:r>
+        <w:lastRenderedPageBreak/>
         <w:t>here 1 means constant pressure simulations (</w:t>
       </w:r>
       <w:r>
@@ -12899,7 +12990,6 @@
           <w:i/>
           <w:iCs/>
         </w:rPr>
-        <w:lastRenderedPageBreak/>
         <w:t xml:space="preserve">this option </w:t>
       </w:r>
       <w:r>
@@ -13525,6 +13615,7 @@
         <w:jc w:val="both"/>
       </w:pPr>
       <w:r>
+        <w:lastRenderedPageBreak/>
         <w:t>The numbers in a raw must be separated by TAB, not SPACE.</w:t>
       </w:r>
     </w:p>
@@ -13678,7 +13769,6 @@
         <w:jc w:val="both"/>
       </w:pPr>
       <w:r>
-        <w:lastRenderedPageBreak/>
         <w:t xml:space="preserve">Coupling model; </w:t>
       </w:r>
       <w:r>
@@ -14249,6 +14339,7 @@
         <w:jc w:val="both"/>
       </w:pPr>
       <w:r>
+        <w:lastRenderedPageBreak/>
         <w:t>-1.0e10</w:t>
       </w:r>
       <w:r>
@@ -14303,11 +14394,7 @@
         <w:t>It will be interpreted as follows: at</w:t>
       </w:r>
       <w:r>
-        <w:t xml:space="preserve"> the beginning of simulation (at time larger than -1.0e10 fs), the thermostat is off (essentially infinite characteristic time, 1.0e15 fs). Then, at the time instant of 0.0 fs, it switches on with the bath temperature of 500 K and the characteristic time of 100 fs. </w:t>
-      </w:r>
-      <w:r>
-        <w:lastRenderedPageBreak/>
-        <w:t>At the time instant of 100 fs, it changes to the bath temperature of 1000 K and characteristic time of 700 fs.</w:t>
+        <w:t xml:space="preserve"> the beginning of simulation (at time larger than -1.0e10 fs), the thermostat is off (essentially infinite characteristic time, 1.0e15 fs). Then, at the time instant of 0.0 fs, it switches on with the bath temperature of 500 K and the characteristic time of 100 fs. At the time instant of 100 fs, it changes to the bath temperature of 1000 K and characteristic time of 700 fs.</w:t>
       </w:r>
     </w:p>
     <w:p>
@@ -14778,6 +14865,7 @@
         <w:jc w:val="both"/>
       </w:pPr>
       <w:r>
+        <w:lastRenderedPageBreak/>
         <w:t xml:space="preserve">the </w:t>
       </w:r>
       <w:r>
@@ -14866,7 +14954,6 @@
         <w:jc w:val="both"/>
       </w:pPr>
       <w:r>
-        <w:lastRenderedPageBreak/>
         <w:t xml:space="preserve">2 to </w:t>
       </w:r>
       <w:r>
@@ -15149,7 +15236,7 @@
         <w:rPr>
           <w:rStyle w:val="FootnoteReference"/>
         </w:rPr>
-        <w:footnoteReference w:id="12"/>
+        <w:footnoteReference w:id="13"/>
       </w:r>
       <w:r>
         <w:t xml:space="preserve"> (set 1), or not (0</w:t>
@@ -15167,7 +15254,7 @@
         <w:rPr>
           <w:rStyle w:val="FootnoteReference"/>
         </w:rPr>
-        <w:footnoteReference w:id="13"/>
+        <w:footnoteReference w:id="14"/>
       </w:r>
       <w:r>
         <w:t xml:space="preserve"> </w:t>
@@ -15195,7 +15282,7 @@
         <w:rPr>
           <w:rStyle w:val="FootnoteReference"/>
         </w:rPr>
-        <w:footnoteReference w:id="14"/>
+        <w:footnoteReference w:id="15"/>
       </w:r>
       <w:r>
         <w:t xml:space="preserve"> (set 1), or not (0). This format is u</w:t>
@@ -15219,7 +15306,7 @@
         <w:rPr>
           <w:rStyle w:val="FootnoteReference"/>
         </w:rPr>
-        <w:footnoteReference w:id="15"/>
+        <w:footnoteReference w:id="16"/>
       </w:r>
       <w:r>
         <w:t xml:space="preserve"> software.</w:t>
@@ -15257,6 +15344,7 @@
         <w:jc w:val="both"/>
       </w:pPr>
       <w:r>
+        <w:lastRenderedPageBreak/>
         <w:t xml:space="preserve">sets </w:t>
       </w:r>
       <w:r>
@@ -15341,7 +15429,6 @@
         <w:jc w:val="both"/>
       </w:pPr>
       <w:r>
-        <w:lastRenderedPageBreak/>
         <w:t>contains three numbers: numbers of k-points in each direction x, y, z; used only wit</w:t>
       </w:r>
       <w:r>
@@ -15695,6 +15782,7 @@
         <w:rPr>
           <w:noProof/>
         </w:rPr>
+        <w:lastRenderedPageBreak/>
         <w:drawing>
           <wp:inline distT="0" distB="0" distL="0" distR="0" wp14:anchorId="6A74811E" wp14:editId="128A4C38">
             <wp:extent cx="1900362" cy="906067"/>
@@ -15917,7 +16005,6 @@
         <w:jc w:val="both"/>
       </w:pPr>
       <w:r>
-        <w:lastRenderedPageBreak/>
         <w:t>Option NAME: t</w:t>
       </w:r>
       <w:r>
@@ -16612,6 +16699,7 @@
         <w:jc w:val="both"/>
       </w:pPr>
       <w:r>
+        <w:lastRenderedPageBreak/>
         <w:t>Option Ne: t</w:t>
       </w:r>
       <w:r>
@@ -16737,7 +16825,6 @@
         <w:jc w:val="both"/>
       </w:pPr>
       <w:r>
-        <w:lastRenderedPageBreak/>
         <w:t xml:space="preserve">The </w:t>
       </w:r>
       <w:r>
@@ -16995,6 +17082,7 @@
       </w:pPr>
       <w:bookmarkStart w:id="22" w:name="_Toc131156194"/>
       <w:r>
+        <w:lastRenderedPageBreak/>
         <w:t>[</w:t>
       </w:r>
       <w:r>
@@ -17111,7 +17199,6 @@
         <w:jc w:val="both"/>
       </w:pPr>
       <w:r>
-        <w:lastRenderedPageBreak/>
         <w:t xml:space="preserve">In case identical parameters are used for multiple combinations of elements (this is possible within DFTB parameterization files as they only contain links to databases), one can use files: TB_Hamiltonian_parameters.txt </w:t>
       </w:r>
       <w:r>
@@ -17407,6 +17494,79 @@
       </w:r>
       <w:r>
         <w:fldChar w:fldCharType="end"/>
+      </w:r>
+    </w:p>
+    <w:p>
+      <w:pPr>
+        <w:pStyle w:val="ListParagraph"/>
+        <w:numPr>
+          <w:ilvl w:val="0"/>
+          <w:numId w:val="3"/>
+        </w:numPr>
+        <w:jc w:val="both"/>
+      </w:pPr>
+      <w:r>
+        <w:rPr>
+          <w:color w:val="0070C0"/>
+        </w:rPr>
+        <w:t>DFTB</w:t>
+      </w:r>
+      <w:r>
+        <w:rPr>
+          <w:color w:val="0070C0"/>
+        </w:rPr>
+        <w:t>_no_repulsion</w:t>
+      </w:r>
+      <w:r>
+        <w:t>: one of the s-, sp</w:t>
+      </w:r>
+      <w:r>
+        <w:rPr>
+          <w:vertAlign w:val="superscript"/>
+        </w:rPr>
+        <w:t>3</w:t>
+      </w:r>
+      <w:r>
+        <w:t>- or sp</w:t>
+      </w:r>
+      <w:r>
+        <w:rPr>
+          <w:vertAlign w:val="superscript"/>
+        </w:rPr>
+        <w:t>3</w:t>
+      </w:r>
+      <w:r>
+        <w:t>d</w:t>
+      </w:r>
+      <w:r>
+        <w:rPr>
+          <w:vertAlign w:val="superscript"/>
+        </w:rPr>
+        <w:t>5</w:t>
+      </w:r>
+      <w:r>
+        <w:t xml:space="preserve">-basis set according to DFTB </w:t>
+      </w:r>
+      <w:r>
+        <w:fldChar w:fldCharType="begin" w:fldLock="1"/>
+      </w:r>
+      <w:r>
+        <w:instrText>ADDIN CSL_CITATION {"citationItems":[{"id":"ITEM-1","itemData":{"author":[{"dropping-particle":"","family":"Frenzel","given":"J","non-dropping-particle":"","parse-names":false,"suffix":""},{"dropping-particle":"","family":"Oliveira","given":"A F","non-dropping-particle":"","parse-names":false,"suffix":""},{"dropping-particle":"","family":"Jardillier","given":"N","non-dropping-particle":"","parse-names":false,"suffix":""},{"dropping-particle":"","family":"Heine","given":"T","non-dropping-particle":"","parse-names":false,"suffix":""},{"dropping-particle":"","family":"Seifert","given":"G","non-dropping-particle":"","parse-names":false,"suffix":""}],"id":"ITEM-1","issued":{"date-parts":[["2009"]]},"publisher-place":"Dresden","title":"Semi-relativistic, self-consistent charge Slater-Koster tables for density-functional based tight-binding (DFTB) for materials science simulations.","type":"report"},"uris":["http://www.mendeley.com/documents/?uuid=01be0917-a85b-4d7f-b60b-b13654453396"]},{"id":"ITEM-2","itemData":{"DOI":"10.1103/PhysRevB.51.12947","ISSN":"0163-1829","author":[{"dropping-particle":"","family":"Porezag","given":"D","non-dropping-particle":"","parse-names":false,"suffix":""},{"dropping-particle":"","family":"Frauenheim","given":"Th.","non-dropping-particle":"","parse-names":false,"suffix":""},{"dropping-particle":"","family":"Köhler","given":"Th.","non-dropping-particle":"","parse-names":false,"suffix":""},{"dropping-particle":"","family":"Seifert","given":"G","non-dropping-particle":"","parse-names":false,"suffix":""},{"dropping-particle":"","family":"Kaschner","given":"R","non-dropping-particle":"","parse-names":false,"suffix":""}],"container-title":"Physical Review B","id":"ITEM-2","issue":"19","issued":{"date-parts":[["1995","5"]]},"page":"12947-12957","publisher":"American Physical Society","title":"Construction of tight-binding-like potentials on the basis of density-functional theory: Application to carbon","type":"article-journal","volume":"51"},"uris":["http://www.mendeley.com/documents/?uuid=a41d320c-98d9-4499-892a-28d2d8f839b3"]}],"mendeley":{"formattedCitation":"[4,36]","plainTextFormattedCitation":"[4,36]","previouslyFormattedCitation":"[4,36]"},"properties":{"noteIndex":0},"schema":"https://github.com/citation-style-language/schema/raw/master/csl-citation.json"}</w:instrText>
+      </w:r>
+      <w:r>
+        <w:fldChar w:fldCharType="separate"/>
+      </w:r>
+      <w:r>
+        <w:rPr>
+          <w:noProof/>
+        </w:rPr>
+        <w:t>[4,36]</w:t>
+      </w:r>
+      <w:r>
+        <w:fldChar w:fldCharType="end"/>
+      </w:r>
+      <w:r>
+        <w:t>, but without the repulsive potential in the file</w:t>
       </w:r>
     </w:p>
     <w:p>
@@ -17913,7 +18073,7 @@
         <w:rPr>
           <w:rStyle w:val="FootnoteReference"/>
         </w:rPr>
-        <w:footnoteReference w:id="16"/>
+        <w:footnoteReference w:id="17"/>
       </w:r>
       <w:r>
         <w:t xml:space="preserve"> parameterization</w:t>
@@ -17971,6 +18131,7 @@
     </w:p>
     <w:p>
       <w:r>
+        <w:lastRenderedPageBreak/>
         <w:t>L</w:t>
       </w:r>
       <w:r>
@@ -18076,7 +18237,6 @@
         <w:jc w:val="both"/>
       </w:pPr>
       <w:r>
-        <w:lastRenderedPageBreak/>
         <w:t xml:space="preserve">Line 4 currently </w:t>
       </w:r>
       <w:r>
@@ -18983,7 +19143,6 @@
         <w:rPr>
           <w:lang w:val="en-US"/>
         </w:rPr>
-        <w:lastRenderedPageBreak/>
         <w:t xml:space="preserve">BC containing B-C from </w:t>
       </w:r>
       <w:hyperlink r:id="rId24" w:history="1">
@@ -19321,7 +19480,7 @@
         <w:rPr>
           <w:rStyle w:val="FootnoteReference"/>
         </w:rPr>
-        <w:footnoteReference w:id="17"/>
+        <w:footnoteReference w:id="18"/>
       </w:r>
       <w:r>
         <w:t>. Do not change those files (unless you know what exactly you want to change in the parameterization of TB Hamiltonian)!</w:t>
@@ -19347,32 +19506,254 @@
         </w:numPr>
       </w:pPr>
       <w:r>
-        <w:t>Fu parameterization</w:t>
-      </w:r>
-    </w:p>
-    <w:p>
-      <w:pPr>
-        <w:rPr>
-          <w:i/>
-        </w:rPr>
-      </w:pPr>
-      <w:r>
-        <w:t>The files contain parameters in exactly the same format as Pettifor, where only the first line should read “</w:t>
-      </w:r>
-      <w:r>
-        <w:t>Fu</w:t>
-      </w:r>
-      <w:r>
-        <w:t>” instead of “Pettifor”. See description below.</w:t>
+        <w:t>DFTB_no_repulsion parameterization</w:t>
+      </w:r>
+    </w:p>
+    <w:p>
+      <w:pPr>
+        <w:jc w:val="both"/>
+      </w:pPr>
+      <w:r>
+        <w:t xml:space="preserve">This parameterization is identical to the DFTB described above, but without the repulsive potential, e.g. found in </w:t>
+      </w:r>
+      <w:hyperlink r:id="rId34" w:history="1">
+        <w:r>
+          <w:rPr>
+            <w:rStyle w:val="Hyperlink"/>
+          </w:rPr>
+          <w:t>https://github.com/by-student-2017/Slater-Koster-parameters-no-repulsion_v1</w:t>
+        </w:r>
+      </w:hyperlink>
+      <w:r>
+        <w:t>. In this case, there may be additional line present in the Hamiltonian file, specifying the inner directory</w:t>
+      </w:r>
+      <w:r>
+        <w:t xml:space="preserve">: in “2elements” directory, there are other directories with pair-wise elements, e.g. Al-X etc.), meaning if the </w:t>
+      </w:r>
+      <w:r>
+        <w:lastRenderedPageBreak/>
+        <w:t xml:space="preserve">second line specifies the parameterization “2elements”, there must be the third line specifying which subfolder to take the parameterization from (see example in </w:t>
+      </w:r>
+      <w:r>
+        <w:fldChar w:fldCharType="begin"/>
+      </w:r>
+      <w:r>
+        <w:instrText xml:space="preserve"> REF _Ref132886838 \h </w:instrText>
+      </w:r>
+      <w:r>
+        <w:fldChar w:fldCharType="separate"/>
+      </w:r>
+      <w:r>
+        <w:t xml:space="preserve">Figure </w:t>
+      </w:r>
+      <w:r>
+        <w:rPr>
+          <w:noProof/>
+        </w:rPr>
+        <w:t>VIII</w:t>
+      </w:r>
+      <w:r>
+        <w:t>.</w:t>
+      </w:r>
+      <w:r>
+        <w:rPr>
+          <w:noProof/>
+        </w:rPr>
+        <w:t>10</w:t>
+      </w:r>
+      <w:r>
+        <w:fldChar w:fldCharType="end"/>
+      </w:r>
+      <w:r>
+        <w:t>).</w:t>
+      </w:r>
+    </w:p>
+    <w:p>
+      <w:r>
+        <w:rPr>
+          <w:noProof/>
+        </w:rPr>
+        <w:drawing>
+          <wp:inline distT="0" distB="0" distL="0" distR="0" wp14:anchorId="22A939D8" wp14:editId="3FED6B87">
+            <wp:extent cx="3308909" cy="381663"/>
+            <wp:effectExtent l="0" t="0" r="0" b="0"/>
+            <wp:docPr id="26" name="Picture 26"/>
+            <wp:cNvGraphicFramePr>
+              <a:graphicFrameLocks xmlns:a="http://schemas.openxmlformats.org/drawingml/2006/main" noChangeAspect="1"/>
+            </wp:cNvGraphicFramePr>
+            <a:graphic xmlns:a="http://schemas.openxmlformats.org/drawingml/2006/main">
+              <a:graphicData uri="http://schemas.openxmlformats.org/drawingml/2006/picture">
+                <pic:pic xmlns:pic="http://schemas.openxmlformats.org/drawingml/2006/picture">
+                  <pic:nvPicPr>
+                    <pic:cNvPr id="1" name=""/>
+                    <pic:cNvPicPr/>
+                  </pic:nvPicPr>
+                  <pic:blipFill rotWithShape="1">
+                    <a:blip r:embed="rId35"/>
+                    <a:srcRect l="747" t="12397" r="60429" b="79639"/>
+                    <a:stretch/>
+                  </pic:blipFill>
+                  <pic:spPr bwMode="auto">
+                    <a:xfrm>
+                      <a:off x="0" y="0"/>
+                      <a:ext cx="3414986" cy="393898"/>
+                    </a:xfrm>
+                    <a:prstGeom prst="rect">
+                      <a:avLst/>
+                    </a:prstGeom>
+                    <a:ln>
+                      <a:noFill/>
+                    </a:ln>
+                    <a:extLst>
+                      <a:ext uri="{53640926-AAD7-44D8-BBD7-CCE9431645EC}">
+                        <a14:shadowObscured xmlns:a14="http://schemas.microsoft.com/office/drawing/2010/main"/>
+                      </a:ext>
+                    </a:extLst>
+                  </pic:spPr>
+                </pic:pic>
+              </a:graphicData>
+            </a:graphic>
+          </wp:inline>
+        </w:drawing>
       </w:r>
       <w:r>
         <w:t xml:space="preserve"> </w:t>
       </w:r>
       <w:r>
         <w:rPr>
-          <w:i/>
-        </w:rPr>
-        <w:t>Not recommended for use!</w:t>
+          <w:noProof/>
+        </w:rPr>
+        <w:drawing>
+          <wp:inline distT="0" distB="0" distL="0" distR="0" wp14:anchorId="420C04D2" wp14:editId="51BA3BDE">
+            <wp:extent cx="2948416" cy="317031"/>
+            <wp:effectExtent l="0" t="0" r="0" b="0"/>
+            <wp:docPr id="27" name="Picture 27"/>
+            <wp:cNvGraphicFramePr>
+              <a:graphicFrameLocks xmlns:a="http://schemas.openxmlformats.org/drawingml/2006/main" noChangeAspect="1"/>
+            </wp:cNvGraphicFramePr>
+            <a:graphic xmlns:a="http://schemas.openxmlformats.org/drawingml/2006/main">
+              <a:graphicData uri="http://schemas.openxmlformats.org/drawingml/2006/picture">
+                <pic:pic xmlns:pic="http://schemas.openxmlformats.org/drawingml/2006/picture">
+                  <pic:nvPicPr>
+                    <pic:cNvPr id="1" name=""/>
+                    <pic:cNvPicPr/>
+                  </pic:nvPicPr>
+                  <pic:blipFill rotWithShape="1">
+                    <a:blip r:embed="rId36"/>
+                    <a:srcRect l="996" t="12403" r="66652" b="81410"/>
+                    <a:stretch/>
+                  </pic:blipFill>
+                  <pic:spPr bwMode="auto">
+                    <a:xfrm>
+                      <a:off x="0" y="0"/>
+                      <a:ext cx="3030672" cy="325876"/>
+                    </a:xfrm>
+                    <a:prstGeom prst="rect">
+                      <a:avLst/>
+                    </a:prstGeom>
+                    <a:ln>
+                      <a:noFill/>
+                    </a:ln>
+                    <a:extLst>
+                      <a:ext uri="{53640926-AAD7-44D8-BBD7-CCE9431645EC}">
+                        <a14:shadowObscured xmlns:a14="http://schemas.microsoft.com/office/drawing/2010/main"/>
+                      </a:ext>
+                    </a:extLst>
+                  </pic:spPr>
+                </pic:pic>
+              </a:graphicData>
+            </a:graphic>
+          </wp:inline>
+        </w:drawing>
+      </w:r>
+    </w:p>
+    <w:p>
+      <w:pPr>
+        <w:pStyle w:val="Caption"/>
+      </w:pPr>
+      <w:bookmarkStart w:id="29" w:name="_Ref132886838"/>
+      <w:r>
+        <w:t xml:space="preserve">Figure </w:t>
+      </w:r>
+      <w:fldSimple w:instr=" STYLEREF 1 \s ">
+        <w:r>
+          <w:rPr>
+            <w:noProof/>
+          </w:rPr>
+          <w:t>VIII</w:t>
+        </w:r>
+      </w:fldSimple>
+      <w:r>
+        <w:t>.</w:t>
+      </w:r>
+      <w:fldSimple w:instr=" SEQ Figure \* ARABIC \s 1 ">
+        <w:r>
+          <w:rPr>
+            <w:noProof/>
+          </w:rPr>
+          <w:t>10</w:t>
+        </w:r>
+      </w:fldSimple>
+      <w:bookmarkEnd w:id="29"/>
+      <w:r>
+        <w:t xml:space="preserve">. </w:t>
+      </w:r>
+      <w:r>
+        <w:t>TB_Hamiltonian_parameters.tx</w:t>
+      </w:r>
+      <w:r>
+        <w:t>t</w:t>
+      </w:r>
+      <w:r>
+        <w:t xml:space="preserve">           </w:t>
+      </w:r>
+      <w:r>
+        <w:t xml:space="preserve">Figure </w:t>
+      </w:r>
+      <w:fldSimple w:instr=" STYLEREF 1 \s ">
+        <w:r>
+          <w:rPr>
+            <w:noProof/>
+          </w:rPr>
+          <w:t>VIII</w:t>
+        </w:r>
+      </w:fldSimple>
+      <w:r>
+        <w:t>.</w:t>
+      </w:r>
+      <w:fldSimple w:instr=" SEQ Figure \* ARABIC \s 1 ">
+        <w:r>
+          <w:rPr>
+            <w:noProof/>
+          </w:rPr>
+          <w:t>11</w:t>
+        </w:r>
+      </w:fldSimple>
+      <w:r>
+        <w:t xml:space="preserve"> </w:t>
+      </w:r>
+      <w:r>
+        <w:t>TB_Repulsive_parameters.txt</w:t>
+      </w:r>
+      <w:r>
+        <w:t xml:space="preserve"> in DFTB</w:t>
+      </w:r>
+      <w:r>
+        <w:t>_no_repulsion</w:t>
+      </w:r>
+      <w:r>
+        <w:t xml:space="preserve"> format</w:t>
+      </w:r>
+    </w:p>
+    <w:p>
+      <w:r>
+        <w:t xml:space="preserve">In this case, file </w:t>
+      </w:r>
+      <w:r>
+        <w:t>TB_Repulsive_parameters.txt</w:t>
+      </w:r>
+      <w:r>
+        <w:t xml:space="preserve"> needs only one line with the name.</w:t>
       </w:r>
     </w:p>
     <w:p>
@@ -19384,6 +19765,43 @@
         </w:numPr>
       </w:pPr>
       <w:r>
+        <w:t>Fu parameterization</w:t>
+      </w:r>
+    </w:p>
+    <w:p>
+      <w:pPr>
+        <w:rPr>
+          <w:i/>
+        </w:rPr>
+      </w:pPr>
+      <w:r>
+        <w:t>The files contain parameters in exactly the same format as Pettifor, where only the first line should read “</w:t>
+      </w:r>
+      <w:r>
+        <w:t>Fu</w:t>
+      </w:r>
+      <w:r>
+        <w:t>” instead of “Pettifor”. See description below.</w:t>
+      </w:r>
+      <w:r>
+        <w:t xml:space="preserve"> </w:t>
+      </w:r>
+      <w:r>
+        <w:rPr>
+          <w:i/>
+        </w:rPr>
+        <w:t>Not recommended for use!</w:t>
+      </w:r>
+    </w:p>
+    <w:p>
+      <w:pPr>
+        <w:pStyle w:val="Heading4"/>
+        <w:numPr>
+          <w:ilvl w:val="0"/>
+          <w:numId w:val="13"/>
+        </w:numPr>
+      </w:pPr>
+      <w:r>
         <w:t>Mehl parameterization</w:t>
       </w:r>
     </w:p>
@@ -19422,7 +19840,6 @@
           <w:noProof/>
           <w:lang w:val="en-US"/>
         </w:rPr>
-        <w:lastRenderedPageBreak/>
         <w:drawing>
           <wp:inline distT="0" distB="0" distL="0" distR="0" wp14:anchorId="31B52F4D" wp14:editId="0EE475B1">
             <wp:extent cx="5627355" cy="2273399"/>
@@ -19441,7 +19858,7 @@
                     </pic:cNvPicPr>
                   </pic:nvPicPr>
                   <pic:blipFill>
-                    <a:blip r:embed="rId34" cstate="print"/>
+                    <a:blip r:embed="rId37" cstate="print"/>
                     <a:srcRect l="830" t="9350" r="41503" b="49213"/>
                     <a:stretch>
                       <a:fillRect/>
@@ -19493,7 +19910,7 @@
           <w:rPr>
             <w:noProof/>
           </w:rPr>
-          <w:t>10</w:t>
+          <w:t>12</w:t>
         </w:r>
       </w:fldSimple>
       <w:r>
@@ -19541,7 +19958,7 @@
         <w:rPr>
           <w:rStyle w:val="FootnoteReference"/>
         </w:rPr>
-        <w:footnoteReference w:id="18"/>
+        <w:footnoteReference w:id="19"/>
       </w:r>
       <w:r>
         <w:fldChar w:fldCharType="begin" w:fldLock="1"/>
@@ -19613,6 +20030,7 @@
         <w:jc w:val="both"/>
       </w:pPr>
       <w:r>
+        <w:lastRenderedPageBreak/>
         <w:t>All these parameters must be extracted from the original NRL .par files. The rest of the lines must be just copied from NRL .par files without any changes.</w:t>
       </w:r>
       <w:r>
@@ -19713,7 +20131,7 @@
         <w:rPr>
           <w:noProof/>
         </w:rPr>
-        <w:t>11</w:t>
+        <w:t>13</w:t>
       </w:r>
       <w:r>
         <w:fldChar w:fldCharType="end"/>
@@ -19746,7 +20164,7 @@
         <w:rPr>
           <w:noProof/>
         </w:rPr>
-        <w:t>12</w:t>
+        <w:t>14</w:t>
       </w:r>
       <w:r>
         <w:fldChar w:fldCharType="end"/>
@@ -19803,7 +20221,7 @@
                     </pic:cNvPicPr>
                   </pic:nvPicPr>
                   <pic:blipFill>
-                    <a:blip r:embed="rId35" cstate="print"/>
+                    <a:blip r:embed="rId38" cstate="print"/>
                     <a:srcRect t="9843" r="64744" b="54134"/>
                     <a:stretch>
                       <a:fillRect/>
@@ -19860,7 +20278,7 @@
                     </pic:cNvPicPr>
                   </pic:nvPicPr>
                   <pic:blipFill>
-                    <a:blip r:embed="rId36" cstate="print"/>
+                    <a:blip r:embed="rId39" cstate="print"/>
                     <a:srcRect t="9843" r="69171" b="54134"/>
                     <a:stretch>
                       <a:fillRect/>
@@ -19893,9 +20311,8 @@
       <w:pPr>
         <w:pStyle w:val="Caption"/>
       </w:pPr>
-      <w:bookmarkStart w:id="29" w:name="_Ref440547139"/>
-      <w:r>
-        <w:lastRenderedPageBreak/>
+      <w:bookmarkStart w:id="30" w:name="_Ref440547139"/>
+      <w:r>
         <w:t xml:space="preserve">Figure </w:t>
       </w:r>
       <w:fldSimple w:instr=" STYLEREF 1 \s ">
@@ -19914,10 +20331,10 @@
           <w:rPr>
             <w:noProof/>
           </w:rPr>
-          <w:t>11</w:t>
+          <w:t>13</w:t>
         </w:r>
       </w:fldSimple>
-      <w:bookmarkEnd w:id="29"/>
+      <w:bookmarkEnd w:id="30"/>
       <w:r>
         <w:t xml:space="preserve">. File </w:t>
       </w:r>
@@ -19933,7 +20350,7 @@
       <w:r>
         <w:tab/>
       </w:r>
-      <w:bookmarkStart w:id="30" w:name="_Ref429788"/>
+      <w:bookmarkStart w:id="31" w:name="_Ref429788"/>
       <w:r>
         <w:t xml:space="preserve">Figure </w:t>
       </w:r>
@@ -19953,10 +20370,10 @@
           <w:rPr>
             <w:noProof/>
           </w:rPr>
-          <w:t>12</w:t>
+          <w:t>14</w:t>
         </w:r>
       </w:fldSimple>
-      <w:bookmarkEnd w:id="30"/>
+      <w:bookmarkEnd w:id="31"/>
       <w:r>
         <w:t xml:space="preserve"> File </w:t>
       </w:r>
@@ -20023,7 +20440,7 @@
         <w:rPr>
           <w:noProof/>
         </w:rPr>
-        <w:t>13</w:t>
+        <w:t>15</w:t>
       </w:r>
       <w:r>
         <w:fldChar w:fldCharType="end"/>
@@ -20062,7 +20479,7 @@
         <w:rPr>
           <w:noProof/>
         </w:rPr>
-        <w:t>14</w:t>
+        <w:t>16</w:t>
       </w:r>
       <w:r>
         <w:fldChar w:fldCharType="end"/>
@@ -20125,7 +20542,7 @@
                     </pic:cNvPicPr>
                   </pic:nvPicPr>
                   <pic:blipFill>
-                    <a:blip r:embed="rId37" cstate="print"/>
+                    <a:blip r:embed="rId40" cstate="print"/>
                     <a:srcRect t="9843" r="63638" b="14272"/>
                     <a:stretch>
                       <a:fillRect/>
@@ -20182,7 +20599,7 @@
                     </pic:cNvPicPr>
                   </pic:nvPicPr>
                   <pic:blipFill>
-                    <a:blip r:embed="rId38" cstate="print"/>
+                    <a:blip r:embed="rId41" cstate="print"/>
                     <a:srcRect t="9843" r="74705" b="14764"/>
                     <a:stretch>
                       <a:fillRect/>
@@ -20215,8 +20632,8 @@
       <w:pPr>
         <w:pStyle w:val="Caption"/>
       </w:pPr>
-      <w:bookmarkStart w:id="31" w:name="_Ref413319617"/>
-      <w:bookmarkStart w:id="32" w:name="_Ref413319591"/>
+      <w:bookmarkStart w:id="32" w:name="_Ref413319617"/>
+      <w:bookmarkStart w:id="33" w:name="_Ref413319591"/>
       <w:r>
         <w:t xml:space="preserve">Figure </w:t>
       </w:r>
@@ -20236,10 +20653,10 @@
           <w:rPr>
             <w:noProof/>
           </w:rPr>
-          <w:t>13</w:t>
+          <w:t>15</w:t>
         </w:r>
       </w:fldSimple>
-      <w:bookmarkEnd w:id="31"/>
+      <w:bookmarkEnd w:id="32"/>
       <w:r>
         <w:t xml:space="preserve">. </w:t>
       </w:r>
@@ -20249,7 +20666,7 @@
       <w:r>
         <w:t xml:space="preserve"> </w:t>
       </w:r>
-      <w:bookmarkEnd w:id="32"/>
+      <w:bookmarkEnd w:id="33"/>
       <w:r>
         <w:t>in Pettifor format</w:t>
       </w:r>
@@ -20257,7 +20674,7 @@
         <w:tab/>
         <w:t xml:space="preserve">      </w:t>
       </w:r>
-      <w:bookmarkStart w:id="33" w:name="_Ref429897"/>
+      <w:bookmarkStart w:id="34" w:name="_Ref429897"/>
       <w:r>
         <w:t xml:space="preserve">Figure </w:t>
       </w:r>
@@ -20277,10 +20694,10 @@
           <w:rPr>
             <w:noProof/>
           </w:rPr>
-          <w:t>14</w:t>
+          <w:t>16</w:t>
         </w:r>
       </w:fldSimple>
-      <w:bookmarkEnd w:id="33"/>
+      <w:bookmarkEnd w:id="34"/>
       <w:r>
         <w:t xml:space="preserve"> </w:t>
       </w:r>
@@ -20305,7 +20722,7 @@
           <w:numId w:val="5"/>
         </w:numPr>
       </w:pPr>
-      <w:bookmarkStart w:id="34" w:name="_Toc131156195"/>
+      <w:bookmarkStart w:id="35" w:name="_Toc131156195"/>
       <w:r>
         <w:t>[</w:t>
       </w:r>
@@ -20330,7 +20747,7 @@
       <w:r>
         <w:t>dW.txt</w:t>
       </w:r>
-      <w:bookmarkEnd w:id="34"/>
+      <w:bookmarkEnd w:id="35"/>
     </w:p>
     <w:p>
       <w:pPr>
@@ -20472,7 +20889,7 @@
         <w:rPr>
           <w:noProof/>
         </w:rPr>
-        <w:t>15</w:t>
+        <w:t>17</w:t>
       </w:r>
       <w:r>
         <w:fldChar w:fldCharType="end"/>
@@ -20508,7 +20925,6 @@
           <w:noProof/>
           <w:lang w:val="en-US"/>
         </w:rPr>
-        <w:lastRenderedPageBreak/>
         <w:drawing>
           <wp:inline distT="0" distB="0" distL="0" distR="0" wp14:anchorId="45D6A066" wp14:editId="55D438ED">
             <wp:extent cx="4375325" cy="2088841"/>
@@ -20527,7 +20943,7 @@
                     </pic:cNvPicPr>
                   </pic:nvPicPr>
                   <pic:blipFill>
-                    <a:blip r:embed="rId39" cstate="print"/>
+                    <a:blip r:embed="rId42" cstate="print"/>
                     <a:srcRect l="16878" t="9350" r="40119" b="54134"/>
                     <a:stretch>
                       <a:fillRect/>
@@ -20560,7 +20976,7 @@
       <w:pPr>
         <w:pStyle w:val="Caption"/>
       </w:pPr>
-      <w:bookmarkStart w:id="35" w:name="_Ref475368503"/>
+      <w:bookmarkStart w:id="36" w:name="_Ref475368503"/>
       <w:r>
         <w:t xml:space="preserve">Figure </w:t>
       </w:r>
@@ -20580,10 +20996,10 @@
           <w:rPr>
             <w:noProof/>
           </w:rPr>
-          <w:t>15</w:t>
+          <w:t>17</w:t>
         </w:r>
       </w:fldSimple>
-      <w:bookmarkEnd w:id="35"/>
+      <w:bookmarkEnd w:id="36"/>
       <w:r>
         <w:t xml:space="preserve"> File C_C_TB_vdW.txt</w:t>
       </w:r>
@@ -20622,7 +21038,7 @@
           <w:numId w:val="5"/>
         </w:numPr>
       </w:pPr>
-      <w:bookmarkStart w:id="36" w:name="_Toc131156196"/>
+      <w:bookmarkStart w:id="37" w:name="_Toc131156196"/>
       <w:r>
         <w:rPr>
           <w:lang w:val="en-US"/>
@@ -20660,7 +21076,7 @@
       <w:r>
         <w:t>_TB_Coulomb.txt</w:t>
       </w:r>
-      <w:bookmarkEnd w:id="36"/>
+      <w:bookmarkEnd w:id="37"/>
     </w:p>
     <w:p>
       <w:pPr>
@@ -20772,7 +21188,7 @@
         <w:rPr>
           <w:noProof/>
         </w:rPr>
-        <w:t>16</w:t>
+        <w:t>18</w:t>
       </w:r>
       <w:r>
         <w:fldChar w:fldCharType="end"/>
@@ -20815,7 +21231,7 @@
                     </pic:cNvPicPr>
                   </pic:nvPicPr>
                   <pic:blipFill>
-                    <a:blip r:embed="rId40" cstate="print"/>
+                    <a:blip r:embed="rId43" cstate="print"/>
                     <a:srcRect l="17155" t="8858" r="74705" b="82677"/>
                     <a:stretch>
                       <a:fillRect/>
@@ -20851,7 +21267,7 @@
           <w:noProof/>
         </w:rPr>
       </w:pPr>
-      <w:bookmarkStart w:id="37" w:name="_Ref475368530"/>
+      <w:bookmarkStart w:id="38" w:name="_Ref475368530"/>
       <w:r>
         <w:t xml:space="preserve">Figure </w:t>
       </w:r>
@@ -20871,10 +21287,10 @@
           <w:rPr>
             <w:noProof/>
           </w:rPr>
-          <w:t>16</w:t>
+          <w:t>18</w:t>
         </w:r>
       </w:fldSimple>
-      <w:bookmarkEnd w:id="37"/>
+      <w:bookmarkEnd w:id="38"/>
       <w:r>
         <w:t xml:space="preserve"> File C_C_TB_Coulomb.txt</w:t>
       </w:r>
@@ -20908,7 +21324,7 @@
         <w:spacing w:before="360" w:after="240"/>
         <w:ind w:left="714" w:hanging="357"/>
       </w:pPr>
-      <w:bookmarkStart w:id="38" w:name="_Toc131156197"/>
+      <w:bookmarkStart w:id="39" w:name="_Toc131156197"/>
       <w:r>
         <w:rPr>
           <w:lang w:val="en-US"/>
@@ -20952,7 +21368,7 @@
       <w:r>
         <w:t>.txt</w:t>
       </w:r>
-      <w:bookmarkEnd w:id="38"/>
+      <w:bookmarkEnd w:id="39"/>
     </w:p>
     <w:p>
       <w:pPr>
@@ -21009,7 +21425,14 @@
         <w:rPr>
           <w:lang w:val="en-US"/>
         </w:rPr>
-        <w:t xml:space="preserve"> kinetic energies of atoms higher than the TB-provided barrier at short distances. In such a case, it is necessary to make the system stable at short distances</w:t>
+        <w:t xml:space="preserve"> kinetic energies of atoms higher than the TB-</w:t>
+      </w:r>
+      <w:r>
+        <w:rPr>
+          <w:lang w:val="en-US"/>
+        </w:rPr>
+        <w:lastRenderedPageBreak/>
+        <w:t>provided barrier at short distances. In such a case, it is necessary to make the system stable at short distances</w:t>
       </w:r>
       <w:r>
         <w:rPr>
@@ -21533,7 +21956,7 @@
         <w:rPr>
           <w:noProof/>
         </w:rPr>
-        <w:t>17</w:t>
+        <w:t>19</w:t>
       </w:r>
       <w:r>
         <w:fldChar w:fldCharType="end"/>
@@ -21567,7 +21990,6 @@
           <w:noProof/>
           <w:lang w:val="en-US"/>
         </w:rPr>
-        <w:lastRenderedPageBreak/>
         <w:drawing>
           <wp:inline distT="0" distB="0" distL="0" distR="0" wp14:anchorId="7FAEC71A" wp14:editId="6F192A93">
             <wp:extent cx="1908929" cy="771276"/>
@@ -21586,7 +22008,7 @@
                     </pic:cNvPicPr>
                   </pic:nvPicPr>
                   <pic:blipFill>
-                    <a:blip r:embed="rId41" cstate="print"/>
+                    <a:blip r:embed="rId44" cstate="print"/>
                     <a:srcRect l="1107" t="12303" r="83006" b="76280"/>
                     <a:stretch>
                       <a:fillRect/>
@@ -21619,7 +22041,7 @@
       <w:pPr>
         <w:pStyle w:val="Caption"/>
       </w:pPr>
-      <w:bookmarkStart w:id="39" w:name="_Ref71362984"/>
+      <w:bookmarkStart w:id="40" w:name="_Ref71362984"/>
       <w:r>
         <w:t xml:space="preserve">Figure </w:t>
       </w:r>
@@ -21639,10 +22061,10 @@
           <w:rPr>
             <w:noProof/>
           </w:rPr>
-          <w:t>17</w:t>
+          <w:t>19</w:t>
         </w:r>
       </w:fldSimple>
-      <w:bookmarkEnd w:id="39"/>
+      <w:bookmarkEnd w:id="40"/>
       <w:r>
         <w:t xml:space="preserve"> C_C_TB_wall.txt</w:t>
       </w:r>
@@ -21662,11 +22084,11 @@
           <w:numId w:val="5"/>
         </w:numPr>
       </w:pPr>
-      <w:bookmarkStart w:id="40" w:name="_Toc131156198"/>
+      <w:bookmarkStart w:id="41" w:name="_Toc131156198"/>
       <w:r>
         <w:t>Unit_cell_equilibrium.txt</w:t>
       </w:r>
-      <w:bookmarkEnd w:id="40"/>
+      <w:bookmarkEnd w:id="41"/>
     </w:p>
     <w:p>
       <w:pPr>
@@ -21751,7 +22173,7 @@
         <w:rPr>
           <w:noProof/>
         </w:rPr>
-        <w:t>18</w:t>
+        <w:t>20</w:t>
       </w:r>
       <w:r>
         <w:fldChar w:fldCharType="end"/>
@@ -21784,7 +22206,7 @@
                     </pic:cNvPicPr>
                   </pic:nvPicPr>
                   <pic:blipFill>
-                    <a:blip r:embed="rId42" cstate="print"/>
+                    <a:blip r:embed="rId45" cstate="print"/>
                     <a:srcRect l="2213" t="14764" r="83006" b="72835"/>
                     <a:stretch>
                       <a:fillRect/>
@@ -21817,7 +22239,7 @@
       <w:pPr>
         <w:pStyle w:val="Caption"/>
       </w:pPr>
-      <w:bookmarkStart w:id="41" w:name="_Ref413320289"/>
+      <w:bookmarkStart w:id="42" w:name="_Ref413320289"/>
       <w:r>
         <w:t xml:space="preserve">Figure </w:t>
       </w:r>
@@ -21837,10 +22259,10 @@
           <w:rPr>
             <w:noProof/>
           </w:rPr>
-          <w:t>18</w:t>
+          <w:t>20</w:t>
         </w:r>
       </w:fldSimple>
-      <w:bookmarkEnd w:id="41"/>
+      <w:bookmarkEnd w:id="42"/>
       <w:r>
         <w:t xml:space="preserve"> File Unit_cell_equilibrium.txt</w:t>
       </w:r>
@@ -21864,11 +22286,11 @@
           <w:numId w:val="5"/>
         </w:numPr>
       </w:pPr>
-      <w:bookmarkStart w:id="42" w:name="_Toc131156199"/>
+      <w:bookmarkStart w:id="43" w:name="_Toc131156199"/>
       <w:r>
         <w:t>Unit_cell_atom_relative_coordinates.txt</w:t>
       </w:r>
-      <w:bookmarkEnd w:id="42"/>
+      <w:bookmarkEnd w:id="43"/>
     </w:p>
     <w:p>
       <w:pPr>
@@ -21929,7 +22351,7 @@
         <w:rPr>
           <w:noProof/>
         </w:rPr>
-        <w:t>19</w:t>
+        <w:t>21</w:t>
       </w:r>
       <w:r>
         <w:fldChar w:fldCharType="end"/>
@@ -21975,6 +22397,7 @@
         <w:jc w:val="both"/>
       </w:pPr>
       <w:r>
+        <w:lastRenderedPageBreak/>
         <w:t>Next 3 numbers in each line</w:t>
       </w:r>
       <w:r>
@@ -22059,7 +22482,7 @@
                     </pic:cNvPicPr>
                   </pic:nvPicPr>
                   <pic:blipFill>
-                    <a:blip r:embed="rId43" cstate="print"/>
+                    <a:blip r:embed="rId46" cstate="print"/>
                     <a:srcRect t="9843" r="80239" b="68898"/>
                     <a:stretch>
                       <a:fillRect/>
@@ -22092,7 +22515,7 @@
       <w:pPr>
         <w:pStyle w:val="Caption"/>
       </w:pPr>
-      <w:bookmarkStart w:id="43" w:name="_Ref413320483"/>
+      <w:bookmarkStart w:id="44" w:name="_Ref413320483"/>
       <w:r>
         <w:t xml:space="preserve">Figure </w:t>
       </w:r>
@@ -22112,10 +22535,10 @@
           <w:rPr>
             <w:noProof/>
           </w:rPr>
-          <w:t>19</w:t>
+          <w:t>21</w:t>
         </w:r>
       </w:fldSimple>
-      <w:bookmarkEnd w:id="43"/>
+      <w:bookmarkEnd w:id="44"/>
       <w:r>
         <w:t xml:space="preserve"> File </w:t>
       </w:r>
@@ -22145,8 +22568,8 @@
           <w:lang w:val="en-US"/>
         </w:rPr>
       </w:pPr>
-      <w:bookmarkStart w:id="44" w:name="_Ref130051615"/>
-      <w:bookmarkStart w:id="45" w:name="_Toc131156200"/>
+      <w:bookmarkStart w:id="45" w:name="_Ref130051615"/>
+      <w:bookmarkStart w:id="46" w:name="_Toc131156200"/>
       <w:r>
         <w:t xml:space="preserve">Files </w:t>
       </w:r>
@@ -22198,8 +22621,8 @@
         </w:rPr>
         <w:t>.dat</w:t>
       </w:r>
-      <w:bookmarkEnd w:id="44"/>
       <w:bookmarkEnd w:id="45"/>
+      <w:bookmarkEnd w:id="46"/>
       <w:r>
         <w:rPr>
           <w:color w:val="1F497D"/>
@@ -22278,224 +22701,220 @@
         <w:t xml:space="preserve"> files</w:t>
       </w:r>
       <w:r>
+        <w:t xml:space="preserve"> described above</w:t>
+      </w:r>
+      <w:r>
+        <w:t>. With th</w:t>
+      </w:r>
+      <w:r>
+        <w:t>e</w:t>
+      </w:r>
+      <w:r>
+        <w:t>s</w:t>
+      </w:r>
+      <w:r>
+        <w:t>e</w:t>
+      </w:r>
+      <w:r>
+        <w:t xml:space="preserve"> file</w:t>
+      </w:r>
+      <w:r>
+        <w:t>s</w:t>
+      </w:r>
+      <w:r>
+        <w:t xml:space="preserve"> you can add any desired atomic configuration, not only perfect </w:t>
+      </w:r>
+      <w:r>
+        <w:t>periodic crystalline lattice</w:t>
+      </w:r>
+      <w:r>
+        <w:t>.</w:t>
+      </w:r>
+    </w:p>
+    <w:p>
+      <w:pPr>
+        <w:jc w:val="both"/>
+      </w:pPr>
+      <w:r>
+        <w:t xml:space="preserve">The file </w:t>
+      </w:r>
+      <w:r>
+        <w:rPr>
+          <w:color w:val="1F497D"/>
+        </w:rPr>
+        <w:t>SAVE_</w:t>
+      </w:r>
+      <w:r>
+        <w:rPr>
+          <w:color w:val="1F497D"/>
+        </w:rPr>
+        <w:t>el_distribution</w:t>
+      </w:r>
+      <w:r>
+        <w:rPr>
+          <w:color w:val="1F497D"/>
+        </w:rPr>
+        <w:t>.dat</w:t>
+      </w:r>
+      <w:r>
+        <w:t xml:space="preserve"> sets the electron distribution function. It must be present in the folder</w:t>
+      </w:r>
+      <w:r>
+        <w:t>, if the given electronic distribution needs to be used (e.g., to restart calculations with exactly the same parameters)</w:t>
+      </w:r>
+      <w:r>
+        <w:t>. In the absence of this file, the Fermi function with the given temperature will be used. This file allows to restore a nonequilibrium electronic distribution.</w:t>
+      </w:r>
+      <w:r>
+        <w:t xml:space="preserve"> The presence of the file supersedes the electronic temperature given in the input file: if the file is present, this distribution is used, and the electronic temperature specified is ignored.</w:t>
+      </w:r>
+    </w:p>
+    <w:p>
+      <w:pPr>
+        <w:jc w:val="both"/>
+        <w:rPr>
+          <w:lang w:val="en-US"/>
+        </w:rPr>
+      </w:pPr>
+      <w:r>
+        <w:t>The file ‘</w:t>
+      </w:r>
+      <w:r>
+        <w:rPr>
+          <w:color w:val="1F497D"/>
+        </w:rPr>
+        <w:t>SAVE_atoms.dat</w:t>
+      </w:r>
+      <w:r>
+        <w:rPr>
+          <w:color w:val="1F497D"/>
+        </w:rPr>
+        <w:t xml:space="preserve">’ </w:t>
+      </w:r>
+      <w:r>
+        <w:rPr>
+          <w:u w:val="single"/>
+        </w:rPr>
+        <w:t>must</w:t>
+      </w:r>
+      <w:r>
+        <w:t xml:space="preserve"> contain the </w:t>
+      </w:r>
+      <w:r>
+        <w:t>data in the same format as the file ‘</w:t>
+      </w:r>
+      <w:r>
+        <w:rPr>
+          <w:color w:val="1F497D"/>
+        </w:rPr>
+        <w:t>OUTPUT_coordinates</w:t>
+      </w:r>
+      <w:r>
+        <w:rPr>
+          <w:color w:val="1F497D"/>
+        </w:rPr>
+        <w:t>_and_velosities</w:t>
+      </w:r>
+      <w:r>
+        <w:rPr>
+          <w:color w:val="1F497D"/>
+        </w:rPr>
+        <w:t>.</w:t>
+      </w:r>
+      <w:r>
+        <w:rPr>
+          <w:color w:val="1F497D"/>
+        </w:rPr>
+        <w:t>dat</w:t>
+      </w:r>
+      <w:r>
+        <w:t>’ (se</w:t>
+      </w:r>
+      <w:r>
+        <w:t>e below).</w:t>
+      </w:r>
+    </w:p>
+    <w:p>
+      <w:r>
+        <w:t xml:space="preserve">The format of the file </w:t>
+      </w:r>
+      <w:bookmarkStart w:id="47" w:name="OLE_LINK1"/>
+      <w:bookmarkStart w:id="48" w:name="OLE_LINK2"/>
+      <w:r>
+        <w:t>‘</w:t>
+      </w:r>
+      <w:r>
+        <w:rPr>
+          <w:color w:val="1F497D"/>
+        </w:rPr>
+        <w:t>SAVE_supercell.dat</w:t>
+      </w:r>
+      <w:r>
+        <w:t>’ must coincide with the format of the file ‘</w:t>
+      </w:r>
+      <w:r>
+        <w:rPr>
+          <w:color w:val="1F497D"/>
+        </w:rPr>
+        <w:t>OUTPUT_</w:t>
+      </w:r>
+      <w:r>
+        <w:rPr>
+          <w:color w:val="1F497D"/>
+        </w:rPr>
+        <w:t>supercell</w:t>
+      </w:r>
+      <w:r>
+        <w:rPr>
+          <w:color w:val="1F497D"/>
+        </w:rPr>
+        <w:t>.</w:t>
+      </w:r>
+      <w:r>
+        <w:rPr>
+          <w:color w:val="1F497D"/>
+        </w:rPr>
+        <w:t>dat</w:t>
+      </w:r>
+      <w:r>
+        <w:t>’</w:t>
+      </w:r>
+      <w:r>
         <w:t xml:space="preserve"> </w:t>
       </w:r>
-      <w:r>
-        <w:lastRenderedPageBreak/>
-        <w:t>described above</w:t>
-      </w:r>
-      <w:r>
-        <w:t>. With th</w:t>
-      </w:r>
-      <w:r>
-        <w:t>e</w:t>
+      <w:bookmarkEnd w:id="47"/>
+      <w:bookmarkEnd w:id="48"/>
+      <w:r>
+        <w:t>(see below).</w:t>
+      </w:r>
+    </w:p>
+    <w:p>
+      <w:pPr>
+        <w:jc w:val="both"/>
+      </w:pPr>
+      <w:r>
+        <w:t>If these file</w:t>
       </w:r>
       <w:r>
         <w:t>s</w:t>
       </w:r>
       <w:r>
-        <w:t>e</w:t>
-      </w:r>
-      <w:r>
-        <w:t xml:space="preserve"> file</w:t>
-      </w:r>
-      <w:r>
-        <w:t>s</w:t>
-      </w:r>
-      <w:r>
-        <w:t xml:space="preserve"> you can add any desired atomic configuration, not only perfect </w:t>
-      </w:r>
-      <w:r>
-        <w:t>periodic crystalline lattice</w:t>
-      </w:r>
-      <w:r>
-        <w:t>.</w:t>
-      </w:r>
-    </w:p>
-    <w:p>
-      <w:pPr>
-        <w:jc w:val="both"/>
-      </w:pPr>
-      <w:r>
-        <w:t xml:space="preserve">The file </w:t>
-      </w:r>
-      <w:r>
-        <w:rPr>
-          <w:color w:val="1F497D"/>
-        </w:rPr>
-        <w:t>SAVE_</w:t>
-      </w:r>
-      <w:r>
-        <w:rPr>
-          <w:color w:val="1F497D"/>
-        </w:rPr>
-        <w:t>el_distribution</w:t>
-      </w:r>
-      <w:r>
-        <w:rPr>
-          <w:color w:val="1F497D"/>
-        </w:rPr>
-        <w:t>.dat</w:t>
-      </w:r>
-      <w:r>
-        <w:t xml:space="preserve"> sets the electron distribution function. It must be present in the folder</w:t>
-      </w:r>
-      <w:r>
-        <w:t>, if the given electronic distribution needs to be used (e.g., to restart calculations with exactly the same parameters)</w:t>
-      </w:r>
-      <w:r>
-        <w:t>. In the absence of this file, the Fermi function with the given temperature will be used. This file allows to restore a nonequilibrium electronic distribution.</w:t>
-      </w:r>
-      <w:r>
-        <w:t xml:space="preserve"> The presence of the file supersedes the electronic temperature given in the input file: if the file is present, this distribution is used, and the electronic temperature specified is ignored.</w:t>
-      </w:r>
-    </w:p>
-    <w:p>
-      <w:pPr>
-        <w:jc w:val="both"/>
-        <w:rPr>
-          <w:lang w:val="en-US"/>
-        </w:rPr>
-      </w:pPr>
-      <w:r>
-        <w:t>The file ‘</w:t>
-      </w:r>
-      <w:r>
-        <w:rPr>
-          <w:color w:val="1F497D"/>
-        </w:rPr>
-        <w:t>SAVE_atoms.dat</w:t>
-      </w:r>
-      <w:r>
-        <w:rPr>
-          <w:color w:val="1F497D"/>
-        </w:rPr>
-        <w:t xml:space="preserve">’ </w:t>
-      </w:r>
-      <w:r>
-        <w:rPr>
-          <w:u w:val="single"/>
-        </w:rPr>
-        <w:t>must</w:t>
-      </w:r>
-      <w:r>
-        <w:t xml:space="preserve"> contain the </w:t>
-      </w:r>
-      <w:r>
-        <w:t>data in the same format as the file ‘</w:t>
-      </w:r>
-      <w:r>
-        <w:rPr>
-          <w:color w:val="1F497D"/>
-        </w:rPr>
-        <w:t>OUTPUT_coordinates</w:t>
-      </w:r>
-      <w:r>
-        <w:rPr>
-          <w:color w:val="1F497D"/>
-        </w:rPr>
-        <w:t>_and_velosities</w:t>
-      </w:r>
-      <w:r>
-        <w:rPr>
-          <w:color w:val="1F497D"/>
-        </w:rPr>
-        <w:t>.</w:t>
-      </w:r>
-      <w:r>
-        <w:rPr>
-          <w:color w:val="1F497D"/>
-        </w:rPr>
-        <w:t>dat</w:t>
-      </w:r>
-      <w:r>
-        <w:t>’ (se</w:t>
-      </w:r>
-      <w:r>
-        <w:t>e below).</w:t>
-      </w:r>
-    </w:p>
-    <w:p>
-      <w:r>
-        <w:t xml:space="preserve">The format of the file </w:t>
-      </w:r>
-      <w:bookmarkStart w:id="46" w:name="OLE_LINK1"/>
-      <w:bookmarkStart w:id="47" w:name="OLE_LINK2"/>
-      <w:r>
-        <w:t>‘</w:t>
-      </w:r>
-      <w:r>
-        <w:rPr>
-          <w:color w:val="1F497D"/>
-        </w:rPr>
-        <w:t>SAVE_supercell.dat</w:t>
-      </w:r>
-      <w:r>
-        <w:t>’ must coincide with the format of the file ‘</w:t>
-      </w:r>
-      <w:r>
-        <w:rPr>
-          <w:color w:val="1F497D"/>
-        </w:rPr>
-        <w:t>OUTPUT_</w:t>
-      </w:r>
-      <w:r>
-        <w:rPr>
-          <w:color w:val="1F497D"/>
-        </w:rPr>
-        <w:t>supercell</w:t>
-      </w:r>
-      <w:r>
-        <w:rPr>
-          <w:color w:val="1F497D"/>
-        </w:rPr>
-        <w:t>.</w:t>
-      </w:r>
-      <w:r>
-        <w:rPr>
-          <w:color w:val="1F497D"/>
-        </w:rPr>
-        <w:t>dat</w:t>
-      </w:r>
-      <w:r>
-        <w:t>’</w:t>
+        <w:t xml:space="preserve"> are present, XTANT will ignore the number of unit-cells specified in the NUMERICAL_PARAMETERS file, and use the atomic coordinates and the supercell provided here.</w:t>
+      </w:r>
+    </w:p>
+    <w:p>
+      <w:pPr>
+        <w:jc w:val="both"/>
+      </w:pPr>
+      <w:r>
+        <w:t>These files are</w:t>
+      </w:r>
+      <w:r>
+        <w:t>, e.g.,</w:t>
       </w:r>
       <w:r>
         <w:t xml:space="preserve"> </w:t>
       </w:r>
-      <w:bookmarkEnd w:id="46"/>
-      <w:bookmarkEnd w:id="47"/>
-      <w:r>
-        <w:t>(see below).</w:t>
-      </w:r>
-    </w:p>
-    <w:p>
-      <w:pPr>
-        <w:jc w:val="both"/>
-      </w:pPr>
-      <w:r>
-        <w:t>If these file</w:t>
-      </w:r>
-      <w:r>
-        <w:t>s</w:t>
-      </w:r>
-      <w:r>
-        <w:t xml:space="preserve"> are present, XTANT will ignore the number of unit-cells specified in the NUMERICAL_PARAMETERS file, and use the atomic coordinates and the supercell provided here.</w:t>
-      </w:r>
-    </w:p>
-    <w:p>
-      <w:pPr>
-        <w:jc w:val="both"/>
-      </w:pPr>
-      <w:r>
-        <w:t>These files are</w:t>
-      </w:r>
-      <w:r>
-        <w:t>, e.g.,</w:t>
-      </w:r>
-      <w:r>
-        <w:t xml:space="preserve"> </w:t>
-      </w:r>
       <w:r>
         <w:t xml:space="preserve">necessary </w:t>
       </w:r>
@@ -22510,11 +22929,11 @@
       <w:pPr>
         <w:pStyle w:val="Heading3"/>
       </w:pPr>
-      <w:bookmarkStart w:id="48" w:name="_Toc131156201"/>
+      <w:bookmarkStart w:id="49" w:name="_Toc131156201"/>
       <w:r>
         <w:t>Creation of initial configuration of an amorphous material</w:t>
       </w:r>
-      <w:bookmarkEnd w:id="48"/>
+      <w:bookmarkEnd w:id="49"/>
     </w:p>
     <w:p>
       <w:pPr>
@@ -22640,6 +23059,7 @@
         <w:jc w:val="both"/>
       </w:pPr>
       <w:r>
+        <w:lastRenderedPageBreak/>
         <w:t>The first parameter tells to include material cooling</w:t>
       </w:r>
       <w:r>
@@ -22857,7 +23277,6 @@
         <w:jc w:val="both"/>
       </w:pPr>
       <w:r>
-        <w:lastRenderedPageBreak/>
         <w:t>Check if there is no artificial void in the new created state, and the density is uniform</w:t>
       </w:r>
       <w:r>
@@ -22888,7 +23307,7 @@
           <w:lang w:val="en-US"/>
         </w:rPr>
       </w:pPr>
-      <w:bookmarkStart w:id="49" w:name="_Toc131156202"/>
+      <w:bookmarkStart w:id="50" w:name="_Toc131156202"/>
       <w:r>
         <w:rPr>
           <w:color w:val="1F497D"/>
@@ -22903,7 +23322,7 @@
         </w:rPr>
         <w:t xml:space="preserve"> files</w:t>
       </w:r>
-      <w:bookmarkEnd w:id="49"/>
+      <w:bookmarkEnd w:id="50"/>
     </w:p>
     <w:p>
       <w:pPr>
@@ -22936,7 +23355,7 @@
           <w:rStyle w:val="FootnoteReference"/>
           <w:lang w:val="en-US"/>
         </w:rPr>
-        <w:footnoteReference w:id="19"/>
+        <w:footnoteReference w:id="20"/>
       </w:r>
       <w:r>
         <w:rPr>
@@ -23101,6 +23520,7 @@
         <w:rPr>
           <w:lang w:val="en-US"/>
         </w:rPr>
+        <w:lastRenderedPageBreak/>
         <w:t>“vel” specifier identifies that columns 5-7 will be defining atomic velocities; if “V” is defined here, absolute velocities in [Å/fs] must be given; if “S” is specified, than relative velocities within the supercell must be provided.</w:t>
       </w:r>
     </w:p>
@@ -23225,7 +23645,6 @@
         <w:rPr>
           <w:lang w:val="en-US"/>
         </w:rPr>
-        <w:lastRenderedPageBreak/>
         <w:t>In this format, inside the quotation marks 4 values must be set: character “X” (or “Y”), value (real) of the supercell in the dimension specified, character “Y” (or “X”), value (real) of the supercell in the dimension specified.</w:t>
       </w:r>
     </w:p>
@@ -23520,7 +23939,7 @@
           <w:lang w:val="en-US"/>
         </w:rPr>
       </w:pPr>
-      <w:bookmarkStart w:id="50" w:name="_Toc131156203"/>
+      <w:bookmarkStart w:id="51" w:name="_Toc131156203"/>
       <w:r>
         <w:t xml:space="preserve">Files </w:t>
       </w:r>
@@ -23601,7 +24020,7 @@
         </w:rPr>
         <w:t>_supercell.dat</w:t>
       </w:r>
-      <w:bookmarkEnd w:id="50"/>
+      <w:bookmarkEnd w:id="51"/>
     </w:p>
     <w:p>
       <w:pPr>
@@ -23635,11 +24054,12 @@
       <w:pPr>
         <w:pStyle w:val="Heading3"/>
       </w:pPr>
-      <w:bookmarkStart w:id="51" w:name="_Toc131156204"/>
-      <w:r>
+      <w:bookmarkStart w:id="52" w:name="_Toc131156204"/>
+      <w:r>
+        <w:lastRenderedPageBreak/>
         <w:t>Calculation of free-energy along reaction coordinate path</w:t>
       </w:r>
-      <w:bookmarkEnd w:id="51"/>
+      <w:bookmarkEnd w:id="52"/>
     </w:p>
     <w:p>
       <w:pPr>
@@ -23739,7 +24159,7 @@
           <w:numId w:val="5"/>
         </w:numPr>
       </w:pPr>
-      <w:bookmarkStart w:id="52" w:name="_Toc131156205"/>
+      <w:bookmarkStart w:id="53" w:name="_Toc131156205"/>
       <w:r>
         <w:t xml:space="preserve">File </w:t>
       </w:r>
@@ -23758,7 +24178,7 @@
       <w:r>
         <w:t>.cdf</w:t>
       </w:r>
-      <w:bookmarkEnd w:id="52"/>
+      <w:bookmarkEnd w:id="53"/>
     </w:p>
     <w:p>
       <w:pPr>
@@ -23816,7 +24236,7 @@
         <w:rPr>
           <w:noProof/>
         </w:rPr>
-        <w:t>20</w:t>
+        <w:t>22</w:t>
       </w:r>
       <w:r>
         <w:fldChar w:fldCharType="end"/>
@@ -23837,7 +24257,6 @@
           <w:noProof/>
           <w:lang w:val="en-US"/>
         </w:rPr>
-        <w:lastRenderedPageBreak/>
         <w:drawing>
           <wp:inline distT="0" distB="0" distL="0" distR="0" wp14:anchorId="166EBA35" wp14:editId="30EA3921">
             <wp:extent cx="6095380" cy="1762125"/>
@@ -23856,7 +24275,7 @@
                     </pic:cNvPicPr>
                   </pic:nvPicPr>
                   <pic:blipFill>
-                    <a:blip r:embed="rId44" cstate="print"/>
+                    <a:blip r:embed="rId47" cstate="print"/>
                     <a:srcRect t="9843" r="39566" b="59055"/>
                     <a:stretch>
                       <a:fillRect/>
@@ -23889,7 +24308,7 @@
       <w:pPr>
         <w:pStyle w:val="Caption"/>
       </w:pPr>
-      <w:bookmarkStart w:id="53" w:name="_Ref413320797"/>
+      <w:bookmarkStart w:id="54" w:name="_Ref413320797"/>
       <w:r>
         <w:t xml:space="preserve">Figure </w:t>
       </w:r>
@@ -23909,10 +24328,10 @@
           <w:rPr>
             <w:noProof/>
           </w:rPr>
-          <w:t>20</w:t>
+          <w:t>22</w:t>
         </w:r>
       </w:fldSimple>
-      <w:bookmarkEnd w:id="53"/>
+      <w:bookmarkEnd w:id="54"/>
       <w:r>
         <w:t xml:space="preserve"> </w:t>
       </w:r>
@@ -24057,7 +24476,7 @@
         <w:rPr>
           <w:rStyle w:val="FootnoteReference"/>
         </w:rPr>
-        <w:footnoteReference w:id="20"/>
+        <w:footnoteReference w:id="21"/>
       </w:r>
       <w:r>
         <w:t xml:space="preserve"> database</w:t>
@@ -24158,7 +24577,7 @@
                     </pic:cNvPicPr>
                   </pic:nvPicPr>
                   <pic:blipFill>
-                    <a:blip r:embed="rId45" cstate="print"/>
+                    <a:blip r:embed="rId48" cstate="print"/>
                     <a:srcRect l="18815" t="19685" r="33202" b="17224"/>
                     <a:stretch>
                       <a:fillRect/>
@@ -24306,7 +24725,7 @@
           <w:numId w:val="5"/>
         </w:numPr>
       </w:pPr>
-      <w:bookmarkStart w:id="54" w:name="_Toc131156206"/>
+      <w:bookmarkStart w:id="55" w:name="_Toc131156206"/>
       <w:r>
         <w:t>File</w:t>
       </w:r>
@@ -24316,7 +24735,7 @@
       <w:r>
         <w:t xml:space="preserve"> with electron mean free paths</w:t>
       </w:r>
-      <w:bookmarkEnd w:id="54"/>
+      <w:bookmarkEnd w:id="55"/>
     </w:p>
     <w:p>
       <w:pPr>
@@ -24544,11 +24963,11 @@
           <w:numId w:val="5"/>
         </w:numPr>
       </w:pPr>
-      <w:bookmarkStart w:id="55" w:name="_Toc131156207"/>
+      <w:bookmarkStart w:id="56" w:name="_Toc131156207"/>
       <w:r>
         <w:t>Files with photon attenuation lengths</w:t>
       </w:r>
-      <w:bookmarkEnd w:id="55"/>
+      <w:bookmarkEnd w:id="56"/>
     </w:p>
     <w:p>
       <w:pPr>
@@ -24596,11 +25015,11 @@
           <w:numId w:val="5"/>
         </w:numPr>
       </w:pPr>
-      <w:bookmarkStart w:id="56" w:name="_Toc131156208"/>
+      <w:bookmarkStart w:id="57" w:name="_Toc131156208"/>
       <w:r>
         <w:t>K-points grid</w:t>
       </w:r>
-      <w:bookmarkEnd w:id="56"/>
+      <w:bookmarkEnd w:id="57"/>
     </w:p>
     <w:p>
       <w:pPr>
@@ -24676,7 +25095,7 @@
         <w:rPr>
           <w:noProof/>
         </w:rPr>
-        <w:t>21</w:t>
+        <w:t>23</w:t>
       </w:r>
       <w:r>
         <w:fldChar w:fldCharType="end"/>
@@ -24747,7 +25166,7 @@
                     </pic:cNvPicPr>
                   </pic:nvPicPr>
                   <pic:blipFill>
-                    <a:blip r:embed="rId46" cstate="print"/>
+                    <a:blip r:embed="rId49" cstate="print"/>
                     <a:srcRect l="830" t="12303" r="83006" b="67421"/>
                     <a:stretch>
                       <a:fillRect/>
@@ -24780,7 +25199,7 @@
       <w:pPr>
         <w:pStyle w:val="Caption"/>
       </w:pPr>
-      <w:bookmarkStart w:id="57" w:name="_Ref435220"/>
+      <w:bookmarkStart w:id="58" w:name="_Ref435220"/>
       <w:r>
         <w:t xml:space="preserve">Figure </w:t>
       </w:r>
@@ -24800,10 +25219,10 @@
           <w:rPr>
             <w:noProof/>
           </w:rPr>
-          <w:t>21</w:t>
+          <w:t>23</w:t>
         </w:r>
       </w:fldSimple>
-      <w:bookmarkEnd w:id="57"/>
+      <w:bookmarkEnd w:id="58"/>
       <w:r>
         <w:t>. Example of k_grid.dat file</w:t>
       </w:r>
@@ -24816,11 +25235,11 @@
           <w:numId w:val="29"/>
         </w:numPr>
       </w:pPr>
-      <w:bookmarkStart w:id="58" w:name="_Toc131156209"/>
+      <w:bookmarkStart w:id="59" w:name="_Toc131156209"/>
       <w:r>
         <w:t>Output Files</w:t>
       </w:r>
-      <w:bookmarkEnd w:id="58"/>
+      <w:bookmarkEnd w:id="59"/>
     </w:p>
     <w:p>
       <w:r>
@@ -24835,14 +25254,14 @@
           <w:numId w:val="12"/>
         </w:numPr>
       </w:pPr>
-      <w:bookmarkStart w:id="59" w:name="_Toc131156210"/>
+      <w:bookmarkStart w:id="60" w:name="_Toc131156210"/>
       <w:r>
         <w:rPr>
           <w:rFonts w:eastAsiaTheme="minorHAnsi"/>
         </w:rPr>
         <w:t>OUTPUT_Error_log.dat</w:t>
       </w:r>
-      <w:bookmarkEnd w:id="59"/>
+      <w:bookmarkEnd w:id="60"/>
       <w:r>
         <w:t xml:space="preserve"> </w:t>
       </w:r>
@@ -25012,7 +25431,7 @@
           <w:numId w:val="12"/>
         </w:numPr>
       </w:pPr>
-      <w:bookmarkStart w:id="60" w:name="_Toc131156211"/>
+      <w:bookmarkStart w:id="61" w:name="_Toc131156211"/>
       <w:r>
         <w:rPr>
           <w:rFonts w:eastAsiaTheme="minorHAnsi"/>
@@ -25032,7 +25451,7 @@
         </w:rPr>
         <w:t>.dat</w:t>
       </w:r>
-      <w:bookmarkEnd w:id="60"/>
+      <w:bookmarkEnd w:id="61"/>
       <w:r>
         <w:t xml:space="preserve"> </w:t>
       </w:r>
@@ -25094,7 +25513,7 @@
           <w:numId w:val="12"/>
         </w:numPr>
       </w:pPr>
-      <w:bookmarkStart w:id="61" w:name="_Toc131156212"/>
+      <w:bookmarkStart w:id="62" w:name="_Toc131156212"/>
       <w:r>
         <w:t>Directory OUTPUT_[</w:t>
       </w:r>
@@ -25134,7 +25553,7 @@
       <w:r>
         <w:t>]</w:t>
       </w:r>
-      <w:bookmarkEnd w:id="61"/>
+      <w:bookmarkEnd w:id="62"/>
     </w:p>
     <w:p>
       <w:pPr>
@@ -25728,14 +26147,14 @@
           <w:numId w:val="12"/>
         </w:numPr>
       </w:pPr>
-      <w:bookmarkStart w:id="62" w:name="_Toc131156213"/>
+      <w:bookmarkStart w:id="63" w:name="_Toc131156213"/>
       <w:r>
         <w:t>Communication</w:t>
       </w:r>
       <w:r>
         <w:t xml:space="preserve"> with the program on-the-fly</w:t>
       </w:r>
-      <w:bookmarkEnd w:id="62"/>
+      <w:bookmarkEnd w:id="63"/>
     </w:p>
     <w:p>
       <w:pPr>
@@ -25842,11 +26261,11 @@
           <w:numId w:val="12"/>
         </w:numPr>
       </w:pPr>
-      <w:bookmarkStart w:id="63" w:name="_Toc131156214"/>
+      <w:bookmarkStart w:id="64" w:name="_Toc131156214"/>
       <w:r>
         <w:t>Plotting:  OUTPUT_Gnuplot_all.sh</w:t>
       </w:r>
-      <w:bookmarkEnd w:id="63"/>
+      <w:bookmarkEnd w:id="64"/>
     </w:p>
     <w:p>
       <w:pPr>
@@ -26198,7 +26617,7 @@
         <w:rPr>
           <w:rStyle w:val="FootnoteReference"/>
         </w:rPr>
-        <w:footnoteReference w:id="21"/>
+        <w:footnoteReference w:id="22"/>
       </w:r>
       <w:r>
         <w:t xml:space="preserve">, and </w:t>
@@ -26213,7 +26632,7 @@
         <w:rPr>
           <w:rStyle w:val="FootnoteReference"/>
         </w:rPr>
-        <w:footnoteReference w:id="22"/>
+        <w:footnoteReference w:id="23"/>
       </w:r>
       <w:r>
         <w:t>.</w:t>
@@ -26230,14 +26649,14 @@
         <w:ind w:left="714" w:hanging="357"/>
         <w:jc w:val="both"/>
       </w:pPr>
-      <w:bookmarkStart w:id="64" w:name="_Toc131156215"/>
+      <w:bookmarkStart w:id="65" w:name="_Toc131156215"/>
       <w:r>
         <w:t>Output d</w:t>
       </w:r>
       <w:r>
         <w:t>ata files</w:t>
       </w:r>
-      <w:bookmarkEnd w:id="64"/>
+      <w:bookmarkEnd w:id="65"/>
     </w:p>
     <w:p>
       <w:pPr>
@@ -26293,7 +26712,7 @@
         <w:rPr>
           <w:rStyle w:val="FootnoteReference"/>
         </w:rPr>
-        <w:footnoteReference w:id="23"/>
+        <w:footnoteReference w:id="24"/>
       </w:r>
       <w:r>
         <w:t>.</w:t>
@@ -26331,7 +26750,7 @@
         <w:rPr>
           <w:rStyle w:val="FootnoteReference"/>
         </w:rPr>
-        <w:footnoteReference w:id="24"/>
+        <w:footnoteReference w:id="25"/>
       </w:r>
       <w:r>
         <w:t>.</w:t>
@@ -28511,11 +28930,11 @@
         </w:numPr>
         <w:jc w:val="both"/>
       </w:pPr>
-      <w:bookmarkStart w:id="65" w:name="_Toc131156216"/>
+      <w:bookmarkStart w:id="66" w:name="_Toc131156216"/>
       <w:r>
         <w:t>…_CONVOLVED.dat output data files</w:t>
       </w:r>
-      <w:bookmarkEnd w:id="65"/>
+      <w:bookmarkEnd w:id="66"/>
     </w:p>
     <w:p>
       <w:pPr>
@@ -28584,13 +29003,13 @@
           <w:numId w:val="29"/>
         </w:numPr>
       </w:pPr>
-      <w:bookmarkStart w:id="66" w:name="_Ref113545867"/>
-      <w:bookmarkStart w:id="67" w:name="_Toc131156217"/>
+      <w:bookmarkStart w:id="67" w:name="_Ref113545867"/>
+      <w:bookmarkStart w:id="68" w:name="_Toc131156217"/>
       <w:r>
         <w:t>Post-processing</w:t>
       </w:r>
-      <w:bookmarkEnd w:id="66"/>
       <w:bookmarkEnd w:id="67"/>
+      <w:bookmarkEnd w:id="68"/>
     </w:p>
     <w:p>
       <w:pPr>
@@ -28653,14 +29072,14 @@
           <w:rFonts w:eastAsiaTheme="minorHAnsi"/>
         </w:rPr>
       </w:pPr>
-      <w:bookmarkStart w:id="68" w:name="_Toc131156218"/>
+      <w:bookmarkStart w:id="69" w:name="_Toc131156218"/>
       <w:r>
         <w:rPr>
           <w:rFonts w:eastAsiaTheme="minorHAnsi"/>
         </w:rPr>
         <w:t>Extracting pair correlation function</w:t>
       </w:r>
-      <w:bookmarkEnd w:id="68"/>
+      <w:bookmarkEnd w:id="69"/>
       <w:r>
         <w:rPr>
           <w:rFonts w:eastAsiaTheme="minorHAnsi"/>
@@ -28821,7 +29240,7 @@
         <w:rPr>
           <w:rStyle w:val="FootnoteReference"/>
         </w:rPr>
-        <w:footnoteReference w:id="25"/>
+        <w:footnoteReference w:id="26"/>
       </w:r>
       <w:r>
         <w:t>, OVITO</w:t>
@@ -28830,7 +29249,7 @@
         <w:rPr>
           <w:rStyle w:val="FootnoteReference"/>
         </w:rPr>
-        <w:footnoteReference w:id="26"/>
+        <w:footnoteReference w:id="27"/>
       </w:r>
       <w:r>
         <w:t>, etc.</w:t>
@@ -28848,14 +29267,14 @@
           <w:color w:val="4F81BD" w:themeColor="accent1"/>
         </w:rPr>
       </w:pPr>
-      <w:bookmarkStart w:id="69" w:name="_Toc131156219"/>
+      <w:bookmarkStart w:id="70" w:name="_Toc131156219"/>
       <w:r>
         <w:rPr>
           <w:color w:val="4F81BD" w:themeColor="accent1"/>
         </w:rPr>
         <w:t>Calculation of velocity autocorrelation and phonon spectra</w:t>
       </w:r>
-      <w:bookmarkEnd w:id="69"/>
+      <w:bookmarkEnd w:id="70"/>
     </w:p>
     <w:p>
       <w:pPr>
@@ -29401,8 +29820,8 @@
           <w:color w:val="4F81BD" w:themeColor="accent1"/>
         </w:rPr>
       </w:pPr>
-      <w:bookmarkStart w:id="70" w:name="_Ref71362056"/>
-      <w:bookmarkStart w:id="71" w:name="_Toc131156220"/>
+      <w:bookmarkStart w:id="71" w:name="_Ref71362056"/>
+      <w:bookmarkStart w:id="72" w:name="_Toc131156220"/>
       <w:r>
         <w:rPr>
           <w:color w:val="4F81BD" w:themeColor="accent1"/>
@@ -29480,7 +29899,7 @@
         </w:rPr>
         <w:t>)</w:t>
       </w:r>
-      <w:bookmarkEnd w:id="70"/>
+      <w:bookmarkEnd w:id="71"/>
       <w:r>
         <w:rPr>
           <w:color w:val="4F81BD" w:themeColor="accent1"/>
@@ -29513,7 +29932,7 @@
         </w:rPr>
         <w:t>)</w:t>
       </w:r>
-      <w:bookmarkEnd w:id="71"/>
+      <w:bookmarkEnd w:id="72"/>
     </w:p>
     <w:p>
       <w:pPr>
@@ -30777,14 +31196,14 @@
           <w:color w:val="4F81BD" w:themeColor="accent1"/>
         </w:rPr>
       </w:pPr>
-      <w:bookmarkStart w:id="72" w:name="_Toc131156221"/>
+      <w:bookmarkStart w:id="73" w:name="_Toc131156221"/>
       <w:r>
         <w:rPr>
           <w:color w:val="4F81BD" w:themeColor="accent1"/>
         </w:rPr>
         <w:t>Extracting optical parameters for given wavelength from the spectrum</w:t>
       </w:r>
-      <w:bookmarkEnd w:id="72"/>
+      <w:bookmarkEnd w:id="73"/>
     </w:p>
     <w:p>
       <w:pPr>
@@ -30960,7 +31379,7 @@
                     <pic:cNvPicPr/>
                   </pic:nvPicPr>
                   <pic:blipFill rotWithShape="1">
-                    <a:blip r:embed="rId47"/>
+                    <a:blip r:embed="rId50"/>
                     <a:srcRect l="1490" t="12725" r="62139" b="79852"/>
                     <a:stretch/>
                   </pic:blipFill>
@@ -31500,7 +31919,7 @@
           <w:color w:val="4F81BD" w:themeColor="accent1"/>
         </w:rPr>
       </w:pPr>
-      <w:bookmarkStart w:id="73" w:name="_Toc131156222"/>
+      <w:bookmarkStart w:id="74" w:name="_Toc131156222"/>
       <w:r>
         <w:rPr>
           <w:color w:val="4F81BD" w:themeColor="accent1"/>
@@ -31513,7 +31932,7 @@
         </w:rPr>
         <w:t>ass spectrum of ablation fragments</w:t>
       </w:r>
-      <w:bookmarkEnd w:id="73"/>
+      <w:bookmarkEnd w:id="74"/>
     </w:p>
     <w:p>
       <w:pPr>
@@ -31783,14 +32202,14 @@
           <w:szCs w:val="26"/>
         </w:rPr>
       </w:pPr>
-      <w:bookmarkStart w:id="74" w:name="_Toc126855679"/>
-      <w:bookmarkStart w:id="75" w:name="_Toc130110006"/>
-      <w:bookmarkStart w:id="76" w:name="_Toc130110062"/>
-      <w:bookmarkStart w:id="77" w:name="_Toc131156223"/>
-      <w:bookmarkEnd w:id="74"/>
+      <w:bookmarkStart w:id="75" w:name="_Toc126855679"/>
+      <w:bookmarkStart w:id="76" w:name="_Toc130110006"/>
+      <w:bookmarkStart w:id="77" w:name="_Toc130110062"/>
+      <w:bookmarkStart w:id="78" w:name="_Toc131156223"/>
       <w:bookmarkEnd w:id="75"/>
       <w:bookmarkEnd w:id="76"/>
       <w:bookmarkEnd w:id="77"/>
+      <w:bookmarkEnd w:id="78"/>
     </w:p>
     <w:p>
       <w:pPr>
@@ -31814,14 +32233,14 @@
           <w:szCs w:val="26"/>
         </w:rPr>
       </w:pPr>
-      <w:bookmarkStart w:id="78" w:name="_Toc126855680"/>
-      <w:bookmarkStart w:id="79" w:name="_Toc130110007"/>
-      <w:bookmarkStart w:id="80" w:name="_Toc130110063"/>
-      <w:bookmarkStart w:id="81" w:name="_Toc131156224"/>
-      <w:bookmarkEnd w:id="78"/>
+      <w:bookmarkStart w:id="79" w:name="_Toc126855680"/>
+      <w:bookmarkStart w:id="80" w:name="_Toc130110007"/>
+      <w:bookmarkStart w:id="81" w:name="_Toc130110063"/>
+      <w:bookmarkStart w:id="82" w:name="_Toc131156224"/>
       <w:bookmarkEnd w:id="79"/>
       <w:bookmarkEnd w:id="80"/>
       <w:bookmarkEnd w:id="81"/>
+      <w:bookmarkEnd w:id="82"/>
     </w:p>
     <w:p>
       <w:pPr>
@@ -31845,14 +32264,14 @@
           <w:szCs w:val="26"/>
         </w:rPr>
       </w:pPr>
-      <w:bookmarkStart w:id="82" w:name="_Toc126855681"/>
-      <w:bookmarkStart w:id="83" w:name="_Toc130110008"/>
-      <w:bookmarkStart w:id="84" w:name="_Toc130110064"/>
-      <w:bookmarkStart w:id="85" w:name="_Toc131156225"/>
-      <w:bookmarkEnd w:id="82"/>
+      <w:bookmarkStart w:id="83" w:name="_Toc126855681"/>
+      <w:bookmarkStart w:id="84" w:name="_Toc130110008"/>
+      <w:bookmarkStart w:id="85" w:name="_Toc130110064"/>
+      <w:bookmarkStart w:id="86" w:name="_Toc131156225"/>
       <w:bookmarkEnd w:id="83"/>
       <w:bookmarkEnd w:id="84"/>
       <w:bookmarkEnd w:id="85"/>
+      <w:bookmarkEnd w:id="86"/>
     </w:p>
     <w:p>
       <w:pPr>
@@ -31865,14 +32284,14 @@
           <w:color w:val="4F81BD" w:themeColor="accent1"/>
         </w:rPr>
       </w:pPr>
-      <w:bookmarkStart w:id="86" w:name="_Toc131156226"/>
+      <w:bookmarkStart w:id="87" w:name="_Toc131156226"/>
       <w:r>
         <w:rPr>
           <w:color w:val="4F81BD" w:themeColor="accent1"/>
         </w:rPr>
         <w:t>Calculation of electron entropy</w:t>
       </w:r>
-      <w:bookmarkEnd w:id="86"/>
+      <w:bookmarkEnd w:id="87"/>
     </w:p>
     <w:p>
       <w:pPr>
@@ -32033,14 +32452,14 @@
           <w:color w:val="4F81BD" w:themeColor="accent1"/>
         </w:rPr>
       </w:pPr>
-      <w:bookmarkStart w:id="87" w:name="_Toc131156227"/>
+      <w:bookmarkStart w:id="88" w:name="_Toc131156227"/>
       <w:r>
         <w:rPr>
           <w:color w:val="4F81BD" w:themeColor="accent1"/>
         </w:rPr>
         <w:t>Analysis of electron distribution</w:t>
       </w:r>
-      <w:bookmarkEnd w:id="87"/>
+      <w:bookmarkEnd w:id="88"/>
     </w:p>
     <w:p>
       <w:pPr>
@@ -32434,28 +32853,7 @@
         <w:t>OUT_fe_gridded_average.dat</w:t>
       </w:r>
       <w:r>
-        <w:t xml:space="preserve"> – </w:t>
-      </w:r>
-      <w:r>
-        <w:t xml:space="preserve">containing the averaged distribution on the </w:t>
-      </w:r>
-      <w:r>
-        <w:t>defined here energy grid</w:t>
-      </w:r>
-      <w:r>
-        <w:t xml:space="preserve">. First column is the </w:t>
-      </w:r>
-      <w:r>
-        <w:t xml:space="preserve">grid </w:t>
-      </w:r>
-      <w:r>
-        <w:t xml:space="preserve">in [eV], second is the </w:t>
-      </w:r>
-      <w:r>
-        <w:t xml:space="preserve">averaged </w:t>
-      </w:r>
-      <w:r>
-        <w:t xml:space="preserve">distribution function. Its corresponding gnuplot script is </w:t>
+        <w:t xml:space="preserve"> – containing the averaged distribution on the defined here energy grid. First column is the grid in [eV], second is the averaged distribution function. Its corresponding gnuplot script is </w:t>
       </w:r>
       <w:r>
         <w:rPr>
@@ -32983,7 +33381,7 @@
           <w:szCs w:val="28"/>
         </w:rPr>
       </w:pPr>
-      <w:bookmarkStart w:id="88" w:name="_Toc131156228"/>
+      <w:bookmarkStart w:id="89" w:name="_Toc131156228"/>
       <w:r>
         <w:br w:type="page"/>
       </w:r>
@@ -33001,7 +33399,7 @@
         <w:lastRenderedPageBreak/>
         <w:t>References</w:t>
       </w:r>
-      <w:bookmarkEnd w:id="88"/>
+      <w:bookmarkEnd w:id="89"/>
     </w:p>
     <w:p>
       <w:pPr>
@@ -34700,9 +35098,45 @@
         <w:footnoteRef/>
       </w:r>
       <w:r>
+        <w:t xml:space="preserve"> </w:t>
+      </w:r>
+      <w:r>
+        <w:t xml:space="preserve">Download files from </w:t>
+      </w:r>
+      <w:hyperlink r:id="rId12" w:history="1">
+        <w:r>
+          <w:rPr>
+            <w:rStyle w:val="Hyperlink"/>
+          </w:rPr>
+          <w:t>https://github.com/by-student-2017/Slater-Koster-parameters-no-repulsion_v1</w:t>
+        </w:r>
+      </w:hyperlink>
+      <w:r>
+        <w:t xml:space="preserve">, place in the INPUT_DATA folder and rename the directory </w:t>
+      </w:r>
+      <w:r>
+        <w:t>Slater-Koster-parameters-no-repulsion_v1-main</w:t>
+      </w:r>
+      <w:r>
+        <w:t xml:space="preserve"> into DFTB_no_repulsion</w:t>
+      </w:r>
+    </w:p>
+  </w:footnote>
+  <w:footnote w:id="12">
+    <w:p>
+      <w:pPr>
+        <w:pStyle w:val="FootnoteText"/>
+      </w:pPr>
+      <w:r>
+        <w:rPr>
+          <w:rStyle w:val="FootnoteReference"/>
+        </w:rPr>
+        <w:footnoteRef/>
+      </w:r>
+      <w:r>
         <w:t xml:space="preserve"> Basis set files can be downloaded from: </w:t>
       </w:r>
-      <w:hyperlink r:id="rId12" w:history="1">
+      <w:hyperlink r:id="rId13" w:history="1">
         <w:r>
           <w:rPr>
             <w:rStyle w:val="Hyperlink"/>
@@ -34715,7 +35149,7 @@
       </w:r>
     </w:p>
   </w:footnote>
-  <w:footnote w:id="12">
+  <w:footnote w:id="13">
     <w:p>
       <w:pPr>
         <w:pStyle w:val="FootnoteText"/>
@@ -34729,7 +35163,7 @@
       <w:r>
         <w:t xml:space="preserve"> See description here: </w:t>
       </w:r>
-      <w:hyperlink r:id="rId13" w:history="1">
+      <w:hyperlink r:id="rId14" w:history="1">
         <w:r>
           <w:rPr>
             <w:rStyle w:val="Hyperlink"/>
@@ -34739,7 +35173,7 @@
       </w:hyperlink>
     </w:p>
   </w:footnote>
-  <w:footnote w:id="13">
+  <w:footnote w:id="14">
     <w:p>
       <w:pPr>
         <w:pStyle w:val="FootnoteText"/>
@@ -34759,7 +35193,7 @@
         </w:rPr>
         <w:t xml:space="preserve"> VMD: </w:t>
       </w:r>
-      <w:hyperlink r:id="rId14" w:history="1">
+      <w:hyperlink r:id="rId15" w:history="1">
         <w:r>
           <w:rPr>
             <w:rStyle w:val="Hyperlink"/>
@@ -34770,7 +35204,7 @@
       </w:hyperlink>
     </w:p>
   </w:footnote>
-  <w:footnote w:id="14">
+  <w:footnote w:id="15">
     <w:p>
       <w:pPr>
         <w:pStyle w:val="FootnoteText"/>
@@ -34784,7 +35218,7 @@
       <w:r>
         <w:t xml:space="preserve"> See description here: </w:t>
       </w:r>
-      <w:hyperlink r:id="rId15" w:history="1">
+      <w:hyperlink r:id="rId16" w:history="1">
         <w:r>
           <w:rPr>
             <w:rStyle w:val="Hyperlink"/>
@@ -34794,7 +35228,7 @@
       </w:hyperlink>
     </w:p>
   </w:footnote>
-  <w:footnote w:id="15">
+  <w:footnote w:id="16">
     <w:p>
       <w:pPr>
         <w:pStyle w:val="FootnoteText"/>
@@ -34808,7 +35242,7 @@
       <w:r>
         <w:t xml:space="preserve"> Mercury: </w:t>
       </w:r>
-      <w:hyperlink r:id="rId16" w:history="1">
+      <w:hyperlink r:id="rId17" w:history="1">
         <w:r>
           <w:rPr>
             <w:rStyle w:val="Hyperlink"/>
@@ -34818,7 +35252,7 @@
       </w:hyperlink>
     </w:p>
   </w:footnote>
-  <w:footnote w:id="16">
+  <w:footnote w:id="17">
     <w:p>
       <w:pPr>
         <w:pStyle w:val="FootnoteText"/>
@@ -34832,7 +35266,7 @@
       <w:r>
         <w:t xml:space="preserve"> </w:t>
       </w:r>
-      <w:hyperlink r:id="rId17" w:history="1">
+      <w:hyperlink r:id="rId18" w:history="1">
         <w:r>
           <w:rPr>
             <w:rStyle w:val="Hyperlink"/>
@@ -34845,7 +35279,7 @@
       </w:r>
     </w:p>
   </w:footnote>
-  <w:footnote w:id="17">
+  <w:footnote w:id="18">
     <w:p>
       <w:pPr>
         <w:pStyle w:val="FootnoteText"/>
@@ -34862,7 +35296,7 @@
       <w:r>
         <w:t xml:space="preserve"> </w:t>
       </w:r>
-      <w:hyperlink r:id="rId18" w:history="1">
+      <w:hyperlink r:id="rId19" w:history="1">
         <w:r>
           <w:rPr>
             <w:rStyle w:val="Hyperlink"/>
@@ -34875,7 +35309,7 @@
       </w:r>
     </w:p>
   </w:footnote>
-  <w:footnote w:id="18">
+  <w:footnote w:id="19">
     <w:p>
       <w:pPr>
         <w:pStyle w:val="FootnoteText"/>
@@ -34898,7 +35332,7 @@
       <w:r>
         <w:t xml:space="preserve"> available at </w:t>
       </w:r>
-      <w:hyperlink r:id="rId19" w:history="1">
+      <w:hyperlink r:id="rId20" w:history="1">
         <w:r>
           <w:rPr>
             <w:rStyle w:val="Hyperlink"/>
@@ -34922,7 +35356,7 @@
         </w:rPr>
         <w:t xml:space="preserve">, and later at </w:t>
       </w:r>
-      <w:hyperlink r:id="rId20" w:history="1">
+      <w:hyperlink r:id="rId21" w:history="1">
         <w:r>
           <w:rPr>
             <w:rStyle w:val="Hyperlink"/>
@@ -34946,7 +35380,7 @@
         </w:rPr>
         <w:t xml:space="preserve">but currently can be extracted by means of internet archives such as Wayback Machine: </w:t>
       </w:r>
-      <w:hyperlink r:id="rId21" w:history="1">
+      <w:hyperlink r:id="rId22" w:history="1">
         <w:r>
           <w:rPr>
             <w:rStyle w:val="Hyperlink"/>
@@ -34965,7 +35399,7 @@
       </w:r>
     </w:p>
   </w:footnote>
-  <w:footnote w:id="19">
+  <w:footnote w:id="20">
     <w:p>
       <w:pPr>
         <w:pStyle w:val="FootnoteText"/>
@@ -34979,7 +35413,7 @@
       <w:r>
         <w:t xml:space="preserve"> </w:t>
       </w:r>
-      <w:hyperlink r:id="rId22" w:history="1">
+      <w:hyperlink r:id="rId23" w:history="1">
         <w:r>
           <w:rPr>
             <w:rStyle w:val="Hyperlink"/>
@@ -34992,7 +35426,7 @@
       </w:r>
     </w:p>
   </w:footnote>
-  <w:footnote w:id="20">
+  <w:footnote w:id="21">
     <w:p>
       <w:pPr>
         <w:pStyle w:val="FootnoteText"/>
@@ -35007,7 +35441,7 @@
       <w:r>
         <w:t xml:space="preserve"> See details of this library here: </w:t>
       </w:r>
-      <w:hyperlink r:id="rId23" w:history="1">
+      <w:hyperlink r:id="rId24" w:history="1">
         <w:r>
           <w:rPr>
             <w:rStyle w:val="Hyperlink"/>
@@ -35018,7 +35452,7 @@
       <w:r>
         <w:t xml:space="preserve">, physical details and references for the library are here: </w:t>
       </w:r>
-      <w:hyperlink r:id="rId24" w:history="1">
+      <w:hyperlink r:id="rId25" w:history="1">
         <w:r>
           <w:rPr>
             <w:rStyle w:val="Hyperlink"/>
@@ -35028,7 +35462,7 @@
       </w:hyperlink>
     </w:p>
   </w:footnote>
-  <w:footnote w:id="21">
+  <w:footnote w:id="22">
     <w:p>
       <w:pPr>
         <w:pStyle w:val="FootnoteText"/>
@@ -35042,7 +35476,7 @@
       <w:r>
         <w:t xml:space="preserve"> </w:t>
       </w:r>
-      <w:hyperlink r:id="rId25" w:history="1">
+      <w:hyperlink r:id="rId26" w:history="1">
         <w:r>
           <w:rPr>
             <w:rStyle w:val="Hyperlink"/>
@@ -35055,7 +35489,7 @@
       </w:r>
     </w:p>
   </w:footnote>
-  <w:footnote w:id="22">
+  <w:footnote w:id="23">
     <w:p>
       <w:pPr>
         <w:pStyle w:val="FootnoteText"/>
@@ -35091,7 +35525,7 @@
         </w:rPr>
         <w:t xml:space="preserve"> Cygwin: </w:t>
       </w:r>
-      <w:hyperlink r:id="rId26" w:history="1">
+      <w:hyperlink r:id="rId27" w:history="1">
         <w:r>
           <w:rPr>
             <w:rStyle w:val="Hyperlink"/>
@@ -35117,7 +35551,7 @@
       </w:hyperlink>
     </w:p>
   </w:footnote>
-  <w:footnote w:id="23">
+  <w:footnote w:id="24">
     <w:p>
       <w:pPr>
         <w:pStyle w:val="FootnoteText"/>
@@ -35131,7 +35565,7 @@
       <w:r>
         <w:t xml:space="preserve"> </w:t>
       </w:r>
-      <w:hyperlink r:id="rId27" w:history="1">
+      <w:hyperlink r:id="rId28" w:history="1">
         <w:r>
           <w:rPr>
             <w:rStyle w:val="Hyperlink"/>
@@ -35144,7 +35578,7 @@
       </w:r>
     </w:p>
   </w:footnote>
-  <w:footnote w:id="24">
+  <w:footnote w:id="25">
     <w:p>
       <w:pPr>
         <w:pStyle w:val="FootnoteText"/>
@@ -35158,7 +35592,7 @@
       <w:r>
         <w:t xml:space="preserve"> </w:t>
       </w:r>
-      <w:hyperlink r:id="rId28" w:history="1">
+      <w:hyperlink r:id="rId29" w:history="1">
         <w:r>
           <w:rPr>
             <w:rStyle w:val="Hyperlink"/>
@@ -35171,7 +35605,7 @@
       </w:r>
     </w:p>
   </w:footnote>
-  <w:footnote w:id="25">
+  <w:footnote w:id="26">
     <w:p>
       <w:pPr>
         <w:pStyle w:val="FootnoteText"/>
@@ -35188,7 +35622,7 @@
       <w:r>
         <w:t xml:space="preserve"> </w:t>
       </w:r>
-      <w:hyperlink r:id="rId29" w:history="1">
+      <w:hyperlink r:id="rId30" w:history="1">
         <w:r>
           <w:rPr>
             <w:rStyle w:val="Hyperlink"/>
@@ -35201,7 +35635,7 @@
       </w:r>
     </w:p>
   </w:footnote>
-  <w:footnote w:id="26">
+  <w:footnote w:id="27">
     <w:p>
       <w:pPr>
         <w:pStyle w:val="FootnoteText"/>
@@ -35218,7 +35652,7 @@
       <w:r>
         <w:t xml:space="preserve"> </w:t>
       </w:r>
-      <w:hyperlink r:id="rId30" w:history="1">
+      <w:hyperlink r:id="rId31" w:history="1">
         <w:r>
           <w:rPr>
             <w:rStyle w:val="Hyperlink"/>

</xml_diff>

<commit_message>
Short-range repulsion generalized (to be tested)
</commit_message>
<xml_diff>
--- a/!XTANT_3_manual.docx
+++ b/!XTANT_3_manual.docx
@@ -128,7 +128,7 @@
         <w:rPr>
           <w:noProof/>
         </w:rPr>
-        <w:t>23/04/2023</w:t>
+        <w:t>10/05/2023</w:t>
       </w:r>
       <w:r>
         <w:rPr>
@@ -1834,21 +1834,7 @@
                 <w:rStyle w:val="Hyperlink"/>
                 <w:noProof/>
               </w:rPr>
-              <w:t>]_T</w:t>
-            </w:r>
-            <w:r>
-              <w:rPr>
-                <w:rStyle w:val="Hyperlink"/>
-                <w:noProof/>
-              </w:rPr>
-              <w:t>B</w:t>
-            </w:r>
-            <w:r>
-              <w:rPr>
-                <w:rStyle w:val="Hyperlink"/>
-                <w:noProof/>
-              </w:rPr>
-              <w:t>_short.txt</w:t>
+              <w:t>]_TB_short.txt</w:t>
             </w:r>
             <w:r>
               <w:rPr>
@@ -10107,25 +10093,51 @@
       <w:r>
         <w:t xml:space="preserve">Figure </w:t>
       </w:r>
-      <w:fldSimple w:instr=" STYLEREF 1 \s ">
-        <w:r>
-          <w:rPr>
-            <w:noProof/>
-          </w:rPr>
-          <w:t>VIII</w:t>
-        </w:r>
-      </w:fldSimple>
+      <w:r>
+        <w:fldChar w:fldCharType="begin"/>
+      </w:r>
+      <w:r>
+        <w:instrText xml:space="preserve"> STYLEREF 1 \s </w:instrText>
+      </w:r>
+      <w:r>
+        <w:fldChar w:fldCharType="separate"/>
+      </w:r>
+      <w:r>
+        <w:rPr>
+          <w:noProof/>
+        </w:rPr>
+        <w:t>VIII</w:t>
+      </w:r>
+      <w:r>
+        <w:rPr>
+          <w:noProof/>
+        </w:rPr>
+        <w:fldChar w:fldCharType="end"/>
+      </w:r>
       <w:r>
         <w:t>.</w:t>
       </w:r>
-      <w:fldSimple w:instr=" SEQ Figure \* ARABIC \s 1 ">
-        <w:r>
-          <w:rPr>
-            <w:noProof/>
-          </w:rPr>
-          <w:t>1</w:t>
-        </w:r>
-      </w:fldSimple>
+      <w:r>
+        <w:fldChar w:fldCharType="begin"/>
+      </w:r>
+      <w:r>
+        <w:instrText xml:space="preserve"> SEQ Figure \* ARABIC \s 1 </w:instrText>
+      </w:r>
+      <w:r>
+        <w:fldChar w:fldCharType="separate"/>
+      </w:r>
+      <w:r>
+        <w:rPr>
+          <w:noProof/>
+        </w:rPr>
+        <w:t>1</w:t>
+      </w:r>
+      <w:r>
+        <w:rPr>
+          <w:noProof/>
+        </w:rPr>
+        <w:fldChar w:fldCharType="end"/>
+      </w:r>
       <w:r>
         <w:t xml:space="preserve"> INPUT_</w:t>
       </w:r>
@@ -12037,25 +12049,51 @@
       <w:r>
         <w:t xml:space="preserve">Figure </w:t>
       </w:r>
-      <w:fldSimple w:instr=" STYLEREF 1 \s ">
-        <w:r>
-          <w:rPr>
-            <w:noProof/>
-          </w:rPr>
-          <w:t>VIII</w:t>
-        </w:r>
-      </w:fldSimple>
+      <w:r>
+        <w:fldChar w:fldCharType="begin"/>
+      </w:r>
+      <w:r>
+        <w:instrText xml:space="preserve"> STYLEREF 1 \s </w:instrText>
+      </w:r>
+      <w:r>
+        <w:fldChar w:fldCharType="separate"/>
+      </w:r>
+      <w:r>
+        <w:rPr>
+          <w:noProof/>
+        </w:rPr>
+        <w:t>VIII</w:t>
+      </w:r>
+      <w:r>
+        <w:rPr>
+          <w:noProof/>
+        </w:rPr>
+        <w:fldChar w:fldCharType="end"/>
+      </w:r>
       <w:r>
         <w:t>.</w:t>
       </w:r>
-      <w:fldSimple w:instr=" SEQ Figure \* ARABIC \s 1 ">
-        <w:r>
-          <w:rPr>
-            <w:noProof/>
-          </w:rPr>
-          <w:t>2</w:t>
-        </w:r>
-      </w:fldSimple>
+      <w:r>
+        <w:fldChar w:fldCharType="begin"/>
+      </w:r>
+      <w:r>
+        <w:instrText xml:space="preserve"> SEQ Figure \* ARABIC \s 1 </w:instrText>
+      </w:r>
+      <w:r>
+        <w:fldChar w:fldCharType="separate"/>
+      </w:r>
+      <w:r>
+        <w:rPr>
+          <w:noProof/>
+        </w:rPr>
+        <w:t>2</w:t>
+      </w:r>
+      <w:r>
+        <w:rPr>
+          <w:noProof/>
+        </w:rPr>
+        <w:fldChar w:fldCharType="end"/>
+      </w:r>
       <w:r>
         <w:t>. NUMERICAL_PARAMETERS.txt example.</w:t>
       </w:r>
@@ -18061,25 +18099,51 @@
       <w:r>
         <w:t xml:space="preserve">Figure </w:t>
       </w:r>
-      <w:fldSimple w:instr=" STYLEREF 1 \s ">
-        <w:r>
-          <w:rPr>
-            <w:noProof/>
-          </w:rPr>
-          <w:t>VIII</w:t>
-        </w:r>
-      </w:fldSimple>
+      <w:r>
+        <w:fldChar w:fldCharType="begin"/>
+      </w:r>
+      <w:r>
+        <w:instrText xml:space="preserve"> STYLEREF 1 \s </w:instrText>
+      </w:r>
+      <w:r>
+        <w:fldChar w:fldCharType="separate"/>
+      </w:r>
+      <w:r>
+        <w:rPr>
+          <w:noProof/>
+        </w:rPr>
+        <w:t>VIII</w:t>
+      </w:r>
+      <w:r>
+        <w:rPr>
+          <w:noProof/>
+        </w:rPr>
+        <w:fldChar w:fldCharType="end"/>
+      </w:r>
       <w:r>
         <w:t>.</w:t>
       </w:r>
-      <w:fldSimple w:instr=" SEQ Figure \* ARABIC \s 1 ">
-        <w:r>
-          <w:rPr>
-            <w:noProof/>
-          </w:rPr>
-          <w:t>4</w:t>
-        </w:r>
-      </w:fldSimple>
+      <w:r>
+        <w:fldChar w:fldCharType="begin"/>
+      </w:r>
+      <w:r>
+        <w:instrText xml:space="preserve"> SEQ Figure \* ARABIC \s 1 </w:instrText>
+      </w:r>
+      <w:r>
+        <w:fldChar w:fldCharType="separate"/>
+      </w:r>
+      <w:r>
+        <w:rPr>
+          <w:noProof/>
+        </w:rPr>
+        <w:t>4</w:t>
+      </w:r>
+      <w:r>
+        <w:rPr>
+          <w:noProof/>
+        </w:rPr>
+        <w:fldChar w:fldCharType="end"/>
+      </w:r>
       <w:r>
         <w:t xml:space="preserve">. 3TB </w:t>
       </w:r>
@@ -18100,25 +18164,51 @@
         <w:tab/>
         <w:t xml:space="preserve">Figure </w:t>
       </w:r>
-      <w:fldSimple w:instr=" STYLEREF 1 \s ">
-        <w:r>
-          <w:rPr>
-            <w:noProof/>
-          </w:rPr>
-          <w:t>VIII</w:t>
-        </w:r>
-      </w:fldSimple>
+      <w:r>
+        <w:fldChar w:fldCharType="begin"/>
+      </w:r>
+      <w:r>
+        <w:instrText xml:space="preserve"> STYLEREF 1 \s </w:instrText>
+      </w:r>
+      <w:r>
+        <w:fldChar w:fldCharType="separate"/>
+      </w:r>
+      <w:r>
+        <w:rPr>
+          <w:noProof/>
+        </w:rPr>
+        <w:t>VIII</w:t>
+      </w:r>
+      <w:r>
+        <w:rPr>
+          <w:noProof/>
+        </w:rPr>
+        <w:fldChar w:fldCharType="end"/>
+      </w:r>
       <w:r>
         <w:t>.</w:t>
       </w:r>
-      <w:fldSimple w:instr=" SEQ Figure \* ARABIC \s 1 ">
-        <w:r>
-          <w:rPr>
-            <w:noProof/>
-          </w:rPr>
-          <w:t>5</w:t>
-        </w:r>
-      </w:fldSimple>
+      <w:r>
+        <w:fldChar w:fldCharType="begin"/>
+      </w:r>
+      <w:r>
+        <w:instrText xml:space="preserve"> SEQ Figure \* ARABIC \s 1 </w:instrText>
+      </w:r>
+      <w:r>
+        <w:fldChar w:fldCharType="separate"/>
+      </w:r>
+      <w:r>
+        <w:rPr>
+          <w:noProof/>
+        </w:rPr>
+        <w:t>5</w:t>
+      </w:r>
+      <w:r>
+        <w:rPr>
+          <w:noProof/>
+        </w:rPr>
+        <w:fldChar w:fldCharType="end"/>
+      </w:r>
       <w:r>
         <w:t xml:space="preserve"> 3TB </w:t>
       </w:r>
@@ -18470,25 +18560,51 @@
       <w:r>
         <w:t xml:space="preserve">Figure </w:t>
       </w:r>
-      <w:fldSimple w:instr=" STYLEREF 1 \s ">
-        <w:r>
-          <w:rPr>
-            <w:noProof/>
-          </w:rPr>
-          <w:t>VIII</w:t>
-        </w:r>
-      </w:fldSimple>
+      <w:r>
+        <w:fldChar w:fldCharType="begin"/>
+      </w:r>
+      <w:r>
+        <w:instrText xml:space="preserve"> STYLEREF 1 \s </w:instrText>
+      </w:r>
+      <w:r>
+        <w:fldChar w:fldCharType="separate"/>
+      </w:r>
+      <w:r>
+        <w:rPr>
+          <w:noProof/>
+        </w:rPr>
+        <w:t>VIII</w:t>
+      </w:r>
+      <w:r>
+        <w:rPr>
+          <w:noProof/>
+        </w:rPr>
+        <w:fldChar w:fldCharType="end"/>
+      </w:r>
       <w:r>
         <w:t>.</w:t>
       </w:r>
-      <w:fldSimple w:instr=" SEQ Figure \* ARABIC \s 1 ">
-        <w:r>
-          <w:rPr>
-            <w:noProof/>
-          </w:rPr>
-          <w:t>6</w:t>
-        </w:r>
-      </w:fldSimple>
+      <w:r>
+        <w:fldChar w:fldCharType="begin"/>
+      </w:r>
+      <w:r>
+        <w:instrText xml:space="preserve"> SEQ Figure \* ARABIC \s 1 </w:instrText>
+      </w:r>
+      <w:r>
+        <w:fldChar w:fldCharType="separate"/>
+      </w:r>
+      <w:r>
+        <w:rPr>
+          <w:noProof/>
+        </w:rPr>
+        <w:t>6</w:t>
+      </w:r>
+      <w:r>
+        <w:rPr>
+          <w:noProof/>
+        </w:rPr>
+        <w:fldChar w:fldCharType="end"/>
+      </w:r>
       <w:bookmarkEnd w:id="24"/>
       <w:r>
         <w:t xml:space="preserve">. BOP </w:t>
@@ -18512,25 +18628,51 @@
       <w:r>
         <w:t xml:space="preserve">Figure </w:t>
       </w:r>
-      <w:fldSimple w:instr=" STYLEREF 1 \s ">
-        <w:r>
-          <w:rPr>
-            <w:noProof/>
-          </w:rPr>
-          <w:t>VIII</w:t>
-        </w:r>
-      </w:fldSimple>
+      <w:r>
+        <w:fldChar w:fldCharType="begin"/>
+      </w:r>
+      <w:r>
+        <w:instrText xml:space="preserve"> STYLEREF 1 \s </w:instrText>
+      </w:r>
+      <w:r>
+        <w:fldChar w:fldCharType="separate"/>
+      </w:r>
+      <w:r>
+        <w:rPr>
+          <w:noProof/>
+        </w:rPr>
+        <w:t>VIII</w:t>
+      </w:r>
+      <w:r>
+        <w:rPr>
+          <w:noProof/>
+        </w:rPr>
+        <w:fldChar w:fldCharType="end"/>
+      </w:r>
       <w:r>
         <w:t>.</w:t>
       </w:r>
-      <w:fldSimple w:instr=" SEQ Figure \* ARABIC \s 1 ">
-        <w:r>
-          <w:rPr>
-            <w:noProof/>
-          </w:rPr>
-          <w:t>7</w:t>
-        </w:r>
-      </w:fldSimple>
+      <w:r>
+        <w:fldChar w:fldCharType="begin"/>
+      </w:r>
+      <w:r>
+        <w:instrText xml:space="preserve"> SEQ Figure \* ARABIC \s 1 </w:instrText>
+      </w:r>
+      <w:r>
+        <w:fldChar w:fldCharType="separate"/>
+      </w:r>
+      <w:r>
+        <w:rPr>
+          <w:noProof/>
+        </w:rPr>
+        <w:t>7</w:t>
+      </w:r>
+      <w:r>
+        <w:rPr>
+          <w:noProof/>
+        </w:rPr>
+        <w:fldChar w:fldCharType="end"/>
+      </w:r>
       <w:bookmarkEnd w:id="25"/>
       <w:r>
         <w:t xml:space="preserve"> BOP </w:t>
@@ -18750,25 +18892,51 @@
       <w:r>
         <w:t xml:space="preserve">Figure </w:t>
       </w:r>
-      <w:fldSimple w:instr=" STYLEREF 1 \s ">
-        <w:r>
-          <w:rPr>
-            <w:noProof/>
-          </w:rPr>
-          <w:t>VIII</w:t>
-        </w:r>
-      </w:fldSimple>
+      <w:r>
+        <w:fldChar w:fldCharType="begin"/>
+      </w:r>
+      <w:r>
+        <w:instrText xml:space="preserve"> STYLEREF 1 \s </w:instrText>
+      </w:r>
+      <w:r>
+        <w:fldChar w:fldCharType="separate"/>
+      </w:r>
+      <w:r>
+        <w:rPr>
+          <w:noProof/>
+        </w:rPr>
+        <w:t>VIII</w:t>
+      </w:r>
+      <w:r>
+        <w:rPr>
+          <w:noProof/>
+        </w:rPr>
+        <w:fldChar w:fldCharType="end"/>
+      </w:r>
       <w:r>
         <w:t>.</w:t>
       </w:r>
-      <w:fldSimple w:instr=" SEQ Figure \* ARABIC \s 1 ">
-        <w:r>
-          <w:rPr>
-            <w:noProof/>
-          </w:rPr>
-          <w:t>8</w:t>
-        </w:r>
-      </w:fldSimple>
+      <w:r>
+        <w:fldChar w:fldCharType="begin"/>
+      </w:r>
+      <w:r>
+        <w:instrText xml:space="preserve"> SEQ Figure \* ARABIC \s 1 </w:instrText>
+      </w:r>
+      <w:r>
+        <w:fldChar w:fldCharType="separate"/>
+      </w:r>
+      <w:r>
+        <w:rPr>
+          <w:noProof/>
+        </w:rPr>
+        <w:t>8</w:t>
+      </w:r>
+      <w:r>
+        <w:rPr>
+          <w:noProof/>
+        </w:rPr>
+        <w:fldChar w:fldCharType="end"/>
+      </w:r>
       <w:bookmarkEnd w:id="26"/>
       <w:r>
         <w:t xml:space="preserve">. </w:t>
@@ -18790,25 +18958,51 @@
       <w:r>
         <w:t xml:space="preserve">Figure </w:t>
       </w:r>
-      <w:fldSimple w:instr=" STYLEREF 1 \s ">
-        <w:r>
-          <w:rPr>
-            <w:noProof/>
-          </w:rPr>
-          <w:t>VIII</w:t>
-        </w:r>
-      </w:fldSimple>
+      <w:r>
+        <w:fldChar w:fldCharType="begin"/>
+      </w:r>
+      <w:r>
+        <w:instrText xml:space="preserve"> STYLEREF 1 \s </w:instrText>
+      </w:r>
+      <w:r>
+        <w:fldChar w:fldCharType="separate"/>
+      </w:r>
+      <w:r>
+        <w:rPr>
+          <w:noProof/>
+        </w:rPr>
+        <w:t>VIII</w:t>
+      </w:r>
+      <w:r>
+        <w:rPr>
+          <w:noProof/>
+        </w:rPr>
+        <w:fldChar w:fldCharType="end"/>
+      </w:r>
       <w:r>
         <w:t>.</w:t>
       </w:r>
-      <w:fldSimple w:instr=" SEQ Figure \* ARABIC \s 1 ">
-        <w:r>
-          <w:rPr>
-            <w:noProof/>
-          </w:rPr>
-          <w:t>9</w:t>
-        </w:r>
-      </w:fldSimple>
+      <w:r>
+        <w:fldChar w:fldCharType="begin"/>
+      </w:r>
+      <w:r>
+        <w:instrText xml:space="preserve"> SEQ Figure \* ARABIC \s 1 </w:instrText>
+      </w:r>
+      <w:r>
+        <w:fldChar w:fldCharType="separate"/>
+      </w:r>
+      <w:r>
+        <w:rPr>
+          <w:noProof/>
+        </w:rPr>
+        <w:t>9</w:t>
+      </w:r>
+      <w:r>
+        <w:rPr>
+          <w:noProof/>
+        </w:rPr>
+        <w:fldChar w:fldCharType="end"/>
+      </w:r>
       <w:bookmarkEnd w:id="27"/>
       <w:bookmarkEnd w:id="28"/>
       <w:r>
@@ -19759,25 +19953,51 @@
       <w:r>
         <w:t xml:space="preserve">Figure </w:t>
       </w:r>
-      <w:fldSimple w:instr=" STYLEREF 1 \s ">
-        <w:r>
-          <w:rPr>
-            <w:noProof/>
-          </w:rPr>
-          <w:t>VIII</w:t>
-        </w:r>
-      </w:fldSimple>
+      <w:r>
+        <w:fldChar w:fldCharType="begin"/>
+      </w:r>
+      <w:r>
+        <w:instrText xml:space="preserve"> STYLEREF 1 \s </w:instrText>
+      </w:r>
+      <w:r>
+        <w:fldChar w:fldCharType="separate"/>
+      </w:r>
+      <w:r>
+        <w:rPr>
+          <w:noProof/>
+        </w:rPr>
+        <w:t>VIII</w:t>
+      </w:r>
+      <w:r>
+        <w:rPr>
+          <w:noProof/>
+        </w:rPr>
+        <w:fldChar w:fldCharType="end"/>
+      </w:r>
       <w:r>
         <w:t>.</w:t>
       </w:r>
-      <w:fldSimple w:instr=" SEQ Figure \* ARABIC \s 1 ">
-        <w:r>
-          <w:rPr>
-            <w:noProof/>
-          </w:rPr>
-          <w:t>10</w:t>
-        </w:r>
-      </w:fldSimple>
+      <w:r>
+        <w:fldChar w:fldCharType="begin"/>
+      </w:r>
+      <w:r>
+        <w:instrText xml:space="preserve"> SEQ Figure \* ARABIC \s 1 </w:instrText>
+      </w:r>
+      <w:r>
+        <w:fldChar w:fldCharType="separate"/>
+      </w:r>
+      <w:r>
+        <w:rPr>
+          <w:noProof/>
+        </w:rPr>
+        <w:t>10</w:t>
+      </w:r>
+      <w:r>
+        <w:rPr>
+          <w:noProof/>
+        </w:rPr>
+        <w:fldChar w:fldCharType="end"/>
+      </w:r>
       <w:bookmarkEnd w:id="29"/>
       <w:r>
         <w:t xml:space="preserve">. </w:t>
@@ -19794,25 +20014,51 @@
       <w:r>
         <w:t xml:space="preserve">Figure </w:t>
       </w:r>
-      <w:fldSimple w:instr=" STYLEREF 1 \s ">
-        <w:r>
-          <w:rPr>
-            <w:noProof/>
-          </w:rPr>
-          <w:t>VIII</w:t>
-        </w:r>
-      </w:fldSimple>
+      <w:r>
+        <w:fldChar w:fldCharType="begin"/>
+      </w:r>
+      <w:r>
+        <w:instrText xml:space="preserve"> STYLEREF 1 \s </w:instrText>
+      </w:r>
+      <w:r>
+        <w:fldChar w:fldCharType="separate"/>
+      </w:r>
+      <w:r>
+        <w:rPr>
+          <w:noProof/>
+        </w:rPr>
+        <w:t>VIII</w:t>
+      </w:r>
+      <w:r>
+        <w:rPr>
+          <w:noProof/>
+        </w:rPr>
+        <w:fldChar w:fldCharType="end"/>
+      </w:r>
       <w:r>
         <w:t>.</w:t>
       </w:r>
-      <w:fldSimple w:instr=" SEQ Figure \* ARABIC \s 1 ">
-        <w:r>
-          <w:rPr>
-            <w:noProof/>
-          </w:rPr>
-          <w:t>11</w:t>
-        </w:r>
-      </w:fldSimple>
+      <w:r>
+        <w:fldChar w:fldCharType="begin"/>
+      </w:r>
+      <w:r>
+        <w:instrText xml:space="preserve"> SEQ Figure \* ARABIC \s 1 </w:instrText>
+      </w:r>
+      <w:r>
+        <w:fldChar w:fldCharType="separate"/>
+      </w:r>
+      <w:r>
+        <w:rPr>
+          <w:noProof/>
+        </w:rPr>
+        <w:t>11</w:t>
+      </w:r>
+      <w:r>
+        <w:rPr>
+          <w:noProof/>
+        </w:rPr>
+        <w:fldChar w:fldCharType="end"/>
+      </w:r>
       <w:r>
         <w:t xml:space="preserve"> </w:t>
       </w:r>
@@ -19978,25 +20224,51 @@
       <w:r>
         <w:t xml:space="preserve">Figure </w:t>
       </w:r>
-      <w:fldSimple w:instr=" STYLEREF 1 \s ">
-        <w:r>
-          <w:rPr>
-            <w:noProof/>
-          </w:rPr>
-          <w:t>VIII</w:t>
-        </w:r>
-      </w:fldSimple>
+      <w:r>
+        <w:fldChar w:fldCharType="begin"/>
+      </w:r>
+      <w:r>
+        <w:instrText xml:space="preserve"> STYLEREF 1 \s </w:instrText>
+      </w:r>
+      <w:r>
+        <w:fldChar w:fldCharType="separate"/>
+      </w:r>
+      <w:r>
+        <w:rPr>
+          <w:noProof/>
+        </w:rPr>
+        <w:t>VIII</w:t>
+      </w:r>
+      <w:r>
+        <w:rPr>
+          <w:noProof/>
+        </w:rPr>
+        <w:fldChar w:fldCharType="end"/>
+      </w:r>
       <w:r>
         <w:t>.</w:t>
       </w:r>
-      <w:fldSimple w:instr=" SEQ Figure \* ARABIC \s 1 ">
-        <w:r>
-          <w:rPr>
-            <w:noProof/>
-          </w:rPr>
-          <w:t>12</w:t>
-        </w:r>
-      </w:fldSimple>
+      <w:r>
+        <w:fldChar w:fldCharType="begin"/>
+      </w:r>
+      <w:r>
+        <w:instrText xml:space="preserve"> SEQ Figure \* ARABIC \s 1 </w:instrText>
+      </w:r>
+      <w:r>
+        <w:fldChar w:fldCharType="separate"/>
+      </w:r>
+      <w:r>
+        <w:rPr>
+          <w:noProof/>
+        </w:rPr>
+        <w:t>12</w:t>
+      </w:r>
+      <w:r>
+        <w:rPr>
+          <w:noProof/>
+        </w:rPr>
+        <w:fldChar w:fldCharType="end"/>
+      </w:r>
       <w:r>
         <w:t xml:space="preserve"> File </w:t>
       </w:r>
@@ -20411,25 +20683,51 @@
       <w:r>
         <w:t xml:space="preserve">Figure </w:t>
       </w:r>
-      <w:fldSimple w:instr=" STYLEREF 1 \s ">
-        <w:r>
-          <w:rPr>
-            <w:noProof/>
-          </w:rPr>
-          <w:t>VIII</w:t>
-        </w:r>
-      </w:fldSimple>
+      <w:r>
+        <w:fldChar w:fldCharType="begin"/>
+      </w:r>
+      <w:r>
+        <w:instrText xml:space="preserve"> STYLEREF 1 \s </w:instrText>
+      </w:r>
+      <w:r>
+        <w:fldChar w:fldCharType="separate"/>
+      </w:r>
+      <w:r>
+        <w:rPr>
+          <w:noProof/>
+        </w:rPr>
+        <w:t>VIII</w:t>
+      </w:r>
+      <w:r>
+        <w:rPr>
+          <w:noProof/>
+        </w:rPr>
+        <w:fldChar w:fldCharType="end"/>
+      </w:r>
       <w:r>
         <w:t>.</w:t>
       </w:r>
-      <w:fldSimple w:instr=" SEQ Figure \* ARABIC \s 1 ">
-        <w:r>
-          <w:rPr>
-            <w:noProof/>
-          </w:rPr>
-          <w:t>13</w:t>
-        </w:r>
-      </w:fldSimple>
+      <w:r>
+        <w:fldChar w:fldCharType="begin"/>
+      </w:r>
+      <w:r>
+        <w:instrText xml:space="preserve"> SEQ Figure \* ARABIC \s 1 </w:instrText>
+      </w:r>
+      <w:r>
+        <w:fldChar w:fldCharType="separate"/>
+      </w:r>
+      <w:r>
+        <w:rPr>
+          <w:noProof/>
+        </w:rPr>
+        <w:t>13</w:t>
+      </w:r>
+      <w:r>
+        <w:rPr>
+          <w:noProof/>
+        </w:rPr>
+        <w:fldChar w:fldCharType="end"/>
+      </w:r>
       <w:bookmarkEnd w:id="30"/>
       <w:r>
         <w:t xml:space="preserve">. File </w:t>
@@ -20450,25 +20748,51 @@
       <w:r>
         <w:t xml:space="preserve">Figure </w:t>
       </w:r>
-      <w:fldSimple w:instr=" STYLEREF 1 \s ">
-        <w:r>
-          <w:rPr>
-            <w:noProof/>
-          </w:rPr>
-          <w:t>VIII</w:t>
-        </w:r>
-      </w:fldSimple>
+      <w:r>
+        <w:fldChar w:fldCharType="begin"/>
+      </w:r>
+      <w:r>
+        <w:instrText xml:space="preserve"> STYLEREF 1 \s </w:instrText>
+      </w:r>
+      <w:r>
+        <w:fldChar w:fldCharType="separate"/>
+      </w:r>
+      <w:r>
+        <w:rPr>
+          <w:noProof/>
+        </w:rPr>
+        <w:t>VIII</w:t>
+      </w:r>
+      <w:r>
+        <w:rPr>
+          <w:noProof/>
+        </w:rPr>
+        <w:fldChar w:fldCharType="end"/>
+      </w:r>
       <w:r>
         <w:t>.</w:t>
       </w:r>
-      <w:fldSimple w:instr=" SEQ Figure \* ARABIC \s 1 ">
-        <w:r>
-          <w:rPr>
-            <w:noProof/>
-          </w:rPr>
-          <w:t>14</w:t>
-        </w:r>
-      </w:fldSimple>
+      <w:r>
+        <w:fldChar w:fldCharType="begin"/>
+      </w:r>
+      <w:r>
+        <w:instrText xml:space="preserve"> SEQ Figure \* ARABIC \s 1 </w:instrText>
+      </w:r>
+      <w:r>
+        <w:fldChar w:fldCharType="separate"/>
+      </w:r>
+      <w:r>
+        <w:rPr>
+          <w:noProof/>
+        </w:rPr>
+        <w:t>14</w:t>
+      </w:r>
+      <w:r>
+        <w:rPr>
+          <w:noProof/>
+        </w:rPr>
+        <w:fldChar w:fldCharType="end"/>
+      </w:r>
       <w:bookmarkEnd w:id="31"/>
       <w:r>
         <w:t xml:space="preserve"> File </w:t>
@@ -20734,25 +21058,51 @@
       <w:r>
         <w:t xml:space="preserve">Figure </w:t>
       </w:r>
-      <w:fldSimple w:instr=" STYLEREF 1 \s ">
-        <w:r>
-          <w:rPr>
-            <w:noProof/>
-          </w:rPr>
-          <w:t>VIII</w:t>
-        </w:r>
-      </w:fldSimple>
+      <w:r>
+        <w:fldChar w:fldCharType="begin"/>
+      </w:r>
+      <w:r>
+        <w:instrText xml:space="preserve"> STYLEREF 1 \s </w:instrText>
+      </w:r>
+      <w:r>
+        <w:fldChar w:fldCharType="separate"/>
+      </w:r>
+      <w:r>
+        <w:rPr>
+          <w:noProof/>
+        </w:rPr>
+        <w:t>VIII</w:t>
+      </w:r>
+      <w:r>
+        <w:rPr>
+          <w:noProof/>
+        </w:rPr>
+        <w:fldChar w:fldCharType="end"/>
+      </w:r>
       <w:r>
         <w:t>.</w:t>
       </w:r>
-      <w:fldSimple w:instr=" SEQ Figure \* ARABIC \s 1 ">
-        <w:r>
-          <w:rPr>
-            <w:noProof/>
-          </w:rPr>
-          <w:t>15</w:t>
-        </w:r>
-      </w:fldSimple>
+      <w:r>
+        <w:fldChar w:fldCharType="begin"/>
+      </w:r>
+      <w:r>
+        <w:instrText xml:space="preserve"> SEQ Figure \* ARABIC \s 1 </w:instrText>
+      </w:r>
+      <w:r>
+        <w:fldChar w:fldCharType="separate"/>
+      </w:r>
+      <w:r>
+        <w:rPr>
+          <w:noProof/>
+        </w:rPr>
+        <w:t>15</w:t>
+      </w:r>
+      <w:r>
+        <w:rPr>
+          <w:noProof/>
+        </w:rPr>
+        <w:fldChar w:fldCharType="end"/>
+      </w:r>
       <w:bookmarkEnd w:id="32"/>
       <w:r>
         <w:t xml:space="preserve">. </w:t>
@@ -20775,25 +21125,51 @@
       <w:r>
         <w:t xml:space="preserve">Figure </w:t>
       </w:r>
-      <w:fldSimple w:instr=" STYLEREF 1 \s ">
-        <w:r>
-          <w:rPr>
-            <w:noProof/>
-          </w:rPr>
-          <w:t>VIII</w:t>
-        </w:r>
-      </w:fldSimple>
+      <w:r>
+        <w:fldChar w:fldCharType="begin"/>
+      </w:r>
+      <w:r>
+        <w:instrText xml:space="preserve"> STYLEREF 1 \s </w:instrText>
+      </w:r>
+      <w:r>
+        <w:fldChar w:fldCharType="separate"/>
+      </w:r>
+      <w:r>
+        <w:rPr>
+          <w:noProof/>
+        </w:rPr>
+        <w:t>VIII</w:t>
+      </w:r>
+      <w:r>
+        <w:rPr>
+          <w:noProof/>
+        </w:rPr>
+        <w:fldChar w:fldCharType="end"/>
+      </w:r>
       <w:r>
         <w:t>.</w:t>
       </w:r>
-      <w:fldSimple w:instr=" SEQ Figure \* ARABIC \s 1 ">
-        <w:r>
-          <w:rPr>
-            <w:noProof/>
-          </w:rPr>
-          <w:t>16</w:t>
-        </w:r>
-      </w:fldSimple>
+      <w:r>
+        <w:fldChar w:fldCharType="begin"/>
+      </w:r>
+      <w:r>
+        <w:instrText xml:space="preserve"> SEQ Figure \* ARABIC \s 1 </w:instrText>
+      </w:r>
+      <w:r>
+        <w:fldChar w:fldCharType="separate"/>
+      </w:r>
+      <w:r>
+        <w:rPr>
+          <w:noProof/>
+        </w:rPr>
+        <w:t>16</w:t>
+      </w:r>
+      <w:r>
+        <w:rPr>
+          <w:noProof/>
+        </w:rPr>
+        <w:fldChar w:fldCharType="end"/>
+      </w:r>
       <w:bookmarkEnd w:id="34"/>
       <w:r>
         <w:t xml:space="preserve"> </w:t>
@@ -21084,25 +21460,51 @@
         <w:lastRenderedPageBreak/>
         <w:t xml:space="preserve">Figure </w:t>
       </w:r>
-      <w:fldSimple w:instr=" STYLEREF 1 \s ">
-        <w:r>
-          <w:rPr>
-            <w:noProof/>
-          </w:rPr>
-          <w:t>VIII</w:t>
-        </w:r>
-      </w:fldSimple>
+      <w:r>
+        <w:fldChar w:fldCharType="begin"/>
+      </w:r>
+      <w:r>
+        <w:instrText xml:space="preserve"> STYLEREF 1 \s </w:instrText>
+      </w:r>
+      <w:r>
+        <w:fldChar w:fldCharType="separate"/>
+      </w:r>
+      <w:r>
+        <w:rPr>
+          <w:noProof/>
+        </w:rPr>
+        <w:t>VIII</w:t>
+      </w:r>
+      <w:r>
+        <w:rPr>
+          <w:noProof/>
+        </w:rPr>
+        <w:fldChar w:fldCharType="end"/>
+      </w:r>
       <w:r>
         <w:t>.</w:t>
       </w:r>
-      <w:fldSimple w:instr=" SEQ Figure \* ARABIC \s 1 ">
-        <w:r>
-          <w:rPr>
-            <w:noProof/>
-          </w:rPr>
-          <w:t>17</w:t>
-        </w:r>
-      </w:fldSimple>
+      <w:r>
+        <w:fldChar w:fldCharType="begin"/>
+      </w:r>
+      <w:r>
+        <w:instrText xml:space="preserve"> SEQ Figure \* ARABIC \s 1 </w:instrText>
+      </w:r>
+      <w:r>
+        <w:fldChar w:fldCharType="separate"/>
+      </w:r>
+      <w:r>
+        <w:rPr>
+          <w:noProof/>
+        </w:rPr>
+        <w:t>17</w:t>
+      </w:r>
+      <w:r>
+        <w:rPr>
+          <w:noProof/>
+        </w:rPr>
+        <w:fldChar w:fldCharType="end"/>
+      </w:r>
       <w:bookmarkEnd w:id="36"/>
       <w:r>
         <w:t xml:space="preserve"> File C_C_TB_vdW.txt</w:t>
@@ -21387,25 +21789,51 @@
       <w:r>
         <w:t xml:space="preserve">Figure </w:t>
       </w:r>
-      <w:fldSimple w:instr=" STYLEREF 1 \s ">
-        <w:r>
-          <w:rPr>
-            <w:noProof/>
-          </w:rPr>
-          <w:t>VIII</w:t>
-        </w:r>
-      </w:fldSimple>
+      <w:r>
+        <w:fldChar w:fldCharType="begin"/>
+      </w:r>
+      <w:r>
+        <w:instrText xml:space="preserve"> STYLEREF 1 \s </w:instrText>
+      </w:r>
+      <w:r>
+        <w:fldChar w:fldCharType="separate"/>
+      </w:r>
+      <w:r>
+        <w:rPr>
+          <w:noProof/>
+        </w:rPr>
+        <w:t>VIII</w:t>
+      </w:r>
+      <w:r>
+        <w:rPr>
+          <w:noProof/>
+        </w:rPr>
+        <w:fldChar w:fldCharType="end"/>
+      </w:r>
       <w:r>
         <w:t>.</w:t>
       </w:r>
-      <w:fldSimple w:instr=" SEQ Figure \* ARABIC \s 1 ">
-        <w:r>
-          <w:rPr>
-            <w:noProof/>
-          </w:rPr>
-          <w:t>18</w:t>
-        </w:r>
-      </w:fldSimple>
+      <w:r>
+        <w:fldChar w:fldCharType="begin"/>
+      </w:r>
+      <w:r>
+        <w:instrText xml:space="preserve"> SEQ Figure \* ARABIC \s 1 </w:instrText>
+      </w:r>
+      <w:r>
+        <w:fldChar w:fldCharType="separate"/>
+      </w:r>
+      <w:r>
+        <w:rPr>
+          <w:noProof/>
+        </w:rPr>
+        <w:t>18</w:t>
+      </w:r>
+      <w:r>
+        <w:rPr>
+          <w:noProof/>
+        </w:rPr>
+        <w:fldChar w:fldCharType="end"/>
+      </w:r>
       <w:bookmarkEnd w:id="38"/>
       <w:r>
         <w:t xml:space="preserve"> File C_C_TB_Coulomb.txt</w:t>
@@ -21695,14 +22123,7 @@
           <w:position w:val="0"/>
           <w:lang w:val="en-US"/>
         </w:rPr>
-        <w:t>n such a case, it is necessary to make the system stable at short distances</w:t>
-      </w:r>
-      <w:r>
-        <w:rPr>
-          <w:position w:val="0"/>
-          <w:lang w:val="en-US"/>
-        </w:rPr>
-        <w:t>)</w:t>
+        <w:t>n such a case, it is necessary to make the system stable at short distances)</w:t>
       </w:r>
       <w:r>
         <w:rPr>
@@ -22297,15 +22718,7 @@
           <w:position w:val="0"/>
           <w:lang w:val="en-US"/>
         </w:rPr>
-        <w:t>,</w:t>
-      </w:r>
-      <w:r>
-        <w:rPr>
-          <w:rFonts w:eastAsiaTheme="minorEastAsia"/>
-          <w:position w:val="0"/>
-          <w:lang w:val="en-US"/>
-        </w:rPr>
-        <w:t xml:space="preserve"> may assume the following shapes, summed up pairwise for all the atoms in the simulation box (</w:t>
+        <w:t>, may assume the following shapes, summed up pairwise for all the atoms in the simulation box (</w:t>
       </w:r>
       <m:oMath>
         <m:r>
@@ -23289,15 +23702,7 @@
                 <w:position w:val="0"/>
                 <w:lang w:val="en-US"/>
               </w:rPr>
-              <w:t xml:space="preserve"> </w:t>
-            </w:r>
-            <w:r>
-              <w:rPr>
-                <w:rFonts w:eastAsiaTheme="minorEastAsia"/>
-                <w:position w:val="0"/>
-                <w:lang w:val="en-US"/>
-              </w:rPr>
-              <w:t>– Energy [eV], characteristic radius [A]</w:t>
+              <w:t xml:space="preserve"> – Energy [eV], characteristic radius [A]</w:t>
             </w:r>
             <w:r>
               <w:rPr>
@@ -23349,7 +23754,23 @@
                 <w:position w:val="0"/>
                 <w:lang w:val="en-US"/>
               </w:rPr>
-              <w:t>Inv_exp</w:t>
+              <w:t>Inv_</w:t>
+            </w:r>
+            <w:r>
+              <w:rPr>
+                <w:rFonts w:eastAsiaTheme="minorEastAsia"/>
+                <w:position w:val="0"/>
+                <w:lang w:val="en-US"/>
+              </w:rPr>
+              <w:t>E</w:t>
+            </w:r>
+            <w:r>
+              <w:rPr>
+                <w:rFonts w:eastAsiaTheme="minorEastAsia"/>
+                <w:position w:val="0"/>
+                <w:lang w:val="en-US"/>
+              </w:rPr>
+              <w:t>xp</w:t>
             </w:r>
           </w:p>
         </w:tc>
@@ -23655,6 +24076,14 @@
                   </w:rPr>
                   <m:t>=</m:t>
                 </m:r>
+                <m:r>
+                  <w:rPr>
+                    <w:rFonts w:ascii="Cambria Math" w:hAnsi="Cambria Math"/>
+                    <w:position w:val="0"/>
+                    <w:lang w:val="en-US"/>
+                  </w:rPr>
+                  <m:t>Ф</m:t>
+                </m:r>
                 <m:sSup>
                   <m:sSupPr>
                     <m:ctrlPr>
@@ -23847,7 +24276,7 @@
                 <w:position w:val="0"/>
                 <w:lang w:val="en-US"/>
               </w:rPr>
-              <w:t xml:space="preserve"> more lines each with two numbers</w:t>
+              <w:t xml:space="preserve"> more lines each with </w:t>
             </w:r>
             <w:r>
               <w:rPr>
@@ -23855,7 +24284,7 @@
                 <w:position w:val="0"/>
                 <w:lang w:val="en-US"/>
               </w:rPr>
-              <w:t xml:space="preserve"> for </w:t>
+              <w:t>three</w:t>
             </w:r>
             <w:r>
               <w:rPr>
@@ -23863,7 +24292,15 @@
                 <w:position w:val="0"/>
                 <w:lang w:val="en-US"/>
               </w:rPr>
-              <w:t>each power-function</w:t>
+              <w:t xml:space="preserve"> numbers</w:t>
+            </w:r>
+            <w:r>
+              <w:rPr>
+                <w:rFonts w:eastAsia="Calibri"/>
+                <w:position w:val="0"/>
+                <w:lang w:val="en-US"/>
+              </w:rPr>
+              <w:t xml:space="preserve"> for each power-function</w:t>
             </w:r>
             <w:r>
               <w:rPr>
@@ -23890,26 +24327,9 @@
                 <w:i/>
                 <w:iCs/>
                 <w:position w:val="0"/>
-                <w:lang w:val="en-US"/>
-              </w:rPr>
-              <w:t>r</w:t>
-            </w:r>
-            <w:r>
-              <w:rPr>
-                <w:rFonts w:eastAsia="Calibri"/>
-                <w:position w:val="0"/>
-                <w:vertAlign w:val="subscript"/>
-                <w:lang w:val="en-US"/>
-              </w:rPr>
-              <w:t>0</w:t>
-            </w:r>
-            <w:r>
-              <w:rPr>
-                <w:rFonts w:eastAsia="Calibri"/>
-                <w:position w:val="0"/>
-                <w:lang w:val="en-US"/>
-              </w:rPr>
-              <w:t xml:space="preserve"> </w:t>
+                <w:lang w:val="ru-RU"/>
+              </w:rPr>
+              <w:t>Ф</w:t>
             </w:r>
             <w:r>
               <w:rPr>
@@ -23919,7 +24339,26 @@
                 <w:position w:val="0"/>
                 <w:lang w:val="en-US"/>
               </w:rPr>
-              <w:t>m</w:t>
+              <w:t xml:space="preserve"> </w:t>
+            </w:r>
+            <w:r>
+              <w:rPr>
+                <w:rFonts w:eastAsia="Calibri"/>
+                <w:i/>
+                <w:iCs/>
+                <w:position w:val="0"/>
+                <w:lang w:val="en-US"/>
+              </w:rPr>
+              <w:t>r</w:t>
+            </w:r>
+            <w:r>
+              <w:rPr>
+                <w:rFonts w:eastAsia="Calibri"/>
+                <w:position w:val="0"/>
+                <w:vertAlign w:val="subscript"/>
+                <w:lang w:val="en-US"/>
+              </w:rPr>
+              <w:t>0</w:t>
             </w:r>
             <w:r>
               <w:rPr>
@@ -23927,7 +24366,49 @@
                 <w:position w:val="0"/>
                 <w:lang w:val="en-US"/>
               </w:rPr>
-              <w:t xml:space="preserve"> –characteristic radius [A], power</w:t>
+              <w:t xml:space="preserve"> </w:t>
+            </w:r>
+            <w:r>
+              <w:rPr>
+                <w:rFonts w:eastAsia="Calibri"/>
+                <w:i/>
+                <w:iCs/>
+                <w:position w:val="0"/>
+                <w:lang w:val="en-US"/>
+              </w:rPr>
+              <w:t>m</w:t>
+            </w:r>
+            <w:r>
+              <w:rPr>
+                <w:rFonts w:eastAsia="Calibri"/>
+                <w:position w:val="0"/>
+                <w:lang w:val="en-US"/>
+              </w:rPr>
+              <w:t xml:space="preserve"> –</w:t>
+            </w:r>
+            <w:r>
+              <w:rPr>
+                <w:rFonts w:eastAsia="Calibri"/>
+                <w:position w:val="0"/>
+                <w:lang w:val="en-US"/>
+              </w:rPr>
+              <w:t xml:space="preserve"> </w:t>
+            </w:r>
+            <w:r>
+              <w:rPr>
+                <w:rFonts w:eastAsia="Calibri"/>
+                <w:position w:val="0"/>
+                <w:lang w:val="en-US"/>
+              </w:rPr>
+              <w:t xml:space="preserve">Energy [eV], </w:t>
+            </w:r>
+            <w:r>
+              <w:rPr>
+                <w:rFonts w:eastAsia="Calibri"/>
+                <w:position w:val="0"/>
+                <w:lang w:val="en-US"/>
+              </w:rPr>
+              <w:t>characteristic radius [A], power</w:t>
             </w:r>
           </w:p>
         </w:tc>
@@ -24230,15 +24711,7 @@
                 <w:position w:val="0"/>
                 <w:lang w:val="en-US"/>
               </w:rPr>
-              <w:t xml:space="preserve"> </w:t>
-            </w:r>
-            <w:r>
-              <w:rPr>
-                <w:rFonts w:eastAsiaTheme="minorEastAsia"/>
-                <w:position w:val="0"/>
-                <w:lang w:val="en-US"/>
-              </w:rPr>
-              <w:t xml:space="preserve">– Energy [eV], </w:t>
+              <w:t xml:space="preserve"> – Energy [eV], </w:t>
             </w:r>
           </w:p>
           <w:p>
@@ -24291,23 +24764,7 @@
                 <w:position w:val="0"/>
                 <w:lang w:val="en-US"/>
               </w:rPr>
-              <w:t xml:space="preserve"> </w:t>
-            </w:r>
-            <w:r>
-              <w:rPr>
-                <w:rFonts w:eastAsiaTheme="minorEastAsia"/>
-                <w:position w:val="0"/>
-                <w:lang w:val="en-US"/>
-              </w:rPr>
-              <w:t xml:space="preserve">– </w:t>
-            </w:r>
-            <w:r>
-              <w:rPr>
-                <w:rFonts w:eastAsiaTheme="minorEastAsia"/>
-                <w:position w:val="0"/>
-                <w:lang w:val="en-US"/>
-              </w:rPr>
-              <w:t>characteristic radius [A]</w:t>
+              <w:t xml:space="preserve"> – characteristic radius [A]</w:t>
             </w:r>
           </w:p>
           <w:p>
@@ -24354,23 +24811,7 @@
                 <w:position w:val="0"/>
                 <w:lang w:val="en-US"/>
               </w:rPr>
-              <w:t>–</w:t>
-            </w:r>
-            <w:r>
-              <w:rPr>
-                <w:rFonts w:eastAsiaTheme="minorEastAsia"/>
-                <w:position w:val="0"/>
-                <w:lang w:val="en-US"/>
-              </w:rPr>
-              <w:t xml:space="preserve"> </w:t>
-            </w:r>
-            <w:r>
-              <w:rPr>
-                <w:rFonts w:eastAsiaTheme="minorEastAsia"/>
-                <w:position w:val="0"/>
-                <w:lang w:val="en-US"/>
-              </w:rPr>
-              <w:t>cut-off radius [A]</w:t>
+              <w:t>– cut-off radius [A]</w:t>
             </w:r>
           </w:p>
           <w:p>
@@ -24410,23 +24851,7 @@
                 <w:position w:val="0"/>
                 <w:lang w:val="en-US"/>
               </w:rPr>
-              <w:t xml:space="preserve"> </w:t>
-            </w:r>
-            <w:r>
-              <w:rPr>
-                <w:rFonts w:eastAsiaTheme="minorEastAsia"/>
-                <w:position w:val="0"/>
-                <w:lang w:val="en-US"/>
-              </w:rPr>
-              <w:t xml:space="preserve">– </w:t>
-            </w:r>
-            <w:r>
-              <w:rPr>
-                <w:rFonts w:eastAsiaTheme="minorEastAsia"/>
-                <w:position w:val="0"/>
-                <w:lang w:val="en-US"/>
-              </w:rPr>
-              <w:t>smoothing distance [A]</w:t>
+              <w:t xml:space="preserve"> – smoothing distance [A]</w:t>
             </w:r>
           </w:p>
         </w:tc>
@@ -24655,12 +25080,12 @@
         <w:rPr>
           <w:position w:val="0"/>
         </w:rPr>
+        <w:instrText xml:space="preserve"> \* MERGEFORMAT </w:instrText>
       </w:r>
       <w:r>
         <w:rPr>
           <w:position w:val="0"/>
         </w:rPr>
-        <w:instrText xml:space="preserve"> \* MERGEFORMAT </w:instrText>
       </w:r>
       <w:r>
         <w:rPr>
@@ -25146,25 +25571,51 @@
       <w:r>
         <w:t xml:space="preserve">Figure </w:t>
       </w:r>
-      <w:fldSimple w:instr=" STYLEREF 1 \s ">
-        <w:r>
-          <w:rPr>
-            <w:noProof/>
-          </w:rPr>
-          <w:t>VIII</w:t>
-        </w:r>
-      </w:fldSimple>
+      <w:r>
+        <w:fldChar w:fldCharType="begin"/>
+      </w:r>
+      <w:r>
+        <w:instrText xml:space="preserve"> STYLEREF 1 \s </w:instrText>
+      </w:r>
+      <w:r>
+        <w:fldChar w:fldCharType="separate"/>
+      </w:r>
+      <w:r>
+        <w:rPr>
+          <w:noProof/>
+        </w:rPr>
+        <w:t>VIII</w:t>
+      </w:r>
+      <w:r>
+        <w:rPr>
+          <w:noProof/>
+        </w:rPr>
+        <w:fldChar w:fldCharType="end"/>
+      </w:r>
       <w:r>
         <w:t>.</w:t>
       </w:r>
-      <w:fldSimple w:instr=" SEQ Figure \* ARABIC \s 1 ">
-        <w:r>
-          <w:rPr>
-            <w:noProof/>
-          </w:rPr>
-          <w:t>20</w:t>
-        </w:r>
-      </w:fldSimple>
+      <w:r>
+        <w:fldChar w:fldCharType="begin"/>
+      </w:r>
+      <w:r>
+        <w:instrText xml:space="preserve"> SEQ Figure \* ARABIC \s 1 </w:instrText>
+      </w:r>
+      <w:r>
+        <w:fldChar w:fldCharType="separate"/>
+      </w:r>
+      <w:r>
+        <w:rPr>
+          <w:noProof/>
+        </w:rPr>
+        <w:t>20</w:t>
+      </w:r>
+      <w:r>
+        <w:rPr>
+          <w:noProof/>
+        </w:rPr>
+        <w:fldChar w:fldCharType="end"/>
+      </w:r>
       <w:bookmarkEnd w:id="42"/>
       <w:r>
         <w:t xml:space="preserve"> File Unit_cell_equilibrium.txt</w:t>
@@ -25422,25 +25873,51 @@
       <w:r>
         <w:t xml:space="preserve">Figure </w:t>
       </w:r>
-      <w:fldSimple w:instr=" STYLEREF 1 \s ">
-        <w:r>
-          <w:rPr>
-            <w:noProof/>
-          </w:rPr>
-          <w:t>VIII</w:t>
-        </w:r>
-      </w:fldSimple>
+      <w:r>
+        <w:fldChar w:fldCharType="begin"/>
+      </w:r>
+      <w:r>
+        <w:instrText xml:space="preserve"> STYLEREF 1 \s </w:instrText>
+      </w:r>
+      <w:r>
+        <w:fldChar w:fldCharType="separate"/>
+      </w:r>
+      <w:r>
+        <w:rPr>
+          <w:noProof/>
+        </w:rPr>
+        <w:t>VIII</w:t>
+      </w:r>
+      <w:r>
+        <w:rPr>
+          <w:noProof/>
+        </w:rPr>
+        <w:fldChar w:fldCharType="end"/>
+      </w:r>
       <w:r>
         <w:t>.</w:t>
       </w:r>
-      <w:fldSimple w:instr=" SEQ Figure \* ARABIC \s 1 ">
-        <w:r>
-          <w:rPr>
-            <w:noProof/>
-          </w:rPr>
-          <w:t>21</w:t>
-        </w:r>
-      </w:fldSimple>
+      <w:r>
+        <w:fldChar w:fldCharType="begin"/>
+      </w:r>
+      <w:r>
+        <w:instrText xml:space="preserve"> SEQ Figure \* ARABIC \s 1 </w:instrText>
+      </w:r>
+      <w:r>
+        <w:fldChar w:fldCharType="separate"/>
+      </w:r>
+      <w:r>
+        <w:rPr>
+          <w:noProof/>
+        </w:rPr>
+        <w:t>21</w:t>
+      </w:r>
+      <w:r>
+        <w:rPr>
+          <w:noProof/>
+        </w:rPr>
+        <w:fldChar w:fldCharType="end"/>
+      </w:r>
       <w:bookmarkEnd w:id="44"/>
       <w:r>
         <w:t xml:space="preserve"> File </w:t>
@@ -27215,25 +27692,54 @@
       <w:r>
         <w:t xml:space="preserve">Figure </w:t>
       </w:r>
-      <w:fldSimple w:instr=" STYLEREF 1 \s ">
-        <w:r>
-          <w:rPr>
-            <w:noProof/>
-          </w:rPr>
-          <w:t>VIII</w:t>
-        </w:r>
-      </w:fldSimple>
+      <w:r>
+        <w:fldChar w:fldCharType="begin"/>
+      </w:r>
+      <w:r>
+        <w:instrText xml:space="preserve"> STYLEREF 1 \s </w:instrText>
+      </w:r>
+      <w:r>
+        <w:fldChar w:fldCharType="separate"/>
+      </w:r>
+      <w:r>
+        <w:rPr>
+          <w:noProof/>
+        </w:rPr>
+        <w:t>VIII</w:t>
+      </w:r>
+      <w:r>
+        <w:rPr>
+          <w:noProof/>
+        </w:rPr>
+        <w:fldChar w:fldCharType="end"/>
+      </w:r>
       <w:r>
         <w:t>.</w:t>
       </w:r>
-      <w:fldSimple w:instr=" SEQ Figure \* ARABIC \s 1 ">
-        <w:r>
-          <w:rPr>
-            <w:noProof/>
-          </w:rPr>
-          <w:t>22</w:t>
-        </w:r>
-      </w:fldSimple>
+      <w:r>
+        <w:fldChar w:fldCharType="begin"/>
+      </w:r>
+      <w:r>
+        <w:instrText xml:space="preserve"> SEQ Figure \* AR</w:instrText>
+      </w:r>
+      <w:r>
+        <w:instrText xml:space="preserve">ABIC \s 1 </w:instrText>
+      </w:r>
+      <w:r>
+        <w:fldChar w:fldCharType="separate"/>
+      </w:r>
+      <w:r>
+        <w:rPr>
+          <w:noProof/>
+        </w:rPr>
+        <w:t>22</w:t>
+      </w:r>
+      <w:r>
+        <w:rPr>
+          <w:noProof/>
+        </w:rPr>
+        <w:fldChar w:fldCharType="end"/>
+      </w:r>
       <w:bookmarkEnd w:id="54"/>
       <w:r>
         <w:t xml:space="preserve"> </w:t>
@@ -28106,25 +28612,51 @@
       <w:r>
         <w:t xml:space="preserve">Figure </w:t>
       </w:r>
-      <w:fldSimple w:instr=" STYLEREF 1 \s ">
-        <w:r>
-          <w:rPr>
-            <w:noProof/>
-          </w:rPr>
-          <w:t>VIII</w:t>
-        </w:r>
-      </w:fldSimple>
+      <w:r>
+        <w:fldChar w:fldCharType="begin"/>
+      </w:r>
+      <w:r>
+        <w:instrText xml:space="preserve"> STYLEREF 1 \s </w:instrText>
+      </w:r>
+      <w:r>
+        <w:fldChar w:fldCharType="separate"/>
+      </w:r>
+      <w:r>
+        <w:rPr>
+          <w:noProof/>
+        </w:rPr>
+        <w:t>VIII</w:t>
+      </w:r>
+      <w:r>
+        <w:rPr>
+          <w:noProof/>
+        </w:rPr>
+        <w:fldChar w:fldCharType="end"/>
+      </w:r>
       <w:r>
         <w:t>.</w:t>
       </w:r>
-      <w:fldSimple w:instr=" SEQ Figure \* ARABIC \s 1 ">
-        <w:r>
-          <w:rPr>
-            <w:noProof/>
-          </w:rPr>
-          <w:t>23</w:t>
-        </w:r>
-      </w:fldSimple>
+      <w:r>
+        <w:fldChar w:fldCharType="begin"/>
+      </w:r>
+      <w:r>
+        <w:instrText xml:space="preserve"> SEQ Figure \* ARABIC \s 1 </w:instrText>
+      </w:r>
+      <w:r>
+        <w:fldChar w:fldCharType="separate"/>
+      </w:r>
+      <w:r>
+        <w:rPr>
+          <w:noProof/>
+        </w:rPr>
+        <w:t>23</w:t>
+      </w:r>
+      <w:r>
+        <w:rPr>
+          <w:noProof/>
+        </w:rPr>
+        <w:fldChar w:fldCharType="end"/>
+      </w:r>
       <w:bookmarkEnd w:id="58"/>
       <w:r>
         <w:t>. Example of k_grid.dat file</w:t>
@@ -34333,25 +34865,51 @@
         <w:lastRenderedPageBreak/>
         <w:t xml:space="preserve">Figure </w:t>
       </w:r>
-      <w:fldSimple w:instr=" STYLEREF 1 \s ">
-        <w:r>
-          <w:rPr>
-            <w:noProof/>
-          </w:rPr>
-          <w:t>X</w:t>
-        </w:r>
-      </w:fldSimple>
+      <w:r>
+        <w:fldChar w:fldCharType="begin"/>
+      </w:r>
+      <w:r>
+        <w:instrText xml:space="preserve"> STYLEREF 1 \s </w:instrText>
+      </w:r>
+      <w:r>
+        <w:fldChar w:fldCharType="separate"/>
+      </w:r>
+      <w:r>
+        <w:rPr>
+          <w:noProof/>
+        </w:rPr>
+        <w:t>X</w:t>
+      </w:r>
+      <w:r>
+        <w:rPr>
+          <w:noProof/>
+        </w:rPr>
+        <w:fldChar w:fldCharType="end"/>
+      </w:r>
       <w:r>
         <w:t>.</w:t>
       </w:r>
-      <w:fldSimple w:instr=" SEQ Figure \* ARABIC \s 1 ">
-        <w:r>
-          <w:rPr>
-            <w:noProof/>
-          </w:rPr>
-          <w:t>1</w:t>
-        </w:r>
-      </w:fldSimple>
+      <w:r>
+        <w:fldChar w:fldCharType="begin"/>
+      </w:r>
+      <w:r>
+        <w:instrText xml:space="preserve"> SEQ Figure \* ARABIC \s 1 </w:instrText>
+      </w:r>
+      <w:r>
+        <w:fldChar w:fldCharType="separate"/>
+      </w:r>
+      <w:r>
+        <w:rPr>
+          <w:noProof/>
+        </w:rPr>
+        <w:t>1</w:t>
+      </w:r>
+      <w:r>
+        <w:rPr>
+          <w:noProof/>
+        </w:rPr>
+        <w:fldChar w:fldCharType="end"/>
+      </w:r>
       <w:r>
         <w:t xml:space="preserve"> </w:t>
       </w:r>

</xml_diff>

<commit_message>
Updated info about DFTB parameterization available
</commit_message>
<xml_diff>
--- a/!XTANT_3_manual.docx
+++ b/!XTANT_3_manual.docx
@@ -128,7 +128,7 @@
         <w:rPr>
           <w:noProof/>
         </w:rPr>
-        <w:t>23/05/2023</w:t>
+        <w:t>25/05/2023</w:t>
       </w:r>
       <w:r>
         <w:rPr>
@@ -745,21 +745,7 @@
                 <w:rStyle w:val="Hyperlink"/>
                 <w:noProof/>
               </w:rPr>
-              <w:t>Running XTAN</w:t>
-            </w:r>
-            <w:r>
-              <w:rPr>
-                <w:rStyle w:val="Hyperlink"/>
-                <w:noProof/>
-              </w:rPr>
-              <w:t>T</w:t>
-            </w:r>
-            <w:r>
-              <w:rPr>
-                <w:rStyle w:val="Hyperlink"/>
-                <w:noProof/>
-              </w:rPr>
-              <w:t xml:space="preserve"> with additional options</w:t>
+              <w:t>Running XTANT with additional options</w:t>
             </w:r>
             <w:r>
               <w:rPr>
@@ -10164,13 +10150,7 @@
         <w:t>INPUT_MATERIAL.txt</w:t>
       </w:r>
       <w:r>
-        <w:t xml:space="preserve"> </w:t>
-      </w:r>
-      <w:r>
-        <w:t>takes precedence over the name</w:t>
-      </w:r>
-      <w:r>
-        <w:t xml:space="preserve"> </w:t>
+        <w:t xml:space="preserve"> takes precedence over the name </w:t>
       </w:r>
       <w:r>
         <w:rPr>
@@ -10280,25 +10260,51 @@
       <w:r>
         <w:t xml:space="preserve">Figure </w:t>
       </w:r>
-      <w:fldSimple w:instr=" STYLEREF 1 \s ">
-        <w:r>
-          <w:rPr>
-            <w:noProof/>
-          </w:rPr>
-          <w:t>VIII</w:t>
-        </w:r>
-      </w:fldSimple>
+      <w:r>
+        <w:fldChar w:fldCharType="begin"/>
+      </w:r>
+      <w:r>
+        <w:instrText xml:space="preserve"> STYLEREF 1 \s </w:instrText>
+      </w:r>
+      <w:r>
+        <w:fldChar w:fldCharType="separate"/>
+      </w:r>
+      <w:r>
+        <w:rPr>
+          <w:noProof/>
+        </w:rPr>
+        <w:t>VIII</w:t>
+      </w:r>
+      <w:r>
+        <w:rPr>
+          <w:noProof/>
+        </w:rPr>
+        <w:fldChar w:fldCharType="end"/>
+      </w:r>
       <w:r>
         <w:t>.</w:t>
       </w:r>
-      <w:fldSimple w:instr=" SEQ Figure \* ARABIC \s 1 ">
-        <w:r>
-          <w:rPr>
-            <w:noProof/>
-          </w:rPr>
-          <w:t>1</w:t>
-        </w:r>
-      </w:fldSimple>
+      <w:r>
+        <w:fldChar w:fldCharType="begin"/>
+      </w:r>
+      <w:r>
+        <w:instrText xml:space="preserve"> SEQ Figure \* ARABIC \s 1 </w:instrText>
+      </w:r>
+      <w:r>
+        <w:fldChar w:fldCharType="separate"/>
+      </w:r>
+      <w:r>
+        <w:rPr>
+          <w:noProof/>
+        </w:rPr>
+        <w:t>1</w:t>
+      </w:r>
+      <w:r>
+        <w:rPr>
+          <w:noProof/>
+        </w:rPr>
+        <w:fldChar w:fldCharType="end"/>
+      </w:r>
       <w:r>
         <w:t xml:space="preserve"> INPUT_</w:t>
       </w:r>
@@ -12158,13 +12164,7 @@
         <w:rPr>
           <w:color w:val="1F497D"/>
         </w:rPr>
-        <w:t>NUMERICAL_PARAMETERS.txt</w:t>
-      </w:r>
-      <w:r>
-        <w:rPr>
-          <w:color w:val="1F497D"/>
-        </w:rPr>
-        <w:t xml:space="preserve"> </w:t>
+        <w:t xml:space="preserve">NUMERICAL_PARAMETERS.txt </w:t>
       </w:r>
       <w:r>
         <w:t>described below</w:t>
@@ -12264,10 +12264,7 @@
         <w:jc w:val="both"/>
       </w:pPr>
       <w:r>
-        <w:t>All o</w:t>
-      </w:r>
-      <w:r>
-        <w:t xml:space="preserve">ptional parameters at the end of the </w:t>
+        <w:t xml:space="preserve">All optional parameters at the end of the </w:t>
       </w:r>
       <w:r>
         <w:rPr>
@@ -12291,13 +12288,7 @@
         <w:t xml:space="preserve"> (described below) may </w:t>
       </w:r>
       <w:r>
-        <w:t>also be used here</w:t>
-      </w:r>
-      <w:r>
-        <w:t xml:space="preserve"> (e.g., MASS, AUGER, etc.)</w:t>
-      </w:r>
-      <w:r>
-        <w:t>.</w:t>
+        <w:t>also be used here (e.g., MASS, AUGER, etc.).</w:t>
       </w:r>
     </w:p>
     <w:p>
@@ -12371,51 +12362,25 @@
       <w:r>
         <w:t xml:space="preserve">Figure </w:t>
       </w:r>
-      <w:r>
-        <w:fldChar w:fldCharType="begin"/>
-      </w:r>
-      <w:r>
-        <w:instrText xml:space="preserve"> STYLEREF 1 \s </w:instrText>
-      </w:r>
-      <w:r>
-        <w:fldChar w:fldCharType="separate"/>
-      </w:r>
-      <w:r>
-        <w:rPr>
-          <w:noProof/>
-        </w:rPr>
-        <w:t>VIII</w:t>
-      </w:r>
-      <w:r>
-        <w:rPr>
-          <w:noProof/>
-        </w:rPr>
-        <w:fldChar w:fldCharType="end"/>
-      </w:r>
+      <w:fldSimple w:instr=" STYLEREF 1 \s ">
+        <w:r>
+          <w:rPr>
+            <w:noProof/>
+          </w:rPr>
+          <w:t>VIII</w:t>
+        </w:r>
+      </w:fldSimple>
       <w:r>
         <w:t>.</w:t>
       </w:r>
-      <w:r>
-        <w:fldChar w:fldCharType="begin"/>
-      </w:r>
-      <w:r>
-        <w:instrText xml:space="preserve"> SEQ Figure \* ARABIC \s 1 </w:instrText>
-      </w:r>
-      <w:r>
-        <w:fldChar w:fldCharType="separate"/>
-      </w:r>
-      <w:r>
-        <w:rPr>
-          <w:noProof/>
-        </w:rPr>
-        <w:t>2</w:t>
-      </w:r>
-      <w:r>
-        <w:rPr>
-          <w:noProof/>
-        </w:rPr>
-        <w:fldChar w:fldCharType="end"/>
-      </w:r>
+      <w:fldSimple w:instr=" SEQ Figure \* ARABIC \s 1 ">
+        <w:r>
+          <w:rPr>
+            <w:noProof/>
+          </w:rPr>
+          <w:t>2</w:t>
+        </w:r>
+      </w:fldSimple>
       <w:bookmarkEnd w:id="16"/>
       <w:r>
         <w:t xml:space="preserve"> INPUT_</w:t>
@@ -12424,13 +12389,7 @@
         <w:t xml:space="preserve"> </w:t>
       </w:r>
       <w:r>
-        <w:t>MATERIAL.txt or INPUT.txt example</w:t>
-      </w:r>
-      <w:r>
-        <w:t xml:space="preserve"> with option NUMERICS included</w:t>
-      </w:r>
-      <w:r>
-        <w:t>.</w:t>
+        <w:t>MATERIAL.txt or INPUT.txt example with option NUMERICS included.</w:t>
       </w:r>
     </w:p>
     <w:p>
@@ -12562,25 +12521,51 @@
       <w:r>
         <w:t xml:space="preserve">Figure </w:t>
       </w:r>
-      <w:fldSimple w:instr=" STYLEREF 1 \s ">
-        <w:r>
-          <w:rPr>
-            <w:noProof/>
-          </w:rPr>
-          <w:t>VIII</w:t>
-        </w:r>
-      </w:fldSimple>
+      <w:r>
+        <w:fldChar w:fldCharType="begin"/>
+      </w:r>
+      <w:r>
+        <w:instrText xml:space="preserve"> STYLEREF 1 \s </w:instrText>
+      </w:r>
+      <w:r>
+        <w:fldChar w:fldCharType="separate"/>
+      </w:r>
+      <w:r>
+        <w:rPr>
+          <w:noProof/>
+        </w:rPr>
+        <w:t>VIII</w:t>
+      </w:r>
+      <w:r>
+        <w:rPr>
+          <w:noProof/>
+        </w:rPr>
+        <w:fldChar w:fldCharType="end"/>
+      </w:r>
       <w:r>
         <w:t>.</w:t>
       </w:r>
-      <w:fldSimple w:instr=" SEQ Figure \* ARABIC \s 1 ">
-        <w:r>
-          <w:rPr>
-            <w:noProof/>
-          </w:rPr>
-          <w:t>3</w:t>
-        </w:r>
-      </w:fldSimple>
+      <w:r>
+        <w:fldChar w:fldCharType="begin"/>
+      </w:r>
+      <w:r>
+        <w:instrText xml:space="preserve"> SEQ Figure \* ARABIC \s 1 </w:instrText>
+      </w:r>
+      <w:r>
+        <w:fldChar w:fldCharType="separate"/>
+      </w:r>
+      <w:r>
+        <w:rPr>
+          <w:noProof/>
+        </w:rPr>
+        <w:t>3</w:t>
+      </w:r>
+      <w:r>
+        <w:rPr>
+          <w:noProof/>
+        </w:rPr>
+        <w:fldChar w:fldCharType="end"/>
+      </w:r>
       <w:r>
         <w:t xml:space="preserve">. NUMERICAL_PARAMETERS.txt </w:t>
       </w:r>
@@ -17599,79 +17584,64 @@
         <w:t xml:space="preserve">INPUT_MATERIAL_1.txt </w:t>
       </w:r>
       <w:r>
-        <w:t>(or INPUT</w:t>
-      </w:r>
-      <w:r>
-        <w:t>_1</w:t>
-      </w:r>
-      <w:r>
-        <w:t xml:space="preserve">.txt) </w:t>
+        <w:t xml:space="preserve">(or INPUT_1.txt) </w:t>
       </w:r>
       <w:r>
         <w:t>and</w:t>
       </w:r>
       <w:r>
+        <w:t xml:space="preserve"> possibly</w:t>
+      </w:r>
+      <w:r>
+        <w:t xml:space="preserve"> NUMERICAL_PARAMETERS_1.txt</w:t>
+      </w:r>
+    </w:p>
+    <w:p>
+      <w:pPr>
+        <w:jc w:val="both"/>
+      </w:pPr>
+      <w:r>
+        <w:t xml:space="preserve">If they </w:t>
+      </w:r>
+      <w:r>
+        <w:rPr>
+          <w:lang w:val="en-US"/>
+        </w:rPr>
+        <w:t xml:space="preserve">are present, XTANT will read </w:t>
+      </w:r>
+      <w:r>
+        <w:t>the data from these files and start simulation over from the beginning automatically. Next automatic simulation run must have the next integer number at the end of the files (…_2), and so on.</w:t>
+      </w:r>
+    </w:p>
+    <w:p>
+      <w:pPr>
+        <w:jc w:val="both"/>
+      </w:pPr>
+      <w:r>
+        <w:t xml:space="preserve">Note </w:t>
+      </w:r>
+      <w:r>
+        <w:t xml:space="preserve">#1: </w:t>
+      </w:r>
+      <w:r>
+        <w:t>that if the file NUMERICAL_PARAMETERS_1.txt with the numerical parameters for the second run is absent, XTANT will use the original file NUMERICAL_PARAMETERS.txt instead. So, if the numerical parameters are identical in the simulation runs, there is no need to copy the same file – the original file will be reused.</w:t>
+      </w:r>
+      <w:r>
         <w:t xml:space="preserve"> </w:t>
       </w:r>
-      <w:r>
-        <w:t>possibly</w:t>
-      </w:r>
-      <w:r>
-        <w:t xml:space="preserve"> NUMERICAL_PARAMETERS_1.txt</w:t>
-      </w:r>
-    </w:p>
-    <w:p>
-      <w:pPr>
-        <w:jc w:val="both"/>
-      </w:pPr>
-      <w:r>
-        <w:t xml:space="preserve">If they </w:t>
-      </w:r>
-      <w:r>
-        <w:rPr>
-          <w:lang w:val="en-US"/>
-        </w:rPr>
-        <w:t xml:space="preserve">are present, XTANT will read </w:t>
-      </w:r>
-      <w:r>
-        <w:t>the data from these files and start simulation over from the beginning automatically. Next automatic simulation run must have the next integer number at the end of the files (…_2), and so on.</w:t>
-      </w:r>
-    </w:p>
-    <w:p>
-      <w:pPr>
-        <w:jc w:val="both"/>
-      </w:pPr>
-      <w:r>
-        <w:t xml:space="preserve">Note </w:t>
-      </w:r>
-      <w:r>
-        <w:t xml:space="preserve">#1: </w:t>
-      </w:r>
-      <w:r>
-        <w:t>that if the file NUMERICAL_PARAMETERS_1.txt with the numerical parameters for the second run is absent, XTANT will use the original file NUMERICAL_PARAMETERS.txt instead. So, if the numerical parameters are identical in the simulation runs, there is no need to copy the same file – the original file will be reused.</w:t>
-      </w:r>
-      <w:r>
-        <w:t xml:space="preserve"> </w:t>
-      </w:r>
-    </w:p>
-    <w:p>
-      <w:pPr>
-        <w:jc w:val="both"/>
-      </w:pPr>
-      <w:r>
-        <w:t>Note #2: if the numerical parameters are provided in the INPUT_PARAMETER.txt (or INPUT.txt)</w:t>
-      </w:r>
-      <w:r>
-        <w:t xml:space="preserve">, the file </w:t>
+    </w:p>
+    <w:p>
+      <w:pPr>
+        <w:jc w:val="both"/>
+      </w:pPr>
+      <w:r>
+        <w:t xml:space="preserve">Note #2: if the numerical parameters are provided in the INPUT_PARAMETER.txt (or INPUT.txt), the file </w:t>
       </w:r>
       <w:r>
         <w:t>NUMERICAL_PARAMETERS</w:t>
       </w:r>
       <w:r>
-        <w:t>.txt</w:t>
-      </w:r>
-      <w:r>
-        <w:t xml:space="preserve"> is unnecessary (as well as its numbered copies).</w:t>
+        <w:t>.txt is unnecessary (as well as its numbered copies).</w:t>
       </w:r>
     </w:p>
     <w:p>
@@ -17704,10 +17674,7 @@
         <w:t xml:space="preserve">.txt </w:t>
       </w:r>
       <w:r>
-        <w:t>(or INPUT</w:t>
-      </w:r>
-      <w:r>
-        <w:t>_</w:t>
+        <w:t>(or INPUT_</w:t>
       </w:r>
       <w:r>
         <w:rPr>
@@ -17723,10 +17690,7 @@
         <w:t>and</w:t>
       </w:r>
       <w:r>
-        <w:t xml:space="preserve"> </w:t>
-      </w:r>
-      <w:r>
-        <w:t>possibly</w:t>
+        <w:t xml:space="preserve"> possibly</w:t>
       </w:r>
       <w:r>
         <w:t xml:space="preserve"> NUMERICAL_PARAMETERS_</w:t>
@@ -17803,13 +17767,7 @@
         <w:t>.txt</w:t>
       </w:r>
       <w:r>
-        <w:t xml:space="preserve"> (or </w:t>
-      </w:r>
-      <w:r>
-        <w:t>INPUT.txt</w:t>
-      </w:r>
-      <w:r>
-        <w:t>)</w:t>
+        <w:t xml:space="preserve"> (or INPUT.txt)</w:t>
       </w:r>
       <w:r>
         <w:t>, contain a number of files describing necessary materia</w:t>
@@ -18768,25 +18726,51 @@
       <w:r>
         <w:t xml:space="preserve">Figure </w:t>
       </w:r>
-      <w:fldSimple w:instr=" STYLEREF 1 \s ">
-        <w:r>
-          <w:rPr>
-            <w:noProof/>
-          </w:rPr>
-          <w:t>VIII</w:t>
-        </w:r>
-      </w:fldSimple>
+      <w:r>
+        <w:fldChar w:fldCharType="begin"/>
+      </w:r>
+      <w:r>
+        <w:instrText xml:space="preserve"> STYLEREF 1 \s </w:instrText>
+      </w:r>
+      <w:r>
+        <w:fldChar w:fldCharType="separate"/>
+      </w:r>
+      <w:r>
+        <w:rPr>
+          <w:noProof/>
+        </w:rPr>
+        <w:t>VIII</w:t>
+      </w:r>
+      <w:r>
+        <w:rPr>
+          <w:noProof/>
+        </w:rPr>
+        <w:fldChar w:fldCharType="end"/>
+      </w:r>
       <w:r>
         <w:t>.</w:t>
       </w:r>
-      <w:fldSimple w:instr=" SEQ Figure \* ARABIC \s 1 ">
-        <w:r>
-          <w:rPr>
-            <w:noProof/>
-          </w:rPr>
-          <w:t>5</w:t>
-        </w:r>
-      </w:fldSimple>
+      <w:r>
+        <w:fldChar w:fldCharType="begin"/>
+      </w:r>
+      <w:r>
+        <w:instrText xml:space="preserve"> SEQ Figure \* ARABIC \s 1 </w:instrText>
+      </w:r>
+      <w:r>
+        <w:fldChar w:fldCharType="separate"/>
+      </w:r>
+      <w:r>
+        <w:rPr>
+          <w:noProof/>
+        </w:rPr>
+        <w:t>5</w:t>
+      </w:r>
+      <w:r>
+        <w:rPr>
+          <w:noProof/>
+        </w:rPr>
+        <w:fldChar w:fldCharType="end"/>
+      </w:r>
       <w:r>
         <w:t xml:space="preserve">. 3TB </w:t>
       </w:r>
@@ -18807,25 +18791,51 @@
         <w:tab/>
         <w:t xml:space="preserve">Figure </w:t>
       </w:r>
-      <w:fldSimple w:instr=" STYLEREF 1 \s ">
-        <w:r>
-          <w:rPr>
-            <w:noProof/>
-          </w:rPr>
-          <w:t>VIII</w:t>
-        </w:r>
-      </w:fldSimple>
+      <w:r>
+        <w:fldChar w:fldCharType="begin"/>
+      </w:r>
+      <w:r>
+        <w:instrText xml:space="preserve"> STYLEREF 1 \s </w:instrText>
+      </w:r>
+      <w:r>
+        <w:fldChar w:fldCharType="separate"/>
+      </w:r>
+      <w:r>
+        <w:rPr>
+          <w:noProof/>
+        </w:rPr>
+        <w:t>VIII</w:t>
+      </w:r>
+      <w:r>
+        <w:rPr>
+          <w:noProof/>
+        </w:rPr>
+        <w:fldChar w:fldCharType="end"/>
+      </w:r>
       <w:r>
         <w:t>.</w:t>
       </w:r>
-      <w:fldSimple w:instr=" SEQ Figure \* ARABIC \s 1 ">
-        <w:r>
-          <w:rPr>
-            <w:noProof/>
-          </w:rPr>
-          <w:t>6</w:t>
-        </w:r>
-      </w:fldSimple>
+      <w:r>
+        <w:fldChar w:fldCharType="begin"/>
+      </w:r>
+      <w:r>
+        <w:instrText xml:space="preserve"> SEQ Figure \* ARABIC \s 1 </w:instrText>
+      </w:r>
+      <w:r>
+        <w:fldChar w:fldCharType="separate"/>
+      </w:r>
+      <w:r>
+        <w:rPr>
+          <w:noProof/>
+        </w:rPr>
+        <w:t>6</w:t>
+      </w:r>
+      <w:r>
+        <w:rPr>
+          <w:noProof/>
+        </w:rPr>
+        <w:fldChar w:fldCharType="end"/>
+      </w:r>
       <w:r>
         <w:t xml:space="preserve"> 3TB </w:t>
       </w:r>
@@ -19177,25 +19187,51 @@
       <w:r>
         <w:t xml:space="preserve">Figure </w:t>
       </w:r>
-      <w:fldSimple w:instr=" STYLEREF 1 \s ">
-        <w:r>
-          <w:rPr>
-            <w:noProof/>
-          </w:rPr>
-          <w:t>VIII</w:t>
-        </w:r>
-      </w:fldSimple>
+      <w:r>
+        <w:fldChar w:fldCharType="begin"/>
+      </w:r>
+      <w:r>
+        <w:instrText xml:space="preserve"> STYLEREF 1 \s </w:instrText>
+      </w:r>
+      <w:r>
+        <w:fldChar w:fldCharType="separate"/>
+      </w:r>
+      <w:r>
+        <w:rPr>
+          <w:noProof/>
+        </w:rPr>
+        <w:t>VIII</w:t>
+      </w:r>
+      <w:r>
+        <w:rPr>
+          <w:noProof/>
+        </w:rPr>
+        <w:fldChar w:fldCharType="end"/>
+      </w:r>
       <w:r>
         <w:t>.</w:t>
       </w:r>
-      <w:fldSimple w:instr=" SEQ Figure \* ARABIC \s 1 ">
-        <w:r>
-          <w:rPr>
-            <w:noProof/>
-          </w:rPr>
-          <w:t>7</w:t>
-        </w:r>
-      </w:fldSimple>
+      <w:r>
+        <w:fldChar w:fldCharType="begin"/>
+      </w:r>
+      <w:r>
+        <w:instrText xml:space="preserve"> SEQ Figure \* ARABIC \s 1 </w:instrText>
+      </w:r>
+      <w:r>
+        <w:fldChar w:fldCharType="separate"/>
+      </w:r>
+      <w:r>
+        <w:rPr>
+          <w:noProof/>
+        </w:rPr>
+        <w:t>7</w:t>
+      </w:r>
+      <w:r>
+        <w:rPr>
+          <w:noProof/>
+        </w:rPr>
+        <w:fldChar w:fldCharType="end"/>
+      </w:r>
       <w:bookmarkEnd w:id="25"/>
       <w:r>
         <w:t xml:space="preserve">. BOP </w:t>
@@ -19219,25 +19255,51 @@
       <w:r>
         <w:t xml:space="preserve">Figure </w:t>
       </w:r>
-      <w:fldSimple w:instr=" STYLEREF 1 \s ">
-        <w:r>
-          <w:rPr>
-            <w:noProof/>
-          </w:rPr>
-          <w:t>VIII</w:t>
-        </w:r>
-      </w:fldSimple>
+      <w:r>
+        <w:fldChar w:fldCharType="begin"/>
+      </w:r>
+      <w:r>
+        <w:instrText xml:space="preserve"> STYLEREF 1 \s </w:instrText>
+      </w:r>
+      <w:r>
+        <w:fldChar w:fldCharType="separate"/>
+      </w:r>
+      <w:r>
+        <w:rPr>
+          <w:noProof/>
+        </w:rPr>
+        <w:t>VIII</w:t>
+      </w:r>
+      <w:r>
+        <w:rPr>
+          <w:noProof/>
+        </w:rPr>
+        <w:fldChar w:fldCharType="end"/>
+      </w:r>
       <w:r>
         <w:t>.</w:t>
       </w:r>
-      <w:fldSimple w:instr=" SEQ Figure \* ARABIC \s 1 ">
-        <w:r>
-          <w:rPr>
-            <w:noProof/>
-          </w:rPr>
-          <w:t>8</w:t>
-        </w:r>
-      </w:fldSimple>
+      <w:r>
+        <w:fldChar w:fldCharType="begin"/>
+      </w:r>
+      <w:r>
+        <w:instrText xml:space="preserve"> SEQ Figure \* ARABIC \s 1 </w:instrText>
+      </w:r>
+      <w:r>
+        <w:fldChar w:fldCharType="separate"/>
+      </w:r>
+      <w:r>
+        <w:rPr>
+          <w:noProof/>
+        </w:rPr>
+        <w:t>8</w:t>
+      </w:r>
+      <w:r>
+        <w:rPr>
+          <w:noProof/>
+        </w:rPr>
+        <w:fldChar w:fldCharType="end"/>
+      </w:r>
       <w:bookmarkEnd w:id="26"/>
       <w:r>
         <w:t xml:space="preserve"> BOP </w:t>
@@ -19457,25 +19519,51 @@
       <w:r>
         <w:t xml:space="preserve">Figure </w:t>
       </w:r>
-      <w:fldSimple w:instr=" STYLEREF 1 \s ">
-        <w:r>
-          <w:rPr>
-            <w:noProof/>
-          </w:rPr>
-          <w:t>VIII</w:t>
-        </w:r>
-      </w:fldSimple>
+      <w:r>
+        <w:fldChar w:fldCharType="begin"/>
+      </w:r>
+      <w:r>
+        <w:instrText xml:space="preserve"> STYLEREF 1 \s </w:instrText>
+      </w:r>
+      <w:r>
+        <w:fldChar w:fldCharType="separate"/>
+      </w:r>
+      <w:r>
+        <w:rPr>
+          <w:noProof/>
+        </w:rPr>
+        <w:t>VIII</w:t>
+      </w:r>
+      <w:r>
+        <w:rPr>
+          <w:noProof/>
+        </w:rPr>
+        <w:fldChar w:fldCharType="end"/>
+      </w:r>
       <w:r>
         <w:t>.</w:t>
       </w:r>
-      <w:fldSimple w:instr=" SEQ Figure \* ARABIC \s 1 ">
-        <w:r>
-          <w:rPr>
-            <w:noProof/>
-          </w:rPr>
-          <w:t>9</w:t>
-        </w:r>
-      </w:fldSimple>
+      <w:r>
+        <w:fldChar w:fldCharType="begin"/>
+      </w:r>
+      <w:r>
+        <w:instrText xml:space="preserve"> SEQ Figure \* ARABIC \s 1 </w:instrText>
+      </w:r>
+      <w:r>
+        <w:fldChar w:fldCharType="separate"/>
+      </w:r>
+      <w:r>
+        <w:rPr>
+          <w:noProof/>
+        </w:rPr>
+        <w:t>9</w:t>
+      </w:r>
+      <w:r>
+        <w:rPr>
+          <w:noProof/>
+        </w:rPr>
+        <w:fldChar w:fldCharType="end"/>
+      </w:r>
       <w:bookmarkEnd w:id="27"/>
       <w:r>
         <w:t xml:space="preserve">. </w:t>
@@ -19497,25 +19585,51 @@
       <w:r>
         <w:t xml:space="preserve">Figure </w:t>
       </w:r>
-      <w:fldSimple w:instr=" STYLEREF 1 \s ">
-        <w:r>
-          <w:rPr>
-            <w:noProof/>
-          </w:rPr>
-          <w:t>VIII</w:t>
-        </w:r>
-      </w:fldSimple>
+      <w:r>
+        <w:fldChar w:fldCharType="begin"/>
+      </w:r>
+      <w:r>
+        <w:instrText xml:space="preserve"> STYLEREF 1 \s </w:instrText>
+      </w:r>
+      <w:r>
+        <w:fldChar w:fldCharType="separate"/>
+      </w:r>
+      <w:r>
+        <w:rPr>
+          <w:noProof/>
+        </w:rPr>
+        <w:t>VIII</w:t>
+      </w:r>
+      <w:r>
+        <w:rPr>
+          <w:noProof/>
+        </w:rPr>
+        <w:fldChar w:fldCharType="end"/>
+      </w:r>
       <w:r>
         <w:t>.</w:t>
       </w:r>
-      <w:fldSimple w:instr=" SEQ Figure \* ARABIC \s 1 ">
-        <w:r>
-          <w:rPr>
-            <w:noProof/>
-          </w:rPr>
-          <w:t>10</w:t>
-        </w:r>
-      </w:fldSimple>
+      <w:r>
+        <w:fldChar w:fldCharType="begin"/>
+      </w:r>
+      <w:r>
+        <w:instrText xml:space="preserve"> SEQ Figure \* ARABIC \s 1 </w:instrText>
+      </w:r>
+      <w:r>
+        <w:fldChar w:fldCharType="separate"/>
+      </w:r>
+      <w:r>
+        <w:rPr>
+          <w:noProof/>
+        </w:rPr>
+        <w:t>10</w:t>
+      </w:r>
+      <w:r>
+        <w:rPr>
+          <w:noProof/>
+        </w:rPr>
+        <w:fldChar w:fldCharType="end"/>
+      </w:r>
       <w:bookmarkEnd w:id="28"/>
       <w:bookmarkEnd w:id="29"/>
       <w:r>
@@ -19922,6 +20036,38 @@
           <w:noProof/>
         </w:rPr>
         <w:t>[40]</w:t>
+      </w:r>
+      <w:r>
+        <w:fldChar w:fldCharType="end"/>
+      </w:r>
+    </w:p>
+    <w:p>
+      <w:pPr>
+        <w:pStyle w:val="ListParagraph"/>
+        <w:numPr>
+          <w:ilvl w:val="0"/>
+          <w:numId w:val="33"/>
+        </w:numPr>
+        <w:ind w:left="284" w:hanging="284"/>
+        <w:jc w:val="both"/>
+      </w:pPr>
+      <w:r>
+        <w:t xml:space="preserve">Al2O3 containing files Al-Al, Al-O, O-O, optimised for solid Al2O3 from </w:t>
+      </w:r>
+      <w:r>
+        <w:fldChar w:fldCharType="begin" w:fldLock="1"/>
+      </w:r>
+      <w:r>
+        <w:instrText>ADDIN CSL_CITATION {"citationItems":[{"id":"ITEM-1","itemData":{"DOI":"10.1039/C9NR10487A","ISSN":"2040-3364","PMID":"32133480","abstract":"Global optimization reveals a host of unexpected Al 2 O 3 thin film structures stabilized by three different microscopic mechanisms.","author":[{"dropping-particle":"","family":"Bossche","given":"Maxime","non-dropping-particle":"Van den","parse-names":false,"suffix":""},{"dropping-particle":"","family":"Noguera","given":"Claudine","non-dropping-particle":"","parse-names":false,"suffix":""},{"dropping-particle":"","family":"Goniakowski","given":"Jacek","non-dropping-particle":"","parse-names":false,"suffix":""}],"container-title":"Nanoscale","id":"ITEM-1","issue":"10","issued":{"date-parts":[["2020","3","12"]]},"page":"6153-6163","publisher":"The Royal Society of Chemistry","title":"Understanding the structural diversity of freestanding Al2O3 ultrathin films through a DFTB-aided genetic algorithm","type":"article-journal","volume":"12"},"uris":["http://www.mendeley.com/documents/?uuid=8b38285a-7ffd-3922-a246-d0383774b5ae"]}],"mendeley":{"formattedCitation":"[41]","plainTextFormattedCitation":"[41]"},"properties":{"noteIndex":0},"schema":"https://github.com/citation-style-language/schema/raw/master/csl-citation.json"}</w:instrText>
+      </w:r>
+      <w:r>
+        <w:fldChar w:fldCharType="separate"/>
+      </w:r>
+      <w:r>
+        <w:rPr>
+          <w:noProof/>
+        </w:rPr>
+        <w:t>[41]</w:t>
       </w:r>
       <w:r>
         <w:fldChar w:fldCharType="end"/>
@@ -19970,12 +20116,52 @@
         <w:jc w:val="both"/>
       </w:pPr>
       <w:r>
+        <w:t>3ob_cnoh</w:t>
+      </w:r>
+      <w:r>
+        <w:t xml:space="preserve"> </w:t>
+      </w:r>
+      <w:r>
+        <w:t xml:space="preserve">containing parameters for </w:t>
+      </w:r>
+      <w:r>
+        <w:t>C-H-N-O-P-S</w:t>
+      </w:r>
+      <w:r>
+        <w:t xml:space="preserve"> interactions</w:t>
+      </w:r>
+      <w:r>
+        <w:t xml:space="preserve"> from </w:t>
+      </w:r>
+      <w:hyperlink r:id="rId27" w:history="1">
+        <w:r>
+          <w:rPr>
+            <w:rStyle w:val="Hyperlink"/>
+          </w:rPr>
+          <w:t>https://bitbucket.org/solccp/adpt_core/src/master/erepfit/example/3ob_cnoh/</w:t>
+        </w:r>
+      </w:hyperlink>
+      <w:r>
+        <w:t xml:space="preserve"> </w:t>
+      </w:r>
+    </w:p>
+    <w:p>
+      <w:pPr>
+        <w:pStyle w:val="ListParagraph"/>
+        <w:numPr>
+          <w:ilvl w:val="0"/>
+          <w:numId w:val="33"/>
+        </w:numPr>
+        <w:ind w:left="284" w:hanging="284"/>
+        <w:jc w:val="both"/>
+      </w:pPr>
+      <w:r>
         <w:t>MoS</w:t>
       </w:r>
       <w:r>
         <w:t xml:space="preserve"> containing Mo-S from </w:t>
       </w:r>
-      <w:hyperlink r:id="rId27" w:history="1">
+      <w:hyperlink r:id="rId28" w:history="1">
         <w:r>
           <w:rPr>
             <w:rStyle w:val="Hyperlink"/>
@@ -19984,50 +20170,7 @@
         </w:r>
       </w:hyperlink>
       <w:r>
-        <w:t xml:space="preserve"> </w:t>
-      </w:r>
-      <w:r>
-        <w:t>(need to be converted from svn format to skf!)</w:t>
-      </w:r>
-    </w:p>
-    <w:p>
-      <w:pPr>
-        <w:pStyle w:val="ListParagraph"/>
-        <w:numPr>
-          <w:ilvl w:val="0"/>
-          <w:numId w:val="33"/>
-        </w:numPr>
-        <w:ind w:left="284" w:hanging="284"/>
-        <w:jc w:val="both"/>
-      </w:pPr>
-      <w:r>
-        <w:t>3ob_cnoh</w:t>
-      </w:r>
-      <w:r>
-        <w:t xml:space="preserve"> </w:t>
-      </w:r>
-      <w:r>
-        <w:t xml:space="preserve">containing parameters for </w:t>
-      </w:r>
-      <w:r>
-        <w:t>C-H-N-O-P-S</w:t>
-      </w:r>
-      <w:r>
-        <w:t xml:space="preserve"> interactions</w:t>
-      </w:r>
-      <w:r>
-        <w:t xml:space="preserve"> from </w:t>
-      </w:r>
-      <w:hyperlink r:id="rId28" w:history="1">
-        <w:r>
-          <w:rPr>
-            <w:rStyle w:val="Hyperlink"/>
-          </w:rPr>
-          <w:t>https://bitbucket.org/solccp/adpt_core/src/master/erepfit/example/3ob_cnoh/</w:t>
-        </w:r>
-      </w:hyperlink>
-      <w:r>
-        <w:t xml:space="preserve"> </w:t>
+        <w:t xml:space="preserve"> (need to be converted from svn format to skf!)</w:t>
       </w:r>
     </w:p>
     <w:p>
@@ -20326,11 +20469,11 @@
         <w:t>. In this case, there may be additional line present in the Hamiltonian file, specifying the inner directory</w:t>
       </w:r>
       <w:r>
-        <w:t xml:space="preserve">: in “2elements” directory, there are other directories with pair-wise elements, e.g. Al-X etc.), meaning if the </w:t>
+        <w:t xml:space="preserve">: in </w:t>
       </w:r>
       <w:r>
         <w:lastRenderedPageBreak/>
-        <w:t xml:space="preserve">second line specifies the parameterization “2elements”, there must be the third line specifying which subfolder to take the parameterization from (see example in </w:t>
+        <w:t xml:space="preserve">“2elements” directory, there are other directories with pair-wise elements, e.g. Al-X etc.), meaning if the second line specifies the parameterization “2elements”, there must be the third line specifying which subfolder to take the parameterization from (see example in </w:t>
       </w:r>
       <w:r>
         <w:fldChar w:fldCharType="begin"/>
@@ -20473,25 +20616,51 @@
       <w:r>
         <w:t xml:space="preserve">Figure </w:t>
       </w:r>
-      <w:fldSimple w:instr=" STYLEREF 1 \s ">
-        <w:r>
-          <w:rPr>
-            <w:noProof/>
-          </w:rPr>
-          <w:t>VIII</w:t>
-        </w:r>
-      </w:fldSimple>
+      <w:r>
+        <w:fldChar w:fldCharType="begin"/>
+      </w:r>
+      <w:r>
+        <w:instrText xml:space="preserve"> STYLEREF 1 \s </w:instrText>
+      </w:r>
+      <w:r>
+        <w:fldChar w:fldCharType="separate"/>
+      </w:r>
+      <w:r>
+        <w:rPr>
+          <w:noProof/>
+        </w:rPr>
+        <w:t>VIII</w:t>
+      </w:r>
+      <w:r>
+        <w:rPr>
+          <w:noProof/>
+        </w:rPr>
+        <w:fldChar w:fldCharType="end"/>
+      </w:r>
       <w:r>
         <w:t>.</w:t>
       </w:r>
-      <w:fldSimple w:instr=" SEQ Figure \* ARABIC \s 1 ">
-        <w:r>
-          <w:rPr>
-            <w:noProof/>
-          </w:rPr>
-          <w:t>11</w:t>
-        </w:r>
-      </w:fldSimple>
+      <w:r>
+        <w:fldChar w:fldCharType="begin"/>
+      </w:r>
+      <w:r>
+        <w:instrText xml:space="preserve"> SEQ Figure \* ARABIC \s 1 </w:instrText>
+      </w:r>
+      <w:r>
+        <w:fldChar w:fldCharType="separate"/>
+      </w:r>
+      <w:r>
+        <w:rPr>
+          <w:noProof/>
+        </w:rPr>
+        <w:t>11</w:t>
+      </w:r>
+      <w:r>
+        <w:rPr>
+          <w:noProof/>
+        </w:rPr>
+        <w:fldChar w:fldCharType="end"/>
+      </w:r>
       <w:bookmarkEnd w:id="30"/>
       <w:r>
         <w:t xml:space="preserve">. </w:t>
@@ -20508,25 +20677,51 @@
       <w:r>
         <w:t xml:space="preserve">Figure </w:t>
       </w:r>
-      <w:fldSimple w:instr=" STYLEREF 1 \s ">
-        <w:r>
-          <w:rPr>
-            <w:noProof/>
-          </w:rPr>
-          <w:t>VIII</w:t>
-        </w:r>
-      </w:fldSimple>
+      <w:r>
+        <w:fldChar w:fldCharType="begin"/>
+      </w:r>
+      <w:r>
+        <w:instrText xml:space="preserve"> STYLEREF 1 \s </w:instrText>
+      </w:r>
+      <w:r>
+        <w:fldChar w:fldCharType="separate"/>
+      </w:r>
+      <w:r>
+        <w:rPr>
+          <w:noProof/>
+        </w:rPr>
+        <w:t>VIII</w:t>
+      </w:r>
+      <w:r>
+        <w:rPr>
+          <w:noProof/>
+        </w:rPr>
+        <w:fldChar w:fldCharType="end"/>
+      </w:r>
       <w:r>
         <w:t>.</w:t>
       </w:r>
-      <w:fldSimple w:instr=" SEQ Figure \* ARABIC \s 1 ">
-        <w:r>
-          <w:rPr>
-            <w:noProof/>
-          </w:rPr>
-          <w:t>12</w:t>
-        </w:r>
-      </w:fldSimple>
+      <w:r>
+        <w:fldChar w:fldCharType="begin"/>
+      </w:r>
+      <w:r>
+        <w:instrText xml:space="preserve"> SEQ Figure \* ARABIC \s 1 </w:instrText>
+      </w:r>
+      <w:r>
+        <w:fldChar w:fldCharType="separate"/>
+      </w:r>
+      <w:r>
+        <w:rPr>
+          <w:noProof/>
+        </w:rPr>
+        <w:t>12</w:t>
+      </w:r>
+      <w:r>
+        <w:rPr>
+          <w:noProof/>
+        </w:rPr>
+        <w:fldChar w:fldCharType="end"/>
+      </w:r>
       <w:r>
         <w:t xml:space="preserve"> </w:t>
       </w:r>
@@ -20692,25 +20887,51 @@
       <w:r>
         <w:t xml:space="preserve">Figure </w:t>
       </w:r>
-      <w:fldSimple w:instr=" STYLEREF 1 \s ">
-        <w:r>
-          <w:rPr>
-            <w:noProof/>
-          </w:rPr>
-          <w:t>VIII</w:t>
-        </w:r>
-      </w:fldSimple>
+      <w:r>
+        <w:fldChar w:fldCharType="begin"/>
+      </w:r>
+      <w:r>
+        <w:instrText xml:space="preserve"> STYLEREF 1 \s </w:instrText>
+      </w:r>
+      <w:r>
+        <w:fldChar w:fldCharType="separate"/>
+      </w:r>
+      <w:r>
+        <w:rPr>
+          <w:noProof/>
+        </w:rPr>
+        <w:t>VIII</w:t>
+      </w:r>
+      <w:r>
+        <w:rPr>
+          <w:noProof/>
+        </w:rPr>
+        <w:fldChar w:fldCharType="end"/>
+      </w:r>
       <w:r>
         <w:t>.</w:t>
       </w:r>
-      <w:fldSimple w:instr=" SEQ Figure \* ARABIC \s 1 ">
-        <w:r>
-          <w:rPr>
-            <w:noProof/>
-          </w:rPr>
-          <w:t>13</w:t>
-        </w:r>
-      </w:fldSimple>
+      <w:r>
+        <w:fldChar w:fldCharType="begin"/>
+      </w:r>
+      <w:r>
+        <w:instrText xml:space="preserve"> SEQ Figure \* ARABIC \s 1 </w:instrText>
+      </w:r>
+      <w:r>
+        <w:fldChar w:fldCharType="separate"/>
+      </w:r>
+      <w:r>
+        <w:rPr>
+          <w:noProof/>
+        </w:rPr>
+        <w:t>13</w:t>
+      </w:r>
+      <w:r>
+        <w:rPr>
+          <w:noProof/>
+        </w:rPr>
+        <w:fldChar w:fldCharType="end"/>
+      </w:r>
       <w:r>
         <w:t xml:space="preserve"> File </w:t>
       </w:r>
@@ -20855,7 +21076,7 @@
         <w:fldChar w:fldCharType="begin" w:fldLock="1"/>
       </w:r>
       <w:r>
-        <w:instrText>ADDIN CSL_CITATION {"citationItems":[{"id":"ITEM-1","itemData":{"DOI":"10.1103/PhysRevB.102.064302","ISSN":"2469-9950","abstract":"Copyright © 2020, arXiv, All rights reserved. Electron-phonon coupling, being one of the most important parameters governing the material evolution after ultrafast energy deposition, yet remains the most unexplored one. In this work, we applied the dynamical coupling approach to calculate the nonadiabatic electron-ion energy exchange in nonequilibrium solids with the electronic temperature high above the atomic one. It was implemented into the tight-binding molecular dynamics code, and used to study electron-phonon coupling in various elemental metals. The developed approach is a universal scheme applicable to electronic temperatures up to a few electron-Volts, and to arbitrary atomic configuration and dynamics. We demonstrate that the calculated electron-ion (electron-phonon) coupling parameter agrees well with the available experimental data in high-electronic-temperature regime, validating the model. The following materials are studied here – fcc metals: Al, Ca, Ni, Cu, Sr, Y, Zr, Rh, Pd, Ag, Ir, Pt, Au, Pb; hcp metals: Mg, Sc, Ti, Co, Zn, Tc, Ru, Cd, Hf, Re, Os; bcc metals: V, Cr, Fe, Nb, Mo, Ba, Ta, W; diamond cubic lattice metals: Sn; specific cases of Ga, In, Mn, Te and Se; and additionally semimetal graphite and semiconductors Si and Ge. For many materials, we provide the first and so far the only estimation of the electron-phonon coupling at elevated electron temperatures, which can be used in various models simulating ultrafast energy deposition in matter. We also discuss the dependence of the coupling parameter on the atomic mass, temperature and density.","author":[{"dropping-particle":"","family":"Medvedev","given":"N.","non-dropping-particle":"","parse-names":false,"suffix":""},{"dropping-particle":"","family":"Milov","given":"I.","non-dropping-particle":"","parse-names":false,"suffix":""}],"container-title":"Physical Review B","id":"ITEM-1","issue":"6","issued":{"date-parts":[["2020","8","3"]]},"page":"064302","title":"Electron-phonon coupling in metals at high electronic temperatures","type":"article-journal","volume":"102"},"uris":["http://www.mendeley.com/documents/?uuid=922b2a3d-38da-3d48-86f5-2dd44feb7f25"]}],"mendeley":{"formattedCitation":"[41]","plainTextFormattedCitation":"[41]","previouslyFormattedCitation":"[41]"},"properties":{"noteIndex":0},"schema":"https://github.com/citation-style-language/schema/raw/master/csl-citation.json"}</w:instrText>
+        <w:instrText>ADDIN CSL_CITATION {"citationItems":[{"id":"ITEM-1","itemData":{"DOI":"10.1103/PhysRevB.102.064302","ISSN":"2469-9950","abstract":"Copyright © 2020, arXiv, All rights reserved. Electron-phonon coupling, being one of the most important parameters governing the material evolution after ultrafast energy deposition, yet remains the most unexplored one. In this work, we applied the dynamical coupling approach to calculate the nonadiabatic electron-ion energy exchange in nonequilibrium solids with the electronic temperature high above the atomic one. It was implemented into the tight-binding molecular dynamics code, and used to study electron-phonon coupling in various elemental metals. The developed approach is a universal scheme applicable to electronic temperatures up to a few electron-Volts, and to arbitrary atomic configuration and dynamics. We demonstrate that the calculated electron-ion (electron-phonon) coupling parameter agrees well with the available experimental data in high-electronic-temperature regime, validating the model. The following materials are studied here – fcc metals: Al, Ca, Ni, Cu, Sr, Y, Zr, Rh, Pd, Ag, Ir, Pt, Au, Pb; hcp metals: Mg, Sc, Ti, Co, Zn, Tc, Ru, Cd, Hf, Re, Os; bcc metals: V, Cr, Fe, Nb, Mo, Ba, Ta, W; diamond cubic lattice metals: Sn; specific cases of Ga, In, Mn, Te and Se; and additionally semimetal graphite and semiconductors Si and Ge. For many materials, we provide the first and so far the only estimation of the electron-phonon coupling at elevated electron temperatures, which can be used in various models simulating ultrafast energy deposition in matter. We also discuss the dependence of the coupling parameter on the atomic mass, temperature and density.","author":[{"dropping-particle":"","family":"Medvedev","given":"N.","non-dropping-particle":"","parse-names":false,"suffix":""},{"dropping-particle":"","family":"Milov","given":"I.","non-dropping-particle":"","parse-names":false,"suffix":""}],"container-title":"Physical Review B","id":"ITEM-1","issue":"6","issued":{"date-parts":[["2020","8","3"]]},"page":"064302","title":"Electron-phonon coupling in metals at high electronic temperatures","type":"article-journal","volume":"102"},"uris":["http://www.mendeley.com/documents/?uuid=922b2a3d-38da-3d48-86f5-2dd44feb7f25"]}],"mendeley":{"formattedCitation":"[42]","plainTextFormattedCitation":"[42]","previouslyFormattedCitation":"[41]"},"properties":{"noteIndex":0},"schema":"https://github.com/citation-style-language/schema/raw/master/csl-citation.json"}</w:instrText>
       </w:r>
       <w:r>
         <w:fldChar w:fldCharType="separate"/>
@@ -20864,7 +21085,7 @@
         <w:rPr>
           <w:noProof/>
         </w:rPr>
-        <w:t>[41]</w:t>
+        <w:t>[42]</w:t>
       </w:r>
       <w:r>
         <w:fldChar w:fldCharType="end"/>
@@ -20986,7 +21207,7 @@
         <w:fldChar w:fldCharType="begin" w:fldLock="1"/>
       </w:r>
       <w:r>
-        <w:instrText>ADDIN CSL_CITATION {"citationItems":[{"id":"ITEM-1","itemData":{"DOI":"10.1088/0953-8984/6/28/003","ISSN":"0953-8984","author":[{"dropping-particle":"","family":"Molteni","given":"C","non-dropping-particle":"","parse-names":false,"suffix":""},{"dropping-particle":"","family":"Colombo","given":"L","non-dropping-particle":"","parse-names":false,"suffix":""},{"dropping-particle":"","family":"Miglio","given":"L","non-dropping-particle":"","parse-names":false,"suffix":""}],"container-title":"Journal of Physics: Condensed Matter","id":"ITEM-1","issue":"28","issued":{"date-parts":[["1994","7","11"]]},"language":"en","page":"5243-5254","publisher":"IOP Publishing","title":"Tight-binding molecular dynamics in liquid III-V compounds. I. Potential generation","type":"article-journal","volume":"6"},"uris":["http://www.mendeley.com/documents/?uuid=86e3b4ed-9282-4808-9450-56cde35d6dce"]},{"id":"ITEM-2","itemData":{"DOI":"10.1017/S026303460220213X","ISSN":"0263-0346","author":[{"dropping-particle":"","family":"DUMITRICA","given":"TRAIAN","non-dropping-particle":"","parse-names":false,"suffix":""},{"dropping-particle":"","family":"ALLEN","given":"ROLAND E.","non-dropping-particle":"","parse-names":false,"suffix":""}],"container-title":"Laser and Particle Beams","id":"ITEM-2","issue":"02","issued":{"date-parts":[["2002","11","13"]]},"language":"English","page":"237-242","publisher":"Cambridge University Press","title":"Nonthermal transition of GaAs in ultra-intense laser radiation field","type":"article-journal","volume":"20"},"uris":["http://www.mendeley.com/documents/?uuid=5bd13a02-5cff-4251-8d83-df81f7a749ea"]}],"mendeley":{"formattedCitation":"[16,42]","plainTextFormattedCitation":"[16,42]","previouslyFormattedCitation":"[16,42]"},"properties":{"noteIndex":0},"schema":"https://github.com/citation-style-language/schema/raw/master/csl-citation.json"}</w:instrText>
+        <w:instrText>ADDIN CSL_CITATION {"citationItems":[{"id":"ITEM-1","itemData":{"DOI":"10.1088/0953-8984/6/28/003","ISSN":"0953-8984","author":[{"dropping-particle":"","family":"Molteni","given":"C","non-dropping-particle":"","parse-names":false,"suffix":""},{"dropping-particle":"","family":"Colombo","given":"L","non-dropping-particle":"","parse-names":false,"suffix":""},{"dropping-particle":"","family":"Miglio","given":"L","non-dropping-particle":"","parse-names":false,"suffix":""}],"container-title":"Journal of Physics: Condensed Matter","id":"ITEM-1","issue":"28","issued":{"date-parts":[["1994","7","11"]]},"language":"en","page":"5243-5254","publisher":"IOP Publishing","title":"Tight-binding molecular dynamics in liquid III-V compounds. I. Potential generation","type":"article-journal","volume":"6"},"uris":["http://www.mendeley.com/documents/?uuid=86e3b4ed-9282-4808-9450-56cde35d6dce"]},{"id":"ITEM-2","itemData":{"DOI":"10.1017/S026303460220213X","ISSN":"0263-0346","author":[{"dropping-particle":"","family":"DUMITRICA","given":"TRAIAN","non-dropping-particle":"","parse-names":false,"suffix":""},{"dropping-particle":"","family":"ALLEN","given":"ROLAND E.","non-dropping-particle":"","parse-names":false,"suffix":""}],"container-title":"Laser and Particle Beams","id":"ITEM-2","issue":"02","issued":{"date-parts":[["2002","11","13"]]},"language":"English","page":"237-242","publisher":"Cambridge University Press","title":"Nonthermal transition of GaAs in ultra-intense laser radiation field","type":"article-journal","volume":"20"},"uris":["http://www.mendeley.com/documents/?uuid=5bd13a02-5cff-4251-8d83-df81f7a749ea"]}],"mendeley":{"formattedCitation":"[16,43]","plainTextFormattedCitation":"[16,43]","previouslyFormattedCitation":"[16,42]"},"properties":{"noteIndex":0},"schema":"https://github.com/citation-style-language/schema/raw/master/csl-citation.json"}</w:instrText>
       </w:r>
       <w:r>
         <w:fldChar w:fldCharType="separate"/>
@@ -20995,7 +21216,7 @@
         <w:rPr>
           <w:noProof/>
         </w:rPr>
-        <w:t>[16,42]</w:t>
+        <w:t>[16,43]</w:t>
       </w:r>
       <w:r>
         <w:fldChar w:fldCharType="end"/>
@@ -21125,25 +21346,51 @@
       <w:r>
         <w:t xml:space="preserve">Figure </w:t>
       </w:r>
-      <w:fldSimple w:instr=" STYLEREF 1 \s ">
-        <w:r>
-          <w:rPr>
-            <w:noProof/>
-          </w:rPr>
-          <w:t>VIII</w:t>
-        </w:r>
-      </w:fldSimple>
+      <w:r>
+        <w:fldChar w:fldCharType="begin"/>
+      </w:r>
+      <w:r>
+        <w:instrText xml:space="preserve"> STYLEREF 1 \s </w:instrText>
+      </w:r>
+      <w:r>
+        <w:fldChar w:fldCharType="separate"/>
+      </w:r>
+      <w:r>
+        <w:rPr>
+          <w:noProof/>
+        </w:rPr>
+        <w:t>VIII</w:t>
+      </w:r>
+      <w:r>
+        <w:rPr>
+          <w:noProof/>
+        </w:rPr>
+        <w:fldChar w:fldCharType="end"/>
+      </w:r>
       <w:r>
         <w:t>.</w:t>
       </w:r>
-      <w:fldSimple w:instr=" SEQ Figure \* ARABIC \s 1 ">
-        <w:r>
-          <w:rPr>
-            <w:noProof/>
-          </w:rPr>
-          <w:t>14</w:t>
-        </w:r>
-      </w:fldSimple>
+      <w:r>
+        <w:fldChar w:fldCharType="begin"/>
+      </w:r>
+      <w:r>
+        <w:instrText xml:space="preserve"> SEQ Figure \* ARABIC \s 1 </w:instrText>
+      </w:r>
+      <w:r>
+        <w:fldChar w:fldCharType="separate"/>
+      </w:r>
+      <w:r>
+        <w:rPr>
+          <w:noProof/>
+        </w:rPr>
+        <w:t>14</w:t>
+      </w:r>
+      <w:r>
+        <w:rPr>
+          <w:noProof/>
+        </w:rPr>
+        <w:fldChar w:fldCharType="end"/>
+      </w:r>
       <w:bookmarkEnd w:id="31"/>
       <w:r>
         <w:t xml:space="preserve">. File </w:t>
@@ -21164,25 +21411,51 @@
       <w:r>
         <w:t xml:space="preserve">Figure </w:t>
       </w:r>
-      <w:fldSimple w:instr=" STYLEREF 1 \s ">
-        <w:r>
-          <w:rPr>
-            <w:noProof/>
-          </w:rPr>
-          <w:t>VIII</w:t>
-        </w:r>
-      </w:fldSimple>
+      <w:r>
+        <w:fldChar w:fldCharType="begin"/>
+      </w:r>
+      <w:r>
+        <w:instrText xml:space="preserve"> STYLEREF 1 \s </w:instrText>
+      </w:r>
+      <w:r>
+        <w:fldChar w:fldCharType="separate"/>
+      </w:r>
+      <w:r>
+        <w:rPr>
+          <w:noProof/>
+        </w:rPr>
+        <w:t>VIII</w:t>
+      </w:r>
+      <w:r>
+        <w:rPr>
+          <w:noProof/>
+        </w:rPr>
+        <w:fldChar w:fldCharType="end"/>
+      </w:r>
       <w:r>
         <w:t>.</w:t>
       </w:r>
-      <w:fldSimple w:instr=" SEQ Figure \* ARABIC \s 1 ">
-        <w:r>
-          <w:rPr>
-            <w:noProof/>
-          </w:rPr>
-          <w:t>15</w:t>
-        </w:r>
-      </w:fldSimple>
+      <w:r>
+        <w:fldChar w:fldCharType="begin"/>
+      </w:r>
+      <w:r>
+        <w:instrText xml:space="preserve"> SEQ Figure \* ARABIC \s 1 </w:instrText>
+      </w:r>
+      <w:r>
+        <w:fldChar w:fldCharType="separate"/>
+      </w:r>
+      <w:r>
+        <w:rPr>
+          <w:noProof/>
+        </w:rPr>
+        <w:t>15</w:t>
+      </w:r>
+      <w:r>
+        <w:rPr>
+          <w:noProof/>
+        </w:rPr>
+        <w:fldChar w:fldCharType="end"/>
+      </w:r>
       <w:bookmarkEnd w:id="32"/>
       <w:r>
         <w:t xml:space="preserve"> File </w:t>
@@ -21310,7 +21583,7 @@
         <w:fldChar w:fldCharType="begin" w:fldLock="1"/>
       </w:r>
       <w:r>
-        <w:instrText>ADDIN CSL_CITATION {"citationItems":[{"id":"ITEM-1","itemData":{"DOI":"10.1103/PhysRevB.49.7242","ISSN":"0163-1829","abstract":"A transferable tight-binding model for silicon is found by fitting the energies of silicon in various bulk crystal structures and examining functional parametrizations of the tight-binding forms. The model has short-range radial forms similar to the tight-binding Hamiltonian of Goodwin, Skinner, and Pettifor but can be utilized in molecular dynamics with a fixed radial cutoff for all structural configurations. In addition to a very good fit to the energy of Si in different bulk crystal structures the model describes very well the elastic constants, defect-formation energies for vacancies and interstitials in crystalline silicon, the melting of Si, and short-range order in liquid silicon. Results for phonon frequencies and Grüneisen constants in c-Si are also presented.","author":[{"dropping-particle":"","family":"Kwon","given":"I.","non-dropping-particle":"","parse-names":false,"suffix":""},{"dropping-particle":"","family":"Biswas","given":"R.","non-dropping-particle":"","parse-names":false,"suffix":""},{"dropping-particle":"","family":"Wang","given":"C.","non-dropping-particle":"","parse-names":false,"suffix":""},{"dropping-particle":"","family":"Ho","given":"K.","non-dropping-particle":"","parse-names":false,"suffix":""},{"dropping-particle":"","family":"Soukoulis","given":"C.","non-dropping-particle":"","parse-names":false,"suffix":""}],"container-title":"Physical Review B","id":"ITEM-1","issue":"11","issued":{"date-parts":[["1994","3","15"]]},"page":"7242-7250","publisher":"American Physical Society","title":"Transferable tight-binding models for silicon","title-short":"Phys. Rev. B","type":"article-journal","volume":"49"},"uris":["http://www.mendeley.com/documents/?uuid=523a12c7-1601-449d-ad4b-c6d4a140d49d"]},{"id":"ITEM-2","itemData":{"DOI":"10.1088/1367-2630/15/1/015016","ISSN":"1367-2630","author":[{"dropping-particle":"","family":"Medvedev","given":"Nikita","non-dropping-particle":"","parse-names":false,"suffix":""},{"dropping-particle":"","family":"Jeschke","given":"Harald O","non-dropping-particle":"","parse-names":false,"suffix":""},{"dropping-particle":"","family":"Ziaja","given":"Beata","non-dropping-particle":"","parse-names":false,"suffix":""}],"container-title":"New Journal of Physics","id":"ITEM-2","issue":"1","issued":{"date-parts":[["2013","1","22"]]},"page":"015016","title":"Nonthermal phase transitions in semiconductors induced by a femtosecond extreme ultraviolet laser pulse","type":"article-journal","volume":"15"},"uris":["http://www.mendeley.com/documents/?uuid=f5c75698-da6d-4a01-9b6d-1ba7c6760bb2"]}],"mendeley":{"formattedCitation":"[34,43]","plainTextFormattedCitation":"[34,43]","previouslyFormattedCitation":"[34,43]"},"properties":{"noteIndex":0},"schema":"https://github.com/citation-style-language/schema/raw/master/csl-citation.json"}</w:instrText>
+        <w:instrText>ADDIN CSL_CITATION {"citationItems":[{"id":"ITEM-1","itemData":{"DOI":"10.1103/PhysRevB.49.7242","ISSN":"0163-1829","abstract":"A transferable tight-binding model for silicon is found by fitting the energies of silicon in various bulk crystal structures and examining functional parametrizations of the tight-binding forms. The model has short-range radial forms similar to the tight-binding Hamiltonian of Goodwin, Skinner, and Pettifor but can be utilized in molecular dynamics with a fixed radial cutoff for all structural configurations. In addition to a very good fit to the energy of Si in different bulk crystal structures the model describes very well the elastic constants, defect-formation energies for vacancies and interstitials in crystalline silicon, the melting of Si, and short-range order in liquid silicon. Results for phonon frequencies and Grüneisen constants in c-Si are also presented.","author":[{"dropping-particle":"","family":"Kwon","given":"I.","non-dropping-particle":"","parse-names":false,"suffix":""},{"dropping-particle":"","family":"Biswas","given":"R.","non-dropping-particle":"","parse-names":false,"suffix":""},{"dropping-particle":"","family":"Wang","given":"C.","non-dropping-particle":"","parse-names":false,"suffix":""},{"dropping-particle":"","family":"Ho","given":"K.","non-dropping-particle":"","parse-names":false,"suffix":""},{"dropping-particle":"","family":"Soukoulis","given":"C.","non-dropping-particle":"","parse-names":false,"suffix":""}],"container-title":"Physical Review B","id":"ITEM-1","issue":"11","issued":{"date-parts":[["1994","3","15"]]},"page":"7242-7250","publisher":"American Physical Society","title":"Transferable tight-binding models for silicon","title-short":"Phys. Rev. B","type":"article-journal","volume":"49"},"uris":["http://www.mendeley.com/documents/?uuid=523a12c7-1601-449d-ad4b-c6d4a140d49d"]},{"id":"ITEM-2","itemData":{"DOI":"10.1088/1367-2630/15/1/015016","ISSN":"1367-2630","author":[{"dropping-particle":"","family":"Medvedev","given":"Nikita","non-dropping-particle":"","parse-names":false,"suffix":""},{"dropping-particle":"","family":"Jeschke","given":"Harald O","non-dropping-particle":"","parse-names":false,"suffix":""},{"dropping-particle":"","family":"Ziaja","given":"Beata","non-dropping-particle":"","parse-names":false,"suffix":""}],"container-title":"New Journal of Physics","id":"ITEM-2","issue":"1","issued":{"date-parts":[["2013","1","22"]]},"page":"015016","title":"Nonthermal phase transitions in semiconductors induced by a femtosecond extreme ultraviolet laser pulse","type":"article-journal","volume":"15"},"uris":["http://www.mendeley.com/documents/?uuid=f5c75698-da6d-4a01-9b6d-1ba7c6760bb2"]}],"mendeley":{"formattedCitation":"[34,44]","plainTextFormattedCitation":"[34,44]","previouslyFormattedCitation":"[34,43]"},"properties":{"noteIndex":0},"schema":"https://github.com/citation-style-language/schema/raw/master/csl-citation.json"}</w:instrText>
       </w:r>
       <w:r>
         <w:fldChar w:fldCharType="separate"/>
@@ -21319,7 +21592,7 @@
         <w:rPr>
           <w:noProof/>
         </w:rPr>
-        <w:t>[34,43]</w:t>
+        <w:t>[34,44]</w:t>
       </w:r>
       <w:r>
         <w:fldChar w:fldCharType="end"/>
@@ -21447,25 +21720,51 @@
       <w:r>
         <w:t xml:space="preserve">Figure </w:t>
       </w:r>
-      <w:fldSimple w:instr=" STYLEREF 1 \s ">
-        <w:r>
-          <w:rPr>
-            <w:noProof/>
-          </w:rPr>
-          <w:t>VIII</w:t>
-        </w:r>
-      </w:fldSimple>
+      <w:r>
+        <w:fldChar w:fldCharType="begin"/>
+      </w:r>
+      <w:r>
+        <w:instrText xml:space="preserve"> STYLEREF 1 \s </w:instrText>
+      </w:r>
+      <w:r>
+        <w:fldChar w:fldCharType="separate"/>
+      </w:r>
+      <w:r>
+        <w:rPr>
+          <w:noProof/>
+        </w:rPr>
+        <w:t>VIII</w:t>
+      </w:r>
+      <w:r>
+        <w:rPr>
+          <w:noProof/>
+        </w:rPr>
+        <w:fldChar w:fldCharType="end"/>
+      </w:r>
       <w:r>
         <w:t>.</w:t>
       </w:r>
-      <w:fldSimple w:instr=" SEQ Figure \* ARABIC \s 1 ">
-        <w:r>
-          <w:rPr>
-            <w:noProof/>
-          </w:rPr>
-          <w:t>16</w:t>
-        </w:r>
-      </w:fldSimple>
+      <w:r>
+        <w:fldChar w:fldCharType="begin"/>
+      </w:r>
+      <w:r>
+        <w:instrText xml:space="preserve"> SEQ Figure \* ARABIC \s 1 </w:instrText>
+      </w:r>
+      <w:r>
+        <w:fldChar w:fldCharType="separate"/>
+      </w:r>
+      <w:r>
+        <w:rPr>
+          <w:noProof/>
+        </w:rPr>
+        <w:t>16</w:t>
+      </w:r>
+      <w:r>
+        <w:rPr>
+          <w:noProof/>
+        </w:rPr>
+        <w:fldChar w:fldCharType="end"/>
+      </w:r>
       <w:bookmarkEnd w:id="33"/>
       <w:r>
         <w:t xml:space="preserve">. </w:t>
@@ -21488,25 +21787,51 @@
       <w:r>
         <w:t xml:space="preserve">Figure </w:t>
       </w:r>
-      <w:fldSimple w:instr=" STYLEREF 1 \s ">
-        <w:r>
-          <w:rPr>
-            <w:noProof/>
-          </w:rPr>
-          <w:t>VIII</w:t>
-        </w:r>
-      </w:fldSimple>
+      <w:r>
+        <w:fldChar w:fldCharType="begin"/>
+      </w:r>
+      <w:r>
+        <w:instrText xml:space="preserve"> STYLEREF 1 \s </w:instrText>
+      </w:r>
+      <w:r>
+        <w:fldChar w:fldCharType="separate"/>
+      </w:r>
+      <w:r>
+        <w:rPr>
+          <w:noProof/>
+        </w:rPr>
+        <w:t>VIII</w:t>
+      </w:r>
+      <w:r>
+        <w:rPr>
+          <w:noProof/>
+        </w:rPr>
+        <w:fldChar w:fldCharType="end"/>
+      </w:r>
       <w:r>
         <w:t>.</w:t>
       </w:r>
-      <w:fldSimple w:instr=" SEQ Figure \* ARABIC \s 1 ">
-        <w:r>
-          <w:rPr>
-            <w:noProof/>
-          </w:rPr>
-          <w:t>17</w:t>
-        </w:r>
-      </w:fldSimple>
+      <w:r>
+        <w:fldChar w:fldCharType="begin"/>
+      </w:r>
+      <w:r>
+        <w:instrText xml:space="preserve"> SEQ Figure \* ARABIC \s 1 </w:instrText>
+      </w:r>
+      <w:r>
+        <w:fldChar w:fldCharType="separate"/>
+      </w:r>
+      <w:r>
+        <w:rPr>
+          <w:noProof/>
+        </w:rPr>
+        <w:t>17</w:t>
+      </w:r>
+      <w:r>
+        <w:rPr>
+          <w:noProof/>
+        </w:rPr>
+        <w:fldChar w:fldCharType="end"/>
+      </w:r>
       <w:bookmarkEnd w:id="35"/>
       <w:r>
         <w:t xml:space="preserve"> </w:t>
@@ -21608,7 +21933,7 @@
         <w:fldChar w:fldCharType="begin" w:fldLock="1"/>
       </w:r>
       <w:r>
-        <w:instrText>ADDIN CSL_CITATION {"citationItems":[{"id":"ITEM-1","itemData":{"author":[{"dropping-particle":"","family":"Carlson","given":"Anthony","non-dropping-particle":"","parse-names":false,"suffix":""}],"id":"ITEM-1","issued":{"date-parts":[["2006"]]},"number-of-pages":"1-197","publisher":"UNIVERSITY OF MINNESOTA","title":"An Extended Tight-Binding Approach for Modeling Supramolecular Interactions of Carbon Nanotubes","type":"thesis"},"uris":["http://www.mendeley.com/documents/?uuid=3a4f92fd-3455-4462-97e8-5a481e14a9db"]}],"mendeley":{"formattedCitation":"[44]","plainTextFormattedCitation":"[44]","previouslyFormattedCitation":"[44]"},"properties":{"noteIndex":0},"schema":"https://github.com/citation-style-language/schema/raw/master/csl-citation.json"}</w:instrText>
+        <w:instrText>ADDIN CSL_CITATION {"citationItems":[{"id":"ITEM-1","itemData":{"author":[{"dropping-particle":"","family":"Carlson","given":"Anthony","non-dropping-particle":"","parse-names":false,"suffix":""}],"id":"ITEM-1","issued":{"date-parts":[["2006"]]},"number-of-pages":"1-197","publisher":"UNIVERSITY OF MINNESOTA","title":"An Extended Tight-Binding Approach for Modeling Supramolecular Interactions of Carbon Nanotubes","type":"thesis"},"uris":["http://www.mendeley.com/documents/?uuid=3a4f92fd-3455-4462-97e8-5a481e14a9db"]}],"mendeley":{"formattedCitation":"[45]","plainTextFormattedCitation":"[45]","previouslyFormattedCitation":"[44]"},"properties":{"noteIndex":0},"schema":"https://github.com/citation-style-language/schema/raw/master/csl-citation.json"}</w:instrText>
       </w:r>
       <w:r>
         <w:fldChar w:fldCharType="separate"/>
@@ -21617,7 +21942,7 @@
         <w:rPr>
           <w:noProof/>
         </w:rPr>
-        <w:t>[44]</w:t>
+        <w:t>[45]</w:t>
       </w:r>
       <w:r>
         <w:fldChar w:fldCharType="end"/>
@@ -21796,25 +22121,51 @@
       <w:r>
         <w:t xml:space="preserve">Figure </w:t>
       </w:r>
-      <w:fldSimple w:instr=" STYLEREF 1 \s ">
-        <w:r>
-          <w:rPr>
-            <w:noProof/>
-          </w:rPr>
-          <w:t>VIII</w:t>
-        </w:r>
-      </w:fldSimple>
+      <w:r>
+        <w:fldChar w:fldCharType="begin"/>
+      </w:r>
+      <w:r>
+        <w:instrText xml:space="preserve"> STYLEREF 1 \s </w:instrText>
+      </w:r>
+      <w:r>
+        <w:fldChar w:fldCharType="separate"/>
+      </w:r>
+      <w:r>
+        <w:rPr>
+          <w:noProof/>
+        </w:rPr>
+        <w:t>VIII</w:t>
+      </w:r>
+      <w:r>
+        <w:rPr>
+          <w:noProof/>
+        </w:rPr>
+        <w:fldChar w:fldCharType="end"/>
+      </w:r>
       <w:r>
         <w:t>.</w:t>
       </w:r>
-      <w:fldSimple w:instr=" SEQ Figure \* ARABIC \s 1 ">
-        <w:r>
-          <w:rPr>
-            <w:noProof/>
-          </w:rPr>
-          <w:t>18</w:t>
-        </w:r>
-      </w:fldSimple>
+      <w:r>
+        <w:fldChar w:fldCharType="begin"/>
+      </w:r>
+      <w:r>
+        <w:instrText xml:space="preserve"> SEQ Figure \* ARABIC \s 1 </w:instrText>
+      </w:r>
+      <w:r>
+        <w:fldChar w:fldCharType="separate"/>
+      </w:r>
+      <w:r>
+        <w:rPr>
+          <w:noProof/>
+        </w:rPr>
+        <w:t>18</w:t>
+      </w:r>
+      <w:r>
+        <w:rPr>
+          <w:noProof/>
+        </w:rPr>
+        <w:fldChar w:fldCharType="end"/>
+      </w:r>
       <w:bookmarkEnd w:id="37"/>
       <w:r>
         <w:t xml:space="preserve"> File C_C_TB_vdW.txt</w:t>
@@ -22099,25 +22450,51 @@
       <w:r>
         <w:t xml:space="preserve">Figure </w:t>
       </w:r>
-      <w:fldSimple w:instr=" STYLEREF 1 \s ">
-        <w:r>
-          <w:rPr>
-            <w:noProof/>
-          </w:rPr>
-          <w:t>VIII</w:t>
-        </w:r>
-      </w:fldSimple>
+      <w:r>
+        <w:fldChar w:fldCharType="begin"/>
+      </w:r>
+      <w:r>
+        <w:instrText xml:space="preserve"> STYLEREF 1 \s </w:instrText>
+      </w:r>
+      <w:r>
+        <w:fldChar w:fldCharType="separate"/>
+      </w:r>
+      <w:r>
+        <w:rPr>
+          <w:noProof/>
+        </w:rPr>
+        <w:t>VIII</w:t>
+      </w:r>
+      <w:r>
+        <w:rPr>
+          <w:noProof/>
+        </w:rPr>
+        <w:fldChar w:fldCharType="end"/>
+      </w:r>
       <w:r>
         <w:t>.</w:t>
       </w:r>
-      <w:fldSimple w:instr=" SEQ Figure \* ARABIC \s 1 ">
-        <w:r>
-          <w:rPr>
-            <w:noProof/>
-          </w:rPr>
-          <w:t>19</w:t>
-        </w:r>
-      </w:fldSimple>
+      <w:r>
+        <w:fldChar w:fldCharType="begin"/>
+      </w:r>
+      <w:r>
+        <w:instrText xml:space="preserve"> SEQ Figure \* ARABIC \s 1 </w:instrText>
+      </w:r>
+      <w:r>
+        <w:fldChar w:fldCharType="separate"/>
+      </w:r>
+      <w:r>
+        <w:rPr>
+          <w:noProof/>
+        </w:rPr>
+        <w:t>19</w:t>
+      </w:r>
+      <w:r>
+        <w:rPr>
+          <w:noProof/>
+        </w:rPr>
+        <w:fldChar w:fldCharType="end"/>
+      </w:r>
       <w:bookmarkEnd w:id="39"/>
       <w:r>
         <w:t xml:space="preserve"> File C_C_TB_Coulomb.txt</w:t>
@@ -24775,7 +25152,7 @@
               <w:fldChar w:fldCharType="begin" w:fldLock="1"/>
             </w:r>
             <w:r>
-              <w:instrText>ADDIN CSL_CITATION {"citationItems":[{"id":"ITEM-1","itemData":{"DOI":"10.1007/978-1-4615-8103-1_3","ISBN":"978-1-4615-8103-1","abstract":"The purpose of this chapter is to review the calculation f the stopping and the final range distribution of ions in matter. During the last thirty years there have been published scores of tables and books evaluating the parameters of energetic ion penetration of matter. Rarely have the authors of these reference works included any evaluation of the accuracy of the tabulated numbers. We have chosen to show the development of ion penetration theory by tracing how, as the theory developed through the years, various parts have been incorporated into tables and increased their accuracy. This approach restricts our comments to those theoretical advances which have made significant contributions to the obtaining of practical ion stopping powers and range distributions. The Tables reviewed were chosen because of their extensive citation in the literature.","author":[{"dropping-particle":"","family":"Ziegler","given":"James F","non-dropping-particle":"","parse-names":false,"suffix":""},{"dropping-particle":"","family":"Biersack","given":"Jochen P","non-dropping-particle":"","parse-names":false,"suffix":""}],"container-title":"Treatise on Heavy-Ion Science: Volume 6: Astrophysics, Chemistry, and Condensed Matter","editor":[{"dropping-particle":"","family":"Bromley","given":"D Allan","non-dropping-particle":"","parse-names":false,"suffix":""}],"id":"ITEM-1","issued":{"date-parts":[["1985"]]},"page":"93-129","publisher":"Springer US","publisher-place":"Boston","title":"The Stopping and Range of Ions in Matter","type":"chapter"},"uris":["http://www.mendeley.com/documents/?uuid=5ebbba76-c566-4195-a722-1ee2b15b838a"]}],"mendeley":{"formattedCitation":" [22]","plainTextFormattedCitation":" [22]","previouslyFormattedCitation":" [22]"},"properties":{"noteIndex":0},"schema":"https://github.com/citation-style-language/schema/raw/master/csl-citation.json"}</w:instrText>
+              <w:instrText>ADDIN CSL_CITATION {"citationItems":[{"id":"ITEM-1","itemData":{"DOI":"10.1007/978-1-4615-8103-1_3","ISBN":"978-1-4615-8103-1","abstract":"The purpose of this chapter is to review the calculation f the stopping and the final range distribution of ions in matter. During the last thirty years there have been published scores of tables and books evaluating the parameters of energetic ion penetration of matter. Rarely have the authors of these reference works included any evaluation of the accuracy of the tabulated numbers. We have chosen to show the development of ion penetration theory by tracing how, as the theory developed through the years, various parts have been incorporated into tables and increased their accuracy. This approach restricts our comments to those theoretical advances which have made significant contributions to the obtaining of practical ion stopping powers and range distributions. The Tables reviewed were chosen because of their extensive citation in the literature.","author":[{"dropping-particle":"","family":"Ziegler","given":"James F","non-dropping-particle":"","parse-names":false,"suffix":""},{"dropping-particle":"","family":"Biersack","given":"Jochen P","non-dropping-particle":"","parse-names":false,"suffix":""}],"container-title":"Treatise on Heavy-Ion Science: Volume 6: Astrophysics, Chemistry, and Condensed Matter","editor":[{"dropping-particle":"","family":"Bromley","given":"D Allan","non-dropping-particle":"","parse-names":false,"suffix":""}],"id":"ITEM-1","issued":{"date-parts":[["1985"]]},"page":"93-129","publisher":"Springer US","publisher-place":"Boston","title":"The Stopping and Range of Ions in Matter","type":"chapter"},"uris":["http://www.mendeley.com/documents/?uuid=5ebbba76-c566-4195-a722-1ee2b15b838a"]}],"mendeley":{"formattedCitation":"[46]","plainTextFormattedCitation":"[46]","previouslyFormattedCitation":" [22]"},"properties":{"noteIndex":0},"schema":"https://github.com/citation-style-language/schema/raw/master/csl-citation.json"}</w:instrText>
             </w:r>
             <w:r>
               <w:fldChar w:fldCharType="separate"/>
@@ -24784,7 +25161,7 @@
               <w:rPr>
                 <w:noProof/>
               </w:rPr>
-              <w:t> [22]</w:t>
+              <w:t>[46]</w:t>
             </w:r>
             <w:r>
               <w:fldChar w:fldCharType="end"/>
@@ -27475,25 +27852,51 @@
       <w:r>
         <w:t xml:space="preserve">Figure </w:t>
       </w:r>
-      <w:fldSimple w:instr=" STYLEREF 1 \s ">
-        <w:r>
-          <w:rPr>
-            <w:noProof/>
-          </w:rPr>
-          <w:t>VIII</w:t>
-        </w:r>
-      </w:fldSimple>
+      <w:r>
+        <w:fldChar w:fldCharType="begin"/>
+      </w:r>
+      <w:r>
+        <w:instrText xml:space="preserve"> STYLEREF 1 \s </w:instrText>
+      </w:r>
+      <w:r>
+        <w:fldChar w:fldCharType="separate"/>
+      </w:r>
+      <w:r>
+        <w:rPr>
+          <w:noProof/>
+        </w:rPr>
+        <w:t>VIII</w:t>
+      </w:r>
+      <w:r>
+        <w:rPr>
+          <w:noProof/>
+        </w:rPr>
+        <w:fldChar w:fldCharType="end"/>
+      </w:r>
       <w:r>
         <w:t>.</w:t>
       </w:r>
-      <w:fldSimple w:instr=" SEQ Figure \* ARABIC \s 1 ">
-        <w:r>
-          <w:rPr>
-            <w:noProof/>
-          </w:rPr>
-          <w:t>21</w:t>
-        </w:r>
-      </w:fldSimple>
+      <w:r>
+        <w:fldChar w:fldCharType="begin"/>
+      </w:r>
+      <w:r>
+        <w:instrText xml:space="preserve"> SEQ Figure \* ARABIC \s 1 </w:instrText>
+      </w:r>
+      <w:r>
+        <w:fldChar w:fldCharType="separate"/>
+      </w:r>
+      <w:r>
+        <w:rPr>
+          <w:noProof/>
+        </w:rPr>
+        <w:t>21</w:t>
+      </w:r>
+      <w:r>
+        <w:rPr>
+          <w:noProof/>
+        </w:rPr>
+        <w:fldChar w:fldCharType="end"/>
+      </w:r>
       <w:bookmarkEnd w:id="53"/>
       <w:r>
         <w:t xml:space="preserve"> File </w:t>
@@ -27643,51 +28046,25 @@
       <w:r>
         <w:t xml:space="preserve">Figure </w:t>
       </w:r>
-      <w:r>
-        <w:fldChar w:fldCharType="begin"/>
-      </w:r>
-      <w:r>
-        <w:instrText xml:space="preserve"> STYLEREF 1 \s </w:instrText>
-      </w:r>
-      <w:r>
-        <w:fldChar w:fldCharType="separate"/>
-      </w:r>
-      <w:r>
-        <w:rPr>
-          <w:noProof/>
-        </w:rPr>
-        <w:t>VIII</w:t>
-      </w:r>
-      <w:r>
-        <w:rPr>
-          <w:noProof/>
-        </w:rPr>
-        <w:fldChar w:fldCharType="end"/>
-      </w:r>
+      <w:fldSimple w:instr=" STYLEREF 1 \s ">
+        <w:r>
+          <w:rPr>
+            <w:noProof/>
+          </w:rPr>
+          <w:t>VIII</w:t>
+        </w:r>
+      </w:fldSimple>
       <w:r>
         <w:t>.</w:t>
       </w:r>
-      <w:r>
-        <w:fldChar w:fldCharType="begin"/>
-      </w:r>
-      <w:r>
-        <w:instrText xml:space="preserve"> SEQ Figure \* ARABIC \s 1 </w:instrText>
-      </w:r>
-      <w:r>
-        <w:fldChar w:fldCharType="separate"/>
-      </w:r>
-      <w:r>
-        <w:rPr>
-          <w:noProof/>
-        </w:rPr>
-        <w:t>22</w:t>
-      </w:r>
-      <w:r>
-        <w:rPr>
-          <w:noProof/>
-        </w:rPr>
-        <w:fldChar w:fldCharType="end"/>
-      </w:r>
+      <w:fldSimple w:instr=" SEQ Figure \* ARABIC \s 1 ">
+        <w:r>
+          <w:rPr>
+            <w:noProof/>
+          </w:rPr>
+          <w:t>22</w:t>
+        </w:r>
+      </w:fldSimple>
       <w:bookmarkEnd w:id="54"/>
       <w:r>
         <w:t xml:space="preserve"> File Unit_cell_equilibrium.txt</w:t>
@@ -27866,25 +28243,51 @@
       <w:r>
         <w:t xml:space="preserve">Figure </w:t>
       </w:r>
-      <w:fldSimple w:instr=" STYLEREF 1 \s ">
-        <w:r>
-          <w:rPr>
-            <w:noProof/>
-          </w:rPr>
-          <w:t>VIII</w:t>
-        </w:r>
-      </w:fldSimple>
+      <w:r>
+        <w:fldChar w:fldCharType="begin"/>
+      </w:r>
+      <w:r>
+        <w:instrText xml:space="preserve"> STYLEREF 1 \s </w:instrText>
+      </w:r>
+      <w:r>
+        <w:fldChar w:fldCharType="separate"/>
+      </w:r>
+      <w:r>
+        <w:rPr>
+          <w:noProof/>
+        </w:rPr>
+        <w:t>VIII</w:t>
+      </w:r>
+      <w:r>
+        <w:rPr>
+          <w:noProof/>
+        </w:rPr>
+        <w:fldChar w:fldCharType="end"/>
+      </w:r>
       <w:r>
         <w:t>.</w:t>
       </w:r>
-      <w:fldSimple w:instr=" SEQ Figure \* ARABIC \s 1 ">
-        <w:r>
-          <w:rPr>
-            <w:noProof/>
-          </w:rPr>
-          <w:t>23</w:t>
-        </w:r>
-      </w:fldSimple>
+      <w:r>
+        <w:fldChar w:fldCharType="begin"/>
+      </w:r>
+      <w:r>
+        <w:instrText xml:space="preserve"> SEQ Figure \* ARABIC \s 1 </w:instrText>
+      </w:r>
+      <w:r>
+        <w:fldChar w:fldCharType="separate"/>
+      </w:r>
+      <w:r>
+        <w:rPr>
+          <w:noProof/>
+        </w:rPr>
+        <w:t>23</w:t>
+      </w:r>
+      <w:r>
+        <w:rPr>
+          <w:noProof/>
+        </w:rPr>
+        <w:fldChar w:fldCharType="end"/>
+      </w:r>
       <w:bookmarkEnd w:id="56"/>
       <w:r>
         <w:t xml:space="preserve"> </w:t>
@@ -28757,25 +29160,51 @@
       <w:r>
         <w:t xml:space="preserve">Figure </w:t>
       </w:r>
-      <w:fldSimple w:instr=" STYLEREF 1 \s ">
-        <w:r>
-          <w:rPr>
-            <w:noProof/>
-          </w:rPr>
-          <w:t>VIII</w:t>
-        </w:r>
-      </w:fldSimple>
+      <w:r>
+        <w:fldChar w:fldCharType="begin"/>
+      </w:r>
+      <w:r>
+        <w:instrText xml:space="preserve"> STYLEREF 1 \s </w:instrText>
+      </w:r>
+      <w:r>
+        <w:fldChar w:fldCharType="separate"/>
+      </w:r>
+      <w:r>
+        <w:rPr>
+          <w:noProof/>
+        </w:rPr>
+        <w:t>VIII</w:t>
+      </w:r>
+      <w:r>
+        <w:rPr>
+          <w:noProof/>
+        </w:rPr>
+        <w:fldChar w:fldCharType="end"/>
+      </w:r>
       <w:r>
         <w:t>.</w:t>
       </w:r>
-      <w:fldSimple w:instr=" SEQ Figure \* ARABIC \s 1 ">
-        <w:r>
-          <w:rPr>
-            <w:noProof/>
-          </w:rPr>
-          <w:t>24</w:t>
-        </w:r>
-      </w:fldSimple>
+      <w:r>
+        <w:fldChar w:fldCharType="begin"/>
+      </w:r>
+      <w:r>
+        <w:instrText xml:space="preserve"> SEQ Figure \* ARABIC \s 1 </w:instrText>
+      </w:r>
+      <w:r>
+        <w:fldChar w:fldCharType="separate"/>
+      </w:r>
+      <w:r>
+        <w:rPr>
+          <w:noProof/>
+        </w:rPr>
+        <w:t>24</w:t>
+      </w:r>
+      <w:r>
+        <w:rPr>
+          <w:noProof/>
+        </w:rPr>
+        <w:fldChar w:fldCharType="end"/>
+      </w:r>
       <w:bookmarkEnd w:id="60"/>
       <w:r>
         <w:t>. Example of k_grid.dat file</w:t>
@@ -33612,7 +34041,7 @@
         <w:fldChar w:fldCharType="begin" w:fldLock="1"/>
       </w:r>
       <w:r>
-        <w:instrText>ADDIN CSL_CITATION {"citationItems":[{"id":"ITEM-1","itemData":{"DOI":"10.1103/PhysRevB.102.064302","ISSN":"2469-9950","abstract":"Copyright © 2020, arXiv, All rights reserved. Electron-phonon coupling, being one of the most important parameters governing the material evolution after ultrafast energy deposition, yet remains the most unexplored one. In this work, we applied the dynamical coupling approach to calculate the nonadiabatic electron-ion energy exchange in nonequilibrium solids with the electronic temperature high above the atomic one. It was implemented into the tight-binding molecular dynamics code, and used to study electron-phonon coupling in various elemental metals. The developed approach is a universal scheme applicable to electronic temperatures up to a few electron-Volts, and to arbitrary atomic configuration and dynamics. We demonstrate that the calculated electron-ion (electron-phonon) coupling parameter agrees well with the available experimental data in high-electronic-temperature regime, validating the model. The following materials are studied here – fcc metals: Al, Ca, Ni, Cu, Sr, Y, Zr, Rh, Pd, Ag, Ir, Pt, Au, Pb; hcp metals: Mg, Sc, Ti, Co, Zn, Tc, Ru, Cd, Hf, Re, Os; bcc metals: V, Cr, Fe, Nb, Mo, Ba, Ta, W; diamond cubic lattice metals: Sn; specific cases of Ga, In, Mn, Te and Se; and additionally semimetal graphite and semiconductors Si and Ge. For many materials, we provide the first and so far the only estimation of the electron-phonon coupling at elevated electron temperatures, which can be used in various models simulating ultrafast energy deposition in matter. We also discuss the dependence of the coupling parameter on the atomic mass, temperature and density.","author":[{"dropping-particle":"","family":"Medvedev","given":"N.","non-dropping-particle":"","parse-names":false,"suffix":""},{"dropping-particle":"","family":"Milov","given":"I.","non-dropping-particle":"","parse-names":false,"suffix":""}],"container-title":"Physical Review B","id":"ITEM-1","issue":"6","issued":{"date-parts":[["2020","8","3"]]},"page":"064302","title":"Electron-phonon coupling in metals at high electronic temperatures","type":"article-journal","volume":"102"},"uris":["http://www.mendeley.com/documents/?uuid=922b2a3d-38da-3d48-86f5-2dd44feb7f25"]}],"mendeley":{"formattedCitation":"[41]","plainTextFormattedCitation":"[41]","previouslyFormattedCitation":"[41]"},"properties":{"noteIndex":0},"schema":"https://github.com/citation-style-language/schema/raw/master/csl-citation.json"}</w:instrText>
+        <w:instrText>ADDIN CSL_CITATION {"citationItems":[{"id":"ITEM-1","itemData":{"DOI":"10.1103/PhysRevB.102.064302","ISSN":"2469-9950","abstract":"Copyright © 2020, arXiv, All rights reserved. Electron-phonon coupling, being one of the most important parameters governing the material evolution after ultrafast energy deposition, yet remains the most unexplored one. In this work, we applied the dynamical coupling approach to calculate the nonadiabatic electron-ion energy exchange in nonequilibrium solids with the electronic temperature high above the atomic one. It was implemented into the tight-binding molecular dynamics code, and used to study electron-phonon coupling in various elemental metals. The developed approach is a universal scheme applicable to electronic temperatures up to a few electron-Volts, and to arbitrary atomic configuration and dynamics. We demonstrate that the calculated electron-ion (electron-phonon) coupling parameter agrees well with the available experimental data in high-electronic-temperature regime, validating the model. The following materials are studied here – fcc metals: Al, Ca, Ni, Cu, Sr, Y, Zr, Rh, Pd, Ag, Ir, Pt, Au, Pb; hcp metals: Mg, Sc, Ti, Co, Zn, Tc, Ru, Cd, Hf, Re, Os; bcc metals: V, Cr, Fe, Nb, Mo, Ba, Ta, W; diamond cubic lattice metals: Sn; specific cases of Ga, In, Mn, Te and Se; and additionally semimetal graphite and semiconductors Si and Ge. For many materials, we provide the first and so far the only estimation of the electron-phonon coupling at elevated electron temperatures, which can be used in various models simulating ultrafast energy deposition in matter. We also discuss the dependence of the coupling parameter on the atomic mass, temperature and density.","author":[{"dropping-particle":"","family":"Medvedev","given":"N.","non-dropping-particle":"","parse-names":false,"suffix":""},{"dropping-particle":"","family":"Milov","given":"I.","non-dropping-particle":"","parse-names":false,"suffix":""}],"container-title":"Physical Review B","id":"ITEM-1","issue":"6","issued":{"date-parts":[["2020","8","3"]]},"page":"064302","title":"Electron-phonon coupling in metals at high electronic temperatures","type":"article-journal","volume":"102"},"uris":["http://www.mendeley.com/documents/?uuid=922b2a3d-38da-3d48-86f5-2dd44feb7f25"]}],"mendeley":{"formattedCitation":"[42]","plainTextFormattedCitation":"[42]","previouslyFormattedCitation":"[41]"},"properties":{"noteIndex":0},"schema":"https://github.com/citation-style-language/schema/raw/master/csl-citation.json"}</w:instrText>
       </w:r>
       <w:r>
         <w:fldChar w:fldCharType="separate"/>
@@ -33621,7 +34050,7 @@
         <w:rPr>
           <w:noProof/>
         </w:rPr>
-        <w:t>[41]</w:t>
+        <w:t>[42]</w:t>
       </w:r>
       <w:r>
         <w:fldChar w:fldCharType="end"/>
@@ -33991,7 +34420,7 @@
         <w:fldChar w:fldCharType="begin" w:fldLock="1"/>
       </w:r>
       <w:r>
-        <w:instrText>ADDIN CSL_CITATION {"citationItems":[{"id":"ITEM-1","itemData":{"DOI":"10.1103/PhysRevB.102.064302","ISSN":"2469-9950","abstract":"Copyright © 2020, arXiv, All rights reserved. Electron-phonon coupling, being one of the most important parameters governing the material evolution after ultrafast energy deposition, yet remains the most unexplored one. In this work, we applied the dynamical coupling approach to calculate the nonadiabatic electron-ion energy exchange in nonequilibrium solids with the electronic temperature high above the atomic one. It was implemented into the tight-binding molecular dynamics code, and used to study electron-phonon coupling in various elemental metals. The developed approach is a universal scheme applicable to electronic temperatures up to a few electron-Volts, and to arbitrary atomic configuration and dynamics. We demonstrate that the calculated electron-ion (electron-phonon) coupling parameter agrees well with the available experimental data in high-electronic-temperature regime, validating the model. The following materials are studied here – fcc metals: Al, Ca, Ni, Cu, Sr, Y, Zr, Rh, Pd, Ag, Ir, Pt, Au, Pb; hcp metals: Mg, Sc, Ti, Co, Zn, Tc, Ru, Cd, Hf, Re, Os; bcc metals: V, Cr, Fe, Nb, Mo, Ba, Ta, W; diamond cubic lattice metals: Sn; specific cases of Ga, In, Mn, Te and Se; and additionally semimetal graphite and semiconductors Si and Ge. For many materials, we provide the first and so far the only estimation of the electron-phonon coupling at elevated electron temperatures, which can be used in various models simulating ultrafast energy deposition in matter. We also discuss the dependence of the coupling parameter on the atomic mass, temperature and density.","author":[{"dropping-particle":"","family":"Medvedev","given":"N.","non-dropping-particle":"","parse-names":false,"suffix":""},{"dropping-particle":"","family":"Milov","given":"I.","non-dropping-particle":"","parse-names":false,"suffix":""}],"container-title":"Physical Review B","id":"ITEM-1","issue":"6","issued":{"date-parts":[["2020","8","3"]]},"page":"064302","title":"Electron-phonon coupling in metals at high electronic temperatures","type":"article-journal","volume":"102"},"uris":["http://www.mendeley.com/documents/?uuid=922b2a3d-38da-3d48-86f5-2dd44feb7f25"]}],"mendeley":{"formattedCitation":"[41]","plainTextFormattedCitation":"[41]","previouslyFormattedCitation":"[41]"},"properties":{"noteIndex":0},"schema":"https://github.com/citation-style-language/schema/raw/master/csl-citation.json"}</w:instrText>
+        <w:instrText>ADDIN CSL_CITATION {"citationItems":[{"id":"ITEM-1","itemData":{"DOI":"10.1103/PhysRevB.102.064302","ISSN":"2469-9950","abstract":"Copyright © 2020, arXiv, All rights reserved. Electron-phonon coupling, being one of the most important parameters governing the material evolution after ultrafast energy deposition, yet remains the most unexplored one. In this work, we applied the dynamical coupling approach to calculate the nonadiabatic electron-ion energy exchange in nonequilibrium solids with the electronic temperature high above the atomic one. It was implemented into the tight-binding molecular dynamics code, and used to study electron-phonon coupling in various elemental metals. The developed approach is a universal scheme applicable to electronic temperatures up to a few electron-Volts, and to arbitrary atomic configuration and dynamics. We demonstrate that the calculated electron-ion (electron-phonon) coupling parameter agrees well with the available experimental data in high-electronic-temperature regime, validating the model. The following materials are studied here – fcc metals: Al, Ca, Ni, Cu, Sr, Y, Zr, Rh, Pd, Ag, Ir, Pt, Au, Pb; hcp metals: Mg, Sc, Ti, Co, Zn, Tc, Ru, Cd, Hf, Re, Os; bcc metals: V, Cr, Fe, Nb, Mo, Ba, Ta, W; diamond cubic lattice metals: Sn; specific cases of Ga, In, Mn, Te and Se; and additionally semimetal graphite and semiconductors Si and Ge. For many materials, we provide the first and so far the only estimation of the electron-phonon coupling at elevated electron temperatures, which can be used in various models simulating ultrafast energy deposition in matter. We also discuss the dependence of the coupling parameter on the atomic mass, temperature and density.","author":[{"dropping-particle":"","family":"Medvedev","given":"N.","non-dropping-particle":"","parse-names":false,"suffix":""},{"dropping-particle":"","family":"Milov","given":"I.","non-dropping-particle":"","parse-names":false,"suffix":""}],"container-title":"Physical Review B","id":"ITEM-1","issue":"6","issued":{"date-parts":[["2020","8","3"]]},"page":"064302","title":"Electron-phonon coupling in metals at high electronic temperatures","type":"article-journal","volume":"102"},"uris":["http://www.mendeley.com/documents/?uuid=922b2a3d-38da-3d48-86f5-2dd44feb7f25"]}],"mendeley":{"formattedCitation":"[42]","plainTextFormattedCitation":"[42]","previouslyFormattedCitation":"[41]"},"properties":{"noteIndex":0},"schema":"https://github.com/citation-style-language/schema/raw/master/csl-citation.json"}</w:instrText>
       </w:r>
       <w:r>
         <w:fldChar w:fldCharType="separate"/>
@@ -34000,7 +34429,7 @@
         <w:rPr>
           <w:noProof/>
         </w:rPr>
-        <w:t>[41]</w:t>
+        <w:t>[42]</w:t>
       </w:r>
       <w:r>
         <w:fldChar w:fldCharType="end"/>
@@ -34567,7 +34996,7 @@
         <w:fldChar w:fldCharType="begin" w:fldLock="1"/>
       </w:r>
       <w:r>
-        <w:instrText>ADDIN CSL_CITATION {"citationItems":[{"id":"ITEM-1","itemData":{"DOI":"10.1088/1742-6596/653/1/012086","ISSN":"1742-6588","abstract":"In this work, the model of thermodynamic and transport properties of copper and gold at electron-ion non-equilibrium state is presented. Accepted here ranges of electron temperature and pressure are enough to describe the experimentally achievable states. The changes in electron spectra due to electron heating and compression or expansion are taken into account using two-parabolic model. In our previous works, thermal conductivity and electron-ion coupling were considered as dependencies on electron and ion temperatures. Now the dependence on density for these coefficients is taken into account. To include exchange-correlation effects on electron-electron collisions we have found out how this effect can be included in electron screening. In addition, we have renewed our approach for heat conductivity calculation to include thermoelectric phenomena, which are significant at high electron temperatures. The effect of electron heating on sound velocities in aforementioned metals is investigated. The two-temperature hydrodynamics simulation of film expansion was provided with the use of the model presented here.","author":[{"dropping-particle":"","family":"Migdal","given":"K P","non-dropping-particle":"","parse-names":false,"suffix":""},{"dropping-particle":"","family":"Il'nitsky","given":"D K","non-dropping-particle":"","parse-names":false,"suffix":""},{"dropping-particle":"V","family":"Petrov","given":"Yu","non-dropping-particle":"","parse-names":false,"suffix":""},{"dropping-particle":"","family":"Inogamov","given":"N A","non-dropping-particle":"","parse-names":false,"suffix":""}],"container-title":"Journal of Physics: Conference Series","id":"ITEM-1","issue":"1","issued":{"date-parts":[["2015","11"]]},"page":"12086","publisher":"Institute of Physics Publishing","title":"Equations of state, energy transport and two-temperature hydrodynamic simulations for femtosecond laser irradiated copper and gold","type":"article-journal","volume":"653"},"uris":["http://www.mendeley.com/documents/?uuid=2e110742-7d8c-4719-b76a-b71c8e9bd689"]}],"mendeley":{"formattedCitation":"[45]","plainTextFormattedCitation":"[45]","previouslyFormattedCitation":"[45]"},"properties":{"noteIndex":0},"schema":"https://github.com/citation-style-language/schema/raw/master/csl-citation.json"}</w:instrText>
+        <w:instrText>ADDIN CSL_CITATION {"citationItems":[{"id":"ITEM-1","itemData":{"DOI":"10.1088/1742-6596/653/1/012086","ISSN":"1742-6588","abstract":"In this work, the model of thermodynamic and transport properties of copper and gold at electron-ion non-equilibrium state is presented. Accepted here ranges of electron temperature and pressure are enough to describe the experimentally achievable states. The changes in electron spectra due to electron heating and compression or expansion are taken into account using two-parabolic model. In our previous works, thermal conductivity and electron-ion coupling were considered as dependencies on electron and ion temperatures. Now the dependence on density for these coefficients is taken into account. To include exchange-correlation effects on electron-electron collisions we have found out how this effect can be included in electron screening. In addition, we have renewed our approach for heat conductivity calculation to include thermoelectric phenomena, which are significant at high electron temperatures. The effect of electron heating on sound velocities in aforementioned metals is investigated. The two-temperature hydrodynamics simulation of film expansion was provided with the use of the model presented here.","author":[{"dropping-particle":"","family":"Migdal","given":"K P","non-dropping-particle":"","parse-names":false,"suffix":""},{"dropping-particle":"","family":"Il'nitsky","given":"D K","non-dropping-particle":"","parse-names":false,"suffix":""},{"dropping-particle":"V","family":"Petrov","given":"Yu","non-dropping-particle":"","parse-names":false,"suffix":""},{"dropping-particle":"","family":"Inogamov","given":"N A","non-dropping-particle":"","parse-names":false,"suffix":""}],"container-title":"Journal of Physics: Conference Series","id":"ITEM-1","issue":"1","issued":{"date-parts":[["2015","11"]]},"page":"12086","publisher":"Institute of Physics Publishing","title":"Equations of state, energy transport and two-temperature hydrodynamic simulations for femtosecond laser irradiated copper and gold","type":"article-journal","volume":"653"},"uris":["http://www.mendeley.com/documents/?uuid=2e110742-7d8c-4719-b76a-b71c8e9bd689"]}],"mendeley":{"formattedCitation":"[47]","plainTextFormattedCitation":"[47]","previouslyFormattedCitation":"[45]"},"properties":{"noteIndex":0},"schema":"https://github.com/citation-style-language/schema/raw/master/csl-citation.json"}</w:instrText>
       </w:r>
       <w:r>
         <w:fldChar w:fldCharType="separate"/>
@@ -34576,7 +35005,7 @@
         <w:rPr>
           <w:noProof/>
         </w:rPr>
-        <w:t>[45]</w:t>
+        <w:t>[47]</w:t>
       </w:r>
       <w:r>
         <w:fldChar w:fldCharType="end"/>
@@ -34983,25 +35412,51 @@
       <w:r>
         <w:t xml:space="preserve">Figure </w:t>
       </w:r>
-      <w:fldSimple w:instr=" STYLEREF 1 \s ">
-        <w:r>
-          <w:rPr>
-            <w:noProof/>
-          </w:rPr>
-          <w:t>X</w:t>
-        </w:r>
-      </w:fldSimple>
+      <w:r>
+        <w:fldChar w:fldCharType="begin"/>
+      </w:r>
+      <w:r>
+        <w:instrText xml:space="preserve"> STYLEREF 1 \s </w:instrText>
+      </w:r>
+      <w:r>
+        <w:fldChar w:fldCharType="separate"/>
+      </w:r>
+      <w:r>
+        <w:rPr>
+          <w:noProof/>
+        </w:rPr>
+        <w:t>X</w:t>
+      </w:r>
+      <w:r>
+        <w:rPr>
+          <w:noProof/>
+        </w:rPr>
+        <w:fldChar w:fldCharType="end"/>
+      </w:r>
       <w:r>
         <w:t>.</w:t>
       </w:r>
-      <w:fldSimple w:instr=" SEQ Figure \* ARABIC \s 1 ">
-        <w:r>
-          <w:rPr>
-            <w:noProof/>
-          </w:rPr>
-          <w:t>1</w:t>
-        </w:r>
-      </w:fldSimple>
+      <w:r>
+        <w:fldChar w:fldCharType="begin"/>
+      </w:r>
+      <w:r>
+        <w:instrText xml:space="preserve"> SEQ Figure \* ARABIC \s 1 </w:instrText>
+      </w:r>
+      <w:r>
+        <w:fldChar w:fldCharType="separate"/>
+      </w:r>
+      <w:r>
+        <w:rPr>
+          <w:noProof/>
+        </w:rPr>
+        <w:t>1</w:t>
+      </w:r>
+      <w:r>
+        <w:rPr>
+          <w:noProof/>
+        </w:rPr>
+        <w:fldChar w:fldCharType="end"/>
+      </w:r>
       <w:r>
         <w:t xml:space="preserve"> </w:t>
       </w:r>
@@ -35267,7 +35722,7 @@
         <w:fldChar w:fldCharType="begin" w:fldLock="1"/>
       </w:r>
       <w:r>
-        <w:instrText>ADDIN CSL_CITATION {"citationItems":[{"id":"ITEM-1","itemData":{"ISBN":"978-0-471-73192-4","abstract":"Optical Waves in Layered Media presents a clear picture of the propagation of optical waves in layered media and teaches the reader how to design and analyze optical devices using such media. Starting from the simplest case of plane wave propagation in homogeneous media, the author introduces a new matrix method for studying the optical properties of multilayer structures consisting of isotropic materials. He then describes propagation in anisotropic layered media and in inhomogeneous layers, guided waves, the coupling of modes, and the optical properties of superlattices and quantum wells. Optical Waves in Layered Media bridges the gap between theory and practice by means of numerical examples based on real-life situations.","author":[{"dropping-particle":"","family":"Yeh","given":"Pochi","non-dropping-particle":"","parse-names":false,"suffix":""}],"edition":"Volume 61","id":"ITEM-1","issued":{"date-parts":[["2005"]]},"number-of-pages":"416","publisher":"Wiley, the University of California","publisher-place":"Santa Barbara","title":"Optical Waves in Layered Media","type":"book"},"uris":["http://www.mendeley.com/documents/?uuid=438947e2-0b2a-473f-96b2-a9ec1ac7393b"]}],"mendeley":{"formattedCitation":"[46]","plainTextFormattedCitation":"[46]","previouslyFormattedCitation":"[46]"},"properties":{"noteIndex":0},"schema":"https://github.com/citation-style-language/schema/raw/master/csl-citation.json"}</w:instrText>
+        <w:instrText>ADDIN CSL_CITATION {"citationItems":[{"id":"ITEM-1","itemData":{"ISBN":"978-0-471-73192-4","abstract":"Optical Waves in Layered Media presents a clear picture of the propagation of optical waves in layered media and teaches the reader how to design and analyze optical devices using such media. Starting from the simplest case of plane wave propagation in homogeneous media, the author introduces a new matrix method for studying the optical properties of multilayer structures consisting of isotropic materials. He then describes propagation in anisotropic layered media and in inhomogeneous layers, guided waves, the coupling of modes, and the optical properties of superlattices and quantum wells. Optical Waves in Layered Media bridges the gap between theory and practice by means of numerical examples based on real-life situations.","author":[{"dropping-particle":"","family":"Yeh","given":"Pochi","non-dropping-particle":"","parse-names":false,"suffix":""}],"edition":"Volume 61","id":"ITEM-1","issued":{"date-parts":[["2005"]]},"number-of-pages":"416","publisher":"Wiley, the University of California","publisher-place":"Santa Barbara","title":"Optical Waves in Layered Media","type":"book"},"uris":["http://www.mendeley.com/documents/?uuid=438947e2-0b2a-473f-96b2-a9ec1ac7393b"]}],"mendeley":{"formattedCitation":"[48]","plainTextFormattedCitation":"[48]","previouslyFormattedCitation":"[46]"},"properties":{"noteIndex":0},"schema":"https://github.com/citation-style-language/schema/raw/master/csl-citation.json"}</w:instrText>
       </w:r>
       <w:r>
         <w:fldChar w:fldCharType="separate"/>
@@ -35276,7 +35731,7 @@
         <w:rPr>
           <w:noProof/>
         </w:rPr>
-        <w:t>[46]</w:t>
+        <w:t>[48]</w:t>
       </w:r>
       <w:r>
         <w:fldChar w:fldCharType="end"/>
@@ -36920,7 +37375,7 @@
         <w:fldChar w:fldCharType="begin" w:fldLock="1"/>
       </w:r>
       <w:r>
-        <w:instrText>ADDIN CSL_CITATION {"citationItems":[{"id":"ITEM-1","itemData":{"DOI":"10.1103/PhysRevLett.107.165003","ISSN":"0031-9007","author":[{"dropping-particle":"","family":"Medvedev","given":"N","non-dropping-particle":"","parse-names":false,"suffix":""},{"dropping-particle":"","family":"Zastrau","given":"U","non-dropping-particle":"","parse-names":false,"suffix":""},{"dropping-particle":"","family":"Förster","given":"E","non-dropping-particle":"","parse-names":false,"suffix":""},{"dropping-particle":"","family":"Gericke","given":"D O","non-dropping-particle":"","parse-names":false,"suffix":""},{"dropping-particle":"","family":"Rethfeld","given":"B","non-dropping-particle":"","parse-names":false,"suffix":""}],"container-title":"Physical Review Letters","id":"ITEM-1","issue":"16","issued":{"date-parts":[["2011","10"]]},"page":"165003","title":"Short-time electron dynamics in aluminum excited by femtosecond extreme ultraviolet radiation","type":"article-journal","volume":"107"},"uris":["http://www.mendeley.com/documents/?uuid=4f76b620-d825-4258-b8e1-1c92370696f1"]}],"mendeley":{"formattedCitation":"[47]","plainTextFormattedCitation":"[47]"},"properties":{"noteIndex":0},"schema":"https://github.com/citation-style-language/schema/raw/master/csl-citation.json"}</w:instrText>
+        <w:instrText>ADDIN CSL_CITATION {"citationItems":[{"id":"ITEM-1","itemData":{"DOI":"10.1103/PhysRevLett.107.165003","ISSN":"0031-9007","author":[{"dropping-particle":"","family":"Medvedev","given":"N","non-dropping-particle":"","parse-names":false,"suffix":""},{"dropping-particle":"","family":"Zastrau","given":"U","non-dropping-particle":"","parse-names":false,"suffix":""},{"dropping-particle":"","family":"Förster","given":"E","non-dropping-particle":"","parse-names":false,"suffix":""},{"dropping-particle":"","family":"Gericke","given":"D O","non-dropping-particle":"","parse-names":false,"suffix":""},{"dropping-particle":"","family":"Rethfeld","given":"B","non-dropping-particle":"","parse-names":false,"suffix":""}],"container-title":"Physical Review Letters","id":"ITEM-1","issue":"16","issued":{"date-parts":[["2011","10"]]},"page":"165003","title":"Short-time electron dynamics in aluminum excited by femtosecond extreme ultraviolet radiation","type":"article-journal","volume":"107"},"uris":["http://www.mendeley.com/documents/?uuid=4f76b620-d825-4258-b8e1-1c92370696f1"]}],"mendeley":{"formattedCitation":"[49]","plainTextFormattedCitation":"[49]","previouslyFormattedCitation":"[47]"},"properties":{"noteIndex":0},"schema":"https://github.com/citation-style-language/schema/raw/master/csl-citation.json"}</w:instrText>
       </w:r>
       <w:r>
         <w:fldChar w:fldCharType="separate"/>
@@ -36929,7 +37384,7 @@
         <w:rPr>
           <w:noProof/>
         </w:rPr>
-        <w:t>[47]</w:t>
+        <w:t>[49]</w:t>
       </w:r>
       <w:r>
         <w:fldChar w:fldCharType="end"/>
@@ -38089,7 +38544,7 @@
           <w:noProof/>
         </w:rPr>
         <w:tab/>
-        <w:t>N. Medvedev, I. Milov, Electron-phonon coupling in metals at high electronic temperatures, Phys. Rev. B. 102 (2020) 064302. https://doi.org/10.1103/PhysRevB.102.064302.</w:t>
+        <w:t>M. Van den Bossche, C. Noguera, J. Goniakowski, Understanding the structural diversity of freestanding Al2O3 ultrathin films through a DFTB-aided genetic algorithm, Nanoscale. 12 (2020) 6153–6163. https://doi.org/10.1039/C9NR10487A.</w:t>
       </w:r>
     </w:p>
     <w:p>
@@ -38115,7 +38570,7 @@
           <w:noProof/>
         </w:rPr>
         <w:tab/>
-        <w:t>T. DUMITRICA, R.E. ALLEN, Nonthermal transition of GaAs in ultra-intense laser radiation field, Laser Part. Beams. 20 (2002) 237–242. https://doi.org/10.1017/S026303460220213X.</w:t>
+        <w:t>N. Medvedev, I. Milov, Electron-phonon coupling in metals at high electronic temperatures, Phys. Rev. B. 102 (2020) 064302. https://doi.org/10.1103/PhysRevB.102.064302.</w:t>
       </w:r>
     </w:p>
     <w:p>
@@ -38141,7 +38596,7 @@
           <w:noProof/>
         </w:rPr>
         <w:tab/>
-        <w:t>I. Kwon, R. Biswas, C. Wang, K. Ho, C. Soukoulis, Transferable tight-binding models for silicon, Phys. Rev. B. 49 (1994) 7242–7250. https://doi.org/10.1103/PhysRevB.49.7242.</w:t>
+        <w:t>T. DUMITRICA, R.E. ALLEN, Nonthermal transition of GaAs in ultra-intense laser radiation field, Laser Part. Beams. 20 (2002) 237–242. https://doi.org/10.1017/S026303460220213X.</w:t>
       </w:r>
     </w:p>
     <w:p>
@@ -38167,7 +38622,7 @@
           <w:noProof/>
         </w:rPr>
         <w:tab/>
-        <w:t>A. Carlson, An Extended Tight-Binding Approach for Modeling Supramolecular Interactions of Carbon Nanotubes, UNIVERSITY OF MINNESOTA, 2006. http://www.me.umn.edu/%7B~%7Ddtraian/tony-thesis.pdf.</w:t>
+        <w:t>I. Kwon, R. Biswas, C. Wang, K. Ho, C. Soukoulis, Transferable tight-binding models for silicon, Phys. Rev. B. 49 (1994) 7242–7250. https://doi.org/10.1103/PhysRevB.49.7242.</w:t>
       </w:r>
     </w:p>
     <w:p>
@@ -38193,7 +38648,7 @@
           <w:noProof/>
         </w:rPr>
         <w:tab/>
-        <w:t>K.P. Migdal, D.K. Il’nitsky, Y. V Petrov, N.A. Inogamov, Equations of state, energy transport and two-temperature hydrodynamic simulations for femtosecond laser irradiated copper and gold, J. Phys. Conf. Ser. 653 (2015) 12086. https://doi.org/10.1088/1742-6596/653/1/012086.</w:t>
+        <w:t>A. Carlson, An Extended Tight-Binding Approach for Modeling Supramolecular Interactions of Carbon Nanotubes, UNIVERSITY OF MINNESOTA, 2006. http://www.me.umn.edu/%7B~%7Ddtraian/tony-thesis.pdf.</w:t>
       </w:r>
     </w:p>
     <w:p>
@@ -38219,7 +38674,7 @@
           <w:noProof/>
         </w:rPr>
         <w:tab/>
-        <w:t>P. Yeh, Optical Waves in Layered Media, Volume 61, Wiley, the University of California, Santa Barbara, 2005. http://eu.wiley.com/WileyCDA/WileyTitle/productCd-0471731927.html (accessed December 15, 2015).</w:t>
+        <w:t>J.F. Ziegler, J.P. Biersack, The Stopping and Range of Ions in Matter, in: D.A. Bromley (Ed.), Treatise Heavy-Ion Sci. Vol. 6 Astrophys. Chem. Condens. Matter, Springer US, Boston, 1985: pp. 93–129. https://doi.org/10.1007/978-1-4615-8103-1_3.</w:t>
       </w:r>
     </w:p>
     <w:p>
@@ -38239,6 +38694,58 @@
           <w:noProof/>
         </w:rPr>
         <w:t>[47]</w:t>
+      </w:r>
+      <w:r>
+        <w:rPr>
+          <w:noProof/>
+        </w:rPr>
+        <w:tab/>
+        <w:t>K.P. Migdal, D.K. Il’nitsky, Y. V Petrov, N.A. Inogamov, Equations of state, energy transport and two-temperature hydrodynamic simulations for femtosecond laser irradiated copper and gold, J. Phys. Conf. Ser. 653 (2015) 12086. https://doi.org/10.1088/1742-6596/653/1/012086.</w:t>
+      </w:r>
+    </w:p>
+    <w:p>
+      <w:pPr>
+        <w:widowControl w:val="0"/>
+        <w:autoSpaceDE w:val="0"/>
+        <w:autoSpaceDN w:val="0"/>
+        <w:adjustRightInd w:val="0"/>
+        <w:spacing w:before="100" w:after="100" w:line="240" w:lineRule="auto"/>
+        <w:ind w:left="640" w:hanging="640"/>
+        <w:rPr>
+          <w:noProof/>
+        </w:rPr>
+      </w:pPr>
+      <w:r>
+        <w:rPr>
+          <w:noProof/>
+        </w:rPr>
+        <w:t>[48]</w:t>
+      </w:r>
+      <w:r>
+        <w:rPr>
+          <w:noProof/>
+        </w:rPr>
+        <w:tab/>
+        <w:t>P. Yeh, Optical Waves in Layered Media, Volume 61, Wiley, the University of California, Santa Barbara, 2005. http://eu.wiley.com/WileyCDA/WileyTitle/productCd-0471731927.html (accessed December 15, 2015).</w:t>
+      </w:r>
+    </w:p>
+    <w:p>
+      <w:pPr>
+        <w:widowControl w:val="0"/>
+        <w:autoSpaceDE w:val="0"/>
+        <w:autoSpaceDN w:val="0"/>
+        <w:adjustRightInd w:val="0"/>
+        <w:spacing w:before="100" w:after="100" w:line="240" w:lineRule="auto"/>
+        <w:ind w:left="640" w:hanging="640"/>
+        <w:rPr>
+          <w:noProof/>
+        </w:rPr>
+      </w:pPr>
+      <w:r>
+        <w:rPr>
+          <w:noProof/>
+        </w:rPr>
+        <w:t>[49]</w:t>
       </w:r>
       <w:r>
         <w:rPr>

</xml_diff>

<commit_message>
Option to change thermostats' parameters on-the-fly added
</commit_message>
<xml_diff>
--- a/!XTANT_3_manual.docx
+++ b/!XTANT_3_manual.docx
@@ -128,7 +128,7 @@
         <w:rPr>
           <w:noProof/>
         </w:rPr>
-        <w:t>12/06/2023</w:t>
+        <w:t>15/06/2023</w:t>
       </w:r>
       <w:r>
         <w:rPr>
@@ -3607,7 +3607,7 @@
                 <w:noProof/>
                 <w:webHidden/>
               </w:rPr>
-              <w:t>43</w:t>
+              <w:t>44</w:t>
             </w:r>
             <w:r>
               <w:rPr>
@@ -3791,7 +3791,7 @@
                 <w:noProof/>
                 <w:webHidden/>
               </w:rPr>
-              <w:t>47</w:t>
+              <w:t>48</w:t>
             </w:r>
             <w:r>
               <w:rPr>
@@ -3883,7 +3883,7 @@
                 <w:noProof/>
                 <w:webHidden/>
               </w:rPr>
-              <w:t>47</w:t>
+              <w:t>48</w:t>
             </w:r>
             <w:r>
               <w:rPr>
@@ -4157,7 +4157,7 @@
                 <w:noProof/>
                 <w:webHidden/>
               </w:rPr>
-              <w:t>48</w:t>
+              <w:t>49</w:t>
             </w:r>
             <w:r>
               <w:rPr>
@@ -4249,7 +4249,7 @@
                 <w:noProof/>
                 <w:webHidden/>
               </w:rPr>
-              <w:t>50</w:t>
+              <w:t>51</w:t>
             </w:r>
             <w:r>
               <w:rPr>
@@ -4341,7 +4341,7 @@
                 <w:noProof/>
                 <w:webHidden/>
               </w:rPr>
-              <w:t>51</w:t>
+              <w:t>52</w:t>
             </w:r>
             <w:r>
               <w:rPr>
@@ -4433,7 +4433,7 @@
                 <w:noProof/>
                 <w:webHidden/>
               </w:rPr>
-              <w:t>52</w:t>
+              <w:t>53</w:t>
             </w:r>
             <w:r>
               <w:rPr>
@@ -4525,7 +4525,7 @@
                 <w:noProof/>
                 <w:webHidden/>
               </w:rPr>
-              <w:t>52</w:t>
+              <w:t>53</w:t>
             </w:r>
             <w:r>
               <w:rPr>
@@ -4617,7 +4617,7 @@
                 <w:noProof/>
                 <w:webHidden/>
               </w:rPr>
-              <w:t>55</w:t>
+              <w:t>56</w:t>
             </w:r>
             <w:r>
               <w:rPr>
@@ -6788,43 +6788,7 @@
         <w:rPr>
           <w:lang w:val="en-US"/>
         </w:rPr>
-        <w:t xml:space="preserve">The default options are: </w:t>
-      </w:r>
-      <w:r>
-        <w:rPr>
-          <w:lang w:val="en-US"/>
-        </w:rPr>
-        <w:t>min_a</w:t>
-      </w:r>
-      <w:r>
-        <w:rPr>
-          <w:lang w:val="en-US"/>
-        </w:rPr>
-        <w:t>=0.7</w:t>
-      </w:r>
-      <w:r>
-        <w:rPr>
-          <w:lang w:val="en-US"/>
-        </w:rPr>
-        <w:t>, max_a</w:t>
-      </w:r>
-      <w:r>
-        <w:rPr>
-          <w:lang w:val="en-US"/>
-        </w:rPr>
-        <w:t>=2.1</w:t>
-      </w:r>
-      <w:r>
-        <w:rPr>
-          <w:lang w:val="en-US"/>
-        </w:rPr>
-        <w:t>, points</w:t>
-      </w:r>
-      <w:r>
-        <w:rPr>
-          <w:lang w:val="en-US"/>
-        </w:rPr>
-        <w:t>=300</w:t>
+        <w:t>The default options are: min_a=0.7, max_a=2.1, points=300</w:t>
       </w:r>
       <w:r>
         <w:rPr>
@@ -10425,51 +10389,25 @@
       <w:r>
         <w:t xml:space="preserve">Figure </w:t>
       </w:r>
-      <w:r>
-        <w:fldChar w:fldCharType="begin"/>
-      </w:r>
-      <w:r>
-        <w:instrText xml:space="preserve"> STYLEREF 1 \s </w:instrText>
-      </w:r>
-      <w:r>
-        <w:fldChar w:fldCharType="separate"/>
-      </w:r>
-      <w:r>
-        <w:rPr>
-          <w:noProof/>
-        </w:rPr>
-        <w:t>VIII</w:t>
-      </w:r>
-      <w:r>
-        <w:rPr>
-          <w:noProof/>
-        </w:rPr>
-        <w:fldChar w:fldCharType="end"/>
-      </w:r>
+      <w:fldSimple w:instr=" STYLEREF 1 \s ">
+        <w:r>
+          <w:rPr>
+            <w:noProof/>
+          </w:rPr>
+          <w:t>VIII</w:t>
+        </w:r>
+      </w:fldSimple>
       <w:r>
         <w:t>.</w:t>
       </w:r>
-      <w:r>
-        <w:fldChar w:fldCharType="begin"/>
-      </w:r>
-      <w:r>
-        <w:instrText xml:space="preserve"> SEQ Figure \* ARABIC \s 1 </w:instrText>
-      </w:r>
-      <w:r>
-        <w:fldChar w:fldCharType="separate"/>
-      </w:r>
-      <w:r>
-        <w:rPr>
-          <w:noProof/>
-        </w:rPr>
-        <w:t>1</w:t>
-      </w:r>
-      <w:r>
-        <w:rPr>
-          <w:noProof/>
-        </w:rPr>
-        <w:fldChar w:fldCharType="end"/>
-      </w:r>
+      <w:fldSimple w:instr=" SEQ Figure \* ARABIC \s 1 ">
+        <w:r>
+          <w:rPr>
+            <w:noProof/>
+          </w:rPr>
+          <w:t>1</w:t>
+        </w:r>
+      </w:fldSimple>
       <w:r>
         <w:t xml:space="preserve"> INPUT_</w:t>
       </w:r>
@@ -12528,25 +12466,51 @@
         <w:lastRenderedPageBreak/>
         <w:t xml:space="preserve">Figure </w:t>
       </w:r>
-      <w:fldSimple w:instr=" STYLEREF 1 \s ">
-        <w:r>
-          <w:rPr>
-            <w:noProof/>
-          </w:rPr>
-          <w:t>VIII</w:t>
-        </w:r>
-      </w:fldSimple>
+      <w:r>
+        <w:fldChar w:fldCharType="begin"/>
+      </w:r>
+      <w:r>
+        <w:instrText xml:space="preserve"> STYLEREF 1 \s </w:instrText>
+      </w:r>
+      <w:r>
+        <w:fldChar w:fldCharType="separate"/>
+      </w:r>
+      <w:r>
+        <w:rPr>
+          <w:noProof/>
+        </w:rPr>
+        <w:t>VIII</w:t>
+      </w:r>
+      <w:r>
+        <w:rPr>
+          <w:noProof/>
+        </w:rPr>
+        <w:fldChar w:fldCharType="end"/>
+      </w:r>
       <w:r>
         <w:t>.</w:t>
       </w:r>
-      <w:fldSimple w:instr=" SEQ Figure \* ARABIC \s 1 ">
-        <w:r>
-          <w:rPr>
-            <w:noProof/>
-          </w:rPr>
-          <w:t>2</w:t>
-        </w:r>
-      </w:fldSimple>
+      <w:r>
+        <w:fldChar w:fldCharType="begin"/>
+      </w:r>
+      <w:r>
+        <w:instrText xml:space="preserve"> SEQ Figure \* ARABIC \s 1 </w:instrText>
+      </w:r>
+      <w:r>
+        <w:fldChar w:fldCharType="separate"/>
+      </w:r>
+      <w:r>
+        <w:rPr>
+          <w:noProof/>
+        </w:rPr>
+        <w:t>2</w:t>
+      </w:r>
+      <w:r>
+        <w:rPr>
+          <w:noProof/>
+        </w:rPr>
+        <w:fldChar w:fldCharType="end"/>
+      </w:r>
       <w:bookmarkEnd w:id="16"/>
       <w:r>
         <w:t xml:space="preserve"> INPUT_</w:t>
@@ -12686,51 +12650,25 @@
       <w:r>
         <w:t xml:space="preserve">Figure </w:t>
       </w:r>
-      <w:r>
-        <w:fldChar w:fldCharType="begin"/>
-      </w:r>
-      <w:r>
-        <w:instrText xml:space="preserve"> STYLEREF 1 \s </w:instrText>
-      </w:r>
-      <w:r>
-        <w:fldChar w:fldCharType="separate"/>
-      </w:r>
-      <w:r>
-        <w:rPr>
-          <w:noProof/>
-        </w:rPr>
-        <w:t>VIII</w:t>
-      </w:r>
-      <w:r>
-        <w:rPr>
-          <w:noProof/>
-        </w:rPr>
-        <w:fldChar w:fldCharType="end"/>
-      </w:r>
+      <w:fldSimple w:instr=" STYLEREF 1 \s ">
+        <w:r>
+          <w:rPr>
+            <w:noProof/>
+          </w:rPr>
+          <w:t>VIII</w:t>
+        </w:r>
+      </w:fldSimple>
       <w:r>
         <w:t>.</w:t>
       </w:r>
-      <w:r>
-        <w:fldChar w:fldCharType="begin"/>
-      </w:r>
-      <w:r>
-        <w:instrText xml:space="preserve"> SEQ Figure \* ARABIC \s 1 </w:instrText>
-      </w:r>
-      <w:r>
-        <w:fldChar w:fldCharType="separate"/>
-      </w:r>
-      <w:r>
-        <w:rPr>
-          <w:noProof/>
-        </w:rPr>
-        <w:t>3</w:t>
-      </w:r>
-      <w:r>
-        <w:rPr>
-          <w:noProof/>
-        </w:rPr>
-        <w:fldChar w:fldCharType="end"/>
-      </w:r>
+      <w:fldSimple w:instr=" SEQ Figure \* ARABIC \s 1 ">
+        <w:r>
+          <w:rPr>
+            <w:noProof/>
+          </w:rPr>
+          <w:t>3</w:t>
+        </w:r>
+      </w:fldSimple>
       <w:r>
         <w:t xml:space="preserve">. NUMERICAL_PARAMETERS.txt </w:t>
       </w:r>
@@ -18888,51 +18826,25 @@
       <w:r>
         <w:t xml:space="preserve">Figure </w:t>
       </w:r>
-      <w:r>
-        <w:fldChar w:fldCharType="begin"/>
-      </w:r>
-      <w:r>
-        <w:instrText xml:space="preserve"> STYLEREF 1 \s </w:instrText>
-      </w:r>
-      <w:r>
-        <w:fldChar w:fldCharType="separate"/>
-      </w:r>
-      <w:r>
-        <w:rPr>
-          <w:noProof/>
-        </w:rPr>
-        <w:t>VIII</w:t>
-      </w:r>
-      <w:r>
-        <w:rPr>
-          <w:noProof/>
-        </w:rPr>
-        <w:fldChar w:fldCharType="end"/>
-      </w:r>
+      <w:fldSimple w:instr=" STYLEREF 1 \s ">
+        <w:r>
+          <w:rPr>
+            <w:noProof/>
+          </w:rPr>
+          <w:t>VIII</w:t>
+        </w:r>
+      </w:fldSimple>
       <w:r>
         <w:t>.</w:t>
       </w:r>
-      <w:r>
-        <w:fldChar w:fldCharType="begin"/>
-      </w:r>
-      <w:r>
-        <w:instrText xml:space="preserve"> SEQ Figure \* ARABIC \s 1 </w:instrText>
-      </w:r>
-      <w:r>
-        <w:fldChar w:fldCharType="separate"/>
-      </w:r>
-      <w:r>
-        <w:rPr>
-          <w:noProof/>
-        </w:rPr>
-        <w:t>5</w:t>
-      </w:r>
-      <w:r>
-        <w:rPr>
-          <w:noProof/>
-        </w:rPr>
-        <w:fldChar w:fldCharType="end"/>
-      </w:r>
+      <w:fldSimple w:instr=" SEQ Figure \* ARABIC \s 1 ">
+        <w:r>
+          <w:rPr>
+            <w:noProof/>
+          </w:rPr>
+          <w:t>5</w:t>
+        </w:r>
+      </w:fldSimple>
       <w:r>
         <w:t xml:space="preserve">. 3TB </w:t>
       </w:r>
@@ -18953,51 +18865,25 @@
         <w:tab/>
         <w:t xml:space="preserve">Figure </w:t>
       </w:r>
-      <w:r>
-        <w:fldChar w:fldCharType="begin"/>
-      </w:r>
-      <w:r>
-        <w:instrText xml:space="preserve"> STYLEREF 1 \s </w:instrText>
-      </w:r>
-      <w:r>
-        <w:fldChar w:fldCharType="separate"/>
-      </w:r>
-      <w:r>
-        <w:rPr>
-          <w:noProof/>
-        </w:rPr>
-        <w:t>VIII</w:t>
-      </w:r>
-      <w:r>
-        <w:rPr>
-          <w:noProof/>
-        </w:rPr>
-        <w:fldChar w:fldCharType="end"/>
-      </w:r>
+      <w:fldSimple w:instr=" STYLEREF 1 \s ">
+        <w:r>
+          <w:rPr>
+            <w:noProof/>
+          </w:rPr>
+          <w:t>VIII</w:t>
+        </w:r>
+      </w:fldSimple>
       <w:r>
         <w:t>.</w:t>
       </w:r>
-      <w:r>
-        <w:fldChar w:fldCharType="begin"/>
-      </w:r>
-      <w:r>
-        <w:instrText xml:space="preserve"> SEQ Figure \* ARABIC \s 1 </w:instrText>
-      </w:r>
-      <w:r>
-        <w:fldChar w:fldCharType="separate"/>
-      </w:r>
-      <w:r>
-        <w:rPr>
-          <w:noProof/>
-        </w:rPr>
-        <w:t>6</w:t>
-      </w:r>
-      <w:r>
-        <w:rPr>
-          <w:noProof/>
-        </w:rPr>
-        <w:fldChar w:fldCharType="end"/>
-      </w:r>
+      <w:fldSimple w:instr=" SEQ Figure \* ARABIC \s 1 ">
+        <w:r>
+          <w:rPr>
+            <w:noProof/>
+          </w:rPr>
+          <w:t>6</w:t>
+        </w:r>
+      </w:fldSimple>
       <w:r>
         <w:t xml:space="preserve"> 3TB </w:t>
       </w:r>
@@ -19349,51 +19235,25 @@
       <w:r>
         <w:t xml:space="preserve">Figure </w:t>
       </w:r>
-      <w:r>
-        <w:fldChar w:fldCharType="begin"/>
-      </w:r>
-      <w:r>
-        <w:instrText xml:space="preserve"> STYLEREF 1 \s </w:instrText>
-      </w:r>
-      <w:r>
-        <w:fldChar w:fldCharType="separate"/>
-      </w:r>
-      <w:r>
-        <w:rPr>
-          <w:noProof/>
-        </w:rPr>
-        <w:t>VIII</w:t>
-      </w:r>
-      <w:r>
-        <w:rPr>
-          <w:noProof/>
-        </w:rPr>
-        <w:fldChar w:fldCharType="end"/>
-      </w:r>
+      <w:fldSimple w:instr=" STYLEREF 1 \s ">
+        <w:r>
+          <w:rPr>
+            <w:noProof/>
+          </w:rPr>
+          <w:t>VIII</w:t>
+        </w:r>
+      </w:fldSimple>
       <w:r>
         <w:t>.</w:t>
       </w:r>
-      <w:r>
-        <w:fldChar w:fldCharType="begin"/>
-      </w:r>
-      <w:r>
-        <w:instrText xml:space="preserve"> SEQ Figure \* ARABIC \s 1 </w:instrText>
-      </w:r>
-      <w:r>
-        <w:fldChar w:fldCharType="separate"/>
-      </w:r>
-      <w:r>
-        <w:rPr>
-          <w:noProof/>
-        </w:rPr>
-        <w:t>7</w:t>
-      </w:r>
-      <w:r>
-        <w:rPr>
-          <w:noProof/>
-        </w:rPr>
-        <w:fldChar w:fldCharType="end"/>
-      </w:r>
+      <w:fldSimple w:instr=" SEQ Figure \* ARABIC \s 1 ">
+        <w:r>
+          <w:rPr>
+            <w:noProof/>
+          </w:rPr>
+          <w:t>7</w:t>
+        </w:r>
+      </w:fldSimple>
       <w:bookmarkEnd w:id="25"/>
       <w:r>
         <w:t xml:space="preserve">. BOP </w:t>
@@ -19417,51 +19277,25 @@
       <w:r>
         <w:t xml:space="preserve">Figure </w:t>
       </w:r>
-      <w:r>
-        <w:fldChar w:fldCharType="begin"/>
-      </w:r>
-      <w:r>
-        <w:instrText xml:space="preserve"> STYLEREF 1 \s </w:instrText>
-      </w:r>
-      <w:r>
-        <w:fldChar w:fldCharType="separate"/>
-      </w:r>
-      <w:r>
-        <w:rPr>
-          <w:noProof/>
-        </w:rPr>
-        <w:t>VIII</w:t>
-      </w:r>
-      <w:r>
-        <w:rPr>
-          <w:noProof/>
-        </w:rPr>
-        <w:fldChar w:fldCharType="end"/>
-      </w:r>
+      <w:fldSimple w:instr=" STYLEREF 1 \s ">
+        <w:r>
+          <w:rPr>
+            <w:noProof/>
+          </w:rPr>
+          <w:t>VIII</w:t>
+        </w:r>
+      </w:fldSimple>
       <w:r>
         <w:t>.</w:t>
       </w:r>
-      <w:r>
-        <w:fldChar w:fldCharType="begin"/>
-      </w:r>
-      <w:r>
-        <w:instrText xml:space="preserve"> SEQ Figure \* ARABIC \s 1 </w:instrText>
-      </w:r>
-      <w:r>
-        <w:fldChar w:fldCharType="separate"/>
-      </w:r>
-      <w:r>
-        <w:rPr>
-          <w:noProof/>
-        </w:rPr>
-        <w:t>8</w:t>
-      </w:r>
-      <w:r>
-        <w:rPr>
-          <w:noProof/>
-        </w:rPr>
-        <w:fldChar w:fldCharType="end"/>
-      </w:r>
+      <w:fldSimple w:instr=" SEQ Figure \* ARABIC \s 1 ">
+        <w:r>
+          <w:rPr>
+            <w:noProof/>
+          </w:rPr>
+          <w:t>8</w:t>
+        </w:r>
+      </w:fldSimple>
       <w:bookmarkEnd w:id="26"/>
       <w:r>
         <w:t xml:space="preserve"> BOP </w:t>
@@ -19681,51 +19515,25 @@
       <w:r>
         <w:t xml:space="preserve">Figure </w:t>
       </w:r>
-      <w:r>
-        <w:fldChar w:fldCharType="begin"/>
-      </w:r>
-      <w:r>
-        <w:instrText xml:space="preserve"> STYLEREF 1 \s </w:instrText>
-      </w:r>
-      <w:r>
-        <w:fldChar w:fldCharType="separate"/>
-      </w:r>
-      <w:r>
-        <w:rPr>
-          <w:noProof/>
-        </w:rPr>
-        <w:t>VIII</w:t>
-      </w:r>
-      <w:r>
-        <w:rPr>
-          <w:noProof/>
-        </w:rPr>
-        <w:fldChar w:fldCharType="end"/>
-      </w:r>
+      <w:fldSimple w:instr=" STYLEREF 1 \s ">
+        <w:r>
+          <w:rPr>
+            <w:noProof/>
+          </w:rPr>
+          <w:t>VIII</w:t>
+        </w:r>
+      </w:fldSimple>
       <w:r>
         <w:t>.</w:t>
       </w:r>
-      <w:r>
-        <w:fldChar w:fldCharType="begin"/>
-      </w:r>
-      <w:r>
-        <w:instrText xml:space="preserve"> SEQ Figure \* ARABIC \s 1 </w:instrText>
-      </w:r>
-      <w:r>
-        <w:fldChar w:fldCharType="separate"/>
-      </w:r>
-      <w:r>
-        <w:rPr>
-          <w:noProof/>
-        </w:rPr>
-        <w:t>9</w:t>
-      </w:r>
-      <w:r>
-        <w:rPr>
-          <w:noProof/>
-        </w:rPr>
-        <w:fldChar w:fldCharType="end"/>
-      </w:r>
+      <w:fldSimple w:instr=" SEQ Figure \* ARABIC \s 1 ">
+        <w:r>
+          <w:rPr>
+            <w:noProof/>
+          </w:rPr>
+          <w:t>9</w:t>
+        </w:r>
+      </w:fldSimple>
       <w:bookmarkEnd w:id="27"/>
       <w:r>
         <w:t xml:space="preserve">. </w:t>
@@ -19747,51 +19555,25 @@
       <w:r>
         <w:t xml:space="preserve">Figure </w:t>
       </w:r>
-      <w:r>
-        <w:fldChar w:fldCharType="begin"/>
-      </w:r>
-      <w:r>
-        <w:instrText xml:space="preserve"> STYLEREF 1 \s </w:instrText>
-      </w:r>
-      <w:r>
-        <w:fldChar w:fldCharType="separate"/>
-      </w:r>
-      <w:r>
-        <w:rPr>
-          <w:noProof/>
-        </w:rPr>
-        <w:t>VIII</w:t>
-      </w:r>
-      <w:r>
-        <w:rPr>
-          <w:noProof/>
-        </w:rPr>
-        <w:fldChar w:fldCharType="end"/>
-      </w:r>
+      <w:fldSimple w:instr=" STYLEREF 1 \s ">
+        <w:r>
+          <w:rPr>
+            <w:noProof/>
+          </w:rPr>
+          <w:t>VIII</w:t>
+        </w:r>
+      </w:fldSimple>
       <w:r>
         <w:t>.</w:t>
       </w:r>
-      <w:r>
-        <w:fldChar w:fldCharType="begin"/>
-      </w:r>
-      <w:r>
-        <w:instrText xml:space="preserve"> SEQ Figure \* ARABIC \s 1 </w:instrText>
-      </w:r>
-      <w:r>
-        <w:fldChar w:fldCharType="separate"/>
-      </w:r>
-      <w:r>
-        <w:rPr>
-          <w:noProof/>
-        </w:rPr>
-        <w:t>10</w:t>
-      </w:r>
-      <w:r>
-        <w:rPr>
-          <w:noProof/>
-        </w:rPr>
-        <w:fldChar w:fldCharType="end"/>
-      </w:r>
+      <w:fldSimple w:instr=" SEQ Figure \* ARABIC \s 1 ">
+        <w:r>
+          <w:rPr>
+            <w:noProof/>
+          </w:rPr>
+          <w:t>10</w:t>
+        </w:r>
+      </w:fldSimple>
       <w:bookmarkEnd w:id="28"/>
       <w:bookmarkEnd w:id="29"/>
       <w:r>
@@ -20771,51 +20553,25 @@
       <w:r>
         <w:t xml:space="preserve">Figure </w:t>
       </w:r>
-      <w:r>
-        <w:fldChar w:fldCharType="begin"/>
-      </w:r>
-      <w:r>
-        <w:instrText xml:space="preserve"> STYLEREF 1 \s </w:instrText>
-      </w:r>
-      <w:r>
-        <w:fldChar w:fldCharType="separate"/>
-      </w:r>
-      <w:r>
-        <w:rPr>
-          <w:noProof/>
-        </w:rPr>
-        <w:t>VIII</w:t>
-      </w:r>
-      <w:r>
-        <w:rPr>
-          <w:noProof/>
-        </w:rPr>
-        <w:fldChar w:fldCharType="end"/>
-      </w:r>
+      <w:fldSimple w:instr=" STYLEREF 1 \s ">
+        <w:r>
+          <w:rPr>
+            <w:noProof/>
+          </w:rPr>
+          <w:t>VIII</w:t>
+        </w:r>
+      </w:fldSimple>
       <w:r>
         <w:t>.</w:t>
       </w:r>
-      <w:r>
-        <w:fldChar w:fldCharType="begin"/>
-      </w:r>
-      <w:r>
-        <w:instrText xml:space="preserve"> SEQ Figure \* ARABIC \s 1 </w:instrText>
-      </w:r>
-      <w:r>
-        <w:fldChar w:fldCharType="separate"/>
-      </w:r>
-      <w:r>
-        <w:rPr>
-          <w:noProof/>
-        </w:rPr>
-        <w:t>11</w:t>
-      </w:r>
-      <w:r>
-        <w:rPr>
-          <w:noProof/>
-        </w:rPr>
-        <w:fldChar w:fldCharType="end"/>
-      </w:r>
+      <w:fldSimple w:instr=" SEQ Figure \* ARABIC \s 1 ">
+        <w:r>
+          <w:rPr>
+            <w:noProof/>
+          </w:rPr>
+          <w:t>11</w:t>
+        </w:r>
+      </w:fldSimple>
       <w:bookmarkEnd w:id="30"/>
       <w:r>
         <w:t xml:space="preserve">. </w:t>
@@ -20832,51 +20588,25 @@
       <w:r>
         <w:t xml:space="preserve">Figure </w:t>
       </w:r>
-      <w:r>
-        <w:fldChar w:fldCharType="begin"/>
-      </w:r>
-      <w:r>
-        <w:instrText xml:space="preserve"> STYLEREF 1 \s </w:instrText>
-      </w:r>
-      <w:r>
-        <w:fldChar w:fldCharType="separate"/>
-      </w:r>
-      <w:r>
-        <w:rPr>
-          <w:noProof/>
-        </w:rPr>
-        <w:t>VIII</w:t>
-      </w:r>
-      <w:r>
-        <w:rPr>
-          <w:noProof/>
-        </w:rPr>
-        <w:fldChar w:fldCharType="end"/>
-      </w:r>
+      <w:fldSimple w:instr=" STYLEREF 1 \s ">
+        <w:r>
+          <w:rPr>
+            <w:noProof/>
+          </w:rPr>
+          <w:t>VIII</w:t>
+        </w:r>
+      </w:fldSimple>
       <w:r>
         <w:t>.</w:t>
       </w:r>
-      <w:r>
-        <w:fldChar w:fldCharType="begin"/>
-      </w:r>
-      <w:r>
-        <w:instrText xml:space="preserve"> SEQ Figure \* ARABIC \s 1 </w:instrText>
-      </w:r>
-      <w:r>
-        <w:fldChar w:fldCharType="separate"/>
-      </w:r>
-      <w:r>
-        <w:rPr>
-          <w:noProof/>
-        </w:rPr>
-        <w:t>12</w:t>
-      </w:r>
-      <w:r>
-        <w:rPr>
-          <w:noProof/>
-        </w:rPr>
-        <w:fldChar w:fldCharType="end"/>
-      </w:r>
+      <w:fldSimple w:instr=" SEQ Figure \* ARABIC \s 1 ">
+        <w:r>
+          <w:rPr>
+            <w:noProof/>
+          </w:rPr>
+          <w:t>12</w:t>
+        </w:r>
+      </w:fldSimple>
       <w:r>
         <w:t xml:space="preserve"> </w:t>
       </w:r>
@@ -21042,51 +20772,25 @@
       <w:r>
         <w:t xml:space="preserve">Figure </w:t>
       </w:r>
-      <w:r>
-        <w:fldChar w:fldCharType="begin"/>
-      </w:r>
-      <w:r>
-        <w:instrText xml:space="preserve"> STYLEREF 1 \s </w:instrText>
-      </w:r>
-      <w:r>
-        <w:fldChar w:fldCharType="separate"/>
-      </w:r>
-      <w:r>
-        <w:rPr>
-          <w:noProof/>
-        </w:rPr>
-        <w:t>VIII</w:t>
-      </w:r>
-      <w:r>
-        <w:rPr>
-          <w:noProof/>
-        </w:rPr>
-        <w:fldChar w:fldCharType="end"/>
-      </w:r>
+      <w:fldSimple w:instr=" STYLEREF 1 \s ">
+        <w:r>
+          <w:rPr>
+            <w:noProof/>
+          </w:rPr>
+          <w:t>VIII</w:t>
+        </w:r>
+      </w:fldSimple>
       <w:r>
         <w:t>.</w:t>
       </w:r>
-      <w:r>
-        <w:fldChar w:fldCharType="begin"/>
-      </w:r>
-      <w:r>
-        <w:instrText xml:space="preserve"> SEQ Figure \* ARABIC \s 1 </w:instrText>
-      </w:r>
-      <w:r>
-        <w:fldChar w:fldCharType="separate"/>
-      </w:r>
-      <w:r>
-        <w:rPr>
-          <w:noProof/>
-        </w:rPr>
-        <w:t>13</w:t>
-      </w:r>
-      <w:r>
-        <w:rPr>
-          <w:noProof/>
-        </w:rPr>
-        <w:fldChar w:fldCharType="end"/>
-      </w:r>
+      <w:fldSimple w:instr=" SEQ Figure \* ARABIC \s 1 ">
+        <w:r>
+          <w:rPr>
+            <w:noProof/>
+          </w:rPr>
+          <w:t>13</w:t>
+        </w:r>
+      </w:fldSimple>
       <w:r>
         <w:t xml:space="preserve"> File </w:t>
       </w:r>
@@ -21501,51 +21205,25 @@
       <w:r>
         <w:t xml:space="preserve">Figure </w:t>
       </w:r>
-      <w:r>
-        <w:fldChar w:fldCharType="begin"/>
-      </w:r>
-      <w:r>
-        <w:instrText xml:space="preserve"> STYLEREF 1 \s </w:instrText>
-      </w:r>
-      <w:r>
-        <w:fldChar w:fldCharType="separate"/>
-      </w:r>
-      <w:r>
-        <w:rPr>
-          <w:noProof/>
-        </w:rPr>
-        <w:t>VIII</w:t>
-      </w:r>
-      <w:r>
-        <w:rPr>
-          <w:noProof/>
-        </w:rPr>
-        <w:fldChar w:fldCharType="end"/>
-      </w:r>
+      <w:fldSimple w:instr=" STYLEREF 1 \s ">
+        <w:r>
+          <w:rPr>
+            <w:noProof/>
+          </w:rPr>
+          <w:t>VIII</w:t>
+        </w:r>
+      </w:fldSimple>
       <w:r>
         <w:t>.</w:t>
       </w:r>
-      <w:r>
-        <w:fldChar w:fldCharType="begin"/>
-      </w:r>
-      <w:r>
-        <w:instrText xml:space="preserve"> SEQ Figure \* ARABIC \s 1 </w:instrText>
-      </w:r>
-      <w:r>
-        <w:fldChar w:fldCharType="separate"/>
-      </w:r>
-      <w:r>
-        <w:rPr>
-          <w:noProof/>
-        </w:rPr>
-        <w:t>14</w:t>
-      </w:r>
-      <w:r>
-        <w:rPr>
-          <w:noProof/>
-        </w:rPr>
-        <w:fldChar w:fldCharType="end"/>
-      </w:r>
+      <w:fldSimple w:instr=" SEQ Figure \* ARABIC \s 1 ">
+        <w:r>
+          <w:rPr>
+            <w:noProof/>
+          </w:rPr>
+          <w:t>14</w:t>
+        </w:r>
+      </w:fldSimple>
       <w:bookmarkEnd w:id="31"/>
       <w:r>
         <w:t xml:space="preserve">. File </w:t>
@@ -21566,51 +21244,25 @@
       <w:r>
         <w:t xml:space="preserve">Figure </w:t>
       </w:r>
-      <w:r>
-        <w:fldChar w:fldCharType="begin"/>
-      </w:r>
-      <w:r>
-        <w:instrText xml:space="preserve"> STYLEREF 1 \s </w:instrText>
-      </w:r>
-      <w:r>
-        <w:fldChar w:fldCharType="separate"/>
-      </w:r>
-      <w:r>
-        <w:rPr>
-          <w:noProof/>
-        </w:rPr>
-        <w:t>VIII</w:t>
-      </w:r>
-      <w:r>
-        <w:rPr>
-          <w:noProof/>
-        </w:rPr>
-        <w:fldChar w:fldCharType="end"/>
-      </w:r>
+      <w:fldSimple w:instr=" STYLEREF 1 \s ">
+        <w:r>
+          <w:rPr>
+            <w:noProof/>
+          </w:rPr>
+          <w:t>VIII</w:t>
+        </w:r>
+      </w:fldSimple>
       <w:r>
         <w:t>.</w:t>
       </w:r>
-      <w:r>
-        <w:fldChar w:fldCharType="begin"/>
-      </w:r>
-      <w:r>
-        <w:instrText xml:space="preserve"> SEQ Figure \* ARABIC \s 1 </w:instrText>
-      </w:r>
-      <w:r>
-        <w:fldChar w:fldCharType="separate"/>
-      </w:r>
-      <w:r>
-        <w:rPr>
-          <w:noProof/>
-        </w:rPr>
-        <w:t>15</w:t>
-      </w:r>
-      <w:r>
-        <w:rPr>
-          <w:noProof/>
-        </w:rPr>
-        <w:fldChar w:fldCharType="end"/>
-      </w:r>
+      <w:fldSimple w:instr=" SEQ Figure \* ARABIC \s 1 ">
+        <w:r>
+          <w:rPr>
+            <w:noProof/>
+          </w:rPr>
+          <w:t>15</w:t>
+        </w:r>
+      </w:fldSimple>
       <w:bookmarkEnd w:id="32"/>
       <w:r>
         <w:t xml:space="preserve"> File </w:t>
@@ -21876,51 +21528,25 @@
       <w:r>
         <w:t xml:space="preserve">Figure </w:t>
       </w:r>
-      <w:r>
-        <w:fldChar w:fldCharType="begin"/>
-      </w:r>
-      <w:r>
-        <w:instrText xml:space="preserve"> STYLEREF 1 \s </w:instrText>
-      </w:r>
-      <w:r>
-        <w:fldChar w:fldCharType="separate"/>
-      </w:r>
-      <w:r>
-        <w:rPr>
-          <w:noProof/>
-        </w:rPr>
-        <w:t>VIII</w:t>
-      </w:r>
-      <w:r>
-        <w:rPr>
-          <w:noProof/>
-        </w:rPr>
-        <w:fldChar w:fldCharType="end"/>
-      </w:r>
+      <w:fldSimple w:instr=" STYLEREF 1 \s ">
+        <w:r>
+          <w:rPr>
+            <w:noProof/>
+          </w:rPr>
+          <w:t>VIII</w:t>
+        </w:r>
+      </w:fldSimple>
       <w:r>
         <w:t>.</w:t>
       </w:r>
-      <w:r>
-        <w:fldChar w:fldCharType="begin"/>
-      </w:r>
-      <w:r>
-        <w:instrText xml:space="preserve"> SEQ Figure \* ARABIC \s 1 </w:instrText>
-      </w:r>
-      <w:r>
-        <w:fldChar w:fldCharType="separate"/>
-      </w:r>
-      <w:r>
-        <w:rPr>
-          <w:noProof/>
-        </w:rPr>
-        <w:t>16</w:t>
-      </w:r>
-      <w:r>
-        <w:rPr>
-          <w:noProof/>
-        </w:rPr>
-        <w:fldChar w:fldCharType="end"/>
-      </w:r>
+      <w:fldSimple w:instr=" SEQ Figure \* ARABIC \s 1 ">
+        <w:r>
+          <w:rPr>
+            <w:noProof/>
+          </w:rPr>
+          <w:t>16</w:t>
+        </w:r>
+      </w:fldSimple>
       <w:bookmarkEnd w:id="33"/>
       <w:r>
         <w:t xml:space="preserve">. </w:t>
@@ -21943,51 +21569,25 @@
       <w:r>
         <w:t xml:space="preserve">Figure </w:t>
       </w:r>
-      <w:r>
-        <w:fldChar w:fldCharType="begin"/>
-      </w:r>
-      <w:r>
-        <w:instrText xml:space="preserve"> STYLEREF 1 \s </w:instrText>
-      </w:r>
-      <w:r>
-        <w:fldChar w:fldCharType="separate"/>
-      </w:r>
-      <w:r>
-        <w:rPr>
-          <w:noProof/>
-        </w:rPr>
-        <w:t>VIII</w:t>
-      </w:r>
-      <w:r>
-        <w:rPr>
-          <w:noProof/>
-        </w:rPr>
-        <w:fldChar w:fldCharType="end"/>
-      </w:r>
+      <w:fldSimple w:instr=" STYLEREF 1 \s ">
+        <w:r>
+          <w:rPr>
+            <w:noProof/>
+          </w:rPr>
+          <w:t>VIII</w:t>
+        </w:r>
+      </w:fldSimple>
       <w:r>
         <w:t>.</w:t>
       </w:r>
-      <w:r>
-        <w:fldChar w:fldCharType="begin"/>
-      </w:r>
-      <w:r>
-        <w:instrText xml:space="preserve"> SEQ Figure \* ARABIC \s 1 </w:instrText>
-      </w:r>
-      <w:r>
-        <w:fldChar w:fldCharType="separate"/>
-      </w:r>
-      <w:r>
-        <w:rPr>
-          <w:noProof/>
-        </w:rPr>
-        <w:t>17</w:t>
-      </w:r>
-      <w:r>
-        <w:rPr>
-          <w:noProof/>
-        </w:rPr>
-        <w:fldChar w:fldCharType="end"/>
-      </w:r>
+      <w:fldSimple w:instr=" SEQ Figure \* ARABIC \s 1 ">
+        <w:r>
+          <w:rPr>
+            <w:noProof/>
+          </w:rPr>
+          <w:t>17</w:t>
+        </w:r>
+      </w:fldSimple>
       <w:bookmarkEnd w:id="35"/>
       <w:r>
         <w:t xml:space="preserve"> </w:t>
@@ -22278,51 +21878,25 @@
         <w:lastRenderedPageBreak/>
         <w:t xml:space="preserve">Figure </w:t>
       </w:r>
-      <w:r>
-        <w:fldChar w:fldCharType="begin"/>
-      </w:r>
-      <w:r>
-        <w:instrText xml:space="preserve"> STYLEREF 1 \s </w:instrText>
-      </w:r>
-      <w:r>
-        <w:fldChar w:fldCharType="separate"/>
-      </w:r>
-      <w:r>
-        <w:rPr>
-          <w:noProof/>
-        </w:rPr>
-        <w:t>VIII</w:t>
-      </w:r>
-      <w:r>
-        <w:rPr>
-          <w:noProof/>
-        </w:rPr>
-        <w:fldChar w:fldCharType="end"/>
-      </w:r>
+      <w:fldSimple w:instr=" STYLEREF 1 \s ">
+        <w:r>
+          <w:rPr>
+            <w:noProof/>
+          </w:rPr>
+          <w:t>VIII</w:t>
+        </w:r>
+      </w:fldSimple>
       <w:r>
         <w:t>.</w:t>
       </w:r>
-      <w:r>
-        <w:fldChar w:fldCharType="begin"/>
-      </w:r>
-      <w:r>
-        <w:instrText xml:space="preserve"> SEQ Figure \* ARABIC \s 1 </w:instrText>
-      </w:r>
-      <w:r>
-        <w:fldChar w:fldCharType="separate"/>
-      </w:r>
-      <w:r>
-        <w:rPr>
-          <w:noProof/>
-        </w:rPr>
-        <w:t>18</w:t>
-      </w:r>
-      <w:r>
-        <w:rPr>
-          <w:noProof/>
-        </w:rPr>
-        <w:fldChar w:fldCharType="end"/>
-      </w:r>
+      <w:fldSimple w:instr=" SEQ Figure \* ARABIC \s 1 ">
+        <w:r>
+          <w:rPr>
+            <w:noProof/>
+          </w:rPr>
+          <w:t>18</w:t>
+        </w:r>
+      </w:fldSimple>
       <w:bookmarkEnd w:id="37"/>
       <w:r>
         <w:t xml:space="preserve"> File C_C_TB_vdW.txt</w:t>
@@ -22607,51 +22181,25 @@
       <w:r>
         <w:t xml:space="preserve">Figure </w:t>
       </w:r>
-      <w:r>
-        <w:fldChar w:fldCharType="begin"/>
-      </w:r>
-      <w:r>
-        <w:instrText xml:space="preserve"> STYLEREF 1 \s </w:instrText>
-      </w:r>
-      <w:r>
-        <w:fldChar w:fldCharType="separate"/>
-      </w:r>
-      <w:r>
-        <w:rPr>
-          <w:noProof/>
-        </w:rPr>
-        <w:t>VIII</w:t>
-      </w:r>
-      <w:r>
-        <w:rPr>
-          <w:noProof/>
-        </w:rPr>
-        <w:fldChar w:fldCharType="end"/>
-      </w:r>
+      <w:fldSimple w:instr=" STYLEREF 1 \s ">
+        <w:r>
+          <w:rPr>
+            <w:noProof/>
+          </w:rPr>
+          <w:t>VIII</w:t>
+        </w:r>
+      </w:fldSimple>
       <w:r>
         <w:t>.</w:t>
       </w:r>
-      <w:r>
-        <w:fldChar w:fldCharType="begin"/>
-      </w:r>
-      <w:r>
-        <w:instrText xml:space="preserve"> SEQ Figure \* ARABIC \s 1 </w:instrText>
-      </w:r>
-      <w:r>
-        <w:fldChar w:fldCharType="separate"/>
-      </w:r>
-      <w:r>
-        <w:rPr>
-          <w:noProof/>
-        </w:rPr>
-        <w:t>19</w:t>
-      </w:r>
-      <w:r>
-        <w:rPr>
-          <w:noProof/>
-        </w:rPr>
-        <w:fldChar w:fldCharType="end"/>
-      </w:r>
+      <w:fldSimple w:instr=" SEQ Figure \* ARABIC \s 1 ">
+        <w:r>
+          <w:rPr>
+            <w:noProof/>
+          </w:rPr>
+          <w:t>19</w:t>
+        </w:r>
+      </w:fldSimple>
       <w:bookmarkEnd w:id="39"/>
       <w:r>
         <w:t xml:space="preserve"> File C_C_TB_Coulomb.txt</w:t>
@@ -28000,51 +27548,25 @@
       <w:r>
         <w:t xml:space="preserve">Figure </w:t>
       </w:r>
-      <w:r>
-        <w:fldChar w:fldCharType="begin"/>
-      </w:r>
-      <w:r>
-        <w:instrText xml:space="preserve"> STYLEREF 1 \s </w:instrText>
-      </w:r>
-      <w:r>
-        <w:fldChar w:fldCharType="separate"/>
-      </w:r>
-      <w:r>
-        <w:rPr>
-          <w:noProof/>
-        </w:rPr>
-        <w:t>VIII</w:t>
-      </w:r>
-      <w:r>
-        <w:rPr>
-          <w:noProof/>
-        </w:rPr>
-        <w:fldChar w:fldCharType="end"/>
-      </w:r>
+      <w:fldSimple w:instr=" STYLEREF 1 \s ">
+        <w:r>
+          <w:rPr>
+            <w:noProof/>
+          </w:rPr>
+          <w:t>VIII</w:t>
+        </w:r>
+      </w:fldSimple>
       <w:r>
         <w:t>.</w:t>
       </w:r>
-      <w:r>
-        <w:fldChar w:fldCharType="begin"/>
-      </w:r>
-      <w:r>
-        <w:instrText xml:space="preserve"> SEQ Figure \* ARABIC \s 1 </w:instrText>
-      </w:r>
-      <w:r>
-        <w:fldChar w:fldCharType="separate"/>
-      </w:r>
-      <w:r>
-        <w:rPr>
-          <w:noProof/>
-        </w:rPr>
-        <w:t>21</w:t>
-      </w:r>
-      <w:r>
-        <w:rPr>
-          <w:noProof/>
-        </w:rPr>
-        <w:fldChar w:fldCharType="end"/>
-      </w:r>
+      <w:fldSimple w:instr=" SEQ Figure \* ARABIC \s 1 ">
+        <w:r>
+          <w:rPr>
+            <w:noProof/>
+          </w:rPr>
+          <w:t>21</w:t>
+        </w:r>
+      </w:fldSimple>
       <w:bookmarkEnd w:id="53"/>
       <w:r>
         <w:t xml:space="preserve"> File </w:t>
@@ -28194,25 +27716,51 @@
       <w:r>
         <w:t xml:space="preserve">Figure </w:t>
       </w:r>
-      <w:fldSimple w:instr=" STYLEREF 1 \s ">
-        <w:r>
-          <w:rPr>
-            <w:noProof/>
-          </w:rPr>
-          <w:t>VIII</w:t>
-        </w:r>
-      </w:fldSimple>
+      <w:r>
+        <w:fldChar w:fldCharType="begin"/>
+      </w:r>
+      <w:r>
+        <w:instrText xml:space="preserve"> STYLEREF 1 \s </w:instrText>
+      </w:r>
+      <w:r>
+        <w:fldChar w:fldCharType="separate"/>
+      </w:r>
+      <w:r>
+        <w:rPr>
+          <w:noProof/>
+        </w:rPr>
+        <w:t>VIII</w:t>
+      </w:r>
+      <w:r>
+        <w:rPr>
+          <w:noProof/>
+        </w:rPr>
+        <w:fldChar w:fldCharType="end"/>
+      </w:r>
       <w:r>
         <w:t>.</w:t>
       </w:r>
-      <w:fldSimple w:instr=" SEQ Figure \* ARABIC \s 1 ">
-        <w:r>
-          <w:rPr>
-            <w:noProof/>
-          </w:rPr>
-          <w:t>22</w:t>
-        </w:r>
-      </w:fldSimple>
+      <w:r>
+        <w:fldChar w:fldCharType="begin"/>
+      </w:r>
+      <w:r>
+        <w:instrText xml:space="preserve"> SEQ Figure \* ARABIC \s 1 </w:instrText>
+      </w:r>
+      <w:r>
+        <w:fldChar w:fldCharType="separate"/>
+      </w:r>
+      <w:r>
+        <w:rPr>
+          <w:noProof/>
+        </w:rPr>
+        <w:t>22</w:t>
+      </w:r>
+      <w:r>
+        <w:rPr>
+          <w:noProof/>
+        </w:rPr>
+        <w:fldChar w:fldCharType="end"/>
+      </w:r>
       <w:bookmarkEnd w:id="54"/>
       <w:r>
         <w:t xml:space="preserve"> File Unit_cell_equilibrium.txt</w:t>
@@ -28391,51 +27939,25 @@
       <w:r>
         <w:t xml:space="preserve">Figure </w:t>
       </w:r>
-      <w:r>
-        <w:fldChar w:fldCharType="begin"/>
-      </w:r>
-      <w:r>
-        <w:instrText xml:space="preserve"> STYLEREF 1 \s </w:instrText>
-      </w:r>
-      <w:r>
-        <w:fldChar w:fldCharType="separate"/>
-      </w:r>
-      <w:r>
-        <w:rPr>
-          <w:noProof/>
-        </w:rPr>
-        <w:t>VIII</w:t>
-      </w:r>
-      <w:r>
-        <w:rPr>
-          <w:noProof/>
-        </w:rPr>
-        <w:fldChar w:fldCharType="end"/>
-      </w:r>
+      <w:fldSimple w:instr=" STYLEREF 1 \s ">
+        <w:r>
+          <w:rPr>
+            <w:noProof/>
+          </w:rPr>
+          <w:t>VIII</w:t>
+        </w:r>
+      </w:fldSimple>
       <w:r>
         <w:t>.</w:t>
       </w:r>
-      <w:r>
-        <w:fldChar w:fldCharType="begin"/>
-      </w:r>
-      <w:r>
-        <w:instrText xml:space="preserve"> SEQ Figure \* ARABIC \s 1 </w:instrText>
-      </w:r>
-      <w:r>
-        <w:fldChar w:fldCharType="separate"/>
-      </w:r>
-      <w:r>
-        <w:rPr>
-          <w:noProof/>
-        </w:rPr>
-        <w:t>23</w:t>
-      </w:r>
-      <w:r>
-        <w:rPr>
-          <w:noProof/>
-        </w:rPr>
-        <w:fldChar w:fldCharType="end"/>
-      </w:r>
+      <w:fldSimple w:instr=" SEQ Figure \* ARABIC \s 1 ">
+        <w:r>
+          <w:rPr>
+            <w:noProof/>
+          </w:rPr>
+          <w:t>23</w:t>
+        </w:r>
+      </w:fldSimple>
       <w:bookmarkEnd w:id="56"/>
       <w:r>
         <w:t xml:space="preserve"> </w:t>
@@ -29305,54 +28827,25 @@
       <w:r>
         <w:t xml:space="preserve">Figure </w:t>
       </w:r>
-      <w:r>
-        <w:fldChar w:fldCharType="begin"/>
-      </w:r>
-      <w:r>
-        <w:instrText xml:space="preserve"> STYLEREF 1 \s </w:instrText>
-      </w:r>
-      <w:r>
-        <w:fldChar w:fldCharType="separate"/>
-      </w:r>
-      <w:r>
-        <w:rPr>
-          <w:noProof/>
-        </w:rPr>
-        <w:t>VIII</w:t>
-      </w:r>
-      <w:r>
-        <w:rPr>
-          <w:noProof/>
-        </w:rPr>
-        <w:fldChar w:fldCharType="end"/>
-      </w:r>
+      <w:fldSimple w:instr=" STYLEREF 1 \s ">
+        <w:r>
+          <w:rPr>
+            <w:noProof/>
+          </w:rPr>
+          <w:t>VIII</w:t>
+        </w:r>
+      </w:fldSimple>
       <w:r>
         <w:t>.</w:t>
       </w:r>
-      <w:r>
-        <w:fldChar w:fldCharType="begin"/>
-      </w:r>
-      <w:r>
-        <w:instrText xml:space="preserve"> SEQ Figure \* A</w:instrText>
-      </w:r>
-      <w:r>
-        <w:instrText xml:space="preserve">RABIC \s 1 </w:instrText>
-      </w:r>
-      <w:r>
-        <w:fldChar w:fldCharType="separate"/>
-      </w:r>
-      <w:r>
-        <w:rPr>
-          <w:noProof/>
-        </w:rPr>
-        <w:t>24</w:t>
-      </w:r>
-      <w:r>
-        <w:rPr>
-          <w:noProof/>
-        </w:rPr>
-        <w:fldChar w:fldCharType="end"/>
-      </w:r>
+      <w:fldSimple w:instr=" SEQ Figure \* ARABIC \s 1 ">
+        <w:r>
+          <w:rPr>
+            <w:noProof/>
+          </w:rPr>
+          <w:t>24</w:t>
+        </w:r>
+      </w:fldSimple>
       <w:bookmarkEnd w:id="60"/>
       <w:r>
         <w:t>. Example of k_grid.dat file</w:t>
@@ -30340,7 +29833,13 @@
         <w:t>In the output folder, XTANT</w:t>
       </w:r>
       <w:r>
-        <w:t xml:space="preserve"> creates a text-file named </w:t>
+        <w:t xml:space="preserve"> creates a text</w:t>
+      </w:r>
+      <w:r>
+        <w:t xml:space="preserve"> </w:t>
+      </w:r>
+      <w:r>
+        <w:t xml:space="preserve">file named </w:t>
       </w:r>
       <w:r>
         <w:rPr>
@@ -30419,16 +29918,327 @@
     </w:p>
     <w:p>
       <w:pPr>
+        <w:pStyle w:val="ListParagraph"/>
+        <w:numPr>
+          <w:ilvl w:val="0"/>
+          <w:numId w:val="3"/>
+        </w:numPr>
+        <w:ind w:left="284" w:hanging="284"/>
+        <w:jc w:val="both"/>
+      </w:pPr>
+      <w:r>
+        <w:lastRenderedPageBreak/>
+        <w:t>Thermostat_Ta “number” : to change the temperature of the atomic Berendsen thermostat. The number sets the new atomic temperature in [K]. Negative number switches off the atomic thermostat.</w:t>
+      </w:r>
+    </w:p>
+    <w:p>
+      <w:pPr>
+        <w:pStyle w:val="ListParagraph"/>
+        <w:numPr>
+          <w:ilvl w:val="0"/>
+          <w:numId w:val="3"/>
+        </w:numPr>
+        <w:ind w:left="284" w:hanging="284"/>
+        <w:jc w:val="both"/>
+      </w:pPr>
+      <w:r>
+        <w:t>Thermostat_</w:t>
+      </w:r>
+      <w:r>
+        <w:t>dt_</w:t>
+      </w:r>
+      <w:r>
+        <w:t xml:space="preserve">a “number” : to change the </w:t>
+      </w:r>
+      <w:r>
+        <w:t xml:space="preserve">characteristic </w:t>
+      </w:r>
+      <w:r>
+        <w:t xml:space="preserve">time </w:t>
+      </w:r>
+      <w:r>
+        <w:t xml:space="preserve">of the atomic Berendsen thermostat. The number sets the new </w:t>
+      </w:r>
+      <w:r>
+        <w:t xml:space="preserve">characteristic time of the thermostat </w:t>
+      </w:r>
+      <w:r>
+        <w:t>in [</w:t>
+      </w:r>
+      <w:r>
+        <w:t>fs</w:t>
+      </w:r>
+      <w:r>
+        <w:t>]. Negative number switches off the atomic thermostat.</w:t>
+      </w:r>
+    </w:p>
+    <w:p>
+      <w:pPr>
+        <w:pStyle w:val="ListParagraph"/>
+        <w:numPr>
+          <w:ilvl w:val="0"/>
+          <w:numId w:val="3"/>
+        </w:numPr>
+        <w:ind w:left="284" w:hanging="284"/>
+        <w:jc w:val="both"/>
+      </w:pPr>
+      <w:r>
+        <w:t>Thermostat_T</w:t>
+      </w:r>
+      <w:r>
+        <w:t>e</w:t>
+      </w:r>
+      <w:r>
+        <w:t xml:space="preserve"> “number” : to change the </w:t>
+      </w:r>
+      <w:r>
+        <w:t xml:space="preserve">temperature </w:t>
+      </w:r>
+      <w:r>
+        <w:t xml:space="preserve">of the </w:t>
+      </w:r>
+      <w:r>
+        <w:t xml:space="preserve">electronic </w:t>
+      </w:r>
+      <w:r>
+        <w:t>Berendsen thermostat. The number sets the new atomic temperature in [K]. Negative number switches off the electronic thermostat.</w:t>
+      </w:r>
+    </w:p>
+    <w:p>
+      <w:pPr>
+        <w:pStyle w:val="ListParagraph"/>
+        <w:numPr>
+          <w:ilvl w:val="0"/>
+          <w:numId w:val="3"/>
+        </w:numPr>
+        <w:ind w:left="284" w:hanging="284"/>
+        <w:jc w:val="both"/>
+      </w:pPr>
+      <w:r>
+        <w:t>Thermostat_dt_</w:t>
+      </w:r>
+      <w:r>
+        <w:t>e</w:t>
+      </w:r>
+      <w:r>
+        <w:t xml:space="preserve"> “number” : to change the characteristic </w:t>
+      </w:r>
+      <w:r>
+        <w:t xml:space="preserve">time </w:t>
+      </w:r>
+      <w:r>
+        <w:t xml:space="preserve">of the </w:t>
+      </w:r>
+      <w:r>
+        <w:t>electronic</w:t>
+      </w:r>
+      <w:r>
+        <w:t xml:space="preserve"> Berendsen thermostat. The number sets the new characteristic time of the thermostat in [fs]. Negative number switches off the </w:t>
+      </w:r>
+      <w:r>
+        <w:t>electronic</w:t>
+      </w:r>
+      <w:r>
+        <w:t xml:space="preserve"> thermostat.</w:t>
+      </w:r>
+    </w:p>
+    <w:p>
+      <w:pPr>
         <w:ind w:left="360"/>
         <w:jc w:val="both"/>
+      </w:pPr>
+      <w:r>
+        <w:t xml:space="preserve">For example, the following lines in the file shown in will </w:t>
+      </w:r>
+      <w:r>
+        <w:t>re</w:t>
+      </w:r>
+      <w:r>
+        <w:t xml:space="preserve">set </w:t>
+      </w:r>
+      <w:r>
+        <w:t xml:space="preserve">(1) </w:t>
+      </w:r>
+      <w:r>
+        <w:t xml:space="preserve">the </w:t>
+      </w:r>
+      <w:r>
+        <w:t xml:space="preserve">duration of simulation to 1000 fs, (2) the printout timestep to 10 fs, (3) atomic thermostat to the temperature of 300 K, (4) the characteristic time of the atomic thermostat to 150 fs, and (5) switch off the electronic thermostat, see </w:t>
+      </w:r>
+      <w:r>
+        <w:fldChar w:fldCharType="begin"/>
+      </w:r>
+      <w:r>
+        <w:instrText xml:space="preserve"> REF _Ref137715076 \h </w:instrText>
+      </w:r>
+      <w:r>
+        <w:fldChar w:fldCharType="separate"/>
+      </w:r>
+      <w:r>
+        <w:t xml:space="preserve">Figure </w:t>
+      </w:r>
+      <w:r>
+        <w:rPr>
+          <w:noProof/>
+        </w:rPr>
+        <w:t>IX</w:t>
+      </w:r>
+      <w:r>
+        <w:t>.</w:t>
+      </w:r>
+      <w:r>
+        <w:rPr>
+          <w:noProof/>
+        </w:rPr>
+        <w:t>1</w:t>
+      </w:r>
+      <w:r>
+        <w:fldChar w:fldCharType="end"/>
+      </w:r>
+      <w:r>
+        <w:t>.</w:t>
+      </w:r>
+    </w:p>
+    <w:p>
+      <w:pPr>
+        <w:ind w:left="360"/>
+        <w:jc w:val="both"/>
+      </w:pPr>
+      <w:r>
+        <w:rPr>
+          <w:noProof/>
+        </w:rPr>
+        <w:drawing>
+          <wp:inline distT="0" distB="0" distL="0" distR="0" wp14:anchorId="7CE37D28" wp14:editId="7B8072FF">
+            <wp:extent cx="2251494" cy="794627"/>
+            <wp:effectExtent l="0" t="0" r="0" b="0"/>
+            <wp:docPr id="25" name="Picture 25"/>
+            <wp:cNvGraphicFramePr>
+              <a:graphicFrameLocks xmlns:a="http://schemas.openxmlformats.org/drawingml/2006/main" noChangeAspect="1"/>
+            </wp:cNvGraphicFramePr>
+            <a:graphic xmlns:a="http://schemas.openxmlformats.org/drawingml/2006/main">
+              <a:graphicData uri="http://schemas.openxmlformats.org/drawingml/2006/picture">
+                <pic:pic xmlns:pic="http://schemas.openxmlformats.org/drawingml/2006/picture">
+                  <pic:nvPicPr>
+                    <pic:cNvPr id="1" name=""/>
+                    <pic:cNvPicPr/>
+                  </pic:nvPicPr>
+                  <pic:blipFill rotWithShape="1">
+                    <a:blip r:embed="rId53"/>
+                    <a:srcRect l="810" t="12253" r="83521" b="77911"/>
+                    <a:stretch/>
+                  </pic:blipFill>
+                  <pic:spPr bwMode="auto">
+                    <a:xfrm>
+                      <a:off x="0" y="0"/>
+                      <a:ext cx="2262128" cy="798380"/>
+                    </a:xfrm>
+                    <a:prstGeom prst="rect">
+                      <a:avLst/>
+                    </a:prstGeom>
+                    <a:ln>
+                      <a:noFill/>
+                    </a:ln>
+                    <a:extLst>
+                      <a:ext uri="{53640926-AAD7-44D8-BBD7-CCE9431645EC}">
+                        <a14:shadowObscured xmlns:a14="http://schemas.microsoft.com/office/drawing/2010/main"/>
+                      </a:ext>
+                    </a:extLst>
+                  </pic:spPr>
+                </pic:pic>
+              </a:graphicData>
+            </a:graphic>
+          </wp:inline>
+        </w:drawing>
+      </w:r>
+    </w:p>
+    <w:p>
+      <w:pPr>
+        <w:pStyle w:val="Caption"/>
+      </w:pPr>
+      <w:bookmarkStart w:id="66" w:name="_Ref137715076"/>
+      <w:r>
+        <w:t xml:space="preserve">Figure </w:t>
+      </w:r>
+      <w:r>
+        <w:fldChar w:fldCharType="begin"/>
+      </w:r>
+      <w:r>
+        <w:instrText xml:space="preserve"> STYLEREF 1 \s </w:instrText>
+      </w:r>
+      <w:r>
+        <w:fldChar w:fldCharType="separate"/>
+      </w:r>
+      <w:r>
+        <w:rPr>
+          <w:noProof/>
+        </w:rPr>
+        <w:t>IX</w:t>
+      </w:r>
+      <w:r>
+        <w:rPr>
+          <w:noProof/>
+        </w:rPr>
+        <w:fldChar w:fldCharType="end"/>
+      </w:r>
+      <w:r>
+        <w:t>.</w:t>
+      </w:r>
+      <w:r>
+        <w:fldChar w:fldCharType="begin"/>
+      </w:r>
+      <w:r>
+        <w:instrText xml:space="preserve"> SEQ Figure \* ARABIC \s 1 </w:instrText>
+      </w:r>
+      <w:r>
+        <w:fldChar w:fldCharType="separate"/>
+      </w:r>
+      <w:r>
+        <w:rPr>
+          <w:noProof/>
+        </w:rPr>
+        <w:t>1</w:t>
+      </w:r>
+      <w:r>
+        <w:rPr>
+          <w:noProof/>
+        </w:rPr>
+        <w:fldChar w:fldCharType="end"/>
+      </w:r>
+      <w:bookmarkEnd w:id="66"/>
+      <w:r>
+        <w:t xml:space="preserve"> Example of </w:t>
+      </w:r>
+      <w:r>
+        <w:t>the communication file</w:t>
+      </w:r>
+      <w:r>
+        <w:t>.</w:t>
+      </w:r>
+    </w:p>
+    <w:p>
+      <w:pPr>
+        <w:ind w:left="360"/>
+        <w:jc w:val="both"/>
+      </w:pPr>
+      <w:r>
+        <w:t>At the end of simulation</w:t>
+      </w:r>
+      <w:r>
+        <w:t>,</w:t>
+      </w:r>
+      <w:r>
+        <w:t xml:space="preserve"> this file is deleted.</w:t>
+      </w:r>
+    </w:p>
+    <w:p>
+      <w:pPr>
+        <w:ind w:left="360"/>
+        <w:jc w:val="both"/>
         <w:rPr>
           <w:lang w:val="en-US"/>
         </w:rPr>
       </w:pPr>
-      <w:r>
-        <w:lastRenderedPageBreak/>
-        <w:t>At the end of simulation this file is deleted.</w:t>
-      </w:r>
     </w:p>
     <w:p>
       <w:pPr>
@@ -30438,11 +30248,11 @@
           <w:numId w:val="11"/>
         </w:numPr>
       </w:pPr>
-      <w:bookmarkStart w:id="66" w:name="_Toc135729423"/>
+      <w:bookmarkStart w:id="67" w:name="_Toc135729423"/>
       <w:r>
         <w:t>Plotting:  OUTPUT_Gnuplot_all.sh</w:t>
       </w:r>
-      <w:bookmarkEnd w:id="66"/>
+      <w:bookmarkEnd w:id="67"/>
     </w:p>
     <w:p>
       <w:pPr>
@@ -30549,6 +30359,7 @@
         <w:jc w:val="both"/>
       </w:pPr>
       <w:r>
+        <w:lastRenderedPageBreak/>
         <w:t>OUTPU</w:t>
       </w:r>
       <w:r>
@@ -30700,7 +30511,6 @@
         <w:jc w:val="both"/>
       </w:pPr>
       <w:r>
-        <w:lastRenderedPageBreak/>
         <w:t>OUTPUT_pressure_Gnuplot.sh</w:t>
       </w:r>
       <w:r>
@@ -30823,14 +30633,15 @@
         <w:ind w:left="714" w:hanging="357"/>
         <w:jc w:val="both"/>
       </w:pPr>
-      <w:bookmarkStart w:id="67" w:name="_Toc135729424"/>
-      <w:r>
+      <w:bookmarkStart w:id="68" w:name="_Toc135729424"/>
+      <w:r>
+        <w:lastRenderedPageBreak/>
         <w:t>Output d</w:t>
       </w:r>
       <w:r>
         <w:t>ata files</w:t>
       </w:r>
-      <w:bookmarkEnd w:id="67"/>
+      <w:bookmarkEnd w:id="68"/>
     </w:p>
     <w:p>
       <w:pPr>
@@ -31101,7 +30912,6 @@
         <w:jc w:val="both"/>
       </w:pPr>
       <w:r>
-        <w:lastRenderedPageBreak/>
         <w:t>and further: Partial coupling parameter for each type of pair atoms [</w:t>
       </w:r>
       <w:r>
@@ -31338,6 +31148,7 @@
         <w:jc w:val="both"/>
       </w:pPr>
       <w:r>
+        <w:lastRenderedPageBreak/>
         <w:t>PDOS corresponding to atomic orbital contributions into DOS will be printed out only if the user set the PDOS parameter to 1 (see input file NUMERICAL_PARAMETERS above). The number of columns will depend on the number of elements in the compound and basis set used. E.g., for one element with sp</w:t>
       </w:r>
       <w:r>
@@ -31690,7 +31501,6 @@
         </w:rPr>
       </w:pPr>
       <w:r>
-        <w:lastRenderedPageBreak/>
         <w:t>File created only if printing out spectrum of optical coefficients is set by the user.</w:t>
       </w:r>
       <w:r>
@@ -31955,7 +31765,11 @@
         <w:t>.</w:t>
       </w:r>
       <w:r>
-        <w:t xml:space="preserve"> In case nonequilibrium distributions are used, such as BO or relaxation-time approximation, there is the third </w:t>
+        <w:t xml:space="preserve"> In case nonequilibrium distributions are used, such as BO or </w:t>
+      </w:r>
+      <w:r>
+        <w:lastRenderedPageBreak/>
+        <w:t xml:space="preserve">relaxation-time approximation, there is the third </w:t>
       </w:r>
       <w:r>
         <w:t>column</w:t>
@@ -32283,7 +32097,6 @@
         <w:jc w:val="both"/>
       </w:pPr>
       <w:r>
-        <w:lastRenderedPageBreak/>
         <w:t>Electrons h</w:t>
       </w:r>
       <w:r>
@@ -32531,6 +32344,7 @@
         <w:jc w:val="both"/>
       </w:pPr>
       <w:r>
+        <w:lastRenderedPageBreak/>
         <w:t>Total energy in the system (atoms, electrons, holes)</w:t>
       </w:r>
       <w:r>
@@ -32917,7 +32731,6 @@
         <w:jc w:val="both"/>
       </w:pPr>
       <w:r>
-        <w:lastRenderedPageBreak/>
         <w:t>(</w:t>
       </w:r>
       <w:r>
@@ -33108,11 +32921,11 @@
         </w:numPr>
         <w:jc w:val="both"/>
       </w:pPr>
-      <w:bookmarkStart w:id="68" w:name="_Toc135729425"/>
+      <w:bookmarkStart w:id="69" w:name="_Toc135729425"/>
       <w:r>
         <w:t>…_CONVOLVED.dat output data files</w:t>
       </w:r>
-      <w:bookmarkEnd w:id="68"/>
+      <w:bookmarkEnd w:id="69"/>
     </w:p>
     <w:p>
       <w:pPr>
@@ -33181,13 +32994,14 @@
           <w:numId w:val="28"/>
         </w:numPr>
       </w:pPr>
-      <w:bookmarkStart w:id="69" w:name="_Ref113545867"/>
-      <w:bookmarkStart w:id="70" w:name="_Toc135729426"/>
-      <w:r>
+      <w:bookmarkStart w:id="70" w:name="_Ref113545867"/>
+      <w:bookmarkStart w:id="71" w:name="_Toc135729426"/>
+      <w:r>
+        <w:lastRenderedPageBreak/>
         <w:t>Post-processing</w:t>
       </w:r>
-      <w:bookmarkEnd w:id="69"/>
       <w:bookmarkEnd w:id="70"/>
+      <w:bookmarkEnd w:id="71"/>
     </w:p>
     <w:p>
       <w:pPr>
@@ -33249,14 +33063,14 @@
           <w:rFonts w:eastAsiaTheme="minorHAnsi"/>
         </w:rPr>
       </w:pPr>
-      <w:bookmarkStart w:id="71" w:name="_Toc135729427"/>
+      <w:bookmarkStart w:id="72" w:name="_Toc135729427"/>
       <w:r>
         <w:rPr>
           <w:rFonts w:eastAsiaTheme="minorHAnsi"/>
         </w:rPr>
         <w:t>Extracting pair correlation function</w:t>
       </w:r>
-      <w:bookmarkEnd w:id="71"/>
+      <w:bookmarkEnd w:id="72"/>
       <w:r>
         <w:rPr>
           <w:rFonts w:eastAsiaTheme="minorHAnsi"/>
@@ -33444,15 +33258,14 @@
           <w:color w:val="4F81BD" w:themeColor="accent1"/>
         </w:rPr>
       </w:pPr>
-      <w:bookmarkStart w:id="72" w:name="_Toc135729428"/>
+      <w:bookmarkStart w:id="73" w:name="_Toc135729428"/>
       <w:r>
         <w:rPr>
           <w:color w:val="4F81BD" w:themeColor="accent1"/>
         </w:rPr>
-        <w:lastRenderedPageBreak/>
         <w:t>Calculation of velocity autocorrelation and phonon spectra</w:t>
       </w:r>
-      <w:bookmarkEnd w:id="72"/>
+      <w:bookmarkEnd w:id="73"/>
     </w:p>
     <w:p>
       <w:pPr>
@@ -33827,6 +33640,7 @@
         <w:rPr>
           <w:lang w:val="en-US"/>
         </w:rPr>
+        <w:lastRenderedPageBreak/>
         <w:t>VAF [arb.</w:t>
       </w:r>
       <w:r>
@@ -33998,8 +33812,8 @@
           <w:color w:val="4F81BD" w:themeColor="accent1"/>
         </w:rPr>
       </w:pPr>
-      <w:bookmarkStart w:id="73" w:name="_Ref71362056"/>
-      <w:bookmarkStart w:id="74" w:name="_Toc135729429"/>
+      <w:bookmarkStart w:id="74" w:name="_Ref71362056"/>
+      <w:bookmarkStart w:id="75" w:name="_Toc135729429"/>
       <w:r>
         <w:rPr>
           <w:color w:val="4F81BD" w:themeColor="accent1"/>
@@ -34076,7 +33890,7 @@
         </w:rPr>
         <w:t>)</w:t>
       </w:r>
-      <w:bookmarkEnd w:id="73"/>
+      <w:bookmarkEnd w:id="74"/>
       <w:r>
         <w:rPr>
           <w:color w:val="4F81BD" w:themeColor="accent1"/>
@@ -34109,7 +33923,7 @@
         </w:rPr>
         <w:t>)</w:t>
       </w:r>
-      <w:bookmarkEnd w:id="74"/>
+      <w:bookmarkEnd w:id="75"/>
     </w:p>
     <w:p>
       <w:pPr>
@@ -34572,11 +34386,7 @@
         <w:t>5</w:t>
       </w:r>
       <w:r>
-        <w:t xml:space="preserve"> eV/atom, chose different pulse durations </w:t>
-      </w:r>
-      <w:r>
-        <w:lastRenderedPageBreak/>
-        <w:t>between 10-</w:t>
+        <w:t xml:space="preserve"> eV/atom, chose different pulse durations between 10-</w:t>
       </w:r>
       <w:r>
         <w:t>3</w:t>
@@ -34811,6 +34621,7 @@
         <w:t xml:space="preserve">and </w:t>
       </w:r>
       <w:r>
+        <w:lastRenderedPageBreak/>
         <w:t>OUTPUT_pressure_and_stress.dat</w:t>
       </w:r>
       <w:r>
@@ -35107,7 +34918,6 @@
     </w:p>
     <w:p>
       <w:r>
-        <w:lastRenderedPageBreak/>
         <w:t>Which</w:t>
       </w:r>
       <w:r>
@@ -35232,6 +35042,7 @@
         </w:numPr>
       </w:pPr>
       <w:r>
+        <w:lastRenderedPageBreak/>
         <w:t>Electronic temperature Te in [K]</w:t>
       </w:r>
     </w:p>
@@ -35373,14 +35184,14 @@
           <w:color w:val="4F81BD" w:themeColor="accent1"/>
         </w:rPr>
       </w:pPr>
-      <w:bookmarkStart w:id="75" w:name="_Toc135729430"/>
+      <w:bookmarkStart w:id="76" w:name="_Toc135729430"/>
       <w:r>
         <w:rPr>
           <w:color w:val="4F81BD" w:themeColor="accent1"/>
         </w:rPr>
         <w:t>Extracting optical parameters for given wavelength from the spectrum</w:t>
       </w:r>
-      <w:bookmarkEnd w:id="75"/>
+      <w:bookmarkEnd w:id="76"/>
     </w:p>
     <w:p>
       <w:pPr>
@@ -35503,7 +35314,6 @@
         <w:jc w:val="both"/>
       </w:pPr>
       <w:r>
-        <w:lastRenderedPageBreak/>
         <w:t xml:space="preserve">It also requires the following additional input file to be present: </w:t>
       </w:r>
       <w:r>
@@ -35557,7 +35367,7 @@
                     <pic:cNvPicPr/>
                   </pic:nvPicPr>
                   <pic:blipFill rotWithShape="1">
-                    <a:blip r:embed="rId53"/>
+                    <a:blip r:embed="rId54"/>
                     <a:srcRect l="1490" t="12725" r="62139" b="79852"/>
                     <a:stretch/>
                   </pic:blipFill>
@@ -35592,51 +35402,25 @@
       <w:r>
         <w:t xml:space="preserve">Figure </w:t>
       </w:r>
-      <w:r>
-        <w:fldChar w:fldCharType="begin"/>
-      </w:r>
-      <w:r>
-        <w:instrText xml:space="preserve"> STYLEREF 1 \s </w:instrText>
-      </w:r>
-      <w:r>
-        <w:fldChar w:fldCharType="separate"/>
-      </w:r>
-      <w:r>
-        <w:rPr>
-          <w:noProof/>
-        </w:rPr>
-        <w:t>X</w:t>
-      </w:r>
-      <w:r>
-        <w:rPr>
-          <w:noProof/>
-        </w:rPr>
-        <w:fldChar w:fldCharType="end"/>
-      </w:r>
+      <w:fldSimple w:instr=" STYLEREF 1 \s ">
+        <w:r>
+          <w:rPr>
+            <w:noProof/>
+          </w:rPr>
+          <w:t>X</w:t>
+        </w:r>
+      </w:fldSimple>
       <w:r>
         <w:t>.</w:t>
       </w:r>
-      <w:r>
-        <w:fldChar w:fldCharType="begin"/>
-      </w:r>
-      <w:r>
-        <w:instrText xml:space="preserve"> SEQ Figure \* ARABIC \s 1 </w:instrText>
-      </w:r>
-      <w:r>
-        <w:fldChar w:fldCharType="separate"/>
-      </w:r>
-      <w:r>
-        <w:rPr>
-          <w:noProof/>
-        </w:rPr>
-        <w:t>1</w:t>
-      </w:r>
-      <w:r>
-        <w:rPr>
-          <w:noProof/>
-        </w:rPr>
-        <w:fldChar w:fldCharType="end"/>
-      </w:r>
+      <w:fldSimple w:instr=" SEQ Figure \* ARABIC \s 1 ">
+        <w:r>
+          <w:rPr>
+            <w:noProof/>
+          </w:rPr>
+          <w:t>1</w:t>
+        </w:r>
+      </w:fldSimple>
       <w:r>
         <w:t xml:space="preserve"> </w:t>
       </w:r>
@@ -35826,7 +35610,11 @@
         <w:t xml:space="preserve">OUTPUT_optical_coefficients.dat </w:t>
       </w:r>
       <w:r>
-        <w:t xml:space="preserve">described above (just by interpolating the data from the file with the dielectric function printed out). The columns are marked in the first line of the file, as follows: </w:t>
+        <w:t xml:space="preserve">described above (just by interpolating the data from the file with the dielectric function printed out). The columns are marked in the first line of the file, as </w:t>
+      </w:r>
+      <w:r>
+        <w:lastRenderedPageBreak/>
+        <w:t xml:space="preserve">follows: </w:t>
       </w:r>
       <w:r>
         <w:t>time  hw  Re_eps  Im_eps  LF  R   T   A   n   k</w:t>
@@ -36122,7 +35910,7 @@
           <w:color w:val="4F81BD" w:themeColor="accent1"/>
         </w:rPr>
       </w:pPr>
-      <w:bookmarkStart w:id="76" w:name="_Toc135729431"/>
+      <w:bookmarkStart w:id="77" w:name="_Toc135729431"/>
       <w:r>
         <w:rPr>
           <w:color w:val="4F81BD" w:themeColor="accent1"/>
@@ -36135,7 +35923,7 @@
         </w:rPr>
         <w:t>ass spectrum of ablation fragments</w:t>
       </w:r>
-      <w:bookmarkEnd w:id="76"/>
+      <w:bookmarkEnd w:id="77"/>
     </w:p>
     <w:p>
       <w:pPr>
@@ -36206,11 +35994,7 @@
         <w:t xml:space="preserve"> </w:t>
       </w:r>
       <w:r>
-        <w:t xml:space="preserve">into the </w:t>
-      </w:r>
-      <w:r>
-        <w:lastRenderedPageBreak/>
-        <w:t xml:space="preserve">output folder with the results which must contain the file </w:t>
+        <w:t xml:space="preserve">into the output folder with the results which must contain the file </w:t>
       </w:r>
       <w:r>
         <w:rPr>
@@ -36409,16 +36193,15 @@
           <w:szCs w:val="26"/>
         </w:rPr>
       </w:pPr>
-      <w:bookmarkStart w:id="77" w:name="_Toc126855679"/>
-      <w:bookmarkStart w:id="78" w:name="_Toc130110006"/>
-      <w:bookmarkStart w:id="79" w:name="_Toc130110062"/>
-      <w:bookmarkStart w:id="80" w:name="_Toc131156223"/>
-      <w:bookmarkStart w:id="81" w:name="_Toc133150711"/>
-      <w:bookmarkStart w:id="82" w:name="_Toc135553612"/>
-      <w:bookmarkStart w:id="83" w:name="_Toc135553788"/>
-      <w:bookmarkStart w:id="84" w:name="_Toc135553888"/>
-      <w:bookmarkStart w:id="85" w:name="_Toc135729432"/>
-      <w:bookmarkEnd w:id="77"/>
+      <w:bookmarkStart w:id="78" w:name="_Toc126855679"/>
+      <w:bookmarkStart w:id="79" w:name="_Toc130110006"/>
+      <w:bookmarkStart w:id="80" w:name="_Toc130110062"/>
+      <w:bookmarkStart w:id="81" w:name="_Toc131156223"/>
+      <w:bookmarkStart w:id="82" w:name="_Toc133150711"/>
+      <w:bookmarkStart w:id="83" w:name="_Toc135553612"/>
+      <w:bookmarkStart w:id="84" w:name="_Toc135553788"/>
+      <w:bookmarkStart w:id="85" w:name="_Toc135553888"/>
+      <w:bookmarkStart w:id="86" w:name="_Toc135729432"/>
       <w:bookmarkEnd w:id="78"/>
       <w:bookmarkEnd w:id="79"/>
       <w:bookmarkEnd w:id="80"/>
@@ -36427,6 +36210,7 @@
       <w:bookmarkEnd w:id="83"/>
       <w:bookmarkEnd w:id="84"/>
       <w:bookmarkEnd w:id="85"/>
+      <w:bookmarkEnd w:id="86"/>
     </w:p>
     <w:p>
       <w:pPr>
@@ -36450,16 +36234,15 @@
           <w:szCs w:val="26"/>
         </w:rPr>
       </w:pPr>
-      <w:bookmarkStart w:id="86" w:name="_Toc126855680"/>
-      <w:bookmarkStart w:id="87" w:name="_Toc130110007"/>
-      <w:bookmarkStart w:id="88" w:name="_Toc130110063"/>
-      <w:bookmarkStart w:id="89" w:name="_Toc131156224"/>
-      <w:bookmarkStart w:id="90" w:name="_Toc133150712"/>
-      <w:bookmarkStart w:id="91" w:name="_Toc135553613"/>
-      <w:bookmarkStart w:id="92" w:name="_Toc135553789"/>
-      <w:bookmarkStart w:id="93" w:name="_Toc135553889"/>
-      <w:bookmarkStart w:id="94" w:name="_Toc135729433"/>
-      <w:bookmarkEnd w:id="86"/>
+      <w:bookmarkStart w:id="87" w:name="_Toc126855680"/>
+      <w:bookmarkStart w:id="88" w:name="_Toc130110007"/>
+      <w:bookmarkStart w:id="89" w:name="_Toc130110063"/>
+      <w:bookmarkStart w:id="90" w:name="_Toc131156224"/>
+      <w:bookmarkStart w:id="91" w:name="_Toc133150712"/>
+      <w:bookmarkStart w:id="92" w:name="_Toc135553613"/>
+      <w:bookmarkStart w:id="93" w:name="_Toc135553789"/>
+      <w:bookmarkStart w:id="94" w:name="_Toc135553889"/>
+      <w:bookmarkStart w:id="95" w:name="_Toc135729433"/>
       <w:bookmarkEnd w:id="87"/>
       <w:bookmarkEnd w:id="88"/>
       <w:bookmarkEnd w:id="89"/>
@@ -36468,6 +36251,7 @@
       <w:bookmarkEnd w:id="92"/>
       <w:bookmarkEnd w:id="93"/>
       <w:bookmarkEnd w:id="94"/>
+      <w:bookmarkEnd w:id="95"/>
     </w:p>
     <w:p>
       <w:pPr>
@@ -36491,16 +36275,15 @@
           <w:szCs w:val="26"/>
         </w:rPr>
       </w:pPr>
-      <w:bookmarkStart w:id="95" w:name="_Toc126855681"/>
-      <w:bookmarkStart w:id="96" w:name="_Toc130110008"/>
-      <w:bookmarkStart w:id="97" w:name="_Toc130110064"/>
-      <w:bookmarkStart w:id="98" w:name="_Toc131156225"/>
-      <w:bookmarkStart w:id="99" w:name="_Toc133150713"/>
-      <w:bookmarkStart w:id="100" w:name="_Toc135553614"/>
-      <w:bookmarkStart w:id="101" w:name="_Toc135553790"/>
-      <w:bookmarkStart w:id="102" w:name="_Toc135553890"/>
-      <w:bookmarkStart w:id="103" w:name="_Toc135729434"/>
-      <w:bookmarkEnd w:id="95"/>
+      <w:bookmarkStart w:id="96" w:name="_Toc126855681"/>
+      <w:bookmarkStart w:id="97" w:name="_Toc130110008"/>
+      <w:bookmarkStart w:id="98" w:name="_Toc130110064"/>
+      <w:bookmarkStart w:id="99" w:name="_Toc131156225"/>
+      <w:bookmarkStart w:id="100" w:name="_Toc133150713"/>
+      <w:bookmarkStart w:id="101" w:name="_Toc135553614"/>
+      <w:bookmarkStart w:id="102" w:name="_Toc135553790"/>
+      <w:bookmarkStart w:id="103" w:name="_Toc135553890"/>
+      <w:bookmarkStart w:id="104" w:name="_Toc135729434"/>
       <w:bookmarkEnd w:id="96"/>
       <w:bookmarkEnd w:id="97"/>
       <w:bookmarkEnd w:id="98"/>
@@ -36509,6 +36292,7 @@
       <w:bookmarkEnd w:id="101"/>
       <w:bookmarkEnd w:id="102"/>
       <w:bookmarkEnd w:id="103"/>
+      <w:bookmarkEnd w:id="104"/>
     </w:p>
     <w:p>
       <w:pPr>
@@ -36521,14 +36305,14 @@
           <w:color w:val="4F81BD" w:themeColor="accent1"/>
         </w:rPr>
       </w:pPr>
-      <w:bookmarkStart w:id="104" w:name="_Toc135729435"/>
+      <w:bookmarkStart w:id="105" w:name="_Toc135729435"/>
       <w:r>
         <w:rPr>
           <w:color w:val="4F81BD" w:themeColor="accent1"/>
         </w:rPr>
         <w:t>Calculation of electron entropy</w:t>
       </w:r>
-      <w:bookmarkEnd w:id="104"/>
+      <w:bookmarkEnd w:id="105"/>
     </w:p>
     <w:p>
       <w:pPr>
@@ -36688,14 +36472,14 @@
           <w:color w:val="4F81BD" w:themeColor="accent1"/>
         </w:rPr>
       </w:pPr>
-      <w:bookmarkStart w:id="105" w:name="_Toc135729436"/>
+      <w:bookmarkStart w:id="106" w:name="_Toc135729436"/>
       <w:r>
         <w:rPr>
           <w:color w:val="4F81BD" w:themeColor="accent1"/>
         </w:rPr>
         <w:t>Analysis of electron distribution</w:t>
       </w:r>
-      <w:bookmarkEnd w:id="105"/>
+      <w:bookmarkEnd w:id="106"/>
     </w:p>
     <w:p>
       <w:pPr>
@@ -36781,95 +36565,95 @@
         <w:jc w:val="both"/>
       </w:pPr>
       <w:r>
+        <w:t>If one of these files is not present, the analysis will automatically run only for the present file.</w:t>
+      </w:r>
+    </w:p>
+    <w:p>
+      <w:pPr>
+        <w:jc w:val="both"/>
+      </w:pPr>
+      <w:r>
+        <w:t xml:space="preserve">The file </w:t>
+      </w:r>
+      <w:r>
+        <w:rPr>
+          <w:color w:val="1F497D" w:themeColor="text2"/>
+        </w:rPr>
+        <w:t>XTANT_el_distribution_analysis.f90</w:t>
+      </w:r>
+      <w:r>
+        <w:t xml:space="preserve"> should be compiled into </w:t>
+      </w:r>
+      <w:r>
+        <w:t xml:space="preserve">post-processing </w:t>
+      </w:r>
+      <w:r>
+        <w:t xml:space="preserve">subroutine </w:t>
+      </w:r>
+      <w:r>
+        <w:rPr>
+          <w:color w:val="1F497D" w:themeColor="text2"/>
+        </w:rPr>
+        <w:t>XTANT_el_distribution_analysis.exe</w:t>
+      </w:r>
+      <w:r>
+        <w:t xml:space="preserve">. This subroutine should be </w:t>
+      </w:r>
+      <w:r>
+        <w:t xml:space="preserve">placed </w:t>
+      </w:r>
+      <w:r>
+        <w:t>in the folder with the output data, and execute</w:t>
+      </w:r>
+      <w:r>
+        <w:t>d</w:t>
+      </w:r>
+      <w:r>
+        <w:t>.</w:t>
+      </w:r>
+      <w:r>
+        <w:t xml:space="preserve"> To execute, it requires the input file called </w:t>
+      </w:r>
+      <w:r>
+        <w:rPr>
+          <w:color w:val="1F497D" w:themeColor="text2"/>
+        </w:rPr>
+        <w:t>EL_DISTR.txt</w:t>
+      </w:r>
+      <w:r>
+        <w:t xml:space="preserve"> to be placed in the same directory. This file must contain three lines with the following parameters:</w:t>
+      </w:r>
+    </w:p>
+    <w:p>
+      <w:pPr>
+        <w:jc w:val="both"/>
+      </w:pPr>
+      <w:r>
+        <w:t>Line #1: Energy width in [eV]. Set a negative number to exclude convolution in the energy space, if not needed.</w:t>
+      </w:r>
+    </w:p>
+    <w:p>
+      <w:pPr>
+        <w:jc w:val="both"/>
+      </w:pPr>
+      <w:r>
+        <w:t>Line #2: File name, providing the data on the widths in time to average the distribution with; and the index of column to use in this file. Set a non-existing file name to exclude averaging in time, if not needed.</w:t>
+      </w:r>
+    </w:p>
+    <w:p>
+      <w:pPr>
+        <w:jc w:val="both"/>
+      </w:pPr>
+      <w:r>
+        <w:t>Line #3: Cut off for the distribution, below which the distribution is not printed (to exclude too small value, making it easier to print in log-scale, and making the output files smaller)</w:t>
+      </w:r>
+    </w:p>
+    <w:p>
+      <w:pPr>
+        <w:jc w:val="both"/>
+      </w:pPr>
+      <w:r>
         <w:lastRenderedPageBreak/>
-        <w:t>If one of these files is not present, the analysis will automatically run only for the present file.</w:t>
-      </w:r>
-    </w:p>
-    <w:p>
-      <w:pPr>
-        <w:jc w:val="both"/>
-      </w:pPr>
-      <w:r>
-        <w:t xml:space="preserve">The file </w:t>
-      </w:r>
-      <w:r>
-        <w:rPr>
-          <w:color w:val="1F497D" w:themeColor="text2"/>
-        </w:rPr>
-        <w:t>XTANT_el_distribution_analysis.f90</w:t>
-      </w:r>
-      <w:r>
-        <w:t xml:space="preserve"> should be compiled into </w:t>
-      </w:r>
-      <w:r>
-        <w:t xml:space="preserve">post-processing </w:t>
-      </w:r>
-      <w:r>
-        <w:t xml:space="preserve">subroutine </w:t>
-      </w:r>
-      <w:r>
-        <w:rPr>
-          <w:color w:val="1F497D" w:themeColor="text2"/>
-        </w:rPr>
-        <w:t>XTANT_el_distribution_analysis.exe</w:t>
-      </w:r>
-      <w:r>
-        <w:t xml:space="preserve">. This subroutine should be </w:t>
-      </w:r>
-      <w:r>
-        <w:t xml:space="preserve">placed </w:t>
-      </w:r>
-      <w:r>
-        <w:t>in the folder with the output data, and execute</w:t>
-      </w:r>
-      <w:r>
-        <w:t>d</w:t>
-      </w:r>
-      <w:r>
-        <w:t>.</w:t>
-      </w:r>
-      <w:r>
-        <w:t xml:space="preserve"> To execute, it requires the input file called </w:t>
-      </w:r>
-      <w:r>
-        <w:rPr>
-          <w:color w:val="1F497D" w:themeColor="text2"/>
-        </w:rPr>
-        <w:t>EL_DISTR.txt</w:t>
-      </w:r>
-      <w:r>
-        <w:t xml:space="preserve"> to be placed in the same directory. This file must contain three lines with the following parameters:</w:t>
-      </w:r>
-    </w:p>
-    <w:p>
-      <w:pPr>
-        <w:jc w:val="both"/>
-      </w:pPr>
-      <w:r>
-        <w:t>Line #1: Energy width in [eV]. Set a negative number to exclude convolution in the energy space, if not needed.</w:t>
-      </w:r>
-    </w:p>
-    <w:p>
-      <w:pPr>
-        <w:jc w:val="both"/>
-      </w:pPr>
-      <w:r>
-        <w:t>Line #2: File name, providing the data on the widths in time to average the distribution with; and the index of column to use in this file. Set a non-existing file name to exclude averaging in time, if not needed.</w:t>
-      </w:r>
-    </w:p>
-    <w:p>
-      <w:pPr>
-        <w:jc w:val="both"/>
-      </w:pPr>
-      <w:r>
-        <w:t>Line #3: Cut off for the distribution, below which the distribution is not printed (to exclude too small value, making it easier to print in log-scale, and making the output files smaller)</w:t>
-      </w:r>
-    </w:p>
-    <w:p>
-      <w:pPr>
-        <w:jc w:val="both"/>
-      </w:pPr>
-      <w:r>
         <w:t>The results are printed in the</w:t>
       </w:r>
       <w:r>
@@ -37403,7 +37187,6 @@
         <w:rPr>
           <w:color w:val="1F497D" w:themeColor="text2"/>
         </w:rPr>
-        <w:lastRenderedPageBreak/>
         <w:t>OUT_el_distr_average</w:t>
       </w:r>
       <w:r>
@@ -37549,6 +37332,7 @@
         <w:jc w:val="both"/>
       </w:pPr>
       <w:r>
+        <w:lastRenderedPageBreak/>
         <w:t>We chose this file with the core-holes, and set column #5 in it, containing the data on the number of L3-shell holes. This way, the resulting output is the electronic distribution averaged with the weights, corresponding to the transient number of L-shell holes, mimicking the spectrum of photons emitted in radiative decays of these holes. The resulting distribution is convolved with Gaussian function with the width of 1.5 eV, mimicking the detector resolution. Analogous procedure was used, e.g., in Ref.</w:t>
       </w:r>
       <w:r>
@@ -37631,12 +37415,12 @@
         </w:numPr>
         <w:jc w:val="both"/>
       </w:pPr>
-      <w:bookmarkStart w:id="106" w:name="_Toc135729437"/>
+      <w:bookmarkStart w:id="107" w:name="_Toc135729437"/>
       <w:r>
         <w:lastRenderedPageBreak/>
         <w:t>References</w:t>
       </w:r>
-      <w:bookmarkEnd w:id="106"/>
+      <w:bookmarkEnd w:id="107"/>
     </w:p>
     <w:p>
       <w:pPr>

</xml_diff>